<commit_message>
gestione protocolli (non completa) aggiunti campi iban a collaboratori e protocollo riferimento a dati_protocollo. Cojone ricordati di aggiornare il db (tabelle e sp)
</commit_message>
<xml_diff>
--- a/VideoSystemWeb/DOCUMENTI/HELP/HELP VIDEOSYSTEM.docx
+++ b/VideoSystemWeb/DOCUMENTI/HELP/HELP VIDEOSYSTEM.docx
@@ -28,6 +28,19 @@
       <w:r>
         <w:t>Aggiunta gestione Protocolli (Menù --&gt; Protocolli)</w:t>
       </w:r>
+      <w:r>
+        <w:t xml:space="preserve"> (</w:t>
+      </w:r>
+      <w:r>
+        <w:rPr>
+          <w:b/>
+          <w:color w:val="FF0000"/>
+        </w:rPr>
+        <w:t>da completare</w:t>
+      </w:r>
+      <w:r>
+        <w:t>)</w:t>
+      </w:r>
     </w:p>
     <w:p>
       <w:pPr>
@@ -39,6 +52,18 @@
       </w:pPr>
       <w:r>
         <w:t>Aggiunto campo IBAN alla tabella COLLABORATORI</w:t>
+      </w:r>
+    </w:p>
+    <w:p>
+      <w:pPr>
+        <w:pStyle w:val="Paragrafoelenco"/>
+        <w:numPr>
+          <w:ilvl w:val="0"/>
+          <w:numId w:val="4"/>
+        </w:numPr>
+      </w:pPr>
+      <w:r>
+        <w:t>Aggiustamenti layout verticale offerta e appuntamento da agenda</w:t>
       </w:r>
     </w:p>
     <w:p>

</xml_diff>

<commit_message>
modifiche protocollo - aggiunta immagine dettaglio protocollo
</commit_message>
<xml_diff>
--- a/VideoSystemWeb/DOCUMENTI/HELP/HELP VIDEOSYSTEM.docx
+++ b/VideoSystemWeb/DOCUMENTI/HELP/HELP VIDEOSYSTEM.docx
@@ -3,6 +3,38 @@
 <w:document xmlns:ve="http://schemas.openxmlformats.org/markup-compatibility/2006" xmlns:o="urn:schemas-microsoft-com:office:office" xmlns:r="http://schemas.openxmlformats.org/officeDocument/2006/relationships" xmlns:m="http://schemas.openxmlformats.org/officeDocument/2006/math" xmlns:v="urn:schemas-microsoft-com:vml" xmlns:wp="http://schemas.openxmlformats.org/drawingml/2006/wordprocessingDrawing" xmlns:w10="urn:schemas-microsoft-com:office:word" xmlns:w="http://schemas.openxmlformats.org/wordprocessingml/2006/main" xmlns:wne="http://schemas.microsoft.com/office/word/2006/wordml">
   <w:body>
     <w:p/>
+    <w:p>
+      <w:pPr>
+        <w:pStyle w:val="Sottotitolo"/>
+      </w:pPr>
+      <w:r>
+        <w:t>Versione1.16 del 30/03/2019</w:t>
+      </w:r>
+    </w:p>
+    <w:p>
+      <w:pPr>
+        <w:pStyle w:val="Paragrafoelenco"/>
+        <w:numPr>
+          <w:ilvl w:val="0"/>
+          <w:numId w:val="4"/>
+        </w:numPr>
+      </w:pPr>
+      <w:r>
+        <w:t>Gestione concorrenza uso Tender (non è possibile utilizzare lo stesso tendere su più eventi nello stesso giorno)</w:t>
+      </w:r>
+    </w:p>
+    <w:p>
+      <w:pPr>
+        <w:pStyle w:val="Paragrafoelenco"/>
+        <w:numPr>
+          <w:ilvl w:val="0"/>
+          <w:numId w:val="4"/>
+        </w:numPr>
+      </w:pPr>
+      <w:r>
+        <w:t>Validazione dei campi appuntamento prima della trasformazione in Offerta (prima era possibile passare in stato Offerta senza valorizzarli).</w:t>
+      </w:r>
+    </w:p>
     <w:p>
       <w:pPr>
         <w:pStyle w:val="Sottotitolo"/>
@@ -1431,7 +1463,7 @@
   <a:extraClrSchemeLst/>
   <a:extLst>
     <a:ext uri="{05A4C25C-085E-4340-85A3-A5531E510DB2}">
-      <thm15:themeFamily xmlns:thm15="http://schemas.microsoft.com/office/thememl/2012/main" xmlns="" name="Office Theme" id="{62F939B6-93AF-4DB8-9C6B-D6C7DFDC589F}" vid="{4A3C46E8-61CC-4603-A589-7422A47A8E4A}"/>
+      <thm15:themeFamily xmlns="" xmlns:thm15="http://schemas.microsoft.com/office/thememl/2012/main" name="Office Theme" id="{62F939B6-93AF-4DB8-9C6B-D6C7DFDC589F}" vid="{4A3C46E8-61CC-4603-A589-7422A47A8E4A}"/>
     </a:ext>
   </a:extLst>
 </a:theme>

</xml_diff>

<commit_message>
modifica di un protocollo con upload di quei cazzo di file demmerda!
</commit_message>
<xml_diff>
--- a/VideoSystemWeb/DOCUMENTI/HELP/HELP VIDEOSYSTEM.docx
+++ b/VideoSystemWeb/DOCUMENTI/HELP/HELP VIDEOSYSTEM.docx
@@ -2,7 +2,51 @@
 <file path=word/document.xml><?xml version="1.0" encoding="utf-8"?>
 <w:document xmlns:ve="http://schemas.openxmlformats.org/markup-compatibility/2006" xmlns:o="urn:schemas-microsoft-com:office:office" xmlns:r="http://schemas.openxmlformats.org/officeDocument/2006/relationships" xmlns:m="http://schemas.openxmlformats.org/officeDocument/2006/math" xmlns:v="urn:schemas-microsoft-com:vml" xmlns:wp="http://schemas.openxmlformats.org/drawingml/2006/wordprocessingDrawing" xmlns:w10="urn:schemas-microsoft-com:office:word" xmlns:w="http://schemas.openxmlformats.org/wordprocessingml/2006/main" xmlns:wne="http://schemas.microsoft.com/office/word/2006/wordml">
   <w:body>
-    <w:p/>
+    <w:p>
+      <w:pPr>
+        <w:pStyle w:val="Sottotitolo"/>
+      </w:pPr>
+    </w:p>
+    <w:p>
+      <w:pPr>
+        <w:pStyle w:val="Sottotitolo"/>
+      </w:pPr>
+      <w:r>
+        <w:t>Versione1.17 del 01/04/2019</w:t>
+      </w:r>
+    </w:p>
+    <w:p>
+      <w:pPr>
+        <w:pStyle w:val="Paragrafoelenco"/>
+        <w:numPr>
+          <w:ilvl w:val="0"/>
+          <w:numId w:val="5"/>
+        </w:numPr>
+      </w:pPr>
+      <w:r>
+        <w:t xml:space="preserve">Modificata grafica </w:t>
+      </w:r>
+      <w:proofErr w:type="spellStart"/>
+      <w:r>
+        <w:t>Tab</w:t>
+      </w:r>
+      <w:proofErr w:type="spellEnd"/>
+      <w:r>
+        <w:t xml:space="preserve"> Offerta</w:t>
+      </w:r>
+    </w:p>
+    <w:p>
+      <w:pPr>
+        <w:pStyle w:val="Paragrafoelenco"/>
+        <w:numPr>
+          <w:ilvl w:val="0"/>
+          <w:numId w:val="5"/>
+        </w:numPr>
+      </w:pPr>
+      <w:r>
+        <w:t>Campi Produzione e Luogo modificabili su evento in fase di Offerta</w:t>
+      </w:r>
+    </w:p>
     <w:p>
       <w:pPr>
         <w:pStyle w:val="Sottotitolo"/>
@@ -383,6 +427,119 @@
 <file path=word/numbering.xml><?xml version="1.0" encoding="utf-8"?>
 <w:numbering xmlns:ve="http://schemas.openxmlformats.org/markup-compatibility/2006" xmlns:o="urn:schemas-microsoft-com:office:office" xmlns:r="http://schemas.openxmlformats.org/officeDocument/2006/relationships" xmlns:m="http://schemas.openxmlformats.org/officeDocument/2006/math" xmlns:v="urn:schemas-microsoft-com:vml" xmlns:wp="http://schemas.openxmlformats.org/drawingml/2006/wordprocessingDrawing" xmlns:w10="urn:schemas-microsoft-com:office:word" xmlns:w="http://schemas.openxmlformats.org/wordprocessingml/2006/main" xmlns:wne="http://schemas.microsoft.com/office/word/2006/wordml">
   <w:abstractNum w:abstractNumId="0">
+    <w:nsid w:val="02C56FBA"/>
+    <w:multiLevelType w:val="hybridMultilevel"/>
+    <w:tmpl w:val="F6D26E20"/>
+    <w:lvl w:ilvl="0" w:tplc="04100001">
+      <w:start w:val="1"/>
+      <w:numFmt w:val="bullet"/>
+      <w:lvlText w:val=""/>
+      <w:lvlJc w:val="left"/>
+      <w:pPr>
+        <w:ind w:left="720" w:hanging="360"/>
+      </w:pPr>
+      <w:rPr>
+        <w:rFonts w:ascii="Symbol" w:hAnsi="Symbol" w:hint="default"/>
+      </w:rPr>
+    </w:lvl>
+    <w:lvl w:ilvl="1" w:tplc="04100003" w:tentative="1">
+      <w:start w:val="1"/>
+      <w:numFmt w:val="bullet"/>
+      <w:lvlText w:val="o"/>
+      <w:lvlJc w:val="left"/>
+      <w:pPr>
+        <w:ind w:left="1440" w:hanging="360"/>
+      </w:pPr>
+      <w:rPr>
+        <w:rFonts w:ascii="Courier New" w:hAnsi="Courier New" w:cs="Courier New" w:hint="default"/>
+      </w:rPr>
+    </w:lvl>
+    <w:lvl w:ilvl="2" w:tplc="04100005" w:tentative="1">
+      <w:start w:val="1"/>
+      <w:numFmt w:val="bullet"/>
+      <w:lvlText w:val=""/>
+      <w:lvlJc w:val="left"/>
+      <w:pPr>
+        <w:ind w:left="2160" w:hanging="360"/>
+      </w:pPr>
+      <w:rPr>
+        <w:rFonts w:ascii="Wingdings" w:hAnsi="Wingdings" w:hint="default"/>
+      </w:rPr>
+    </w:lvl>
+    <w:lvl w:ilvl="3" w:tplc="04100001" w:tentative="1">
+      <w:start w:val="1"/>
+      <w:numFmt w:val="bullet"/>
+      <w:lvlText w:val=""/>
+      <w:lvlJc w:val="left"/>
+      <w:pPr>
+        <w:ind w:left="2880" w:hanging="360"/>
+      </w:pPr>
+      <w:rPr>
+        <w:rFonts w:ascii="Symbol" w:hAnsi="Symbol" w:hint="default"/>
+      </w:rPr>
+    </w:lvl>
+    <w:lvl w:ilvl="4" w:tplc="04100003" w:tentative="1">
+      <w:start w:val="1"/>
+      <w:numFmt w:val="bullet"/>
+      <w:lvlText w:val="o"/>
+      <w:lvlJc w:val="left"/>
+      <w:pPr>
+        <w:ind w:left="3600" w:hanging="360"/>
+      </w:pPr>
+      <w:rPr>
+        <w:rFonts w:ascii="Courier New" w:hAnsi="Courier New" w:cs="Courier New" w:hint="default"/>
+      </w:rPr>
+    </w:lvl>
+    <w:lvl w:ilvl="5" w:tplc="04100005" w:tentative="1">
+      <w:start w:val="1"/>
+      <w:numFmt w:val="bullet"/>
+      <w:lvlText w:val=""/>
+      <w:lvlJc w:val="left"/>
+      <w:pPr>
+        <w:ind w:left="4320" w:hanging="360"/>
+      </w:pPr>
+      <w:rPr>
+        <w:rFonts w:ascii="Wingdings" w:hAnsi="Wingdings" w:hint="default"/>
+      </w:rPr>
+    </w:lvl>
+    <w:lvl w:ilvl="6" w:tplc="04100001" w:tentative="1">
+      <w:start w:val="1"/>
+      <w:numFmt w:val="bullet"/>
+      <w:lvlText w:val=""/>
+      <w:lvlJc w:val="left"/>
+      <w:pPr>
+        <w:ind w:left="5040" w:hanging="360"/>
+      </w:pPr>
+      <w:rPr>
+        <w:rFonts w:ascii="Symbol" w:hAnsi="Symbol" w:hint="default"/>
+      </w:rPr>
+    </w:lvl>
+    <w:lvl w:ilvl="7" w:tplc="04100003" w:tentative="1">
+      <w:start w:val="1"/>
+      <w:numFmt w:val="bullet"/>
+      <w:lvlText w:val="o"/>
+      <w:lvlJc w:val="left"/>
+      <w:pPr>
+        <w:ind w:left="5760" w:hanging="360"/>
+      </w:pPr>
+      <w:rPr>
+        <w:rFonts w:ascii="Courier New" w:hAnsi="Courier New" w:cs="Courier New" w:hint="default"/>
+      </w:rPr>
+    </w:lvl>
+    <w:lvl w:ilvl="8" w:tplc="04100005" w:tentative="1">
+      <w:start w:val="1"/>
+      <w:numFmt w:val="bullet"/>
+      <w:lvlText w:val=""/>
+      <w:lvlJc w:val="left"/>
+      <w:pPr>
+        <w:ind w:left="6480" w:hanging="360"/>
+      </w:pPr>
+      <w:rPr>
+        <w:rFonts w:ascii="Wingdings" w:hAnsi="Wingdings" w:hint="default"/>
+      </w:rPr>
+    </w:lvl>
+  </w:abstractNum>
+  <w:abstractNum w:abstractNumId="1">
     <w:nsid w:val="31762D3D"/>
     <w:multiLevelType w:val="hybridMultilevel"/>
     <w:tmpl w:val="722C9B8A"/>
@@ -495,7 +652,7 @@
       </w:rPr>
     </w:lvl>
   </w:abstractNum>
-  <w:abstractNum w:abstractNumId="1">
+  <w:abstractNum w:abstractNumId="2">
     <w:nsid w:val="40C0566E"/>
     <w:multiLevelType w:val="hybridMultilevel"/>
     <w:tmpl w:val="1EC27EE8"/>
@@ -608,7 +765,7 @@
       </w:rPr>
     </w:lvl>
   </w:abstractNum>
-  <w:abstractNum w:abstractNumId="2">
+  <w:abstractNum w:abstractNumId="3">
     <w:nsid w:val="51242B08"/>
     <w:multiLevelType w:val="hybridMultilevel"/>
     <w:tmpl w:val="26DE84E4"/>
@@ -721,7 +878,7 @@
       </w:rPr>
     </w:lvl>
   </w:abstractNum>
-  <w:abstractNum w:abstractNumId="3">
+  <w:abstractNum w:abstractNumId="4">
     <w:nsid w:val="792B2846"/>
     <w:multiLevelType w:val="hybridMultilevel"/>
     <w:tmpl w:val="A27CF27E"/>
@@ -835,16 +992,19 @@
     </w:lvl>
   </w:abstractNum>
   <w:num w:numId="1">
-    <w:abstractNumId w:val="0"/>
+    <w:abstractNumId w:val="1"/>
   </w:num>
   <w:num w:numId="2">
+    <w:abstractNumId w:val="3"/>
+  </w:num>
+  <w:num w:numId="3">
     <w:abstractNumId w:val="2"/>
   </w:num>
-  <w:num w:numId="3">
-    <w:abstractNumId w:val="1"/>
+  <w:num w:numId="4">
+    <w:abstractNumId w:val="4"/>
   </w:num>
-  <w:num w:numId="4">
-    <w:abstractNumId w:val="3"/>
+  <w:num w:numId="5">
+    <w:abstractNumId w:val="0"/>
   </w:num>
 </w:numbering>
 </file>
@@ -1463,7 +1623,7 @@
   <a:extraClrSchemeLst/>
   <a:extLst>
     <a:ext uri="{05A4C25C-085E-4340-85A3-A5531E510DB2}">
-      <thm15:themeFamily xmlns="" xmlns:thm15="http://schemas.microsoft.com/office/thememl/2012/main" name="Office Theme" id="{62F939B6-93AF-4DB8-9C6B-D6C7DFDC589F}" vid="{4A3C46E8-61CC-4603-A589-7422A47A8E4A}"/>
+      <thm15:themeFamily xmlns:thm15="http://schemas.microsoft.com/office/thememl/2012/main" xmlns="" name="Office Theme" id="{62F939B6-93AF-4DB8-9C6B-D6C7DFDC589F}" vid="{4A3C46E8-61CC-4603-A589-7422A47A8E4A}"/>
     </a:ext>
   </a:extLst>
 </a:theme>

</xml_diff>

<commit_message>
Modifiche a Protocolli, Articoli e Raggruppamenti Articoli. Aggiunti campi alla tabella Dati Protocollo e relativi Entity e DAL
</commit_message>
<xml_diff>
--- a/VideoSystemWeb/DOCUMENTI/HELP/HELP VIDEOSYSTEM.docx
+++ b/VideoSystemWeb/DOCUMENTI/HELP/HELP VIDEOSYSTEM.docx
@@ -7,6 +7,87 @@
         <w:pStyle w:val="Sottotitolo"/>
       </w:pPr>
     </w:p>
+    <w:p>
+      <w:pPr>
+        <w:pStyle w:val="Sottotitolo"/>
+      </w:pPr>
+      <w:r>
+        <w:t>Versione1.18 del 07/04/2019</w:t>
+      </w:r>
+    </w:p>
+    <w:p>
+      <w:pPr>
+        <w:pStyle w:val="Paragrafoelenco"/>
+        <w:numPr>
+          <w:ilvl w:val="0"/>
+          <w:numId w:val="6"/>
+        </w:numPr>
+      </w:pPr>
+      <w:r>
+        <w:t>Aggiunti campi Data Inizio Lavorazione e Produzione alla tabella Protocollo</w:t>
+      </w:r>
+    </w:p>
+    <w:p>
+      <w:pPr>
+        <w:pStyle w:val="Paragrafoelenco"/>
+        <w:numPr>
+          <w:ilvl w:val="0"/>
+          <w:numId w:val="6"/>
+        </w:numPr>
+      </w:pPr>
+      <w:r>
+        <w:t>Aggiunti campi ricerca Genere Gruppo e Sottogruppo alla pagina Articoli</w:t>
+      </w:r>
+    </w:p>
+    <w:p>
+      <w:pPr>
+        <w:pStyle w:val="Paragrafoelenco"/>
+        <w:numPr>
+          <w:ilvl w:val="0"/>
+          <w:numId w:val="6"/>
+        </w:numPr>
+      </w:pPr>
+      <w:r>
+        <w:t>Aumentata altezza Descrizione Lunga in pagina Articoli</w:t>
+      </w:r>
+    </w:p>
+    <w:p>
+      <w:pPr>
+        <w:pStyle w:val="Paragrafoelenco"/>
+        <w:numPr>
+          <w:ilvl w:val="0"/>
+          <w:numId w:val="6"/>
+        </w:numPr>
+      </w:pPr>
+      <w:r>
+        <w:t>Invertito ordine Descrizione Breve - Descrizione Lunga in tutte le schermate degli Articoli</w:t>
+      </w:r>
+    </w:p>
+    <w:p>
+      <w:pPr>
+        <w:pStyle w:val="Paragrafoelenco"/>
+        <w:numPr>
+          <w:ilvl w:val="0"/>
+          <w:numId w:val="6"/>
+        </w:numPr>
+      </w:pPr>
+      <w:r>
+        <w:t>Aggiunto campo descrizione agli Articoli Associati</w:t>
+      </w:r>
+    </w:p>
+    <w:p>
+      <w:pPr>
+        <w:pStyle w:val="Paragrafoelenco"/>
+        <w:numPr>
+          <w:ilvl w:val="0"/>
+          <w:numId w:val="6"/>
+        </w:numPr>
+      </w:pPr>
+      <w:r>
+        <w:t>Aggiunta ricerca Codice Lavorazione dalla tabella Agenda su pagina Protocollo</w:t>
+      </w:r>
+    </w:p>
+    <w:p/>
     <w:p>
       <w:pPr>
         <w:pStyle w:val="Sottotitolo"/>
@@ -879,6 +960,119 @@
     </w:lvl>
   </w:abstractNum>
   <w:abstractNum w:abstractNumId="4">
+    <w:nsid w:val="52A5527C"/>
+    <w:multiLevelType w:val="hybridMultilevel"/>
+    <w:tmpl w:val="5568C82C"/>
+    <w:lvl w:ilvl="0" w:tplc="04100001">
+      <w:start w:val="1"/>
+      <w:numFmt w:val="bullet"/>
+      <w:lvlText w:val=""/>
+      <w:lvlJc w:val="left"/>
+      <w:pPr>
+        <w:ind w:left="720" w:hanging="360"/>
+      </w:pPr>
+      <w:rPr>
+        <w:rFonts w:ascii="Symbol" w:hAnsi="Symbol" w:hint="default"/>
+      </w:rPr>
+    </w:lvl>
+    <w:lvl w:ilvl="1" w:tplc="04100003" w:tentative="1">
+      <w:start w:val="1"/>
+      <w:numFmt w:val="bullet"/>
+      <w:lvlText w:val="o"/>
+      <w:lvlJc w:val="left"/>
+      <w:pPr>
+        <w:ind w:left="1440" w:hanging="360"/>
+      </w:pPr>
+      <w:rPr>
+        <w:rFonts w:ascii="Courier New" w:hAnsi="Courier New" w:cs="Courier New" w:hint="default"/>
+      </w:rPr>
+    </w:lvl>
+    <w:lvl w:ilvl="2" w:tplc="04100005" w:tentative="1">
+      <w:start w:val="1"/>
+      <w:numFmt w:val="bullet"/>
+      <w:lvlText w:val=""/>
+      <w:lvlJc w:val="left"/>
+      <w:pPr>
+        <w:ind w:left="2160" w:hanging="360"/>
+      </w:pPr>
+      <w:rPr>
+        <w:rFonts w:ascii="Wingdings" w:hAnsi="Wingdings" w:hint="default"/>
+      </w:rPr>
+    </w:lvl>
+    <w:lvl w:ilvl="3" w:tplc="04100001" w:tentative="1">
+      <w:start w:val="1"/>
+      <w:numFmt w:val="bullet"/>
+      <w:lvlText w:val=""/>
+      <w:lvlJc w:val="left"/>
+      <w:pPr>
+        <w:ind w:left="2880" w:hanging="360"/>
+      </w:pPr>
+      <w:rPr>
+        <w:rFonts w:ascii="Symbol" w:hAnsi="Symbol" w:hint="default"/>
+      </w:rPr>
+    </w:lvl>
+    <w:lvl w:ilvl="4" w:tplc="04100003" w:tentative="1">
+      <w:start w:val="1"/>
+      <w:numFmt w:val="bullet"/>
+      <w:lvlText w:val="o"/>
+      <w:lvlJc w:val="left"/>
+      <w:pPr>
+        <w:ind w:left="3600" w:hanging="360"/>
+      </w:pPr>
+      <w:rPr>
+        <w:rFonts w:ascii="Courier New" w:hAnsi="Courier New" w:cs="Courier New" w:hint="default"/>
+      </w:rPr>
+    </w:lvl>
+    <w:lvl w:ilvl="5" w:tplc="04100005" w:tentative="1">
+      <w:start w:val="1"/>
+      <w:numFmt w:val="bullet"/>
+      <w:lvlText w:val=""/>
+      <w:lvlJc w:val="left"/>
+      <w:pPr>
+        <w:ind w:left="4320" w:hanging="360"/>
+      </w:pPr>
+      <w:rPr>
+        <w:rFonts w:ascii="Wingdings" w:hAnsi="Wingdings" w:hint="default"/>
+      </w:rPr>
+    </w:lvl>
+    <w:lvl w:ilvl="6" w:tplc="04100001" w:tentative="1">
+      <w:start w:val="1"/>
+      <w:numFmt w:val="bullet"/>
+      <w:lvlText w:val=""/>
+      <w:lvlJc w:val="left"/>
+      <w:pPr>
+        <w:ind w:left="5040" w:hanging="360"/>
+      </w:pPr>
+      <w:rPr>
+        <w:rFonts w:ascii="Symbol" w:hAnsi="Symbol" w:hint="default"/>
+      </w:rPr>
+    </w:lvl>
+    <w:lvl w:ilvl="7" w:tplc="04100003" w:tentative="1">
+      <w:start w:val="1"/>
+      <w:numFmt w:val="bullet"/>
+      <w:lvlText w:val="o"/>
+      <w:lvlJc w:val="left"/>
+      <w:pPr>
+        <w:ind w:left="5760" w:hanging="360"/>
+      </w:pPr>
+      <w:rPr>
+        <w:rFonts w:ascii="Courier New" w:hAnsi="Courier New" w:cs="Courier New" w:hint="default"/>
+      </w:rPr>
+    </w:lvl>
+    <w:lvl w:ilvl="8" w:tplc="04100005" w:tentative="1">
+      <w:start w:val="1"/>
+      <w:numFmt w:val="bullet"/>
+      <w:lvlText w:val=""/>
+      <w:lvlJc w:val="left"/>
+      <w:pPr>
+        <w:ind w:left="6480" w:hanging="360"/>
+      </w:pPr>
+      <w:rPr>
+        <w:rFonts w:ascii="Wingdings" w:hAnsi="Wingdings" w:hint="default"/>
+      </w:rPr>
+    </w:lvl>
+  </w:abstractNum>
+  <w:abstractNum w:abstractNumId="5">
     <w:nsid w:val="792B2846"/>
     <w:multiLevelType w:val="hybridMultilevel"/>
     <w:tmpl w:val="A27CF27E"/>
@@ -1001,10 +1195,13 @@
     <w:abstractNumId w:val="2"/>
   </w:num>
   <w:num w:numId="4">
-    <w:abstractNumId w:val="4"/>
+    <w:abstractNumId w:val="5"/>
   </w:num>
   <w:num w:numId="5">
     <w:abstractNumId w:val="0"/>
+  </w:num>
+  <w:num w:numId="6">
+    <w:abstractNumId w:val="4"/>
   </w:num>
 </w:numbering>
 </file>
@@ -1623,7 +1820,7 @@
   <a:extraClrSchemeLst/>
   <a:extLst>
     <a:ext uri="{05A4C25C-085E-4340-85A3-A5531E510DB2}">
-      <thm15:themeFamily xmlns:thm15="http://schemas.microsoft.com/office/thememl/2012/main" xmlns="" name="Office Theme" id="{62F939B6-93AF-4DB8-9C6B-D6C7DFDC589F}" vid="{4A3C46E8-61CC-4603-A589-7422A47A8E4A}"/>
+      <thm15:themeFamily xmlns="" xmlns:thm15="http://schemas.microsoft.com/office/thememl/2012/main" name="Office Theme" id="{62F939B6-93AF-4DB8-9C6B-D6C7DFDC589F}" vid="{4A3C46E8-61CC-4603-A589-7422A47A8E4A}"/>
     </a:ext>
   </a:extLst>
 </a:theme>

</xml_diff>

<commit_message>
aggiustamenti su articoli e raggruppamenti e qualche bug rimosso
</commit_message>
<xml_diff>
--- a/VideoSystemWeb/DOCUMENTI/HELP/HELP VIDEOSYSTEM.docx
+++ b/VideoSystemWeb/DOCUMENTI/HELP/HELP VIDEOSYSTEM.docx
@@ -12,6 +12,175 @@
         <w:pStyle w:val="Sottotitolo"/>
       </w:pPr>
       <w:r>
+        <w:t>Versione1.19 del 09/04/2019</w:t>
+      </w:r>
+    </w:p>
+    <w:p>
+      <w:pPr>
+        <w:pStyle w:val="Paragrafoelenco"/>
+        <w:numPr>
+          <w:ilvl w:val="0"/>
+          <w:numId w:val="6"/>
+        </w:numPr>
+      </w:pPr>
+      <w:r>
+        <w:t>correzione bug tender: modificando un evento che conteneva uno o più tender il salvataggio falliva perché i tender risultavano già impiegati; </w:t>
+      </w:r>
+    </w:p>
+    <w:p>
+      <w:pPr>
+        <w:pStyle w:val="Paragrafoelenco"/>
+        <w:numPr>
+          <w:ilvl w:val="0"/>
+          <w:numId w:val="6"/>
+        </w:numPr>
+      </w:pPr>
+      <w:r>
+        <w:t xml:space="preserve">layout offerta: aumento altezza articoli e sistemazione </w:t>
+      </w:r>
+      <w:proofErr w:type="spellStart"/>
+      <w:r>
+        <w:t>popup</w:t>
+      </w:r>
+      <w:proofErr w:type="spellEnd"/>
+      <w:r>
+        <w:t>;</w:t>
+      </w:r>
+    </w:p>
+    <w:p>
+      <w:pPr>
+        <w:pStyle w:val="Paragrafoelenco"/>
+        <w:numPr>
+          <w:ilvl w:val="0"/>
+          <w:numId w:val="6"/>
+        </w:numPr>
+      </w:pPr>
+      <w:r>
+        <w:t>ordinamento articoli in base a prezzo; </w:t>
+      </w:r>
+    </w:p>
+    <w:p>
+      <w:pPr>
+        <w:pStyle w:val="Paragrafoelenco"/>
+        <w:numPr>
+          <w:ilvl w:val="0"/>
+          <w:numId w:val="6"/>
+        </w:numPr>
+      </w:pPr>
+      <w:r>
+        <w:t>descrizione corta e lunga nelle prime due colonne del riepilogo e della stampa;</w:t>
+      </w:r>
+    </w:p>
+    <w:p>
+      <w:pPr>
+        <w:pStyle w:val="Paragrafoelenco"/>
+        <w:numPr>
+          <w:ilvl w:val="0"/>
+          <w:numId w:val="6"/>
+        </w:numPr>
+      </w:pPr>
+      <w:r>
+        <w:t>salvataggio automatico offerta in fase di visualizzazione riepilogo (allo scopo di generare un protocollo);</w:t>
+      </w:r>
+    </w:p>
+    <w:p>
+      <w:pPr>
+        <w:pStyle w:val="Paragrafoelenco"/>
+        <w:numPr>
+          <w:ilvl w:val="0"/>
+          <w:numId w:val="6"/>
+        </w:numPr>
+      </w:pPr>
+      <w:r>
+        <w:t>formattazione importi con separatore migliaia;</w:t>
+      </w:r>
+    </w:p>
+    <w:p>
+      <w:pPr>
+        <w:pStyle w:val="Paragrafoelenco"/>
+        <w:numPr>
+          <w:ilvl w:val="0"/>
+          <w:numId w:val="6"/>
+        </w:numPr>
+      </w:pPr>
+      <w:r>
+        <w:t>creazione e salvataggio pdf in fase di salvataggio offerta; </w:t>
+      </w:r>
+    </w:p>
+    <w:p>
+      <w:pPr>
+        <w:pStyle w:val="Paragrafoelenco"/>
+        <w:numPr>
+          <w:ilvl w:val="0"/>
+          <w:numId w:val="6"/>
+        </w:numPr>
+      </w:pPr>
+      <w:r>
+        <w:t xml:space="preserve">nome file pdf: </w:t>
+      </w:r>
+      <w:proofErr w:type="spellStart"/>
+      <w:r>
+        <w:t>Offerta_</w:t>
+      </w:r>
+      <w:proofErr w:type="spellEnd"/>
+      <w:r>
+        <w:t>&lt;numero lavorazione&gt;</w:t>
+      </w:r>
+    </w:p>
+    <w:p>
+      <w:pPr>
+        <w:pStyle w:val="Paragrafoelenco"/>
+        <w:numPr>
+          <w:ilvl w:val="0"/>
+          <w:numId w:val="6"/>
+        </w:numPr>
+      </w:pPr>
+      <w:r>
+        <w:t>in fase di creazione/modifica evento non è più possibile passare da un sottotipo risorsa ad un altro </w:t>
+      </w:r>
+    </w:p>
+    <w:p>
+      <w:pPr>
+        <w:pStyle w:val="Paragrafoelenco"/>
+      </w:pPr>
+      <w:r>
+        <w:t>Es. se sto creando un evento per un dipendente non visualizzerò più nell'elenco le tipologie regie o extra; se sto creando un evento per regie o extra non visualizzerò più i dipendenti.</w:t>
+      </w:r>
+    </w:p>
+    <w:p>
+      <w:pPr>
+        <w:pStyle w:val="Paragrafoelenco"/>
+        <w:numPr>
+          <w:ilvl w:val="0"/>
+          <w:numId w:val="6"/>
+        </w:numPr>
+      </w:pPr>
+      <w:r>
+        <w:t xml:space="preserve">Aggiustamenti layout Pagina Articoli </w:t>
+      </w:r>
+    </w:p>
+    <w:p>
+      <w:pPr>
+        <w:pStyle w:val="Paragrafoelenco"/>
+        <w:numPr>
+          <w:ilvl w:val="0"/>
+          <w:numId w:val="6"/>
+        </w:numPr>
+      </w:pPr>
+      <w:r>
+        <w:t>Aggiustamento nomi campi Pagina Protocolli</w:t>
+      </w:r>
+    </w:p>
+    <w:p>
+      <w:pPr>
+        <w:pStyle w:val="Sottotitolo"/>
+      </w:pPr>
+    </w:p>
+    <w:p>
+      <w:pPr>
+        <w:pStyle w:val="Sottotitolo"/>
+      </w:pPr>
+      <w:r>
         <w:t>Versione1.18 del 07/04/2019</w:t>
       </w:r>
     </w:p>
@@ -240,6 +409,7 @@
         </w:numPr>
       </w:pPr>
       <w:r>
+        <w:lastRenderedPageBreak/>
         <w:t>Aggiunta gestione Protocolli (Menù --&gt; Protocolli)</w:t>
       </w:r>
       <w:r>
@@ -621,6 +791,119 @@
     </w:lvl>
   </w:abstractNum>
   <w:abstractNum w:abstractNumId="1">
+    <w:nsid w:val="20E8130C"/>
+    <w:multiLevelType w:val="hybridMultilevel"/>
+    <w:tmpl w:val="C3E02590"/>
+    <w:lvl w:ilvl="0" w:tplc="04100001">
+      <w:start w:val="1"/>
+      <w:numFmt w:val="bullet"/>
+      <w:lvlText w:val=""/>
+      <w:lvlJc w:val="left"/>
+      <w:pPr>
+        <w:ind w:left="720" w:hanging="360"/>
+      </w:pPr>
+      <w:rPr>
+        <w:rFonts w:ascii="Symbol" w:hAnsi="Symbol" w:hint="default"/>
+      </w:rPr>
+    </w:lvl>
+    <w:lvl w:ilvl="1" w:tplc="04100003" w:tentative="1">
+      <w:start w:val="1"/>
+      <w:numFmt w:val="bullet"/>
+      <w:lvlText w:val="o"/>
+      <w:lvlJc w:val="left"/>
+      <w:pPr>
+        <w:ind w:left="1440" w:hanging="360"/>
+      </w:pPr>
+      <w:rPr>
+        <w:rFonts w:ascii="Courier New" w:hAnsi="Courier New" w:cs="Courier New" w:hint="default"/>
+      </w:rPr>
+    </w:lvl>
+    <w:lvl w:ilvl="2" w:tplc="04100005" w:tentative="1">
+      <w:start w:val="1"/>
+      <w:numFmt w:val="bullet"/>
+      <w:lvlText w:val=""/>
+      <w:lvlJc w:val="left"/>
+      <w:pPr>
+        <w:ind w:left="2160" w:hanging="360"/>
+      </w:pPr>
+      <w:rPr>
+        <w:rFonts w:ascii="Wingdings" w:hAnsi="Wingdings" w:hint="default"/>
+      </w:rPr>
+    </w:lvl>
+    <w:lvl w:ilvl="3" w:tplc="04100001" w:tentative="1">
+      <w:start w:val="1"/>
+      <w:numFmt w:val="bullet"/>
+      <w:lvlText w:val=""/>
+      <w:lvlJc w:val="left"/>
+      <w:pPr>
+        <w:ind w:left="2880" w:hanging="360"/>
+      </w:pPr>
+      <w:rPr>
+        <w:rFonts w:ascii="Symbol" w:hAnsi="Symbol" w:hint="default"/>
+      </w:rPr>
+    </w:lvl>
+    <w:lvl w:ilvl="4" w:tplc="04100003" w:tentative="1">
+      <w:start w:val="1"/>
+      <w:numFmt w:val="bullet"/>
+      <w:lvlText w:val="o"/>
+      <w:lvlJc w:val="left"/>
+      <w:pPr>
+        <w:ind w:left="3600" w:hanging="360"/>
+      </w:pPr>
+      <w:rPr>
+        <w:rFonts w:ascii="Courier New" w:hAnsi="Courier New" w:cs="Courier New" w:hint="default"/>
+      </w:rPr>
+    </w:lvl>
+    <w:lvl w:ilvl="5" w:tplc="04100005" w:tentative="1">
+      <w:start w:val="1"/>
+      <w:numFmt w:val="bullet"/>
+      <w:lvlText w:val=""/>
+      <w:lvlJc w:val="left"/>
+      <w:pPr>
+        <w:ind w:left="4320" w:hanging="360"/>
+      </w:pPr>
+      <w:rPr>
+        <w:rFonts w:ascii="Wingdings" w:hAnsi="Wingdings" w:hint="default"/>
+      </w:rPr>
+    </w:lvl>
+    <w:lvl w:ilvl="6" w:tplc="04100001" w:tentative="1">
+      <w:start w:val="1"/>
+      <w:numFmt w:val="bullet"/>
+      <w:lvlText w:val=""/>
+      <w:lvlJc w:val="left"/>
+      <w:pPr>
+        <w:ind w:left="5040" w:hanging="360"/>
+      </w:pPr>
+      <w:rPr>
+        <w:rFonts w:ascii="Symbol" w:hAnsi="Symbol" w:hint="default"/>
+      </w:rPr>
+    </w:lvl>
+    <w:lvl w:ilvl="7" w:tplc="04100003" w:tentative="1">
+      <w:start w:val="1"/>
+      <w:numFmt w:val="bullet"/>
+      <w:lvlText w:val="o"/>
+      <w:lvlJc w:val="left"/>
+      <w:pPr>
+        <w:ind w:left="5760" w:hanging="360"/>
+      </w:pPr>
+      <w:rPr>
+        <w:rFonts w:ascii="Courier New" w:hAnsi="Courier New" w:cs="Courier New" w:hint="default"/>
+      </w:rPr>
+    </w:lvl>
+    <w:lvl w:ilvl="8" w:tplc="04100005" w:tentative="1">
+      <w:start w:val="1"/>
+      <w:numFmt w:val="bullet"/>
+      <w:lvlText w:val=""/>
+      <w:lvlJc w:val="left"/>
+      <w:pPr>
+        <w:ind w:left="6480" w:hanging="360"/>
+      </w:pPr>
+      <w:rPr>
+        <w:rFonts w:ascii="Wingdings" w:hAnsi="Wingdings" w:hint="default"/>
+      </w:rPr>
+    </w:lvl>
+  </w:abstractNum>
+  <w:abstractNum w:abstractNumId="2">
     <w:nsid w:val="31762D3D"/>
     <w:multiLevelType w:val="hybridMultilevel"/>
     <w:tmpl w:val="722C9B8A"/>
@@ -733,7 +1016,7 @@
       </w:rPr>
     </w:lvl>
   </w:abstractNum>
-  <w:abstractNum w:abstractNumId="2">
+  <w:abstractNum w:abstractNumId="3">
     <w:nsid w:val="40C0566E"/>
     <w:multiLevelType w:val="hybridMultilevel"/>
     <w:tmpl w:val="1EC27EE8"/>
@@ -846,7 +1129,7 @@
       </w:rPr>
     </w:lvl>
   </w:abstractNum>
-  <w:abstractNum w:abstractNumId="3">
+  <w:abstractNum w:abstractNumId="4">
     <w:nsid w:val="51242B08"/>
     <w:multiLevelType w:val="hybridMultilevel"/>
     <w:tmpl w:val="26DE84E4"/>
@@ -959,7 +1242,7 @@
       </w:rPr>
     </w:lvl>
   </w:abstractNum>
-  <w:abstractNum w:abstractNumId="4">
+  <w:abstractNum w:abstractNumId="5">
     <w:nsid w:val="52A5527C"/>
     <w:multiLevelType w:val="hybridMultilevel"/>
     <w:tmpl w:val="5568C82C"/>
@@ -1072,7 +1355,156 @@
       </w:rPr>
     </w:lvl>
   </w:abstractNum>
-  <w:abstractNum w:abstractNumId="5">
+  <w:abstractNum w:abstractNumId="6">
+    <w:nsid w:val="655416E1"/>
+    <w:multiLevelType w:val="multilevel"/>
+    <w:tmpl w:val="E55CA81A"/>
+    <w:lvl w:ilvl="0">
+      <w:start w:val="1"/>
+      <w:numFmt w:val="bullet"/>
+      <w:lvlText w:val=""/>
+      <w:lvlJc w:val="left"/>
+      <w:pPr>
+        <w:tabs>
+          <w:tab w:val="num" w:pos="720"/>
+        </w:tabs>
+        <w:ind w:left="720" w:hanging="360"/>
+      </w:pPr>
+      <w:rPr>
+        <w:rFonts w:ascii="Symbol" w:hAnsi="Symbol" w:hint="default"/>
+        <w:sz w:val="20"/>
+      </w:rPr>
+    </w:lvl>
+    <w:lvl w:ilvl="1" w:tentative="1">
+      <w:start w:val="1"/>
+      <w:numFmt w:val="bullet"/>
+      <w:lvlText w:val="o"/>
+      <w:lvlJc w:val="left"/>
+      <w:pPr>
+        <w:tabs>
+          <w:tab w:val="num" w:pos="1440"/>
+        </w:tabs>
+        <w:ind w:left="1440" w:hanging="360"/>
+      </w:pPr>
+      <w:rPr>
+        <w:rFonts w:ascii="Courier New" w:hAnsi="Courier New" w:hint="default"/>
+        <w:sz w:val="20"/>
+      </w:rPr>
+    </w:lvl>
+    <w:lvl w:ilvl="2" w:tentative="1">
+      <w:start w:val="1"/>
+      <w:numFmt w:val="bullet"/>
+      <w:lvlText w:val=""/>
+      <w:lvlJc w:val="left"/>
+      <w:pPr>
+        <w:tabs>
+          <w:tab w:val="num" w:pos="2160"/>
+        </w:tabs>
+        <w:ind w:left="2160" w:hanging="360"/>
+      </w:pPr>
+      <w:rPr>
+        <w:rFonts w:ascii="Wingdings" w:hAnsi="Wingdings" w:hint="default"/>
+        <w:sz w:val="20"/>
+      </w:rPr>
+    </w:lvl>
+    <w:lvl w:ilvl="3" w:tentative="1">
+      <w:start w:val="1"/>
+      <w:numFmt w:val="bullet"/>
+      <w:lvlText w:val=""/>
+      <w:lvlJc w:val="left"/>
+      <w:pPr>
+        <w:tabs>
+          <w:tab w:val="num" w:pos="2880"/>
+        </w:tabs>
+        <w:ind w:left="2880" w:hanging="360"/>
+      </w:pPr>
+      <w:rPr>
+        <w:rFonts w:ascii="Wingdings" w:hAnsi="Wingdings" w:hint="default"/>
+        <w:sz w:val="20"/>
+      </w:rPr>
+    </w:lvl>
+    <w:lvl w:ilvl="4" w:tentative="1">
+      <w:start w:val="1"/>
+      <w:numFmt w:val="bullet"/>
+      <w:lvlText w:val=""/>
+      <w:lvlJc w:val="left"/>
+      <w:pPr>
+        <w:tabs>
+          <w:tab w:val="num" w:pos="3600"/>
+        </w:tabs>
+        <w:ind w:left="3600" w:hanging="360"/>
+      </w:pPr>
+      <w:rPr>
+        <w:rFonts w:ascii="Wingdings" w:hAnsi="Wingdings" w:hint="default"/>
+        <w:sz w:val="20"/>
+      </w:rPr>
+    </w:lvl>
+    <w:lvl w:ilvl="5" w:tentative="1">
+      <w:start w:val="1"/>
+      <w:numFmt w:val="bullet"/>
+      <w:lvlText w:val=""/>
+      <w:lvlJc w:val="left"/>
+      <w:pPr>
+        <w:tabs>
+          <w:tab w:val="num" w:pos="4320"/>
+        </w:tabs>
+        <w:ind w:left="4320" w:hanging="360"/>
+      </w:pPr>
+      <w:rPr>
+        <w:rFonts w:ascii="Wingdings" w:hAnsi="Wingdings" w:hint="default"/>
+        <w:sz w:val="20"/>
+      </w:rPr>
+    </w:lvl>
+    <w:lvl w:ilvl="6" w:tentative="1">
+      <w:start w:val="1"/>
+      <w:numFmt w:val="bullet"/>
+      <w:lvlText w:val=""/>
+      <w:lvlJc w:val="left"/>
+      <w:pPr>
+        <w:tabs>
+          <w:tab w:val="num" w:pos="5040"/>
+        </w:tabs>
+        <w:ind w:left="5040" w:hanging="360"/>
+      </w:pPr>
+      <w:rPr>
+        <w:rFonts w:ascii="Wingdings" w:hAnsi="Wingdings" w:hint="default"/>
+        <w:sz w:val="20"/>
+      </w:rPr>
+    </w:lvl>
+    <w:lvl w:ilvl="7" w:tentative="1">
+      <w:start w:val="1"/>
+      <w:numFmt w:val="bullet"/>
+      <w:lvlText w:val=""/>
+      <w:lvlJc w:val="left"/>
+      <w:pPr>
+        <w:tabs>
+          <w:tab w:val="num" w:pos="5760"/>
+        </w:tabs>
+        <w:ind w:left="5760" w:hanging="360"/>
+      </w:pPr>
+      <w:rPr>
+        <w:rFonts w:ascii="Wingdings" w:hAnsi="Wingdings" w:hint="default"/>
+        <w:sz w:val="20"/>
+      </w:rPr>
+    </w:lvl>
+    <w:lvl w:ilvl="8" w:tentative="1">
+      <w:start w:val="1"/>
+      <w:numFmt w:val="bullet"/>
+      <w:lvlText w:val=""/>
+      <w:lvlJc w:val="left"/>
+      <w:pPr>
+        <w:tabs>
+          <w:tab w:val="num" w:pos="6480"/>
+        </w:tabs>
+        <w:ind w:left="6480" w:hanging="360"/>
+      </w:pPr>
+      <w:rPr>
+        <w:rFonts w:ascii="Wingdings" w:hAnsi="Wingdings" w:hint="default"/>
+        <w:sz w:val="20"/>
+      </w:rPr>
+    </w:lvl>
+  </w:abstractNum>
+  <w:abstractNum w:abstractNumId="7">
     <w:nsid w:val="792B2846"/>
     <w:multiLevelType w:val="hybridMultilevel"/>
     <w:tmpl w:val="A27CF27E"/>
@@ -1186,22 +1618,28 @@
     </w:lvl>
   </w:abstractNum>
   <w:num w:numId="1">
-    <w:abstractNumId w:val="1"/>
+    <w:abstractNumId w:val="2"/>
   </w:num>
   <w:num w:numId="2">
+    <w:abstractNumId w:val="4"/>
+  </w:num>
+  <w:num w:numId="3">
     <w:abstractNumId w:val="3"/>
   </w:num>
-  <w:num w:numId="3">
-    <w:abstractNumId w:val="2"/>
-  </w:num>
   <w:num w:numId="4">
-    <w:abstractNumId w:val="5"/>
+    <w:abstractNumId w:val="7"/>
   </w:num>
   <w:num w:numId="5">
     <w:abstractNumId w:val="0"/>
   </w:num>
   <w:num w:numId="6">
-    <w:abstractNumId w:val="4"/>
+    <w:abstractNumId w:val="5"/>
+  </w:num>
+  <w:num w:numId="7">
+    <w:abstractNumId w:val="1"/>
+  </w:num>
+  <w:num w:numId="8">
+    <w:abstractNumId w:val="6"/>
   </w:num>
 </w:numbering>
 </file>
@@ -1820,7 +2258,7 @@
   <a:extraClrSchemeLst/>
   <a:extLst>
     <a:ext uri="{05A4C25C-085E-4340-85A3-A5531E510DB2}">
-      <thm15:themeFamily xmlns="" xmlns:thm15="http://schemas.microsoft.com/office/thememl/2012/main" name="Office Theme" id="{62F939B6-93AF-4DB8-9C6B-D6C7DFDC589F}" vid="{4A3C46E8-61CC-4603-A589-7422A47A8E4A}"/>
+      <thm15:themeFamily xmlns:thm15="http://schemas.microsoft.com/office/thememl/2012/main" xmlns="" name="Office Theme" id="{62F939B6-93AF-4DB8-9C6B-D6C7DFDC589F}" vid="{4A3C46E8-61CC-4603-A589-7422A47A8E4A}"/>
     </a:ext>
   </a:extLst>
 </a:theme>

</xml_diff>

<commit_message>
aggiunto campo di ricerca lavorazione e selezione date con calendario su pagina Protocollo
</commit_message>
<xml_diff>
--- a/VideoSystemWeb/DOCUMENTI/HELP/HELP VIDEOSYSTEM.docx
+++ b/VideoSystemWeb/DOCUMENTI/HELP/HELP VIDEOSYSTEM.docx
@@ -6,11 +6,75 @@
       <w:pPr>
         <w:pStyle w:val="Sottotitolo"/>
       </w:pPr>
+      <w:r>
+        <w:t>Versione1.20 del 11/04/2019</w:t>
+      </w:r>
+    </w:p>
+    <w:p>
+      <w:pPr>
+        <w:pStyle w:val="Paragrafoelenco"/>
+        <w:numPr>
+          <w:ilvl w:val="0"/>
+          <w:numId w:val="9"/>
+        </w:numPr>
+      </w:pPr>
+      <w:r>
+        <w:t>Pagina Offerta, risolto malfunzionamento ordinamento articoli</w:t>
+      </w:r>
+    </w:p>
+    <w:p>
+      <w:pPr>
+        <w:pStyle w:val="Paragrafoelenco"/>
+        <w:numPr>
+          <w:ilvl w:val="0"/>
+          <w:numId w:val="9"/>
+        </w:numPr>
+      </w:pPr>
+      <w:r>
+        <w:t xml:space="preserve">Popolato </w:t>
+      </w:r>
+      <w:proofErr w:type="spellStart"/>
+      <w:r>
+        <w:t>footer</w:t>
+      </w:r>
+      <w:proofErr w:type="spellEnd"/>
+      <w:r>
+        <w:t xml:space="preserve"> riepilogo offerta con i dati del cliente</w:t>
+      </w:r>
+    </w:p>
+    <w:p>
+      <w:pPr>
+        <w:pStyle w:val="Paragrafoelenco"/>
+        <w:numPr>
+          <w:ilvl w:val="0"/>
+          <w:numId w:val="9"/>
+        </w:numPr>
+      </w:pPr>
+      <w:r>
+        <w:t>Pagina Protocollo, aggiunto campo di ricerca "Lavorazione"</w:t>
+      </w:r>
+    </w:p>
+    <w:p>
+      <w:pPr>
+        <w:pStyle w:val="Paragrafoelenco"/>
+        <w:numPr>
+          <w:ilvl w:val="0"/>
+          <w:numId w:val="9"/>
+        </w:numPr>
+      </w:pPr>
+      <w:r>
+        <w:t>Pagina Protocollo, aggiunta selezione con calendari a scomparsa sui campi Data</w:t>
+      </w:r>
     </w:p>
     <w:p>
       <w:pPr>
         <w:pStyle w:val="Sottotitolo"/>
       </w:pPr>
+    </w:p>
+    <w:p>
+      <w:pPr>
+        <w:pStyle w:val="Sottotitolo"/>
+      </w:pPr>
       <w:r>
         <w:t>Versione1.19 del 09/04/2019</w:t>
       </w:r>
@@ -346,6 +410,7 @@
         </w:numPr>
       </w:pPr>
       <w:r>
+        <w:lastRenderedPageBreak/>
         <w:t>Campo nota ingrandito su Agenda</w:t>
       </w:r>
     </w:p>
@@ -409,7 +474,6 @@
         </w:numPr>
       </w:pPr>
       <w:r>
-        <w:lastRenderedPageBreak/>
         <w:t>Aggiunta gestione Protocolli (Menù --&gt; Protocolli)</w:t>
       </w:r>
       <w:r>
@@ -1356,6 +1420,119 @@
     </w:lvl>
   </w:abstractNum>
   <w:abstractNum w:abstractNumId="6">
+    <w:nsid w:val="5D6E0C7C"/>
+    <w:multiLevelType w:val="hybridMultilevel"/>
+    <w:tmpl w:val="49DCDC5C"/>
+    <w:lvl w:ilvl="0" w:tplc="04100001">
+      <w:start w:val="1"/>
+      <w:numFmt w:val="bullet"/>
+      <w:lvlText w:val=""/>
+      <w:lvlJc w:val="left"/>
+      <w:pPr>
+        <w:ind w:left="720" w:hanging="360"/>
+      </w:pPr>
+      <w:rPr>
+        <w:rFonts w:ascii="Symbol" w:hAnsi="Symbol" w:hint="default"/>
+      </w:rPr>
+    </w:lvl>
+    <w:lvl w:ilvl="1" w:tplc="04100003" w:tentative="1">
+      <w:start w:val="1"/>
+      <w:numFmt w:val="bullet"/>
+      <w:lvlText w:val="o"/>
+      <w:lvlJc w:val="left"/>
+      <w:pPr>
+        <w:ind w:left="1440" w:hanging="360"/>
+      </w:pPr>
+      <w:rPr>
+        <w:rFonts w:ascii="Courier New" w:hAnsi="Courier New" w:cs="Courier New" w:hint="default"/>
+      </w:rPr>
+    </w:lvl>
+    <w:lvl w:ilvl="2" w:tplc="04100005" w:tentative="1">
+      <w:start w:val="1"/>
+      <w:numFmt w:val="bullet"/>
+      <w:lvlText w:val=""/>
+      <w:lvlJc w:val="left"/>
+      <w:pPr>
+        <w:ind w:left="2160" w:hanging="360"/>
+      </w:pPr>
+      <w:rPr>
+        <w:rFonts w:ascii="Wingdings" w:hAnsi="Wingdings" w:hint="default"/>
+      </w:rPr>
+    </w:lvl>
+    <w:lvl w:ilvl="3" w:tplc="04100001" w:tentative="1">
+      <w:start w:val="1"/>
+      <w:numFmt w:val="bullet"/>
+      <w:lvlText w:val=""/>
+      <w:lvlJc w:val="left"/>
+      <w:pPr>
+        <w:ind w:left="2880" w:hanging="360"/>
+      </w:pPr>
+      <w:rPr>
+        <w:rFonts w:ascii="Symbol" w:hAnsi="Symbol" w:hint="default"/>
+      </w:rPr>
+    </w:lvl>
+    <w:lvl w:ilvl="4" w:tplc="04100003" w:tentative="1">
+      <w:start w:val="1"/>
+      <w:numFmt w:val="bullet"/>
+      <w:lvlText w:val="o"/>
+      <w:lvlJc w:val="left"/>
+      <w:pPr>
+        <w:ind w:left="3600" w:hanging="360"/>
+      </w:pPr>
+      <w:rPr>
+        <w:rFonts w:ascii="Courier New" w:hAnsi="Courier New" w:cs="Courier New" w:hint="default"/>
+      </w:rPr>
+    </w:lvl>
+    <w:lvl w:ilvl="5" w:tplc="04100005" w:tentative="1">
+      <w:start w:val="1"/>
+      <w:numFmt w:val="bullet"/>
+      <w:lvlText w:val=""/>
+      <w:lvlJc w:val="left"/>
+      <w:pPr>
+        <w:ind w:left="4320" w:hanging="360"/>
+      </w:pPr>
+      <w:rPr>
+        <w:rFonts w:ascii="Wingdings" w:hAnsi="Wingdings" w:hint="default"/>
+      </w:rPr>
+    </w:lvl>
+    <w:lvl w:ilvl="6" w:tplc="04100001" w:tentative="1">
+      <w:start w:val="1"/>
+      <w:numFmt w:val="bullet"/>
+      <w:lvlText w:val=""/>
+      <w:lvlJc w:val="left"/>
+      <w:pPr>
+        <w:ind w:left="5040" w:hanging="360"/>
+      </w:pPr>
+      <w:rPr>
+        <w:rFonts w:ascii="Symbol" w:hAnsi="Symbol" w:hint="default"/>
+      </w:rPr>
+    </w:lvl>
+    <w:lvl w:ilvl="7" w:tplc="04100003" w:tentative="1">
+      <w:start w:val="1"/>
+      <w:numFmt w:val="bullet"/>
+      <w:lvlText w:val="o"/>
+      <w:lvlJc w:val="left"/>
+      <w:pPr>
+        <w:ind w:left="5760" w:hanging="360"/>
+      </w:pPr>
+      <w:rPr>
+        <w:rFonts w:ascii="Courier New" w:hAnsi="Courier New" w:cs="Courier New" w:hint="default"/>
+      </w:rPr>
+    </w:lvl>
+    <w:lvl w:ilvl="8" w:tplc="04100005" w:tentative="1">
+      <w:start w:val="1"/>
+      <w:numFmt w:val="bullet"/>
+      <w:lvlText w:val=""/>
+      <w:lvlJc w:val="left"/>
+      <w:pPr>
+        <w:ind w:left="6480" w:hanging="360"/>
+      </w:pPr>
+      <w:rPr>
+        <w:rFonts w:ascii="Wingdings" w:hAnsi="Wingdings" w:hint="default"/>
+      </w:rPr>
+    </w:lvl>
+  </w:abstractNum>
+  <w:abstractNum w:abstractNumId="7">
     <w:nsid w:val="655416E1"/>
     <w:multiLevelType w:val="multilevel"/>
     <w:tmpl w:val="E55CA81A"/>
@@ -1504,7 +1681,7 @@
       </w:rPr>
     </w:lvl>
   </w:abstractNum>
-  <w:abstractNum w:abstractNumId="7">
+  <w:abstractNum w:abstractNumId="8">
     <w:nsid w:val="792B2846"/>
     <w:multiLevelType w:val="hybridMultilevel"/>
     <w:tmpl w:val="A27CF27E"/>
@@ -1627,7 +1804,7 @@
     <w:abstractNumId w:val="3"/>
   </w:num>
   <w:num w:numId="4">
-    <w:abstractNumId w:val="7"/>
+    <w:abstractNumId w:val="8"/>
   </w:num>
   <w:num w:numId="5">
     <w:abstractNumId w:val="0"/>
@@ -1639,6 +1816,9 @@
     <w:abstractNumId w:val="1"/>
   </w:num>
   <w:num w:numId="8">
+    <w:abstractNumId w:val="7"/>
+  </w:num>
+  <w:num w:numId="9">
     <w:abstractNumId w:val="6"/>
   </w:num>
 </w:numbering>
@@ -2258,7 +2438,7 @@
   <a:extraClrSchemeLst/>
   <a:extLst>
     <a:ext uri="{05A4C25C-085E-4340-85A3-A5531E510DB2}">
-      <thm15:themeFamily xmlns:thm15="http://schemas.microsoft.com/office/thememl/2012/main" xmlns="" name="Office Theme" id="{62F939B6-93AF-4DB8-9C6B-D6C7DFDC589F}" vid="{4A3C46E8-61CC-4603-A589-7422A47A8E4A}"/>
+      <thm15:themeFamily xmlns="" xmlns:thm15="http://schemas.microsoft.com/office/thememl/2012/main" name="Office Theme" id="{62F939B6-93AF-4DB8-9C6B-D6C7DFDC589F}" vid="{4A3C46E8-61CC-4603-A589-7422A47A8E4A}"/>
     </a:ext>
   </a:extLst>
 </a:theme>

</xml_diff>

<commit_message>
modifica layout protocolli ricerca - elenco ultimi protocolli in avvio pagina - cazzatelle & frocerie varie
</commit_message>
<xml_diff>
--- a/VideoSystemWeb/DOCUMENTI/HELP/HELP VIDEOSYSTEM.docx
+++ b/VideoSystemWeb/DOCUMENTI/HELP/HELP VIDEOSYSTEM.docx
@@ -7,6 +7,75 @@
         <w:pStyle w:val="Sottotitolo"/>
       </w:pPr>
       <w:r>
+        <w:t>Versione1.21 del 13/04/2019</w:t>
+      </w:r>
+    </w:p>
+    <w:p>
+      <w:pPr>
+        <w:pStyle w:val="Paragrafoelenco"/>
+        <w:numPr>
+          <w:ilvl w:val="0"/>
+          <w:numId w:val="10"/>
+        </w:numPr>
+      </w:pPr>
+      <w:r>
+        <w:t>Pagina protocollo sistemato layout ricerca</w:t>
+      </w:r>
+    </w:p>
+    <w:p>
+      <w:pPr>
+        <w:pStyle w:val="Paragrafoelenco"/>
+        <w:numPr>
+          <w:ilvl w:val="0"/>
+          <w:numId w:val="10"/>
+        </w:numPr>
+      </w:pPr>
+      <w:r>
+        <w:t>Pagina protocollo, in apertura visualizza gli ultimi protocolli automaticamente</w:t>
+      </w:r>
+    </w:p>
+    <w:p>
+      <w:pPr>
+        <w:pStyle w:val="Paragrafoelenco"/>
+        <w:numPr>
+          <w:ilvl w:val="0"/>
+          <w:numId w:val="10"/>
+        </w:numPr>
+      </w:pPr>
+      <w:r>
+        <w:t>Iva recuperata da tabella e non più dal singolo articolo</w:t>
+      </w:r>
+    </w:p>
+    <w:p>
+      <w:pPr>
+        <w:pStyle w:val="Paragrafoelenco"/>
+        <w:numPr>
+          <w:ilvl w:val="0"/>
+          <w:numId w:val="10"/>
+        </w:numPr>
+      </w:pPr>
+      <w:r>
+        <w:t xml:space="preserve">Aggiunta immagine </w:t>
+      </w:r>
+      <w:proofErr w:type="spellStart"/>
+      <w:r>
+        <w:t>footer</w:t>
+      </w:r>
+      <w:proofErr w:type="spellEnd"/>
+      <w:r>
+        <w:t xml:space="preserve"> riepilogo offerta</w:t>
+      </w:r>
+    </w:p>
+    <w:p>
+      <w:pPr>
+        <w:pStyle w:val="Sottotitolo"/>
+      </w:pPr>
+    </w:p>
+    <w:p>
+      <w:pPr>
+        <w:pStyle w:val="Sottotitolo"/>
+      </w:pPr>
+      <w:r>
         <w:t>Versione1.20 del 11/04/2019</w:t>
       </w:r>
     </w:p>
@@ -366,6 +435,7 @@
         <w:pStyle w:val="Sottotitolo"/>
       </w:pPr>
       <w:r>
+        <w:lastRenderedPageBreak/>
         <w:t>Versione1.16 del 30/03/2019</w:t>
       </w:r>
     </w:p>
@@ -410,7 +480,6 @@
         </w:numPr>
       </w:pPr>
       <w:r>
-        <w:lastRenderedPageBreak/>
         <w:t>Campo nota ingrandito su Agenda</w:t>
       </w:r>
     </w:p>
@@ -968,6 +1037,119 @@
     </w:lvl>
   </w:abstractNum>
   <w:abstractNum w:abstractNumId="2">
+    <w:nsid w:val="2BC617E9"/>
+    <w:multiLevelType w:val="hybridMultilevel"/>
+    <w:tmpl w:val="D0BE9CBE"/>
+    <w:lvl w:ilvl="0" w:tplc="04100001">
+      <w:start w:val="1"/>
+      <w:numFmt w:val="bullet"/>
+      <w:lvlText w:val=""/>
+      <w:lvlJc w:val="left"/>
+      <w:pPr>
+        <w:ind w:left="720" w:hanging="360"/>
+      </w:pPr>
+      <w:rPr>
+        <w:rFonts w:ascii="Symbol" w:hAnsi="Symbol" w:hint="default"/>
+      </w:rPr>
+    </w:lvl>
+    <w:lvl w:ilvl="1" w:tplc="04100003" w:tentative="1">
+      <w:start w:val="1"/>
+      <w:numFmt w:val="bullet"/>
+      <w:lvlText w:val="o"/>
+      <w:lvlJc w:val="left"/>
+      <w:pPr>
+        <w:ind w:left="1440" w:hanging="360"/>
+      </w:pPr>
+      <w:rPr>
+        <w:rFonts w:ascii="Courier New" w:hAnsi="Courier New" w:cs="Courier New" w:hint="default"/>
+      </w:rPr>
+    </w:lvl>
+    <w:lvl w:ilvl="2" w:tplc="04100005" w:tentative="1">
+      <w:start w:val="1"/>
+      <w:numFmt w:val="bullet"/>
+      <w:lvlText w:val=""/>
+      <w:lvlJc w:val="left"/>
+      <w:pPr>
+        <w:ind w:left="2160" w:hanging="360"/>
+      </w:pPr>
+      <w:rPr>
+        <w:rFonts w:ascii="Wingdings" w:hAnsi="Wingdings" w:hint="default"/>
+      </w:rPr>
+    </w:lvl>
+    <w:lvl w:ilvl="3" w:tplc="04100001" w:tentative="1">
+      <w:start w:val="1"/>
+      <w:numFmt w:val="bullet"/>
+      <w:lvlText w:val=""/>
+      <w:lvlJc w:val="left"/>
+      <w:pPr>
+        <w:ind w:left="2880" w:hanging="360"/>
+      </w:pPr>
+      <w:rPr>
+        <w:rFonts w:ascii="Symbol" w:hAnsi="Symbol" w:hint="default"/>
+      </w:rPr>
+    </w:lvl>
+    <w:lvl w:ilvl="4" w:tplc="04100003" w:tentative="1">
+      <w:start w:val="1"/>
+      <w:numFmt w:val="bullet"/>
+      <w:lvlText w:val="o"/>
+      <w:lvlJc w:val="left"/>
+      <w:pPr>
+        <w:ind w:left="3600" w:hanging="360"/>
+      </w:pPr>
+      <w:rPr>
+        <w:rFonts w:ascii="Courier New" w:hAnsi="Courier New" w:cs="Courier New" w:hint="default"/>
+      </w:rPr>
+    </w:lvl>
+    <w:lvl w:ilvl="5" w:tplc="04100005" w:tentative="1">
+      <w:start w:val="1"/>
+      <w:numFmt w:val="bullet"/>
+      <w:lvlText w:val=""/>
+      <w:lvlJc w:val="left"/>
+      <w:pPr>
+        <w:ind w:left="4320" w:hanging="360"/>
+      </w:pPr>
+      <w:rPr>
+        <w:rFonts w:ascii="Wingdings" w:hAnsi="Wingdings" w:hint="default"/>
+      </w:rPr>
+    </w:lvl>
+    <w:lvl w:ilvl="6" w:tplc="04100001" w:tentative="1">
+      <w:start w:val="1"/>
+      <w:numFmt w:val="bullet"/>
+      <w:lvlText w:val=""/>
+      <w:lvlJc w:val="left"/>
+      <w:pPr>
+        <w:ind w:left="5040" w:hanging="360"/>
+      </w:pPr>
+      <w:rPr>
+        <w:rFonts w:ascii="Symbol" w:hAnsi="Symbol" w:hint="default"/>
+      </w:rPr>
+    </w:lvl>
+    <w:lvl w:ilvl="7" w:tplc="04100003" w:tentative="1">
+      <w:start w:val="1"/>
+      <w:numFmt w:val="bullet"/>
+      <w:lvlText w:val="o"/>
+      <w:lvlJc w:val="left"/>
+      <w:pPr>
+        <w:ind w:left="5760" w:hanging="360"/>
+      </w:pPr>
+      <w:rPr>
+        <w:rFonts w:ascii="Courier New" w:hAnsi="Courier New" w:cs="Courier New" w:hint="default"/>
+      </w:rPr>
+    </w:lvl>
+    <w:lvl w:ilvl="8" w:tplc="04100005" w:tentative="1">
+      <w:start w:val="1"/>
+      <w:numFmt w:val="bullet"/>
+      <w:lvlText w:val=""/>
+      <w:lvlJc w:val="left"/>
+      <w:pPr>
+        <w:ind w:left="6480" w:hanging="360"/>
+      </w:pPr>
+      <w:rPr>
+        <w:rFonts w:ascii="Wingdings" w:hAnsi="Wingdings" w:hint="default"/>
+      </w:rPr>
+    </w:lvl>
+  </w:abstractNum>
+  <w:abstractNum w:abstractNumId="3">
     <w:nsid w:val="31762D3D"/>
     <w:multiLevelType w:val="hybridMultilevel"/>
     <w:tmpl w:val="722C9B8A"/>
@@ -1080,7 +1262,7 @@
       </w:rPr>
     </w:lvl>
   </w:abstractNum>
-  <w:abstractNum w:abstractNumId="3">
+  <w:abstractNum w:abstractNumId="4">
     <w:nsid w:val="40C0566E"/>
     <w:multiLevelType w:val="hybridMultilevel"/>
     <w:tmpl w:val="1EC27EE8"/>
@@ -1193,7 +1375,7 @@
       </w:rPr>
     </w:lvl>
   </w:abstractNum>
-  <w:abstractNum w:abstractNumId="4">
+  <w:abstractNum w:abstractNumId="5">
     <w:nsid w:val="51242B08"/>
     <w:multiLevelType w:val="hybridMultilevel"/>
     <w:tmpl w:val="26DE84E4"/>
@@ -1306,7 +1488,7 @@
       </w:rPr>
     </w:lvl>
   </w:abstractNum>
-  <w:abstractNum w:abstractNumId="5">
+  <w:abstractNum w:abstractNumId="6">
     <w:nsid w:val="52A5527C"/>
     <w:multiLevelType w:val="hybridMultilevel"/>
     <w:tmpl w:val="5568C82C"/>
@@ -1419,7 +1601,7 @@
       </w:rPr>
     </w:lvl>
   </w:abstractNum>
-  <w:abstractNum w:abstractNumId="6">
+  <w:abstractNum w:abstractNumId="7">
     <w:nsid w:val="5D6E0C7C"/>
     <w:multiLevelType w:val="hybridMultilevel"/>
     <w:tmpl w:val="49DCDC5C"/>
@@ -1532,7 +1714,7 @@
       </w:rPr>
     </w:lvl>
   </w:abstractNum>
-  <w:abstractNum w:abstractNumId="7">
+  <w:abstractNum w:abstractNumId="8">
     <w:nsid w:val="655416E1"/>
     <w:multiLevelType w:val="multilevel"/>
     <w:tmpl w:val="E55CA81A"/>
@@ -1681,7 +1863,7 @@
       </w:rPr>
     </w:lvl>
   </w:abstractNum>
-  <w:abstractNum w:abstractNumId="8">
+  <w:abstractNum w:abstractNumId="9">
     <w:nsid w:val="792B2846"/>
     <w:multiLevelType w:val="hybridMultilevel"/>
     <w:tmpl w:val="A27CF27E"/>
@@ -1795,31 +1977,34 @@
     </w:lvl>
   </w:abstractNum>
   <w:num w:numId="1">
-    <w:abstractNumId w:val="2"/>
+    <w:abstractNumId w:val="3"/>
   </w:num>
   <w:num w:numId="2">
+    <w:abstractNumId w:val="5"/>
+  </w:num>
+  <w:num w:numId="3">
     <w:abstractNumId w:val="4"/>
   </w:num>
-  <w:num w:numId="3">
-    <w:abstractNumId w:val="3"/>
-  </w:num>
   <w:num w:numId="4">
-    <w:abstractNumId w:val="8"/>
+    <w:abstractNumId w:val="9"/>
   </w:num>
   <w:num w:numId="5">
     <w:abstractNumId w:val="0"/>
   </w:num>
   <w:num w:numId="6">
-    <w:abstractNumId w:val="5"/>
+    <w:abstractNumId w:val="6"/>
   </w:num>
   <w:num w:numId="7">
     <w:abstractNumId w:val="1"/>
   </w:num>
   <w:num w:numId="8">
+    <w:abstractNumId w:val="8"/>
+  </w:num>
+  <w:num w:numId="9">
     <w:abstractNumId w:val="7"/>
   </w:num>
-  <w:num w:numId="9">
-    <w:abstractNumId w:val="6"/>
+  <w:num w:numId="10">
+    <w:abstractNumId w:val="2"/>
   </w:num>
 </w:numbering>
 </file>
@@ -2438,7 +2623,7 @@
   <a:extraClrSchemeLst/>
   <a:extLst>
     <a:ext uri="{05A4C25C-085E-4340-85A3-A5531E510DB2}">
-      <thm15:themeFamily xmlns="" xmlns:thm15="http://schemas.microsoft.com/office/thememl/2012/main" name="Office Theme" id="{62F939B6-93AF-4DB8-9C6B-D6C7DFDC589F}" vid="{4A3C46E8-61CC-4603-A589-7422A47A8E4A}"/>
+      <thm15:themeFamily xmlns:thm15="http://schemas.microsoft.com/office/thememl/2012/main" xmlns="" name="Office Theme" id="{62F939B6-93AF-4DB8-9C6B-D6C7DFDC589F}" vid="{4A3C46E8-61CC-4603-A589-7422A47A8E4A}"/>
     </a:ext>
   </a:extLst>
 </a:theme>

</xml_diff>

<commit_message>
versione + gestione nuova pagina da smartphone
</commit_message>
<xml_diff>
--- a/VideoSystemWeb/DOCUMENTI/HELP/HELP VIDEOSYSTEM.docx
+++ b/VideoSystemWeb/DOCUMENTI/HELP/HELP VIDEOSYSTEM.docx
@@ -7,6 +7,55 @@
         <w:pStyle w:val="Sottotitolo"/>
       </w:pPr>
       <w:r>
+        <w:t>Versione1.23 del 18/04/2019</w:t>
+      </w:r>
+    </w:p>
+    <w:p>
+      <w:pPr>
+        <w:pStyle w:val="Paragrafoelenco"/>
+        <w:numPr>
+          <w:ilvl w:val="0"/>
+          <w:numId w:val="12"/>
+        </w:numPr>
+      </w:pPr>
+      <w:r>
+        <w:t xml:space="preserve">Aggiunta pagina di gestione valori di configurazione (es. campi IVA, IBAN, indirizzi </w:t>
+      </w:r>
+      <w:proofErr w:type="spellStart"/>
+      <w:r>
+        <w:t>etc</w:t>
+      </w:r>
+      <w:proofErr w:type="spellEnd"/>
+      <w:r>
+        <w:t xml:space="preserve"> </w:t>
+      </w:r>
+      <w:proofErr w:type="spellStart"/>
+      <w:r>
+        <w:t>etc</w:t>
+      </w:r>
+      <w:proofErr w:type="spellEnd"/>
+      <w:r>
+        <w:t xml:space="preserve">), da menu </w:t>
+      </w:r>
+      <w:proofErr w:type="spellStart"/>
+      <w:r>
+        <w:t>TABELLE\Gestione</w:t>
+      </w:r>
+      <w:proofErr w:type="spellEnd"/>
+      <w:r>
+        <w:t xml:space="preserve"> Configurazione</w:t>
+      </w:r>
+    </w:p>
+    <w:p>
+      <w:pPr>
+        <w:pStyle w:val="Sottotitolo"/>
+      </w:pPr>
+    </w:p>
+    <w:p>
+      <w:pPr>
+        <w:pStyle w:val="Sottotitolo"/>
+      </w:pPr>
+      <w:r>
         <w:t>Versione1.22 del 14/04/2019</w:t>
       </w:r>
     </w:p>
@@ -382,6 +431,7 @@
         </w:numPr>
       </w:pPr>
       <w:r>
+        <w:lastRenderedPageBreak/>
         <w:t>Invertito ordine Descrizione Breve - Descrizione Lunga in tutte le schermate degli Articoli</w:t>
       </w:r>
     </w:p>
@@ -415,7 +465,6 @@
         <w:pStyle w:val="Sottotitolo"/>
       </w:pPr>
       <w:r>
-        <w:lastRenderedPageBreak/>
         <w:t>Versione1.17 del 01/04/2019</w:t>
       </w:r>
     </w:p>
@@ -1997,6 +2046,119 @@
     </w:lvl>
   </w:abstractNum>
   <w:abstractNum w:abstractNumId="10">
+    <w:nsid w:val="77CB7AA6"/>
+    <w:multiLevelType w:val="hybridMultilevel"/>
+    <w:tmpl w:val="F8EAB792"/>
+    <w:lvl w:ilvl="0" w:tplc="04100001">
+      <w:start w:val="1"/>
+      <w:numFmt w:val="bullet"/>
+      <w:lvlText w:val=""/>
+      <w:lvlJc w:val="left"/>
+      <w:pPr>
+        <w:ind w:left="720" w:hanging="360"/>
+      </w:pPr>
+      <w:rPr>
+        <w:rFonts w:ascii="Symbol" w:hAnsi="Symbol" w:hint="default"/>
+      </w:rPr>
+    </w:lvl>
+    <w:lvl w:ilvl="1" w:tplc="04100003" w:tentative="1">
+      <w:start w:val="1"/>
+      <w:numFmt w:val="bullet"/>
+      <w:lvlText w:val="o"/>
+      <w:lvlJc w:val="left"/>
+      <w:pPr>
+        <w:ind w:left="1440" w:hanging="360"/>
+      </w:pPr>
+      <w:rPr>
+        <w:rFonts w:ascii="Courier New" w:hAnsi="Courier New" w:cs="Courier New" w:hint="default"/>
+      </w:rPr>
+    </w:lvl>
+    <w:lvl w:ilvl="2" w:tplc="04100005" w:tentative="1">
+      <w:start w:val="1"/>
+      <w:numFmt w:val="bullet"/>
+      <w:lvlText w:val=""/>
+      <w:lvlJc w:val="left"/>
+      <w:pPr>
+        <w:ind w:left="2160" w:hanging="360"/>
+      </w:pPr>
+      <w:rPr>
+        <w:rFonts w:ascii="Wingdings" w:hAnsi="Wingdings" w:hint="default"/>
+      </w:rPr>
+    </w:lvl>
+    <w:lvl w:ilvl="3" w:tplc="04100001" w:tentative="1">
+      <w:start w:val="1"/>
+      <w:numFmt w:val="bullet"/>
+      <w:lvlText w:val=""/>
+      <w:lvlJc w:val="left"/>
+      <w:pPr>
+        <w:ind w:left="2880" w:hanging="360"/>
+      </w:pPr>
+      <w:rPr>
+        <w:rFonts w:ascii="Symbol" w:hAnsi="Symbol" w:hint="default"/>
+      </w:rPr>
+    </w:lvl>
+    <w:lvl w:ilvl="4" w:tplc="04100003" w:tentative="1">
+      <w:start w:val="1"/>
+      <w:numFmt w:val="bullet"/>
+      <w:lvlText w:val="o"/>
+      <w:lvlJc w:val="left"/>
+      <w:pPr>
+        <w:ind w:left="3600" w:hanging="360"/>
+      </w:pPr>
+      <w:rPr>
+        <w:rFonts w:ascii="Courier New" w:hAnsi="Courier New" w:cs="Courier New" w:hint="default"/>
+      </w:rPr>
+    </w:lvl>
+    <w:lvl w:ilvl="5" w:tplc="04100005" w:tentative="1">
+      <w:start w:val="1"/>
+      <w:numFmt w:val="bullet"/>
+      <w:lvlText w:val=""/>
+      <w:lvlJc w:val="left"/>
+      <w:pPr>
+        <w:ind w:left="4320" w:hanging="360"/>
+      </w:pPr>
+      <w:rPr>
+        <w:rFonts w:ascii="Wingdings" w:hAnsi="Wingdings" w:hint="default"/>
+      </w:rPr>
+    </w:lvl>
+    <w:lvl w:ilvl="6" w:tplc="04100001" w:tentative="1">
+      <w:start w:val="1"/>
+      <w:numFmt w:val="bullet"/>
+      <w:lvlText w:val=""/>
+      <w:lvlJc w:val="left"/>
+      <w:pPr>
+        <w:ind w:left="5040" w:hanging="360"/>
+      </w:pPr>
+      <w:rPr>
+        <w:rFonts w:ascii="Symbol" w:hAnsi="Symbol" w:hint="default"/>
+      </w:rPr>
+    </w:lvl>
+    <w:lvl w:ilvl="7" w:tplc="04100003" w:tentative="1">
+      <w:start w:val="1"/>
+      <w:numFmt w:val="bullet"/>
+      <w:lvlText w:val="o"/>
+      <w:lvlJc w:val="left"/>
+      <w:pPr>
+        <w:ind w:left="5760" w:hanging="360"/>
+      </w:pPr>
+      <w:rPr>
+        <w:rFonts w:ascii="Courier New" w:hAnsi="Courier New" w:cs="Courier New" w:hint="default"/>
+      </w:rPr>
+    </w:lvl>
+    <w:lvl w:ilvl="8" w:tplc="04100005" w:tentative="1">
+      <w:start w:val="1"/>
+      <w:numFmt w:val="bullet"/>
+      <w:lvlText w:val=""/>
+      <w:lvlJc w:val="left"/>
+      <w:pPr>
+        <w:ind w:left="6480" w:hanging="360"/>
+      </w:pPr>
+      <w:rPr>
+        <w:rFonts w:ascii="Wingdings" w:hAnsi="Wingdings" w:hint="default"/>
+      </w:rPr>
+    </w:lvl>
+  </w:abstractNum>
+  <w:abstractNum w:abstractNumId="11">
     <w:nsid w:val="792B2846"/>
     <w:multiLevelType w:val="hybridMultilevel"/>
     <w:tmpl w:val="A27CF27E"/>
@@ -2119,7 +2281,7 @@
     <w:abstractNumId w:val="5"/>
   </w:num>
   <w:num w:numId="4">
-    <w:abstractNumId w:val="10"/>
+    <w:abstractNumId w:val="11"/>
   </w:num>
   <w:num w:numId="5">
     <w:abstractNumId w:val="0"/>
@@ -2141,6 +2303,9 @@
   </w:num>
   <w:num w:numId="11">
     <w:abstractNumId w:val="3"/>
+  </w:num>
+  <w:num w:numId="12">
+    <w:abstractNumId w:val="10"/>
   </w:num>
 </w:numbering>
 </file>
@@ -2759,7 +2924,7 @@
   <a:extraClrSchemeLst/>
   <a:extLst>
     <a:ext uri="{05A4C25C-085E-4340-85A3-A5531E510DB2}">
-      <thm15:themeFamily xmlns="" xmlns:thm15="http://schemas.microsoft.com/office/thememl/2012/main" name="Office Theme" id="{62F939B6-93AF-4DB8-9C6B-D6C7DFDC589F}" vid="{4A3C46E8-61CC-4603-A589-7422A47A8E4A}"/>
+      <thm15:themeFamily xmlns:thm15="http://schemas.microsoft.com/office/thememl/2012/main" xmlns="" name="Office Theme" id="{62F939B6-93AF-4DB8-9C6B-D6C7DFDC589F}" vid="{4A3C46E8-61CC-4603-A589-7422A47A8E4A}"/>
     </a:ext>
   </a:extLst>
 </a:theme>

</xml_diff>

<commit_message>
riorganizzazione menù - gestione tabelle tipologiche - ordinamento colonne (da vedere su agenda!)
</commit_message>
<xml_diff>
--- a/VideoSystemWeb/DOCUMENTI/HELP/HELP VIDEOSYSTEM.docx
+++ b/VideoSystemWeb/DOCUMENTI/HELP/HELP VIDEOSYSTEM.docx
@@ -6,6 +6,154 @@
       <w:pPr>
         <w:pStyle w:val="Sottotitolo"/>
       </w:pPr>
+    </w:p>
+    <w:p>
+      <w:pPr>
+        <w:pStyle w:val="Sottotitolo"/>
+      </w:pPr>
+      <w:r>
+        <w:t>Versione1.24 del 22/04/2019</w:t>
+      </w:r>
+    </w:p>
+    <w:p>
+      <w:pPr>
+        <w:pStyle w:val="Paragrafoelenco"/>
+        <w:numPr>
+          <w:ilvl w:val="0"/>
+          <w:numId w:val="13"/>
+        </w:numPr>
+      </w:pPr>
+      <w:r>
+        <w:t>Riorganizzazione menù</w:t>
+      </w:r>
+    </w:p>
+    <w:p>
+      <w:pPr>
+        <w:pStyle w:val="Paragrafoelenco"/>
+        <w:numPr>
+          <w:ilvl w:val="0"/>
+          <w:numId w:val="13"/>
+        </w:numPr>
+      </w:pPr>
+      <w:r>
+        <w:t>Aggiunta gestione Tabella Qualifiche Personale</w:t>
+      </w:r>
+    </w:p>
+    <w:p>
+      <w:pPr>
+        <w:pStyle w:val="Paragrafoelenco"/>
+        <w:numPr>
+          <w:ilvl w:val="0"/>
+          <w:numId w:val="13"/>
+        </w:numPr>
+      </w:pPr>
+      <w:r>
+        <w:t>Aggiunta gestione Tabella Tipologie Clienti/Fornitori</w:t>
+      </w:r>
+    </w:p>
+    <w:p>
+      <w:pPr>
+        <w:pStyle w:val="Paragrafoelenco"/>
+        <w:numPr>
+          <w:ilvl w:val="0"/>
+          <w:numId w:val="13"/>
+        </w:numPr>
+      </w:pPr>
+      <w:r>
+        <w:t>Aggiunta gestione Tabella Tipi Protocolli</w:t>
+      </w:r>
+    </w:p>
+    <w:p>
+      <w:pPr>
+        <w:pStyle w:val="Paragrafoelenco"/>
+        <w:numPr>
+          <w:ilvl w:val="0"/>
+          <w:numId w:val="13"/>
+        </w:numPr>
+      </w:pPr>
+      <w:r>
+        <w:t>Aggiunta gestione Tabella Tipi Lavorazione</w:t>
+      </w:r>
+    </w:p>
+    <w:p>
+      <w:pPr>
+        <w:pStyle w:val="Paragrafoelenco"/>
+        <w:numPr>
+          <w:ilvl w:val="0"/>
+          <w:numId w:val="13"/>
+        </w:numPr>
+      </w:pPr>
+      <w:r>
+        <w:t>Aggiunti nuovi colori per Intestazione Colonne agenda</w:t>
+      </w:r>
+      <w:r>
+        <w:t xml:space="preserve"> </w:t>
+      </w:r>
+      <w:r>
+        <w:t>da menù Tabelle/Colonne Agenda</w:t>
+      </w:r>
+    </w:p>
+    <w:p>
+      <w:pPr>
+        <w:pStyle w:val="Paragrafoelenco"/>
+        <w:numPr>
+          <w:ilvl w:val="0"/>
+          <w:numId w:val="13"/>
+        </w:numPr>
+      </w:pPr>
+      <w:r>
+        <w:t xml:space="preserve">Aggiunta possibilità di ordinare le colonne agenda </w:t>
+      </w:r>
+      <w:r>
+        <w:t xml:space="preserve">da menù Tabelle/Colonne Agenda tramite il nuovo campo Ordinamento </w:t>
+      </w:r>
+      <w:r>
+        <w:t>(</w:t>
+      </w:r>
+      <w:r>
+        <w:t xml:space="preserve">la modifica non è </w:t>
+      </w:r>
+      <w:r>
+        <w:t>ancora visibile dall'agenda)</w:t>
+      </w:r>
+    </w:p>
+    <w:p>
+      <w:pPr>
+        <w:pStyle w:val="Paragrafoelenco"/>
+        <w:numPr>
+          <w:ilvl w:val="0"/>
+          <w:numId w:val="13"/>
+        </w:numPr>
+      </w:pPr>
+      <w:r>
+        <w:t xml:space="preserve">Aggiunti nuovi parametri da </w:t>
+      </w:r>
+      <w:proofErr w:type="spellStart"/>
+      <w:r>
+        <w:t>Tabelle\Configurazione</w:t>
+      </w:r>
+      <w:proofErr w:type="spellEnd"/>
+      <w:r>
+        <w:t xml:space="preserve"> (</w:t>
+      </w:r>
+      <w:proofErr w:type="spellStart"/>
+      <w:r>
+        <w:t>GIORNI_PAGAMENTO</w:t>
+      </w:r>
+      <w:proofErr w:type="spellEnd"/>
+      <w:r>
+        <w:t>, BANCA da 01 a 04 e IBAN da 01 a 04)</w:t>
+      </w:r>
+    </w:p>
+    <w:p>
+      <w:pPr>
+        <w:pStyle w:val="Sottotitolo"/>
+      </w:pPr>
+    </w:p>
+    <w:p>
+      <w:pPr>
+        <w:pStyle w:val="Sottotitolo"/>
+      </w:pPr>
       <w:r>
         <w:t>Versione1.23 del 18/04/2019</w:t>
       </w:r>
@@ -75,6 +223,11 @@
       <w:pPr>
         <w:pStyle w:val="Sottotitolo"/>
       </w:pPr>
+    </w:p>
+    <w:p>
+      <w:pPr>
+        <w:pStyle w:val="Sottotitolo"/>
+      </w:pPr>
       <w:r>
         <w:t>Versione1.21 del 13/04/2019</w:t>
       </w:r>
@@ -282,6 +435,7 @@
         </w:numPr>
       </w:pPr>
       <w:r>
+        <w:lastRenderedPageBreak/>
         <w:t>salvataggio automatico offerta in fase di visualizzazione riepilogo (allo scopo di generare un protocollo);</w:t>
       </w:r>
     </w:p>
@@ -431,7 +585,6 @@
         </w:numPr>
       </w:pPr>
       <w:r>
-        <w:lastRenderedPageBreak/>
         <w:t>Invertito ordine Descrizione Breve - Descrizione Lunga in tutte le schermate degli Articoli</w:t>
       </w:r>
     </w:p>
@@ -504,6 +657,11 @@
       <w:pPr>
         <w:pStyle w:val="Sottotitolo"/>
       </w:pPr>
+    </w:p>
+    <w:p>
+      <w:pPr>
+        <w:pStyle w:val="Sottotitolo"/>
+      </w:pPr>
       <w:r>
         <w:t>Versione1.16 del 30/03/2019</w:t>
       </w:r>
@@ -536,6 +694,11 @@
       <w:pPr>
         <w:pStyle w:val="Sottotitolo"/>
       </w:pPr>
+    </w:p>
+    <w:p>
+      <w:pPr>
+        <w:pStyle w:val="Sottotitolo"/>
+      </w:pPr>
       <w:r>
         <w:t>Versione1.15 del 28/03/2019</w:t>
       </w:r>
@@ -588,6 +751,11 @@
         <w:t>Chrome</w:t>
       </w:r>
       <w:proofErr w:type="spellEnd"/>
+    </w:p>
+    <w:p>
+      <w:pPr>
+        <w:pStyle w:val="Sottotitolo"/>
+      </w:pPr>
     </w:p>
     <w:p>
       <w:pPr>
@@ -656,6 +824,11 @@
       <w:pPr>
         <w:pStyle w:val="Sottotitolo"/>
       </w:pPr>
+    </w:p>
+    <w:p>
+      <w:pPr>
+        <w:pStyle w:val="Sottotitolo"/>
+      </w:pPr>
       <w:r>
         <w:t>Versione1.13 del 25/03/2019</w:t>
       </w:r>
@@ -696,6 +869,21 @@
       <w:r>
         <w:t xml:space="preserve"> di Appuntamento e Offerta</w:t>
       </w:r>
+    </w:p>
+    <w:p>
+      <w:pPr>
+        <w:pStyle w:val="Sottotitolo"/>
+      </w:pPr>
+    </w:p>
+    <w:p>
+      <w:pPr>
+        <w:pStyle w:val="Sottotitolo"/>
+      </w:pPr>
+    </w:p>
+    <w:p>
+      <w:pPr>
+        <w:pStyle w:val="Sottotitolo"/>
+      </w:pPr>
     </w:p>
     <w:p>
       <w:pPr>
@@ -1784,6 +1972,119 @@
     </w:lvl>
   </w:abstractNum>
   <w:abstractNum w:abstractNumId="8">
+    <w:nsid w:val="5BEA70B1"/>
+    <w:multiLevelType w:val="hybridMultilevel"/>
+    <w:tmpl w:val="18E42578"/>
+    <w:lvl w:ilvl="0" w:tplc="04100001">
+      <w:start w:val="1"/>
+      <w:numFmt w:val="bullet"/>
+      <w:lvlText w:val=""/>
+      <w:lvlJc w:val="left"/>
+      <w:pPr>
+        <w:ind w:left="720" w:hanging="360"/>
+      </w:pPr>
+      <w:rPr>
+        <w:rFonts w:ascii="Symbol" w:hAnsi="Symbol" w:hint="default"/>
+      </w:rPr>
+    </w:lvl>
+    <w:lvl w:ilvl="1" w:tplc="04100003" w:tentative="1">
+      <w:start w:val="1"/>
+      <w:numFmt w:val="bullet"/>
+      <w:lvlText w:val="o"/>
+      <w:lvlJc w:val="left"/>
+      <w:pPr>
+        <w:ind w:left="1440" w:hanging="360"/>
+      </w:pPr>
+      <w:rPr>
+        <w:rFonts w:ascii="Courier New" w:hAnsi="Courier New" w:cs="Courier New" w:hint="default"/>
+      </w:rPr>
+    </w:lvl>
+    <w:lvl w:ilvl="2" w:tplc="04100005" w:tentative="1">
+      <w:start w:val="1"/>
+      <w:numFmt w:val="bullet"/>
+      <w:lvlText w:val=""/>
+      <w:lvlJc w:val="left"/>
+      <w:pPr>
+        <w:ind w:left="2160" w:hanging="360"/>
+      </w:pPr>
+      <w:rPr>
+        <w:rFonts w:ascii="Wingdings" w:hAnsi="Wingdings" w:hint="default"/>
+      </w:rPr>
+    </w:lvl>
+    <w:lvl w:ilvl="3" w:tplc="04100001" w:tentative="1">
+      <w:start w:val="1"/>
+      <w:numFmt w:val="bullet"/>
+      <w:lvlText w:val=""/>
+      <w:lvlJc w:val="left"/>
+      <w:pPr>
+        <w:ind w:left="2880" w:hanging="360"/>
+      </w:pPr>
+      <w:rPr>
+        <w:rFonts w:ascii="Symbol" w:hAnsi="Symbol" w:hint="default"/>
+      </w:rPr>
+    </w:lvl>
+    <w:lvl w:ilvl="4" w:tplc="04100003" w:tentative="1">
+      <w:start w:val="1"/>
+      <w:numFmt w:val="bullet"/>
+      <w:lvlText w:val="o"/>
+      <w:lvlJc w:val="left"/>
+      <w:pPr>
+        <w:ind w:left="3600" w:hanging="360"/>
+      </w:pPr>
+      <w:rPr>
+        <w:rFonts w:ascii="Courier New" w:hAnsi="Courier New" w:cs="Courier New" w:hint="default"/>
+      </w:rPr>
+    </w:lvl>
+    <w:lvl w:ilvl="5" w:tplc="04100005" w:tentative="1">
+      <w:start w:val="1"/>
+      <w:numFmt w:val="bullet"/>
+      <w:lvlText w:val=""/>
+      <w:lvlJc w:val="left"/>
+      <w:pPr>
+        <w:ind w:left="4320" w:hanging="360"/>
+      </w:pPr>
+      <w:rPr>
+        <w:rFonts w:ascii="Wingdings" w:hAnsi="Wingdings" w:hint="default"/>
+      </w:rPr>
+    </w:lvl>
+    <w:lvl w:ilvl="6" w:tplc="04100001" w:tentative="1">
+      <w:start w:val="1"/>
+      <w:numFmt w:val="bullet"/>
+      <w:lvlText w:val=""/>
+      <w:lvlJc w:val="left"/>
+      <w:pPr>
+        <w:ind w:left="5040" w:hanging="360"/>
+      </w:pPr>
+      <w:rPr>
+        <w:rFonts w:ascii="Symbol" w:hAnsi="Symbol" w:hint="default"/>
+      </w:rPr>
+    </w:lvl>
+    <w:lvl w:ilvl="7" w:tplc="04100003" w:tentative="1">
+      <w:start w:val="1"/>
+      <w:numFmt w:val="bullet"/>
+      <w:lvlText w:val="o"/>
+      <w:lvlJc w:val="left"/>
+      <w:pPr>
+        <w:ind w:left="5760" w:hanging="360"/>
+      </w:pPr>
+      <w:rPr>
+        <w:rFonts w:ascii="Courier New" w:hAnsi="Courier New" w:cs="Courier New" w:hint="default"/>
+      </w:rPr>
+    </w:lvl>
+    <w:lvl w:ilvl="8" w:tplc="04100005" w:tentative="1">
+      <w:start w:val="1"/>
+      <w:numFmt w:val="bullet"/>
+      <w:lvlText w:val=""/>
+      <w:lvlJc w:val="left"/>
+      <w:pPr>
+        <w:ind w:left="6480" w:hanging="360"/>
+      </w:pPr>
+      <w:rPr>
+        <w:rFonts w:ascii="Wingdings" w:hAnsi="Wingdings" w:hint="default"/>
+      </w:rPr>
+    </w:lvl>
+  </w:abstractNum>
+  <w:abstractNum w:abstractNumId="9">
     <w:nsid w:val="5D6E0C7C"/>
     <w:multiLevelType w:val="hybridMultilevel"/>
     <w:tmpl w:val="49DCDC5C"/>
@@ -1896,7 +2197,7 @@
       </w:rPr>
     </w:lvl>
   </w:abstractNum>
-  <w:abstractNum w:abstractNumId="9">
+  <w:abstractNum w:abstractNumId="10">
     <w:nsid w:val="655416E1"/>
     <w:multiLevelType w:val="multilevel"/>
     <w:tmpl w:val="E55CA81A"/>
@@ -2045,7 +2346,7 @@
       </w:rPr>
     </w:lvl>
   </w:abstractNum>
-  <w:abstractNum w:abstractNumId="10">
+  <w:abstractNum w:abstractNumId="11">
     <w:nsid w:val="77CB7AA6"/>
     <w:multiLevelType w:val="hybridMultilevel"/>
     <w:tmpl w:val="F8EAB792"/>
@@ -2158,7 +2459,7 @@
       </w:rPr>
     </w:lvl>
   </w:abstractNum>
-  <w:abstractNum w:abstractNumId="11">
+  <w:abstractNum w:abstractNumId="12">
     <w:nsid w:val="792B2846"/>
     <w:multiLevelType w:val="hybridMultilevel"/>
     <w:tmpl w:val="A27CF27E"/>
@@ -2281,7 +2582,7 @@
     <w:abstractNumId w:val="5"/>
   </w:num>
   <w:num w:numId="4">
-    <w:abstractNumId w:val="11"/>
+    <w:abstractNumId w:val="12"/>
   </w:num>
   <w:num w:numId="5">
     <w:abstractNumId w:val="0"/>
@@ -2293,10 +2594,10 @@
     <w:abstractNumId w:val="1"/>
   </w:num>
   <w:num w:numId="8">
-    <w:abstractNumId w:val="9"/>
+    <w:abstractNumId w:val="10"/>
   </w:num>
   <w:num w:numId="9">
-    <w:abstractNumId w:val="8"/>
+    <w:abstractNumId w:val="9"/>
   </w:num>
   <w:num w:numId="10">
     <w:abstractNumId w:val="2"/>
@@ -2305,7 +2606,10 @@
     <w:abstractNumId w:val="3"/>
   </w:num>
   <w:num w:numId="12">
-    <w:abstractNumId w:val="10"/>
+    <w:abstractNumId w:val="11"/>
+  </w:num>
+  <w:num w:numId="13">
+    <w:abstractNumId w:val="8"/>
   </w:num>
 </w:numbering>
 </file>
@@ -2924,7 +3228,7 @@
   <a:extraClrSchemeLst/>
   <a:extLst>
     <a:ext uri="{05A4C25C-085E-4340-85A3-A5531E510DB2}">
-      <thm15:themeFamily xmlns:thm15="http://schemas.microsoft.com/office/thememl/2012/main" xmlns="" name="Office Theme" id="{62F939B6-93AF-4DB8-9C6B-D6C7DFDC589F}" vid="{4A3C46E8-61CC-4603-A589-7422A47A8E4A}"/>
+      <thm15:themeFamily xmlns="" xmlns:thm15="http://schemas.microsoft.com/office/thememl/2012/main" name="Office Theme" id="{62F939B6-93AF-4DB8-9C6B-D6C7DFDC589F}" vid="{4A3C46E8-61CC-4603-A589-7422A47A8E4A}"/>
     </a:ext>
   </a:extLst>
 </a:theme>

</xml_diff>

<commit_message>
gestione recupero password + correzione bug modifica password
</commit_message>
<xml_diff>
--- a/VideoSystemWeb/DOCUMENTI/HELP/HELP VIDEOSYSTEM.docx
+++ b/VideoSystemWeb/DOCUMENTI/HELP/HELP VIDEOSYSTEM.docx
@@ -12,6 +12,39 @@
         <w:pStyle w:val="Sottotitolo"/>
       </w:pPr>
       <w:r>
+        <w:t>Versione1.26 del 27/04/2019</w:t>
+      </w:r>
+    </w:p>
+    <w:p>
+      <w:pPr>
+        <w:pStyle w:val="Paragrafoelenco"/>
+        <w:numPr>
+          <w:ilvl w:val="0"/>
+          <w:numId w:val="14"/>
+        </w:numPr>
+      </w:pPr>
+      <w:r>
+        <w:t>Aggiunta Gestione Password di accesso dimenticata con generazione nuova password ed  invio</w:t>
+      </w:r>
+    </w:p>
+    <w:p>
+      <w:pPr>
+        <w:pStyle w:val="Paragrafoelenco"/>
+      </w:pPr>
+      <w:r>
+        <w:t xml:space="preserve"> e-mail.</w:t>
+      </w:r>
+    </w:p>
+    <w:p>
+      <w:pPr>
+        <w:pStyle w:val="Sottotitolo"/>
+      </w:pPr>
+    </w:p>
+    <w:p>
+      <w:pPr>
+        <w:pStyle w:val="Sottotitolo"/>
+      </w:pPr>
+      <w:r>
         <w:t>Versione1.25 del 24/04/2019</w:t>
       </w:r>
     </w:p>
@@ -367,6 +400,7 @@
         </w:numPr>
       </w:pPr>
       <w:r>
+        <w:lastRenderedPageBreak/>
         <w:t>Pagina Protocollo, aggiunto campo di ricerca "Lavorazione"</w:t>
       </w:r>
     </w:p>
@@ -404,153 +438,378 @@
         </w:numPr>
       </w:pPr>
       <w:r>
+        <w:t>correzione bug tender: modificando un evento che conteneva uno o più tender il salvataggio falliva perché i tender risultavano già impiegati; </w:t>
+      </w:r>
+    </w:p>
+    <w:p>
+      <w:pPr>
+        <w:pStyle w:val="Paragrafoelenco"/>
+        <w:numPr>
+          <w:ilvl w:val="0"/>
+          <w:numId w:val="6"/>
+        </w:numPr>
+      </w:pPr>
+      <w:r>
+        <w:t xml:space="preserve">layout offerta: aumento altezza articoli e sistemazione </w:t>
+      </w:r>
+      <w:proofErr w:type="spellStart"/>
+      <w:r>
+        <w:t>popup</w:t>
+      </w:r>
+      <w:proofErr w:type="spellEnd"/>
+      <w:r>
+        <w:t>;</w:t>
+      </w:r>
+    </w:p>
+    <w:p>
+      <w:pPr>
+        <w:pStyle w:val="Paragrafoelenco"/>
+        <w:numPr>
+          <w:ilvl w:val="0"/>
+          <w:numId w:val="6"/>
+        </w:numPr>
+      </w:pPr>
+      <w:r>
+        <w:t>ordinamento articoli in base a prezzo; </w:t>
+      </w:r>
+    </w:p>
+    <w:p>
+      <w:pPr>
+        <w:pStyle w:val="Paragrafoelenco"/>
+        <w:numPr>
+          <w:ilvl w:val="0"/>
+          <w:numId w:val="6"/>
+        </w:numPr>
+      </w:pPr>
+      <w:r>
+        <w:t>descrizione corta e lunga nelle prime due colonne del riepilogo e della stampa;</w:t>
+      </w:r>
+    </w:p>
+    <w:p>
+      <w:pPr>
+        <w:pStyle w:val="Paragrafoelenco"/>
+        <w:numPr>
+          <w:ilvl w:val="0"/>
+          <w:numId w:val="6"/>
+        </w:numPr>
+      </w:pPr>
+      <w:r>
+        <w:t>salvataggio automatico offerta in fase di visualizzazione riepilogo (allo scopo di generare un protocollo);</w:t>
+      </w:r>
+    </w:p>
+    <w:p>
+      <w:pPr>
+        <w:pStyle w:val="Paragrafoelenco"/>
+        <w:numPr>
+          <w:ilvl w:val="0"/>
+          <w:numId w:val="6"/>
+        </w:numPr>
+      </w:pPr>
+      <w:r>
+        <w:t>formattazione importi con separatore migliaia;</w:t>
+      </w:r>
+    </w:p>
+    <w:p>
+      <w:pPr>
+        <w:pStyle w:val="Paragrafoelenco"/>
+        <w:numPr>
+          <w:ilvl w:val="0"/>
+          <w:numId w:val="6"/>
+        </w:numPr>
+      </w:pPr>
+      <w:r>
+        <w:t>creazione e salvataggio pdf in fase di salvataggio offerta; </w:t>
+      </w:r>
+    </w:p>
+    <w:p>
+      <w:pPr>
+        <w:pStyle w:val="Paragrafoelenco"/>
+        <w:numPr>
+          <w:ilvl w:val="0"/>
+          <w:numId w:val="6"/>
+        </w:numPr>
+      </w:pPr>
+      <w:r>
+        <w:t xml:space="preserve">nome file pdf: </w:t>
+      </w:r>
+      <w:proofErr w:type="spellStart"/>
+      <w:r>
+        <w:t>Offerta_</w:t>
+      </w:r>
+      <w:proofErr w:type="spellEnd"/>
+      <w:r>
+        <w:t>&lt;numero lavorazione&gt;</w:t>
+      </w:r>
+    </w:p>
+    <w:p>
+      <w:pPr>
+        <w:pStyle w:val="Paragrafoelenco"/>
+        <w:numPr>
+          <w:ilvl w:val="0"/>
+          <w:numId w:val="6"/>
+        </w:numPr>
+      </w:pPr>
+      <w:r>
+        <w:t>in fase di creazione/modifica evento non è più possibile passare da un sottotipo risorsa ad un altro </w:t>
+      </w:r>
+    </w:p>
+    <w:p>
+      <w:pPr>
+        <w:pStyle w:val="Paragrafoelenco"/>
+      </w:pPr>
+      <w:r>
+        <w:t>Es. se sto creando un evento per un dipendente non visualizzerò più nell'elenco le tipologie regie o extra; se sto creando un evento per regie o extra non visualizzerò più i dipendenti.</w:t>
+      </w:r>
+    </w:p>
+    <w:p>
+      <w:pPr>
+        <w:pStyle w:val="Paragrafoelenco"/>
+        <w:numPr>
+          <w:ilvl w:val="0"/>
+          <w:numId w:val="6"/>
+        </w:numPr>
+      </w:pPr>
+      <w:r>
+        <w:t xml:space="preserve">Aggiustamenti layout Pagina Articoli </w:t>
+      </w:r>
+    </w:p>
+    <w:p>
+      <w:pPr>
+        <w:pStyle w:val="Paragrafoelenco"/>
+        <w:numPr>
+          <w:ilvl w:val="0"/>
+          <w:numId w:val="6"/>
+        </w:numPr>
+      </w:pPr>
+      <w:r>
+        <w:t>Aggiustamento nomi campi Pagina Protocolli</w:t>
+      </w:r>
+    </w:p>
+    <w:p>
+      <w:pPr>
+        <w:pStyle w:val="Sottotitolo"/>
+      </w:pPr>
+    </w:p>
+    <w:p>
+      <w:pPr>
+        <w:pStyle w:val="Sottotitolo"/>
+      </w:pPr>
+      <w:r>
+        <w:t>Versione1.18 del 07/04/2019</w:t>
+      </w:r>
+    </w:p>
+    <w:p>
+      <w:pPr>
+        <w:pStyle w:val="Paragrafoelenco"/>
+        <w:numPr>
+          <w:ilvl w:val="0"/>
+          <w:numId w:val="6"/>
+        </w:numPr>
+      </w:pPr>
+      <w:r>
+        <w:t>Aggiunti campi Data Inizio Lavorazione e Produzione alla tabella Protocollo</w:t>
+      </w:r>
+    </w:p>
+    <w:p>
+      <w:pPr>
+        <w:pStyle w:val="Paragrafoelenco"/>
+        <w:numPr>
+          <w:ilvl w:val="0"/>
+          <w:numId w:val="6"/>
+        </w:numPr>
+      </w:pPr>
+      <w:r>
+        <w:t>Aggiunti campi ricerca Genere Gruppo e Sottogruppo alla pagina Articoli</w:t>
+      </w:r>
+    </w:p>
+    <w:p>
+      <w:pPr>
+        <w:pStyle w:val="Paragrafoelenco"/>
+        <w:numPr>
+          <w:ilvl w:val="0"/>
+          <w:numId w:val="6"/>
+        </w:numPr>
+      </w:pPr>
+      <w:r>
+        <w:t>Aumentata altezza Descrizione Lunga in pagina Articoli</w:t>
+      </w:r>
+    </w:p>
+    <w:p>
+      <w:pPr>
+        <w:pStyle w:val="Paragrafoelenco"/>
+        <w:numPr>
+          <w:ilvl w:val="0"/>
+          <w:numId w:val="6"/>
+        </w:numPr>
+      </w:pPr>
+      <w:r>
+        <w:t>Invertito ordine Descrizione Breve - Descrizione Lunga in tutte le schermate degli Articoli</w:t>
+      </w:r>
+    </w:p>
+    <w:p>
+      <w:pPr>
+        <w:pStyle w:val="Paragrafoelenco"/>
+        <w:numPr>
+          <w:ilvl w:val="0"/>
+          <w:numId w:val="6"/>
+        </w:numPr>
+      </w:pPr>
+      <w:r>
+        <w:t>Aggiunto campo descrizione agli Articoli Associati</w:t>
+      </w:r>
+    </w:p>
+    <w:p>
+      <w:pPr>
+        <w:pStyle w:val="Paragrafoelenco"/>
+        <w:numPr>
+          <w:ilvl w:val="0"/>
+          <w:numId w:val="6"/>
+        </w:numPr>
+      </w:pPr>
+      <w:r>
+        <w:t>Aggiunta ricerca Codice Lavorazione dalla tabella Agenda su pagina Protocollo</w:t>
+      </w:r>
+    </w:p>
+    <w:p/>
+    <w:p>
+      <w:pPr>
+        <w:pStyle w:val="Sottotitolo"/>
+      </w:pPr>
+      <w:r>
+        <w:t>Versione1.17 del 01/04/2019</w:t>
+      </w:r>
+    </w:p>
+    <w:p>
+      <w:pPr>
+        <w:pStyle w:val="Paragrafoelenco"/>
+        <w:numPr>
+          <w:ilvl w:val="0"/>
+          <w:numId w:val="5"/>
+        </w:numPr>
+      </w:pPr>
+      <w:r>
+        <w:t xml:space="preserve">Modificata grafica </w:t>
+      </w:r>
+      <w:proofErr w:type="spellStart"/>
+      <w:r>
+        <w:t>Tab</w:t>
+      </w:r>
+      <w:proofErr w:type="spellEnd"/>
+      <w:r>
+        <w:t xml:space="preserve"> Offerta</w:t>
+      </w:r>
+    </w:p>
+    <w:p>
+      <w:pPr>
+        <w:pStyle w:val="Paragrafoelenco"/>
+        <w:numPr>
+          <w:ilvl w:val="0"/>
+          <w:numId w:val="5"/>
+        </w:numPr>
+      </w:pPr>
+      <w:r>
+        <w:t>Campi Produzione e Luogo modificabili su evento in fase di Offerta</w:t>
+      </w:r>
+    </w:p>
+    <w:p>
+      <w:pPr>
+        <w:pStyle w:val="Sottotitolo"/>
+      </w:pPr>
+    </w:p>
+    <w:p>
+      <w:pPr>
+        <w:pStyle w:val="Sottotitolo"/>
+      </w:pPr>
+      <w:r>
+        <w:t>Versione1.16 del 30/03/2019</w:t>
+      </w:r>
+    </w:p>
+    <w:p>
+      <w:pPr>
+        <w:pStyle w:val="Paragrafoelenco"/>
+        <w:numPr>
+          <w:ilvl w:val="0"/>
+          <w:numId w:val="4"/>
+        </w:numPr>
+      </w:pPr>
+      <w:r>
+        <w:t>Gestione concorrenza uso Tender (non è possibile utilizzare lo stesso tendere su più eventi nello stesso giorno)</w:t>
+      </w:r>
+    </w:p>
+    <w:p>
+      <w:pPr>
+        <w:pStyle w:val="Paragrafoelenco"/>
+        <w:numPr>
+          <w:ilvl w:val="0"/>
+          <w:numId w:val="4"/>
+        </w:numPr>
+      </w:pPr>
+      <w:r>
+        <w:t>Validazione dei campi appuntamento prima della trasformazione in Offerta (prima era possibile passare in stato Offerta senza valorizzarli).</w:t>
+      </w:r>
+    </w:p>
+    <w:p>
+      <w:pPr>
+        <w:pStyle w:val="Sottotitolo"/>
+      </w:pPr>
+    </w:p>
+    <w:p>
+      <w:pPr>
+        <w:pStyle w:val="Sottotitolo"/>
+      </w:pPr>
+      <w:r>
+        <w:t>Versione1.15 del 28/03/2019</w:t>
+      </w:r>
+    </w:p>
+    <w:p>
+      <w:pPr>
+        <w:pStyle w:val="Paragrafoelenco"/>
+        <w:numPr>
+          <w:ilvl w:val="0"/>
+          <w:numId w:val="4"/>
+        </w:numPr>
+      </w:pPr>
+      <w:r>
         <w:lastRenderedPageBreak/>
-        <w:t>correzione bug tender: modificando un evento che conteneva uno o più tender il salvataggio falliva perché i tender risultavano già impiegati; </w:t>
-      </w:r>
-    </w:p>
-    <w:p>
-      <w:pPr>
-        <w:pStyle w:val="Paragrafoelenco"/>
-        <w:numPr>
-          <w:ilvl w:val="0"/>
-          <w:numId w:val="6"/>
-        </w:numPr>
-      </w:pPr>
-      <w:r>
-        <w:t xml:space="preserve">layout offerta: aumento altezza articoli e sistemazione </w:t>
+        <w:t>Campo nota ingrandito su Agenda</w:t>
+      </w:r>
+    </w:p>
+    <w:p>
+      <w:pPr>
+        <w:pStyle w:val="Paragrafoelenco"/>
+        <w:numPr>
+          <w:ilvl w:val="0"/>
+          <w:numId w:val="4"/>
+        </w:numPr>
+      </w:pPr>
+      <w:r>
+        <w:t xml:space="preserve">Disabilitata eliminazione da </w:t>
       </w:r>
       <w:proofErr w:type="spellStart"/>
       <w:r>
-        <w:t>popup</w:t>
+        <w:t>tab</w:t>
       </w:r>
       <w:proofErr w:type="spellEnd"/>
       <w:r>
-        <w:t>;</w:t>
-      </w:r>
-    </w:p>
-    <w:p>
-      <w:pPr>
-        <w:pStyle w:val="Paragrafoelenco"/>
-        <w:numPr>
-          <w:ilvl w:val="0"/>
-          <w:numId w:val="6"/>
-        </w:numPr>
-      </w:pPr>
-      <w:r>
-        <w:t>ordinamento articoli in base a prezzo; </w:t>
-      </w:r>
-    </w:p>
-    <w:p>
-      <w:pPr>
-        <w:pStyle w:val="Paragrafoelenco"/>
-        <w:numPr>
-          <w:ilvl w:val="0"/>
-          <w:numId w:val="6"/>
-        </w:numPr>
-      </w:pPr>
-      <w:r>
-        <w:t>descrizione corta e lunga nelle prime due colonne del riepilogo e della stampa;</w:t>
-      </w:r>
-    </w:p>
-    <w:p>
-      <w:pPr>
-        <w:pStyle w:val="Paragrafoelenco"/>
-        <w:numPr>
-          <w:ilvl w:val="0"/>
-          <w:numId w:val="6"/>
-        </w:numPr>
-      </w:pPr>
-      <w:r>
-        <w:t>salvataggio automatico offerta in fase di visualizzazione riepilogo (allo scopo di generare un protocollo);</w:t>
-      </w:r>
-    </w:p>
-    <w:p>
-      <w:pPr>
-        <w:pStyle w:val="Paragrafoelenco"/>
-        <w:numPr>
-          <w:ilvl w:val="0"/>
-          <w:numId w:val="6"/>
-        </w:numPr>
-      </w:pPr>
-      <w:r>
-        <w:t>formattazione importi con separatore migliaia;</w:t>
-      </w:r>
-    </w:p>
-    <w:p>
-      <w:pPr>
-        <w:pStyle w:val="Paragrafoelenco"/>
-        <w:numPr>
-          <w:ilvl w:val="0"/>
-          <w:numId w:val="6"/>
-        </w:numPr>
-      </w:pPr>
-      <w:r>
-        <w:t>creazione e salvataggio pdf in fase di salvataggio offerta; </w:t>
-      </w:r>
-    </w:p>
-    <w:p>
-      <w:pPr>
-        <w:pStyle w:val="Paragrafoelenco"/>
-        <w:numPr>
-          <w:ilvl w:val="0"/>
-          <w:numId w:val="6"/>
-        </w:numPr>
-      </w:pPr>
-      <w:r>
-        <w:t xml:space="preserve">nome file pdf: </w:t>
+        <w:t xml:space="preserve"> appuntamento se evento in stato di offerta</w:t>
+      </w:r>
+    </w:p>
+    <w:p>
+      <w:pPr>
+        <w:pStyle w:val="Paragrafoelenco"/>
+        <w:numPr>
+          <w:ilvl w:val="0"/>
+          <w:numId w:val="4"/>
+        </w:numPr>
+      </w:pPr>
+      <w:r>
+        <w:t xml:space="preserve">Risolto problema stampa PDF da </w:t>
       </w:r>
       <w:proofErr w:type="spellStart"/>
       <w:r>
-        <w:t>Offerta_</w:t>
+        <w:t>Chrome</w:t>
       </w:r>
       <w:proofErr w:type="spellEnd"/>
-      <w:r>
-        <w:t>&lt;numero lavorazione&gt;</w:t>
-      </w:r>
-    </w:p>
-    <w:p>
-      <w:pPr>
-        <w:pStyle w:val="Paragrafoelenco"/>
-        <w:numPr>
-          <w:ilvl w:val="0"/>
-          <w:numId w:val="6"/>
-        </w:numPr>
-      </w:pPr>
-      <w:r>
-        <w:t>in fase di creazione/modifica evento non è più possibile passare da un sottotipo risorsa ad un altro </w:t>
-      </w:r>
-    </w:p>
-    <w:p>
-      <w:pPr>
-        <w:pStyle w:val="Paragrafoelenco"/>
-      </w:pPr>
-      <w:r>
-        <w:t>Es. se sto creando un evento per un dipendente non visualizzerò più nell'elenco le tipologie regie o extra; se sto creando un evento per regie o extra non visualizzerò più i dipendenti.</w:t>
-      </w:r>
-    </w:p>
-    <w:p>
-      <w:pPr>
-        <w:pStyle w:val="Paragrafoelenco"/>
-        <w:numPr>
-          <w:ilvl w:val="0"/>
-          <w:numId w:val="6"/>
-        </w:numPr>
-      </w:pPr>
-      <w:r>
-        <w:t xml:space="preserve">Aggiustamenti layout Pagina Articoli </w:t>
-      </w:r>
-    </w:p>
-    <w:p>
-      <w:pPr>
-        <w:pStyle w:val="Paragrafoelenco"/>
-        <w:numPr>
-          <w:ilvl w:val="0"/>
-          <w:numId w:val="6"/>
-        </w:numPr>
-      </w:pPr>
-      <w:r>
-        <w:t>Aggiustamento nomi campi Pagina Protocolli</w:t>
-      </w:r>
     </w:p>
     <w:p>
       <w:pPr>
@@ -562,232 +821,6 @@
         <w:pStyle w:val="Sottotitolo"/>
       </w:pPr>
       <w:r>
-        <w:t>Versione1.18 del 07/04/2019</w:t>
-      </w:r>
-    </w:p>
-    <w:p>
-      <w:pPr>
-        <w:pStyle w:val="Paragrafoelenco"/>
-        <w:numPr>
-          <w:ilvl w:val="0"/>
-          <w:numId w:val="6"/>
-        </w:numPr>
-      </w:pPr>
-      <w:r>
-        <w:t>Aggiunti campi Data Inizio Lavorazione e Produzione alla tabella Protocollo</w:t>
-      </w:r>
-    </w:p>
-    <w:p>
-      <w:pPr>
-        <w:pStyle w:val="Paragrafoelenco"/>
-        <w:numPr>
-          <w:ilvl w:val="0"/>
-          <w:numId w:val="6"/>
-        </w:numPr>
-      </w:pPr>
-      <w:r>
-        <w:t>Aggiunti campi ricerca Genere Gruppo e Sottogruppo alla pagina Articoli</w:t>
-      </w:r>
-    </w:p>
-    <w:p>
-      <w:pPr>
-        <w:pStyle w:val="Paragrafoelenco"/>
-        <w:numPr>
-          <w:ilvl w:val="0"/>
-          <w:numId w:val="6"/>
-        </w:numPr>
-      </w:pPr>
-      <w:r>
-        <w:t>Aumentata altezza Descrizione Lunga in pagina Articoli</w:t>
-      </w:r>
-    </w:p>
-    <w:p>
-      <w:pPr>
-        <w:pStyle w:val="Paragrafoelenco"/>
-        <w:numPr>
-          <w:ilvl w:val="0"/>
-          <w:numId w:val="6"/>
-        </w:numPr>
-      </w:pPr>
-      <w:r>
-        <w:t>Invertito ordine Descrizione Breve - Descrizione Lunga in tutte le schermate degli Articoli</w:t>
-      </w:r>
-    </w:p>
-    <w:p>
-      <w:pPr>
-        <w:pStyle w:val="Paragrafoelenco"/>
-        <w:numPr>
-          <w:ilvl w:val="0"/>
-          <w:numId w:val="6"/>
-        </w:numPr>
-      </w:pPr>
-      <w:r>
-        <w:t>Aggiunto campo descrizione agli Articoli Associati</w:t>
-      </w:r>
-    </w:p>
-    <w:p>
-      <w:pPr>
-        <w:pStyle w:val="Paragrafoelenco"/>
-        <w:numPr>
-          <w:ilvl w:val="0"/>
-          <w:numId w:val="6"/>
-        </w:numPr>
-      </w:pPr>
-      <w:r>
-        <w:t>Aggiunta ricerca Codice Lavorazione dalla tabella Agenda su pagina Protocollo</w:t>
-      </w:r>
-    </w:p>
-    <w:p/>
-    <w:p>
-      <w:pPr>
-        <w:pStyle w:val="Sottotitolo"/>
-      </w:pPr>
-      <w:r>
-        <w:t>Versione1.17 del 01/04/2019</w:t>
-      </w:r>
-    </w:p>
-    <w:p>
-      <w:pPr>
-        <w:pStyle w:val="Paragrafoelenco"/>
-        <w:numPr>
-          <w:ilvl w:val="0"/>
-          <w:numId w:val="5"/>
-        </w:numPr>
-      </w:pPr>
-      <w:r>
-        <w:t xml:space="preserve">Modificata grafica </w:t>
-      </w:r>
-      <w:proofErr w:type="spellStart"/>
-      <w:r>
-        <w:t>Tab</w:t>
-      </w:r>
-      <w:proofErr w:type="spellEnd"/>
-      <w:r>
-        <w:t xml:space="preserve"> Offerta</w:t>
-      </w:r>
-    </w:p>
-    <w:p>
-      <w:pPr>
-        <w:pStyle w:val="Paragrafoelenco"/>
-        <w:numPr>
-          <w:ilvl w:val="0"/>
-          <w:numId w:val="5"/>
-        </w:numPr>
-      </w:pPr>
-      <w:r>
-        <w:t>Campi Produzione e Luogo modificabili su evento in fase di Offerta</w:t>
-      </w:r>
-    </w:p>
-    <w:p>
-      <w:pPr>
-        <w:pStyle w:val="Sottotitolo"/>
-      </w:pPr>
-    </w:p>
-    <w:p>
-      <w:pPr>
-        <w:pStyle w:val="Sottotitolo"/>
-      </w:pPr>
-      <w:r>
-        <w:t>Versione1.16 del 30/03/2019</w:t>
-      </w:r>
-    </w:p>
-    <w:p>
-      <w:pPr>
-        <w:pStyle w:val="Paragrafoelenco"/>
-        <w:numPr>
-          <w:ilvl w:val="0"/>
-          <w:numId w:val="4"/>
-        </w:numPr>
-      </w:pPr>
-      <w:r>
-        <w:t>Gestione concorrenza uso Tender (non è possibile utilizzare lo stesso tendere su più eventi nello stesso giorno)</w:t>
-      </w:r>
-    </w:p>
-    <w:p>
-      <w:pPr>
-        <w:pStyle w:val="Paragrafoelenco"/>
-        <w:numPr>
-          <w:ilvl w:val="0"/>
-          <w:numId w:val="4"/>
-        </w:numPr>
-      </w:pPr>
-      <w:r>
-        <w:t>Validazione dei campi appuntamento prima della trasformazione in Offerta (prima era possibile passare in stato Offerta senza valorizzarli).</w:t>
-      </w:r>
-    </w:p>
-    <w:p>
-      <w:pPr>
-        <w:pStyle w:val="Sottotitolo"/>
-      </w:pPr>
-    </w:p>
-    <w:p>
-      <w:pPr>
-        <w:pStyle w:val="Sottotitolo"/>
-      </w:pPr>
-      <w:r>
-        <w:t>Versione1.15 del 28/03/2019</w:t>
-      </w:r>
-    </w:p>
-    <w:p>
-      <w:pPr>
-        <w:pStyle w:val="Paragrafoelenco"/>
-        <w:numPr>
-          <w:ilvl w:val="0"/>
-          <w:numId w:val="4"/>
-        </w:numPr>
-      </w:pPr>
-      <w:r>
-        <w:t>Campo nota ingrandito su Agenda</w:t>
-      </w:r>
-    </w:p>
-    <w:p>
-      <w:pPr>
-        <w:pStyle w:val="Paragrafoelenco"/>
-        <w:numPr>
-          <w:ilvl w:val="0"/>
-          <w:numId w:val="4"/>
-        </w:numPr>
-      </w:pPr>
-      <w:r>
-        <w:t xml:space="preserve">Disabilitata eliminazione da </w:t>
-      </w:r>
-      <w:proofErr w:type="spellStart"/>
-      <w:r>
-        <w:t>tab</w:t>
-      </w:r>
-      <w:proofErr w:type="spellEnd"/>
-      <w:r>
-        <w:t xml:space="preserve"> appuntamento se evento in stato di offerta</w:t>
-      </w:r>
-    </w:p>
-    <w:p>
-      <w:pPr>
-        <w:pStyle w:val="Paragrafoelenco"/>
-        <w:numPr>
-          <w:ilvl w:val="0"/>
-          <w:numId w:val="4"/>
-        </w:numPr>
-      </w:pPr>
-      <w:r>
-        <w:t xml:space="preserve">Risolto problema stampa PDF da </w:t>
-      </w:r>
-      <w:proofErr w:type="spellStart"/>
-      <w:r>
-        <w:t>Chrome</w:t>
-      </w:r>
-      <w:proofErr w:type="spellEnd"/>
-    </w:p>
-    <w:p>
-      <w:pPr>
-        <w:pStyle w:val="Sottotitolo"/>
-      </w:pPr>
-    </w:p>
-    <w:p>
-      <w:pPr>
-        <w:pStyle w:val="Sottotitolo"/>
-      </w:pPr>
-      <w:r>
-        <w:lastRenderedPageBreak/>
         <w:t>Versione1.14 del 2</w:t>
       </w:r>
       <w:r>
@@ -3370,7 +3403,7 @@
   <a:extraClrSchemeLst/>
   <a:extLst>
     <a:ext uri="{05A4C25C-085E-4340-85A3-A5531E510DB2}">
-      <thm15:themeFamily xmlns:thm15="http://schemas.microsoft.com/office/thememl/2012/main" xmlns="" name="Office Theme" id="{62F939B6-93AF-4DB8-9C6B-D6C7DFDC589F}" vid="{4A3C46E8-61CC-4603-A589-7422A47A8E4A}"/>
+      <thm15:themeFamily xmlns="" xmlns:thm15="http://schemas.microsoft.com/office/thememl/2012/main" name="Office Theme" id="{62F939B6-93AF-4DB8-9C6B-D6C7DFDC589F}" vid="{4A3C46E8-61CC-4603-A589-7422A47A8E4A}"/>
     </a:ext>
   </a:extLst>
 </a:theme>

</xml_diff>

<commit_message>
aggiunta gestione tipi intervento
</commit_message>
<xml_diff>
--- a/VideoSystemWeb/DOCUMENTI/HELP/HELP VIDEOSYSTEM.docx
+++ b/VideoSystemWeb/DOCUMENTI/HELP/HELP VIDEOSYSTEM.docx
@@ -12,6 +12,39 @@
         <w:pStyle w:val="Sottotitolo"/>
       </w:pPr>
       <w:r>
+        <w:t>Versione1.28 del 22/05/2019</w:t>
+      </w:r>
+    </w:p>
+    <w:p>
+      <w:pPr>
+        <w:pStyle w:val="Paragrafoelenco"/>
+        <w:numPr>
+          <w:ilvl w:val="0"/>
+          <w:numId w:val="16"/>
+        </w:numPr>
+      </w:pPr>
+      <w:r>
+        <w:t>Aggiunta gestione Tipologie Interventi nel menù "Tabelle/Tipologie Interventi"</w:t>
+      </w:r>
+    </w:p>
+    <w:p>
+      <w:pPr>
+        <w:pStyle w:val="Paragrafoelenco"/>
+        <w:numPr>
+          <w:ilvl w:val="0"/>
+          <w:numId w:val="16"/>
+        </w:numPr>
+      </w:pPr>
+      <w:r>
+        <w:t>Aggiornata Lavorazione con gestione Dettaglio Economico e Piano Esterno (da completare)</w:t>
+      </w:r>
+    </w:p>
+    <w:p/>
+    <w:p>
+      <w:pPr>
+        <w:pStyle w:val="Sottotitolo"/>
+      </w:pPr>
+      <w:r>
         <w:t>Versione1.27 del 05/05/2019</w:t>
       </w:r>
     </w:p>
@@ -324,6 +357,7 @@
         </w:numPr>
       </w:pPr>
       <w:r>
+        <w:lastRenderedPageBreak/>
         <w:t>Pagina protocollo sistemato layout ricerca</w:t>
       </w:r>
     </w:p>
@@ -745,6 +779,7 @@
         <w:pStyle w:val="Sottotitolo"/>
       </w:pPr>
       <w:r>
+        <w:lastRenderedPageBreak/>
         <w:t>Versione1.16 del 30/03/2019</w:t>
       </w:r>
     </w:p>
@@ -769,7 +804,6 @@
         </w:numPr>
       </w:pPr>
       <w:r>
-        <w:lastRenderedPageBreak/>
         <w:t>Validazione dei campi appuntamento prima della trasformazione in Offerta (prima era possibile passare in stato Offerta senza valorizzarli).</w:t>
       </w:r>
     </w:p>
@@ -1264,6 +1298,119 @@
     </w:lvl>
   </w:abstractNum>
   <w:abstractNum w:abstractNumId="1">
+    <w:nsid w:val="0EFE47CC"/>
+    <w:multiLevelType w:val="hybridMultilevel"/>
+    <w:tmpl w:val="3ECC9AC8"/>
+    <w:lvl w:ilvl="0" w:tplc="04100001">
+      <w:start w:val="1"/>
+      <w:numFmt w:val="bullet"/>
+      <w:lvlText w:val=""/>
+      <w:lvlJc w:val="left"/>
+      <w:pPr>
+        <w:ind w:left="720" w:hanging="360"/>
+      </w:pPr>
+      <w:rPr>
+        <w:rFonts w:ascii="Symbol" w:hAnsi="Symbol" w:hint="default"/>
+      </w:rPr>
+    </w:lvl>
+    <w:lvl w:ilvl="1" w:tplc="04100003" w:tentative="1">
+      <w:start w:val="1"/>
+      <w:numFmt w:val="bullet"/>
+      <w:lvlText w:val="o"/>
+      <w:lvlJc w:val="left"/>
+      <w:pPr>
+        <w:ind w:left="1440" w:hanging="360"/>
+      </w:pPr>
+      <w:rPr>
+        <w:rFonts w:ascii="Courier New" w:hAnsi="Courier New" w:cs="Courier New" w:hint="default"/>
+      </w:rPr>
+    </w:lvl>
+    <w:lvl w:ilvl="2" w:tplc="04100005" w:tentative="1">
+      <w:start w:val="1"/>
+      <w:numFmt w:val="bullet"/>
+      <w:lvlText w:val=""/>
+      <w:lvlJc w:val="left"/>
+      <w:pPr>
+        <w:ind w:left="2160" w:hanging="360"/>
+      </w:pPr>
+      <w:rPr>
+        <w:rFonts w:ascii="Wingdings" w:hAnsi="Wingdings" w:hint="default"/>
+      </w:rPr>
+    </w:lvl>
+    <w:lvl w:ilvl="3" w:tplc="04100001" w:tentative="1">
+      <w:start w:val="1"/>
+      <w:numFmt w:val="bullet"/>
+      <w:lvlText w:val=""/>
+      <w:lvlJc w:val="left"/>
+      <w:pPr>
+        <w:ind w:left="2880" w:hanging="360"/>
+      </w:pPr>
+      <w:rPr>
+        <w:rFonts w:ascii="Symbol" w:hAnsi="Symbol" w:hint="default"/>
+      </w:rPr>
+    </w:lvl>
+    <w:lvl w:ilvl="4" w:tplc="04100003" w:tentative="1">
+      <w:start w:val="1"/>
+      <w:numFmt w:val="bullet"/>
+      <w:lvlText w:val="o"/>
+      <w:lvlJc w:val="left"/>
+      <w:pPr>
+        <w:ind w:left="3600" w:hanging="360"/>
+      </w:pPr>
+      <w:rPr>
+        <w:rFonts w:ascii="Courier New" w:hAnsi="Courier New" w:cs="Courier New" w:hint="default"/>
+      </w:rPr>
+    </w:lvl>
+    <w:lvl w:ilvl="5" w:tplc="04100005" w:tentative="1">
+      <w:start w:val="1"/>
+      <w:numFmt w:val="bullet"/>
+      <w:lvlText w:val=""/>
+      <w:lvlJc w:val="left"/>
+      <w:pPr>
+        <w:ind w:left="4320" w:hanging="360"/>
+      </w:pPr>
+      <w:rPr>
+        <w:rFonts w:ascii="Wingdings" w:hAnsi="Wingdings" w:hint="default"/>
+      </w:rPr>
+    </w:lvl>
+    <w:lvl w:ilvl="6" w:tplc="04100001" w:tentative="1">
+      <w:start w:val="1"/>
+      <w:numFmt w:val="bullet"/>
+      <w:lvlText w:val=""/>
+      <w:lvlJc w:val="left"/>
+      <w:pPr>
+        <w:ind w:left="5040" w:hanging="360"/>
+      </w:pPr>
+      <w:rPr>
+        <w:rFonts w:ascii="Symbol" w:hAnsi="Symbol" w:hint="default"/>
+      </w:rPr>
+    </w:lvl>
+    <w:lvl w:ilvl="7" w:tplc="04100003" w:tentative="1">
+      <w:start w:val="1"/>
+      <w:numFmt w:val="bullet"/>
+      <w:lvlText w:val="o"/>
+      <w:lvlJc w:val="left"/>
+      <w:pPr>
+        <w:ind w:left="5760" w:hanging="360"/>
+      </w:pPr>
+      <w:rPr>
+        <w:rFonts w:ascii="Courier New" w:hAnsi="Courier New" w:cs="Courier New" w:hint="default"/>
+      </w:rPr>
+    </w:lvl>
+    <w:lvl w:ilvl="8" w:tplc="04100005" w:tentative="1">
+      <w:start w:val="1"/>
+      <w:numFmt w:val="bullet"/>
+      <w:lvlText w:val=""/>
+      <w:lvlJc w:val="left"/>
+      <w:pPr>
+        <w:ind w:left="6480" w:hanging="360"/>
+      </w:pPr>
+      <w:rPr>
+        <w:rFonts w:ascii="Wingdings" w:hAnsi="Wingdings" w:hint="default"/>
+      </w:rPr>
+    </w:lvl>
+  </w:abstractNum>
+  <w:abstractNum w:abstractNumId="2">
     <w:nsid w:val="20E8130C"/>
     <w:multiLevelType w:val="hybridMultilevel"/>
     <w:tmpl w:val="C3E02590"/>
@@ -1376,7 +1523,7 @@
       </w:rPr>
     </w:lvl>
   </w:abstractNum>
-  <w:abstractNum w:abstractNumId="2">
+  <w:abstractNum w:abstractNumId="3">
     <w:nsid w:val="28784626"/>
     <w:multiLevelType w:val="hybridMultilevel"/>
     <w:tmpl w:val="A1861EFA"/>
@@ -1489,7 +1636,7 @@
       </w:rPr>
     </w:lvl>
   </w:abstractNum>
-  <w:abstractNum w:abstractNumId="3">
+  <w:abstractNum w:abstractNumId="4">
     <w:nsid w:val="2BC617E9"/>
     <w:multiLevelType w:val="hybridMultilevel"/>
     <w:tmpl w:val="D0BE9CBE"/>
@@ -1602,7 +1749,7 @@
       </w:rPr>
     </w:lvl>
   </w:abstractNum>
-  <w:abstractNum w:abstractNumId="4">
+  <w:abstractNum w:abstractNumId="5">
     <w:nsid w:val="30C125AB"/>
     <w:multiLevelType w:val="hybridMultilevel"/>
     <w:tmpl w:val="A16C383A"/>
@@ -1715,7 +1862,7 @@
       </w:rPr>
     </w:lvl>
   </w:abstractNum>
-  <w:abstractNum w:abstractNumId="5">
+  <w:abstractNum w:abstractNumId="6">
     <w:nsid w:val="31762D3D"/>
     <w:multiLevelType w:val="hybridMultilevel"/>
     <w:tmpl w:val="722C9B8A"/>
@@ -1828,7 +1975,7 @@
       </w:rPr>
     </w:lvl>
   </w:abstractNum>
-  <w:abstractNum w:abstractNumId="6">
+  <w:abstractNum w:abstractNumId="7">
     <w:nsid w:val="40C0566E"/>
     <w:multiLevelType w:val="hybridMultilevel"/>
     <w:tmpl w:val="1EC27EE8"/>
@@ -1941,7 +2088,7 @@
       </w:rPr>
     </w:lvl>
   </w:abstractNum>
-  <w:abstractNum w:abstractNumId="7">
+  <w:abstractNum w:abstractNumId="8">
     <w:nsid w:val="51242B08"/>
     <w:multiLevelType w:val="hybridMultilevel"/>
     <w:tmpl w:val="26DE84E4"/>
@@ -2054,7 +2201,7 @@
       </w:rPr>
     </w:lvl>
   </w:abstractNum>
-  <w:abstractNum w:abstractNumId="8">
+  <w:abstractNum w:abstractNumId="9">
     <w:nsid w:val="52A5527C"/>
     <w:multiLevelType w:val="hybridMultilevel"/>
     <w:tmpl w:val="5568C82C"/>
@@ -2167,7 +2314,7 @@
       </w:rPr>
     </w:lvl>
   </w:abstractNum>
-  <w:abstractNum w:abstractNumId="9">
+  <w:abstractNum w:abstractNumId="10">
     <w:nsid w:val="5BEA70B1"/>
     <w:multiLevelType w:val="hybridMultilevel"/>
     <w:tmpl w:val="18E42578"/>
@@ -2280,7 +2427,7 @@
       </w:rPr>
     </w:lvl>
   </w:abstractNum>
-  <w:abstractNum w:abstractNumId="10">
+  <w:abstractNum w:abstractNumId="11">
     <w:nsid w:val="5D6E0C7C"/>
     <w:multiLevelType w:val="hybridMultilevel"/>
     <w:tmpl w:val="49DCDC5C"/>
@@ -2393,7 +2540,7 @@
       </w:rPr>
     </w:lvl>
   </w:abstractNum>
-  <w:abstractNum w:abstractNumId="11">
+  <w:abstractNum w:abstractNumId="12">
     <w:nsid w:val="655416E1"/>
     <w:multiLevelType w:val="multilevel"/>
     <w:tmpl w:val="E55CA81A"/>
@@ -2542,7 +2689,7 @@
       </w:rPr>
     </w:lvl>
   </w:abstractNum>
-  <w:abstractNum w:abstractNumId="12">
+  <w:abstractNum w:abstractNumId="13">
     <w:nsid w:val="6C944328"/>
     <w:multiLevelType w:val="hybridMultilevel"/>
     <w:tmpl w:val="10D40524"/>
@@ -2655,7 +2802,7 @@
       </w:rPr>
     </w:lvl>
   </w:abstractNum>
-  <w:abstractNum w:abstractNumId="13">
+  <w:abstractNum w:abstractNumId="14">
     <w:nsid w:val="77CB7AA6"/>
     <w:multiLevelType w:val="hybridMultilevel"/>
     <w:tmpl w:val="F8EAB792"/>
@@ -2768,7 +2915,7 @@
       </w:rPr>
     </w:lvl>
   </w:abstractNum>
-  <w:abstractNum w:abstractNumId="14">
+  <w:abstractNum w:abstractNumId="15">
     <w:nsid w:val="792B2846"/>
     <w:multiLevelType w:val="hybridMultilevel"/>
     <w:tmpl w:val="A27CF27E"/>
@@ -2882,49 +3029,52 @@
     </w:lvl>
   </w:abstractNum>
   <w:num w:numId="1">
-    <w:abstractNumId w:val="5"/>
+    <w:abstractNumId w:val="6"/>
   </w:num>
   <w:num w:numId="2">
+    <w:abstractNumId w:val="8"/>
+  </w:num>
+  <w:num w:numId="3">
     <w:abstractNumId w:val="7"/>
   </w:num>
-  <w:num w:numId="3">
-    <w:abstractNumId w:val="6"/>
-  </w:num>
   <w:num w:numId="4">
-    <w:abstractNumId w:val="14"/>
+    <w:abstractNumId w:val="15"/>
   </w:num>
   <w:num w:numId="5">
     <w:abstractNumId w:val="0"/>
   </w:num>
   <w:num w:numId="6">
-    <w:abstractNumId w:val="8"/>
+    <w:abstractNumId w:val="9"/>
   </w:num>
   <w:num w:numId="7">
-    <w:abstractNumId w:val="1"/>
+    <w:abstractNumId w:val="2"/>
   </w:num>
   <w:num w:numId="8">
+    <w:abstractNumId w:val="12"/>
+  </w:num>
+  <w:num w:numId="9">
     <w:abstractNumId w:val="11"/>
   </w:num>
-  <w:num w:numId="9">
+  <w:num w:numId="10">
+    <w:abstractNumId w:val="4"/>
+  </w:num>
+  <w:num w:numId="11">
+    <w:abstractNumId w:val="5"/>
+  </w:num>
+  <w:num w:numId="12">
+    <w:abstractNumId w:val="14"/>
+  </w:num>
+  <w:num w:numId="13">
     <w:abstractNumId w:val="10"/>
   </w:num>
-  <w:num w:numId="10">
+  <w:num w:numId="14">
     <w:abstractNumId w:val="3"/>
   </w:num>
-  <w:num w:numId="11">
-    <w:abstractNumId w:val="4"/>
-  </w:num>
-  <w:num w:numId="12">
+  <w:num w:numId="15">
     <w:abstractNumId w:val="13"/>
   </w:num>
-  <w:num w:numId="13">
-    <w:abstractNumId w:val="9"/>
-  </w:num>
-  <w:num w:numId="14">
-    <w:abstractNumId w:val="2"/>
-  </w:num>
-  <w:num w:numId="15">
-    <w:abstractNumId w:val="12"/>
+  <w:num w:numId="16">
+    <w:abstractNumId w:val="1"/>
   </w:num>
 </w:numbering>
 </file>
@@ -3543,7 +3693,7 @@
   <a:extraClrSchemeLst/>
   <a:extLst>
     <a:ext uri="{05A4C25C-085E-4340-85A3-A5531E510DB2}">
-      <thm15:themeFamily xmlns:thm15="http://schemas.microsoft.com/office/thememl/2012/main" xmlns="" name="Office Theme" id="{62F939B6-93AF-4DB8-9C6B-D6C7DFDC589F}" vid="{4A3C46E8-61CC-4603-A589-7422A47A8E4A}"/>
+      <thm15:themeFamily xmlns="" xmlns:thm15="http://schemas.microsoft.com/office/thememl/2012/main" name="Office Theme" id="{62F939B6-93AF-4DB8-9C6B-D6C7DFDC589F}" vid="{4A3C46E8-61CC-4603-A589-7422A47A8E4A}"/>
     </a:ext>
   </a:extLst>
 </a:theme>

</xml_diff>

<commit_message>
iniziata cancellazione logica e terminata gestione attrezzature magazzino
</commit_message>
<xml_diff>
--- a/VideoSystemWeb/DOCUMENTI/HELP/HELP VIDEOSYSTEM.docx
+++ b/VideoSystemWeb/DOCUMENTI/HELP/HELP VIDEOSYSTEM.docx
@@ -6,11 +6,43 @@
       <w:pPr>
         <w:pStyle w:val="Sottotitolo"/>
       </w:pPr>
+      <w:r>
+        <w:t>Versione1.29 del 01/09/2019</w:t>
+      </w:r>
+    </w:p>
+    <w:p>
+      <w:pPr>
+        <w:pStyle w:val="Paragrafoelenco"/>
+        <w:numPr>
+          <w:ilvl w:val="0"/>
+          <w:numId w:val="17"/>
+        </w:numPr>
+      </w:pPr>
+      <w:r>
+        <w:t>Aggiunta cancellazione eventi</w:t>
+      </w:r>
+    </w:p>
+    <w:p>
+      <w:pPr>
+        <w:pStyle w:val="Paragrafoelenco"/>
+        <w:numPr>
+          <w:ilvl w:val="0"/>
+          <w:numId w:val="17"/>
+        </w:numPr>
+      </w:pPr>
+      <w:r>
+        <w:t>Aggiunta gestione Magazzino (incompleta)</w:t>
+      </w:r>
     </w:p>
     <w:p>
       <w:pPr>
         <w:pStyle w:val="Sottotitolo"/>
       </w:pPr>
+    </w:p>
+    <w:p>
+      <w:pPr>
+        <w:pStyle w:val="Sottotitolo"/>
+      </w:pPr>
       <w:r>
         <w:t>Versione1.28 del 22/05/2019</w:t>
       </w:r>
@@ -332,6 +364,7 @@
         </w:numPr>
       </w:pPr>
       <w:r>
+        <w:lastRenderedPageBreak/>
         <w:t>Salvataggio e modifica Note Offerta</w:t>
       </w:r>
     </w:p>
@@ -357,52 +390,416 @@
         </w:numPr>
       </w:pPr>
       <w:r>
+        <w:t>Pagina protocollo sistemato layout ricerca</w:t>
+      </w:r>
+    </w:p>
+    <w:p>
+      <w:pPr>
+        <w:pStyle w:val="Paragrafoelenco"/>
+        <w:numPr>
+          <w:ilvl w:val="0"/>
+          <w:numId w:val="10"/>
+        </w:numPr>
+      </w:pPr>
+      <w:r>
+        <w:t>Pagina protocollo, in apertura visualizza gli ultimi protocolli automaticamente</w:t>
+      </w:r>
+    </w:p>
+    <w:p>
+      <w:pPr>
+        <w:pStyle w:val="Paragrafoelenco"/>
+        <w:numPr>
+          <w:ilvl w:val="0"/>
+          <w:numId w:val="10"/>
+        </w:numPr>
+      </w:pPr>
+      <w:r>
+        <w:t>Iva recuperata da tabella e non più dal singolo articolo</w:t>
+      </w:r>
+    </w:p>
+    <w:p>
+      <w:pPr>
+        <w:pStyle w:val="Paragrafoelenco"/>
+        <w:numPr>
+          <w:ilvl w:val="0"/>
+          <w:numId w:val="10"/>
+        </w:numPr>
+      </w:pPr>
+      <w:r>
+        <w:t xml:space="preserve">Aggiunta immagine </w:t>
+      </w:r>
+      <w:proofErr w:type="spellStart"/>
+      <w:r>
+        <w:t>footer</w:t>
+      </w:r>
+      <w:proofErr w:type="spellEnd"/>
+      <w:r>
+        <w:t xml:space="preserve"> riepilogo offerta</w:t>
+      </w:r>
+    </w:p>
+    <w:p>
+      <w:pPr>
+        <w:pStyle w:val="Sottotitolo"/>
+      </w:pPr>
+    </w:p>
+    <w:p>
+      <w:pPr>
+        <w:pStyle w:val="Sottotitolo"/>
+      </w:pPr>
+      <w:r>
+        <w:t>Versione1.20 del 11/04/2019</w:t>
+      </w:r>
+    </w:p>
+    <w:p>
+      <w:pPr>
+        <w:pStyle w:val="Paragrafoelenco"/>
+        <w:numPr>
+          <w:ilvl w:val="0"/>
+          <w:numId w:val="9"/>
+        </w:numPr>
+      </w:pPr>
+      <w:r>
+        <w:t>Pagina Offerta, risolto malfunzionamento ordinamento articoli</w:t>
+      </w:r>
+    </w:p>
+    <w:p>
+      <w:pPr>
+        <w:pStyle w:val="Paragrafoelenco"/>
+        <w:numPr>
+          <w:ilvl w:val="0"/>
+          <w:numId w:val="9"/>
+        </w:numPr>
+      </w:pPr>
+      <w:r>
+        <w:t xml:space="preserve">Popolato </w:t>
+      </w:r>
+      <w:proofErr w:type="spellStart"/>
+      <w:r>
+        <w:t>footer</w:t>
+      </w:r>
+      <w:proofErr w:type="spellEnd"/>
+      <w:r>
+        <w:t xml:space="preserve"> riepilogo offerta con i dati del cliente</w:t>
+      </w:r>
+    </w:p>
+    <w:p>
+      <w:pPr>
+        <w:pStyle w:val="Paragrafoelenco"/>
+        <w:numPr>
+          <w:ilvl w:val="0"/>
+          <w:numId w:val="9"/>
+        </w:numPr>
+      </w:pPr>
+      <w:r>
+        <w:t>Pagina Protocollo, aggiunto campo di ricerca "Lavorazione"</w:t>
+      </w:r>
+    </w:p>
+    <w:p>
+      <w:pPr>
+        <w:pStyle w:val="Paragrafoelenco"/>
+        <w:numPr>
+          <w:ilvl w:val="0"/>
+          <w:numId w:val="9"/>
+        </w:numPr>
+      </w:pPr>
+      <w:r>
+        <w:t>Pagina Protocollo, aggiunta selezione con calendari a scomparsa sui campi Data</w:t>
+      </w:r>
+    </w:p>
+    <w:p>
+      <w:pPr>
+        <w:pStyle w:val="Sottotitolo"/>
+      </w:pPr>
+    </w:p>
+    <w:p>
+      <w:pPr>
+        <w:pStyle w:val="Sottotitolo"/>
+      </w:pPr>
+      <w:r>
+        <w:t>Versione1.19 del 09/04/2019</w:t>
+      </w:r>
+    </w:p>
+    <w:p>
+      <w:pPr>
+        <w:pStyle w:val="Paragrafoelenco"/>
+        <w:numPr>
+          <w:ilvl w:val="0"/>
+          <w:numId w:val="6"/>
+        </w:numPr>
+      </w:pPr>
+      <w:r>
+        <w:t>correzione bug tender: modificando un evento che conteneva uno o più tender il salvataggio falliva perché i tender risultavano già impiegati; </w:t>
+      </w:r>
+    </w:p>
+    <w:p>
+      <w:pPr>
+        <w:pStyle w:val="Paragrafoelenco"/>
+        <w:numPr>
+          <w:ilvl w:val="0"/>
+          <w:numId w:val="6"/>
+        </w:numPr>
+      </w:pPr>
+      <w:r>
+        <w:t xml:space="preserve">layout offerta: aumento altezza articoli e sistemazione </w:t>
+      </w:r>
+      <w:proofErr w:type="spellStart"/>
+      <w:r>
+        <w:t>popup</w:t>
+      </w:r>
+      <w:proofErr w:type="spellEnd"/>
+      <w:r>
+        <w:t>;</w:t>
+      </w:r>
+    </w:p>
+    <w:p>
+      <w:pPr>
+        <w:pStyle w:val="Paragrafoelenco"/>
+        <w:numPr>
+          <w:ilvl w:val="0"/>
+          <w:numId w:val="6"/>
+        </w:numPr>
+      </w:pPr>
+      <w:r>
+        <w:t>ordinamento articoli in base a prezzo; </w:t>
+      </w:r>
+    </w:p>
+    <w:p>
+      <w:pPr>
+        <w:pStyle w:val="Paragrafoelenco"/>
+        <w:numPr>
+          <w:ilvl w:val="0"/>
+          <w:numId w:val="6"/>
+        </w:numPr>
+      </w:pPr>
+      <w:r>
+        <w:t>descrizione corta e lunga nelle prime due colonne del riepilogo e della stampa;</w:t>
+      </w:r>
+    </w:p>
+    <w:p>
+      <w:pPr>
+        <w:pStyle w:val="Paragrafoelenco"/>
+        <w:numPr>
+          <w:ilvl w:val="0"/>
+          <w:numId w:val="6"/>
+        </w:numPr>
+      </w:pPr>
+      <w:r>
+        <w:t>salvataggio automatico offerta in fase di visualizzazione riepilogo (allo scopo di generare un protocollo);</w:t>
+      </w:r>
+    </w:p>
+    <w:p>
+      <w:pPr>
+        <w:pStyle w:val="Paragrafoelenco"/>
+        <w:numPr>
+          <w:ilvl w:val="0"/>
+          <w:numId w:val="6"/>
+        </w:numPr>
+      </w:pPr>
+      <w:r>
+        <w:t>formattazione importi con separatore migliaia;</w:t>
+      </w:r>
+    </w:p>
+    <w:p>
+      <w:pPr>
+        <w:pStyle w:val="Paragrafoelenco"/>
+        <w:numPr>
+          <w:ilvl w:val="0"/>
+          <w:numId w:val="6"/>
+        </w:numPr>
+      </w:pPr>
+      <w:r>
+        <w:t>creazione e salvataggio pdf in fase di salvataggio offerta; </w:t>
+      </w:r>
+    </w:p>
+    <w:p>
+      <w:pPr>
+        <w:pStyle w:val="Paragrafoelenco"/>
+        <w:numPr>
+          <w:ilvl w:val="0"/>
+          <w:numId w:val="6"/>
+        </w:numPr>
+      </w:pPr>
+      <w:r>
+        <w:t xml:space="preserve">nome file pdf: </w:t>
+      </w:r>
+      <w:proofErr w:type="spellStart"/>
+      <w:r>
+        <w:t>Offerta_</w:t>
+      </w:r>
+      <w:proofErr w:type="spellEnd"/>
+      <w:r>
+        <w:t>&lt;numero lavorazione&gt;</w:t>
+      </w:r>
+    </w:p>
+    <w:p>
+      <w:pPr>
+        <w:pStyle w:val="Paragrafoelenco"/>
+        <w:numPr>
+          <w:ilvl w:val="0"/>
+          <w:numId w:val="6"/>
+        </w:numPr>
+      </w:pPr>
+      <w:r>
+        <w:t>in fase di creazione/modifica evento non è più possibile passare da un sottotipo risorsa ad un altro </w:t>
+      </w:r>
+    </w:p>
+    <w:p>
+      <w:pPr>
+        <w:pStyle w:val="Paragrafoelenco"/>
+      </w:pPr>
+      <w:r>
+        <w:t>Es. se sto creando un evento per un dipendente non visualizzerò più nell'elenco le tipologie regie o extra; se sto creando un evento per regie o extra non visualizzerò più i dipendenti.</w:t>
+      </w:r>
+    </w:p>
+    <w:p>
+      <w:pPr>
+        <w:pStyle w:val="Paragrafoelenco"/>
+        <w:numPr>
+          <w:ilvl w:val="0"/>
+          <w:numId w:val="6"/>
+        </w:numPr>
+      </w:pPr>
+      <w:r>
+        <w:t xml:space="preserve">Aggiustamenti layout Pagina Articoli </w:t>
+      </w:r>
+    </w:p>
+    <w:p>
+      <w:pPr>
+        <w:pStyle w:val="Paragrafoelenco"/>
+        <w:numPr>
+          <w:ilvl w:val="0"/>
+          <w:numId w:val="6"/>
+        </w:numPr>
+      </w:pPr>
+      <w:r>
+        <w:t>Aggiustamento nomi campi Pagina Protocolli</w:t>
+      </w:r>
+    </w:p>
+    <w:p>
+      <w:pPr>
+        <w:pStyle w:val="Sottotitolo"/>
+      </w:pPr>
+    </w:p>
+    <w:p>
+      <w:pPr>
+        <w:pStyle w:val="Sottotitolo"/>
+      </w:pPr>
+      <w:r>
+        <w:t>Versione1.18 del 07/04/2019</w:t>
+      </w:r>
+    </w:p>
+    <w:p>
+      <w:pPr>
+        <w:pStyle w:val="Paragrafoelenco"/>
+        <w:numPr>
+          <w:ilvl w:val="0"/>
+          <w:numId w:val="6"/>
+        </w:numPr>
+      </w:pPr>
+      <w:r>
+        <w:t>Aggiunti campi Data Inizio Lavorazione e Produzione alla tabella Protocollo</w:t>
+      </w:r>
+    </w:p>
+    <w:p>
+      <w:pPr>
+        <w:pStyle w:val="Paragrafoelenco"/>
+        <w:numPr>
+          <w:ilvl w:val="0"/>
+          <w:numId w:val="6"/>
+        </w:numPr>
+      </w:pPr>
+      <w:r>
+        <w:t>Aggiunti campi ricerca Genere Gruppo e Sottogruppo alla pagina Articoli</w:t>
+      </w:r>
+    </w:p>
+    <w:p>
+      <w:pPr>
+        <w:pStyle w:val="Paragrafoelenco"/>
+        <w:numPr>
+          <w:ilvl w:val="0"/>
+          <w:numId w:val="6"/>
+        </w:numPr>
+      </w:pPr>
+      <w:r>
+        <w:t>Aumentata altezza Descrizione Lunga in pagina Articoli</w:t>
+      </w:r>
+    </w:p>
+    <w:p>
+      <w:pPr>
+        <w:pStyle w:val="Paragrafoelenco"/>
+        <w:numPr>
+          <w:ilvl w:val="0"/>
+          <w:numId w:val="6"/>
+        </w:numPr>
+      </w:pPr>
+      <w:r>
+        <w:t>Invertito ordine Descrizione Breve - Descrizione Lunga in tutte le schermate degli Articoli</w:t>
+      </w:r>
+    </w:p>
+    <w:p>
+      <w:pPr>
+        <w:pStyle w:val="Paragrafoelenco"/>
+        <w:numPr>
+          <w:ilvl w:val="0"/>
+          <w:numId w:val="6"/>
+        </w:numPr>
+      </w:pPr>
+      <w:r>
+        <w:t>Aggiunto campo descrizione agli Articoli Associati</w:t>
+      </w:r>
+    </w:p>
+    <w:p>
+      <w:pPr>
+        <w:pStyle w:val="Paragrafoelenco"/>
+        <w:numPr>
+          <w:ilvl w:val="0"/>
+          <w:numId w:val="6"/>
+        </w:numPr>
+      </w:pPr>
+      <w:r>
+        <w:t>Aggiunta ricerca Codice Lavorazione dalla tabella Agenda su pagina Protocollo</w:t>
+      </w:r>
+    </w:p>
+    <w:p/>
+    <w:p>
+      <w:pPr>
+        <w:pStyle w:val="Sottotitolo"/>
+      </w:pPr>
+      <w:r>
         <w:lastRenderedPageBreak/>
-        <w:t>Pagina protocollo sistemato layout ricerca</w:t>
-      </w:r>
-    </w:p>
-    <w:p>
-      <w:pPr>
-        <w:pStyle w:val="Paragrafoelenco"/>
-        <w:numPr>
-          <w:ilvl w:val="0"/>
-          <w:numId w:val="10"/>
-        </w:numPr>
-      </w:pPr>
-      <w:r>
-        <w:t>Pagina protocollo, in apertura visualizza gli ultimi protocolli automaticamente</w:t>
-      </w:r>
-    </w:p>
-    <w:p>
-      <w:pPr>
-        <w:pStyle w:val="Paragrafoelenco"/>
-        <w:numPr>
-          <w:ilvl w:val="0"/>
-          <w:numId w:val="10"/>
-        </w:numPr>
-      </w:pPr>
-      <w:r>
-        <w:t>Iva recuperata da tabella e non più dal singolo articolo</w:t>
-      </w:r>
-    </w:p>
-    <w:p>
-      <w:pPr>
-        <w:pStyle w:val="Paragrafoelenco"/>
-        <w:numPr>
-          <w:ilvl w:val="0"/>
-          <w:numId w:val="10"/>
-        </w:numPr>
-      </w:pPr>
-      <w:r>
-        <w:t xml:space="preserve">Aggiunta immagine </w:t>
+        <w:t>Versione1.17 del 01/04/2019</w:t>
+      </w:r>
+    </w:p>
+    <w:p>
+      <w:pPr>
+        <w:pStyle w:val="Paragrafoelenco"/>
+        <w:numPr>
+          <w:ilvl w:val="0"/>
+          <w:numId w:val="5"/>
+        </w:numPr>
+      </w:pPr>
+      <w:r>
+        <w:t xml:space="preserve">Modificata grafica </w:t>
       </w:r>
       <w:proofErr w:type="spellStart"/>
       <w:r>
-        <w:t>footer</w:t>
+        <w:t>Tab</w:t>
       </w:r>
       <w:proofErr w:type="spellEnd"/>
       <w:r>
-        <w:t xml:space="preserve"> riepilogo offerta</w:t>
+        <w:t xml:space="preserve"> Offerta</w:t>
+      </w:r>
+    </w:p>
+    <w:p>
+      <w:pPr>
+        <w:pStyle w:val="Paragrafoelenco"/>
+        <w:numPr>
+          <w:ilvl w:val="0"/>
+          <w:numId w:val="5"/>
+        </w:numPr>
+      </w:pPr>
+      <w:r>
+        <w:t>Campi Produzione e Luogo modificabili su evento in fase di Offerta</w:t>
       </w:r>
     </w:p>
     <w:p>
@@ -415,371 +812,6 @@
         <w:pStyle w:val="Sottotitolo"/>
       </w:pPr>
       <w:r>
-        <w:t>Versione1.20 del 11/04/2019</w:t>
-      </w:r>
-    </w:p>
-    <w:p>
-      <w:pPr>
-        <w:pStyle w:val="Paragrafoelenco"/>
-        <w:numPr>
-          <w:ilvl w:val="0"/>
-          <w:numId w:val="9"/>
-        </w:numPr>
-      </w:pPr>
-      <w:r>
-        <w:t>Pagina Offerta, risolto malfunzionamento ordinamento articoli</w:t>
-      </w:r>
-    </w:p>
-    <w:p>
-      <w:pPr>
-        <w:pStyle w:val="Paragrafoelenco"/>
-        <w:numPr>
-          <w:ilvl w:val="0"/>
-          <w:numId w:val="9"/>
-        </w:numPr>
-      </w:pPr>
-      <w:r>
-        <w:t xml:space="preserve">Popolato </w:t>
-      </w:r>
-      <w:proofErr w:type="spellStart"/>
-      <w:r>
-        <w:t>footer</w:t>
-      </w:r>
-      <w:proofErr w:type="spellEnd"/>
-      <w:r>
-        <w:t xml:space="preserve"> riepilogo offerta con i dati del cliente</w:t>
-      </w:r>
-    </w:p>
-    <w:p>
-      <w:pPr>
-        <w:pStyle w:val="Paragrafoelenco"/>
-        <w:numPr>
-          <w:ilvl w:val="0"/>
-          <w:numId w:val="9"/>
-        </w:numPr>
-      </w:pPr>
-      <w:r>
-        <w:t>Pagina Protocollo, aggiunto campo di ricerca "Lavorazione"</w:t>
-      </w:r>
-    </w:p>
-    <w:p>
-      <w:pPr>
-        <w:pStyle w:val="Paragrafoelenco"/>
-        <w:numPr>
-          <w:ilvl w:val="0"/>
-          <w:numId w:val="9"/>
-        </w:numPr>
-      </w:pPr>
-      <w:r>
-        <w:t>Pagina Protocollo, aggiunta selezione con calendari a scomparsa sui campi Data</w:t>
-      </w:r>
-    </w:p>
-    <w:p>
-      <w:pPr>
-        <w:pStyle w:val="Sottotitolo"/>
-      </w:pPr>
-    </w:p>
-    <w:p>
-      <w:pPr>
-        <w:pStyle w:val="Sottotitolo"/>
-      </w:pPr>
-      <w:r>
-        <w:t>Versione1.19 del 09/04/2019</w:t>
-      </w:r>
-    </w:p>
-    <w:p>
-      <w:pPr>
-        <w:pStyle w:val="Paragrafoelenco"/>
-        <w:numPr>
-          <w:ilvl w:val="0"/>
-          <w:numId w:val="6"/>
-        </w:numPr>
-      </w:pPr>
-      <w:r>
-        <w:t>correzione bug tender: modificando un evento che conteneva uno o più tender il salvataggio falliva perché i tender risultavano già impiegati; </w:t>
-      </w:r>
-    </w:p>
-    <w:p>
-      <w:pPr>
-        <w:pStyle w:val="Paragrafoelenco"/>
-        <w:numPr>
-          <w:ilvl w:val="0"/>
-          <w:numId w:val="6"/>
-        </w:numPr>
-      </w:pPr>
-      <w:r>
-        <w:t xml:space="preserve">layout offerta: aumento altezza articoli e sistemazione </w:t>
-      </w:r>
-      <w:proofErr w:type="spellStart"/>
-      <w:r>
-        <w:t>popup</w:t>
-      </w:r>
-      <w:proofErr w:type="spellEnd"/>
-      <w:r>
-        <w:t>;</w:t>
-      </w:r>
-    </w:p>
-    <w:p>
-      <w:pPr>
-        <w:pStyle w:val="Paragrafoelenco"/>
-        <w:numPr>
-          <w:ilvl w:val="0"/>
-          <w:numId w:val="6"/>
-        </w:numPr>
-      </w:pPr>
-      <w:r>
-        <w:t>ordinamento articoli in base a prezzo; </w:t>
-      </w:r>
-    </w:p>
-    <w:p>
-      <w:pPr>
-        <w:pStyle w:val="Paragrafoelenco"/>
-        <w:numPr>
-          <w:ilvl w:val="0"/>
-          <w:numId w:val="6"/>
-        </w:numPr>
-      </w:pPr>
-      <w:r>
-        <w:t>descrizione corta e lunga nelle prime due colonne del riepilogo e della stampa;</w:t>
-      </w:r>
-    </w:p>
-    <w:p>
-      <w:pPr>
-        <w:pStyle w:val="Paragrafoelenco"/>
-        <w:numPr>
-          <w:ilvl w:val="0"/>
-          <w:numId w:val="6"/>
-        </w:numPr>
-      </w:pPr>
-      <w:r>
-        <w:t>salvataggio automatico offerta in fase di visualizzazione riepilogo (allo scopo di generare un protocollo);</w:t>
-      </w:r>
-    </w:p>
-    <w:p>
-      <w:pPr>
-        <w:pStyle w:val="Paragrafoelenco"/>
-        <w:numPr>
-          <w:ilvl w:val="0"/>
-          <w:numId w:val="6"/>
-        </w:numPr>
-      </w:pPr>
-      <w:r>
-        <w:t>formattazione importi con separatore migliaia;</w:t>
-      </w:r>
-    </w:p>
-    <w:p>
-      <w:pPr>
-        <w:pStyle w:val="Paragrafoelenco"/>
-        <w:numPr>
-          <w:ilvl w:val="0"/>
-          <w:numId w:val="6"/>
-        </w:numPr>
-      </w:pPr>
-      <w:r>
-        <w:t>creazione e salvataggio pdf in fase di salvataggio offerta; </w:t>
-      </w:r>
-    </w:p>
-    <w:p>
-      <w:pPr>
-        <w:pStyle w:val="Paragrafoelenco"/>
-        <w:numPr>
-          <w:ilvl w:val="0"/>
-          <w:numId w:val="6"/>
-        </w:numPr>
-      </w:pPr>
-      <w:r>
-        <w:t xml:space="preserve">nome file pdf: </w:t>
-      </w:r>
-      <w:proofErr w:type="spellStart"/>
-      <w:r>
-        <w:t>Offerta_</w:t>
-      </w:r>
-      <w:proofErr w:type="spellEnd"/>
-      <w:r>
-        <w:t>&lt;numero lavorazione&gt;</w:t>
-      </w:r>
-    </w:p>
-    <w:p>
-      <w:pPr>
-        <w:pStyle w:val="Paragrafoelenco"/>
-        <w:numPr>
-          <w:ilvl w:val="0"/>
-          <w:numId w:val="6"/>
-        </w:numPr>
-      </w:pPr>
-      <w:r>
-        <w:t>in fase di creazione/modifica evento non è più possibile passare da un sottotipo risorsa ad un altro </w:t>
-      </w:r>
-    </w:p>
-    <w:p>
-      <w:pPr>
-        <w:pStyle w:val="Paragrafoelenco"/>
-      </w:pPr>
-      <w:r>
-        <w:t>Es. se sto creando un evento per un dipendente non visualizzerò più nell'elenco le tipologie regie o extra; se sto creando un evento per regie o extra non visualizzerò più i dipendenti.</w:t>
-      </w:r>
-    </w:p>
-    <w:p>
-      <w:pPr>
-        <w:pStyle w:val="Paragrafoelenco"/>
-        <w:numPr>
-          <w:ilvl w:val="0"/>
-          <w:numId w:val="6"/>
-        </w:numPr>
-      </w:pPr>
-      <w:r>
-        <w:t xml:space="preserve">Aggiustamenti layout Pagina Articoli </w:t>
-      </w:r>
-    </w:p>
-    <w:p>
-      <w:pPr>
-        <w:pStyle w:val="Paragrafoelenco"/>
-        <w:numPr>
-          <w:ilvl w:val="0"/>
-          <w:numId w:val="6"/>
-        </w:numPr>
-      </w:pPr>
-      <w:r>
-        <w:t>Aggiustamento nomi campi Pagina Protocolli</w:t>
-      </w:r>
-    </w:p>
-    <w:p>
-      <w:pPr>
-        <w:pStyle w:val="Sottotitolo"/>
-      </w:pPr>
-    </w:p>
-    <w:p>
-      <w:pPr>
-        <w:pStyle w:val="Sottotitolo"/>
-      </w:pPr>
-      <w:r>
-        <w:t>Versione1.18 del 07/04/2019</w:t>
-      </w:r>
-    </w:p>
-    <w:p>
-      <w:pPr>
-        <w:pStyle w:val="Paragrafoelenco"/>
-        <w:numPr>
-          <w:ilvl w:val="0"/>
-          <w:numId w:val="6"/>
-        </w:numPr>
-      </w:pPr>
-      <w:r>
-        <w:t>Aggiunti campi Data Inizio Lavorazione e Produzione alla tabella Protocollo</w:t>
-      </w:r>
-    </w:p>
-    <w:p>
-      <w:pPr>
-        <w:pStyle w:val="Paragrafoelenco"/>
-        <w:numPr>
-          <w:ilvl w:val="0"/>
-          <w:numId w:val="6"/>
-        </w:numPr>
-      </w:pPr>
-      <w:r>
-        <w:t>Aggiunti campi ricerca Genere Gruppo e Sottogruppo alla pagina Articoli</w:t>
-      </w:r>
-    </w:p>
-    <w:p>
-      <w:pPr>
-        <w:pStyle w:val="Paragrafoelenco"/>
-        <w:numPr>
-          <w:ilvl w:val="0"/>
-          <w:numId w:val="6"/>
-        </w:numPr>
-      </w:pPr>
-      <w:r>
-        <w:t>Aumentata altezza Descrizione Lunga in pagina Articoli</w:t>
-      </w:r>
-    </w:p>
-    <w:p>
-      <w:pPr>
-        <w:pStyle w:val="Paragrafoelenco"/>
-        <w:numPr>
-          <w:ilvl w:val="0"/>
-          <w:numId w:val="6"/>
-        </w:numPr>
-      </w:pPr>
-      <w:r>
-        <w:t>Invertito ordine Descrizione Breve - Descrizione Lunga in tutte le schermate degli Articoli</w:t>
-      </w:r>
-    </w:p>
-    <w:p>
-      <w:pPr>
-        <w:pStyle w:val="Paragrafoelenco"/>
-        <w:numPr>
-          <w:ilvl w:val="0"/>
-          <w:numId w:val="6"/>
-        </w:numPr>
-      </w:pPr>
-      <w:r>
-        <w:t>Aggiunto campo descrizione agli Articoli Associati</w:t>
-      </w:r>
-    </w:p>
-    <w:p>
-      <w:pPr>
-        <w:pStyle w:val="Paragrafoelenco"/>
-        <w:numPr>
-          <w:ilvl w:val="0"/>
-          <w:numId w:val="6"/>
-        </w:numPr>
-      </w:pPr>
-      <w:r>
-        <w:t>Aggiunta ricerca Codice Lavorazione dalla tabella Agenda su pagina Protocollo</w:t>
-      </w:r>
-    </w:p>
-    <w:p/>
-    <w:p>
-      <w:pPr>
-        <w:pStyle w:val="Sottotitolo"/>
-      </w:pPr>
-      <w:r>
-        <w:t>Versione1.17 del 01/04/2019</w:t>
-      </w:r>
-    </w:p>
-    <w:p>
-      <w:pPr>
-        <w:pStyle w:val="Paragrafoelenco"/>
-        <w:numPr>
-          <w:ilvl w:val="0"/>
-          <w:numId w:val="5"/>
-        </w:numPr>
-      </w:pPr>
-      <w:r>
-        <w:t xml:space="preserve">Modificata grafica </w:t>
-      </w:r>
-      <w:proofErr w:type="spellStart"/>
-      <w:r>
-        <w:t>Tab</w:t>
-      </w:r>
-      <w:proofErr w:type="spellEnd"/>
-      <w:r>
-        <w:t xml:space="preserve"> Offerta</w:t>
-      </w:r>
-    </w:p>
-    <w:p>
-      <w:pPr>
-        <w:pStyle w:val="Paragrafoelenco"/>
-        <w:numPr>
-          <w:ilvl w:val="0"/>
-          <w:numId w:val="5"/>
-        </w:numPr>
-      </w:pPr>
-      <w:r>
-        <w:t>Campi Produzione e Luogo modificabili su evento in fase di Offerta</w:t>
-      </w:r>
-    </w:p>
-    <w:p>
-      <w:pPr>
-        <w:pStyle w:val="Sottotitolo"/>
-      </w:pPr>
-    </w:p>
-    <w:p>
-      <w:pPr>
-        <w:pStyle w:val="Sottotitolo"/>
-      </w:pPr>
-      <w:r>
-        <w:lastRenderedPageBreak/>
         <w:t>Versione1.16 del 30/03/2019</w:t>
       </w:r>
     </w:p>
@@ -1411,6 +1443,119 @@
     </w:lvl>
   </w:abstractNum>
   <w:abstractNum w:abstractNumId="2">
+    <w:nsid w:val="1EF84039"/>
+    <w:multiLevelType w:val="hybridMultilevel"/>
+    <w:tmpl w:val="F964FC96"/>
+    <w:lvl w:ilvl="0" w:tplc="04100001">
+      <w:start w:val="1"/>
+      <w:numFmt w:val="bullet"/>
+      <w:lvlText w:val=""/>
+      <w:lvlJc w:val="left"/>
+      <w:pPr>
+        <w:ind w:left="720" w:hanging="360"/>
+      </w:pPr>
+      <w:rPr>
+        <w:rFonts w:ascii="Symbol" w:hAnsi="Symbol" w:hint="default"/>
+      </w:rPr>
+    </w:lvl>
+    <w:lvl w:ilvl="1" w:tplc="04100003" w:tentative="1">
+      <w:start w:val="1"/>
+      <w:numFmt w:val="bullet"/>
+      <w:lvlText w:val="o"/>
+      <w:lvlJc w:val="left"/>
+      <w:pPr>
+        <w:ind w:left="1440" w:hanging="360"/>
+      </w:pPr>
+      <w:rPr>
+        <w:rFonts w:ascii="Courier New" w:hAnsi="Courier New" w:cs="Courier New" w:hint="default"/>
+      </w:rPr>
+    </w:lvl>
+    <w:lvl w:ilvl="2" w:tplc="04100005" w:tentative="1">
+      <w:start w:val="1"/>
+      <w:numFmt w:val="bullet"/>
+      <w:lvlText w:val=""/>
+      <w:lvlJc w:val="left"/>
+      <w:pPr>
+        <w:ind w:left="2160" w:hanging="360"/>
+      </w:pPr>
+      <w:rPr>
+        <w:rFonts w:ascii="Wingdings" w:hAnsi="Wingdings" w:hint="default"/>
+      </w:rPr>
+    </w:lvl>
+    <w:lvl w:ilvl="3" w:tplc="04100001" w:tentative="1">
+      <w:start w:val="1"/>
+      <w:numFmt w:val="bullet"/>
+      <w:lvlText w:val=""/>
+      <w:lvlJc w:val="left"/>
+      <w:pPr>
+        <w:ind w:left="2880" w:hanging="360"/>
+      </w:pPr>
+      <w:rPr>
+        <w:rFonts w:ascii="Symbol" w:hAnsi="Symbol" w:hint="default"/>
+      </w:rPr>
+    </w:lvl>
+    <w:lvl w:ilvl="4" w:tplc="04100003" w:tentative="1">
+      <w:start w:val="1"/>
+      <w:numFmt w:val="bullet"/>
+      <w:lvlText w:val="o"/>
+      <w:lvlJc w:val="left"/>
+      <w:pPr>
+        <w:ind w:left="3600" w:hanging="360"/>
+      </w:pPr>
+      <w:rPr>
+        <w:rFonts w:ascii="Courier New" w:hAnsi="Courier New" w:cs="Courier New" w:hint="default"/>
+      </w:rPr>
+    </w:lvl>
+    <w:lvl w:ilvl="5" w:tplc="04100005" w:tentative="1">
+      <w:start w:val="1"/>
+      <w:numFmt w:val="bullet"/>
+      <w:lvlText w:val=""/>
+      <w:lvlJc w:val="left"/>
+      <w:pPr>
+        <w:ind w:left="4320" w:hanging="360"/>
+      </w:pPr>
+      <w:rPr>
+        <w:rFonts w:ascii="Wingdings" w:hAnsi="Wingdings" w:hint="default"/>
+      </w:rPr>
+    </w:lvl>
+    <w:lvl w:ilvl="6" w:tplc="04100001" w:tentative="1">
+      <w:start w:val="1"/>
+      <w:numFmt w:val="bullet"/>
+      <w:lvlText w:val=""/>
+      <w:lvlJc w:val="left"/>
+      <w:pPr>
+        <w:ind w:left="5040" w:hanging="360"/>
+      </w:pPr>
+      <w:rPr>
+        <w:rFonts w:ascii="Symbol" w:hAnsi="Symbol" w:hint="default"/>
+      </w:rPr>
+    </w:lvl>
+    <w:lvl w:ilvl="7" w:tplc="04100003" w:tentative="1">
+      <w:start w:val="1"/>
+      <w:numFmt w:val="bullet"/>
+      <w:lvlText w:val="o"/>
+      <w:lvlJc w:val="left"/>
+      <w:pPr>
+        <w:ind w:left="5760" w:hanging="360"/>
+      </w:pPr>
+      <w:rPr>
+        <w:rFonts w:ascii="Courier New" w:hAnsi="Courier New" w:cs="Courier New" w:hint="default"/>
+      </w:rPr>
+    </w:lvl>
+    <w:lvl w:ilvl="8" w:tplc="04100005" w:tentative="1">
+      <w:start w:val="1"/>
+      <w:numFmt w:val="bullet"/>
+      <w:lvlText w:val=""/>
+      <w:lvlJc w:val="left"/>
+      <w:pPr>
+        <w:ind w:left="6480" w:hanging="360"/>
+      </w:pPr>
+      <w:rPr>
+        <w:rFonts w:ascii="Wingdings" w:hAnsi="Wingdings" w:hint="default"/>
+      </w:rPr>
+    </w:lvl>
+  </w:abstractNum>
+  <w:abstractNum w:abstractNumId="3">
     <w:nsid w:val="20E8130C"/>
     <w:multiLevelType w:val="hybridMultilevel"/>
     <w:tmpl w:val="C3E02590"/>
@@ -1523,7 +1668,7 @@
       </w:rPr>
     </w:lvl>
   </w:abstractNum>
-  <w:abstractNum w:abstractNumId="3">
+  <w:abstractNum w:abstractNumId="4">
     <w:nsid w:val="28784626"/>
     <w:multiLevelType w:val="hybridMultilevel"/>
     <w:tmpl w:val="A1861EFA"/>
@@ -1636,7 +1781,7 @@
       </w:rPr>
     </w:lvl>
   </w:abstractNum>
-  <w:abstractNum w:abstractNumId="4">
+  <w:abstractNum w:abstractNumId="5">
     <w:nsid w:val="2BC617E9"/>
     <w:multiLevelType w:val="hybridMultilevel"/>
     <w:tmpl w:val="D0BE9CBE"/>
@@ -1749,7 +1894,7 @@
       </w:rPr>
     </w:lvl>
   </w:abstractNum>
-  <w:abstractNum w:abstractNumId="5">
+  <w:abstractNum w:abstractNumId="6">
     <w:nsid w:val="30C125AB"/>
     <w:multiLevelType w:val="hybridMultilevel"/>
     <w:tmpl w:val="A16C383A"/>
@@ -1862,7 +2007,7 @@
       </w:rPr>
     </w:lvl>
   </w:abstractNum>
-  <w:abstractNum w:abstractNumId="6">
+  <w:abstractNum w:abstractNumId="7">
     <w:nsid w:val="31762D3D"/>
     <w:multiLevelType w:val="hybridMultilevel"/>
     <w:tmpl w:val="722C9B8A"/>
@@ -1975,7 +2120,7 @@
       </w:rPr>
     </w:lvl>
   </w:abstractNum>
-  <w:abstractNum w:abstractNumId="7">
+  <w:abstractNum w:abstractNumId="8">
     <w:nsid w:val="40C0566E"/>
     <w:multiLevelType w:val="hybridMultilevel"/>
     <w:tmpl w:val="1EC27EE8"/>
@@ -2088,7 +2233,7 @@
       </w:rPr>
     </w:lvl>
   </w:abstractNum>
-  <w:abstractNum w:abstractNumId="8">
+  <w:abstractNum w:abstractNumId="9">
     <w:nsid w:val="51242B08"/>
     <w:multiLevelType w:val="hybridMultilevel"/>
     <w:tmpl w:val="26DE84E4"/>
@@ -2201,7 +2346,7 @@
       </w:rPr>
     </w:lvl>
   </w:abstractNum>
-  <w:abstractNum w:abstractNumId="9">
+  <w:abstractNum w:abstractNumId="10">
     <w:nsid w:val="52A5527C"/>
     <w:multiLevelType w:val="hybridMultilevel"/>
     <w:tmpl w:val="5568C82C"/>
@@ -2314,7 +2459,7 @@
       </w:rPr>
     </w:lvl>
   </w:abstractNum>
-  <w:abstractNum w:abstractNumId="10">
+  <w:abstractNum w:abstractNumId="11">
     <w:nsid w:val="5BEA70B1"/>
     <w:multiLevelType w:val="hybridMultilevel"/>
     <w:tmpl w:val="18E42578"/>
@@ -2427,7 +2572,7 @@
       </w:rPr>
     </w:lvl>
   </w:abstractNum>
-  <w:abstractNum w:abstractNumId="11">
+  <w:abstractNum w:abstractNumId="12">
     <w:nsid w:val="5D6E0C7C"/>
     <w:multiLevelType w:val="hybridMultilevel"/>
     <w:tmpl w:val="49DCDC5C"/>
@@ -2540,7 +2685,7 @@
       </w:rPr>
     </w:lvl>
   </w:abstractNum>
-  <w:abstractNum w:abstractNumId="12">
+  <w:abstractNum w:abstractNumId="13">
     <w:nsid w:val="655416E1"/>
     <w:multiLevelType w:val="multilevel"/>
     <w:tmpl w:val="E55CA81A"/>
@@ -2689,7 +2834,7 @@
       </w:rPr>
     </w:lvl>
   </w:abstractNum>
-  <w:abstractNum w:abstractNumId="13">
+  <w:abstractNum w:abstractNumId="14">
     <w:nsid w:val="6C944328"/>
     <w:multiLevelType w:val="hybridMultilevel"/>
     <w:tmpl w:val="10D40524"/>
@@ -2802,7 +2947,7 @@
       </w:rPr>
     </w:lvl>
   </w:abstractNum>
-  <w:abstractNum w:abstractNumId="14">
+  <w:abstractNum w:abstractNumId="15">
     <w:nsid w:val="77CB7AA6"/>
     <w:multiLevelType w:val="hybridMultilevel"/>
     <w:tmpl w:val="F8EAB792"/>
@@ -2915,7 +3060,7 @@
       </w:rPr>
     </w:lvl>
   </w:abstractNum>
-  <w:abstractNum w:abstractNumId="15">
+  <w:abstractNum w:abstractNumId="16">
     <w:nsid w:val="792B2846"/>
     <w:multiLevelType w:val="hybridMultilevel"/>
     <w:tmpl w:val="A27CF27E"/>
@@ -3029,52 +3174,55 @@
     </w:lvl>
   </w:abstractNum>
   <w:num w:numId="1">
-    <w:abstractNumId w:val="6"/>
+    <w:abstractNumId w:val="7"/>
   </w:num>
   <w:num w:numId="2">
+    <w:abstractNumId w:val="9"/>
+  </w:num>
+  <w:num w:numId="3">
     <w:abstractNumId w:val="8"/>
   </w:num>
-  <w:num w:numId="3">
-    <w:abstractNumId w:val="7"/>
-  </w:num>
   <w:num w:numId="4">
-    <w:abstractNumId w:val="15"/>
+    <w:abstractNumId w:val="16"/>
   </w:num>
   <w:num w:numId="5">
     <w:abstractNumId w:val="0"/>
   </w:num>
   <w:num w:numId="6">
-    <w:abstractNumId w:val="9"/>
+    <w:abstractNumId w:val="10"/>
   </w:num>
   <w:num w:numId="7">
-    <w:abstractNumId w:val="2"/>
+    <w:abstractNumId w:val="3"/>
   </w:num>
   <w:num w:numId="8">
+    <w:abstractNumId w:val="13"/>
+  </w:num>
+  <w:num w:numId="9">
     <w:abstractNumId w:val="12"/>
   </w:num>
-  <w:num w:numId="9">
+  <w:num w:numId="10">
+    <w:abstractNumId w:val="5"/>
+  </w:num>
+  <w:num w:numId="11">
+    <w:abstractNumId w:val="6"/>
+  </w:num>
+  <w:num w:numId="12">
+    <w:abstractNumId w:val="15"/>
+  </w:num>
+  <w:num w:numId="13">
     <w:abstractNumId w:val="11"/>
   </w:num>
-  <w:num w:numId="10">
+  <w:num w:numId="14">
     <w:abstractNumId w:val="4"/>
   </w:num>
-  <w:num w:numId="11">
-    <w:abstractNumId w:val="5"/>
-  </w:num>
-  <w:num w:numId="12">
+  <w:num w:numId="15">
     <w:abstractNumId w:val="14"/>
-  </w:num>
-  <w:num w:numId="13">
-    <w:abstractNumId w:val="10"/>
-  </w:num>
-  <w:num w:numId="14">
-    <w:abstractNumId w:val="3"/>
-  </w:num>
-  <w:num w:numId="15">
-    <w:abstractNumId w:val="13"/>
   </w:num>
   <w:num w:numId="16">
     <w:abstractNumId w:val="1"/>
+  </w:num>
+  <w:num w:numId="17">
+    <w:abstractNumId w:val="2"/>
   </w:num>
 </w:numbering>
 </file>
@@ -3693,7 +3841,7 @@
   <a:extraClrSchemeLst/>
   <a:extLst>
     <a:ext uri="{05A4C25C-085E-4340-85A3-A5531E510DB2}">
-      <thm15:themeFamily xmlns="" xmlns:thm15="http://schemas.microsoft.com/office/thememl/2012/main" name="Office Theme" id="{62F939B6-93AF-4DB8-9C6B-D6C7DFDC589F}" vid="{4A3C46E8-61CC-4603-A589-7422A47A8E4A}"/>
+      <thm15:themeFamily xmlns:thm15="http://schemas.microsoft.com/office/thememl/2012/main" xmlns="" name="Office Theme" id="{62F939B6-93AF-4DB8-9C6B-D6C7DFDC589F}" vid="{4A3C46E8-61CC-4603-A589-7422A47A8E4A}"/>
     </a:ext>
   </a:extLst>
 </a:theme>

</xml_diff>

<commit_message>
sistemata query ricerca attrezzature e pagina ricerca attrezzature
</commit_message>
<xml_diff>
--- a/VideoSystemWeb/DOCUMENTI/HELP/HELP VIDEOSYSTEM.docx
+++ b/VideoSystemWeb/DOCUMENTI/HELP/HELP VIDEOSYSTEM.docx
@@ -6,6 +6,60 @@
       <w:pPr>
         <w:pStyle w:val="Sottotitolo"/>
       </w:pPr>
+    </w:p>
+    <w:p>
+      <w:pPr>
+        <w:pStyle w:val="Sottotitolo"/>
+      </w:pPr>
+      <w:r>
+        <w:t>Versione1.30 del 06/09/2019</w:t>
+      </w:r>
+    </w:p>
+    <w:p>
+      <w:pPr>
+        <w:pStyle w:val="Paragrafoelenco"/>
+        <w:numPr>
+          <w:ilvl w:val="0"/>
+          <w:numId w:val="18"/>
+        </w:numPr>
+      </w:pPr>
+      <w:r>
+        <w:t>Completata cancellazione eventi</w:t>
+      </w:r>
+    </w:p>
+    <w:p>
+      <w:pPr>
+        <w:pStyle w:val="Paragrafoelenco"/>
+        <w:numPr>
+          <w:ilvl w:val="0"/>
+          <w:numId w:val="18"/>
+        </w:numPr>
+      </w:pPr>
+      <w:r>
+        <w:t>Completata gestione Attrezzature Magazzino</w:t>
+      </w:r>
+    </w:p>
+    <w:p>
+      <w:pPr>
+        <w:pStyle w:val="Paragrafoelenco"/>
+        <w:numPr>
+          <w:ilvl w:val="0"/>
+          <w:numId w:val="18"/>
+        </w:numPr>
+      </w:pPr>
+      <w:r>
+        <w:t>Cancellazione logica Collaboratori, Clienti/Fornitori, Articoli, Raggruppamenti Articoli e Protocolli (non si avrà più errore quando si tenta di cancellare un record da una di queste tabelle collegato ad altre tabelle)</w:t>
+      </w:r>
+    </w:p>
+    <w:p>
+      <w:pPr>
+        <w:pStyle w:val="Sottotitolo"/>
+      </w:pPr>
+    </w:p>
+    <w:p>
+      <w:pPr>
+        <w:pStyle w:val="Sottotitolo"/>
+      </w:pPr>
       <w:r>
         <w:t>Versione1.29 del 01/09/2019</w:t>
       </w:r>
@@ -274,6 +328,7 @@
         </w:numPr>
       </w:pPr>
       <w:r>
+        <w:lastRenderedPageBreak/>
         <w:t xml:space="preserve">Aggiunti nuovi parametri da </w:t>
       </w:r>
       <w:proofErr w:type="spellStart"/>
@@ -364,7 +419,6 @@
         </w:numPr>
       </w:pPr>
       <w:r>
-        <w:lastRenderedPageBreak/>
         <w:t>Salvataggio e modifica Note Offerta</w:t>
       </w:r>
     </w:p>
@@ -766,7 +820,6 @@
         <w:pStyle w:val="Sottotitolo"/>
       </w:pPr>
       <w:r>
-        <w:lastRenderedPageBreak/>
         <w:t>Versione1.17 del 01/04/2019</w:t>
       </w:r>
     </w:p>
@@ -1039,6 +1092,7 @@
         <w:pStyle w:val="Sottotitolo"/>
       </w:pPr>
       <w:r>
+        <w:lastRenderedPageBreak/>
         <w:t>Versione1.12 del 24/03/2019</w:t>
       </w:r>
     </w:p>
@@ -2948,6 +3002,119 @@
     </w:lvl>
   </w:abstractNum>
   <w:abstractNum w:abstractNumId="15">
+    <w:nsid w:val="6E737B1D"/>
+    <w:multiLevelType w:val="hybridMultilevel"/>
+    <w:tmpl w:val="9DB6FC56"/>
+    <w:lvl w:ilvl="0" w:tplc="04100001">
+      <w:start w:val="1"/>
+      <w:numFmt w:val="bullet"/>
+      <w:lvlText w:val=""/>
+      <w:lvlJc w:val="left"/>
+      <w:pPr>
+        <w:ind w:left="720" w:hanging="360"/>
+      </w:pPr>
+      <w:rPr>
+        <w:rFonts w:ascii="Symbol" w:hAnsi="Symbol" w:hint="default"/>
+      </w:rPr>
+    </w:lvl>
+    <w:lvl w:ilvl="1" w:tplc="04100003" w:tentative="1">
+      <w:start w:val="1"/>
+      <w:numFmt w:val="bullet"/>
+      <w:lvlText w:val="o"/>
+      <w:lvlJc w:val="left"/>
+      <w:pPr>
+        <w:ind w:left="1440" w:hanging="360"/>
+      </w:pPr>
+      <w:rPr>
+        <w:rFonts w:ascii="Courier New" w:hAnsi="Courier New" w:cs="Courier New" w:hint="default"/>
+      </w:rPr>
+    </w:lvl>
+    <w:lvl w:ilvl="2" w:tplc="04100005" w:tentative="1">
+      <w:start w:val="1"/>
+      <w:numFmt w:val="bullet"/>
+      <w:lvlText w:val=""/>
+      <w:lvlJc w:val="left"/>
+      <w:pPr>
+        <w:ind w:left="2160" w:hanging="360"/>
+      </w:pPr>
+      <w:rPr>
+        <w:rFonts w:ascii="Wingdings" w:hAnsi="Wingdings" w:hint="default"/>
+      </w:rPr>
+    </w:lvl>
+    <w:lvl w:ilvl="3" w:tplc="04100001" w:tentative="1">
+      <w:start w:val="1"/>
+      <w:numFmt w:val="bullet"/>
+      <w:lvlText w:val=""/>
+      <w:lvlJc w:val="left"/>
+      <w:pPr>
+        <w:ind w:left="2880" w:hanging="360"/>
+      </w:pPr>
+      <w:rPr>
+        <w:rFonts w:ascii="Symbol" w:hAnsi="Symbol" w:hint="default"/>
+      </w:rPr>
+    </w:lvl>
+    <w:lvl w:ilvl="4" w:tplc="04100003" w:tentative="1">
+      <w:start w:val="1"/>
+      <w:numFmt w:val="bullet"/>
+      <w:lvlText w:val="o"/>
+      <w:lvlJc w:val="left"/>
+      <w:pPr>
+        <w:ind w:left="3600" w:hanging="360"/>
+      </w:pPr>
+      <w:rPr>
+        <w:rFonts w:ascii="Courier New" w:hAnsi="Courier New" w:cs="Courier New" w:hint="default"/>
+      </w:rPr>
+    </w:lvl>
+    <w:lvl w:ilvl="5" w:tplc="04100005" w:tentative="1">
+      <w:start w:val="1"/>
+      <w:numFmt w:val="bullet"/>
+      <w:lvlText w:val=""/>
+      <w:lvlJc w:val="left"/>
+      <w:pPr>
+        <w:ind w:left="4320" w:hanging="360"/>
+      </w:pPr>
+      <w:rPr>
+        <w:rFonts w:ascii="Wingdings" w:hAnsi="Wingdings" w:hint="default"/>
+      </w:rPr>
+    </w:lvl>
+    <w:lvl w:ilvl="6" w:tplc="04100001" w:tentative="1">
+      <w:start w:val="1"/>
+      <w:numFmt w:val="bullet"/>
+      <w:lvlText w:val=""/>
+      <w:lvlJc w:val="left"/>
+      <w:pPr>
+        <w:ind w:left="5040" w:hanging="360"/>
+      </w:pPr>
+      <w:rPr>
+        <w:rFonts w:ascii="Symbol" w:hAnsi="Symbol" w:hint="default"/>
+      </w:rPr>
+    </w:lvl>
+    <w:lvl w:ilvl="7" w:tplc="04100003" w:tentative="1">
+      <w:start w:val="1"/>
+      <w:numFmt w:val="bullet"/>
+      <w:lvlText w:val="o"/>
+      <w:lvlJc w:val="left"/>
+      <w:pPr>
+        <w:ind w:left="5760" w:hanging="360"/>
+      </w:pPr>
+      <w:rPr>
+        <w:rFonts w:ascii="Courier New" w:hAnsi="Courier New" w:cs="Courier New" w:hint="default"/>
+      </w:rPr>
+    </w:lvl>
+    <w:lvl w:ilvl="8" w:tplc="04100005" w:tentative="1">
+      <w:start w:val="1"/>
+      <w:numFmt w:val="bullet"/>
+      <w:lvlText w:val=""/>
+      <w:lvlJc w:val="left"/>
+      <w:pPr>
+        <w:ind w:left="6480" w:hanging="360"/>
+      </w:pPr>
+      <w:rPr>
+        <w:rFonts w:ascii="Wingdings" w:hAnsi="Wingdings" w:hint="default"/>
+      </w:rPr>
+    </w:lvl>
+  </w:abstractNum>
+  <w:abstractNum w:abstractNumId="16">
     <w:nsid w:val="77CB7AA6"/>
     <w:multiLevelType w:val="hybridMultilevel"/>
     <w:tmpl w:val="F8EAB792"/>
@@ -3060,7 +3227,7 @@
       </w:rPr>
     </w:lvl>
   </w:abstractNum>
-  <w:abstractNum w:abstractNumId="16">
+  <w:abstractNum w:abstractNumId="17">
     <w:nsid w:val="792B2846"/>
     <w:multiLevelType w:val="hybridMultilevel"/>
     <w:tmpl w:val="A27CF27E"/>
@@ -3183,7 +3350,7 @@
     <w:abstractNumId w:val="8"/>
   </w:num>
   <w:num w:numId="4">
-    <w:abstractNumId w:val="16"/>
+    <w:abstractNumId w:val="17"/>
   </w:num>
   <w:num w:numId="5">
     <w:abstractNumId w:val="0"/>
@@ -3207,7 +3374,7 @@
     <w:abstractNumId w:val="6"/>
   </w:num>
   <w:num w:numId="12">
-    <w:abstractNumId w:val="15"/>
+    <w:abstractNumId w:val="16"/>
   </w:num>
   <w:num w:numId="13">
     <w:abstractNumId w:val="11"/>
@@ -3223,6 +3390,9 @@
   </w:num>
   <w:num w:numId="17">
     <w:abstractNumId w:val="2"/>
+  </w:num>
+  <w:num w:numId="18">
+    <w:abstractNumId w:val="15"/>
   </w:num>
 </w:numbering>
 </file>
@@ -3841,7 +4011,7 @@
   <a:extraClrSchemeLst/>
   <a:extLst>
     <a:ext uri="{05A4C25C-085E-4340-85A3-A5531E510DB2}">
-      <thm15:themeFamily xmlns:thm15="http://schemas.microsoft.com/office/thememl/2012/main" xmlns="" name="Office Theme" id="{62F939B6-93AF-4DB8-9C6B-D6C7DFDC589F}" vid="{4A3C46E8-61CC-4603-A589-7422A47A8E4A}"/>
+      <thm15:themeFamily xmlns="" xmlns:thm15="http://schemas.microsoft.com/office/thememl/2012/main" name="Office Theme" id="{62F939B6-93AF-4DB8-9C6B-D6C7DFDC589F}" vid="{4A3C46E8-61CC-4603-A589-7422A47A8E4A}"/>
     </a:ext>
   </a:extLst>
 </a:theme>

</xml_diff>

<commit_message>
note su riepilogo offerta
</commit_message>
<xml_diff>
--- a/VideoSystemWeb/DOCUMENTI/HELP/HELP VIDEOSYSTEM.docx
+++ b/VideoSystemWeb/DOCUMENTI/HELP/HELP VIDEOSYSTEM.docx
@@ -12,7 +12,7 @@
         <w:pStyle w:val="Sottotitolo"/>
       </w:pPr>
       <w:r>
-        <w:t>Versione1.30 del 06/09/2019</w:t>
+        <w:t>Versione1.31 del 12/07/2019</w:t>
       </w:r>
     </w:p>
     <w:p>
@@ -24,6 +24,93 @@
         </w:numPr>
       </w:pPr>
       <w:r>
+        <w:t>Modificato Layout dettaglio protocollo come quello di ricerca</w:t>
+      </w:r>
+    </w:p>
+    <w:p>
+      <w:pPr>
+        <w:pStyle w:val="Paragrafoelenco"/>
+        <w:numPr>
+          <w:ilvl w:val="0"/>
+          <w:numId w:val="18"/>
+        </w:numPr>
+      </w:pPr>
+      <w:r>
+        <w:t>Aggiunto ordinamento tabella protocolli per singolo campo (cliccando sull'intestazione)</w:t>
+      </w:r>
+    </w:p>
+    <w:p>
+      <w:pPr>
+        <w:pStyle w:val="Paragrafoelenco"/>
+        <w:numPr>
+          <w:ilvl w:val="0"/>
+          <w:numId w:val="18"/>
+        </w:numPr>
+      </w:pPr>
+      <w:r>
+        <w:t>Riepilogo offerta: Aggiunto campo "note" a modifica note del riepilogo</w:t>
+      </w:r>
+    </w:p>
+    <w:p>
+      <w:pPr>
+        <w:pStyle w:val="Paragrafoelenco"/>
+        <w:numPr>
+          <w:ilvl w:val="0"/>
+          <w:numId w:val="18"/>
+        </w:numPr>
+      </w:pPr>
+      <w:r>
+        <w:t>Riepilogo offerta: formato del protocollo, orario nella data, descrizione lunga troncata a 100 caratteri, modifiche grafiche (da completare)</w:t>
+      </w:r>
+    </w:p>
+    <w:p>
+      <w:pPr>
+        <w:pStyle w:val="Paragrafoelenco"/>
+        <w:numPr>
+          <w:ilvl w:val="0"/>
+          <w:numId w:val="18"/>
+        </w:numPr>
+      </w:pPr>
+      <w:r>
+        <w:t xml:space="preserve">Dettaglio economico: ordine delle colonne e modifica valori mostrati, valore lordo in tabella, valore </w:t>
+      </w:r>
+      <w:proofErr w:type="spellStart"/>
+      <w:r>
+        <w:t>flag</w:t>
+      </w:r>
+      <w:proofErr w:type="spellEnd"/>
+      <w:r>
+        <w:t xml:space="preserve"> stampa, modifica nella selezione della figura professionale, calcolo costi in base a tipo pagamento, aggiunta fattura a tipo pagamento</w:t>
+      </w:r>
+    </w:p>
+    <w:p>
+      <w:pPr>
+        <w:pStyle w:val="Sottotitolo"/>
+      </w:pPr>
+    </w:p>
+    <w:p>
+      <w:pPr>
+        <w:pStyle w:val="Sottotitolo"/>
+      </w:pPr>
+      <w:r>
+        <w:t>Versione1.30 del 06/0</w:t>
+      </w:r>
+      <w:r>
+        <w:t>6</w:t>
+      </w:r>
+      <w:r>
+        <w:t>/2019</w:t>
+      </w:r>
+    </w:p>
+    <w:p>
+      <w:pPr>
+        <w:pStyle w:val="Paragrafoelenco"/>
+        <w:numPr>
+          <w:ilvl w:val="0"/>
+          <w:numId w:val="18"/>
+        </w:numPr>
+      </w:pPr>
+      <w:r>
         <w:t>Completata cancellazione eventi</w:t>
       </w:r>
     </w:p>
@@ -61,7 +148,13 @@
         <w:pStyle w:val="Sottotitolo"/>
       </w:pPr>
       <w:r>
-        <w:t>Versione1.29 del 01/09/2019</w:t>
+        <w:t>Versione1.29 del 01/0</w:t>
+      </w:r>
+      <w:r>
+        <w:t>6</w:t>
+      </w:r>
+      <w:r>
+        <w:t>/2019</w:t>
       </w:r>
     </w:p>
     <w:p>
@@ -328,316 +421,316 @@
         </w:numPr>
       </w:pPr>
       <w:r>
+        <w:t xml:space="preserve">Aggiunti nuovi parametri da </w:t>
+      </w:r>
+      <w:proofErr w:type="spellStart"/>
+      <w:r>
+        <w:t>Tabelle\Configurazione</w:t>
+      </w:r>
+      <w:proofErr w:type="spellEnd"/>
+      <w:r>
+        <w:t xml:space="preserve"> (</w:t>
+      </w:r>
+      <w:proofErr w:type="spellStart"/>
+      <w:r>
+        <w:t>GIORNI_PAGAMENTO</w:t>
+      </w:r>
+      <w:proofErr w:type="spellEnd"/>
+      <w:r>
+        <w:t>, BANCA da 01 a 04 e IBAN da 01 a 04)</w:t>
+      </w:r>
+    </w:p>
+    <w:p>
+      <w:pPr>
+        <w:pStyle w:val="Sottotitolo"/>
+      </w:pPr>
+    </w:p>
+    <w:p>
+      <w:pPr>
+        <w:pStyle w:val="Sottotitolo"/>
+      </w:pPr>
+      <w:r>
+        <w:t>Versione1.23 del 18/04/2019</w:t>
+      </w:r>
+    </w:p>
+    <w:p>
+      <w:pPr>
+        <w:pStyle w:val="Paragrafoelenco"/>
+        <w:numPr>
+          <w:ilvl w:val="0"/>
+          <w:numId w:val="12"/>
+        </w:numPr>
+      </w:pPr>
+      <w:r>
+        <w:t xml:space="preserve">Aggiunta pagina di gestione valori di configurazione (es. campi IVA, IBAN, indirizzi </w:t>
+      </w:r>
+      <w:proofErr w:type="spellStart"/>
+      <w:r>
+        <w:t>etc</w:t>
+      </w:r>
+      <w:proofErr w:type="spellEnd"/>
+      <w:r>
+        <w:t xml:space="preserve"> </w:t>
+      </w:r>
+      <w:proofErr w:type="spellStart"/>
+      <w:r>
+        <w:t>etc</w:t>
+      </w:r>
+      <w:proofErr w:type="spellEnd"/>
+      <w:r>
+        <w:t xml:space="preserve">), da menu </w:t>
+      </w:r>
+      <w:proofErr w:type="spellStart"/>
+      <w:r>
+        <w:t>TABELLE\Gestione</w:t>
+      </w:r>
+      <w:proofErr w:type="spellEnd"/>
+      <w:r>
+        <w:t xml:space="preserve"> Configurazione</w:t>
+      </w:r>
+    </w:p>
+    <w:p>
+      <w:pPr>
+        <w:pStyle w:val="Sottotitolo"/>
+      </w:pPr>
+    </w:p>
+    <w:p>
+      <w:pPr>
+        <w:pStyle w:val="Sottotitolo"/>
+      </w:pPr>
+      <w:r>
+        <w:t>Versione1.22 del 14/04/2019</w:t>
+      </w:r>
+    </w:p>
+    <w:p>
+      <w:pPr>
+        <w:pStyle w:val="Paragrafoelenco"/>
+        <w:numPr>
+          <w:ilvl w:val="0"/>
+          <w:numId w:val="11"/>
+        </w:numPr>
+      </w:pPr>
+      <w:r>
+        <w:t>Salvataggio e modifica Note Offerta</w:t>
+      </w:r>
+    </w:p>
+    <w:p>
+      <w:pPr>
+        <w:pStyle w:val="Sottotitolo"/>
+      </w:pPr>
+    </w:p>
+    <w:p>
+      <w:pPr>
+        <w:pStyle w:val="Sottotitolo"/>
+      </w:pPr>
+      <w:r>
+        <w:t>Versione1.21 del 13/04/2019</w:t>
+      </w:r>
+    </w:p>
+    <w:p>
+      <w:pPr>
+        <w:pStyle w:val="Paragrafoelenco"/>
+        <w:numPr>
+          <w:ilvl w:val="0"/>
+          <w:numId w:val="10"/>
+        </w:numPr>
+      </w:pPr>
+      <w:r>
+        <w:t>Pagina protocollo sistemato layout ricerca</w:t>
+      </w:r>
+    </w:p>
+    <w:p>
+      <w:pPr>
+        <w:pStyle w:val="Paragrafoelenco"/>
+        <w:numPr>
+          <w:ilvl w:val="0"/>
+          <w:numId w:val="10"/>
+        </w:numPr>
+      </w:pPr>
+      <w:r>
+        <w:t>Pagina protocollo, in apertura visualizza gli ultimi protocolli automaticamente</w:t>
+      </w:r>
+    </w:p>
+    <w:p>
+      <w:pPr>
+        <w:pStyle w:val="Paragrafoelenco"/>
+        <w:numPr>
+          <w:ilvl w:val="0"/>
+          <w:numId w:val="10"/>
+        </w:numPr>
+      </w:pPr>
+      <w:r>
+        <w:t>Iva recuperata da tabella e non più dal singolo articolo</w:t>
+      </w:r>
+    </w:p>
+    <w:p>
+      <w:pPr>
+        <w:pStyle w:val="Paragrafoelenco"/>
+        <w:numPr>
+          <w:ilvl w:val="0"/>
+          <w:numId w:val="10"/>
+        </w:numPr>
+      </w:pPr>
+      <w:r>
+        <w:t xml:space="preserve">Aggiunta immagine </w:t>
+      </w:r>
+      <w:proofErr w:type="spellStart"/>
+      <w:r>
+        <w:t>footer</w:t>
+      </w:r>
+      <w:proofErr w:type="spellEnd"/>
+      <w:r>
+        <w:t xml:space="preserve"> riepilogo offerta</w:t>
+      </w:r>
+    </w:p>
+    <w:p>
+      <w:pPr>
+        <w:pStyle w:val="Sottotitolo"/>
+      </w:pPr>
+    </w:p>
+    <w:p>
+      <w:pPr>
+        <w:pStyle w:val="Sottotitolo"/>
+      </w:pPr>
+      <w:r>
+        <w:t>Versione1.20 del 11/04/2019</w:t>
+      </w:r>
+    </w:p>
+    <w:p>
+      <w:pPr>
+        <w:pStyle w:val="Paragrafoelenco"/>
+        <w:numPr>
+          <w:ilvl w:val="0"/>
+          <w:numId w:val="9"/>
+        </w:numPr>
+      </w:pPr>
+      <w:r>
+        <w:t>Pagina Offerta, risolto malfunzionamento ordinamento articoli</w:t>
+      </w:r>
+    </w:p>
+    <w:p>
+      <w:pPr>
+        <w:pStyle w:val="Paragrafoelenco"/>
+        <w:numPr>
+          <w:ilvl w:val="0"/>
+          <w:numId w:val="9"/>
+        </w:numPr>
+      </w:pPr>
+      <w:r>
+        <w:t xml:space="preserve">Popolato </w:t>
+      </w:r>
+      <w:proofErr w:type="spellStart"/>
+      <w:r>
+        <w:t>footer</w:t>
+      </w:r>
+      <w:proofErr w:type="spellEnd"/>
+      <w:r>
+        <w:t xml:space="preserve"> riepilogo offerta con i dati del cliente</w:t>
+      </w:r>
+    </w:p>
+    <w:p>
+      <w:pPr>
+        <w:pStyle w:val="Paragrafoelenco"/>
+        <w:numPr>
+          <w:ilvl w:val="0"/>
+          <w:numId w:val="9"/>
+        </w:numPr>
+      </w:pPr>
+      <w:r>
+        <w:t>Pagina Protocollo, aggiunto campo di ricerca "Lavorazione"</w:t>
+      </w:r>
+    </w:p>
+    <w:p>
+      <w:pPr>
+        <w:pStyle w:val="Paragrafoelenco"/>
+        <w:numPr>
+          <w:ilvl w:val="0"/>
+          <w:numId w:val="9"/>
+        </w:numPr>
+      </w:pPr>
+      <w:r>
+        <w:t>Pagina Protocollo, aggiunta selezione con calendari a scomparsa sui campi Data</w:t>
+      </w:r>
+    </w:p>
+    <w:p>
+      <w:pPr>
+        <w:pStyle w:val="Sottotitolo"/>
+      </w:pPr>
+    </w:p>
+    <w:p>
+      <w:pPr>
+        <w:pStyle w:val="Sottotitolo"/>
+      </w:pPr>
+      <w:r>
+        <w:t>Versione1.19 del 09/04/2019</w:t>
+      </w:r>
+    </w:p>
+    <w:p>
+      <w:pPr>
+        <w:pStyle w:val="Paragrafoelenco"/>
+        <w:numPr>
+          <w:ilvl w:val="0"/>
+          <w:numId w:val="6"/>
+        </w:numPr>
+      </w:pPr>
+      <w:r>
+        <w:t>correzione bug tender: modificando un evento che conteneva uno o più tender il salvataggio falliva perché i tender risultavano già impiegati; </w:t>
+      </w:r>
+    </w:p>
+    <w:p>
+      <w:pPr>
+        <w:pStyle w:val="Paragrafoelenco"/>
+        <w:numPr>
+          <w:ilvl w:val="0"/>
+          <w:numId w:val="6"/>
+        </w:numPr>
+      </w:pPr>
+      <w:r>
+        <w:t xml:space="preserve">layout offerta: aumento altezza articoli e sistemazione </w:t>
+      </w:r>
+      <w:proofErr w:type="spellStart"/>
+      <w:r>
+        <w:t>popup</w:t>
+      </w:r>
+      <w:proofErr w:type="spellEnd"/>
+      <w:r>
+        <w:t>;</w:t>
+      </w:r>
+    </w:p>
+    <w:p>
+      <w:pPr>
+        <w:pStyle w:val="Paragrafoelenco"/>
+        <w:numPr>
+          <w:ilvl w:val="0"/>
+          <w:numId w:val="6"/>
+        </w:numPr>
+      </w:pPr>
+      <w:r>
+        <w:t>ordinamento articoli in base a prezzo; </w:t>
+      </w:r>
+    </w:p>
+    <w:p>
+      <w:pPr>
+        <w:pStyle w:val="Paragrafoelenco"/>
+        <w:numPr>
+          <w:ilvl w:val="0"/>
+          <w:numId w:val="6"/>
+        </w:numPr>
+      </w:pPr>
+      <w:r>
+        <w:t>descrizione corta e lunga nelle prime due colonne del riepilogo e della stampa;</w:t>
+      </w:r>
+    </w:p>
+    <w:p>
+      <w:pPr>
+        <w:pStyle w:val="Paragrafoelenco"/>
+        <w:numPr>
+          <w:ilvl w:val="0"/>
+          <w:numId w:val="6"/>
+        </w:numPr>
+      </w:pPr>
+      <w:r>
         <w:lastRenderedPageBreak/>
-        <w:t xml:space="preserve">Aggiunti nuovi parametri da </w:t>
-      </w:r>
-      <w:proofErr w:type="spellStart"/>
-      <w:r>
-        <w:t>Tabelle\Configurazione</w:t>
-      </w:r>
-      <w:proofErr w:type="spellEnd"/>
-      <w:r>
-        <w:t xml:space="preserve"> (</w:t>
-      </w:r>
-      <w:proofErr w:type="spellStart"/>
-      <w:r>
-        <w:t>GIORNI_PAGAMENTO</w:t>
-      </w:r>
-      <w:proofErr w:type="spellEnd"/>
-      <w:r>
-        <w:t>, BANCA da 01 a 04 e IBAN da 01 a 04)</w:t>
-      </w:r>
-    </w:p>
-    <w:p>
-      <w:pPr>
-        <w:pStyle w:val="Sottotitolo"/>
-      </w:pPr>
-    </w:p>
-    <w:p>
-      <w:pPr>
-        <w:pStyle w:val="Sottotitolo"/>
-      </w:pPr>
-      <w:r>
-        <w:t>Versione1.23 del 18/04/2019</w:t>
-      </w:r>
-    </w:p>
-    <w:p>
-      <w:pPr>
-        <w:pStyle w:val="Paragrafoelenco"/>
-        <w:numPr>
-          <w:ilvl w:val="0"/>
-          <w:numId w:val="12"/>
-        </w:numPr>
-      </w:pPr>
-      <w:r>
-        <w:t xml:space="preserve">Aggiunta pagina di gestione valori di configurazione (es. campi IVA, IBAN, indirizzi </w:t>
-      </w:r>
-      <w:proofErr w:type="spellStart"/>
-      <w:r>
-        <w:t>etc</w:t>
-      </w:r>
-      <w:proofErr w:type="spellEnd"/>
-      <w:r>
-        <w:t xml:space="preserve"> </w:t>
-      </w:r>
-      <w:proofErr w:type="spellStart"/>
-      <w:r>
-        <w:t>etc</w:t>
-      </w:r>
-      <w:proofErr w:type="spellEnd"/>
-      <w:r>
-        <w:t xml:space="preserve">), da menu </w:t>
-      </w:r>
-      <w:proofErr w:type="spellStart"/>
-      <w:r>
-        <w:t>TABELLE\Gestione</w:t>
-      </w:r>
-      <w:proofErr w:type="spellEnd"/>
-      <w:r>
-        <w:t xml:space="preserve"> Configurazione</w:t>
-      </w:r>
-    </w:p>
-    <w:p>
-      <w:pPr>
-        <w:pStyle w:val="Sottotitolo"/>
-      </w:pPr>
-    </w:p>
-    <w:p>
-      <w:pPr>
-        <w:pStyle w:val="Sottotitolo"/>
-      </w:pPr>
-      <w:r>
-        <w:t>Versione1.22 del 14/04/2019</w:t>
-      </w:r>
-    </w:p>
-    <w:p>
-      <w:pPr>
-        <w:pStyle w:val="Paragrafoelenco"/>
-        <w:numPr>
-          <w:ilvl w:val="0"/>
-          <w:numId w:val="11"/>
-        </w:numPr>
-      </w:pPr>
-      <w:r>
-        <w:t>Salvataggio e modifica Note Offerta</w:t>
-      </w:r>
-    </w:p>
-    <w:p>
-      <w:pPr>
-        <w:pStyle w:val="Sottotitolo"/>
-      </w:pPr>
-    </w:p>
-    <w:p>
-      <w:pPr>
-        <w:pStyle w:val="Sottotitolo"/>
-      </w:pPr>
-      <w:r>
-        <w:t>Versione1.21 del 13/04/2019</w:t>
-      </w:r>
-    </w:p>
-    <w:p>
-      <w:pPr>
-        <w:pStyle w:val="Paragrafoelenco"/>
-        <w:numPr>
-          <w:ilvl w:val="0"/>
-          <w:numId w:val="10"/>
-        </w:numPr>
-      </w:pPr>
-      <w:r>
-        <w:t>Pagina protocollo sistemato layout ricerca</w:t>
-      </w:r>
-    </w:p>
-    <w:p>
-      <w:pPr>
-        <w:pStyle w:val="Paragrafoelenco"/>
-        <w:numPr>
-          <w:ilvl w:val="0"/>
-          <w:numId w:val="10"/>
-        </w:numPr>
-      </w:pPr>
-      <w:r>
-        <w:t>Pagina protocollo, in apertura visualizza gli ultimi protocolli automaticamente</w:t>
-      </w:r>
-    </w:p>
-    <w:p>
-      <w:pPr>
-        <w:pStyle w:val="Paragrafoelenco"/>
-        <w:numPr>
-          <w:ilvl w:val="0"/>
-          <w:numId w:val="10"/>
-        </w:numPr>
-      </w:pPr>
-      <w:r>
-        <w:t>Iva recuperata da tabella e non più dal singolo articolo</w:t>
-      </w:r>
-    </w:p>
-    <w:p>
-      <w:pPr>
-        <w:pStyle w:val="Paragrafoelenco"/>
-        <w:numPr>
-          <w:ilvl w:val="0"/>
-          <w:numId w:val="10"/>
-        </w:numPr>
-      </w:pPr>
-      <w:r>
-        <w:t xml:space="preserve">Aggiunta immagine </w:t>
-      </w:r>
-      <w:proofErr w:type="spellStart"/>
-      <w:r>
-        <w:t>footer</w:t>
-      </w:r>
-      <w:proofErr w:type="spellEnd"/>
-      <w:r>
-        <w:t xml:space="preserve"> riepilogo offerta</w:t>
-      </w:r>
-    </w:p>
-    <w:p>
-      <w:pPr>
-        <w:pStyle w:val="Sottotitolo"/>
-      </w:pPr>
-    </w:p>
-    <w:p>
-      <w:pPr>
-        <w:pStyle w:val="Sottotitolo"/>
-      </w:pPr>
-      <w:r>
-        <w:t>Versione1.20 del 11/04/2019</w:t>
-      </w:r>
-    </w:p>
-    <w:p>
-      <w:pPr>
-        <w:pStyle w:val="Paragrafoelenco"/>
-        <w:numPr>
-          <w:ilvl w:val="0"/>
-          <w:numId w:val="9"/>
-        </w:numPr>
-      </w:pPr>
-      <w:r>
-        <w:t>Pagina Offerta, risolto malfunzionamento ordinamento articoli</w:t>
-      </w:r>
-    </w:p>
-    <w:p>
-      <w:pPr>
-        <w:pStyle w:val="Paragrafoelenco"/>
-        <w:numPr>
-          <w:ilvl w:val="0"/>
-          <w:numId w:val="9"/>
-        </w:numPr>
-      </w:pPr>
-      <w:r>
-        <w:t xml:space="preserve">Popolato </w:t>
-      </w:r>
-      <w:proofErr w:type="spellStart"/>
-      <w:r>
-        <w:t>footer</w:t>
-      </w:r>
-      <w:proofErr w:type="spellEnd"/>
-      <w:r>
-        <w:t xml:space="preserve"> riepilogo offerta con i dati del cliente</w:t>
-      </w:r>
-    </w:p>
-    <w:p>
-      <w:pPr>
-        <w:pStyle w:val="Paragrafoelenco"/>
-        <w:numPr>
-          <w:ilvl w:val="0"/>
-          <w:numId w:val="9"/>
-        </w:numPr>
-      </w:pPr>
-      <w:r>
-        <w:t>Pagina Protocollo, aggiunto campo di ricerca "Lavorazione"</w:t>
-      </w:r>
-    </w:p>
-    <w:p>
-      <w:pPr>
-        <w:pStyle w:val="Paragrafoelenco"/>
-        <w:numPr>
-          <w:ilvl w:val="0"/>
-          <w:numId w:val="9"/>
-        </w:numPr>
-      </w:pPr>
-      <w:r>
-        <w:t>Pagina Protocollo, aggiunta selezione con calendari a scomparsa sui campi Data</w:t>
-      </w:r>
-    </w:p>
-    <w:p>
-      <w:pPr>
-        <w:pStyle w:val="Sottotitolo"/>
-      </w:pPr>
-    </w:p>
-    <w:p>
-      <w:pPr>
-        <w:pStyle w:val="Sottotitolo"/>
-      </w:pPr>
-      <w:r>
-        <w:t>Versione1.19 del 09/04/2019</w:t>
-      </w:r>
-    </w:p>
-    <w:p>
-      <w:pPr>
-        <w:pStyle w:val="Paragrafoelenco"/>
-        <w:numPr>
-          <w:ilvl w:val="0"/>
-          <w:numId w:val="6"/>
-        </w:numPr>
-      </w:pPr>
-      <w:r>
-        <w:t>correzione bug tender: modificando un evento che conteneva uno o più tender il salvataggio falliva perché i tender risultavano già impiegati; </w:t>
-      </w:r>
-    </w:p>
-    <w:p>
-      <w:pPr>
-        <w:pStyle w:val="Paragrafoelenco"/>
-        <w:numPr>
-          <w:ilvl w:val="0"/>
-          <w:numId w:val="6"/>
-        </w:numPr>
-      </w:pPr>
-      <w:r>
-        <w:t xml:space="preserve">layout offerta: aumento altezza articoli e sistemazione </w:t>
-      </w:r>
-      <w:proofErr w:type="spellStart"/>
-      <w:r>
-        <w:t>popup</w:t>
-      </w:r>
-      <w:proofErr w:type="spellEnd"/>
-      <w:r>
-        <w:t>;</w:t>
-      </w:r>
-    </w:p>
-    <w:p>
-      <w:pPr>
-        <w:pStyle w:val="Paragrafoelenco"/>
-        <w:numPr>
-          <w:ilvl w:val="0"/>
-          <w:numId w:val="6"/>
-        </w:numPr>
-      </w:pPr>
-      <w:r>
-        <w:t>ordinamento articoli in base a prezzo; </w:t>
-      </w:r>
-    </w:p>
-    <w:p>
-      <w:pPr>
-        <w:pStyle w:val="Paragrafoelenco"/>
-        <w:numPr>
-          <w:ilvl w:val="0"/>
-          <w:numId w:val="6"/>
-        </w:numPr>
-      </w:pPr>
-      <w:r>
-        <w:t>descrizione corta e lunga nelle prime due colonne del riepilogo e della stampa;</w:t>
-      </w:r>
-    </w:p>
-    <w:p>
-      <w:pPr>
-        <w:pStyle w:val="Paragrafoelenco"/>
-        <w:numPr>
-          <w:ilvl w:val="0"/>
-          <w:numId w:val="6"/>
-        </w:numPr>
-      </w:pPr>
-      <w:r>
         <w:t>salvataggio automatico offerta in fase di visualizzazione riepilogo (allo scopo di generare un protocollo);</w:t>
       </w:r>
     </w:p>
@@ -1092,7 +1185,6 @@
         <w:pStyle w:val="Sottotitolo"/>
       </w:pPr>
       <w:r>
-        <w:lastRenderedPageBreak/>
         <w:t>Versione1.12 del 24/03/2019</w:t>
       </w:r>
     </w:p>
@@ -4011,7 +4103,7 @@
   <a:extraClrSchemeLst/>
   <a:extLst>
     <a:ext uri="{05A4C25C-085E-4340-85A3-A5531E510DB2}">
-      <thm15:themeFamily xmlns="" xmlns:thm15="http://schemas.microsoft.com/office/thememl/2012/main" name="Office Theme" id="{62F939B6-93AF-4DB8-9C6B-D6C7DFDC589F}" vid="{4A3C46E8-61CC-4603-A589-7422A47A8E4A}"/>
+      <thm15:themeFamily xmlns:thm15="http://schemas.microsoft.com/office/thememl/2012/main" xmlns="" name="Office Theme" id="{62F939B6-93AF-4DB8-9C6B-D6C7DFDC589F}" vid="{4A3C46E8-61CC-4603-A589-7422A47A8E4A}"/>
     </a:ext>
   </a:extLst>
 </a:theme>

</xml_diff>

<commit_message>
aggiunto doc SAL E VERSIONE
</commit_message>
<xml_diff>
--- a/VideoSystemWeb/DOCUMENTI/HELP/HELP VIDEOSYSTEM.docx
+++ b/VideoSystemWeb/DOCUMENTI/HELP/HELP VIDEOSYSTEM.docx
@@ -12,6 +12,26 @@
         <w:pStyle w:val="Sottotitolo"/>
       </w:pPr>
       <w:r>
+        <w:t>Versione1.32 del 21/07/2019</w:t>
+      </w:r>
+    </w:p>
+    <w:p>
+      <w:pPr>
+        <w:pStyle w:val="Paragrafoelenco"/>
+        <w:numPr>
+          <w:ilvl w:val="0"/>
+          <w:numId w:val="19"/>
+        </w:numPr>
+      </w:pPr>
+      <w:r>
+        <w:t>Piano Esterno: disposizione colonne griglia figure professionali, funzione 'Inserimento generale', note piano esterno</w:t>
+      </w:r>
+    </w:p>
+    <w:p>
+      <w:pPr>
+        <w:pStyle w:val="Sottotitolo"/>
+      </w:pPr>
+      <w:r>
         <w:t>Versione1.31 del 12/07/2019</w:t>
       </w:r>
     </w:p>
@@ -282,6 +302,7 @@
         <w:pStyle w:val="Sottotitolo"/>
       </w:pPr>
       <w:r>
+        <w:lastRenderedPageBreak/>
         <w:t>Versione1.25 del 24/04/2019</w:t>
       </w:r>
     </w:p>
@@ -674,6 +695,7 @@
         </w:numPr>
       </w:pPr>
       <w:r>
+        <w:lastRenderedPageBreak/>
         <w:t>correzione bug tender: modificando un evento che conteneva uno o più tender il salvataggio falliva perché i tender risultavano già impiegati; </w:t>
       </w:r>
     </w:p>
@@ -730,333 +752,333 @@
         </w:numPr>
       </w:pPr>
       <w:r>
+        <w:t>salvataggio automatico offerta in fase di visualizzazione riepilogo (allo scopo di generare un protocollo);</w:t>
+      </w:r>
+    </w:p>
+    <w:p>
+      <w:pPr>
+        <w:pStyle w:val="Paragrafoelenco"/>
+        <w:numPr>
+          <w:ilvl w:val="0"/>
+          <w:numId w:val="6"/>
+        </w:numPr>
+      </w:pPr>
+      <w:r>
+        <w:t>formattazione importi con separatore migliaia;</w:t>
+      </w:r>
+    </w:p>
+    <w:p>
+      <w:pPr>
+        <w:pStyle w:val="Paragrafoelenco"/>
+        <w:numPr>
+          <w:ilvl w:val="0"/>
+          <w:numId w:val="6"/>
+        </w:numPr>
+      </w:pPr>
+      <w:r>
+        <w:t>creazione e salvataggio pdf in fase di salvataggio offerta; </w:t>
+      </w:r>
+    </w:p>
+    <w:p>
+      <w:pPr>
+        <w:pStyle w:val="Paragrafoelenco"/>
+        <w:numPr>
+          <w:ilvl w:val="0"/>
+          <w:numId w:val="6"/>
+        </w:numPr>
+      </w:pPr>
+      <w:r>
+        <w:t xml:space="preserve">nome file pdf: </w:t>
+      </w:r>
+      <w:proofErr w:type="spellStart"/>
+      <w:r>
+        <w:t>Offerta_</w:t>
+      </w:r>
+      <w:proofErr w:type="spellEnd"/>
+      <w:r>
+        <w:t>&lt;numero lavorazione&gt;</w:t>
+      </w:r>
+    </w:p>
+    <w:p>
+      <w:pPr>
+        <w:pStyle w:val="Paragrafoelenco"/>
+        <w:numPr>
+          <w:ilvl w:val="0"/>
+          <w:numId w:val="6"/>
+        </w:numPr>
+      </w:pPr>
+      <w:r>
+        <w:t>in fase di creazione/modifica evento non è più possibile passare da un sottotipo risorsa ad un altro </w:t>
+      </w:r>
+    </w:p>
+    <w:p>
+      <w:pPr>
+        <w:pStyle w:val="Paragrafoelenco"/>
+      </w:pPr>
+      <w:r>
+        <w:t>Es. se sto creando un evento per un dipendente non visualizzerò più nell'elenco le tipologie regie o extra; se sto creando un evento per regie o extra non visualizzerò più i dipendenti.</w:t>
+      </w:r>
+    </w:p>
+    <w:p>
+      <w:pPr>
+        <w:pStyle w:val="Paragrafoelenco"/>
+        <w:numPr>
+          <w:ilvl w:val="0"/>
+          <w:numId w:val="6"/>
+        </w:numPr>
+      </w:pPr>
+      <w:r>
+        <w:t xml:space="preserve">Aggiustamenti layout Pagina Articoli </w:t>
+      </w:r>
+    </w:p>
+    <w:p>
+      <w:pPr>
+        <w:pStyle w:val="Paragrafoelenco"/>
+        <w:numPr>
+          <w:ilvl w:val="0"/>
+          <w:numId w:val="6"/>
+        </w:numPr>
+      </w:pPr>
+      <w:r>
+        <w:t>Aggiustamento nomi campi Pagina Protocolli</w:t>
+      </w:r>
+    </w:p>
+    <w:p>
+      <w:pPr>
+        <w:pStyle w:val="Sottotitolo"/>
+      </w:pPr>
+    </w:p>
+    <w:p>
+      <w:pPr>
+        <w:pStyle w:val="Sottotitolo"/>
+      </w:pPr>
+      <w:r>
+        <w:t>Versione1.18 del 07/04/2019</w:t>
+      </w:r>
+    </w:p>
+    <w:p>
+      <w:pPr>
+        <w:pStyle w:val="Paragrafoelenco"/>
+        <w:numPr>
+          <w:ilvl w:val="0"/>
+          <w:numId w:val="6"/>
+        </w:numPr>
+      </w:pPr>
+      <w:r>
+        <w:t>Aggiunti campi Data Inizio Lavorazione e Produzione alla tabella Protocollo</w:t>
+      </w:r>
+    </w:p>
+    <w:p>
+      <w:pPr>
+        <w:pStyle w:val="Paragrafoelenco"/>
+        <w:numPr>
+          <w:ilvl w:val="0"/>
+          <w:numId w:val="6"/>
+        </w:numPr>
+      </w:pPr>
+      <w:r>
+        <w:t>Aggiunti campi ricerca Genere Gruppo e Sottogruppo alla pagina Articoli</w:t>
+      </w:r>
+    </w:p>
+    <w:p>
+      <w:pPr>
+        <w:pStyle w:val="Paragrafoelenco"/>
+        <w:numPr>
+          <w:ilvl w:val="0"/>
+          <w:numId w:val="6"/>
+        </w:numPr>
+      </w:pPr>
+      <w:r>
+        <w:t>Aumentata altezza Descrizione Lunga in pagina Articoli</w:t>
+      </w:r>
+    </w:p>
+    <w:p>
+      <w:pPr>
+        <w:pStyle w:val="Paragrafoelenco"/>
+        <w:numPr>
+          <w:ilvl w:val="0"/>
+          <w:numId w:val="6"/>
+        </w:numPr>
+      </w:pPr>
+      <w:r>
+        <w:t>Invertito ordine Descrizione Breve - Descrizione Lunga in tutte le schermate degli Articoli</w:t>
+      </w:r>
+    </w:p>
+    <w:p>
+      <w:pPr>
+        <w:pStyle w:val="Paragrafoelenco"/>
+        <w:numPr>
+          <w:ilvl w:val="0"/>
+          <w:numId w:val="6"/>
+        </w:numPr>
+      </w:pPr>
+      <w:r>
+        <w:t>Aggiunto campo descrizione agli Articoli Associati</w:t>
+      </w:r>
+    </w:p>
+    <w:p>
+      <w:pPr>
+        <w:pStyle w:val="Paragrafoelenco"/>
+        <w:numPr>
+          <w:ilvl w:val="0"/>
+          <w:numId w:val="6"/>
+        </w:numPr>
+      </w:pPr>
+      <w:r>
+        <w:t>Aggiunta ricerca Codice Lavorazione dalla tabella Agenda su pagina Protocollo</w:t>
+      </w:r>
+    </w:p>
+    <w:p/>
+    <w:p>
+      <w:pPr>
+        <w:pStyle w:val="Sottotitolo"/>
+      </w:pPr>
+      <w:r>
+        <w:t>Versione1.17 del 01/04/2019</w:t>
+      </w:r>
+    </w:p>
+    <w:p>
+      <w:pPr>
+        <w:pStyle w:val="Paragrafoelenco"/>
+        <w:numPr>
+          <w:ilvl w:val="0"/>
+          <w:numId w:val="5"/>
+        </w:numPr>
+      </w:pPr>
+      <w:r>
+        <w:t xml:space="preserve">Modificata grafica </w:t>
+      </w:r>
+      <w:proofErr w:type="spellStart"/>
+      <w:r>
+        <w:t>Tab</w:t>
+      </w:r>
+      <w:proofErr w:type="spellEnd"/>
+      <w:r>
+        <w:t xml:space="preserve"> Offerta</w:t>
+      </w:r>
+    </w:p>
+    <w:p>
+      <w:pPr>
+        <w:pStyle w:val="Paragrafoelenco"/>
+        <w:numPr>
+          <w:ilvl w:val="0"/>
+          <w:numId w:val="5"/>
+        </w:numPr>
+      </w:pPr>
+      <w:r>
+        <w:t>Campi Produzione e Luogo modificabili su evento in fase di Offerta</w:t>
+      </w:r>
+    </w:p>
+    <w:p>
+      <w:pPr>
+        <w:pStyle w:val="Sottotitolo"/>
+      </w:pPr>
+    </w:p>
+    <w:p>
+      <w:pPr>
+        <w:pStyle w:val="Sottotitolo"/>
+      </w:pPr>
+      <w:r>
+        <w:t>Versione1.16 del 30/03/2019</w:t>
+      </w:r>
+    </w:p>
+    <w:p>
+      <w:pPr>
+        <w:pStyle w:val="Paragrafoelenco"/>
+        <w:numPr>
+          <w:ilvl w:val="0"/>
+          <w:numId w:val="4"/>
+        </w:numPr>
+      </w:pPr>
+      <w:r>
+        <w:t>Gestione concorrenza uso Tender (non è possibile utilizzare lo stesso tendere su più eventi nello stesso giorno)</w:t>
+      </w:r>
+    </w:p>
+    <w:p>
+      <w:pPr>
+        <w:pStyle w:val="Paragrafoelenco"/>
+        <w:numPr>
+          <w:ilvl w:val="0"/>
+          <w:numId w:val="4"/>
+        </w:numPr>
+      </w:pPr>
+      <w:r>
+        <w:t>Validazione dei campi appuntamento prima della trasformazione in Offerta (prima era possibile passare in stato Offerta senza valorizzarli).</w:t>
+      </w:r>
+    </w:p>
+    <w:p>
+      <w:pPr>
+        <w:pStyle w:val="Sottotitolo"/>
+      </w:pPr>
+    </w:p>
+    <w:p>
+      <w:pPr>
+        <w:pStyle w:val="Sottotitolo"/>
+      </w:pPr>
+      <w:r>
+        <w:t>Versione1.15 del 28/03/2019</w:t>
+      </w:r>
+    </w:p>
+    <w:p>
+      <w:pPr>
+        <w:pStyle w:val="Paragrafoelenco"/>
+        <w:numPr>
+          <w:ilvl w:val="0"/>
+          <w:numId w:val="4"/>
+        </w:numPr>
+      </w:pPr>
+      <w:r>
+        <w:t>Campo nota ingrandito su Agenda</w:t>
+      </w:r>
+    </w:p>
+    <w:p>
+      <w:pPr>
+        <w:pStyle w:val="Paragrafoelenco"/>
+        <w:numPr>
+          <w:ilvl w:val="0"/>
+          <w:numId w:val="4"/>
+        </w:numPr>
+      </w:pPr>
+      <w:r>
+        <w:t xml:space="preserve">Disabilitata eliminazione da </w:t>
+      </w:r>
+      <w:proofErr w:type="spellStart"/>
+      <w:r>
+        <w:t>tab</w:t>
+      </w:r>
+      <w:proofErr w:type="spellEnd"/>
+      <w:r>
+        <w:t xml:space="preserve"> appuntamento se evento in stato di offerta</w:t>
+      </w:r>
+    </w:p>
+    <w:p>
+      <w:pPr>
+        <w:pStyle w:val="Paragrafoelenco"/>
+        <w:numPr>
+          <w:ilvl w:val="0"/>
+          <w:numId w:val="4"/>
+        </w:numPr>
+      </w:pPr>
+      <w:r>
+        <w:t xml:space="preserve">Risolto problema stampa PDF da </w:t>
+      </w:r>
+      <w:proofErr w:type="spellStart"/>
+      <w:r>
+        <w:t>Chrome</w:t>
+      </w:r>
+      <w:proofErr w:type="spellEnd"/>
+    </w:p>
+    <w:p>
+      <w:pPr>
+        <w:pStyle w:val="Sottotitolo"/>
+      </w:pPr>
+    </w:p>
+    <w:p>
+      <w:pPr>
+        <w:pStyle w:val="Sottotitolo"/>
+      </w:pPr>
+      <w:r>
         <w:lastRenderedPageBreak/>
-        <w:t>salvataggio automatico offerta in fase di visualizzazione riepilogo (allo scopo di generare un protocollo);</w:t>
-      </w:r>
-    </w:p>
-    <w:p>
-      <w:pPr>
-        <w:pStyle w:val="Paragrafoelenco"/>
-        <w:numPr>
-          <w:ilvl w:val="0"/>
-          <w:numId w:val="6"/>
-        </w:numPr>
-      </w:pPr>
-      <w:r>
-        <w:t>formattazione importi con separatore migliaia;</w:t>
-      </w:r>
-    </w:p>
-    <w:p>
-      <w:pPr>
-        <w:pStyle w:val="Paragrafoelenco"/>
-        <w:numPr>
-          <w:ilvl w:val="0"/>
-          <w:numId w:val="6"/>
-        </w:numPr>
-      </w:pPr>
-      <w:r>
-        <w:t>creazione e salvataggio pdf in fase di salvataggio offerta; </w:t>
-      </w:r>
-    </w:p>
-    <w:p>
-      <w:pPr>
-        <w:pStyle w:val="Paragrafoelenco"/>
-        <w:numPr>
-          <w:ilvl w:val="0"/>
-          <w:numId w:val="6"/>
-        </w:numPr>
-      </w:pPr>
-      <w:r>
-        <w:t xml:space="preserve">nome file pdf: </w:t>
-      </w:r>
-      <w:proofErr w:type="spellStart"/>
-      <w:r>
-        <w:t>Offerta_</w:t>
-      </w:r>
-      <w:proofErr w:type="spellEnd"/>
-      <w:r>
-        <w:t>&lt;numero lavorazione&gt;</w:t>
-      </w:r>
-    </w:p>
-    <w:p>
-      <w:pPr>
-        <w:pStyle w:val="Paragrafoelenco"/>
-        <w:numPr>
-          <w:ilvl w:val="0"/>
-          <w:numId w:val="6"/>
-        </w:numPr>
-      </w:pPr>
-      <w:r>
-        <w:t>in fase di creazione/modifica evento non è più possibile passare da un sottotipo risorsa ad un altro </w:t>
-      </w:r>
-    </w:p>
-    <w:p>
-      <w:pPr>
-        <w:pStyle w:val="Paragrafoelenco"/>
-      </w:pPr>
-      <w:r>
-        <w:t>Es. se sto creando un evento per un dipendente non visualizzerò più nell'elenco le tipologie regie o extra; se sto creando un evento per regie o extra non visualizzerò più i dipendenti.</w:t>
-      </w:r>
-    </w:p>
-    <w:p>
-      <w:pPr>
-        <w:pStyle w:val="Paragrafoelenco"/>
-        <w:numPr>
-          <w:ilvl w:val="0"/>
-          <w:numId w:val="6"/>
-        </w:numPr>
-      </w:pPr>
-      <w:r>
-        <w:t xml:space="preserve">Aggiustamenti layout Pagina Articoli </w:t>
-      </w:r>
-    </w:p>
-    <w:p>
-      <w:pPr>
-        <w:pStyle w:val="Paragrafoelenco"/>
-        <w:numPr>
-          <w:ilvl w:val="0"/>
-          <w:numId w:val="6"/>
-        </w:numPr>
-      </w:pPr>
-      <w:r>
-        <w:t>Aggiustamento nomi campi Pagina Protocolli</w:t>
-      </w:r>
-    </w:p>
-    <w:p>
-      <w:pPr>
-        <w:pStyle w:val="Sottotitolo"/>
-      </w:pPr>
-    </w:p>
-    <w:p>
-      <w:pPr>
-        <w:pStyle w:val="Sottotitolo"/>
-      </w:pPr>
-      <w:r>
-        <w:t>Versione1.18 del 07/04/2019</w:t>
-      </w:r>
-    </w:p>
-    <w:p>
-      <w:pPr>
-        <w:pStyle w:val="Paragrafoelenco"/>
-        <w:numPr>
-          <w:ilvl w:val="0"/>
-          <w:numId w:val="6"/>
-        </w:numPr>
-      </w:pPr>
-      <w:r>
-        <w:t>Aggiunti campi Data Inizio Lavorazione e Produzione alla tabella Protocollo</w:t>
-      </w:r>
-    </w:p>
-    <w:p>
-      <w:pPr>
-        <w:pStyle w:val="Paragrafoelenco"/>
-        <w:numPr>
-          <w:ilvl w:val="0"/>
-          <w:numId w:val="6"/>
-        </w:numPr>
-      </w:pPr>
-      <w:r>
-        <w:t>Aggiunti campi ricerca Genere Gruppo e Sottogruppo alla pagina Articoli</w:t>
-      </w:r>
-    </w:p>
-    <w:p>
-      <w:pPr>
-        <w:pStyle w:val="Paragrafoelenco"/>
-        <w:numPr>
-          <w:ilvl w:val="0"/>
-          <w:numId w:val="6"/>
-        </w:numPr>
-      </w:pPr>
-      <w:r>
-        <w:t>Aumentata altezza Descrizione Lunga in pagina Articoli</w:t>
-      </w:r>
-    </w:p>
-    <w:p>
-      <w:pPr>
-        <w:pStyle w:val="Paragrafoelenco"/>
-        <w:numPr>
-          <w:ilvl w:val="0"/>
-          <w:numId w:val="6"/>
-        </w:numPr>
-      </w:pPr>
-      <w:r>
-        <w:t>Invertito ordine Descrizione Breve - Descrizione Lunga in tutte le schermate degli Articoli</w:t>
-      </w:r>
-    </w:p>
-    <w:p>
-      <w:pPr>
-        <w:pStyle w:val="Paragrafoelenco"/>
-        <w:numPr>
-          <w:ilvl w:val="0"/>
-          <w:numId w:val="6"/>
-        </w:numPr>
-      </w:pPr>
-      <w:r>
-        <w:t>Aggiunto campo descrizione agli Articoli Associati</w:t>
-      </w:r>
-    </w:p>
-    <w:p>
-      <w:pPr>
-        <w:pStyle w:val="Paragrafoelenco"/>
-        <w:numPr>
-          <w:ilvl w:val="0"/>
-          <w:numId w:val="6"/>
-        </w:numPr>
-      </w:pPr>
-      <w:r>
-        <w:t>Aggiunta ricerca Codice Lavorazione dalla tabella Agenda su pagina Protocollo</w:t>
-      </w:r>
-    </w:p>
-    <w:p/>
-    <w:p>
-      <w:pPr>
-        <w:pStyle w:val="Sottotitolo"/>
-      </w:pPr>
-      <w:r>
-        <w:t>Versione1.17 del 01/04/2019</w:t>
-      </w:r>
-    </w:p>
-    <w:p>
-      <w:pPr>
-        <w:pStyle w:val="Paragrafoelenco"/>
-        <w:numPr>
-          <w:ilvl w:val="0"/>
-          <w:numId w:val="5"/>
-        </w:numPr>
-      </w:pPr>
-      <w:r>
-        <w:t xml:space="preserve">Modificata grafica </w:t>
-      </w:r>
-      <w:proofErr w:type="spellStart"/>
-      <w:r>
-        <w:t>Tab</w:t>
-      </w:r>
-      <w:proofErr w:type="spellEnd"/>
-      <w:r>
-        <w:t xml:space="preserve"> Offerta</w:t>
-      </w:r>
-    </w:p>
-    <w:p>
-      <w:pPr>
-        <w:pStyle w:val="Paragrafoelenco"/>
-        <w:numPr>
-          <w:ilvl w:val="0"/>
-          <w:numId w:val="5"/>
-        </w:numPr>
-      </w:pPr>
-      <w:r>
-        <w:t>Campi Produzione e Luogo modificabili su evento in fase di Offerta</w:t>
-      </w:r>
-    </w:p>
-    <w:p>
-      <w:pPr>
-        <w:pStyle w:val="Sottotitolo"/>
-      </w:pPr>
-    </w:p>
-    <w:p>
-      <w:pPr>
-        <w:pStyle w:val="Sottotitolo"/>
-      </w:pPr>
-      <w:r>
-        <w:t>Versione1.16 del 30/03/2019</w:t>
-      </w:r>
-    </w:p>
-    <w:p>
-      <w:pPr>
-        <w:pStyle w:val="Paragrafoelenco"/>
-        <w:numPr>
-          <w:ilvl w:val="0"/>
-          <w:numId w:val="4"/>
-        </w:numPr>
-      </w:pPr>
-      <w:r>
-        <w:t>Gestione concorrenza uso Tender (non è possibile utilizzare lo stesso tendere su più eventi nello stesso giorno)</w:t>
-      </w:r>
-    </w:p>
-    <w:p>
-      <w:pPr>
-        <w:pStyle w:val="Paragrafoelenco"/>
-        <w:numPr>
-          <w:ilvl w:val="0"/>
-          <w:numId w:val="4"/>
-        </w:numPr>
-      </w:pPr>
-      <w:r>
-        <w:t>Validazione dei campi appuntamento prima della trasformazione in Offerta (prima era possibile passare in stato Offerta senza valorizzarli).</w:t>
-      </w:r>
-    </w:p>
-    <w:p>
-      <w:pPr>
-        <w:pStyle w:val="Sottotitolo"/>
-      </w:pPr>
-    </w:p>
-    <w:p>
-      <w:pPr>
-        <w:pStyle w:val="Sottotitolo"/>
-      </w:pPr>
-      <w:r>
-        <w:t>Versione1.15 del 28/03/2019</w:t>
-      </w:r>
-    </w:p>
-    <w:p>
-      <w:pPr>
-        <w:pStyle w:val="Paragrafoelenco"/>
-        <w:numPr>
-          <w:ilvl w:val="0"/>
-          <w:numId w:val="4"/>
-        </w:numPr>
-      </w:pPr>
-      <w:r>
-        <w:t>Campo nota ingrandito su Agenda</w:t>
-      </w:r>
-    </w:p>
-    <w:p>
-      <w:pPr>
-        <w:pStyle w:val="Paragrafoelenco"/>
-        <w:numPr>
-          <w:ilvl w:val="0"/>
-          <w:numId w:val="4"/>
-        </w:numPr>
-      </w:pPr>
-      <w:r>
-        <w:t xml:space="preserve">Disabilitata eliminazione da </w:t>
-      </w:r>
-      <w:proofErr w:type="spellStart"/>
-      <w:r>
-        <w:t>tab</w:t>
-      </w:r>
-      <w:proofErr w:type="spellEnd"/>
-      <w:r>
-        <w:t xml:space="preserve"> appuntamento se evento in stato di offerta</w:t>
-      </w:r>
-    </w:p>
-    <w:p>
-      <w:pPr>
-        <w:pStyle w:val="Paragrafoelenco"/>
-        <w:numPr>
-          <w:ilvl w:val="0"/>
-          <w:numId w:val="4"/>
-        </w:numPr>
-      </w:pPr>
-      <w:r>
-        <w:t xml:space="preserve">Risolto problema stampa PDF da </w:t>
-      </w:r>
-      <w:proofErr w:type="spellStart"/>
-      <w:r>
-        <w:t>Chrome</w:t>
-      </w:r>
-      <w:proofErr w:type="spellEnd"/>
-    </w:p>
-    <w:p>
-      <w:pPr>
-        <w:pStyle w:val="Sottotitolo"/>
-      </w:pPr>
-    </w:p>
-    <w:p>
-      <w:pPr>
-        <w:pStyle w:val="Sottotitolo"/>
-      </w:pPr>
-      <w:r>
         <w:t>Versione1.14 del 2</w:t>
       </w:r>
       <w:r>
@@ -1589,6 +1611,119 @@
     </w:lvl>
   </w:abstractNum>
   <w:abstractNum w:abstractNumId="2">
+    <w:nsid w:val="154F2D98"/>
+    <w:multiLevelType w:val="hybridMultilevel"/>
+    <w:tmpl w:val="B40A882A"/>
+    <w:lvl w:ilvl="0" w:tplc="04100001">
+      <w:start w:val="1"/>
+      <w:numFmt w:val="bullet"/>
+      <w:lvlText w:val=""/>
+      <w:lvlJc w:val="left"/>
+      <w:pPr>
+        <w:ind w:left="720" w:hanging="360"/>
+      </w:pPr>
+      <w:rPr>
+        <w:rFonts w:ascii="Symbol" w:hAnsi="Symbol" w:hint="default"/>
+      </w:rPr>
+    </w:lvl>
+    <w:lvl w:ilvl="1" w:tplc="04100003" w:tentative="1">
+      <w:start w:val="1"/>
+      <w:numFmt w:val="bullet"/>
+      <w:lvlText w:val="o"/>
+      <w:lvlJc w:val="left"/>
+      <w:pPr>
+        <w:ind w:left="1440" w:hanging="360"/>
+      </w:pPr>
+      <w:rPr>
+        <w:rFonts w:ascii="Courier New" w:hAnsi="Courier New" w:cs="Courier New" w:hint="default"/>
+      </w:rPr>
+    </w:lvl>
+    <w:lvl w:ilvl="2" w:tplc="04100005" w:tentative="1">
+      <w:start w:val="1"/>
+      <w:numFmt w:val="bullet"/>
+      <w:lvlText w:val=""/>
+      <w:lvlJc w:val="left"/>
+      <w:pPr>
+        <w:ind w:left="2160" w:hanging="360"/>
+      </w:pPr>
+      <w:rPr>
+        <w:rFonts w:ascii="Wingdings" w:hAnsi="Wingdings" w:hint="default"/>
+      </w:rPr>
+    </w:lvl>
+    <w:lvl w:ilvl="3" w:tplc="04100001" w:tentative="1">
+      <w:start w:val="1"/>
+      <w:numFmt w:val="bullet"/>
+      <w:lvlText w:val=""/>
+      <w:lvlJc w:val="left"/>
+      <w:pPr>
+        <w:ind w:left="2880" w:hanging="360"/>
+      </w:pPr>
+      <w:rPr>
+        <w:rFonts w:ascii="Symbol" w:hAnsi="Symbol" w:hint="default"/>
+      </w:rPr>
+    </w:lvl>
+    <w:lvl w:ilvl="4" w:tplc="04100003" w:tentative="1">
+      <w:start w:val="1"/>
+      <w:numFmt w:val="bullet"/>
+      <w:lvlText w:val="o"/>
+      <w:lvlJc w:val="left"/>
+      <w:pPr>
+        <w:ind w:left="3600" w:hanging="360"/>
+      </w:pPr>
+      <w:rPr>
+        <w:rFonts w:ascii="Courier New" w:hAnsi="Courier New" w:cs="Courier New" w:hint="default"/>
+      </w:rPr>
+    </w:lvl>
+    <w:lvl w:ilvl="5" w:tplc="04100005" w:tentative="1">
+      <w:start w:val="1"/>
+      <w:numFmt w:val="bullet"/>
+      <w:lvlText w:val=""/>
+      <w:lvlJc w:val="left"/>
+      <w:pPr>
+        <w:ind w:left="4320" w:hanging="360"/>
+      </w:pPr>
+      <w:rPr>
+        <w:rFonts w:ascii="Wingdings" w:hAnsi="Wingdings" w:hint="default"/>
+      </w:rPr>
+    </w:lvl>
+    <w:lvl w:ilvl="6" w:tplc="04100001" w:tentative="1">
+      <w:start w:val="1"/>
+      <w:numFmt w:val="bullet"/>
+      <w:lvlText w:val=""/>
+      <w:lvlJc w:val="left"/>
+      <w:pPr>
+        <w:ind w:left="5040" w:hanging="360"/>
+      </w:pPr>
+      <w:rPr>
+        <w:rFonts w:ascii="Symbol" w:hAnsi="Symbol" w:hint="default"/>
+      </w:rPr>
+    </w:lvl>
+    <w:lvl w:ilvl="7" w:tplc="04100003" w:tentative="1">
+      <w:start w:val="1"/>
+      <w:numFmt w:val="bullet"/>
+      <w:lvlText w:val="o"/>
+      <w:lvlJc w:val="left"/>
+      <w:pPr>
+        <w:ind w:left="5760" w:hanging="360"/>
+      </w:pPr>
+      <w:rPr>
+        <w:rFonts w:ascii="Courier New" w:hAnsi="Courier New" w:cs="Courier New" w:hint="default"/>
+      </w:rPr>
+    </w:lvl>
+    <w:lvl w:ilvl="8" w:tplc="04100005" w:tentative="1">
+      <w:start w:val="1"/>
+      <w:numFmt w:val="bullet"/>
+      <w:lvlText w:val=""/>
+      <w:lvlJc w:val="left"/>
+      <w:pPr>
+        <w:ind w:left="6480" w:hanging="360"/>
+      </w:pPr>
+      <w:rPr>
+        <w:rFonts w:ascii="Wingdings" w:hAnsi="Wingdings" w:hint="default"/>
+      </w:rPr>
+    </w:lvl>
+  </w:abstractNum>
+  <w:abstractNum w:abstractNumId="3">
     <w:nsid w:val="1EF84039"/>
     <w:multiLevelType w:val="hybridMultilevel"/>
     <w:tmpl w:val="F964FC96"/>
@@ -1701,7 +1836,7 @@
       </w:rPr>
     </w:lvl>
   </w:abstractNum>
-  <w:abstractNum w:abstractNumId="3">
+  <w:abstractNum w:abstractNumId="4">
     <w:nsid w:val="20E8130C"/>
     <w:multiLevelType w:val="hybridMultilevel"/>
     <w:tmpl w:val="C3E02590"/>
@@ -1814,7 +1949,7 @@
       </w:rPr>
     </w:lvl>
   </w:abstractNum>
-  <w:abstractNum w:abstractNumId="4">
+  <w:abstractNum w:abstractNumId="5">
     <w:nsid w:val="28784626"/>
     <w:multiLevelType w:val="hybridMultilevel"/>
     <w:tmpl w:val="A1861EFA"/>
@@ -1927,7 +2062,7 @@
       </w:rPr>
     </w:lvl>
   </w:abstractNum>
-  <w:abstractNum w:abstractNumId="5">
+  <w:abstractNum w:abstractNumId="6">
     <w:nsid w:val="2BC617E9"/>
     <w:multiLevelType w:val="hybridMultilevel"/>
     <w:tmpl w:val="D0BE9CBE"/>
@@ -2040,7 +2175,7 @@
       </w:rPr>
     </w:lvl>
   </w:abstractNum>
-  <w:abstractNum w:abstractNumId="6">
+  <w:abstractNum w:abstractNumId="7">
     <w:nsid w:val="30C125AB"/>
     <w:multiLevelType w:val="hybridMultilevel"/>
     <w:tmpl w:val="A16C383A"/>
@@ -2153,7 +2288,7 @@
       </w:rPr>
     </w:lvl>
   </w:abstractNum>
-  <w:abstractNum w:abstractNumId="7">
+  <w:abstractNum w:abstractNumId="8">
     <w:nsid w:val="31762D3D"/>
     <w:multiLevelType w:val="hybridMultilevel"/>
     <w:tmpl w:val="722C9B8A"/>
@@ -2266,7 +2401,7 @@
       </w:rPr>
     </w:lvl>
   </w:abstractNum>
-  <w:abstractNum w:abstractNumId="8">
+  <w:abstractNum w:abstractNumId="9">
     <w:nsid w:val="40C0566E"/>
     <w:multiLevelType w:val="hybridMultilevel"/>
     <w:tmpl w:val="1EC27EE8"/>
@@ -2379,7 +2514,7 @@
       </w:rPr>
     </w:lvl>
   </w:abstractNum>
-  <w:abstractNum w:abstractNumId="9">
+  <w:abstractNum w:abstractNumId="10">
     <w:nsid w:val="51242B08"/>
     <w:multiLevelType w:val="hybridMultilevel"/>
     <w:tmpl w:val="26DE84E4"/>
@@ -2492,7 +2627,7 @@
       </w:rPr>
     </w:lvl>
   </w:abstractNum>
-  <w:abstractNum w:abstractNumId="10">
+  <w:abstractNum w:abstractNumId="11">
     <w:nsid w:val="52A5527C"/>
     <w:multiLevelType w:val="hybridMultilevel"/>
     <w:tmpl w:val="5568C82C"/>
@@ -2605,7 +2740,7 @@
       </w:rPr>
     </w:lvl>
   </w:abstractNum>
-  <w:abstractNum w:abstractNumId="11">
+  <w:abstractNum w:abstractNumId="12">
     <w:nsid w:val="5BEA70B1"/>
     <w:multiLevelType w:val="hybridMultilevel"/>
     <w:tmpl w:val="18E42578"/>
@@ -2718,7 +2853,7 @@
       </w:rPr>
     </w:lvl>
   </w:abstractNum>
-  <w:abstractNum w:abstractNumId="12">
+  <w:abstractNum w:abstractNumId="13">
     <w:nsid w:val="5D6E0C7C"/>
     <w:multiLevelType w:val="hybridMultilevel"/>
     <w:tmpl w:val="49DCDC5C"/>
@@ -2831,7 +2966,7 @@
       </w:rPr>
     </w:lvl>
   </w:abstractNum>
-  <w:abstractNum w:abstractNumId="13">
+  <w:abstractNum w:abstractNumId="14">
     <w:nsid w:val="655416E1"/>
     <w:multiLevelType w:val="multilevel"/>
     <w:tmpl w:val="E55CA81A"/>
@@ -2980,7 +3115,7 @@
       </w:rPr>
     </w:lvl>
   </w:abstractNum>
-  <w:abstractNum w:abstractNumId="14">
+  <w:abstractNum w:abstractNumId="15">
     <w:nsid w:val="6C944328"/>
     <w:multiLevelType w:val="hybridMultilevel"/>
     <w:tmpl w:val="10D40524"/>
@@ -3093,7 +3228,7 @@
       </w:rPr>
     </w:lvl>
   </w:abstractNum>
-  <w:abstractNum w:abstractNumId="15">
+  <w:abstractNum w:abstractNumId="16">
     <w:nsid w:val="6E737B1D"/>
     <w:multiLevelType w:val="hybridMultilevel"/>
     <w:tmpl w:val="9DB6FC56"/>
@@ -3206,7 +3341,7 @@
       </w:rPr>
     </w:lvl>
   </w:abstractNum>
-  <w:abstractNum w:abstractNumId="16">
+  <w:abstractNum w:abstractNumId="17">
     <w:nsid w:val="77CB7AA6"/>
     <w:multiLevelType w:val="hybridMultilevel"/>
     <w:tmpl w:val="F8EAB792"/>
@@ -3319,7 +3454,7 @@
       </w:rPr>
     </w:lvl>
   </w:abstractNum>
-  <w:abstractNum w:abstractNumId="17">
+  <w:abstractNum w:abstractNumId="18">
     <w:nsid w:val="792B2846"/>
     <w:multiLevelType w:val="hybridMultilevel"/>
     <w:tmpl w:val="A27CF27E"/>
@@ -3433,58 +3568,61 @@
     </w:lvl>
   </w:abstractNum>
   <w:num w:numId="1">
-    <w:abstractNumId w:val="7"/>
+    <w:abstractNumId w:val="8"/>
   </w:num>
   <w:num w:numId="2">
+    <w:abstractNumId w:val="10"/>
+  </w:num>
+  <w:num w:numId="3">
     <w:abstractNumId w:val="9"/>
   </w:num>
-  <w:num w:numId="3">
-    <w:abstractNumId w:val="8"/>
-  </w:num>
   <w:num w:numId="4">
-    <w:abstractNumId w:val="17"/>
+    <w:abstractNumId w:val="18"/>
   </w:num>
   <w:num w:numId="5">
     <w:abstractNumId w:val="0"/>
   </w:num>
   <w:num w:numId="6">
-    <w:abstractNumId w:val="10"/>
+    <w:abstractNumId w:val="11"/>
   </w:num>
   <w:num w:numId="7">
-    <w:abstractNumId w:val="3"/>
+    <w:abstractNumId w:val="4"/>
   </w:num>
   <w:num w:numId="8">
+    <w:abstractNumId w:val="14"/>
+  </w:num>
+  <w:num w:numId="9">
     <w:abstractNumId w:val="13"/>
   </w:num>
-  <w:num w:numId="9">
+  <w:num w:numId="10">
+    <w:abstractNumId w:val="6"/>
+  </w:num>
+  <w:num w:numId="11">
+    <w:abstractNumId w:val="7"/>
+  </w:num>
+  <w:num w:numId="12">
+    <w:abstractNumId w:val="17"/>
+  </w:num>
+  <w:num w:numId="13">
     <w:abstractNumId w:val="12"/>
   </w:num>
-  <w:num w:numId="10">
+  <w:num w:numId="14">
     <w:abstractNumId w:val="5"/>
   </w:num>
-  <w:num w:numId="11">
-    <w:abstractNumId w:val="6"/>
-  </w:num>
-  <w:num w:numId="12">
-    <w:abstractNumId w:val="16"/>
-  </w:num>
-  <w:num w:numId="13">
-    <w:abstractNumId w:val="11"/>
-  </w:num>
-  <w:num w:numId="14">
-    <w:abstractNumId w:val="4"/>
-  </w:num>
   <w:num w:numId="15">
-    <w:abstractNumId w:val="14"/>
+    <w:abstractNumId w:val="15"/>
   </w:num>
   <w:num w:numId="16">
     <w:abstractNumId w:val="1"/>
   </w:num>
   <w:num w:numId="17">
-    <w:abstractNumId w:val="2"/>
+    <w:abstractNumId w:val="3"/>
   </w:num>
   <w:num w:numId="18">
-    <w:abstractNumId w:val="15"/>
+    <w:abstractNumId w:val="16"/>
+  </w:num>
+  <w:num w:numId="19">
+    <w:abstractNumId w:val="2"/>
   </w:num>
 </w:numbering>
 </file>
@@ -3677,7 +3815,6 @@
   <w:style w:type="character" w:default="1" w:styleId="Carpredefinitoparagrafo">
     <w:name w:val="Default Paragraph Font"/>
     <w:uiPriority w:val="1"/>
-    <w:semiHidden/>
     <w:unhideWhenUsed/>
   </w:style>
   <w:style w:type="table" w:default="1" w:styleId="Tabellanormale">
@@ -4103,7 +4240,7 @@
   <a:extraClrSchemeLst/>
   <a:extLst>
     <a:ext uri="{05A4C25C-085E-4340-85A3-A5531E510DB2}">
-      <thm15:themeFamily xmlns:thm15="http://schemas.microsoft.com/office/thememl/2012/main" xmlns="" name="Office Theme" id="{62F939B6-93AF-4DB8-9C6B-D6C7DFDC589F}" vid="{4A3C46E8-61CC-4603-A589-7422A47A8E4A}"/>
+      <thm15:themeFamily xmlns="" xmlns:thm15="http://schemas.microsoft.com/office/thememl/2012/main" name="Office Theme" id="{62F939B6-93AF-4DB8-9C6B-D6C7DFDC589F}" vid="{4A3C46E8-61CC-4603-A589-7422A47A8E4A}"/>
     </a:ext>
   </a:extLst>
 </a:theme>

</xml_diff>

<commit_message>
versione + aggiunta logo e indirizzo corretto cliente a riepilogo pdf
</commit_message>
<xml_diff>
--- a/VideoSystemWeb/DOCUMENTI/HELP/HELP VIDEOSYSTEM.docx
+++ b/VideoSystemWeb/DOCUMENTI/HELP/HELP VIDEOSYSTEM.docx
@@ -12,6 +12,26 @@
         <w:pStyle w:val="Sottotitolo"/>
       </w:pPr>
       <w:r>
+        <w:t>Versione1.33 del 29/07/2019</w:t>
+      </w:r>
+    </w:p>
+    <w:p>
+      <w:pPr>
+        <w:pStyle w:val="Paragrafoelenco"/>
+        <w:numPr>
+          <w:ilvl w:val="0"/>
+          <w:numId w:val="19"/>
+        </w:numPr>
+      </w:pPr>
+      <w:r>
+        <w:t>Nuova visualizzazione Riepilogo con anteprima PDF</w:t>
+      </w:r>
+    </w:p>
+    <w:p>
+      <w:pPr>
+        <w:pStyle w:val="Sottotitolo"/>
+      </w:pPr>
+      <w:r>
         <w:t>Versione1.32 del 21/07/2019</w:t>
       </w:r>
     </w:p>
@@ -281,6 +301,7 @@
         </w:numPr>
       </w:pPr>
       <w:r>
+        <w:lastRenderedPageBreak/>
         <w:t>Aggiunta Gestione Password di accesso dimenticata con generazione nuova password ed  invio</w:t>
       </w:r>
     </w:p>
@@ -302,21 +323,770 @@
         <w:pStyle w:val="Sottotitolo"/>
       </w:pPr>
       <w:r>
+        <w:t>Versione1.25 del 24/04/2019</w:t>
+      </w:r>
+    </w:p>
+    <w:p>
+      <w:pPr>
+        <w:pStyle w:val="Paragrafoelenco"/>
+        <w:numPr>
+          <w:ilvl w:val="0"/>
+          <w:numId w:val="14"/>
+        </w:numPr>
+      </w:pPr>
+      <w:r>
+        <w:t>Aggiunta Gestione Utenti (menù in alto a destra Gestione Utenze/Utenti)</w:t>
+      </w:r>
+    </w:p>
+    <w:p>
+      <w:pPr>
+        <w:pStyle w:val="Sottotitolo"/>
+      </w:pPr>
+    </w:p>
+    <w:p>
+      <w:pPr>
+        <w:pStyle w:val="Sottotitolo"/>
+      </w:pPr>
+      <w:r>
+        <w:t>Versione1.24 del 22/04/2019</w:t>
+      </w:r>
+    </w:p>
+    <w:p>
+      <w:pPr>
+        <w:pStyle w:val="Paragrafoelenco"/>
+        <w:numPr>
+          <w:ilvl w:val="0"/>
+          <w:numId w:val="13"/>
+        </w:numPr>
+      </w:pPr>
+      <w:r>
+        <w:t>Riorganizzazione menù</w:t>
+      </w:r>
+    </w:p>
+    <w:p>
+      <w:pPr>
+        <w:pStyle w:val="Paragrafoelenco"/>
+        <w:numPr>
+          <w:ilvl w:val="0"/>
+          <w:numId w:val="13"/>
+        </w:numPr>
+      </w:pPr>
+      <w:r>
+        <w:t>Aggiunta gestione Tabella Qualifiche Personale</w:t>
+      </w:r>
+    </w:p>
+    <w:p>
+      <w:pPr>
+        <w:pStyle w:val="Paragrafoelenco"/>
+        <w:numPr>
+          <w:ilvl w:val="0"/>
+          <w:numId w:val="13"/>
+        </w:numPr>
+      </w:pPr>
+      <w:r>
+        <w:t>Aggiunta gestione Tabella Tipologie Clienti/Fornitori</w:t>
+      </w:r>
+    </w:p>
+    <w:p>
+      <w:pPr>
+        <w:pStyle w:val="Paragrafoelenco"/>
+        <w:numPr>
+          <w:ilvl w:val="0"/>
+          <w:numId w:val="13"/>
+        </w:numPr>
+      </w:pPr>
+      <w:r>
+        <w:t>Aggiunta gestione Tabella Tipi Protocolli</w:t>
+      </w:r>
+    </w:p>
+    <w:p>
+      <w:pPr>
+        <w:pStyle w:val="Paragrafoelenco"/>
+        <w:numPr>
+          <w:ilvl w:val="0"/>
+          <w:numId w:val="13"/>
+        </w:numPr>
+      </w:pPr>
+      <w:r>
+        <w:t>Aggiunta gestione Tabella Tipi Lavorazione</w:t>
+      </w:r>
+    </w:p>
+    <w:p>
+      <w:pPr>
+        <w:pStyle w:val="Paragrafoelenco"/>
+        <w:numPr>
+          <w:ilvl w:val="0"/>
+          <w:numId w:val="13"/>
+        </w:numPr>
+      </w:pPr>
+      <w:r>
+        <w:t>Aggiunti nuovi colori per Intestazione Colonne agenda</w:t>
+      </w:r>
+      <w:r>
+        <w:t xml:space="preserve"> </w:t>
+      </w:r>
+      <w:r>
+        <w:t>da menù Tabelle/Colonne Agenda</w:t>
+      </w:r>
+    </w:p>
+    <w:p>
+      <w:pPr>
+        <w:pStyle w:val="Paragrafoelenco"/>
+        <w:numPr>
+          <w:ilvl w:val="0"/>
+          <w:numId w:val="13"/>
+        </w:numPr>
+      </w:pPr>
+      <w:r>
+        <w:t xml:space="preserve">Aggiunta possibilità di ordinare le colonne agenda </w:t>
+      </w:r>
+      <w:r>
+        <w:t xml:space="preserve">da menù Tabelle/Colonne Agenda tramite il nuovo campo Ordinamento </w:t>
+      </w:r>
+      <w:r>
+        <w:t>(</w:t>
+      </w:r>
+      <w:r>
+        <w:t xml:space="preserve">la modifica non è </w:t>
+      </w:r>
+      <w:r>
+        <w:t>ancora visibile dall'agenda)</w:t>
+      </w:r>
+    </w:p>
+    <w:p>
+      <w:pPr>
+        <w:pStyle w:val="Paragrafoelenco"/>
+        <w:numPr>
+          <w:ilvl w:val="0"/>
+          <w:numId w:val="13"/>
+        </w:numPr>
+      </w:pPr>
+      <w:r>
+        <w:t xml:space="preserve">Aggiunti nuovi parametri da </w:t>
+      </w:r>
+      <w:proofErr w:type="spellStart"/>
+      <w:r>
+        <w:t>Tabelle\Configurazione</w:t>
+      </w:r>
+      <w:proofErr w:type="spellEnd"/>
+      <w:r>
+        <w:t xml:space="preserve"> (</w:t>
+      </w:r>
+      <w:proofErr w:type="spellStart"/>
+      <w:r>
+        <w:t>GIORNI_PAGAMENTO</w:t>
+      </w:r>
+      <w:proofErr w:type="spellEnd"/>
+      <w:r>
+        <w:t>, BANCA da 01 a 04 e IBAN da 01 a 04)</w:t>
+      </w:r>
+    </w:p>
+    <w:p>
+      <w:pPr>
+        <w:pStyle w:val="Sottotitolo"/>
+      </w:pPr>
+    </w:p>
+    <w:p>
+      <w:pPr>
+        <w:pStyle w:val="Sottotitolo"/>
+      </w:pPr>
+      <w:r>
+        <w:t>Versione1.23 del 18/04/2019</w:t>
+      </w:r>
+    </w:p>
+    <w:p>
+      <w:pPr>
+        <w:pStyle w:val="Paragrafoelenco"/>
+        <w:numPr>
+          <w:ilvl w:val="0"/>
+          <w:numId w:val="12"/>
+        </w:numPr>
+      </w:pPr>
+      <w:r>
+        <w:t xml:space="preserve">Aggiunta pagina di gestione valori di configurazione (es. campi IVA, IBAN, indirizzi </w:t>
+      </w:r>
+      <w:proofErr w:type="spellStart"/>
+      <w:r>
+        <w:t>etc</w:t>
+      </w:r>
+      <w:proofErr w:type="spellEnd"/>
+      <w:r>
+        <w:t xml:space="preserve"> </w:t>
+      </w:r>
+      <w:proofErr w:type="spellStart"/>
+      <w:r>
+        <w:t>etc</w:t>
+      </w:r>
+      <w:proofErr w:type="spellEnd"/>
+      <w:r>
+        <w:t xml:space="preserve">), da menu </w:t>
+      </w:r>
+      <w:proofErr w:type="spellStart"/>
+      <w:r>
+        <w:t>TABELLE\Gestione</w:t>
+      </w:r>
+      <w:proofErr w:type="spellEnd"/>
+      <w:r>
+        <w:t xml:space="preserve"> Configurazione</w:t>
+      </w:r>
+    </w:p>
+    <w:p>
+      <w:pPr>
+        <w:pStyle w:val="Sottotitolo"/>
+      </w:pPr>
+    </w:p>
+    <w:p>
+      <w:pPr>
+        <w:pStyle w:val="Sottotitolo"/>
+      </w:pPr>
+      <w:r>
+        <w:t>Versione1.22 del 14/04/2019</w:t>
+      </w:r>
+    </w:p>
+    <w:p>
+      <w:pPr>
+        <w:pStyle w:val="Paragrafoelenco"/>
+        <w:numPr>
+          <w:ilvl w:val="0"/>
+          <w:numId w:val="11"/>
+        </w:numPr>
+      </w:pPr>
+      <w:r>
+        <w:t>Salvataggio e modifica Note Offerta</w:t>
+      </w:r>
+    </w:p>
+    <w:p>
+      <w:pPr>
+        <w:pStyle w:val="Sottotitolo"/>
+      </w:pPr>
+    </w:p>
+    <w:p>
+      <w:pPr>
+        <w:pStyle w:val="Sottotitolo"/>
+      </w:pPr>
+      <w:r>
+        <w:t>Versione1.21 del 13/04/2019</w:t>
+      </w:r>
+    </w:p>
+    <w:p>
+      <w:pPr>
+        <w:pStyle w:val="Paragrafoelenco"/>
+        <w:numPr>
+          <w:ilvl w:val="0"/>
+          <w:numId w:val="10"/>
+        </w:numPr>
+      </w:pPr>
+      <w:r>
+        <w:t>Pagina protocollo sistemato layout ricerca</w:t>
+      </w:r>
+    </w:p>
+    <w:p>
+      <w:pPr>
+        <w:pStyle w:val="Paragrafoelenco"/>
+        <w:numPr>
+          <w:ilvl w:val="0"/>
+          <w:numId w:val="10"/>
+        </w:numPr>
+      </w:pPr>
+      <w:r>
+        <w:t>Pagina protocollo, in apertura visualizza gli ultimi protocolli automaticamente</w:t>
+      </w:r>
+    </w:p>
+    <w:p>
+      <w:pPr>
+        <w:pStyle w:val="Paragrafoelenco"/>
+        <w:numPr>
+          <w:ilvl w:val="0"/>
+          <w:numId w:val="10"/>
+        </w:numPr>
+      </w:pPr>
+      <w:r>
+        <w:t>Iva recuperata da tabella e non più dal singolo articolo</w:t>
+      </w:r>
+    </w:p>
+    <w:p>
+      <w:pPr>
+        <w:pStyle w:val="Paragrafoelenco"/>
+        <w:numPr>
+          <w:ilvl w:val="0"/>
+          <w:numId w:val="10"/>
+        </w:numPr>
+      </w:pPr>
+      <w:r>
+        <w:t xml:space="preserve">Aggiunta immagine </w:t>
+      </w:r>
+      <w:proofErr w:type="spellStart"/>
+      <w:r>
+        <w:t>footer</w:t>
+      </w:r>
+      <w:proofErr w:type="spellEnd"/>
+      <w:r>
+        <w:t xml:space="preserve"> riepilogo offerta</w:t>
+      </w:r>
+    </w:p>
+    <w:p>
+      <w:pPr>
+        <w:pStyle w:val="Sottotitolo"/>
+      </w:pPr>
+    </w:p>
+    <w:p>
+      <w:pPr>
+        <w:pStyle w:val="Sottotitolo"/>
+      </w:pPr>
+      <w:r>
+        <w:t>Versione1.20 del 11/04/2019</w:t>
+      </w:r>
+    </w:p>
+    <w:p>
+      <w:pPr>
+        <w:pStyle w:val="Paragrafoelenco"/>
+        <w:numPr>
+          <w:ilvl w:val="0"/>
+          <w:numId w:val="9"/>
+        </w:numPr>
+      </w:pPr>
+      <w:r>
+        <w:t>Pagina Offerta, risolto malfunzionamento ordinamento articoli</w:t>
+      </w:r>
+    </w:p>
+    <w:p>
+      <w:pPr>
+        <w:pStyle w:val="Paragrafoelenco"/>
+        <w:numPr>
+          <w:ilvl w:val="0"/>
+          <w:numId w:val="9"/>
+        </w:numPr>
+      </w:pPr>
+      <w:r>
+        <w:t xml:space="preserve">Popolato </w:t>
+      </w:r>
+      <w:proofErr w:type="spellStart"/>
+      <w:r>
+        <w:t>footer</w:t>
+      </w:r>
+      <w:proofErr w:type="spellEnd"/>
+      <w:r>
+        <w:t xml:space="preserve"> riepilogo offerta con i dati del cliente</w:t>
+      </w:r>
+    </w:p>
+    <w:p>
+      <w:pPr>
+        <w:pStyle w:val="Paragrafoelenco"/>
+        <w:numPr>
+          <w:ilvl w:val="0"/>
+          <w:numId w:val="9"/>
+        </w:numPr>
+      </w:pPr>
+      <w:r>
+        <w:t>Pagina Protocollo, aggiunto campo di ricerca "Lavorazione"</w:t>
+      </w:r>
+    </w:p>
+    <w:p>
+      <w:pPr>
+        <w:pStyle w:val="Paragrafoelenco"/>
+        <w:numPr>
+          <w:ilvl w:val="0"/>
+          <w:numId w:val="9"/>
+        </w:numPr>
+      </w:pPr>
+      <w:r>
+        <w:t>Pagina Protocollo, aggiunta selezione con calendari a scomparsa sui campi Data</w:t>
+      </w:r>
+    </w:p>
+    <w:p>
+      <w:pPr>
+        <w:pStyle w:val="Sottotitolo"/>
+      </w:pPr>
+    </w:p>
+    <w:p>
+      <w:pPr>
+        <w:pStyle w:val="Sottotitolo"/>
+      </w:pPr>
+      <w:r>
+        <w:t>Versione1.19 del 09/04/2019</w:t>
+      </w:r>
+    </w:p>
+    <w:p>
+      <w:pPr>
+        <w:pStyle w:val="Paragrafoelenco"/>
+        <w:numPr>
+          <w:ilvl w:val="0"/>
+          <w:numId w:val="6"/>
+        </w:numPr>
+      </w:pPr>
+      <w:r>
+        <w:t>correzione bug tender: modificando un evento che conteneva uno o più tender il salvataggio falliva perché i tender risultavano già impiegati; </w:t>
+      </w:r>
+    </w:p>
+    <w:p>
+      <w:pPr>
+        <w:pStyle w:val="Paragrafoelenco"/>
+        <w:numPr>
+          <w:ilvl w:val="0"/>
+          <w:numId w:val="6"/>
+        </w:numPr>
+      </w:pPr>
+      <w:r>
+        <w:t xml:space="preserve">layout offerta: aumento altezza articoli e sistemazione </w:t>
+      </w:r>
+      <w:proofErr w:type="spellStart"/>
+      <w:r>
+        <w:t>popup</w:t>
+      </w:r>
+      <w:proofErr w:type="spellEnd"/>
+      <w:r>
+        <w:t>;</w:t>
+      </w:r>
+    </w:p>
+    <w:p>
+      <w:pPr>
+        <w:pStyle w:val="Paragrafoelenco"/>
+        <w:numPr>
+          <w:ilvl w:val="0"/>
+          <w:numId w:val="6"/>
+        </w:numPr>
+      </w:pPr>
+      <w:r>
+        <w:t>ordinamento articoli in base a prezzo; </w:t>
+      </w:r>
+    </w:p>
+    <w:p>
+      <w:pPr>
+        <w:pStyle w:val="Paragrafoelenco"/>
+        <w:numPr>
+          <w:ilvl w:val="0"/>
+          <w:numId w:val="6"/>
+        </w:numPr>
+      </w:pPr>
+      <w:r>
+        <w:t>descrizione corta e lunga nelle prime due colonne del riepilogo e della stampa;</w:t>
+      </w:r>
+    </w:p>
+    <w:p>
+      <w:pPr>
+        <w:pStyle w:val="Paragrafoelenco"/>
+        <w:numPr>
+          <w:ilvl w:val="0"/>
+          <w:numId w:val="6"/>
+        </w:numPr>
+      </w:pPr>
+      <w:r>
+        <w:t>salvataggio automatico offerta in fase di visualizzazione riepilogo (allo scopo di generare un protocollo);</w:t>
+      </w:r>
+    </w:p>
+    <w:p>
+      <w:pPr>
+        <w:pStyle w:val="Paragrafoelenco"/>
+        <w:numPr>
+          <w:ilvl w:val="0"/>
+          <w:numId w:val="6"/>
+        </w:numPr>
+      </w:pPr>
+      <w:r>
+        <w:t>formattazione importi con separatore migliaia;</w:t>
+      </w:r>
+    </w:p>
+    <w:p>
+      <w:pPr>
+        <w:pStyle w:val="Paragrafoelenco"/>
+        <w:numPr>
+          <w:ilvl w:val="0"/>
+          <w:numId w:val="6"/>
+        </w:numPr>
+      </w:pPr>
+      <w:r>
+        <w:t>creazione e salvataggio pdf in fase di salvataggio offerta; </w:t>
+      </w:r>
+    </w:p>
+    <w:p>
+      <w:pPr>
+        <w:pStyle w:val="Paragrafoelenco"/>
+        <w:numPr>
+          <w:ilvl w:val="0"/>
+          <w:numId w:val="6"/>
+        </w:numPr>
+      </w:pPr>
+      <w:r>
+        <w:t xml:space="preserve">nome file pdf: </w:t>
+      </w:r>
+      <w:proofErr w:type="spellStart"/>
+      <w:r>
+        <w:t>Offerta_</w:t>
+      </w:r>
+      <w:proofErr w:type="spellEnd"/>
+      <w:r>
+        <w:t>&lt;numero lavorazione&gt;</w:t>
+      </w:r>
+    </w:p>
+    <w:p>
+      <w:pPr>
+        <w:pStyle w:val="Paragrafoelenco"/>
+        <w:numPr>
+          <w:ilvl w:val="0"/>
+          <w:numId w:val="6"/>
+        </w:numPr>
+      </w:pPr>
+      <w:r>
+        <w:t>in fase di creazione/modifica evento non è più possibile passare da un sottotipo risorsa ad un altro </w:t>
+      </w:r>
+    </w:p>
+    <w:p>
+      <w:pPr>
+        <w:pStyle w:val="Paragrafoelenco"/>
+      </w:pPr>
+      <w:r>
+        <w:t>Es. se sto creando un evento per un dipendente non visualizzerò più nell'elenco le tipologie regie o extra; se sto creando un evento per regie o extra non visualizzerò più i dipendenti.</w:t>
+      </w:r>
+    </w:p>
+    <w:p>
+      <w:pPr>
+        <w:pStyle w:val="Paragrafoelenco"/>
+        <w:numPr>
+          <w:ilvl w:val="0"/>
+          <w:numId w:val="6"/>
+        </w:numPr>
+      </w:pPr>
+      <w:r>
+        <w:t xml:space="preserve">Aggiustamenti layout Pagina Articoli </w:t>
+      </w:r>
+    </w:p>
+    <w:p>
+      <w:pPr>
+        <w:pStyle w:val="Paragrafoelenco"/>
+        <w:numPr>
+          <w:ilvl w:val="0"/>
+          <w:numId w:val="6"/>
+        </w:numPr>
+      </w:pPr>
+      <w:r>
+        <w:t>Aggiustamento nomi campi Pagina Protocolli</w:t>
+      </w:r>
+    </w:p>
+    <w:p>
+      <w:pPr>
+        <w:pStyle w:val="Sottotitolo"/>
+      </w:pPr>
+    </w:p>
+    <w:p>
+      <w:pPr>
+        <w:pStyle w:val="Sottotitolo"/>
+      </w:pPr>
+      <w:r>
+        <w:t>Versione1.18 del 07/04/2019</w:t>
+      </w:r>
+    </w:p>
+    <w:p>
+      <w:pPr>
+        <w:pStyle w:val="Paragrafoelenco"/>
+        <w:numPr>
+          <w:ilvl w:val="0"/>
+          <w:numId w:val="6"/>
+        </w:numPr>
+      </w:pPr>
+      <w:r>
+        <w:t>Aggiunti campi Data Inizio Lavorazione e Produzione alla tabella Protocollo</w:t>
+      </w:r>
+    </w:p>
+    <w:p>
+      <w:pPr>
+        <w:pStyle w:val="Paragrafoelenco"/>
+        <w:numPr>
+          <w:ilvl w:val="0"/>
+          <w:numId w:val="6"/>
+        </w:numPr>
+      </w:pPr>
+      <w:r>
+        <w:t>Aggiunti campi ricerca Genere Gruppo e Sottogruppo alla pagina Articoli</w:t>
+      </w:r>
+    </w:p>
+    <w:p>
+      <w:pPr>
+        <w:pStyle w:val="Paragrafoelenco"/>
+        <w:numPr>
+          <w:ilvl w:val="0"/>
+          <w:numId w:val="6"/>
+        </w:numPr>
+      </w:pPr>
+      <w:r>
+        <w:t>Aumentata altezza Descrizione Lunga in pagina Articoli</w:t>
+      </w:r>
+    </w:p>
+    <w:p>
+      <w:pPr>
+        <w:pStyle w:val="Paragrafoelenco"/>
+        <w:numPr>
+          <w:ilvl w:val="0"/>
+          <w:numId w:val="6"/>
+        </w:numPr>
+      </w:pPr>
+      <w:r>
+        <w:t>Invertito ordine Descrizione Breve - Descrizione Lunga in tutte le schermate degli Articoli</w:t>
+      </w:r>
+    </w:p>
+    <w:p>
+      <w:pPr>
+        <w:pStyle w:val="Paragrafoelenco"/>
+        <w:numPr>
+          <w:ilvl w:val="0"/>
+          <w:numId w:val="6"/>
+        </w:numPr>
+      </w:pPr>
+      <w:r>
+        <w:t>Aggiunto campo descrizione agli Articoli Associati</w:t>
+      </w:r>
+    </w:p>
+    <w:p>
+      <w:pPr>
+        <w:pStyle w:val="Paragrafoelenco"/>
+        <w:numPr>
+          <w:ilvl w:val="0"/>
+          <w:numId w:val="6"/>
+        </w:numPr>
+      </w:pPr>
+      <w:r>
+        <w:t>Aggiunta ricerca Codice Lavorazione dalla tabella Agenda su pagina Protocollo</w:t>
+      </w:r>
+    </w:p>
+    <w:p/>
+    <w:p>
+      <w:pPr>
+        <w:pStyle w:val="Sottotitolo"/>
+      </w:pPr>
+      <w:r>
+        <w:t>Versione1.17 del 01/04/2019</w:t>
+      </w:r>
+    </w:p>
+    <w:p>
+      <w:pPr>
+        <w:pStyle w:val="Paragrafoelenco"/>
+        <w:numPr>
+          <w:ilvl w:val="0"/>
+          <w:numId w:val="5"/>
+        </w:numPr>
+      </w:pPr>
+      <w:r>
+        <w:t xml:space="preserve">Modificata grafica </w:t>
+      </w:r>
+      <w:proofErr w:type="spellStart"/>
+      <w:r>
+        <w:t>Tab</w:t>
+      </w:r>
+      <w:proofErr w:type="spellEnd"/>
+      <w:r>
+        <w:t xml:space="preserve"> Offerta</w:t>
+      </w:r>
+    </w:p>
+    <w:p>
+      <w:pPr>
+        <w:pStyle w:val="Paragrafoelenco"/>
+        <w:numPr>
+          <w:ilvl w:val="0"/>
+          <w:numId w:val="5"/>
+        </w:numPr>
+      </w:pPr>
+      <w:r>
+        <w:t>Campi Produzione e Luogo modificabili su evento in fase di Offerta</w:t>
+      </w:r>
+    </w:p>
+    <w:p>
+      <w:pPr>
+        <w:pStyle w:val="Sottotitolo"/>
+      </w:pPr>
+    </w:p>
+    <w:p>
+      <w:pPr>
+        <w:pStyle w:val="Sottotitolo"/>
+      </w:pPr>
+      <w:r>
+        <w:t>Versione1.16 del 30/03/2019</w:t>
+      </w:r>
+    </w:p>
+    <w:p>
+      <w:pPr>
+        <w:pStyle w:val="Paragrafoelenco"/>
+        <w:numPr>
+          <w:ilvl w:val="0"/>
+          <w:numId w:val="4"/>
+        </w:numPr>
+      </w:pPr>
+      <w:r>
+        <w:t>Gestione concorrenza uso Tender (non è possibile utilizzare lo stesso tendere su più eventi nello stesso giorno)</w:t>
+      </w:r>
+    </w:p>
+    <w:p>
+      <w:pPr>
+        <w:pStyle w:val="Paragrafoelenco"/>
+        <w:numPr>
+          <w:ilvl w:val="0"/>
+          <w:numId w:val="4"/>
+        </w:numPr>
+      </w:pPr>
+      <w:r>
+        <w:t>Validazione dei campi appuntamento prima della trasformazione in Offerta (prima era possibile passare in stato Offerta senza valorizzarli).</w:t>
+      </w:r>
+    </w:p>
+    <w:p>
+      <w:pPr>
+        <w:pStyle w:val="Sottotitolo"/>
+      </w:pPr>
+    </w:p>
+    <w:p>
+      <w:pPr>
+        <w:pStyle w:val="Sottotitolo"/>
+      </w:pPr>
+      <w:r>
+        <w:t>Versione1.15 del 28/03/2019</w:t>
+      </w:r>
+    </w:p>
+    <w:p>
+      <w:pPr>
+        <w:pStyle w:val="Paragrafoelenco"/>
+        <w:numPr>
+          <w:ilvl w:val="0"/>
+          <w:numId w:val="4"/>
+        </w:numPr>
+      </w:pPr>
+      <w:r>
+        <w:t>Campo nota ingrandito su Agenda</w:t>
+      </w:r>
+    </w:p>
+    <w:p>
+      <w:pPr>
+        <w:pStyle w:val="Paragrafoelenco"/>
+        <w:numPr>
+          <w:ilvl w:val="0"/>
+          <w:numId w:val="4"/>
+        </w:numPr>
+      </w:pPr>
+      <w:r>
+        <w:t xml:space="preserve">Disabilitata eliminazione da </w:t>
+      </w:r>
+      <w:proofErr w:type="spellStart"/>
+      <w:r>
+        <w:t>tab</w:t>
+      </w:r>
+      <w:proofErr w:type="spellEnd"/>
+      <w:r>
+        <w:t xml:space="preserve"> appuntamento se evento in stato di offerta</w:t>
+      </w:r>
+    </w:p>
+    <w:p>
+      <w:pPr>
+        <w:pStyle w:val="Paragrafoelenco"/>
+        <w:numPr>
+          <w:ilvl w:val="0"/>
+          <w:numId w:val="4"/>
+        </w:numPr>
+      </w:pPr>
+      <w:r>
         <w:lastRenderedPageBreak/>
-        <w:t>Versione1.25 del 24/04/2019</w:t>
-      </w:r>
-    </w:p>
-    <w:p>
-      <w:pPr>
-        <w:pStyle w:val="Paragrafoelenco"/>
-        <w:numPr>
-          <w:ilvl w:val="0"/>
-          <w:numId w:val="14"/>
-        </w:numPr>
-      </w:pPr>
-      <w:r>
-        <w:t>Aggiunta Gestione Utenti (menù in alto a destra Gestione Utenze/Utenti)</w:t>
-      </w:r>
+        <w:t xml:space="preserve">Risolto problema stampa PDF da </w:t>
+      </w:r>
+      <w:proofErr w:type="spellStart"/>
+      <w:r>
+        <w:t>Chrome</w:t>
+      </w:r>
+      <w:proofErr w:type="spellEnd"/>
     </w:p>
     <w:p>
       <w:pPr>
@@ -328,757 +1098,6 @@
         <w:pStyle w:val="Sottotitolo"/>
       </w:pPr>
       <w:r>
-        <w:t>Versione1.24 del 22/04/2019</w:t>
-      </w:r>
-    </w:p>
-    <w:p>
-      <w:pPr>
-        <w:pStyle w:val="Paragrafoelenco"/>
-        <w:numPr>
-          <w:ilvl w:val="0"/>
-          <w:numId w:val="13"/>
-        </w:numPr>
-      </w:pPr>
-      <w:r>
-        <w:t>Riorganizzazione menù</w:t>
-      </w:r>
-    </w:p>
-    <w:p>
-      <w:pPr>
-        <w:pStyle w:val="Paragrafoelenco"/>
-        <w:numPr>
-          <w:ilvl w:val="0"/>
-          <w:numId w:val="13"/>
-        </w:numPr>
-      </w:pPr>
-      <w:r>
-        <w:t>Aggiunta gestione Tabella Qualifiche Personale</w:t>
-      </w:r>
-    </w:p>
-    <w:p>
-      <w:pPr>
-        <w:pStyle w:val="Paragrafoelenco"/>
-        <w:numPr>
-          <w:ilvl w:val="0"/>
-          <w:numId w:val="13"/>
-        </w:numPr>
-      </w:pPr>
-      <w:r>
-        <w:t>Aggiunta gestione Tabella Tipologie Clienti/Fornitori</w:t>
-      </w:r>
-    </w:p>
-    <w:p>
-      <w:pPr>
-        <w:pStyle w:val="Paragrafoelenco"/>
-        <w:numPr>
-          <w:ilvl w:val="0"/>
-          <w:numId w:val="13"/>
-        </w:numPr>
-      </w:pPr>
-      <w:r>
-        <w:t>Aggiunta gestione Tabella Tipi Protocolli</w:t>
-      </w:r>
-    </w:p>
-    <w:p>
-      <w:pPr>
-        <w:pStyle w:val="Paragrafoelenco"/>
-        <w:numPr>
-          <w:ilvl w:val="0"/>
-          <w:numId w:val="13"/>
-        </w:numPr>
-      </w:pPr>
-      <w:r>
-        <w:t>Aggiunta gestione Tabella Tipi Lavorazione</w:t>
-      </w:r>
-    </w:p>
-    <w:p>
-      <w:pPr>
-        <w:pStyle w:val="Paragrafoelenco"/>
-        <w:numPr>
-          <w:ilvl w:val="0"/>
-          <w:numId w:val="13"/>
-        </w:numPr>
-      </w:pPr>
-      <w:r>
-        <w:t>Aggiunti nuovi colori per Intestazione Colonne agenda</w:t>
-      </w:r>
-      <w:r>
-        <w:t xml:space="preserve"> </w:t>
-      </w:r>
-      <w:r>
-        <w:t>da menù Tabelle/Colonne Agenda</w:t>
-      </w:r>
-    </w:p>
-    <w:p>
-      <w:pPr>
-        <w:pStyle w:val="Paragrafoelenco"/>
-        <w:numPr>
-          <w:ilvl w:val="0"/>
-          <w:numId w:val="13"/>
-        </w:numPr>
-      </w:pPr>
-      <w:r>
-        <w:t xml:space="preserve">Aggiunta possibilità di ordinare le colonne agenda </w:t>
-      </w:r>
-      <w:r>
-        <w:t xml:space="preserve">da menù Tabelle/Colonne Agenda tramite il nuovo campo Ordinamento </w:t>
-      </w:r>
-      <w:r>
-        <w:t>(</w:t>
-      </w:r>
-      <w:r>
-        <w:t xml:space="preserve">la modifica non è </w:t>
-      </w:r>
-      <w:r>
-        <w:t>ancora visibile dall'agenda)</w:t>
-      </w:r>
-    </w:p>
-    <w:p>
-      <w:pPr>
-        <w:pStyle w:val="Paragrafoelenco"/>
-        <w:numPr>
-          <w:ilvl w:val="0"/>
-          <w:numId w:val="13"/>
-        </w:numPr>
-      </w:pPr>
-      <w:r>
-        <w:t xml:space="preserve">Aggiunti nuovi parametri da </w:t>
-      </w:r>
-      <w:proofErr w:type="spellStart"/>
-      <w:r>
-        <w:t>Tabelle\Configurazione</w:t>
-      </w:r>
-      <w:proofErr w:type="spellEnd"/>
-      <w:r>
-        <w:t xml:space="preserve"> (</w:t>
-      </w:r>
-      <w:proofErr w:type="spellStart"/>
-      <w:r>
-        <w:t>GIORNI_PAGAMENTO</w:t>
-      </w:r>
-      <w:proofErr w:type="spellEnd"/>
-      <w:r>
-        <w:t>, BANCA da 01 a 04 e IBAN da 01 a 04)</w:t>
-      </w:r>
-    </w:p>
-    <w:p>
-      <w:pPr>
-        <w:pStyle w:val="Sottotitolo"/>
-      </w:pPr>
-    </w:p>
-    <w:p>
-      <w:pPr>
-        <w:pStyle w:val="Sottotitolo"/>
-      </w:pPr>
-      <w:r>
-        <w:t>Versione1.23 del 18/04/2019</w:t>
-      </w:r>
-    </w:p>
-    <w:p>
-      <w:pPr>
-        <w:pStyle w:val="Paragrafoelenco"/>
-        <w:numPr>
-          <w:ilvl w:val="0"/>
-          <w:numId w:val="12"/>
-        </w:numPr>
-      </w:pPr>
-      <w:r>
-        <w:t xml:space="preserve">Aggiunta pagina di gestione valori di configurazione (es. campi IVA, IBAN, indirizzi </w:t>
-      </w:r>
-      <w:proofErr w:type="spellStart"/>
-      <w:r>
-        <w:t>etc</w:t>
-      </w:r>
-      <w:proofErr w:type="spellEnd"/>
-      <w:r>
-        <w:t xml:space="preserve"> </w:t>
-      </w:r>
-      <w:proofErr w:type="spellStart"/>
-      <w:r>
-        <w:t>etc</w:t>
-      </w:r>
-      <w:proofErr w:type="spellEnd"/>
-      <w:r>
-        <w:t xml:space="preserve">), da menu </w:t>
-      </w:r>
-      <w:proofErr w:type="spellStart"/>
-      <w:r>
-        <w:t>TABELLE\Gestione</w:t>
-      </w:r>
-      <w:proofErr w:type="spellEnd"/>
-      <w:r>
-        <w:t xml:space="preserve"> Configurazione</w:t>
-      </w:r>
-    </w:p>
-    <w:p>
-      <w:pPr>
-        <w:pStyle w:val="Sottotitolo"/>
-      </w:pPr>
-    </w:p>
-    <w:p>
-      <w:pPr>
-        <w:pStyle w:val="Sottotitolo"/>
-      </w:pPr>
-      <w:r>
-        <w:t>Versione1.22 del 14/04/2019</w:t>
-      </w:r>
-    </w:p>
-    <w:p>
-      <w:pPr>
-        <w:pStyle w:val="Paragrafoelenco"/>
-        <w:numPr>
-          <w:ilvl w:val="0"/>
-          <w:numId w:val="11"/>
-        </w:numPr>
-      </w:pPr>
-      <w:r>
-        <w:t>Salvataggio e modifica Note Offerta</w:t>
-      </w:r>
-    </w:p>
-    <w:p>
-      <w:pPr>
-        <w:pStyle w:val="Sottotitolo"/>
-      </w:pPr>
-    </w:p>
-    <w:p>
-      <w:pPr>
-        <w:pStyle w:val="Sottotitolo"/>
-      </w:pPr>
-      <w:r>
-        <w:t>Versione1.21 del 13/04/2019</w:t>
-      </w:r>
-    </w:p>
-    <w:p>
-      <w:pPr>
-        <w:pStyle w:val="Paragrafoelenco"/>
-        <w:numPr>
-          <w:ilvl w:val="0"/>
-          <w:numId w:val="10"/>
-        </w:numPr>
-      </w:pPr>
-      <w:r>
-        <w:t>Pagina protocollo sistemato layout ricerca</w:t>
-      </w:r>
-    </w:p>
-    <w:p>
-      <w:pPr>
-        <w:pStyle w:val="Paragrafoelenco"/>
-        <w:numPr>
-          <w:ilvl w:val="0"/>
-          <w:numId w:val="10"/>
-        </w:numPr>
-      </w:pPr>
-      <w:r>
-        <w:t>Pagina protocollo, in apertura visualizza gli ultimi protocolli automaticamente</w:t>
-      </w:r>
-    </w:p>
-    <w:p>
-      <w:pPr>
-        <w:pStyle w:val="Paragrafoelenco"/>
-        <w:numPr>
-          <w:ilvl w:val="0"/>
-          <w:numId w:val="10"/>
-        </w:numPr>
-      </w:pPr>
-      <w:r>
-        <w:t>Iva recuperata da tabella e non più dal singolo articolo</w:t>
-      </w:r>
-    </w:p>
-    <w:p>
-      <w:pPr>
-        <w:pStyle w:val="Paragrafoelenco"/>
-        <w:numPr>
-          <w:ilvl w:val="0"/>
-          <w:numId w:val="10"/>
-        </w:numPr>
-      </w:pPr>
-      <w:r>
-        <w:t xml:space="preserve">Aggiunta immagine </w:t>
-      </w:r>
-      <w:proofErr w:type="spellStart"/>
-      <w:r>
-        <w:t>footer</w:t>
-      </w:r>
-      <w:proofErr w:type="spellEnd"/>
-      <w:r>
-        <w:t xml:space="preserve"> riepilogo offerta</w:t>
-      </w:r>
-    </w:p>
-    <w:p>
-      <w:pPr>
-        <w:pStyle w:val="Sottotitolo"/>
-      </w:pPr>
-    </w:p>
-    <w:p>
-      <w:pPr>
-        <w:pStyle w:val="Sottotitolo"/>
-      </w:pPr>
-      <w:r>
-        <w:t>Versione1.20 del 11/04/2019</w:t>
-      </w:r>
-    </w:p>
-    <w:p>
-      <w:pPr>
-        <w:pStyle w:val="Paragrafoelenco"/>
-        <w:numPr>
-          <w:ilvl w:val="0"/>
-          <w:numId w:val="9"/>
-        </w:numPr>
-      </w:pPr>
-      <w:r>
-        <w:t>Pagina Offerta, risolto malfunzionamento ordinamento articoli</w:t>
-      </w:r>
-    </w:p>
-    <w:p>
-      <w:pPr>
-        <w:pStyle w:val="Paragrafoelenco"/>
-        <w:numPr>
-          <w:ilvl w:val="0"/>
-          <w:numId w:val="9"/>
-        </w:numPr>
-      </w:pPr>
-      <w:r>
-        <w:t xml:space="preserve">Popolato </w:t>
-      </w:r>
-      <w:proofErr w:type="spellStart"/>
-      <w:r>
-        <w:t>footer</w:t>
-      </w:r>
-      <w:proofErr w:type="spellEnd"/>
-      <w:r>
-        <w:t xml:space="preserve"> riepilogo offerta con i dati del cliente</w:t>
-      </w:r>
-    </w:p>
-    <w:p>
-      <w:pPr>
-        <w:pStyle w:val="Paragrafoelenco"/>
-        <w:numPr>
-          <w:ilvl w:val="0"/>
-          <w:numId w:val="9"/>
-        </w:numPr>
-      </w:pPr>
-      <w:r>
-        <w:t>Pagina Protocollo, aggiunto campo di ricerca "Lavorazione"</w:t>
-      </w:r>
-    </w:p>
-    <w:p>
-      <w:pPr>
-        <w:pStyle w:val="Paragrafoelenco"/>
-        <w:numPr>
-          <w:ilvl w:val="0"/>
-          <w:numId w:val="9"/>
-        </w:numPr>
-      </w:pPr>
-      <w:r>
-        <w:t>Pagina Protocollo, aggiunta selezione con calendari a scomparsa sui campi Data</w:t>
-      </w:r>
-    </w:p>
-    <w:p>
-      <w:pPr>
-        <w:pStyle w:val="Sottotitolo"/>
-      </w:pPr>
-    </w:p>
-    <w:p>
-      <w:pPr>
-        <w:pStyle w:val="Sottotitolo"/>
-      </w:pPr>
-      <w:r>
-        <w:t>Versione1.19 del 09/04/2019</w:t>
-      </w:r>
-    </w:p>
-    <w:p>
-      <w:pPr>
-        <w:pStyle w:val="Paragrafoelenco"/>
-        <w:numPr>
-          <w:ilvl w:val="0"/>
-          <w:numId w:val="6"/>
-        </w:numPr>
-      </w:pPr>
-      <w:r>
-        <w:lastRenderedPageBreak/>
-        <w:t>correzione bug tender: modificando un evento che conteneva uno o più tender il salvataggio falliva perché i tender risultavano già impiegati; </w:t>
-      </w:r>
-    </w:p>
-    <w:p>
-      <w:pPr>
-        <w:pStyle w:val="Paragrafoelenco"/>
-        <w:numPr>
-          <w:ilvl w:val="0"/>
-          <w:numId w:val="6"/>
-        </w:numPr>
-      </w:pPr>
-      <w:r>
-        <w:t xml:space="preserve">layout offerta: aumento altezza articoli e sistemazione </w:t>
-      </w:r>
-      <w:proofErr w:type="spellStart"/>
-      <w:r>
-        <w:t>popup</w:t>
-      </w:r>
-      <w:proofErr w:type="spellEnd"/>
-      <w:r>
-        <w:t>;</w:t>
-      </w:r>
-    </w:p>
-    <w:p>
-      <w:pPr>
-        <w:pStyle w:val="Paragrafoelenco"/>
-        <w:numPr>
-          <w:ilvl w:val="0"/>
-          <w:numId w:val="6"/>
-        </w:numPr>
-      </w:pPr>
-      <w:r>
-        <w:t>ordinamento articoli in base a prezzo; </w:t>
-      </w:r>
-    </w:p>
-    <w:p>
-      <w:pPr>
-        <w:pStyle w:val="Paragrafoelenco"/>
-        <w:numPr>
-          <w:ilvl w:val="0"/>
-          <w:numId w:val="6"/>
-        </w:numPr>
-      </w:pPr>
-      <w:r>
-        <w:t>descrizione corta e lunga nelle prime due colonne del riepilogo e della stampa;</w:t>
-      </w:r>
-    </w:p>
-    <w:p>
-      <w:pPr>
-        <w:pStyle w:val="Paragrafoelenco"/>
-        <w:numPr>
-          <w:ilvl w:val="0"/>
-          <w:numId w:val="6"/>
-        </w:numPr>
-      </w:pPr>
-      <w:r>
-        <w:t>salvataggio automatico offerta in fase di visualizzazione riepilogo (allo scopo di generare un protocollo);</w:t>
-      </w:r>
-    </w:p>
-    <w:p>
-      <w:pPr>
-        <w:pStyle w:val="Paragrafoelenco"/>
-        <w:numPr>
-          <w:ilvl w:val="0"/>
-          <w:numId w:val="6"/>
-        </w:numPr>
-      </w:pPr>
-      <w:r>
-        <w:t>formattazione importi con separatore migliaia;</w:t>
-      </w:r>
-    </w:p>
-    <w:p>
-      <w:pPr>
-        <w:pStyle w:val="Paragrafoelenco"/>
-        <w:numPr>
-          <w:ilvl w:val="0"/>
-          <w:numId w:val="6"/>
-        </w:numPr>
-      </w:pPr>
-      <w:r>
-        <w:t>creazione e salvataggio pdf in fase di salvataggio offerta; </w:t>
-      </w:r>
-    </w:p>
-    <w:p>
-      <w:pPr>
-        <w:pStyle w:val="Paragrafoelenco"/>
-        <w:numPr>
-          <w:ilvl w:val="0"/>
-          <w:numId w:val="6"/>
-        </w:numPr>
-      </w:pPr>
-      <w:r>
-        <w:t xml:space="preserve">nome file pdf: </w:t>
-      </w:r>
-      <w:proofErr w:type="spellStart"/>
-      <w:r>
-        <w:t>Offerta_</w:t>
-      </w:r>
-      <w:proofErr w:type="spellEnd"/>
-      <w:r>
-        <w:t>&lt;numero lavorazione&gt;</w:t>
-      </w:r>
-    </w:p>
-    <w:p>
-      <w:pPr>
-        <w:pStyle w:val="Paragrafoelenco"/>
-        <w:numPr>
-          <w:ilvl w:val="0"/>
-          <w:numId w:val="6"/>
-        </w:numPr>
-      </w:pPr>
-      <w:r>
-        <w:t>in fase di creazione/modifica evento non è più possibile passare da un sottotipo risorsa ad un altro </w:t>
-      </w:r>
-    </w:p>
-    <w:p>
-      <w:pPr>
-        <w:pStyle w:val="Paragrafoelenco"/>
-      </w:pPr>
-      <w:r>
-        <w:t>Es. se sto creando un evento per un dipendente non visualizzerò più nell'elenco le tipologie regie o extra; se sto creando un evento per regie o extra non visualizzerò più i dipendenti.</w:t>
-      </w:r>
-    </w:p>
-    <w:p>
-      <w:pPr>
-        <w:pStyle w:val="Paragrafoelenco"/>
-        <w:numPr>
-          <w:ilvl w:val="0"/>
-          <w:numId w:val="6"/>
-        </w:numPr>
-      </w:pPr>
-      <w:r>
-        <w:t xml:space="preserve">Aggiustamenti layout Pagina Articoli </w:t>
-      </w:r>
-    </w:p>
-    <w:p>
-      <w:pPr>
-        <w:pStyle w:val="Paragrafoelenco"/>
-        <w:numPr>
-          <w:ilvl w:val="0"/>
-          <w:numId w:val="6"/>
-        </w:numPr>
-      </w:pPr>
-      <w:r>
-        <w:t>Aggiustamento nomi campi Pagina Protocolli</w:t>
-      </w:r>
-    </w:p>
-    <w:p>
-      <w:pPr>
-        <w:pStyle w:val="Sottotitolo"/>
-      </w:pPr>
-    </w:p>
-    <w:p>
-      <w:pPr>
-        <w:pStyle w:val="Sottotitolo"/>
-      </w:pPr>
-      <w:r>
-        <w:t>Versione1.18 del 07/04/2019</w:t>
-      </w:r>
-    </w:p>
-    <w:p>
-      <w:pPr>
-        <w:pStyle w:val="Paragrafoelenco"/>
-        <w:numPr>
-          <w:ilvl w:val="0"/>
-          <w:numId w:val="6"/>
-        </w:numPr>
-      </w:pPr>
-      <w:r>
-        <w:t>Aggiunti campi Data Inizio Lavorazione e Produzione alla tabella Protocollo</w:t>
-      </w:r>
-    </w:p>
-    <w:p>
-      <w:pPr>
-        <w:pStyle w:val="Paragrafoelenco"/>
-        <w:numPr>
-          <w:ilvl w:val="0"/>
-          <w:numId w:val="6"/>
-        </w:numPr>
-      </w:pPr>
-      <w:r>
-        <w:t>Aggiunti campi ricerca Genere Gruppo e Sottogruppo alla pagina Articoli</w:t>
-      </w:r>
-    </w:p>
-    <w:p>
-      <w:pPr>
-        <w:pStyle w:val="Paragrafoelenco"/>
-        <w:numPr>
-          <w:ilvl w:val="0"/>
-          <w:numId w:val="6"/>
-        </w:numPr>
-      </w:pPr>
-      <w:r>
-        <w:t>Aumentata altezza Descrizione Lunga in pagina Articoli</w:t>
-      </w:r>
-    </w:p>
-    <w:p>
-      <w:pPr>
-        <w:pStyle w:val="Paragrafoelenco"/>
-        <w:numPr>
-          <w:ilvl w:val="0"/>
-          <w:numId w:val="6"/>
-        </w:numPr>
-      </w:pPr>
-      <w:r>
-        <w:t>Invertito ordine Descrizione Breve - Descrizione Lunga in tutte le schermate degli Articoli</w:t>
-      </w:r>
-    </w:p>
-    <w:p>
-      <w:pPr>
-        <w:pStyle w:val="Paragrafoelenco"/>
-        <w:numPr>
-          <w:ilvl w:val="0"/>
-          <w:numId w:val="6"/>
-        </w:numPr>
-      </w:pPr>
-      <w:r>
-        <w:t>Aggiunto campo descrizione agli Articoli Associati</w:t>
-      </w:r>
-    </w:p>
-    <w:p>
-      <w:pPr>
-        <w:pStyle w:val="Paragrafoelenco"/>
-        <w:numPr>
-          <w:ilvl w:val="0"/>
-          <w:numId w:val="6"/>
-        </w:numPr>
-      </w:pPr>
-      <w:r>
-        <w:t>Aggiunta ricerca Codice Lavorazione dalla tabella Agenda su pagina Protocollo</w:t>
-      </w:r>
-    </w:p>
-    <w:p/>
-    <w:p>
-      <w:pPr>
-        <w:pStyle w:val="Sottotitolo"/>
-      </w:pPr>
-      <w:r>
-        <w:t>Versione1.17 del 01/04/2019</w:t>
-      </w:r>
-    </w:p>
-    <w:p>
-      <w:pPr>
-        <w:pStyle w:val="Paragrafoelenco"/>
-        <w:numPr>
-          <w:ilvl w:val="0"/>
-          <w:numId w:val="5"/>
-        </w:numPr>
-      </w:pPr>
-      <w:r>
-        <w:t xml:space="preserve">Modificata grafica </w:t>
-      </w:r>
-      <w:proofErr w:type="spellStart"/>
-      <w:r>
-        <w:t>Tab</w:t>
-      </w:r>
-      <w:proofErr w:type="spellEnd"/>
-      <w:r>
-        <w:t xml:space="preserve"> Offerta</w:t>
-      </w:r>
-    </w:p>
-    <w:p>
-      <w:pPr>
-        <w:pStyle w:val="Paragrafoelenco"/>
-        <w:numPr>
-          <w:ilvl w:val="0"/>
-          <w:numId w:val="5"/>
-        </w:numPr>
-      </w:pPr>
-      <w:r>
-        <w:t>Campi Produzione e Luogo modificabili su evento in fase di Offerta</w:t>
-      </w:r>
-    </w:p>
-    <w:p>
-      <w:pPr>
-        <w:pStyle w:val="Sottotitolo"/>
-      </w:pPr>
-    </w:p>
-    <w:p>
-      <w:pPr>
-        <w:pStyle w:val="Sottotitolo"/>
-      </w:pPr>
-      <w:r>
-        <w:t>Versione1.16 del 30/03/2019</w:t>
-      </w:r>
-    </w:p>
-    <w:p>
-      <w:pPr>
-        <w:pStyle w:val="Paragrafoelenco"/>
-        <w:numPr>
-          <w:ilvl w:val="0"/>
-          <w:numId w:val="4"/>
-        </w:numPr>
-      </w:pPr>
-      <w:r>
-        <w:t>Gestione concorrenza uso Tender (non è possibile utilizzare lo stesso tendere su più eventi nello stesso giorno)</w:t>
-      </w:r>
-    </w:p>
-    <w:p>
-      <w:pPr>
-        <w:pStyle w:val="Paragrafoelenco"/>
-        <w:numPr>
-          <w:ilvl w:val="0"/>
-          <w:numId w:val="4"/>
-        </w:numPr>
-      </w:pPr>
-      <w:r>
-        <w:t>Validazione dei campi appuntamento prima della trasformazione in Offerta (prima era possibile passare in stato Offerta senza valorizzarli).</w:t>
-      </w:r>
-    </w:p>
-    <w:p>
-      <w:pPr>
-        <w:pStyle w:val="Sottotitolo"/>
-      </w:pPr>
-    </w:p>
-    <w:p>
-      <w:pPr>
-        <w:pStyle w:val="Sottotitolo"/>
-      </w:pPr>
-      <w:r>
-        <w:t>Versione1.15 del 28/03/2019</w:t>
-      </w:r>
-    </w:p>
-    <w:p>
-      <w:pPr>
-        <w:pStyle w:val="Paragrafoelenco"/>
-        <w:numPr>
-          <w:ilvl w:val="0"/>
-          <w:numId w:val="4"/>
-        </w:numPr>
-      </w:pPr>
-      <w:r>
-        <w:t>Campo nota ingrandito su Agenda</w:t>
-      </w:r>
-    </w:p>
-    <w:p>
-      <w:pPr>
-        <w:pStyle w:val="Paragrafoelenco"/>
-        <w:numPr>
-          <w:ilvl w:val="0"/>
-          <w:numId w:val="4"/>
-        </w:numPr>
-      </w:pPr>
-      <w:r>
-        <w:t xml:space="preserve">Disabilitata eliminazione da </w:t>
-      </w:r>
-      <w:proofErr w:type="spellStart"/>
-      <w:r>
-        <w:t>tab</w:t>
-      </w:r>
-      <w:proofErr w:type="spellEnd"/>
-      <w:r>
-        <w:t xml:space="preserve"> appuntamento se evento in stato di offerta</w:t>
-      </w:r>
-    </w:p>
-    <w:p>
-      <w:pPr>
-        <w:pStyle w:val="Paragrafoelenco"/>
-        <w:numPr>
-          <w:ilvl w:val="0"/>
-          <w:numId w:val="4"/>
-        </w:numPr>
-      </w:pPr>
-      <w:r>
-        <w:t xml:space="preserve">Risolto problema stampa PDF da </w:t>
-      </w:r>
-      <w:proofErr w:type="spellStart"/>
-      <w:r>
-        <w:t>Chrome</w:t>
-      </w:r>
-      <w:proofErr w:type="spellEnd"/>
-    </w:p>
-    <w:p>
-      <w:pPr>
-        <w:pStyle w:val="Sottotitolo"/>
-      </w:pPr>
-    </w:p>
-    <w:p>
-      <w:pPr>
-        <w:pStyle w:val="Sottotitolo"/>
-      </w:pPr>
-      <w:r>
-        <w:lastRenderedPageBreak/>
         <w:t>Versione1.14 del 2</w:t>
       </w:r>
       <w:r>
@@ -3815,6 +3834,7 @@
   <w:style w:type="character" w:default="1" w:styleId="Carpredefinitoparagrafo">
     <w:name w:val="Default Paragraph Font"/>
     <w:uiPriority w:val="1"/>
+    <w:semiHidden/>
     <w:unhideWhenUsed/>
   </w:style>
   <w:style w:type="table" w:default="1" w:styleId="Tabellanormale">
@@ -4240,7 +4260,7 @@
   <a:extraClrSchemeLst/>
   <a:extLst>
     <a:ext uri="{05A4C25C-085E-4340-85A3-A5531E510DB2}">
-      <thm15:themeFamily xmlns="" xmlns:thm15="http://schemas.microsoft.com/office/thememl/2012/main" name="Office Theme" id="{62F939B6-93AF-4DB8-9C6B-D6C7DFDC589F}" vid="{4A3C46E8-61CC-4603-A589-7422A47A8E4A}"/>
+      <thm15:themeFamily xmlns:thm15="http://schemas.microsoft.com/office/thememl/2012/main" xmlns="" name="Office Theme" id="{62F939B6-93AF-4DB8-9C6B-D6C7DFDC589F}" vid="{4A3C46E8-61CC-4603-A589-7422A47A8E4A}"/>
     </a:ext>
   </a:extLst>
 </a:theme>

</xml_diff>

<commit_message>
aggiunto numero pagine a riepilogo, corretto bug aggiornamento note riepilogo
</commit_message>
<xml_diff>
--- a/VideoSystemWeb/DOCUMENTI/HELP/HELP VIDEOSYSTEM.docx
+++ b/VideoSystemWeb/DOCUMENTI/HELP/HELP VIDEOSYSTEM.docx
@@ -6,6 +6,33 @@
       <w:pPr>
         <w:pStyle w:val="Sottotitolo"/>
       </w:pPr>
+      <w:r>
+        <w:t>Versione 1.34 del 31/07/2019</w:t>
+      </w:r>
+    </w:p>
+    <w:p>
+      <w:pPr>
+        <w:pStyle w:val="Paragrafoelenco"/>
+        <w:numPr>
+          <w:ilvl w:val="0"/>
+          <w:numId w:val="20"/>
+        </w:numPr>
+      </w:pPr>
+      <w:r>
+        <w:t>Aggiunto n. pagine a riepilogo</w:t>
+      </w:r>
+    </w:p>
+    <w:p>
+      <w:pPr>
+        <w:pStyle w:val="Paragrafoelenco"/>
+        <w:numPr>
+          <w:ilvl w:val="0"/>
+          <w:numId w:val="20"/>
+        </w:numPr>
+      </w:pPr>
+      <w:r>
+        <w:t>Aggiornamento pdf riepilogo dopo modifica note</w:t>
+      </w:r>
     </w:p>
     <w:p>
       <w:pPr>
@@ -289,6 +316,7 @@
         <w:pStyle w:val="Sottotitolo"/>
       </w:pPr>
       <w:r>
+        <w:lastRenderedPageBreak/>
         <w:t>Versione1.26 del 27/04/2019</w:t>
       </w:r>
     </w:p>
@@ -301,16 +329,396 @@
         </w:numPr>
       </w:pPr>
       <w:r>
+        <w:t>Aggiunta Gestione Password di accesso dimenticata con generazione nuova password ed  invio</w:t>
+      </w:r>
+    </w:p>
+    <w:p>
+      <w:pPr>
+        <w:pStyle w:val="Paragrafoelenco"/>
+      </w:pPr>
+      <w:r>
+        <w:t xml:space="preserve"> e-mail.</w:t>
+      </w:r>
+    </w:p>
+    <w:p>
+      <w:pPr>
+        <w:pStyle w:val="Sottotitolo"/>
+      </w:pPr>
+    </w:p>
+    <w:p>
+      <w:pPr>
+        <w:pStyle w:val="Sottotitolo"/>
+      </w:pPr>
+      <w:r>
+        <w:t>Versione1.25 del 24/04/2019</w:t>
+      </w:r>
+    </w:p>
+    <w:p>
+      <w:pPr>
+        <w:pStyle w:val="Paragrafoelenco"/>
+        <w:numPr>
+          <w:ilvl w:val="0"/>
+          <w:numId w:val="14"/>
+        </w:numPr>
+      </w:pPr>
+      <w:r>
+        <w:t>Aggiunta Gestione Utenti (menù in alto a destra Gestione Utenze/Utenti)</w:t>
+      </w:r>
+    </w:p>
+    <w:p>
+      <w:pPr>
+        <w:pStyle w:val="Sottotitolo"/>
+      </w:pPr>
+    </w:p>
+    <w:p>
+      <w:pPr>
+        <w:pStyle w:val="Sottotitolo"/>
+      </w:pPr>
+      <w:r>
+        <w:t>Versione1.24 del 22/04/2019</w:t>
+      </w:r>
+    </w:p>
+    <w:p>
+      <w:pPr>
+        <w:pStyle w:val="Paragrafoelenco"/>
+        <w:numPr>
+          <w:ilvl w:val="0"/>
+          <w:numId w:val="13"/>
+        </w:numPr>
+      </w:pPr>
+      <w:r>
+        <w:t>Riorganizzazione menù</w:t>
+      </w:r>
+    </w:p>
+    <w:p>
+      <w:pPr>
+        <w:pStyle w:val="Paragrafoelenco"/>
+        <w:numPr>
+          <w:ilvl w:val="0"/>
+          <w:numId w:val="13"/>
+        </w:numPr>
+      </w:pPr>
+      <w:r>
+        <w:t>Aggiunta gestione Tabella Qualifiche Personale</w:t>
+      </w:r>
+    </w:p>
+    <w:p>
+      <w:pPr>
+        <w:pStyle w:val="Paragrafoelenco"/>
+        <w:numPr>
+          <w:ilvl w:val="0"/>
+          <w:numId w:val="13"/>
+        </w:numPr>
+      </w:pPr>
+      <w:r>
+        <w:t>Aggiunta gestione Tabella Tipologie Clienti/Fornitori</w:t>
+      </w:r>
+    </w:p>
+    <w:p>
+      <w:pPr>
+        <w:pStyle w:val="Paragrafoelenco"/>
+        <w:numPr>
+          <w:ilvl w:val="0"/>
+          <w:numId w:val="13"/>
+        </w:numPr>
+      </w:pPr>
+      <w:r>
+        <w:t>Aggiunta gestione Tabella Tipi Protocolli</w:t>
+      </w:r>
+    </w:p>
+    <w:p>
+      <w:pPr>
+        <w:pStyle w:val="Paragrafoelenco"/>
+        <w:numPr>
+          <w:ilvl w:val="0"/>
+          <w:numId w:val="13"/>
+        </w:numPr>
+      </w:pPr>
+      <w:r>
+        <w:t>Aggiunta gestione Tabella Tipi Lavorazione</w:t>
+      </w:r>
+    </w:p>
+    <w:p>
+      <w:pPr>
+        <w:pStyle w:val="Paragrafoelenco"/>
+        <w:numPr>
+          <w:ilvl w:val="0"/>
+          <w:numId w:val="13"/>
+        </w:numPr>
+      </w:pPr>
+      <w:r>
+        <w:t>Aggiunti nuovi colori per Intestazione Colonne agenda</w:t>
+      </w:r>
+      <w:r>
+        <w:t xml:space="preserve"> </w:t>
+      </w:r>
+      <w:r>
+        <w:t>da menù Tabelle/Colonne Agenda</w:t>
+      </w:r>
+    </w:p>
+    <w:p>
+      <w:pPr>
+        <w:pStyle w:val="Paragrafoelenco"/>
+        <w:numPr>
+          <w:ilvl w:val="0"/>
+          <w:numId w:val="13"/>
+        </w:numPr>
+      </w:pPr>
+      <w:r>
+        <w:t xml:space="preserve">Aggiunta possibilità di ordinare le colonne agenda </w:t>
+      </w:r>
+      <w:r>
+        <w:t xml:space="preserve">da menù Tabelle/Colonne Agenda tramite il nuovo campo Ordinamento </w:t>
+      </w:r>
+      <w:r>
+        <w:t>(</w:t>
+      </w:r>
+      <w:r>
+        <w:t xml:space="preserve">la modifica non è </w:t>
+      </w:r>
+      <w:r>
+        <w:t>ancora visibile dall'agenda)</w:t>
+      </w:r>
+    </w:p>
+    <w:p>
+      <w:pPr>
+        <w:pStyle w:val="Paragrafoelenco"/>
+        <w:numPr>
+          <w:ilvl w:val="0"/>
+          <w:numId w:val="13"/>
+        </w:numPr>
+      </w:pPr>
+      <w:r>
+        <w:t xml:space="preserve">Aggiunti nuovi parametri da </w:t>
+      </w:r>
+      <w:proofErr w:type="spellStart"/>
+      <w:r>
+        <w:t>Tabelle\Configurazione</w:t>
+      </w:r>
+      <w:proofErr w:type="spellEnd"/>
+      <w:r>
+        <w:t xml:space="preserve"> (</w:t>
+      </w:r>
+      <w:proofErr w:type="spellStart"/>
+      <w:r>
+        <w:t>GIORNI_PAGAMENTO</w:t>
+      </w:r>
+      <w:proofErr w:type="spellEnd"/>
+      <w:r>
+        <w:t>, BANCA da 01 a 04 e IBAN da 01 a 04)</w:t>
+      </w:r>
+    </w:p>
+    <w:p>
+      <w:pPr>
+        <w:pStyle w:val="Sottotitolo"/>
+      </w:pPr>
+    </w:p>
+    <w:p>
+      <w:pPr>
+        <w:pStyle w:val="Sottotitolo"/>
+      </w:pPr>
+      <w:r>
+        <w:t>Versione1.23 del 18/04/2019</w:t>
+      </w:r>
+    </w:p>
+    <w:p>
+      <w:pPr>
+        <w:pStyle w:val="Paragrafoelenco"/>
+        <w:numPr>
+          <w:ilvl w:val="0"/>
+          <w:numId w:val="12"/>
+        </w:numPr>
+      </w:pPr>
+      <w:r>
+        <w:t xml:space="preserve">Aggiunta pagina di gestione valori di configurazione (es. campi IVA, IBAN, indirizzi </w:t>
+      </w:r>
+      <w:proofErr w:type="spellStart"/>
+      <w:r>
+        <w:t>etc</w:t>
+      </w:r>
+      <w:proofErr w:type="spellEnd"/>
+      <w:r>
+        <w:t xml:space="preserve"> </w:t>
+      </w:r>
+      <w:proofErr w:type="spellStart"/>
+      <w:r>
+        <w:t>etc</w:t>
+      </w:r>
+      <w:proofErr w:type="spellEnd"/>
+      <w:r>
+        <w:t xml:space="preserve">), da menu </w:t>
+      </w:r>
+      <w:proofErr w:type="spellStart"/>
+      <w:r>
+        <w:t>TABELLE\Gestione</w:t>
+      </w:r>
+      <w:proofErr w:type="spellEnd"/>
+      <w:r>
+        <w:t xml:space="preserve"> Configurazione</w:t>
+      </w:r>
+    </w:p>
+    <w:p>
+      <w:pPr>
+        <w:pStyle w:val="Sottotitolo"/>
+      </w:pPr>
+    </w:p>
+    <w:p>
+      <w:pPr>
+        <w:pStyle w:val="Sottotitolo"/>
+      </w:pPr>
+      <w:r>
+        <w:t>Versione1.22 del 14/04/2019</w:t>
+      </w:r>
+    </w:p>
+    <w:p>
+      <w:pPr>
+        <w:pStyle w:val="Paragrafoelenco"/>
+        <w:numPr>
+          <w:ilvl w:val="0"/>
+          <w:numId w:val="11"/>
+        </w:numPr>
+      </w:pPr>
+      <w:r>
+        <w:t>Salvataggio e modifica Note Offerta</w:t>
+      </w:r>
+    </w:p>
+    <w:p>
+      <w:pPr>
+        <w:pStyle w:val="Sottotitolo"/>
+      </w:pPr>
+    </w:p>
+    <w:p>
+      <w:pPr>
+        <w:pStyle w:val="Sottotitolo"/>
+      </w:pPr>
+      <w:r>
+        <w:t>Versione1.21 del 13/04/2019</w:t>
+      </w:r>
+    </w:p>
+    <w:p>
+      <w:pPr>
+        <w:pStyle w:val="Paragrafoelenco"/>
+        <w:numPr>
+          <w:ilvl w:val="0"/>
+          <w:numId w:val="10"/>
+        </w:numPr>
+      </w:pPr>
+      <w:r>
+        <w:t>Pagina protocollo sistemato layout ricerca</w:t>
+      </w:r>
+    </w:p>
+    <w:p>
+      <w:pPr>
+        <w:pStyle w:val="Paragrafoelenco"/>
+        <w:numPr>
+          <w:ilvl w:val="0"/>
+          <w:numId w:val="10"/>
+        </w:numPr>
+      </w:pPr>
+      <w:r>
+        <w:t>Pagina protocollo, in apertura visualizza gli ultimi protocolli automaticamente</w:t>
+      </w:r>
+    </w:p>
+    <w:p>
+      <w:pPr>
+        <w:pStyle w:val="Paragrafoelenco"/>
+        <w:numPr>
+          <w:ilvl w:val="0"/>
+          <w:numId w:val="10"/>
+        </w:numPr>
+      </w:pPr>
+      <w:r>
+        <w:t>Iva recuperata da tabella e non più dal singolo articolo</w:t>
+      </w:r>
+    </w:p>
+    <w:p>
+      <w:pPr>
+        <w:pStyle w:val="Paragrafoelenco"/>
+        <w:numPr>
+          <w:ilvl w:val="0"/>
+          <w:numId w:val="10"/>
+        </w:numPr>
+      </w:pPr>
+      <w:r>
+        <w:t xml:space="preserve">Aggiunta immagine </w:t>
+      </w:r>
+      <w:proofErr w:type="spellStart"/>
+      <w:r>
+        <w:t>footer</w:t>
+      </w:r>
+      <w:proofErr w:type="spellEnd"/>
+      <w:r>
+        <w:t xml:space="preserve"> riepilogo offerta</w:t>
+      </w:r>
+    </w:p>
+    <w:p>
+      <w:pPr>
+        <w:pStyle w:val="Sottotitolo"/>
+      </w:pPr>
+    </w:p>
+    <w:p>
+      <w:pPr>
+        <w:pStyle w:val="Sottotitolo"/>
+      </w:pPr>
+      <w:r>
+        <w:t>Versione1.20 del 11/04/2019</w:t>
+      </w:r>
+    </w:p>
+    <w:p>
+      <w:pPr>
+        <w:pStyle w:val="Paragrafoelenco"/>
+        <w:numPr>
+          <w:ilvl w:val="0"/>
+          <w:numId w:val="9"/>
+        </w:numPr>
+      </w:pPr>
+      <w:r>
+        <w:t>Pagina Offerta, risolto malfunzionamento ordinamento articoli</w:t>
+      </w:r>
+    </w:p>
+    <w:p>
+      <w:pPr>
+        <w:pStyle w:val="Paragrafoelenco"/>
+        <w:numPr>
+          <w:ilvl w:val="0"/>
+          <w:numId w:val="9"/>
+        </w:numPr>
+      </w:pPr>
+      <w:r>
+        <w:t xml:space="preserve">Popolato </w:t>
+      </w:r>
+      <w:proofErr w:type="spellStart"/>
+      <w:r>
+        <w:t>footer</w:t>
+      </w:r>
+      <w:proofErr w:type="spellEnd"/>
+      <w:r>
+        <w:t xml:space="preserve"> riepilogo offerta con i dati del cliente</w:t>
+      </w:r>
+    </w:p>
+    <w:p>
+      <w:pPr>
+        <w:pStyle w:val="Paragrafoelenco"/>
+        <w:numPr>
+          <w:ilvl w:val="0"/>
+          <w:numId w:val="9"/>
+        </w:numPr>
+      </w:pPr>
+      <w:r>
+        <w:t>Pagina Protocollo, aggiunto campo di ricerca "Lavorazione"</w:t>
+      </w:r>
+    </w:p>
+    <w:p>
+      <w:pPr>
+        <w:pStyle w:val="Paragrafoelenco"/>
+        <w:numPr>
+          <w:ilvl w:val="0"/>
+          <w:numId w:val="9"/>
+        </w:numPr>
+      </w:pPr>
+      <w:r>
         <w:lastRenderedPageBreak/>
-        <w:t>Aggiunta Gestione Password di accesso dimenticata con generazione nuova password ed  invio</w:t>
-      </w:r>
-    </w:p>
-    <w:p>
-      <w:pPr>
-        <w:pStyle w:val="Paragrafoelenco"/>
-      </w:pPr>
-      <w:r>
-        <w:t xml:space="preserve"> e-mail.</w:t>
+        <w:t>Pagina Protocollo, aggiunta selezione con calendari a scomparsa sui campi Data</w:t>
       </w:r>
     </w:p>
     <w:p>
@@ -323,19 +731,163 @@
         <w:pStyle w:val="Sottotitolo"/>
       </w:pPr>
       <w:r>
-        <w:t>Versione1.25 del 24/04/2019</w:t>
-      </w:r>
-    </w:p>
-    <w:p>
-      <w:pPr>
-        <w:pStyle w:val="Paragrafoelenco"/>
-        <w:numPr>
-          <w:ilvl w:val="0"/>
-          <w:numId w:val="14"/>
-        </w:numPr>
-      </w:pPr>
-      <w:r>
-        <w:t>Aggiunta Gestione Utenti (menù in alto a destra Gestione Utenze/Utenti)</w:t>
+        <w:t>Versione1.19 del 09/04/2019</w:t>
+      </w:r>
+    </w:p>
+    <w:p>
+      <w:pPr>
+        <w:pStyle w:val="Paragrafoelenco"/>
+        <w:numPr>
+          <w:ilvl w:val="0"/>
+          <w:numId w:val="6"/>
+        </w:numPr>
+      </w:pPr>
+      <w:r>
+        <w:t>correzione bug tender: modificando un evento che conteneva uno o più tender il salvataggio falliva perché i tender risultavano già impiegati; </w:t>
+      </w:r>
+    </w:p>
+    <w:p>
+      <w:pPr>
+        <w:pStyle w:val="Paragrafoelenco"/>
+        <w:numPr>
+          <w:ilvl w:val="0"/>
+          <w:numId w:val="6"/>
+        </w:numPr>
+      </w:pPr>
+      <w:r>
+        <w:t xml:space="preserve">layout offerta: aumento altezza articoli e sistemazione </w:t>
+      </w:r>
+      <w:proofErr w:type="spellStart"/>
+      <w:r>
+        <w:t>popup</w:t>
+      </w:r>
+      <w:proofErr w:type="spellEnd"/>
+      <w:r>
+        <w:t>;</w:t>
+      </w:r>
+    </w:p>
+    <w:p>
+      <w:pPr>
+        <w:pStyle w:val="Paragrafoelenco"/>
+        <w:numPr>
+          <w:ilvl w:val="0"/>
+          <w:numId w:val="6"/>
+        </w:numPr>
+      </w:pPr>
+      <w:r>
+        <w:t>ordinamento articoli in base a prezzo; </w:t>
+      </w:r>
+    </w:p>
+    <w:p>
+      <w:pPr>
+        <w:pStyle w:val="Paragrafoelenco"/>
+        <w:numPr>
+          <w:ilvl w:val="0"/>
+          <w:numId w:val="6"/>
+        </w:numPr>
+      </w:pPr>
+      <w:r>
+        <w:t>descrizione corta e lunga nelle prime due colonne del riepilogo e della stampa;</w:t>
+      </w:r>
+    </w:p>
+    <w:p>
+      <w:pPr>
+        <w:pStyle w:val="Paragrafoelenco"/>
+        <w:numPr>
+          <w:ilvl w:val="0"/>
+          <w:numId w:val="6"/>
+        </w:numPr>
+      </w:pPr>
+      <w:r>
+        <w:t>salvataggio automatico offerta in fase di visualizzazione riepilogo (allo scopo di generare un protocollo);</w:t>
+      </w:r>
+    </w:p>
+    <w:p>
+      <w:pPr>
+        <w:pStyle w:val="Paragrafoelenco"/>
+        <w:numPr>
+          <w:ilvl w:val="0"/>
+          <w:numId w:val="6"/>
+        </w:numPr>
+      </w:pPr>
+      <w:r>
+        <w:t>formattazione importi con separatore migliaia;</w:t>
+      </w:r>
+    </w:p>
+    <w:p>
+      <w:pPr>
+        <w:pStyle w:val="Paragrafoelenco"/>
+        <w:numPr>
+          <w:ilvl w:val="0"/>
+          <w:numId w:val="6"/>
+        </w:numPr>
+      </w:pPr>
+      <w:r>
+        <w:t>creazione e salvataggio pdf in fase di salvataggio offerta; </w:t>
+      </w:r>
+    </w:p>
+    <w:p>
+      <w:pPr>
+        <w:pStyle w:val="Paragrafoelenco"/>
+        <w:numPr>
+          <w:ilvl w:val="0"/>
+          <w:numId w:val="6"/>
+        </w:numPr>
+      </w:pPr>
+      <w:r>
+        <w:t xml:space="preserve">nome file pdf: </w:t>
+      </w:r>
+      <w:proofErr w:type="spellStart"/>
+      <w:r>
+        <w:t>Offerta_</w:t>
+      </w:r>
+      <w:proofErr w:type="spellEnd"/>
+      <w:r>
+        <w:t>&lt;numero lavorazione&gt;</w:t>
+      </w:r>
+    </w:p>
+    <w:p>
+      <w:pPr>
+        <w:pStyle w:val="Paragrafoelenco"/>
+        <w:numPr>
+          <w:ilvl w:val="0"/>
+          <w:numId w:val="6"/>
+        </w:numPr>
+      </w:pPr>
+      <w:r>
+        <w:t>in fase di creazione/modifica evento non è più possibile passare da un sottotipo risorsa ad un altro </w:t>
+      </w:r>
+    </w:p>
+    <w:p>
+      <w:pPr>
+        <w:pStyle w:val="Paragrafoelenco"/>
+      </w:pPr>
+      <w:r>
+        <w:t>Es. se sto creando un evento per un dipendente non visualizzerò più nell'elenco le tipologie regie o extra; se sto creando un evento per regie o extra non visualizzerò più i dipendenti.</w:t>
+      </w:r>
+    </w:p>
+    <w:p>
+      <w:pPr>
+        <w:pStyle w:val="Paragrafoelenco"/>
+        <w:numPr>
+          <w:ilvl w:val="0"/>
+          <w:numId w:val="6"/>
+        </w:numPr>
+      </w:pPr>
+      <w:r>
+        <w:t xml:space="preserve">Aggiustamenti layout Pagina Articoli </w:t>
+      </w:r>
+    </w:p>
+    <w:p>
+      <w:pPr>
+        <w:pStyle w:val="Paragrafoelenco"/>
+        <w:numPr>
+          <w:ilvl w:val="0"/>
+          <w:numId w:val="6"/>
+        </w:numPr>
+      </w:pPr>
+      <w:r>
+        <w:t>Aggiustamento nomi campi Pagina Protocolli</w:t>
       </w:r>
     </w:p>
     <w:p>
@@ -348,657 +900,203 @@
         <w:pStyle w:val="Sottotitolo"/>
       </w:pPr>
       <w:r>
-        <w:t>Versione1.24 del 22/04/2019</w:t>
-      </w:r>
-    </w:p>
-    <w:p>
-      <w:pPr>
-        <w:pStyle w:val="Paragrafoelenco"/>
-        <w:numPr>
-          <w:ilvl w:val="0"/>
-          <w:numId w:val="13"/>
-        </w:numPr>
-      </w:pPr>
-      <w:r>
-        <w:t>Riorganizzazione menù</w:t>
-      </w:r>
-    </w:p>
-    <w:p>
-      <w:pPr>
-        <w:pStyle w:val="Paragrafoelenco"/>
-        <w:numPr>
-          <w:ilvl w:val="0"/>
-          <w:numId w:val="13"/>
-        </w:numPr>
-      </w:pPr>
-      <w:r>
-        <w:t>Aggiunta gestione Tabella Qualifiche Personale</w:t>
-      </w:r>
-    </w:p>
-    <w:p>
-      <w:pPr>
-        <w:pStyle w:val="Paragrafoelenco"/>
-        <w:numPr>
-          <w:ilvl w:val="0"/>
-          <w:numId w:val="13"/>
-        </w:numPr>
-      </w:pPr>
-      <w:r>
-        <w:t>Aggiunta gestione Tabella Tipologie Clienti/Fornitori</w:t>
-      </w:r>
-    </w:p>
-    <w:p>
-      <w:pPr>
-        <w:pStyle w:val="Paragrafoelenco"/>
-        <w:numPr>
-          <w:ilvl w:val="0"/>
-          <w:numId w:val="13"/>
-        </w:numPr>
-      </w:pPr>
-      <w:r>
-        <w:t>Aggiunta gestione Tabella Tipi Protocolli</w:t>
-      </w:r>
-    </w:p>
-    <w:p>
-      <w:pPr>
-        <w:pStyle w:val="Paragrafoelenco"/>
-        <w:numPr>
-          <w:ilvl w:val="0"/>
-          <w:numId w:val="13"/>
-        </w:numPr>
-      </w:pPr>
-      <w:r>
-        <w:t>Aggiunta gestione Tabella Tipi Lavorazione</w:t>
-      </w:r>
-    </w:p>
-    <w:p>
-      <w:pPr>
-        <w:pStyle w:val="Paragrafoelenco"/>
-        <w:numPr>
-          <w:ilvl w:val="0"/>
-          <w:numId w:val="13"/>
-        </w:numPr>
-      </w:pPr>
-      <w:r>
-        <w:t>Aggiunti nuovi colori per Intestazione Colonne agenda</w:t>
-      </w:r>
-      <w:r>
-        <w:t xml:space="preserve"> </w:t>
-      </w:r>
-      <w:r>
-        <w:t>da menù Tabelle/Colonne Agenda</w:t>
-      </w:r>
-    </w:p>
-    <w:p>
-      <w:pPr>
-        <w:pStyle w:val="Paragrafoelenco"/>
-        <w:numPr>
-          <w:ilvl w:val="0"/>
-          <w:numId w:val="13"/>
-        </w:numPr>
-      </w:pPr>
-      <w:r>
-        <w:t xml:space="preserve">Aggiunta possibilità di ordinare le colonne agenda </w:t>
-      </w:r>
-      <w:r>
-        <w:t xml:space="preserve">da menù Tabelle/Colonne Agenda tramite il nuovo campo Ordinamento </w:t>
-      </w:r>
-      <w:r>
-        <w:t>(</w:t>
-      </w:r>
-      <w:r>
-        <w:t xml:space="preserve">la modifica non è </w:t>
-      </w:r>
-      <w:r>
-        <w:t>ancora visibile dall'agenda)</w:t>
-      </w:r>
-    </w:p>
-    <w:p>
-      <w:pPr>
-        <w:pStyle w:val="Paragrafoelenco"/>
-        <w:numPr>
-          <w:ilvl w:val="0"/>
-          <w:numId w:val="13"/>
-        </w:numPr>
-      </w:pPr>
-      <w:r>
-        <w:t xml:space="preserve">Aggiunti nuovi parametri da </w:t>
+        <w:t>Versione1.18 del 07/04/2019</w:t>
+      </w:r>
+    </w:p>
+    <w:p>
+      <w:pPr>
+        <w:pStyle w:val="Paragrafoelenco"/>
+        <w:numPr>
+          <w:ilvl w:val="0"/>
+          <w:numId w:val="6"/>
+        </w:numPr>
+      </w:pPr>
+      <w:r>
+        <w:t>Aggiunti campi Data Inizio Lavorazione e Produzione alla tabella Protocollo</w:t>
+      </w:r>
+    </w:p>
+    <w:p>
+      <w:pPr>
+        <w:pStyle w:val="Paragrafoelenco"/>
+        <w:numPr>
+          <w:ilvl w:val="0"/>
+          <w:numId w:val="6"/>
+        </w:numPr>
+      </w:pPr>
+      <w:r>
+        <w:t>Aggiunti campi ricerca Genere Gruppo e Sottogruppo alla pagina Articoli</w:t>
+      </w:r>
+    </w:p>
+    <w:p>
+      <w:pPr>
+        <w:pStyle w:val="Paragrafoelenco"/>
+        <w:numPr>
+          <w:ilvl w:val="0"/>
+          <w:numId w:val="6"/>
+        </w:numPr>
+      </w:pPr>
+      <w:r>
+        <w:t>Aumentata altezza Descrizione Lunga in pagina Articoli</w:t>
+      </w:r>
+    </w:p>
+    <w:p>
+      <w:pPr>
+        <w:pStyle w:val="Paragrafoelenco"/>
+        <w:numPr>
+          <w:ilvl w:val="0"/>
+          <w:numId w:val="6"/>
+        </w:numPr>
+      </w:pPr>
+      <w:r>
+        <w:t>Invertito ordine Descrizione Breve - Descrizione Lunga in tutte le schermate degli Articoli</w:t>
+      </w:r>
+    </w:p>
+    <w:p>
+      <w:pPr>
+        <w:pStyle w:val="Paragrafoelenco"/>
+        <w:numPr>
+          <w:ilvl w:val="0"/>
+          <w:numId w:val="6"/>
+        </w:numPr>
+      </w:pPr>
+      <w:r>
+        <w:t>Aggiunto campo descrizione agli Articoli Associati</w:t>
+      </w:r>
+    </w:p>
+    <w:p>
+      <w:pPr>
+        <w:pStyle w:val="Paragrafoelenco"/>
+        <w:numPr>
+          <w:ilvl w:val="0"/>
+          <w:numId w:val="6"/>
+        </w:numPr>
+      </w:pPr>
+      <w:r>
+        <w:t>Aggiunta ricerca Codice Lavorazione dalla tabella Agenda su pagina Protocollo</w:t>
+      </w:r>
+    </w:p>
+    <w:p/>
+    <w:p>
+      <w:pPr>
+        <w:pStyle w:val="Sottotitolo"/>
+      </w:pPr>
+      <w:r>
+        <w:t>Versione1.17 del 01/04/2019</w:t>
+      </w:r>
+    </w:p>
+    <w:p>
+      <w:pPr>
+        <w:pStyle w:val="Paragrafoelenco"/>
+        <w:numPr>
+          <w:ilvl w:val="0"/>
+          <w:numId w:val="5"/>
+        </w:numPr>
+      </w:pPr>
+      <w:r>
+        <w:t xml:space="preserve">Modificata grafica </w:t>
       </w:r>
       <w:proofErr w:type="spellStart"/>
       <w:r>
-        <w:t>Tabelle\Configurazione</w:t>
+        <w:t>Tab</w:t>
       </w:r>
       <w:proofErr w:type="spellEnd"/>
       <w:r>
-        <w:t xml:space="preserve"> (</w:t>
+        <w:t xml:space="preserve"> Offerta</w:t>
+      </w:r>
+    </w:p>
+    <w:p>
+      <w:pPr>
+        <w:pStyle w:val="Paragrafoelenco"/>
+        <w:numPr>
+          <w:ilvl w:val="0"/>
+          <w:numId w:val="5"/>
+        </w:numPr>
+      </w:pPr>
+      <w:r>
+        <w:t>Campi Produzione e Luogo modificabili su evento in fase di Offerta</w:t>
+      </w:r>
+    </w:p>
+    <w:p>
+      <w:pPr>
+        <w:pStyle w:val="Sottotitolo"/>
+      </w:pPr>
+    </w:p>
+    <w:p>
+      <w:pPr>
+        <w:pStyle w:val="Sottotitolo"/>
+      </w:pPr>
+      <w:r>
+        <w:t>Versione1.16 del 30/03/2019</w:t>
+      </w:r>
+    </w:p>
+    <w:p>
+      <w:pPr>
+        <w:pStyle w:val="Paragrafoelenco"/>
+        <w:numPr>
+          <w:ilvl w:val="0"/>
+          <w:numId w:val="4"/>
+        </w:numPr>
+      </w:pPr>
+      <w:r>
+        <w:t>Gestione concorrenza uso Tender (non è possibile utilizzare lo stesso tendere su più eventi nello stesso giorno)</w:t>
+      </w:r>
+    </w:p>
+    <w:p>
+      <w:pPr>
+        <w:pStyle w:val="Paragrafoelenco"/>
+        <w:numPr>
+          <w:ilvl w:val="0"/>
+          <w:numId w:val="4"/>
+        </w:numPr>
+      </w:pPr>
+      <w:r>
+        <w:t>Validazione dei campi appuntamento prima della trasformazione in Offerta (prima era possibile passare in stato Offerta senza valorizzarli).</w:t>
+      </w:r>
+    </w:p>
+    <w:p>
+      <w:pPr>
+        <w:pStyle w:val="Sottotitolo"/>
+      </w:pPr>
+    </w:p>
+    <w:p>
+      <w:pPr>
+        <w:pStyle w:val="Sottotitolo"/>
+      </w:pPr>
+      <w:r>
+        <w:t>Versione1.15 del 28/03/2019</w:t>
+      </w:r>
+    </w:p>
+    <w:p>
+      <w:pPr>
+        <w:pStyle w:val="Paragrafoelenco"/>
+        <w:numPr>
+          <w:ilvl w:val="0"/>
+          <w:numId w:val="4"/>
+        </w:numPr>
+      </w:pPr>
+      <w:r>
+        <w:t>Campo nota ingrandito su Agenda</w:t>
+      </w:r>
+    </w:p>
+    <w:p>
+      <w:pPr>
+        <w:pStyle w:val="Paragrafoelenco"/>
+        <w:numPr>
+          <w:ilvl w:val="0"/>
+          <w:numId w:val="4"/>
+        </w:numPr>
+      </w:pPr>
+      <w:r>
+        <w:lastRenderedPageBreak/>
+        <w:t xml:space="preserve">Disabilitata eliminazione da </w:t>
       </w:r>
       <w:proofErr w:type="spellStart"/>
       <w:r>
-        <w:t>GIORNI_PAGAMENTO</w:t>
+        <w:t>tab</w:t>
       </w:r>
       <w:proofErr w:type="spellEnd"/>
       <w:r>
-        <w:t>, BANCA da 01 a 04 e IBAN da 01 a 04)</w:t>
-      </w:r>
-    </w:p>
-    <w:p>
-      <w:pPr>
-        <w:pStyle w:val="Sottotitolo"/>
-      </w:pPr>
-    </w:p>
-    <w:p>
-      <w:pPr>
-        <w:pStyle w:val="Sottotitolo"/>
-      </w:pPr>
-      <w:r>
-        <w:t>Versione1.23 del 18/04/2019</w:t>
-      </w:r>
-    </w:p>
-    <w:p>
-      <w:pPr>
-        <w:pStyle w:val="Paragrafoelenco"/>
-        <w:numPr>
-          <w:ilvl w:val="0"/>
-          <w:numId w:val="12"/>
-        </w:numPr>
-      </w:pPr>
-      <w:r>
-        <w:t xml:space="preserve">Aggiunta pagina di gestione valori di configurazione (es. campi IVA, IBAN, indirizzi </w:t>
-      </w:r>
-      <w:proofErr w:type="spellStart"/>
-      <w:r>
-        <w:t>etc</w:t>
-      </w:r>
-      <w:proofErr w:type="spellEnd"/>
-      <w:r>
-        <w:t xml:space="preserve"> </w:t>
-      </w:r>
-      <w:proofErr w:type="spellStart"/>
-      <w:r>
-        <w:t>etc</w:t>
-      </w:r>
-      <w:proofErr w:type="spellEnd"/>
-      <w:r>
-        <w:t xml:space="preserve">), da menu </w:t>
-      </w:r>
-      <w:proofErr w:type="spellStart"/>
-      <w:r>
-        <w:t>TABELLE\Gestione</w:t>
-      </w:r>
-      <w:proofErr w:type="spellEnd"/>
-      <w:r>
-        <w:t xml:space="preserve"> Configurazione</w:t>
-      </w:r>
-    </w:p>
-    <w:p>
-      <w:pPr>
-        <w:pStyle w:val="Sottotitolo"/>
-      </w:pPr>
-    </w:p>
-    <w:p>
-      <w:pPr>
-        <w:pStyle w:val="Sottotitolo"/>
-      </w:pPr>
-      <w:r>
-        <w:t>Versione1.22 del 14/04/2019</w:t>
-      </w:r>
-    </w:p>
-    <w:p>
-      <w:pPr>
-        <w:pStyle w:val="Paragrafoelenco"/>
-        <w:numPr>
-          <w:ilvl w:val="0"/>
-          <w:numId w:val="11"/>
-        </w:numPr>
-      </w:pPr>
-      <w:r>
-        <w:t>Salvataggio e modifica Note Offerta</w:t>
-      </w:r>
-    </w:p>
-    <w:p>
-      <w:pPr>
-        <w:pStyle w:val="Sottotitolo"/>
-      </w:pPr>
-    </w:p>
-    <w:p>
-      <w:pPr>
-        <w:pStyle w:val="Sottotitolo"/>
-      </w:pPr>
-      <w:r>
-        <w:t>Versione1.21 del 13/04/2019</w:t>
-      </w:r>
-    </w:p>
-    <w:p>
-      <w:pPr>
-        <w:pStyle w:val="Paragrafoelenco"/>
-        <w:numPr>
-          <w:ilvl w:val="0"/>
-          <w:numId w:val="10"/>
-        </w:numPr>
-      </w:pPr>
-      <w:r>
-        <w:t>Pagina protocollo sistemato layout ricerca</w:t>
-      </w:r>
-    </w:p>
-    <w:p>
-      <w:pPr>
-        <w:pStyle w:val="Paragrafoelenco"/>
-        <w:numPr>
-          <w:ilvl w:val="0"/>
-          <w:numId w:val="10"/>
-        </w:numPr>
-      </w:pPr>
-      <w:r>
-        <w:t>Pagina protocollo, in apertura visualizza gli ultimi protocolli automaticamente</w:t>
-      </w:r>
-    </w:p>
-    <w:p>
-      <w:pPr>
-        <w:pStyle w:val="Paragrafoelenco"/>
-        <w:numPr>
-          <w:ilvl w:val="0"/>
-          <w:numId w:val="10"/>
-        </w:numPr>
-      </w:pPr>
-      <w:r>
-        <w:t>Iva recuperata da tabella e non più dal singolo articolo</w:t>
-      </w:r>
-    </w:p>
-    <w:p>
-      <w:pPr>
-        <w:pStyle w:val="Paragrafoelenco"/>
-        <w:numPr>
-          <w:ilvl w:val="0"/>
-          <w:numId w:val="10"/>
-        </w:numPr>
-      </w:pPr>
-      <w:r>
-        <w:t xml:space="preserve">Aggiunta immagine </w:t>
-      </w:r>
-      <w:proofErr w:type="spellStart"/>
-      <w:r>
-        <w:t>footer</w:t>
-      </w:r>
-      <w:proofErr w:type="spellEnd"/>
-      <w:r>
-        <w:t xml:space="preserve"> riepilogo offerta</w:t>
-      </w:r>
-    </w:p>
-    <w:p>
-      <w:pPr>
-        <w:pStyle w:val="Sottotitolo"/>
-      </w:pPr>
-    </w:p>
-    <w:p>
-      <w:pPr>
-        <w:pStyle w:val="Sottotitolo"/>
-      </w:pPr>
-      <w:r>
-        <w:t>Versione1.20 del 11/04/2019</w:t>
-      </w:r>
-    </w:p>
-    <w:p>
-      <w:pPr>
-        <w:pStyle w:val="Paragrafoelenco"/>
-        <w:numPr>
-          <w:ilvl w:val="0"/>
-          <w:numId w:val="9"/>
-        </w:numPr>
-      </w:pPr>
-      <w:r>
-        <w:t>Pagina Offerta, risolto malfunzionamento ordinamento articoli</w:t>
-      </w:r>
-    </w:p>
-    <w:p>
-      <w:pPr>
-        <w:pStyle w:val="Paragrafoelenco"/>
-        <w:numPr>
-          <w:ilvl w:val="0"/>
-          <w:numId w:val="9"/>
-        </w:numPr>
-      </w:pPr>
-      <w:r>
-        <w:t xml:space="preserve">Popolato </w:t>
-      </w:r>
-      <w:proofErr w:type="spellStart"/>
-      <w:r>
-        <w:t>footer</w:t>
-      </w:r>
-      <w:proofErr w:type="spellEnd"/>
-      <w:r>
-        <w:t xml:space="preserve"> riepilogo offerta con i dati del cliente</w:t>
-      </w:r>
-    </w:p>
-    <w:p>
-      <w:pPr>
-        <w:pStyle w:val="Paragrafoelenco"/>
-        <w:numPr>
-          <w:ilvl w:val="0"/>
-          <w:numId w:val="9"/>
-        </w:numPr>
-      </w:pPr>
-      <w:r>
-        <w:t>Pagina Protocollo, aggiunto campo di ricerca "Lavorazione"</w:t>
-      </w:r>
-    </w:p>
-    <w:p>
-      <w:pPr>
-        <w:pStyle w:val="Paragrafoelenco"/>
-        <w:numPr>
-          <w:ilvl w:val="0"/>
-          <w:numId w:val="9"/>
-        </w:numPr>
-      </w:pPr>
-      <w:r>
-        <w:t>Pagina Protocollo, aggiunta selezione con calendari a scomparsa sui campi Data</w:t>
-      </w:r>
-    </w:p>
-    <w:p>
-      <w:pPr>
-        <w:pStyle w:val="Sottotitolo"/>
-      </w:pPr>
-    </w:p>
-    <w:p>
-      <w:pPr>
-        <w:pStyle w:val="Sottotitolo"/>
-      </w:pPr>
-      <w:r>
-        <w:t>Versione1.19 del 09/04/2019</w:t>
-      </w:r>
-    </w:p>
-    <w:p>
-      <w:pPr>
-        <w:pStyle w:val="Paragrafoelenco"/>
-        <w:numPr>
-          <w:ilvl w:val="0"/>
-          <w:numId w:val="6"/>
-        </w:numPr>
-      </w:pPr>
-      <w:r>
-        <w:t>correzione bug tender: modificando un evento che conteneva uno o più tender il salvataggio falliva perché i tender risultavano già impiegati; </w:t>
-      </w:r>
-    </w:p>
-    <w:p>
-      <w:pPr>
-        <w:pStyle w:val="Paragrafoelenco"/>
-        <w:numPr>
-          <w:ilvl w:val="0"/>
-          <w:numId w:val="6"/>
-        </w:numPr>
-      </w:pPr>
-      <w:r>
-        <w:t xml:space="preserve">layout offerta: aumento altezza articoli e sistemazione </w:t>
-      </w:r>
-      <w:proofErr w:type="spellStart"/>
-      <w:r>
-        <w:t>popup</w:t>
-      </w:r>
-      <w:proofErr w:type="spellEnd"/>
-      <w:r>
-        <w:t>;</w:t>
-      </w:r>
-    </w:p>
-    <w:p>
-      <w:pPr>
-        <w:pStyle w:val="Paragrafoelenco"/>
-        <w:numPr>
-          <w:ilvl w:val="0"/>
-          <w:numId w:val="6"/>
-        </w:numPr>
-      </w:pPr>
-      <w:r>
-        <w:t>ordinamento articoli in base a prezzo; </w:t>
-      </w:r>
-    </w:p>
-    <w:p>
-      <w:pPr>
-        <w:pStyle w:val="Paragrafoelenco"/>
-        <w:numPr>
-          <w:ilvl w:val="0"/>
-          <w:numId w:val="6"/>
-        </w:numPr>
-      </w:pPr>
-      <w:r>
-        <w:t>descrizione corta e lunga nelle prime due colonne del riepilogo e della stampa;</w:t>
-      </w:r>
-    </w:p>
-    <w:p>
-      <w:pPr>
-        <w:pStyle w:val="Paragrafoelenco"/>
-        <w:numPr>
-          <w:ilvl w:val="0"/>
-          <w:numId w:val="6"/>
-        </w:numPr>
-      </w:pPr>
-      <w:r>
-        <w:t>salvataggio automatico offerta in fase di visualizzazione riepilogo (allo scopo di generare un protocollo);</w:t>
-      </w:r>
-    </w:p>
-    <w:p>
-      <w:pPr>
-        <w:pStyle w:val="Paragrafoelenco"/>
-        <w:numPr>
-          <w:ilvl w:val="0"/>
-          <w:numId w:val="6"/>
-        </w:numPr>
-      </w:pPr>
-      <w:r>
-        <w:t>formattazione importi con separatore migliaia;</w:t>
-      </w:r>
-    </w:p>
-    <w:p>
-      <w:pPr>
-        <w:pStyle w:val="Paragrafoelenco"/>
-        <w:numPr>
-          <w:ilvl w:val="0"/>
-          <w:numId w:val="6"/>
-        </w:numPr>
-      </w:pPr>
-      <w:r>
-        <w:t>creazione e salvataggio pdf in fase di salvataggio offerta; </w:t>
-      </w:r>
-    </w:p>
-    <w:p>
-      <w:pPr>
-        <w:pStyle w:val="Paragrafoelenco"/>
-        <w:numPr>
-          <w:ilvl w:val="0"/>
-          <w:numId w:val="6"/>
-        </w:numPr>
-      </w:pPr>
-      <w:r>
-        <w:t xml:space="preserve">nome file pdf: </w:t>
-      </w:r>
-      <w:proofErr w:type="spellStart"/>
-      <w:r>
-        <w:t>Offerta_</w:t>
-      </w:r>
-      <w:proofErr w:type="spellEnd"/>
-      <w:r>
-        <w:t>&lt;numero lavorazione&gt;</w:t>
-      </w:r>
-    </w:p>
-    <w:p>
-      <w:pPr>
-        <w:pStyle w:val="Paragrafoelenco"/>
-        <w:numPr>
-          <w:ilvl w:val="0"/>
-          <w:numId w:val="6"/>
-        </w:numPr>
-      </w:pPr>
-      <w:r>
-        <w:t>in fase di creazione/modifica evento non è più possibile passare da un sottotipo risorsa ad un altro </w:t>
-      </w:r>
-    </w:p>
-    <w:p>
-      <w:pPr>
-        <w:pStyle w:val="Paragrafoelenco"/>
-      </w:pPr>
-      <w:r>
-        <w:t>Es. se sto creando un evento per un dipendente non visualizzerò più nell'elenco le tipologie regie o extra; se sto creando un evento per regie o extra non visualizzerò più i dipendenti.</w:t>
-      </w:r>
-    </w:p>
-    <w:p>
-      <w:pPr>
-        <w:pStyle w:val="Paragrafoelenco"/>
-        <w:numPr>
-          <w:ilvl w:val="0"/>
-          <w:numId w:val="6"/>
-        </w:numPr>
-      </w:pPr>
-      <w:r>
-        <w:t xml:space="preserve">Aggiustamenti layout Pagina Articoli </w:t>
-      </w:r>
-    </w:p>
-    <w:p>
-      <w:pPr>
-        <w:pStyle w:val="Paragrafoelenco"/>
-        <w:numPr>
-          <w:ilvl w:val="0"/>
-          <w:numId w:val="6"/>
-        </w:numPr>
-      </w:pPr>
-      <w:r>
-        <w:t>Aggiustamento nomi campi Pagina Protocolli</w:t>
-      </w:r>
-    </w:p>
-    <w:p>
-      <w:pPr>
-        <w:pStyle w:val="Sottotitolo"/>
-      </w:pPr>
-    </w:p>
-    <w:p>
-      <w:pPr>
-        <w:pStyle w:val="Sottotitolo"/>
-      </w:pPr>
-      <w:r>
-        <w:t>Versione1.18 del 07/04/2019</w:t>
-      </w:r>
-    </w:p>
-    <w:p>
-      <w:pPr>
-        <w:pStyle w:val="Paragrafoelenco"/>
-        <w:numPr>
-          <w:ilvl w:val="0"/>
-          <w:numId w:val="6"/>
-        </w:numPr>
-      </w:pPr>
-      <w:r>
-        <w:t>Aggiunti campi Data Inizio Lavorazione e Produzione alla tabella Protocollo</w:t>
-      </w:r>
-    </w:p>
-    <w:p>
-      <w:pPr>
-        <w:pStyle w:val="Paragrafoelenco"/>
-        <w:numPr>
-          <w:ilvl w:val="0"/>
-          <w:numId w:val="6"/>
-        </w:numPr>
-      </w:pPr>
-      <w:r>
-        <w:t>Aggiunti campi ricerca Genere Gruppo e Sottogruppo alla pagina Articoli</w:t>
-      </w:r>
-    </w:p>
-    <w:p>
-      <w:pPr>
-        <w:pStyle w:val="Paragrafoelenco"/>
-        <w:numPr>
-          <w:ilvl w:val="0"/>
-          <w:numId w:val="6"/>
-        </w:numPr>
-      </w:pPr>
-      <w:r>
-        <w:t>Aumentata altezza Descrizione Lunga in pagina Articoli</w:t>
-      </w:r>
-    </w:p>
-    <w:p>
-      <w:pPr>
-        <w:pStyle w:val="Paragrafoelenco"/>
-        <w:numPr>
-          <w:ilvl w:val="0"/>
-          <w:numId w:val="6"/>
-        </w:numPr>
-      </w:pPr>
-      <w:r>
-        <w:t>Invertito ordine Descrizione Breve - Descrizione Lunga in tutte le schermate degli Articoli</w:t>
-      </w:r>
-    </w:p>
-    <w:p>
-      <w:pPr>
-        <w:pStyle w:val="Paragrafoelenco"/>
-        <w:numPr>
-          <w:ilvl w:val="0"/>
-          <w:numId w:val="6"/>
-        </w:numPr>
-      </w:pPr>
-      <w:r>
-        <w:t>Aggiunto campo descrizione agli Articoli Associati</w:t>
-      </w:r>
-    </w:p>
-    <w:p>
-      <w:pPr>
-        <w:pStyle w:val="Paragrafoelenco"/>
-        <w:numPr>
-          <w:ilvl w:val="0"/>
-          <w:numId w:val="6"/>
-        </w:numPr>
-      </w:pPr>
-      <w:r>
-        <w:t>Aggiunta ricerca Codice Lavorazione dalla tabella Agenda su pagina Protocollo</w:t>
-      </w:r>
-    </w:p>
-    <w:p/>
-    <w:p>
-      <w:pPr>
-        <w:pStyle w:val="Sottotitolo"/>
-      </w:pPr>
-      <w:r>
-        <w:t>Versione1.17 del 01/04/2019</w:t>
-      </w:r>
-    </w:p>
-    <w:p>
-      <w:pPr>
-        <w:pStyle w:val="Paragrafoelenco"/>
-        <w:numPr>
-          <w:ilvl w:val="0"/>
-          <w:numId w:val="5"/>
-        </w:numPr>
-      </w:pPr>
-      <w:r>
-        <w:t xml:space="preserve">Modificata grafica </w:t>
-      </w:r>
-      <w:proofErr w:type="spellStart"/>
-      <w:r>
-        <w:t>Tab</w:t>
-      </w:r>
-      <w:proofErr w:type="spellEnd"/>
-      <w:r>
-        <w:t xml:space="preserve"> Offerta</w:t>
-      </w:r>
-    </w:p>
-    <w:p>
-      <w:pPr>
-        <w:pStyle w:val="Paragrafoelenco"/>
-        <w:numPr>
-          <w:ilvl w:val="0"/>
-          <w:numId w:val="5"/>
-        </w:numPr>
-      </w:pPr>
-      <w:r>
-        <w:t>Campi Produzione e Luogo modificabili su evento in fase di Offerta</w:t>
-      </w:r>
-    </w:p>
-    <w:p>
-      <w:pPr>
-        <w:pStyle w:val="Sottotitolo"/>
-      </w:pPr>
-    </w:p>
-    <w:p>
-      <w:pPr>
-        <w:pStyle w:val="Sottotitolo"/>
-      </w:pPr>
-      <w:r>
-        <w:t>Versione1.16 del 30/03/2019</w:t>
+        <w:t xml:space="preserve"> appuntamento se evento in stato di offerta</w:t>
       </w:r>
     </w:p>
     <w:p>
@@ -1010,76 +1108,6 @@
         </w:numPr>
       </w:pPr>
       <w:r>
-        <w:t>Gestione concorrenza uso Tender (non è possibile utilizzare lo stesso tendere su più eventi nello stesso giorno)</w:t>
-      </w:r>
-    </w:p>
-    <w:p>
-      <w:pPr>
-        <w:pStyle w:val="Paragrafoelenco"/>
-        <w:numPr>
-          <w:ilvl w:val="0"/>
-          <w:numId w:val="4"/>
-        </w:numPr>
-      </w:pPr>
-      <w:r>
-        <w:t>Validazione dei campi appuntamento prima della trasformazione in Offerta (prima era possibile passare in stato Offerta senza valorizzarli).</w:t>
-      </w:r>
-    </w:p>
-    <w:p>
-      <w:pPr>
-        <w:pStyle w:val="Sottotitolo"/>
-      </w:pPr>
-    </w:p>
-    <w:p>
-      <w:pPr>
-        <w:pStyle w:val="Sottotitolo"/>
-      </w:pPr>
-      <w:r>
-        <w:t>Versione1.15 del 28/03/2019</w:t>
-      </w:r>
-    </w:p>
-    <w:p>
-      <w:pPr>
-        <w:pStyle w:val="Paragrafoelenco"/>
-        <w:numPr>
-          <w:ilvl w:val="0"/>
-          <w:numId w:val="4"/>
-        </w:numPr>
-      </w:pPr>
-      <w:r>
-        <w:t>Campo nota ingrandito su Agenda</w:t>
-      </w:r>
-    </w:p>
-    <w:p>
-      <w:pPr>
-        <w:pStyle w:val="Paragrafoelenco"/>
-        <w:numPr>
-          <w:ilvl w:val="0"/>
-          <w:numId w:val="4"/>
-        </w:numPr>
-      </w:pPr>
-      <w:r>
-        <w:t xml:space="preserve">Disabilitata eliminazione da </w:t>
-      </w:r>
-      <w:proofErr w:type="spellStart"/>
-      <w:r>
-        <w:t>tab</w:t>
-      </w:r>
-      <w:proofErr w:type="spellEnd"/>
-      <w:r>
-        <w:t xml:space="preserve"> appuntamento se evento in stato di offerta</w:t>
-      </w:r>
-    </w:p>
-    <w:p>
-      <w:pPr>
-        <w:pStyle w:val="Paragrafoelenco"/>
-        <w:numPr>
-          <w:ilvl w:val="0"/>
-          <w:numId w:val="4"/>
-        </w:numPr>
-      </w:pPr>
-      <w:r>
-        <w:lastRenderedPageBreak/>
         <w:t xml:space="preserve">Risolto problema stampa PDF da </w:t>
       </w:r>
       <w:proofErr w:type="spellStart"/>
@@ -2760,6 +2788,119 @@
     </w:lvl>
   </w:abstractNum>
   <w:abstractNum w:abstractNumId="12">
+    <w:nsid w:val="57BF0A1D"/>
+    <w:multiLevelType w:val="hybridMultilevel"/>
+    <w:tmpl w:val="438E05FA"/>
+    <w:lvl w:ilvl="0" w:tplc="04100001">
+      <w:start w:val="1"/>
+      <w:numFmt w:val="bullet"/>
+      <w:lvlText w:val=""/>
+      <w:lvlJc w:val="left"/>
+      <w:pPr>
+        <w:ind w:left="720" w:hanging="360"/>
+      </w:pPr>
+      <w:rPr>
+        <w:rFonts w:ascii="Symbol" w:hAnsi="Symbol" w:hint="default"/>
+      </w:rPr>
+    </w:lvl>
+    <w:lvl w:ilvl="1" w:tplc="04100003" w:tentative="1">
+      <w:start w:val="1"/>
+      <w:numFmt w:val="bullet"/>
+      <w:lvlText w:val="o"/>
+      <w:lvlJc w:val="left"/>
+      <w:pPr>
+        <w:ind w:left="1440" w:hanging="360"/>
+      </w:pPr>
+      <w:rPr>
+        <w:rFonts w:ascii="Courier New" w:hAnsi="Courier New" w:cs="Courier New" w:hint="default"/>
+      </w:rPr>
+    </w:lvl>
+    <w:lvl w:ilvl="2" w:tplc="04100005" w:tentative="1">
+      <w:start w:val="1"/>
+      <w:numFmt w:val="bullet"/>
+      <w:lvlText w:val=""/>
+      <w:lvlJc w:val="left"/>
+      <w:pPr>
+        <w:ind w:left="2160" w:hanging="360"/>
+      </w:pPr>
+      <w:rPr>
+        <w:rFonts w:ascii="Wingdings" w:hAnsi="Wingdings" w:hint="default"/>
+      </w:rPr>
+    </w:lvl>
+    <w:lvl w:ilvl="3" w:tplc="04100001" w:tentative="1">
+      <w:start w:val="1"/>
+      <w:numFmt w:val="bullet"/>
+      <w:lvlText w:val=""/>
+      <w:lvlJc w:val="left"/>
+      <w:pPr>
+        <w:ind w:left="2880" w:hanging="360"/>
+      </w:pPr>
+      <w:rPr>
+        <w:rFonts w:ascii="Symbol" w:hAnsi="Symbol" w:hint="default"/>
+      </w:rPr>
+    </w:lvl>
+    <w:lvl w:ilvl="4" w:tplc="04100003" w:tentative="1">
+      <w:start w:val="1"/>
+      <w:numFmt w:val="bullet"/>
+      <w:lvlText w:val="o"/>
+      <w:lvlJc w:val="left"/>
+      <w:pPr>
+        <w:ind w:left="3600" w:hanging="360"/>
+      </w:pPr>
+      <w:rPr>
+        <w:rFonts w:ascii="Courier New" w:hAnsi="Courier New" w:cs="Courier New" w:hint="default"/>
+      </w:rPr>
+    </w:lvl>
+    <w:lvl w:ilvl="5" w:tplc="04100005" w:tentative="1">
+      <w:start w:val="1"/>
+      <w:numFmt w:val="bullet"/>
+      <w:lvlText w:val=""/>
+      <w:lvlJc w:val="left"/>
+      <w:pPr>
+        <w:ind w:left="4320" w:hanging="360"/>
+      </w:pPr>
+      <w:rPr>
+        <w:rFonts w:ascii="Wingdings" w:hAnsi="Wingdings" w:hint="default"/>
+      </w:rPr>
+    </w:lvl>
+    <w:lvl w:ilvl="6" w:tplc="04100001" w:tentative="1">
+      <w:start w:val="1"/>
+      <w:numFmt w:val="bullet"/>
+      <w:lvlText w:val=""/>
+      <w:lvlJc w:val="left"/>
+      <w:pPr>
+        <w:ind w:left="5040" w:hanging="360"/>
+      </w:pPr>
+      <w:rPr>
+        <w:rFonts w:ascii="Symbol" w:hAnsi="Symbol" w:hint="default"/>
+      </w:rPr>
+    </w:lvl>
+    <w:lvl w:ilvl="7" w:tplc="04100003" w:tentative="1">
+      <w:start w:val="1"/>
+      <w:numFmt w:val="bullet"/>
+      <w:lvlText w:val="o"/>
+      <w:lvlJc w:val="left"/>
+      <w:pPr>
+        <w:ind w:left="5760" w:hanging="360"/>
+      </w:pPr>
+      <w:rPr>
+        <w:rFonts w:ascii="Courier New" w:hAnsi="Courier New" w:cs="Courier New" w:hint="default"/>
+      </w:rPr>
+    </w:lvl>
+    <w:lvl w:ilvl="8" w:tplc="04100005" w:tentative="1">
+      <w:start w:val="1"/>
+      <w:numFmt w:val="bullet"/>
+      <w:lvlText w:val=""/>
+      <w:lvlJc w:val="left"/>
+      <w:pPr>
+        <w:ind w:left="6480" w:hanging="360"/>
+      </w:pPr>
+      <w:rPr>
+        <w:rFonts w:ascii="Wingdings" w:hAnsi="Wingdings" w:hint="default"/>
+      </w:rPr>
+    </w:lvl>
+  </w:abstractNum>
+  <w:abstractNum w:abstractNumId="13">
     <w:nsid w:val="5BEA70B1"/>
     <w:multiLevelType w:val="hybridMultilevel"/>
     <w:tmpl w:val="18E42578"/>
@@ -2872,7 +3013,7 @@
       </w:rPr>
     </w:lvl>
   </w:abstractNum>
-  <w:abstractNum w:abstractNumId="13">
+  <w:abstractNum w:abstractNumId="14">
     <w:nsid w:val="5D6E0C7C"/>
     <w:multiLevelType w:val="hybridMultilevel"/>
     <w:tmpl w:val="49DCDC5C"/>
@@ -2985,7 +3126,7 @@
       </w:rPr>
     </w:lvl>
   </w:abstractNum>
-  <w:abstractNum w:abstractNumId="14">
+  <w:abstractNum w:abstractNumId="15">
     <w:nsid w:val="655416E1"/>
     <w:multiLevelType w:val="multilevel"/>
     <w:tmpl w:val="E55CA81A"/>
@@ -3134,7 +3275,7 @@
       </w:rPr>
     </w:lvl>
   </w:abstractNum>
-  <w:abstractNum w:abstractNumId="15">
+  <w:abstractNum w:abstractNumId="16">
     <w:nsid w:val="6C944328"/>
     <w:multiLevelType w:val="hybridMultilevel"/>
     <w:tmpl w:val="10D40524"/>
@@ -3247,7 +3388,7 @@
       </w:rPr>
     </w:lvl>
   </w:abstractNum>
-  <w:abstractNum w:abstractNumId="16">
+  <w:abstractNum w:abstractNumId="17">
     <w:nsid w:val="6E737B1D"/>
     <w:multiLevelType w:val="hybridMultilevel"/>
     <w:tmpl w:val="9DB6FC56"/>
@@ -3360,7 +3501,7 @@
       </w:rPr>
     </w:lvl>
   </w:abstractNum>
-  <w:abstractNum w:abstractNumId="17">
+  <w:abstractNum w:abstractNumId="18">
     <w:nsid w:val="77CB7AA6"/>
     <w:multiLevelType w:val="hybridMultilevel"/>
     <w:tmpl w:val="F8EAB792"/>
@@ -3473,7 +3614,7 @@
       </w:rPr>
     </w:lvl>
   </w:abstractNum>
-  <w:abstractNum w:abstractNumId="18">
+  <w:abstractNum w:abstractNumId="19">
     <w:nsid w:val="792B2846"/>
     <w:multiLevelType w:val="hybridMultilevel"/>
     <w:tmpl w:val="A27CF27E"/>
@@ -3596,7 +3737,7 @@
     <w:abstractNumId w:val="9"/>
   </w:num>
   <w:num w:numId="4">
-    <w:abstractNumId w:val="18"/>
+    <w:abstractNumId w:val="19"/>
   </w:num>
   <w:num w:numId="5">
     <w:abstractNumId w:val="0"/>
@@ -3608,10 +3749,10 @@
     <w:abstractNumId w:val="4"/>
   </w:num>
   <w:num w:numId="8">
-    <w:abstractNumId w:val="14"/>
+    <w:abstractNumId w:val="15"/>
   </w:num>
   <w:num w:numId="9">
-    <w:abstractNumId w:val="13"/>
+    <w:abstractNumId w:val="14"/>
   </w:num>
   <w:num w:numId="10">
     <w:abstractNumId w:val="6"/>
@@ -3620,16 +3761,16 @@
     <w:abstractNumId w:val="7"/>
   </w:num>
   <w:num w:numId="12">
-    <w:abstractNumId w:val="17"/>
+    <w:abstractNumId w:val="18"/>
   </w:num>
   <w:num w:numId="13">
-    <w:abstractNumId w:val="12"/>
+    <w:abstractNumId w:val="13"/>
   </w:num>
   <w:num w:numId="14">
     <w:abstractNumId w:val="5"/>
   </w:num>
   <w:num w:numId="15">
-    <w:abstractNumId w:val="15"/>
+    <w:abstractNumId w:val="16"/>
   </w:num>
   <w:num w:numId="16">
     <w:abstractNumId w:val="1"/>
@@ -3638,10 +3779,13 @@
     <w:abstractNumId w:val="3"/>
   </w:num>
   <w:num w:numId="18">
-    <w:abstractNumId w:val="16"/>
+    <w:abstractNumId w:val="17"/>
   </w:num>
   <w:num w:numId="19">
     <w:abstractNumId w:val="2"/>
+  </w:num>
+  <w:num w:numId="20">
+    <w:abstractNumId w:val="12"/>
   </w:num>
 </w:numbering>
 </file>
@@ -4260,7 +4404,7 @@
   <a:extraClrSchemeLst/>
   <a:extLst>
     <a:ext uri="{05A4C25C-085E-4340-85A3-A5531E510DB2}">
-      <thm15:themeFamily xmlns:thm15="http://schemas.microsoft.com/office/thememl/2012/main" xmlns="" name="Office Theme" id="{62F939B6-93AF-4DB8-9C6B-D6C7DFDC589F}" vid="{4A3C46E8-61CC-4603-A589-7422A47A8E4A}"/>
+      <thm15:themeFamily xmlns="" xmlns:thm15="http://schemas.microsoft.com/office/thememl/2012/main" name="Office Theme" id="{62F939B6-93AF-4DB8-9C6B-D6C7DFDC589F}" vid="{4A3C46E8-61CC-4603-A589-7422A47A8E4A}"/>
     </a:ext>
   </a:extLst>
 </a:theme>

</xml_diff>

<commit_message>
aggiornamento doc di help
</commit_message>
<xml_diff>
--- a/VideoSystemWeb/DOCUMENTI/HELP/HELP VIDEOSYSTEM.docx
+++ b/VideoSystemWeb/DOCUMENTI/HELP/HELP VIDEOSYSTEM.docx
@@ -12,6 +12,329 @@
         <w:pStyle w:val="Sottotitolo"/>
       </w:pPr>
       <w:r>
+        <w:t>Versione 1.38 del 17/09/2019</w:t>
+      </w:r>
+    </w:p>
+    <w:p>
+      <w:pPr>
+        <w:numPr>
+          <w:ilvl w:val="0"/>
+          <w:numId w:val="23"/>
+        </w:numPr>
+        <w:shd w:val="clear" w:color="auto" w:fill="FFFFFF"/>
+        <w:spacing w:before="100" w:beforeAutospacing="1" w:after="100" w:afterAutospacing="1" w:line="240" w:lineRule="auto"/>
+        <w:rPr>
+          <w:rFonts w:eastAsia="Times New Roman" w:cstheme="minorHAnsi"/>
+          <w:color w:val="222222"/>
+          <w:lang w:eastAsia="it-IT"/>
+        </w:rPr>
+      </w:pPr>
+      <w:r>
+        <w:rPr>
+          <w:rFonts w:eastAsia="Times New Roman" w:cstheme="minorHAnsi"/>
+          <w:color w:val="222222"/>
+          <w:lang w:eastAsia="it-IT"/>
+        </w:rPr>
+        <w:t>Soluzione bug salvataggio riposo; </w:t>
+      </w:r>
+    </w:p>
+    <w:p>
+      <w:pPr>
+        <w:numPr>
+          <w:ilvl w:val="0"/>
+          <w:numId w:val="23"/>
+        </w:numPr>
+        <w:shd w:val="clear" w:color="auto" w:fill="FFFFFF"/>
+        <w:spacing w:before="100" w:beforeAutospacing="1" w:after="100" w:afterAutospacing="1" w:line="240" w:lineRule="auto"/>
+        <w:rPr>
+          <w:rFonts w:eastAsia="Times New Roman" w:cstheme="minorHAnsi"/>
+          <w:color w:val="222222"/>
+          <w:lang w:eastAsia="it-IT"/>
+        </w:rPr>
+      </w:pPr>
+      <w:r>
+        <w:rPr>
+          <w:rFonts w:eastAsia="Times New Roman" w:cstheme="minorHAnsi"/>
+          <w:color w:val="222222"/>
+          <w:lang w:eastAsia="it-IT"/>
+        </w:rPr>
+        <w:t>modifica etichetta pulsante stampa Lavorazione (diventa stampa Offerta); </w:t>
+      </w:r>
+    </w:p>
+    <w:p>
+      <w:pPr>
+        <w:numPr>
+          <w:ilvl w:val="0"/>
+          <w:numId w:val="23"/>
+        </w:numPr>
+        <w:shd w:val="clear" w:color="auto" w:fill="FFFFFF"/>
+        <w:spacing w:before="100" w:beforeAutospacing="1" w:after="100" w:afterAutospacing="1" w:line="240" w:lineRule="auto"/>
+        <w:rPr>
+          <w:rFonts w:eastAsia="Times New Roman" w:cstheme="minorHAnsi"/>
+          <w:color w:val="222222"/>
+          <w:lang w:eastAsia="it-IT"/>
+        </w:rPr>
+      </w:pPr>
+      <w:r>
+        <w:rPr>
+          <w:rFonts w:eastAsia="Times New Roman" w:cstheme="minorHAnsi"/>
+          <w:color w:val="222222"/>
+          <w:lang w:eastAsia="it-IT"/>
+        </w:rPr>
+        <w:t>Soluzione bug percentuale ricavo; </w:t>
+      </w:r>
+    </w:p>
+    <w:p>
+      <w:pPr>
+        <w:numPr>
+          <w:ilvl w:val="0"/>
+          <w:numId w:val="23"/>
+        </w:numPr>
+        <w:shd w:val="clear" w:color="auto" w:fill="FFFFFF"/>
+        <w:spacing w:before="100" w:beforeAutospacing="1" w:after="100" w:afterAutospacing="1" w:line="240" w:lineRule="auto"/>
+        <w:rPr>
+          <w:rFonts w:eastAsia="Times New Roman" w:cstheme="minorHAnsi"/>
+          <w:color w:val="222222"/>
+          <w:lang w:eastAsia="it-IT"/>
+        </w:rPr>
+      </w:pPr>
+      <w:r>
+        <w:rPr>
+          <w:rFonts w:eastAsia="Times New Roman" w:cstheme="minorHAnsi"/>
+          <w:color w:val="222222"/>
+          <w:lang w:eastAsia="it-IT"/>
+        </w:rPr>
+        <w:t>Etichetta totale lordo diventa totale costo lordo; </w:t>
+      </w:r>
+    </w:p>
+    <w:p>
+      <w:pPr>
+        <w:numPr>
+          <w:ilvl w:val="0"/>
+          <w:numId w:val="23"/>
+        </w:numPr>
+        <w:shd w:val="clear" w:color="auto" w:fill="FFFFFF"/>
+        <w:spacing w:before="100" w:beforeAutospacing="1" w:after="100" w:afterAutospacing="1" w:line="240" w:lineRule="auto"/>
+        <w:rPr>
+          <w:rFonts w:eastAsia="Times New Roman" w:cstheme="minorHAnsi"/>
+          <w:color w:val="222222"/>
+          <w:lang w:eastAsia="it-IT"/>
+        </w:rPr>
+      </w:pPr>
+      <w:r>
+        <w:rPr>
+          <w:rFonts w:eastAsia="Times New Roman" w:cstheme="minorHAnsi"/>
+          <w:color w:val="222222"/>
+          <w:lang w:eastAsia="it-IT"/>
+        </w:rPr>
+        <w:t>modifica posizione totale costo lordo; </w:t>
+      </w:r>
+    </w:p>
+    <w:p>
+      <w:pPr>
+        <w:numPr>
+          <w:ilvl w:val="0"/>
+          <w:numId w:val="23"/>
+        </w:numPr>
+        <w:shd w:val="clear" w:color="auto" w:fill="FFFFFF"/>
+        <w:spacing w:before="100" w:beforeAutospacing="1" w:after="100" w:afterAutospacing="1" w:line="240" w:lineRule="auto"/>
+        <w:rPr>
+          <w:rFonts w:eastAsia="Times New Roman" w:cstheme="minorHAnsi"/>
+          <w:color w:val="222222"/>
+          <w:lang w:eastAsia="it-IT"/>
+        </w:rPr>
+      </w:pPr>
+      <w:r>
+        <w:rPr>
+          <w:rFonts w:eastAsia="Times New Roman" w:cstheme="minorHAnsi"/>
+          <w:color w:val="222222"/>
+          <w:lang w:eastAsia="it-IT"/>
+        </w:rPr>
+        <w:t xml:space="preserve">eliminazione </w:t>
+      </w:r>
+      <w:proofErr w:type="spellStart"/>
+      <w:r>
+        <w:rPr>
+          <w:rFonts w:eastAsia="Times New Roman" w:cstheme="minorHAnsi"/>
+          <w:color w:val="222222"/>
+          <w:lang w:eastAsia="it-IT"/>
+        </w:rPr>
+        <w:t>popup</w:t>
+      </w:r>
+      <w:proofErr w:type="spellEnd"/>
+      <w:r>
+        <w:rPr>
+          <w:rFonts w:eastAsia="Times New Roman" w:cstheme="minorHAnsi"/>
+          <w:color w:val="222222"/>
+          <w:lang w:eastAsia="it-IT"/>
+        </w:rPr>
+        <w:t xml:space="preserve"> salvataggio eseguito; </w:t>
+      </w:r>
+    </w:p>
+    <w:p>
+      <w:pPr>
+        <w:numPr>
+          <w:ilvl w:val="0"/>
+          <w:numId w:val="23"/>
+        </w:numPr>
+        <w:shd w:val="clear" w:color="auto" w:fill="FFFFFF"/>
+        <w:spacing w:before="100" w:beforeAutospacing="1" w:after="100" w:afterAutospacing="1" w:line="240" w:lineRule="auto"/>
+        <w:rPr>
+          <w:rFonts w:eastAsia="Times New Roman" w:cstheme="minorHAnsi"/>
+          <w:color w:val="222222"/>
+          <w:lang w:eastAsia="it-IT"/>
+        </w:rPr>
+      </w:pPr>
+      <w:r>
+        <w:rPr>
+          <w:rFonts w:eastAsia="Times New Roman" w:cstheme="minorHAnsi"/>
+          <w:color w:val="222222"/>
+          <w:lang w:eastAsia="it-IT"/>
+        </w:rPr>
+        <w:t>posizione colonne nella griglia dettaglio economico; </w:t>
+      </w:r>
+    </w:p>
+    <w:p>
+      <w:pPr>
+        <w:numPr>
+          <w:ilvl w:val="0"/>
+          <w:numId w:val="23"/>
+        </w:numPr>
+        <w:shd w:val="clear" w:color="auto" w:fill="FFFFFF"/>
+        <w:spacing w:before="100" w:beforeAutospacing="1" w:after="100" w:afterAutospacing="1" w:line="240" w:lineRule="auto"/>
+        <w:rPr>
+          <w:rFonts w:eastAsia="Times New Roman" w:cstheme="minorHAnsi"/>
+          <w:color w:val="222222"/>
+          <w:lang w:eastAsia="it-IT"/>
+        </w:rPr>
+      </w:pPr>
+      <w:r>
+        <w:rPr>
+          <w:rFonts w:eastAsia="Times New Roman" w:cstheme="minorHAnsi"/>
+          <w:color w:val="222222"/>
+          <w:lang w:eastAsia="it-IT"/>
+        </w:rPr>
+        <w:t>modifica importi diaria in dettaglio economico dopo che è stata aggiunta in piano esterno; </w:t>
+      </w:r>
+    </w:p>
+    <w:p>
+      <w:pPr>
+        <w:numPr>
+          <w:ilvl w:val="0"/>
+          <w:numId w:val="23"/>
+        </w:numPr>
+        <w:shd w:val="clear" w:color="auto" w:fill="FFFFFF"/>
+        <w:spacing w:before="100" w:beforeAutospacing="1" w:after="100" w:afterAutospacing="1" w:line="240" w:lineRule="auto"/>
+        <w:rPr>
+          <w:rFonts w:eastAsia="Times New Roman" w:cstheme="minorHAnsi"/>
+          <w:color w:val="222222"/>
+          <w:lang w:eastAsia="it-IT"/>
+        </w:rPr>
+      </w:pPr>
+      <w:proofErr w:type="spellStart"/>
+      <w:r>
+        <w:rPr>
+          <w:rFonts w:eastAsia="Times New Roman" w:cstheme="minorHAnsi"/>
+          <w:color w:val="222222"/>
+          <w:lang w:eastAsia="it-IT"/>
+        </w:rPr>
+        <w:t>disabilitazione</w:t>
+      </w:r>
+      <w:proofErr w:type="spellEnd"/>
+      <w:r>
+        <w:rPr>
+          <w:rFonts w:eastAsia="Times New Roman" w:cstheme="minorHAnsi"/>
+          <w:color w:val="222222"/>
+          <w:lang w:eastAsia="it-IT"/>
+        </w:rPr>
+        <w:t xml:space="preserve"> pulsante elimina in </w:t>
+      </w:r>
+      <w:proofErr w:type="spellStart"/>
+      <w:r>
+        <w:rPr>
+          <w:rFonts w:eastAsia="Times New Roman" w:cstheme="minorHAnsi"/>
+          <w:color w:val="222222"/>
+          <w:lang w:eastAsia="it-IT"/>
+        </w:rPr>
+        <w:t>tab</w:t>
+      </w:r>
+      <w:proofErr w:type="spellEnd"/>
+      <w:r>
+        <w:rPr>
+          <w:rFonts w:eastAsia="Times New Roman" w:cstheme="minorHAnsi"/>
+          <w:color w:val="222222"/>
+          <w:lang w:eastAsia="it-IT"/>
+        </w:rPr>
+        <w:t xml:space="preserve"> offerta quando evento è in stato lavorazion</w:t>
+      </w:r>
+      <w:r>
+        <w:rPr>
+          <w:rFonts w:eastAsia="Times New Roman" w:cstheme="minorHAnsi"/>
+          <w:color w:val="222222"/>
+          <w:lang w:eastAsia="it-IT"/>
+        </w:rPr>
+        <w:t>e</w:t>
+      </w:r>
+    </w:p>
+    <w:p>
+      <w:pPr>
+        <w:numPr>
+          <w:ilvl w:val="0"/>
+          <w:numId w:val="23"/>
+        </w:numPr>
+        <w:shd w:val="clear" w:color="auto" w:fill="FFFFFF"/>
+        <w:spacing w:before="100" w:beforeAutospacing="1" w:after="100" w:afterAutospacing="1" w:line="240" w:lineRule="auto"/>
+        <w:rPr>
+          <w:rFonts w:eastAsia="Times New Roman" w:cstheme="minorHAnsi"/>
+          <w:color w:val="222222"/>
+          <w:lang w:eastAsia="it-IT"/>
+        </w:rPr>
+      </w:pPr>
+      <w:r>
+        <w:rPr>
+          <w:rFonts w:eastAsia="Times New Roman" w:cstheme="minorHAnsi"/>
+          <w:color w:val="222222"/>
+          <w:lang w:eastAsia="it-IT"/>
+        </w:rPr>
+        <w:t>modifica giorni pagamento editabili</w:t>
+      </w:r>
+      <w:r>
+        <w:rPr>
+          <w:rFonts w:eastAsia="Times New Roman" w:cstheme="minorHAnsi"/>
+          <w:color w:val="222222"/>
+          <w:lang w:eastAsia="it-IT"/>
+        </w:rPr>
+        <w:t xml:space="preserve"> su stampa offerta</w:t>
+      </w:r>
+    </w:p>
+    <w:p>
+      <w:pPr>
+        <w:numPr>
+          <w:ilvl w:val="0"/>
+          <w:numId w:val="23"/>
+        </w:numPr>
+        <w:shd w:val="clear" w:color="auto" w:fill="FFFFFF"/>
+        <w:spacing w:before="100" w:beforeAutospacing="1" w:after="100" w:afterAutospacing="1" w:line="240" w:lineRule="auto"/>
+        <w:rPr>
+          <w:rFonts w:eastAsia="Times New Roman" w:cstheme="minorHAnsi"/>
+          <w:color w:val="222222"/>
+          <w:lang w:eastAsia="it-IT"/>
+        </w:rPr>
+      </w:pPr>
+      <w:r>
+        <w:rPr>
+          <w:rFonts w:eastAsia="Times New Roman" w:cstheme="minorHAnsi"/>
+          <w:color w:val="222222"/>
+          <w:lang w:eastAsia="it-IT"/>
+        </w:rPr>
+        <w:t>modifica note su stampa offerta, massimo 4 righe</w:t>
+      </w:r>
+    </w:p>
+    <w:p>
+      <w:pPr>
+        <w:pStyle w:val="Sottotitolo"/>
+      </w:pPr>
+      <w:r>
         <w:t>Versione 1.37 del 31/08/2019</w:t>
       </w:r>
     </w:p>
@@ -237,6 +560,7 @@
         <w:pStyle w:val="Sottotitolo"/>
       </w:pPr>
       <w:r>
+        <w:lastRenderedPageBreak/>
         <w:t>Versione1.30 del 06/0</w:t>
       </w:r>
       <w:r>
@@ -680,52 +1004,416 @@
         </w:numPr>
       </w:pPr>
       <w:r>
+        <w:t>Pagina protocollo sistemato layout ricerca</w:t>
+      </w:r>
+    </w:p>
+    <w:p>
+      <w:pPr>
+        <w:pStyle w:val="Paragrafoelenco"/>
+        <w:numPr>
+          <w:ilvl w:val="0"/>
+          <w:numId w:val="10"/>
+        </w:numPr>
+      </w:pPr>
+      <w:r>
+        <w:t>Pagina protocollo, in apertura visualizza gli ultimi protocolli automaticamente</w:t>
+      </w:r>
+    </w:p>
+    <w:p>
+      <w:pPr>
+        <w:pStyle w:val="Paragrafoelenco"/>
+        <w:numPr>
+          <w:ilvl w:val="0"/>
+          <w:numId w:val="10"/>
+        </w:numPr>
+      </w:pPr>
+      <w:r>
+        <w:t>Iva recuperata da tabella e non più dal singolo articolo</w:t>
+      </w:r>
+    </w:p>
+    <w:p>
+      <w:pPr>
+        <w:pStyle w:val="Paragrafoelenco"/>
+        <w:numPr>
+          <w:ilvl w:val="0"/>
+          <w:numId w:val="10"/>
+        </w:numPr>
+      </w:pPr>
+      <w:r>
+        <w:t xml:space="preserve">Aggiunta immagine </w:t>
+      </w:r>
+      <w:proofErr w:type="spellStart"/>
+      <w:r>
+        <w:t>footer</w:t>
+      </w:r>
+      <w:proofErr w:type="spellEnd"/>
+      <w:r>
+        <w:t xml:space="preserve"> riepilogo offerta</w:t>
+      </w:r>
+    </w:p>
+    <w:p>
+      <w:pPr>
+        <w:pStyle w:val="Sottotitolo"/>
+      </w:pPr>
+    </w:p>
+    <w:p>
+      <w:pPr>
+        <w:pStyle w:val="Sottotitolo"/>
+      </w:pPr>
+      <w:r>
+        <w:t>Versione1.20 del 11/04/2019</w:t>
+      </w:r>
+    </w:p>
+    <w:p>
+      <w:pPr>
+        <w:pStyle w:val="Paragrafoelenco"/>
+        <w:numPr>
+          <w:ilvl w:val="0"/>
+          <w:numId w:val="9"/>
+        </w:numPr>
+      </w:pPr>
+      <w:r>
+        <w:t>Pagina Offerta, risolto malfunzionamento ordinamento articoli</w:t>
+      </w:r>
+    </w:p>
+    <w:p>
+      <w:pPr>
+        <w:pStyle w:val="Paragrafoelenco"/>
+        <w:numPr>
+          <w:ilvl w:val="0"/>
+          <w:numId w:val="9"/>
+        </w:numPr>
+      </w:pPr>
+      <w:r>
+        <w:t xml:space="preserve">Popolato </w:t>
+      </w:r>
+      <w:proofErr w:type="spellStart"/>
+      <w:r>
+        <w:t>footer</w:t>
+      </w:r>
+      <w:proofErr w:type="spellEnd"/>
+      <w:r>
+        <w:t xml:space="preserve"> riepilogo offerta con i dati del cliente</w:t>
+      </w:r>
+    </w:p>
+    <w:p>
+      <w:pPr>
+        <w:pStyle w:val="Paragrafoelenco"/>
+        <w:numPr>
+          <w:ilvl w:val="0"/>
+          <w:numId w:val="9"/>
+        </w:numPr>
+      </w:pPr>
+      <w:r>
+        <w:t>Pagina Protocollo, aggiunto campo di ricerca "Lavorazione"</w:t>
+      </w:r>
+    </w:p>
+    <w:p>
+      <w:pPr>
+        <w:pStyle w:val="Paragrafoelenco"/>
+        <w:numPr>
+          <w:ilvl w:val="0"/>
+          <w:numId w:val="9"/>
+        </w:numPr>
+      </w:pPr>
+      <w:r>
+        <w:t>Pagina Protocollo, aggiunta selezione con calendari a scomparsa sui campi Data</w:t>
+      </w:r>
+    </w:p>
+    <w:p>
+      <w:pPr>
+        <w:pStyle w:val="Sottotitolo"/>
+      </w:pPr>
+    </w:p>
+    <w:p>
+      <w:pPr>
+        <w:pStyle w:val="Sottotitolo"/>
+      </w:pPr>
+      <w:r>
+        <w:t>Versione1.19 del 09/04/2019</w:t>
+      </w:r>
+    </w:p>
+    <w:p>
+      <w:pPr>
+        <w:pStyle w:val="Paragrafoelenco"/>
+        <w:numPr>
+          <w:ilvl w:val="0"/>
+          <w:numId w:val="6"/>
+        </w:numPr>
+      </w:pPr>
+      <w:r>
+        <w:t>correzione bug tender: modificando un evento che conteneva uno o più tender il salvataggio falliva perché i tender risultavano già impiegati; </w:t>
+      </w:r>
+    </w:p>
+    <w:p>
+      <w:pPr>
+        <w:pStyle w:val="Paragrafoelenco"/>
+        <w:numPr>
+          <w:ilvl w:val="0"/>
+          <w:numId w:val="6"/>
+        </w:numPr>
+      </w:pPr>
+      <w:r>
+        <w:t xml:space="preserve">layout offerta: aumento altezza articoli e sistemazione </w:t>
+      </w:r>
+      <w:proofErr w:type="spellStart"/>
+      <w:r>
+        <w:t>popup</w:t>
+      </w:r>
+      <w:proofErr w:type="spellEnd"/>
+      <w:r>
+        <w:t>;</w:t>
+      </w:r>
+    </w:p>
+    <w:p>
+      <w:pPr>
+        <w:pStyle w:val="Paragrafoelenco"/>
+        <w:numPr>
+          <w:ilvl w:val="0"/>
+          <w:numId w:val="6"/>
+        </w:numPr>
+      </w:pPr>
+      <w:r>
+        <w:t>ordinamento articoli in base a prezzo; </w:t>
+      </w:r>
+    </w:p>
+    <w:p>
+      <w:pPr>
+        <w:pStyle w:val="Paragrafoelenco"/>
+        <w:numPr>
+          <w:ilvl w:val="0"/>
+          <w:numId w:val="6"/>
+        </w:numPr>
+      </w:pPr>
+      <w:r>
+        <w:t>descrizione corta e lunga nelle prime due colonne del riepilogo e della stampa;</w:t>
+      </w:r>
+    </w:p>
+    <w:p>
+      <w:pPr>
+        <w:pStyle w:val="Paragrafoelenco"/>
+        <w:numPr>
+          <w:ilvl w:val="0"/>
+          <w:numId w:val="6"/>
+        </w:numPr>
+      </w:pPr>
+      <w:r>
+        <w:t>salvataggio automatico offerta in fase di visualizzazione riepilogo (allo scopo di generare un protocollo);</w:t>
+      </w:r>
+    </w:p>
+    <w:p>
+      <w:pPr>
+        <w:pStyle w:val="Paragrafoelenco"/>
+        <w:numPr>
+          <w:ilvl w:val="0"/>
+          <w:numId w:val="6"/>
+        </w:numPr>
+      </w:pPr>
+      <w:r>
+        <w:t>formattazione importi con separatore migliaia;</w:t>
+      </w:r>
+    </w:p>
+    <w:p>
+      <w:pPr>
+        <w:pStyle w:val="Paragrafoelenco"/>
+        <w:numPr>
+          <w:ilvl w:val="0"/>
+          <w:numId w:val="6"/>
+        </w:numPr>
+      </w:pPr>
+      <w:r>
+        <w:t>creazione e salvataggio pdf in fase di salvataggio offerta; </w:t>
+      </w:r>
+    </w:p>
+    <w:p>
+      <w:pPr>
+        <w:pStyle w:val="Paragrafoelenco"/>
+        <w:numPr>
+          <w:ilvl w:val="0"/>
+          <w:numId w:val="6"/>
+        </w:numPr>
+      </w:pPr>
+      <w:r>
+        <w:t xml:space="preserve">nome file pdf: </w:t>
+      </w:r>
+      <w:proofErr w:type="spellStart"/>
+      <w:r>
+        <w:t>Offerta_</w:t>
+      </w:r>
+      <w:proofErr w:type="spellEnd"/>
+      <w:r>
+        <w:t>&lt;numero lavorazione&gt;</w:t>
+      </w:r>
+    </w:p>
+    <w:p>
+      <w:pPr>
+        <w:pStyle w:val="Paragrafoelenco"/>
+        <w:numPr>
+          <w:ilvl w:val="0"/>
+          <w:numId w:val="6"/>
+        </w:numPr>
+      </w:pPr>
+      <w:r>
+        <w:t>in fase di creazione/modifica evento non è più possibile passare da un sottotipo risorsa ad un altro </w:t>
+      </w:r>
+    </w:p>
+    <w:p>
+      <w:pPr>
+        <w:pStyle w:val="Paragrafoelenco"/>
+      </w:pPr>
+      <w:r>
+        <w:t>Es. se sto creando un evento per un dipendente non visualizzerò più nell'elenco le tipologie regie o extra; se sto creando un evento per regie o extra non visualizzerò più i dipendenti.</w:t>
+      </w:r>
+    </w:p>
+    <w:p>
+      <w:pPr>
+        <w:pStyle w:val="Paragrafoelenco"/>
+        <w:numPr>
+          <w:ilvl w:val="0"/>
+          <w:numId w:val="6"/>
+        </w:numPr>
+      </w:pPr>
+      <w:r>
+        <w:t xml:space="preserve">Aggiustamenti layout Pagina Articoli </w:t>
+      </w:r>
+    </w:p>
+    <w:p>
+      <w:pPr>
+        <w:pStyle w:val="Paragrafoelenco"/>
+        <w:numPr>
+          <w:ilvl w:val="0"/>
+          <w:numId w:val="6"/>
+        </w:numPr>
+      </w:pPr>
+      <w:r>
+        <w:t>Aggiustamento nomi campi Pagina Protocolli</w:t>
+      </w:r>
+    </w:p>
+    <w:p>
+      <w:pPr>
+        <w:pStyle w:val="Sottotitolo"/>
+      </w:pPr>
+    </w:p>
+    <w:p>
+      <w:pPr>
+        <w:pStyle w:val="Sottotitolo"/>
+      </w:pPr>
+      <w:r>
+        <w:t>Versione1.18 del 07/04/2019</w:t>
+      </w:r>
+    </w:p>
+    <w:p>
+      <w:pPr>
+        <w:pStyle w:val="Paragrafoelenco"/>
+        <w:numPr>
+          <w:ilvl w:val="0"/>
+          <w:numId w:val="6"/>
+        </w:numPr>
+      </w:pPr>
+      <w:r>
         <w:lastRenderedPageBreak/>
-        <w:t>Pagina protocollo sistemato layout ricerca</w:t>
-      </w:r>
-    </w:p>
-    <w:p>
-      <w:pPr>
-        <w:pStyle w:val="Paragrafoelenco"/>
-        <w:numPr>
-          <w:ilvl w:val="0"/>
-          <w:numId w:val="10"/>
-        </w:numPr>
-      </w:pPr>
-      <w:r>
-        <w:t>Pagina protocollo, in apertura visualizza gli ultimi protocolli automaticamente</w:t>
-      </w:r>
-    </w:p>
-    <w:p>
-      <w:pPr>
-        <w:pStyle w:val="Paragrafoelenco"/>
-        <w:numPr>
-          <w:ilvl w:val="0"/>
-          <w:numId w:val="10"/>
-        </w:numPr>
-      </w:pPr>
-      <w:r>
-        <w:t>Iva recuperata da tabella e non più dal singolo articolo</w:t>
-      </w:r>
-    </w:p>
-    <w:p>
-      <w:pPr>
-        <w:pStyle w:val="Paragrafoelenco"/>
-        <w:numPr>
-          <w:ilvl w:val="0"/>
-          <w:numId w:val="10"/>
-        </w:numPr>
-      </w:pPr>
-      <w:r>
-        <w:t xml:space="preserve">Aggiunta immagine </w:t>
+        <w:t>Aggiunti campi Data Inizio Lavorazione e Produzione alla tabella Protocollo</w:t>
+      </w:r>
+    </w:p>
+    <w:p>
+      <w:pPr>
+        <w:pStyle w:val="Paragrafoelenco"/>
+        <w:numPr>
+          <w:ilvl w:val="0"/>
+          <w:numId w:val="6"/>
+        </w:numPr>
+      </w:pPr>
+      <w:r>
+        <w:t>Aggiunti campi ricerca Genere Gruppo e Sottogruppo alla pagina Articoli</w:t>
+      </w:r>
+    </w:p>
+    <w:p>
+      <w:pPr>
+        <w:pStyle w:val="Paragrafoelenco"/>
+        <w:numPr>
+          <w:ilvl w:val="0"/>
+          <w:numId w:val="6"/>
+        </w:numPr>
+      </w:pPr>
+      <w:r>
+        <w:t>Aumentata altezza Descrizione Lunga in pagina Articoli</w:t>
+      </w:r>
+    </w:p>
+    <w:p>
+      <w:pPr>
+        <w:pStyle w:val="Paragrafoelenco"/>
+        <w:numPr>
+          <w:ilvl w:val="0"/>
+          <w:numId w:val="6"/>
+        </w:numPr>
+      </w:pPr>
+      <w:r>
+        <w:t>Invertito ordine Descrizione Breve - Descrizione Lunga in tutte le schermate degli Articoli</w:t>
+      </w:r>
+    </w:p>
+    <w:p>
+      <w:pPr>
+        <w:pStyle w:val="Paragrafoelenco"/>
+        <w:numPr>
+          <w:ilvl w:val="0"/>
+          <w:numId w:val="6"/>
+        </w:numPr>
+      </w:pPr>
+      <w:r>
+        <w:t>Aggiunto campo descrizione agli Articoli Associati</w:t>
+      </w:r>
+    </w:p>
+    <w:p>
+      <w:pPr>
+        <w:pStyle w:val="Paragrafoelenco"/>
+        <w:numPr>
+          <w:ilvl w:val="0"/>
+          <w:numId w:val="6"/>
+        </w:numPr>
+      </w:pPr>
+      <w:r>
+        <w:t>Aggiunta ricerca Codice Lavorazione dalla tabella Agenda su pagina Protocollo</w:t>
+      </w:r>
+    </w:p>
+    <w:p/>
+    <w:p>
+      <w:pPr>
+        <w:pStyle w:val="Sottotitolo"/>
+      </w:pPr>
+      <w:r>
+        <w:t>Versione1.17 del 01/04/2019</w:t>
+      </w:r>
+    </w:p>
+    <w:p>
+      <w:pPr>
+        <w:pStyle w:val="Paragrafoelenco"/>
+        <w:numPr>
+          <w:ilvl w:val="0"/>
+          <w:numId w:val="5"/>
+        </w:numPr>
+      </w:pPr>
+      <w:r>
+        <w:t xml:space="preserve">Modificata grafica </w:t>
       </w:r>
       <w:proofErr w:type="spellStart"/>
       <w:r>
-        <w:t>footer</w:t>
+        <w:t>Tab</w:t>
       </w:r>
       <w:proofErr w:type="spellEnd"/>
       <w:r>
-        <w:t xml:space="preserve"> riepilogo offerta</w:t>
+        <w:t xml:space="preserve"> Offerta</w:t>
+      </w:r>
+    </w:p>
+    <w:p>
+      <w:pPr>
+        <w:pStyle w:val="Paragrafoelenco"/>
+        <w:numPr>
+          <w:ilvl w:val="0"/>
+          <w:numId w:val="5"/>
+        </w:numPr>
+      </w:pPr>
+      <w:r>
+        <w:t>Campi Produzione e Luogo modificabili su evento in fase di Offerta</w:t>
       </w:r>
     </w:p>
     <w:p>
@@ -738,371 +1426,6 @@
         <w:pStyle w:val="Sottotitolo"/>
       </w:pPr>
       <w:r>
-        <w:t>Versione1.20 del 11/04/2019</w:t>
-      </w:r>
-    </w:p>
-    <w:p>
-      <w:pPr>
-        <w:pStyle w:val="Paragrafoelenco"/>
-        <w:numPr>
-          <w:ilvl w:val="0"/>
-          <w:numId w:val="9"/>
-        </w:numPr>
-      </w:pPr>
-      <w:r>
-        <w:t>Pagina Offerta, risolto malfunzionamento ordinamento articoli</w:t>
-      </w:r>
-    </w:p>
-    <w:p>
-      <w:pPr>
-        <w:pStyle w:val="Paragrafoelenco"/>
-        <w:numPr>
-          <w:ilvl w:val="0"/>
-          <w:numId w:val="9"/>
-        </w:numPr>
-      </w:pPr>
-      <w:r>
-        <w:t xml:space="preserve">Popolato </w:t>
-      </w:r>
-      <w:proofErr w:type="spellStart"/>
-      <w:r>
-        <w:t>footer</w:t>
-      </w:r>
-      <w:proofErr w:type="spellEnd"/>
-      <w:r>
-        <w:t xml:space="preserve"> riepilogo offerta con i dati del cliente</w:t>
-      </w:r>
-    </w:p>
-    <w:p>
-      <w:pPr>
-        <w:pStyle w:val="Paragrafoelenco"/>
-        <w:numPr>
-          <w:ilvl w:val="0"/>
-          <w:numId w:val="9"/>
-        </w:numPr>
-      </w:pPr>
-      <w:r>
-        <w:t>Pagina Protocollo, aggiunto campo di ricerca "Lavorazione"</w:t>
-      </w:r>
-    </w:p>
-    <w:p>
-      <w:pPr>
-        <w:pStyle w:val="Paragrafoelenco"/>
-        <w:numPr>
-          <w:ilvl w:val="0"/>
-          <w:numId w:val="9"/>
-        </w:numPr>
-      </w:pPr>
-      <w:r>
-        <w:t>Pagina Protocollo, aggiunta selezione con calendari a scomparsa sui campi Data</w:t>
-      </w:r>
-    </w:p>
-    <w:p>
-      <w:pPr>
-        <w:pStyle w:val="Sottotitolo"/>
-      </w:pPr>
-    </w:p>
-    <w:p>
-      <w:pPr>
-        <w:pStyle w:val="Sottotitolo"/>
-      </w:pPr>
-      <w:r>
-        <w:t>Versione1.19 del 09/04/2019</w:t>
-      </w:r>
-    </w:p>
-    <w:p>
-      <w:pPr>
-        <w:pStyle w:val="Paragrafoelenco"/>
-        <w:numPr>
-          <w:ilvl w:val="0"/>
-          <w:numId w:val="6"/>
-        </w:numPr>
-      </w:pPr>
-      <w:r>
-        <w:t>correzione bug tender: modificando un evento che conteneva uno o più tender il salvataggio falliva perché i tender risultavano già impiegati; </w:t>
-      </w:r>
-    </w:p>
-    <w:p>
-      <w:pPr>
-        <w:pStyle w:val="Paragrafoelenco"/>
-        <w:numPr>
-          <w:ilvl w:val="0"/>
-          <w:numId w:val="6"/>
-        </w:numPr>
-      </w:pPr>
-      <w:r>
-        <w:t xml:space="preserve">layout offerta: aumento altezza articoli e sistemazione </w:t>
-      </w:r>
-      <w:proofErr w:type="spellStart"/>
-      <w:r>
-        <w:t>popup</w:t>
-      </w:r>
-      <w:proofErr w:type="spellEnd"/>
-      <w:r>
-        <w:t>;</w:t>
-      </w:r>
-    </w:p>
-    <w:p>
-      <w:pPr>
-        <w:pStyle w:val="Paragrafoelenco"/>
-        <w:numPr>
-          <w:ilvl w:val="0"/>
-          <w:numId w:val="6"/>
-        </w:numPr>
-      </w:pPr>
-      <w:r>
-        <w:t>ordinamento articoli in base a prezzo; </w:t>
-      </w:r>
-    </w:p>
-    <w:p>
-      <w:pPr>
-        <w:pStyle w:val="Paragrafoelenco"/>
-        <w:numPr>
-          <w:ilvl w:val="0"/>
-          <w:numId w:val="6"/>
-        </w:numPr>
-      </w:pPr>
-      <w:r>
-        <w:t>descrizione corta e lunga nelle prime due colonne del riepilogo e della stampa;</w:t>
-      </w:r>
-    </w:p>
-    <w:p>
-      <w:pPr>
-        <w:pStyle w:val="Paragrafoelenco"/>
-        <w:numPr>
-          <w:ilvl w:val="0"/>
-          <w:numId w:val="6"/>
-        </w:numPr>
-      </w:pPr>
-      <w:r>
-        <w:t>salvataggio automatico offerta in fase di visualizzazione riepilogo (allo scopo di generare un protocollo);</w:t>
-      </w:r>
-    </w:p>
-    <w:p>
-      <w:pPr>
-        <w:pStyle w:val="Paragrafoelenco"/>
-        <w:numPr>
-          <w:ilvl w:val="0"/>
-          <w:numId w:val="6"/>
-        </w:numPr>
-      </w:pPr>
-      <w:r>
-        <w:t>formattazione importi con separatore migliaia;</w:t>
-      </w:r>
-    </w:p>
-    <w:p>
-      <w:pPr>
-        <w:pStyle w:val="Paragrafoelenco"/>
-        <w:numPr>
-          <w:ilvl w:val="0"/>
-          <w:numId w:val="6"/>
-        </w:numPr>
-      </w:pPr>
-      <w:r>
-        <w:t>creazione e salvataggio pdf in fase di salvataggio offerta; </w:t>
-      </w:r>
-    </w:p>
-    <w:p>
-      <w:pPr>
-        <w:pStyle w:val="Paragrafoelenco"/>
-        <w:numPr>
-          <w:ilvl w:val="0"/>
-          <w:numId w:val="6"/>
-        </w:numPr>
-      </w:pPr>
-      <w:r>
-        <w:t xml:space="preserve">nome file pdf: </w:t>
-      </w:r>
-      <w:proofErr w:type="spellStart"/>
-      <w:r>
-        <w:t>Offerta_</w:t>
-      </w:r>
-      <w:proofErr w:type="spellEnd"/>
-      <w:r>
-        <w:t>&lt;numero lavorazione&gt;</w:t>
-      </w:r>
-    </w:p>
-    <w:p>
-      <w:pPr>
-        <w:pStyle w:val="Paragrafoelenco"/>
-        <w:numPr>
-          <w:ilvl w:val="0"/>
-          <w:numId w:val="6"/>
-        </w:numPr>
-      </w:pPr>
-      <w:r>
-        <w:t>in fase di creazione/modifica evento non è più possibile passare da un sottotipo risorsa ad un altro </w:t>
-      </w:r>
-    </w:p>
-    <w:p>
-      <w:pPr>
-        <w:pStyle w:val="Paragrafoelenco"/>
-      </w:pPr>
-      <w:r>
-        <w:t>Es. se sto creando un evento per un dipendente non visualizzerò più nell'elenco le tipologie regie o extra; se sto creando un evento per regie o extra non visualizzerò più i dipendenti.</w:t>
-      </w:r>
-    </w:p>
-    <w:p>
-      <w:pPr>
-        <w:pStyle w:val="Paragrafoelenco"/>
-        <w:numPr>
-          <w:ilvl w:val="0"/>
-          <w:numId w:val="6"/>
-        </w:numPr>
-      </w:pPr>
-      <w:r>
-        <w:t xml:space="preserve">Aggiustamenti layout Pagina Articoli </w:t>
-      </w:r>
-    </w:p>
-    <w:p>
-      <w:pPr>
-        <w:pStyle w:val="Paragrafoelenco"/>
-        <w:numPr>
-          <w:ilvl w:val="0"/>
-          <w:numId w:val="6"/>
-        </w:numPr>
-      </w:pPr>
-      <w:r>
-        <w:t>Aggiustamento nomi campi Pagina Protocolli</w:t>
-      </w:r>
-    </w:p>
-    <w:p>
-      <w:pPr>
-        <w:pStyle w:val="Sottotitolo"/>
-      </w:pPr>
-    </w:p>
-    <w:p>
-      <w:pPr>
-        <w:pStyle w:val="Sottotitolo"/>
-      </w:pPr>
-      <w:r>
-        <w:t>Versione1.18 del 07/04/2019</w:t>
-      </w:r>
-    </w:p>
-    <w:p>
-      <w:pPr>
-        <w:pStyle w:val="Paragrafoelenco"/>
-        <w:numPr>
-          <w:ilvl w:val="0"/>
-          <w:numId w:val="6"/>
-        </w:numPr>
-      </w:pPr>
-      <w:r>
-        <w:t>Aggiunti campi Data Inizio Lavorazione e Produzione alla tabella Protocollo</w:t>
-      </w:r>
-    </w:p>
-    <w:p>
-      <w:pPr>
-        <w:pStyle w:val="Paragrafoelenco"/>
-        <w:numPr>
-          <w:ilvl w:val="0"/>
-          <w:numId w:val="6"/>
-        </w:numPr>
-      </w:pPr>
-      <w:r>
-        <w:t>Aggiunti campi ricerca Genere Gruppo e Sottogruppo alla pagina Articoli</w:t>
-      </w:r>
-    </w:p>
-    <w:p>
-      <w:pPr>
-        <w:pStyle w:val="Paragrafoelenco"/>
-        <w:numPr>
-          <w:ilvl w:val="0"/>
-          <w:numId w:val="6"/>
-        </w:numPr>
-      </w:pPr>
-      <w:r>
-        <w:t>Aumentata altezza Descrizione Lunga in pagina Articoli</w:t>
-      </w:r>
-    </w:p>
-    <w:p>
-      <w:pPr>
-        <w:pStyle w:val="Paragrafoelenco"/>
-        <w:numPr>
-          <w:ilvl w:val="0"/>
-          <w:numId w:val="6"/>
-        </w:numPr>
-      </w:pPr>
-      <w:r>
-        <w:t>Invertito ordine Descrizione Breve - Descrizione Lunga in tutte le schermate degli Articoli</w:t>
-      </w:r>
-    </w:p>
-    <w:p>
-      <w:pPr>
-        <w:pStyle w:val="Paragrafoelenco"/>
-        <w:numPr>
-          <w:ilvl w:val="0"/>
-          <w:numId w:val="6"/>
-        </w:numPr>
-      </w:pPr>
-      <w:r>
-        <w:t>Aggiunto campo descrizione agli Articoli Associati</w:t>
-      </w:r>
-    </w:p>
-    <w:p>
-      <w:pPr>
-        <w:pStyle w:val="Paragrafoelenco"/>
-        <w:numPr>
-          <w:ilvl w:val="0"/>
-          <w:numId w:val="6"/>
-        </w:numPr>
-      </w:pPr>
-      <w:r>
-        <w:t>Aggiunta ricerca Codice Lavorazione dalla tabella Agenda su pagina Protocollo</w:t>
-      </w:r>
-    </w:p>
-    <w:p/>
-    <w:p>
-      <w:pPr>
-        <w:pStyle w:val="Sottotitolo"/>
-      </w:pPr>
-      <w:r>
-        <w:t>Versione1.17 del 01/04/2019</w:t>
-      </w:r>
-    </w:p>
-    <w:p>
-      <w:pPr>
-        <w:pStyle w:val="Paragrafoelenco"/>
-        <w:numPr>
-          <w:ilvl w:val="0"/>
-          <w:numId w:val="5"/>
-        </w:numPr>
-      </w:pPr>
-      <w:r>
-        <w:t xml:space="preserve">Modificata grafica </w:t>
-      </w:r>
-      <w:proofErr w:type="spellStart"/>
-      <w:r>
-        <w:t>Tab</w:t>
-      </w:r>
-      <w:proofErr w:type="spellEnd"/>
-      <w:r>
-        <w:t xml:space="preserve"> Offerta</w:t>
-      </w:r>
-    </w:p>
-    <w:p>
-      <w:pPr>
-        <w:pStyle w:val="Paragrafoelenco"/>
-        <w:numPr>
-          <w:ilvl w:val="0"/>
-          <w:numId w:val="5"/>
-        </w:numPr>
-      </w:pPr>
-      <w:r>
-        <w:t>Campi Produzione e Luogo modificabili su evento in fase di Offerta</w:t>
-      </w:r>
-    </w:p>
-    <w:p>
-      <w:pPr>
-        <w:pStyle w:val="Sottotitolo"/>
-      </w:pPr>
-    </w:p>
-    <w:p>
-      <w:pPr>
-        <w:pStyle w:val="Sottotitolo"/>
-      </w:pPr>
-      <w:r>
-        <w:lastRenderedPageBreak/>
         <w:t>Versione1.16 del 30/03/2019</w:t>
       </w:r>
     </w:p>
@@ -1372,6 +1695,7 @@
         </w:numPr>
       </w:pPr>
       <w:r>
+        <w:lastRenderedPageBreak/>
         <w:t>Aggiunto documento di Stato Avanzamento Lavori, scaricabile cliccando sulla versione del programma in alto.</w:t>
       </w:r>
     </w:p>
@@ -1734,6 +2058,119 @@
     </w:lvl>
   </w:abstractNum>
   <w:abstractNum w:abstractNumId="2">
+    <w:nsid w:val="14360280"/>
+    <w:multiLevelType w:val="hybridMultilevel"/>
+    <w:tmpl w:val="4570699A"/>
+    <w:lvl w:ilvl="0" w:tplc="04100001">
+      <w:start w:val="1"/>
+      <w:numFmt w:val="bullet"/>
+      <w:lvlText w:val=""/>
+      <w:lvlJc w:val="left"/>
+      <w:pPr>
+        <w:ind w:left="720" w:hanging="360"/>
+      </w:pPr>
+      <w:rPr>
+        <w:rFonts w:ascii="Symbol" w:hAnsi="Symbol" w:hint="default"/>
+      </w:rPr>
+    </w:lvl>
+    <w:lvl w:ilvl="1" w:tplc="04100003" w:tentative="1">
+      <w:start w:val="1"/>
+      <w:numFmt w:val="bullet"/>
+      <w:lvlText w:val="o"/>
+      <w:lvlJc w:val="left"/>
+      <w:pPr>
+        <w:ind w:left="1440" w:hanging="360"/>
+      </w:pPr>
+      <w:rPr>
+        <w:rFonts w:ascii="Courier New" w:hAnsi="Courier New" w:cs="Courier New" w:hint="default"/>
+      </w:rPr>
+    </w:lvl>
+    <w:lvl w:ilvl="2" w:tplc="04100005" w:tentative="1">
+      <w:start w:val="1"/>
+      <w:numFmt w:val="bullet"/>
+      <w:lvlText w:val=""/>
+      <w:lvlJc w:val="left"/>
+      <w:pPr>
+        <w:ind w:left="2160" w:hanging="360"/>
+      </w:pPr>
+      <w:rPr>
+        <w:rFonts w:ascii="Wingdings" w:hAnsi="Wingdings" w:hint="default"/>
+      </w:rPr>
+    </w:lvl>
+    <w:lvl w:ilvl="3" w:tplc="04100001" w:tentative="1">
+      <w:start w:val="1"/>
+      <w:numFmt w:val="bullet"/>
+      <w:lvlText w:val=""/>
+      <w:lvlJc w:val="left"/>
+      <w:pPr>
+        <w:ind w:left="2880" w:hanging="360"/>
+      </w:pPr>
+      <w:rPr>
+        <w:rFonts w:ascii="Symbol" w:hAnsi="Symbol" w:hint="default"/>
+      </w:rPr>
+    </w:lvl>
+    <w:lvl w:ilvl="4" w:tplc="04100003" w:tentative="1">
+      <w:start w:val="1"/>
+      <w:numFmt w:val="bullet"/>
+      <w:lvlText w:val="o"/>
+      <w:lvlJc w:val="left"/>
+      <w:pPr>
+        <w:ind w:left="3600" w:hanging="360"/>
+      </w:pPr>
+      <w:rPr>
+        <w:rFonts w:ascii="Courier New" w:hAnsi="Courier New" w:cs="Courier New" w:hint="default"/>
+      </w:rPr>
+    </w:lvl>
+    <w:lvl w:ilvl="5" w:tplc="04100005" w:tentative="1">
+      <w:start w:val="1"/>
+      <w:numFmt w:val="bullet"/>
+      <w:lvlText w:val=""/>
+      <w:lvlJc w:val="left"/>
+      <w:pPr>
+        <w:ind w:left="4320" w:hanging="360"/>
+      </w:pPr>
+      <w:rPr>
+        <w:rFonts w:ascii="Wingdings" w:hAnsi="Wingdings" w:hint="default"/>
+      </w:rPr>
+    </w:lvl>
+    <w:lvl w:ilvl="6" w:tplc="04100001" w:tentative="1">
+      <w:start w:val="1"/>
+      <w:numFmt w:val="bullet"/>
+      <w:lvlText w:val=""/>
+      <w:lvlJc w:val="left"/>
+      <w:pPr>
+        <w:ind w:left="5040" w:hanging="360"/>
+      </w:pPr>
+      <w:rPr>
+        <w:rFonts w:ascii="Symbol" w:hAnsi="Symbol" w:hint="default"/>
+      </w:rPr>
+    </w:lvl>
+    <w:lvl w:ilvl="7" w:tplc="04100003" w:tentative="1">
+      <w:start w:val="1"/>
+      <w:numFmt w:val="bullet"/>
+      <w:lvlText w:val="o"/>
+      <w:lvlJc w:val="left"/>
+      <w:pPr>
+        <w:ind w:left="5760" w:hanging="360"/>
+      </w:pPr>
+      <w:rPr>
+        <w:rFonts w:ascii="Courier New" w:hAnsi="Courier New" w:cs="Courier New" w:hint="default"/>
+      </w:rPr>
+    </w:lvl>
+    <w:lvl w:ilvl="8" w:tplc="04100005" w:tentative="1">
+      <w:start w:val="1"/>
+      <w:numFmt w:val="bullet"/>
+      <w:lvlText w:val=""/>
+      <w:lvlJc w:val="left"/>
+      <w:pPr>
+        <w:ind w:left="6480" w:hanging="360"/>
+      </w:pPr>
+      <w:rPr>
+        <w:rFonts w:ascii="Wingdings" w:hAnsi="Wingdings" w:hint="default"/>
+      </w:rPr>
+    </w:lvl>
+  </w:abstractNum>
+  <w:abstractNum w:abstractNumId="3">
     <w:nsid w:val="154F2D98"/>
     <w:multiLevelType w:val="hybridMultilevel"/>
     <w:tmpl w:val="B40A882A"/>
@@ -1846,7 +2283,7 @@
       </w:rPr>
     </w:lvl>
   </w:abstractNum>
-  <w:abstractNum w:abstractNumId="3">
+  <w:abstractNum w:abstractNumId="4">
     <w:nsid w:val="16E20CF5"/>
     <w:multiLevelType w:val="hybridMultilevel"/>
     <w:tmpl w:val="86D4E442"/>
@@ -1959,7 +2396,7 @@
       </w:rPr>
     </w:lvl>
   </w:abstractNum>
-  <w:abstractNum w:abstractNumId="4">
+  <w:abstractNum w:abstractNumId="5">
     <w:nsid w:val="1EF84039"/>
     <w:multiLevelType w:val="hybridMultilevel"/>
     <w:tmpl w:val="F964FC96"/>
@@ -2072,7 +2509,7 @@
       </w:rPr>
     </w:lvl>
   </w:abstractNum>
-  <w:abstractNum w:abstractNumId="5">
+  <w:abstractNum w:abstractNumId="6">
     <w:nsid w:val="20E8130C"/>
     <w:multiLevelType w:val="hybridMultilevel"/>
     <w:tmpl w:val="C3E02590"/>
@@ -2185,7 +2622,7 @@
       </w:rPr>
     </w:lvl>
   </w:abstractNum>
-  <w:abstractNum w:abstractNumId="6">
+  <w:abstractNum w:abstractNumId="7">
     <w:nsid w:val="28784626"/>
     <w:multiLevelType w:val="hybridMultilevel"/>
     <w:tmpl w:val="A1861EFA"/>
@@ -2298,7 +2735,7 @@
       </w:rPr>
     </w:lvl>
   </w:abstractNum>
-  <w:abstractNum w:abstractNumId="7">
+  <w:abstractNum w:abstractNumId="8">
     <w:nsid w:val="2BC617E9"/>
     <w:multiLevelType w:val="hybridMultilevel"/>
     <w:tmpl w:val="D0BE9CBE"/>
@@ -2411,7 +2848,7 @@
       </w:rPr>
     </w:lvl>
   </w:abstractNum>
-  <w:abstractNum w:abstractNumId="8">
+  <w:abstractNum w:abstractNumId="9">
     <w:nsid w:val="30C125AB"/>
     <w:multiLevelType w:val="hybridMultilevel"/>
     <w:tmpl w:val="A16C383A"/>
@@ -2524,7 +2961,7 @@
       </w:rPr>
     </w:lvl>
   </w:abstractNum>
-  <w:abstractNum w:abstractNumId="9">
+  <w:abstractNum w:abstractNumId="10">
     <w:nsid w:val="31762D3D"/>
     <w:multiLevelType w:val="hybridMultilevel"/>
     <w:tmpl w:val="722C9B8A"/>
@@ -2637,7 +3074,7 @@
       </w:rPr>
     </w:lvl>
   </w:abstractNum>
-  <w:abstractNum w:abstractNumId="10">
+  <w:abstractNum w:abstractNumId="11">
     <w:nsid w:val="40C0566E"/>
     <w:multiLevelType w:val="hybridMultilevel"/>
     <w:tmpl w:val="1EC27EE8"/>
@@ -2750,7 +3187,7 @@
       </w:rPr>
     </w:lvl>
   </w:abstractNum>
-  <w:abstractNum w:abstractNumId="11">
+  <w:abstractNum w:abstractNumId="12">
     <w:nsid w:val="51242B08"/>
     <w:multiLevelType w:val="hybridMultilevel"/>
     <w:tmpl w:val="26DE84E4"/>
@@ -2863,7 +3300,7 @@
       </w:rPr>
     </w:lvl>
   </w:abstractNum>
-  <w:abstractNum w:abstractNumId="12">
+  <w:abstractNum w:abstractNumId="13">
     <w:nsid w:val="52A5527C"/>
     <w:multiLevelType w:val="hybridMultilevel"/>
     <w:tmpl w:val="5568C82C"/>
@@ -2976,7 +3413,120 @@
       </w:rPr>
     </w:lvl>
   </w:abstractNum>
-  <w:abstractNum w:abstractNumId="13">
+  <w:abstractNum w:abstractNumId="14">
+    <w:nsid w:val="56220FD0"/>
+    <w:multiLevelType w:val="hybridMultilevel"/>
+    <w:tmpl w:val="C56EADB2"/>
+    <w:lvl w:ilvl="0" w:tplc="04100001">
+      <w:start w:val="1"/>
+      <w:numFmt w:val="bullet"/>
+      <w:lvlText w:val=""/>
+      <w:lvlJc w:val="left"/>
+      <w:pPr>
+        <w:ind w:left="720" w:hanging="360"/>
+      </w:pPr>
+      <w:rPr>
+        <w:rFonts w:ascii="Symbol" w:hAnsi="Symbol" w:hint="default"/>
+      </w:rPr>
+    </w:lvl>
+    <w:lvl w:ilvl="1" w:tplc="04100003" w:tentative="1">
+      <w:start w:val="1"/>
+      <w:numFmt w:val="bullet"/>
+      <w:lvlText w:val="o"/>
+      <w:lvlJc w:val="left"/>
+      <w:pPr>
+        <w:ind w:left="1440" w:hanging="360"/>
+      </w:pPr>
+      <w:rPr>
+        <w:rFonts w:ascii="Courier New" w:hAnsi="Courier New" w:cs="Courier New" w:hint="default"/>
+      </w:rPr>
+    </w:lvl>
+    <w:lvl w:ilvl="2" w:tplc="04100005" w:tentative="1">
+      <w:start w:val="1"/>
+      <w:numFmt w:val="bullet"/>
+      <w:lvlText w:val=""/>
+      <w:lvlJc w:val="left"/>
+      <w:pPr>
+        <w:ind w:left="2160" w:hanging="360"/>
+      </w:pPr>
+      <w:rPr>
+        <w:rFonts w:ascii="Wingdings" w:hAnsi="Wingdings" w:hint="default"/>
+      </w:rPr>
+    </w:lvl>
+    <w:lvl w:ilvl="3" w:tplc="04100001" w:tentative="1">
+      <w:start w:val="1"/>
+      <w:numFmt w:val="bullet"/>
+      <w:lvlText w:val=""/>
+      <w:lvlJc w:val="left"/>
+      <w:pPr>
+        <w:ind w:left="2880" w:hanging="360"/>
+      </w:pPr>
+      <w:rPr>
+        <w:rFonts w:ascii="Symbol" w:hAnsi="Symbol" w:hint="default"/>
+      </w:rPr>
+    </w:lvl>
+    <w:lvl w:ilvl="4" w:tplc="04100003" w:tentative="1">
+      <w:start w:val="1"/>
+      <w:numFmt w:val="bullet"/>
+      <w:lvlText w:val="o"/>
+      <w:lvlJc w:val="left"/>
+      <w:pPr>
+        <w:ind w:left="3600" w:hanging="360"/>
+      </w:pPr>
+      <w:rPr>
+        <w:rFonts w:ascii="Courier New" w:hAnsi="Courier New" w:cs="Courier New" w:hint="default"/>
+      </w:rPr>
+    </w:lvl>
+    <w:lvl w:ilvl="5" w:tplc="04100005" w:tentative="1">
+      <w:start w:val="1"/>
+      <w:numFmt w:val="bullet"/>
+      <w:lvlText w:val=""/>
+      <w:lvlJc w:val="left"/>
+      <w:pPr>
+        <w:ind w:left="4320" w:hanging="360"/>
+      </w:pPr>
+      <w:rPr>
+        <w:rFonts w:ascii="Wingdings" w:hAnsi="Wingdings" w:hint="default"/>
+      </w:rPr>
+    </w:lvl>
+    <w:lvl w:ilvl="6" w:tplc="04100001" w:tentative="1">
+      <w:start w:val="1"/>
+      <w:numFmt w:val="bullet"/>
+      <w:lvlText w:val=""/>
+      <w:lvlJc w:val="left"/>
+      <w:pPr>
+        <w:ind w:left="5040" w:hanging="360"/>
+      </w:pPr>
+      <w:rPr>
+        <w:rFonts w:ascii="Symbol" w:hAnsi="Symbol" w:hint="default"/>
+      </w:rPr>
+    </w:lvl>
+    <w:lvl w:ilvl="7" w:tplc="04100003" w:tentative="1">
+      <w:start w:val="1"/>
+      <w:numFmt w:val="bullet"/>
+      <w:lvlText w:val="o"/>
+      <w:lvlJc w:val="left"/>
+      <w:pPr>
+        <w:ind w:left="5760" w:hanging="360"/>
+      </w:pPr>
+      <w:rPr>
+        <w:rFonts w:ascii="Courier New" w:hAnsi="Courier New" w:cs="Courier New" w:hint="default"/>
+      </w:rPr>
+    </w:lvl>
+    <w:lvl w:ilvl="8" w:tplc="04100005" w:tentative="1">
+      <w:start w:val="1"/>
+      <w:numFmt w:val="bullet"/>
+      <w:lvlText w:val=""/>
+      <w:lvlJc w:val="left"/>
+      <w:pPr>
+        <w:ind w:left="6480" w:hanging="360"/>
+      </w:pPr>
+      <w:rPr>
+        <w:rFonts w:ascii="Wingdings" w:hAnsi="Wingdings" w:hint="default"/>
+      </w:rPr>
+    </w:lvl>
+  </w:abstractNum>
+  <w:abstractNum w:abstractNumId="15">
     <w:nsid w:val="57BF0A1D"/>
     <w:multiLevelType w:val="hybridMultilevel"/>
     <w:tmpl w:val="438E05FA"/>
@@ -3089,7 +3639,7 @@
       </w:rPr>
     </w:lvl>
   </w:abstractNum>
-  <w:abstractNum w:abstractNumId="14">
+  <w:abstractNum w:abstractNumId="16">
     <w:nsid w:val="5BEA70B1"/>
     <w:multiLevelType w:val="hybridMultilevel"/>
     <w:tmpl w:val="18E42578"/>
@@ -3202,7 +3752,7 @@
       </w:rPr>
     </w:lvl>
   </w:abstractNum>
-  <w:abstractNum w:abstractNumId="15">
+  <w:abstractNum w:abstractNumId="17">
     <w:nsid w:val="5D6E0C7C"/>
     <w:multiLevelType w:val="hybridMultilevel"/>
     <w:tmpl w:val="49DCDC5C"/>
@@ -3315,7 +3865,7 @@
       </w:rPr>
     </w:lvl>
   </w:abstractNum>
-  <w:abstractNum w:abstractNumId="16">
+  <w:abstractNum w:abstractNumId="18">
     <w:nsid w:val="655416E1"/>
     <w:multiLevelType w:val="multilevel"/>
     <w:tmpl w:val="E55CA81A"/>
@@ -3464,7 +4014,7 @@
       </w:rPr>
     </w:lvl>
   </w:abstractNum>
-  <w:abstractNum w:abstractNumId="17">
+  <w:abstractNum w:abstractNumId="19">
     <w:nsid w:val="6C944328"/>
     <w:multiLevelType w:val="hybridMultilevel"/>
     <w:tmpl w:val="10D40524"/>
@@ -3577,7 +4127,7 @@
       </w:rPr>
     </w:lvl>
   </w:abstractNum>
-  <w:abstractNum w:abstractNumId="18">
+  <w:abstractNum w:abstractNumId="20">
     <w:nsid w:val="6E737B1D"/>
     <w:multiLevelType w:val="hybridMultilevel"/>
     <w:tmpl w:val="9DB6FC56"/>
@@ -3690,7 +4240,156 @@
       </w:rPr>
     </w:lvl>
   </w:abstractNum>
-  <w:abstractNum w:abstractNumId="19">
+  <w:abstractNum w:abstractNumId="21">
+    <w:nsid w:val="741A5044"/>
+    <w:multiLevelType w:val="multilevel"/>
+    <w:tmpl w:val="FD729EF6"/>
+    <w:lvl w:ilvl="0">
+      <w:start w:val="1"/>
+      <w:numFmt w:val="bullet"/>
+      <w:lvlText w:val=""/>
+      <w:lvlJc w:val="left"/>
+      <w:pPr>
+        <w:tabs>
+          <w:tab w:val="num" w:pos="720"/>
+        </w:tabs>
+        <w:ind w:left="720" w:hanging="360"/>
+      </w:pPr>
+      <w:rPr>
+        <w:rFonts w:ascii="Symbol" w:hAnsi="Symbol" w:hint="default"/>
+        <w:sz w:val="20"/>
+      </w:rPr>
+    </w:lvl>
+    <w:lvl w:ilvl="1" w:tentative="1">
+      <w:start w:val="1"/>
+      <w:numFmt w:val="bullet"/>
+      <w:lvlText w:val="o"/>
+      <w:lvlJc w:val="left"/>
+      <w:pPr>
+        <w:tabs>
+          <w:tab w:val="num" w:pos="1440"/>
+        </w:tabs>
+        <w:ind w:left="1440" w:hanging="360"/>
+      </w:pPr>
+      <w:rPr>
+        <w:rFonts w:ascii="Courier New" w:hAnsi="Courier New" w:hint="default"/>
+        <w:sz w:val="20"/>
+      </w:rPr>
+    </w:lvl>
+    <w:lvl w:ilvl="2" w:tentative="1">
+      <w:start w:val="1"/>
+      <w:numFmt w:val="bullet"/>
+      <w:lvlText w:val=""/>
+      <w:lvlJc w:val="left"/>
+      <w:pPr>
+        <w:tabs>
+          <w:tab w:val="num" w:pos="2160"/>
+        </w:tabs>
+        <w:ind w:left="2160" w:hanging="360"/>
+      </w:pPr>
+      <w:rPr>
+        <w:rFonts w:ascii="Wingdings" w:hAnsi="Wingdings" w:hint="default"/>
+        <w:sz w:val="20"/>
+      </w:rPr>
+    </w:lvl>
+    <w:lvl w:ilvl="3" w:tentative="1">
+      <w:start w:val="1"/>
+      <w:numFmt w:val="bullet"/>
+      <w:lvlText w:val=""/>
+      <w:lvlJc w:val="left"/>
+      <w:pPr>
+        <w:tabs>
+          <w:tab w:val="num" w:pos="2880"/>
+        </w:tabs>
+        <w:ind w:left="2880" w:hanging="360"/>
+      </w:pPr>
+      <w:rPr>
+        <w:rFonts w:ascii="Wingdings" w:hAnsi="Wingdings" w:hint="default"/>
+        <w:sz w:val="20"/>
+      </w:rPr>
+    </w:lvl>
+    <w:lvl w:ilvl="4" w:tentative="1">
+      <w:start w:val="1"/>
+      <w:numFmt w:val="bullet"/>
+      <w:lvlText w:val=""/>
+      <w:lvlJc w:val="left"/>
+      <w:pPr>
+        <w:tabs>
+          <w:tab w:val="num" w:pos="3600"/>
+        </w:tabs>
+        <w:ind w:left="3600" w:hanging="360"/>
+      </w:pPr>
+      <w:rPr>
+        <w:rFonts w:ascii="Wingdings" w:hAnsi="Wingdings" w:hint="default"/>
+        <w:sz w:val="20"/>
+      </w:rPr>
+    </w:lvl>
+    <w:lvl w:ilvl="5" w:tentative="1">
+      <w:start w:val="1"/>
+      <w:numFmt w:val="bullet"/>
+      <w:lvlText w:val=""/>
+      <w:lvlJc w:val="left"/>
+      <w:pPr>
+        <w:tabs>
+          <w:tab w:val="num" w:pos="4320"/>
+        </w:tabs>
+        <w:ind w:left="4320" w:hanging="360"/>
+      </w:pPr>
+      <w:rPr>
+        <w:rFonts w:ascii="Wingdings" w:hAnsi="Wingdings" w:hint="default"/>
+        <w:sz w:val="20"/>
+      </w:rPr>
+    </w:lvl>
+    <w:lvl w:ilvl="6" w:tentative="1">
+      <w:start w:val="1"/>
+      <w:numFmt w:val="bullet"/>
+      <w:lvlText w:val=""/>
+      <w:lvlJc w:val="left"/>
+      <w:pPr>
+        <w:tabs>
+          <w:tab w:val="num" w:pos="5040"/>
+        </w:tabs>
+        <w:ind w:left="5040" w:hanging="360"/>
+      </w:pPr>
+      <w:rPr>
+        <w:rFonts w:ascii="Wingdings" w:hAnsi="Wingdings" w:hint="default"/>
+        <w:sz w:val="20"/>
+      </w:rPr>
+    </w:lvl>
+    <w:lvl w:ilvl="7" w:tentative="1">
+      <w:start w:val="1"/>
+      <w:numFmt w:val="bullet"/>
+      <w:lvlText w:val=""/>
+      <w:lvlJc w:val="left"/>
+      <w:pPr>
+        <w:tabs>
+          <w:tab w:val="num" w:pos="5760"/>
+        </w:tabs>
+        <w:ind w:left="5760" w:hanging="360"/>
+      </w:pPr>
+      <w:rPr>
+        <w:rFonts w:ascii="Wingdings" w:hAnsi="Wingdings" w:hint="default"/>
+        <w:sz w:val="20"/>
+      </w:rPr>
+    </w:lvl>
+    <w:lvl w:ilvl="8" w:tentative="1">
+      <w:start w:val="1"/>
+      <w:numFmt w:val="bullet"/>
+      <w:lvlText w:val=""/>
+      <w:lvlJc w:val="left"/>
+      <w:pPr>
+        <w:tabs>
+          <w:tab w:val="num" w:pos="6480"/>
+        </w:tabs>
+        <w:ind w:left="6480" w:hanging="360"/>
+      </w:pPr>
+      <w:rPr>
+        <w:rFonts w:ascii="Wingdings" w:hAnsi="Wingdings" w:hint="default"/>
+        <w:sz w:val="20"/>
+      </w:rPr>
+    </w:lvl>
+  </w:abstractNum>
+  <w:abstractNum w:abstractNumId="22">
     <w:nsid w:val="77CB7AA6"/>
     <w:multiLevelType w:val="hybridMultilevel"/>
     <w:tmpl w:val="F8EAB792"/>
@@ -3803,7 +4502,7 @@
       </w:rPr>
     </w:lvl>
   </w:abstractNum>
-  <w:abstractNum w:abstractNumId="20">
+  <w:abstractNum w:abstractNumId="23">
     <w:nsid w:val="792B2846"/>
     <w:multiLevelType w:val="hybridMultilevel"/>
     <w:tmpl w:val="A27CF27E"/>
@@ -3917,67 +4616,76 @@
     </w:lvl>
   </w:abstractNum>
   <w:num w:numId="1">
-    <w:abstractNumId w:val="9"/>
+    <w:abstractNumId w:val="10"/>
   </w:num>
   <w:num w:numId="2">
+    <w:abstractNumId w:val="12"/>
+  </w:num>
+  <w:num w:numId="3">
     <w:abstractNumId w:val="11"/>
   </w:num>
-  <w:num w:numId="3">
-    <w:abstractNumId w:val="10"/>
-  </w:num>
   <w:num w:numId="4">
-    <w:abstractNumId w:val="20"/>
+    <w:abstractNumId w:val="23"/>
   </w:num>
   <w:num w:numId="5">
     <w:abstractNumId w:val="0"/>
   </w:num>
   <w:num w:numId="6">
-    <w:abstractNumId w:val="12"/>
+    <w:abstractNumId w:val="13"/>
   </w:num>
   <w:num w:numId="7">
-    <w:abstractNumId w:val="5"/>
+    <w:abstractNumId w:val="6"/>
   </w:num>
   <w:num w:numId="8">
+    <w:abstractNumId w:val="18"/>
+  </w:num>
+  <w:num w:numId="9">
+    <w:abstractNumId w:val="17"/>
+  </w:num>
+  <w:num w:numId="10">
+    <w:abstractNumId w:val="8"/>
+  </w:num>
+  <w:num w:numId="11">
+    <w:abstractNumId w:val="9"/>
+  </w:num>
+  <w:num w:numId="12">
+    <w:abstractNumId w:val="22"/>
+  </w:num>
+  <w:num w:numId="13">
     <w:abstractNumId w:val="16"/>
   </w:num>
-  <w:num w:numId="9">
-    <w:abstractNumId w:val="15"/>
-  </w:num>
-  <w:num w:numId="10">
+  <w:num w:numId="14">
     <w:abstractNumId w:val="7"/>
   </w:num>
-  <w:num w:numId="11">
-    <w:abstractNumId w:val="8"/>
-  </w:num>
-  <w:num w:numId="12">
+  <w:num w:numId="15">
     <w:abstractNumId w:val="19"/>
-  </w:num>
-  <w:num w:numId="13">
-    <w:abstractNumId w:val="14"/>
-  </w:num>
-  <w:num w:numId="14">
-    <w:abstractNumId w:val="6"/>
-  </w:num>
-  <w:num w:numId="15">
-    <w:abstractNumId w:val="17"/>
   </w:num>
   <w:num w:numId="16">
     <w:abstractNumId w:val="1"/>
   </w:num>
   <w:num w:numId="17">
+    <w:abstractNumId w:val="5"/>
+  </w:num>
+  <w:num w:numId="18">
+    <w:abstractNumId w:val="20"/>
+  </w:num>
+  <w:num w:numId="19">
+    <w:abstractNumId w:val="3"/>
+  </w:num>
+  <w:num w:numId="20">
+    <w:abstractNumId w:val="15"/>
+  </w:num>
+  <w:num w:numId="21">
     <w:abstractNumId w:val="4"/>
   </w:num>
-  <w:num w:numId="18">
-    <w:abstractNumId w:val="18"/>
+  <w:num w:numId="22">
+    <w:abstractNumId w:val="14"/>
   </w:num>
-  <w:num w:numId="19">
+  <w:num w:numId="23">
     <w:abstractNumId w:val="2"/>
   </w:num>
-  <w:num w:numId="20">
-    <w:abstractNumId w:val="13"/>
-  </w:num>
-  <w:num w:numId="21">
-    <w:abstractNumId w:val="3"/>
+  <w:num w:numId="24">
+    <w:abstractNumId w:val="21"/>
   </w:num>
 </w:numbering>
 </file>
@@ -4596,7 +5304,7 @@
   <a:extraClrSchemeLst/>
   <a:extLst>
     <a:ext uri="{05A4C25C-085E-4340-85A3-A5531E510DB2}">
-      <thm15:themeFamily xmlns:thm15="http://schemas.microsoft.com/office/thememl/2012/main" xmlns="" name="Office Theme" id="{62F939B6-93AF-4DB8-9C6B-D6C7DFDC589F}" vid="{4A3C46E8-61CC-4603-A589-7422A47A8E4A}"/>
+      <thm15:themeFamily xmlns="" xmlns:thm15="http://schemas.microsoft.com/office/thememl/2012/main" name="Office Theme" id="{62F939B6-93AF-4DB8-9C6B-D6C7DFDC589F}" vid="{4A3C46E8-61CC-4603-A589-7422A47A8E4A}"/>
     </a:ext>
   </a:extLst>
 </a:theme>

</xml_diff>

<commit_message>
il campo pagamento diventa testo. 5 righe su note stampa offerta
</commit_message>
<xml_diff>
--- a/VideoSystemWeb/DOCUMENTI/HELP/HELP VIDEOSYSTEM.docx
+++ b/VideoSystemWeb/DOCUMENTI/HELP/HELP VIDEOSYSTEM.docx
@@ -6,6 +6,38 @@
       <w:pPr>
         <w:pStyle w:val="Sottotitolo"/>
       </w:pPr>
+    </w:p>
+    <w:p>
+      <w:pPr>
+        <w:pStyle w:val="Sottotitolo"/>
+      </w:pPr>
+      <w:r>
+        <w:t>Versione 1.39 del 17/09/2019</w:t>
+      </w:r>
+    </w:p>
+    <w:p>
+      <w:pPr>
+        <w:pStyle w:val="Paragrafoelenco"/>
+        <w:numPr>
+          <w:ilvl w:val="0"/>
+          <w:numId w:val="26"/>
+        </w:numPr>
+      </w:pPr>
+      <w:r>
+        <w:t>Modifica pagamento su stampa offerta, inserito in tabella nuovo campo di tipo testo</w:t>
+      </w:r>
+    </w:p>
+    <w:p>
+      <w:pPr>
+        <w:pStyle w:val="Paragrafoelenco"/>
+        <w:numPr>
+          <w:ilvl w:val="0"/>
+          <w:numId w:val="26"/>
+        </w:numPr>
+      </w:pPr>
+      <w:r>
+        <w:t>Aumentata a 5 righe la visualizzazione del campo note su stampa offerta, diminuita interlinea.</w:t>
+      </w:r>
     </w:p>
     <w:p>
       <w:pPr>
@@ -539,6 +571,7 @@
         </w:numPr>
       </w:pPr>
       <w:r>
+        <w:lastRenderedPageBreak/>
         <w:t xml:space="preserve">Dettaglio economico: ordine delle colonne e modifica valori mostrati, valore lordo in tabella, valore </w:t>
       </w:r>
       <w:proofErr w:type="spellStart"/>
@@ -560,50 +593,352 @@
         <w:pStyle w:val="Sottotitolo"/>
       </w:pPr>
       <w:r>
+        <w:t>Versione1.30 del 06/0</w:t>
+      </w:r>
+      <w:r>
+        <w:t>6</w:t>
+      </w:r>
+      <w:r>
+        <w:t>/2019</w:t>
+      </w:r>
+    </w:p>
+    <w:p>
+      <w:pPr>
+        <w:pStyle w:val="Paragrafoelenco"/>
+        <w:numPr>
+          <w:ilvl w:val="0"/>
+          <w:numId w:val="18"/>
+        </w:numPr>
+      </w:pPr>
+      <w:r>
+        <w:t>Completata cancellazione eventi</w:t>
+      </w:r>
+    </w:p>
+    <w:p>
+      <w:pPr>
+        <w:pStyle w:val="Paragrafoelenco"/>
+        <w:numPr>
+          <w:ilvl w:val="0"/>
+          <w:numId w:val="18"/>
+        </w:numPr>
+      </w:pPr>
+      <w:r>
+        <w:t>Completata gestione Attrezzature Magazzino</w:t>
+      </w:r>
+    </w:p>
+    <w:p>
+      <w:pPr>
+        <w:pStyle w:val="Paragrafoelenco"/>
+        <w:numPr>
+          <w:ilvl w:val="0"/>
+          <w:numId w:val="18"/>
+        </w:numPr>
+      </w:pPr>
+      <w:r>
+        <w:t>Cancellazione logica Collaboratori, Clienti/Fornitori, Articoli, Raggruppamenti Articoli e Protocolli (non si avrà più errore quando si tenta di cancellare un record da una di queste tabelle collegato ad altre tabelle)</w:t>
+      </w:r>
+    </w:p>
+    <w:p>
+      <w:pPr>
+        <w:pStyle w:val="Sottotitolo"/>
+      </w:pPr>
+    </w:p>
+    <w:p>
+      <w:pPr>
+        <w:pStyle w:val="Sottotitolo"/>
+      </w:pPr>
+      <w:r>
+        <w:t>Versione1.29 del 01/0</w:t>
+      </w:r>
+      <w:r>
+        <w:t>6</w:t>
+      </w:r>
+      <w:r>
+        <w:t>/2019</w:t>
+      </w:r>
+    </w:p>
+    <w:p>
+      <w:pPr>
+        <w:pStyle w:val="Paragrafoelenco"/>
+        <w:numPr>
+          <w:ilvl w:val="0"/>
+          <w:numId w:val="17"/>
+        </w:numPr>
+      </w:pPr>
+      <w:r>
+        <w:t>Aggiunta cancellazione eventi</w:t>
+      </w:r>
+    </w:p>
+    <w:p>
+      <w:pPr>
+        <w:pStyle w:val="Paragrafoelenco"/>
+        <w:numPr>
+          <w:ilvl w:val="0"/>
+          <w:numId w:val="17"/>
+        </w:numPr>
+      </w:pPr>
+      <w:r>
+        <w:t>Aggiunta gestione Magazzino (incompleta)</w:t>
+      </w:r>
+    </w:p>
+    <w:p>
+      <w:pPr>
+        <w:pStyle w:val="Sottotitolo"/>
+      </w:pPr>
+    </w:p>
+    <w:p>
+      <w:pPr>
+        <w:pStyle w:val="Sottotitolo"/>
+      </w:pPr>
+      <w:r>
+        <w:t>Versione1.28 del 22/05/2019</w:t>
+      </w:r>
+    </w:p>
+    <w:p>
+      <w:pPr>
+        <w:pStyle w:val="Paragrafoelenco"/>
+        <w:numPr>
+          <w:ilvl w:val="0"/>
+          <w:numId w:val="16"/>
+        </w:numPr>
+      </w:pPr>
+      <w:r>
+        <w:t>Aggiunta gestione Tipologie Interventi nel menù "Tabelle/Tipologie Interventi"</w:t>
+      </w:r>
+    </w:p>
+    <w:p>
+      <w:pPr>
+        <w:pStyle w:val="Paragrafoelenco"/>
+        <w:numPr>
+          <w:ilvl w:val="0"/>
+          <w:numId w:val="16"/>
+        </w:numPr>
+      </w:pPr>
+      <w:r>
+        <w:t>Aggiornata Lavorazione con gestione Dettaglio Economico e Piano Esterno (da completare)</w:t>
+      </w:r>
+    </w:p>
+    <w:p/>
+    <w:p>
+      <w:pPr>
+        <w:pStyle w:val="Sottotitolo"/>
+      </w:pPr>
+      <w:r>
+        <w:t>Versione1.27 del 05/05/2019</w:t>
+      </w:r>
+    </w:p>
+    <w:p>
+      <w:pPr>
+        <w:pStyle w:val="Paragrafoelenco"/>
+        <w:numPr>
+          <w:ilvl w:val="0"/>
+          <w:numId w:val="15"/>
+        </w:numPr>
+      </w:pPr>
+      <w:r>
+        <w:t>Aggiunta Lavorazione</w:t>
+      </w:r>
+    </w:p>
+    <w:p>
+      <w:pPr>
+        <w:pStyle w:val="Sottotitolo"/>
+      </w:pPr>
+    </w:p>
+    <w:p>
+      <w:pPr>
+        <w:pStyle w:val="Sottotitolo"/>
+      </w:pPr>
+      <w:r>
+        <w:t>Versione1.26 del 27/04/2019</w:t>
+      </w:r>
+    </w:p>
+    <w:p>
+      <w:pPr>
+        <w:pStyle w:val="Paragrafoelenco"/>
+        <w:numPr>
+          <w:ilvl w:val="0"/>
+          <w:numId w:val="14"/>
+        </w:numPr>
+      </w:pPr>
+      <w:r>
+        <w:t>Aggiunta Gestione Password di accesso dimenticata con generazione nuova password ed  invio</w:t>
+      </w:r>
+    </w:p>
+    <w:p>
+      <w:pPr>
+        <w:pStyle w:val="Paragrafoelenco"/>
+      </w:pPr>
+      <w:r>
+        <w:t xml:space="preserve"> e-mail.</w:t>
+      </w:r>
+    </w:p>
+    <w:p>
+      <w:pPr>
+        <w:pStyle w:val="Sottotitolo"/>
+      </w:pPr>
+    </w:p>
+    <w:p>
+      <w:pPr>
+        <w:pStyle w:val="Sottotitolo"/>
+      </w:pPr>
+      <w:r>
+        <w:t>Versione1.25 del 24/04/2019</w:t>
+      </w:r>
+    </w:p>
+    <w:p>
+      <w:pPr>
+        <w:pStyle w:val="Paragrafoelenco"/>
+        <w:numPr>
+          <w:ilvl w:val="0"/>
+          <w:numId w:val="14"/>
+        </w:numPr>
+      </w:pPr>
+      <w:r>
+        <w:t>Aggiunta Gestione Utenti (menù in alto a destra Gestione Utenze/Utenti)</w:t>
+      </w:r>
+    </w:p>
+    <w:p>
+      <w:pPr>
+        <w:pStyle w:val="Sottotitolo"/>
+      </w:pPr>
+    </w:p>
+    <w:p>
+      <w:pPr>
+        <w:pStyle w:val="Sottotitolo"/>
+      </w:pPr>
+      <w:r>
+        <w:t>Versione1.24 del 22/04/2019</w:t>
+      </w:r>
+    </w:p>
+    <w:p>
+      <w:pPr>
+        <w:pStyle w:val="Paragrafoelenco"/>
+        <w:numPr>
+          <w:ilvl w:val="0"/>
+          <w:numId w:val="13"/>
+        </w:numPr>
+      </w:pPr>
+      <w:r>
+        <w:t>Riorganizzazione menù</w:t>
+      </w:r>
+    </w:p>
+    <w:p>
+      <w:pPr>
+        <w:pStyle w:val="Paragrafoelenco"/>
+        <w:numPr>
+          <w:ilvl w:val="0"/>
+          <w:numId w:val="13"/>
+        </w:numPr>
+      </w:pPr>
+      <w:r>
+        <w:t>Aggiunta gestione Tabella Qualifiche Personale</w:t>
+      </w:r>
+    </w:p>
+    <w:p>
+      <w:pPr>
+        <w:pStyle w:val="Paragrafoelenco"/>
+        <w:numPr>
+          <w:ilvl w:val="0"/>
+          <w:numId w:val="13"/>
+        </w:numPr>
+      </w:pPr>
+      <w:r>
+        <w:t>Aggiunta gestione Tabella Tipologie Clienti/Fornitori</w:t>
+      </w:r>
+    </w:p>
+    <w:p>
+      <w:pPr>
+        <w:pStyle w:val="Paragrafoelenco"/>
+        <w:numPr>
+          <w:ilvl w:val="0"/>
+          <w:numId w:val="13"/>
+        </w:numPr>
+      </w:pPr>
+      <w:r>
+        <w:t>Aggiunta gestione Tabella Tipi Protocolli</w:t>
+      </w:r>
+    </w:p>
+    <w:p>
+      <w:pPr>
+        <w:pStyle w:val="Paragrafoelenco"/>
+        <w:numPr>
+          <w:ilvl w:val="0"/>
+          <w:numId w:val="13"/>
+        </w:numPr>
+      </w:pPr>
+      <w:r>
+        <w:t>Aggiunta gestione Tabella Tipi Lavorazione</w:t>
+      </w:r>
+    </w:p>
+    <w:p>
+      <w:pPr>
+        <w:pStyle w:val="Paragrafoelenco"/>
+        <w:numPr>
+          <w:ilvl w:val="0"/>
+          <w:numId w:val="13"/>
+        </w:numPr>
+      </w:pPr>
+      <w:r>
         <w:lastRenderedPageBreak/>
-        <w:t>Versione1.30 del 06/0</w:t>
-      </w:r>
-      <w:r>
-        <w:t>6</w:t>
-      </w:r>
-      <w:r>
-        <w:t>/2019</w:t>
-      </w:r>
-    </w:p>
-    <w:p>
-      <w:pPr>
-        <w:pStyle w:val="Paragrafoelenco"/>
-        <w:numPr>
-          <w:ilvl w:val="0"/>
-          <w:numId w:val="18"/>
-        </w:numPr>
-      </w:pPr>
-      <w:r>
-        <w:t>Completata cancellazione eventi</w:t>
-      </w:r>
-    </w:p>
-    <w:p>
-      <w:pPr>
-        <w:pStyle w:val="Paragrafoelenco"/>
-        <w:numPr>
-          <w:ilvl w:val="0"/>
-          <w:numId w:val="18"/>
-        </w:numPr>
-      </w:pPr>
-      <w:r>
-        <w:t>Completata gestione Attrezzature Magazzino</w:t>
-      </w:r>
-    </w:p>
-    <w:p>
-      <w:pPr>
-        <w:pStyle w:val="Paragrafoelenco"/>
-        <w:numPr>
-          <w:ilvl w:val="0"/>
-          <w:numId w:val="18"/>
-        </w:numPr>
-      </w:pPr>
-      <w:r>
-        <w:t>Cancellazione logica Collaboratori, Clienti/Fornitori, Articoli, Raggruppamenti Articoli e Protocolli (non si avrà più errore quando si tenta di cancellare un record da una di queste tabelle collegato ad altre tabelle)</w:t>
+        <w:t>Aggiunti nuovi colori per Intestazione Colonne agenda</w:t>
+      </w:r>
+      <w:r>
+        <w:t xml:space="preserve"> </w:t>
+      </w:r>
+      <w:r>
+        <w:t>da menù Tabelle/Colonne Agenda</w:t>
+      </w:r>
+    </w:p>
+    <w:p>
+      <w:pPr>
+        <w:pStyle w:val="Paragrafoelenco"/>
+        <w:numPr>
+          <w:ilvl w:val="0"/>
+          <w:numId w:val="13"/>
+        </w:numPr>
+      </w:pPr>
+      <w:r>
+        <w:t xml:space="preserve">Aggiunta possibilità di ordinare le colonne agenda </w:t>
+      </w:r>
+      <w:r>
+        <w:t xml:space="preserve">da menù Tabelle/Colonne Agenda tramite il nuovo campo Ordinamento </w:t>
+      </w:r>
+      <w:r>
+        <w:t>(</w:t>
+      </w:r>
+      <w:r>
+        <w:t xml:space="preserve">la modifica non è </w:t>
+      </w:r>
+      <w:r>
+        <w:t>ancora visibile dall'agenda)</w:t>
+      </w:r>
+    </w:p>
+    <w:p>
+      <w:pPr>
+        <w:pStyle w:val="Paragrafoelenco"/>
+        <w:numPr>
+          <w:ilvl w:val="0"/>
+          <w:numId w:val="13"/>
+        </w:numPr>
+      </w:pPr>
+      <w:r>
+        <w:t xml:space="preserve">Aggiunti nuovi parametri da </w:t>
+      </w:r>
+      <w:proofErr w:type="spellStart"/>
+      <w:r>
+        <w:t>Tabelle\Configurazione</w:t>
+      </w:r>
+      <w:proofErr w:type="spellEnd"/>
+      <w:r>
+        <w:t xml:space="preserve"> (</w:t>
+      </w:r>
+      <w:proofErr w:type="spellStart"/>
+      <w:r>
+        <w:t>GIORNI_PAGAMENTO</w:t>
+      </w:r>
+      <w:proofErr w:type="spellEnd"/>
+      <w:r>
+        <w:t>, BANCA da 01 a 04 e IBAN da 01 a 04)</w:t>
       </w:r>
     </w:p>
     <w:p>
@@ -616,37 +951,43 @@
         <w:pStyle w:val="Sottotitolo"/>
       </w:pPr>
       <w:r>
-        <w:t>Versione1.29 del 01/0</w:t>
-      </w:r>
-      <w:r>
-        <w:t>6</w:t>
-      </w:r>
-      <w:r>
-        <w:t>/2019</w:t>
-      </w:r>
-    </w:p>
-    <w:p>
-      <w:pPr>
-        <w:pStyle w:val="Paragrafoelenco"/>
-        <w:numPr>
-          <w:ilvl w:val="0"/>
-          <w:numId w:val="17"/>
-        </w:numPr>
-      </w:pPr>
-      <w:r>
-        <w:t>Aggiunta cancellazione eventi</w:t>
-      </w:r>
-    </w:p>
-    <w:p>
-      <w:pPr>
-        <w:pStyle w:val="Paragrafoelenco"/>
-        <w:numPr>
-          <w:ilvl w:val="0"/>
-          <w:numId w:val="17"/>
-        </w:numPr>
-      </w:pPr>
-      <w:r>
-        <w:t>Aggiunta gestione Magazzino (incompleta)</w:t>
+        <w:t>Versione1.23 del 18/04/2019</w:t>
+      </w:r>
+    </w:p>
+    <w:p>
+      <w:pPr>
+        <w:pStyle w:val="Paragrafoelenco"/>
+        <w:numPr>
+          <w:ilvl w:val="0"/>
+          <w:numId w:val="12"/>
+        </w:numPr>
+      </w:pPr>
+      <w:r>
+        <w:t xml:space="preserve">Aggiunta pagina di gestione valori di configurazione (es. campi IVA, IBAN, indirizzi </w:t>
+      </w:r>
+      <w:proofErr w:type="spellStart"/>
+      <w:r>
+        <w:t>etc</w:t>
+      </w:r>
+      <w:proofErr w:type="spellEnd"/>
+      <w:r>
+        <w:t xml:space="preserve"> </w:t>
+      </w:r>
+      <w:proofErr w:type="spellStart"/>
+      <w:r>
+        <w:t>etc</w:t>
+      </w:r>
+      <w:proofErr w:type="spellEnd"/>
+      <w:r>
+        <w:t xml:space="preserve">), da menu </w:t>
+      </w:r>
+      <w:proofErr w:type="spellStart"/>
+      <w:r>
+        <w:t>TABELLE\Gestione</w:t>
+      </w:r>
+      <w:proofErr w:type="spellEnd"/>
+      <w:r>
+        <w:t xml:space="preserve"> Configurazione</w:t>
       </w:r>
     </w:p>
     <w:p>
@@ -659,478 +1000,340 @@
         <w:pStyle w:val="Sottotitolo"/>
       </w:pPr>
       <w:r>
-        <w:t>Versione1.28 del 22/05/2019</w:t>
-      </w:r>
-    </w:p>
-    <w:p>
-      <w:pPr>
-        <w:pStyle w:val="Paragrafoelenco"/>
-        <w:numPr>
-          <w:ilvl w:val="0"/>
-          <w:numId w:val="16"/>
-        </w:numPr>
-      </w:pPr>
-      <w:r>
-        <w:t>Aggiunta gestione Tipologie Interventi nel menù "Tabelle/Tipologie Interventi"</w:t>
-      </w:r>
-    </w:p>
-    <w:p>
-      <w:pPr>
-        <w:pStyle w:val="Paragrafoelenco"/>
-        <w:numPr>
-          <w:ilvl w:val="0"/>
-          <w:numId w:val="16"/>
-        </w:numPr>
-      </w:pPr>
-      <w:r>
-        <w:t>Aggiornata Lavorazione con gestione Dettaglio Economico e Piano Esterno (da completare)</w:t>
-      </w:r>
-    </w:p>
-    <w:p/>
+        <w:t>Versione1.22 del 14/04/2019</w:t>
+      </w:r>
+    </w:p>
+    <w:p>
+      <w:pPr>
+        <w:pStyle w:val="Paragrafoelenco"/>
+        <w:numPr>
+          <w:ilvl w:val="0"/>
+          <w:numId w:val="11"/>
+        </w:numPr>
+      </w:pPr>
+      <w:r>
+        <w:t>Salvataggio e modifica Note Offerta</w:t>
+      </w:r>
+    </w:p>
     <w:p>
       <w:pPr>
         <w:pStyle w:val="Sottotitolo"/>
       </w:pPr>
-      <w:r>
-        <w:t>Versione1.27 del 05/05/2019</w:t>
-      </w:r>
-    </w:p>
-    <w:p>
-      <w:pPr>
-        <w:pStyle w:val="Paragrafoelenco"/>
-        <w:numPr>
-          <w:ilvl w:val="0"/>
-          <w:numId w:val="15"/>
-        </w:numPr>
-      </w:pPr>
-      <w:r>
-        <w:t>Aggiunta Lavorazione</w:t>
-      </w:r>
     </w:p>
     <w:p>
       <w:pPr>
         <w:pStyle w:val="Sottotitolo"/>
       </w:pPr>
+      <w:r>
+        <w:t>Versione1.21 del 13/04/2019</w:t>
+      </w:r>
+    </w:p>
+    <w:p>
+      <w:pPr>
+        <w:pStyle w:val="Paragrafoelenco"/>
+        <w:numPr>
+          <w:ilvl w:val="0"/>
+          <w:numId w:val="10"/>
+        </w:numPr>
+      </w:pPr>
+      <w:r>
+        <w:t>Pagina protocollo sistemato layout ricerca</w:t>
+      </w:r>
+    </w:p>
+    <w:p>
+      <w:pPr>
+        <w:pStyle w:val="Paragrafoelenco"/>
+        <w:numPr>
+          <w:ilvl w:val="0"/>
+          <w:numId w:val="10"/>
+        </w:numPr>
+      </w:pPr>
+      <w:r>
+        <w:t>Pagina protocollo, in apertura visualizza gli ultimi protocolli automaticamente</w:t>
+      </w:r>
+    </w:p>
+    <w:p>
+      <w:pPr>
+        <w:pStyle w:val="Paragrafoelenco"/>
+        <w:numPr>
+          <w:ilvl w:val="0"/>
+          <w:numId w:val="10"/>
+        </w:numPr>
+      </w:pPr>
+      <w:r>
+        <w:t>Iva recuperata da tabella e non più dal singolo articolo</w:t>
+      </w:r>
+    </w:p>
+    <w:p>
+      <w:pPr>
+        <w:pStyle w:val="Paragrafoelenco"/>
+        <w:numPr>
+          <w:ilvl w:val="0"/>
+          <w:numId w:val="10"/>
+        </w:numPr>
+      </w:pPr>
+      <w:r>
+        <w:t xml:space="preserve">Aggiunta immagine </w:t>
+      </w:r>
+      <w:proofErr w:type="spellStart"/>
+      <w:r>
+        <w:t>footer</w:t>
+      </w:r>
+      <w:proofErr w:type="spellEnd"/>
+      <w:r>
+        <w:t xml:space="preserve"> riepilogo offerta</w:t>
+      </w:r>
     </w:p>
     <w:p>
       <w:pPr>
         <w:pStyle w:val="Sottotitolo"/>
       </w:pPr>
-      <w:r>
-        <w:t>Versione1.26 del 27/04/2019</w:t>
-      </w:r>
-    </w:p>
-    <w:p>
-      <w:pPr>
-        <w:pStyle w:val="Paragrafoelenco"/>
-        <w:numPr>
-          <w:ilvl w:val="0"/>
-          <w:numId w:val="14"/>
-        </w:numPr>
-      </w:pPr>
-      <w:r>
-        <w:t>Aggiunta Gestione Password di accesso dimenticata con generazione nuova password ed  invio</w:t>
-      </w:r>
-    </w:p>
-    <w:p>
-      <w:pPr>
-        <w:pStyle w:val="Paragrafoelenco"/>
-      </w:pPr>
-      <w:r>
-        <w:t xml:space="preserve"> e-mail.</w:t>
-      </w:r>
     </w:p>
     <w:p>
       <w:pPr>
         <w:pStyle w:val="Sottotitolo"/>
       </w:pPr>
+      <w:r>
+        <w:t>Versione1.20 del 11/04/2019</w:t>
+      </w:r>
+    </w:p>
+    <w:p>
+      <w:pPr>
+        <w:pStyle w:val="Paragrafoelenco"/>
+        <w:numPr>
+          <w:ilvl w:val="0"/>
+          <w:numId w:val="9"/>
+        </w:numPr>
+      </w:pPr>
+      <w:r>
+        <w:t>Pagina Offerta, risolto malfunzionamento ordinamento articoli</w:t>
+      </w:r>
+    </w:p>
+    <w:p>
+      <w:pPr>
+        <w:pStyle w:val="Paragrafoelenco"/>
+        <w:numPr>
+          <w:ilvl w:val="0"/>
+          <w:numId w:val="9"/>
+        </w:numPr>
+      </w:pPr>
+      <w:r>
+        <w:t xml:space="preserve">Popolato </w:t>
+      </w:r>
+      <w:proofErr w:type="spellStart"/>
+      <w:r>
+        <w:t>footer</w:t>
+      </w:r>
+      <w:proofErr w:type="spellEnd"/>
+      <w:r>
+        <w:t xml:space="preserve"> riepilogo offerta con i dati del cliente</w:t>
+      </w:r>
+    </w:p>
+    <w:p>
+      <w:pPr>
+        <w:pStyle w:val="Paragrafoelenco"/>
+        <w:numPr>
+          <w:ilvl w:val="0"/>
+          <w:numId w:val="9"/>
+        </w:numPr>
+      </w:pPr>
+      <w:r>
+        <w:t>Pagina Protocollo, aggiunto campo di ricerca "Lavorazione"</w:t>
+      </w:r>
+    </w:p>
+    <w:p>
+      <w:pPr>
+        <w:pStyle w:val="Paragrafoelenco"/>
+        <w:numPr>
+          <w:ilvl w:val="0"/>
+          <w:numId w:val="9"/>
+        </w:numPr>
+      </w:pPr>
+      <w:r>
+        <w:t>Pagina Protocollo, aggiunta selezione con calendari a scomparsa sui campi Data</w:t>
+      </w:r>
     </w:p>
     <w:p>
       <w:pPr>
         <w:pStyle w:val="Sottotitolo"/>
       </w:pPr>
-      <w:r>
-        <w:t>Versione1.25 del 24/04/2019</w:t>
-      </w:r>
-    </w:p>
-    <w:p>
-      <w:pPr>
-        <w:pStyle w:val="Paragrafoelenco"/>
-        <w:numPr>
-          <w:ilvl w:val="0"/>
-          <w:numId w:val="14"/>
-        </w:numPr>
-      </w:pPr>
-      <w:r>
-        <w:t>Aggiunta Gestione Utenti (menù in alto a destra Gestione Utenze/Utenti)</w:t>
-      </w:r>
     </w:p>
     <w:p>
       <w:pPr>
         <w:pStyle w:val="Sottotitolo"/>
       </w:pPr>
+      <w:r>
+        <w:t>Versione1.19 del 09/04/2019</w:t>
+      </w:r>
+    </w:p>
+    <w:p>
+      <w:pPr>
+        <w:pStyle w:val="Paragrafoelenco"/>
+        <w:numPr>
+          <w:ilvl w:val="0"/>
+          <w:numId w:val="6"/>
+        </w:numPr>
+      </w:pPr>
+      <w:r>
+        <w:t>correzione bug tender: modificando un evento che conteneva uno o più tender il salvataggio falliva perché i tender risultavano già impiegati; </w:t>
+      </w:r>
+    </w:p>
+    <w:p>
+      <w:pPr>
+        <w:pStyle w:val="Paragrafoelenco"/>
+        <w:numPr>
+          <w:ilvl w:val="0"/>
+          <w:numId w:val="6"/>
+        </w:numPr>
+      </w:pPr>
+      <w:r>
+        <w:t xml:space="preserve">layout offerta: aumento altezza articoli e sistemazione </w:t>
+      </w:r>
+      <w:proofErr w:type="spellStart"/>
+      <w:r>
+        <w:t>popup</w:t>
+      </w:r>
+      <w:proofErr w:type="spellEnd"/>
+      <w:r>
+        <w:t>;</w:t>
+      </w:r>
+    </w:p>
+    <w:p>
+      <w:pPr>
+        <w:pStyle w:val="Paragrafoelenco"/>
+        <w:numPr>
+          <w:ilvl w:val="0"/>
+          <w:numId w:val="6"/>
+        </w:numPr>
+      </w:pPr>
+      <w:r>
+        <w:t>ordinamento articoli in base a prezzo; </w:t>
+      </w:r>
+    </w:p>
+    <w:p>
+      <w:pPr>
+        <w:pStyle w:val="Paragrafoelenco"/>
+        <w:numPr>
+          <w:ilvl w:val="0"/>
+          <w:numId w:val="6"/>
+        </w:numPr>
+      </w:pPr>
+      <w:r>
+        <w:t>descrizione corta e lunga nelle prime due colonne del riepilogo e della stampa;</w:t>
+      </w:r>
+    </w:p>
+    <w:p>
+      <w:pPr>
+        <w:pStyle w:val="Paragrafoelenco"/>
+        <w:numPr>
+          <w:ilvl w:val="0"/>
+          <w:numId w:val="6"/>
+        </w:numPr>
+      </w:pPr>
+      <w:r>
+        <w:t>salvataggio automatico offerta in fase di visualizzazione riepilogo (allo scopo di generare un protocollo);</w:t>
+      </w:r>
+    </w:p>
+    <w:p>
+      <w:pPr>
+        <w:pStyle w:val="Paragrafoelenco"/>
+        <w:numPr>
+          <w:ilvl w:val="0"/>
+          <w:numId w:val="6"/>
+        </w:numPr>
+      </w:pPr>
+      <w:r>
+        <w:t>formattazione importi con separatore migliaia;</w:t>
+      </w:r>
+    </w:p>
+    <w:p>
+      <w:pPr>
+        <w:pStyle w:val="Paragrafoelenco"/>
+        <w:numPr>
+          <w:ilvl w:val="0"/>
+          <w:numId w:val="6"/>
+        </w:numPr>
+      </w:pPr>
+      <w:r>
+        <w:t>creazione e salvataggio pdf in fase di salvataggio offerta; </w:t>
+      </w:r>
+    </w:p>
+    <w:p>
+      <w:pPr>
+        <w:pStyle w:val="Paragrafoelenco"/>
+        <w:numPr>
+          <w:ilvl w:val="0"/>
+          <w:numId w:val="6"/>
+        </w:numPr>
+      </w:pPr>
+      <w:r>
+        <w:t xml:space="preserve">nome file pdf: </w:t>
+      </w:r>
+      <w:proofErr w:type="spellStart"/>
+      <w:r>
+        <w:t>Offerta_</w:t>
+      </w:r>
+      <w:proofErr w:type="spellEnd"/>
+      <w:r>
+        <w:t>&lt;numero lavorazione&gt;</w:t>
+      </w:r>
+    </w:p>
+    <w:p>
+      <w:pPr>
+        <w:pStyle w:val="Paragrafoelenco"/>
+        <w:numPr>
+          <w:ilvl w:val="0"/>
+          <w:numId w:val="6"/>
+        </w:numPr>
+      </w:pPr>
+      <w:r>
+        <w:t>in fase di creazione/modifica evento non è più possibile passare da un sottotipo risorsa ad un altro </w:t>
+      </w:r>
+    </w:p>
+    <w:p>
+      <w:pPr>
+        <w:pStyle w:val="Paragrafoelenco"/>
+      </w:pPr>
+      <w:r>
+        <w:t>Es. se sto creando un evento per un dipendente non visualizzerò più nell'elenco le tipologie regie o extra; se sto creando un evento per regie o extra non visualizzerò più i dipendenti.</w:t>
+      </w:r>
+    </w:p>
+    <w:p>
+      <w:pPr>
+        <w:pStyle w:val="Paragrafoelenco"/>
+        <w:numPr>
+          <w:ilvl w:val="0"/>
+          <w:numId w:val="6"/>
+        </w:numPr>
+      </w:pPr>
+      <w:r>
+        <w:lastRenderedPageBreak/>
+        <w:t xml:space="preserve">Aggiustamenti layout Pagina Articoli </w:t>
+      </w:r>
+    </w:p>
+    <w:p>
+      <w:pPr>
+        <w:pStyle w:val="Paragrafoelenco"/>
+        <w:numPr>
+          <w:ilvl w:val="0"/>
+          <w:numId w:val="6"/>
+        </w:numPr>
+      </w:pPr>
+      <w:r>
+        <w:t>Aggiustamento nomi campi Pagina Protocolli</w:t>
+      </w:r>
     </w:p>
     <w:p>
       <w:pPr>
         <w:pStyle w:val="Sottotitolo"/>
       </w:pPr>
-      <w:r>
-        <w:t>Versione1.24 del 22/04/2019</w:t>
-      </w:r>
-    </w:p>
-    <w:p>
-      <w:pPr>
-        <w:pStyle w:val="Paragrafoelenco"/>
-        <w:numPr>
-          <w:ilvl w:val="0"/>
-          <w:numId w:val="13"/>
-        </w:numPr>
-      </w:pPr>
-      <w:r>
-        <w:t>Riorganizzazione menù</w:t>
-      </w:r>
-    </w:p>
-    <w:p>
-      <w:pPr>
-        <w:pStyle w:val="Paragrafoelenco"/>
-        <w:numPr>
-          <w:ilvl w:val="0"/>
-          <w:numId w:val="13"/>
-        </w:numPr>
-      </w:pPr>
-      <w:r>
-        <w:t>Aggiunta gestione Tabella Qualifiche Personale</w:t>
-      </w:r>
-    </w:p>
-    <w:p>
-      <w:pPr>
-        <w:pStyle w:val="Paragrafoelenco"/>
-        <w:numPr>
-          <w:ilvl w:val="0"/>
-          <w:numId w:val="13"/>
-        </w:numPr>
-      </w:pPr>
-      <w:r>
-        <w:t>Aggiunta gestione Tabella Tipologie Clienti/Fornitori</w:t>
-      </w:r>
-    </w:p>
-    <w:p>
-      <w:pPr>
-        <w:pStyle w:val="Paragrafoelenco"/>
-        <w:numPr>
-          <w:ilvl w:val="0"/>
-          <w:numId w:val="13"/>
-        </w:numPr>
-      </w:pPr>
-      <w:r>
-        <w:t>Aggiunta gestione Tabella Tipi Protocolli</w:t>
-      </w:r>
-    </w:p>
-    <w:p>
-      <w:pPr>
-        <w:pStyle w:val="Paragrafoelenco"/>
-        <w:numPr>
-          <w:ilvl w:val="0"/>
-          <w:numId w:val="13"/>
-        </w:numPr>
-      </w:pPr>
-      <w:r>
-        <w:t>Aggiunta gestione Tabella Tipi Lavorazione</w:t>
-      </w:r>
-    </w:p>
-    <w:p>
-      <w:pPr>
-        <w:pStyle w:val="Paragrafoelenco"/>
-        <w:numPr>
-          <w:ilvl w:val="0"/>
-          <w:numId w:val="13"/>
-        </w:numPr>
-      </w:pPr>
-      <w:r>
-        <w:t>Aggiunti nuovi colori per Intestazione Colonne agenda</w:t>
-      </w:r>
-      <w:r>
-        <w:t xml:space="preserve"> </w:t>
-      </w:r>
-      <w:r>
-        <w:t>da menù Tabelle/Colonne Agenda</w:t>
-      </w:r>
-    </w:p>
-    <w:p>
-      <w:pPr>
-        <w:pStyle w:val="Paragrafoelenco"/>
-        <w:numPr>
-          <w:ilvl w:val="0"/>
-          <w:numId w:val="13"/>
-        </w:numPr>
-      </w:pPr>
-      <w:r>
-        <w:t xml:space="preserve">Aggiunta possibilità di ordinare le colonne agenda </w:t>
-      </w:r>
-      <w:r>
-        <w:t xml:space="preserve">da menù Tabelle/Colonne Agenda tramite il nuovo campo Ordinamento </w:t>
-      </w:r>
-      <w:r>
-        <w:t>(</w:t>
-      </w:r>
-      <w:r>
-        <w:t xml:space="preserve">la modifica non è </w:t>
-      </w:r>
-      <w:r>
-        <w:t>ancora visibile dall'agenda)</w:t>
-      </w:r>
-    </w:p>
-    <w:p>
-      <w:pPr>
-        <w:pStyle w:val="Paragrafoelenco"/>
-        <w:numPr>
-          <w:ilvl w:val="0"/>
-          <w:numId w:val="13"/>
-        </w:numPr>
-      </w:pPr>
-      <w:r>
-        <w:t xml:space="preserve">Aggiunti nuovi parametri da </w:t>
-      </w:r>
-      <w:proofErr w:type="spellStart"/>
-      <w:r>
-        <w:t>Tabelle\Configurazione</w:t>
-      </w:r>
-      <w:proofErr w:type="spellEnd"/>
-      <w:r>
-        <w:t xml:space="preserve"> (</w:t>
-      </w:r>
-      <w:proofErr w:type="spellStart"/>
-      <w:r>
-        <w:t>GIORNI_PAGAMENTO</w:t>
-      </w:r>
-      <w:proofErr w:type="spellEnd"/>
-      <w:r>
-        <w:t>, BANCA da 01 a 04 e IBAN da 01 a 04)</w:t>
-      </w:r>
     </w:p>
     <w:p>
       <w:pPr>
         <w:pStyle w:val="Sottotitolo"/>
       </w:pPr>
-    </w:p>
-    <w:p>
-      <w:pPr>
-        <w:pStyle w:val="Sottotitolo"/>
-      </w:pPr>
-      <w:r>
-        <w:t>Versione1.23 del 18/04/2019</w:t>
-      </w:r>
-    </w:p>
-    <w:p>
-      <w:pPr>
-        <w:pStyle w:val="Paragrafoelenco"/>
-        <w:numPr>
-          <w:ilvl w:val="0"/>
-          <w:numId w:val="12"/>
-        </w:numPr>
-      </w:pPr>
-      <w:r>
-        <w:t xml:space="preserve">Aggiunta pagina di gestione valori di configurazione (es. campi IVA, IBAN, indirizzi </w:t>
-      </w:r>
-      <w:proofErr w:type="spellStart"/>
-      <w:r>
-        <w:t>etc</w:t>
-      </w:r>
-      <w:proofErr w:type="spellEnd"/>
-      <w:r>
-        <w:t xml:space="preserve"> </w:t>
-      </w:r>
-      <w:proofErr w:type="spellStart"/>
-      <w:r>
-        <w:t>etc</w:t>
-      </w:r>
-      <w:proofErr w:type="spellEnd"/>
-      <w:r>
-        <w:t xml:space="preserve">), da menu </w:t>
-      </w:r>
-      <w:proofErr w:type="spellStart"/>
-      <w:r>
-        <w:t>TABELLE\Gestione</w:t>
-      </w:r>
-      <w:proofErr w:type="spellEnd"/>
-      <w:r>
-        <w:t xml:space="preserve"> Configurazione</w:t>
-      </w:r>
-    </w:p>
-    <w:p>
-      <w:pPr>
-        <w:pStyle w:val="Sottotitolo"/>
-      </w:pPr>
-    </w:p>
-    <w:p>
-      <w:pPr>
-        <w:pStyle w:val="Sottotitolo"/>
-      </w:pPr>
-      <w:r>
-        <w:t>Versione1.22 del 14/04/2019</w:t>
-      </w:r>
-    </w:p>
-    <w:p>
-      <w:pPr>
-        <w:pStyle w:val="Paragrafoelenco"/>
-        <w:numPr>
-          <w:ilvl w:val="0"/>
-          <w:numId w:val="11"/>
-        </w:numPr>
-      </w:pPr>
-      <w:r>
-        <w:t>Salvataggio e modifica Note Offerta</w:t>
-      </w:r>
-    </w:p>
-    <w:p>
-      <w:pPr>
-        <w:pStyle w:val="Sottotitolo"/>
-      </w:pPr>
-    </w:p>
-    <w:p>
-      <w:pPr>
-        <w:pStyle w:val="Sottotitolo"/>
-      </w:pPr>
-      <w:r>
-        <w:t>Versione1.21 del 13/04/2019</w:t>
-      </w:r>
-    </w:p>
-    <w:p>
-      <w:pPr>
-        <w:pStyle w:val="Paragrafoelenco"/>
-        <w:numPr>
-          <w:ilvl w:val="0"/>
-          <w:numId w:val="10"/>
-        </w:numPr>
-      </w:pPr>
-      <w:r>
-        <w:t>Pagina protocollo sistemato layout ricerca</w:t>
-      </w:r>
-    </w:p>
-    <w:p>
-      <w:pPr>
-        <w:pStyle w:val="Paragrafoelenco"/>
-        <w:numPr>
-          <w:ilvl w:val="0"/>
-          <w:numId w:val="10"/>
-        </w:numPr>
-      </w:pPr>
-      <w:r>
-        <w:t>Pagina protocollo, in apertura visualizza gli ultimi protocolli automaticamente</w:t>
-      </w:r>
-    </w:p>
-    <w:p>
-      <w:pPr>
-        <w:pStyle w:val="Paragrafoelenco"/>
-        <w:numPr>
-          <w:ilvl w:val="0"/>
-          <w:numId w:val="10"/>
-        </w:numPr>
-      </w:pPr>
-      <w:r>
-        <w:t>Iva recuperata da tabella e non più dal singolo articolo</w:t>
-      </w:r>
-    </w:p>
-    <w:p>
-      <w:pPr>
-        <w:pStyle w:val="Paragrafoelenco"/>
-        <w:numPr>
-          <w:ilvl w:val="0"/>
-          <w:numId w:val="10"/>
-        </w:numPr>
-      </w:pPr>
-      <w:r>
-        <w:t xml:space="preserve">Aggiunta immagine </w:t>
-      </w:r>
-      <w:proofErr w:type="spellStart"/>
-      <w:r>
-        <w:t>footer</w:t>
-      </w:r>
-      <w:proofErr w:type="spellEnd"/>
-      <w:r>
-        <w:t xml:space="preserve"> riepilogo offerta</w:t>
-      </w:r>
-    </w:p>
-    <w:p>
-      <w:pPr>
-        <w:pStyle w:val="Sottotitolo"/>
-      </w:pPr>
-    </w:p>
-    <w:p>
-      <w:pPr>
-        <w:pStyle w:val="Sottotitolo"/>
-      </w:pPr>
-      <w:r>
-        <w:t>Versione1.20 del 11/04/2019</w:t>
-      </w:r>
-    </w:p>
-    <w:p>
-      <w:pPr>
-        <w:pStyle w:val="Paragrafoelenco"/>
-        <w:numPr>
-          <w:ilvl w:val="0"/>
-          <w:numId w:val="9"/>
-        </w:numPr>
-      </w:pPr>
-      <w:r>
-        <w:t>Pagina Offerta, risolto malfunzionamento ordinamento articoli</w:t>
-      </w:r>
-    </w:p>
-    <w:p>
-      <w:pPr>
-        <w:pStyle w:val="Paragrafoelenco"/>
-        <w:numPr>
-          <w:ilvl w:val="0"/>
-          <w:numId w:val="9"/>
-        </w:numPr>
-      </w:pPr>
-      <w:r>
-        <w:t xml:space="preserve">Popolato </w:t>
-      </w:r>
-      <w:proofErr w:type="spellStart"/>
-      <w:r>
-        <w:t>footer</w:t>
-      </w:r>
-      <w:proofErr w:type="spellEnd"/>
-      <w:r>
-        <w:t xml:space="preserve"> riepilogo offerta con i dati del cliente</w:t>
-      </w:r>
-    </w:p>
-    <w:p>
-      <w:pPr>
-        <w:pStyle w:val="Paragrafoelenco"/>
-        <w:numPr>
-          <w:ilvl w:val="0"/>
-          <w:numId w:val="9"/>
-        </w:numPr>
-      </w:pPr>
-      <w:r>
-        <w:t>Pagina Protocollo, aggiunto campo di ricerca "Lavorazione"</w:t>
-      </w:r>
-    </w:p>
-    <w:p>
-      <w:pPr>
-        <w:pStyle w:val="Paragrafoelenco"/>
-        <w:numPr>
-          <w:ilvl w:val="0"/>
-          <w:numId w:val="9"/>
-        </w:numPr>
-      </w:pPr>
-      <w:r>
-        <w:t>Pagina Protocollo, aggiunta selezione con calendari a scomparsa sui campi Data</w:t>
-      </w:r>
-    </w:p>
-    <w:p>
-      <w:pPr>
-        <w:pStyle w:val="Sottotitolo"/>
-      </w:pPr>
-    </w:p>
-    <w:p>
-      <w:pPr>
-        <w:pStyle w:val="Sottotitolo"/>
-      </w:pPr>
-      <w:r>
-        <w:t>Versione1.19 del 09/04/2019</w:t>
+      <w:r>
+        <w:t>Versione1.18 del 07/04/2019</w:t>
       </w:r>
     </w:p>
     <w:p>
@@ -1142,176 +1345,6 @@
         </w:numPr>
       </w:pPr>
       <w:r>
-        <w:t>correzione bug tender: modificando un evento che conteneva uno o più tender il salvataggio falliva perché i tender risultavano già impiegati; </w:t>
-      </w:r>
-    </w:p>
-    <w:p>
-      <w:pPr>
-        <w:pStyle w:val="Paragrafoelenco"/>
-        <w:numPr>
-          <w:ilvl w:val="0"/>
-          <w:numId w:val="6"/>
-        </w:numPr>
-      </w:pPr>
-      <w:r>
-        <w:t xml:space="preserve">layout offerta: aumento altezza articoli e sistemazione </w:t>
-      </w:r>
-      <w:proofErr w:type="spellStart"/>
-      <w:r>
-        <w:t>popup</w:t>
-      </w:r>
-      <w:proofErr w:type="spellEnd"/>
-      <w:r>
-        <w:t>;</w:t>
-      </w:r>
-    </w:p>
-    <w:p>
-      <w:pPr>
-        <w:pStyle w:val="Paragrafoelenco"/>
-        <w:numPr>
-          <w:ilvl w:val="0"/>
-          <w:numId w:val="6"/>
-        </w:numPr>
-      </w:pPr>
-      <w:r>
-        <w:t>ordinamento articoli in base a prezzo; </w:t>
-      </w:r>
-    </w:p>
-    <w:p>
-      <w:pPr>
-        <w:pStyle w:val="Paragrafoelenco"/>
-        <w:numPr>
-          <w:ilvl w:val="0"/>
-          <w:numId w:val="6"/>
-        </w:numPr>
-      </w:pPr>
-      <w:r>
-        <w:t>descrizione corta e lunga nelle prime due colonne del riepilogo e della stampa;</w:t>
-      </w:r>
-    </w:p>
-    <w:p>
-      <w:pPr>
-        <w:pStyle w:val="Paragrafoelenco"/>
-        <w:numPr>
-          <w:ilvl w:val="0"/>
-          <w:numId w:val="6"/>
-        </w:numPr>
-      </w:pPr>
-      <w:r>
-        <w:t>salvataggio automatico offerta in fase di visualizzazione riepilogo (allo scopo di generare un protocollo);</w:t>
-      </w:r>
-    </w:p>
-    <w:p>
-      <w:pPr>
-        <w:pStyle w:val="Paragrafoelenco"/>
-        <w:numPr>
-          <w:ilvl w:val="0"/>
-          <w:numId w:val="6"/>
-        </w:numPr>
-      </w:pPr>
-      <w:r>
-        <w:t>formattazione importi con separatore migliaia;</w:t>
-      </w:r>
-    </w:p>
-    <w:p>
-      <w:pPr>
-        <w:pStyle w:val="Paragrafoelenco"/>
-        <w:numPr>
-          <w:ilvl w:val="0"/>
-          <w:numId w:val="6"/>
-        </w:numPr>
-      </w:pPr>
-      <w:r>
-        <w:t>creazione e salvataggio pdf in fase di salvataggio offerta; </w:t>
-      </w:r>
-    </w:p>
-    <w:p>
-      <w:pPr>
-        <w:pStyle w:val="Paragrafoelenco"/>
-        <w:numPr>
-          <w:ilvl w:val="0"/>
-          <w:numId w:val="6"/>
-        </w:numPr>
-      </w:pPr>
-      <w:r>
-        <w:t xml:space="preserve">nome file pdf: </w:t>
-      </w:r>
-      <w:proofErr w:type="spellStart"/>
-      <w:r>
-        <w:t>Offerta_</w:t>
-      </w:r>
-      <w:proofErr w:type="spellEnd"/>
-      <w:r>
-        <w:t>&lt;numero lavorazione&gt;</w:t>
-      </w:r>
-    </w:p>
-    <w:p>
-      <w:pPr>
-        <w:pStyle w:val="Paragrafoelenco"/>
-        <w:numPr>
-          <w:ilvl w:val="0"/>
-          <w:numId w:val="6"/>
-        </w:numPr>
-      </w:pPr>
-      <w:r>
-        <w:t>in fase di creazione/modifica evento non è più possibile passare da un sottotipo risorsa ad un altro </w:t>
-      </w:r>
-    </w:p>
-    <w:p>
-      <w:pPr>
-        <w:pStyle w:val="Paragrafoelenco"/>
-      </w:pPr>
-      <w:r>
-        <w:t>Es. se sto creando un evento per un dipendente non visualizzerò più nell'elenco le tipologie regie o extra; se sto creando un evento per regie o extra non visualizzerò più i dipendenti.</w:t>
-      </w:r>
-    </w:p>
-    <w:p>
-      <w:pPr>
-        <w:pStyle w:val="Paragrafoelenco"/>
-        <w:numPr>
-          <w:ilvl w:val="0"/>
-          <w:numId w:val="6"/>
-        </w:numPr>
-      </w:pPr>
-      <w:r>
-        <w:t xml:space="preserve">Aggiustamenti layout Pagina Articoli </w:t>
-      </w:r>
-    </w:p>
-    <w:p>
-      <w:pPr>
-        <w:pStyle w:val="Paragrafoelenco"/>
-        <w:numPr>
-          <w:ilvl w:val="0"/>
-          <w:numId w:val="6"/>
-        </w:numPr>
-      </w:pPr>
-      <w:r>
-        <w:t>Aggiustamento nomi campi Pagina Protocolli</w:t>
-      </w:r>
-    </w:p>
-    <w:p>
-      <w:pPr>
-        <w:pStyle w:val="Sottotitolo"/>
-      </w:pPr>
-    </w:p>
-    <w:p>
-      <w:pPr>
-        <w:pStyle w:val="Sottotitolo"/>
-      </w:pPr>
-      <w:r>
-        <w:t>Versione1.18 del 07/04/2019</w:t>
-      </w:r>
-    </w:p>
-    <w:p>
-      <w:pPr>
-        <w:pStyle w:val="Paragrafoelenco"/>
-        <w:numPr>
-          <w:ilvl w:val="0"/>
-          <w:numId w:val="6"/>
-        </w:numPr>
-      </w:pPr>
-      <w:r>
-        <w:lastRenderedPageBreak/>
         <w:t>Aggiunti campi Data Inizio Lavorazione e Produzione alla tabella Protocollo</w:t>
       </w:r>
     </w:p>
@@ -1695,7 +1728,6 @@
         </w:numPr>
       </w:pPr>
       <w:r>
-        <w:lastRenderedPageBreak/>
         <w:t>Aggiunto documento di Stato Avanzamento Lavori, scaricabile cliccando sulla versione del programma in alto.</w:t>
       </w:r>
     </w:p>
@@ -2058,6 +2090,119 @@
     </w:lvl>
   </w:abstractNum>
   <w:abstractNum w:abstractNumId="2">
+    <w:nsid w:val="114704AA"/>
+    <w:multiLevelType w:val="hybridMultilevel"/>
+    <w:tmpl w:val="4D647B84"/>
+    <w:lvl w:ilvl="0" w:tplc="04100001">
+      <w:start w:val="1"/>
+      <w:numFmt w:val="bullet"/>
+      <w:lvlText w:val=""/>
+      <w:lvlJc w:val="left"/>
+      <w:pPr>
+        <w:ind w:left="720" w:hanging="360"/>
+      </w:pPr>
+      <w:rPr>
+        <w:rFonts w:ascii="Symbol" w:hAnsi="Symbol" w:hint="default"/>
+      </w:rPr>
+    </w:lvl>
+    <w:lvl w:ilvl="1" w:tplc="04100003" w:tentative="1">
+      <w:start w:val="1"/>
+      <w:numFmt w:val="bullet"/>
+      <w:lvlText w:val="o"/>
+      <w:lvlJc w:val="left"/>
+      <w:pPr>
+        <w:ind w:left="1440" w:hanging="360"/>
+      </w:pPr>
+      <w:rPr>
+        <w:rFonts w:ascii="Courier New" w:hAnsi="Courier New" w:cs="Courier New" w:hint="default"/>
+      </w:rPr>
+    </w:lvl>
+    <w:lvl w:ilvl="2" w:tplc="04100005" w:tentative="1">
+      <w:start w:val="1"/>
+      <w:numFmt w:val="bullet"/>
+      <w:lvlText w:val=""/>
+      <w:lvlJc w:val="left"/>
+      <w:pPr>
+        <w:ind w:left="2160" w:hanging="360"/>
+      </w:pPr>
+      <w:rPr>
+        <w:rFonts w:ascii="Wingdings" w:hAnsi="Wingdings" w:hint="default"/>
+      </w:rPr>
+    </w:lvl>
+    <w:lvl w:ilvl="3" w:tplc="04100001" w:tentative="1">
+      <w:start w:val="1"/>
+      <w:numFmt w:val="bullet"/>
+      <w:lvlText w:val=""/>
+      <w:lvlJc w:val="left"/>
+      <w:pPr>
+        <w:ind w:left="2880" w:hanging="360"/>
+      </w:pPr>
+      <w:rPr>
+        <w:rFonts w:ascii="Symbol" w:hAnsi="Symbol" w:hint="default"/>
+      </w:rPr>
+    </w:lvl>
+    <w:lvl w:ilvl="4" w:tplc="04100003" w:tentative="1">
+      <w:start w:val="1"/>
+      <w:numFmt w:val="bullet"/>
+      <w:lvlText w:val="o"/>
+      <w:lvlJc w:val="left"/>
+      <w:pPr>
+        <w:ind w:left="3600" w:hanging="360"/>
+      </w:pPr>
+      <w:rPr>
+        <w:rFonts w:ascii="Courier New" w:hAnsi="Courier New" w:cs="Courier New" w:hint="default"/>
+      </w:rPr>
+    </w:lvl>
+    <w:lvl w:ilvl="5" w:tplc="04100005" w:tentative="1">
+      <w:start w:val="1"/>
+      <w:numFmt w:val="bullet"/>
+      <w:lvlText w:val=""/>
+      <w:lvlJc w:val="left"/>
+      <w:pPr>
+        <w:ind w:left="4320" w:hanging="360"/>
+      </w:pPr>
+      <w:rPr>
+        <w:rFonts w:ascii="Wingdings" w:hAnsi="Wingdings" w:hint="default"/>
+      </w:rPr>
+    </w:lvl>
+    <w:lvl w:ilvl="6" w:tplc="04100001" w:tentative="1">
+      <w:start w:val="1"/>
+      <w:numFmt w:val="bullet"/>
+      <w:lvlText w:val=""/>
+      <w:lvlJc w:val="left"/>
+      <w:pPr>
+        <w:ind w:left="5040" w:hanging="360"/>
+      </w:pPr>
+      <w:rPr>
+        <w:rFonts w:ascii="Symbol" w:hAnsi="Symbol" w:hint="default"/>
+      </w:rPr>
+    </w:lvl>
+    <w:lvl w:ilvl="7" w:tplc="04100003" w:tentative="1">
+      <w:start w:val="1"/>
+      <w:numFmt w:val="bullet"/>
+      <w:lvlText w:val="o"/>
+      <w:lvlJc w:val="left"/>
+      <w:pPr>
+        <w:ind w:left="5760" w:hanging="360"/>
+      </w:pPr>
+      <w:rPr>
+        <w:rFonts w:ascii="Courier New" w:hAnsi="Courier New" w:cs="Courier New" w:hint="default"/>
+      </w:rPr>
+    </w:lvl>
+    <w:lvl w:ilvl="8" w:tplc="04100005" w:tentative="1">
+      <w:start w:val="1"/>
+      <w:numFmt w:val="bullet"/>
+      <w:lvlText w:val=""/>
+      <w:lvlJc w:val="left"/>
+      <w:pPr>
+        <w:ind w:left="6480" w:hanging="360"/>
+      </w:pPr>
+      <w:rPr>
+        <w:rFonts w:ascii="Wingdings" w:hAnsi="Wingdings" w:hint="default"/>
+      </w:rPr>
+    </w:lvl>
+  </w:abstractNum>
+  <w:abstractNum w:abstractNumId="3">
     <w:nsid w:val="14360280"/>
     <w:multiLevelType w:val="hybridMultilevel"/>
     <w:tmpl w:val="4570699A"/>
@@ -2170,7 +2315,7 @@
       </w:rPr>
     </w:lvl>
   </w:abstractNum>
-  <w:abstractNum w:abstractNumId="3">
+  <w:abstractNum w:abstractNumId="4">
     <w:nsid w:val="154F2D98"/>
     <w:multiLevelType w:val="hybridMultilevel"/>
     <w:tmpl w:val="B40A882A"/>
@@ -2283,7 +2428,7 @@
       </w:rPr>
     </w:lvl>
   </w:abstractNum>
-  <w:abstractNum w:abstractNumId="4">
+  <w:abstractNum w:abstractNumId="5">
     <w:nsid w:val="16E20CF5"/>
     <w:multiLevelType w:val="hybridMultilevel"/>
     <w:tmpl w:val="86D4E442"/>
@@ -2396,7 +2541,7 @@
       </w:rPr>
     </w:lvl>
   </w:abstractNum>
-  <w:abstractNum w:abstractNumId="5">
+  <w:abstractNum w:abstractNumId="6">
     <w:nsid w:val="1EF84039"/>
     <w:multiLevelType w:val="hybridMultilevel"/>
     <w:tmpl w:val="F964FC96"/>
@@ -2509,7 +2654,7 @@
       </w:rPr>
     </w:lvl>
   </w:abstractNum>
-  <w:abstractNum w:abstractNumId="6">
+  <w:abstractNum w:abstractNumId="7">
     <w:nsid w:val="20E8130C"/>
     <w:multiLevelType w:val="hybridMultilevel"/>
     <w:tmpl w:val="C3E02590"/>
@@ -2622,7 +2767,7 @@
       </w:rPr>
     </w:lvl>
   </w:abstractNum>
-  <w:abstractNum w:abstractNumId="7">
+  <w:abstractNum w:abstractNumId="8">
     <w:nsid w:val="28784626"/>
     <w:multiLevelType w:val="hybridMultilevel"/>
     <w:tmpl w:val="A1861EFA"/>
@@ -2735,7 +2880,7 @@
       </w:rPr>
     </w:lvl>
   </w:abstractNum>
-  <w:abstractNum w:abstractNumId="8">
+  <w:abstractNum w:abstractNumId="9">
     <w:nsid w:val="2BC617E9"/>
     <w:multiLevelType w:val="hybridMultilevel"/>
     <w:tmpl w:val="D0BE9CBE"/>
@@ -2848,7 +2993,7 @@
       </w:rPr>
     </w:lvl>
   </w:abstractNum>
-  <w:abstractNum w:abstractNumId="9">
+  <w:abstractNum w:abstractNumId="10">
     <w:nsid w:val="30C125AB"/>
     <w:multiLevelType w:val="hybridMultilevel"/>
     <w:tmpl w:val="A16C383A"/>
@@ -2961,7 +3106,7 @@
       </w:rPr>
     </w:lvl>
   </w:abstractNum>
-  <w:abstractNum w:abstractNumId="10">
+  <w:abstractNum w:abstractNumId="11">
     <w:nsid w:val="31762D3D"/>
     <w:multiLevelType w:val="hybridMultilevel"/>
     <w:tmpl w:val="722C9B8A"/>
@@ -3074,7 +3219,7 @@
       </w:rPr>
     </w:lvl>
   </w:abstractNum>
-  <w:abstractNum w:abstractNumId="11">
+  <w:abstractNum w:abstractNumId="12">
     <w:nsid w:val="40C0566E"/>
     <w:multiLevelType w:val="hybridMultilevel"/>
     <w:tmpl w:val="1EC27EE8"/>
@@ -3187,7 +3332,7 @@
       </w:rPr>
     </w:lvl>
   </w:abstractNum>
-  <w:abstractNum w:abstractNumId="12">
+  <w:abstractNum w:abstractNumId="13">
     <w:nsid w:val="51242B08"/>
     <w:multiLevelType w:val="hybridMultilevel"/>
     <w:tmpl w:val="26DE84E4"/>
@@ -3300,7 +3445,7 @@
       </w:rPr>
     </w:lvl>
   </w:abstractNum>
-  <w:abstractNum w:abstractNumId="13">
+  <w:abstractNum w:abstractNumId="14">
     <w:nsid w:val="52A5527C"/>
     <w:multiLevelType w:val="hybridMultilevel"/>
     <w:tmpl w:val="5568C82C"/>
@@ -3413,7 +3558,7 @@
       </w:rPr>
     </w:lvl>
   </w:abstractNum>
-  <w:abstractNum w:abstractNumId="14">
+  <w:abstractNum w:abstractNumId="15">
     <w:nsid w:val="56220FD0"/>
     <w:multiLevelType w:val="hybridMultilevel"/>
     <w:tmpl w:val="C56EADB2"/>
@@ -3526,7 +3671,7 @@
       </w:rPr>
     </w:lvl>
   </w:abstractNum>
-  <w:abstractNum w:abstractNumId="15">
+  <w:abstractNum w:abstractNumId="16">
     <w:nsid w:val="57BF0A1D"/>
     <w:multiLevelType w:val="hybridMultilevel"/>
     <w:tmpl w:val="438E05FA"/>
@@ -3639,7 +3784,7 @@
       </w:rPr>
     </w:lvl>
   </w:abstractNum>
-  <w:abstractNum w:abstractNumId="16">
+  <w:abstractNum w:abstractNumId="17">
     <w:nsid w:val="5BEA70B1"/>
     <w:multiLevelType w:val="hybridMultilevel"/>
     <w:tmpl w:val="18E42578"/>
@@ -3752,7 +3897,7 @@
       </w:rPr>
     </w:lvl>
   </w:abstractNum>
-  <w:abstractNum w:abstractNumId="17">
+  <w:abstractNum w:abstractNumId="18">
     <w:nsid w:val="5D6E0C7C"/>
     <w:multiLevelType w:val="hybridMultilevel"/>
     <w:tmpl w:val="49DCDC5C"/>
@@ -3865,7 +4010,7 @@
       </w:rPr>
     </w:lvl>
   </w:abstractNum>
-  <w:abstractNum w:abstractNumId="18">
+  <w:abstractNum w:abstractNumId="19">
     <w:nsid w:val="655416E1"/>
     <w:multiLevelType w:val="multilevel"/>
     <w:tmpl w:val="E55CA81A"/>
@@ -4014,7 +4159,7 @@
       </w:rPr>
     </w:lvl>
   </w:abstractNum>
-  <w:abstractNum w:abstractNumId="19">
+  <w:abstractNum w:abstractNumId="20">
     <w:nsid w:val="6C944328"/>
     <w:multiLevelType w:val="hybridMultilevel"/>
     <w:tmpl w:val="10D40524"/>
@@ -4127,7 +4272,120 @@
       </w:rPr>
     </w:lvl>
   </w:abstractNum>
-  <w:abstractNum w:abstractNumId="20">
+  <w:abstractNum w:abstractNumId="21">
+    <w:nsid w:val="6D645323"/>
+    <w:multiLevelType w:val="hybridMultilevel"/>
+    <w:tmpl w:val="4860DCD4"/>
+    <w:lvl w:ilvl="0" w:tplc="04100001">
+      <w:start w:val="1"/>
+      <w:numFmt w:val="bullet"/>
+      <w:lvlText w:val=""/>
+      <w:lvlJc w:val="left"/>
+      <w:pPr>
+        <w:ind w:left="720" w:hanging="360"/>
+      </w:pPr>
+      <w:rPr>
+        <w:rFonts w:ascii="Symbol" w:hAnsi="Symbol" w:hint="default"/>
+      </w:rPr>
+    </w:lvl>
+    <w:lvl w:ilvl="1" w:tplc="04100003" w:tentative="1">
+      <w:start w:val="1"/>
+      <w:numFmt w:val="bullet"/>
+      <w:lvlText w:val="o"/>
+      <w:lvlJc w:val="left"/>
+      <w:pPr>
+        <w:ind w:left="1440" w:hanging="360"/>
+      </w:pPr>
+      <w:rPr>
+        <w:rFonts w:ascii="Courier New" w:hAnsi="Courier New" w:cs="Courier New" w:hint="default"/>
+      </w:rPr>
+    </w:lvl>
+    <w:lvl w:ilvl="2" w:tplc="04100005" w:tentative="1">
+      <w:start w:val="1"/>
+      <w:numFmt w:val="bullet"/>
+      <w:lvlText w:val=""/>
+      <w:lvlJc w:val="left"/>
+      <w:pPr>
+        <w:ind w:left="2160" w:hanging="360"/>
+      </w:pPr>
+      <w:rPr>
+        <w:rFonts w:ascii="Wingdings" w:hAnsi="Wingdings" w:hint="default"/>
+      </w:rPr>
+    </w:lvl>
+    <w:lvl w:ilvl="3" w:tplc="04100001" w:tentative="1">
+      <w:start w:val="1"/>
+      <w:numFmt w:val="bullet"/>
+      <w:lvlText w:val=""/>
+      <w:lvlJc w:val="left"/>
+      <w:pPr>
+        <w:ind w:left="2880" w:hanging="360"/>
+      </w:pPr>
+      <w:rPr>
+        <w:rFonts w:ascii="Symbol" w:hAnsi="Symbol" w:hint="default"/>
+      </w:rPr>
+    </w:lvl>
+    <w:lvl w:ilvl="4" w:tplc="04100003" w:tentative="1">
+      <w:start w:val="1"/>
+      <w:numFmt w:val="bullet"/>
+      <w:lvlText w:val="o"/>
+      <w:lvlJc w:val="left"/>
+      <w:pPr>
+        <w:ind w:left="3600" w:hanging="360"/>
+      </w:pPr>
+      <w:rPr>
+        <w:rFonts w:ascii="Courier New" w:hAnsi="Courier New" w:cs="Courier New" w:hint="default"/>
+      </w:rPr>
+    </w:lvl>
+    <w:lvl w:ilvl="5" w:tplc="04100005" w:tentative="1">
+      <w:start w:val="1"/>
+      <w:numFmt w:val="bullet"/>
+      <w:lvlText w:val=""/>
+      <w:lvlJc w:val="left"/>
+      <w:pPr>
+        <w:ind w:left="4320" w:hanging="360"/>
+      </w:pPr>
+      <w:rPr>
+        <w:rFonts w:ascii="Wingdings" w:hAnsi="Wingdings" w:hint="default"/>
+      </w:rPr>
+    </w:lvl>
+    <w:lvl w:ilvl="6" w:tplc="04100001" w:tentative="1">
+      <w:start w:val="1"/>
+      <w:numFmt w:val="bullet"/>
+      <w:lvlText w:val=""/>
+      <w:lvlJc w:val="left"/>
+      <w:pPr>
+        <w:ind w:left="5040" w:hanging="360"/>
+      </w:pPr>
+      <w:rPr>
+        <w:rFonts w:ascii="Symbol" w:hAnsi="Symbol" w:hint="default"/>
+      </w:rPr>
+    </w:lvl>
+    <w:lvl w:ilvl="7" w:tplc="04100003" w:tentative="1">
+      <w:start w:val="1"/>
+      <w:numFmt w:val="bullet"/>
+      <w:lvlText w:val="o"/>
+      <w:lvlJc w:val="left"/>
+      <w:pPr>
+        <w:ind w:left="5760" w:hanging="360"/>
+      </w:pPr>
+      <w:rPr>
+        <w:rFonts w:ascii="Courier New" w:hAnsi="Courier New" w:cs="Courier New" w:hint="default"/>
+      </w:rPr>
+    </w:lvl>
+    <w:lvl w:ilvl="8" w:tplc="04100005" w:tentative="1">
+      <w:start w:val="1"/>
+      <w:numFmt w:val="bullet"/>
+      <w:lvlText w:val=""/>
+      <w:lvlJc w:val="left"/>
+      <w:pPr>
+        <w:ind w:left="6480" w:hanging="360"/>
+      </w:pPr>
+      <w:rPr>
+        <w:rFonts w:ascii="Wingdings" w:hAnsi="Wingdings" w:hint="default"/>
+      </w:rPr>
+    </w:lvl>
+  </w:abstractNum>
+  <w:abstractNum w:abstractNumId="22">
     <w:nsid w:val="6E737B1D"/>
     <w:multiLevelType w:val="hybridMultilevel"/>
     <w:tmpl w:val="9DB6FC56"/>
@@ -4240,7 +4498,7 @@
       </w:rPr>
     </w:lvl>
   </w:abstractNum>
-  <w:abstractNum w:abstractNumId="21">
+  <w:abstractNum w:abstractNumId="23">
     <w:nsid w:val="741A5044"/>
     <w:multiLevelType w:val="multilevel"/>
     <w:tmpl w:val="FD729EF6"/>
@@ -4389,7 +4647,7 @@
       </w:rPr>
     </w:lvl>
   </w:abstractNum>
-  <w:abstractNum w:abstractNumId="22">
+  <w:abstractNum w:abstractNumId="24">
     <w:nsid w:val="77CB7AA6"/>
     <w:multiLevelType w:val="hybridMultilevel"/>
     <w:tmpl w:val="F8EAB792"/>
@@ -4502,7 +4760,7 @@
       </w:rPr>
     </w:lvl>
   </w:abstractNum>
-  <w:abstractNum w:abstractNumId="23">
+  <w:abstractNum w:abstractNumId="25">
     <w:nsid w:val="792B2846"/>
     <w:multiLevelType w:val="hybridMultilevel"/>
     <w:tmpl w:val="A27CF27E"/>
@@ -4616,75 +4874,81 @@
     </w:lvl>
   </w:abstractNum>
   <w:num w:numId="1">
-    <w:abstractNumId w:val="10"/>
+    <w:abstractNumId w:val="11"/>
   </w:num>
   <w:num w:numId="2">
+    <w:abstractNumId w:val="13"/>
+  </w:num>
+  <w:num w:numId="3">
     <w:abstractNumId w:val="12"/>
   </w:num>
-  <w:num w:numId="3">
-    <w:abstractNumId w:val="11"/>
-  </w:num>
   <w:num w:numId="4">
-    <w:abstractNumId w:val="23"/>
+    <w:abstractNumId w:val="25"/>
   </w:num>
   <w:num w:numId="5">
     <w:abstractNumId w:val="0"/>
   </w:num>
   <w:num w:numId="6">
-    <w:abstractNumId w:val="13"/>
+    <w:abstractNumId w:val="14"/>
   </w:num>
   <w:num w:numId="7">
-    <w:abstractNumId w:val="6"/>
+    <w:abstractNumId w:val="7"/>
   </w:num>
   <w:num w:numId="8">
+    <w:abstractNumId w:val="19"/>
+  </w:num>
+  <w:num w:numId="9">
     <w:abstractNumId w:val="18"/>
   </w:num>
-  <w:num w:numId="9">
+  <w:num w:numId="10">
+    <w:abstractNumId w:val="9"/>
+  </w:num>
+  <w:num w:numId="11">
+    <w:abstractNumId w:val="10"/>
+  </w:num>
+  <w:num w:numId="12">
+    <w:abstractNumId w:val="24"/>
+  </w:num>
+  <w:num w:numId="13">
     <w:abstractNumId w:val="17"/>
   </w:num>
-  <w:num w:numId="10">
+  <w:num w:numId="14">
     <w:abstractNumId w:val="8"/>
   </w:num>
-  <w:num w:numId="11">
-    <w:abstractNumId w:val="9"/>
-  </w:num>
-  <w:num w:numId="12">
-    <w:abstractNumId w:val="22"/>
-  </w:num>
-  <w:num w:numId="13">
-    <w:abstractNumId w:val="16"/>
-  </w:num>
-  <w:num w:numId="14">
-    <w:abstractNumId w:val="7"/>
-  </w:num>
   <w:num w:numId="15">
-    <w:abstractNumId w:val="19"/>
+    <w:abstractNumId w:val="20"/>
   </w:num>
   <w:num w:numId="16">
     <w:abstractNumId w:val="1"/>
   </w:num>
   <w:num w:numId="17">
+    <w:abstractNumId w:val="6"/>
+  </w:num>
+  <w:num w:numId="18">
+    <w:abstractNumId w:val="22"/>
+  </w:num>
+  <w:num w:numId="19">
+    <w:abstractNumId w:val="4"/>
+  </w:num>
+  <w:num w:numId="20">
+    <w:abstractNumId w:val="16"/>
+  </w:num>
+  <w:num w:numId="21">
     <w:abstractNumId w:val="5"/>
   </w:num>
-  <w:num w:numId="18">
-    <w:abstractNumId w:val="20"/>
+  <w:num w:numId="22">
+    <w:abstractNumId w:val="15"/>
   </w:num>
-  <w:num w:numId="19">
+  <w:num w:numId="23">
     <w:abstractNumId w:val="3"/>
   </w:num>
-  <w:num w:numId="20">
-    <w:abstractNumId w:val="15"/>
+  <w:num w:numId="24">
+    <w:abstractNumId w:val="23"/>
   </w:num>
-  <w:num w:numId="21">
-    <w:abstractNumId w:val="4"/>
-  </w:num>
-  <w:num w:numId="22">
-    <w:abstractNumId w:val="14"/>
-  </w:num>
-  <w:num w:numId="23">
+  <w:num w:numId="25">
     <w:abstractNumId w:val="2"/>
   </w:num>
-  <w:num w:numId="24">
+  <w:num w:numId="26">
     <w:abstractNumId w:val="21"/>
   </w:num>
 </w:numbering>
@@ -5304,7 +5568,7 @@
   <a:extraClrSchemeLst/>
   <a:extLst>
     <a:ext uri="{05A4C25C-085E-4340-85A3-A5531E510DB2}">
-      <thm15:themeFamily xmlns="" xmlns:thm15="http://schemas.microsoft.com/office/thememl/2012/main" name="Office Theme" id="{62F939B6-93AF-4DB8-9C6B-D6C7DFDC589F}" vid="{4A3C46E8-61CC-4603-A589-7422A47A8E4A}"/>
+      <thm15:themeFamily xmlns:thm15="http://schemas.microsoft.com/office/thememl/2012/main" xmlns="" name="Office Theme" id="{62F939B6-93AF-4DB8-9C6B-D6C7DFDC589F}" vid="{4A3C46E8-61CC-4603-A589-7422A47A8E4A}"/>
     </a:ext>
   </a:extLst>
 </a:theme>

</xml_diff>

<commit_message>
5 righe su note stampa offerta
</commit_message>
<xml_diff>
--- a/VideoSystemWeb/DOCUMENTI/HELP/HELP VIDEOSYSTEM.docx
+++ b/VideoSystemWeb/DOCUMENTI/HELP/HELP VIDEOSYSTEM.docx
@@ -89,6 +89,29 @@
       <w:proofErr w:type="spellEnd"/>
       <w:r>
         <w:t xml:space="preserve"> note piano esterno</w:t>
+      </w:r>
+    </w:p>
+    <w:p>
+      <w:pPr>
+        <w:pStyle w:val="Paragrafoelenco"/>
+        <w:numPr>
+          <w:ilvl w:val="0"/>
+          <w:numId w:val="27"/>
+        </w:numPr>
+      </w:pPr>
+      <w:r>
+        <w:t xml:space="preserve">limitazione a 5 righe nella </w:t>
+      </w:r>
+      <w:proofErr w:type="spellStart"/>
+      <w:r>
+        <w:t>textarea</w:t>
+      </w:r>
+      <w:proofErr w:type="spellEnd"/>
+      <w:r>
+        <w:t xml:space="preserve"> note</w:t>
+      </w:r>
+      <w:r>
+        <w:t xml:space="preserve"> stampa lavorazione</w:t>
       </w:r>
     </w:p>
     <w:p>
@@ -612,6 +635,7 @@
         </w:numPr>
       </w:pPr>
       <w:r>
+        <w:lastRenderedPageBreak/>
         <w:t>Nuova visualizzazione Riepilogo con anteprima PDF</w:t>
       </w:r>
     </w:p>
@@ -620,96 +644,453 @@
         <w:pStyle w:val="Sottotitolo"/>
       </w:pPr>
       <w:r>
+        <w:t>Versione1.32 del 21/07/2019</w:t>
+      </w:r>
+    </w:p>
+    <w:p>
+      <w:pPr>
+        <w:pStyle w:val="Paragrafoelenco"/>
+        <w:numPr>
+          <w:ilvl w:val="0"/>
+          <w:numId w:val="19"/>
+        </w:numPr>
+      </w:pPr>
+      <w:r>
+        <w:t>Piano Esterno: disposizione colonne griglia figure professionali, funzione 'Inserimento generale', note piano esterno</w:t>
+      </w:r>
+    </w:p>
+    <w:p>
+      <w:pPr>
+        <w:pStyle w:val="Sottotitolo"/>
+      </w:pPr>
+      <w:r>
+        <w:t>Versione1.31 del 12/07/2019</w:t>
+      </w:r>
+    </w:p>
+    <w:p>
+      <w:pPr>
+        <w:pStyle w:val="Paragrafoelenco"/>
+        <w:numPr>
+          <w:ilvl w:val="0"/>
+          <w:numId w:val="18"/>
+        </w:numPr>
+      </w:pPr>
+      <w:r>
+        <w:t>Modificato Layout dettaglio protocollo come quello di ricerca</w:t>
+      </w:r>
+    </w:p>
+    <w:p>
+      <w:pPr>
+        <w:pStyle w:val="Paragrafoelenco"/>
+        <w:numPr>
+          <w:ilvl w:val="0"/>
+          <w:numId w:val="18"/>
+        </w:numPr>
+      </w:pPr>
+      <w:r>
+        <w:t>Aggiunto ordinamento tabella protocolli per singolo campo (cliccando sull'intestazione)</w:t>
+      </w:r>
+    </w:p>
+    <w:p>
+      <w:pPr>
+        <w:pStyle w:val="Paragrafoelenco"/>
+        <w:numPr>
+          <w:ilvl w:val="0"/>
+          <w:numId w:val="18"/>
+        </w:numPr>
+      </w:pPr>
+      <w:r>
+        <w:t>Riepilogo offerta: Aggiunto campo "note" a modifica note del riepilogo</w:t>
+      </w:r>
+    </w:p>
+    <w:p>
+      <w:pPr>
+        <w:pStyle w:val="Paragrafoelenco"/>
+        <w:numPr>
+          <w:ilvl w:val="0"/>
+          <w:numId w:val="18"/>
+        </w:numPr>
+      </w:pPr>
+      <w:r>
+        <w:t>Riepilogo offerta: formato del protocollo, orario nella data, descrizione lunga troncata a 100 caratteri, modifiche grafiche (da completare)</w:t>
+      </w:r>
+    </w:p>
+    <w:p>
+      <w:pPr>
+        <w:pStyle w:val="Paragrafoelenco"/>
+        <w:numPr>
+          <w:ilvl w:val="0"/>
+          <w:numId w:val="18"/>
+        </w:numPr>
+      </w:pPr>
+      <w:r>
+        <w:t xml:space="preserve">Dettaglio economico: ordine delle colonne e modifica valori mostrati, valore lordo in tabella, valore </w:t>
+      </w:r>
+      <w:proofErr w:type="spellStart"/>
+      <w:r>
+        <w:t>flag</w:t>
+      </w:r>
+      <w:proofErr w:type="spellEnd"/>
+      <w:r>
+        <w:t xml:space="preserve"> stampa, modifica nella selezione della figura professionale, calcolo costi in base a tipo pagamento, aggiunta fattura a tipo pagamento</w:t>
+      </w:r>
+    </w:p>
+    <w:p>
+      <w:pPr>
+        <w:pStyle w:val="Sottotitolo"/>
+      </w:pPr>
+    </w:p>
+    <w:p>
+      <w:pPr>
+        <w:pStyle w:val="Sottotitolo"/>
+      </w:pPr>
+      <w:r>
+        <w:t>Versione1.30 del 06/0</w:t>
+      </w:r>
+      <w:r>
+        <w:t>6</w:t>
+      </w:r>
+      <w:r>
+        <w:t>/2019</w:t>
+      </w:r>
+    </w:p>
+    <w:p>
+      <w:pPr>
+        <w:pStyle w:val="Paragrafoelenco"/>
+        <w:numPr>
+          <w:ilvl w:val="0"/>
+          <w:numId w:val="18"/>
+        </w:numPr>
+      </w:pPr>
+      <w:r>
+        <w:t>Completata cancellazione eventi</w:t>
+      </w:r>
+    </w:p>
+    <w:p>
+      <w:pPr>
+        <w:pStyle w:val="Paragrafoelenco"/>
+        <w:numPr>
+          <w:ilvl w:val="0"/>
+          <w:numId w:val="18"/>
+        </w:numPr>
+      </w:pPr>
+      <w:r>
+        <w:t>Completata gestione Attrezzature Magazzino</w:t>
+      </w:r>
+    </w:p>
+    <w:p>
+      <w:pPr>
+        <w:pStyle w:val="Paragrafoelenco"/>
+        <w:numPr>
+          <w:ilvl w:val="0"/>
+          <w:numId w:val="18"/>
+        </w:numPr>
+      </w:pPr>
+      <w:r>
+        <w:t>Cancellazione logica Collaboratori, Clienti/Fornitori, Articoli, Raggruppamenti Articoli e Protocolli (non si avrà più errore quando si tenta di cancellare un record da una di queste tabelle collegato ad altre tabelle)</w:t>
+      </w:r>
+    </w:p>
+    <w:p>
+      <w:pPr>
+        <w:pStyle w:val="Sottotitolo"/>
+      </w:pPr>
+    </w:p>
+    <w:p>
+      <w:pPr>
+        <w:pStyle w:val="Sottotitolo"/>
+      </w:pPr>
+      <w:r>
+        <w:t>Versione1.29 del 01/0</w:t>
+      </w:r>
+      <w:r>
+        <w:t>6</w:t>
+      </w:r>
+      <w:r>
+        <w:t>/2019</w:t>
+      </w:r>
+    </w:p>
+    <w:p>
+      <w:pPr>
+        <w:pStyle w:val="Paragrafoelenco"/>
+        <w:numPr>
+          <w:ilvl w:val="0"/>
+          <w:numId w:val="17"/>
+        </w:numPr>
+      </w:pPr>
+      <w:r>
+        <w:t>Aggiunta cancellazione eventi</w:t>
+      </w:r>
+    </w:p>
+    <w:p>
+      <w:pPr>
+        <w:pStyle w:val="Paragrafoelenco"/>
+        <w:numPr>
+          <w:ilvl w:val="0"/>
+          <w:numId w:val="17"/>
+        </w:numPr>
+      </w:pPr>
+      <w:r>
+        <w:t>Aggiunta gestione Magazzino (incompleta)</w:t>
+      </w:r>
+    </w:p>
+    <w:p>
+      <w:pPr>
+        <w:pStyle w:val="Sottotitolo"/>
+      </w:pPr>
+    </w:p>
+    <w:p>
+      <w:pPr>
+        <w:pStyle w:val="Sottotitolo"/>
+      </w:pPr>
+      <w:r>
+        <w:t>Versione1.28 del 22/05/2019</w:t>
+      </w:r>
+    </w:p>
+    <w:p>
+      <w:pPr>
+        <w:pStyle w:val="Paragrafoelenco"/>
+        <w:numPr>
+          <w:ilvl w:val="0"/>
+          <w:numId w:val="16"/>
+        </w:numPr>
+      </w:pPr>
+      <w:r>
+        <w:t>Aggiunta gestione Tipologie Interventi nel menù "Tabelle/Tipologie Interventi"</w:t>
+      </w:r>
+    </w:p>
+    <w:p>
+      <w:pPr>
+        <w:pStyle w:val="Paragrafoelenco"/>
+        <w:numPr>
+          <w:ilvl w:val="0"/>
+          <w:numId w:val="16"/>
+        </w:numPr>
+      </w:pPr>
+      <w:r>
+        <w:t>Aggiornata Lavorazione con gestione Dettaglio Economico e Piano Esterno (da completare)</w:t>
+      </w:r>
+    </w:p>
+    <w:p/>
+    <w:p>
+      <w:pPr>
+        <w:pStyle w:val="Sottotitolo"/>
+      </w:pPr>
+      <w:r>
+        <w:t>Versione1.27 del 05/05/2019</w:t>
+      </w:r>
+    </w:p>
+    <w:p>
+      <w:pPr>
+        <w:pStyle w:val="Paragrafoelenco"/>
+        <w:numPr>
+          <w:ilvl w:val="0"/>
+          <w:numId w:val="15"/>
+        </w:numPr>
+      </w:pPr>
+      <w:r>
+        <w:t>Aggiunta Lavorazione</w:t>
+      </w:r>
+    </w:p>
+    <w:p>
+      <w:pPr>
+        <w:pStyle w:val="Sottotitolo"/>
+      </w:pPr>
+    </w:p>
+    <w:p>
+      <w:pPr>
+        <w:pStyle w:val="Sottotitolo"/>
+      </w:pPr>
+      <w:r>
+        <w:t>Versione1.26 del 27/04/2019</w:t>
+      </w:r>
+    </w:p>
+    <w:p>
+      <w:pPr>
+        <w:pStyle w:val="Paragrafoelenco"/>
+        <w:numPr>
+          <w:ilvl w:val="0"/>
+          <w:numId w:val="14"/>
+        </w:numPr>
+      </w:pPr>
+      <w:r>
+        <w:t>Aggiunta Gestione Password di accesso dimenticata con generazione nuova password ed  invio</w:t>
+      </w:r>
+    </w:p>
+    <w:p>
+      <w:pPr>
+        <w:pStyle w:val="Paragrafoelenco"/>
+      </w:pPr>
+      <w:r>
+        <w:t xml:space="preserve"> e-mail.</w:t>
+      </w:r>
+    </w:p>
+    <w:p>
+      <w:pPr>
+        <w:pStyle w:val="Sottotitolo"/>
+      </w:pPr>
+    </w:p>
+    <w:p>
+      <w:pPr>
+        <w:pStyle w:val="Sottotitolo"/>
+      </w:pPr>
+      <w:r>
         <w:lastRenderedPageBreak/>
-        <w:t>Versione1.32 del 21/07/2019</w:t>
-      </w:r>
-    </w:p>
-    <w:p>
-      <w:pPr>
-        <w:pStyle w:val="Paragrafoelenco"/>
-        <w:numPr>
-          <w:ilvl w:val="0"/>
-          <w:numId w:val="19"/>
-        </w:numPr>
-      </w:pPr>
-      <w:r>
-        <w:t>Piano Esterno: disposizione colonne griglia figure professionali, funzione 'Inserimento generale', note piano esterno</w:t>
+        <w:t>Versione1.25 del 24/04/2019</w:t>
+      </w:r>
+    </w:p>
+    <w:p>
+      <w:pPr>
+        <w:pStyle w:val="Paragrafoelenco"/>
+        <w:numPr>
+          <w:ilvl w:val="0"/>
+          <w:numId w:val="14"/>
+        </w:numPr>
+      </w:pPr>
+      <w:r>
+        <w:t>Aggiunta Gestione Utenti (menù in alto a destra Gestione Utenze/Utenti)</w:t>
       </w:r>
     </w:p>
     <w:p>
       <w:pPr>
         <w:pStyle w:val="Sottotitolo"/>
       </w:pPr>
-      <w:r>
-        <w:t>Versione1.31 del 12/07/2019</w:t>
-      </w:r>
-    </w:p>
-    <w:p>
-      <w:pPr>
-        <w:pStyle w:val="Paragrafoelenco"/>
-        <w:numPr>
-          <w:ilvl w:val="0"/>
-          <w:numId w:val="18"/>
-        </w:numPr>
-      </w:pPr>
-      <w:r>
-        <w:t>Modificato Layout dettaglio protocollo come quello di ricerca</w:t>
-      </w:r>
-    </w:p>
-    <w:p>
-      <w:pPr>
-        <w:pStyle w:val="Paragrafoelenco"/>
-        <w:numPr>
-          <w:ilvl w:val="0"/>
-          <w:numId w:val="18"/>
-        </w:numPr>
-      </w:pPr>
-      <w:r>
-        <w:t>Aggiunto ordinamento tabella protocolli per singolo campo (cliccando sull'intestazione)</w:t>
-      </w:r>
-    </w:p>
-    <w:p>
-      <w:pPr>
-        <w:pStyle w:val="Paragrafoelenco"/>
-        <w:numPr>
-          <w:ilvl w:val="0"/>
-          <w:numId w:val="18"/>
-        </w:numPr>
-      </w:pPr>
-      <w:r>
-        <w:t>Riepilogo offerta: Aggiunto campo "note" a modifica note del riepilogo</w:t>
-      </w:r>
-    </w:p>
-    <w:p>
-      <w:pPr>
-        <w:pStyle w:val="Paragrafoelenco"/>
-        <w:numPr>
-          <w:ilvl w:val="0"/>
-          <w:numId w:val="18"/>
-        </w:numPr>
-      </w:pPr>
-      <w:r>
-        <w:t>Riepilogo offerta: formato del protocollo, orario nella data, descrizione lunga troncata a 100 caratteri, modifiche grafiche (da completare)</w:t>
-      </w:r>
-    </w:p>
-    <w:p>
-      <w:pPr>
-        <w:pStyle w:val="Paragrafoelenco"/>
-        <w:numPr>
-          <w:ilvl w:val="0"/>
-          <w:numId w:val="18"/>
-        </w:numPr>
-      </w:pPr>
-      <w:r>
-        <w:t xml:space="preserve">Dettaglio economico: ordine delle colonne e modifica valori mostrati, valore lordo in tabella, valore </w:t>
+    </w:p>
+    <w:p>
+      <w:pPr>
+        <w:pStyle w:val="Sottotitolo"/>
+      </w:pPr>
+      <w:r>
+        <w:t>Versione1.24 del 22/04/2019</w:t>
+      </w:r>
+    </w:p>
+    <w:p>
+      <w:pPr>
+        <w:pStyle w:val="Paragrafoelenco"/>
+        <w:numPr>
+          <w:ilvl w:val="0"/>
+          <w:numId w:val="13"/>
+        </w:numPr>
+      </w:pPr>
+      <w:r>
+        <w:t>Riorganizzazione menù</w:t>
+      </w:r>
+    </w:p>
+    <w:p>
+      <w:pPr>
+        <w:pStyle w:val="Paragrafoelenco"/>
+        <w:numPr>
+          <w:ilvl w:val="0"/>
+          <w:numId w:val="13"/>
+        </w:numPr>
+      </w:pPr>
+      <w:r>
+        <w:t>Aggiunta gestione Tabella Qualifiche Personale</w:t>
+      </w:r>
+    </w:p>
+    <w:p>
+      <w:pPr>
+        <w:pStyle w:val="Paragrafoelenco"/>
+        <w:numPr>
+          <w:ilvl w:val="0"/>
+          <w:numId w:val="13"/>
+        </w:numPr>
+      </w:pPr>
+      <w:r>
+        <w:t>Aggiunta gestione Tabella Tipologie Clienti/Fornitori</w:t>
+      </w:r>
+    </w:p>
+    <w:p>
+      <w:pPr>
+        <w:pStyle w:val="Paragrafoelenco"/>
+        <w:numPr>
+          <w:ilvl w:val="0"/>
+          <w:numId w:val="13"/>
+        </w:numPr>
+      </w:pPr>
+      <w:r>
+        <w:t>Aggiunta gestione Tabella Tipi Protocolli</w:t>
+      </w:r>
+    </w:p>
+    <w:p>
+      <w:pPr>
+        <w:pStyle w:val="Paragrafoelenco"/>
+        <w:numPr>
+          <w:ilvl w:val="0"/>
+          <w:numId w:val="13"/>
+        </w:numPr>
+      </w:pPr>
+      <w:r>
+        <w:t>Aggiunta gestione Tabella Tipi Lavorazione</w:t>
+      </w:r>
+    </w:p>
+    <w:p>
+      <w:pPr>
+        <w:pStyle w:val="Paragrafoelenco"/>
+        <w:numPr>
+          <w:ilvl w:val="0"/>
+          <w:numId w:val="13"/>
+        </w:numPr>
+      </w:pPr>
+      <w:r>
+        <w:t>Aggiunti nuovi colori per Intestazione Colonne agenda</w:t>
+      </w:r>
+      <w:r>
+        <w:t xml:space="preserve"> </w:t>
+      </w:r>
+      <w:r>
+        <w:t>da menù Tabelle/Colonne Agenda</w:t>
+      </w:r>
+    </w:p>
+    <w:p>
+      <w:pPr>
+        <w:pStyle w:val="Paragrafoelenco"/>
+        <w:numPr>
+          <w:ilvl w:val="0"/>
+          <w:numId w:val="13"/>
+        </w:numPr>
+      </w:pPr>
+      <w:r>
+        <w:t xml:space="preserve">Aggiunta possibilità di ordinare le colonne agenda </w:t>
+      </w:r>
+      <w:r>
+        <w:t xml:space="preserve">da menù Tabelle/Colonne Agenda tramite il nuovo campo Ordinamento </w:t>
+      </w:r>
+      <w:r>
+        <w:t>(</w:t>
+      </w:r>
+      <w:r>
+        <w:t xml:space="preserve">la modifica non è </w:t>
+      </w:r>
+      <w:r>
+        <w:t>ancora visibile dall'agenda)</w:t>
+      </w:r>
+    </w:p>
+    <w:p>
+      <w:pPr>
+        <w:pStyle w:val="Paragrafoelenco"/>
+        <w:numPr>
+          <w:ilvl w:val="0"/>
+          <w:numId w:val="13"/>
+        </w:numPr>
+      </w:pPr>
+      <w:r>
+        <w:t xml:space="preserve">Aggiunti nuovi parametri da </w:t>
       </w:r>
       <w:proofErr w:type="spellStart"/>
       <w:r>
-        <w:t>flag</w:t>
+        <w:t>Tabelle\Configurazione</w:t>
       </w:r>
       <w:proofErr w:type="spellEnd"/>
       <w:r>
-        <w:t xml:space="preserve"> stampa, modifica nella selezione della figura professionale, calcolo costi in base a tipo pagamento, aggiunta fattura a tipo pagamento</w:t>
+        <w:t xml:space="preserve"> (</w:t>
+      </w:r>
+      <w:proofErr w:type="spellStart"/>
+      <w:r>
+        <w:t>GIORNI_PAGAMENTO</w:t>
+      </w:r>
+      <w:proofErr w:type="spellEnd"/>
+      <w:r>
+        <w:t>, BANCA da 01 a 04 e IBAN da 01 a 04)</w:t>
       </w:r>
     </w:p>
     <w:p>
@@ -722,49 +1103,43 @@
         <w:pStyle w:val="Sottotitolo"/>
       </w:pPr>
       <w:r>
-        <w:t>Versione1.30 del 06/0</w:t>
-      </w:r>
-      <w:r>
-        <w:t>6</w:t>
-      </w:r>
-      <w:r>
-        <w:t>/2019</w:t>
-      </w:r>
-    </w:p>
-    <w:p>
-      <w:pPr>
-        <w:pStyle w:val="Paragrafoelenco"/>
-        <w:numPr>
-          <w:ilvl w:val="0"/>
-          <w:numId w:val="18"/>
-        </w:numPr>
-      </w:pPr>
-      <w:r>
-        <w:t>Completata cancellazione eventi</w:t>
-      </w:r>
-    </w:p>
-    <w:p>
-      <w:pPr>
-        <w:pStyle w:val="Paragrafoelenco"/>
-        <w:numPr>
-          <w:ilvl w:val="0"/>
-          <w:numId w:val="18"/>
-        </w:numPr>
-      </w:pPr>
-      <w:r>
-        <w:t>Completata gestione Attrezzature Magazzino</w:t>
-      </w:r>
-    </w:p>
-    <w:p>
-      <w:pPr>
-        <w:pStyle w:val="Paragrafoelenco"/>
-        <w:numPr>
-          <w:ilvl w:val="0"/>
-          <w:numId w:val="18"/>
-        </w:numPr>
-      </w:pPr>
-      <w:r>
-        <w:t>Cancellazione logica Collaboratori, Clienti/Fornitori, Articoli, Raggruppamenti Articoli e Protocolli (non si avrà più errore quando si tenta di cancellare un record da una di queste tabelle collegato ad altre tabelle)</w:t>
+        <w:t>Versione1.23 del 18/04/2019</w:t>
+      </w:r>
+    </w:p>
+    <w:p>
+      <w:pPr>
+        <w:pStyle w:val="Paragrafoelenco"/>
+        <w:numPr>
+          <w:ilvl w:val="0"/>
+          <w:numId w:val="12"/>
+        </w:numPr>
+      </w:pPr>
+      <w:r>
+        <w:t xml:space="preserve">Aggiunta pagina di gestione valori di configurazione (es. campi IVA, IBAN, indirizzi </w:t>
+      </w:r>
+      <w:proofErr w:type="spellStart"/>
+      <w:r>
+        <w:t>etc</w:t>
+      </w:r>
+      <w:proofErr w:type="spellEnd"/>
+      <w:r>
+        <w:t xml:space="preserve"> </w:t>
+      </w:r>
+      <w:proofErr w:type="spellStart"/>
+      <w:r>
+        <w:t>etc</w:t>
+      </w:r>
+      <w:proofErr w:type="spellEnd"/>
+      <w:r>
+        <w:t xml:space="preserve">), da menu </w:t>
+      </w:r>
+      <w:proofErr w:type="spellStart"/>
+      <w:r>
+        <w:t>TABELLE\Gestione</w:t>
+      </w:r>
+      <w:proofErr w:type="spellEnd"/>
+      <w:r>
+        <w:t xml:space="preserve"> Configurazione</w:t>
       </w:r>
     </w:p>
     <w:p>
@@ -777,37 +1152,19 @@
         <w:pStyle w:val="Sottotitolo"/>
       </w:pPr>
       <w:r>
-        <w:t>Versione1.29 del 01/0</w:t>
-      </w:r>
-      <w:r>
-        <w:t>6</w:t>
-      </w:r>
-      <w:r>
-        <w:t>/2019</w:t>
-      </w:r>
-    </w:p>
-    <w:p>
-      <w:pPr>
-        <w:pStyle w:val="Paragrafoelenco"/>
-        <w:numPr>
-          <w:ilvl w:val="0"/>
-          <w:numId w:val="17"/>
-        </w:numPr>
-      </w:pPr>
-      <w:r>
-        <w:t>Aggiunta cancellazione eventi</w:t>
-      </w:r>
-    </w:p>
-    <w:p>
-      <w:pPr>
-        <w:pStyle w:val="Paragrafoelenco"/>
-        <w:numPr>
-          <w:ilvl w:val="0"/>
-          <w:numId w:val="17"/>
-        </w:numPr>
-      </w:pPr>
-      <w:r>
-        <w:t>Aggiunta gestione Magazzino (incompleta)</w:t>
+        <w:t>Versione1.22 del 14/04/2019</w:t>
+      </w:r>
+    </w:p>
+    <w:p>
+      <w:pPr>
+        <w:pStyle w:val="Paragrafoelenco"/>
+        <w:numPr>
+          <w:ilvl w:val="0"/>
+          <w:numId w:val="11"/>
+        </w:numPr>
+      </w:pPr>
+      <w:r>
+        <w:t>Salvataggio e modifica Note Offerta</w:t>
       </w:r>
     </w:p>
     <w:p>
@@ -820,31 +1177,387 @@
         <w:pStyle w:val="Sottotitolo"/>
       </w:pPr>
       <w:r>
-        <w:t>Versione1.28 del 22/05/2019</w:t>
-      </w:r>
-    </w:p>
-    <w:p>
-      <w:pPr>
-        <w:pStyle w:val="Paragrafoelenco"/>
-        <w:numPr>
-          <w:ilvl w:val="0"/>
-          <w:numId w:val="16"/>
-        </w:numPr>
-      </w:pPr>
-      <w:r>
-        <w:t>Aggiunta gestione Tipologie Interventi nel menù "Tabelle/Tipologie Interventi"</w:t>
-      </w:r>
-    </w:p>
-    <w:p>
-      <w:pPr>
-        <w:pStyle w:val="Paragrafoelenco"/>
-        <w:numPr>
-          <w:ilvl w:val="0"/>
-          <w:numId w:val="16"/>
-        </w:numPr>
-      </w:pPr>
-      <w:r>
-        <w:t>Aggiornata Lavorazione con gestione Dettaglio Economico e Piano Esterno (da completare)</w:t>
+        <w:t>Versione1.21 del 13/04/2019</w:t>
+      </w:r>
+    </w:p>
+    <w:p>
+      <w:pPr>
+        <w:pStyle w:val="Paragrafoelenco"/>
+        <w:numPr>
+          <w:ilvl w:val="0"/>
+          <w:numId w:val="10"/>
+        </w:numPr>
+      </w:pPr>
+      <w:r>
+        <w:t>Pagina protocollo sistemato layout ricerca</w:t>
+      </w:r>
+    </w:p>
+    <w:p>
+      <w:pPr>
+        <w:pStyle w:val="Paragrafoelenco"/>
+        <w:numPr>
+          <w:ilvl w:val="0"/>
+          <w:numId w:val="10"/>
+        </w:numPr>
+      </w:pPr>
+      <w:r>
+        <w:t>Pagina protocollo, in apertura visualizza gli ultimi protocolli automaticamente</w:t>
+      </w:r>
+    </w:p>
+    <w:p>
+      <w:pPr>
+        <w:pStyle w:val="Paragrafoelenco"/>
+        <w:numPr>
+          <w:ilvl w:val="0"/>
+          <w:numId w:val="10"/>
+        </w:numPr>
+      </w:pPr>
+      <w:r>
+        <w:t>Iva recuperata da tabella e non più dal singolo articolo</w:t>
+      </w:r>
+    </w:p>
+    <w:p>
+      <w:pPr>
+        <w:pStyle w:val="Paragrafoelenco"/>
+        <w:numPr>
+          <w:ilvl w:val="0"/>
+          <w:numId w:val="10"/>
+        </w:numPr>
+      </w:pPr>
+      <w:r>
+        <w:t xml:space="preserve">Aggiunta immagine </w:t>
+      </w:r>
+      <w:proofErr w:type="spellStart"/>
+      <w:r>
+        <w:t>footer</w:t>
+      </w:r>
+      <w:proofErr w:type="spellEnd"/>
+      <w:r>
+        <w:t xml:space="preserve"> riepilogo offerta</w:t>
+      </w:r>
+    </w:p>
+    <w:p>
+      <w:pPr>
+        <w:pStyle w:val="Sottotitolo"/>
+      </w:pPr>
+    </w:p>
+    <w:p>
+      <w:pPr>
+        <w:pStyle w:val="Sottotitolo"/>
+      </w:pPr>
+      <w:r>
+        <w:t>Versione1.20 del 11/04/2019</w:t>
+      </w:r>
+    </w:p>
+    <w:p>
+      <w:pPr>
+        <w:pStyle w:val="Paragrafoelenco"/>
+        <w:numPr>
+          <w:ilvl w:val="0"/>
+          <w:numId w:val="9"/>
+        </w:numPr>
+      </w:pPr>
+      <w:r>
+        <w:t>Pagina Offerta, risolto malfunzionamento ordinamento articoli</w:t>
+      </w:r>
+    </w:p>
+    <w:p>
+      <w:pPr>
+        <w:pStyle w:val="Paragrafoelenco"/>
+        <w:numPr>
+          <w:ilvl w:val="0"/>
+          <w:numId w:val="9"/>
+        </w:numPr>
+      </w:pPr>
+      <w:r>
+        <w:t xml:space="preserve">Popolato </w:t>
+      </w:r>
+      <w:proofErr w:type="spellStart"/>
+      <w:r>
+        <w:t>footer</w:t>
+      </w:r>
+      <w:proofErr w:type="spellEnd"/>
+      <w:r>
+        <w:t xml:space="preserve"> riepilogo offerta con i dati del cliente</w:t>
+      </w:r>
+    </w:p>
+    <w:p>
+      <w:pPr>
+        <w:pStyle w:val="Paragrafoelenco"/>
+        <w:numPr>
+          <w:ilvl w:val="0"/>
+          <w:numId w:val="9"/>
+        </w:numPr>
+      </w:pPr>
+      <w:r>
+        <w:t>Pagina Protocollo, aggiunto campo di ricerca "Lavorazione"</w:t>
+      </w:r>
+    </w:p>
+    <w:p>
+      <w:pPr>
+        <w:pStyle w:val="Paragrafoelenco"/>
+        <w:numPr>
+          <w:ilvl w:val="0"/>
+          <w:numId w:val="9"/>
+        </w:numPr>
+      </w:pPr>
+      <w:r>
+        <w:t>Pagina Protocollo, aggiunta selezione con calendari a scomparsa sui campi Data</w:t>
+      </w:r>
+    </w:p>
+    <w:p>
+      <w:pPr>
+        <w:pStyle w:val="Sottotitolo"/>
+      </w:pPr>
+    </w:p>
+    <w:p>
+      <w:pPr>
+        <w:pStyle w:val="Sottotitolo"/>
+      </w:pPr>
+      <w:r>
+        <w:t>Versione1.19 del 09/04/2019</w:t>
+      </w:r>
+    </w:p>
+    <w:p>
+      <w:pPr>
+        <w:pStyle w:val="Paragrafoelenco"/>
+        <w:numPr>
+          <w:ilvl w:val="0"/>
+          <w:numId w:val="6"/>
+        </w:numPr>
+      </w:pPr>
+      <w:r>
+        <w:lastRenderedPageBreak/>
+        <w:t>correzione bug tender: modificando un evento che conteneva uno o più tender il salvataggio falliva perché i tender risultavano già impiegati; </w:t>
+      </w:r>
+    </w:p>
+    <w:p>
+      <w:pPr>
+        <w:pStyle w:val="Paragrafoelenco"/>
+        <w:numPr>
+          <w:ilvl w:val="0"/>
+          <w:numId w:val="6"/>
+        </w:numPr>
+      </w:pPr>
+      <w:r>
+        <w:t xml:space="preserve">layout offerta: aumento altezza articoli e sistemazione </w:t>
+      </w:r>
+      <w:proofErr w:type="spellStart"/>
+      <w:r>
+        <w:t>popup</w:t>
+      </w:r>
+      <w:proofErr w:type="spellEnd"/>
+      <w:r>
+        <w:t>;</w:t>
+      </w:r>
+    </w:p>
+    <w:p>
+      <w:pPr>
+        <w:pStyle w:val="Paragrafoelenco"/>
+        <w:numPr>
+          <w:ilvl w:val="0"/>
+          <w:numId w:val="6"/>
+        </w:numPr>
+      </w:pPr>
+      <w:r>
+        <w:t>ordinamento articoli in base a prezzo; </w:t>
+      </w:r>
+    </w:p>
+    <w:p>
+      <w:pPr>
+        <w:pStyle w:val="Paragrafoelenco"/>
+        <w:numPr>
+          <w:ilvl w:val="0"/>
+          <w:numId w:val="6"/>
+        </w:numPr>
+      </w:pPr>
+      <w:r>
+        <w:t>descrizione corta e lunga nelle prime due colonne del riepilogo e della stampa;</w:t>
+      </w:r>
+    </w:p>
+    <w:p>
+      <w:pPr>
+        <w:pStyle w:val="Paragrafoelenco"/>
+        <w:numPr>
+          <w:ilvl w:val="0"/>
+          <w:numId w:val="6"/>
+        </w:numPr>
+      </w:pPr>
+      <w:r>
+        <w:t>salvataggio automatico offerta in fase di visualizzazione riepilogo (allo scopo di generare un protocollo);</w:t>
+      </w:r>
+    </w:p>
+    <w:p>
+      <w:pPr>
+        <w:pStyle w:val="Paragrafoelenco"/>
+        <w:numPr>
+          <w:ilvl w:val="0"/>
+          <w:numId w:val="6"/>
+        </w:numPr>
+      </w:pPr>
+      <w:r>
+        <w:t>formattazione importi con separatore migliaia;</w:t>
+      </w:r>
+    </w:p>
+    <w:p>
+      <w:pPr>
+        <w:pStyle w:val="Paragrafoelenco"/>
+        <w:numPr>
+          <w:ilvl w:val="0"/>
+          <w:numId w:val="6"/>
+        </w:numPr>
+      </w:pPr>
+      <w:r>
+        <w:t>creazione e salvataggio pdf in fase di salvataggio offerta; </w:t>
+      </w:r>
+    </w:p>
+    <w:p>
+      <w:pPr>
+        <w:pStyle w:val="Paragrafoelenco"/>
+        <w:numPr>
+          <w:ilvl w:val="0"/>
+          <w:numId w:val="6"/>
+        </w:numPr>
+      </w:pPr>
+      <w:r>
+        <w:t xml:space="preserve">nome file pdf: </w:t>
+      </w:r>
+      <w:proofErr w:type="spellStart"/>
+      <w:r>
+        <w:t>Offerta_</w:t>
+      </w:r>
+      <w:proofErr w:type="spellEnd"/>
+      <w:r>
+        <w:t>&lt;numero lavorazione&gt;</w:t>
+      </w:r>
+    </w:p>
+    <w:p>
+      <w:pPr>
+        <w:pStyle w:val="Paragrafoelenco"/>
+        <w:numPr>
+          <w:ilvl w:val="0"/>
+          <w:numId w:val="6"/>
+        </w:numPr>
+      </w:pPr>
+      <w:r>
+        <w:t>in fase di creazione/modifica evento non è più possibile passare da un sottotipo risorsa ad un altro </w:t>
+      </w:r>
+    </w:p>
+    <w:p>
+      <w:pPr>
+        <w:pStyle w:val="Paragrafoelenco"/>
+      </w:pPr>
+      <w:r>
+        <w:t>Es. se sto creando un evento per un dipendente non visualizzerò più nell'elenco le tipologie regie o extra; se sto creando un evento per regie o extra non visualizzerò più i dipendenti.</w:t>
+      </w:r>
+    </w:p>
+    <w:p>
+      <w:pPr>
+        <w:pStyle w:val="Paragrafoelenco"/>
+        <w:numPr>
+          <w:ilvl w:val="0"/>
+          <w:numId w:val="6"/>
+        </w:numPr>
+      </w:pPr>
+      <w:r>
+        <w:t xml:space="preserve">Aggiustamenti layout Pagina Articoli </w:t>
+      </w:r>
+    </w:p>
+    <w:p>
+      <w:pPr>
+        <w:pStyle w:val="Paragrafoelenco"/>
+        <w:numPr>
+          <w:ilvl w:val="0"/>
+          <w:numId w:val="6"/>
+        </w:numPr>
+      </w:pPr>
+      <w:r>
+        <w:t>Aggiustamento nomi campi Pagina Protocolli</w:t>
+      </w:r>
+    </w:p>
+    <w:p>
+      <w:pPr>
+        <w:pStyle w:val="Sottotitolo"/>
+      </w:pPr>
+    </w:p>
+    <w:p>
+      <w:pPr>
+        <w:pStyle w:val="Sottotitolo"/>
+      </w:pPr>
+      <w:r>
+        <w:t>Versione1.18 del 07/04/2019</w:t>
+      </w:r>
+    </w:p>
+    <w:p>
+      <w:pPr>
+        <w:pStyle w:val="Paragrafoelenco"/>
+        <w:numPr>
+          <w:ilvl w:val="0"/>
+          <w:numId w:val="6"/>
+        </w:numPr>
+      </w:pPr>
+      <w:r>
+        <w:t>Aggiunti campi Data Inizio Lavorazione e Produzione alla tabella Protocollo</w:t>
+      </w:r>
+    </w:p>
+    <w:p>
+      <w:pPr>
+        <w:pStyle w:val="Paragrafoelenco"/>
+        <w:numPr>
+          <w:ilvl w:val="0"/>
+          <w:numId w:val="6"/>
+        </w:numPr>
+      </w:pPr>
+      <w:r>
+        <w:t>Aggiunti campi ricerca Genere Gruppo e Sottogruppo alla pagina Articoli</w:t>
+      </w:r>
+    </w:p>
+    <w:p>
+      <w:pPr>
+        <w:pStyle w:val="Paragrafoelenco"/>
+        <w:numPr>
+          <w:ilvl w:val="0"/>
+          <w:numId w:val="6"/>
+        </w:numPr>
+      </w:pPr>
+      <w:r>
+        <w:t>Aumentata altezza Descrizione Lunga in pagina Articoli</w:t>
+      </w:r>
+    </w:p>
+    <w:p>
+      <w:pPr>
+        <w:pStyle w:val="Paragrafoelenco"/>
+        <w:numPr>
+          <w:ilvl w:val="0"/>
+          <w:numId w:val="6"/>
+        </w:numPr>
+      </w:pPr>
+      <w:r>
+        <w:t>Invertito ordine Descrizione Breve - Descrizione Lunga in tutte le schermate degli Articoli</w:t>
+      </w:r>
+    </w:p>
+    <w:p>
+      <w:pPr>
+        <w:pStyle w:val="Paragrafoelenco"/>
+        <w:numPr>
+          <w:ilvl w:val="0"/>
+          <w:numId w:val="6"/>
+        </w:numPr>
+      </w:pPr>
+      <w:r>
+        <w:t>Aggiunto campo descrizione agli Articoli Associati</w:t>
+      </w:r>
+    </w:p>
+    <w:p>
+      <w:pPr>
+        <w:pStyle w:val="Paragrafoelenco"/>
+        <w:numPr>
+          <w:ilvl w:val="0"/>
+          <w:numId w:val="6"/>
+        </w:numPr>
+      </w:pPr>
+      <w:r>
+        <w:t>Aggiunta ricerca Codice Lavorazione dalla tabella Agenda su pagina Protocollo</w:t>
       </w:r>
     </w:p>
     <w:p/>
@@ -853,19 +1566,39 @@
         <w:pStyle w:val="Sottotitolo"/>
       </w:pPr>
       <w:r>
-        <w:t>Versione1.27 del 05/05/2019</w:t>
-      </w:r>
-    </w:p>
-    <w:p>
-      <w:pPr>
-        <w:pStyle w:val="Paragrafoelenco"/>
-        <w:numPr>
-          <w:ilvl w:val="0"/>
-          <w:numId w:val="15"/>
-        </w:numPr>
-      </w:pPr>
-      <w:r>
-        <w:t>Aggiunta Lavorazione</w:t>
+        <w:t>Versione1.17 del 01/04/2019</w:t>
+      </w:r>
+    </w:p>
+    <w:p>
+      <w:pPr>
+        <w:pStyle w:val="Paragrafoelenco"/>
+        <w:numPr>
+          <w:ilvl w:val="0"/>
+          <w:numId w:val="5"/>
+        </w:numPr>
+      </w:pPr>
+      <w:r>
+        <w:t xml:space="preserve">Modificata grafica </w:t>
+      </w:r>
+      <w:proofErr w:type="spellStart"/>
+      <w:r>
+        <w:t>Tab</w:t>
+      </w:r>
+      <w:proofErr w:type="spellEnd"/>
+      <w:r>
+        <w:t xml:space="preserve"> Offerta</w:t>
+      </w:r>
+    </w:p>
+    <w:p>
+      <w:pPr>
+        <w:pStyle w:val="Paragrafoelenco"/>
+        <w:numPr>
+          <w:ilvl w:val="0"/>
+          <w:numId w:val="5"/>
+        </w:numPr>
+      </w:pPr>
+      <w:r>
+        <w:t>Campi Produzione e Luogo modificabili su evento in fase di Offerta</w:t>
       </w:r>
     </w:p>
     <w:p>
@@ -878,27 +1611,31 @@
         <w:pStyle w:val="Sottotitolo"/>
       </w:pPr>
       <w:r>
-        <w:t>Versione1.26 del 27/04/2019</w:t>
-      </w:r>
-    </w:p>
-    <w:p>
-      <w:pPr>
-        <w:pStyle w:val="Paragrafoelenco"/>
-        <w:numPr>
-          <w:ilvl w:val="0"/>
-          <w:numId w:val="14"/>
-        </w:numPr>
-      </w:pPr>
-      <w:r>
-        <w:t>Aggiunta Gestione Password di accesso dimenticata con generazione nuova password ed  invio</w:t>
-      </w:r>
-    </w:p>
-    <w:p>
-      <w:pPr>
-        <w:pStyle w:val="Paragrafoelenco"/>
-      </w:pPr>
-      <w:r>
-        <w:t xml:space="preserve"> e-mail.</w:t>
+        <w:t>Versione1.16 del 30/03/2019</w:t>
+      </w:r>
+    </w:p>
+    <w:p>
+      <w:pPr>
+        <w:pStyle w:val="Paragrafoelenco"/>
+        <w:numPr>
+          <w:ilvl w:val="0"/>
+          <w:numId w:val="4"/>
+        </w:numPr>
+      </w:pPr>
+      <w:r>
+        <w:t>Gestione concorrenza uso Tender (non è possibile utilizzare lo stesso tendere su più eventi nello stesso giorno)</w:t>
+      </w:r>
+    </w:p>
+    <w:p>
+      <w:pPr>
+        <w:pStyle w:val="Paragrafoelenco"/>
+        <w:numPr>
+          <w:ilvl w:val="0"/>
+          <w:numId w:val="4"/>
+        </w:numPr>
+      </w:pPr>
+      <w:r>
+        <w:t>Validazione dei campi appuntamento prima della trasformazione in Offerta (prima era possibile passare in stato Offerta senza valorizzarli).</w:t>
       </w:r>
     </w:p>
     <w:p>
@@ -911,782 +1648,69 @@
         <w:pStyle w:val="Sottotitolo"/>
       </w:pPr>
       <w:r>
-        <w:t>Versione1.25 del 24/04/2019</w:t>
-      </w:r>
-    </w:p>
-    <w:p>
-      <w:pPr>
-        <w:pStyle w:val="Paragrafoelenco"/>
-        <w:numPr>
-          <w:ilvl w:val="0"/>
-          <w:numId w:val="14"/>
-        </w:numPr>
+        <w:t>Versione1.15 del 28/03/2019</w:t>
+      </w:r>
+    </w:p>
+    <w:p>
+      <w:pPr>
+        <w:pStyle w:val="Paragrafoelenco"/>
+        <w:numPr>
+          <w:ilvl w:val="0"/>
+          <w:numId w:val="4"/>
+        </w:numPr>
+      </w:pPr>
+      <w:r>
+        <w:t>Campo nota ingrandito su Agenda</w:t>
+      </w:r>
+    </w:p>
+    <w:p>
+      <w:pPr>
+        <w:pStyle w:val="Paragrafoelenco"/>
+        <w:numPr>
+          <w:ilvl w:val="0"/>
+          <w:numId w:val="4"/>
+        </w:numPr>
+      </w:pPr>
+      <w:r>
+        <w:t xml:space="preserve">Disabilitata eliminazione da </w:t>
+      </w:r>
+      <w:proofErr w:type="spellStart"/>
+      <w:r>
+        <w:t>tab</w:t>
+      </w:r>
+      <w:proofErr w:type="spellEnd"/>
+      <w:r>
+        <w:t xml:space="preserve"> appuntamento se evento in stato di offerta</w:t>
+      </w:r>
+    </w:p>
+    <w:p>
+      <w:pPr>
+        <w:pStyle w:val="Paragrafoelenco"/>
+        <w:numPr>
+          <w:ilvl w:val="0"/>
+          <w:numId w:val="4"/>
+        </w:numPr>
+      </w:pPr>
+      <w:r>
+        <w:t xml:space="preserve">Risolto problema stampa PDF da </w:t>
+      </w:r>
+      <w:proofErr w:type="spellStart"/>
+      <w:r>
+        <w:t>Chrome</w:t>
+      </w:r>
+      <w:proofErr w:type="spellEnd"/>
+    </w:p>
+    <w:p>
+      <w:pPr>
+        <w:pStyle w:val="Sottotitolo"/>
+      </w:pPr>
+    </w:p>
+    <w:p>
+      <w:pPr>
+        <w:pStyle w:val="Sottotitolo"/>
       </w:pPr>
       <w:r>
         <w:lastRenderedPageBreak/>
-        <w:t>Aggiunta Gestione Utenti (menù in alto a destra Gestione Utenze/Utenti)</w:t>
-      </w:r>
-    </w:p>
-    <w:p>
-      <w:pPr>
-        <w:pStyle w:val="Sottotitolo"/>
-      </w:pPr>
-    </w:p>
-    <w:p>
-      <w:pPr>
-        <w:pStyle w:val="Sottotitolo"/>
-      </w:pPr>
-      <w:r>
-        <w:t>Versione1.24 del 22/04/2019</w:t>
-      </w:r>
-    </w:p>
-    <w:p>
-      <w:pPr>
-        <w:pStyle w:val="Paragrafoelenco"/>
-        <w:numPr>
-          <w:ilvl w:val="0"/>
-          <w:numId w:val="13"/>
-        </w:numPr>
-      </w:pPr>
-      <w:r>
-        <w:t>Riorganizzazione menù</w:t>
-      </w:r>
-    </w:p>
-    <w:p>
-      <w:pPr>
-        <w:pStyle w:val="Paragrafoelenco"/>
-        <w:numPr>
-          <w:ilvl w:val="0"/>
-          <w:numId w:val="13"/>
-        </w:numPr>
-      </w:pPr>
-      <w:r>
-        <w:t>Aggiunta gestione Tabella Qualifiche Personale</w:t>
-      </w:r>
-    </w:p>
-    <w:p>
-      <w:pPr>
-        <w:pStyle w:val="Paragrafoelenco"/>
-        <w:numPr>
-          <w:ilvl w:val="0"/>
-          <w:numId w:val="13"/>
-        </w:numPr>
-      </w:pPr>
-      <w:r>
-        <w:t>Aggiunta gestione Tabella Tipologie Clienti/Fornitori</w:t>
-      </w:r>
-    </w:p>
-    <w:p>
-      <w:pPr>
-        <w:pStyle w:val="Paragrafoelenco"/>
-        <w:numPr>
-          <w:ilvl w:val="0"/>
-          <w:numId w:val="13"/>
-        </w:numPr>
-      </w:pPr>
-      <w:r>
-        <w:t>Aggiunta gestione Tabella Tipi Protocolli</w:t>
-      </w:r>
-    </w:p>
-    <w:p>
-      <w:pPr>
-        <w:pStyle w:val="Paragrafoelenco"/>
-        <w:numPr>
-          <w:ilvl w:val="0"/>
-          <w:numId w:val="13"/>
-        </w:numPr>
-      </w:pPr>
-      <w:r>
-        <w:t>Aggiunta gestione Tabella Tipi Lavorazione</w:t>
-      </w:r>
-    </w:p>
-    <w:p>
-      <w:pPr>
-        <w:pStyle w:val="Paragrafoelenco"/>
-        <w:numPr>
-          <w:ilvl w:val="0"/>
-          <w:numId w:val="13"/>
-        </w:numPr>
-      </w:pPr>
-      <w:r>
-        <w:t>Aggiunti nuovi colori per Intestazione Colonne agenda</w:t>
-      </w:r>
-      <w:r>
-        <w:t xml:space="preserve"> </w:t>
-      </w:r>
-      <w:r>
-        <w:t>da menù Tabelle/Colonne Agenda</w:t>
-      </w:r>
-    </w:p>
-    <w:p>
-      <w:pPr>
-        <w:pStyle w:val="Paragrafoelenco"/>
-        <w:numPr>
-          <w:ilvl w:val="0"/>
-          <w:numId w:val="13"/>
-        </w:numPr>
-      </w:pPr>
-      <w:r>
-        <w:t xml:space="preserve">Aggiunta possibilità di ordinare le colonne agenda </w:t>
-      </w:r>
-      <w:r>
-        <w:t xml:space="preserve">da menù Tabelle/Colonne Agenda tramite il nuovo campo Ordinamento </w:t>
-      </w:r>
-      <w:r>
-        <w:t>(</w:t>
-      </w:r>
-      <w:r>
-        <w:t xml:space="preserve">la modifica non è </w:t>
-      </w:r>
-      <w:r>
-        <w:t>ancora visibile dall'agenda)</w:t>
-      </w:r>
-    </w:p>
-    <w:p>
-      <w:pPr>
-        <w:pStyle w:val="Paragrafoelenco"/>
-        <w:numPr>
-          <w:ilvl w:val="0"/>
-          <w:numId w:val="13"/>
-        </w:numPr>
-      </w:pPr>
-      <w:r>
-        <w:t xml:space="preserve">Aggiunti nuovi parametri da </w:t>
-      </w:r>
-      <w:proofErr w:type="spellStart"/>
-      <w:r>
-        <w:t>Tabelle\Configurazione</w:t>
-      </w:r>
-      <w:proofErr w:type="spellEnd"/>
-      <w:r>
-        <w:t xml:space="preserve"> (</w:t>
-      </w:r>
-      <w:proofErr w:type="spellStart"/>
-      <w:r>
-        <w:t>GIORNI_PAGAMENTO</w:t>
-      </w:r>
-      <w:proofErr w:type="spellEnd"/>
-      <w:r>
-        <w:t>, BANCA da 01 a 04 e IBAN da 01 a 04)</w:t>
-      </w:r>
-    </w:p>
-    <w:p>
-      <w:pPr>
-        <w:pStyle w:val="Sottotitolo"/>
-      </w:pPr>
-    </w:p>
-    <w:p>
-      <w:pPr>
-        <w:pStyle w:val="Sottotitolo"/>
-      </w:pPr>
-      <w:r>
-        <w:t>Versione1.23 del 18/04/2019</w:t>
-      </w:r>
-    </w:p>
-    <w:p>
-      <w:pPr>
-        <w:pStyle w:val="Paragrafoelenco"/>
-        <w:numPr>
-          <w:ilvl w:val="0"/>
-          <w:numId w:val="12"/>
-        </w:numPr>
-      </w:pPr>
-      <w:r>
-        <w:t xml:space="preserve">Aggiunta pagina di gestione valori di configurazione (es. campi IVA, IBAN, indirizzi </w:t>
-      </w:r>
-      <w:proofErr w:type="spellStart"/>
-      <w:r>
-        <w:t>etc</w:t>
-      </w:r>
-      <w:proofErr w:type="spellEnd"/>
-      <w:r>
-        <w:t xml:space="preserve"> </w:t>
-      </w:r>
-      <w:proofErr w:type="spellStart"/>
-      <w:r>
-        <w:t>etc</w:t>
-      </w:r>
-      <w:proofErr w:type="spellEnd"/>
-      <w:r>
-        <w:t xml:space="preserve">), da menu </w:t>
-      </w:r>
-      <w:proofErr w:type="spellStart"/>
-      <w:r>
-        <w:t>TABELLE\Gestione</w:t>
-      </w:r>
-      <w:proofErr w:type="spellEnd"/>
-      <w:r>
-        <w:t xml:space="preserve"> Configurazione</w:t>
-      </w:r>
-    </w:p>
-    <w:p>
-      <w:pPr>
-        <w:pStyle w:val="Sottotitolo"/>
-      </w:pPr>
-    </w:p>
-    <w:p>
-      <w:pPr>
-        <w:pStyle w:val="Sottotitolo"/>
-      </w:pPr>
-      <w:r>
-        <w:t>Versione1.22 del 14/04/2019</w:t>
-      </w:r>
-    </w:p>
-    <w:p>
-      <w:pPr>
-        <w:pStyle w:val="Paragrafoelenco"/>
-        <w:numPr>
-          <w:ilvl w:val="0"/>
-          <w:numId w:val="11"/>
-        </w:numPr>
-      </w:pPr>
-      <w:r>
-        <w:t>Salvataggio e modifica Note Offerta</w:t>
-      </w:r>
-    </w:p>
-    <w:p>
-      <w:pPr>
-        <w:pStyle w:val="Sottotitolo"/>
-      </w:pPr>
-    </w:p>
-    <w:p>
-      <w:pPr>
-        <w:pStyle w:val="Sottotitolo"/>
-      </w:pPr>
-      <w:r>
-        <w:t>Versione1.21 del 13/04/2019</w:t>
-      </w:r>
-    </w:p>
-    <w:p>
-      <w:pPr>
-        <w:pStyle w:val="Paragrafoelenco"/>
-        <w:numPr>
-          <w:ilvl w:val="0"/>
-          <w:numId w:val="10"/>
-        </w:numPr>
-      </w:pPr>
-      <w:r>
-        <w:t>Pagina protocollo sistemato layout ricerca</w:t>
-      </w:r>
-    </w:p>
-    <w:p>
-      <w:pPr>
-        <w:pStyle w:val="Paragrafoelenco"/>
-        <w:numPr>
-          <w:ilvl w:val="0"/>
-          <w:numId w:val="10"/>
-        </w:numPr>
-      </w:pPr>
-      <w:r>
-        <w:t>Pagina protocollo, in apertura visualizza gli ultimi protocolli automaticamente</w:t>
-      </w:r>
-    </w:p>
-    <w:p>
-      <w:pPr>
-        <w:pStyle w:val="Paragrafoelenco"/>
-        <w:numPr>
-          <w:ilvl w:val="0"/>
-          <w:numId w:val="10"/>
-        </w:numPr>
-      </w:pPr>
-      <w:r>
-        <w:t>Iva recuperata da tabella e non più dal singolo articolo</w:t>
-      </w:r>
-    </w:p>
-    <w:p>
-      <w:pPr>
-        <w:pStyle w:val="Paragrafoelenco"/>
-        <w:numPr>
-          <w:ilvl w:val="0"/>
-          <w:numId w:val="10"/>
-        </w:numPr>
-      </w:pPr>
-      <w:r>
-        <w:t xml:space="preserve">Aggiunta immagine </w:t>
-      </w:r>
-      <w:proofErr w:type="spellStart"/>
-      <w:r>
-        <w:t>footer</w:t>
-      </w:r>
-      <w:proofErr w:type="spellEnd"/>
-      <w:r>
-        <w:t xml:space="preserve"> riepilogo offerta</w:t>
-      </w:r>
-    </w:p>
-    <w:p>
-      <w:pPr>
-        <w:pStyle w:val="Sottotitolo"/>
-      </w:pPr>
-    </w:p>
-    <w:p>
-      <w:pPr>
-        <w:pStyle w:val="Sottotitolo"/>
-      </w:pPr>
-      <w:r>
-        <w:t>Versione1.20 del 11/04/2019</w:t>
-      </w:r>
-    </w:p>
-    <w:p>
-      <w:pPr>
-        <w:pStyle w:val="Paragrafoelenco"/>
-        <w:numPr>
-          <w:ilvl w:val="0"/>
-          <w:numId w:val="9"/>
-        </w:numPr>
-      </w:pPr>
-      <w:r>
-        <w:t>Pagina Offerta, risolto malfunzionamento ordinamento articoli</w:t>
-      </w:r>
-    </w:p>
-    <w:p>
-      <w:pPr>
-        <w:pStyle w:val="Paragrafoelenco"/>
-        <w:numPr>
-          <w:ilvl w:val="0"/>
-          <w:numId w:val="9"/>
-        </w:numPr>
-      </w:pPr>
-      <w:r>
-        <w:t xml:space="preserve">Popolato </w:t>
-      </w:r>
-      <w:proofErr w:type="spellStart"/>
-      <w:r>
-        <w:t>footer</w:t>
-      </w:r>
-      <w:proofErr w:type="spellEnd"/>
-      <w:r>
-        <w:t xml:space="preserve"> riepilogo offerta con i dati del cliente</w:t>
-      </w:r>
-    </w:p>
-    <w:p>
-      <w:pPr>
-        <w:pStyle w:val="Paragrafoelenco"/>
-        <w:numPr>
-          <w:ilvl w:val="0"/>
-          <w:numId w:val="9"/>
-        </w:numPr>
-      </w:pPr>
-      <w:r>
-        <w:t>Pagina Protocollo, aggiunto campo di ricerca "Lavorazione"</w:t>
-      </w:r>
-    </w:p>
-    <w:p>
-      <w:pPr>
-        <w:pStyle w:val="Paragrafoelenco"/>
-        <w:numPr>
-          <w:ilvl w:val="0"/>
-          <w:numId w:val="9"/>
-        </w:numPr>
-      </w:pPr>
-      <w:r>
-        <w:t>Pagina Protocollo, aggiunta selezione con calendari a scomparsa sui campi Data</w:t>
-      </w:r>
-    </w:p>
-    <w:p>
-      <w:pPr>
-        <w:pStyle w:val="Sottotitolo"/>
-      </w:pPr>
-    </w:p>
-    <w:p>
-      <w:pPr>
-        <w:pStyle w:val="Sottotitolo"/>
-      </w:pPr>
-      <w:r>
-        <w:t>Versione1.19 del 09/04/2019</w:t>
-      </w:r>
-    </w:p>
-    <w:p>
-      <w:pPr>
-        <w:pStyle w:val="Paragrafoelenco"/>
-        <w:numPr>
-          <w:ilvl w:val="0"/>
-          <w:numId w:val="6"/>
-        </w:numPr>
-      </w:pPr>
-      <w:r>
-        <w:t>correzione bug tender: modificando un evento che conteneva uno o più tender il salvataggio falliva perché i tender risultavano già impiegati; </w:t>
-      </w:r>
-    </w:p>
-    <w:p>
-      <w:pPr>
-        <w:pStyle w:val="Paragrafoelenco"/>
-        <w:numPr>
-          <w:ilvl w:val="0"/>
-          <w:numId w:val="6"/>
-        </w:numPr>
-      </w:pPr>
-      <w:r>
-        <w:t xml:space="preserve">layout offerta: aumento altezza articoli e sistemazione </w:t>
-      </w:r>
-      <w:proofErr w:type="spellStart"/>
-      <w:r>
-        <w:t>popup</w:t>
-      </w:r>
-      <w:proofErr w:type="spellEnd"/>
-      <w:r>
-        <w:t>;</w:t>
-      </w:r>
-    </w:p>
-    <w:p>
-      <w:pPr>
-        <w:pStyle w:val="Paragrafoelenco"/>
-        <w:numPr>
-          <w:ilvl w:val="0"/>
-          <w:numId w:val="6"/>
-        </w:numPr>
-      </w:pPr>
-      <w:r>
-        <w:lastRenderedPageBreak/>
-        <w:t>ordinamento articoli in base a prezzo; </w:t>
-      </w:r>
-    </w:p>
-    <w:p>
-      <w:pPr>
-        <w:pStyle w:val="Paragrafoelenco"/>
-        <w:numPr>
-          <w:ilvl w:val="0"/>
-          <w:numId w:val="6"/>
-        </w:numPr>
-      </w:pPr>
-      <w:r>
-        <w:t>descrizione corta e lunga nelle prime due colonne del riepilogo e della stampa;</w:t>
-      </w:r>
-    </w:p>
-    <w:p>
-      <w:pPr>
-        <w:pStyle w:val="Paragrafoelenco"/>
-        <w:numPr>
-          <w:ilvl w:val="0"/>
-          <w:numId w:val="6"/>
-        </w:numPr>
-      </w:pPr>
-      <w:r>
-        <w:t>salvataggio automatico offerta in fase di visualizzazione riepilogo (allo scopo di generare un protocollo);</w:t>
-      </w:r>
-    </w:p>
-    <w:p>
-      <w:pPr>
-        <w:pStyle w:val="Paragrafoelenco"/>
-        <w:numPr>
-          <w:ilvl w:val="0"/>
-          <w:numId w:val="6"/>
-        </w:numPr>
-      </w:pPr>
-      <w:r>
-        <w:t>formattazione importi con separatore migliaia;</w:t>
-      </w:r>
-    </w:p>
-    <w:p>
-      <w:pPr>
-        <w:pStyle w:val="Paragrafoelenco"/>
-        <w:numPr>
-          <w:ilvl w:val="0"/>
-          <w:numId w:val="6"/>
-        </w:numPr>
-      </w:pPr>
-      <w:r>
-        <w:t>creazione e salvataggio pdf in fase di salvataggio offerta; </w:t>
-      </w:r>
-    </w:p>
-    <w:p>
-      <w:pPr>
-        <w:pStyle w:val="Paragrafoelenco"/>
-        <w:numPr>
-          <w:ilvl w:val="0"/>
-          <w:numId w:val="6"/>
-        </w:numPr>
-      </w:pPr>
-      <w:r>
-        <w:t xml:space="preserve">nome file pdf: </w:t>
-      </w:r>
-      <w:proofErr w:type="spellStart"/>
-      <w:r>
-        <w:t>Offerta_</w:t>
-      </w:r>
-      <w:proofErr w:type="spellEnd"/>
-      <w:r>
-        <w:t>&lt;numero lavorazione&gt;</w:t>
-      </w:r>
-    </w:p>
-    <w:p>
-      <w:pPr>
-        <w:pStyle w:val="Paragrafoelenco"/>
-        <w:numPr>
-          <w:ilvl w:val="0"/>
-          <w:numId w:val="6"/>
-        </w:numPr>
-      </w:pPr>
-      <w:r>
-        <w:t>in fase di creazione/modifica evento non è più possibile passare da un sottotipo risorsa ad un altro </w:t>
-      </w:r>
-    </w:p>
-    <w:p>
-      <w:pPr>
-        <w:pStyle w:val="Paragrafoelenco"/>
-      </w:pPr>
-      <w:r>
-        <w:t>Es. se sto creando un evento per un dipendente non visualizzerò più nell'elenco le tipologie regie o extra; se sto creando un evento per regie o extra non visualizzerò più i dipendenti.</w:t>
-      </w:r>
-    </w:p>
-    <w:p>
-      <w:pPr>
-        <w:pStyle w:val="Paragrafoelenco"/>
-        <w:numPr>
-          <w:ilvl w:val="0"/>
-          <w:numId w:val="6"/>
-        </w:numPr>
-      </w:pPr>
-      <w:r>
-        <w:t xml:space="preserve">Aggiustamenti layout Pagina Articoli </w:t>
-      </w:r>
-    </w:p>
-    <w:p>
-      <w:pPr>
-        <w:pStyle w:val="Paragrafoelenco"/>
-        <w:numPr>
-          <w:ilvl w:val="0"/>
-          <w:numId w:val="6"/>
-        </w:numPr>
-      </w:pPr>
-      <w:r>
-        <w:t>Aggiustamento nomi campi Pagina Protocolli</w:t>
-      </w:r>
-    </w:p>
-    <w:p>
-      <w:pPr>
-        <w:pStyle w:val="Sottotitolo"/>
-      </w:pPr>
-    </w:p>
-    <w:p>
-      <w:pPr>
-        <w:pStyle w:val="Sottotitolo"/>
-      </w:pPr>
-      <w:r>
-        <w:t>Versione1.18 del 07/04/2019</w:t>
-      </w:r>
-    </w:p>
-    <w:p>
-      <w:pPr>
-        <w:pStyle w:val="Paragrafoelenco"/>
-        <w:numPr>
-          <w:ilvl w:val="0"/>
-          <w:numId w:val="6"/>
-        </w:numPr>
-      </w:pPr>
-      <w:r>
-        <w:t>Aggiunti campi Data Inizio Lavorazione e Produzione alla tabella Protocollo</w:t>
-      </w:r>
-    </w:p>
-    <w:p>
-      <w:pPr>
-        <w:pStyle w:val="Paragrafoelenco"/>
-        <w:numPr>
-          <w:ilvl w:val="0"/>
-          <w:numId w:val="6"/>
-        </w:numPr>
-      </w:pPr>
-      <w:r>
-        <w:t>Aggiunti campi ricerca Genere Gruppo e Sottogruppo alla pagina Articoli</w:t>
-      </w:r>
-    </w:p>
-    <w:p>
-      <w:pPr>
-        <w:pStyle w:val="Paragrafoelenco"/>
-        <w:numPr>
-          <w:ilvl w:val="0"/>
-          <w:numId w:val="6"/>
-        </w:numPr>
-      </w:pPr>
-      <w:r>
-        <w:t>Aumentata altezza Descrizione Lunga in pagina Articoli</w:t>
-      </w:r>
-    </w:p>
-    <w:p>
-      <w:pPr>
-        <w:pStyle w:val="Paragrafoelenco"/>
-        <w:numPr>
-          <w:ilvl w:val="0"/>
-          <w:numId w:val="6"/>
-        </w:numPr>
-      </w:pPr>
-      <w:r>
-        <w:t>Invertito ordine Descrizione Breve - Descrizione Lunga in tutte le schermate degli Articoli</w:t>
-      </w:r>
-    </w:p>
-    <w:p>
-      <w:pPr>
-        <w:pStyle w:val="Paragrafoelenco"/>
-        <w:numPr>
-          <w:ilvl w:val="0"/>
-          <w:numId w:val="6"/>
-        </w:numPr>
-      </w:pPr>
-      <w:r>
-        <w:t>Aggiunto campo descrizione agli Articoli Associati</w:t>
-      </w:r>
-    </w:p>
-    <w:p>
-      <w:pPr>
-        <w:pStyle w:val="Paragrafoelenco"/>
-        <w:numPr>
-          <w:ilvl w:val="0"/>
-          <w:numId w:val="6"/>
-        </w:numPr>
-      </w:pPr>
-      <w:r>
-        <w:t>Aggiunta ricerca Codice Lavorazione dalla tabella Agenda su pagina Protocollo</w:t>
-      </w:r>
-    </w:p>
-    <w:p/>
-    <w:p>
-      <w:pPr>
-        <w:pStyle w:val="Sottotitolo"/>
-      </w:pPr>
-      <w:r>
-        <w:t>Versione1.17 del 01/04/2019</w:t>
-      </w:r>
-    </w:p>
-    <w:p>
-      <w:pPr>
-        <w:pStyle w:val="Paragrafoelenco"/>
-        <w:numPr>
-          <w:ilvl w:val="0"/>
-          <w:numId w:val="5"/>
-        </w:numPr>
-      </w:pPr>
-      <w:r>
-        <w:t xml:space="preserve">Modificata grafica </w:t>
-      </w:r>
-      <w:proofErr w:type="spellStart"/>
-      <w:r>
-        <w:t>Tab</w:t>
-      </w:r>
-      <w:proofErr w:type="spellEnd"/>
-      <w:r>
-        <w:t xml:space="preserve"> Offerta</w:t>
-      </w:r>
-    </w:p>
-    <w:p>
-      <w:pPr>
-        <w:pStyle w:val="Paragrafoelenco"/>
-        <w:numPr>
-          <w:ilvl w:val="0"/>
-          <w:numId w:val="5"/>
-        </w:numPr>
-      </w:pPr>
-      <w:r>
-        <w:t>Campi Produzione e Luogo modificabili su evento in fase di Offerta</w:t>
-      </w:r>
-    </w:p>
-    <w:p>
-      <w:pPr>
-        <w:pStyle w:val="Sottotitolo"/>
-      </w:pPr>
-    </w:p>
-    <w:p>
-      <w:pPr>
-        <w:pStyle w:val="Sottotitolo"/>
-      </w:pPr>
-      <w:r>
-        <w:t>Versione1.16 del 30/03/2019</w:t>
-      </w:r>
-    </w:p>
-    <w:p>
-      <w:pPr>
-        <w:pStyle w:val="Paragrafoelenco"/>
-        <w:numPr>
-          <w:ilvl w:val="0"/>
-          <w:numId w:val="4"/>
-        </w:numPr>
-      </w:pPr>
-      <w:r>
-        <w:t>Gestione concorrenza uso Tender (non è possibile utilizzare lo stesso tendere su più eventi nello stesso giorno)</w:t>
-      </w:r>
-    </w:p>
-    <w:p>
-      <w:pPr>
-        <w:pStyle w:val="Paragrafoelenco"/>
-        <w:numPr>
-          <w:ilvl w:val="0"/>
-          <w:numId w:val="4"/>
-        </w:numPr>
-      </w:pPr>
-      <w:r>
-        <w:t>Validazione dei campi appuntamento prima della trasformazione in Offerta (prima era possibile passare in stato Offerta senza valorizzarli).</w:t>
-      </w:r>
-    </w:p>
-    <w:p>
-      <w:pPr>
-        <w:pStyle w:val="Sottotitolo"/>
-      </w:pPr>
-    </w:p>
-    <w:p>
-      <w:pPr>
-        <w:pStyle w:val="Sottotitolo"/>
-      </w:pPr>
-      <w:r>
-        <w:t>Versione1.15 del 28/03/2019</w:t>
-      </w:r>
-    </w:p>
-    <w:p>
-      <w:pPr>
-        <w:pStyle w:val="Paragrafoelenco"/>
-        <w:numPr>
-          <w:ilvl w:val="0"/>
-          <w:numId w:val="4"/>
-        </w:numPr>
-      </w:pPr>
-      <w:r>
-        <w:t>Campo nota ingrandito su Agenda</w:t>
-      </w:r>
-    </w:p>
-    <w:p>
-      <w:pPr>
-        <w:pStyle w:val="Paragrafoelenco"/>
-        <w:numPr>
-          <w:ilvl w:val="0"/>
-          <w:numId w:val="4"/>
-        </w:numPr>
-      </w:pPr>
-      <w:r>
-        <w:t xml:space="preserve">Disabilitata eliminazione da </w:t>
-      </w:r>
-      <w:proofErr w:type="spellStart"/>
-      <w:r>
-        <w:t>tab</w:t>
-      </w:r>
-      <w:proofErr w:type="spellEnd"/>
-      <w:r>
-        <w:t xml:space="preserve"> appuntamento se evento in stato di offerta</w:t>
-      </w:r>
-    </w:p>
-    <w:p>
-      <w:pPr>
-        <w:pStyle w:val="Paragrafoelenco"/>
-        <w:numPr>
-          <w:ilvl w:val="0"/>
-          <w:numId w:val="4"/>
-        </w:numPr>
-      </w:pPr>
-      <w:r>
-        <w:t xml:space="preserve">Risolto problema stampa PDF da </w:t>
-      </w:r>
-      <w:proofErr w:type="spellStart"/>
-      <w:r>
-        <w:t>Chrome</w:t>
-      </w:r>
-      <w:proofErr w:type="spellEnd"/>
-    </w:p>
-    <w:p>
-      <w:pPr>
-        <w:pStyle w:val="Sottotitolo"/>
-      </w:pPr>
-    </w:p>
-    <w:p>
-      <w:pPr>
-        <w:pStyle w:val="Sottotitolo"/>
-      </w:pPr>
-      <w:r>
         <w:t>Versione1.14 del 2</w:t>
       </w:r>
       <w:r>
@@ -1742,7 +1766,6 @@
         </w:numPr>
       </w:pPr>
       <w:r>
-        <w:lastRenderedPageBreak/>
         <w:t>Aggiustamenti layout verticale offerta e appuntamento da agenda</w:t>
       </w:r>
     </w:p>
@@ -5388,6 +5411,7 @@
   <w:style w:type="character" w:default="1" w:styleId="Carpredefinitoparagrafo">
     <w:name w:val="Default Paragraph Font"/>
     <w:uiPriority w:val="1"/>
+    <w:semiHidden/>
     <w:unhideWhenUsed/>
   </w:style>
   <w:style w:type="table" w:default="1" w:styleId="Tabellanormale">
@@ -5824,7 +5848,7 @@
   <a:extraClrSchemeLst/>
   <a:extLst>
     <a:ext uri="{05A4C25C-085E-4340-85A3-A5531E510DB2}">
-      <thm15:themeFamily xmlns="" xmlns:thm15="http://schemas.microsoft.com/office/thememl/2012/main" name="Office Theme" id="{62F939B6-93AF-4DB8-9C6B-D6C7DFDC589F}" vid="{4A3C46E8-61CC-4603-A589-7422A47A8E4A}"/>
+      <thm15:themeFamily xmlns:thm15="http://schemas.microsoft.com/office/thememl/2012/main" xmlns="" name="Office Theme" id="{62F939B6-93AF-4DB8-9C6B-D6C7DFDC589F}" vid="{4A3C46E8-61CC-4603-A589-7422A47A8E4A}"/>
     </a:ext>
   </a:extLst>
 </a:theme>

</xml_diff>

<commit_message>
modifiche a gestione protocollo richieste da Chiappa
</commit_message>
<xml_diff>
--- a/VideoSystemWeb/DOCUMENTI/HELP/HELP VIDEOSYSTEM.docx
+++ b/VideoSystemWeb/DOCUMENTI/HELP/HELP VIDEOSYSTEM.docx
@@ -2,6 +2,43 @@
 <file path=word/document.xml><?xml version="1.0" encoding="utf-8"?>
 <w:document xmlns:ve="http://schemas.openxmlformats.org/markup-compatibility/2006" xmlns:o="urn:schemas-microsoft-com:office:office" xmlns:r="http://schemas.openxmlformats.org/officeDocument/2006/relationships" xmlns:m="http://schemas.openxmlformats.org/officeDocument/2006/math" xmlns:v="urn:schemas-microsoft-com:vml" xmlns:wp="http://schemas.openxmlformats.org/drawingml/2006/wordprocessingDrawing" xmlns:w10="urn:schemas-microsoft-com:office:word" xmlns:w="http://schemas.openxmlformats.org/wordprocessingml/2006/main" xmlns:wne="http://schemas.microsoft.com/office/word/2006/wordml">
   <w:body>
+    <w:p>
+      <w:pPr>
+        <w:pStyle w:val="Sottotitolo"/>
+      </w:pPr>
+    </w:p>
+    <w:p>
+      <w:pPr>
+        <w:pStyle w:val="Sottotitolo"/>
+      </w:pPr>
+      <w:r>
+        <w:t>Versione 1.4</w:t>
+      </w:r>
+      <w:r>
+        <w:t>1</w:t>
+      </w:r>
+      <w:r>
+        <w:t xml:space="preserve"> del 2</w:t>
+      </w:r>
+      <w:r>
+        <w:t>4</w:t>
+      </w:r>
+      <w:r>
+        <w:t>/09/2019</w:t>
+      </w:r>
+    </w:p>
+    <w:p>
+      <w:pPr>
+        <w:pStyle w:val="Paragrafoelenco"/>
+        <w:numPr>
+          <w:ilvl w:val="0"/>
+          <w:numId w:val="28"/>
+        </w:numPr>
+      </w:pPr>
+      <w:r>
+        <w:t xml:space="preserve">Gestione Protocollo: in inserimento protocollo viene subito creato il numero Protocollo automaticamente; ricerca su clienti e fornitori; nome allegato nel formato "Protocollo_NProt.xxx";  </w:t>
+      </w:r>
+    </w:p>
     <w:p>
       <w:pPr>
         <w:pStyle w:val="Sottotitolo"/>
@@ -591,6 +628,7 @@
         <w:pStyle w:val="Sottotitolo"/>
       </w:pPr>
       <w:r>
+        <w:lastRenderedPageBreak/>
         <w:t>Versione 1.34 del 31/07/2019</w:t>
       </w:r>
     </w:p>
@@ -635,104 +673,461 @@
         </w:numPr>
       </w:pPr>
       <w:r>
+        <w:t>Nuova visualizzazione Riepilogo con anteprima PDF</w:t>
+      </w:r>
+    </w:p>
+    <w:p>
+      <w:pPr>
+        <w:pStyle w:val="Sottotitolo"/>
+      </w:pPr>
+      <w:r>
+        <w:t>Versione1.32 del 21/07/2019</w:t>
+      </w:r>
+    </w:p>
+    <w:p>
+      <w:pPr>
+        <w:pStyle w:val="Paragrafoelenco"/>
+        <w:numPr>
+          <w:ilvl w:val="0"/>
+          <w:numId w:val="19"/>
+        </w:numPr>
+      </w:pPr>
+      <w:r>
+        <w:t>Piano Esterno: disposizione colonne griglia figure professionali, funzione 'Inserimento generale', note piano esterno</w:t>
+      </w:r>
+    </w:p>
+    <w:p>
+      <w:pPr>
+        <w:pStyle w:val="Sottotitolo"/>
+      </w:pPr>
+      <w:r>
+        <w:t>Versione1.31 del 12/07/2019</w:t>
+      </w:r>
+    </w:p>
+    <w:p>
+      <w:pPr>
+        <w:pStyle w:val="Paragrafoelenco"/>
+        <w:numPr>
+          <w:ilvl w:val="0"/>
+          <w:numId w:val="18"/>
+        </w:numPr>
+      </w:pPr>
+      <w:r>
+        <w:t>Modificato Layout dettaglio protocollo come quello di ricerca</w:t>
+      </w:r>
+    </w:p>
+    <w:p>
+      <w:pPr>
+        <w:pStyle w:val="Paragrafoelenco"/>
+        <w:numPr>
+          <w:ilvl w:val="0"/>
+          <w:numId w:val="18"/>
+        </w:numPr>
+      </w:pPr>
+      <w:r>
+        <w:t>Aggiunto ordinamento tabella protocolli per singolo campo (cliccando sull'intestazione)</w:t>
+      </w:r>
+    </w:p>
+    <w:p>
+      <w:pPr>
+        <w:pStyle w:val="Paragrafoelenco"/>
+        <w:numPr>
+          <w:ilvl w:val="0"/>
+          <w:numId w:val="18"/>
+        </w:numPr>
+      </w:pPr>
+      <w:r>
+        <w:t>Riepilogo offerta: Aggiunto campo "note" a modifica note del riepilogo</w:t>
+      </w:r>
+    </w:p>
+    <w:p>
+      <w:pPr>
+        <w:pStyle w:val="Paragrafoelenco"/>
+        <w:numPr>
+          <w:ilvl w:val="0"/>
+          <w:numId w:val="18"/>
+        </w:numPr>
+      </w:pPr>
+      <w:r>
+        <w:t>Riepilogo offerta: formato del protocollo, orario nella data, descrizione lunga troncata a 100 caratteri, modifiche grafiche (da completare)</w:t>
+      </w:r>
+    </w:p>
+    <w:p>
+      <w:pPr>
+        <w:pStyle w:val="Paragrafoelenco"/>
+        <w:numPr>
+          <w:ilvl w:val="0"/>
+          <w:numId w:val="18"/>
+        </w:numPr>
+      </w:pPr>
+      <w:r>
+        <w:t xml:space="preserve">Dettaglio economico: ordine delle colonne e modifica valori mostrati, valore lordo in tabella, valore </w:t>
+      </w:r>
+      <w:proofErr w:type="spellStart"/>
+      <w:r>
+        <w:t>flag</w:t>
+      </w:r>
+      <w:proofErr w:type="spellEnd"/>
+      <w:r>
+        <w:t xml:space="preserve"> stampa, modifica nella selezione della figura professionale, calcolo costi in base a tipo pagamento, aggiunta fattura a tipo pagamento</w:t>
+      </w:r>
+    </w:p>
+    <w:p>
+      <w:pPr>
+        <w:pStyle w:val="Sottotitolo"/>
+      </w:pPr>
+    </w:p>
+    <w:p>
+      <w:pPr>
+        <w:pStyle w:val="Sottotitolo"/>
+      </w:pPr>
+      <w:r>
+        <w:t>Versione1.30 del 06/0</w:t>
+      </w:r>
+      <w:r>
+        <w:t>6</w:t>
+      </w:r>
+      <w:r>
+        <w:t>/2019</w:t>
+      </w:r>
+    </w:p>
+    <w:p>
+      <w:pPr>
+        <w:pStyle w:val="Paragrafoelenco"/>
+        <w:numPr>
+          <w:ilvl w:val="0"/>
+          <w:numId w:val="18"/>
+        </w:numPr>
+      </w:pPr>
+      <w:r>
+        <w:t>Completata cancellazione eventi</w:t>
+      </w:r>
+    </w:p>
+    <w:p>
+      <w:pPr>
+        <w:pStyle w:val="Paragrafoelenco"/>
+        <w:numPr>
+          <w:ilvl w:val="0"/>
+          <w:numId w:val="18"/>
+        </w:numPr>
+      </w:pPr>
+      <w:r>
+        <w:t>Completata gestione Attrezzature Magazzino</w:t>
+      </w:r>
+    </w:p>
+    <w:p>
+      <w:pPr>
+        <w:pStyle w:val="Paragrafoelenco"/>
+        <w:numPr>
+          <w:ilvl w:val="0"/>
+          <w:numId w:val="18"/>
+        </w:numPr>
+      </w:pPr>
+      <w:r>
+        <w:t>Cancellazione logica Collaboratori, Clienti/Fornitori, Articoli, Raggruppamenti Articoli e Protocolli (non si avrà più errore quando si tenta di cancellare un record da una di queste tabelle collegato ad altre tabelle)</w:t>
+      </w:r>
+    </w:p>
+    <w:p>
+      <w:pPr>
+        <w:pStyle w:val="Sottotitolo"/>
+      </w:pPr>
+    </w:p>
+    <w:p>
+      <w:pPr>
+        <w:pStyle w:val="Sottotitolo"/>
+      </w:pPr>
+      <w:r>
+        <w:t>Versione1.29 del 01/0</w:t>
+      </w:r>
+      <w:r>
+        <w:t>6</w:t>
+      </w:r>
+      <w:r>
+        <w:t>/2019</w:t>
+      </w:r>
+    </w:p>
+    <w:p>
+      <w:pPr>
+        <w:pStyle w:val="Paragrafoelenco"/>
+        <w:numPr>
+          <w:ilvl w:val="0"/>
+          <w:numId w:val="17"/>
+        </w:numPr>
+      </w:pPr>
+      <w:r>
+        <w:t>Aggiunta cancellazione eventi</w:t>
+      </w:r>
+    </w:p>
+    <w:p>
+      <w:pPr>
+        <w:pStyle w:val="Paragrafoelenco"/>
+        <w:numPr>
+          <w:ilvl w:val="0"/>
+          <w:numId w:val="17"/>
+        </w:numPr>
+      </w:pPr>
+      <w:r>
+        <w:t>Aggiunta gestione Magazzino (incompleta)</w:t>
+      </w:r>
+    </w:p>
+    <w:p>
+      <w:pPr>
+        <w:pStyle w:val="Sottotitolo"/>
+      </w:pPr>
+    </w:p>
+    <w:p>
+      <w:pPr>
+        <w:pStyle w:val="Sottotitolo"/>
+      </w:pPr>
+      <w:r>
+        <w:t>Versione1.28 del 22/05/2019</w:t>
+      </w:r>
+    </w:p>
+    <w:p>
+      <w:pPr>
+        <w:pStyle w:val="Paragrafoelenco"/>
+        <w:numPr>
+          <w:ilvl w:val="0"/>
+          <w:numId w:val="16"/>
+        </w:numPr>
+      </w:pPr>
+      <w:r>
+        <w:t>Aggiunta gestione Tipologie Interventi nel menù "Tabelle/Tipologie Interventi"</w:t>
+      </w:r>
+    </w:p>
+    <w:p>
+      <w:pPr>
+        <w:pStyle w:val="Paragrafoelenco"/>
+        <w:numPr>
+          <w:ilvl w:val="0"/>
+          <w:numId w:val="16"/>
+        </w:numPr>
+      </w:pPr>
+      <w:r>
+        <w:t>Aggiornata Lavorazione con gestione Dettaglio Economico e Piano Esterno (da completare)</w:t>
+      </w:r>
+    </w:p>
+    <w:p/>
+    <w:p>
+      <w:pPr>
+        <w:pStyle w:val="Sottotitolo"/>
+      </w:pPr>
+      <w:r>
+        <w:t>Versione1.27 del 05/05/2019</w:t>
+      </w:r>
+    </w:p>
+    <w:p>
+      <w:pPr>
+        <w:pStyle w:val="Paragrafoelenco"/>
+        <w:numPr>
+          <w:ilvl w:val="0"/>
+          <w:numId w:val="15"/>
+        </w:numPr>
+      </w:pPr>
+      <w:r>
+        <w:t>Aggiunta Lavorazione</w:t>
+      </w:r>
+    </w:p>
+    <w:p>
+      <w:pPr>
+        <w:pStyle w:val="Sottotitolo"/>
+      </w:pPr>
+    </w:p>
+    <w:p>
+      <w:pPr>
+        <w:pStyle w:val="Sottotitolo"/>
+      </w:pPr>
+      <w:r>
         <w:lastRenderedPageBreak/>
-        <w:t>Nuova visualizzazione Riepilogo con anteprima PDF</w:t>
+        <w:t>Versione1.26 del 27/04/2019</w:t>
+      </w:r>
+    </w:p>
+    <w:p>
+      <w:pPr>
+        <w:pStyle w:val="Paragrafoelenco"/>
+        <w:numPr>
+          <w:ilvl w:val="0"/>
+          <w:numId w:val="14"/>
+        </w:numPr>
+      </w:pPr>
+      <w:r>
+        <w:t>Aggiunta Gestione Password di accesso dimenticata con generazione nuova password ed  invio</w:t>
+      </w:r>
+    </w:p>
+    <w:p>
+      <w:pPr>
+        <w:pStyle w:val="Paragrafoelenco"/>
+      </w:pPr>
+      <w:r>
+        <w:t xml:space="preserve"> e-mail.</w:t>
       </w:r>
     </w:p>
     <w:p>
       <w:pPr>
         <w:pStyle w:val="Sottotitolo"/>
       </w:pPr>
-      <w:r>
-        <w:t>Versione1.32 del 21/07/2019</w:t>
-      </w:r>
-    </w:p>
-    <w:p>
-      <w:pPr>
-        <w:pStyle w:val="Paragrafoelenco"/>
-        <w:numPr>
-          <w:ilvl w:val="0"/>
-          <w:numId w:val="19"/>
-        </w:numPr>
-      </w:pPr>
-      <w:r>
-        <w:t>Piano Esterno: disposizione colonne griglia figure professionali, funzione 'Inserimento generale', note piano esterno</w:t>
-      </w:r>
     </w:p>
     <w:p>
       <w:pPr>
         <w:pStyle w:val="Sottotitolo"/>
       </w:pPr>
       <w:r>
-        <w:t>Versione1.31 del 12/07/2019</w:t>
-      </w:r>
-    </w:p>
-    <w:p>
-      <w:pPr>
-        <w:pStyle w:val="Paragrafoelenco"/>
-        <w:numPr>
-          <w:ilvl w:val="0"/>
-          <w:numId w:val="18"/>
-        </w:numPr>
-      </w:pPr>
-      <w:r>
-        <w:t>Modificato Layout dettaglio protocollo come quello di ricerca</w:t>
-      </w:r>
-    </w:p>
-    <w:p>
-      <w:pPr>
-        <w:pStyle w:val="Paragrafoelenco"/>
-        <w:numPr>
-          <w:ilvl w:val="0"/>
-          <w:numId w:val="18"/>
-        </w:numPr>
-      </w:pPr>
-      <w:r>
-        <w:t>Aggiunto ordinamento tabella protocolli per singolo campo (cliccando sull'intestazione)</w:t>
-      </w:r>
-    </w:p>
-    <w:p>
-      <w:pPr>
-        <w:pStyle w:val="Paragrafoelenco"/>
-        <w:numPr>
-          <w:ilvl w:val="0"/>
-          <w:numId w:val="18"/>
-        </w:numPr>
-      </w:pPr>
-      <w:r>
-        <w:t>Riepilogo offerta: Aggiunto campo "note" a modifica note del riepilogo</w:t>
-      </w:r>
-    </w:p>
-    <w:p>
-      <w:pPr>
-        <w:pStyle w:val="Paragrafoelenco"/>
-        <w:numPr>
-          <w:ilvl w:val="0"/>
-          <w:numId w:val="18"/>
-        </w:numPr>
-      </w:pPr>
-      <w:r>
-        <w:t>Riepilogo offerta: formato del protocollo, orario nella data, descrizione lunga troncata a 100 caratteri, modifiche grafiche (da completare)</w:t>
-      </w:r>
-    </w:p>
-    <w:p>
-      <w:pPr>
-        <w:pStyle w:val="Paragrafoelenco"/>
-        <w:numPr>
-          <w:ilvl w:val="0"/>
-          <w:numId w:val="18"/>
-        </w:numPr>
-      </w:pPr>
-      <w:r>
-        <w:t xml:space="preserve">Dettaglio economico: ordine delle colonne e modifica valori mostrati, valore lordo in tabella, valore </w:t>
+        <w:t>Versione1.25 del 24/04/2019</w:t>
+      </w:r>
+    </w:p>
+    <w:p>
+      <w:pPr>
+        <w:pStyle w:val="Paragrafoelenco"/>
+        <w:numPr>
+          <w:ilvl w:val="0"/>
+          <w:numId w:val="14"/>
+        </w:numPr>
+      </w:pPr>
+      <w:r>
+        <w:t>Aggiunta Gestione Utenti (menù in alto a destra Gestione Utenze/Utenti)</w:t>
+      </w:r>
+    </w:p>
+    <w:p>
+      <w:pPr>
+        <w:pStyle w:val="Sottotitolo"/>
+      </w:pPr>
+    </w:p>
+    <w:p>
+      <w:pPr>
+        <w:pStyle w:val="Sottotitolo"/>
+      </w:pPr>
+      <w:r>
+        <w:t>Versione1.24 del 22/04/2019</w:t>
+      </w:r>
+    </w:p>
+    <w:p>
+      <w:pPr>
+        <w:pStyle w:val="Paragrafoelenco"/>
+        <w:numPr>
+          <w:ilvl w:val="0"/>
+          <w:numId w:val="13"/>
+        </w:numPr>
+      </w:pPr>
+      <w:r>
+        <w:t>Riorganizzazione menù</w:t>
+      </w:r>
+    </w:p>
+    <w:p>
+      <w:pPr>
+        <w:pStyle w:val="Paragrafoelenco"/>
+        <w:numPr>
+          <w:ilvl w:val="0"/>
+          <w:numId w:val="13"/>
+        </w:numPr>
+      </w:pPr>
+      <w:r>
+        <w:t>Aggiunta gestione Tabella Qualifiche Personale</w:t>
+      </w:r>
+    </w:p>
+    <w:p>
+      <w:pPr>
+        <w:pStyle w:val="Paragrafoelenco"/>
+        <w:numPr>
+          <w:ilvl w:val="0"/>
+          <w:numId w:val="13"/>
+        </w:numPr>
+      </w:pPr>
+      <w:r>
+        <w:t>Aggiunta gestione Tabella Tipologie Clienti/Fornitori</w:t>
+      </w:r>
+    </w:p>
+    <w:p>
+      <w:pPr>
+        <w:pStyle w:val="Paragrafoelenco"/>
+        <w:numPr>
+          <w:ilvl w:val="0"/>
+          <w:numId w:val="13"/>
+        </w:numPr>
+      </w:pPr>
+      <w:r>
+        <w:t>Aggiunta gestione Tabella Tipi Protocolli</w:t>
+      </w:r>
+    </w:p>
+    <w:p>
+      <w:pPr>
+        <w:pStyle w:val="Paragrafoelenco"/>
+        <w:numPr>
+          <w:ilvl w:val="0"/>
+          <w:numId w:val="13"/>
+        </w:numPr>
+      </w:pPr>
+      <w:r>
+        <w:t>Aggiunta gestione Tabella Tipi Lavorazione</w:t>
+      </w:r>
+    </w:p>
+    <w:p>
+      <w:pPr>
+        <w:pStyle w:val="Paragrafoelenco"/>
+        <w:numPr>
+          <w:ilvl w:val="0"/>
+          <w:numId w:val="13"/>
+        </w:numPr>
+      </w:pPr>
+      <w:r>
+        <w:t>Aggiunti nuovi colori per Intestazione Colonne agenda</w:t>
+      </w:r>
+      <w:r>
+        <w:t xml:space="preserve"> </w:t>
+      </w:r>
+      <w:r>
+        <w:t>da menù Tabelle/Colonne Agenda</w:t>
+      </w:r>
+    </w:p>
+    <w:p>
+      <w:pPr>
+        <w:pStyle w:val="Paragrafoelenco"/>
+        <w:numPr>
+          <w:ilvl w:val="0"/>
+          <w:numId w:val="13"/>
+        </w:numPr>
+      </w:pPr>
+      <w:r>
+        <w:t xml:space="preserve">Aggiunta possibilità di ordinare le colonne agenda </w:t>
+      </w:r>
+      <w:r>
+        <w:t xml:space="preserve">da menù Tabelle/Colonne Agenda tramite il nuovo campo Ordinamento </w:t>
+      </w:r>
+      <w:r>
+        <w:t>(</w:t>
+      </w:r>
+      <w:r>
+        <w:t xml:space="preserve">la modifica non è </w:t>
+      </w:r>
+      <w:r>
+        <w:t>ancora visibile dall'agenda)</w:t>
+      </w:r>
+    </w:p>
+    <w:p>
+      <w:pPr>
+        <w:pStyle w:val="Paragrafoelenco"/>
+        <w:numPr>
+          <w:ilvl w:val="0"/>
+          <w:numId w:val="13"/>
+        </w:numPr>
+      </w:pPr>
+      <w:r>
+        <w:t xml:space="preserve">Aggiunti nuovi parametri da </w:t>
       </w:r>
       <w:proofErr w:type="spellStart"/>
       <w:r>
-        <w:t>flag</w:t>
+        <w:t>Tabelle\Configurazione</w:t>
       </w:r>
       <w:proofErr w:type="spellEnd"/>
       <w:r>
-        <w:t xml:space="preserve"> stampa, modifica nella selezione della figura professionale, calcolo costi in base a tipo pagamento, aggiunta fattura a tipo pagamento</w:t>
+        <w:t xml:space="preserve"> (</w:t>
+      </w:r>
+      <w:proofErr w:type="spellStart"/>
+      <w:r>
+        <w:t>GIORNI_PAGAMENTO</w:t>
+      </w:r>
+      <w:proofErr w:type="spellEnd"/>
+      <w:r>
+        <w:t>, BANCA da 01 a 04 e IBAN da 01 a 04)</w:t>
       </w:r>
     </w:p>
     <w:p>
@@ -745,49 +1140,43 @@
         <w:pStyle w:val="Sottotitolo"/>
       </w:pPr>
       <w:r>
-        <w:t>Versione1.30 del 06/0</w:t>
-      </w:r>
-      <w:r>
-        <w:t>6</w:t>
-      </w:r>
-      <w:r>
-        <w:t>/2019</w:t>
-      </w:r>
-    </w:p>
-    <w:p>
-      <w:pPr>
-        <w:pStyle w:val="Paragrafoelenco"/>
-        <w:numPr>
-          <w:ilvl w:val="0"/>
-          <w:numId w:val="18"/>
-        </w:numPr>
-      </w:pPr>
-      <w:r>
-        <w:t>Completata cancellazione eventi</w:t>
-      </w:r>
-    </w:p>
-    <w:p>
-      <w:pPr>
-        <w:pStyle w:val="Paragrafoelenco"/>
-        <w:numPr>
-          <w:ilvl w:val="0"/>
-          <w:numId w:val="18"/>
-        </w:numPr>
-      </w:pPr>
-      <w:r>
-        <w:t>Completata gestione Attrezzature Magazzino</w:t>
-      </w:r>
-    </w:p>
-    <w:p>
-      <w:pPr>
-        <w:pStyle w:val="Paragrafoelenco"/>
-        <w:numPr>
-          <w:ilvl w:val="0"/>
-          <w:numId w:val="18"/>
-        </w:numPr>
-      </w:pPr>
-      <w:r>
-        <w:t>Cancellazione logica Collaboratori, Clienti/Fornitori, Articoli, Raggruppamenti Articoli e Protocolli (non si avrà più errore quando si tenta di cancellare un record da una di queste tabelle collegato ad altre tabelle)</w:t>
+        <w:t>Versione1.23 del 18/04/2019</w:t>
+      </w:r>
+    </w:p>
+    <w:p>
+      <w:pPr>
+        <w:pStyle w:val="Paragrafoelenco"/>
+        <w:numPr>
+          <w:ilvl w:val="0"/>
+          <w:numId w:val="12"/>
+        </w:numPr>
+      </w:pPr>
+      <w:r>
+        <w:t xml:space="preserve">Aggiunta pagina di gestione valori di configurazione (es. campi IVA, IBAN, indirizzi </w:t>
+      </w:r>
+      <w:proofErr w:type="spellStart"/>
+      <w:r>
+        <w:t>etc</w:t>
+      </w:r>
+      <w:proofErr w:type="spellEnd"/>
+      <w:r>
+        <w:t xml:space="preserve"> </w:t>
+      </w:r>
+      <w:proofErr w:type="spellStart"/>
+      <w:r>
+        <w:t>etc</w:t>
+      </w:r>
+      <w:proofErr w:type="spellEnd"/>
+      <w:r>
+        <w:t xml:space="preserve">), da menu </w:t>
+      </w:r>
+      <w:proofErr w:type="spellStart"/>
+      <w:r>
+        <w:t>TABELLE\Gestione</w:t>
+      </w:r>
+      <w:proofErr w:type="spellEnd"/>
+      <w:r>
+        <w:t xml:space="preserve"> Configurazione</w:t>
       </w:r>
     </w:p>
     <w:p>
@@ -800,37 +1189,19 @@
         <w:pStyle w:val="Sottotitolo"/>
       </w:pPr>
       <w:r>
-        <w:t>Versione1.29 del 01/0</w:t>
-      </w:r>
-      <w:r>
-        <w:t>6</w:t>
-      </w:r>
-      <w:r>
-        <w:t>/2019</w:t>
-      </w:r>
-    </w:p>
-    <w:p>
-      <w:pPr>
-        <w:pStyle w:val="Paragrafoelenco"/>
-        <w:numPr>
-          <w:ilvl w:val="0"/>
-          <w:numId w:val="17"/>
-        </w:numPr>
-      </w:pPr>
-      <w:r>
-        <w:t>Aggiunta cancellazione eventi</w:t>
-      </w:r>
-    </w:p>
-    <w:p>
-      <w:pPr>
-        <w:pStyle w:val="Paragrafoelenco"/>
-        <w:numPr>
-          <w:ilvl w:val="0"/>
-          <w:numId w:val="17"/>
-        </w:numPr>
-      </w:pPr>
-      <w:r>
-        <w:t>Aggiunta gestione Magazzino (incompleta)</w:t>
+        <w:t>Versione1.22 del 14/04/2019</w:t>
+      </w:r>
+    </w:p>
+    <w:p>
+      <w:pPr>
+        <w:pStyle w:val="Paragrafoelenco"/>
+        <w:numPr>
+          <w:ilvl w:val="0"/>
+          <w:numId w:val="11"/>
+        </w:numPr>
+      </w:pPr>
+      <w:r>
+        <w:t>Salvataggio e modifica Note Offerta</w:t>
       </w:r>
     </w:p>
     <w:p>
@@ -843,31 +1214,387 @@
         <w:pStyle w:val="Sottotitolo"/>
       </w:pPr>
       <w:r>
-        <w:t>Versione1.28 del 22/05/2019</w:t>
-      </w:r>
-    </w:p>
-    <w:p>
-      <w:pPr>
-        <w:pStyle w:val="Paragrafoelenco"/>
-        <w:numPr>
-          <w:ilvl w:val="0"/>
-          <w:numId w:val="16"/>
-        </w:numPr>
-      </w:pPr>
-      <w:r>
-        <w:t>Aggiunta gestione Tipologie Interventi nel menù "Tabelle/Tipologie Interventi"</w:t>
-      </w:r>
-    </w:p>
-    <w:p>
-      <w:pPr>
-        <w:pStyle w:val="Paragrafoelenco"/>
-        <w:numPr>
-          <w:ilvl w:val="0"/>
-          <w:numId w:val="16"/>
-        </w:numPr>
-      </w:pPr>
-      <w:r>
-        <w:t>Aggiornata Lavorazione con gestione Dettaglio Economico e Piano Esterno (da completare)</w:t>
+        <w:t>Versione1.21 del 13/04/2019</w:t>
+      </w:r>
+    </w:p>
+    <w:p>
+      <w:pPr>
+        <w:pStyle w:val="Paragrafoelenco"/>
+        <w:numPr>
+          <w:ilvl w:val="0"/>
+          <w:numId w:val="10"/>
+        </w:numPr>
+      </w:pPr>
+      <w:r>
+        <w:t>Pagina protocollo sistemato layout ricerca</w:t>
+      </w:r>
+    </w:p>
+    <w:p>
+      <w:pPr>
+        <w:pStyle w:val="Paragrafoelenco"/>
+        <w:numPr>
+          <w:ilvl w:val="0"/>
+          <w:numId w:val="10"/>
+        </w:numPr>
+      </w:pPr>
+      <w:r>
+        <w:t>Pagina protocollo, in apertura visualizza gli ultimi protocolli automaticamente</w:t>
+      </w:r>
+    </w:p>
+    <w:p>
+      <w:pPr>
+        <w:pStyle w:val="Paragrafoelenco"/>
+        <w:numPr>
+          <w:ilvl w:val="0"/>
+          <w:numId w:val="10"/>
+        </w:numPr>
+      </w:pPr>
+      <w:r>
+        <w:t>Iva recuperata da tabella e non più dal singolo articolo</w:t>
+      </w:r>
+    </w:p>
+    <w:p>
+      <w:pPr>
+        <w:pStyle w:val="Paragrafoelenco"/>
+        <w:numPr>
+          <w:ilvl w:val="0"/>
+          <w:numId w:val="10"/>
+        </w:numPr>
+      </w:pPr>
+      <w:r>
+        <w:t xml:space="preserve">Aggiunta immagine </w:t>
+      </w:r>
+      <w:proofErr w:type="spellStart"/>
+      <w:r>
+        <w:t>footer</w:t>
+      </w:r>
+      <w:proofErr w:type="spellEnd"/>
+      <w:r>
+        <w:t xml:space="preserve"> riepilogo offerta</w:t>
+      </w:r>
+    </w:p>
+    <w:p>
+      <w:pPr>
+        <w:pStyle w:val="Sottotitolo"/>
+      </w:pPr>
+    </w:p>
+    <w:p>
+      <w:pPr>
+        <w:pStyle w:val="Sottotitolo"/>
+      </w:pPr>
+      <w:r>
+        <w:t>Versione1.20 del 11/04/2019</w:t>
+      </w:r>
+    </w:p>
+    <w:p>
+      <w:pPr>
+        <w:pStyle w:val="Paragrafoelenco"/>
+        <w:numPr>
+          <w:ilvl w:val="0"/>
+          <w:numId w:val="9"/>
+        </w:numPr>
+      </w:pPr>
+      <w:r>
+        <w:t>Pagina Offerta, risolto malfunzionamento ordinamento articoli</w:t>
+      </w:r>
+    </w:p>
+    <w:p>
+      <w:pPr>
+        <w:pStyle w:val="Paragrafoelenco"/>
+        <w:numPr>
+          <w:ilvl w:val="0"/>
+          <w:numId w:val="9"/>
+        </w:numPr>
+      </w:pPr>
+      <w:r>
+        <w:t xml:space="preserve">Popolato </w:t>
+      </w:r>
+      <w:proofErr w:type="spellStart"/>
+      <w:r>
+        <w:t>footer</w:t>
+      </w:r>
+      <w:proofErr w:type="spellEnd"/>
+      <w:r>
+        <w:t xml:space="preserve"> riepilogo offerta con i dati del cliente</w:t>
+      </w:r>
+    </w:p>
+    <w:p>
+      <w:pPr>
+        <w:pStyle w:val="Paragrafoelenco"/>
+        <w:numPr>
+          <w:ilvl w:val="0"/>
+          <w:numId w:val="9"/>
+        </w:numPr>
+      </w:pPr>
+      <w:r>
+        <w:t>Pagina Protocollo, aggiunto campo di ricerca "Lavorazione"</w:t>
+      </w:r>
+    </w:p>
+    <w:p>
+      <w:pPr>
+        <w:pStyle w:val="Paragrafoelenco"/>
+        <w:numPr>
+          <w:ilvl w:val="0"/>
+          <w:numId w:val="9"/>
+        </w:numPr>
+      </w:pPr>
+      <w:r>
+        <w:lastRenderedPageBreak/>
+        <w:t>Pagina Protocollo, aggiunta selezione con calendari a scomparsa sui campi Data</w:t>
+      </w:r>
+    </w:p>
+    <w:p>
+      <w:pPr>
+        <w:pStyle w:val="Sottotitolo"/>
+      </w:pPr>
+    </w:p>
+    <w:p>
+      <w:pPr>
+        <w:pStyle w:val="Sottotitolo"/>
+      </w:pPr>
+      <w:r>
+        <w:t>Versione1.19 del 09/04/2019</w:t>
+      </w:r>
+    </w:p>
+    <w:p>
+      <w:pPr>
+        <w:pStyle w:val="Paragrafoelenco"/>
+        <w:numPr>
+          <w:ilvl w:val="0"/>
+          <w:numId w:val="6"/>
+        </w:numPr>
+      </w:pPr>
+      <w:r>
+        <w:t>correzione bug tender: modificando un evento che conteneva uno o più tender il salvataggio falliva perché i tender risultavano già impiegati; </w:t>
+      </w:r>
+    </w:p>
+    <w:p>
+      <w:pPr>
+        <w:pStyle w:val="Paragrafoelenco"/>
+        <w:numPr>
+          <w:ilvl w:val="0"/>
+          <w:numId w:val="6"/>
+        </w:numPr>
+      </w:pPr>
+      <w:r>
+        <w:t xml:space="preserve">layout offerta: aumento altezza articoli e sistemazione </w:t>
+      </w:r>
+      <w:proofErr w:type="spellStart"/>
+      <w:r>
+        <w:t>popup</w:t>
+      </w:r>
+      <w:proofErr w:type="spellEnd"/>
+      <w:r>
+        <w:t>;</w:t>
+      </w:r>
+    </w:p>
+    <w:p>
+      <w:pPr>
+        <w:pStyle w:val="Paragrafoelenco"/>
+        <w:numPr>
+          <w:ilvl w:val="0"/>
+          <w:numId w:val="6"/>
+        </w:numPr>
+      </w:pPr>
+      <w:r>
+        <w:t>ordinamento articoli in base a prezzo; </w:t>
+      </w:r>
+    </w:p>
+    <w:p>
+      <w:pPr>
+        <w:pStyle w:val="Paragrafoelenco"/>
+        <w:numPr>
+          <w:ilvl w:val="0"/>
+          <w:numId w:val="6"/>
+        </w:numPr>
+      </w:pPr>
+      <w:r>
+        <w:t>descrizione corta e lunga nelle prime due colonne del riepilogo e della stampa;</w:t>
+      </w:r>
+    </w:p>
+    <w:p>
+      <w:pPr>
+        <w:pStyle w:val="Paragrafoelenco"/>
+        <w:numPr>
+          <w:ilvl w:val="0"/>
+          <w:numId w:val="6"/>
+        </w:numPr>
+      </w:pPr>
+      <w:r>
+        <w:t>salvataggio automatico offerta in fase di visualizzazione riepilogo (allo scopo di generare un protocollo);</w:t>
+      </w:r>
+    </w:p>
+    <w:p>
+      <w:pPr>
+        <w:pStyle w:val="Paragrafoelenco"/>
+        <w:numPr>
+          <w:ilvl w:val="0"/>
+          <w:numId w:val="6"/>
+        </w:numPr>
+      </w:pPr>
+      <w:r>
+        <w:t>formattazione importi con separatore migliaia;</w:t>
+      </w:r>
+    </w:p>
+    <w:p>
+      <w:pPr>
+        <w:pStyle w:val="Paragrafoelenco"/>
+        <w:numPr>
+          <w:ilvl w:val="0"/>
+          <w:numId w:val="6"/>
+        </w:numPr>
+      </w:pPr>
+      <w:r>
+        <w:t>creazione e salvataggio pdf in fase di salvataggio offerta; </w:t>
+      </w:r>
+    </w:p>
+    <w:p>
+      <w:pPr>
+        <w:pStyle w:val="Paragrafoelenco"/>
+        <w:numPr>
+          <w:ilvl w:val="0"/>
+          <w:numId w:val="6"/>
+        </w:numPr>
+      </w:pPr>
+      <w:r>
+        <w:t xml:space="preserve">nome file pdf: </w:t>
+      </w:r>
+      <w:proofErr w:type="spellStart"/>
+      <w:r>
+        <w:t>Offerta_</w:t>
+      </w:r>
+      <w:proofErr w:type="spellEnd"/>
+      <w:r>
+        <w:t>&lt;numero lavorazione&gt;</w:t>
+      </w:r>
+    </w:p>
+    <w:p>
+      <w:pPr>
+        <w:pStyle w:val="Paragrafoelenco"/>
+        <w:numPr>
+          <w:ilvl w:val="0"/>
+          <w:numId w:val="6"/>
+        </w:numPr>
+      </w:pPr>
+      <w:r>
+        <w:t>in fase di creazione/modifica evento non è più possibile passare da un sottotipo risorsa ad un altro </w:t>
+      </w:r>
+    </w:p>
+    <w:p>
+      <w:pPr>
+        <w:pStyle w:val="Paragrafoelenco"/>
+      </w:pPr>
+      <w:r>
+        <w:t>Es. se sto creando un evento per un dipendente non visualizzerò più nell'elenco le tipologie regie o extra; se sto creando un evento per regie o extra non visualizzerò più i dipendenti.</w:t>
+      </w:r>
+    </w:p>
+    <w:p>
+      <w:pPr>
+        <w:pStyle w:val="Paragrafoelenco"/>
+        <w:numPr>
+          <w:ilvl w:val="0"/>
+          <w:numId w:val="6"/>
+        </w:numPr>
+      </w:pPr>
+      <w:r>
+        <w:t xml:space="preserve">Aggiustamenti layout Pagina Articoli </w:t>
+      </w:r>
+    </w:p>
+    <w:p>
+      <w:pPr>
+        <w:pStyle w:val="Paragrafoelenco"/>
+        <w:numPr>
+          <w:ilvl w:val="0"/>
+          <w:numId w:val="6"/>
+        </w:numPr>
+      </w:pPr>
+      <w:r>
+        <w:t>Aggiustamento nomi campi Pagina Protocolli</w:t>
+      </w:r>
+    </w:p>
+    <w:p>
+      <w:pPr>
+        <w:pStyle w:val="Sottotitolo"/>
+      </w:pPr>
+    </w:p>
+    <w:p>
+      <w:pPr>
+        <w:pStyle w:val="Sottotitolo"/>
+      </w:pPr>
+      <w:r>
+        <w:t>Versione1.18 del 07/04/2019</w:t>
+      </w:r>
+    </w:p>
+    <w:p>
+      <w:pPr>
+        <w:pStyle w:val="Paragrafoelenco"/>
+        <w:numPr>
+          <w:ilvl w:val="0"/>
+          <w:numId w:val="6"/>
+        </w:numPr>
+      </w:pPr>
+      <w:r>
+        <w:t>Aggiunti campi Data Inizio Lavorazione e Produzione alla tabella Protocollo</w:t>
+      </w:r>
+    </w:p>
+    <w:p>
+      <w:pPr>
+        <w:pStyle w:val="Paragrafoelenco"/>
+        <w:numPr>
+          <w:ilvl w:val="0"/>
+          <w:numId w:val="6"/>
+        </w:numPr>
+      </w:pPr>
+      <w:r>
+        <w:t>Aggiunti campi ricerca Genere Gruppo e Sottogruppo alla pagina Articoli</w:t>
+      </w:r>
+    </w:p>
+    <w:p>
+      <w:pPr>
+        <w:pStyle w:val="Paragrafoelenco"/>
+        <w:numPr>
+          <w:ilvl w:val="0"/>
+          <w:numId w:val="6"/>
+        </w:numPr>
+      </w:pPr>
+      <w:r>
+        <w:t>Aumentata altezza Descrizione Lunga in pagina Articoli</w:t>
+      </w:r>
+    </w:p>
+    <w:p>
+      <w:pPr>
+        <w:pStyle w:val="Paragrafoelenco"/>
+        <w:numPr>
+          <w:ilvl w:val="0"/>
+          <w:numId w:val="6"/>
+        </w:numPr>
+      </w:pPr>
+      <w:r>
+        <w:t>Invertito ordine Descrizione Breve - Descrizione Lunga in tutte le schermate degli Articoli</w:t>
+      </w:r>
+    </w:p>
+    <w:p>
+      <w:pPr>
+        <w:pStyle w:val="Paragrafoelenco"/>
+        <w:numPr>
+          <w:ilvl w:val="0"/>
+          <w:numId w:val="6"/>
+        </w:numPr>
+      </w:pPr>
+      <w:r>
+        <w:t>Aggiunto campo descrizione agli Articoli Associati</w:t>
+      </w:r>
+    </w:p>
+    <w:p>
+      <w:pPr>
+        <w:pStyle w:val="Paragrafoelenco"/>
+        <w:numPr>
+          <w:ilvl w:val="0"/>
+          <w:numId w:val="6"/>
+        </w:numPr>
+      </w:pPr>
+      <w:r>
+        <w:t>Aggiunta ricerca Codice Lavorazione dalla tabella Agenda su pagina Protocollo</w:t>
       </w:r>
     </w:p>
     <w:p/>
@@ -876,19 +1603,39 @@
         <w:pStyle w:val="Sottotitolo"/>
       </w:pPr>
       <w:r>
-        <w:t>Versione1.27 del 05/05/2019</w:t>
-      </w:r>
-    </w:p>
-    <w:p>
-      <w:pPr>
-        <w:pStyle w:val="Paragrafoelenco"/>
-        <w:numPr>
-          <w:ilvl w:val="0"/>
-          <w:numId w:val="15"/>
-        </w:numPr>
-      </w:pPr>
-      <w:r>
-        <w:t>Aggiunta Lavorazione</w:t>
+        <w:t>Versione1.17 del 01/04/2019</w:t>
+      </w:r>
+    </w:p>
+    <w:p>
+      <w:pPr>
+        <w:pStyle w:val="Paragrafoelenco"/>
+        <w:numPr>
+          <w:ilvl w:val="0"/>
+          <w:numId w:val="5"/>
+        </w:numPr>
+      </w:pPr>
+      <w:r>
+        <w:t xml:space="preserve">Modificata grafica </w:t>
+      </w:r>
+      <w:proofErr w:type="spellStart"/>
+      <w:r>
+        <w:t>Tab</w:t>
+      </w:r>
+      <w:proofErr w:type="spellEnd"/>
+      <w:r>
+        <w:t xml:space="preserve"> Offerta</w:t>
+      </w:r>
+    </w:p>
+    <w:p>
+      <w:pPr>
+        <w:pStyle w:val="Paragrafoelenco"/>
+        <w:numPr>
+          <w:ilvl w:val="0"/>
+          <w:numId w:val="5"/>
+        </w:numPr>
+      </w:pPr>
+      <w:r>
+        <w:t>Campi Produzione e Luogo modificabili su evento in fase di Offerta</w:t>
       </w:r>
     </w:p>
     <w:p>
@@ -901,27 +1648,31 @@
         <w:pStyle w:val="Sottotitolo"/>
       </w:pPr>
       <w:r>
-        <w:t>Versione1.26 del 27/04/2019</w:t>
-      </w:r>
-    </w:p>
-    <w:p>
-      <w:pPr>
-        <w:pStyle w:val="Paragrafoelenco"/>
-        <w:numPr>
-          <w:ilvl w:val="0"/>
-          <w:numId w:val="14"/>
-        </w:numPr>
-      </w:pPr>
-      <w:r>
-        <w:t>Aggiunta Gestione Password di accesso dimenticata con generazione nuova password ed  invio</w:t>
-      </w:r>
-    </w:p>
-    <w:p>
-      <w:pPr>
-        <w:pStyle w:val="Paragrafoelenco"/>
-      </w:pPr>
-      <w:r>
-        <w:t xml:space="preserve"> e-mail.</w:t>
+        <w:t>Versione1.16 del 30/03/2019</w:t>
+      </w:r>
+    </w:p>
+    <w:p>
+      <w:pPr>
+        <w:pStyle w:val="Paragrafoelenco"/>
+        <w:numPr>
+          <w:ilvl w:val="0"/>
+          <w:numId w:val="4"/>
+        </w:numPr>
+      </w:pPr>
+      <w:r>
+        <w:t>Gestione concorrenza uso Tender (non è possibile utilizzare lo stesso tendere su più eventi nello stesso giorno)</w:t>
+      </w:r>
+    </w:p>
+    <w:p>
+      <w:pPr>
+        <w:pStyle w:val="Paragrafoelenco"/>
+        <w:numPr>
+          <w:ilvl w:val="0"/>
+          <w:numId w:val="4"/>
+        </w:numPr>
+      </w:pPr>
+      <w:r>
+        <w:t>Validazione dei campi appuntamento prima della trasformazione in Offerta (prima era possibile passare in stato Offerta senza valorizzarli).</w:t>
       </w:r>
     </w:p>
     <w:p>
@@ -934,21 +1685,58 @@
         <w:pStyle w:val="Sottotitolo"/>
       </w:pPr>
       <w:r>
+        <w:t>Versione1.15 del 28/03/2019</w:t>
+      </w:r>
+    </w:p>
+    <w:p>
+      <w:pPr>
+        <w:pStyle w:val="Paragrafoelenco"/>
+        <w:numPr>
+          <w:ilvl w:val="0"/>
+          <w:numId w:val="4"/>
+        </w:numPr>
+      </w:pPr>
+      <w:r>
+        <w:t>Campo nota ingrandito su Agenda</w:t>
+      </w:r>
+    </w:p>
+    <w:p>
+      <w:pPr>
+        <w:pStyle w:val="Paragrafoelenco"/>
+        <w:numPr>
+          <w:ilvl w:val="0"/>
+          <w:numId w:val="4"/>
+        </w:numPr>
+      </w:pPr>
+      <w:r>
         <w:lastRenderedPageBreak/>
-        <w:t>Versione1.25 del 24/04/2019</w:t>
-      </w:r>
-    </w:p>
-    <w:p>
-      <w:pPr>
-        <w:pStyle w:val="Paragrafoelenco"/>
-        <w:numPr>
-          <w:ilvl w:val="0"/>
-          <w:numId w:val="14"/>
-        </w:numPr>
-      </w:pPr>
-      <w:r>
-        <w:t>Aggiunta Gestione Utenti (menù in alto a destra Gestione Utenze/Utenti)</w:t>
-      </w:r>
+        <w:t xml:space="preserve">Disabilitata eliminazione da </w:t>
+      </w:r>
+      <w:proofErr w:type="spellStart"/>
+      <w:r>
+        <w:t>tab</w:t>
+      </w:r>
+      <w:proofErr w:type="spellEnd"/>
+      <w:r>
+        <w:t xml:space="preserve"> appuntamento se evento in stato di offerta</w:t>
+      </w:r>
+    </w:p>
+    <w:p>
+      <w:pPr>
+        <w:pStyle w:val="Paragrafoelenco"/>
+        <w:numPr>
+          <w:ilvl w:val="0"/>
+          <w:numId w:val="4"/>
+        </w:numPr>
+      </w:pPr>
+      <w:r>
+        <w:t xml:space="preserve">Risolto problema stampa PDF da </w:t>
+      </w:r>
+      <w:proofErr w:type="spellStart"/>
+      <w:r>
+        <w:t>Chrome</w:t>
+      </w:r>
+      <w:proofErr w:type="spellEnd"/>
     </w:p>
     <w:p>
       <w:pPr>
@@ -960,757 +1748,6 @@
         <w:pStyle w:val="Sottotitolo"/>
       </w:pPr>
       <w:r>
-        <w:t>Versione1.24 del 22/04/2019</w:t>
-      </w:r>
-    </w:p>
-    <w:p>
-      <w:pPr>
-        <w:pStyle w:val="Paragrafoelenco"/>
-        <w:numPr>
-          <w:ilvl w:val="0"/>
-          <w:numId w:val="13"/>
-        </w:numPr>
-      </w:pPr>
-      <w:r>
-        <w:t>Riorganizzazione menù</w:t>
-      </w:r>
-    </w:p>
-    <w:p>
-      <w:pPr>
-        <w:pStyle w:val="Paragrafoelenco"/>
-        <w:numPr>
-          <w:ilvl w:val="0"/>
-          <w:numId w:val="13"/>
-        </w:numPr>
-      </w:pPr>
-      <w:r>
-        <w:t>Aggiunta gestione Tabella Qualifiche Personale</w:t>
-      </w:r>
-    </w:p>
-    <w:p>
-      <w:pPr>
-        <w:pStyle w:val="Paragrafoelenco"/>
-        <w:numPr>
-          <w:ilvl w:val="0"/>
-          <w:numId w:val="13"/>
-        </w:numPr>
-      </w:pPr>
-      <w:r>
-        <w:t>Aggiunta gestione Tabella Tipologie Clienti/Fornitori</w:t>
-      </w:r>
-    </w:p>
-    <w:p>
-      <w:pPr>
-        <w:pStyle w:val="Paragrafoelenco"/>
-        <w:numPr>
-          <w:ilvl w:val="0"/>
-          <w:numId w:val="13"/>
-        </w:numPr>
-      </w:pPr>
-      <w:r>
-        <w:t>Aggiunta gestione Tabella Tipi Protocolli</w:t>
-      </w:r>
-    </w:p>
-    <w:p>
-      <w:pPr>
-        <w:pStyle w:val="Paragrafoelenco"/>
-        <w:numPr>
-          <w:ilvl w:val="0"/>
-          <w:numId w:val="13"/>
-        </w:numPr>
-      </w:pPr>
-      <w:r>
-        <w:t>Aggiunta gestione Tabella Tipi Lavorazione</w:t>
-      </w:r>
-    </w:p>
-    <w:p>
-      <w:pPr>
-        <w:pStyle w:val="Paragrafoelenco"/>
-        <w:numPr>
-          <w:ilvl w:val="0"/>
-          <w:numId w:val="13"/>
-        </w:numPr>
-      </w:pPr>
-      <w:r>
-        <w:t>Aggiunti nuovi colori per Intestazione Colonne agenda</w:t>
-      </w:r>
-      <w:r>
-        <w:t xml:space="preserve"> </w:t>
-      </w:r>
-      <w:r>
-        <w:t>da menù Tabelle/Colonne Agenda</w:t>
-      </w:r>
-    </w:p>
-    <w:p>
-      <w:pPr>
-        <w:pStyle w:val="Paragrafoelenco"/>
-        <w:numPr>
-          <w:ilvl w:val="0"/>
-          <w:numId w:val="13"/>
-        </w:numPr>
-      </w:pPr>
-      <w:r>
-        <w:t xml:space="preserve">Aggiunta possibilità di ordinare le colonne agenda </w:t>
-      </w:r>
-      <w:r>
-        <w:t xml:space="preserve">da menù Tabelle/Colonne Agenda tramite il nuovo campo Ordinamento </w:t>
-      </w:r>
-      <w:r>
-        <w:t>(</w:t>
-      </w:r>
-      <w:r>
-        <w:t xml:space="preserve">la modifica non è </w:t>
-      </w:r>
-      <w:r>
-        <w:t>ancora visibile dall'agenda)</w:t>
-      </w:r>
-    </w:p>
-    <w:p>
-      <w:pPr>
-        <w:pStyle w:val="Paragrafoelenco"/>
-        <w:numPr>
-          <w:ilvl w:val="0"/>
-          <w:numId w:val="13"/>
-        </w:numPr>
-      </w:pPr>
-      <w:r>
-        <w:t xml:space="preserve">Aggiunti nuovi parametri da </w:t>
-      </w:r>
-      <w:proofErr w:type="spellStart"/>
-      <w:r>
-        <w:t>Tabelle\Configurazione</w:t>
-      </w:r>
-      <w:proofErr w:type="spellEnd"/>
-      <w:r>
-        <w:t xml:space="preserve"> (</w:t>
-      </w:r>
-      <w:proofErr w:type="spellStart"/>
-      <w:r>
-        <w:t>GIORNI_PAGAMENTO</w:t>
-      </w:r>
-      <w:proofErr w:type="spellEnd"/>
-      <w:r>
-        <w:t>, BANCA da 01 a 04 e IBAN da 01 a 04)</w:t>
-      </w:r>
-    </w:p>
-    <w:p>
-      <w:pPr>
-        <w:pStyle w:val="Sottotitolo"/>
-      </w:pPr>
-    </w:p>
-    <w:p>
-      <w:pPr>
-        <w:pStyle w:val="Sottotitolo"/>
-      </w:pPr>
-      <w:r>
-        <w:t>Versione1.23 del 18/04/2019</w:t>
-      </w:r>
-    </w:p>
-    <w:p>
-      <w:pPr>
-        <w:pStyle w:val="Paragrafoelenco"/>
-        <w:numPr>
-          <w:ilvl w:val="0"/>
-          <w:numId w:val="12"/>
-        </w:numPr>
-      </w:pPr>
-      <w:r>
-        <w:t xml:space="preserve">Aggiunta pagina di gestione valori di configurazione (es. campi IVA, IBAN, indirizzi </w:t>
-      </w:r>
-      <w:proofErr w:type="spellStart"/>
-      <w:r>
-        <w:t>etc</w:t>
-      </w:r>
-      <w:proofErr w:type="spellEnd"/>
-      <w:r>
-        <w:t xml:space="preserve"> </w:t>
-      </w:r>
-      <w:proofErr w:type="spellStart"/>
-      <w:r>
-        <w:t>etc</w:t>
-      </w:r>
-      <w:proofErr w:type="spellEnd"/>
-      <w:r>
-        <w:t xml:space="preserve">), da menu </w:t>
-      </w:r>
-      <w:proofErr w:type="spellStart"/>
-      <w:r>
-        <w:t>TABELLE\Gestione</w:t>
-      </w:r>
-      <w:proofErr w:type="spellEnd"/>
-      <w:r>
-        <w:t xml:space="preserve"> Configurazione</w:t>
-      </w:r>
-    </w:p>
-    <w:p>
-      <w:pPr>
-        <w:pStyle w:val="Sottotitolo"/>
-      </w:pPr>
-    </w:p>
-    <w:p>
-      <w:pPr>
-        <w:pStyle w:val="Sottotitolo"/>
-      </w:pPr>
-      <w:r>
-        <w:t>Versione1.22 del 14/04/2019</w:t>
-      </w:r>
-    </w:p>
-    <w:p>
-      <w:pPr>
-        <w:pStyle w:val="Paragrafoelenco"/>
-        <w:numPr>
-          <w:ilvl w:val="0"/>
-          <w:numId w:val="11"/>
-        </w:numPr>
-      </w:pPr>
-      <w:r>
-        <w:t>Salvataggio e modifica Note Offerta</w:t>
-      </w:r>
-    </w:p>
-    <w:p>
-      <w:pPr>
-        <w:pStyle w:val="Sottotitolo"/>
-      </w:pPr>
-    </w:p>
-    <w:p>
-      <w:pPr>
-        <w:pStyle w:val="Sottotitolo"/>
-      </w:pPr>
-      <w:r>
-        <w:t>Versione1.21 del 13/04/2019</w:t>
-      </w:r>
-    </w:p>
-    <w:p>
-      <w:pPr>
-        <w:pStyle w:val="Paragrafoelenco"/>
-        <w:numPr>
-          <w:ilvl w:val="0"/>
-          <w:numId w:val="10"/>
-        </w:numPr>
-      </w:pPr>
-      <w:r>
-        <w:t>Pagina protocollo sistemato layout ricerca</w:t>
-      </w:r>
-    </w:p>
-    <w:p>
-      <w:pPr>
-        <w:pStyle w:val="Paragrafoelenco"/>
-        <w:numPr>
-          <w:ilvl w:val="0"/>
-          <w:numId w:val="10"/>
-        </w:numPr>
-      </w:pPr>
-      <w:r>
-        <w:t>Pagina protocollo, in apertura visualizza gli ultimi protocolli automaticamente</w:t>
-      </w:r>
-    </w:p>
-    <w:p>
-      <w:pPr>
-        <w:pStyle w:val="Paragrafoelenco"/>
-        <w:numPr>
-          <w:ilvl w:val="0"/>
-          <w:numId w:val="10"/>
-        </w:numPr>
-      </w:pPr>
-      <w:r>
-        <w:t>Iva recuperata da tabella e non più dal singolo articolo</w:t>
-      </w:r>
-    </w:p>
-    <w:p>
-      <w:pPr>
-        <w:pStyle w:val="Paragrafoelenco"/>
-        <w:numPr>
-          <w:ilvl w:val="0"/>
-          <w:numId w:val="10"/>
-        </w:numPr>
-      </w:pPr>
-      <w:r>
-        <w:t xml:space="preserve">Aggiunta immagine </w:t>
-      </w:r>
-      <w:proofErr w:type="spellStart"/>
-      <w:r>
-        <w:t>footer</w:t>
-      </w:r>
-      <w:proofErr w:type="spellEnd"/>
-      <w:r>
-        <w:t xml:space="preserve"> riepilogo offerta</w:t>
-      </w:r>
-    </w:p>
-    <w:p>
-      <w:pPr>
-        <w:pStyle w:val="Sottotitolo"/>
-      </w:pPr>
-    </w:p>
-    <w:p>
-      <w:pPr>
-        <w:pStyle w:val="Sottotitolo"/>
-      </w:pPr>
-      <w:r>
-        <w:t>Versione1.20 del 11/04/2019</w:t>
-      </w:r>
-    </w:p>
-    <w:p>
-      <w:pPr>
-        <w:pStyle w:val="Paragrafoelenco"/>
-        <w:numPr>
-          <w:ilvl w:val="0"/>
-          <w:numId w:val="9"/>
-        </w:numPr>
-      </w:pPr>
-      <w:r>
-        <w:t>Pagina Offerta, risolto malfunzionamento ordinamento articoli</w:t>
-      </w:r>
-    </w:p>
-    <w:p>
-      <w:pPr>
-        <w:pStyle w:val="Paragrafoelenco"/>
-        <w:numPr>
-          <w:ilvl w:val="0"/>
-          <w:numId w:val="9"/>
-        </w:numPr>
-      </w:pPr>
-      <w:r>
-        <w:t xml:space="preserve">Popolato </w:t>
-      </w:r>
-      <w:proofErr w:type="spellStart"/>
-      <w:r>
-        <w:t>footer</w:t>
-      </w:r>
-      <w:proofErr w:type="spellEnd"/>
-      <w:r>
-        <w:t xml:space="preserve"> riepilogo offerta con i dati del cliente</w:t>
-      </w:r>
-    </w:p>
-    <w:p>
-      <w:pPr>
-        <w:pStyle w:val="Paragrafoelenco"/>
-        <w:numPr>
-          <w:ilvl w:val="0"/>
-          <w:numId w:val="9"/>
-        </w:numPr>
-      </w:pPr>
-      <w:r>
-        <w:t>Pagina Protocollo, aggiunto campo di ricerca "Lavorazione"</w:t>
-      </w:r>
-    </w:p>
-    <w:p>
-      <w:pPr>
-        <w:pStyle w:val="Paragrafoelenco"/>
-        <w:numPr>
-          <w:ilvl w:val="0"/>
-          <w:numId w:val="9"/>
-        </w:numPr>
-      </w:pPr>
-      <w:r>
-        <w:t>Pagina Protocollo, aggiunta selezione con calendari a scomparsa sui campi Data</w:t>
-      </w:r>
-    </w:p>
-    <w:p>
-      <w:pPr>
-        <w:pStyle w:val="Sottotitolo"/>
-      </w:pPr>
-    </w:p>
-    <w:p>
-      <w:pPr>
-        <w:pStyle w:val="Sottotitolo"/>
-      </w:pPr>
-      <w:r>
-        <w:t>Versione1.19 del 09/04/2019</w:t>
-      </w:r>
-    </w:p>
-    <w:p>
-      <w:pPr>
-        <w:pStyle w:val="Paragrafoelenco"/>
-        <w:numPr>
-          <w:ilvl w:val="0"/>
-          <w:numId w:val="6"/>
-        </w:numPr>
-      </w:pPr>
-      <w:r>
-        <w:lastRenderedPageBreak/>
-        <w:t>correzione bug tender: modificando un evento che conteneva uno o più tender il salvataggio falliva perché i tender risultavano già impiegati; </w:t>
-      </w:r>
-    </w:p>
-    <w:p>
-      <w:pPr>
-        <w:pStyle w:val="Paragrafoelenco"/>
-        <w:numPr>
-          <w:ilvl w:val="0"/>
-          <w:numId w:val="6"/>
-        </w:numPr>
-      </w:pPr>
-      <w:r>
-        <w:t xml:space="preserve">layout offerta: aumento altezza articoli e sistemazione </w:t>
-      </w:r>
-      <w:proofErr w:type="spellStart"/>
-      <w:r>
-        <w:t>popup</w:t>
-      </w:r>
-      <w:proofErr w:type="spellEnd"/>
-      <w:r>
-        <w:t>;</w:t>
-      </w:r>
-    </w:p>
-    <w:p>
-      <w:pPr>
-        <w:pStyle w:val="Paragrafoelenco"/>
-        <w:numPr>
-          <w:ilvl w:val="0"/>
-          <w:numId w:val="6"/>
-        </w:numPr>
-      </w:pPr>
-      <w:r>
-        <w:t>ordinamento articoli in base a prezzo; </w:t>
-      </w:r>
-    </w:p>
-    <w:p>
-      <w:pPr>
-        <w:pStyle w:val="Paragrafoelenco"/>
-        <w:numPr>
-          <w:ilvl w:val="0"/>
-          <w:numId w:val="6"/>
-        </w:numPr>
-      </w:pPr>
-      <w:r>
-        <w:t>descrizione corta e lunga nelle prime due colonne del riepilogo e della stampa;</w:t>
-      </w:r>
-    </w:p>
-    <w:p>
-      <w:pPr>
-        <w:pStyle w:val="Paragrafoelenco"/>
-        <w:numPr>
-          <w:ilvl w:val="0"/>
-          <w:numId w:val="6"/>
-        </w:numPr>
-      </w:pPr>
-      <w:r>
-        <w:t>salvataggio automatico offerta in fase di visualizzazione riepilogo (allo scopo di generare un protocollo);</w:t>
-      </w:r>
-    </w:p>
-    <w:p>
-      <w:pPr>
-        <w:pStyle w:val="Paragrafoelenco"/>
-        <w:numPr>
-          <w:ilvl w:val="0"/>
-          <w:numId w:val="6"/>
-        </w:numPr>
-      </w:pPr>
-      <w:r>
-        <w:t>formattazione importi con separatore migliaia;</w:t>
-      </w:r>
-    </w:p>
-    <w:p>
-      <w:pPr>
-        <w:pStyle w:val="Paragrafoelenco"/>
-        <w:numPr>
-          <w:ilvl w:val="0"/>
-          <w:numId w:val="6"/>
-        </w:numPr>
-      </w:pPr>
-      <w:r>
-        <w:t>creazione e salvataggio pdf in fase di salvataggio offerta; </w:t>
-      </w:r>
-    </w:p>
-    <w:p>
-      <w:pPr>
-        <w:pStyle w:val="Paragrafoelenco"/>
-        <w:numPr>
-          <w:ilvl w:val="0"/>
-          <w:numId w:val="6"/>
-        </w:numPr>
-      </w:pPr>
-      <w:r>
-        <w:t xml:space="preserve">nome file pdf: </w:t>
-      </w:r>
-      <w:proofErr w:type="spellStart"/>
-      <w:r>
-        <w:t>Offerta_</w:t>
-      </w:r>
-      <w:proofErr w:type="spellEnd"/>
-      <w:r>
-        <w:t>&lt;numero lavorazione&gt;</w:t>
-      </w:r>
-    </w:p>
-    <w:p>
-      <w:pPr>
-        <w:pStyle w:val="Paragrafoelenco"/>
-        <w:numPr>
-          <w:ilvl w:val="0"/>
-          <w:numId w:val="6"/>
-        </w:numPr>
-      </w:pPr>
-      <w:r>
-        <w:t>in fase di creazione/modifica evento non è più possibile passare da un sottotipo risorsa ad un altro </w:t>
-      </w:r>
-    </w:p>
-    <w:p>
-      <w:pPr>
-        <w:pStyle w:val="Paragrafoelenco"/>
-      </w:pPr>
-      <w:r>
-        <w:t>Es. se sto creando un evento per un dipendente non visualizzerò più nell'elenco le tipologie regie o extra; se sto creando un evento per regie o extra non visualizzerò più i dipendenti.</w:t>
-      </w:r>
-    </w:p>
-    <w:p>
-      <w:pPr>
-        <w:pStyle w:val="Paragrafoelenco"/>
-        <w:numPr>
-          <w:ilvl w:val="0"/>
-          <w:numId w:val="6"/>
-        </w:numPr>
-      </w:pPr>
-      <w:r>
-        <w:t xml:space="preserve">Aggiustamenti layout Pagina Articoli </w:t>
-      </w:r>
-    </w:p>
-    <w:p>
-      <w:pPr>
-        <w:pStyle w:val="Paragrafoelenco"/>
-        <w:numPr>
-          <w:ilvl w:val="0"/>
-          <w:numId w:val="6"/>
-        </w:numPr>
-      </w:pPr>
-      <w:r>
-        <w:t>Aggiustamento nomi campi Pagina Protocolli</w:t>
-      </w:r>
-    </w:p>
-    <w:p>
-      <w:pPr>
-        <w:pStyle w:val="Sottotitolo"/>
-      </w:pPr>
-    </w:p>
-    <w:p>
-      <w:pPr>
-        <w:pStyle w:val="Sottotitolo"/>
-      </w:pPr>
-      <w:r>
-        <w:t>Versione1.18 del 07/04/2019</w:t>
-      </w:r>
-    </w:p>
-    <w:p>
-      <w:pPr>
-        <w:pStyle w:val="Paragrafoelenco"/>
-        <w:numPr>
-          <w:ilvl w:val="0"/>
-          <w:numId w:val="6"/>
-        </w:numPr>
-      </w:pPr>
-      <w:r>
-        <w:t>Aggiunti campi Data Inizio Lavorazione e Produzione alla tabella Protocollo</w:t>
-      </w:r>
-    </w:p>
-    <w:p>
-      <w:pPr>
-        <w:pStyle w:val="Paragrafoelenco"/>
-        <w:numPr>
-          <w:ilvl w:val="0"/>
-          <w:numId w:val="6"/>
-        </w:numPr>
-      </w:pPr>
-      <w:r>
-        <w:t>Aggiunti campi ricerca Genere Gruppo e Sottogruppo alla pagina Articoli</w:t>
-      </w:r>
-    </w:p>
-    <w:p>
-      <w:pPr>
-        <w:pStyle w:val="Paragrafoelenco"/>
-        <w:numPr>
-          <w:ilvl w:val="0"/>
-          <w:numId w:val="6"/>
-        </w:numPr>
-      </w:pPr>
-      <w:r>
-        <w:t>Aumentata altezza Descrizione Lunga in pagina Articoli</w:t>
-      </w:r>
-    </w:p>
-    <w:p>
-      <w:pPr>
-        <w:pStyle w:val="Paragrafoelenco"/>
-        <w:numPr>
-          <w:ilvl w:val="0"/>
-          <w:numId w:val="6"/>
-        </w:numPr>
-      </w:pPr>
-      <w:r>
-        <w:t>Invertito ordine Descrizione Breve - Descrizione Lunga in tutte le schermate degli Articoli</w:t>
-      </w:r>
-    </w:p>
-    <w:p>
-      <w:pPr>
-        <w:pStyle w:val="Paragrafoelenco"/>
-        <w:numPr>
-          <w:ilvl w:val="0"/>
-          <w:numId w:val="6"/>
-        </w:numPr>
-      </w:pPr>
-      <w:r>
-        <w:t>Aggiunto campo descrizione agli Articoli Associati</w:t>
-      </w:r>
-    </w:p>
-    <w:p>
-      <w:pPr>
-        <w:pStyle w:val="Paragrafoelenco"/>
-        <w:numPr>
-          <w:ilvl w:val="0"/>
-          <w:numId w:val="6"/>
-        </w:numPr>
-      </w:pPr>
-      <w:r>
-        <w:t>Aggiunta ricerca Codice Lavorazione dalla tabella Agenda su pagina Protocollo</w:t>
-      </w:r>
-    </w:p>
-    <w:p/>
-    <w:p>
-      <w:pPr>
-        <w:pStyle w:val="Sottotitolo"/>
-      </w:pPr>
-      <w:r>
-        <w:t>Versione1.17 del 01/04/2019</w:t>
-      </w:r>
-    </w:p>
-    <w:p>
-      <w:pPr>
-        <w:pStyle w:val="Paragrafoelenco"/>
-        <w:numPr>
-          <w:ilvl w:val="0"/>
-          <w:numId w:val="5"/>
-        </w:numPr>
-      </w:pPr>
-      <w:r>
-        <w:t xml:space="preserve">Modificata grafica </w:t>
-      </w:r>
-      <w:proofErr w:type="spellStart"/>
-      <w:r>
-        <w:t>Tab</w:t>
-      </w:r>
-      <w:proofErr w:type="spellEnd"/>
-      <w:r>
-        <w:t xml:space="preserve"> Offerta</w:t>
-      </w:r>
-    </w:p>
-    <w:p>
-      <w:pPr>
-        <w:pStyle w:val="Paragrafoelenco"/>
-        <w:numPr>
-          <w:ilvl w:val="0"/>
-          <w:numId w:val="5"/>
-        </w:numPr>
-      </w:pPr>
-      <w:r>
-        <w:t>Campi Produzione e Luogo modificabili su evento in fase di Offerta</w:t>
-      </w:r>
-    </w:p>
-    <w:p>
-      <w:pPr>
-        <w:pStyle w:val="Sottotitolo"/>
-      </w:pPr>
-    </w:p>
-    <w:p>
-      <w:pPr>
-        <w:pStyle w:val="Sottotitolo"/>
-      </w:pPr>
-      <w:r>
-        <w:t>Versione1.16 del 30/03/2019</w:t>
-      </w:r>
-    </w:p>
-    <w:p>
-      <w:pPr>
-        <w:pStyle w:val="Paragrafoelenco"/>
-        <w:numPr>
-          <w:ilvl w:val="0"/>
-          <w:numId w:val="4"/>
-        </w:numPr>
-      </w:pPr>
-      <w:r>
-        <w:t>Gestione concorrenza uso Tender (non è possibile utilizzare lo stesso tendere su più eventi nello stesso giorno)</w:t>
-      </w:r>
-    </w:p>
-    <w:p>
-      <w:pPr>
-        <w:pStyle w:val="Paragrafoelenco"/>
-        <w:numPr>
-          <w:ilvl w:val="0"/>
-          <w:numId w:val="4"/>
-        </w:numPr>
-      </w:pPr>
-      <w:r>
-        <w:t>Validazione dei campi appuntamento prima della trasformazione in Offerta (prima era possibile passare in stato Offerta senza valorizzarli).</w:t>
-      </w:r>
-    </w:p>
-    <w:p>
-      <w:pPr>
-        <w:pStyle w:val="Sottotitolo"/>
-      </w:pPr>
-    </w:p>
-    <w:p>
-      <w:pPr>
-        <w:pStyle w:val="Sottotitolo"/>
-      </w:pPr>
-      <w:r>
-        <w:t>Versione1.15 del 28/03/2019</w:t>
-      </w:r>
-    </w:p>
-    <w:p>
-      <w:pPr>
-        <w:pStyle w:val="Paragrafoelenco"/>
-        <w:numPr>
-          <w:ilvl w:val="0"/>
-          <w:numId w:val="4"/>
-        </w:numPr>
-      </w:pPr>
-      <w:r>
-        <w:t>Campo nota ingrandito su Agenda</w:t>
-      </w:r>
-    </w:p>
-    <w:p>
-      <w:pPr>
-        <w:pStyle w:val="Paragrafoelenco"/>
-        <w:numPr>
-          <w:ilvl w:val="0"/>
-          <w:numId w:val="4"/>
-        </w:numPr>
-      </w:pPr>
-      <w:r>
-        <w:t xml:space="preserve">Disabilitata eliminazione da </w:t>
-      </w:r>
-      <w:proofErr w:type="spellStart"/>
-      <w:r>
-        <w:t>tab</w:t>
-      </w:r>
-      <w:proofErr w:type="spellEnd"/>
-      <w:r>
-        <w:t xml:space="preserve"> appuntamento se evento in stato di offerta</w:t>
-      </w:r>
-    </w:p>
-    <w:p>
-      <w:pPr>
-        <w:pStyle w:val="Paragrafoelenco"/>
-        <w:numPr>
-          <w:ilvl w:val="0"/>
-          <w:numId w:val="4"/>
-        </w:numPr>
-      </w:pPr>
-      <w:r>
-        <w:t xml:space="preserve">Risolto problema stampa PDF da </w:t>
-      </w:r>
-      <w:proofErr w:type="spellStart"/>
-      <w:r>
-        <w:t>Chrome</w:t>
-      </w:r>
-      <w:proofErr w:type="spellEnd"/>
-    </w:p>
-    <w:p>
-      <w:pPr>
-        <w:pStyle w:val="Sottotitolo"/>
-      </w:pPr>
-    </w:p>
-    <w:p>
-      <w:pPr>
-        <w:pStyle w:val="Sottotitolo"/>
-      </w:pPr>
-      <w:r>
-        <w:lastRenderedPageBreak/>
         <w:t>Versione1.14 del 2</w:t>
       </w:r>
       <w:r>
@@ -2921,6 +2958,119 @@
     </w:lvl>
   </w:abstractNum>
   <w:abstractNum w:abstractNumId="8">
+    <w:nsid w:val="2283438D"/>
+    <w:multiLevelType w:val="hybridMultilevel"/>
+    <w:tmpl w:val="9566E170"/>
+    <w:lvl w:ilvl="0" w:tplc="04100001">
+      <w:start w:val="1"/>
+      <w:numFmt w:val="bullet"/>
+      <w:lvlText w:val=""/>
+      <w:lvlJc w:val="left"/>
+      <w:pPr>
+        <w:ind w:left="720" w:hanging="360"/>
+      </w:pPr>
+      <w:rPr>
+        <w:rFonts w:ascii="Symbol" w:hAnsi="Symbol" w:hint="default"/>
+      </w:rPr>
+    </w:lvl>
+    <w:lvl w:ilvl="1" w:tplc="04100003" w:tentative="1">
+      <w:start w:val="1"/>
+      <w:numFmt w:val="bullet"/>
+      <w:lvlText w:val="o"/>
+      <w:lvlJc w:val="left"/>
+      <w:pPr>
+        <w:ind w:left="1440" w:hanging="360"/>
+      </w:pPr>
+      <w:rPr>
+        <w:rFonts w:ascii="Courier New" w:hAnsi="Courier New" w:cs="Courier New" w:hint="default"/>
+      </w:rPr>
+    </w:lvl>
+    <w:lvl w:ilvl="2" w:tplc="04100005" w:tentative="1">
+      <w:start w:val="1"/>
+      <w:numFmt w:val="bullet"/>
+      <w:lvlText w:val=""/>
+      <w:lvlJc w:val="left"/>
+      <w:pPr>
+        <w:ind w:left="2160" w:hanging="360"/>
+      </w:pPr>
+      <w:rPr>
+        <w:rFonts w:ascii="Wingdings" w:hAnsi="Wingdings" w:hint="default"/>
+      </w:rPr>
+    </w:lvl>
+    <w:lvl w:ilvl="3" w:tplc="04100001" w:tentative="1">
+      <w:start w:val="1"/>
+      <w:numFmt w:val="bullet"/>
+      <w:lvlText w:val=""/>
+      <w:lvlJc w:val="left"/>
+      <w:pPr>
+        <w:ind w:left="2880" w:hanging="360"/>
+      </w:pPr>
+      <w:rPr>
+        <w:rFonts w:ascii="Symbol" w:hAnsi="Symbol" w:hint="default"/>
+      </w:rPr>
+    </w:lvl>
+    <w:lvl w:ilvl="4" w:tplc="04100003" w:tentative="1">
+      <w:start w:val="1"/>
+      <w:numFmt w:val="bullet"/>
+      <w:lvlText w:val="o"/>
+      <w:lvlJc w:val="left"/>
+      <w:pPr>
+        <w:ind w:left="3600" w:hanging="360"/>
+      </w:pPr>
+      <w:rPr>
+        <w:rFonts w:ascii="Courier New" w:hAnsi="Courier New" w:cs="Courier New" w:hint="default"/>
+      </w:rPr>
+    </w:lvl>
+    <w:lvl w:ilvl="5" w:tplc="04100005" w:tentative="1">
+      <w:start w:val="1"/>
+      <w:numFmt w:val="bullet"/>
+      <w:lvlText w:val=""/>
+      <w:lvlJc w:val="left"/>
+      <w:pPr>
+        <w:ind w:left="4320" w:hanging="360"/>
+      </w:pPr>
+      <w:rPr>
+        <w:rFonts w:ascii="Wingdings" w:hAnsi="Wingdings" w:hint="default"/>
+      </w:rPr>
+    </w:lvl>
+    <w:lvl w:ilvl="6" w:tplc="04100001" w:tentative="1">
+      <w:start w:val="1"/>
+      <w:numFmt w:val="bullet"/>
+      <w:lvlText w:val=""/>
+      <w:lvlJc w:val="left"/>
+      <w:pPr>
+        <w:ind w:left="5040" w:hanging="360"/>
+      </w:pPr>
+      <w:rPr>
+        <w:rFonts w:ascii="Symbol" w:hAnsi="Symbol" w:hint="default"/>
+      </w:rPr>
+    </w:lvl>
+    <w:lvl w:ilvl="7" w:tplc="04100003" w:tentative="1">
+      <w:start w:val="1"/>
+      <w:numFmt w:val="bullet"/>
+      <w:lvlText w:val="o"/>
+      <w:lvlJc w:val="left"/>
+      <w:pPr>
+        <w:ind w:left="5760" w:hanging="360"/>
+      </w:pPr>
+      <w:rPr>
+        <w:rFonts w:ascii="Courier New" w:hAnsi="Courier New" w:cs="Courier New" w:hint="default"/>
+      </w:rPr>
+    </w:lvl>
+    <w:lvl w:ilvl="8" w:tplc="04100005" w:tentative="1">
+      <w:start w:val="1"/>
+      <w:numFmt w:val="bullet"/>
+      <w:lvlText w:val=""/>
+      <w:lvlJc w:val="left"/>
+      <w:pPr>
+        <w:ind w:left="6480" w:hanging="360"/>
+      </w:pPr>
+      <w:rPr>
+        <w:rFonts w:ascii="Wingdings" w:hAnsi="Wingdings" w:hint="default"/>
+      </w:rPr>
+    </w:lvl>
+  </w:abstractNum>
+  <w:abstractNum w:abstractNumId="9">
     <w:nsid w:val="28784626"/>
     <w:multiLevelType w:val="hybridMultilevel"/>
     <w:tmpl w:val="A1861EFA"/>
@@ -3033,7 +3183,7 @@
       </w:rPr>
     </w:lvl>
   </w:abstractNum>
-  <w:abstractNum w:abstractNumId="9">
+  <w:abstractNum w:abstractNumId="10">
     <w:nsid w:val="2BC617E9"/>
     <w:multiLevelType w:val="hybridMultilevel"/>
     <w:tmpl w:val="D0BE9CBE"/>
@@ -3146,7 +3296,7 @@
       </w:rPr>
     </w:lvl>
   </w:abstractNum>
-  <w:abstractNum w:abstractNumId="10">
+  <w:abstractNum w:abstractNumId="11">
     <w:nsid w:val="30C125AB"/>
     <w:multiLevelType w:val="hybridMultilevel"/>
     <w:tmpl w:val="A16C383A"/>
@@ -3259,7 +3409,7 @@
       </w:rPr>
     </w:lvl>
   </w:abstractNum>
-  <w:abstractNum w:abstractNumId="11">
+  <w:abstractNum w:abstractNumId="12">
     <w:nsid w:val="31762D3D"/>
     <w:multiLevelType w:val="hybridMultilevel"/>
     <w:tmpl w:val="722C9B8A"/>
@@ -3372,7 +3522,7 @@
       </w:rPr>
     </w:lvl>
   </w:abstractNum>
-  <w:abstractNum w:abstractNumId="12">
+  <w:abstractNum w:abstractNumId="13">
     <w:nsid w:val="40C0566E"/>
     <w:multiLevelType w:val="hybridMultilevel"/>
     <w:tmpl w:val="1EC27EE8"/>
@@ -3485,7 +3635,7 @@
       </w:rPr>
     </w:lvl>
   </w:abstractNum>
-  <w:abstractNum w:abstractNumId="13">
+  <w:abstractNum w:abstractNumId="14">
     <w:nsid w:val="51242B08"/>
     <w:multiLevelType w:val="hybridMultilevel"/>
     <w:tmpl w:val="26DE84E4"/>
@@ -3598,7 +3748,7 @@
       </w:rPr>
     </w:lvl>
   </w:abstractNum>
-  <w:abstractNum w:abstractNumId="14">
+  <w:abstractNum w:abstractNumId="15">
     <w:nsid w:val="52A5527C"/>
     <w:multiLevelType w:val="hybridMultilevel"/>
     <w:tmpl w:val="5568C82C"/>
@@ -3711,7 +3861,7 @@
       </w:rPr>
     </w:lvl>
   </w:abstractNum>
-  <w:abstractNum w:abstractNumId="15">
+  <w:abstractNum w:abstractNumId="16">
     <w:nsid w:val="56220FD0"/>
     <w:multiLevelType w:val="hybridMultilevel"/>
     <w:tmpl w:val="C56EADB2"/>
@@ -3824,7 +3974,7 @@
       </w:rPr>
     </w:lvl>
   </w:abstractNum>
-  <w:abstractNum w:abstractNumId="16">
+  <w:abstractNum w:abstractNumId="17">
     <w:nsid w:val="57BF0A1D"/>
     <w:multiLevelType w:val="hybridMultilevel"/>
     <w:tmpl w:val="438E05FA"/>
@@ -3937,7 +4087,7 @@
       </w:rPr>
     </w:lvl>
   </w:abstractNum>
-  <w:abstractNum w:abstractNumId="17">
+  <w:abstractNum w:abstractNumId="18">
     <w:nsid w:val="5BEA70B1"/>
     <w:multiLevelType w:val="hybridMultilevel"/>
     <w:tmpl w:val="18E42578"/>
@@ -4050,7 +4200,7 @@
       </w:rPr>
     </w:lvl>
   </w:abstractNum>
-  <w:abstractNum w:abstractNumId="18">
+  <w:abstractNum w:abstractNumId="19">
     <w:nsid w:val="5D6E0C7C"/>
     <w:multiLevelType w:val="hybridMultilevel"/>
     <w:tmpl w:val="49DCDC5C"/>
@@ -4163,7 +4313,7 @@
       </w:rPr>
     </w:lvl>
   </w:abstractNum>
-  <w:abstractNum w:abstractNumId="19">
+  <w:abstractNum w:abstractNumId="20">
     <w:nsid w:val="655416E1"/>
     <w:multiLevelType w:val="multilevel"/>
     <w:tmpl w:val="E55CA81A"/>
@@ -4312,7 +4462,7 @@
       </w:rPr>
     </w:lvl>
   </w:abstractNum>
-  <w:abstractNum w:abstractNumId="20">
+  <w:abstractNum w:abstractNumId="21">
     <w:nsid w:val="6C944328"/>
     <w:multiLevelType w:val="hybridMultilevel"/>
     <w:tmpl w:val="10D40524"/>
@@ -4425,7 +4575,7 @@
       </w:rPr>
     </w:lvl>
   </w:abstractNum>
-  <w:abstractNum w:abstractNumId="21">
+  <w:abstractNum w:abstractNumId="22">
     <w:nsid w:val="6D645323"/>
     <w:multiLevelType w:val="hybridMultilevel"/>
     <w:tmpl w:val="4860DCD4"/>
@@ -4538,7 +4688,7 @@
       </w:rPr>
     </w:lvl>
   </w:abstractNum>
-  <w:abstractNum w:abstractNumId="22">
+  <w:abstractNum w:abstractNumId="23">
     <w:nsid w:val="6E737B1D"/>
     <w:multiLevelType w:val="hybridMultilevel"/>
     <w:tmpl w:val="9DB6FC56"/>
@@ -4651,7 +4801,7 @@
       </w:rPr>
     </w:lvl>
   </w:abstractNum>
-  <w:abstractNum w:abstractNumId="23">
+  <w:abstractNum w:abstractNumId="24">
     <w:nsid w:val="741A5044"/>
     <w:multiLevelType w:val="multilevel"/>
     <w:tmpl w:val="FD729EF6"/>
@@ -4800,7 +4950,7 @@
       </w:rPr>
     </w:lvl>
   </w:abstractNum>
-  <w:abstractNum w:abstractNumId="24">
+  <w:abstractNum w:abstractNumId="25">
     <w:nsid w:val="75DA70F0"/>
     <w:multiLevelType w:val="hybridMultilevel"/>
     <w:tmpl w:val="EE888E56"/>
@@ -4913,7 +5063,7 @@
       </w:rPr>
     </w:lvl>
   </w:abstractNum>
-  <w:abstractNum w:abstractNumId="25">
+  <w:abstractNum w:abstractNumId="26">
     <w:nsid w:val="77CB7AA6"/>
     <w:multiLevelType w:val="hybridMultilevel"/>
     <w:tmpl w:val="F8EAB792"/>
@@ -5026,7 +5176,7 @@
       </w:rPr>
     </w:lvl>
   </w:abstractNum>
-  <w:abstractNum w:abstractNumId="26">
+  <w:abstractNum w:abstractNumId="27">
     <w:nsid w:val="792B2846"/>
     <w:multiLevelType w:val="hybridMultilevel"/>
     <w:tmpl w:val="A27CF27E"/>
@@ -5140,49 +5290,49 @@
     </w:lvl>
   </w:abstractNum>
   <w:num w:numId="1">
-    <w:abstractNumId w:val="11"/>
+    <w:abstractNumId w:val="12"/>
   </w:num>
   <w:num w:numId="2">
+    <w:abstractNumId w:val="14"/>
+  </w:num>
+  <w:num w:numId="3">
     <w:abstractNumId w:val="13"/>
   </w:num>
-  <w:num w:numId="3">
-    <w:abstractNumId w:val="12"/>
-  </w:num>
   <w:num w:numId="4">
-    <w:abstractNumId w:val="26"/>
+    <w:abstractNumId w:val="27"/>
   </w:num>
   <w:num w:numId="5">
     <w:abstractNumId w:val="0"/>
   </w:num>
   <w:num w:numId="6">
-    <w:abstractNumId w:val="14"/>
+    <w:abstractNumId w:val="15"/>
   </w:num>
   <w:num w:numId="7">
     <w:abstractNumId w:val="7"/>
   </w:num>
   <w:num w:numId="8">
+    <w:abstractNumId w:val="20"/>
+  </w:num>
+  <w:num w:numId="9">
     <w:abstractNumId w:val="19"/>
   </w:num>
-  <w:num w:numId="9">
+  <w:num w:numId="10">
+    <w:abstractNumId w:val="10"/>
+  </w:num>
+  <w:num w:numId="11">
+    <w:abstractNumId w:val="11"/>
+  </w:num>
+  <w:num w:numId="12">
+    <w:abstractNumId w:val="26"/>
+  </w:num>
+  <w:num w:numId="13">
     <w:abstractNumId w:val="18"/>
   </w:num>
-  <w:num w:numId="10">
+  <w:num w:numId="14">
     <w:abstractNumId w:val="9"/>
   </w:num>
-  <w:num w:numId="11">
-    <w:abstractNumId w:val="10"/>
-  </w:num>
-  <w:num w:numId="12">
-    <w:abstractNumId w:val="25"/>
-  </w:num>
-  <w:num w:numId="13">
-    <w:abstractNumId w:val="17"/>
-  </w:num>
-  <w:num w:numId="14">
-    <w:abstractNumId w:val="8"/>
-  </w:num>
   <w:num w:numId="15">
-    <w:abstractNumId w:val="20"/>
+    <w:abstractNumId w:val="21"/>
   </w:num>
   <w:num w:numId="16">
     <w:abstractNumId w:val="1"/>
@@ -5191,34 +5341,37 @@
     <w:abstractNumId w:val="6"/>
   </w:num>
   <w:num w:numId="18">
-    <w:abstractNumId w:val="22"/>
+    <w:abstractNumId w:val="23"/>
   </w:num>
   <w:num w:numId="19">
     <w:abstractNumId w:val="4"/>
   </w:num>
   <w:num w:numId="20">
-    <w:abstractNumId w:val="16"/>
+    <w:abstractNumId w:val="17"/>
   </w:num>
   <w:num w:numId="21">
     <w:abstractNumId w:val="5"/>
   </w:num>
   <w:num w:numId="22">
-    <w:abstractNumId w:val="15"/>
+    <w:abstractNumId w:val="16"/>
   </w:num>
   <w:num w:numId="23">
     <w:abstractNumId w:val="3"/>
   </w:num>
   <w:num w:numId="24">
-    <w:abstractNumId w:val="23"/>
+    <w:abstractNumId w:val="24"/>
   </w:num>
   <w:num w:numId="25">
     <w:abstractNumId w:val="2"/>
   </w:num>
   <w:num w:numId="26">
-    <w:abstractNumId w:val="21"/>
+    <w:abstractNumId w:val="22"/>
   </w:num>
   <w:num w:numId="27">
-    <w:abstractNumId w:val="24"/>
+    <w:abstractNumId w:val="25"/>
+  </w:num>
+  <w:num w:numId="28">
+    <w:abstractNumId w:val="8"/>
   </w:num>
 </w:numbering>
 </file>
@@ -5411,7 +5564,6 @@
   <w:style w:type="character" w:default="1" w:styleId="Carpredefinitoparagrafo">
     <w:name w:val="Default Paragraph Font"/>
     <w:uiPriority w:val="1"/>
-    <w:semiHidden/>
     <w:unhideWhenUsed/>
   </w:style>
   <w:style w:type="table" w:default="1" w:styleId="Tabellanormale">
@@ -5848,7 +6000,7 @@
   <a:extraClrSchemeLst/>
   <a:extLst>
     <a:ext uri="{05A4C25C-085E-4340-85A3-A5531E510DB2}">
-      <thm15:themeFamily xmlns:thm15="http://schemas.microsoft.com/office/thememl/2012/main" xmlns="" name="Office Theme" id="{62F939B6-93AF-4DB8-9C6B-D6C7DFDC589F}" vid="{4A3C46E8-61CC-4603-A589-7422A47A8E4A}"/>
+      <thm15:themeFamily xmlns="" xmlns:thm15="http://schemas.microsoft.com/office/thememl/2012/main" name="Office Theme" id="{62F939B6-93AF-4DB8-9C6B-D6C7DFDC589F}" vid="{4A3C46E8-61CC-4603-A589-7422A47A8E4A}"/>
     </a:ext>
   </a:extLst>
 </a:theme>

</xml_diff>

<commit_message>
modifiche a gestione protocolli, aggiunto campo descrizione su protocollo, modifica query (aggiorna il file web.config)
</commit_message>
<xml_diff>
--- a/VideoSystemWeb/DOCUMENTI/HELP/HELP VIDEOSYSTEM.docx
+++ b/VideoSystemWeb/DOCUMENTI/HELP/HELP VIDEOSYSTEM.docx
@@ -7,6 +7,92 @@
         <w:pStyle w:val="Sottotitolo"/>
       </w:pPr>
     </w:p>
+    <w:p>
+      <w:pPr>
+        <w:pStyle w:val="Sottotitolo"/>
+      </w:pPr>
+      <w:r>
+        <w:t>Versione 1.4</w:t>
+      </w:r>
+      <w:r>
+        <w:t>2</w:t>
+      </w:r>
+      <w:r>
+        <w:t xml:space="preserve"> del 2</w:t>
+      </w:r>
+      <w:r>
+        <w:t>5</w:t>
+      </w:r>
+      <w:r>
+        <w:t>/09/2019</w:t>
+      </w:r>
+    </w:p>
+    <w:p>
+      <w:pPr>
+        <w:pStyle w:val="Paragrafoelenco"/>
+        <w:numPr>
+          <w:ilvl w:val="0"/>
+          <w:numId w:val="29"/>
+        </w:numPr>
+      </w:pPr>
+      <w:r>
+        <w:t>articoli in lavorazione replicati per ogni giorno di lavorazione</w:t>
+      </w:r>
+    </w:p>
+    <w:p>
+      <w:pPr>
+        <w:pStyle w:val="Paragrafoelenco"/>
+        <w:numPr>
+          <w:ilvl w:val="0"/>
+          <w:numId w:val="29"/>
+        </w:numPr>
+      </w:pPr>
+      <w:r>
+        <w:t>modifiche layout</w:t>
+      </w:r>
+    </w:p>
+    <w:p>
+      <w:pPr>
+        <w:pStyle w:val="Paragrafoelenco"/>
+        <w:numPr>
+          <w:ilvl w:val="0"/>
+          <w:numId w:val="29"/>
+        </w:numPr>
+      </w:pPr>
+      <w:proofErr w:type="spellStart"/>
+      <w:r>
+        <w:t>refresh</w:t>
+      </w:r>
+      <w:proofErr w:type="spellEnd"/>
+      <w:r>
+        <w:t xml:space="preserve"> sul pannello modifica</w:t>
+      </w:r>
+    </w:p>
+    <w:p>
+      <w:pPr>
+        <w:pStyle w:val="Paragrafoelenco"/>
+        <w:numPr>
+          <w:ilvl w:val="0"/>
+          <w:numId w:val="29"/>
+        </w:numPr>
+      </w:pPr>
+      <w:r>
+        <w:t>gestione protocollo, aggiunta campo descrizione, sia in ricerca che in dettaglio</w:t>
+      </w:r>
+    </w:p>
+    <w:p>
+      <w:pPr>
+        <w:pStyle w:val="Paragrafoelenco"/>
+        <w:numPr>
+          <w:ilvl w:val="0"/>
+          <w:numId w:val="29"/>
+        </w:numPr>
+      </w:pPr>
+      <w:r>
+        <w:t>gestione protocollo, in ricerca lavorazione, dopo aver selezionato una lavorazione vengono importati anche i campi lavorazione e produzione, oltre al numero lavorazione</w:t>
+      </w:r>
+    </w:p>
+    <w:p/>
     <w:p>
       <w:pPr>
         <w:pStyle w:val="Sottotitolo"/>
@@ -556,6 +642,7 @@
         <w:pStyle w:val="Sottotitolo"/>
       </w:pPr>
       <w:r>
+        <w:lastRenderedPageBreak/>
         <w:t>Versione 1.37 del 31/08/2019</w:t>
       </w:r>
     </w:p>
@@ -628,148 +715,505 @@
         <w:pStyle w:val="Sottotitolo"/>
       </w:pPr>
       <w:r>
+        <w:t>Versione 1.34 del 31/07/2019</w:t>
+      </w:r>
+    </w:p>
+    <w:p>
+      <w:pPr>
+        <w:pStyle w:val="Paragrafoelenco"/>
+        <w:numPr>
+          <w:ilvl w:val="0"/>
+          <w:numId w:val="20"/>
+        </w:numPr>
+      </w:pPr>
+      <w:r>
+        <w:t>Aggiunto n. pagine a riepilogo</w:t>
+      </w:r>
+    </w:p>
+    <w:p>
+      <w:pPr>
+        <w:pStyle w:val="Paragrafoelenco"/>
+        <w:numPr>
+          <w:ilvl w:val="0"/>
+          <w:numId w:val="20"/>
+        </w:numPr>
+      </w:pPr>
+      <w:r>
+        <w:t>Aggiornamento pdf riepilogo dopo modifica note</w:t>
+      </w:r>
+    </w:p>
+    <w:p>
+      <w:pPr>
+        <w:pStyle w:val="Sottotitolo"/>
+      </w:pPr>
+      <w:r>
+        <w:t>Versione1.33 del 29/07/2019</w:t>
+      </w:r>
+    </w:p>
+    <w:p>
+      <w:pPr>
+        <w:pStyle w:val="Paragrafoelenco"/>
+        <w:numPr>
+          <w:ilvl w:val="0"/>
+          <w:numId w:val="19"/>
+        </w:numPr>
+      </w:pPr>
+      <w:r>
+        <w:t>Nuova visualizzazione Riepilogo con anteprima PDF</w:t>
+      </w:r>
+    </w:p>
+    <w:p>
+      <w:pPr>
+        <w:pStyle w:val="Sottotitolo"/>
+      </w:pPr>
+      <w:r>
+        <w:t>Versione1.32 del 21/07/2019</w:t>
+      </w:r>
+    </w:p>
+    <w:p>
+      <w:pPr>
+        <w:pStyle w:val="Paragrafoelenco"/>
+        <w:numPr>
+          <w:ilvl w:val="0"/>
+          <w:numId w:val="19"/>
+        </w:numPr>
+      </w:pPr>
+      <w:r>
+        <w:t>Piano Esterno: disposizione colonne griglia figure professionali, funzione 'Inserimento generale', note piano esterno</w:t>
+      </w:r>
+    </w:p>
+    <w:p>
+      <w:pPr>
+        <w:pStyle w:val="Sottotitolo"/>
+      </w:pPr>
+      <w:r>
+        <w:t>Versione1.31 del 12/07/2019</w:t>
+      </w:r>
+    </w:p>
+    <w:p>
+      <w:pPr>
+        <w:pStyle w:val="Paragrafoelenco"/>
+        <w:numPr>
+          <w:ilvl w:val="0"/>
+          <w:numId w:val="18"/>
+        </w:numPr>
+      </w:pPr>
+      <w:r>
+        <w:t>Modificato Layout dettaglio protocollo come quello di ricerca</w:t>
+      </w:r>
+    </w:p>
+    <w:p>
+      <w:pPr>
+        <w:pStyle w:val="Paragrafoelenco"/>
+        <w:numPr>
+          <w:ilvl w:val="0"/>
+          <w:numId w:val="18"/>
+        </w:numPr>
+      </w:pPr>
+      <w:r>
+        <w:t>Aggiunto ordinamento tabella protocolli per singolo campo (cliccando sull'intestazione)</w:t>
+      </w:r>
+    </w:p>
+    <w:p>
+      <w:pPr>
+        <w:pStyle w:val="Paragrafoelenco"/>
+        <w:numPr>
+          <w:ilvl w:val="0"/>
+          <w:numId w:val="18"/>
+        </w:numPr>
+      </w:pPr>
+      <w:r>
+        <w:t>Riepilogo offerta: Aggiunto campo "note" a modifica note del riepilogo</w:t>
+      </w:r>
+    </w:p>
+    <w:p>
+      <w:pPr>
+        <w:pStyle w:val="Paragrafoelenco"/>
+        <w:numPr>
+          <w:ilvl w:val="0"/>
+          <w:numId w:val="18"/>
+        </w:numPr>
+      </w:pPr>
+      <w:r>
+        <w:t>Riepilogo offerta: formato del protocollo, orario nella data, descrizione lunga troncata a 100 caratteri, modifiche grafiche (da completare)</w:t>
+      </w:r>
+    </w:p>
+    <w:p>
+      <w:pPr>
+        <w:pStyle w:val="Paragrafoelenco"/>
+        <w:numPr>
+          <w:ilvl w:val="0"/>
+          <w:numId w:val="18"/>
+        </w:numPr>
+      </w:pPr>
+      <w:r>
+        <w:t xml:space="preserve">Dettaglio economico: ordine delle colonne e modifica valori mostrati, valore lordo in tabella, valore </w:t>
+      </w:r>
+      <w:proofErr w:type="spellStart"/>
+      <w:r>
+        <w:t>flag</w:t>
+      </w:r>
+      <w:proofErr w:type="spellEnd"/>
+      <w:r>
+        <w:t xml:space="preserve"> stampa, modifica nella selezione della figura professionale, calcolo costi in base a tipo pagamento, aggiunta fattura a tipo pagamento</w:t>
+      </w:r>
+    </w:p>
+    <w:p>
+      <w:pPr>
+        <w:pStyle w:val="Sottotitolo"/>
+      </w:pPr>
+    </w:p>
+    <w:p>
+      <w:pPr>
+        <w:pStyle w:val="Sottotitolo"/>
+      </w:pPr>
+      <w:r>
+        <w:t>Versione1.30 del 06/0</w:t>
+      </w:r>
+      <w:r>
+        <w:t>6</w:t>
+      </w:r>
+      <w:r>
+        <w:t>/2019</w:t>
+      </w:r>
+    </w:p>
+    <w:p>
+      <w:pPr>
+        <w:pStyle w:val="Paragrafoelenco"/>
+        <w:numPr>
+          <w:ilvl w:val="0"/>
+          <w:numId w:val="18"/>
+        </w:numPr>
+      </w:pPr>
+      <w:r>
+        <w:t>Completata cancellazione eventi</w:t>
+      </w:r>
+    </w:p>
+    <w:p>
+      <w:pPr>
+        <w:pStyle w:val="Paragrafoelenco"/>
+        <w:numPr>
+          <w:ilvl w:val="0"/>
+          <w:numId w:val="18"/>
+        </w:numPr>
+      </w:pPr>
+      <w:r>
+        <w:t>Completata gestione Attrezzature Magazzino</w:t>
+      </w:r>
+    </w:p>
+    <w:p>
+      <w:pPr>
+        <w:pStyle w:val="Paragrafoelenco"/>
+        <w:numPr>
+          <w:ilvl w:val="0"/>
+          <w:numId w:val="18"/>
+        </w:numPr>
+      </w:pPr>
+      <w:r>
+        <w:t>Cancellazione logica Collaboratori, Clienti/Fornitori, Articoli, Raggruppamenti Articoli e Protocolli (non si avrà più errore quando si tenta di cancellare un record da una di queste tabelle collegato ad altre tabelle)</w:t>
+      </w:r>
+    </w:p>
+    <w:p>
+      <w:pPr>
+        <w:pStyle w:val="Sottotitolo"/>
+      </w:pPr>
+    </w:p>
+    <w:p>
+      <w:pPr>
+        <w:pStyle w:val="Sottotitolo"/>
+      </w:pPr>
+      <w:r>
+        <w:t>Versione1.29 del 01/0</w:t>
+      </w:r>
+      <w:r>
+        <w:t>6</w:t>
+      </w:r>
+      <w:r>
+        <w:t>/2019</w:t>
+      </w:r>
+    </w:p>
+    <w:p>
+      <w:pPr>
+        <w:pStyle w:val="Paragrafoelenco"/>
+        <w:numPr>
+          <w:ilvl w:val="0"/>
+          <w:numId w:val="17"/>
+        </w:numPr>
+      </w:pPr>
+      <w:r>
+        <w:t>Aggiunta cancellazione eventi</w:t>
+      </w:r>
+    </w:p>
+    <w:p>
+      <w:pPr>
+        <w:pStyle w:val="Paragrafoelenco"/>
+        <w:numPr>
+          <w:ilvl w:val="0"/>
+          <w:numId w:val="17"/>
+        </w:numPr>
+      </w:pPr>
+      <w:r>
+        <w:t>Aggiunta gestione Magazzino (incompleta)</w:t>
+      </w:r>
+    </w:p>
+    <w:p>
+      <w:pPr>
+        <w:pStyle w:val="Sottotitolo"/>
+      </w:pPr>
+    </w:p>
+    <w:p>
+      <w:pPr>
+        <w:pStyle w:val="Sottotitolo"/>
+      </w:pPr>
+      <w:r>
         <w:lastRenderedPageBreak/>
-        <w:t>Versione 1.34 del 31/07/2019</w:t>
-      </w:r>
-    </w:p>
-    <w:p>
-      <w:pPr>
-        <w:pStyle w:val="Paragrafoelenco"/>
-        <w:numPr>
-          <w:ilvl w:val="0"/>
-          <w:numId w:val="20"/>
-        </w:numPr>
-      </w:pPr>
-      <w:r>
-        <w:t>Aggiunto n. pagine a riepilogo</w:t>
-      </w:r>
-    </w:p>
-    <w:p>
-      <w:pPr>
-        <w:pStyle w:val="Paragrafoelenco"/>
-        <w:numPr>
-          <w:ilvl w:val="0"/>
-          <w:numId w:val="20"/>
-        </w:numPr>
-      </w:pPr>
-      <w:r>
-        <w:t>Aggiornamento pdf riepilogo dopo modifica note</w:t>
-      </w:r>
-    </w:p>
+        <w:t>Versione1.28 del 22/05/2019</w:t>
+      </w:r>
+    </w:p>
+    <w:p>
+      <w:pPr>
+        <w:pStyle w:val="Paragrafoelenco"/>
+        <w:numPr>
+          <w:ilvl w:val="0"/>
+          <w:numId w:val="16"/>
+        </w:numPr>
+      </w:pPr>
+      <w:r>
+        <w:t>Aggiunta gestione Tipologie Interventi nel menù "Tabelle/Tipologie Interventi"</w:t>
+      </w:r>
+    </w:p>
+    <w:p>
+      <w:pPr>
+        <w:pStyle w:val="Paragrafoelenco"/>
+        <w:numPr>
+          <w:ilvl w:val="0"/>
+          <w:numId w:val="16"/>
+        </w:numPr>
+      </w:pPr>
+      <w:r>
+        <w:t>Aggiornata Lavorazione con gestione Dettaglio Economico e Piano Esterno (da completare)</w:t>
+      </w:r>
+    </w:p>
+    <w:p/>
     <w:p>
       <w:pPr>
         <w:pStyle w:val="Sottotitolo"/>
       </w:pPr>
       <w:r>
-        <w:t>Versione1.33 del 29/07/2019</w:t>
-      </w:r>
-    </w:p>
-    <w:p>
-      <w:pPr>
-        <w:pStyle w:val="Paragrafoelenco"/>
-        <w:numPr>
-          <w:ilvl w:val="0"/>
-          <w:numId w:val="19"/>
-        </w:numPr>
-      </w:pPr>
-      <w:r>
-        <w:t>Nuova visualizzazione Riepilogo con anteprima PDF</w:t>
+        <w:t>Versione1.27 del 05/05/2019</w:t>
+      </w:r>
+    </w:p>
+    <w:p>
+      <w:pPr>
+        <w:pStyle w:val="Paragrafoelenco"/>
+        <w:numPr>
+          <w:ilvl w:val="0"/>
+          <w:numId w:val="15"/>
+        </w:numPr>
+      </w:pPr>
+      <w:r>
+        <w:t>Aggiunta Lavorazione</w:t>
       </w:r>
     </w:p>
     <w:p>
       <w:pPr>
         <w:pStyle w:val="Sottotitolo"/>
       </w:pPr>
-      <w:r>
-        <w:t>Versione1.32 del 21/07/2019</w:t>
-      </w:r>
-    </w:p>
-    <w:p>
-      <w:pPr>
-        <w:pStyle w:val="Paragrafoelenco"/>
-        <w:numPr>
-          <w:ilvl w:val="0"/>
-          <w:numId w:val="19"/>
-        </w:numPr>
-      </w:pPr>
-      <w:r>
-        <w:t>Piano Esterno: disposizione colonne griglia figure professionali, funzione 'Inserimento generale', note piano esterno</w:t>
-      </w:r>
     </w:p>
     <w:p>
       <w:pPr>
         <w:pStyle w:val="Sottotitolo"/>
       </w:pPr>
       <w:r>
-        <w:t>Versione1.31 del 12/07/2019</w:t>
-      </w:r>
-    </w:p>
-    <w:p>
-      <w:pPr>
-        <w:pStyle w:val="Paragrafoelenco"/>
-        <w:numPr>
-          <w:ilvl w:val="0"/>
-          <w:numId w:val="18"/>
-        </w:numPr>
-      </w:pPr>
-      <w:r>
-        <w:t>Modificato Layout dettaglio protocollo come quello di ricerca</w:t>
-      </w:r>
-    </w:p>
-    <w:p>
-      <w:pPr>
-        <w:pStyle w:val="Paragrafoelenco"/>
-        <w:numPr>
-          <w:ilvl w:val="0"/>
-          <w:numId w:val="18"/>
-        </w:numPr>
-      </w:pPr>
-      <w:r>
-        <w:t>Aggiunto ordinamento tabella protocolli per singolo campo (cliccando sull'intestazione)</w:t>
-      </w:r>
-    </w:p>
-    <w:p>
-      <w:pPr>
-        <w:pStyle w:val="Paragrafoelenco"/>
-        <w:numPr>
-          <w:ilvl w:val="0"/>
-          <w:numId w:val="18"/>
-        </w:numPr>
-      </w:pPr>
-      <w:r>
-        <w:t>Riepilogo offerta: Aggiunto campo "note" a modifica note del riepilogo</w:t>
-      </w:r>
-    </w:p>
-    <w:p>
-      <w:pPr>
-        <w:pStyle w:val="Paragrafoelenco"/>
-        <w:numPr>
-          <w:ilvl w:val="0"/>
-          <w:numId w:val="18"/>
-        </w:numPr>
-      </w:pPr>
-      <w:r>
-        <w:t>Riepilogo offerta: formato del protocollo, orario nella data, descrizione lunga troncata a 100 caratteri, modifiche grafiche (da completare)</w:t>
-      </w:r>
-    </w:p>
-    <w:p>
-      <w:pPr>
-        <w:pStyle w:val="Paragrafoelenco"/>
-        <w:numPr>
-          <w:ilvl w:val="0"/>
-          <w:numId w:val="18"/>
-        </w:numPr>
-      </w:pPr>
-      <w:r>
-        <w:t xml:space="preserve">Dettaglio economico: ordine delle colonne e modifica valori mostrati, valore lordo in tabella, valore </w:t>
+        <w:t>Versione1.26 del 27/04/2019</w:t>
+      </w:r>
+    </w:p>
+    <w:p>
+      <w:pPr>
+        <w:pStyle w:val="Paragrafoelenco"/>
+        <w:numPr>
+          <w:ilvl w:val="0"/>
+          <w:numId w:val="14"/>
+        </w:numPr>
+      </w:pPr>
+      <w:r>
+        <w:t>Aggiunta Gestione Password di accesso dimenticata con generazione nuova password ed  invio</w:t>
+      </w:r>
+    </w:p>
+    <w:p>
+      <w:pPr>
+        <w:pStyle w:val="Paragrafoelenco"/>
+      </w:pPr>
+      <w:r>
+        <w:t xml:space="preserve"> e-mail.</w:t>
+      </w:r>
+    </w:p>
+    <w:p>
+      <w:pPr>
+        <w:pStyle w:val="Sottotitolo"/>
+      </w:pPr>
+    </w:p>
+    <w:p>
+      <w:pPr>
+        <w:pStyle w:val="Sottotitolo"/>
+      </w:pPr>
+      <w:r>
+        <w:t>Versione1.25 del 24/04/2019</w:t>
+      </w:r>
+    </w:p>
+    <w:p>
+      <w:pPr>
+        <w:pStyle w:val="Paragrafoelenco"/>
+        <w:numPr>
+          <w:ilvl w:val="0"/>
+          <w:numId w:val="14"/>
+        </w:numPr>
+      </w:pPr>
+      <w:r>
+        <w:t>Aggiunta Gestione Utenti (menù in alto a destra Gestione Utenze/Utenti)</w:t>
+      </w:r>
+    </w:p>
+    <w:p>
+      <w:pPr>
+        <w:pStyle w:val="Sottotitolo"/>
+      </w:pPr>
+    </w:p>
+    <w:p>
+      <w:pPr>
+        <w:pStyle w:val="Sottotitolo"/>
+      </w:pPr>
+      <w:r>
+        <w:t>Versione1.24 del 22/04/2019</w:t>
+      </w:r>
+    </w:p>
+    <w:p>
+      <w:pPr>
+        <w:pStyle w:val="Paragrafoelenco"/>
+        <w:numPr>
+          <w:ilvl w:val="0"/>
+          <w:numId w:val="13"/>
+        </w:numPr>
+      </w:pPr>
+      <w:r>
+        <w:t>Riorganizzazione menù</w:t>
+      </w:r>
+    </w:p>
+    <w:p>
+      <w:pPr>
+        <w:pStyle w:val="Paragrafoelenco"/>
+        <w:numPr>
+          <w:ilvl w:val="0"/>
+          <w:numId w:val="13"/>
+        </w:numPr>
+      </w:pPr>
+      <w:r>
+        <w:t>Aggiunta gestione Tabella Qualifiche Personale</w:t>
+      </w:r>
+    </w:p>
+    <w:p>
+      <w:pPr>
+        <w:pStyle w:val="Paragrafoelenco"/>
+        <w:numPr>
+          <w:ilvl w:val="0"/>
+          <w:numId w:val="13"/>
+        </w:numPr>
+      </w:pPr>
+      <w:r>
+        <w:t>Aggiunta gestione Tabella Tipologie Clienti/Fornitori</w:t>
+      </w:r>
+    </w:p>
+    <w:p>
+      <w:pPr>
+        <w:pStyle w:val="Paragrafoelenco"/>
+        <w:numPr>
+          <w:ilvl w:val="0"/>
+          <w:numId w:val="13"/>
+        </w:numPr>
+      </w:pPr>
+      <w:r>
+        <w:t>Aggiunta gestione Tabella Tipi Protocolli</w:t>
+      </w:r>
+    </w:p>
+    <w:p>
+      <w:pPr>
+        <w:pStyle w:val="Paragrafoelenco"/>
+        <w:numPr>
+          <w:ilvl w:val="0"/>
+          <w:numId w:val="13"/>
+        </w:numPr>
+      </w:pPr>
+      <w:r>
+        <w:t>Aggiunta gestione Tabella Tipi Lavorazione</w:t>
+      </w:r>
+    </w:p>
+    <w:p>
+      <w:pPr>
+        <w:pStyle w:val="Paragrafoelenco"/>
+        <w:numPr>
+          <w:ilvl w:val="0"/>
+          <w:numId w:val="13"/>
+        </w:numPr>
+      </w:pPr>
+      <w:r>
+        <w:t>Aggiunti nuovi colori per Intestazione Colonne agenda</w:t>
+      </w:r>
+      <w:r>
+        <w:t xml:space="preserve"> </w:t>
+      </w:r>
+      <w:r>
+        <w:t>da menù Tabelle/Colonne Agenda</w:t>
+      </w:r>
+    </w:p>
+    <w:p>
+      <w:pPr>
+        <w:pStyle w:val="Paragrafoelenco"/>
+        <w:numPr>
+          <w:ilvl w:val="0"/>
+          <w:numId w:val="13"/>
+        </w:numPr>
+      </w:pPr>
+      <w:r>
+        <w:t xml:space="preserve">Aggiunta possibilità di ordinare le colonne agenda </w:t>
+      </w:r>
+      <w:r>
+        <w:t xml:space="preserve">da menù Tabelle/Colonne Agenda tramite il nuovo campo Ordinamento </w:t>
+      </w:r>
+      <w:r>
+        <w:t>(</w:t>
+      </w:r>
+      <w:r>
+        <w:t xml:space="preserve">la modifica non è </w:t>
+      </w:r>
+      <w:r>
+        <w:t>ancora visibile dall'agenda)</w:t>
+      </w:r>
+    </w:p>
+    <w:p>
+      <w:pPr>
+        <w:pStyle w:val="Paragrafoelenco"/>
+        <w:numPr>
+          <w:ilvl w:val="0"/>
+          <w:numId w:val="13"/>
+        </w:numPr>
+      </w:pPr>
+      <w:r>
+        <w:t xml:space="preserve">Aggiunti nuovi parametri da </w:t>
       </w:r>
       <w:proofErr w:type="spellStart"/>
       <w:r>
-        <w:t>flag</w:t>
+        <w:t>Tabelle\Configurazione</w:t>
       </w:r>
       <w:proofErr w:type="spellEnd"/>
       <w:r>
-        <w:t xml:space="preserve"> stampa, modifica nella selezione della figura professionale, calcolo costi in base a tipo pagamento, aggiunta fattura a tipo pagamento</w:t>
+        <w:t xml:space="preserve"> (</w:t>
+      </w:r>
+      <w:proofErr w:type="spellStart"/>
+      <w:r>
+        <w:t>GIORNI_PAGAMENTO</w:t>
+      </w:r>
+      <w:proofErr w:type="spellEnd"/>
+      <w:r>
+        <w:t>, BANCA da 01 a 04 e IBAN da 01 a 04)</w:t>
       </w:r>
     </w:p>
     <w:p>
@@ -782,49 +1226,43 @@
         <w:pStyle w:val="Sottotitolo"/>
       </w:pPr>
       <w:r>
-        <w:t>Versione1.30 del 06/0</w:t>
-      </w:r>
-      <w:r>
-        <w:t>6</w:t>
-      </w:r>
-      <w:r>
-        <w:t>/2019</w:t>
-      </w:r>
-    </w:p>
-    <w:p>
-      <w:pPr>
-        <w:pStyle w:val="Paragrafoelenco"/>
-        <w:numPr>
-          <w:ilvl w:val="0"/>
-          <w:numId w:val="18"/>
-        </w:numPr>
-      </w:pPr>
-      <w:r>
-        <w:t>Completata cancellazione eventi</w:t>
-      </w:r>
-    </w:p>
-    <w:p>
-      <w:pPr>
-        <w:pStyle w:val="Paragrafoelenco"/>
-        <w:numPr>
-          <w:ilvl w:val="0"/>
-          <w:numId w:val="18"/>
-        </w:numPr>
-      </w:pPr>
-      <w:r>
-        <w:t>Completata gestione Attrezzature Magazzino</w:t>
-      </w:r>
-    </w:p>
-    <w:p>
-      <w:pPr>
-        <w:pStyle w:val="Paragrafoelenco"/>
-        <w:numPr>
-          <w:ilvl w:val="0"/>
-          <w:numId w:val="18"/>
-        </w:numPr>
-      </w:pPr>
-      <w:r>
-        <w:t>Cancellazione logica Collaboratori, Clienti/Fornitori, Articoli, Raggruppamenti Articoli e Protocolli (non si avrà più errore quando si tenta di cancellare un record da una di queste tabelle collegato ad altre tabelle)</w:t>
+        <w:t>Versione1.23 del 18/04/2019</w:t>
+      </w:r>
+    </w:p>
+    <w:p>
+      <w:pPr>
+        <w:pStyle w:val="Paragrafoelenco"/>
+        <w:numPr>
+          <w:ilvl w:val="0"/>
+          <w:numId w:val="12"/>
+        </w:numPr>
+      </w:pPr>
+      <w:r>
+        <w:t xml:space="preserve">Aggiunta pagina di gestione valori di configurazione (es. campi IVA, IBAN, indirizzi </w:t>
+      </w:r>
+      <w:proofErr w:type="spellStart"/>
+      <w:r>
+        <w:t>etc</w:t>
+      </w:r>
+      <w:proofErr w:type="spellEnd"/>
+      <w:r>
+        <w:t xml:space="preserve"> </w:t>
+      </w:r>
+      <w:proofErr w:type="spellStart"/>
+      <w:r>
+        <w:t>etc</w:t>
+      </w:r>
+      <w:proofErr w:type="spellEnd"/>
+      <w:r>
+        <w:t xml:space="preserve">), da menu </w:t>
+      </w:r>
+      <w:proofErr w:type="spellStart"/>
+      <w:r>
+        <w:t>TABELLE\Gestione</w:t>
+      </w:r>
+      <w:proofErr w:type="spellEnd"/>
+      <w:r>
+        <w:t xml:space="preserve"> Configurazione</w:t>
       </w:r>
     </w:p>
     <w:p>
@@ -837,37 +1275,19 @@
         <w:pStyle w:val="Sottotitolo"/>
       </w:pPr>
       <w:r>
-        <w:t>Versione1.29 del 01/0</w:t>
-      </w:r>
-      <w:r>
-        <w:t>6</w:t>
-      </w:r>
-      <w:r>
-        <w:t>/2019</w:t>
-      </w:r>
-    </w:p>
-    <w:p>
-      <w:pPr>
-        <w:pStyle w:val="Paragrafoelenco"/>
-        <w:numPr>
-          <w:ilvl w:val="0"/>
-          <w:numId w:val="17"/>
-        </w:numPr>
-      </w:pPr>
-      <w:r>
-        <w:t>Aggiunta cancellazione eventi</w:t>
-      </w:r>
-    </w:p>
-    <w:p>
-      <w:pPr>
-        <w:pStyle w:val="Paragrafoelenco"/>
-        <w:numPr>
-          <w:ilvl w:val="0"/>
-          <w:numId w:val="17"/>
-        </w:numPr>
-      </w:pPr>
-      <w:r>
-        <w:t>Aggiunta gestione Magazzino (incompleta)</w:t>
+        <w:t>Versione1.22 del 14/04/2019</w:t>
+      </w:r>
+    </w:p>
+    <w:p>
+      <w:pPr>
+        <w:pStyle w:val="Paragrafoelenco"/>
+        <w:numPr>
+          <w:ilvl w:val="0"/>
+          <w:numId w:val="11"/>
+        </w:numPr>
+      </w:pPr>
+      <w:r>
+        <w:t>Salvataggio e modifica Note Offerta</w:t>
       </w:r>
     </w:p>
     <w:p>
@@ -880,31 +1300,387 @@
         <w:pStyle w:val="Sottotitolo"/>
       </w:pPr>
       <w:r>
-        <w:t>Versione1.28 del 22/05/2019</w:t>
-      </w:r>
-    </w:p>
-    <w:p>
-      <w:pPr>
-        <w:pStyle w:val="Paragrafoelenco"/>
-        <w:numPr>
-          <w:ilvl w:val="0"/>
-          <w:numId w:val="16"/>
-        </w:numPr>
-      </w:pPr>
-      <w:r>
-        <w:t>Aggiunta gestione Tipologie Interventi nel menù "Tabelle/Tipologie Interventi"</w:t>
-      </w:r>
-    </w:p>
-    <w:p>
-      <w:pPr>
-        <w:pStyle w:val="Paragrafoelenco"/>
-        <w:numPr>
-          <w:ilvl w:val="0"/>
-          <w:numId w:val="16"/>
-        </w:numPr>
-      </w:pPr>
-      <w:r>
-        <w:t>Aggiornata Lavorazione con gestione Dettaglio Economico e Piano Esterno (da completare)</w:t>
+        <w:t>Versione1.21 del 13/04/2019</w:t>
+      </w:r>
+    </w:p>
+    <w:p>
+      <w:pPr>
+        <w:pStyle w:val="Paragrafoelenco"/>
+        <w:numPr>
+          <w:ilvl w:val="0"/>
+          <w:numId w:val="10"/>
+        </w:numPr>
+      </w:pPr>
+      <w:r>
+        <w:t>Pagina protocollo sistemato layout ricerca</w:t>
+      </w:r>
+    </w:p>
+    <w:p>
+      <w:pPr>
+        <w:pStyle w:val="Paragrafoelenco"/>
+        <w:numPr>
+          <w:ilvl w:val="0"/>
+          <w:numId w:val="10"/>
+        </w:numPr>
+      </w:pPr>
+      <w:r>
+        <w:lastRenderedPageBreak/>
+        <w:t>Pagina protocollo, in apertura visualizza gli ultimi protocolli automaticamente</w:t>
+      </w:r>
+    </w:p>
+    <w:p>
+      <w:pPr>
+        <w:pStyle w:val="Paragrafoelenco"/>
+        <w:numPr>
+          <w:ilvl w:val="0"/>
+          <w:numId w:val="10"/>
+        </w:numPr>
+      </w:pPr>
+      <w:r>
+        <w:t>Iva recuperata da tabella e non più dal singolo articolo</w:t>
+      </w:r>
+    </w:p>
+    <w:p>
+      <w:pPr>
+        <w:pStyle w:val="Paragrafoelenco"/>
+        <w:numPr>
+          <w:ilvl w:val="0"/>
+          <w:numId w:val="10"/>
+        </w:numPr>
+      </w:pPr>
+      <w:r>
+        <w:t xml:space="preserve">Aggiunta immagine </w:t>
+      </w:r>
+      <w:proofErr w:type="spellStart"/>
+      <w:r>
+        <w:t>footer</w:t>
+      </w:r>
+      <w:proofErr w:type="spellEnd"/>
+      <w:r>
+        <w:t xml:space="preserve"> riepilogo offerta</w:t>
+      </w:r>
+    </w:p>
+    <w:p>
+      <w:pPr>
+        <w:pStyle w:val="Sottotitolo"/>
+      </w:pPr>
+    </w:p>
+    <w:p>
+      <w:pPr>
+        <w:pStyle w:val="Sottotitolo"/>
+      </w:pPr>
+      <w:r>
+        <w:t>Versione1.20 del 11/04/2019</w:t>
+      </w:r>
+    </w:p>
+    <w:p>
+      <w:pPr>
+        <w:pStyle w:val="Paragrafoelenco"/>
+        <w:numPr>
+          <w:ilvl w:val="0"/>
+          <w:numId w:val="9"/>
+        </w:numPr>
+      </w:pPr>
+      <w:r>
+        <w:t>Pagina Offerta, risolto malfunzionamento ordinamento articoli</w:t>
+      </w:r>
+    </w:p>
+    <w:p>
+      <w:pPr>
+        <w:pStyle w:val="Paragrafoelenco"/>
+        <w:numPr>
+          <w:ilvl w:val="0"/>
+          <w:numId w:val="9"/>
+        </w:numPr>
+      </w:pPr>
+      <w:r>
+        <w:t xml:space="preserve">Popolato </w:t>
+      </w:r>
+      <w:proofErr w:type="spellStart"/>
+      <w:r>
+        <w:t>footer</w:t>
+      </w:r>
+      <w:proofErr w:type="spellEnd"/>
+      <w:r>
+        <w:t xml:space="preserve"> riepilogo offerta con i dati del cliente</w:t>
+      </w:r>
+    </w:p>
+    <w:p>
+      <w:pPr>
+        <w:pStyle w:val="Paragrafoelenco"/>
+        <w:numPr>
+          <w:ilvl w:val="0"/>
+          <w:numId w:val="9"/>
+        </w:numPr>
+      </w:pPr>
+      <w:r>
+        <w:t>Pagina Protocollo, aggiunto campo di ricerca "Lavorazione"</w:t>
+      </w:r>
+    </w:p>
+    <w:p>
+      <w:pPr>
+        <w:pStyle w:val="Paragrafoelenco"/>
+        <w:numPr>
+          <w:ilvl w:val="0"/>
+          <w:numId w:val="9"/>
+        </w:numPr>
+      </w:pPr>
+      <w:r>
+        <w:t>Pagina Protocollo, aggiunta selezione con calendari a scomparsa sui campi Data</w:t>
+      </w:r>
+    </w:p>
+    <w:p>
+      <w:pPr>
+        <w:pStyle w:val="Sottotitolo"/>
+      </w:pPr>
+    </w:p>
+    <w:p>
+      <w:pPr>
+        <w:pStyle w:val="Sottotitolo"/>
+      </w:pPr>
+      <w:r>
+        <w:t>Versione1.19 del 09/04/2019</w:t>
+      </w:r>
+    </w:p>
+    <w:p>
+      <w:pPr>
+        <w:pStyle w:val="Paragrafoelenco"/>
+        <w:numPr>
+          <w:ilvl w:val="0"/>
+          <w:numId w:val="6"/>
+        </w:numPr>
+      </w:pPr>
+      <w:r>
+        <w:t>correzione bug tender: modificando un evento che conteneva uno o più tender il salvataggio falliva perché i tender risultavano già impiegati; </w:t>
+      </w:r>
+    </w:p>
+    <w:p>
+      <w:pPr>
+        <w:pStyle w:val="Paragrafoelenco"/>
+        <w:numPr>
+          <w:ilvl w:val="0"/>
+          <w:numId w:val="6"/>
+        </w:numPr>
+      </w:pPr>
+      <w:r>
+        <w:t xml:space="preserve">layout offerta: aumento altezza articoli e sistemazione </w:t>
+      </w:r>
+      <w:proofErr w:type="spellStart"/>
+      <w:r>
+        <w:t>popup</w:t>
+      </w:r>
+      <w:proofErr w:type="spellEnd"/>
+      <w:r>
+        <w:t>;</w:t>
+      </w:r>
+    </w:p>
+    <w:p>
+      <w:pPr>
+        <w:pStyle w:val="Paragrafoelenco"/>
+        <w:numPr>
+          <w:ilvl w:val="0"/>
+          <w:numId w:val="6"/>
+        </w:numPr>
+      </w:pPr>
+      <w:r>
+        <w:t>ordinamento articoli in base a prezzo; </w:t>
+      </w:r>
+    </w:p>
+    <w:p>
+      <w:pPr>
+        <w:pStyle w:val="Paragrafoelenco"/>
+        <w:numPr>
+          <w:ilvl w:val="0"/>
+          <w:numId w:val="6"/>
+        </w:numPr>
+      </w:pPr>
+      <w:r>
+        <w:t>descrizione corta e lunga nelle prime due colonne del riepilogo e della stampa;</w:t>
+      </w:r>
+    </w:p>
+    <w:p>
+      <w:pPr>
+        <w:pStyle w:val="Paragrafoelenco"/>
+        <w:numPr>
+          <w:ilvl w:val="0"/>
+          <w:numId w:val="6"/>
+        </w:numPr>
+      </w:pPr>
+      <w:r>
+        <w:t>salvataggio automatico offerta in fase di visualizzazione riepilogo (allo scopo di generare un protocollo);</w:t>
+      </w:r>
+    </w:p>
+    <w:p>
+      <w:pPr>
+        <w:pStyle w:val="Paragrafoelenco"/>
+        <w:numPr>
+          <w:ilvl w:val="0"/>
+          <w:numId w:val="6"/>
+        </w:numPr>
+      </w:pPr>
+      <w:r>
+        <w:t>formattazione importi con separatore migliaia;</w:t>
+      </w:r>
+    </w:p>
+    <w:p>
+      <w:pPr>
+        <w:pStyle w:val="Paragrafoelenco"/>
+        <w:numPr>
+          <w:ilvl w:val="0"/>
+          <w:numId w:val="6"/>
+        </w:numPr>
+      </w:pPr>
+      <w:r>
+        <w:t>creazione e salvataggio pdf in fase di salvataggio offerta; </w:t>
+      </w:r>
+    </w:p>
+    <w:p>
+      <w:pPr>
+        <w:pStyle w:val="Paragrafoelenco"/>
+        <w:numPr>
+          <w:ilvl w:val="0"/>
+          <w:numId w:val="6"/>
+        </w:numPr>
+      </w:pPr>
+      <w:r>
+        <w:t xml:space="preserve">nome file pdf: </w:t>
+      </w:r>
+      <w:proofErr w:type="spellStart"/>
+      <w:r>
+        <w:t>Offerta_</w:t>
+      </w:r>
+      <w:proofErr w:type="spellEnd"/>
+      <w:r>
+        <w:t>&lt;numero lavorazione&gt;</w:t>
+      </w:r>
+    </w:p>
+    <w:p>
+      <w:pPr>
+        <w:pStyle w:val="Paragrafoelenco"/>
+        <w:numPr>
+          <w:ilvl w:val="0"/>
+          <w:numId w:val="6"/>
+        </w:numPr>
+      </w:pPr>
+      <w:r>
+        <w:t>in fase di creazione/modifica evento non è più possibile passare da un sottotipo risorsa ad un altro </w:t>
+      </w:r>
+    </w:p>
+    <w:p>
+      <w:pPr>
+        <w:pStyle w:val="Paragrafoelenco"/>
+      </w:pPr>
+      <w:r>
+        <w:t>Es. se sto creando un evento per un dipendente non visualizzerò più nell'elenco le tipologie regie o extra; se sto creando un evento per regie o extra non visualizzerò più i dipendenti.</w:t>
+      </w:r>
+    </w:p>
+    <w:p>
+      <w:pPr>
+        <w:pStyle w:val="Paragrafoelenco"/>
+        <w:numPr>
+          <w:ilvl w:val="0"/>
+          <w:numId w:val="6"/>
+        </w:numPr>
+      </w:pPr>
+      <w:r>
+        <w:t xml:space="preserve">Aggiustamenti layout Pagina Articoli </w:t>
+      </w:r>
+    </w:p>
+    <w:p>
+      <w:pPr>
+        <w:pStyle w:val="Paragrafoelenco"/>
+        <w:numPr>
+          <w:ilvl w:val="0"/>
+          <w:numId w:val="6"/>
+        </w:numPr>
+      </w:pPr>
+      <w:r>
+        <w:t>Aggiustamento nomi campi Pagina Protocolli</w:t>
+      </w:r>
+    </w:p>
+    <w:p>
+      <w:pPr>
+        <w:pStyle w:val="Sottotitolo"/>
+      </w:pPr>
+    </w:p>
+    <w:p>
+      <w:pPr>
+        <w:pStyle w:val="Sottotitolo"/>
+      </w:pPr>
+      <w:r>
+        <w:t>Versione1.18 del 07/04/2019</w:t>
+      </w:r>
+    </w:p>
+    <w:p>
+      <w:pPr>
+        <w:pStyle w:val="Paragrafoelenco"/>
+        <w:numPr>
+          <w:ilvl w:val="0"/>
+          <w:numId w:val="6"/>
+        </w:numPr>
+      </w:pPr>
+      <w:r>
+        <w:t>Aggiunti campi Data Inizio Lavorazione e Produzione alla tabella Protocollo</w:t>
+      </w:r>
+    </w:p>
+    <w:p>
+      <w:pPr>
+        <w:pStyle w:val="Paragrafoelenco"/>
+        <w:numPr>
+          <w:ilvl w:val="0"/>
+          <w:numId w:val="6"/>
+        </w:numPr>
+      </w:pPr>
+      <w:r>
+        <w:t>Aggiunti campi ricerca Genere Gruppo e Sottogruppo alla pagina Articoli</w:t>
+      </w:r>
+    </w:p>
+    <w:p>
+      <w:pPr>
+        <w:pStyle w:val="Paragrafoelenco"/>
+        <w:numPr>
+          <w:ilvl w:val="0"/>
+          <w:numId w:val="6"/>
+        </w:numPr>
+      </w:pPr>
+      <w:r>
+        <w:t>Aumentata altezza Descrizione Lunga in pagina Articoli</w:t>
+      </w:r>
+    </w:p>
+    <w:p>
+      <w:pPr>
+        <w:pStyle w:val="Paragrafoelenco"/>
+        <w:numPr>
+          <w:ilvl w:val="0"/>
+          <w:numId w:val="6"/>
+        </w:numPr>
+      </w:pPr>
+      <w:r>
+        <w:t>Invertito ordine Descrizione Breve - Descrizione Lunga in tutte le schermate degli Articoli</w:t>
+      </w:r>
+    </w:p>
+    <w:p>
+      <w:pPr>
+        <w:pStyle w:val="Paragrafoelenco"/>
+        <w:numPr>
+          <w:ilvl w:val="0"/>
+          <w:numId w:val="6"/>
+        </w:numPr>
+      </w:pPr>
+      <w:r>
+        <w:t>Aggiunto campo descrizione agli Articoli Associati</w:t>
+      </w:r>
+    </w:p>
+    <w:p>
+      <w:pPr>
+        <w:pStyle w:val="Paragrafoelenco"/>
+        <w:numPr>
+          <w:ilvl w:val="0"/>
+          <w:numId w:val="6"/>
+        </w:numPr>
+      </w:pPr>
+      <w:r>
+        <w:t>Aggiunta ricerca Codice Lavorazione dalla tabella Agenda su pagina Protocollo</w:t>
       </w:r>
     </w:p>
     <w:p/>
@@ -913,19 +1689,39 @@
         <w:pStyle w:val="Sottotitolo"/>
       </w:pPr>
       <w:r>
-        <w:t>Versione1.27 del 05/05/2019</w:t>
-      </w:r>
-    </w:p>
-    <w:p>
-      <w:pPr>
-        <w:pStyle w:val="Paragrafoelenco"/>
-        <w:numPr>
-          <w:ilvl w:val="0"/>
-          <w:numId w:val="15"/>
-        </w:numPr>
-      </w:pPr>
-      <w:r>
-        <w:t>Aggiunta Lavorazione</w:t>
+        <w:t>Versione1.17 del 01/04/2019</w:t>
+      </w:r>
+    </w:p>
+    <w:p>
+      <w:pPr>
+        <w:pStyle w:val="Paragrafoelenco"/>
+        <w:numPr>
+          <w:ilvl w:val="0"/>
+          <w:numId w:val="5"/>
+        </w:numPr>
+      </w:pPr>
+      <w:r>
+        <w:t xml:space="preserve">Modificata grafica </w:t>
+      </w:r>
+      <w:proofErr w:type="spellStart"/>
+      <w:r>
+        <w:t>Tab</w:t>
+      </w:r>
+      <w:proofErr w:type="spellEnd"/>
+      <w:r>
+        <w:t xml:space="preserve"> Offerta</w:t>
+      </w:r>
+    </w:p>
+    <w:p>
+      <w:pPr>
+        <w:pStyle w:val="Paragrafoelenco"/>
+        <w:numPr>
+          <w:ilvl w:val="0"/>
+          <w:numId w:val="5"/>
+        </w:numPr>
+      </w:pPr>
+      <w:r>
+        <w:t>Campi Produzione e Luogo modificabili su evento in fase di Offerta</w:t>
       </w:r>
     </w:p>
     <w:p>
@@ -939,27 +1735,31 @@
       </w:pPr>
       <w:r>
         <w:lastRenderedPageBreak/>
-        <w:t>Versione1.26 del 27/04/2019</w:t>
-      </w:r>
-    </w:p>
-    <w:p>
-      <w:pPr>
-        <w:pStyle w:val="Paragrafoelenco"/>
-        <w:numPr>
-          <w:ilvl w:val="0"/>
-          <w:numId w:val="14"/>
-        </w:numPr>
-      </w:pPr>
-      <w:r>
-        <w:t>Aggiunta Gestione Password di accesso dimenticata con generazione nuova password ed  invio</w:t>
-      </w:r>
-    </w:p>
-    <w:p>
-      <w:pPr>
-        <w:pStyle w:val="Paragrafoelenco"/>
-      </w:pPr>
-      <w:r>
-        <w:t xml:space="preserve"> e-mail.</w:t>
+        <w:t>Versione1.16 del 30/03/2019</w:t>
+      </w:r>
+    </w:p>
+    <w:p>
+      <w:pPr>
+        <w:pStyle w:val="Paragrafoelenco"/>
+        <w:numPr>
+          <w:ilvl w:val="0"/>
+          <w:numId w:val="4"/>
+        </w:numPr>
+      </w:pPr>
+      <w:r>
+        <w:t>Gestione concorrenza uso Tender (non è possibile utilizzare lo stesso tendere su più eventi nello stesso giorno)</w:t>
+      </w:r>
+    </w:p>
+    <w:p>
+      <w:pPr>
+        <w:pStyle w:val="Paragrafoelenco"/>
+        <w:numPr>
+          <w:ilvl w:val="0"/>
+          <w:numId w:val="4"/>
+        </w:numPr>
+      </w:pPr>
+      <w:r>
+        <w:t>Validazione dei campi appuntamento prima della trasformazione in Offerta (prima era possibile passare in stato Offerta senza valorizzarli).</w:t>
       </w:r>
     </w:p>
     <w:p>
@@ -972,683 +1772,7 @@
         <w:pStyle w:val="Sottotitolo"/>
       </w:pPr>
       <w:r>
-        <w:t>Versione1.25 del 24/04/2019</w:t>
-      </w:r>
-    </w:p>
-    <w:p>
-      <w:pPr>
-        <w:pStyle w:val="Paragrafoelenco"/>
-        <w:numPr>
-          <w:ilvl w:val="0"/>
-          <w:numId w:val="14"/>
-        </w:numPr>
-      </w:pPr>
-      <w:r>
-        <w:t>Aggiunta Gestione Utenti (menù in alto a destra Gestione Utenze/Utenti)</w:t>
-      </w:r>
-    </w:p>
-    <w:p>
-      <w:pPr>
-        <w:pStyle w:val="Sottotitolo"/>
-      </w:pPr>
-    </w:p>
-    <w:p>
-      <w:pPr>
-        <w:pStyle w:val="Sottotitolo"/>
-      </w:pPr>
-      <w:r>
-        <w:t>Versione1.24 del 22/04/2019</w:t>
-      </w:r>
-    </w:p>
-    <w:p>
-      <w:pPr>
-        <w:pStyle w:val="Paragrafoelenco"/>
-        <w:numPr>
-          <w:ilvl w:val="0"/>
-          <w:numId w:val="13"/>
-        </w:numPr>
-      </w:pPr>
-      <w:r>
-        <w:t>Riorganizzazione menù</w:t>
-      </w:r>
-    </w:p>
-    <w:p>
-      <w:pPr>
-        <w:pStyle w:val="Paragrafoelenco"/>
-        <w:numPr>
-          <w:ilvl w:val="0"/>
-          <w:numId w:val="13"/>
-        </w:numPr>
-      </w:pPr>
-      <w:r>
-        <w:t>Aggiunta gestione Tabella Qualifiche Personale</w:t>
-      </w:r>
-    </w:p>
-    <w:p>
-      <w:pPr>
-        <w:pStyle w:val="Paragrafoelenco"/>
-        <w:numPr>
-          <w:ilvl w:val="0"/>
-          <w:numId w:val="13"/>
-        </w:numPr>
-      </w:pPr>
-      <w:r>
-        <w:t>Aggiunta gestione Tabella Tipologie Clienti/Fornitori</w:t>
-      </w:r>
-    </w:p>
-    <w:p>
-      <w:pPr>
-        <w:pStyle w:val="Paragrafoelenco"/>
-        <w:numPr>
-          <w:ilvl w:val="0"/>
-          <w:numId w:val="13"/>
-        </w:numPr>
-      </w:pPr>
-      <w:r>
-        <w:t>Aggiunta gestione Tabella Tipi Protocolli</w:t>
-      </w:r>
-    </w:p>
-    <w:p>
-      <w:pPr>
-        <w:pStyle w:val="Paragrafoelenco"/>
-        <w:numPr>
-          <w:ilvl w:val="0"/>
-          <w:numId w:val="13"/>
-        </w:numPr>
-      </w:pPr>
-      <w:r>
-        <w:t>Aggiunta gestione Tabella Tipi Lavorazione</w:t>
-      </w:r>
-    </w:p>
-    <w:p>
-      <w:pPr>
-        <w:pStyle w:val="Paragrafoelenco"/>
-        <w:numPr>
-          <w:ilvl w:val="0"/>
-          <w:numId w:val="13"/>
-        </w:numPr>
-      </w:pPr>
-      <w:r>
-        <w:t>Aggiunti nuovi colori per Intestazione Colonne agenda</w:t>
-      </w:r>
-      <w:r>
-        <w:t xml:space="preserve"> </w:t>
-      </w:r>
-      <w:r>
-        <w:t>da menù Tabelle/Colonne Agenda</w:t>
-      </w:r>
-    </w:p>
-    <w:p>
-      <w:pPr>
-        <w:pStyle w:val="Paragrafoelenco"/>
-        <w:numPr>
-          <w:ilvl w:val="0"/>
-          <w:numId w:val="13"/>
-        </w:numPr>
-      </w:pPr>
-      <w:r>
-        <w:t xml:space="preserve">Aggiunta possibilità di ordinare le colonne agenda </w:t>
-      </w:r>
-      <w:r>
-        <w:t xml:space="preserve">da menù Tabelle/Colonne Agenda tramite il nuovo campo Ordinamento </w:t>
-      </w:r>
-      <w:r>
-        <w:t>(</w:t>
-      </w:r>
-      <w:r>
-        <w:t xml:space="preserve">la modifica non è </w:t>
-      </w:r>
-      <w:r>
-        <w:t>ancora visibile dall'agenda)</w:t>
-      </w:r>
-    </w:p>
-    <w:p>
-      <w:pPr>
-        <w:pStyle w:val="Paragrafoelenco"/>
-        <w:numPr>
-          <w:ilvl w:val="0"/>
-          <w:numId w:val="13"/>
-        </w:numPr>
-      </w:pPr>
-      <w:r>
-        <w:t xml:space="preserve">Aggiunti nuovi parametri da </w:t>
-      </w:r>
-      <w:proofErr w:type="spellStart"/>
-      <w:r>
-        <w:t>Tabelle\Configurazione</w:t>
-      </w:r>
-      <w:proofErr w:type="spellEnd"/>
-      <w:r>
-        <w:t xml:space="preserve"> (</w:t>
-      </w:r>
-      <w:proofErr w:type="spellStart"/>
-      <w:r>
-        <w:t>GIORNI_PAGAMENTO</w:t>
-      </w:r>
-      <w:proofErr w:type="spellEnd"/>
-      <w:r>
-        <w:t>, BANCA da 01 a 04 e IBAN da 01 a 04)</w:t>
-      </w:r>
-    </w:p>
-    <w:p>
-      <w:pPr>
-        <w:pStyle w:val="Sottotitolo"/>
-      </w:pPr>
-    </w:p>
-    <w:p>
-      <w:pPr>
-        <w:pStyle w:val="Sottotitolo"/>
-      </w:pPr>
-      <w:r>
-        <w:t>Versione1.23 del 18/04/2019</w:t>
-      </w:r>
-    </w:p>
-    <w:p>
-      <w:pPr>
-        <w:pStyle w:val="Paragrafoelenco"/>
-        <w:numPr>
-          <w:ilvl w:val="0"/>
-          <w:numId w:val="12"/>
-        </w:numPr>
-      </w:pPr>
-      <w:r>
-        <w:t xml:space="preserve">Aggiunta pagina di gestione valori di configurazione (es. campi IVA, IBAN, indirizzi </w:t>
-      </w:r>
-      <w:proofErr w:type="spellStart"/>
-      <w:r>
-        <w:t>etc</w:t>
-      </w:r>
-      <w:proofErr w:type="spellEnd"/>
-      <w:r>
-        <w:t xml:space="preserve"> </w:t>
-      </w:r>
-      <w:proofErr w:type="spellStart"/>
-      <w:r>
-        <w:t>etc</w:t>
-      </w:r>
-      <w:proofErr w:type="spellEnd"/>
-      <w:r>
-        <w:t xml:space="preserve">), da menu </w:t>
-      </w:r>
-      <w:proofErr w:type="spellStart"/>
-      <w:r>
-        <w:t>TABELLE\Gestione</w:t>
-      </w:r>
-      <w:proofErr w:type="spellEnd"/>
-      <w:r>
-        <w:t xml:space="preserve"> Configurazione</w:t>
-      </w:r>
-    </w:p>
-    <w:p>
-      <w:pPr>
-        <w:pStyle w:val="Sottotitolo"/>
-      </w:pPr>
-    </w:p>
-    <w:p>
-      <w:pPr>
-        <w:pStyle w:val="Sottotitolo"/>
-      </w:pPr>
-      <w:r>
-        <w:t>Versione1.22 del 14/04/2019</w:t>
-      </w:r>
-    </w:p>
-    <w:p>
-      <w:pPr>
-        <w:pStyle w:val="Paragrafoelenco"/>
-        <w:numPr>
-          <w:ilvl w:val="0"/>
-          <w:numId w:val="11"/>
-        </w:numPr>
-      </w:pPr>
-      <w:r>
-        <w:t>Salvataggio e modifica Note Offerta</w:t>
-      </w:r>
-    </w:p>
-    <w:p>
-      <w:pPr>
-        <w:pStyle w:val="Sottotitolo"/>
-      </w:pPr>
-    </w:p>
-    <w:p>
-      <w:pPr>
-        <w:pStyle w:val="Sottotitolo"/>
-      </w:pPr>
-      <w:r>
-        <w:t>Versione1.21 del 13/04/2019</w:t>
-      </w:r>
-    </w:p>
-    <w:p>
-      <w:pPr>
-        <w:pStyle w:val="Paragrafoelenco"/>
-        <w:numPr>
-          <w:ilvl w:val="0"/>
-          <w:numId w:val="10"/>
-        </w:numPr>
-      </w:pPr>
-      <w:r>
-        <w:t>Pagina protocollo sistemato layout ricerca</w:t>
-      </w:r>
-    </w:p>
-    <w:p>
-      <w:pPr>
-        <w:pStyle w:val="Paragrafoelenco"/>
-        <w:numPr>
-          <w:ilvl w:val="0"/>
-          <w:numId w:val="10"/>
-        </w:numPr>
-      </w:pPr>
-      <w:r>
-        <w:t>Pagina protocollo, in apertura visualizza gli ultimi protocolli automaticamente</w:t>
-      </w:r>
-    </w:p>
-    <w:p>
-      <w:pPr>
-        <w:pStyle w:val="Paragrafoelenco"/>
-        <w:numPr>
-          <w:ilvl w:val="0"/>
-          <w:numId w:val="10"/>
-        </w:numPr>
-      </w:pPr>
-      <w:r>
-        <w:t>Iva recuperata da tabella e non più dal singolo articolo</w:t>
-      </w:r>
-    </w:p>
-    <w:p>
-      <w:pPr>
-        <w:pStyle w:val="Paragrafoelenco"/>
-        <w:numPr>
-          <w:ilvl w:val="0"/>
-          <w:numId w:val="10"/>
-        </w:numPr>
-      </w:pPr>
-      <w:r>
-        <w:t xml:space="preserve">Aggiunta immagine </w:t>
-      </w:r>
-      <w:proofErr w:type="spellStart"/>
-      <w:r>
-        <w:t>footer</w:t>
-      </w:r>
-      <w:proofErr w:type="spellEnd"/>
-      <w:r>
-        <w:t xml:space="preserve"> riepilogo offerta</w:t>
-      </w:r>
-    </w:p>
-    <w:p>
-      <w:pPr>
-        <w:pStyle w:val="Sottotitolo"/>
-      </w:pPr>
-    </w:p>
-    <w:p>
-      <w:pPr>
-        <w:pStyle w:val="Sottotitolo"/>
-      </w:pPr>
-      <w:r>
-        <w:t>Versione1.20 del 11/04/2019</w:t>
-      </w:r>
-    </w:p>
-    <w:p>
-      <w:pPr>
-        <w:pStyle w:val="Paragrafoelenco"/>
-        <w:numPr>
-          <w:ilvl w:val="0"/>
-          <w:numId w:val="9"/>
-        </w:numPr>
-      </w:pPr>
-      <w:r>
-        <w:t>Pagina Offerta, risolto malfunzionamento ordinamento articoli</w:t>
-      </w:r>
-    </w:p>
-    <w:p>
-      <w:pPr>
-        <w:pStyle w:val="Paragrafoelenco"/>
-        <w:numPr>
-          <w:ilvl w:val="0"/>
-          <w:numId w:val="9"/>
-        </w:numPr>
-      </w:pPr>
-      <w:r>
-        <w:t xml:space="preserve">Popolato </w:t>
-      </w:r>
-      <w:proofErr w:type="spellStart"/>
-      <w:r>
-        <w:t>footer</w:t>
-      </w:r>
-      <w:proofErr w:type="spellEnd"/>
-      <w:r>
-        <w:t xml:space="preserve"> riepilogo offerta con i dati del cliente</w:t>
-      </w:r>
-    </w:p>
-    <w:p>
-      <w:pPr>
-        <w:pStyle w:val="Paragrafoelenco"/>
-        <w:numPr>
-          <w:ilvl w:val="0"/>
-          <w:numId w:val="9"/>
-        </w:numPr>
-      </w:pPr>
-      <w:r>
-        <w:t>Pagina Protocollo, aggiunto campo di ricerca "Lavorazione"</w:t>
-      </w:r>
-    </w:p>
-    <w:p>
-      <w:pPr>
-        <w:pStyle w:val="Paragrafoelenco"/>
-        <w:numPr>
-          <w:ilvl w:val="0"/>
-          <w:numId w:val="9"/>
-        </w:numPr>
-      </w:pPr>
-      <w:r>
-        <w:lastRenderedPageBreak/>
-        <w:t>Pagina Protocollo, aggiunta selezione con calendari a scomparsa sui campi Data</w:t>
-      </w:r>
-    </w:p>
-    <w:p>
-      <w:pPr>
-        <w:pStyle w:val="Sottotitolo"/>
-      </w:pPr>
-    </w:p>
-    <w:p>
-      <w:pPr>
-        <w:pStyle w:val="Sottotitolo"/>
-      </w:pPr>
-      <w:r>
-        <w:t>Versione1.19 del 09/04/2019</w:t>
-      </w:r>
-    </w:p>
-    <w:p>
-      <w:pPr>
-        <w:pStyle w:val="Paragrafoelenco"/>
-        <w:numPr>
-          <w:ilvl w:val="0"/>
-          <w:numId w:val="6"/>
-        </w:numPr>
-      </w:pPr>
-      <w:r>
-        <w:t>correzione bug tender: modificando un evento che conteneva uno o più tender il salvataggio falliva perché i tender risultavano già impiegati; </w:t>
-      </w:r>
-    </w:p>
-    <w:p>
-      <w:pPr>
-        <w:pStyle w:val="Paragrafoelenco"/>
-        <w:numPr>
-          <w:ilvl w:val="0"/>
-          <w:numId w:val="6"/>
-        </w:numPr>
-      </w:pPr>
-      <w:r>
-        <w:t xml:space="preserve">layout offerta: aumento altezza articoli e sistemazione </w:t>
-      </w:r>
-      <w:proofErr w:type="spellStart"/>
-      <w:r>
-        <w:t>popup</w:t>
-      </w:r>
-      <w:proofErr w:type="spellEnd"/>
-      <w:r>
-        <w:t>;</w:t>
-      </w:r>
-    </w:p>
-    <w:p>
-      <w:pPr>
-        <w:pStyle w:val="Paragrafoelenco"/>
-        <w:numPr>
-          <w:ilvl w:val="0"/>
-          <w:numId w:val="6"/>
-        </w:numPr>
-      </w:pPr>
-      <w:r>
-        <w:t>ordinamento articoli in base a prezzo; </w:t>
-      </w:r>
-    </w:p>
-    <w:p>
-      <w:pPr>
-        <w:pStyle w:val="Paragrafoelenco"/>
-        <w:numPr>
-          <w:ilvl w:val="0"/>
-          <w:numId w:val="6"/>
-        </w:numPr>
-      </w:pPr>
-      <w:r>
-        <w:t>descrizione corta e lunga nelle prime due colonne del riepilogo e della stampa;</w:t>
-      </w:r>
-    </w:p>
-    <w:p>
-      <w:pPr>
-        <w:pStyle w:val="Paragrafoelenco"/>
-        <w:numPr>
-          <w:ilvl w:val="0"/>
-          <w:numId w:val="6"/>
-        </w:numPr>
-      </w:pPr>
-      <w:r>
-        <w:t>salvataggio automatico offerta in fase di visualizzazione riepilogo (allo scopo di generare un protocollo);</w:t>
-      </w:r>
-    </w:p>
-    <w:p>
-      <w:pPr>
-        <w:pStyle w:val="Paragrafoelenco"/>
-        <w:numPr>
-          <w:ilvl w:val="0"/>
-          <w:numId w:val="6"/>
-        </w:numPr>
-      </w:pPr>
-      <w:r>
-        <w:t>formattazione importi con separatore migliaia;</w:t>
-      </w:r>
-    </w:p>
-    <w:p>
-      <w:pPr>
-        <w:pStyle w:val="Paragrafoelenco"/>
-        <w:numPr>
-          <w:ilvl w:val="0"/>
-          <w:numId w:val="6"/>
-        </w:numPr>
-      </w:pPr>
-      <w:r>
-        <w:t>creazione e salvataggio pdf in fase di salvataggio offerta; </w:t>
-      </w:r>
-    </w:p>
-    <w:p>
-      <w:pPr>
-        <w:pStyle w:val="Paragrafoelenco"/>
-        <w:numPr>
-          <w:ilvl w:val="0"/>
-          <w:numId w:val="6"/>
-        </w:numPr>
-      </w:pPr>
-      <w:r>
-        <w:t xml:space="preserve">nome file pdf: </w:t>
-      </w:r>
-      <w:proofErr w:type="spellStart"/>
-      <w:r>
-        <w:t>Offerta_</w:t>
-      </w:r>
-      <w:proofErr w:type="spellEnd"/>
-      <w:r>
-        <w:t>&lt;numero lavorazione&gt;</w:t>
-      </w:r>
-    </w:p>
-    <w:p>
-      <w:pPr>
-        <w:pStyle w:val="Paragrafoelenco"/>
-        <w:numPr>
-          <w:ilvl w:val="0"/>
-          <w:numId w:val="6"/>
-        </w:numPr>
-      </w:pPr>
-      <w:r>
-        <w:t>in fase di creazione/modifica evento non è più possibile passare da un sottotipo risorsa ad un altro </w:t>
-      </w:r>
-    </w:p>
-    <w:p>
-      <w:pPr>
-        <w:pStyle w:val="Paragrafoelenco"/>
-      </w:pPr>
-      <w:r>
-        <w:t>Es. se sto creando un evento per un dipendente non visualizzerò più nell'elenco le tipologie regie o extra; se sto creando un evento per regie o extra non visualizzerò più i dipendenti.</w:t>
-      </w:r>
-    </w:p>
-    <w:p>
-      <w:pPr>
-        <w:pStyle w:val="Paragrafoelenco"/>
-        <w:numPr>
-          <w:ilvl w:val="0"/>
-          <w:numId w:val="6"/>
-        </w:numPr>
-      </w:pPr>
-      <w:r>
-        <w:t xml:space="preserve">Aggiustamenti layout Pagina Articoli </w:t>
-      </w:r>
-    </w:p>
-    <w:p>
-      <w:pPr>
-        <w:pStyle w:val="Paragrafoelenco"/>
-        <w:numPr>
-          <w:ilvl w:val="0"/>
-          <w:numId w:val="6"/>
-        </w:numPr>
-      </w:pPr>
-      <w:r>
-        <w:t>Aggiustamento nomi campi Pagina Protocolli</w:t>
-      </w:r>
-    </w:p>
-    <w:p>
-      <w:pPr>
-        <w:pStyle w:val="Sottotitolo"/>
-      </w:pPr>
-    </w:p>
-    <w:p>
-      <w:pPr>
-        <w:pStyle w:val="Sottotitolo"/>
-      </w:pPr>
-      <w:r>
-        <w:t>Versione1.18 del 07/04/2019</w:t>
-      </w:r>
-    </w:p>
-    <w:p>
-      <w:pPr>
-        <w:pStyle w:val="Paragrafoelenco"/>
-        <w:numPr>
-          <w:ilvl w:val="0"/>
-          <w:numId w:val="6"/>
-        </w:numPr>
-      </w:pPr>
-      <w:r>
-        <w:t>Aggiunti campi Data Inizio Lavorazione e Produzione alla tabella Protocollo</w:t>
-      </w:r>
-    </w:p>
-    <w:p>
-      <w:pPr>
-        <w:pStyle w:val="Paragrafoelenco"/>
-        <w:numPr>
-          <w:ilvl w:val="0"/>
-          <w:numId w:val="6"/>
-        </w:numPr>
-      </w:pPr>
-      <w:r>
-        <w:t>Aggiunti campi ricerca Genere Gruppo e Sottogruppo alla pagina Articoli</w:t>
-      </w:r>
-    </w:p>
-    <w:p>
-      <w:pPr>
-        <w:pStyle w:val="Paragrafoelenco"/>
-        <w:numPr>
-          <w:ilvl w:val="0"/>
-          <w:numId w:val="6"/>
-        </w:numPr>
-      </w:pPr>
-      <w:r>
-        <w:t>Aumentata altezza Descrizione Lunga in pagina Articoli</w:t>
-      </w:r>
-    </w:p>
-    <w:p>
-      <w:pPr>
-        <w:pStyle w:val="Paragrafoelenco"/>
-        <w:numPr>
-          <w:ilvl w:val="0"/>
-          <w:numId w:val="6"/>
-        </w:numPr>
-      </w:pPr>
-      <w:r>
-        <w:t>Invertito ordine Descrizione Breve - Descrizione Lunga in tutte le schermate degli Articoli</w:t>
-      </w:r>
-    </w:p>
-    <w:p>
-      <w:pPr>
-        <w:pStyle w:val="Paragrafoelenco"/>
-        <w:numPr>
-          <w:ilvl w:val="0"/>
-          <w:numId w:val="6"/>
-        </w:numPr>
-      </w:pPr>
-      <w:r>
-        <w:t>Aggiunto campo descrizione agli Articoli Associati</w:t>
-      </w:r>
-    </w:p>
-    <w:p>
-      <w:pPr>
-        <w:pStyle w:val="Paragrafoelenco"/>
-        <w:numPr>
-          <w:ilvl w:val="0"/>
-          <w:numId w:val="6"/>
-        </w:numPr>
-      </w:pPr>
-      <w:r>
-        <w:t>Aggiunta ricerca Codice Lavorazione dalla tabella Agenda su pagina Protocollo</w:t>
-      </w:r>
-    </w:p>
-    <w:p/>
-    <w:p>
-      <w:pPr>
-        <w:pStyle w:val="Sottotitolo"/>
-      </w:pPr>
-      <w:r>
-        <w:t>Versione1.17 del 01/04/2019</w:t>
-      </w:r>
-    </w:p>
-    <w:p>
-      <w:pPr>
-        <w:pStyle w:val="Paragrafoelenco"/>
-        <w:numPr>
-          <w:ilvl w:val="0"/>
-          <w:numId w:val="5"/>
-        </w:numPr>
-      </w:pPr>
-      <w:r>
-        <w:t xml:space="preserve">Modificata grafica </w:t>
-      </w:r>
-      <w:proofErr w:type="spellStart"/>
-      <w:r>
-        <w:t>Tab</w:t>
-      </w:r>
-      <w:proofErr w:type="spellEnd"/>
-      <w:r>
-        <w:t xml:space="preserve"> Offerta</w:t>
-      </w:r>
-    </w:p>
-    <w:p>
-      <w:pPr>
-        <w:pStyle w:val="Paragrafoelenco"/>
-        <w:numPr>
-          <w:ilvl w:val="0"/>
-          <w:numId w:val="5"/>
-        </w:numPr>
-      </w:pPr>
-      <w:r>
-        <w:t>Campi Produzione e Luogo modificabili su evento in fase di Offerta</w:t>
-      </w:r>
-    </w:p>
-    <w:p>
-      <w:pPr>
-        <w:pStyle w:val="Sottotitolo"/>
-      </w:pPr>
-    </w:p>
-    <w:p>
-      <w:pPr>
-        <w:pStyle w:val="Sottotitolo"/>
-      </w:pPr>
-      <w:r>
-        <w:t>Versione1.16 del 30/03/2019</w:t>
+        <w:t>Versione1.15 del 28/03/2019</w:t>
       </w:r>
     </w:p>
     <w:p>
@@ -1660,7 +1784,7 @@
         </w:numPr>
       </w:pPr>
       <w:r>
-        <w:t>Gestione concorrenza uso Tender (non è possibile utilizzare lo stesso tendere su più eventi nello stesso giorno)</w:t>
+        <w:t>Campo nota ingrandito su Agenda</w:t>
       </w:r>
     </w:p>
     <w:p>
@@ -1672,44 +1796,6 @@
         </w:numPr>
       </w:pPr>
       <w:r>
-        <w:t>Validazione dei campi appuntamento prima della trasformazione in Offerta (prima era possibile passare in stato Offerta senza valorizzarli).</w:t>
-      </w:r>
-    </w:p>
-    <w:p>
-      <w:pPr>
-        <w:pStyle w:val="Sottotitolo"/>
-      </w:pPr>
-    </w:p>
-    <w:p>
-      <w:pPr>
-        <w:pStyle w:val="Sottotitolo"/>
-      </w:pPr>
-      <w:r>
-        <w:t>Versione1.15 del 28/03/2019</w:t>
-      </w:r>
-    </w:p>
-    <w:p>
-      <w:pPr>
-        <w:pStyle w:val="Paragrafoelenco"/>
-        <w:numPr>
-          <w:ilvl w:val="0"/>
-          <w:numId w:val="4"/>
-        </w:numPr>
-      </w:pPr>
-      <w:r>
-        <w:t>Campo nota ingrandito su Agenda</w:t>
-      </w:r>
-    </w:p>
-    <w:p>
-      <w:pPr>
-        <w:pStyle w:val="Paragrafoelenco"/>
-        <w:numPr>
-          <w:ilvl w:val="0"/>
-          <w:numId w:val="4"/>
-        </w:numPr>
-      </w:pPr>
-      <w:r>
-        <w:lastRenderedPageBreak/>
         <w:t xml:space="preserve">Disabilitata eliminazione da </w:t>
       </w:r>
       <w:proofErr w:type="spellStart"/>
@@ -2732,6 +2818,119 @@
     </w:lvl>
   </w:abstractNum>
   <w:abstractNum w:abstractNumId="6">
+    <w:nsid w:val="1C1D3EC7"/>
+    <w:multiLevelType w:val="hybridMultilevel"/>
+    <w:tmpl w:val="46524542"/>
+    <w:lvl w:ilvl="0" w:tplc="04100001">
+      <w:start w:val="1"/>
+      <w:numFmt w:val="bullet"/>
+      <w:lvlText w:val=""/>
+      <w:lvlJc w:val="left"/>
+      <w:pPr>
+        <w:ind w:left="720" w:hanging="360"/>
+      </w:pPr>
+      <w:rPr>
+        <w:rFonts w:ascii="Symbol" w:hAnsi="Symbol" w:hint="default"/>
+      </w:rPr>
+    </w:lvl>
+    <w:lvl w:ilvl="1" w:tplc="04100003" w:tentative="1">
+      <w:start w:val="1"/>
+      <w:numFmt w:val="bullet"/>
+      <w:lvlText w:val="o"/>
+      <w:lvlJc w:val="left"/>
+      <w:pPr>
+        <w:ind w:left="1440" w:hanging="360"/>
+      </w:pPr>
+      <w:rPr>
+        <w:rFonts w:ascii="Courier New" w:hAnsi="Courier New" w:cs="Courier New" w:hint="default"/>
+      </w:rPr>
+    </w:lvl>
+    <w:lvl w:ilvl="2" w:tplc="04100005" w:tentative="1">
+      <w:start w:val="1"/>
+      <w:numFmt w:val="bullet"/>
+      <w:lvlText w:val=""/>
+      <w:lvlJc w:val="left"/>
+      <w:pPr>
+        <w:ind w:left="2160" w:hanging="360"/>
+      </w:pPr>
+      <w:rPr>
+        <w:rFonts w:ascii="Wingdings" w:hAnsi="Wingdings" w:hint="default"/>
+      </w:rPr>
+    </w:lvl>
+    <w:lvl w:ilvl="3" w:tplc="04100001" w:tentative="1">
+      <w:start w:val="1"/>
+      <w:numFmt w:val="bullet"/>
+      <w:lvlText w:val=""/>
+      <w:lvlJc w:val="left"/>
+      <w:pPr>
+        <w:ind w:left="2880" w:hanging="360"/>
+      </w:pPr>
+      <w:rPr>
+        <w:rFonts w:ascii="Symbol" w:hAnsi="Symbol" w:hint="default"/>
+      </w:rPr>
+    </w:lvl>
+    <w:lvl w:ilvl="4" w:tplc="04100003" w:tentative="1">
+      <w:start w:val="1"/>
+      <w:numFmt w:val="bullet"/>
+      <w:lvlText w:val="o"/>
+      <w:lvlJc w:val="left"/>
+      <w:pPr>
+        <w:ind w:left="3600" w:hanging="360"/>
+      </w:pPr>
+      <w:rPr>
+        <w:rFonts w:ascii="Courier New" w:hAnsi="Courier New" w:cs="Courier New" w:hint="default"/>
+      </w:rPr>
+    </w:lvl>
+    <w:lvl w:ilvl="5" w:tplc="04100005" w:tentative="1">
+      <w:start w:val="1"/>
+      <w:numFmt w:val="bullet"/>
+      <w:lvlText w:val=""/>
+      <w:lvlJc w:val="left"/>
+      <w:pPr>
+        <w:ind w:left="4320" w:hanging="360"/>
+      </w:pPr>
+      <w:rPr>
+        <w:rFonts w:ascii="Wingdings" w:hAnsi="Wingdings" w:hint="default"/>
+      </w:rPr>
+    </w:lvl>
+    <w:lvl w:ilvl="6" w:tplc="04100001" w:tentative="1">
+      <w:start w:val="1"/>
+      <w:numFmt w:val="bullet"/>
+      <w:lvlText w:val=""/>
+      <w:lvlJc w:val="left"/>
+      <w:pPr>
+        <w:ind w:left="5040" w:hanging="360"/>
+      </w:pPr>
+      <w:rPr>
+        <w:rFonts w:ascii="Symbol" w:hAnsi="Symbol" w:hint="default"/>
+      </w:rPr>
+    </w:lvl>
+    <w:lvl w:ilvl="7" w:tplc="04100003" w:tentative="1">
+      <w:start w:val="1"/>
+      <w:numFmt w:val="bullet"/>
+      <w:lvlText w:val="o"/>
+      <w:lvlJc w:val="left"/>
+      <w:pPr>
+        <w:ind w:left="5760" w:hanging="360"/>
+      </w:pPr>
+      <w:rPr>
+        <w:rFonts w:ascii="Courier New" w:hAnsi="Courier New" w:cs="Courier New" w:hint="default"/>
+      </w:rPr>
+    </w:lvl>
+    <w:lvl w:ilvl="8" w:tplc="04100005" w:tentative="1">
+      <w:start w:val="1"/>
+      <w:numFmt w:val="bullet"/>
+      <w:lvlText w:val=""/>
+      <w:lvlJc w:val="left"/>
+      <w:pPr>
+        <w:ind w:left="6480" w:hanging="360"/>
+      </w:pPr>
+      <w:rPr>
+        <w:rFonts w:ascii="Wingdings" w:hAnsi="Wingdings" w:hint="default"/>
+      </w:rPr>
+    </w:lvl>
+  </w:abstractNum>
+  <w:abstractNum w:abstractNumId="7">
     <w:nsid w:val="1EF84039"/>
     <w:multiLevelType w:val="hybridMultilevel"/>
     <w:tmpl w:val="F964FC96"/>
@@ -2844,7 +3043,7 @@
       </w:rPr>
     </w:lvl>
   </w:abstractNum>
-  <w:abstractNum w:abstractNumId="7">
+  <w:abstractNum w:abstractNumId="8">
     <w:nsid w:val="20E8130C"/>
     <w:multiLevelType w:val="hybridMultilevel"/>
     <w:tmpl w:val="C3E02590"/>
@@ -2957,7 +3156,7 @@
       </w:rPr>
     </w:lvl>
   </w:abstractNum>
-  <w:abstractNum w:abstractNumId="8">
+  <w:abstractNum w:abstractNumId="9">
     <w:nsid w:val="2283438D"/>
     <w:multiLevelType w:val="hybridMultilevel"/>
     <w:tmpl w:val="9566E170"/>
@@ -3070,7 +3269,7 @@
       </w:rPr>
     </w:lvl>
   </w:abstractNum>
-  <w:abstractNum w:abstractNumId="9">
+  <w:abstractNum w:abstractNumId="10">
     <w:nsid w:val="28784626"/>
     <w:multiLevelType w:val="hybridMultilevel"/>
     <w:tmpl w:val="A1861EFA"/>
@@ -3183,7 +3382,7 @@
       </w:rPr>
     </w:lvl>
   </w:abstractNum>
-  <w:abstractNum w:abstractNumId="10">
+  <w:abstractNum w:abstractNumId="11">
     <w:nsid w:val="2BC617E9"/>
     <w:multiLevelType w:val="hybridMultilevel"/>
     <w:tmpl w:val="D0BE9CBE"/>
@@ -3296,7 +3495,7 @@
       </w:rPr>
     </w:lvl>
   </w:abstractNum>
-  <w:abstractNum w:abstractNumId="11">
+  <w:abstractNum w:abstractNumId="12">
     <w:nsid w:val="30C125AB"/>
     <w:multiLevelType w:val="hybridMultilevel"/>
     <w:tmpl w:val="A16C383A"/>
@@ -3409,7 +3608,7 @@
       </w:rPr>
     </w:lvl>
   </w:abstractNum>
-  <w:abstractNum w:abstractNumId="12">
+  <w:abstractNum w:abstractNumId="13">
     <w:nsid w:val="31762D3D"/>
     <w:multiLevelType w:val="hybridMultilevel"/>
     <w:tmpl w:val="722C9B8A"/>
@@ -3522,7 +3721,7 @@
       </w:rPr>
     </w:lvl>
   </w:abstractNum>
-  <w:abstractNum w:abstractNumId="13">
+  <w:abstractNum w:abstractNumId="14">
     <w:nsid w:val="40C0566E"/>
     <w:multiLevelType w:val="hybridMultilevel"/>
     <w:tmpl w:val="1EC27EE8"/>
@@ -3635,7 +3834,7 @@
       </w:rPr>
     </w:lvl>
   </w:abstractNum>
-  <w:abstractNum w:abstractNumId="14">
+  <w:abstractNum w:abstractNumId="15">
     <w:nsid w:val="51242B08"/>
     <w:multiLevelType w:val="hybridMultilevel"/>
     <w:tmpl w:val="26DE84E4"/>
@@ -3748,7 +3947,7 @@
       </w:rPr>
     </w:lvl>
   </w:abstractNum>
-  <w:abstractNum w:abstractNumId="15">
+  <w:abstractNum w:abstractNumId="16">
     <w:nsid w:val="52A5527C"/>
     <w:multiLevelType w:val="hybridMultilevel"/>
     <w:tmpl w:val="5568C82C"/>
@@ -3861,7 +4060,7 @@
       </w:rPr>
     </w:lvl>
   </w:abstractNum>
-  <w:abstractNum w:abstractNumId="16">
+  <w:abstractNum w:abstractNumId="17">
     <w:nsid w:val="56220FD0"/>
     <w:multiLevelType w:val="hybridMultilevel"/>
     <w:tmpl w:val="C56EADB2"/>
@@ -3974,7 +4173,7 @@
       </w:rPr>
     </w:lvl>
   </w:abstractNum>
-  <w:abstractNum w:abstractNumId="17">
+  <w:abstractNum w:abstractNumId="18">
     <w:nsid w:val="57BF0A1D"/>
     <w:multiLevelType w:val="hybridMultilevel"/>
     <w:tmpl w:val="438E05FA"/>
@@ -4087,7 +4286,7 @@
       </w:rPr>
     </w:lvl>
   </w:abstractNum>
-  <w:abstractNum w:abstractNumId="18">
+  <w:abstractNum w:abstractNumId="19">
     <w:nsid w:val="5BEA70B1"/>
     <w:multiLevelType w:val="hybridMultilevel"/>
     <w:tmpl w:val="18E42578"/>
@@ -4200,7 +4399,7 @@
       </w:rPr>
     </w:lvl>
   </w:abstractNum>
-  <w:abstractNum w:abstractNumId="19">
+  <w:abstractNum w:abstractNumId="20">
     <w:nsid w:val="5D6E0C7C"/>
     <w:multiLevelType w:val="hybridMultilevel"/>
     <w:tmpl w:val="49DCDC5C"/>
@@ -4313,7 +4512,7 @@
       </w:rPr>
     </w:lvl>
   </w:abstractNum>
-  <w:abstractNum w:abstractNumId="20">
+  <w:abstractNum w:abstractNumId="21">
     <w:nsid w:val="655416E1"/>
     <w:multiLevelType w:val="multilevel"/>
     <w:tmpl w:val="E55CA81A"/>
@@ -4462,7 +4661,7 @@
       </w:rPr>
     </w:lvl>
   </w:abstractNum>
-  <w:abstractNum w:abstractNumId="21">
+  <w:abstractNum w:abstractNumId="22">
     <w:nsid w:val="6C944328"/>
     <w:multiLevelType w:val="hybridMultilevel"/>
     <w:tmpl w:val="10D40524"/>
@@ -4575,7 +4774,7 @@
       </w:rPr>
     </w:lvl>
   </w:abstractNum>
-  <w:abstractNum w:abstractNumId="22">
+  <w:abstractNum w:abstractNumId="23">
     <w:nsid w:val="6D645323"/>
     <w:multiLevelType w:val="hybridMultilevel"/>
     <w:tmpl w:val="4860DCD4"/>
@@ -4688,7 +4887,7 @@
       </w:rPr>
     </w:lvl>
   </w:abstractNum>
-  <w:abstractNum w:abstractNumId="23">
+  <w:abstractNum w:abstractNumId="24">
     <w:nsid w:val="6E737B1D"/>
     <w:multiLevelType w:val="hybridMultilevel"/>
     <w:tmpl w:val="9DB6FC56"/>
@@ -4801,7 +5000,7 @@
       </w:rPr>
     </w:lvl>
   </w:abstractNum>
-  <w:abstractNum w:abstractNumId="24">
+  <w:abstractNum w:abstractNumId="25">
     <w:nsid w:val="741A5044"/>
     <w:multiLevelType w:val="multilevel"/>
     <w:tmpl w:val="FD729EF6"/>
@@ -4950,7 +5149,7 @@
       </w:rPr>
     </w:lvl>
   </w:abstractNum>
-  <w:abstractNum w:abstractNumId="25">
+  <w:abstractNum w:abstractNumId="26">
     <w:nsid w:val="75DA70F0"/>
     <w:multiLevelType w:val="hybridMultilevel"/>
     <w:tmpl w:val="EE888E56"/>
@@ -5063,7 +5262,7 @@
       </w:rPr>
     </w:lvl>
   </w:abstractNum>
-  <w:abstractNum w:abstractNumId="26">
+  <w:abstractNum w:abstractNumId="27">
     <w:nsid w:val="77CB7AA6"/>
     <w:multiLevelType w:val="hybridMultilevel"/>
     <w:tmpl w:val="F8EAB792"/>
@@ -5176,7 +5375,7 @@
       </w:rPr>
     </w:lvl>
   </w:abstractNum>
-  <w:abstractNum w:abstractNumId="27">
+  <w:abstractNum w:abstractNumId="28">
     <w:nsid w:val="792B2846"/>
     <w:multiLevelType w:val="hybridMultilevel"/>
     <w:tmpl w:val="A27CF27E"/>
@@ -5290,88 +5489,91 @@
     </w:lvl>
   </w:abstractNum>
   <w:num w:numId="1">
-    <w:abstractNumId w:val="12"/>
+    <w:abstractNumId w:val="13"/>
   </w:num>
   <w:num w:numId="2">
+    <w:abstractNumId w:val="15"/>
+  </w:num>
+  <w:num w:numId="3">
     <w:abstractNumId w:val="14"/>
   </w:num>
-  <w:num w:numId="3">
-    <w:abstractNumId w:val="13"/>
-  </w:num>
   <w:num w:numId="4">
-    <w:abstractNumId w:val="27"/>
+    <w:abstractNumId w:val="28"/>
   </w:num>
   <w:num w:numId="5">
     <w:abstractNumId w:val="0"/>
   </w:num>
   <w:num w:numId="6">
-    <w:abstractNumId w:val="15"/>
+    <w:abstractNumId w:val="16"/>
   </w:num>
   <w:num w:numId="7">
-    <w:abstractNumId w:val="7"/>
+    <w:abstractNumId w:val="8"/>
   </w:num>
   <w:num w:numId="8">
+    <w:abstractNumId w:val="21"/>
+  </w:num>
+  <w:num w:numId="9">
     <w:abstractNumId w:val="20"/>
   </w:num>
-  <w:num w:numId="9">
+  <w:num w:numId="10">
+    <w:abstractNumId w:val="11"/>
+  </w:num>
+  <w:num w:numId="11">
+    <w:abstractNumId w:val="12"/>
+  </w:num>
+  <w:num w:numId="12">
+    <w:abstractNumId w:val="27"/>
+  </w:num>
+  <w:num w:numId="13">
     <w:abstractNumId w:val="19"/>
   </w:num>
-  <w:num w:numId="10">
+  <w:num w:numId="14">
     <w:abstractNumId w:val="10"/>
   </w:num>
-  <w:num w:numId="11">
-    <w:abstractNumId w:val="11"/>
-  </w:num>
-  <w:num w:numId="12">
-    <w:abstractNumId w:val="26"/>
-  </w:num>
-  <w:num w:numId="13">
-    <w:abstractNumId w:val="18"/>
-  </w:num>
-  <w:num w:numId="14">
-    <w:abstractNumId w:val="9"/>
-  </w:num>
   <w:num w:numId="15">
-    <w:abstractNumId w:val="21"/>
+    <w:abstractNumId w:val="22"/>
   </w:num>
   <w:num w:numId="16">
     <w:abstractNumId w:val="1"/>
   </w:num>
   <w:num w:numId="17">
-    <w:abstractNumId w:val="6"/>
+    <w:abstractNumId w:val="7"/>
   </w:num>
   <w:num w:numId="18">
-    <w:abstractNumId w:val="23"/>
+    <w:abstractNumId w:val="24"/>
   </w:num>
   <w:num w:numId="19">
     <w:abstractNumId w:val="4"/>
   </w:num>
   <w:num w:numId="20">
-    <w:abstractNumId w:val="17"/>
+    <w:abstractNumId w:val="18"/>
   </w:num>
   <w:num w:numId="21">
     <w:abstractNumId w:val="5"/>
   </w:num>
   <w:num w:numId="22">
-    <w:abstractNumId w:val="16"/>
+    <w:abstractNumId w:val="17"/>
   </w:num>
   <w:num w:numId="23">
     <w:abstractNumId w:val="3"/>
   </w:num>
   <w:num w:numId="24">
-    <w:abstractNumId w:val="24"/>
+    <w:abstractNumId w:val="25"/>
   </w:num>
   <w:num w:numId="25">
     <w:abstractNumId w:val="2"/>
   </w:num>
   <w:num w:numId="26">
-    <w:abstractNumId w:val="22"/>
+    <w:abstractNumId w:val="23"/>
   </w:num>
   <w:num w:numId="27">
-    <w:abstractNumId w:val="25"/>
+    <w:abstractNumId w:val="26"/>
   </w:num>
   <w:num w:numId="28">
-    <w:abstractNumId w:val="8"/>
+    <w:abstractNumId w:val="9"/>
+  </w:num>
+  <w:num w:numId="29">
+    <w:abstractNumId w:val="6"/>
   </w:num>
 </w:numbering>
 </file>
@@ -5564,6 +5766,7 @@
   <w:style w:type="character" w:default="1" w:styleId="Carpredefinitoparagrafo">
     <w:name w:val="Default Paragraph Font"/>
     <w:uiPriority w:val="1"/>
+    <w:semiHidden/>
     <w:unhideWhenUsed/>
   </w:style>
   <w:style w:type="table" w:default="1" w:styleId="Tabellanormale">
@@ -6000,7 +6203,7 @@
   <a:extraClrSchemeLst/>
   <a:extLst>
     <a:ext uri="{05A4C25C-085E-4340-85A3-A5531E510DB2}">
-      <thm15:themeFamily xmlns="" xmlns:thm15="http://schemas.microsoft.com/office/thememl/2012/main" name="Office Theme" id="{62F939B6-93AF-4DB8-9C6B-D6C7DFDC589F}" vid="{4A3C46E8-61CC-4603-A589-7422A47A8E4A}"/>
+      <thm15:themeFamily xmlns:thm15="http://schemas.microsoft.com/office/thememl/2012/main" xmlns="" name="Office Theme" id="{62F939B6-93AF-4DB8-9C6B-D6C7DFDC589F}" vid="{4A3C46E8-61CC-4603-A589-7422A47A8E4A}"/>
     </a:ext>
   </a:extLst>
 </a:theme>

</xml_diff>

<commit_message>
modifica qualifica figura professionale su stampa piano esterno
</commit_message>
<xml_diff>
--- a/VideoSystemWeb/DOCUMENTI/HELP/HELP VIDEOSYSTEM.docx
+++ b/VideoSystemWeb/DOCUMENTI/HELP/HELP VIDEOSYSTEM.docx
@@ -15,6 +15,93 @@
         <w:t>Versione 1.</w:t>
       </w:r>
       <w:r>
+        <w:t>47</w:t>
+      </w:r>
+      <w:r>
+        <w:t xml:space="preserve"> del </w:t>
+      </w:r>
+      <w:r>
+        <w:t>12</w:t>
+      </w:r>
+      <w:r>
+        <w:t>/</w:t>
+      </w:r>
+      <w:r>
+        <w:t>10</w:t>
+      </w:r>
+      <w:r>
+        <w:t>/2019</w:t>
+      </w:r>
+    </w:p>
+    <w:p>
+      <w:pPr>
+        <w:pStyle w:val="Paragrafoelenco"/>
+        <w:numPr>
+          <w:ilvl w:val="0"/>
+          <w:numId w:val="34"/>
+        </w:numPr>
+      </w:pPr>
+      <w:r>
+        <w:t>Aggiunta combo consuntivo si/no sulla gestione articoli</w:t>
+      </w:r>
+    </w:p>
+    <w:p>
+      <w:pPr>
+        <w:pStyle w:val="Paragrafoelenco"/>
+        <w:numPr>
+          <w:ilvl w:val="0"/>
+          <w:numId w:val="34"/>
+        </w:numPr>
+      </w:pPr>
+      <w:r>
+        <w:t>aggiunta colonna consuntivo sulla griglia articoli</w:t>
+      </w:r>
+    </w:p>
+    <w:p>
+      <w:pPr>
+        <w:pStyle w:val="Paragrafoelenco"/>
+        <w:numPr>
+          <w:ilvl w:val="0"/>
+          <w:numId w:val="34"/>
+        </w:numPr>
+      </w:pPr>
+      <w:r>
+        <w:t>aggiunto dettaglio con evidenza delle voci a consuntivo su Stampa Consuntivo</w:t>
+      </w:r>
+    </w:p>
+    <w:p>
+      <w:pPr>
+        <w:pStyle w:val="Paragrafoelenco"/>
+        <w:numPr>
+          <w:ilvl w:val="0"/>
+          <w:numId w:val="34"/>
+        </w:numPr>
+      </w:pPr>
+      <w:r>
+        <w:t>Sostituzione qualifica della figura professionale con la tipologia dell'articolo</w:t>
+      </w:r>
+    </w:p>
+    <w:p>
+      <w:pPr>
+        <w:pStyle w:val="Paragrafoelenco"/>
+        <w:numPr>
+          <w:ilvl w:val="0"/>
+          <w:numId w:val="34"/>
+        </w:numPr>
+      </w:pPr>
+      <w:r>
+        <w:t>replica modifica ad articoli per ogni giorni di lavorazione</w:t>
+      </w:r>
+    </w:p>
+    <w:p/>
+    <w:p>
+      <w:pPr>
+        <w:pStyle w:val="Sottotitolo"/>
+      </w:pPr>
+      <w:r>
+        <w:t>Versione 1.</w:t>
+      </w:r>
+      <w:r>
         <w:t>46</w:t>
       </w:r>
       <w:r>
@@ -447,7 +534,6 @@
         </w:numPr>
       </w:pPr>
       <w:r>
-        <w:lastRenderedPageBreak/>
         <w:t>messaggio che indica che un evento è in fase di modifica quando viene visualizzata l'agenda</w:t>
       </w:r>
     </w:p>
@@ -1015,6 +1101,7 @@
         <w:pStyle w:val="Sottotitolo"/>
       </w:pPr>
       <w:r>
+        <w:lastRenderedPageBreak/>
         <w:t>Versione 1.34 del 31/07/2019</w:t>
       </w:r>
     </w:p>
@@ -1079,84 +1166,441 @@
         </w:numPr>
       </w:pPr>
       <w:r>
+        <w:t>Piano Esterno: disposizione colonne griglia figure professionali, funzione 'Inserimento generale', note piano esterno</w:t>
+      </w:r>
+    </w:p>
+    <w:p>
+      <w:pPr>
+        <w:pStyle w:val="Sottotitolo"/>
+      </w:pPr>
+      <w:r>
+        <w:t>Versione1.31 del 12/07/2019</w:t>
+      </w:r>
+    </w:p>
+    <w:p>
+      <w:pPr>
+        <w:pStyle w:val="Paragrafoelenco"/>
+        <w:numPr>
+          <w:ilvl w:val="0"/>
+          <w:numId w:val="18"/>
+        </w:numPr>
+      </w:pPr>
+      <w:r>
+        <w:t>Modificato Layout dettaglio protocollo come quello di ricerca</w:t>
+      </w:r>
+    </w:p>
+    <w:p>
+      <w:pPr>
+        <w:pStyle w:val="Paragrafoelenco"/>
+        <w:numPr>
+          <w:ilvl w:val="0"/>
+          <w:numId w:val="18"/>
+        </w:numPr>
+      </w:pPr>
+      <w:r>
+        <w:t>Aggiunto ordinamento tabella protocolli per singolo campo (cliccando sull'intestazione)</w:t>
+      </w:r>
+    </w:p>
+    <w:p>
+      <w:pPr>
+        <w:pStyle w:val="Paragrafoelenco"/>
+        <w:numPr>
+          <w:ilvl w:val="0"/>
+          <w:numId w:val="18"/>
+        </w:numPr>
+      </w:pPr>
+      <w:r>
+        <w:t>Riepilogo offerta: Aggiunto campo "note" a modifica note del riepilogo</w:t>
+      </w:r>
+    </w:p>
+    <w:p>
+      <w:pPr>
+        <w:pStyle w:val="Paragrafoelenco"/>
+        <w:numPr>
+          <w:ilvl w:val="0"/>
+          <w:numId w:val="18"/>
+        </w:numPr>
+      </w:pPr>
+      <w:r>
+        <w:t>Riepilogo offerta: formato del protocollo, orario nella data, descrizione lunga troncata a 100 caratteri, modifiche grafiche (da completare)</w:t>
+      </w:r>
+    </w:p>
+    <w:p>
+      <w:pPr>
+        <w:pStyle w:val="Paragrafoelenco"/>
+        <w:numPr>
+          <w:ilvl w:val="0"/>
+          <w:numId w:val="18"/>
+        </w:numPr>
+      </w:pPr>
+      <w:r>
+        <w:t xml:space="preserve">Dettaglio economico: ordine delle colonne e modifica valori mostrati, valore lordo in tabella, valore </w:t>
+      </w:r>
+      <w:proofErr w:type="spellStart"/>
+      <w:r>
+        <w:t>flag</w:t>
+      </w:r>
+      <w:proofErr w:type="spellEnd"/>
+      <w:r>
+        <w:t xml:space="preserve"> stampa, modifica nella selezione della figura professionale, calcolo costi in base a tipo pagamento, aggiunta fattura a tipo pagamento</w:t>
+      </w:r>
+    </w:p>
+    <w:p>
+      <w:pPr>
+        <w:pStyle w:val="Sottotitolo"/>
+      </w:pPr>
+    </w:p>
+    <w:p>
+      <w:pPr>
+        <w:pStyle w:val="Sottotitolo"/>
+      </w:pPr>
+      <w:r>
+        <w:t>Versione1.30 del 06/0</w:t>
+      </w:r>
+      <w:r>
+        <w:t>6</w:t>
+      </w:r>
+      <w:r>
+        <w:t>/2019</w:t>
+      </w:r>
+    </w:p>
+    <w:p>
+      <w:pPr>
+        <w:pStyle w:val="Paragrafoelenco"/>
+        <w:numPr>
+          <w:ilvl w:val="0"/>
+          <w:numId w:val="18"/>
+        </w:numPr>
+      </w:pPr>
+      <w:r>
+        <w:t>Completata cancellazione eventi</w:t>
+      </w:r>
+    </w:p>
+    <w:p>
+      <w:pPr>
+        <w:pStyle w:val="Paragrafoelenco"/>
+        <w:numPr>
+          <w:ilvl w:val="0"/>
+          <w:numId w:val="18"/>
+        </w:numPr>
+      </w:pPr>
+      <w:r>
+        <w:t>Completata gestione Attrezzature Magazzino</w:t>
+      </w:r>
+    </w:p>
+    <w:p>
+      <w:pPr>
+        <w:pStyle w:val="Paragrafoelenco"/>
+        <w:numPr>
+          <w:ilvl w:val="0"/>
+          <w:numId w:val="18"/>
+        </w:numPr>
+      </w:pPr>
+      <w:r>
+        <w:t>Cancellazione logica Collaboratori, Clienti/Fornitori, Articoli, Raggruppamenti Articoli e Protocolli (non si avrà più errore quando si tenta di cancellare un record da una di queste tabelle collegato ad altre tabelle)</w:t>
+      </w:r>
+    </w:p>
+    <w:p>
+      <w:pPr>
+        <w:pStyle w:val="Sottotitolo"/>
+      </w:pPr>
+    </w:p>
+    <w:p>
+      <w:pPr>
+        <w:pStyle w:val="Sottotitolo"/>
+      </w:pPr>
+      <w:r>
+        <w:t>Versione1.29 del 01/0</w:t>
+      </w:r>
+      <w:r>
+        <w:t>6</w:t>
+      </w:r>
+      <w:r>
+        <w:t>/2019</w:t>
+      </w:r>
+    </w:p>
+    <w:p>
+      <w:pPr>
+        <w:pStyle w:val="Paragrafoelenco"/>
+        <w:numPr>
+          <w:ilvl w:val="0"/>
+          <w:numId w:val="17"/>
+        </w:numPr>
+      </w:pPr>
+      <w:r>
+        <w:t>Aggiunta cancellazione eventi</w:t>
+      </w:r>
+    </w:p>
+    <w:p>
+      <w:pPr>
+        <w:pStyle w:val="Paragrafoelenco"/>
+        <w:numPr>
+          <w:ilvl w:val="0"/>
+          <w:numId w:val="17"/>
+        </w:numPr>
+      </w:pPr>
+      <w:r>
+        <w:t>Aggiunta gestione Magazzino (incompleta)</w:t>
+      </w:r>
+    </w:p>
+    <w:p>
+      <w:pPr>
+        <w:pStyle w:val="Sottotitolo"/>
+      </w:pPr>
+    </w:p>
+    <w:p>
+      <w:pPr>
+        <w:pStyle w:val="Sottotitolo"/>
+      </w:pPr>
+      <w:r>
+        <w:t>Versione1.28 del 22/05/2019</w:t>
+      </w:r>
+    </w:p>
+    <w:p>
+      <w:pPr>
+        <w:pStyle w:val="Paragrafoelenco"/>
+        <w:numPr>
+          <w:ilvl w:val="0"/>
+          <w:numId w:val="16"/>
+        </w:numPr>
+      </w:pPr>
+      <w:r>
+        <w:t>Aggiunta gestione Tipologie Interventi nel menù "Tabelle/Tipologie Interventi"</w:t>
+      </w:r>
+    </w:p>
+    <w:p>
+      <w:pPr>
+        <w:pStyle w:val="Paragrafoelenco"/>
+        <w:numPr>
+          <w:ilvl w:val="0"/>
+          <w:numId w:val="16"/>
+        </w:numPr>
+      </w:pPr>
+      <w:r>
+        <w:t>Aggiornata Lavorazione con gestione Dettaglio Economico e Piano Esterno (da completare)</w:t>
+      </w:r>
+    </w:p>
+    <w:p/>
+    <w:p>
+      <w:pPr>
+        <w:pStyle w:val="Sottotitolo"/>
+      </w:pPr>
+      <w:r>
+        <w:t>Versione1.27 del 05/05/2019</w:t>
+      </w:r>
+    </w:p>
+    <w:p>
+      <w:pPr>
+        <w:pStyle w:val="Paragrafoelenco"/>
+        <w:numPr>
+          <w:ilvl w:val="0"/>
+          <w:numId w:val="15"/>
+        </w:numPr>
+      </w:pPr>
+      <w:r>
+        <w:t>Aggiunta Lavorazione</w:t>
+      </w:r>
+    </w:p>
+    <w:p>
+      <w:pPr>
+        <w:pStyle w:val="Sottotitolo"/>
+      </w:pPr>
+    </w:p>
+    <w:p>
+      <w:pPr>
+        <w:pStyle w:val="Sottotitolo"/>
+      </w:pPr>
+      <w:r>
         <w:lastRenderedPageBreak/>
-        <w:t>Piano Esterno: disposizione colonne griglia figure professionali, funzione 'Inserimento generale', note piano esterno</w:t>
+        <w:t>Versione1.26 del 27/04/2019</w:t>
+      </w:r>
+    </w:p>
+    <w:p>
+      <w:pPr>
+        <w:pStyle w:val="Paragrafoelenco"/>
+        <w:numPr>
+          <w:ilvl w:val="0"/>
+          <w:numId w:val="14"/>
+        </w:numPr>
+      </w:pPr>
+      <w:r>
+        <w:t>Aggiunta Gestione Password di accesso dimenticata con generazione nuova password ed  invio</w:t>
+      </w:r>
+    </w:p>
+    <w:p>
+      <w:pPr>
+        <w:pStyle w:val="Paragrafoelenco"/>
+      </w:pPr>
+      <w:r>
+        <w:t xml:space="preserve"> e-mail.</w:t>
       </w:r>
     </w:p>
     <w:p>
       <w:pPr>
         <w:pStyle w:val="Sottotitolo"/>
       </w:pPr>
-      <w:r>
-        <w:t>Versione1.31 del 12/07/2019</w:t>
-      </w:r>
-    </w:p>
-    <w:p>
-      <w:pPr>
-        <w:pStyle w:val="Paragrafoelenco"/>
-        <w:numPr>
-          <w:ilvl w:val="0"/>
-          <w:numId w:val="18"/>
-        </w:numPr>
-      </w:pPr>
-      <w:r>
-        <w:t>Modificato Layout dettaglio protocollo come quello di ricerca</w:t>
-      </w:r>
-    </w:p>
-    <w:p>
-      <w:pPr>
-        <w:pStyle w:val="Paragrafoelenco"/>
-        <w:numPr>
-          <w:ilvl w:val="0"/>
-          <w:numId w:val="18"/>
-        </w:numPr>
-      </w:pPr>
-      <w:r>
-        <w:t>Aggiunto ordinamento tabella protocolli per singolo campo (cliccando sull'intestazione)</w:t>
-      </w:r>
-    </w:p>
-    <w:p>
-      <w:pPr>
-        <w:pStyle w:val="Paragrafoelenco"/>
-        <w:numPr>
-          <w:ilvl w:val="0"/>
-          <w:numId w:val="18"/>
-        </w:numPr>
-      </w:pPr>
-      <w:r>
-        <w:t>Riepilogo offerta: Aggiunto campo "note" a modifica note del riepilogo</w:t>
-      </w:r>
-    </w:p>
-    <w:p>
-      <w:pPr>
-        <w:pStyle w:val="Paragrafoelenco"/>
-        <w:numPr>
-          <w:ilvl w:val="0"/>
-          <w:numId w:val="18"/>
-        </w:numPr>
-      </w:pPr>
-      <w:r>
-        <w:t>Riepilogo offerta: formato del protocollo, orario nella data, descrizione lunga troncata a 100 caratteri, modifiche grafiche (da completare)</w:t>
-      </w:r>
-    </w:p>
-    <w:p>
-      <w:pPr>
-        <w:pStyle w:val="Paragrafoelenco"/>
-        <w:numPr>
-          <w:ilvl w:val="0"/>
-          <w:numId w:val="18"/>
-        </w:numPr>
-      </w:pPr>
-      <w:r>
-        <w:t xml:space="preserve">Dettaglio economico: ordine delle colonne e modifica valori mostrati, valore lordo in tabella, valore </w:t>
+    </w:p>
+    <w:p>
+      <w:pPr>
+        <w:pStyle w:val="Sottotitolo"/>
+      </w:pPr>
+      <w:r>
+        <w:t>Versione1.25 del 24/04/2019</w:t>
+      </w:r>
+    </w:p>
+    <w:p>
+      <w:pPr>
+        <w:pStyle w:val="Paragrafoelenco"/>
+        <w:numPr>
+          <w:ilvl w:val="0"/>
+          <w:numId w:val="14"/>
+        </w:numPr>
+      </w:pPr>
+      <w:r>
+        <w:t>Aggiunta Gestione Utenti (menù in alto a destra Gestione Utenze/Utenti)</w:t>
+      </w:r>
+    </w:p>
+    <w:p>
+      <w:pPr>
+        <w:pStyle w:val="Sottotitolo"/>
+      </w:pPr>
+    </w:p>
+    <w:p>
+      <w:pPr>
+        <w:pStyle w:val="Sottotitolo"/>
+      </w:pPr>
+      <w:r>
+        <w:t>Versione1.24 del 22/04/2019</w:t>
+      </w:r>
+    </w:p>
+    <w:p>
+      <w:pPr>
+        <w:pStyle w:val="Paragrafoelenco"/>
+        <w:numPr>
+          <w:ilvl w:val="0"/>
+          <w:numId w:val="13"/>
+        </w:numPr>
+      </w:pPr>
+      <w:r>
+        <w:t>Riorganizzazione menù</w:t>
+      </w:r>
+    </w:p>
+    <w:p>
+      <w:pPr>
+        <w:pStyle w:val="Paragrafoelenco"/>
+        <w:numPr>
+          <w:ilvl w:val="0"/>
+          <w:numId w:val="13"/>
+        </w:numPr>
+      </w:pPr>
+      <w:r>
+        <w:t>Aggiunta gestione Tabella Qualifiche Personale</w:t>
+      </w:r>
+    </w:p>
+    <w:p>
+      <w:pPr>
+        <w:pStyle w:val="Paragrafoelenco"/>
+        <w:numPr>
+          <w:ilvl w:val="0"/>
+          <w:numId w:val="13"/>
+        </w:numPr>
+      </w:pPr>
+      <w:r>
+        <w:t>Aggiunta gestione Tabella Tipologie Clienti/Fornitori</w:t>
+      </w:r>
+    </w:p>
+    <w:p>
+      <w:pPr>
+        <w:pStyle w:val="Paragrafoelenco"/>
+        <w:numPr>
+          <w:ilvl w:val="0"/>
+          <w:numId w:val="13"/>
+        </w:numPr>
+      </w:pPr>
+      <w:r>
+        <w:t>Aggiunta gestione Tabella Tipi Protocolli</w:t>
+      </w:r>
+    </w:p>
+    <w:p>
+      <w:pPr>
+        <w:pStyle w:val="Paragrafoelenco"/>
+        <w:numPr>
+          <w:ilvl w:val="0"/>
+          <w:numId w:val="13"/>
+        </w:numPr>
+      </w:pPr>
+      <w:r>
+        <w:t>Aggiunta gestione Tabella Tipi Lavorazione</w:t>
+      </w:r>
+    </w:p>
+    <w:p>
+      <w:pPr>
+        <w:pStyle w:val="Paragrafoelenco"/>
+        <w:numPr>
+          <w:ilvl w:val="0"/>
+          <w:numId w:val="13"/>
+        </w:numPr>
+      </w:pPr>
+      <w:r>
+        <w:t>Aggiunti nuovi colori per Intestazione Colonne agenda</w:t>
+      </w:r>
+      <w:r>
+        <w:t xml:space="preserve"> </w:t>
+      </w:r>
+      <w:r>
+        <w:t>da menù Tabelle/Colonne Agenda</w:t>
+      </w:r>
+    </w:p>
+    <w:p>
+      <w:pPr>
+        <w:pStyle w:val="Paragrafoelenco"/>
+        <w:numPr>
+          <w:ilvl w:val="0"/>
+          <w:numId w:val="13"/>
+        </w:numPr>
+      </w:pPr>
+      <w:r>
+        <w:t xml:space="preserve">Aggiunta possibilità di ordinare le colonne agenda </w:t>
+      </w:r>
+      <w:r>
+        <w:t xml:space="preserve">da menù Tabelle/Colonne Agenda tramite il nuovo campo Ordinamento </w:t>
+      </w:r>
+      <w:r>
+        <w:t>(</w:t>
+      </w:r>
+      <w:r>
+        <w:t xml:space="preserve">la modifica non è </w:t>
+      </w:r>
+      <w:r>
+        <w:t>ancora visibile dall'agenda)</w:t>
+      </w:r>
+    </w:p>
+    <w:p>
+      <w:pPr>
+        <w:pStyle w:val="Paragrafoelenco"/>
+        <w:numPr>
+          <w:ilvl w:val="0"/>
+          <w:numId w:val="13"/>
+        </w:numPr>
+      </w:pPr>
+      <w:r>
+        <w:t xml:space="preserve">Aggiunti nuovi parametri da </w:t>
       </w:r>
       <w:proofErr w:type="spellStart"/>
       <w:r>
-        <w:t>flag</w:t>
+        <w:t>Tabelle\Configurazione</w:t>
       </w:r>
       <w:proofErr w:type="spellEnd"/>
       <w:r>
-        <w:t xml:space="preserve"> stampa, modifica nella selezione della figura professionale, calcolo costi in base a tipo pagamento, aggiunta fattura a tipo pagamento</w:t>
+        <w:t xml:space="preserve"> (</w:t>
+      </w:r>
+      <w:proofErr w:type="spellStart"/>
+      <w:r>
+        <w:t>GIORNI_PAGAMENTO</w:t>
+      </w:r>
+      <w:proofErr w:type="spellEnd"/>
+      <w:r>
+        <w:t>, BANCA da 01 a 04 e IBAN da 01 a 04)</w:t>
       </w:r>
     </w:p>
     <w:p>
@@ -1169,49 +1613,43 @@
         <w:pStyle w:val="Sottotitolo"/>
       </w:pPr>
       <w:r>
-        <w:t>Versione1.30 del 06/0</w:t>
-      </w:r>
-      <w:r>
-        <w:t>6</w:t>
-      </w:r>
-      <w:r>
-        <w:t>/2019</w:t>
-      </w:r>
-    </w:p>
-    <w:p>
-      <w:pPr>
-        <w:pStyle w:val="Paragrafoelenco"/>
-        <w:numPr>
-          <w:ilvl w:val="0"/>
-          <w:numId w:val="18"/>
-        </w:numPr>
-      </w:pPr>
-      <w:r>
-        <w:t>Completata cancellazione eventi</w:t>
-      </w:r>
-    </w:p>
-    <w:p>
-      <w:pPr>
-        <w:pStyle w:val="Paragrafoelenco"/>
-        <w:numPr>
-          <w:ilvl w:val="0"/>
-          <w:numId w:val="18"/>
-        </w:numPr>
-      </w:pPr>
-      <w:r>
-        <w:t>Completata gestione Attrezzature Magazzino</w:t>
-      </w:r>
-    </w:p>
-    <w:p>
-      <w:pPr>
-        <w:pStyle w:val="Paragrafoelenco"/>
-        <w:numPr>
-          <w:ilvl w:val="0"/>
-          <w:numId w:val="18"/>
-        </w:numPr>
-      </w:pPr>
-      <w:r>
-        <w:t>Cancellazione logica Collaboratori, Clienti/Fornitori, Articoli, Raggruppamenti Articoli e Protocolli (non si avrà più errore quando si tenta di cancellare un record da una di queste tabelle collegato ad altre tabelle)</w:t>
+        <w:t>Versione1.23 del 18/04/2019</w:t>
+      </w:r>
+    </w:p>
+    <w:p>
+      <w:pPr>
+        <w:pStyle w:val="Paragrafoelenco"/>
+        <w:numPr>
+          <w:ilvl w:val="0"/>
+          <w:numId w:val="12"/>
+        </w:numPr>
+      </w:pPr>
+      <w:r>
+        <w:t xml:space="preserve">Aggiunta pagina di gestione valori di configurazione (es. campi IVA, IBAN, indirizzi </w:t>
+      </w:r>
+      <w:proofErr w:type="spellStart"/>
+      <w:r>
+        <w:t>etc</w:t>
+      </w:r>
+      <w:proofErr w:type="spellEnd"/>
+      <w:r>
+        <w:t xml:space="preserve"> </w:t>
+      </w:r>
+      <w:proofErr w:type="spellStart"/>
+      <w:r>
+        <w:t>etc</w:t>
+      </w:r>
+      <w:proofErr w:type="spellEnd"/>
+      <w:r>
+        <w:t xml:space="preserve">), da menu </w:t>
+      </w:r>
+      <w:proofErr w:type="spellStart"/>
+      <w:r>
+        <w:t>TABELLE\Gestione</w:t>
+      </w:r>
+      <w:proofErr w:type="spellEnd"/>
+      <w:r>
+        <w:t xml:space="preserve"> Configurazione</w:t>
       </w:r>
     </w:p>
     <w:p>
@@ -1224,37 +1662,19 @@
         <w:pStyle w:val="Sottotitolo"/>
       </w:pPr>
       <w:r>
-        <w:t>Versione1.29 del 01/0</w:t>
-      </w:r>
-      <w:r>
-        <w:t>6</w:t>
-      </w:r>
-      <w:r>
-        <w:t>/2019</w:t>
-      </w:r>
-    </w:p>
-    <w:p>
-      <w:pPr>
-        <w:pStyle w:val="Paragrafoelenco"/>
-        <w:numPr>
-          <w:ilvl w:val="0"/>
-          <w:numId w:val="17"/>
-        </w:numPr>
-      </w:pPr>
-      <w:r>
-        <w:t>Aggiunta cancellazione eventi</w:t>
-      </w:r>
-    </w:p>
-    <w:p>
-      <w:pPr>
-        <w:pStyle w:val="Paragrafoelenco"/>
-        <w:numPr>
-          <w:ilvl w:val="0"/>
-          <w:numId w:val="17"/>
-        </w:numPr>
-      </w:pPr>
-      <w:r>
-        <w:t>Aggiunta gestione Magazzino (incompleta)</w:t>
+        <w:t>Versione1.22 del 14/04/2019</w:t>
+      </w:r>
+    </w:p>
+    <w:p>
+      <w:pPr>
+        <w:pStyle w:val="Paragrafoelenco"/>
+        <w:numPr>
+          <w:ilvl w:val="0"/>
+          <w:numId w:val="11"/>
+        </w:numPr>
+      </w:pPr>
+      <w:r>
+        <w:t>Salvataggio e modifica Note Offerta</w:t>
       </w:r>
     </w:p>
     <w:p>
@@ -1267,31 +1687,387 @@
         <w:pStyle w:val="Sottotitolo"/>
       </w:pPr>
       <w:r>
-        <w:t>Versione1.28 del 22/05/2019</w:t>
-      </w:r>
-    </w:p>
-    <w:p>
-      <w:pPr>
-        <w:pStyle w:val="Paragrafoelenco"/>
-        <w:numPr>
-          <w:ilvl w:val="0"/>
-          <w:numId w:val="16"/>
-        </w:numPr>
-      </w:pPr>
-      <w:r>
-        <w:t>Aggiunta gestione Tipologie Interventi nel menù "Tabelle/Tipologie Interventi"</w:t>
-      </w:r>
-    </w:p>
-    <w:p>
-      <w:pPr>
-        <w:pStyle w:val="Paragrafoelenco"/>
-        <w:numPr>
-          <w:ilvl w:val="0"/>
-          <w:numId w:val="16"/>
-        </w:numPr>
-      </w:pPr>
-      <w:r>
-        <w:t>Aggiornata Lavorazione con gestione Dettaglio Economico e Piano Esterno (da completare)</w:t>
+        <w:t>Versione1.21 del 13/04/2019</w:t>
+      </w:r>
+    </w:p>
+    <w:p>
+      <w:pPr>
+        <w:pStyle w:val="Paragrafoelenco"/>
+        <w:numPr>
+          <w:ilvl w:val="0"/>
+          <w:numId w:val="10"/>
+        </w:numPr>
+      </w:pPr>
+      <w:r>
+        <w:t>Pagina protocollo sistemato layout ricerca</w:t>
+      </w:r>
+    </w:p>
+    <w:p>
+      <w:pPr>
+        <w:pStyle w:val="Paragrafoelenco"/>
+        <w:numPr>
+          <w:ilvl w:val="0"/>
+          <w:numId w:val="10"/>
+        </w:numPr>
+      </w:pPr>
+      <w:r>
+        <w:t>Pagina protocollo, in apertura visualizza gli ultimi protocolli automaticamente</w:t>
+      </w:r>
+    </w:p>
+    <w:p>
+      <w:pPr>
+        <w:pStyle w:val="Paragrafoelenco"/>
+        <w:numPr>
+          <w:ilvl w:val="0"/>
+          <w:numId w:val="10"/>
+        </w:numPr>
+      </w:pPr>
+      <w:r>
+        <w:t>Iva recuperata da tabella e non più dal singolo articolo</w:t>
+      </w:r>
+    </w:p>
+    <w:p>
+      <w:pPr>
+        <w:pStyle w:val="Paragrafoelenco"/>
+        <w:numPr>
+          <w:ilvl w:val="0"/>
+          <w:numId w:val="10"/>
+        </w:numPr>
+      </w:pPr>
+      <w:r>
+        <w:t xml:space="preserve">Aggiunta immagine </w:t>
+      </w:r>
+      <w:proofErr w:type="spellStart"/>
+      <w:r>
+        <w:t>footer</w:t>
+      </w:r>
+      <w:proofErr w:type="spellEnd"/>
+      <w:r>
+        <w:t xml:space="preserve"> riepilogo offerta</w:t>
+      </w:r>
+    </w:p>
+    <w:p>
+      <w:pPr>
+        <w:pStyle w:val="Sottotitolo"/>
+      </w:pPr>
+    </w:p>
+    <w:p>
+      <w:pPr>
+        <w:pStyle w:val="Sottotitolo"/>
+      </w:pPr>
+      <w:r>
+        <w:t>Versione1.20 del 11/04/2019</w:t>
+      </w:r>
+    </w:p>
+    <w:p>
+      <w:pPr>
+        <w:pStyle w:val="Paragrafoelenco"/>
+        <w:numPr>
+          <w:ilvl w:val="0"/>
+          <w:numId w:val="9"/>
+        </w:numPr>
+      </w:pPr>
+      <w:r>
+        <w:t>Pagina Offerta, risolto malfunzionamento ordinamento articoli</w:t>
+      </w:r>
+    </w:p>
+    <w:p>
+      <w:pPr>
+        <w:pStyle w:val="Paragrafoelenco"/>
+        <w:numPr>
+          <w:ilvl w:val="0"/>
+          <w:numId w:val="9"/>
+        </w:numPr>
+      </w:pPr>
+      <w:r>
+        <w:t xml:space="preserve">Popolato </w:t>
+      </w:r>
+      <w:proofErr w:type="spellStart"/>
+      <w:r>
+        <w:t>footer</w:t>
+      </w:r>
+      <w:proofErr w:type="spellEnd"/>
+      <w:r>
+        <w:t xml:space="preserve"> riepilogo offerta con i dati del cliente</w:t>
+      </w:r>
+    </w:p>
+    <w:p>
+      <w:pPr>
+        <w:pStyle w:val="Paragrafoelenco"/>
+        <w:numPr>
+          <w:ilvl w:val="0"/>
+          <w:numId w:val="9"/>
+        </w:numPr>
+      </w:pPr>
+      <w:r>
+        <w:t>Pagina Protocollo, aggiunto campo di ricerca "Lavorazione"</w:t>
+      </w:r>
+    </w:p>
+    <w:p>
+      <w:pPr>
+        <w:pStyle w:val="Paragrafoelenco"/>
+        <w:numPr>
+          <w:ilvl w:val="0"/>
+          <w:numId w:val="9"/>
+        </w:numPr>
+      </w:pPr>
+      <w:r>
+        <w:lastRenderedPageBreak/>
+        <w:t>Pagina Protocollo, aggiunta selezione con calendari a scomparsa sui campi Data</w:t>
+      </w:r>
+    </w:p>
+    <w:p>
+      <w:pPr>
+        <w:pStyle w:val="Sottotitolo"/>
+      </w:pPr>
+    </w:p>
+    <w:p>
+      <w:pPr>
+        <w:pStyle w:val="Sottotitolo"/>
+      </w:pPr>
+      <w:r>
+        <w:t>Versione1.19 del 09/04/2019</w:t>
+      </w:r>
+    </w:p>
+    <w:p>
+      <w:pPr>
+        <w:pStyle w:val="Paragrafoelenco"/>
+        <w:numPr>
+          <w:ilvl w:val="0"/>
+          <w:numId w:val="6"/>
+        </w:numPr>
+      </w:pPr>
+      <w:r>
+        <w:t>correzione bug tender: modificando un evento che conteneva uno o più tender il salvataggio falliva perché i tender risultavano già impiegati; </w:t>
+      </w:r>
+    </w:p>
+    <w:p>
+      <w:pPr>
+        <w:pStyle w:val="Paragrafoelenco"/>
+        <w:numPr>
+          <w:ilvl w:val="0"/>
+          <w:numId w:val="6"/>
+        </w:numPr>
+      </w:pPr>
+      <w:r>
+        <w:t xml:space="preserve">layout offerta: aumento altezza articoli e sistemazione </w:t>
+      </w:r>
+      <w:proofErr w:type="spellStart"/>
+      <w:r>
+        <w:t>popup</w:t>
+      </w:r>
+      <w:proofErr w:type="spellEnd"/>
+      <w:r>
+        <w:t>;</w:t>
+      </w:r>
+    </w:p>
+    <w:p>
+      <w:pPr>
+        <w:pStyle w:val="Paragrafoelenco"/>
+        <w:numPr>
+          <w:ilvl w:val="0"/>
+          <w:numId w:val="6"/>
+        </w:numPr>
+      </w:pPr>
+      <w:r>
+        <w:t>ordinamento articoli in base a prezzo; </w:t>
+      </w:r>
+    </w:p>
+    <w:p>
+      <w:pPr>
+        <w:pStyle w:val="Paragrafoelenco"/>
+        <w:numPr>
+          <w:ilvl w:val="0"/>
+          <w:numId w:val="6"/>
+        </w:numPr>
+      </w:pPr>
+      <w:r>
+        <w:t>descrizione corta e lunga nelle prime due colonne del riepilogo e della stampa;</w:t>
+      </w:r>
+    </w:p>
+    <w:p>
+      <w:pPr>
+        <w:pStyle w:val="Paragrafoelenco"/>
+        <w:numPr>
+          <w:ilvl w:val="0"/>
+          <w:numId w:val="6"/>
+        </w:numPr>
+      </w:pPr>
+      <w:r>
+        <w:t>salvataggio automatico offerta in fase di visualizzazione riepilogo (allo scopo di generare un protocollo);</w:t>
+      </w:r>
+    </w:p>
+    <w:p>
+      <w:pPr>
+        <w:pStyle w:val="Paragrafoelenco"/>
+        <w:numPr>
+          <w:ilvl w:val="0"/>
+          <w:numId w:val="6"/>
+        </w:numPr>
+      </w:pPr>
+      <w:r>
+        <w:t>formattazione importi con separatore migliaia;</w:t>
+      </w:r>
+    </w:p>
+    <w:p>
+      <w:pPr>
+        <w:pStyle w:val="Paragrafoelenco"/>
+        <w:numPr>
+          <w:ilvl w:val="0"/>
+          <w:numId w:val="6"/>
+        </w:numPr>
+      </w:pPr>
+      <w:r>
+        <w:t>creazione e salvataggio pdf in fase di salvataggio offerta; </w:t>
+      </w:r>
+    </w:p>
+    <w:p>
+      <w:pPr>
+        <w:pStyle w:val="Paragrafoelenco"/>
+        <w:numPr>
+          <w:ilvl w:val="0"/>
+          <w:numId w:val="6"/>
+        </w:numPr>
+      </w:pPr>
+      <w:r>
+        <w:t xml:space="preserve">nome file pdf: </w:t>
+      </w:r>
+      <w:proofErr w:type="spellStart"/>
+      <w:r>
+        <w:t>Offerta_</w:t>
+      </w:r>
+      <w:proofErr w:type="spellEnd"/>
+      <w:r>
+        <w:t>&lt;numero lavorazione&gt;</w:t>
+      </w:r>
+    </w:p>
+    <w:p>
+      <w:pPr>
+        <w:pStyle w:val="Paragrafoelenco"/>
+        <w:numPr>
+          <w:ilvl w:val="0"/>
+          <w:numId w:val="6"/>
+        </w:numPr>
+      </w:pPr>
+      <w:r>
+        <w:t>in fase di creazione/modifica evento non è più possibile passare da un sottotipo risorsa ad un altro </w:t>
+      </w:r>
+    </w:p>
+    <w:p>
+      <w:pPr>
+        <w:pStyle w:val="Paragrafoelenco"/>
+      </w:pPr>
+      <w:r>
+        <w:t>Es. se sto creando un evento per un dipendente non visualizzerò più nell'elenco le tipologie regie o extra; se sto creando un evento per regie o extra non visualizzerò più i dipendenti.</w:t>
+      </w:r>
+    </w:p>
+    <w:p>
+      <w:pPr>
+        <w:pStyle w:val="Paragrafoelenco"/>
+        <w:numPr>
+          <w:ilvl w:val="0"/>
+          <w:numId w:val="6"/>
+        </w:numPr>
+      </w:pPr>
+      <w:r>
+        <w:t xml:space="preserve">Aggiustamenti layout Pagina Articoli </w:t>
+      </w:r>
+    </w:p>
+    <w:p>
+      <w:pPr>
+        <w:pStyle w:val="Paragrafoelenco"/>
+        <w:numPr>
+          <w:ilvl w:val="0"/>
+          <w:numId w:val="6"/>
+        </w:numPr>
+      </w:pPr>
+      <w:r>
+        <w:t>Aggiustamento nomi campi Pagina Protocolli</w:t>
+      </w:r>
+    </w:p>
+    <w:p>
+      <w:pPr>
+        <w:pStyle w:val="Sottotitolo"/>
+      </w:pPr>
+    </w:p>
+    <w:p>
+      <w:pPr>
+        <w:pStyle w:val="Sottotitolo"/>
+      </w:pPr>
+      <w:r>
+        <w:t>Versione1.18 del 07/04/2019</w:t>
+      </w:r>
+    </w:p>
+    <w:p>
+      <w:pPr>
+        <w:pStyle w:val="Paragrafoelenco"/>
+        <w:numPr>
+          <w:ilvl w:val="0"/>
+          <w:numId w:val="6"/>
+        </w:numPr>
+      </w:pPr>
+      <w:r>
+        <w:t>Aggiunti campi Data Inizio Lavorazione e Produzione alla tabella Protocollo</w:t>
+      </w:r>
+    </w:p>
+    <w:p>
+      <w:pPr>
+        <w:pStyle w:val="Paragrafoelenco"/>
+        <w:numPr>
+          <w:ilvl w:val="0"/>
+          <w:numId w:val="6"/>
+        </w:numPr>
+      </w:pPr>
+      <w:r>
+        <w:t>Aggiunti campi ricerca Genere Gruppo e Sottogruppo alla pagina Articoli</w:t>
+      </w:r>
+    </w:p>
+    <w:p>
+      <w:pPr>
+        <w:pStyle w:val="Paragrafoelenco"/>
+        <w:numPr>
+          <w:ilvl w:val="0"/>
+          <w:numId w:val="6"/>
+        </w:numPr>
+      </w:pPr>
+      <w:r>
+        <w:t>Aumentata altezza Descrizione Lunga in pagina Articoli</w:t>
+      </w:r>
+    </w:p>
+    <w:p>
+      <w:pPr>
+        <w:pStyle w:val="Paragrafoelenco"/>
+        <w:numPr>
+          <w:ilvl w:val="0"/>
+          <w:numId w:val="6"/>
+        </w:numPr>
+      </w:pPr>
+      <w:r>
+        <w:t>Invertito ordine Descrizione Breve - Descrizione Lunga in tutte le schermate degli Articoli</w:t>
+      </w:r>
+    </w:p>
+    <w:p>
+      <w:pPr>
+        <w:pStyle w:val="Paragrafoelenco"/>
+        <w:numPr>
+          <w:ilvl w:val="0"/>
+          <w:numId w:val="6"/>
+        </w:numPr>
+      </w:pPr>
+      <w:r>
+        <w:t>Aggiunto campo descrizione agli Articoli Associati</w:t>
+      </w:r>
+    </w:p>
+    <w:p>
+      <w:pPr>
+        <w:pStyle w:val="Paragrafoelenco"/>
+        <w:numPr>
+          <w:ilvl w:val="0"/>
+          <w:numId w:val="6"/>
+        </w:numPr>
+      </w:pPr>
+      <w:r>
+        <w:t>Aggiunta ricerca Codice Lavorazione dalla tabella Agenda su pagina Protocollo</w:t>
       </w:r>
     </w:p>
     <w:p/>
@@ -1300,19 +2076,39 @@
         <w:pStyle w:val="Sottotitolo"/>
       </w:pPr>
       <w:r>
-        <w:t>Versione1.27 del 05/05/2019</w:t>
-      </w:r>
-    </w:p>
-    <w:p>
-      <w:pPr>
-        <w:pStyle w:val="Paragrafoelenco"/>
-        <w:numPr>
-          <w:ilvl w:val="0"/>
-          <w:numId w:val="15"/>
-        </w:numPr>
-      </w:pPr>
-      <w:r>
-        <w:t>Aggiunta Lavorazione</w:t>
+        <w:t>Versione1.17 del 01/04/2019</w:t>
+      </w:r>
+    </w:p>
+    <w:p>
+      <w:pPr>
+        <w:pStyle w:val="Paragrafoelenco"/>
+        <w:numPr>
+          <w:ilvl w:val="0"/>
+          <w:numId w:val="5"/>
+        </w:numPr>
+      </w:pPr>
+      <w:r>
+        <w:t xml:space="preserve">Modificata grafica </w:t>
+      </w:r>
+      <w:proofErr w:type="spellStart"/>
+      <w:r>
+        <w:t>Tab</w:t>
+      </w:r>
+      <w:proofErr w:type="spellEnd"/>
+      <w:r>
+        <w:t xml:space="preserve"> Offerta</w:t>
+      </w:r>
+    </w:p>
+    <w:p>
+      <w:pPr>
+        <w:pStyle w:val="Paragrafoelenco"/>
+        <w:numPr>
+          <w:ilvl w:val="0"/>
+          <w:numId w:val="5"/>
+        </w:numPr>
+      </w:pPr>
+      <w:r>
+        <w:t>Campi Produzione e Luogo modificabili su evento in fase di Offerta</w:t>
       </w:r>
     </w:p>
     <w:p>
@@ -1325,27 +2121,31 @@
         <w:pStyle w:val="Sottotitolo"/>
       </w:pPr>
       <w:r>
-        <w:t>Versione1.26 del 27/04/2019</w:t>
-      </w:r>
-    </w:p>
-    <w:p>
-      <w:pPr>
-        <w:pStyle w:val="Paragrafoelenco"/>
-        <w:numPr>
-          <w:ilvl w:val="0"/>
-          <w:numId w:val="14"/>
-        </w:numPr>
-      </w:pPr>
-      <w:r>
-        <w:t>Aggiunta Gestione Password di accesso dimenticata con generazione nuova password ed  invio</w:t>
-      </w:r>
-    </w:p>
-    <w:p>
-      <w:pPr>
-        <w:pStyle w:val="Paragrafoelenco"/>
-      </w:pPr>
-      <w:r>
-        <w:t xml:space="preserve"> e-mail.</w:t>
+        <w:t>Versione1.16 del 30/03/2019</w:t>
+      </w:r>
+    </w:p>
+    <w:p>
+      <w:pPr>
+        <w:pStyle w:val="Paragrafoelenco"/>
+        <w:numPr>
+          <w:ilvl w:val="0"/>
+          <w:numId w:val="4"/>
+        </w:numPr>
+      </w:pPr>
+      <w:r>
+        <w:t>Gestione concorrenza uso Tender (non è possibile utilizzare lo stesso tendere su più eventi nello stesso giorno)</w:t>
+      </w:r>
+    </w:p>
+    <w:p>
+      <w:pPr>
+        <w:pStyle w:val="Paragrafoelenco"/>
+        <w:numPr>
+          <w:ilvl w:val="0"/>
+          <w:numId w:val="4"/>
+        </w:numPr>
+      </w:pPr>
+      <w:r>
+        <w:t>Validazione dei campi appuntamento prima della trasformazione in Offerta (prima era possibile passare in stato Offerta senza valorizzarli).</w:t>
       </w:r>
     </w:p>
     <w:p>
@@ -1358,743 +2158,31 @@
         <w:pStyle w:val="Sottotitolo"/>
       </w:pPr>
       <w:r>
-        <w:t>Versione1.25 del 24/04/2019</w:t>
-      </w:r>
-    </w:p>
-    <w:p>
-      <w:pPr>
-        <w:pStyle w:val="Paragrafoelenco"/>
-        <w:numPr>
-          <w:ilvl w:val="0"/>
-          <w:numId w:val="14"/>
-        </w:numPr>
-      </w:pPr>
-      <w:r>
-        <w:t>Aggiunta Gestione Utenti (menù in alto a destra Gestione Utenze/Utenti)</w:t>
-      </w:r>
-    </w:p>
-    <w:p>
-      <w:pPr>
-        <w:pStyle w:val="Sottotitolo"/>
-      </w:pPr>
-    </w:p>
-    <w:p>
-      <w:pPr>
-        <w:pStyle w:val="Sottotitolo"/>
-      </w:pPr>
-      <w:r>
-        <w:t>Versione1.24 del 22/04/2019</w:t>
-      </w:r>
-    </w:p>
-    <w:p>
-      <w:pPr>
-        <w:pStyle w:val="Paragrafoelenco"/>
-        <w:numPr>
-          <w:ilvl w:val="0"/>
-          <w:numId w:val="13"/>
-        </w:numPr>
-      </w:pPr>
-      <w:r>
-        <w:t>Riorganizzazione menù</w:t>
-      </w:r>
-    </w:p>
-    <w:p>
-      <w:pPr>
-        <w:pStyle w:val="Paragrafoelenco"/>
-        <w:numPr>
-          <w:ilvl w:val="0"/>
-          <w:numId w:val="13"/>
-        </w:numPr>
-      </w:pPr>
-      <w:r>
-        <w:t>Aggiunta gestione Tabella Qualifiche Personale</w:t>
-      </w:r>
-    </w:p>
-    <w:p>
-      <w:pPr>
-        <w:pStyle w:val="Paragrafoelenco"/>
-        <w:numPr>
-          <w:ilvl w:val="0"/>
-          <w:numId w:val="13"/>
-        </w:numPr>
-      </w:pPr>
-      <w:r>
-        <w:t>Aggiunta gestione Tabella Tipologie Clienti/Fornitori</w:t>
-      </w:r>
-    </w:p>
-    <w:p>
-      <w:pPr>
-        <w:pStyle w:val="Paragrafoelenco"/>
-        <w:numPr>
-          <w:ilvl w:val="0"/>
-          <w:numId w:val="13"/>
-        </w:numPr>
-      </w:pPr>
-      <w:r>
-        <w:t>Aggiunta gestione Tabella Tipi Protocolli</w:t>
-      </w:r>
-    </w:p>
-    <w:p>
-      <w:pPr>
-        <w:pStyle w:val="Paragrafoelenco"/>
-        <w:numPr>
-          <w:ilvl w:val="0"/>
-          <w:numId w:val="13"/>
-        </w:numPr>
-      </w:pPr>
-      <w:r>
-        <w:t>Aggiunta gestione Tabella Tipi Lavorazione</w:t>
-      </w:r>
-    </w:p>
-    <w:p>
-      <w:pPr>
-        <w:pStyle w:val="Paragrafoelenco"/>
-        <w:numPr>
-          <w:ilvl w:val="0"/>
-          <w:numId w:val="13"/>
-        </w:numPr>
-      </w:pPr>
-      <w:r>
-        <w:t>Aggiunti nuovi colori per Intestazione Colonne agenda</w:t>
-      </w:r>
-      <w:r>
-        <w:t xml:space="preserve"> </w:t>
-      </w:r>
-      <w:r>
-        <w:t>da menù Tabelle/Colonne Agenda</w:t>
-      </w:r>
-    </w:p>
-    <w:p>
-      <w:pPr>
-        <w:pStyle w:val="Paragrafoelenco"/>
-        <w:numPr>
-          <w:ilvl w:val="0"/>
-          <w:numId w:val="13"/>
-        </w:numPr>
-      </w:pPr>
-      <w:r>
-        <w:t xml:space="preserve">Aggiunta possibilità di ordinare le colonne agenda </w:t>
-      </w:r>
-      <w:r>
-        <w:t xml:space="preserve">da menù Tabelle/Colonne Agenda tramite il nuovo campo Ordinamento </w:t>
-      </w:r>
-      <w:r>
-        <w:t>(</w:t>
-      </w:r>
-      <w:r>
-        <w:t xml:space="preserve">la modifica non è </w:t>
-      </w:r>
-      <w:r>
-        <w:t>ancora visibile dall'agenda)</w:t>
-      </w:r>
-    </w:p>
-    <w:p>
-      <w:pPr>
-        <w:pStyle w:val="Paragrafoelenco"/>
-        <w:numPr>
-          <w:ilvl w:val="0"/>
-          <w:numId w:val="13"/>
-        </w:numPr>
-      </w:pPr>
-      <w:r>
-        <w:t xml:space="preserve">Aggiunti nuovi parametri da </w:t>
-      </w:r>
-      <w:proofErr w:type="spellStart"/>
-      <w:r>
-        <w:t>Tabelle\Configurazione</w:t>
-      </w:r>
-      <w:proofErr w:type="spellEnd"/>
-      <w:r>
-        <w:t xml:space="preserve"> (</w:t>
-      </w:r>
-      <w:proofErr w:type="spellStart"/>
-      <w:r>
-        <w:t>GIORNI_PAGAMENTO</w:t>
-      </w:r>
-      <w:proofErr w:type="spellEnd"/>
-      <w:r>
-        <w:t>, BANCA da 01 a 04 e IBAN da 01 a 04)</w:t>
-      </w:r>
-    </w:p>
-    <w:p>
-      <w:pPr>
-        <w:pStyle w:val="Sottotitolo"/>
-      </w:pPr>
-    </w:p>
-    <w:p>
-      <w:pPr>
-        <w:pStyle w:val="Sottotitolo"/>
-      </w:pPr>
-      <w:r>
-        <w:t>Versione1.23 del 18/04/2019</w:t>
-      </w:r>
-    </w:p>
-    <w:p>
-      <w:pPr>
-        <w:pStyle w:val="Paragrafoelenco"/>
-        <w:numPr>
-          <w:ilvl w:val="0"/>
-          <w:numId w:val="12"/>
-        </w:numPr>
-      </w:pPr>
-      <w:r>
-        <w:t xml:space="preserve">Aggiunta pagina di gestione valori di configurazione (es. campi IVA, IBAN, indirizzi </w:t>
-      </w:r>
-      <w:proofErr w:type="spellStart"/>
-      <w:r>
-        <w:t>etc</w:t>
-      </w:r>
-      <w:proofErr w:type="spellEnd"/>
-      <w:r>
-        <w:t xml:space="preserve"> </w:t>
-      </w:r>
-      <w:proofErr w:type="spellStart"/>
-      <w:r>
-        <w:t>etc</w:t>
-      </w:r>
-      <w:proofErr w:type="spellEnd"/>
-      <w:r>
-        <w:t xml:space="preserve">), da menu </w:t>
-      </w:r>
-      <w:proofErr w:type="spellStart"/>
-      <w:r>
-        <w:t>TABELLE\Gestione</w:t>
-      </w:r>
-      <w:proofErr w:type="spellEnd"/>
-      <w:r>
-        <w:t xml:space="preserve"> Configurazione</w:t>
-      </w:r>
-    </w:p>
-    <w:p>
-      <w:pPr>
-        <w:pStyle w:val="Sottotitolo"/>
-      </w:pPr>
-    </w:p>
-    <w:p>
-      <w:pPr>
-        <w:pStyle w:val="Sottotitolo"/>
-      </w:pPr>
-      <w:r>
-        <w:t>Versione1.22 del 14/04/2019</w:t>
-      </w:r>
-    </w:p>
-    <w:p>
-      <w:pPr>
-        <w:pStyle w:val="Paragrafoelenco"/>
-        <w:numPr>
-          <w:ilvl w:val="0"/>
-          <w:numId w:val="11"/>
-        </w:numPr>
-      </w:pPr>
-      <w:r>
-        <w:t>Salvataggio e modifica Note Offerta</w:t>
-      </w:r>
-    </w:p>
-    <w:p>
-      <w:pPr>
-        <w:pStyle w:val="Sottotitolo"/>
-      </w:pPr>
-    </w:p>
-    <w:p>
-      <w:pPr>
-        <w:pStyle w:val="Sottotitolo"/>
-      </w:pPr>
-      <w:r>
-        <w:t>Versione1.21 del 13/04/2019</w:t>
-      </w:r>
-    </w:p>
-    <w:p>
-      <w:pPr>
-        <w:pStyle w:val="Paragrafoelenco"/>
-        <w:numPr>
-          <w:ilvl w:val="0"/>
-          <w:numId w:val="10"/>
-        </w:numPr>
-      </w:pPr>
-      <w:r>
-        <w:t>Pagina protocollo sistemato layout ricerca</w:t>
-      </w:r>
-    </w:p>
-    <w:p>
-      <w:pPr>
-        <w:pStyle w:val="Paragrafoelenco"/>
-        <w:numPr>
-          <w:ilvl w:val="0"/>
-          <w:numId w:val="10"/>
-        </w:numPr>
-      </w:pPr>
-      <w:r>
-        <w:t>Pagina protocollo, in apertura visualizza gli ultimi protocolli automaticamente</w:t>
-      </w:r>
-    </w:p>
-    <w:p>
-      <w:pPr>
-        <w:pStyle w:val="Paragrafoelenco"/>
-        <w:numPr>
-          <w:ilvl w:val="0"/>
-          <w:numId w:val="10"/>
-        </w:numPr>
-      </w:pPr>
-      <w:r>
-        <w:t>Iva recuperata da tabella e non più dal singolo articolo</w:t>
-      </w:r>
-    </w:p>
-    <w:p>
-      <w:pPr>
-        <w:pStyle w:val="Paragrafoelenco"/>
-        <w:numPr>
-          <w:ilvl w:val="0"/>
-          <w:numId w:val="10"/>
-        </w:numPr>
-      </w:pPr>
-      <w:r>
-        <w:t xml:space="preserve">Aggiunta immagine </w:t>
-      </w:r>
-      <w:proofErr w:type="spellStart"/>
-      <w:r>
-        <w:t>footer</w:t>
-      </w:r>
-      <w:proofErr w:type="spellEnd"/>
-      <w:r>
-        <w:t xml:space="preserve"> riepilogo offerta</w:t>
-      </w:r>
-    </w:p>
-    <w:p>
-      <w:pPr>
-        <w:pStyle w:val="Sottotitolo"/>
-      </w:pPr>
-    </w:p>
-    <w:p>
-      <w:pPr>
-        <w:pStyle w:val="Sottotitolo"/>
-      </w:pPr>
-      <w:r>
-        <w:t>Versione1.20 del 11/04/2019</w:t>
-      </w:r>
-    </w:p>
-    <w:p>
-      <w:pPr>
-        <w:pStyle w:val="Paragrafoelenco"/>
-        <w:numPr>
-          <w:ilvl w:val="0"/>
-          <w:numId w:val="9"/>
-        </w:numPr>
-      </w:pPr>
-      <w:r>
-        <w:t>Pagina Offerta, risolto malfunzionamento ordinamento articoli</w:t>
-      </w:r>
-    </w:p>
-    <w:p>
-      <w:pPr>
-        <w:pStyle w:val="Paragrafoelenco"/>
-        <w:numPr>
-          <w:ilvl w:val="0"/>
-          <w:numId w:val="9"/>
-        </w:numPr>
-      </w:pPr>
-      <w:r>
-        <w:t xml:space="preserve">Popolato </w:t>
-      </w:r>
-      <w:proofErr w:type="spellStart"/>
-      <w:r>
-        <w:t>footer</w:t>
-      </w:r>
-      <w:proofErr w:type="spellEnd"/>
-      <w:r>
-        <w:t xml:space="preserve"> riepilogo offerta con i dati del cliente</w:t>
-      </w:r>
-    </w:p>
-    <w:p>
-      <w:pPr>
-        <w:pStyle w:val="Paragrafoelenco"/>
-        <w:numPr>
-          <w:ilvl w:val="0"/>
-          <w:numId w:val="9"/>
-        </w:numPr>
-      </w:pPr>
-      <w:r>
-        <w:t>Pagina Protocollo, aggiunto campo di ricerca "Lavorazione"</w:t>
-      </w:r>
-    </w:p>
-    <w:p>
-      <w:pPr>
-        <w:pStyle w:val="Paragrafoelenco"/>
-        <w:numPr>
-          <w:ilvl w:val="0"/>
-          <w:numId w:val="9"/>
-        </w:numPr>
-      </w:pPr>
-      <w:r>
-        <w:t>Pagina Protocollo, aggiunta selezione con calendari a scomparsa sui campi Data</w:t>
-      </w:r>
-    </w:p>
-    <w:p>
-      <w:pPr>
-        <w:pStyle w:val="Sottotitolo"/>
-      </w:pPr>
-    </w:p>
-    <w:p>
-      <w:pPr>
-        <w:pStyle w:val="Sottotitolo"/>
-      </w:pPr>
-      <w:r>
-        <w:t>Versione1.19 del 09/04/2019</w:t>
-      </w:r>
-    </w:p>
-    <w:p>
-      <w:pPr>
-        <w:pStyle w:val="Paragrafoelenco"/>
-        <w:numPr>
-          <w:ilvl w:val="0"/>
-          <w:numId w:val="6"/>
-        </w:numPr>
-      </w:pPr>
-      <w:r>
-        <w:t>correzione bug tender: modificando un evento che conteneva uno o più tender il salvataggio falliva perché i tender risultavano già impiegati; </w:t>
-      </w:r>
-    </w:p>
-    <w:p>
-      <w:pPr>
-        <w:pStyle w:val="Paragrafoelenco"/>
-        <w:numPr>
-          <w:ilvl w:val="0"/>
-          <w:numId w:val="6"/>
-        </w:numPr>
-      </w:pPr>
-      <w:r>
-        <w:t xml:space="preserve">layout offerta: aumento altezza articoli e sistemazione </w:t>
-      </w:r>
-      <w:proofErr w:type="spellStart"/>
-      <w:r>
-        <w:t>popup</w:t>
-      </w:r>
-      <w:proofErr w:type="spellEnd"/>
-      <w:r>
-        <w:t>;</w:t>
-      </w:r>
-    </w:p>
-    <w:p>
-      <w:pPr>
-        <w:pStyle w:val="Paragrafoelenco"/>
-        <w:numPr>
-          <w:ilvl w:val="0"/>
-          <w:numId w:val="6"/>
-        </w:numPr>
-      </w:pPr>
-      <w:r>
-        <w:t>ordinamento articoli in base a prezzo; </w:t>
-      </w:r>
-    </w:p>
-    <w:p>
-      <w:pPr>
-        <w:pStyle w:val="Paragrafoelenco"/>
-        <w:numPr>
-          <w:ilvl w:val="0"/>
-          <w:numId w:val="6"/>
-        </w:numPr>
-      </w:pPr>
-      <w:r>
-        <w:t>descrizione corta e lunga nelle prime due colonne del riepilogo e della stampa;</w:t>
-      </w:r>
-    </w:p>
-    <w:p>
-      <w:pPr>
-        <w:pStyle w:val="Paragrafoelenco"/>
-        <w:numPr>
-          <w:ilvl w:val="0"/>
-          <w:numId w:val="6"/>
+        <w:t>Versione1.15 del 28/03/2019</w:t>
+      </w:r>
+    </w:p>
+    <w:p>
+      <w:pPr>
+        <w:pStyle w:val="Paragrafoelenco"/>
+        <w:numPr>
+          <w:ilvl w:val="0"/>
+          <w:numId w:val="4"/>
+        </w:numPr>
+      </w:pPr>
+      <w:r>
+        <w:t>Campo nota ingrandito su Agenda</w:t>
+      </w:r>
+    </w:p>
+    <w:p>
+      <w:pPr>
+        <w:pStyle w:val="Paragrafoelenco"/>
+        <w:numPr>
+          <w:ilvl w:val="0"/>
+          <w:numId w:val="4"/>
         </w:numPr>
       </w:pPr>
       <w:r>
         <w:lastRenderedPageBreak/>
-        <w:t>salvataggio automatico offerta in fase di visualizzazione riepilogo (allo scopo di generare un protocollo);</w:t>
-      </w:r>
-    </w:p>
-    <w:p>
-      <w:pPr>
-        <w:pStyle w:val="Paragrafoelenco"/>
-        <w:numPr>
-          <w:ilvl w:val="0"/>
-          <w:numId w:val="6"/>
-        </w:numPr>
-      </w:pPr>
-      <w:r>
-        <w:t>formattazione importi con separatore migliaia;</w:t>
-      </w:r>
-    </w:p>
-    <w:p>
-      <w:pPr>
-        <w:pStyle w:val="Paragrafoelenco"/>
-        <w:numPr>
-          <w:ilvl w:val="0"/>
-          <w:numId w:val="6"/>
-        </w:numPr>
-      </w:pPr>
-      <w:r>
-        <w:t>creazione e salvataggio pdf in fase di salvataggio offerta; </w:t>
-      </w:r>
-    </w:p>
-    <w:p>
-      <w:pPr>
-        <w:pStyle w:val="Paragrafoelenco"/>
-        <w:numPr>
-          <w:ilvl w:val="0"/>
-          <w:numId w:val="6"/>
-        </w:numPr>
-      </w:pPr>
-      <w:r>
-        <w:t xml:space="preserve">nome file pdf: </w:t>
-      </w:r>
-      <w:proofErr w:type="spellStart"/>
-      <w:r>
-        <w:t>Offerta_</w:t>
-      </w:r>
-      <w:proofErr w:type="spellEnd"/>
-      <w:r>
-        <w:t>&lt;numero lavorazione&gt;</w:t>
-      </w:r>
-    </w:p>
-    <w:p>
-      <w:pPr>
-        <w:pStyle w:val="Paragrafoelenco"/>
-        <w:numPr>
-          <w:ilvl w:val="0"/>
-          <w:numId w:val="6"/>
-        </w:numPr>
-      </w:pPr>
-      <w:r>
-        <w:t>in fase di creazione/modifica evento non è più possibile passare da un sottotipo risorsa ad un altro </w:t>
-      </w:r>
-    </w:p>
-    <w:p>
-      <w:pPr>
-        <w:pStyle w:val="Paragrafoelenco"/>
-      </w:pPr>
-      <w:r>
-        <w:t>Es. se sto creando un evento per un dipendente non visualizzerò più nell'elenco le tipologie regie o extra; se sto creando un evento per regie o extra non visualizzerò più i dipendenti.</w:t>
-      </w:r>
-    </w:p>
-    <w:p>
-      <w:pPr>
-        <w:pStyle w:val="Paragrafoelenco"/>
-        <w:numPr>
-          <w:ilvl w:val="0"/>
-          <w:numId w:val="6"/>
-        </w:numPr>
-      </w:pPr>
-      <w:r>
-        <w:t xml:space="preserve">Aggiustamenti layout Pagina Articoli </w:t>
-      </w:r>
-    </w:p>
-    <w:p>
-      <w:pPr>
-        <w:pStyle w:val="Paragrafoelenco"/>
-        <w:numPr>
-          <w:ilvl w:val="0"/>
-          <w:numId w:val="6"/>
-        </w:numPr>
-      </w:pPr>
-      <w:r>
-        <w:t>Aggiustamento nomi campi Pagina Protocolli</w:t>
-      </w:r>
-    </w:p>
-    <w:p>
-      <w:pPr>
-        <w:pStyle w:val="Sottotitolo"/>
-      </w:pPr>
-    </w:p>
-    <w:p>
-      <w:pPr>
-        <w:pStyle w:val="Sottotitolo"/>
-      </w:pPr>
-      <w:r>
-        <w:t>Versione1.18 del 07/04/2019</w:t>
-      </w:r>
-    </w:p>
-    <w:p>
-      <w:pPr>
-        <w:pStyle w:val="Paragrafoelenco"/>
-        <w:numPr>
-          <w:ilvl w:val="0"/>
-          <w:numId w:val="6"/>
-        </w:numPr>
-      </w:pPr>
-      <w:r>
-        <w:t>Aggiunti campi Data Inizio Lavorazione e Produzione alla tabella Protocollo</w:t>
-      </w:r>
-    </w:p>
-    <w:p>
-      <w:pPr>
-        <w:pStyle w:val="Paragrafoelenco"/>
-        <w:numPr>
-          <w:ilvl w:val="0"/>
-          <w:numId w:val="6"/>
-        </w:numPr>
-      </w:pPr>
-      <w:r>
-        <w:t>Aggiunti campi ricerca Genere Gruppo e Sottogruppo alla pagina Articoli</w:t>
-      </w:r>
-    </w:p>
-    <w:p>
-      <w:pPr>
-        <w:pStyle w:val="Paragrafoelenco"/>
-        <w:numPr>
-          <w:ilvl w:val="0"/>
-          <w:numId w:val="6"/>
-        </w:numPr>
-      </w:pPr>
-      <w:r>
-        <w:t>Aumentata altezza Descrizione Lunga in pagina Articoli</w:t>
-      </w:r>
-    </w:p>
-    <w:p>
-      <w:pPr>
-        <w:pStyle w:val="Paragrafoelenco"/>
-        <w:numPr>
-          <w:ilvl w:val="0"/>
-          <w:numId w:val="6"/>
-        </w:numPr>
-      </w:pPr>
-      <w:r>
-        <w:t>Invertito ordine Descrizione Breve - Descrizione Lunga in tutte le schermate degli Articoli</w:t>
-      </w:r>
-    </w:p>
-    <w:p>
-      <w:pPr>
-        <w:pStyle w:val="Paragrafoelenco"/>
-        <w:numPr>
-          <w:ilvl w:val="0"/>
-          <w:numId w:val="6"/>
-        </w:numPr>
-      </w:pPr>
-      <w:r>
-        <w:t>Aggiunto campo descrizione agli Articoli Associati</w:t>
-      </w:r>
-    </w:p>
-    <w:p>
-      <w:pPr>
-        <w:pStyle w:val="Paragrafoelenco"/>
-        <w:numPr>
-          <w:ilvl w:val="0"/>
-          <w:numId w:val="6"/>
-        </w:numPr>
-      </w:pPr>
-      <w:r>
-        <w:t>Aggiunta ricerca Codice Lavorazione dalla tabella Agenda su pagina Protocollo</w:t>
-      </w:r>
-    </w:p>
-    <w:p/>
-    <w:p>
-      <w:pPr>
-        <w:pStyle w:val="Sottotitolo"/>
-      </w:pPr>
-      <w:r>
-        <w:t>Versione1.17 del 01/04/2019</w:t>
-      </w:r>
-    </w:p>
-    <w:p>
-      <w:pPr>
-        <w:pStyle w:val="Paragrafoelenco"/>
-        <w:numPr>
-          <w:ilvl w:val="0"/>
-          <w:numId w:val="5"/>
-        </w:numPr>
-      </w:pPr>
-      <w:r>
-        <w:t xml:space="preserve">Modificata grafica </w:t>
-      </w:r>
-      <w:proofErr w:type="spellStart"/>
-      <w:r>
-        <w:t>Tab</w:t>
-      </w:r>
-      <w:proofErr w:type="spellEnd"/>
-      <w:r>
-        <w:t xml:space="preserve"> Offerta</w:t>
-      </w:r>
-    </w:p>
-    <w:p>
-      <w:pPr>
-        <w:pStyle w:val="Paragrafoelenco"/>
-        <w:numPr>
-          <w:ilvl w:val="0"/>
-          <w:numId w:val="5"/>
-        </w:numPr>
-      </w:pPr>
-      <w:r>
-        <w:t>Campi Produzione e Luogo modificabili su evento in fase di Offerta</w:t>
-      </w:r>
-    </w:p>
-    <w:p>
-      <w:pPr>
-        <w:pStyle w:val="Sottotitolo"/>
-      </w:pPr>
-    </w:p>
-    <w:p>
-      <w:pPr>
-        <w:pStyle w:val="Sottotitolo"/>
-      </w:pPr>
-      <w:r>
-        <w:t>Versione1.16 del 30/03/2019</w:t>
-      </w:r>
-    </w:p>
-    <w:p>
-      <w:pPr>
-        <w:pStyle w:val="Paragrafoelenco"/>
-        <w:numPr>
-          <w:ilvl w:val="0"/>
-          <w:numId w:val="4"/>
-        </w:numPr>
-      </w:pPr>
-      <w:r>
-        <w:t>Gestione concorrenza uso Tender (non è possibile utilizzare lo stesso tendere su più eventi nello stesso giorno)</w:t>
-      </w:r>
-    </w:p>
-    <w:p>
-      <w:pPr>
-        <w:pStyle w:val="Paragrafoelenco"/>
-        <w:numPr>
-          <w:ilvl w:val="0"/>
-          <w:numId w:val="4"/>
-        </w:numPr>
-      </w:pPr>
-      <w:r>
-        <w:t>Validazione dei campi appuntamento prima della trasformazione in Offerta (prima era possibile passare in stato Offerta senza valorizzarli).</w:t>
-      </w:r>
-    </w:p>
-    <w:p>
-      <w:pPr>
-        <w:pStyle w:val="Sottotitolo"/>
-      </w:pPr>
-    </w:p>
-    <w:p>
-      <w:pPr>
-        <w:pStyle w:val="Sottotitolo"/>
-      </w:pPr>
-      <w:r>
-        <w:t>Versione1.15 del 28/03/2019</w:t>
-      </w:r>
-    </w:p>
-    <w:p>
-      <w:pPr>
-        <w:pStyle w:val="Paragrafoelenco"/>
-        <w:numPr>
-          <w:ilvl w:val="0"/>
-          <w:numId w:val="4"/>
-        </w:numPr>
-      </w:pPr>
-      <w:r>
-        <w:t>Campo nota ingrandito su Agenda</w:t>
-      </w:r>
-    </w:p>
-    <w:p>
-      <w:pPr>
-        <w:pStyle w:val="Paragrafoelenco"/>
-        <w:numPr>
-          <w:ilvl w:val="0"/>
-          <w:numId w:val="4"/>
-        </w:numPr>
-      </w:pPr>
-      <w:r>
         <w:t xml:space="preserve">Disabilitata eliminazione da </w:t>
       </w:r>
       <w:proofErr w:type="spellStart"/>
@@ -4360,6 +4448,119 @@
     </w:lvl>
   </w:abstractNum>
   <w:abstractNum w:abstractNumId="17">
+    <w:nsid w:val="320B11BA"/>
+    <w:multiLevelType w:val="hybridMultilevel"/>
+    <w:tmpl w:val="60B09F72"/>
+    <w:lvl w:ilvl="0" w:tplc="04100001">
+      <w:start w:val="1"/>
+      <w:numFmt w:val="bullet"/>
+      <w:lvlText w:val=""/>
+      <w:lvlJc w:val="left"/>
+      <w:pPr>
+        <w:ind w:left="720" w:hanging="360"/>
+      </w:pPr>
+      <w:rPr>
+        <w:rFonts w:ascii="Symbol" w:hAnsi="Symbol" w:hint="default"/>
+      </w:rPr>
+    </w:lvl>
+    <w:lvl w:ilvl="1" w:tplc="04100003" w:tentative="1">
+      <w:start w:val="1"/>
+      <w:numFmt w:val="bullet"/>
+      <w:lvlText w:val="o"/>
+      <w:lvlJc w:val="left"/>
+      <w:pPr>
+        <w:ind w:left="1440" w:hanging="360"/>
+      </w:pPr>
+      <w:rPr>
+        <w:rFonts w:ascii="Courier New" w:hAnsi="Courier New" w:cs="Courier New" w:hint="default"/>
+      </w:rPr>
+    </w:lvl>
+    <w:lvl w:ilvl="2" w:tplc="04100005" w:tentative="1">
+      <w:start w:val="1"/>
+      <w:numFmt w:val="bullet"/>
+      <w:lvlText w:val=""/>
+      <w:lvlJc w:val="left"/>
+      <w:pPr>
+        <w:ind w:left="2160" w:hanging="360"/>
+      </w:pPr>
+      <w:rPr>
+        <w:rFonts w:ascii="Wingdings" w:hAnsi="Wingdings" w:hint="default"/>
+      </w:rPr>
+    </w:lvl>
+    <w:lvl w:ilvl="3" w:tplc="04100001" w:tentative="1">
+      <w:start w:val="1"/>
+      <w:numFmt w:val="bullet"/>
+      <w:lvlText w:val=""/>
+      <w:lvlJc w:val="left"/>
+      <w:pPr>
+        <w:ind w:left="2880" w:hanging="360"/>
+      </w:pPr>
+      <w:rPr>
+        <w:rFonts w:ascii="Symbol" w:hAnsi="Symbol" w:hint="default"/>
+      </w:rPr>
+    </w:lvl>
+    <w:lvl w:ilvl="4" w:tplc="04100003" w:tentative="1">
+      <w:start w:val="1"/>
+      <w:numFmt w:val="bullet"/>
+      <w:lvlText w:val="o"/>
+      <w:lvlJc w:val="left"/>
+      <w:pPr>
+        <w:ind w:left="3600" w:hanging="360"/>
+      </w:pPr>
+      <w:rPr>
+        <w:rFonts w:ascii="Courier New" w:hAnsi="Courier New" w:cs="Courier New" w:hint="default"/>
+      </w:rPr>
+    </w:lvl>
+    <w:lvl w:ilvl="5" w:tplc="04100005" w:tentative="1">
+      <w:start w:val="1"/>
+      <w:numFmt w:val="bullet"/>
+      <w:lvlText w:val=""/>
+      <w:lvlJc w:val="left"/>
+      <w:pPr>
+        <w:ind w:left="4320" w:hanging="360"/>
+      </w:pPr>
+      <w:rPr>
+        <w:rFonts w:ascii="Wingdings" w:hAnsi="Wingdings" w:hint="default"/>
+      </w:rPr>
+    </w:lvl>
+    <w:lvl w:ilvl="6" w:tplc="04100001" w:tentative="1">
+      <w:start w:val="1"/>
+      <w:numFmt w:val="bullet"/>
+      <w:lvlText w:val=""/>
+      <w:lvlJc w:val="left"/>
+      <w:pPr>
+        <w:ind w:left="5040" w:hanging="360"/>
+      </w:pPr>
+      <w:rPr>
+        <w:rFonts w:ascii="Symbol" w:hAnsi="Symbol" w:hint="default"/>
+      </w:rPr>
+    </w:lvl>
+    <w:lvl w:ilvl="7" w:tplc="04100003" w:tentative="1">
+      <w:start w:val="1"/>
+      <w:numFmt w:val="bullet"/>
+      <w:lvlText w:val="o"/>
+      <w:lvlJc w:val="left"/>
+      <w:pPr>
+        <w:ind w:left="5760" w:hanging="360"/>
+      </w:pPr>
+      <w:rPr>
+        <w:rFonts w:ascii="Courier New" w:hAnsi="Courier New" w:cs="Courier New" w:hint="default"/>
+      </w:rPr>
+    </w:lvl>
+    <w:lvl w:ilvl="8" w:tplc="04100005" w:tentative="1">
+      <w:start w:val="1"/>
+      <w:numFmt w:val="bullet"/>
+      <w:lvlText w:val=""/>
+      <w:lvlJc w:val="left"/>
+      <w:pPr>
+        <w:ind w:left="6480" w:hanging="360"/>
+      </w:pPr>
+      <w:rPr>
+        <w:rFonts w:ascii="Wingdings" w:hAnsi="Wingdings" w:hint="default"/>
+      </w:rPr>
+    </w:lvl>
+  </w:abstractNum>
+  <w:abstractNum w:abstractNumId="18">
     <w:nsid w:val="345018CF"/>
     <w:multiLevelType w:val="hybridMultilevel"/>
     <w:tmpl w:val="E8A49332"/>
@@ -4472,7 +4673,7 @@
       </w:rPr>
     </w:lvl>
   </w:abstractNum>
-  <w:abstractNum w:abstractNumId="18">
+  <w:abstractNum w:abstractNumId="19">
     <w:nsid w:val="40C0566E"/>
     <w:multiLevelType w:val="hybridMultilevel"/>
     <w:tmpl w:val="1EC27EE8"/>
@@ -4585,7 +4786,7 @@
       </w:rPr>
     </w:lvl>
   </w:abstractNum>
-  <w:abstractNum w:abstractNumId="19">
+  <w:abstractNum w:abstractNumId="20">
     <w:nsid w:val="51242B08"/>
     <w:multiLevelType w:val="hybridMultilevel"/>
     <w:tmpl w:val="26DE84E4"/>
@@ -4698,7 +4899,7 @@
       </w:rPr>
     </w:lvl>
   </w:abstractNum>
-  <w:abstractNum w:abstractNumId="20">
+  <w:abstractNum w:abstractNumId="21">
     <w:nsid w:val="52A5527C"/>
     <w:multiLevelType w:val="hybridMultilevel"/>
     <w:tmpl w:val="5568C82C"/>
@@ -4811,7 +5012,7 @@
       </w:rPr>
     </w:lvl>
   </w:abstractNum>
-  <w:abstractNum w:abstractNumId="21">
+  <w:abstractNum w:abstractNumId="22">
     <w:nsid w:val="56220FD0"/>
     <w:multiLevelType w:val="hybridMultilevel"/>
     <w:tmpl w:val="C56EADB2"/>
@@ -4924,7 +5125,7 @@
       </w:rPr>
     </w:lvl>
   </w:abstractNum>
-  <w:abstractNum w:abstractNumId="22">
+  <w:abstractNum w:abstractNumId="23">
     <w:nsid w:val="57BF0A1D"/>
     <w:multiLevelType w:val="hybridMultilevel"/>
     <w:tmpl w:val="438E05FA"/>
@@ -5037,7 +5238,7 @@
       </w:rPr>
     </w:lvl>
   </w:abstractNum>
-  <w:abstractNum w:abstractNumId="23">
+  <w:abstractNum w:abstractNumId="24">
     <w:nsid w:val="5BEA70B1"/>
     <w:multiLevelType w:val="hybridMultilevel"/>
     <w:tmpl w:val="18E42578"/>
@@ -5150,7 +5351,7 @@
       </w:rPr>
     </w:lvl>
   </w:abstractNum>
-  <w:abstractNum w:abstractNumId="24">
+  <w:abstractNum w:abstractNumId="25">
     <w:nsid w:val="5D6E0C7C"/>
     <w:multiLevelType w:val="hybridMultilevel"/>
     <w:tmpl w:val="49DCDC5C"/>
@@ -5263,7 +5464,7 @@
       </w:rPr>
     </w:lvl>
   </w:abstractNum>
-  <w:abstractNum w:abstractNumId="25">
+  <w:abstractNum w:abstractNumId="26">
     <w:nsid w:val="655416E1"/>
     <w:multiLevelType w:val="multilevel"/>
     <w:tmpl w:val="E55CA81A"/>
@@ -5412,7 +5613,7 @@
       </w:rPr>
     </w:lvl>
   </w:abstractNum>
-  <w:abstractNum w:abstractNumId="26">
+  <w:abstractNum w:abstractNumId="27">
     <w:nsid w:val="6C944328"/>
     <w:multiLevelType w:val="hybridMultilevel"/>
     <w:tmpl w:val="10D40524"/>
@@ -5525,7 +5726,7 @@
       </w:rPr>
     </w:lvl>
   </w:abstractNum>
-  <w:abstractNum w:abstractNumId="27">
+  <w:abstractNum w:abstractNumId="28">
     <w:nsid w:val="6D645323"/>
     <w:multiLevelType w:val="hybridMultilevel"/>
     <w:tmpl w:val="4860DCD4"/>
@@ -5638,7 +5839,7 @@
       </w:rPr>
     </w:lvl>
   </w:abstractNum>
-  <w:abstractNum w:abstractNumId="28">
+  <w:abstractNum w:abstractNumId="29">
     <w:nsid w:val="6E737B1D"/>
     <w:multiLevelType w:val="hybridMultilevel"/>
     <w:tmpl w:val="9DB6FC56"/>
@@ -5751,7 +5952,7 @@
       </w:rPr>
     </w:lvl>
   </w:abstractNum>
-  <w:abstractNum w:abstractNumId="29">
+  <w:abstractNum w:abstractNumId="30">
     <w:nsid w:val="741A5044"/>
     <w:multiLevelType w:val="multilevel"/>
     <w:tmpl w:val="FD729EF6"/>
@@ -5900,7 +6101,7 @@
       </w:rPr>
     </w:lvl>
   </w:abstractNum>
-  <w:abstractNum w:abstractNumId="30">
+  <w:abstractNum w:abstractNumId="31">
     <w:nsid w:val="75DA70F0"/>
     <w:multiLevelType w:val="hybridMultilevel"/>
     <w:tmpl w:val="EE888E56"/>
@@ -6013,7 +6214,7 @@
       </w:rPr>
     </w:lvl>
   </w:abstractNum>
-  <w:abstractNum w:abstractNumId="31">
+  <w:abstractNum w:abstractNumId="32">
     <w:nsid w:val="77CB7AA6"/>
     <w:multiLevelType w:val="hybridMultilevel"/>
     <w:tmpl w:val="F8EAB792"/>
@@ -6126,7 +6327,7 @@
       </w:rPr>
     </w:lvl>
   </w:abstractNum>
-  <w:abstractNum w:abstractNumId="32">
+  <w:abstractNum w:abstractNumId="33">
     <w:nsid w:val="792B2846"/>
     <w:multiLevelType w:val="hybridMultilevel"/>
     <w:tmpl w:val="A27CF27E"/>
@@ -6243,28 +6444,28 @@
     <w:abstractNumId w:val="16"/>
   </w:num>
   <w:num w:numId="2">
+    <w:abstractNumId w:val="20"/>
+  </w:num>
+  <w:num w:numId="3">
     <w:abstractNumId w:val="19"/>
   </w:num>
-  <w:num w:numId="3">
-    <w:abstractNumId w:val="18"/>
-  </w:num>
   <w:num w:numId="4">
-    <w:abstractNumId w:val="32"/>
+    <w:abstractNumId w:val="33"/>
   </w:num>
   <w:num w:numId="5">
     <w:abstractNumId w:val="0"/>
   </w:num>
   <w:num w:numId="6">
-    <w:abstractNumId w:val="20"/>
+    <w:abstractNumId w:val="21"/>
   </w:num>
   <w:num w:numId="7">
     <w:abstractNumId w:val="10"/>
   </w:num>
   <w:num w:numId="8">
-    <w:abstractNumId w:val="25"/>
+    <w:abstractNumId w:val="26"/>
   </w:num>
   <w:num w:numId="9">
-    <w:abstractNumId w:val="24"/>
+    <w:abstractNumId w:val="25"/>
   </w:num>
   <w:num w:numId="10">
     <w:abstractNumId w:val="14"/>
@@ -6273,16 +6474,16 @@
     <w:abstractNumId w:val="15"/>
   </w:num>
   <w:num w:numId="12">
-    <w:abstractNumId w:val="31"/>
+    <w:abstractNumId w:val="32"/>
   </w:num>
   <w:num w:numId="13">
-    <w:abstractNumId w:val="23"/>
+    <w:abstractNumId w:val="24"/>
   </w:num>
   <w:num w:numId="14">
     <w:abstractNumId w:val="12"/>
   </w:num>
   <w:num w:numId="15">
-    <w:abstractNumId w:val="26"/>
+    <w:abstractNumId w:val="27"/>
   </w:num>
   <w:num w:numId="16">
     <w:abstractNumId w:val="1"/>
@@ -6291,34 +6492,34 @@
     <w:abstractNumId w:val="9"/>
   </w:num>
   <w:num w:numId="18">
-    <w:abstractNumId w:val="28"/>
+    <w:abstractNumId w:val="29"/>
   </w:num>
   <w:num w:numId="19">
     <w:abstractNumId w:val="4"/>
   </w:num>
   <w:num w:numId="20">
-    <w:abstractNumId w:val="22"/>
+    <w:abstractNumId w:val="23"/>
   </w:num>
   <w:num w:numId="21">
     <w:abstractNumId w:val="6"/>
   </w:num>
   <w:num w:numId="22">
-    <w:abstractNumId w:val="21"/>
+    <w:abstractNumId w:val="22"/>
   </w:num>
   <w:num w:numId="23">
     <w:abstractNumId w:val="3"/>
   </w:num>
   <w:num w:numId="24">
-    <w:abstractNumId w:val="29"/>
+    <w:abstractNumId w:val="30"/>
   </w:num>
   <w:num w:numId="25">
     <w:abstractNumId w:val="2"/>
   </w:num>
   <w:num w:numId="26">
-    <w:abstractNumId w:val="27"/>
+    <w:abstractNumId w:val="28"/>
   </w:num>
   <w:num w:numId="27">
-    <w:abstractNumId w:val="30"/>
+    <w:abstractNumId w:val="31"/>
   </w:num>
   <w:num w:numId="28">
     <w:abstractNumId w:val="11"/>
@@ -6330,13 +6531,16 @@
     <w:abstractNumId w:val="13"/>
   </w:num>
   <w:num w:numId="31">
-    <w:abstractNumId w:val="17"/>
+    <w:abstractNumId w:val="18"/>
   </w:num>
   <w:num w:numId="32">
     <w:abstractNumId w:val="7"/>
   </w:num>
   <w:num w:numId="33">
     <w:abstractNumId w:val="5"/>
+  </w:num>
+  <w:num w:numId="34">
+    <w:abstractNumId w:val="17"/>
   </w:num>
 </w:numbering>
 </file>
@@ -6966,7 +7170,7 @@
   <a:extraClrSchemeLst/>
   <a:extLst>
     <a:ext uri="{05A4C25C-085E-4340-85A3-A5531E510DB2}">
-      <thm15:themeFamily xmlns="" xmlns:thm15="http://schemas.microsoft.com/office/thememl/2012/main" name="Office Theme" id="{62F939B6-93AF-4DB8-9C6B-D6C7DFDC589F}" vid="{4A3C46E8-61CC-4603-A589-7422A47A8E4A}"/>
+      <thm15:themeFamily xmlns:thm15="http://schemas.microsoft.com/office/thememl/2012/main" xmlns="" name="Office Theme" id="{62F939B6-93AF-4DB8-9C6B-D6C7DFDC589F}" vid="{4A3C46E8-61CC-4603-A589-7422A47A8E4A}"/>
     </a:ext>
   </a:extLst>
 </a:theme>

</xml_diff>

<commit_message>
modifiche slide pagina principale
</commit_message>
<xml_diff>
--- a/VideoSystemWeb/DOCUMENTI/HELP/HELP VIDEOSYSTEM.docx
+++ b/VideoSystemWeb/DOCUMENTI/HELP/HELP VIDEOSYSTEM.docx
@@ -15,6 +15,261 @@
         <w:t>Versione 1.</w:t>
       </w:r>
       <w:r>
+        <w:t>49</w:t>
+      </w:r>
+      <w:r>
+        <w:t xml:space="preserve"> del </w:t>
+      </w:r>
+      <w:r>
+        <w:t>19</w:t>
+      </w:r>
+      <w:r>
+        <w:t>/</w:t>
+      </w:r>
+      <w:r>
+        <w:t>10</w:t>
+      </w:r>
+      <w:r>
+        <w:t>/2019</w:t>
+      </w:r>
+    </w:p>
+    <w:p>
+      <w:pPr>
+        <w:pStyle w:val="Paragrafoelenco"/>
+        <w:numPr>
+          <w:ilvl w:val="0"/>
+          <w:numId w:val="36"/>
+        </w:numPr>
+      </w:pPr>
+      <w:r>
+        <w:t>possibilità di modificare alcuni dati appuntamento anche se un evento è in lavorazione</w:t>
+      </w:r>
+    </w:p>
+    <w:p>
+      <w:pPr>
+        <w:pStyle w:val="Paragrafoelenco"/>
+        <w:numPr>
+          <w:ilvl w:val="0"/>
+          <w:numId w:val="36"/>
+        </w:numPr>
+      </w:pPr>
+      <w:r>
+        <w:t>replica per ogni giorno di lavorazi</w:t>
+      </w:r>
+      <w:r>
+        <w:t>one del solo personale tecnico</w:t>
+      </w:r>
+    </w:p>
+    <w:p>
+      <w:pPr>
+        <w:pStyle w:val="Paragrafoelenco"/>
+        <w:numPr>
+          <w:ilvl w:val="0"/>
+          <w:numId w:val="36"/>
+        </w:numPr>
+      </w:pPr>
+      <w:r>
+        <w:t>modifica della voce in a</w:t>
+      </w:r>
+      <w:r>
+        <w:t xml:space="preserve">genda (prima </w:t>
+      </w:r>
+      <w:proofErr w:type="spellStart"/>
+      <w:r>
+        <w:t>riga=lavorazione</w:t>
+      </w:r>
+      <w:proofErr w:type="spellEnd"/>
+      <w:r>
+        <w:t>)</w:t>
+      </w:r>
+    </w:p>
+    <w:p>
+      <w:pPr>
+        <w:pStyle w:val="Paragrafoelenco"/>
+        <w:numPr>
+          <w:ilvl w:val="0"/>
+          <w:numId w:val="36"/>
+        </w:numPr>
+      </w:pPr>
+      <w:r>
+        <w:t>visualizzazione della descrizione del contrat</w:t>
+      </w:r>
+      <w:r>
+        <w:t xml:space="preserve">to invece che </w:t>
+      </w:r>
+      <w:proofErr w:type="spellStart"/>
+      <w:r>
+        <w:t>num</w:t>
+      </w:r>
+      <w:proofErr w:type="spellEnd"/>
+      <w:r>
+        <w:t>. protocollo</w:t>
+      </w:r>
+    </w:p>
+    <w:p>
+      <w:pPr>
+        <w:pStyle w:val="Paragrafoelenco"/>
+        <w:numPr>
+          <w:ilvl w:val="0"/>
+          <w:numId w:val="36"/>
+        </w:numPr>
+      </w:pPr>
+      <w:r>
+        <w:t xml:space="preserve">intestazione della </w:t>
+      </w:r>
+      <w:proofErr w:type="spellStart"/>
+      <w:r>
+        <w:t>tab</w:t>
+      </w:r>
+      <w:proofErr w:type="spellEnd"/>
+      <w:r>
+        <w:t xml:space="preserve"> lavorazion</w:t>
+      </w:r>
+      <w:r>
+        <w:t xml:space="preserve">e in base alla </w:t>
+      </w:r>
+      <w:proofErr w:type="spellStart"/>
+      <w:r>
+        <w:t>tab</w:t>
+      </w:r>
+      <w:proofErr w:type="spellEnd"/>
+      <w:r>
+        <w:t xml:space="preserve"> selezionata</w:t>
+      </w:r>
+    </w:p>
+    <w:p>
+      <w:pPr>
+        <w:pStyle w:val="Paragrafoelenco"/>
+        <w:numPr>
+          <w:ilvl w:val="0"/>
+          <w:numId w:val="36"/>
+        </w:numPr>
+      </w:pPr>
+      <w:r>
+        <w:t>filtr</w:t>
+      </w:r>
+      <w:r>
+        <w:t>o data in inserimento generale</w:t>
+      </w:r>
+    </w:p>
+    <w:p>
+      <w:pPr>
+        <w:pStyle w:val="Paragrafoelenco"/>
+        <w:numPr>
+          <w:ilvl w:val="0"/>
+          <w:numId w:val="36"/>
+        </w:numPr>
+      </w:pPr>
+      <w:r>
+        <w:t>eliminazione massiva degli artic</w:t>
+      </w:r>
+      <w:r>
+        <w:t>oli in offerta e in lavorazione</w:t>
+      </w:r>
+    </w:p>
+    <w:p>
+      <w:pPr>
+        <w:pStyle w:val="Paragrafoelenco"/>
+        <w:numPr>
+          <w:ilvl w:val="0"/>
+          <w:numId w:val="36"/>
+        </w:numPr>
+      </w:pPr>
+      <w:r>
+        <w:t xml:space="preserve"> </w:t>
+      </w:r>
+      <w:r>
+        <w:t>aggiustamenti grafici vari</w:t>
+      </w:r>
+    </w:p>
+    <w:p>
+      <w:pPr>
+        <w:pStyle w:val="Sottotitolo"/>
+      </w:pPr>
+      <w:r>
+        <w:t>Versione 1.</w:t>
+      </w:r>
+      <w:r>
+        <w:t>48</w:t>
+      </w:r>
+      <w:r>
+        <w:t xml:space="preserve"> del </w:t>
+      </w:r>
+      <w:r>
+        <w:t>16</w:t>
+      </w:r>
+      <w:r>
+        <w:t>/</w:t>
+      </w:r>
+      <w:r>
+        <w:t>10</w:t>
+      </w:r>
+      <w:r>
+        <w:t>/2019</w:t>
+      </w:r>
+    </w:p>
+    <w:p>
+      <w:pPr>
+        <w:pStyle w:val="Paragrafoelenco"/>
+        <w:numPr>
+          <w:ilvl w:val="0"/>
+          <w:numId w:val="35"/>
+        </w:numPr>
+      </w:pPr>
+      <w:r>
+        <w:t>Unificazione layout stampe consuntivo e offerta - aggiustamenti vari layout secondo la lista stilata nell'incontro del 14/10</w:t>
+      </w:r>
+    </w:p>
+    <w:p>
+      <w:pPr>
+        <w:pStyle w:val="Paragrafoelenco"/>
+        <w:numPr>
+          <w:ilvl w:val="0"/>
+          <w:numId w:val="35"/>
+        </w:numPr>
+      </w:pPr>
+      <w:r>
+        <w:t>Aggiustamenti layout stampa piano esterno sempre secondo lista del 14/10</w:t>
+      </w:r>
+    </w:p>
+    <w:p>
+      <w:pPr>
+        <w:pStyle w:val="Paragrafoelenco"/>
+        <w:numPr>
+          <w:ilvl w:val="0"/>
+          <w:numId w:val="35"/>
+        </w:numPr>
+      </w:pPr>
+      <w:r>
+        <w:t xml:space="preserve">Aggiunta </w:t>
+      </w:r>
+      <w:proofErr w:type="spellStart"/>
+      <w:r>
+        <w:t>checkbox</w:t>
+      </w:r>
+      <w:proofErr w:type="spellEnd"/>
+      <w:r>
+        <w:t xml:space="preserve"> su elenco articoli per successiva implementazione cancellazione massiva (</w:t>
+      </w:r>
+      <w:r>
+        <w:rPr>
+          <w:u w:val="single"/>
+        </w:rPr>
+        <w:t>ancora non attiva</w:t>
+      </w:r>
+      <w:r>
+        <w:t>)</w:t>
+      </w:r>
+    </w:p>
+    <w:p/>
+    <w:p>
+      <w:pPr>
+        <w:pStyle w:val="Sottotitolo"/>
+      </w:pPr>
+      <w:r>
+        <w:t>Versione 1.</w:t>
+      </w:r>
+      <w:r>
         <w:t>47</w:t>
       </w:r>
       <w:r>
@@ -298,6 +553,7 @@
         </w:numPr>
       </w:pPr>
       <w:r>
+        <w:lastRenderedPageBreak/>
         <w:t>selezione automatica della tipologia per le figure professionali che risultano assunte</w:t>
       </w:r>
     </w:p>
@@ -767,6 +1023,7 @@
           <w:color w:val="222222"/>
           <w:lang w:eastAsia="it-IT"/>
         </w:rPr>
+        <w:lastRenderedPageBreak/>
         <w:t>modifica etichetta pulsante stampa Lavorazione (diventa stampa Offerta); </w:t>
       </w:r>
     </w:p>
@@ -1116,148 +1373,505 @@
         <w:pStyle w:val="Sottotitolo"/>
       </w:pPr>
       <w:r>
+        <w:t>Versione 1.34 del 31/07/2019</w:t>
+      </w:r>
+    </w:p>
+    <w:p>
+      <w:pPr>
+        <w:pStyle w:val="Paragrafoelenco"/>
+        <w:numPr>
+          <w:ilvl w:val="0"/>
+          <w:numId w:val="20"/>
+        </w:numPr>
+      </w:pPr>
+      <w:r>
+        <w:t>Aggiunto n. pagine a riepilogo</w:t>
+      </w:r>
+    </w:p>
+    <w:p>
+      <w:pPr>
+        <w:pStyle w:val="Paragrafoelenco"/>
+        <w:numPr>
+          <w:ilvl w:val="0"/>
+          <w:numId w:val="20"/>
+        </w:numPr>
+      </w:pPr>
+      <w:r>
+        <w:t>Aggiornamento pdf riepilogo dopo modifica note</w:t>
+      </w:r>
+    </w:p>
+    <w:p>
+      <w:pPr>
+        <w:pStyle w:val="Sottotitolo"/>
+      </w:pPr>
+      <w:r>
+        <w:t>Versione1.33 del 29/07/2019</w:t>
+      </w:r>
+    </w:p>
+    <w:p>
+      <w:pPr>
+        <w:pStyle w:val="Paragrafoelenco"/>
+        <w:numPr>
+          <w:ilvl w:val="0"/>
+          <w:numId w:val="19"/>
+        </w:numPr>
+      </w:pPr>
+      <w:r>
+        <w:t>Nuova visualizzazione Riepilogo con anteprima PDF</w:t>
+      </w:r>
+    </w:p>
+    <w:p>
+      <w:pPr>
+        <w:pStyle w:val="Sottotitolo"/>
+      </w:pPr>
+      <w:r>
+        <w:t>Versione1.32 del 21/07/2019</w:t>
+      </w:r>
+    </w:p>
+    <w:p>
+      <w:pPr>
+        <w:pStyle w:val="Paragrafoelenco"/>
+        <w:numPr>
+          <w:ilvl w:val="0"/>
+          <w:numId w:val="19"/>
+        </w:numPr>
+      </w:pPr>
+      <w:r>
+        <w:t>Piano Esterno: disposizione colonne griglia figure professionali, funzione 'Inserimento generale', note piano esterno</w:t>
+      </w:r>
+    </w:p>
+    <w:p>
+      <w:pPr>
+        <w:pStyle w:val="Sottotitolo"/>
+      </w:pPr>
+      <w:r>
+        <w:t>Versione1.31 del 12/07/2019</w:t>
+      </w:r>
+    </w:p>
+    <w:p>
+      <w:pPr>
+        <w:pStyle w:val="Paragrafoelenco"/>
+        <w:numPr>
+          <w:ilvl w:val="0"/>
+          <w:numId w:val="18"/>
+        </w:numPr>
+      </w:pPr>
+      <w:r>
+        <w:t>Modificato Layout dettaglio protocollo come quello di ricerca</w:t>
+      </w:r>
+    </w:p>
+    <w:p>
+      <w:pPr>
+        <w:pStyle w:val="Paragrafoelenco"/>
+        <w:numPr>
+          <w:ilvl w:val="0"/>
+          <w:numId w:val="18"/>
+        </w:numPr>
+      </w:pPr>
+      <w:r>
+        <w:t>Aggiunto ordinamento tabella protocolli per singolo campo (cliccando sull'intestazione)</w:t>
+      </w:r>
+    </w:p>
+    <w:p>
+      <w:pPr>
+        <w:pStyle w:val="Paragrafoelenco"/>
+        <w:numPr>
+          <w:ilvl w:val="0"/>
+          <w:numId w:val="18"/>
+        </w:numPr>
+      </w:pPr>
+      <w:r>
+        <w:t>Riepilogo offerta: Aggiunto campo "note" a modifica note del riepilogo</w:t>
+      </w:r>
+    </w:p>
+    <w:p>
+      <w:pPr>
+        <w:pStyle w:val="Paragrafoelenco"/>
+        <w:numPr>
+          <w:ilvl w:val="0"/>
+          <w:numId w:val="18"/>
+        </w:numPr>
+      </w:pPr>
+      <w:r>
+        <w:t>Riepilogo offerta: formato del protocollo, orario nella data, descrizione lunga troncata a 100 caratteri, modifiche grafiche (da completare)</w:t>
+      </w:r>
+    </w:p>
+    <w:p>
+      <w:pPr>
+        <w:pStyle w:val="Paragrafoelenco"/>
+        <w:numPr>
+          <w:ilvl w:val="0"/>
+          <w:numId w:val="18"/>
+        </w:numPr>
+      </w:pPr>
+      <w:r>
+        <w:t xml:space="preserve">Dettaglio economico: ordine delle colonne e modifica valori mostrati, valore lordo in tabella, valore </w:t>
+      </w:r>
+      <w:proofErr w:type="spellStart"/>
+      <w:r>
+        <w:t>flag</w:t>
+      </w:r>
+      <w:proofErr w:type="spellEnd"/>
+      <w:r>
+        <w:t xml:space="preserve"> stampa, modifica nella selezione della figura professionale, calcolo costi in base a tipo pagamento, aggiunta fattura a tipo pagamento</w:t>
+      </w:r>
+    </w:p>
+    <w:p>
+      <w:pPr>
+        <w:pStyle w:val="Sottotitolo"/>
+      </w:pPr>
+    </w:p>
+    <w:p>
+      <w:pPr>
+        <w:pStyle w:val="Sottotitolo"/>
+      </w:pPr>
+      <w:r>
+        <w:t>Versione1.30 del 06/0</w:t>
+      </w:r>
+      <w:r>
+        <w:t>6</w:t>
+      </w:r>
+      <w:r>
+        <w:t>/2019</w:t>
+      </w:r>
+    </w:p>
+    <w:p>
+      <w:pPr>
+        <w:pStyle w:val="Paragrafoelenco"/>
+        <w:numPr>
+          <w:ilvl w:val="0"/>
+          <w:numId w:val="18"/>
+        </w:numPr>
+      </w:pPr>
+      <w:r>
+        <w:t>Completata cancellazione eventi</w:t>
+      </w:r>
+    </w:p>
+    <w:p>
+      <w:pPr>
+        <w:pStyle w:val="Paragrafoelenco"/>
+        <w:numPr>
+          <w:ilvl w:val="0"/>
+          <w:numId w:val="18"/>
+        </w:numPr>
+      </w:pPr>
+      <w:r>
+        <w:t>Completata gestione Attrezzature Magazzino</w:t>
+      </w:r>
+    </w:p>
+    <w:p>
+      <w:pPr>
+        <w:pStyle w:val="Paragrafoelenco"/>
+        <w:numPr>
+          <w:ilvl w:val="0"/>
+          <w:numId w:val="18"/>
+        </w:numPr>
+      </w:pPr>
+      <w:r>
         <w:lastRenderedPageBreak/>
-        <w:t>Versione 1.34 del 31/07/2019</w:t>
-      </w:r>
-    </w:p>
-    <w:p>
-      <w:pPr>
-        <w:pStyle w:val="Paragrafoelenco"/>
-        <w:numPr>
-          <w:ilvl w:val="0"/>
-          <w:numId w:val="20"/>
-        </w:numPr>
-      </w:pPr>
-      <w:r>
-        <w:t>Aggiunto n. pagine a riepilogo</w:t>
-      </w:r>
-    </w:p>
-    <w:p>
-      <w:pPr>
-        <w:pStyle w:val="Paragrafoelenco"/>
-        <w:numPr>
-          <w:ilvl w:val="0"/>
-          <w:numId w:val="20"/>
-        </w:numPr>
-      </w:pPr>
-      <w:r>
-        <w:t>Aggiornamento pdf riepilogo dopo modifica note</w:t>
+        <w:t>Cancellazione logica Collaboratori, Clienti/Fornitori, Articoli, Raggruppamenti Articoli e Protocolli (non si avrà più errore quando si tenta di cancellare un record da una di queste tabelle collegato ad altre tabelle)</w:t>
       </w:r>
     </w:p>
     <w:p>
       <w:pPr>
         <w:pStyle w:val="Sottotitolo"/>
       </w:pPr>
-      <w:r>
-        <w:t>Versione1.33 del 29/07/2019</w:t>
-      </w:r>
-    </w:p>
-    <w:p>
-      <w:pPr>
-        <w:pStyle w:val="Paragrafoelenco"/>
-        <w:numPr>
-          <w:ilvl w:val="0"/>
-          <w:numId w:val="19"/>
-        </w:numPr>
-      </w:pPr>
-      <w:r>
-        <w:t>Nuova visualizzazione Riepilogo con anteprima PDF</w:t>
-      </w:r>
     </w:p>
     <w:p>
       <w:pPr>
         <w:pStyle w:val="Sottotitolo"/>
       </w:pPr>
       <w:r>
-        <w:t>Versione1.32 del 21/07/2019</w:t>
-      </w:r>
-    </w:p>
-    <w:p>
-      <w:pPr>
-        <w:pStyle w:val="Paragrafoelenco"/>
-        <w:numPr>
-          <w:ilvl w:val="0"/>
-          <w:numId w:val="19"/>
-        </w:numPr>
-      </w:pPr>
-      <w:r>
-        <w:t>Piano Esterno: disposizione colonne griglia figure professionali, funzione 'Inserimento generale', note piano esterno</w:t>
+        <w:t>Versione1.29 del 01/0</w:t>
+      </w:r>
+      <w:r>
+        <w:t>6</w:t>
+      </w:r>
+      <w:r>
+        <w:t>/2019</w:t>
+      </w:r>
+    </w:p>
+    <w:p>
+      <w:pPr>
+        <w:pStyle w:val="Paragrafoelenco"/>
+        <w:numPr>
+          <w:ilvl w:val="0"/>
+          <w:numId w:val="17"/>
+        </w:numPr>
+      </w:pPr>
+      <w:r>
+        <w:t>Aggiunta cancellazione eventi</w:t>
+      </w:r>
+    </w:p>
+    <w:p>
+      <w:pPr>
+        <w:pStyle w:val="Paragrafoelenco"/>
+        <w:numPr>
+          <w:ilvl w:val="0"/>
+          <w:numId w:val="17"/>
+        </w:numPr>
+      </w:pPr>
+      <w:r>
+        <w:t>Aggiunta gestione Magazzino (incompleta)</w:t>
       </w:r>
     </w:p>
     <w:p>
       <w:pPr>
         <w:pStyle w:val="Sottotitolo"/>
       </w:pPr>
-      <w:r>
-        <w:t>Versione1.31 del 12/07/2019</w:t>
-      </w:r>
-    </w:p>
-    <w:p>
-      <w:pPr>
-        <w:pStyle w:val="Paragrafoelenco"/>
-        <w:numPr>
-          <w:ilvl w:val="0"/>
-          <w:numId w:val="18"/>
-        </w:numPr>
-      </w:pPr>
-      <w:r>
-        <w:t>Modificato Layout dettaglio protocollo come quello di ricerca</w:t>
-      </w:r>
-    </w:p>
-    <w:p>
-      <w:pPr>
-        <w:pStyle w:val="Paragrafoelenco"/>
-        <w:numPr>
-          <w:ilvl w:val="0"/>
-          <w:numId w:val="18"/>
-        </w:numPr>
-      </w:pPr>
-      <w:r>
-        <w:t>Aggiunto ordinamento tabella protocolli per singolo campo (cliccando sull'intestazione)</w:t>
-      </w:r>
-    </w:p>
-    <w:p>
-      <w:pPr>
-        <w:pStyle w:val="Paragrafoelenco"/>
-        <w:numPr>
-          <w:ilvl w:val="0"/>
-          <w:numId w:val="18"/>
-        </w:numPr>
-      </w:pPr>
-      <w:r>
-        <w:t>Riepilogo offerta: Aggiunto campo "note" a modifica note del riepilogo</w:t>
-      </w:r>
-    </w:p>
-    <w:p>
-      <w:pPr>
-        <w:pStyle w:val="Paragrafoelenco"/>
-        <w:numPr>
-          <w:ilvl w:val="0"/>
-          <w:numId w:val="18"/>
-        </w:numPr>
-      </w:pPr>
-      <w:r>
-        <w:t>Riepilogo offerta: formato del protocollo, orario nella data, descrizione lunga troncata a 100 caratteri, modifiche grafiche (da completare)</w:t>
-      </w:r>
-    </w:p>
-    <w:p>
-      <w:pPr>
-        <w:pStyle w:val="Paragrafoelenco"/>
-        <w:numPr>
-          <w:ilvl w:val="0"/>
-          <w:numId w:val="18"/>
-        </w:numPr>
-      </w:pPr>
-      <w:r>
-        <w:t xml:space="preserve">Dettaglio economico: ordine delle colonne e modifica valori mostrati, valore lordo in tabella, valore </w:t>
+    </w:p>
+    <w:p>
+      <w:pPr>
+        <w:pStyle w:val="Sottotitolo"/>
+      </w:pPr>
+      <w:r>
+        <w:t>Versione1.28 del 22/05/2019</w:t>
+      </w:r>
+    </w:p>
+    <w:p>
+      <w:pPr>
+        <w:pStyle w:val="Paragrafoelenco"/>
+        <w:numPr>
+          <w:ilvl w:val="0"/>
+          <w:numId w:val="16"/>
+        </w:numPr>
+      </w:pPr>
+      <w:r>
+        <w:t>Aggiunta gestione Tipologie Interventi nel menù "Tabelle/Tipologie Interventi"</w:t>
+      </w:r>
+    </w:p>
+    <w:p>
+      <w:pPr>
+        <w:pStyle w:val="Paragrafoelenco"/>
+        <w:numPr>
+          <w:ilvl w:val="0"/>
+          <w:numId w:val="16"/>
+        </w:numPr>
+      </w:pPr>
+      <w:r>
+        <w:t>Aggiornata Lavorazione con gestione Dettaglio Economico e Piano Esterno (da completare)</w:t>
+      </w:r>
+    </w:p>
+    <w:p/>
+    <w:p>
+      <w:pPr>
+        <w:pStyle w:val="Sottotitolo"/>
+      </w:pPr>
+      <w:r>
+        <w:t>Versione1.27 del 05/05/2019</w:t>
+      </w:r>
+    </w:p>
+    <w:p>
+      <w:pPr>
+        <w:pStyle w:val="Paragrafoelenco"/>
+        <w:numPr>
+          <w:ilvl w:val="0"/>
+          <w:numId w:val="15"/>
+        </w:numPr>
+      </w:pPr>
+      <w:r>
+        <w:t>Aggiunta Lavorazione</w:t>
+      </w:r>
+    </w:p>
+    <w:p>
+      <w:pPr>
+        <w:pStyle w:val="Sottotitolo"/>
+      </w:pPr>
+    </w:p>
+    <w:p>
+      <w:pPr>
+        <w:pStyle w:val="Sottotitolo"/>
+      </w:pPr>
+      <w:r>
+        <w:t>Versione1.26 del 27/04/2019</w:t>
+      </w:r>
+    </w:p>
+    <w:p>
+      <w:pPr>
+        <w:pStyle w:val="Paragrafoelenco"/>
+        <w:numPr>
+          <w:ilvl w:val="0"/>
+          <w:numId w:val="14"/>
+        </w:numPr>
+      </w:pPr>
+      <w:r>
+        <w:t>Aggiunta Gestione Password di accesso dimenticata con generazione nuova password ed  invio</w:t>
+      </w:r>
+    </w:p>
+    <w:p>
+      <w:pPr>
+        <w:pStyle w:val="Paragrafoelenco"/>
+      </w:pPr>
+      <w:r>
+        <w:t xml:space="preserve"> e-mail.</w:t>
+      </w:r>
+    </w:p>
+    <w:p>
+      <w:pPr>
+        <w:pStyle w:val="Sottotitolo"/>
+      </w:pPr>
+    </w:p>
+    <w:p>
+      <w:pPr>
+        <w:pStyle w:val="Sottotitolo"/>
+      </w:pPr>
+      <w:r>
+        <w:t>Versione1.25 del 24/04/2019</w:t>
+      </w:r>
+    </w:p>
+    <w:p>
+      <w:pPr>
+        <w:pStyle w:val="Paragrafoelenco"/>
+        <w:numPr>
+          <w:ilvl w:val="0"/>
+          <w:numId w:val="14"/>
+        </w:numPr>
+      </w:pPr>
+      <w:r>
+        <w:t>Aggiunta Gestione Utenti (menù in alto a destra Gestione Utenze/Utenti)</w:t>
+      </w:r>
+    </w:p>
+    <w:p>
+      <w:pPr>
+        <w:pStyle w:val="Sottotitolo"/>
+      </w:pPr>
+    </w:p>
+    <w:p>
+      <w:pPr>
+        <w:pStyle w:val="Sottotitolo"/>
+      </w:pPr>
+      <w:r>
+        <w:t>Versione1.24 del 22/04/2019</w:t>
+      </w:r>
+    </w:p>
+    <w:p>
+      <w:pPr>
+        <w:pStyle w:val="Paragrafoelenco"/>
+        <w:numPr>
+          <w:ilvl w:val="0"/>
+          <w:numId w:val="13"/>
+        </w:numPr>
+      </w:pPr>
+      <w:r>
+        <w:t>Riorganizzazione menù</w:t>
+      </w:r>
+    </w:p>
+    <w:p>
+      <w:pPr>
+        <w:pStyle w:val="Paragrafoelenco"/>
+        <w:numPr>
+          <w:ilvl w:val="0"/>
+          <w:numId w:val="13"/>
+        </w:numPr>
+      </w:pPr>
+      <w:r>
+        <w:t>Aggiunta gestione Tabella Qualifiche Personale</w:t>
+      </w:r>
+    </w:p>
+    <w:p>
+      <w:pPr>
+        <w:pStyle w:val="Paragrafoelenco"/>
+        <w:numPr>
+          <w:ilvl w:val="0"/>
+          <w:numId w:val="13"/>
+        </w:numPr>
+      </w:pPr>
+      <w:r>
+        <w:t>Aggiunta gestione Tabella Tipologie Clienti/Fornitori</w:t>
+      </w:r>
+    </w:p>
+    <w:p>
+      <w:pPr>
+        <w:pStyle w:val="Paragrafoelenco"/>
+        <w:numPr>
+          <w:ilvl w:val="0"/>
+          <w:numId w:val="13"/>
+        </w:numPr>
+      </w:pPr>
+      <w:r>
+        <w:t>Aggiunta gestione Tabella Tipi Protocolli</w:t>
+      </w:r>
+    </w:p>
+    <w:p>
+      <w:pPr>
+        <w:pStyle w:val="Paragrafoelenco"/>
+        <w:numPr>
+          <w:ilvl w:val="0"/>
+          <w:numId w:val="13"/>
+        </w:numPr>
+      </w:pPr>
+      <w:r>
+        <w:t>Aggiunta gestione Tabella Tipi Lavorazione</w:t>
+      </w:r>
+    </w:p>
+    <w:p>
+      <w:pPr>
+        <w:pStyle w:val="Paragrafoelenco"/>
+        <w:numPr>
+          <w:ilvl w:val="0"/>
+          <w:numId w:val="13"/>
+        </w:numPr>
+      </w:pPr>
+      <w:r>
+        <w:t>Aggiunti nuovi colori per Intestazione Colonne agenda</w:t>
+      </w:r>
+      <w:r>
+        <w:t xml:space="preserve"> </w:t>
+      </w:r>
+      <w:r>
+        <w:t>da menù Tabelle/Colonne Agenda</w:t>
+      </w:r>
+    </w:p>
+    <w:p>
+      <w:pPr>
+        <w:pStyle w:val="Paragrafoelenco"/>
+        <w:numPr>
+          <w:ilvl w:val="0"/>
+          <w:numId w:val="13"/>
+        </w:numPr>
+      </w:pPr>
+      <w:r>
+        <w:t xml:space="preserve">Aggiunta possibilità di ordinare le colonne agenda </w:t>
+      </w:r>
+      <w:r>
+        <w:t xml:space="preserve">da menù Tabelle/Colonne Agenda tramite il nuovo campo Ordinamento </w:t>
+      </w:r>
+      <w:r>
+        <w:t>(</w:t>
+      </w:r>
+      <w:r>
+        <w:t xml:space="preserve">la modifica non è </w:t>
+      </w:r>
+      <w:r>
+        <w:t>ancora visibile dall'agenda)</w:t>
+      </w:r>
+    </w:p>
+    <w:p>
+      <w:pPr>
+        <w:pStyle w:val="Paragrafoelenco"/>
+        <w:numPr>
+          <w:ilvl w:val="0"/>
+          <w:numId w:val="13"/>
+        </w:numPr>
+      </w:pPr>
+      <w:r>
+        <w:t xml:space="preserve">Aggiunti nuovi parametri da </w:t>
       </w:r>
       <w:proofErr w:type="spellStart"/>
       <w:r>
-        <w:t>flag</w:t>
+        <w:t>Tabelle\Configurazione</w:t>
       </w:r>
       <w:proofErr w:type="spellEnd"/>
       <w:r>
-        <w:t xml:space="preserve"> stampa, modifica nella selezione della figura professionale, calcolo costi in base a tipo pagamento, aggiunta fattura a tipo pagamento</w:t>
+        <w:t xml:space="preserve"> (</w:t>
+      </w:r>
+      <w:proofErr w:type="spellStart"/>
+      <w:r>
+        <w:t>GIORNI_PAGAMENTO</w:t>
+      </w:r>
+      <w:proofErr w:type="spellEnd"/>
+      <w:r>
+        <w:t>, BANCA da 01 a 04 e IBAN da 01 a 04)</w:t>
       </w:r>
     </w:p>
     <w:p>
@@ -1270,49 +1884,44 @@
         <w:pStyle w:val="Sottotitolo"/>
       </w:pPr>
       <w:r>
-        <w:t>Versione1.30 del 06/0</w:t>
-      </w:r>
-      <w:r>
-        <w:t>6</w:t>
-      </w:r>
-      <w:r>
-        <w:t>/2019</w:t>
-      </w:r>
-    </w:p>
-    <w:p>
-      <w:pPr>
-        <w:pStyle w:val="Paragrafoelenco"/>
-        <w:numPr>
-          <w:ilvl w:val="0"/>
-          <w:numId w:val="18"/>
-        </w:numPr>
-      </w:pPr>
-      <w:r>
-        <w:t>Completata cancellazione eventi</w:t>
-      </w:r>
-    </w:p>
-    <w:p>
-      <w:pPr>
-        <w:pStyle w:val="Paragrafoelenco"/>
-        <w:numPr>
-          <w:ilvl w:val="0"/>
-          <w:numId w:val="18"/>
-        </w:numPr>
-      </w:pPr>
-      <w:r>
-        <w:t>Completata gestione Attrezzature Magazzino</w:t>
-      </w:r>
-    </w:p>
-    <w:p>
-      <w:pPr>
-        <w:pStyle w:val="Paragrafoelenco"/>
-        <w:numPr>
-          <w:ilvl w:val="0"/>
-          <w:numId w:val="18"/>
-        </w:numPr>
-      </w:pPr>
-      <w:r>
-        <w:t>Cancellazione logica Collaboratori, Clienti/Fornitori, Articoli, Raggruppamenti Articoli e Protocolli (non si avrà più errore quando si tenta di cancellare un record da una di queste tabelle collegato ad altre tabelle)</w:t>
+        <w:t>Versione1.23 del 18/04/2019</w:t>
+      </w:r>
+    </w:p>
+    <w:p>
+      <w:pPr>
+        <w:pStyle w:val="Paragrafoelenco"/>
+        <w:numPr>
+          <w:ilvl w:val="0"/>
+          <w:numId w:val="12"/>
+        </w:numPr>
+      </w:pPr>
+      <w:r>
+        <w:lastRenderedPageBreak/>
+        <w:t xml:space="preserve">Aggiunta pagina di gestione valori di configurazione (es. campi IVA, IBAN, indirizzi </w:t>
+      </w:r>
+      <w:proofErr w:type="spellStart"/>
+      <w:r>
+        <w:t>etc</w:t>
+      </w:r>
+      <w:proofErr w:type="spellEnd"/>
+      <w:r>
+        <w:t xml:space="preserve"> </w:t>
+      </w:r>
+      <w:proofErr w:type="spellStart"/>
+      <w:r>
+        <w:t>etc</w:t>
+      </w:r>
+      <w:proofErr w:type="spellEnd"/>
+      <w:r>
+        <w:t xml:space="preserve">), da menu </w:t>
+      </w:r>
+      <w:proofErr w:type="spellStart"/>
+      <w:r>
+        <w:t>TABELLE\Gestione</w:t>
+      </w:r>
+      <w:proofErr w:type="spellEnd"/>
+      <w:r>
+        <w:t xml:space="preserve"> Configurazione</w:t>
       </w:r>
     </w:p>
     <w:p>
@@ -1325,37 +1934,19 @@
         <w:pStyle w:val="Sottotitolo"/>
       </w:pPr>
       <w:r>
-        <w:t>Versione1.29 del 01/0</w:t>
-      </w:r>
-      <w:r>
-        <w:t>6</w:t>
-      </w:r>
-      <w:r>
-        <w:t>/2019</w:t>
-      </w:r>
-    </w:p>
-    <w:p>
-      <w:pPr>
-        <w:pStyle w:val="Paragrafoelenco"/>
-        <w:numPr>
-          <w:ilvl w:val="0"/>
-          <w:numId w:val="17"/>
-        </w:numPr>
-      </w:pPr>
-      <w:r>
-        <w:t>Aggiunta cancellazione eventi</w:t>
-      </w:r>
-    </w:p>
-    <w:p>
-      <w:pPr>
-        <w:pStyle w:val="Paragrafoelenco"/>
-        <w:numPr>
-          <w:ilvl w:val="0"/>
-          <w:numId w:val="17"/>
-        </w:numPr>
-      </w:pPr>
-      <w:r>
-        <w:t>Aggiunta gestione Magazzino (incompleta)</w:t>
+        <w:t>Versione1.22 del 14/04/2019</w:t>
+      </w:r>
+    </w:p>
+    <w:p>
+      <w:pPr>
+        <w:pStyle w:val="Paragrafoelenco"/>
+        <w:numPr>
+          <w:ilvl w:val="0"/>
+          <w:numId w:val="11"/>
+        </w:numPr>
+      </w:pPr>
+      <w:r>
+        <w:t>Salvataggio e modifica Note Offerta</w:t>
       </w:r>
     </w:p>
     <w:p>
@@ -1368,31 +1959,387 @@
         <w:pStyle w:val="Sottotitolo"/>
       </w:pPr>
       <w:r>
-        <w:t>Versione1.28 del 22/05/2019</w:t>
-      </w:r>
-    </w:p>
-    <w:p>
-      <w:pPr>
-        <w:pStyle w:val="Paragrafoelenco"/>
-        <w:numPr>
-          <w:ilvl w:val="0"/>
-          <w:numId w:val="16"/>
-        </w:numPr>
-      </w:pPr>
-      <w:r>
-        <w:t>Aggiunta gestione Tipologie Interventi nel menù "Tabelle/Tipologie Interventi"</w:t>
-      </w:r>
-    </w:p>
-    <w:p>
-      <w:pPr>
-        <w:pStyle w:val="Paragrafoelenco"/>
-        <w:numPr>
-          <w:ilvl w:val="0"/>
-          <w:numId w:val="16"/>
-        </w:numPr>
-      </w:pPr>
-      <w:r>
-        <w:t>Aggiornata Lavorazione con gestione Dettaglio Economico e Piano Esterno (da completare)</w:t>
+        <w:t>Versione1.21 del 13/04/2019</w:t>
+      </w:r>
+    </w:p>
+    <w:p>
+      <w:pPr>
+        <w:pStyle w:val="Paragrafoelenco"/>
+        <w:numPr>
+          <w:ilvl w:val="0"/>
+          <w:numId w:val="10"/>
+        </w:numPr>
+      </w:pPr>
+      <w:r>
+        <w:t>Pagina protocollo sistemato layout ricerca</w:t>
+      </w:r>
+    </w:p>
+    <w:p>
+      <w:pPr>
+        <w:pStyle w:val="Paragrafoelenco"/>
+        <w:numPr>
+          <w:ilvl w:val="0"/>
+          <w:numId w:val="10"/>
+        </w:numPr>
+      </w:pPr>
+      <w:r>
+        <w:t>Pagina protocollo, in apertura visualizza gli ultimi protocolli automaticamente</w:t>
+      </w:r>
+    </w:p>
+    <w:p>
+      <w:pPr>
+        <w:pStyle w:val="Paragrafoelenco"/>
+        <w:numPr>
+          <w:ilvl w:val="0"/>
+          <w:numId w:val="10"/>
+        </w:numPr>
+      </w:pPr>
+      <w:r>
+        <w:t>Iva recuperata da tabella e non più dal singolo articolo</w:t>
+      </w:r>
+    </w:p>
+    <w:p>
+      <w:pPr>
+        <w:pStyle w:val="Paragrafoelenco"/>
+        <w:numPr>
+          <w:ilvl w:val="0"/>
+          <w:numId w:val="10"/>
+        </w:numPr>
+      </w:pPr>
+      <w:r>
+        <w:t xml:space="preserve">Aggiunta immagine </w:t>
+      </w:r>
+      <w:proofErr w:type="spellStart"/>
+      <w:r>
+        <w:t>footer</w:t>
+      </w:r>
+      <w:proofErr w:type="spellEnd"/>
+      <w:r>
+        <w:t xml:space="preserve"> riepilogo offerta</w:t>
+      </w:r>
+    </w:p>
+    <w:p>
+      <w:pPr>
+        <w:pStyle w:val="Sottotitolo"/>
+      </w:pPr>
+    </w:p>
+    <w:p>
+      <w:pPr>
+        <w:pStyle w:val="Sottotitolo"/>
+      </w:pPr>
+      <w:r>
+        <w:t>Versione1.20 del 11/04/2019</w:t>
+      </w:r>
+    </w:p>
+    <w:p>
+      <w:pPr>
+        <w:pStyle w:val="Paragrafoelenco"/>
+        <w:numPr>
+          <w:ilvl w:val="0"/>
+          <w:numId w:val="9"/>
+        </w:numPr>
+      </w:pPr>
+      <w:r>
+        <w:t>Pagina Offerta, risolto malfunzionamento ordinamento articoli</w:t>
+      </w:r>
+    </w:p>
+    <w:p>
+      <w:pPr>
+        <w:pStyle w:val="Paragrafoelenco"/>
+        <w:numPr>
+          <w:ilvl w:val="0"/>
+          <w:numId w:val="9"/>
+        </w:numPr>
+      </w:pPr>
+      <w:r>
+        <w:t xml:space="preserve">Popolato </w:t>
+      </w:r>
+      <w:proofErr w:type="spellStart"/>
+      <w:r>
+        <w:t>footer</w:t>
+      </w:r>
+      <w:proofErr w:type="spellEnd"/>
+      <w:r>
+        <w:t xml:space="preserve"> riepilogo offerta con i dati del cliente</w:t>
+      </w:r>
+    </w:p>
+    <w:p>
+      <w:pPr>
+        <w:pStyle w:val="Paragrafoelenco"/>
+        <w:numPr>
+          <w:ilvl w:val="0"/>
+          <w:numId w:val="9"/>
+        </w:numPr>
+      </w:pPr>
+      <w:r>
+        <w:t>Pagina Protocollo, aggiunto campo di ricerca "Lavorazione"</w:t>
+      </w:r>
+    </w:p>
+    <w:p>
+      <w:pPr>
+        <w:pStyle w:val="Paragrafoelenco"/>
+        <w:numPr>
+          <w:ilvl w:val="0"/>
+          <w:numId w:val="9"/>
+        </w:numPr>
+      </w:pPr>
+      <w:r>
+        <w:t>Pagina Protocollo, aggiunta selezione con calendari a scomparsa sui campi Data</w:t>
+      </w:r>
+    </w:p>
+    <w:p>
+      <w:pPr>
+        <w:pStyle w:val="Sottotitolo"/>
+      </w:pPr>
+    </w:p>
+    <w:p>
+      <w:pPr>
+        <w:pStyle w:val="Sottotitolo"/>
+      </w:pPr>
+      <w:r>
+        <w:t>Versione1.19 del 09/04/2019</w:t>
+      </w:r>
+    </w:p>
+    <w:p>
+      <w:pPr>
+        <w:pStyle w:val="Paragrafoelenco"/>
+        <w:numPr>
+          <w:ilvl w:val="0"/>
+          <w:numId w:val="6"/>
+        </w:numPr>
+      </w:pPr>
+      <w:r>
+        <w:t>correzione bug tender: modificando un evento che conteneva uno o più tender il salvataggio falliva perché i tender risultavano già impiegati; </w:t>
+      </w:r>
+    </w:p>
+    <w:p>
+      <w:pPr>
+        <w:pStyle w:val="Paragrafoelenco"/>
+        <w:numPr>
+          <w:ilvl w:val="0"/>
+          <w:numId w:val="6"/>
+        </w:numPr>
+      </w:pPr>
+      <w:r>
+        <w:t xml:space="preserve">layout offerta: aumento altezza articoli e sistemazione </w:t>
+      </w:r>
+      <w:proofErr w:type="spellStart"/>
+      <w:r>
+        <w:t>popup</w:t>
+      </w:r>
+      <w:proofErr w:type="spellEnd"/>
+      <w:r>
+        <w:t>;</w:t>
+      </w:r>
+    </w:p>
+    <w:p>
+      <w:pPr>
+        <w:pStyle w:val="Paragrafoelenco"/>
+        <w:numPr>
+          <w:ilvl w:val="0"/>
+          <w:numId w:val="6"/>
+        </w:numPr>
+      </w:pPr>
+      <w:r>
+        <w:t>ordinamento articoli in base a prezzo; </w:t>
+      </w:r>
+    </w:p>
+    <w:p>
+      <w:pPr>
+        <w:pStyle w:val="Paragrafoelenco"/>
+        <w:numPr>
+          <w:ilvl w:val="0"/>
+          <w:numId w:val="6"/>
+        </w:numPr>
+      </w:pPr>
+      <w:r>
+        <w:t>descrizione corta e lunga nelle prime due colonne del riepilogo e della stampa;</w:t>
+      </w:r>
+    </w:p>
+    <w:p>
+      <w:pPr>
+        <w:pStyle w:val="Paragrafoelenco"/>
+        <w:numPr>
+          <w:ilvl w:val="0"/>
+          <w:numId w:val="6"/>
+        </w:numPr>
+      </w:pPr>
+      <w:r>
+        <w:t>salvataggio automatico offerta in fase di visualizzazione riepilogo (allo scopo di generare un protocollo);</w:t>
+      </w:r>
+    </w:p>
+    <w:p>
+      <w:pPr>
+        <w:pStyle w:val="Paragrafoelenco"/>
+        <w:numPr>
+          <w:ilvl w:val="0"/>
+          <w:numId w:val="6"/>
+        </w:numPr>
+      </w:pPr>
+      <w:r>
+        <w:t>formattazione importi con separatore migliaia;</w:t>
+      </w:r>
+    </w:p>
+    <w:p>
+      <w:pPr>
+        <w:pStyle w:val="Paragrafoelenco"/>
+        <w:numPr>
+          <w:ilvl w:val="0"/>
+          <w:numId w:val="6"/>
+        </w:numPr>
+      </w:pPr>
+      <w:r>
+        <w:t>creazione e salvataggio pdf in fase di salvataggio offerta; </w:t>
+      </w:r>
+    </w:p>
+    <w:p>
+      <w:pPr>
+        <w:pStyle w:val="Paragrafoelenco"/>
+        <w:numPr>
+          <w:ilvl w:val="0"/>
+          <w:numId w:val="6"/>
+        </w:numPr>
+      </w:pPr>
+      <w:r>
+        <w:t xml:space="preserve">nome file pdf: </w:t>
+      </w:r>
+      <w:proofErr w:type="spellStart"/>
+      <w:r>
+        <w:t>Offerta_</w:t>
+      </w:r>
+      <w:proofErr w:type="spellEnd"/>
+      <w:r>
+        <w:t>&lt;numero lavorazione&gt;</w:t>
+      </w:r>
+    </w:p>
+    <w:p>
+      <w:pPr>
+        <w:pStyle w:val="Paragrafoelenco"/>
+        <w:numPr>
+          <w:ilvl w:val="0"/>
+          <w:numId w:val="6"/>
+        </w:numPr>
+      </w:pPr>
+      <w:r>
+        <w:t>in fase di creazione/modifica evento non è più possibile passare da un sottotipo risorsa ad un altro </w:t>
+      </w:r>
+    </w:p>
+    <w:p>
+      <w:pPr>
+        <w:pStyle w:val="Paragrafoelenco"/>
+      </w:pPr>
+      <w:r>
+        <w:t>Es. se sto creando un evento per un dipendente non visualizzerò più nell'elenco le tipologie regie o extra; se sto creando un evento per regie o extra non visualizzerò più i dipendenti.</w:t>
+      </w:r>
+    </w:p>
+    <w:p>
+      <w:pPr>
+        <w:pStyle w:val="Paragrafoelenco"/>
+        <w:numPr>
+          <w:ilvl w:val="0"/>
+          <w:numId w:val="6"/>
+        </w:numPr>
+      </w:pPr>
+      <w:r>
+        <w:t xml:space="preserve">Aggiustamenti layout Pagina Articoli </w:t>
+      </w:r>
+    </w:p>
+    <w:p>
+      <w:pPr>
+        <w:pStyle w:val="Paragrafoelenco"/>
+        <w:numPr>
+          <w:ilvl w:val="0"/>
+          <w:numId w:val="6"/>
+        </w:numPr>
+      </w:pPr>
+      <w:r>
+        <w:t>Aggiustamento nomi campi Pagina Protocolli</w:t>
+      </w:r>
+    </w:p>
+    <w:p>
+      <w:pPr>
+        <w:pStyle w:val="Sottotitolo"/>
+      </w:pPr>
+    </w:p>
+    <w:p>
+      <w:pPr>
+        <w:pStyle w:val="Sottotitolo"/>
+      </w:pPr>
+      <w:r>
+        <w:t>Versione1.18 del 07/04/2019</w:t>
+      </w:r>
+    </w:p>
+    <w:p>
+      <w:pPr>
+        <w:pStyle w:val="Paragrafoelenco"/>
+        <w:numPr>
+          <w:ilvl w:val="0"/>
+          <w:numId w:val="6"/>
+        </w:numPr>
+      </w:pPr>
+      <w:r>
+        <w:t>Aggiunti campi Data Inizio Lavorazione e Produzione alla tabella Protocollo</w:t>
+      </w:r>
+    </w:p>
+    <w:p>
+      <w:pPr>
+        <w:pStyle w:val="Paragrafoelenco"/>
+        <w:numPr>
+          <w:ilvl w:val="0"/>
+          <w:numId w:val="6"/>
+        </w:numPr>
+      </w:pPr>
+      <w:r>
+        <w:t>Aggiunti campi ricerca Genere Gruppo e Sottogruppo alla pagina Articoli</w:t>
+      </w:r>
+    </w:p>
+    <w:p>
+      <w:pPr>
+        <w:pStyle w:val="Paragrafoelenco"/>
+        <w:numPr>
+          <w:ilvl w:val="0"/>
+          <w:numId w:val="6"/>
+        </w:numPr>
+      </w:pPr>
+      <w:r>
+        <w:t>Aumentata altezza Descrizione Lunga in pagina Articoli</w:t>
+      </w:r>
+    </w:p>
+    <w:p>
+      <w:pPr>
+        <w:pStyle w:val="Paragrafoelenco"/>
+        <w:numPr>
+          <w:ilvl w:val="0"/>
+          <w:numId w:val="6"/>
+        </w:numPr>
+      </w:pPr>
+      <w:r>
+        <w:lastRenderedPageBreak/>
+        <w:t>Invertito ordine Descrizione Breve - Descrizione Lunga in tutte le schermate degli Articoli</w:t>
+      </w:r>
+    </w:p>
+    <w:p>
+      <w:pPr>
+        <w:pStyle w:val="Paragrafoelenco"/>
+        <w:numPr>
+          <w:ilvl w:val="0"/>
+          <w:numId w:val="6"/>
+        </w:numPr>
+      </w:pPr>
+      <w:r>
+        <w:t>Aggiunto campo descrizione agli Articoli Associati</w:t>
+      </w:r>
+    </w:p>
+    <w:p>
+      <w:pPr>
+        <w:pStyle w:val="Paragrafoelenco"/>
+        <w:numPr>
+          <w:ilvl w:val="0"/>
+          <w:numId w:val="6"/>
+        </w:numPr>
+      </w:pPr>
+      <w:r>
+        <w:t>Aggiunta ricerca Codice Lavorazione dalla tabella Agenda su pagina Protocollo</w:t>
       </w:r>
     </w:p>
     <w:p/>
@@ -1401,19 +2348,39 @@
         <w:pStyle w:val="Sottotitolo"/>
       </w:pPr>
       <w:r>
-        <w:t>Versione1.27 del 05/05/2019</w:t>
-      </w:r>
-    </w:p>
-    <w:p>
-      <w:pPr>
-        <w:pStyle w:val="Paragrafoelenco"/>
-        <w:numPr>
-          <w:ilvl w:val="0"/>
-          <w:numId w:val="15"/>
-        </w:numPr>
-      </w:pPr>
-      <w:r>
-        <w:t>Aggiunta Lavorazione</w:t>
+        <w:t>Versione1.17 del 01/04/2019</w:t>
+      </w:r>
+    </w:p>
+    <w:p>
+      <w:pPr>
+        <w:pStyle w:val="Paragrafoelenco"/>
+        <w:numPr>
+          <w:ilvl w:val="0"/>
+          <w:numId w:val="5"/>
+        </w:numPr>
+      </w:pPr>
+      <w:r>
+        <w:t xml:space="preserve">Modificata grafica </w:t>
+      </w:r>
+      <w:proofErr w:type="spellStart"/>
+      <w:r>
+        <w:t>Tab</w:t>
+      </w:r>
+      <w:proofErr w:type="spellEnd"/>
+      <w:r>
+        <w:t xml:space="preserve"> Offerta</w:t>
+      </w:r>
+    </w:p>
+    <w:p>
+      <w:pPr>
+        <w:pStyle w:val="Paragrafoelenco"/>
+        <w:numPr>
+          <w:ilvl w:val="0"/>
+          <w:numId w:val="5"/>
+        </w:numPr>
+      </w:pPr>
+      <w:r>
+        <w:t>Campi Produzione e Luogo modificabili su evento in fase di Offerta</w:t>
       </w:r>
     </w:p>
     <w:p>
@@ -1426,28 +2393,31 @@
         <w:pStyle w:val="Sottotitolo"/>
       </w:pPr>
       <w:r>
-        <w:lastRenderedPageBreak/>
-        <w:t>Versione1.26 del 27/04/2019</w:t>
-      </w:r>
-    </w:p>
-    <w:p>
-      <w:pPr>
-        <w:pStyle w:val="Paragrafoelenco"/>
-        <w:numPr>
-          <w:ilvl w:val="0"/>
-          <w:numId w:val="14"/>
-        </w:numPr>
-      </w:pPr>
-      <w:r>
-        <w:t>Aggiunta Gestione Password di accesso dimenticata con generazione nuova password ed  invio</w:t>
-      </w:r>
-    </w:p>
-    <w:p>
-      <w:pPr>
-        <w:pStyle w:val="Paragrafoelenco"/>
-      </w:pPr>
-      <w:r>
-        <w:t xml:space="preserve"> e-mail.</w:t>
+        <w:t>Versione1.16 del 30/03/2019</w:t>
+      </w:r>
+    </w:p>
+    <w:p>
+      <w:pPr>
+        <w:pStyle w:val="Paragrafoelenco"/>
+        <w:numPr>
+          <w:ilvl w:val="0"/>
+          <w:numId w:val="4"/>
+        </w:numPr>
+      </w:pPr>
+      <w:r>
+        <w:t>Gestione concorrenza uso Tender (non è possibile utilizzare lo stesso tendere su più eventi nello stesso giorno)</w:t>
+      </w:r>
+    </w:p>
+    <w:p>
+      <w:pPr>
+        <w:pStyle w:val="Paragrafoelenco"/>
+        <w:numPr>
+          <w:ilvl w:val="0"/>
+          <w:numId w:val="4"/>
+        </w:numPr>
+      </w:pPr>
+      <w:r>
+        <w:t>Validazione dei campi appuntamento prima della trasformazione in Offerta (prima era possibile passare in stato Offerta senza valorizzarli).</w:t>
       </w:r>
     </w:p>
     <w:p>
@@ -1460,683 +2430,7 @@
         <w:pStyle w:val="Sottotitolo"/>
       </w:pPr>
       <w:r>
-        <w:t>Versione1.25 del 24/04/2019</w:t>
-      </w:r>
-    </w:p>
-    <w:p>
-      <w:pPr>
-        <w:pStyle w:val="Paragrafoelenco"/>
-        <w:numPr>
-          <w:ilvl w:val="0"/>
-          <w:numId w:val="14"/>
-        </w:numPr>
-      </w:pPr>
-      <w:r>
-        <w:t>Aggiunta Gestione Utenti (menù in alto a destra Gestione Utenze/Utenti)</w:t>
-      </w:r>
-    </w:p>
-    <w:p>
-      <w:pPr>
-        <w:pStyle w:val="Sottotitolo"/>
-      </w:pPr>
-    </w:p>
-    <w:p>
-      <w:pPr>
-        <w:pStyle w:val="Sottotitolo"/>
-      </w:pPr>
-      <w:r>
-        <w:t>Versione1.24 del 22/04/2019</w:t>
-      </w:r>
-    </w:p>
-    <w:p>
-      <w:pPr>
-        <w:pStyle w:val="Paragrafoelenco"/>
-        <w:numPr>
-          <w:ilvl w:val="0"/>
-          <w:numId w:val="13"/>
-        </w:numPr>
-      </w:pPr>
-      <w:r>
-        <w:t>Riorganizzazione menù</w:t>
-      </w:r>
-    </w:p>
-    <w:p>
-      <w:pPr>
-        <w:pStyle w:val="Paragrafoelenco"/>
-        <w:numPr>
-          <w:ilvl w:val="0"/>
-          <w:numId w:val="13"/>
-        </w:numPr>
-      </w:pPr>
-      <w:r>
-        <w:t>Aggiunta gestione Tabella Qualifiche Personale</w:t>
-      </w:r>
-    </w:p>
-    <w:p>
-      <w:pPr>
-        <w:pStyle w:val="Paragrafoelenco"/>
-        <w:numPr>
-          <w:ilvl w:val="0"/>
-          <w:numId w:val="13"/>
-        </w:numPr>
-      </w:pPr>
-      <w:r>
-        <w:t>Aggiunta gestione Tabella Tipologie Clienti/Fornitori</w:t>
-      </w:r>
-    </w:p>
-    <w:p>
-      <w:pPr>
-        <w:pStyle w:val="Paragrafoelenco"/>
-        <w:numPr>
-          <w:ilvl w:val="0"/>
-          <w:numId w:val="13"/>
-        </w:numPr>
-      </w:pPr>
-      <w:r>
-        <w:t>Aggiunta gestione Tabella Tipi Protocolli</w:t>
-      </w:r>
-    </w:p>
-    <w:p>
-      <w:pPr>
-        <w:pStyle w:val="Paragrafoelenco"/>
-        <w:numPr>
-          <w:ilvl w:val="0"/>
-          <w:numId w:val="13"/>
-        </w:numPr>
-      </w:pPr>
-      <w:r>
-        <w:t>Aggiunta gestione Tabella Tipi Lavorazione</w:t>
-      </w:r>
-    </w:p>
-    <w:p>
-      <w:pPr>
-        <w:pStyle w:val="Paragrafoelenco"/>
-        <w:numPr>
-          <w:ilvl w:val="0"/>
-          <w:numId w:val="13"/>
-        </w:numPr>
-      </w:pPr>
-      <w:r>
-        <w:t>Aggiunti nuovi colori per Intestazione Colonne agenda</w:t>
-      </w:r>
-      <w:r>
-        <w:t xml:space="preserve"> </w:t>
-      </w:r>
-      <w:r>
-        <w:t>da menù Tabelle/Colonne Agenda</w:t>
-      </w:r>
-    </w:p>
-    <w:p>
-      <w:pPr>
-        <w:pStyle w:val="Paragrafoelenco"/>
-        <w:numPr>
-          <w:ilvl w:val="0"/>
-          <w:numId w:val="13"/>
-        </w:numPr>
-      </w:pPr>
-      <w:r>
-        <w:t xml:space="preserve">Aggiunta possibilità di ordinare le colonne agenda </w:t>
-      </w:r>
-      <w:r>
-        <w:t xml:space="preserve">da menù Tabelle/Colonne Agenda tramite il nuovo campo Ordinamento </w:t>
-      </w:r>
-      <w:r>
-        <w:t>(</w:t>
-      </w:r>
-      <w:r>
-        <w:t xml:space="preserve">la modifica non è </w:t>
-      </w:r>
-      <w:r>
-        <w:t>ancora visibile dall'agenda)</w:t>
-      </w:r>
-    </w:p>
-    <w:p>
-      <w:pPr>
-        <w:pStyle w:val="Paragrafoelenco"/>
-        <w:numPr>
-          <w:ilvl w:val="0"/>
-          <w:numId w:val="13"/>
-        </w:numPr>
-      </w:pPr>
-      <w:r>
-        <w:t xml:space="preserve">Aggiunti nuovi parametri da </w:t>
-      </w:r>
-      <w:proofErr w:type="spellStart"/>
-      <w:r>
-        <w:t>Tabelle\Configurazione</w:t>
-      </w:r>
-      <w:proofErr w:type="spellEnd"/>
-      <w:r>
-        <w:t xml:space="preserve"> (</w:t>
-      </w:r>
-      <w:proofErr w:type="spellStart"/>
-      <w:r>
-        <w:t>GIORNI_PAGAMENTO</w:t>
-      </w:r>
-      <w:proofErr w:type="spellEnd"/>
-      <w:r>
-        <w:t>, BANCA da 01 a 04 e IBAN da 01 a 04)</w:t>
-      </w:r>
-    </w:p>
-    <w:p>
-      <w:pPr>
-        <w:pStyle w:val="Sottotitolo"/>
-      </w:pPr>
-    </w:p>
-    <w:p>
-      <w:pPr>
-        <w:pStyle w:val="Sottotitolo"/>
-      </w:pPr>
-      <w:r>
-        <w:t>Versione1.23 del 18/04/2019</w:t>
-      </w:r>
-    </w:p>
-    <w:p>
-      <w:pPr>
-        <w:pStyle w:val="Paragrafoelenco"/>
-        <w:numPr>
-          <w:ilvl w:val="0"/>
-          <w:numId w:val="12"/>
-        </w:numPr>
-      </w:pPr>
-      <w:r>
-        <w:t xml:space="preserve">Aggiunta pagina di gestione valori di configurazione (es. campi IVA, IBAN, indirizzi </w:t>
-      </w:r>
-      <w:proofErr w:type="spellStart"/>
-      <w:r>
-        <w:t>etc</w:t>
-      </w:r>
-      <w:proofErr w:type="spellEnd"/>
-      <w:r>
-        <w:t xml:space="preserve"> </w:t>
-      </w:r>
-      <w:proofErr w:type="spellStart"/>
-      <w:r>
-        <w:t>etc</w:t>
-      </w:r>
-      <w:proofErr w:type="spellEnd"/>
-      <w:r>
-        <w:t xml:space="preserve">), da menu </w:t>
-      </w:r>
-      <w:proofErr w:type="spellStart"/>
-      <w:r>
-        <w:t>TABELLE\Gestione</w:t>
-      </w:r>
-      <w:proofErr w:type="spellEnd"/>
-      <w:r>
-        <w:t xml:space="preserve"> Configurazione</w:t>
-      </w:r>
-    </w:p>
-    <w:p>
-      <w:pPr>
-        <w:pStyle w:val="Sottotitolo"/>
-      </w:pPr>
-    </w:p>
-    <w:p>
-      <w:pPr>
-        <w:pStyle w:val="Sottotitolo"/>
-      </w:pPr>
-      <w:r>
-        <w:t>Versione1.22 del 14/04/2019</w:t>
-      </w:r>
-    </w:p>
-    <w:p>
-      <w:pPr>
-        <w:pStyle w:val="Paragrafoelenco"/>
-        <w:numPr>
-          <w:ilvl w:val="0"/>
-          <w:numId w:val="11"/>
-        </w:numPr>
-      </w:pPr>
-      <w:r>
-        <w:t>Salvataggio e modifica Note Offerta</w:t>
-      </w:r>
-    </w:p>
-    <w:p>
-      <w:pPr>
-        <w:pStyle w:val="Sottotitolo"/>
-      </w:pPr>
-    </w:p>
-    <w:p>
-      <w:pPr>
-        <w:pStyle w:val="Sottotitolo"/>
-      </w:pPr>
-      <w:r>
-        <w:t>Versione1.21 del 13/04/2019</w:t>
-      </w:r>
-    </w:p>
-    <w:p>
-      <w:pPr>
-        <w:pStyle w:val="Paragrafoelenco"/>
-        <w:numPr>
-          <w:ilvl w:val="0"/>
-          <w:numId w:val="10"/>
-        </w:numPr>
-      </w:pPr>
-      <w:r>
-        <w:t>Pagina protocollo sistemato layout ricerca</w:t>
-      </w:r>
-    </w:p>
-    <w:p>
-      <w:pPr>
-        <w:pStyle w:val="Paragrafoelenco"/>
-        <w:numPr>
-          <w:ilvl w:val="0"/>
-          <w:numId w:val="10"/>
-        </w:numPr>
-      </w:pPr>
-      <w:r>
-        <w:t>Pagina protocollo, in apertura visualizza gli ultimi protocolli automaticamente</w:t>
-      </w:r>
-    </w:p>
-    <w:p>
-      <w:pPr>
-        <w:pStyle w:val="Paragrafoelenco"/>
-        <w:numPr>
-          <w:ilvl w:val="0"/>
-          <w:numId w:val="10"/>
-        </w:numPr>
-      </w:pPr>
-      <w:r>
-        <w:t>Iva recuperata da tabella e non più dal singolo articolo</w:t>
-      </w:r>
-    </w:p>
-    <w:p>
-      <w:pPr>
-        <w:pStyle w:val="Paragrafoelenco"/>
-        <w:numPr>
-          <w:ilvl w:val="0"/>
-          <w:numId w:val="10"/>
-        </w:numPr>
-      </w:pPr>
-      <w:r>
-        <w:t xml:space="preserve">Aggiunta immagine </w:t>
-      </w:r>
-      <w:proofErr w:type="spellStart"/>
-      <w:r>
-        <w:t>footer</w:t>
-      </w:r>
-      <w:proofErr w:type="spellEnd"/>
-      <w:r>
-        <w:t xml:space="preserve"> riepilogo offerta</w:t>
-      </w:r>
-    </w:p>
-    <w:p>
-      <w:pPr>
-        <w:pStyle w:val="Sottotitolo"/>
-      </w:pPr>
-    </w:p>
-    <w:p>
-      <w:pPr>
-        <w:pStyle w:val="Sottotitolo"/>
-      </w:pPr>
-      <w:r>
-        <w:t>Versione1.20 del 11/04/2019</w:t>
-      </w:r>
-    </w:p>
-    <w:p>
-      <w:pPr>
-        <w:pStyle w:val="Paragrafoelenco"/>
-        <w:numPr>
-          <w:ilvl w:val="0"/>
-          <w:numId w:val="9"/>
-        </w:numPr>
-      </w:pPr>
-      <w:r>
-        <w:t>Pagina Offerta, risolto malfunzionamento ordinamento articoli</w:t>
-      </w:r>
-    </w:p>
-    <w:p>
-      <w:pPr>
-        <w:pStyle w:val="Paragrafoelenco"/>
-        <w:numPr>
-          <w:ilvl w:val="0"/>
-          <w:numId w:val="9"/>
-        </w:numPr>
-      </w:pPr>
-      <w:r>
-        <w:t xml:space="preserve">Popolato </w:t>
-      </w:r>
-      <w:proofErr w:type="spellStart"/>
-      <w:r>
-        <w:t>footer</w:t>
-      </w:r>
-      <w:proofErr w:type="spellEnd"/>
-      <w:r>
-        <w:t xml:space="preserve"> riepilogo offerta con i dati del cliente</w:t>
-      </w:r>
-    </w:p>
-    <w:p>
-      <w:pPr>
-        <w:pStyle w:val="Paragrafoelenco"/>
-        <w:numPr>
-          <w:ilvl w:val="0"/>
-          <w:numId w:val="9"/>
-        </w:numPr>
-      </w:pPr>
-      <w:r>
-        <w:t>Pagina Protocollo, aggiunto campo di ricerca "Lavorazione"</w:t>
-      </w:r>
-    </w:p>
-    <w:p>
-      <w:pPr>
-        <w:pStyle w:val="Paragrafoelenco"/>
-        <w:numPr>
-          <w:ilvl w:val="0"/>
-          <w:numId w:val="9"/>
-        </w:numPr>
-      </w:pPr>
-      <w:r>
-        <w:lastRenderedPageBreak/>
-        <w:t>Pagina Protocollo, aggiunta selezione con calendari a scomparsa sui campi Data</w:t>
-      </w:r>
-    </w:p>
-    <w:p>
-      <w:pPr>
-        <w:pStyle w:val="Sottotitolo"/>
-      </w:pPr>
-    </w:p>
-    <w:p>
-      <w:pPr>
-        <w:pStyle w:val="Sottotitolo"/>
-      </w:pPr>
-      <w:r>
-        <w:t>Versione1.19 del 09/04/2019</w:t>
-      </w:r>
-    </w:p>
-    <w:p>
-      <w:pPr>
-        <w:pStyle w:val="Paragrafoelenco"/>
-        <w:numPr>
-          <w:ilvl w:val="0"/>
-          <w:numId w:val="6"/>
-        </w:numPr>
-      </w:pPr>
-      <w:r>
-        <w:t>correzione bug tender: modificando un evento che conteneva uno o più tender il salvataggio falliva perché i tender risultavano già impiegati; </w:t>
-      </w:r>
-    </w:p>
-    <w:p>
-      <w:pPr>
-        <w:pStyle w:val="Paragrafoelenco"/>
-        <w:numPr>
-          <w:ilvl w:val="0"/>
-          <w:numId w:val="6"/>
-        </w:numPr>
-      </w:pPr>
-      <w:r>
-        <w:t xml:space="preserve">layout offerta: aumento altezza articoli e sistemazione </w:t>
-      </w:r>
-      <w:proofErr w:type="spellStart"/>
-      <w:r>
-        <w:t>popup</w:t>
-      </w:r>
-      <w:proofErr w:type="spellEnd"/>
-      <w:r>
-        <w:t>;</w:t>
-      </w:r>
-    </w:p>
-    <w:p>
-      <w:pPr>
-        <w:pStyle w:val="Paragrafoelenco"/>
-        <w:numPr>
-          <w:ilvl w:val="0"/>
-          <w:numId w:val="6"/>
-        </w:numPr>
-      </w:pPr>
-      <w:r>
-        <w:t>ordinamento articoli in base a prezzo; </w:t>
-      </w:r>
-    </w:p>
-    <w:p>
-      <w:pPr>
-        <w:pStyle w:val="Paragrafoelenco"/>
-        <w:numPr>
-          <w:ilvl w:val="0"/>
-          <w:numId w:val="6"/>
-        </w:numPr>
-      </w:pPr>
-      <w:r>
-        <w:t>descrizione corta e lunga nelle prime due colonne del riepilogo e della stampa;</w:t>
-      </w:r>
-    </w:p>
-    <w:p>
-      <w:pPr>
-        <w:pStyle w:val="Paragrafoelenco"/>
-        <w:numPr>
-          <w:ilvl w:val="0"/>
-          <w:numId w:val="6"/>
-        </w:numPr>
-      </w:pPr>
-      <w:r>
-        <w:t>salvataggio automatico offerta in fase di visualizzazione riepilogo (allo scopo di generare un protocollo);</w:t>
-      </w:r>
-    </w:p>
-    <w:p>
-      <w:pPr>
-        <w:pStyle w:val="Paragrafoelenco"/>
-        <w:numPr>
-          <w:ilvl w:val="0"/>
-          <w:numId w:val="6"/>
-        </w:numPr>
-      </w:pPr>
-      <w:r>
-        <w:t>formattazione importi con separatore migliaia;</w:t>
-      </w:r>
-    </w:p>
-    <w:p>
-      <w:pPr>
-        <w:pStyle w:val="Paragrafoelenco"/>
-        <w:numPr>
-          <w:ilvl w:val="0"/>
-          <w:numId w:val="6"/>
-        </w:numPr>
-      </w:pPr>
-      <w:r>
-        <w:t>creazione e salvataggio pdf in fase di salvataggio offerta; </w:t>
-      </w:r>
-    </w:p>
-    <w:p>
-      <w:pPr>
-        <w:pStyle w:val="Paragrafoelenco"/>
-        <w:numPr>
-          <w:ilvl w:val="0"/>
-          <w:numId w:val="6"/>
-        </w:numPr>
-      </w:pPr>
-      <w:r>
-        <w:t xml:space="preserve">nome file pdf: </w:t>
-      </w:r>
-      <w:proofErr w:type="spellStart"/>
-      <w:r>
-        <w:t>Offerta_</w:t>
-      </w:r>
-      <w:proofErr w:type="spellEnd"/>
-      <w:r>
-        <w:t>&lt;numero lavorazione&gt;</w:t>
-      </w:r>
-    </w:p>
-    <w:p>
-      <w:pPr>
-        <w:pStyle w:val="Paragrafoelenco"/>
-        <w:numPr>
-          <w:ilvl w:val="0"/>
-          <w:numId w:val="6"/>
-        </w:numPr>
-      </w:pPr>
-      <w:r>
-        <w:t>in fase di creazione/modifica evento non è più possibile passare da un sottotipo risorsa ad un altro </w:t>
-      </w:r>
-    </w:p>
-    <w:p>
-      <w:pPr>
-        <w:pStyle w:val="Paragrafoelenco"/>
-      </w:pPr>
-      <w:r>
-        <w:t>Es. se sto creando un evento per un dipendente non visualizzerò più nell'elenco le tipologie regie o extra; se sto creando un evento per regie o extra non visualizzerò più i dipendenti.</w:t>
-      </w:r>
-    </w:p>
-    <w:p>
-      <w:pPr>
-        <w:pStyle w:val="Paragrafoelenco"/>
-        <w:numPr>
-          <w:ilvl w:val="0"/>
-          <w:numId w:val="6"/>
-        </w:numPr>
-      </w:pPr>
-      <w:r>
-        <w:t xml:space="preserve">Aggiustamenti layout Pagina Articoli </w:t>
-      </w:r>
-    </w:p>
-    <w:p>
-      <w:pPr>
-        <w:pStyle w:val="Paragrafoelenco"/>
-        <w:numPr>
-          <w:ilvl w:val="0"/>
-          <w:numId w:val="6"/>
-        </w:numPr>
-      </w:pPr>
-      <w:r>
-        <w:t>Aggiustamento nomi campi Pagina Protocolli</w:t>
-      </w:r>
-    </w:p>
-    <w:p>
-      <w:pPr>
-        <w:pStyle w:val="Sottotitolo"/>
-      </w:pPr>
-    </w:p>
-    <w:p>
-      <w:pPr>
-        <w:pStyle w:val="Sottotitolo"/>
-      </w:pPr>
-      <w:r>
-        <w:t>Versione1.18 del 07/04/2019</w:t>
-      </w:r>
-    </w:p>
-    <w:p>
-      <w:pPr>
-        <w:pStyle w:val="Paragrafoelenco"/>
-        <w:numPr>
-          <w:ilvl w:val="0"/>
-          <w:numId w:val="6"/>
-        </w:numPr>
-      </w:pPr>
-      <w:r>
-        <w:t>Aggiunti campi Data Inizio Lavorazione e Produzione alla tabella Protocollo</w:t>
-      </w:r>
-    </w:p>
-    <w:p>
-      <w:pPr>
-        <w:pStyle w:val="Paragrafoelenco"/>
-        <w:numPr>
-          <w:ilvl w:val="0"/>
-          <w:numId w:val="6"/>
-        </w:numPr>
-      </w:pPr>
-      <w:r>
-        <w:t>Aggiunti campi ricerca Genere Gruppo e Sottogruppo alla pagina Articoli</w:t>
-      </w:r>
-    </w:p>
-    <w:p>
-      <w:pPr>
-        <w:pStyle w:val="Paragrafoelenco"/>
-        <w:numPr>
-          <w:ilvl w:val="0"/>
-          <w:numId w:val="6"/>
-        </w:numPr>
-      </w:pPr>
-      <w:r>
-        <w:t>Aumentata altezza Descrizione Lunga in pagina Articoli</w:t>
-      </w:r>
-    </w:p>
-    <w:p>
-      <w:pPr>
-        <w:pStyle w:val="Paragrafoelenco"/>
-        <w:numPr>
-          <w:ilvl w:val="0"/>
-          <w:numId w:val="6"/>
-        </w:numPr>
-      </w:pPr>
-      <w:r>
-        <w:t>Invertito ordine Descrizione Breve - Descrizione Lunga in tutte le schermate degli Articoli</w:t>
-      </w:r>
-    </w:p>
-    <w:p>
-      <w:pPr>
-        <w:pStyle w:val="Paragrafoelenco"/>
-        <w:numPr>
-          <w:ilvl w:val="0"/>
-          <w:numId w:val="6"/>
-        </w:numPr>
-      </w:pPr>
-      <w:r>
-        <w:t>Aggiunto campo descrizione agli Articoli Associati</w:t>
-      </w:r>
-    </w:p>
-    <w:p>
-      <w:pPr>
-        <w:pStyle w:val="Paragrafoelenco"/>
-        <w:numPr>
-          <w:ilvl w:val="0"/>
-          <w:numId w:val="6"/>
-        </w:numPr>
-      </w:pPr>
-      <w:r>
-        <w:t>Aggiunta ricerca Codice Lavorazione dalla tabella Agenda su pagina Protocollo</w:t>
-      </w:r>
-    </w:p>
-    <w:p/>
-    <w:p>
-      <w:pPr>
-        <w:pStyle w:val="Sottotitolo"/>
-      </w:pPr>
-      <w:r>
-        <w:t>Versione1.17 del 01/04/2019</w:t>
-      </w:r>
-    </w:p>
-    <w:p>
-      <w:pPr>
-        <w:pStyle w:val="Paragrafoelenco"/>
-        <w:numPr>
-          <w:ilvl w:val="0"/>
-          <w:numId w:val="5"/>
-        </w:numPr>
-      </w:pPr>
-      <w:r>
-        <w:t xml:space="preserve">Modificata grafica </w:t>
-      </w:r>
-      <w:proofErr w:type="spellStart"/>
-      <w:r>
-        <w:t>Tab</w:t>
-      </w:r>
-      <w:proofErr w:type="spellEnd"/>
-      <w:r>
-        <w:t xml:space="preserve"> Offerta</w:t>
-      </w:r>
-    </w:p>
-    <w:p>
-      <w:pPr>
-        <w:pStyle w:val="Paragrafoelenco"/>
-        <w:numPr>
-          <w:ilvl w:val="0"/>
-          <w:numId w:val="5"/>
-        </w:numPr>
-      </w:pPr>
-      <w:r>
-        <w:t>Campi Produzione e Luogo modificabili su evento in fase di Offerta</w:t>
-      </w:r>
-    </w:p>
-    <w:p>
-      <w:pPr>
-        <w:pStyle w:val="Sottotitolo"/>
-      </w:pPr>
-    </w:p>
-    <w:p>
-      <w:pPr>
-        <w:pStyle w:val="Sottotitolo"/>
-      </w:pPr>
-      <w:r>
-        <w:t>Versione1.16 del 30/03/2019</w:t>
+        <w:t>Versione1.15 del 28/03/2019</w:t>
       </w:r>
     </w:p>
     <w:p>
@@ -2148,7 +2442,7 @@
         </w:numPr>
       </w:pPr>
       <w:r>
-        <w:t>Gestione concorrenza uso Tender (non è possibile utilizzare lo stesso tendere su più eventi nello stesso giorno)</w:t>
+        <w:t>Campo nota ingrandito su Agenda</w:t>
       </w:r>
     </w:p>
     <w:p>
@@ -2160,44 +2454,6 @@
         </w:numPr>
       </w:pPr>
       <w:r>
-        <w:t>Validazione dei campi appuntamento prima della trasformazione in Offerta (prima era possibile passare in stato Offerta senza valorizzarli).</w:t>
-      </w:r>
-    </w:p>
-    <w:p>
-      <w:pPr>
-        <w:pStyle w:val="Sottotitolo"/>
-      </w:pPr>
-    </w:p>
-    <w:p>
-      <w:pPr>
-        <w:pStyle w:val="Sottotitolo"/>
-      </w:pPr>
-      <w:r>
-        <w:t>Versione1.15 del 28/03/2019</w:t>
-      </w:r>
-    </w:p>
-    <w:p>
-      <w:pPr>
-        <w:pStyle w:val="Paragrafoelenco"/>
-        <w:numPr>
-          <w:ilvl w:val="0"/>
-          <w:numId w:val="4"/>
-        </w:numPr>
-      </w:pPr>
-      <w:r>
-        <w:t>Campo nota ingrandito su Agenda</w:t>
-      </w:r>
-    </w:p>
-    <w:p>
-      <w:pPr>
-        <w:pStyle w:val="Paragrafoelenco"/>
-        <w:numPr>
-          <w:ilvl w:val="0"/>
-          <w:numId w:val="4"/>
-        </w:numPr>
-      </w:pPr>
-      <w:r>
-        <w:lastRenderedPageBreak/>
         <w:t xml:space="preserve">Disabilitata eliminazione da </w:t>
       </w:r>
       <w:proofErr w:type="spellStart"/>
@@ -3785,6 +4041,119 @@
     </w:lvl>
   </w:abstractNum>
   <w:abstractNum w:abstractNumId="11">
+    <w:nsid w:val="21CC40B0"/>
+    <w:multiLevelType w:val="hybridMultilevel"/>
+    <w:tmpl w:val="C6EA8010"/>
+    <w:lvl w:ilvl="0" w:tplc="04100001">
+      <w:start w:val="1"/>
+      <w:numFmt w:val="bullet"/>
+      <w:lvlText w:val=""/>
+      <w:lvlJc w:val="left"/>
+      <w:pPr>
+        <w:ind w:left="720" w:hanging="360"/>
+      </w:pPr>
+      <w:rPr>
+        <w:rFonts w:ascii="Symbol" w:hAnsi="Symbol" w:hint="default"/>
+      </w:rPr>
+    </w:lvl>
+    <w:lvl w:ilvl="1" w:tplc="04100003" w:tentative="1">
+      <w:start w:val="1"/>
+      <w:numFmt w:val="bullet"/>
+      <w:lvlText w:val="o"/>
+      <w:lvlJc w:val="left"/>
+      <w:pPr>
+        <w:ind w:left="1440" w:hanging="360"/>
+      </w:pPr>
+      <w:rPr>
+        <w:rFonts w:ascii="Courier New" w:hAnsi="Courier New" w:cs="Courier New" w:hint="default"/>
+      </w:rPr>
+    </w:lvl>
+    <w:lvl w:ilvl="2" w:tplc="04100005" w:tentative="1">
+      <w:start w:val="1"/>
+      <w:numFmt w:val="bullet"/>
+      <w:lvlText w:val=""/>
+      <w:lvlJc w:val="left"/>
+      <w:pPr>
+        <w:ind w:left="2160" w:hanging="360"/>
+      </w:pPr>
+      <w:rPr>
+        <w:rFonts w:ascii="Wingdings" w:hAnsi="Wingdings" w:hint="default"/>
+      </w:rPr>
+    </w:lvl>
+    <w:lvl w:ilvl="3" w:tplc="04100001" w:tentative="1">
+      <w:start w:val="1"/>
+      <w:numFmt w:val="bullet"/>
+      <w:lvlText w:val=""/>
+      <w:lvlJc w:val="left"/>
+      <w:pPr>
+        <w:ind w:left="2880" w:hanging="360"/>
+      </w:pPr>
+      <w:rPr>
+        <w:rFonts w:ascii="Symbol" w:hAnsi="Symbol" w:hint="default"/>
+      </w:rPr>
+    </w:lvl>
+    <w:lvl w:ilvl="4" w:tplc="04100003" w:tentative="1">
+      <w:start w:val="1"/>
+      <w:numFmt w:val="bullet"/>
+      <w:lvlText w:val="o"/>
+      <w:lvlJc w:val="left"/>
+      <w:pPr>
+        <w:ind w:left="3600" w:hanging="360"/>
+      </w:pPr>
+      <w:rPr>
+        <w:rFonts w:ascii="Courier New" w:hAnsi="Courier New" w:cs="Courier New" w:hint="default"/>
+      </w:rPr>
+    </w:lvl>
+    <w:lvl w:ilvl="5" w:tplc="04100005" w:tentative="1">
+      <w:start w:val="1"/>
+      <w:numFmt w:val="bullet"/>
+      <w:lvlText w:val=""/>
+      <w:lvlJc w:val="left"/>
+      <w:pPr>
+        <w:ind w:left="4320" w:hanging="360"/>
+      </w:pPr>
+      <w:rPr>
+        <w:rFonts w:ascii="Wingdings" w:hAnsi="Wingdings" w:hint="default"/>
+      </w:rPr>
+    </w:lvl>
+    <w:lvl w:ilvl="6" w:tplc="04100001" w:tentative="1">
+      <w:start w:val="1"/>
+      <w:numFmt w:val="bullet"/>
+      <w:lvlText w:val=""/>
+      <w:lvlJc w:val="left"/>
+      <w:pPr>
+        <w:ind w:left="5040" w:hanging="360"/>
+      </w:pPr>
+      <w:rPr>
+        <w:rFonts w:ascii="Symbol" w:hAnsi="Symbol" w:hint="default"/>
+      </w:rPr>
+    </w:lvl>
+    <w:lvl w:ilvl="7" w:tplc="04100003" w:tentative="1">
+      <w:start w:val="1"/>
+      <w:numFmt w:val="bullet"/>
+      <w:lvlText w:val="o"/>
+      <w:lvlJc w:val="left"/>
+      <w:pPr>
+        <w:ind w:left="5760" w:hanging="360"/>
+      </w:pPr>
+      <w:rPr>
+        <w:rFonts w:ascii="Courier New" w:hAnsi="Courier New" w:cs="Courier New" w:hint="default"/>
+      </w:rPr>
+    </w:lvl>
+    <w:lvl w:ilvl="8" w:tplc="04100005" w:tentative="1">
+      <w:start w:val="1"/>
+      <w:numFmt w:val="bullet"/>
+      <w:lvlText w:val=""/>
+      <w:lvlJc w:val="left"/>
+      <w:pPr>
+        <w:ind w:left="6480" w:hanging="360"/>
+      </w:pPr>
+      <w:rPr>
+        <w:rFonts w:ascii="Wingdings" w:hAnsi="Wingdings" w:hint="default"/>
+      </w:rPr>
+    </w:lvl>
+  </w:abstractNum>
+  <w:abstractNum w:abstractNumId="12">
     <w:nsid w:val="2283438D"/>
     <w:multiLevelType w:val="hybridMultilevel"/>
     <w:tmpl w:val="9566E170"/>
@@ -3897,7 +4266,7 @@
       </w:rPr>
     </w:lvl>
   </w:abstractNum>
-  <w:abstractNum w:abstractNumId="12">
+  <w:abstractNum w:abstractNumId="13">
     <w:nsid w:val="28784626"/>
     <w:multiLevelType w:val="hybridMultilevel"/>
     <w:tmpl w:val="A1861EFA"/>
@@ -4010,7 +4379,7 @@
       </w:rPr>
     </w:lvl>
   </w:abstractNum>
-  <w:abstractNum w:abstractNumId="13">
+  <w:abstractNum w:abstractNumId="14">
     <w:nsid w:val="29461F20"/>
     <w:multiLevelType w:val="hybridMultilevel"/>
     <w:tmpl w:val="6F022202"/>
@@ -4123,7 +4492,7 @@
       </w:rPr>
     </w:lvl>
   </w:abstractNum>
-  <w:abstractNum w:abstractNumId="14">
+  <w:abstractNum w:abstractNumId="15">
     <w:nsid w:val="2BC617E9"/>
     <w:multiLevelType w:val="hybridMultilevel"/>
     <w:tmpl w:val="D0BE9CBE"/>
@@ -4236,7 +4605,7 @@
       </w:rPr>
     </w:lvl>
   </w:abstractNum>
-  <w:abstractNum w:abstractNumId="15">
+  <w:abstractNum w:abstractNumId="16">
     <w:nsid w:val="30C125AB"/>
     <w:multiLevelType w:val="hybridMultilevel"/>
     <w:tmpl w:val="A16C383A"/>
@@ -4349,7 +4718,7 @@
       </w:rPr>
     </w:lvl>
   </w:abstractNum>
-  <w:abstractNum w:abstractNumId="16">
+  <w:abstractNum w:abstractNumId="17">
     <w:nsid w:val="31762D3D"/>
     <w:multiLevelType w:val="hybridMultilevel"/>
     <w:tmpl w:val="722C9B8A"/>
@@ -4462,7 +4831,7 @@
       </w:rPr>
     </w:lvl>
   </w:abstractNum>
-  <w:abstractNum w:abstractNumId="17">
+  <w:abstractNum w:abstractNumId="18">
     <w:nsid w:val="320B11BA"/>
     <w:multiLevelType w:val="hybridMultilevel"/>
     <w:tmpl w:val="60B09F72"/>
@@ -4575,7 +4944,7 @@
       </w:rPr>
     </w:lvl>
   </w:abstractNum>
-  <w:abstractNum w:abstractNumId="18">
+  <w:abstractNum w:abstractNumId="19">
     <w:nsid w:val="345018CF"/>
     <w:multiLevelType w:val="hybridMultilevel"/>
     <w:tmpl w:val="E8A49332"/>
@@ -4688,7 +5057,120 @@
       </w:rPr>
     </w:lvl>
   </w:abstractNum>
-  <w:abstractNum w:abstractNumId="19">
+  <w:abstractNum w:abstractNumId="20">
+    <w:nsid w:val="3C344B23"/>
+    <w:multiLevelType w:val="hybridMultilevel"/>
+    <w:tmpl w:val="6454845E"/>
+    <w:lvl w:ilvl="0" w:tplc="04100001">
+      <w:start w:val="1"/>
+      <w:numFmt w:val="bullet"/>
+      <w:lvlText w:val=""/>
+      <w:lvlJc w:val="left"/>
+      <w:pPr>
+        <w:ind w:left="720" w:hanging="360"/>
+      </w:pPr>
+      <w:rPr>
+        <w:rFonts w:ascii="Symbol" w:hAnsi="Symbol" w:hint="default"/>
+      </w:rPr>
+    </w:lvl>
+    <w:lvl w:ilvl="1" w:tplc="04100003" w:tentative="1">
+      <w:start w:val="1"/>
+      <w:numFmt w:val="bullet"/>
+      <w:lvlText w:val="o"/>
+      <w:lvlJc w:val="left"/>
+      <w:pPr>
+        <w:ind w:left="1440" w:hanging="360"/>
+      </w:pPr>
+      <w:rPr>
+        <w:rFonts w:ascii="Courier New" w:hAnsi="Courier New" w:cs="Courier New" w:hint="default"/>
+      </w:rPr>
+    </w:lvl>
+    <w:lvl w:ilvl="2" w:tplc="04100005" w:tentative="1">
+      <w:start w:val="1"/>
+      <w:numFmt w:val="bullet"/>
+      <w:lvlText w:val=""/>
+      <w:lvlJc w:val="left"/>
+      <w:pPr>
+        <w:ind w:left="2160" w:hanging="360"/>
+      </w:pPr>
+      <w:rPr>
+        <w:rFonts w:ascii="Wingdings" w:hAnsi="Wingdings" w:hint="default"/>
+      </w:rPr>
+    </w:lvl>
+    <w:lvl w:ilvl="3" w:tplc="04100001" w:tentative="1">
+      <w:start w:val="1"/>
+      <w:numFmt w:val="bullet"/>
+      <w:lvlText w:val=""/>
+      <w:lvlJc w:val="left"/>
+      <w:pPr>
+        <w:ind w:left="2880" w:hanging="360"/>
+      </w:pPr>
+      <w:rPr>
+        <w:rFonts w:ascii="Symbol" w:hAnsi="Symbol" w:hint="default"/>
+      </w:rPr>
+    </w:lvl>
+    <w:lvl w:ilvl="4" w:tplc="04100003" w:tentative="1">
+      <w:start w:val="1"/>
+      <w:numFmt w:val="bullet"/>
+      <w:lvlText w:val="o"/>
+      <w:lvlJc w:val="left"/>
+      <w:pPr>
+        <w:ind w:left="3600" w:hanging="360"/>
+      </w:pPr>
+      <w:rPr>
+        <w:rFonts w:ascii="Courier New" w:hAnsi="Courier New" w:cs="Courier New" w:hint="default"/>
+      </w:rPr>
+    </w:lvl>
+    <w:lvl w:ilvl="5" w:tplc="04100005" w:tentative="1">
+      <w:start w:val="1"/>
+      <w:numFmt w:val="bullet"/>
+      <w:lvlText w:val=""/>
+      <w:lvlJc w:val="left"/>
+      <w:pPr>
+        <w:ind w:left="4320" w:hanging="360"/>
+      </w:pPr>
+      <w:rPr>
+        <w:rFonts w:ascii="Wingdings" w:hAnsi="Wingdings" w:hint="default"/>
+      </w:rPr>
+    </w:lvl>
+    <w:lvl w:ilvl="6" w:tplc="04100001" w:tentative="1">
+      <w:start w:val="1"/>
+      <w:numFmt w:val="bullet"/>
+      <w:lvlText w:val=""/>
+      <w:lvlJc w:val="left"/>
+      <w:pPr>
+        <w:ind w:left="5040" w:hanging="360"/>
+      </w:pPr>
+      <w:rPr>
+        <w:rFonts w:ascii="Symbol" w:hAnsi="Symbol" w:hint="default"/>
+      </w:rPr>
+    </w:lvl>
+    <w:lvl w:ilvl="7" w:tplc="04100003" w:tentative="1">
+      <w:start w:val="1"/>
+      <w:numFmt w:val="bullet"/>
+      <w:lvlText w:val="o"/>
+      <w:lvlJc w:val="left"/>
+      <w:pPr>
+        <w:ind w:left="5760" w:hanging="360"/>
+      </w:pPr>
+      <w:rPr>
+        <w:rFonts w:ascii="Courier New" w:hAnsi="Courier New" w:cs="Courier New" w:hint="default"/>
+      </w:rPr>
+    </w:lvl>
+    <w:lvl w:ilvl="8" w:tplc="04100005" w:tentative="1">
+      <w:start w:val="1"/>
+      <w:numFmt w:val="bullet"/>
+      <w:lvlText w:val=""/>
+      <w:lvlJc w:val="left"/>
+      <w:pPr>
+        <w:ind w:left="6480" w:hanging="360"/>
+      </w:pPr>
+      <w:rPr>
+        <w:rFonts w:ascii="Wingdings" w:hAnsi="Wingdings" w:hint="default"/>
+      </w:rPr>
+    </w:lvl>
+  </w:abstractNum>
+  <w:abstractNum w:abstractNumId="21">
     <w:nsid w:val="40C0566E"/>
     <w:multiLevelType w:val="hybridMultilevel"/>
     <w:tmpl w:val="1EC27EE8"/>
@@ -4801,7 +5283,7 @@
       </w:rPr>
     </w:lvl>
   </w:abstractNum>
-  <w:abstractNum w:abstractNumId="20">
+  <w:abstractNum w:abstractNumId="22">
     <w:nsid w:val="51242B08"/>
     <w:multiLevelType w:val="hybridMultilevel"/>
     <w:tmpl w:val="26DE84E4"/>
@@ -4914,7 +5396,7 @@
       </w:rPr>
     </w:lvl>
   </w:abstractNum>
-  <w:abstractNum w:abstractNumId="21">
+  <w:abstractNum w:abstractNumId="23">
     <w:nsid w:val="52A5527C"/>
     <w:multiLevelType w:val="hybridMultilevel"/>
     <w:tmpl w:val="5568C82C"/>
@@ -5027,7 +5509,7 @@
       </w:rPr>
     </w:lvl>
   </w:abstractNum>
-  <w:abstractNum w:abstractNumId="22">
+  <w:abstractNum w:abstractNumId="24">
     <w:nsid w:val="56220FD0"/>
     <w:multiLevelType w:val="hybridMultilevel"/>
     <w:tmpl w:val="C56EADB2"/>
@@ -5140,7 +5622,7 @@
       </w:rPr>
     </w:lvl>
   </w:abstractNum>
-  <w:abstractNum w:abstractNumId="23">
+  <w:abstractNum w:abstractNumId="25">
     <w:nsid w:val="57BF0A1D"/>
     <w:multiLevelType w:val="hybridMultilevel"/>
     <w:tmpl w:val="438E05FA"/>
@@ -5253,7 +5735,7 @@
       </w:rPr>
     </w:lvl>
   </w:abstractNum>
-  <w:abstractNum w:abstractNumId="24">
+  <w:abstractNum w:abstractNumId="26">
     <w:nsid w:val="5BEA70B1"/>
     <w:multiLevelType w:val="hybridMultilevel"/>
     <w:tmpl w:val="18E42578"/>
@@ -5366,7 +5848,7 @@
       </w:rPr>
     </w:lvl>
   </w:abstractNum>
-  <w:abstractNum w:abstractNumId="25">
+  <w:abstractNum w:abstractNumId="27">
     <w:nsid w:val="5D6E0C7C"/>
     <w:multiLevelType w:val="hybridMultilevel"/>
     <w:tmpl w:val="49DCDC5C"/>
@@ -5479,7 +5961,7 @@
       </w:rPr>
     </w:lvl>
   </w:abstractNum>
-  <w:abstractNum w:abstractNumId="26">
+  <w:abstractNum w:abstractNumId="28">
     <w:nsid w:val="655416E1"/>
     <w:multiLevelType w:val="multilevel"/>
     <w:tmpl w:val="E55CA81A"/>
@@ -5628,7 +6110,7 @@
       </w:rPr>
     </w:lvl>
   </w:abstractNum>
-  <w:abstractNum w:abstractNumId="27">
+  <w:abstractNum w:abstractNumId="29">
     <w:nsid w:val="6C944328"/>
     <w:multiLevelType w:val="hybridMultilevel"/>
     <w:tmpl w:val="10D40524"/>
@@ -5741,7 +6223,7 @@
       </w:rPr>
     </w:lvl>
   </w:abstractNum>
-  <w:abstractNum w:abstractNumId="28">
+  <w:abstractNum w:abstractNumId="30">
     <w:nsid w:val="6D645323"/>
     <w:multiLevelType w:val="hybridMultilevel"/>
     <w:tmpl w:val="4860DCD4"/>
@@ -5854,7 +6336,7 @@
       </w:rPr>
     </w:lvl>
   </w:abstractNum>
-  <w:abstractNum w:abstractNumId="29">
+  <w:abstractNum w:abstractNumId="31">
     <w:nsid w:val="6E737B1D"/>
     <w:multiLevelType w:val="hybridMultilevel"/>
     <w:tmpl w:val="9DB6FC56"/>
@@ -5967,7 +6449,7 @@
       </w:rPr>
     </w:lvl>
   </w:abstractNum>
-  <w:abstractNum w:abstractNumId="30">
+  <w:abstractNum w:abstractNumId="32">
     <w:nsid w:val="741A5044"/>
     <w:multiLevelType w:val="multilevel"/>
     <w:tmpl w:val="FD729EF6"/>
@@ -6116,7 +6598,7 @@
       </w:rPr>
     </w:lvl>
   </w:abstractNum>
-  <w:abstractNum w:abstractNumId="31">
+  <w:abstractNum w:abstractNumId="33">
     <w:nsid w:val="75DA70F0"/>
     <w:multiLevelType w:val="hybridMultilevel"/>
     <w:tmpl w:val="EE888E56"/>
@@ -6229,7 +6711,7 @@
       </w:rPr>
     </w:lvl>
   </w:abstractNum>
-  <w:abstractNum w:abstractNumId="32">
+  <w:abstractNum w:abstractNumId="34">
     <w:nsid w:val="77CB7AA6"/>
     <w:multiLevelType w:val="hybridMultilevel"/>
     <w:tmpl w:val="F8EAB792"/>
@@ -6342,7 +6824,7 @@
       </w:rPr>
     </w:lvl>
   </w:abstractNum>
-  <w:abstractNum w:abstractNumId="33">
+  <w:abstractNum w:abstractNumId="35">
     <w:nsid w:val="792B2846"/>
     <w:multiLevelType w:val="hybridMultilevel"/>
     <w:tmpl w:val="A27CF27E"/>
@@ -6456,49 +6938,49 @@
     </w:lvl>
   </w:abstractNum>
   <w:num w:numId="1">
-    <w:abstractNumId w:val="16"/>
+    <w:abstractNumId w:val="17"/>
   </w:num>
   <w:num w:numId="2">
-    <w:abstractNumId w:val="20"/>
+    <w:abstractNumId w:val="22"/>
   </w:num>
   <w:num w:numId="3">
-    <w:abstractNumId w:val="19"/>
+    <w:abstractNumId w:val="21"/>
   </w:num>
   <w:num w:numId="4">
-    <w:abstractNumId w:val="33"/>
+    <w:abstractNumId w:val="35"/>
   </w:num>
   <w:num w:numId="5">
     <w:abstractNumId w:val="0"/>
   </w:num>
   <w:num w:numId="6">
-    <w:abstractNumId w:val="21"/>
+    <w:abstractNumId w:val="23"/>
   </w:num>
   <w:num w:numId="7">
     <w:abstractNumId w:val="10"/>
   </w:num>
   <w:num w:numId="8">
+    <w:abstractNumId w:val="28"/>
+  </w:num>
+  <w:num w:numId="9">
+    <w:abstractNumId w:val="27"/>
+  </w:num>
+  <w:num w:numId="10">
+    <w:abstractNumId w:val="15"/>
+  </w:num>
+  <w:num w:numId="11">
+    <w:abstractNumId w:val="16"/>
+  </w:num>
+  <w:num w:numId="12">
+    <w:abstractNumId w:val="34"/>
+  </w:num>
+  <w:num w:numId="13">
     <w:abstractNumId w:val="26"/>
   </w:num>
-  <w:num w:numId="9">
-    <w:abstractNumId w:val="25"/>
-  </w:num>
-  <w:num w:numId="10">
-    <w:abstractNumId w:val="14"/>
-  </w:num>
-  <w:num w:numId="11">
-    <w:abstractNumId w:val="15"/>
-  </w:num>
-  <w:num w:numId="12">
-    <w:abstractNumId w:val="32"/>
-  </w:num>
-  <w:num w:numId="13">
-    <w:abstractNumId w:val="24"/>
-  </w:num>
   <w:num w:numId="14">
-    <w:abstractNumId w:val="12"/>
+    <w:abstractNumId w:val="13"/>
   </w:num>
   <w:num w:numId="15">
-    <w:abstractNumId w:val="27"/>
+    <w:abstractNumId w:val="29"/>
   </w:num>
   <w:num w:numId="16">
     <w:abstractNumId w:val="1"/>
@@ -6507,46 +6989,46 @@
     <w:abstractNumId w:val="9"/>
   </w:num>
   <w:num w:numId="18">
-    <w:abstractNumId w:val="29"/>
+    <w:abstractNumId w:val="31"/>
   </w:num>
   <w:num w:numId="19">
     <w:abstractNumId w:val="4"/>
   </w:num>
   <w:num w:numId="20">
-    <w:abstractNumId w:val="23"/>
+    <w:abstractNumId w:val="25"/>
   </w:num>
   <w:num w:numId="21">
     <w:abstractNumId w:val="6"/>
   </w:num>
   <w:num w:numId="22">
-    <w:abstractNumId w:val="22"/>
+    <w:abstractNumId w:val="24"/>
   </w:num>
   <w:num w:numId="23">
     <w:abstractNumId w:val="3"/>
   </w:num>
   <w:num w:numId="24">
-    <w:abstractNumId w:val="30"/>
+    <w:abstractNumId w:val="32"/>
   </w:num>
   <w:num w:numId="25">
     <w:abstractNumId w:val="2"/>
   </w:num>
   <w:num w:numId="26">
-    <w:abstractNumId w:val="28"/>
+    <w:abstractNumId w:val="30"/>
   </w:num>
   <w:num w:numId="27">
-    <w:abstractNumId w:val="31"/>
+    <w:abstractNumId w:val="33"/>
   </w:num>
   <w:num w:numId="28">
-    <w:abstractNumId w:val="11"/>
+    <w:abstractNumId w:val="12"/>
   </w:num>
   <w:num w:numId="29">
     <w:abstractNumId w:val="8"/>
   </w:num>
   <w:num w:numId="30">
-    <w:abstractNumId w:val="13"/>
+    <w:abstractNumId w:val="14"/>
   </w:num>
   <w:num w:numId="31">
-    <w:abstractNumId w:val="18"/>
+    <w:abstractNumId w:val="19"/>
   </w:num>
   <w:num w:numId="32">
     <w:abstractNumId w:val="7"/>
@@ -6555,7 +7037,13 @@
     <w:abstractNumId w:val="5"/>
   </w:num>
   <w:num w:numId="34">
-    <w:abstractNumId w:val="17"/>
+    <w:abstractNumId w:val="18"/>
+  </w:num>
+  <w:num w:numId="35">
+    <w:abstractNumId w:val="20"/>
+  </w:num>
+  <w:num w:numId="36">
+    <w:abstractNumId w:val="11"/>
   </w:num>
 </w:numbering>
 </file>

</xml_diff>

<commit_message>
correzione bug e versione
</commit_message>
<xml_diff>
--- a/VideoSystemWeb/DOCUMENTI/HELP/HELP VIDEOSYSTEM.docx
+++ b/VideoSystemWeb/DOCUMENTI/HELP/HELP VIDEOSYSTEM.docx
@@ -168,6 +168,18 @@
         <w:t>controllato che il campo consuntivo venga settato a false in inserimento multiplo</w:t>
       </w:r>
     </w:p>
+    <w:p>
+      <w:pPr>
+        <w:pStyle w:val="Paragrafoelenco"/>
+        <w:numPr>
+          <w:ilvl w:val="0"/>
+          <w:numId w:val="42"/>
+        </w:numPr>
+      </w:pPr>
+      <w:r>
+        <w:t>Spostamento a sinistra dei dipendenti nell'agenda</w:t>
+      </w:r>
+    </w:p>
     <w:p/>
     <w:p>
       <w:pPr>
@@ -599,6 +611,7 @@
         </w:numPr>
       </w:pPr>
       <w:r>
+        <w:lastRenderedPageBreak/>
         <w:t>Aggiustamenti layout stampa piano esterno sempre secondo lista del 14/10</w:t>
       </w:r>
     </w:p>
@@ -611,7 +624,6 @@
         </w:numPr>
       </w:pPr>
       <w:r>
-        <w:lastRenderedPageBreak/>
         <w:t xml:space="preserve">Aggiunta </w:t>
       </w:r>
       <w:proofErr w:type="spellStart"/>
@@ -1089,6 +1101,7 @@
       </w:pPr>
       <w:proofErr w:type="spellStart"/>
       <w:r>
+        <w:lastRenderedPageBreak/>
         <w:t>refresh</w:t>
       </w:r>
       <w:proofErr w:type="spellEnd"/>
@@ -1105,7 +1118,6 @@
         </w:numPr>
       </w:pPr>
       <w:r>
-        <w:lastRenderedPageBreak/>
         <w:t>gestione protocollo, aggiunta campo descrizione, sia in ricerca che in dettaglio</w:t>
       </w:r>
     </w:p>
@@ -8302,6 +8314,7 @@
   <w:style w:type="character" w:default="1" w:styleId="Carpredefinitoparagrafo">
     <w:name w:val="Default Paragraph Font"/>
     <w:uiPriority w:val="1"/>
+    <w:semiHidden/>
     <w:unhideWhenUsed/>
   </w:style>
   <w:style w:type="table" w:default="1" w:styleId="Tabellanormale">
@@ -8738,7 +8751,7 @@
   <a:extraClrSchemeLst/>
   <a:extLst>
     <a:ext uri="{05A4C25C-085E-4340-85A3-A5531E510DB2}">
-      <thm15:themeFamily xmlns:thm15="http://schemas.microsoft.com/office/thememl/2012/main" xmlns="" name="Office Theme" id="{62F939B6-93AF-4DB8-9C6B-D6C7DFDC589F}" vid="{4A3C46E8-61CC-4603-A589-7422A47A8E4A}"/>
+      <thm15:themeFamily xmlns="" xmlns:thm15="http://schemas.microsoft.com/office/thememl/2012/main" name="Office Theme" id="{62F939B6-93AF-4DB8-9C6B-D6C7DFDC589F}" vid="{4A3C46E8-61CC-4603-A589-7422A47A8E4A}"/>
     </a:ext>
   </a:extLst>
 </a:theme>

</xml_diff>

<commit_message>
modifiche alla cromatomania ... insomma più colore!
</commit_message>
<xml_diff>
--- a/VideoSystemWeb/DOCUMENTI/HELP/HELP VIDEOSYSTEM.docx
+++ b/VideoSystemWeb/DOCUMENTI/HELP/HELP VIDEOSYSTEM.docx
@@ -15,6 +15,89 @@
         <w:t>Versione 1.</w:t>
       </w:r>
       <w:r>
+        <w:t>54</w:t>
+      </w:r>
+      <w:r>
+        <w:t xml:space="preserve"> del </w:t>
+      </w:r>
+      <w:r>
+        <w:t>21</w:t>
+      </w:r>
+      <w:r>
+        <w:t>/</w:t>
+      </w:r>
+      <w:r>
+        <w:t>11</w:t>
+      </w:r>
+      <w:r>
+        <w:t>/2019</w:t>
+      </w:r>
+    </w:p>
+    <w:p>
+      <w:pPr>
+        <w:pStyle w:val="Paragrafoelenco"/>
+        <w:numPr>
+          <w:ilvl w:val="0"/>
+          <w:numId w:val="43"/>
+        </w:numPr>
+      </w:pPr>
+      <w:r>
+        <w:t>Modifica gestione quantità articoli</w:t>
+      </w:r>
+    </w:p>
+    <w:p>
+      <w:pPr>
+        <w:pStyle w:val="Paragrafoelenco"/>
+        <w:numPr>
+          <w:ilvl w:val="0"/>
+          <w:numId w:val="43"/>
+        </w:numPr>
+      </w:pPr>
+      <w:r>
+        <w:t xml:space="preserve">totali nella </w:t>
+      </w:r>
+      <w:proofErr w:type="spellStart"/>
+      <w:r>
+        <w:t>tab</w:t>
+      </w:r>
+      <w:proofErr w:type="spellEnd"/>
+      <w:r>
+        <w:t xml:space="preserve"> lavorazione</w:t>
+      </w:r>
+    </w:p>
+    <w:p>
+      <w:pPr>
+        <w:pStyle w:val="Paragrafoelenco"/>
+        <w:numPr>
+          <w:ilvl w:val="0"/>
+          <w:numId w:val="43"/>
+        </w:numPr>
+      </w:pPr>
+      <w:r>
+        <w:t>risolto bug blocco pagine dopo stampa</w:t>
+      </w:r>
+    </w:p>
+    <w:p>
+      <w:pPr>
+        <w:pStyle w:val="Paragrafoelenco"/>
+        <w:numPr>
+          <w:ilvl w:val="0"/>
+          <w:numId w:val="43"/>
+        </w:numPr>
+      </w:pPr>
+      <w:r>
+        <w:t>cambiato colore sfondo stampe in blu Videosystem</w:t>
+      </w:r>
+    </w:p>
+    <w:p/>
+    <w:p>
+      <w:pPr>
+        <w:pStyle w:val="Sottotitolo"/>
+      </w:pPr>
+      <w:r>
+        <w:t>Versione 1.</w:t>
+      </w:r>
+      <w:r>
         <w:t>53</w:t>
       </w:r>
       <w:r>
@@ -497,6 +580,7 @@
         </w:numPr>
       </w:pPr>
       <w:r>
+        <w:lastRenderedPageBreak/>
         <w:t xml:space="preserve">intestazione della </w:t>
       </w:r>
       <w:proofErr w:type="spellStart"/>
@@ -611,7 +695,6 @@
         </w:numPr>
       </w:pPr>
       <w:r>
-        <w:lastRenderedPageBreak/>
         <w:t>Aggiustamenti layout stampa piano esterno sempre secondo lista del 14/10</w:t>
       </w:r>
     </w:p>
@@ -1017,6 +1100,7 @@
         </w:numPr>
       </w:pPr>
       <w:r>
+        <w:lastRenderedPageBreak/>
         <w:t>salvataggio automatico prima del lancio stampa Piano Esterno</w:t>
       </w:r>
     </w:p>
@@ -1101,7 +1185,6 @@
       </w:pPr>
       <w:proofErr w:type="spellStart"/>
       <w:r>
-        <w:lastRenderedPageBreak/>
         <w:t>refresh</w:t>
       </w:r>
       <w:proofErr w:type="spellEnd"/>
@@ -1675,6 +1758,7 @@
           <w:color w:val="222222"/>
           <w:lang w:eastAsia="it-IT"/>
         </w:rPr>
+        <w:lastRenderedPageBreak/>
         <w:t>modifica note su stampa offerta, massimo 4 righe</w:t>
       </w:r>
     </w:p>
@@ -1723,180 +1807,918 @@
         <w:pStyle w:val="Sottotitolo"/>
       </w:pPr>
       <w:r>
+        <w:t>Versione 1.35 del 31/07/2019</w:t>
+      </w:r>
+    </w:p>
+    <w:p>
+      <w:pPr>
+        <w:pStyle w:val="Paragrafoelenco"/>
+        <w:numPr>
+          <w:ilvl w:val="0"/>
+          <w:numId w:val="20"/>
+        </w:numPr>
+      </w:pPr>
+      <w:r>
+        <w:t>Visualizzazione Figure Professionale replicate per ogni giorno di lavorazione</w:t>
+      </w:r>
+    </w:p>
+    <w:p>
+      <w:pPr>
+        <w:pStyle w:val="Paragrafoelenco"/>
+        <w:numPr>
+          <w:ilvl w:val="0"/>
+          <w:numId w:val="20"/>
+        </w:numPr>
+      </w:pPr>
+      <w:r>
+        <w:t>Filtro Data Lavorazione</w:t>
+      </w:r>
+    </w:p>
+    <w:p>
+      <w:pPr>
+        <w:pStyle w:val="Sottotitolo"/>
+      </w:pPr>
+      <w:r>
+        <w:t>Versione 1.34 del 31/07/2019</w:t>
+      </w:r>
+    </w:p>
+    <w:p>
+      <w:pPr>
+        <w:pStyle w:val="Paragrafoelenco"/>
+        <w:numPr>
+          <w:ilvl w:val="0"/>
+          <w:numId w:val="20"/>
+        </w:numPr>
+      </w:pPr>
+      <w:r>
+        <w:t>Aggiunto n. pagine a riepilogo</w:t>
+      </w:r>
+    </w:p>
+    <w:p>
+      <w:pPr>
+        <w:pStyle w:val="Paragrafoelenco"/>
+        <w:numPr>
+          <w:ilvl w:val="0"/>
+          <w:numId w:val="20"/>
+        </w:numPr>
+      </w:pPr>
+      <w:r>
+        <w:t>Aggiornamento pdf riepilogo dopo modifica note</w:t>
+      </w:r>
+    </w:p>
+    <w:p>
+      <w:pPr>
+        <w:pStyle w:val="Sottotitolo"/>
+      </w:pPr>
+      <w:r>
+        <w:t>Versione1.33 del 29/07/2019</w:t>
+      </w:r>
+    </w:p>
+    <w:p>
+      <w:pPr>
+        <w:pStyle w:val="Paragrafoelenco"/>
+        <w:numPr>
+          <w:ilvl w:val="0"/>
+          <w:numId w:val="19"/>
+        </w:numPr>
+      </w:pPr>
+      <w:r>
+        <w:t>Nuova visualizzazione Riepilogo con anteprima PDF</w:t>
+      </w:r>
+    </w:p>
+    <w:p>
+      <w:pPr>
+        <w:pStyle w:val="Sottotitolo"/>
+      </w:pPr>
+      <w:r>
+        <w:t>Versione1.32 del 21/07/2019</w:t>
+      </w:r>
+    </w:p>
+    <w:p>
+      <w:pPr>
+        <w:pStyle w:val="Paragrafoelenco"/>
+        <w:numPr>
+          <w:ilvl w:val="0"/>
+          <w:numId w:val="19"/>
+        </w:numPr>
+      </w:pPr>
+      <w:r>
+        <w:t>Piano Esterno: disposizione colonne griglia figure professionali, funzione 'Inserimento generale', note piano esterno</w:t>
+      </w:r>
+    </w:p>
+    <w:p>
+      <w:pPr>
+        <w:pStyle w:val="Sottotitolo"/>
+      </w:pPr>
+      <w:r>
+        <w:t>Versione1.31 del 12/07/2019</w:t>
+      </w:r>
+    </w:p>
+    <w:p>
+      <w:pPr>
+        <w:pStyle w:val="Paragrafoelenco"/>
+        <w:numPr>
+          <w:ilvl w:val="0"/>
+          <w:numId w:val="18"/>
+        </w:numPr>
+      </w:pPr>
+      <w:r>
+        <w:t>Modificato Layout dettaglio protocollo come quello di ricerca</w:t>
+      </w:r>
+    </w:p>
+    <w:p>
+      <w:pPr>
+        <w:pStyle w:val="Paragrafoelenco"/>
+        <w:numPr>
+          <w:ilvl w:val="0"/>
+          <w:numId w:val="18"/>
+        </w:numPr>
+      </w:pPr>
+      <w:r>
+        <w:t>Aggiunto ordinamento tabella protocolli per singolo campo (cliccando sull'intestazione)</w:t>
+      </w:r>
+    </w:p>
+    <w:p>
+      <w:pPr>
+        <w:pStyle w:val="Paragrafoelenco"/>
+        <w:numPr>
+          <w:ilvl w:val="0"/>
+          <w:numId w:val="18"/>
+        </w:numPr>
+      </w:pPr>
+      <w:r>
+        <w:t>Riepilogo offerta: Aggiunto campo "note" a modifica note del riepilogo</w:t>
+      </w:r>
+    </w:p>
+    <w:p>
+      <w:pPr>
+        <w:pStyle w:val="Paragrafoelenco"/>
+        <w:numPr>
+          <w:ilvl w:val="0"/>
+          <w:numId w:val="18"/>
+        </w:numPr>
+      </w:pPr>
+      <w:r>
+        <w:t>Riepilogo offerta: formato del protocollo, orario nella data, descrizione lunga troncata a 100 caratteri, modifiche grafiche (da completare)</w:t>
+      </w:r>
+    </w:p>
+    <w:p>
+      <w:pPr>
+        <w:pStyle w:val="Paragrafoelenco"/>
+        <w:numPr>
+          <w:ilvl w:val="0"/>
+          <w:numId w:val="18"/>
+        </w:numPr>
+      </w:pPr>
+      <w:r>
+        <w:t xml:space="preserve">Dettaglio economico: ordine delle colonne e modifica valori mostrati, valore lordo in tabella, valore </w:t>
+      </w:r>
+      <w:proofErr w:type="spellStart"/>
+      <w:r>
+        <w:t>flag</w:t>
+      </w:r>
+      <w:proofErr w:type="spellEnd"/>
+      <w:r>
+        <w:t xml:space="preserve"> stampa, modifica nella selezione della figura professionale, calcolo costi in base a tipo pagamento, aggiunta fattura a tipo pagamento</w:t>
+      </w:r>
+    </w:p>
+    <w:p>
+      <w:pPr>
+        <w:pStyle w:val="Sottotitolo"/>
+      </w:pPr>
+    </w:p>
+    <w:p>
+      <w:pPr>
+        <w:pStyle w:val="Sottotitolo"/>
+      </w:pPr>
+      <w:r>
+        <w:t>Versione1.30 del 06/0</w:t>
+      </w:r>
+      <w:r>
+        <w:t>6</w:t>
+      </w:r>
+      <w:r>
+        <w:t>/2019</w:t>
+      </w:r>
+    </w:p>
+    <w:p>
+      <w:pPr>
+        <w:pStyle w:val="Paragrafoelenco"/>
+        <w:numPr>
+          <w:ilvl w:val="0"/>
+          <w:numId w:val="18"/>
+        </w:numPr>
+      </w:pPr>
+      <w:r>
+        <w:t>Completata cancellazione eventi</w:t>
+      </w:r>
+    </w:p>
+    <w:p>
+      <w:pPr>
+        <w:pStyle w:val="Paragrafoelenco"/>
+        <w:numPr>
+          <w:ilvl w:val="0"/>
+          <w:numId w:val="18"/>
+        </w:numPr>
+      </w:pPr>
+      <w:r>
+        <w:t>Completata gestione Attrezzature Magazzino</w:t>
+      </w:r>
+    </w:p>
+    <w:p>
+      <w:pPr>
+        <w:pStyle w:val="Paragrafoelenco"/>
+        <w:numPr>
+          <w:ilvl w:val="0"/>
+          <w:numId w:val="18"/>
+        </w:numPr>
+      </w:pPr>
+      <w:r>
+        <w:t>Cancellazione logica Collaboratori, Clienti/Fornitori, Articoli, Raggruppamenti Articoli e Protocolli (non si avrà più errore quando si tenta di cancellare un record da una di queste tabelle collegato ad altre tabelle)</w:t>
+      </w:r>
+    </w:p>
+    <w:p>
+      <w:pPr>
+        <w:pStyle w:val="Sottotitolo"/>
+      </w:pPr>
+    </w:p>
+    <w:p>
+      <w:pPr>
+        <w:pStyle w:val="Sottotitolo"/>
+      </w:pPr>
+      <w:r>
+        <w:t>Versione1.29 del 01/0</w:t>
+      </w:r>
+      <w:r>
+        <w:t>6</w:t>
+      </w:r>
+      <w:r>
+        <w:t>/2019</w:t>
+      </w:r>
+    </w:p>
+    <w:p>
+      <w:pPr>
+        <w:pStyle w:val="Paragrafoelenco"/>
+        <w:numPr>
+          <w:ilvl w:val="0"/>
+          <w:numId w:val="17"/>
+        </w:numPr>
+      </w:pPr>
+      <w:r>
+        <w:t>Aggiunta cancellazione eventi</w:t>
+      </w:r>
+    </w:p>
+    <w:p>
+      <w:pPr>
+        <w:pStyle w:val="Paragrafoelenco"/>
+        <w:numPr>
+          <w:ilvl w:val="0"/>
+          <w:numId w:val="17"/>
+        </w:numPr>
+      </w:pPr>
+      <w:r>
+        <w:t>Aggiunta gestione Magazzino (incompleta)</w:t>
+      </w:r>
+    </w:p>
+    <w:p>
+      <w:pPr>
+        <w:pStyle w:val="Sottotitolo"/>
+      </w:pPr>
+    </w:p>
+    <w:p>
+      <w:pPr>
+        <w:pStyle w:val="Sottotitolo"/>
+      </w:pPr>
+      <w:r>
+        <w:t>Versione1.28 del 22/05/2019</w:t>
+      </w:r>
+    </w:p>
+    <w:p>
+      <w:pPr>
+        <w:pStyle w:val="Paragrafoelenco"/>
+        <w:numPr>
+          <w:ilvl w:val="0"/>
+          <w:numId w:val="16"/>
+        </w:numPr>
+      </w:pPr>
+      <w:r>
+        <w:t>Aggiunta gestione Tipologie Interventi nel menù "Tabelle/Tipologie Interventi"</w:t>
+      </w:r>
+    </w:p>
+    <w:p>
+      <w:pPr>
+        <w:pStyle w:val="Paragrafoelenco"/>
+        <w:numPr>
+          <w:ilvl w:val="0"/>
+          <w:numId w:val="16"/>
+        </w:numPr>
+      </w:pPr>
+      <w:r>
+        <w:t>Aggiornata Lavorazione con gestione Dettaglio Economico e Piano Esterno (da completare)</w:t>
+      </w:r>
+    </w:p>
+    <w:p/>
+    <w:p>
+      <w:pPr>
+        <w:pStyle w:val="Sottotitolo"/>
+      </w:pPr>
+      <w:r>
+        <w:t>Versione1.27 del 05/05/2019</w:t>
+      </w:r>
+    </w:p>
+    <w:p>
+      <w:pPr>
+        <w:pStyle w:val="Paragrafoelenco"/>
+        <w:numPr>
+          <w:ilvl w:val="0"/>
+          <w:numId w:val="15"/>
+        </w:numPr>
+      </w:pPr>
+      <w:r>
+        <w:t>Aggiunta Lavorazione</w:t>
+      </w:r>
+    </w:p>
+    <w:p>
+      <w:pPr>
+        <w:pStyle w:val="Sottotitolo"/>
+      </w:pPr>
+    </w:p>
+    <w:p>
+      <w:pPr>
+        <w:pStyle w:val="Sottotitolo"/>
+      </w:pPr>
+      <w:r>
+        <w:t>Versione1.26 del 27/04/2019</w:t>
+      </w:r>
+    </w:p>
+    <w:p>
+      <w:pPr>
+        <w:pStyle w:val="Paragrafoelenco"/>
+        <w:numPr>
+          <w:ilvl w:val="0"/>
+          <w:numId w:val="14"/>
+        </w:numPr>
+      </w:pPr>
+      <w:r>
+        <w:t>Aggiunta Gestione Password di accesso dimenticata con generazione nuova password ed  invio</w:t>
+      </w:r>
+    </w:p>
+    <w:p>
+      <w:pPr>
+        <w:pStyle w:val="Paragrafoelenco"/>
+      </w:pPr>
+      <w:r>
+        <w:t xml:space="preserve"> e-mail.</w:t>
+      </w:r>
+    </w:p>
+    <w:p>
+      <w:pPr>
+        <w:pStyle w:val="Sottotitolo"/>
+      </w:pPr>
+    </w:p>
+    <w:p>
+      <w:pPr>
+        <w:pStyle w:val="Sottotitolo"/>
+      </w:pPr>
+      <w:r>
+        <w:t>Versione1.25 del 24/04/2019</w:t>
+      </w:r>
+    </w:p>
+    <w:p>
+      <w:pPr>
+        <w:pStyle w:val="Paragrafoelenco"/>
+        <w:numPr>
+          <w:ilvl w:val="0"/>
+          <w:numId w:val="14"/>
+        </w:numPr>
+      </w:pPr>
+      <w:r>
+        <w:t>Aggiunta Gestione Utenti (menù in alto a destra Gestione Utenze/Utenti)</w:t>
+      </w:r>
+    </w:p>
+    <w:p>
+      <w:pPr>
+        <w:pStyle w:val="Sottotitolo"/>
+      </w:pPr>
+    </w:p>
+    <w:p>
+      <w:pPr>
+        <w:pStyle w:val="Sottotitolo"/>
+      </w:pPr>
+      <w:r>
+        <w:t>Versione1.24 del 22/04/2019</w:t>
+      </w:r>
+    </w:p>
+    <w:p>
+      <w:pPr>
+        <w:pStyle w:val="Paragrafoelenco"/>
+        <w:numPr>
+          <w:ilvl w:val="0"/>
+          <w:numId w:val="13"/>
+        </w:numPr>
+      </w:pPr>
+      <w:r>
+        <w:t>Riorganizzazione menù</w:t>
+      </w:r>
+    </w:p>
+    <w:p>
+      <w:pPr>
+        <w:pStyle w:val="Paragrafoelenco"/>
+        <w:numPr>
+          <w:ilvl w:val="0"/>
+          <w:numId w:val="13"/>
+        </w:numPr>
+      </w:pPr>
+      <w:r>
+        <w:t>Aggiunta gestione Tabella Qualifiche Personale</w:t>
+      </w:r>
+    </w:p>
+    <w:p>
+      <w:pPr>
+        <w:pStyle w:val="Paragrafoelenco"/>
+        <w:numPr>
+          <w:ilvl w:val="0"/>
+          <w:numId w:val="13"/>
+        </w:numPr>
+      </w:pPr>
+      <w:r>
+        <w:t>Aggiunta gestione Tabella Tipologie Clienti/Fornitori</w:t>
+      </w:r>
+    </w:p>
+    <w:p>
+      <w:pPr>
+        <w:pStyle w:val="Paragrafoelenco"/>
+        <w:numPr>
+          <w:ilvl w:val="0"/>
+          <w:numId w:val="13"/>
+        </w:numPr>
+      </w:pPr>
+      <w:r>
+        <w:t>Aggiunta gestione Tabella Tipi Protocolli</w:t>
+      </w:r>
+    </w:p>
+    <w:p>
+      <w:pPr>
+        <w:pStyle w:val="Paragrafoelenco"/>
+        <w:numPr>
+          <w:ilvl w:val="0"/>
+          <w:numId w:val="13"/>
+        </w:numPr>
+      </w:pPr>
+      <w:r>
+        <w:t>Aggiunta gestione Tabella Tipi Lavorazione</w:t>
+      </w:r>
+    </w:p>
+    <w:p>
+      <w:pPr>
+        <w:pStyle w:val="Paragrafoelenco"/>
+        <w:numPr>
+          <w:ilvl w:val="0"/>
+          <w:numId w:val="13"/>
+        </w:numPr>
+      </w:pPr>
+      <w:r>
+        <w:t>Aggiunti nuovi colori per Intestazione Colonne agenda</w:t>
+      </w:r>
+      <w:r>
+        <w:t xml:space="preserve"> </w:t>
+      </w:r>
+      <w:r>
+        <w:t>da menù Tabelle/Colonne Agenda</w:t>
+      </w:r>
+    </w:p>
+    <w:p>
+      <w:pPr>
+        <w:pStyle w:val="Paragrafoelenco"/>
+        <w:numPr>
+          <w:ilvl w:val="0"/>
+          <w:numId w:val="13"/>
+        </w:numPr>
+      </w:pPr>
+      <w:r>
+        <w:t xml:space="preserve">Aggiunta possibilità di ordinare le colonne agenda </w:t>
+      </w:r>
+      <w:r>
+        <w:t xml:space="preserve">da menù Tabelle/Colonne Agenda tramite il nuovo campo Ordinamento </w:t>
+      </w:r>
+      <w:r>
+        <w:t>(</w:t>
+      </w:r>
+      <w:r>
+        <w:t xml:space="preserve">la modifica non è </w:t>
+      </w:r>
+      <w:r>
+        <w:t>ancora visibile dall'agenda)</w:t>
+      </w:r>
+    </w:p>
+    <w:p>
+      <w:pPr>
+        <w:pStyle w:val="Paragrafoelenco"/>
+        <w:numPr>
+          <w:ilvl w:val="0"/>
+          <w:numId w:val="13"/>
+        </w:numPr>
+      </w:pPr>
+      <w:r>
+        <w:t xml:space="preserve">Aggiunti nuovi parametri da </w:t>
+      </w:r>
+      <w:proofErr w:type="spellStart"/>
+      <w:r>
+        <w:t>Tabelle\Configurazione</w:t>
+      </w:r>
+      <w:proofErr w:type="spellEnd"/>
+      <w:r>
+        <w:t xml:space="preserve"> (</w:t>
+      </w:r>
+      <w:proofErr w:type="spellStart"/>
+      <w:r>
+        <w:t>GIORNI_PAGAMENTO</w:t>
+      </w:r>
+      <w:proofErr w:type="spellEnd"/>
+      <w:r>
+        <w:t>, BANCA da 01 a 04 e IBAN da 01 a 04)</w:t>
+      </w:r>
+    </w:p>
+    <w:p>
+      <w:pPr>
+        <w:pStyle w:val="Sottotitolo"/>
+      </w:pPr>
+    </w:p>
+    <w:p>
+      <w:pPr>
+        <w:pStyle w:val="Sottotitolo"/>
+      </w:pPr>
+      <w:r>
+        <w:t>Versione1.23 del 18/04/2019</w:t>
+      </w:r>
+    </w:p>
+    <w:p>
+      <w:pPr>
+        <w:pStyle w:val="Paragrafoelenco"/>
+        <w:numPr>
+          <w:ilvl w:val="0"/>
+          <w:numId w:val="12"/>
+        </w:numPr>
+      </w:pPr>
+      <w:r>
+        <w:t xml:space="preserve">Aggiunta pagina di gestione valori di configurazione (es. campi IVA, IBAN, indirizzi </w:t>
+      </w:r>
+      <w:proofErr w:type="spellStart"/>
+      <w:r>
+        <w:t>etc</w:t>
+      </w:r>
+      <w:proofErr w:type="spellEnd"/>
+      <w:r>
+        <w:t xml:space="preserve"> </w:t>
+      </w:r>
+      <w:proofErr w:type="spellStart"/>
+      <w:r>
+        <w:t>etc</w:t>
+      </w:r>
+      <w:proofErr w:type="spellEnd"/>
+      <w:r>
+        <w:t xml:space="preserve">), da menu </w:t>
+      </w:r>
+      <w:proofErr w:type="spellStart"/>
+      <w:r>
+        <w:t>TABELLE\Gestione</w:t>
+      </w:r>
+      <w:proofErr w:type="spellEnd"/>
+      <w:r>
+        <w:t xml:space="preserve"> Configurazione</w:t>
+      </w:r>
+    </w:p>
+    <w:p>
+      <w:pPr>
+        <w:pStyle w:val="Sottotitolo"/>
+      </w:pPr>
+    </w:p>
+    <w:p>
+      <w:pPr>
+        <w:pStyle w:val="Sottotitolo"/>
+      </w:pPr>
+      <w:r>
+        <w:t>Versione1.22 del 14/04/2019</w:t>
+      </w:r>
+    </w:p>
+    <w:p>
+      <w:pPr>
+        <w:pStyle w:val="Paragrafoelenco"/>
+        <w:numPr>
+          <w:ilvl w:val="0"/>
+          <w:numId w:val="11"/>
+        </w:numPr>
+      </w:pPr>
+      <w:r>
+        <w:t>Salvataggio e modifica Note Offerta</w:t>
+      </w:r>
+    </w:p>
+    <w:p>
+      <w:pPr>
+        <w:pStyle w:val="Sottotitolo"/>
+      </w:pPr>
+    </w:p>
+    <w:p>
+      <w:pPr>
+        <w:pStyle w:val="Sottotitolo"/>
+      </w:pPr>
+      <w:r>
+        <w:t>Versione1.21 del 13/04/2019</w:t>
+      </w:r>
+    </w:p>
+    <w:p>
+      <w:pPr>
+        <w:pStyle w:val="Paragrafoelenco"/>
+        <w:numPr>
+          <w:ilvl w:val="0"/>
+          <w:numId w:val="10"/>
+        </w:numPr>
+      </w:pPr>
+      <w:r>
         <w:lastRenderedPageBreak/>
-        <w:t>Versione 1.35 del 31/07/2019</w:t>
-      </w:r>
-    </w:p>
-    <w:p>
-      <w:pPr>
-        <w:pStyle w:val="Paragrafoelenco"/>
-        <w:numPr>
-          <w:ilvl w:val="0"/>
-          <w:numId w:val="20"/>
-        </w:numPr>
-      </w:pPr>
-      <w:r>
-        <w:t>Visualizzazione Figure Professionale replicate per ogni giorno di lavorazione</w:t>
-      </w:r>
-    </w:p>
-    <w:p>
-      <w:pPr>
-        <w:pStyle w:val="Paragrafoelenco"/>
-        <w:numPr>
-          <w:ilvl w:val="0"/>
-          <w:numId w:val="20"/>
-        </w:numPr>
-      </w:pPr>
-      <w:r>
-        <w:t>Filtro Data Lavorazione</w:t>
+        <w:t>Pagina protocollo sistemato layout ricerca</w:t>
+      </w:r>
+    </w:p>
+    <w:p>
+      <w:pPr>
+        <w:pStyle w:val="Paragrafoelenco"/>
+        <w:numPr>
+          <w:ilvl w:val="0"/>
+          <w:numId w:val="10"/>
+        </w:numPr>
+      </w:pPr>
+      <w:r>
+        <w:t>Pagina protocollo, in apertura visualizza gli ultimi protocolli automaticamente</w:t>
+      </w:r>
+    </w:p>
+    <w:p>
+      <w:pPr>
+        <w:pStyle w:val="Paragrafoelenco"/>
+        <w:numPr>
+          <w:ilvl w:val="0"/>
+          <w:numId w:val="10"/>
+        </w:numPr>
+      </w:pPr>
+      <w:r>
+        <w:t>Iva recuperata da tabella e non più dal singolo articolo</w:t>
+      </w:r>
+    </w:p>
+    <w:p>
+      <w:pPr>
+        <w:pStyle w:val="Paragrafoelenco"/>
+        <w:numPr>
+          <w:ilvl w:val="0"/>
+          <w:numId w:val="10"/>
+        </w:numPr>
+      </w:pPr>
+      <w:r>
+        <w:t xml:space="preserve">Aggiunta immagine </w:t>
+      </w:r>
+      <w:proofErr w:type="spellStart"/>
+      <w:r>
+        <w:t>footer</w:t>
+      </w:r>
+      <w:proofErr w:type="spellEnd"/>
+      <w:r>
+        <w:t xml:space="preserve"> riepilogo offerta</w:t>
       </w:r>
     </w:p>
     <w:p>
       <w:pPr>
         <w:pStyle w:val="Sottotitolo"/>
       </w:pPr>
-      <w:r>
-        <w:t>Versione 1.34 del 31/07/2019</w:t>
-      </w:r>
-    </w:p>
-    <w:p>
-      <w:pPr>
-        <w:pStyle w:val="Paragrafoelenco"/>
-        <w:numPr>
-          <w:ilvl w:val="0"/>
-          <w:numId w:val="20"/>
-        </w:numPr>
-      </w:pPr>
-      <w:r>
-        <w:t>Aggiunto n. pagine a riepilogo</w:t>
-      </w:r>
-    </w:p>
-    <w:p>
-      <w:pPr>
-        <w:pStyle w:val="Paragrafoelenco"/>
-        <w:numPr>
-          <w:ilvl w:val="0"/>
-          <w:numId w:val="20"/>
-        </w:numPr>
-      </w:pPr>
-      <w:r>
-        <w:t>Aggiornamento pdf riepilogo dopo modifica note</w:t>
-      </w:r>
     </w:p>
     <w:p>
       <w:pPr>
         <w:pStyle w:val="Sottotitolo"/>
       </w:pPr>
       <w:r>
-        <w:t>Versione1.33 del 29/07/2019</w:t>
-      </w:r>
-    </w:p>
-    <w:p>
-      <w:pPr>
-        <w:pStyle w:val="Paragrafoelenco"/>
-        <w:numPr>
-          <w:ilvl w:val="0"/>
-          <w:numId w:val="19"/>
-        </w:numPr>
-      </w:pPr>
-      <w:r>
-        <w:t>Nuova visualizzazione Riepilogo con anteprima PDF</w:t>
+        <w:t>Versione1.20 del 11/04/2019</w:t>
+      </w:r>
+    </w:p>
+    <w:p>
+      <w:pPr>
+        <w:pStyle w:val="Paragrafoelenco"/>
+        <w:numPr>
+          <w:ilvl w:val="0"/>
+          <w:numId w:val="9"/>
+        </w:numPr>
+      </w:pPr>
+      <w:r>
+        <w:t>Pagina Offerta, risolto malfunzionamento ordinamento articoli</w:t>
+      </w:r>
+    </w:p>
+    <w:p>
+      <w:pPr>
+        <w:pStyle w:val="Paragrafoelenco"/>
+        <w:numPr>
+          <w:ilvl w:val="0"/>
+          <w:numId w:val="9"/>
+        </w:numPr>
+      </w:pPr>
+      <w:r>
+        <w:t xml:space="preserve">Popolato </w:t>
+      </w:r>
+      <w:proofErr w:type="spellStart"/>
+      <w:r>
+        <w:t>footer</w:t>
+      </w:r>
+      <w:proofErr w:type="spellEnd"/>
+      <w:r>
+        <w:t xml:space="preserve"> riepilogo offerta con i dati del cliente</w:t>
+      </w:r>
+    </w:p>
+    <w:p>
+      <w:pPr>
+        <w:pStyle w:val="Paragrafoelenco"/>
+        <w:numPr>
+          <w:ilvl w:val="0"/>
+          <w:numId w:val="9"/>
+        </w:numPr>
+      </w:pPr>
+      <w:r>
+        <w:t>Pagina Protocollo, aggiunto campo di ricerca "Lavorazione"</w:t>
+      </w:r>
+    </w:p>
+    <w:p>
+      <w:pPr>
+        <w:pStyle w:val="Paragrafoelenco"/>
+        <w:numPr>
+          <w:ilvl w:val="0"/>
+          <w:numId w:val="9"/>
+        </w:numPr>
+      </w:pPr>
+      <w:r>
+        <w:t>Pagina Protocollo, aggiunta selezione con calendari a scomparsa sui campi Data</w:t>
       </w:r>
     </w:p>
     <w:p>
       <w:pPr>
         <w:pStyle w:val="Sottotitolo"/>
       </w:pPr>
-      <w:r>
-        <w:t>Versione1.32 del 21/07/2019</w:t>
-      </w:r>
-    </w:p>
-    <w:p>
-      <w:pPr>
-        <w:pStyle w:val="Paragrafoelenco"/>
-        <w:numPr>
-          <w:ilvl w:val="0"/>
-          <w:numId w:val="19"/>
-        </w:numPr>
-      </w:pPr>
-      <w:r>
-        <w:t>Piano Esterno: disposizione colonne griglia figure professionali, funzione 'Inserimento generale', note piano esterno</w:t>
-      </w:r>
     </w:p>
     <w:p>
       <w:pPr>
         <w:pStyle w:val="Sottotitolo"/>
       </w:pPr>
       <w:r>
-        <w:t>Versione1.31 del 12/07/2019</w:t>
-      </w:r>
-    </w:p>
-    <w:p>
-      <w:pPr>
-        <w:pStyle w:val="Paragrafoelenco"/>
-        <w:numPr>
-          <w:ilvl w:val="0"/>
-          <w:numId w:val="18"/>
-        </w:numPr>
-      </w:pPr>
-      <w:r>
-        <w:t>Modificato Layout dettaglio protocollo come quello di ricerca</w:t>
-      </w:r>
-    </w:p>
-    <w:p>
-      <w:pPr>
-        <w:pStyle w:val="Paragrafoelenco"/>
-        <w:numPr>
-          <w:ilvl w:val="0"/>
-          <w:numId w:val="18"/>
-        </w:numPr>
-      </w:pPr>
-      <w:r>
-        <w:t>Aggiunto ordinamento tabella protocolli per singolo campo (cliccando sull'intestazione)</w:t>
-      </w:r>
-    </w:p>
-    <w:p>
-      <w:pPr>
-        <w:pStyle w:val="Paragrafoelenco"/>
-        <w:numPr>
-          <w:ilvl w:val="0"/>
-          <w:numId w:val="18"/>
-        </w:numPr>
-      </w:pPr>
-      <w:r>
-        <w:t>Riepilogo offerta: Aggiunto campo "note" a modifica note del riepilogo</w:t>
-      </w:r>
-    </w:p>
-    <w:p>
-      <w:pPr>
-        <w:pStyle w:val="Paragrafoelenco"/>
-        <w:numPr>
-          <w:ilvl w:val="0"/>
-          <w:numId w:val="18"/>
-        </w:numPr>
-      </w:pPr>
-      <w:r>
-        <w:t>Riepilogo offerta: formato del protocollo, orario nella data, descrizione lunga troncata a 100 caratteri, modifiche grafiche (da completare)</w:t>
-      </w:r>
-    </w:p>
-    <w:p>
-      <w:pPr>
-        <w:pStyle w:val="Paragrafoelenco"/>
-        <w:numPr>
-          <w:ilvl w:val="0"/>
-          <w:numId w:val="18"/>
-        </w:numPr>
-      </w:pPr>
-      <w:r>
-        <w:t xml:space="preserve">Dettaglio economico: ordine delle colonne e modifica valori mostrati, valore lordo in tabella, valore </w:t>
+        <w:t>Versione1.19 del 09/04/2019</w:t>
+      </w:r>
+    </w:p>
+    <w:p>
+      <w:pPr>
+        <w:pStyle w:val="Paragrafoelenco"/>
+        <w:numPr>
+          <w:ilvl w:val="0"/>
+          <w:numId w:val="6"/>
+        </w:numPr>
+      </w:pPr>
+      <w:r>
+        <w:t>correzione bug tender: modificando un evento che conteneva uno o più tender il salvataggio falliva perché i tender risultavano già impiegati; </w:t>
+      </w:r>
+    </w:p>
+    <w:p>
+      <w:pPr>
+        <w:pStyle w:val="Paragrafoelenco"/>
+        <w:numPr>
+          <w:ilvl w:val="0"/>
+          <w:numId w:val="6"/>
+        </w:numPr>
+      </w:pPr>
+      <w:r>
+        <w:t xml:space="preserve">layout offerta: aumento altezza articoli e sistemazione </w:t>
       </w:r>
       <w:proofErr w:type="spellStart"/>
       <w:r>
-        <w:t>flag</w:t>
+        <w:t>popup</w:t>
       </w:r>
       <w:proofErr w:type="spellEnd"/>
       <w:r>
-        <w:t xml:space="preserve"> stampa, modifica nella selezione della figura professionale, calcolo costi in base a tipo pagamento, aggiunta fattura a tipo pagamento</w:t>
+        <w:t>;</w:t>
+      </w:r>
+    </w:p>
+    <w:p>
+      <w:pPr>
+        <w:pStyle w:val="Paragrafoelenco"/>
+        <w:numPr>
+          <w:ilvl w:val="0"/>
+          <w:numId w:val="6"/>
+        </w:numPr>
+      </w:pPr>
+      <w:r>
+        <w:t>ordinamento articoli in base a prezzo; </w:t>
+      </w:r>
+    </w:p>
+    <w:p>
+      <w:pPr>
+        <w:pStyle w:val="Paragrafoelenco"/>
+        <w:numPr>
+          <w:ilvl w:val="0"/>
+          <w:numId w:val="6"/>
+        </w:numPr>
+      </w:pPr>
+      <w:r>
+        <w:t>descrizione corta e lunga nelle prime due colonne del riepilogo e della stampa;</w:t>
+      </w:r>
+    </w:p>
+    <w:p>
+      <w:pPr>
+        <w:pStyle w:val="Paragrafoelenco"/>
+        <w:numPr>
+          <w:ilvl w:val="0"/>
+          <w:numId w:val="6"/>
+        </w:numPr>
+      </w:pPr>
+      <w:r>
+        <w:t>salvataggio automatico offerta in fase di visualizzazione riepilogo (allo scopo di generare un protocollo);</w:t>
+      </w:r>
+    </w:p>
+    <w:p>
+      <w:pPr>
+        <w:pStyle w:val="Paragrafoelenco"/>
+        <w:numPr>
+          <w:ilvl w:val="0"/>
+          <w:numId w:val="6"/>
+        </w:numPr>
+      </w:pPr>
+      <w:r>
+        <w:t>formattazione importi con separatore migliaia;</w:t>
+      </w:r>
+    </w:p>
+    <w:p>
+      <w:pPr>
+        <w:pStyle w:val="Paragrafoelenco"/>
+        <w:numPr>
+          <w:ilvl w:val="0"/>
+          <w:numId w:val="6"/>
+        </w:numPr>
+      </w:pPr>
+      <w:r>
+        <w:t>creazione e salvataggio pdf in fase di salvataggio offerta; </w:t>
+      </w:r>
+    </w:p>
+    <w:p>
+      <w:pPr>
+        <w:pStyle w:val="Paragrafoelenco"/>
+        <w:numPr>
+          <w:ilvl w:val="0"/>
+          <w:numId w:val="6"/>
+        </w:numPr>
+      </w:pPr>
+      <w:r>
+        <w:t xml:space="preserve">nome file pdf: </w:t>
+      </w:r>
+      <w:proofErr w:type="spellStart"/>
+      <w:r>
+        <w:t>Offerta_</w:t>
+      </w:r>
+      <w:proofErr w:type="spellEnd"/>
+      <w:r>
+        <w:t>&lt;numero lavorazione&gt;</w:t>
+      </w:r>
+    </w:p>
+    <w:p>
+      <w:pPr>
+        <w:pStyle w:val="Paragrafoelenco"/>
+        <w:numPr>
+          <w:ilvl w:val="0"/>
+          <w:numId w:val="6"/>
+        </w:numPr>
+      </w:pPr>
+      <w:r>
+        <w:t>in fase di creazione/modifica evento non è più possibile passare da un sottotipo risorsa ad un altro </w:t>
+      </w:r>
+    </w:p>
+    <w:p>
+      <w:pPr>
+        <w:pStyle w:val="Paragrafoelenco"/>
+      </w:pPr>
+      <w:r>
+        <w:t>Es. se sto creando un evento per un dipendente non visualizzerò più nell'elenco le tipologie regie o extra; se sto creando un evento per regie o extra non visualizzerò più i dipendenti.</w:t>
+      </w:r>
+    </w:p>
+    <w:p>
+      <w:pPr>
+        <w:pStyle w:val="Paragrafoelenco"/>
+        <w:numPr>
+          <w:ilvl w:val="0"/>
+          <w:numId w:val="6"/>
+        </w:numPr>
+      </w:pPr>
+      <w:r>
+        <w:t xml:space="preserve">Aggiustamenti layout Pagina Articoli </w:t>
+      </w:r>
+    </w:p>
+    <w:p>
+      <w:pPr>
+        <w:pStyle w:val="Paragrafoelenco"/>
+        <w:numPr>
+          <w:ilvl w:val="0"/>
+          <w:numId w:val="6"/>
+        </w:numPr>
+      </w:pPr>
+      <w:r>
+        <w:t>Aggiustamento nomi campi Pagina Protocolli</w:t>
       </w:r>
     </w:p>
     <w:p>
@@ -1909,872 +2731,133 @@
         <w:pStyle w:val="Sottotitolo"/>
       </w:pPr>
       <w:r>
-        <w:t>Versione1.30 del 06/0</w:t>
-      </w:r>
-      <w:r>
-        <w:t>6</w:t>
-      </w:r>
-      <w:r>
-        <w:t>/2019</w:t>
-      </w:r>
-    </w:p>
-    <w:p>
-      <w:pPr>
-        <w:pStyle w:val="Paragrafoelenco"/>
-        <w:numPr>
-          <w:ilvl w:val="0"/>
-          <w:numId w:val="18"/>
-        </w:numPr>
-      </w:pPr>
-      <w:r>
-        <w:t>Completata cancellazione eventi</w:t>
-      </w:r>
-    </w:p>
-    <w:p>
-      <w:pPr>
-        <w:pStyle w:val="Paragrafoelenco"/>
-        <w:numPr>
-          <w:ilvl w:val="0"/>
-          <w:numId w:val="18"/>
-        </w:numPr>
-      </w:pPr>
-      <w:r>
-        <w:t>Completata gestione Attrezzature Magazzino</w:t>
-      </w:r>
-    </w:p>
-    <w:p>
-      <w:pPr>
-        <w:pStyle w:val="Paragrafoelenco"/>
-        <w:numPr>
-          <w:ilvl w:val="0"/>
-          <w:numId w:val="18"/>
-        </w:numPr>
-      </w:pPr>
-      <w:r>
-        <w:t>Cancellazione logica Collaboratori, Clienti/Fornitori, Articoli, Raggruppamenti Articoli e Protocolli (non si avrà più errore quando si tenta di cancellare un record da una di queste tabelle collegato ad altre tabelle)</w:t>
-      </w:r>
-    </w:p>
+        <w:t>Versione1.18 del 07/04/2019</w:t>
+      </w:r>
+    </w:p>
+    <w:p>
+      <w:pPr>
+        <w:pStyle w:val="Paragrafoelenco"/>
+        <w:numPr>
+          <w:ilvl w:val="0"/>
+          <w:numId w:val="6"/>
+        </w:numPr>
+      </w:pPr>
+      <w:r>
+        <w:t>Aggiunti campi Data Inizio Lavorazione e Produzione alla tabella Protocollo</w:t>
+      </w:r>
+    </w:p>
+    <w:p>
+      <w:pPr>
+        <w:pStyle w:val="Paragrafoelenco"/>
+        <w:numPr>
+          <w:ilvl w:val="0"/>
+          <w:numId w:val="6"/>
+        </w:numPr>
+      </w:pPr>
+      <w:r>
+        <w:t>Aggiunti campi ricerca Genere Gruppo e Sottogruppo alla pagina Articoli</w:t>
+      </w:r>
+    </w:p>
+    <w:p>
+      <w:pPr>
+        <w:pStyle w:val="Paragrafoelenco"/>
+        <w:numPr>
+          <w:ilvl w:val="0"/>
+          <w:numId w:val="6"/>
+        </w:numPr>
+      </w:pPr>
+      <w:r>
+        <w:t>Aumentata altezza Descrizione Lunga in pagina Articoli</w:t>
+      </w:r>
+    </w:p>
+    <w:p>
+      <w:pPr>
+        <w:pStyle w:val="Paragrafoelenco"/>
+        <w:numPr>
+          <w:ilvl w:val="0"/>
+          <w:numId w:val="6"/>
+        </w:numPr>
+      </w:pPr>
+      <w:r>
+        <w:t>Invertito ordine Descrizione Breve - Descrizione Lunga in tutte le schermate degli Articoli</w:t>
+      </w:r>
+    </w:p>
+    <w:p>
+      <w:pPr>
+        <w:pStyle w:val="Paragrafoelenco"/>
+        <w:numPr>
+          <w:ilvl w:val="0"/>
+          <w:numId w:val="6"/>
+        </w:numPr>
+      </w:pPr>
+      <w:r>
+        <w:t>Aggiunto campo descrizione agli Articoli Associati</w:t>
+      </w:r>
+    </w:p>
+    <w:p>
+      <w:pPr>
+        <w:pStyle w:val="Paragrafoelenco"/>
+        <w:numPr>
+          <w:ilvl w:val="0"/>
+          <w:numId w:val="6"/>
+        </w:numPr>
+      </w:pPr>
+      <w:r>
+        <w:t>Aggiunta ricerca Codice Lavorazione dalla tabella Agenda su pagina Protocollo</w:t>
+      </w:r>
+    </w:p>
+    <w:p/>
     <w:p>
       <w:pPr>
         <w:pStyle w:val="Sottotitolo"/>
       </w:pPr>
+      <w:r>
+        <w:t>Versione1.17 del 01/04/2019</w:t>
+      </w:r>
+    </w:p>
+    <w:p>
+      <w:pPr>
+        <w:pStyle w:val="Paragrafoelenco"/>
+        <w:numPr>
+          <w:ilvl w:val="0"/>
+          <w:numId w:val="5"/>
+        </w:numPr>
+      </w:pPr>
+      <w:r>
+        <w:t xml:space="preserve">Modificata grafica </w:t>
+      </w:r>
+      <w:proofErr w:type="spellStart"/>
+      <w:r>
+        <w:t>Tab</w:t>
+      </w:r>
+      <w:proofErr w:type="spellEnd"/>
+      <w:r>
+        <w:t xml:space="preserve"> Offerta</w:t>
+      </w:r>
+    </w:p>
+    <w:p>
+      <w:pPr>
+        <w:pStyle w:val="Paragrafoelenco"/>
+        <w:numPr>
+          <w:ilvl w:val="0"/>
+          <w:numId w:val="5"/>
+        </w:numPr>
+      </w:pPr>
+      <w:r>
+        <w:t>Campi Produzione e Luogo modificabili su evento in fase di Offerta</w:t>
+      </w:r>
     </w:p>
     <w:p>
       <w:pPr>
         <w:pStyle w:val="Sottotitolo"/>
       </w:pPr>
-      <w:r>
-        <w:t>Versione1.29 del 01/0</w:t>
-      </w:r>
-      <w:r>
-        <w:t>6</w:t>
-      </w:r>
-      <w:r>
-        <w:t>/2019</w:t>
-      </w:r>
-    </w:p>
-    <w:p>
-      <w:pPr>
-        <w:pStyle w:val="Paragrafoelenco"/>
-        <w:numPr>
-          <w:ilvl w:val="0"/>
-          <w:numId w:val="17"/>
-        </w:numPr>
-      </w:pPr>
-      <w:r>
-        <w:t>Aggiunta cancellazione eventi</w:t>
-      </w:r>
-    </w:p>
-    <w:p>
-      <w:pPr>
-        <w:pStyle w:val="Paragrafoelenco"/>
-        <w:numPr>
-          <w:ilvl w:val="0"/>
-          <w:numId w:val="17"/>
-        </w:numPr>
-      </w:pPr>
-      <w:r>
-        <w:t>Aggiunta gestione Magazzino (incompleta)</w:t>
-      </w:r>
     </w:p>
     <w:p>
       <w:pPr>
         <w:pStyle w:val="Sottotitolo"/>
       </w:pPr>
-    </w:p>
-    <w:p>
-      <w:pPr>
-        <w:pStyle w:val="Sottotitolo"/>
-      </w:pPr>
-      <w:r>
-        <w:t>Versione1.28 del 22/05/2019</w:t>
-      </w:r>
-    </w:p>
-    <w:p>
-      <w:pPr>
-        <w:pStyle w:val="Paragrafoelenco"/>
-        <w:numPr>
-          <w:ilvl w:val="0"/>
-          <w:numId w:val="16"/>
-        </w:numPr>
-      </w:pPr>
-      <w:r>
-        <w:t>Aggiunta gestione Tipologie Interventi nel menù "Tabelle/Tipologie Interventi"</w:t>
-      </w:r>
-    </w:p>
-    <w:p>
-      <w:pPr>
-        <w:pStyle w:val="Paragrafoelenco"/>
-        <w:numPr>
-          <w:ilvl w:val="0"/>
-          <w:numId w:val="16"/>
-        </w:numPr>
-      </w:pPr>
-      <w:r>
-        <w:t>Aggiornata Lavorazione con gestione Dettaglio Economico e Piano Esterno (da completare)</w:t>
-      </w:r>
-    </w:p>
-    <w:p/>
-    <w:p>
-      <w:pPr>
-        <w:pStyle w:val="Sottotitolo"/>
-      </w:pPr>
       <w:r>
         <w:lastRenderedPageBreak/>
-        <w:t>Versione1.27 del 05/05/2019</w:t>
-      </w:r>
-    </w:p>
-    <w:p>
-      <w:pPr>
-        <w:pStyle w:val="Paragrafoelenco"/>
-        <w:numPr>
-          <w:ilvl w:val="0"/>
-          <w:numId w:val="15"/>
-        </w:numPr>
-      </w:pPr>
-      <w:r>
-        <w:t>Aggiunta Lavorazione</w:t>
-      </w:r>
-    </w:p>
-    <w:p>
-      <w:pPr>
-        <w:pStyle w:val="Sottotitolo"/>
-      </w:pPr>
-    </w:p>
-    <w:p>
-      <w:pPr>
-        <w:pStyle w:val="Sottotitolo"/>
-      </w:pPr>
-      <w:r>
-        <w:t>Versione1.26 del 27/04/2019</w:t>
-      </w:r>
-    </w:p>
-    <w:p>
-      <w:pPr>
-        <w:pStyle w:val="Paragrafoelenco"/>
-        <w:numPr>
-          <w:ilvl w:val="0"/>
-          <w:numId w:val="14"/>
-        </w:numPr>
-      </w:pPr>
-      <w:r>
-        <w:t>Aggiunta Gestione Password di accesso dimenticata con generazione nuova password ed  invio</w:t>
-      </w:r>
-    </w:p>
-    <w:p>
-      <w:pPr>
-        <w:pStyle w:val="Paragrafoelenco"/>
-      </w:pPr>
-      <w:r>
-        <w:t xml:space="preserve"> e-mail.</w:t>
-      </w:r>
-    </w:p>
-    <w:p>
-      <w:pPr>
-        <w:pStyle w:val="Sottotitolo"/>
-      </w:pPr>
-    </w:p>
-    <w:p>
-      <w:pPr>
-        <w:pStyle w:val="Sottotitolo"/>
-      </w:pPr>
-      <w:r>
-        <w:t>Versione1.25 del 24/04/2019</w:t>
-      </w:r>
-    </w:p>
-    <w:p>
-      <w:pPr>
-        <w:pStyle w:val="Paragrafoelenco"/>
-        <w:numPr>
-          <w:ilvl w:val="0"/>
-          <w:numId w:val="14"/>
-        </w:numPr>
-      </w:pPr>
-      <w:r>
-        <w:t>Aggiunta Gestione Utenti (menù in alto a destra Gestione Utenze/Utenti)</w:t>
-      </w:r>
-    </w:p>
-    <w:p>
-      <w:pPr>
-        <w:pStyle w:val="Sottotitolo"/>
-      </w:pPr>
-    </w:p>
-    <w:p>
-      <w:pPr>
-        <w:pStyle w:val="Sottotitolo"/>
-      </w:pPr>
-      <w:r>
-        <w:t>Versione1.24 del 22/04/2019</w:t>
-      </w:r>
-    </w:p>
-    <w:p>
-      <w:pPr>
-        <w:pStyle w:val="Paragrafoelenco"/>
-        <w:numPr>
-          <w:ilvl w:val="0"/>
-          <w:numId w:val="13"/>
-        </w:numPr>
-      </w:pPr>
-      <w:r>
-        <w:t>Riorganizzazione menù</w:t>
-      </w:r>
-    </w:p>
-    <w:p>
-      <w:pPr>
-        <w:pStyle w:val="Paragrafoelenco"/>
-        <w:numPr>
-          <w:ilvl w:val="0"/>
-          <w:numId w:val="13"/>
-        </w:numPr>
-      </w:pPr>
-      <w:r>
-        <w:t>Aggiunta gestione Tabella Qualifiche Personale</w:t>
-      </w:r>
-    </w:p>
-    <w:p>
-      <w:pPr>
-        <w:pStyle w:val="Paragrafoelenco"/>
-        <w:numPr>
-          <w:ilvl w:val="0"/>
-          <w:numId w:val="13"/>
-        </w:numPr>
-      </w:pPr>
-      <w:r>
-        <w:t>Aggiunta gestione Tabella Tipologie Clienti/Fornitori</w:t>
-      </w:r>
-    </w:p>
-    <w:p>
-      <w:pPr>
-        <w:pStyle w:val="Paragrafoelenco"/>
-        <w:numPr>
-          <w:ilvl w:val="0"/>
-          <w:numId w:val="13"/>
-        </w:numPr>
-      </w:pPr>
-      <w:r>
-        <w:t>Aggiunta gestione Tabella Tipi Protocolli</w:t>
-      </w:r>
-    </w:p>
-    <w:p>
-      <w:pPr>
-        <w:pStyle w:val="Paragrafoelenco"/>
-        <w:numPr>
-          <w:ilvl w:val="0"/>
-          <w:numId w:val="13"/>
-        </w:numPr>
-      </w:pPr>
-      <w:r>
-        <w:t>Aggiunta gestione Tabella Tipi Lavorazione</w:t>
-      </w:r>
-    </w:p>
-    <w:p>
-      <w:pPr>
-        <w:pStyle w:val="Paragrafoelenco"/>
-        <w:numPr>
-          <w:ilvl w:val="0"/>
-          <w:numId w:val="13"/>
-        </w:numPr>
-      </w:pPr>
-      <w:r>
-        <w:t>Aggiunti nuovi colori per Intestazione Colonne agenda</w:t>
-      </w:r>
-      <w:r>
-        <w:t xml:space="preserve"> </w:t>
-      </w:r>
-      <w:r>
-        <w:t>da menù Tabelle/Colonne Agenda</w:t>
-      </w:r>
-    </w:p>
-    <w:p>
-      <w:pPr>
-        <w:pStyle w:val="Paragrafoelenco"/>
-        <w:numPr>
-          <w:ilvl w:val="0"/>
-          <w:numId w:val="13"/>
-        </w:numPr>
-      </w:pPr>
-      <w:r>
-        <w:t xml:space="preserve">Aggiunta possibilità di ordinare le colonne agenda </w:t>
-      </w:r>
-      <w:r>
-        <w:t xml:space="preserve">da menù Tabelle/Colonne Agenda tramite il nuovo campo Ordinamento </w:t>
-      </w:r>
-      <w:r>
-        <w:t>(</w:t>
-      </w:r>
-      <w:r>
-        <w:t xml:space="preserve">la modifica non è </w:t>
-      </w:r>
-      <w:r>
-        <w:t>ancora visibile dall'agenda)</w:t>
-      </w:r>
-    </w:p>
-    <w:p>
-      <w:pPr>
-        <w:pStyle w:val="Paragrafoelenco"/>
-        <w:numPr>
-          <w:ilvl w:val="0"/>
-          <w:numId w:val="13"/>
-        </w:numPr>
-      </w:pPr>
-      <w:r>
-        <w:t xml:space="preserve">Aggiunti nuovi parametri da </w:t>
-      </w:r>
-      <w:proofErr w:type="spellStart"/>
-      <w:r>
-        <w:t>Tabelle\Configurazione</w:t>
-      </w:r>
-      <w:proofErr w:type="spellEnd"/>
-      <w:r>
-        <w:t xml:space="preserve"> (</w:t>
-      </w:r>
-      <w:proofErr w:type="spellStart"/>
-      <w:r>
-        <w:t>GIORNI_PAGAMENTO</w:t>
-      </w:r>
-      <w:proofErr w:type="spellEnd"/>
-      <w:r>
-        <w:t>, BANCA da 01 a 04 e IBAN da 01 a 04)</w:t>
-      </w:r>
-    </w:p>
-    <w:p>
-      <w:pPr>
-        <w:pStyle w:val="Sottotitolo"/>
-      </w:pPr>
-    </w:p>
-    <w:p>
-      <w:pPr>
-        <w:pStyle w:val="Sottotitolo"/>
-      </w:pPr>
-      <w:r>
-        <w:t>Versione1.23 del 18/04/2019</w:t>
-      </w:r>
-    </w:p>
-    <w:p>
-      <w:pPr>
-        <w:pStyle w:val="Paragrafoelenco"/>
-        <w:numPr>
-          <w:ilvl w:val="0"/>
-          <w:numId w:val="12"/>
-        </w:numPr>
-      </w:pPr>
-      <w:r>
-        <w:t xml:space="preserve">Aggiunta pagina di gestione valori di configurazione (es. campi IVA, IBAN, indirizzi </w:t>
-      </w:r>
-      <w:proofErr w:type="spellStart"/>
-      <w:r>
-        <w:t>etc</w:t>
-      </w:r>
-      <w:proofErr w:type="spellEnd"/>
-      <w:r>
-        <w:t xml:space="preserve"> </w:t>
-      </w:r>
-      <w:proofErr w:type="spellStart"/>
-      <w:r>
-        <w:t>etc</w:t>
-      </w:r>
-      <w:proofErr w:type="spellEnd"/>
-      <w:r>
-        <w:t xml:space="preserve">), da menu </w:t>
-      </w:r>
-      <w:proofErr w:type="spellStart"/>
-      <w:r>
-        <w:t>TABELLE\Gestione</w:t>
-      </w:r>
-      <w:proofErr w:type="spellEnd"/>
-      <w:r>
-        <w:t xml:space="preserve"> Configurazione</w:t>
-      </w:r>
-    </w:p>
-    <w:p>
-      <w:pPr>
-        <w:pStyle w:val="Sottotitolo"/>
-      </w:pPr>
-    </w:p>
-    <w:p>
-      <w:pPr>
-        <w:pStyle w:val="Sottotitolo"/>
-      </w:pPr>
-      <w:r>
-        <w:t>Versione1.22 del 14/04/2019</w:t>
-      </w:r>
-    </w:p>
-    <w:p>
-      <w:pPr>
-        <w:pStyle w:val="Paragrafoelenco"/>
-        <w:numPr>
-          <w:ilvl w:val="0"/>
-          <w:numId w:val="11"/>
-        </w:numPr>
-      </w:pPr>
-      <w:r>
-        <w:t>Salvataggio e modifica Note Offerta</w:t>
-      </w:r>
-    </w:p>
-    <w:p>
-      <w:pPr>
-        <w:pStyle w:val="Sottotitolo"/>
-      </w:pPr>
-    </w:p>
-    <w:p>
-      <w:pPr>
-        <w:pStyle w:val="Sottotitolo"/>
-      </w:pPr>
-      <w:r>
-        <w:t>Versione1.21 del 13/04/2019</w:t>
-      </w:r>
-    </w:p>
-    <w:p>
-      <w:pPr>
-        <w:pStyle w:val="Paragrafoelenco"/>
-        <w:numPr>
-          <w:ilvl w:val="0"/>
-          <w:numId w:val="10"/>
-        </w:numPr>
-      </w:pPr>
-      <w:r>
-        <w:t>Pagina protocollo sistemato layout ricerca</w:t>
-      </w:r>
-    </w:p>
-    <w:p>
-      <w:pPr>
-        <w:pStyle w:val="Paragrafoelenco"/>
-        <w:numPr>
-          <w:ilvl w:val="0"/>
-          <w:numId w:val="10"/>
-        </w:numPr>
-      </w:pPr>
-      <w:r>
-        <w:t>Pagina protocollo, in apertura visualizza gli ultimi protocolli automaticamente</w:t>
-      </w:r>
-    </w:p>
-    <w:p>
-      <w:pPr>
-        <w:pStyle w:val="Paragrafoelenco"/>
-        <w:numPr>
-          <w:ilvl w:val="0"/>
-          <w:numId w:val="10"/>
-        </w:numPr>
-      </w:pPr>
-      <w:r>
-        <w:t>Iva recuperata da tabella e non più dal singolo articolo</w:t>
-      </w:r>
-    </w:p>
-    <w:p>
-      <w:pPr>
-        <w:pStyle w:val="Paragrafoelenco"/>
-        <w:numPr>
-          <w:ilvl w:val="0"/>
-          <w:numId w:val="10"/>
-        </w:numPr>
-      </w:pPr>
-      <w:r>
-        <w:t xml:space="preserve">Aggiunta immagine </w:t>
-      </w:r>
-      <w:proofErr w:type="spellStart"/>
-      <w:r>
-        <w:t>footer</w:t>
-      </w:r>
-      <w:proofErr w:type="spellEnd"/>
-      <w:r>
-        <w:t xml:space="preserve"> riepilogo offerta</w:t>
-      </w:r>
-    </w:p>
-    <w:p>
-      <w:pPr>
-        <w:pStyle w:val="Sottotitolo"/>
-      </w:pPr>
-    </w:p>
-    <w:p>
-      <w:pPr>
-        <w:pStyle w:val="Sottotitolo"/>
-      </w:pPr>
-      <w:r>
-        <w:lastRenderedPageBreak/>
-        <w:t>Versione1.20 del 11/04/2019</w:t>
-      </w:r>
-    </w:p>
-    <w:p>
-      <w:pPr>
-        <w:pStyle w:val="Paragrafoelenco"/>
-        <w:numPr>
-          <w:ilvl w:val="0"/>
-          <w:numId w:val="9"/>
-        </w:numPr>
-      </w:pPr>
-      <w:r>
-        <w:t>Pagina Offerta, risolto malfunzionamento ordinamento articoli</w:t>
-      </w:r>
-    </w:p>
-    <w:p>
-      <w:pPr>
-        <w:pStyle w:val="Paragrafoelenco"/>
-        <w:numPr>
-          <w:ilvl w:val="0"/>
-          <w:numId w:val="9"/>
-        </w:numPr>
-      </w:pPr>
-      <w:r>
-        <w:t xml:space="preserve">Popolato </w:t>
-      </w:r>
-      <w:proofErr w:type="spellStart"/>
-      <w:r>
-        <w:t>footer</w:t>
-      </w:r>
-      <w:proofErr w:type="spellEnd"/>
-      <w:r>
-        <w:t xml:space="preserve"> riepilogo offerta con i dati del cliente</w:t>
-      </w:r>
-    </w:p>
-    <w:p>
-      <w:pPr>
-        <w:pStyle w:val="Paragrafoelenco"/>
-        <w:numPr>
-          <w:ilvl w:val="0"/>
-          <w:numId w:val="9"/>
-        </w:numPr>
-      </w:pPr>
-      <w:r>
-        <w:t>Pagina Protocollo, aggiunto campo di ricerca "Lavorazione"</w:t>
-      </w:r>
-    </w:p>
-    <w:p>
-      <w:pPr>
-        <w:pStyle w:val="Paragrafoelenco"/>
-        <w:numPr>
-          <w:ilvl w:val="0"/>
-          <w:numId w:val="9"/>
-        </w:numPr>
-      </w:pPr>
-      <w:r>
-        <w:t>Pagina Protocollo, aggiunta selezione con calendari a scomparsa sui campi Data</w:t>
-      </w:r>
-    </w:p>
-    <w:p>
-      <w:pPr>
-        <w:pStyle w:val="Sottotitolo"/>
-      </w:pPr>
-    </w:p>
-    <w:p>
-      <w:pPr>
-        <w:pStyle w:val="Sottotitolo"/>
-      </w:pPr>
-      <w:r>
-        <w:t>Versione1.19 del 09/04/2019</w:t>
-      </w:r>
-    </w:p>
-    <w:p>
-      <w:pPr>
-        <w:pStyle w:val="Paragrafoelenco"/>
-        <w:numPr>
-          <w:ilvl w:val="0"/>
-          <w:numId w:val="6"/>
-        </w:numPr>
-      </w:pPr>
-      <w:r>
-        <w:t>correzione bug tender: modificando un evento che conteneva uno o più tender il salvataggio falliva perché i tender risultavano già impiegati; </w:t>
-      </w:r>
-    </w:p>
-    <w:p>
-      <w:pPr>
-        <w:pStyle w:val="Paragrafoelenco"/>
-        <w:numPr>
-          <w:ilvl w:val="0"/>
-          <w:numId w:val="6"/>
-        </w:numPr>
-      </w:pPr>
-      <w:r>
-        <w:t xml:space="preserve">layout offerta: aumento altezza articoli e sistemazione </w:t>
-      </w:r>
-      <w:proofErr w:type="spellStart"/>
-      <w:r>
-        <w:t>popup</w:t>
-      </w:r>
-      <w:proofErr w:type="spellEnd"/>
-      <w:r>
-        <w:t>;</w:t>
-      </w:r>
-    </w:p>
-    <w:p>
-      <w:pPr>
-        <w:pStyle w:val="Paragrafoelenco"/>
-        <w:numPr>
-          <w:ilvl w:val="0"/>
-          <w:numId w:val="6"/>
-        </w:numPr>
-      </w:pPr>
-      <w:r>
-        <w:t>ordinamento articoli in base a prezzo; </w:t>
-      </w:r>
-    </w:p>
-    <w:p>
-      <w:pPr>
-        <w:pStyle w:val="Paragrafoelenco"/>
-        <w:numPr>
-          <w:ilvl w:val="0"/>
-          <w:numId w:val="6"/>
-        </w:numPr>
-      </w:pPr>
-      <w:r>
-        <w:t>descrizione corta e lunga nelle prime due colonne del riepilogo e della stampa;</w:t>
-      </w:r>
-    </w:p>
-    <w:p>
-      <w:pPr>
-        <w:pStyle w:val="Paragrafoelenco"/>
-        <w:numPr>
-          <w:ilvl w:val="0"/>
-          <w:numId w:val="6"/>
-        </w:numPr>
-      </w:pPr>
-      <w:r>
-        <w:t>salvataggio automatico offerta in fase di visualizzazione riepilogo (allo scopo di generare un protocollo);</w:t>
-      </w:r>
-    </w:p>
-    <w:p>
-      <w:pPr>
-        <w:pStyle w:val="Paragrafoelenco"/>
-        <w:numPr>
-          <w:ilvl w:val="0"/>
-          <w:numId w:val="6"/>
-        </w:numPr>
-      </w:pPr>
-      <w:r>
-        <w:t>formattazione importi con separatore migliaia;</w:t>
-      </w:r>
-    </w:p>
-    <w:p>
-      <w:pPr>
-        <w:pStyle w:val="Paragrafoelenco"/>
-        <w:numPr>
-          <w:ilvl w:val="0"/>
-          <w:numId w:val="6"/>
-        </w:numPr>
-      </w:pPr>
-      <w:r>
-        <w:t>creazione e salvataggio pdf in fase di salvataggio offerta; </w:t>
-      </w:r>
-    </w:p>
-    <w:p>
-      <w:pPr>
-        <w:pStyle w:val="Paragrafoelenco"/>
-        <w:numPr>
-          <w:ilvl w:val="0"/>
-          <w:numId w:val="6"/>
-        </w:numPr>
-      </w:pPr>
-      <w:r>
-        <w:t xml:space="preserve">nome file pdf: </w:t>
-      </w:r>
-      <w:proofErr w:type="spellStart"/>
-      <w:r>
-        <w:t>Offerta_</w:t>
-      </w:r>
-      <w:proofErr w:type="spellEnd"/>
-      <w:r>
-        <w:t>&lt;numero lavorazione&gt;</w:t>
-      </w:r>
-    </w:p>
-    <w:p>
-      <w:pPr>
-        <w:pStyle w:val="Paragrafoelenco"/>
-        <w:numPr>
-          <w:ilvl w:val="0"/>
-          <w:numId w:val="6"/>
-        </w:numPr>
-      </w:pPr>
-      <w:r>
-        <w:t>in fase di creazione/modifica evento non è più possibile passare da un sottotipo risorsa ad un altro </w:t>
-      </w:r>
-    </w:p>
-    <w:p>
-      <w:pPr>
-        <w:pStyle w:val="Paragrafoelenco"/>
-      </w:pPr>
-      <w:r>
-        <w:t>Es. se sto creando un evento per un dipendente non visualizzerò più nell'elenco le tipologie regie o extra; se sto creando un evento per regie o extra non visualizzerò più i dipendenti.</w:t>
-      </w:r>
-    </w:p>
-    <w:p>
-      <w:pPr>
-        <w:pStyle w:val="Paragrafoelenco"/>
-        <w:numPr>
-          <w:ilvl w:val="0"/>
-          <w:numId w:val="6"/>
-        </w:numPr>
-      </w:pPr>
-      <w:r>
-        <w:t xml:space="preserve">Aggiustamenti layout Pagina Articoli </w:t>
-      </w:r>
-    </w:p>
-    <w:p>
-      <w:pPr>
-        <w:pStyle w:val="Paragrafoelenco"/>
-        <w:numPr>
-          <w:ilvl w:val="0"/>
-          <w:numId w:val="6"/>
-        </w:numPr>
-      </w:pPr>
-      <w:r>
-        <w:t>Aggiustamento nomi campi Pagina Protocolli</w:t>
-      </w:r>
-    </w:p>
-    <w:p>
-      <w:pPr>
-        <w:pStyle w:val="Sottotitolo"/>
-      </w:pPr>
-    </w:p>
-    <w:p>
-      <w:pPr>
-        <w:pStyle w:val="Sottotitolo"/>
-      </w:pPr>
-      <w:r>
-        <w:t>Versione1.18 del 07/04/2019</w:t>
-      </w:r>
-    </w:p>
-    <w:p>
-      <w:pPr>
-        <w:pStyle w:val="Paragrafoelenco"/>
-        <w:numPr>
-          <w:ilvl w:val="0"/>
-          <w:numId w:val="6"/>
-        </w:numPr>
-      </w:pPr>
-      <w:r>
-        <w:t>Aggiunti campi Data Inizio Lavorazione e Produzione alla tabella Protocollo</w:t>
-      </w:r>
-    </w:p>
-    <w:p>
-      <w:pPr>
-        <w:pStyle w:val="Paragrafoelenco"/>
-        <w:numPr>
-          <w:ilvl w:val="0"/>
-          <w:numId w:val="6"/>
-        </w:numPr>
-      </w:pPr>
-      <w:r>
-        <w:t>Aggiunti campi ricerca Genere Gruppo e Sottogruppo alla pagina Articoli</w:t>
-      </w:r>
-    </w:p>
-    <w:p>
-      <w:pPr>
-        <w:pStyle w:val="Paragrafoelenco"/>
-        <w:numPr>
-          <w:ilvl w:val="0"/>
-          <w:numId w:val="6"/>
-        </w:numPr>
-      </w:pPr>
-      <w:r>
-        <w:t>Aumentata altezza Descrizione Lunga in pagina Articoli</w:t>
-      </w:r>
-    </w:p>
-    <w:p>
-      <w:pPr>
-        <w:pStyle w:val="Paragrafoelenco"/>
-        <w:numPr>
-          <w:ilvl w:val="0"/>
-          <w:numId w:val="6"/>
-        </w:numPr>
-      </w:pPr>
-      <w:r>
-        <w:t>Invertito ordine Descrizione Breve - Descrizione Lunga in tutte le schermate degli Articoli</w:t>
-      </w:r>
-    </w:p>
-    <w:p>
-      <w:pPr>
-        <w:pStyle w:val="Paragrafoelenco"/>
-        <w:numPr>
-          <w:ilvl w:val="0"/>
-          <w:numId w:val="6"/>
-        </w:numPr>
-      </w:pPr>
-      <w:r>
-        <w:t>Aggiunto campo descrizione agli Articoli Associati</w:t>
-      </w:r>
-    </w:p>
-    <w:p>
-      <w:pPr>
-        <w:pStyle w:val="Paragrafoelenco"/>
-        <w:numPr>
-          <w:ilvl w:val="0"/>
-          <w:numId w:val="6"/>
-        </w:numPr>
-      </w:pPr>
-      <w:r>
-        <w:t>Aggiunta ricerca Codice Lavorazione dalla tabella Agenda su pagina Protocollo</w:t>
-      </w:r>
-    </w:p>
-    <w:p/>
-    <w:p>
-      <w:pPr>
-        <w:pStyle w:val="Sottotitolo"/>
-      </w:pPr>
-      <w:r>
-        <w:t>Versione1.17 del 01/04/2019</w:t>
-      </w:r>
-    </w:p>
-    <w:p>
-      <w:pPr>
-        <w:pStyle w:val="Paragrafoelenco"/>
-        <w:numPr>
-          <w:ilvl w:val="0"/>
-          <w:numId w:val="5"/>
-        </w:numPr>
-      </w:pPr>
-      <w:r>
-        <w:t xml:space="preserve">Modificata grafica </w:t>
-      </w:r>
-      <w:proofErr w:type="spellStart"/>
-      <w:r>
-        <w:t>Tab</w:t>
-      </w:r>
-      <w:proofErr w:type="spellEnd"/>
-      <w:r>
-        <w:t xml:space="preserve"> Offerta</w:t>
-      </w:r>
-    </w:p>
-    <w:p>
-      <w:pPr>
-        <w:pStyle w:val="Paragrafoelenco"/>
-        <w:numPr>
-          <w:ilvl w:val="0"/>
-          <w:numId w:val="5"/>
-        </w:numPr>
-      </w:pPr>
-      <w:r>
-        <w:t>Campi Produzione e Luogo modificabili su evento in fase di Offerta</w:t>
-      </w:r>
-    </w:p>
-    <w:p>
-      <w:pPr>
-        <w:pStyle w:val="Sottotitolo"/>
-      </w:pPr>
-    </w:p>
-    <w:p>
-      <w:pPr>
-        <w:pStyle w:val="Sottotitolo"/>
-      </w:pPr>
-      <w:r>
         <w:t>Versione1.16 del 30/03/2019</w:t>
       </w:r>
     </w:p>
@@ -7022,6 +7105,119 @@
     </w:lvl>
   </w:abstractNum>
   <w:abstractNum w:abstractNumId="34">
+    <w:nsid w:val="634934C4"/>
+    <w:multiLevelType w:val="hybridMultilevel"/>
+    <w:tmpl w:val="07905FBE"/>
+    <w:lvl w:ilvl="0" w:tplc="04100001">
+      <w:start w:val="1"/>
+      <w:numFmt w:val="bullet"/>
+      <w:lvlText w:val=""/>
+      <w:lvlJc w:val="left"/>
+      <w:pPr>
+        <w:ind w:left="720" w:hanging="360"/>
+      </w:pPr>
+      <w:rPr>
+        <w:rFonts w:ascii="Symbol" w:hAnsi="Symbol" w:hint="default"/>
+      </w:rPr>
+    </w:lvl>
+    <w:lvl w:ilvl="1" w:tplc="04100003" w:tentative="1">
+      <w:start w:val="1"/>
+      <w:numFmt w:val="bullet"/>
+      <w:lvlText w:val="o"/>
+      <w:lvlJc w:val="left"/>
+      <w:pPr>
+        <w:ind w:left="1440" w:hanging="360"/>
+      </w:pPr>
+      <w:rPr>
+        <w:rFonts w:ascii="Courier New" w:hAnsi="Courier New" w:cs="Courier New" w:hint="default"/>
+      </w:rPr>
+    </w:lvl>
+    <w:lvl w:ilvl="2" w:tplc="04100005" w:tentative="1">
+      <w:start w:val="1"/>
+      <w:numFmt w:val="bullet"/>
+      <w:lvlText w:val=""/>
+      <w:lvlJc w:val="left"/>
+      <w:pPr>
+        <w:ind w:left="2160" w:hanging="360"/>
+      </w:pPr>
+      <w:rPr>
+        <w:rFonts w:ascii="Wingdings" w:hAnsi="Wingdings" w:hint="default"/>
+      </w:rPr>
+    </w:lvl>
+    <w:lvl w:ilvl="3" w:tplc="04100001" w:tentative="1">
+      <w:start w:val="1"/>
+      <w:numFmt w:val="bullet"/>
+      <w:lvlText w:val=""/>
+      <w:lvlJc w:val="left"/>
+      <w:pPr>
+        <w:ind w:left="2880" w:hanging="360"/>
+      </w:pPr>
+      <w:rPr>
+        <w:rFonts w:ascii="Symbol" w:hAnsi="Symbol" w:hint="default"/>
+      </w:rPr>
+    </w:lvl>
+    <w:lvl w:ilvl="4" w:tplc="04100003" w:tentative="1">
+      <w:start w:val="1"/>
+      <w:numFmt w:val="bullet"/>
+      <w:lvlText w:val="o"/>
+      <w:lvlJc w:val="left"/>
+      <w:pPr>
+        <w:ind w:left="3600" w:hanging="360"/>
+      </w:pPr>
+      <w:rPr>
+        <w:rFonts w:ascii="Courier New" w:hAnsi="Courier New" w:cs="Courier New" w:hint="default"/>
+      </w:rPr>
+    </w:lvl>
+    <w:lvl w:ilvl="5" w:tplc="04100005" w:tentative="1">
+      <w:start w:val="1"/>
+      <w:numFmt w:val="bullet"/>
+      <w:lvlText w:val=""/>
+      <w:lvlJc w:val="left"/>
+      <w:pPr>
+        <w:ind w:left="4320" w:hanging="360"/>
+      </w:pPr>
+      <w:rPr>
+        <w:rFonts w:ascii="Wingdings" w:hAnsi="Wingdings" w:hint="default"/>
+      </w:rPr>
+    </w:lvl>
+    <w:lvl w:ilvl="6" w:tplc="04100001" w:tentative="1">
+      <w:start w:val="1"/>
+      <w:numFmt w:val="bullet"/>
+      <w:lvlText w:val=""/>
+      <w:lvlJc w:val="left"/>
+      <w:pPr>
+        <w:ind w:left="5040" w:hanging="360"/>
+      </w:pPr>
+      <w:rPr>
+        <w:rFonts w:ascii="Symbol" w:hAnsi="Symbol" w:hint="default"/>
+      </w:rPr>
+    </w:lvl>
+    <w:lvl w:ilvl="7" w:tplc="04100003" w:tentative="1">
+      <w:start w:val="1"/>
+      <w:numFmt w:val="bullet"/>
+      <w:lvlText w:val="o"/>
+      <w:lvlJc w:val="left"/>
+      <w:pPr>
+        <w:ind w:left="5760" w:hanging="360"/>
+      </w:pPr>
+      <w:rPr>
+        <w:rFonts w:ascii="Courier New" w:hAnsi="Courier New" w:cs="Courier New" w:hint="default"/>
+      </w:rPr>
+    </w:lvl>
+    <w:lvl w:ilvl="8" w:tplc="04100005" w:tentative="1">
+      <w:start w:val="1"/>
+      <w:numFmt w:val="bullet"/>
+      <w:lvlText w:val=""/>
+      <w:lvlJc w:val="left"/>
+      <w:pPr>
+        <w:ind w:left="6480" w:hanging="360"/>
+      </w:pPr>
+      <w:rPr>
+        <w:rFonts w:ascii="Wingdings" w:hAnsi="Wingdings" w:hint="default"/>
+      </w:rPr>
+    </w:lvl>
+  </w:abstractNum>
+  <w:abstractNum w:abstractNumId="35">
     <w:nsid w:val="655416E1"/>
     <w:multiLevelType w:val="multilevel"/>
     <w:tmpl w:val="E55CA81A"/>
@@ -7170,7 +7366,7 @@
       </w:rPr>
     </w:lvl>
   </w:abstractNum>
-  <w:abstractNum w:abstractNumId="35">
+  <w:abstractNum w:abstractNumId="36">
     <w:nsid w:val="6C944328"/>
     <w:multiLevelType w:val="hybridMultilevel"/>
     <w:tmpl w:val="10D40524"/>
@@ -7283,7 +7479,7 @@
       </w:rPr>
     </w:lvl>
   </w:abstractNum>
-  <w:abstractNum w:abstractNumId="36">
+  <w:abstractNum w:abstractNumId="37">
     <w:nsid w:val="6D645323"/>
     <w:multiLevelType w:val="hybridMultilevel"/>
     <w:tmpl w:val="4860DCD4"/>
@@ -7396,7 +7592,7 @@
       </w:rPr>
     </w:lvl>
   </w:abstractNum>
-  <w:abstractNum w:abstractNumId="37">
+  <w:abstractNum w:abstractNumId="38">
     <w:nsid w:val="6E737B1D"/>
     <w:multiLevelType w:val="hybridMultilevel"/>
     <w:tmpl w:val="9DB6FC56"/>
@@ -7509,7 +7705,7 @@
       </w:rPr>
     </w:lvl>
   </w:abstractNum>
-  <w:abstractNum w:abstractNumId="38">
+  <w:abstractNum w:abstractNumId="39">
     <w:nsid w:val="741A5044"/>
     <w:multiLevelType w:val="multilevel"/>
     <w:tmpl w:val="FD729EF6"/>
@@ -7658,7 +7854,7 @@
       </w:rPr>
     </w:lvl>
   </w:abstractNum>
-  <w:abstractNum w:abstractNumId="39">
+  <w:abstractNum w:abstractNumId="40">
     <w:nsid w:val="75DA70F0"/>
     <w:multiLevelType w:val="hybridMultilevel"/>
     <w:tmpl w:val="EE888E56"/>
@@ -7771,7 +7967,7 @@
       </w:rPr>
     </w:lvl>
   </w:abstractNum>
-  <w:abstractNum w:abstractNumId="40">
+  <w:abstractNum w:abstractNumId="41">
     <w:nsid w:val="77CB7AA6"/>
     <w:multiLevelType w:val="hybridMultilevel"/>
     <w:tmpl w:val="F8EAB792"/>
@@ -7884,7 +8080,7 @@
       </w:rPr>
     </w:lvl>
   </w:abstractNum>
-  <w:abstractNum w:abstractNumId="41">
+  <w:abstractNum w:abstractNumId="42">
     <w:nsid w:val="792B2846"/>
     <w:multiLevelType w:val="hybridMultilevel"/>
     <w:tmpl w:val="A27CF27E"/>
@@ -8007,7 +8203,7 @@
     <w:abstractNumId w:val="24"/>
   </w:num>
   <w:num w:numId="4">
-    <w:abstractNumId w:val="41"/>
+    <w:abstractNumId w:val="42"/>
   </w:num>
   <w:num w:numId="5">
     <w:abstractNumId w:val="0"/>
@@ -8019,7 +8215,7 @@
     <w:abstractNumId w:val="11"/>
   </w:num>
   <w:num w:numId="8">
-    <w:abstractNumId w:val="34"/>
+    <w:abstractNumId w:val="35"/>
   </w:num>
   <w:num w:numId="9">
     <w:abstractNumId w:val="33"/>
@@ -8031,7 +8227,7 @@
     <w:abstractNumId w:val="18"/>
   </w:num>
   <w:num w:numId="12">
-    <w:abstractNumId w:val="40"/>
+    <w:abstractNumId w:val="41"/>
   </w:num>
   <w:num w:numId="13">
     <w:abstractNumId w:val="32"/>
@@ -8040,7 +8236,7 @@
     <w:abstractNumId w:val="14"/>
   </w:num>
   <w:num w:numId="15">
-    <w:abstractNumId w:val="35"/>
+    <w:abstractNumId w:val="36"/>
   </w:num>
   <w:num w:numId="16">
     <w:abstractNumId w:val="1"/>
@@ -8049,7 +8245,7 @@
     <w:abstractNumId w:val="10"/>
   </w:num>
   <w:num w:numId="18">
-    <w:abstractNumId w:val="37"/>
+    <w:abstractNumId w:val="38"/>
   </w:num>
   <w:num w:numId="19">
     <w:abstractNumId w:val="4"/>
@@ -8067,16 +8263,16 @@
     <w:abstractNumId w:val="3"/>
   </w:num>
   <w:num w:numId="24">
-    <w:abstractNumId w:val="38"/>
+    <w:abstractNumId w:val="39"/>
   </w:num>
   <w:num w:numId="25">
     <w:abstractNumId w:val="2"/>
   </w:num>
   <w:num w:numId="26">
-    <w:abstractNumId w:val="36"/>
+    <w:abstractNumId w:val="37"/>
   </w:num>
   <w:num w:numId="27">
-    <w:abstractNumId w:val="39"/>
+    <w:abstractNumId w:val="40"/>
   </w:num>
   <w:num w:numId="28">
     <w:abstractNumId w:val="13"/>
@@ -8122,6 +8318,9 @@
   </w:num>
   <w:num w:numId="42">
     <w:abstractNumId w:val="16"/>
+  </w:num>
+  <w:num w:numId="43">
+    <w:abstractNumId w:val="34"/>
   </w:num>
 </w:numbering>
 </file>

</xml_diff>

<commit_message>
aggiustata gestione protocolli; aggiunta stampa fattura (da cui passare a scadenzario)
</commit_message>
<xml_diff>
--- a/VideoSystemWeb/DOCUMENTI/HELP/HELP VIDEOSYSTEM.docx
+++ b/VideoSystemWeb/DOCUMENTI/HELP/HELP VIDEOSYSTEM.docx
@@ -1,6 +1,6 @@
 
 <file path=word/document.xml><?xml version="1.0" encoding="utf-8"?>
-<w:document xmlns:ve="http://schemas.openxmlformats.org/markup-compatibility/2006" xmlns:o="urn:schemas-microsoft-com:office:office" xmlns:r="http://schemas.openxmlformats.org/officeDocument/2006/relationships" xmlns:m="http://schemas.openxmlformats.org/officeDocument/2006/math" xmlns:v="urn:schemas-microsoft-com:vml" xmlns:wp="http://schemas.openxmlformats.org/drawingml/2006/wordprocessingDrawing" xmlns:w10="urn:schemas-microsoft-com:office:word" xmlns:w="http://schemas.openxmlformats.org/wordprocessingml/2006/main" xmlns:wne="http://schemas.microsoft.com/office/word/2006/wordml">
+<w:document xmlns:wpc="http://schemas.microsoft.com/office/word/2010/wordprocessingCanvas" xmlns:cx="http://schemas.microsoft.com/office/drawing/2014/chartex" xmlns:cx1="http://schemas.microsoft.com/office/drawing/2015/9/8/chartex" xmlns:cx2="http://schemas.microsoft.com/office/drawing/2015/10/21/chartex" xmlns:cx3="http://schemas.microsoft.com/office/drawing/2016/5/9/chartex" xmlns:cx4="http://schemas.microsoft.com/office/drawing/2016/5/10/chartex" xmlns:cx5="http://schemas.microsoft.com/office/drawing/2016/5/11/chartex" xmlns:cx6="http://schemas.microsoft.com/office/drawing/2016/5/12/chartex" xmlns:cx7="http://schemas.microsoft.com/office/drawing/2016/5/13/chartex" xmlns:cx8="http://schemas.microsoft.com/office/drawing/2016/5/14/chartex" xmlns:mc="http://schemas.openxmlformats.org/markup-compatibility/2006" xmlns:aink="http://schemas.microsoft.com/office/drawing/2016/ink" xmlns:am3d="http://schemas.microsoft.com/office/drawing/2017/model3d" xmlns:o="urn:schemas-microsoft-com:office:office" xmlns:r="http://schemas.openxmlformats.org/officeDocument/2006/relationships" xmlns:m="http://schemas.openxmlformats.org/officeDocument/2006/math" xmlns:v="urn:schemas-microsoft-com:vml" xmlns:wp14="http://schemas.microsoft.com/office/word/2010/wordprocessingDrawing" xmlns:wp="http://schemas.openxmlformats.org/drawingml/2006/wordprocessingDrawing" xmlns:w10="urn:schemas-microsoft-com:office:word" xmlns:w="http://schemas.openxmlformats.org/wordprocessingml/2006/main" xmlns:w14="http://schemas.microsoft.com/office/word/2010/wordml" xmlns:w15="http://schemas.microsoft.com/office/word/2012/wordml" xmlns:w16cid="http://schemas.microsoft.com/office/word/2016/wordml/cid" xmlns:w16se="http://schemas.microsoft.com/office/word/2015/wordml/symex" xmlns:wpg="http://schemas.microsoft.com/office/word/2010/wordprocessingGroup" xmlns:wpi="http://schemas.microsoft.com/office/word/2010/wordprocessingInk" xmlns:wne="http://schemas.microsoft.com/office/word/2006/wordml" xmlns:wps="http://schemas.microsoft.com/office/word/2010/wordprocessingShape" mc:Ignorable="w14 w15 w16se w16cid wp14">
   <w:body>
     <w:p>
       <w:pPr>
@@ -15,6 +15,90 @@
         <w:t>Versione 1.</w:t>
       </w:r>
       <w:r>
+        <w:t>5</w:t>
+      </w:r>
+      <w:r>
+        <w:t>5</w:t>
+      </w:r>
+      <w:r>
+        <w:t xml:space="preserve"> del </w:t>
+      </w:r>
+      <w:r>
+        <w:t>2</w:t>
+      </w:r>
+      <w:r>
+        <w:t>7</w:t>
+      </w:r>
+      <w:r>
+        <w:t>/</w:t>
+      </w:r>
+      <w:r>
+        <w:t>11</w:t>
+      </w:r>
+      <w:r>
+        <w:t>/2019</w:t>
+      </w:r>
+    </w:p>
+    <w:p>
+      <w:pPr>
+        <w:pStyle w:val="Paragrafoelenco"/>
+        <w:numPr>
+          <w:ilvl w:val="0"/>
+          <w:numId w:val="44"/>
+        </w:numPr>
+      </w:pPr>
+      <w:r>
+        <w:t>Stampa Piano Esterno: numeri di telefono senza prefisso internazionale</w:t>
+      </w:r>
+    </w:p>
+    <w:p>
+      <w:pPr>
+        <w:pStyle w:val="Paragrafoelenco"/>
+        <w:numPr>
+          <w:ilvl w:val="0"/>
+          <w:numId w:val="44"/>
+        </w:numPr>
+      </w:pPr>
+      <w:r>
+        <w:t>Stampa Piano Esterno: divisione tra date differenti (aggiunta riga vuota di separazione)</w:t>
+      </w:r>
+    </w:p>
+    <w:p>
+      <w:pPr>
+        <w:pStyle w:val="Paragrafoelenco"/>
+        <w:numPr>
+          <w:ilvl w:val="0"/>
+          <w:numId w:val="44"/>
+        </w:numPr>
+      </w:pPr>
+      <w:r>
+        <w:t>Protocollo: aggiunti campi “pregresso” di tipo vero/falso e “destinatario” che assume i valori cliente o fornitore</w:t>
+      </w:r>
+    </w:p>
+    <w:p>
+      <w:pPr>
+        <w:pStyle w:val="Paragrafoelenco"/>
+        <w:numPr>
+          <w:ilvl w:val="0"/>
+          <w:numId w:val="44"/>
+        </w:numPr>
+      </w:pPr>
+      <w:r>
+        <w:t>Aggiunta stampa Fattura in uscita (viene creato il relativo protocollo di tipo “fattura” manca l’inserimento nello scadenzario)</w:t>
+      </w:r>
+    </w:p>
+    <w:p>
+      <w:bookmarkStart w:id="0" w:name="_GoBack"/>
+      <w:bookmarkEnd w:id="0"/>
+    </w:p>
+    <w:p>
+      <w:pPr>
+        <w:pStyle w:val="Sottotitolo"/>
+      </w:pPr>
+      <w:r>
+        <w:t>Versione 1.</w:t>
+      </w:r>
+      <w:r>
         <w:t>54</w:t>
       </w:r>
       <w:r>
@@ -125,21 +209,63 @@
         </w:numPr>
       </w:pPr>
       <w:r>
-        <w:t xml:space="preserve">Implementazione modalità </w:t>
+        <w:t xml:space="preserve">Implementazione modalità debug in </w:t>
       </w:r>
       <w:proofErr w:type="spellStart"/>
       <w:r>
-        <w:t>debug</w:t>
+        <w:t>web.config</w:t>
       </w:r>
       <w:proofErr w:type="spellEnd"/>
-      <w:r>
-        <w:t xml:space="preserve"> in </w:t>
+    </w:p>
+    <w:p>
+      <w:pPr>
+        <w:pStyle w:val="Paragrafoelenco"/>
+        <w:numPr>
+          <w:ilvl w:val="0"/>
+          <w:numId w:val="42"/>
+        </w:numPr>
+      </w:pPr>
+      <w:r>
+        <w:t>correzione bug di relazione violata (delete) al salvataggio</w:t>
+      </w:r>
+      <w:r>
+        <w:t>;</w:t>
+      </w:r>
+    </w:p>
+    <w:p>
+      <w:pPr>
+        <w:pStyle w:val="Paragrafoelenco"/>
+        <w:numPr>
+          <w:ilvl w:val="0"/>
+          <w:numId w:val="42"/>
+        </w:numPr>
+      </w:pPr>
+      <w:r>
+        <w:t>eliminato popup in chiusura</w:t>
+      </w:r>
+      <w:r>
+        <w:t>;</w:t>
+      </w:r>
+    </w:p>
+    <w:p>
+      <w:pPr>
+        <w:pStyle w:val="Paragrafoelenco"/>
+        <w:numPr>
+          <w:ilvl w:val="0"/>
+          <w:numId w:val="42"/>
+        </w:numPr>
+      </w:pPr>
+      <w:r>
+        <w:t xml:space="preserve">utilizzo del </w:t>
       </w:r>
       <w:proofErr w:type="spellStart"/>
       <w:r>
-        <w:t>web.config</w:t>
+        <w:t>numOccorrenza</w:t>
       </w:r>
       <w:proofErr w:type="spellEnd"/>
+      <w:r>
+        <w:t xml:space="preserve"> per identificare articoli lavorazione</w:t>
+      </w:r>
     </w:p>
     <w:p>
       <w:pPr>
@@ -150,18 +276,15 @@
         </w:numPr>
       </w:pPr>
       <w:r>
-        <w:t>correzione bug di relazione violata (</w:t>
+        <w:t xml:space="preserve">soluzione vari bug nella modifica articoli in </w:t>
       </w:r>
       <w:proofErr w:type="spellStart"/>
       <w:r>
-        <w:t>delete</w:t>
+        <w:t>dett</w:t>
       </w:r>
       <w:proofErr w:type="spellEnd"/>
       <w:r>
-        <w:t>) al salvataggio</w:t>
-      </w:r>
-      <w:r>
-        <w:t>;</w:t>
+        <w:t xml:space="preserve"> economico e piano esterno</w:t>
       </w:r>
     </w:p>
     <w:p>
@@ -173,329 +296,342 @@
         </w:numPr>
       </w:pPr>
       <w:r>
-        <w:t xml:space="preserve">eliminato </w:t>
+        <w:t>In inserimento multiplo settata di default la data di trasferimento (se esiste, altrimenti di lavorazione)</w:t>
+      </w:r>
+    </w:p>
+    <w:p>
+      <w:pPr>
+        <w:pStyle w:val="Paragrafoelenco"/>
+        <w:numPr>
+          <w:ilvl w:val="0"/>
+          <w:numId w:val="42"/>
+        </w:numPr>
+      </w:pPr>
+      <w:r>
+        <w:t>controllato che il campo consuntivo venga settato a false in inserimento multiplo</w:t>
+      </w:r>
+    </w:p>
+    <w:p>
+      <w:pPr>
+        <w:pStyle w:val="Paragrafoelenco"/>
+        <w:numPr>
+          <w:ilvl w:val="0"/>
+          <w:numId w:val="42"/>
+        </w:numPr>
+      </w:pPr>
+      <w:r>
+        <w:t>Spostamento a sinistra dei dipendenti nell'agenda</w:t>
+      </w:r>
+    </w:p>
+    <w:p/>
+    <w:p>
+      <w:pPr>
+        <w:pStyle w:val="Sottotitolo"/>
+      </w:pPr>
+      <w:r>
+        <w:t>Versione 1.</w:t>
+      </w:r>
+      <w:r>
+        <w:t>52</w:t>
+      </w:r>
+      <w:r>
+        <w:t xml:space="preserve"> del </w:t>
+      </w:r>
+      <w:r>
+        <w:t>14</w:t>
+      </w:r>
+      <w:r>
+        <w:t>/</w:t>
+      </w:r>
+      <w:r>
+        <w:t>11</w:t>
+      </w:r>
+      <w:r>
+        <w:t>/2019</w:t>
+      </w:r>
+    </w:p>
+    <w:p>
+      <w:pPr>
+        <w:pStyle w:val="Paragrafoelenco"/>
+        <w:numPr>
+          <w:ilvl w:val="0"/>
+          <w:numId w:val="40"/>
+        </w:numPr>
+      </w:pPr>
+      <w:r>
+        <w:t xml:space="preserve">Bug Risolto: </w:t>
+      </w:r>
+      <w:r>
+        <w:t xml:space="preserve">Inserimento di 1 tecnico per più giorni, se ci sono più Tecnici della stessa mansione, mette lo stesso tecnico per </w:t>
       </w:r>
       <w:proofErr w:type="spellStart"/>
-      <w:r>
-        <w:t>popup</w:t>
+      <w:proofErr w:type="gramStart"/>
+      <w:r>
+        <w:t>n.figure</w:t>
       </w:r>
       <w:proofErr w:type="spellEnd"/>
-      <w:r>
-        <w:t xml:space="preserve"> in chiusura</w:t>
-      </w:r>
-      <w:r>
-        <w:t>;</w:t>
-      </w:r>
-    </w:p>
-    <w:p>
-      <w:pPr>
-        <w:pStyle w:val="Paragrafoelenco"/>
-        <w:numPr>
-          <w:ilvl w:val="0"/>
-          <w:numId w:val="42"/>
-        </w:numPr>
-      </w:pPr>
-      <w:r>
-        <w:t xml:space="preserve">utilizzo del </w:t>
+      <w:proofErr w:type="gramEnd"/>
+      <w:r>
+        <w:t xml:space="preserve"> sui giorni di lavoro</w:t>
+      </w:r>
+    </w:p>
+    <w:p>
+      <w:pPr>
+        <w:pStyle w:val="Paragrafoelenco"/>
+        <w:numPr>
+          <w:ilvl w:val="0"/>
+          <w:numId w:val="40"/>
+        </w:numPr>
+      </w:pPr>
+      <w:r>
+        <w:t>Bug Risolto: Importazione -</w:t>
+      </w:r>
+      <w:r>
+        <w:t xml:space="preserve"> Quando elimino 1 tecnico e lo reimporto, cancella tutte le info note inserite in precedenza (da verificare su nuovi lavori)</w:t>
+      </w:r>
+    </w:p>
+    <w:p/>
+    <w:p>
+      <w:pPr>
+        <w:pStyle w:val="Sottotitolo"/>
+      </w:pPr>
+      <w:r>
+        <w:t>Versione 1.</w:t>
+      </w:r>
+      <w:r>
+        <w:t>51</w:t>
+      </w:r>
+      <w:r>
+        <w:t xml:space="preserve"> del </w:t>
+      </w:r>
+      <w:r>
+        <w:t>03</w:t>
+      </w:r>
+      <w:r>
+        <w:t>/</w:t>
+      </w:r>
+      <w:r>
+        <w:t>11</w:t>
+      </w:r>
+      <w:r>
+        <w:t>/2019</w:t>
+      </w:r>
+    </w:p>
+    <w:p>
+      <w:pPr>
+        <w:pStyle w:val="Paragrafoelenco"/>
+        <w:numPr>
+          <w:ilvl w:val="0"/>
+          <w:numId w:val="39"/>
+        </w:numPr>
+      </w:pPr>
+      <w:r>
+        <w:t>Corretto bug descrizione lunghe troncate su Consuntivo</w:t>
+      </w:r>
+    </w:p>
+    <w:p>
+      <w:pPr>
+        <w:pStyle w:val="Paragrafoelenco"/>
+        <w:numPr>
+          <w:ilvl w:val="0"/>
+          <w:numId w:val="39"/>
+        </w:numPr>
+      </w:pPr>
+      <w:r>
+        <w:t>Corretto bug articoli a consuntivo su Dettaglio Economico</w:t>
+      </w:r>
+    </w:p>
+    <w:p>
+      <w:r>
+        <w:t xml:space="preserve"> </w:t>
+      </w:r>
+    </w:p>
+    <w:p>
+      <w:pPr>
+        <w:pStyle w:val="Sottotitolo"/>
+      </w:pPr>
+      <w:r>
+        <w:t>Versione 1.</w:t>
+      </w:r>
+      <w:r>
+        <w:t>50</w:t>
+      </w:r>
+      <w:r>
+        <w:t xml:space="preserve"> del </w:t>
+      </w:r>
+      <w:r>
+        <w:t>27</w:t>
+      </w:r>
+      <w:r>
+        <w:t>/</w:t>
+      </w:r>
+      <w:r>
+        <w:t>10</w:t>
+      </w:r>
+      <w:r>
+        <w:t>/2019</w:t>
+      </w:r>
+    </w:p>
+    <w:p>
+      <w:pPr>
+        <w:pStyle w:val="Paragrafoelenco"/>
+        <w:numPr>
+          <w:ilvl w:val="0"/>
+          <w:numId w:val="38"/>
+        </w:numPr>
+      </w:pPr>
+      <w:r>
+        <w:t>Stampa Offerta aggiornato layout</w:t>
+      </w:r>
+    </w:p>
+    <w:p>
+      <w:pPr>
+        <w:pStyle w:val="Paragrafoelenco"/>
+        <w:numPr>
+          <w:ilvl w:val="0"/>
+          <w:numId w:val="38"/>
+        </w:numPr>
+      </w:pPr>
+      <w:r>
+        <w:lastRenderedPageBreak/>
+        <w:t>Stampa Consuntivo aggiornato layout</w:t>
+      </w:r>
+    </w:p>
+    <w:p>
+      <w:pPr>
+        <w:pStyle w:val="Paragrafoelenco"/>
+        <w:numPr>
+          <w:ilvl w:val="0"/>
+          <w:numId w:val="38"/>
+        </w:numPr>
+      </w:pPr>
+      <w:r>
+        <w:t>I</w:t>
+      </w:r>
+      <w:r>
+        <w:t xml:space="preserve">nserimento multiplo in </w:t>
       </w:r>
       <w:proofErr w:type="spellStart"/>
       <w:r>
-        <w:t>numOccorrenza</w:t>
+        <w:t>dett</w:t>
       </w:r>
       <w:proofErr w:type="spellEnd"/>
       <w:r>
-        <w:t xml:space="preserve"> per identificare articoli lavorazione</w:t>
-      </w:r>
-    </w:p>
-    <w:p>
-      <w:pPr>
-        <w:pStyle w:val="Paragrafoelenco"/>
-        <w:numPr>
-          <w:ilvl w:val="0"/>
-          <w:numId w:val="42"/>
-        </w:numPr>
-      </w:pPr>
-      <w:r>
-        <w:t xml:space="preserve">soluzione vari bug nella modifica articoli in </w:t>
+        <w:t>. economico</w:t>
+      </w:r>
+    </w:p>
+    <w:p>
+      <w:pPr>
+        <w:pStyle w:val="Paragrafoelenco"/>
+        <w:numPr>
+          <w:ilvl w:val="0"/>
+          <w:numId w:val="38"/>
+        </w:numPr>
+      </w:pPr>
+      <w:r>
+        <w:t xml:space="preserve">Correzione errore in fig. </w:t>
+      </w:r>
+      <w:proofErr w:type="gramStart"/>
+      <w:r>
+        <w:t>professionale</w:t>
+      </w:r>
+      <w:r>
+        <w:t>(</w:t>
+      </w:r>
+      <w:proofErr w:type="gramEnd"/>
+      <w:r>
+        <w:t>propagazione modifiche sulle fig. professionali sbagliate)</w:t>
+      </w:r>
+    </w:p>
+    <w:p>
+      <w:pPr>
+        <w:pStyle w:val="Sottotitolo"/>
+      </w:pPr>
+      <w:r>
+        <w:t>Versione 1.</w:t>
+      </w:r>
+      <w:r>
+        <w:t>49</w:t>
+      </w:r>
+      <w:r>
+        <w:t xml:space="preserve"> del </w:t>
+      </w:r>
+      <w:r>
+        <w:t>19</w:t>
+      </w:r>
+      <w:r>
+        <w:t>/</w:t>
+      </w:r>
+      <w:r>
+        <w:t>10</w:t>
+      </w:r>
+      <w:r>
+        <w:t>/2019</w:t>
+      </w:r>
+    </w:p>
+    <w:p>
+      <w:pPr>
+        <w:pStyle w:val="Paragrafoelenco"/>
+        <w:numPr>
+          <w:ilvl w:val="0"/>
+          <w:numId w:val="36"/>
+        </w:numPr>
+      </w:pPr>
+      <w:r>
+        <w:t>possibilità di modificare alcuni dati appuntamento anche se un evento è in lavorazione</w:t>
+      </w:r>
+    </w:p>
+    <w:p>
+      <w:pPr>
+        <w:pStyle w:val="Paragrafoelenco"/>
+        <w:numPr>
+          <w:ilvl w:val="0"/>
+          <w:numId w:val="36"/>
+        </w:numPr>
+      </w:pPr>
+      <w:r>
+        <w:t>replica per ogni giorno di lavorazi</w:t>
+      </w:r>
+      <w:r>
+        <w:t>one del solo personale tecnico</w:t>
+      </w:r>
+    </w:p>
+    <w:p>
+      <w:pPr>
+        <w:pStyle w:val="Paragrafoelenco"/>
+        <w:numPr>
+          <w:ilvl w:val="0"/>
+          <w:numId w:val="36"/>
+        </w:numPr>
+      </w:pPr>
+      <w:r>
+        <w:t>modifica della voce in a</w:t>
+      </w:r>
+      <w:r>
+        <w:t>genda (prima riga=lavorazione)</w:t>
+      </w:r>
+    </w:p>
+    <w:p>
+      <w:pPr>
+        <w:pStyle w:val="Paragrafoelenco"/>
+        <w:numPr>
+          <w:ilvl w:val="0"/>
+          <w:numId w:val="36"/>
+        </w:numPr>
+      </w:pPr>
+      <w:r>
+        <w:t>visualizzazione della descrizione del contrat</w:t>
+      </w:r>
+      <w:r>
+        <w:t xml:space="preserve">to invece che </w:t>
       </w:r>
       <w:proofErr w:type="spellStart"/>
       <w:r>
-        <w:t>dett</w:t>
+        <w:t>num</w:t>
       </w:r>
       <w:proofErr w:type="spellEnd"/>
       <w:r>
-        <w:t xml:space="preserve"> economico e piano esterno</w:t>
-      </w:r>
-    </w:p>
-    <w:p>
-      <w:pPr>
-        <w:pStyle w:val="Paragrafoelenco"/>
-        <w:numPr>
-          <w:ilvl w:val="0"/>
-          <w:numId w:val="42"/>
-        </w:numPr>
-      </w:pPr>
-      <w:r>
-        <w:t>In inserimento multiplo settata di default la data di trasferimento (se esiste, altrimenti di lavorazione)</w:t>
-      </w:r>
-    </w:p>
-    <w:p>
-      <w:pPr>
-        <w:pStyle w:val="Paragrafoelenco"/>
-        <w:numPr>
-          <w:ilvl w:val="0"/>
-          <w:numId w:val="42"/>
-        </w:numPr>
-      </w:pPr>
-      <w:r>
-        <w:t>controllato che il campo consuntivo venga settato a false in inserimento multiplo</w:t>
-      </w:r>
-    </w:p>
-    <w:p>
-      <w:pPr>
-        <w:pStyle w:val="Paragrafoelenco"/>
-        <w:numPr>
-          <w:ilvl w:val="0"/>
-          <w:numId w:val="42"/>
-        </w:numPr>
-      </w:pPr>
-      <w:r>
-        <w:t>Spostamento a sinistra dei dipendenti nell'agenda</w:t>
-      </w:r>
-    </w:p>
-    <w:p/>
-    <w:p>
-      <w:pPr>
-        <w:pStyle w:val="Sottotitolo"/>
-      </w:pPr>
-      <w:r>
-        <w:t>Versione 1.</w:t>
-      </w:r>
-      <w:r>
-        <w:t>52</w:t>
-      </w:r>
-      <w:r>
-        <w:t xml:space="preserve"> del </w:t>
-      </w:r>
-      <w:r>
-        <w:t>14</w:t>
-      </w:r>
-      <w:r>
-        <w:t>/</w:t>
-      </w:r>
-      <w:r>
-        <w:t>11</w:t>
-      </w:r>
-      <w:r>
-        <w:t>/2019</w:t>
-      </w:r>
-    </w:p>
-    <w:p>
-      <w:pPr>
-        <w:pStyle w:val="Paragrafoelenco"/>
-        <w:numPr>
-          <w:ilvl w:val="0"/>
-          <w:numId w:val="40"/>
-        </w:numPr>
-      </w:pPr>
-      <w:r>
-        <w:t xml:space="preserve">Bug Risolto: </w:t>
-      </w:r>
-      <w:r>
-        <w:t xml:space="preserve">Inserimento di 1 tecnico per più giorni, se ci sono più Tecnici della stessa mansione, mette lo stesso tecnico per </w:t>
-      </w:r>
-      <w:proofErr w:type="spellStart"/>
-      <w:r>
-        <w:t>n.figure</w:t>
-      </w:r>
-      <w:proofErr w:type="spellEnd"/>
-      <w:r>
-        <w:t xml:space="preserve"> sui giorni di lavoro</w:t>
-      </w:r>
-    </w:p>
-    <w:p>
-      <w:pPr>
-        <w:pStyle w:val="Paragrafoelenco"/>
-        <w:numPr>
-          <w:ilvl w:val="0"/>
-          <w:numId w:val="40"/>
-        </w:numPr>
-      </w:pPr>
-      <w:r>
-        <w:t>Bug Risolto: Importazione -</w:t>
-      </w:r>
-      <w:r>
-        <w:t xml:space="preserve"> Quando elimino 1 tecnico e lo reimporto, cancella tutte le info note inserite in precedenza (da verificare su nuovi lavori)</w:t>
-      </w:r>
-    </w:p>
-    <w:p/>
-    <w:p>
-      <w:pPr>
-        <w:pStyle w:val="Sottotitolo"/>
-      </w:pPr>
-      <w:r>
-        <w:t>Versione 1.</w:t>
-      </w:r>
-      <w:r>
-        <w:t>51</w:t>
-      </w:r>
-      <w:r>
-        <w:t xml:space="preserve"> del </w:t>
-      </w:r>
-      <w:r>
-        <w:t>03</w:t>
-      </w:r>
-      <w:r>
-        <w:t>/</w:t>
-      </w:r>
-      <w:r>
-        <w:t>11</w:t>
-      </w:r>
-      <w:r>
-        <w:t>/2019</w:t>
-      </w:r>
-    </w:p>
-    <w:p>
-      <w:pPr>
-        <w:pStyle w:val="Paragrafoelenco"/>
-        <w:numPr>
-          <w:ilvl w:val="0"/>
-          <w:numId w:val="39"/>
-        </w:numPr>
-      </w:pPr>
-      <w:r>
-        <w:t>Corretto bug descrizione lunghe troncate su Consuntivo</w:t>
-      </w:r>
-    </w:p>
-    <w:p>
-      <w:pPr>
-        <w:pStyle w:val="Paragrafoelenco"/>
-        <w:numPr>
-          <w:ilvl w:val="0"/>
-          <w:numId w:val="39"/>
-        </w:numPr>
-      </w:pPr>
-      <w:r>
-        <w:t>Corretto bug articoli a consuntivo su Dettaglio Economico</w:t>
-      </w:r>
-    </w:p>
-    <w:p>
-      <w:r>
-        <w:t xml:space="preserve"> </w:t>
-      </w:r>
-    </w:p>
-    <w:p>
-      <w:pPr>
-        <w:pStyle w:val="Sottotitolo"/>
-      </w:pPr>
-      <w:r>
-        <w:t>Versione 1.</w:t>
-      </w:r>
-      <w:r>
-        <w:t>50</w:t>
-      </w:r>
-      <w:r>
-        <w:t xml:space="preserve"> del </w:t>
-      </w:r>
-      <w:r>
-        <w:t>27</w:t>
-      </w:r>
-      <w:r>
-        <w:t>/</w:t>
-      </w:r>
-      <w:r>
-        <w:t>10</w:t>
-      </w:r>
-      <w:r>
-        <w:t>/2019</w:t>
-      </w:r>
-    </w:p>
-    <w:p>
-      <w:pPr>
-        <w:pStyle w:val="Paragrafoelenco"/>
-        <w:numPr>
-          <w:ilvl w:val="0"/>
-          <w:numId w:val="38"/>
-        </w:numPr>
-      </w:pPr>
-      <w:r>
-        <w:t>Stampa Offerta aggiornato layout</w:t>
-      </w:r>
-    </w:p>
-    <w:p>
-      <w:pPr>
-        <w:pStyle w:val="Paragrafoelenco"/>
-        <w:numPr>
-          <w:ilvl w:val="0"/>
-          <w:numId w:val="38"/>
-        </w:numPr>
-      </w:pPr>
-      <w:r>
-        <w:t>Stampa Consuntivo aggiornato layout</w:t>
-      </w:r>
-    </w:p>
-    <w:p>
-      <w:pPr>
-        <w:pStyle w:val="Paragrafoelenco"/>
-        <w:numPr>
-          <w:ilvl w:val="0"/>
-          <w:numId w:val="38"/>
-        </w:numPr>
-      </w:pPr>
-      <w:r>
-        <w:t>I</w:t>
-      </w:r>
-      <w:r>
-        <w:t xml:space="preserve">nserimento multiplo in </w:t>
-      </w:r>
-      <w:proofErr w:type="spellStart"/>
-      <w:r>
-        <w:t>dett</w:t>
-      </w:r>
-      <w:proofErr w:type="spellEnd"/>
-      <w:r>
-        <w:t>. economico</w:t>
-      </w:r>
-    </w:p>
-    <w:p>
-      <w:pPr>
-        <w:pStyle w:val="Paragrafoelenco"/>
-        <w:numPr>
-          <w:ilvl w:val="0"/>
-          <w:numId w:val="38"/>
-        </w:numPr>
-      </w:pPr>
-      <w:r>
-        <w:t>Correzione errore in fig. professionale</w:t>
-      </w:r>
-      <w:r>
-        <w:t>(propagazione modifiche sulle fig. professionali sbagliate)</w:t>
-      </w:r>
-    </w:p>
-    <w:p>
-      <w:pPr>
-        <w:pStyle w:val="Sottotitolo"/>
-      </w:pPr>
-      <w:r>
-        <w:t>Versione 1.</w:t>
-      </w:r>
-      <w:r>
-        <w:t>49</w:t>
-      </w:r>
-      <w:r>
-        <w:t xml:space="preserve"> del </w:t>
-      </w:r>
-      <w:r>
-        <w:t>19</w:t>
-      </w:r>
-      <w:r>
-        <w:t>/</w:t>
-      </w:r>
-      <w:r>
-        <w:t>10</w:t>
-      </w:r>
-      <w:r>
-        <w:t>/2019</w:t>
+        <w:t>. protocollo</w:t>
       </w:r>
     </w:p>
     <w:p>
@@ -507,80 +643,6 @@
         </w:numPr>
       </w:pPr>
       <w:r>
-        <w:t>possibilità di modificare alcuni dati appuntamento anche se un evento è in lavorazione</w:t>
-      </w:r>
-    </w:p>
-    <w:p>
-      <w:pPr>
-        <w:pStyle w:val="Paragrafoelenco"/>
-        <w:numPr>
-          <w:ilvl w:val="0"/>
-          <w:numId w:val="36"/>
-        </w:numPr>
-      </w:pPr>
-      <w:r>
-        <w:t>replica per ogni giorno di lavorazi</w:t>
-      </w:r>
-      <w:r>
-        <w:t>one del solo personale tecnico</w:t>
-      </w:r>
-    </w:p>
-    <w:p>
-      <w:pPr>
-        <w:pStyle w:val="Paragrafoelenco"/>
-        <w:numPr>
-          <w:ilvl w:val="0"/>
-          <w:numId w:val="36"/>
-        </w:numPr>
-      </w:pPr>
-      <w:r>
-        <w:t>modifica della voce in a</w:t>
-      </w:r>
-      <w:r>
-        <w:t xml:space="preserve">genda (prima </w:t>
-      </w:r>
-      <w:proofErr w:type="spellStart"/>
-      <w:r>
-        <w:t>riga=lavorazione</w:t>
-      </w:r>
-      <w:proofErr w:type="spellEnd"/>
-      <w:r>
-        <w:t>)</w:t>
-      </w:r>
-    </w:p>
-    <w:p>
-      <w:pPr>
-        <w:pStyle w:val="Paragrafoelenco"/>
-        <w:numPr>
-          <w:ilvl w:val="0"/>
-          <w:numId w:val="36"/>
-        </w:numPr>
-      </w:pPr>
-      <w:r>
-        <w:t>visualizzazione della descrizione del contrat</w:t>
-      </w:r>
-      <w:r>
-        <w:t xml:space="preserve">to invece che </w:t>
-      </w:r>
-      <w:proofErr w:type="spellStart"/>
-      <w:r>
-        <w:t>num</w:t>
-      </w:r>
-      <w:proofErr w:type="spellEnd"/>
-      <w:r>
-        <w:t>. protocollo</w:t>
-      </w:r>
-    </w:p>
-    <w:p>
-      <w:pPr>
-        <w:pStyle w:val="Paragrafoelenco"/>
-        <w:numPr>
-          <w:ilvl w:val="0"/>
-          <w:numId w:val="36"/>
-        </w:numPr>
-      </w:pPr>
-      <w:r>
-        <w:lastRenderedPageBreak/>
         <w:t xml:space="preserve">intestazione della </w:t>
       </w:r>
       <w:proofErr w:type="spellStart"/>
@@ -814,7 +876,15 @@
         </w:numPr>
       </w:pPr>
       <w:r>
-        <w:t>replica modifica ad articoli per ogni giorni di lavorazione</w:t>
+        <w:t xml:space="preserve">replica modifica ad articoli per </w:t>
+      </w:r>
+      <w:proofErr w:type="gramStart"/>
+      <w:r>
+        <w:t>ogni giorni</w:t>
+      </w:r>
+      <w:proofErr w:type="gramEnd"/>
+      <w:r>
+        <w:t xml:space="preserve"> di lavorazione</w:t>
       </w:r>
     </w:p>
     <w:p>
@@ -1007,6 +1077,7 @@
         </w:numPr>
       </w:pPr>
       <w:r>
+        <w:lastRenderedPageBreak/>
         <w:t>selezione data per nuovo articolo aggiunto a dettaglio economico</w:t>
       </w:r>
     </w:p>
@@ -1100,7 +1171,6 @@
         </w:numPr>
       </w:pPr>
       <w:r>
-        <w:lastRenderedPageBreak/>
         <w:t>salvataggio automatico prima del lancio stampa Piano Esterno</w:t>
       </w:r>
     </w:p>
@@ -1327,7 +1397,15 @@
         </w:numPr>
       </w:pPr>
       <w:r>
-        <w:t xml:space="preserve">limitazione a 5 righe nella </w:t>
+        <w:t xml:space="preserve">limitazione a </w:t>
+      </w:r>
+      <w:proofErr w:type="gramStart"/>
+      <w:r>
+        <w:t>5</w:t>
+      </w:r>
+      <w:proofErr w:type="gramEnd"/>
+      <w:r>
+        <w:t xml:space="preserve"> righe nella </w:t>
       </w:r>
       <w:proofErr w:type="spellStart"/>
       <w:r>
@@ -1347,7 +1425,15 @@
         </w:numPr>
       </w:pPr>
       <w:r>
-        <w:t xml:space="preserve">limitazione a 5 righe nella </w:t>
+        <w:t xml:space="preserve">limitazione a </w:t>
+      </w:r>
+      <w:proofErr w:type="gramStart"/>
+      <w:r>
+        <w:t>5</w:t>
+      </w:r>
+      <w:proofErr w:type="gramEnd"/>
+      <w:r>
+        <w:t xml:space="preserve"> righe nella </w:t>
       </w:r>
       <w:proofErr w:type="spellStart"/>
       <w:r>
@@ -1382,7 +1468,15 @@
         </w:numPr>
       </w:pPr>
       <w:r>
-        <w:t>soluzione bug descrizione lunga troncata a 100 caratteri</w:t>
+        <w:t xml:space="preserve">soluzione bug descrizione lunga troncata a </w:t>
+      </w:r>
+      <w:proofErr w:type="gramStart"/>
+      <w:r>
+        <w:t>100</w:t>
+      </w:r>
+      <w:proofErr w:type="gramEnd"/>
+      <w:r>
+        <w:t xml:space="preserve"> caratteri</w:t>
       </w:r>
     </w:p>
     <w:p>
@@ -1435,7 +1529,15 @@
         </w:numPr>
       </w:pPr>
       <w:r>
-        <w:t>Aumentata a 5 righe la visualizzazione del campo note su stampa offerta, diminuita interlinea.</w:t>
+        <w:t xml:space="preserve">Aumentata a </w:t>
+      </w:r>
+      <w:proofErr w:type="gramStart"/>
+      <w:r>
+        <w:t>5</w:t>
+      </w:r>
+      <w:proofErr w:type="gramEnd"/>
+      <w:r>
+        <w:t xml:space="preserve"> righe la visualizzazione del campo note su stampa offerta, diminuita interlinea.</w:t>
       </w:r>
     </w:p>
     <w:p>
@@ -1466,6 +1568,7 @@
           <w:color w:val="222222"/>
           <w:lang w:eastAsia="it-IT"/>
         </w:rPr>
+        <w:lastRenderedPageBreak/>
         <w:t>Soluzione bug salvataggio riposo; </w:t>
       </w:r>
     </w:p>
@@ -1581,25 +1684,7 @@
           <w:color w:val="222222"/>
           <w:lang w:eastAsia="it-IT"/>
         </w:rPr>
-        <w:t xml:space="preserve">eliminazione </w:t>
-      </w:r>
-      <w:proofErr w:type="spellStart"/>
-      <w:r>
-        <w:rPr>
-          <w:rFonts w:eastAsia="Times New Roman" w:cstheme="minorHAnsi"/>
-          <w:color w:val="222222"/>
-          <w:lang w:eastAsia="it-IT"/>
-        </w:rPr>
-        <w:t>popup</w:t>
-      </w:r>
-      <w:proofErr w:type="spellEnd"/>
-      <w:r>
-        <w:rPr>
-          <w:rFonts w:eastAsia="Times New Roman" w:cstheme="minorHAnsi"/>
-          <w:color w:val="222222"/>
-          <w:lang w:eastAsia="it-IT"/>
-        </w:rPr>
-        <w:t xml:space="preserve"> salvataggio eseguito; </w:t>
+        <w:t>eliminazione popup salvataggio eseguito; </w:t>
       </w:r>
     </w:p>
     <w:p>
@@ -1662,23 +1747,13 @@
           <w:lang w:eastAsia="it-IT"/>
         </w:rPr>
       </w:pPr>
-      <w:proofErr w:type="spellStart"/>
       <w:r>
         <w:rPr>
           <w:rFonts w:eastAsia="Times New Roman" w:cstheme="minorHAnsi"/>
           <w:color w:val="222222"/>
           <w:lang w:eastAsia="it-IT"/>
         </w:rPr>
-        <w:t>disabilitazione</w:t>
-      </w:r>
-      <w:proofErr w:type="spellEnd"/>
-      <w:r>
-        <w:rPr>
-          <w:rFonts w:eastAsia="Times New Roman" w:cstheme="minorHAnsi"/>
-          <w:color w:val="222222"/>
-          <w:lang w:eastAsia="it-IT"/>
-        </w:rPr>
-        <w:t xml:space="preserve"> pulsante elimina in </w:t>
+        <w:t xml:space="preserve">disabilitazione pulsante elimina in </w:t>
       </w:r>
       <w:proofErr w:type="spellStart"/>
       <w:r>
@@ -1758,228 +1833,634 @@
           <w:color w:val="222222"/>
           <w:lang w:eastAsia="it-IT"/>
         </w:rPr>
+        <w:t xml:space="preserve">modifica note su stampa offerta, massimo </w:t>
+      </w:r>
+      <w:proofErr w:type="gramStart"/>
+      <w:r>
+        <w:rPr>
+          <w:rFonts w:eastAsia="Times New Roman" w:cstheme="minorHAnsi"/>
+          <w:color w:val="222222"/>
+          <w:lang w:eastAsia="it-IT"/>
+        </w:rPr>
+        <w:t>4</w:t>
+      </w:r>
+      <w:proofErr w:type="gramEnd"/>
+      <w:r>
+        <w:rPr>
+          <w:rFonts w:eastAsia="Times New Roman" w:cstheme="minorHAnsi"/>
+          <w:color w:val="222222"/>
+          <w:lang w:eastAsia="it-IT"/>
+        </w:rPr>
+        <w:t xml:space="preserve"> righe</w:t>
+      </w:r>
+    </w:p>
+    <w:p>
+      <w:pPr>
+        <w:pStyle w:val="Sottotitolo"/>
+      </w:pPr>
+      <w:r>
+        <w:t>Versione 1.37 del 31/08/2019</w:t>
+      </w:r>
+    </w:p>
+    <w:p>
+      <w:pPr>
+        <w:pStyle w:val="Paragrafoelenco"/>
+        <w:numPr>
+          <w:ilvl w:val="0"/>
+          <w:numId w:val="21"/>
+        </w:numPr>
+      </w:pPr>
+      <w:r>
+        <w:t>Aggiunto Recupero Offerta</w:t>
+      </w:r>
+    </w:p>
+    <w:p>
+      <w:pPr>
+        <w:pStyle w:val="Sottotitolo"/>
+      </w:pPr>
+      <w:r>
+        <w:t>Versione 1.36 del 19/08/2019</w:t>
+      </w:r>
+    </w:p>
+    <w:p>
+      <w:pPr>
+        <w:pStyle w:val="Paragrafoelenco"/>
+        <w:numPr>
+          <w:ilvl w:val="0"/>
+          <w:numId w:val="21"/>
+        </w:numPr>
+      </w:pPr>
+      <w:r>
+        <w:t>Aggiunta Stampa Consuntivo</w:t>
+      </w:r>
+    </w:p>
+    <w:p>
+      <w:pPr>
+        <w:pStyle w:val="Sottotitolo"/>
+      </w:pPr>
+      <w:r>
+        <w:t>Versione 1.35 del 31/07/2019</w:t>
+      </w:r>
+    </w:p>
+    <w:p>
+      <w:pPr>
+        <w:pStyle w:val="Paragrafoelenco"/>
+        <w:numPr>
+          <w:ilvl w:val="0"/>
+          <w:numId w:val="20"/>
+        </w:numPr>
+      </w:pPr>
+      <w:r>
+        <w:t>Visualizzazione Figure Professionale replicate per ogni giorno di lavorazione</w:t>
+      </w:r>
+    </w:p>
+    <w:p>
+      <w:pPr>
+        <w:pStyle w:val="Paragrafoelenco"/>
+        <w:numPr>
+          <w:ilvl w:val="0"/>
+          <w:numId w:val="20"/>
+        </w:numPr>
+      </w:pPr>
+      <w:r>
+        <w:t>Filtro Data Lavorazione</w:t>
+      </w:r>
+    </w:p>
+    <w:p>
+      <w:pPr>
+        <w:pStyle w:val="Sottotitolo"/>
+      </w:pPr>
+      <w:r>
+        <w:t>Versione 1.34 del 31/07/2019</w:t>
+      </w:r>
+    </w:p>
+    <w:p>
+      <w:pPr>
+        <w:pStyle w:val="Paragrafoelenco"/>
+        <w:numPr>
+          <w:ilvl w:val="0"/>
+          <w:numId w:val="20"/>
+        </w:numPr>
+      </w:pPr>
+      <w:r>
+        <w:t>Aggiunto n. pagine a riepilogo</w:t>
+      </w:r>
+    </w:p>
+    <w:p>
+      <w:pPr>
+        <w:pStyle w:val="Paragrafoelenco"/>
+        <w:numPr>
+          <w:ilvl w:val="0"/>
+          <w:numId w:val="20"/>
+        </w:numPr>
+      </w:pPr>
+      <w:r>
+        <w:t>Aggiornamento pdf riepilogo dopo modifica note</w:t>
+      </w:r>
+    </w:p>
+    <w:p>
+      <w:pPr>
+        <w:pStyle w:val="Sottotitolo"/>
+      </w:pPr>
+      <w:r>
+        <w:t>Versione1.33 del 29/07/2019</w:t>
+      </w:r>
+    </w:p>
+    <w:p>
+      <w:pPr>
+        <w:pStyle w:val="Paragrafoelenco"/>
+        <w:numPr>
+          <w:ilvl w:val="0"/>
+          <w:numId w:val="19"/>
+        </w:numPr>
+      </w:pPr>
+      <w:r>
+        <w:t>Nuova visualizzazione Riepilogo con anteprima PDF</w:t>
+      </w:r>
+    </w:p>
+    <w:p>
+      <w:pPr>
+        <w:pStyle w:val="Sottotitolo"/>
+      </w:pPr>
+      <w:r>
+        <w:t>Versione1.32 del 21/07/2019</w:t>
+      </w:r>
+    </w:p>
+    <w:p>
+      <w:pPr>
+        <w:pStyle w:val="Paragrafoelenco"/>
+        <w:numPr>
+          <w:ilvl w:val="0"/>
+          <w:numId w:val="19"/>
+        </w:numPr>
+      </w:pPr>
+      <w:r>
+        <w:t>Piano Esterno: disposizione colonne griglia figure professionali, funzione 'Inserimento generale', note piano esterno</w:t>
+      </w:r>
+    </w:p>
+    <w:p>
+      <w:pPr>
+        <w:pStyle w:val="Sottotitolo"/>
+      </w:pPr>
+      <w:r>
+        <w:t>Versione1.31 del 12/07/2019</w:t>
+      </w:r>
+    </w:p>
+    <w:p>
+      <w:pPr>
+        <w:pStyle w:val="Paragrafoelenco"/>
+        <w:numPr>
+          <w:ilvl w:val="0"/>
+          <w:numId w:val="18"/>
+        </w:numPr>
+      </w:pPr>
+      <w:r>
+        <w:t>Modificato Layout dettaglio protocollo come quello di ricerca</w:t>
+      </w:r>
+    </w:p>
+    <w:p>
+      <w:pPr>
+        <w:pStyle w:val="Paragrafoelenco"/>
+        <w:numPr>
+          <w:ilvl w:val="0"/>
+          <w:numId w:val="18"/>
+        </w:numPr>
+      </w:pPr>
+      <w:r>
+        <w:t>Aggiunto ordinamento tabella protocolli per singolo campo (cliccando sull'intestazione)</w:t>
+      </w:r>
+    </w:p>
+    <w:p>
+      <w:pPr>
+        <w:pStyle w:val="Paragrafoelenco"/>
+        <w:numPr>
+          <w:ilvl w:val="0"/>
+          <w:numId w:val="18"/>
+        </w:numPr>
+      </w:pPr>
+      <w:r>
+        <w:t>Riepilogo offerta: Aggiunto campo "note" a modifica note del riepilogo</w:t>
+      </w:r>
+    </w:p>
+    <w:p>
+      <w:pPr>
+        <w:pStyle w:val="Paragrafoelenco"/>
+        <w:numPr>
+          <w:ilvl w:val="0"/>
+          <w:numId w:val="18"/>
+        </w:numPr>
+      </w:pPr>
+      <w:r>
+        <w:t xml:space="preserve">Riepilogo offerta: formato del protocollo, orario nella data, descrizione lunga troncata a </w:t>
+      </w:r>
+      <w:proofErr w:type="gramStart"/>
+      <w:r>
+        <w:t>100</w:t>
+      </w:r>
+      <w:proofErr w:type="gramEnd"/>
+      <w:r>
+        <w:t xml:space="preserve"> caratteri, modifiche grafiche (da completare)</w:t>
+      </w:r>
+    </w:p>
+    <w:p>
+      <w:pPr>
+        <w:pStyle w:val="Paragrafoelenco"/>
+        <w:numPr>
+          <w:ilvl w:val="0"/>
+          <w:numId w:val="18"/>
+        </w:numPr>
+      </w:pPr>
+      <w:r>
+        <w:t>Dettaglio economico: ordine delle colonne e modifica valori mostrati, valore lordo in tabella, valore flag stampa, modifica nella selezione della figura professionale, calcolo costi in base a tipo pagamento, aggiunta fattura a tipo pagamento</w:t>
+      </w:r>
+    </w:p>
+    <w:p>
+      <w:pPr>
+        <w:pStyle w:val="Sottotitolo"/>
+      </w:pPr>
+    </w:p>
+    <w:p>
+      <w:pPr>
+        <w:pStyle w:val="Sottotitolo"/>
+      </w:pPr>
+      <w:r>
+        <w:t>Versione1.30 del 06/0</w:t>
+      </w:r>
+      <w:r>
+        <w:t>6</w:t>
+      </w:r>
+      <w:r>
+        <w:t>/2019</w:t>
+      </w:r>
+    </w:p>
+    <w:p>
+      <w:pPr>
+        <w:pStyle w:val="Paragrafoelenco"/>
+        <w:numPr>
+          <w:ilvl w:val="0"/>
+          <w:numId w:val="18"/>
+        </w:numPr>
+      </w:pPr>
+      <w:r>
+        <w:t>Completata cancellazione eventi</w:t>
+      </w:r>
+    </w:p>
+    <w:p>
+      <w:pPr>
+        <w:pStyle w:val="Paragrafoelenco"/>
+        <w:numPr>
+          <w:ilvl w:val="0"/>
+          <w:numId w:val="18"/>
+        </w:numPr>
+      </w:pPr>
+      <w:r>
         <w:lastRenderedPageBreak/>
-        <w:t>modifica note su stampa offerta, massimo 4 righe</w:t>
+        <w:t>Completata gestione Attrezzature Magazzino</w:t>
+      </w:r>
+    </w:p>
+    <w:p>
+      <w:pPr>
+        <w:pStyle w:val="Paragrafoelenco"/>
+        <w:numPr>
+          <w:ilvl w:val="0"/>
+          <w:numId w:val="18"/>
+        </w:numPr>
+      </w:pPr>
+      <w:r>
+        <w:t>Cancellazione logica Collaboratori, Clienti/Fornitori, Articoli, Raggruppamenti Articoli e Protocolli (non si avrà più errore quando si tenta di cancellare un record da una di queste tabelle collegato ad altre tabelle)</w:t>
       </w:r>
     </w:p>
     <w:p>
       <w:pPr>
         <w:pStyle w:val="Sottotitolo"/>
       </w:pPr>
-      <w:r>
-        <w:t>Versione 1.37 del 31/08/2019</w:t>
-      </w:r>
-    </w:p>
-    <w:p>
-      <w:pPr>
-        <w:pStyle w:val="Paragrafoelenco"/>
-        <w:numPr>
-          <w:ilvl w:val="0"/>
-          <w:numId w:val="21"/>
-        </w:numPr>
-      </w:pPr>
-      <w:r>
-        <w:t>Aggiunto Recupero Offerta</w:t>
-      </w:r>
     </w:p>
     <w:p>
       <w:pPr>
         <w:pStyle w:val="Sottotitolo"/>
       </w:pPr>
       <w:r>
-        <w:t>Versione 1.36 del 19/08/2019</w:t>
-      </w:r>
-    </w:p>
-    <w:p>
-      <w:pPr>
-        <w:pStyle w:val="Paragrafoelenco"/>
-        <w:numPr>
-          <w:ilvl w:val="0"/>
-          <w:numId w:val="21"/>
-        </w:numPr>
-      </w:pPr>
-      <w:r>
-        <w:t>Aggiunta Stampa Consuntivo</w:t>
+        <w:t>Versione1.29 del 01/0</w:t>
+      </w:r>
+      <w:r>
+        <w:t>6</w:t>
+      </w:r>
+      <w:r>
+        <w:t>/2019</w:t>
+      </w:r>
+    </w:p>
+    <w:p>
+      <w:pPr>
+        <w:pStyle w:val="Paragrafoelenco"/>
+        <w:numPr>
+          <w:ilvl w:val="0"/>
+          <w:numId w:val="17"/>
+        </w:numPr>
+      </w:pPr>
+      <w:r>
+        <w:t>Aggiunta cancellazione eventi</w:t>
+      </w:r>
+    </w:p>
+    <w:p>
+      <w:pPr>
+        <w:pStyle w:val="Paragrafoelenco"/>
+        <w:numPr>
+          <w:ilvl w:val="0"/>
+          <w:numId w:val="17"/>
+        </w:numPr>
+      </w:pPr>
+      <w:r>
+        <w:t>Aggiunta gestione Magazzino (incompleta)</w:t>
       </w:r>
     </w:p>
     <w:p>
       <w:pPr>
         <w:pStyle w:val="Sottotitolo"/>
       </w:pPr>
-      <w:r>
-        <w:t>Versione 1.35 del 31/07/2019</w:t>
-      </w:r>
-    </w:p>
-    <w:p>
-      <w:pPr>
-        <w:pStyle w:val="Paragrafoelenco"/>
-        <w:numPr>
-          <w:ilvl w:val="0"/>
-          <w:numId w:val="20"/>
-        </w:numPr>
-      </w:pPr>
-      <w:r>
-        <w:t>Visualizzazione Figure Professionale replicate per ogni giorno di lavorazione</w:t>
-      </w:r>
-    </w:p>
-    <w:p>
-      <w:pPr>
-        <w:pStyle w:val="Paragrafoelenco"/>
-        <w:numPr>
-          <w:ilvl w:val="0"/>
-          <w:numId w:val="20"/>
-        </w:numPr>
-      </w:pPr>
-      <w:r>
-        <w:t>Filtro Data Lavorazione</w:t>
-      </w:r>
     </w:p>
     <w:p>
       <w:pPr>
         <w:pStyle w:val="Sottotitolo"/>
       </w:pPr>
       <w:r>
-        <w:t>Versione 1.34 del 31/07/2019</w:t>
-      </w:r>
-    </w:p>
-    <w:p>
-      <w:pPr>
-        <w:pStyle w:val="Paragrafoelenco"/>
-        <w:numPr>
-          <w:ilvl w:val="0"/>
-          <w:numId w:val="20"/>
-        </w:numPr>
-      </w:pPr>
-      <w:r>
-        <w:t>Aggiunto n. pagine a riepilogo</w:t>
-      </w:r>
-    </w:p>
-    <w:p>
-      <w:pPr>
-        <w:pStyle w:val="Paragrafoelenco"/>
-        <w:numPr>
-          <w:ilvl w:val="0"/>
-          <w:numId w:val="20"/>
-        </w:numPr>
-      </w:pPr>
-      <w:r>
-        <w:t>Aggiornamento pdf riepilogo dopo modifica note</w:t>
-      </w:r>
-    </w:p>
+        <w:t>Versione1.28 del 22/05/2019</w:t>
+      </w:r>
+    </w:p>
+    <w:p>
+      <w:pPr>
+        <w:pStyle w:val="Paragrafoelenco"/>
+        <w:numPr>
+          <w:ilvl w:val="0"/>
+          <w:numId w:val="16"/>
+        </w:numPr>
+      </w:pPr>
+      <w:r>
+        <w:t>Aggiunta gestione Tipologie Interventi nel menù "Tabelle/Tipologie Interventi"</w:t>
+      </w:r>
+    </w:p>
+    <w:p>
+      <w:pPr>
+        <w:pStyle w:val="Paragrafoelenco"/>
+        <w:numPr>
+          <w:ilvl w:val="0"/>
+          <w:numId w:val="16"/>
+        </w:numPr>
+      </w:pPr>
+      <w:r>
+        <w:t>Aggiornata Lavorazione con gestione Dettaglio Economico e Piano Esterno (da completare)</w:t>
+      </w:r>
+    </w:p>
+    <w:p/>
     <w:p>
       <w:pPr>
         <w:pStyle w:val="Sottotitolo"/>
       </w:pPr>
       <w:r>
-        <w:t>Versione1.33 del 29/07/2019</w:t>
-      </w:r>
-    </w:p>
-    <w:p>
-      <w:pPr>
-        <w:pStyle w:val="Paragrafoelenco"/>
-        <w:numPr>
-          <w:ilvl w:val="0"/>
-          <w:numId w:val="19"/>
-        </w:numPr>
-      </w:pPr>
-      <w:r>
-        <w:t>Nuova visualizzazione Riepilogo con anteprima PDF</w:t>
+        <w:t>Versione1.27 del 05/05/2019</w:t>
+      </w:r>
+    </w:p>
+    <w:p>
+      <w:pPr>
+        <w:pStyle w:val="Paragrafoelenco"/>
+        <w:numPr>
+          <w:ilvl w:val="0"/>
+          <w:numId w:val="15"/>
+        </w:numPr>
+      </w:pPr>
+      <w:r>
+        <w:t>Aggiunta Lavorazione</w:t>
       </w:r>
     </w:p>
     <w:p>
       <w:pPr>
         <w:pStyle w:val="Sottotitolo"/>
       </w:pPr>
-      <w:r>
-        <w:t>Versione1.32 del 21/07/2019</w:t>
-      </w:r>
-    </w:p>
-    <w:p>
-      <w:pPr>
-        <w:pStyle w:val="Paragrafoelenco"/>
-        <w:numPr>
-          <w:ilvl w:val="0"/>
-          <w:numId w:val="19"/>
-        </w:numPr>
-      </w:pPr>
-      <w:r>
-        <w:t>Piano Esterno: disposizione colonne griglia figure professionali, funzione 'Inserimento generale', note piano esterno</w:t>
-      </w:r>
     </w:p>
     <w:p>
       <w:pPr>
         <w:pStyle w:val="Sottotitolo"/>
       </w:pPr>
       <w:r>
-        <w:t>Versione1.31 del 12/07/2019</w:t>
-      </w:r>
-    </w:p>
-    <w:p>
-      <w:pPr>
-        <w:pStyle w:val="Paragrafoelenco"/>
-        <w:numPr>
-          <w:ilvl w:val="0"/>
-          <w:numId w:val="18"/>
-        </w:numPr>
-      </w:pPr>
-      <w:r>
-        <w:t>Modificato Layout dettaglio protocollo come quello di ricerca</w:t>
-      </w:r>
-    </w:p>
-    <w:p>
-      <w:pPr>
-        <w:pStyle w:val="Paragrafoelenco"/>
-        <w:numPr>
-          <w:ilvl w:val="0"/>
-          <w:numId w:val="18"/>
-        </w:numPr>
-      </w:pPr>
-      <w:r>
-        <w:t>Aggiunto ordinamento tabella protocolli per singolo campo (cliccando sull'intestazione)</w:t>
-      </w:r>
-    </w:p>
-    <w:p>
-      <w:pPr>
-        <w:pStyle w:val="Paragrafoelenco"/>
-        <w:numPr>
-          <w:ilvl w:val="0"/>
-          <w:numId w:val="18"/>
-        </w:numPr>
-      </w:pPr>
-      <w:r>
-        <w:t>Riepilogo offerta: Aggiunto campo "note" a modifica note del riepilogo</w:t>
-      </w:r>
-    </w:p>
-    <w:p>
-      <w:pPr>
-        <w:pStyle w:val="Paragrafoelenco"/>
-        <w:numPr>
-          <w:ilvl w:val="0"/>
-          <w:numId w:val="18"/>
-        </w:numPr>
-      </w:pPr>
-      <w:r>
-        <w:t>Riepilogo offerta: formato del protocollo, orario nella data, descrizione lunga troncata a 100 caratteri, modifiche grafiche (da completare)</w:t>
-      </w:r>
-    </w:p>
-    <w:p>
-      <w:pPr>
-        <w:pStyle w:val="Paragrafoelenco"/>
-        <w:numPr>
-          <w:ilvl w:val="0"/>
-          <w:numId w:val="18"/>
-        </w:numPr>
-      </w:pPr>
-      <w:r>
-        <w:t xml:space="preserve">Dettaglio economico: ordine delle colonne e modifica valori mostrati, valore lordo in tabella, valore </w:t>
+        <w:t>Versione1.26 del 27/04/2019</w:t>
+      </w:r>
+    </w:p>
+    <w:p>
+      <w:pPr>
+        <w:pStyle w:val="Paragrafoelenco"/>
+        <w:numPr>
+          <w:ilvl w:val="0"/>
+          <w:numId w:val="14"/>
+        </w:numPr>
+      </w:pPr>
+      <w:r>
+        <w:t xml:space="preserve">Aggiunta Gestione Password di accesso dimenticata con generazione nuova password </w:t>
+      </w:r>
+      <w:proofErr w:type="gramStart"/>
+      <w:r>
+        <w:t>ed  invio</w:t>
+      </w:r>
+      <w:proofErr w:type="gramEnd"/>
+    </w:p>
+    <w:p>
+      <w:pPr>
+        <w:pStyle w:val="Paragrafoelenco"/>
+      </w:pPr>
+      <w:r>
+        <w:t xml:space="preserve"> e-mail.</w:t>
+      </w:r>
+    </w:p>
+    <w:p>
+      <w:pPr>
+        <w:pStyle w:val="Sottotitolo"/>
+      </w:pPr>
+    </w:p>
+    <w:p>
+      <w:pPr>
+        <w:pStyle w:val="Sottotitolo"/>
+      </w:pPr>
+      <w:r>
+        <w:t>Versione1.25 del 24/04/2019</w:t>
+      </w:r>
+    </w:p>
+    <w:p>
+      <w:pPr>
+        <w:pStyle w:val="Paragrafoelenco"/>
+        <w:numPr>
+          <w:ilvl w:val="0"/>
+          <w:numId w:val="14"/>
+        </w:numPr>
+      </w:pPr>
+      <w:r>
+        <w:t>Aggiunta Gestione Utenti (menù in alto a destra Gestione Utenze/Utenti)</w:t>
+      </w:r>
+    </w:p>
+    <w:p>
+      <w:pPr>
+        <w:pStyle w:val="Sottotitolo"/>
+      </w:pPr>
+    </w:p>
+    <w:p>
+      <w:pPr>
+        <w:pStyle w:val="Sottotitolo"/>
+      </w:pPr>
+      <w:r>
+        <w:t>Versione1.24 del 22/04/2019</w:t>
+      </w:r>
+    </w:p>
+    <w:p>
+      <w:pPr>
+        <w:pStyle w:val="Paragrafoelenco"/>
+        <w:numPr>
+          <w:ilvl w:val="0"/>
+          <w:numId w:val="13"/>
+        </w:numPr>
+      </w:pPr>
+      <w:r>
+        <w:t>Riorganizzazione menù</w:t>
+      </w:r>
+    </w:p>
+    <w:p>
+      <w:pPr>
+        <w:pStyle w:val="Paragrafoelenco"/>
+        <w:numPr>
+          <w:ilvl w:val="0"/>
+          <w:numId w:val="13"/>
+        </w:numPr>
+      </w:pPr>
+      <w:r>
+        <w:t>Aggiunta gestione Tabella Qualifiche Personale</w:t>
+      </w:r>
+    </w:p>
+    <w:p>
+      <w:pPr>
+        <w:pStyle w:val="Paragrafoelenco"/>
+        <w:numPr>
+          <w:ilvl w:val="0"/>
+          <w:numId w:val="13"/>
+        </w:numPr>
+      </w:pPr>
+      <w:r>
+        <w:t>Aggiunta gestione Tabella Tipologie Clienti/Fornitori</w:t>
+      </w:r>
+    </w:p>
+    <w:p>
+      <w:pPr>
+        <w:pStyle w:val="Paragrafoelenco"/>
+        <w:numPr>
+          <w:ilvl w:val="0"/>
+          <w:numId w:val="13"/>
+        </w:numPr>
+      </w:pPr>
+      <w:r>
+        <w:t>Aggiunta gestione Tabella Tipi Protocolli</w:t>
+      </w:r>
+    </w:p>
+    <w:p>
+      <w:pPr>
+        <w:pStyle w:val="Paragrafoelenco"/>
+        <w:numPr>
+          <w:ilvl w:val="0"/>
+          <w:numId w:val="13"/>
+        </w:numPr>
+      </w:pPr>
+      <w:r>
+        <w:t>Aggiunta gestione Tabella Tipi Lavorazione</w:t>
+      </w:r>
+    </w:p>
+    <w:p>
+      <w:pPr>
+        <w:pStyle w:val="Paragrafoelenco"/>
+        <w:numPr>
+          <w:ilvl w:val="0"/>
+          <w:numId w:val="13"/>
+        </w:numPr>
+      </w:pPr>
+      <w:r>
+        <w:t>Aggiunti nuovi colori per Intestazione Colonne agenda</w:t>
+      </w:r>
+      <w:r>
+        <w:t xml:space="preserve"> </w:t>
+      </w:r>
+      <w:r>
+        <w:t>da menù Tabelle/Colonne Agenda</w:t>
+      </w:r>
+    </w:p>
+    <w:p>
+      <w:pPr>
+        <w:pStyle w:val="Paragrafoelenco"/>
+        <w:numPr>
+          <w:ilvl w:val="0"/>
+          <w:numId w:val="13"/>
+        </w:numPr>
+      </w:pPr>
+      <w:r>
+        <w:t xml:space="preserve">Aggiunta possibilità di ordinare le colonne agenda </w:t>
+      </w:r>
+      <w:r>
+        <w:t xml:space="preserve">da menù Tabelle/Colonne Agenda tramite il nuovo campo Ordinamento </w:t>
+      </w:r>
+      <w:r>
+        <w:t>(</w:t>
+      </w:r>
+      <w:r>
+        <w:t xml:space="preserve">la modifica non è </w:t>
+      </w:r>
+      <w:r>
+        <w:t>ancora visibile dall'agenda)</w:t>
+      </w:r>
+    </w:p>
+    <w:p>
+      <w:pPr>
+        <w:pStyle w:val="Paragrafoelenco"/>
+        <w:numPr>
+          <w:ilvl w:val="0"/>
+          <w:numId w:val="13"/>
+        </w:numPr>
+      </w:pPr>
+      <w:r>
+        <w:t>Aggiunti nuovi parametri da Tabelle\Configurazione (GIORNI_PAGAMENTO, BANCA da 01 a 04 e IBAN da 01 a 04)</w:t>
+      </w:r>
+    </w:p>
+    <w:p>
+      <w:pPr>
+        <w:pStyle w:val="Sottotitolo"/>
+      </w:pPr>
+    </w:p>
+    <w:p>
+      <w:pPr>
+        <w:pStyle w:val="Sottotitolo"/>
+      </w:pPr>
+      <w:r>
+        <w:t>Versione1.23 del 18/04/2019</w:t>
+      </w:r>
+    </w:p>
+    <w:p>
+      <w:pPr>
+        <w:pStyle w:val="Paragrafoelenco"/>
+        <w:numPr>
+          <w:ilvl w:val="0"/>
+          <w:numId w:val="12"/>
+        </w:numPr>
+      </w:pPr>
+      <w:r>
+        <w:lastRenderedPageBreak/>
+        <w:t xml:space="preserve">Aggiunta pagina di gestione valori di configurazione (es. campi IVA, IBAN, indirizzi </w:t>
       </w:r>
       <w:proofErr w:type="spellStart"/>
       <w:r>
-        <w:t>flag</w:t>
+        <w:t>etc</w:t>
       </w:r>
       <w:proofErr w:type="spellEnd"/>
       <w:r>
-        <w:t xml:space="preserve"> stampa, modifica nella selezione della figura professionale, calcolo costi in base a tipo pagamento, aggiunta fattura a tipo pagamento</w:t>
+        <w:t xml:space="preserve"> </w:t>
+      </w:r>
+      <w:proofErr w:type="spellStart"/>
+      <w:r>
+        <w:t>etc</w:t>
+      </w:r>
+      <w:proofErr w:type="spellEnd"/>
+      <w:r>
+        <w:t>), da menu TABELLE\Gestione Configurazione</w:t>
       </w:r>
     </w:p>
     <w:p>
@@ -1992,49 +2473,19 @@
         <w:pStyle w:val="Sottotitolo"/>
       </w:pPr>
       <w:r>
-        <w:t>Versione1.30 del 06/0</w:t>
-      </w:r>
-      <w:r>
-        <w:t>6</w:t>
-      </w:r>
-      <w:r>
-        <w:t>/2019</w:t>
-      </w:r>
-    </w:p>
-    <w:p>
-      <w:pPr>
-        <w:pStyle w:val="Paragrafoelenco"/>
-        <w:numPr>
-          <w:ilvl w:val="0"/>
-          <w:numId w:val="18"/>
-        </w:numPr>
-      </w:pPr>
-      <w:r>
-        <w:t>Completata cancellazione eventi</w:t>
-      </w:r>
-    </w:p>
-    <w:p>
-      <w:pPr>
-        <w:pStyle w:val="Paragrafoelenco"/>
-        <w:numPr>
-          <w:ilvl w:val="0"/>
-          <w:numId w:val="18"/>
-        </w:numPr>
-      </w:pPr>
-      <w:r>
-        <w:t>Completata gestione Attrezzature Magazzino</w:t>
-      </w:r>
-    </w:p>
-    <w:p>
-      <w:pPr>
-        <w:pStyle w:val="Paragrafoelenco"/>
-        <w:numPr>
-          <w:ilvl w:val="0"/>
-          <w:numId w:val="18"/>
-        </w:numPr>
-      </w:pPr>
-      <w:r>
-        <w:t>Cancellazione logica Collaboratori, Clienti/Fornitori, Articoli, Raggruppamenti Articoli e Protocolli (non si avrà più errore quando si tenta di cancellare un record da una di queste tabelle collegato ad altre tabelle)</w:t>
+        <w:t>Versione1.22 del 14/04/2019</w:t>
+      </w:r>
+    </w:p>
+    <w:p>
+      <w:pPr>
+        <w:pStyle w:val="Paragrafoelenco"/>
+        <w:numPr>
+          <w:ilvl w:val="0"/>
+          <w:numId w:val="11"/>
+        </w:numPr>
+      </w:pPr>
+      <w:r>
+        <w:t>Salvataggio e modifica Note Offerta</w:t>
       </w:r>
     </w:p>
     <w:p>
@@ -2047,37 +2498,63 @@
         <w:pStyle w:val="Sottotitolo"/>
       </w:pPr>
       <w:r>
-        <w:t>Versione1.29 del 01/0</w:t>
-      </w:r>
-      <w:r>
-        <w:t>6</w:t>
-      </w:r>
-      <w:r>
-        <w:t>/2019</w:t>
-      </w:r>
-    </w:p>
-    <w:p>
-      <w:pPr>
-        <w:pStyle w:val="Paragrafoelenco"/>
-        <w:numPr>
-          <w:ilvl w:val="0"/>
-          <w:numId w:val="17"/>
-        </w:numPr>
-      </w:pPr>
-      <w:r>
-        <w:t>Aggiunta cancellazione eventi</w:t>
-      </w:r>
-    </w:p>
-    <w:p>
-      <w:pPr>
-        <w:pStyle w:val="Paragrafoelenco"/>
-        <w:numPr>
-          <w:ilvl w:val="0"/>
-          <w:numId w:val="17"/>
-        </w:numPr>
-      </w:pPr>
-      <w:r>
-        <w:t>Aggiunta gestione Magazzino (incompleta)</w:t>
+        <w:t>Versione1.21 del 13/04/2019</w:t>
+      </w:r>
+    </w:p>
+    <w:p>
+      <w:pPr>
+        <w:pStyle w:val="Paragrafoelenco"/>
+        <w:numPr>
+          <w:ilvl w:val="0"/>
+          <w:numId w:val="10"/>
+        </w:numPr>
+      </w:pPr>
+      <w:r>
+        <w:t>Pagina protocollo sistemato layout ricerca</w:t>
+      </w:r>
+    </w:p>
+    <w:p>
+      <w:pPr>
+        <w:pStyle w:val="Paragrafoelenco"/>
+        <w:numPr>
+          <w:ilvl w:val="0"/>
+          <w:numId w:val="10"/>
+        </w:numPr>
+      </w:pPr>
+      <w:r>
+        <w:t>Pagina protocollo, in apertura visualizza gli ultimi protocolli automaticamente</w:t>
+      </w:r>
+    </w:p>
+    <w:p>
+      <w:pPr>
+        <w:pStyle w:val="Paragrafoelenco"/>
+        <w:numPr>
+          <w:ilvl w:val="0"/>
+          <w:numId w:val="10"/>
+        </w:numPr>
+      </w:pPr>
+      <w:r>
+        <w:t>Iva recuperata da tabella e non più dal singolo articolo</w:t>
+      </w:r>
+    </w:p>
+    <w:p>
+      <w:pPr>
+        <w:pStyle w:val="Paragrafoelenco"/>
+        <w:numPr>
+          <w:ilvl w:val="0"/>
+          <w:numId w:val="10"/>
+        </w:numPr>
+      </w:pPr>
+      <w:r>
+        <w:t xml:space="preserve">Aggiunta immagine </w:t>
+      </w:r>
+      <w:proofErr w:type="spellStart"/>
+      <w:r>
+        <w:t>footer</w:t>
+      </w:r>
+      <w:proofErr w:type="spellEnd"/>
+      <w:r>
+        <w:t xml:space="preserve"> riepilogo offerta</w:t>
       </w:r>
     </w:p>
     <w:p>
@@ -2090,31 +2567,302 @@
         <w:pStyle w:val="Sottotitolo"/>
       </w:pPr>
       <w:r>
-        <w:t>Versione1.28 del 22/05/2019</w:t>
-      </w:r>
-    </w:p>
-    <w:p>
-      <w:pPr>
-        <w:pStyle w:val="Paragrafoelenco"/>
-        <w:numPr>
-          <w:ilvl w:val="0"/>
-          <w:numId w:val="16"/>
-        </w:numPr>
-      </w:pPr>
-      <w:r>
-        <w:t>Aggiunta gestione Tipologie Interventi nel menù "Tabelle/Tipologie Interventi"</w:t>
-      </w:r>
-    </w:p>
-    <w:p>
-      <w:pPr>
-        <w:pStyle w:val="Paragrafoelenco"/>
-        <w:numPr>
-          <w:ilvl w:val="0"/>
-          <w:numId w:val="16"/>
-        </w:numPr>
-      </w:pPr>
-      <w:r>
-        <w:t>Aggiornata Lavorazione con gestione Dettaglio Economico e Piano Esterno (da completare)</w:t>
+        <w:t>Versione1.20 del 11/04/2019</w:t>
+      </w:r>
+    </w:p>
+    <w:p>
+      <w:pPr>
+        <w:pStyle w:val="Paragrafoelenco"/>
+        <w:numPr>
+          <w:ilvl w:val="0"/>
+          <w:numId w:val="9"/>
+        </w:numPr>
+      </w:pPr>
+      <w:r>
+        <w:t>Pagina Offerta, risolto malfunzionamento ordinamento articoli</w:t>
+      </w:r>
+    </w:p>
+    <w:p>
+      <w:pPr>
+        <w:pStyle w:val="Paragrafoelenco"/>
+        <w:numPr>
+          <w:ilvl w:val="0"/>
+          <w:numId w:val="9"/>
+        </w:numPr>
+      </w:pPr>
+      <w:r>
+        <w:t xml:space="preserve">Popolato </w:t>
+      </w:r>
+      <w:proofErr w:type="spellStart"/>
+      <w:r>
+        <w:t>footer</w:t>
+      </w:r>
+      <w:proofErr w:type="spellEnd"/>
+      <w:r>
+        <w:t xml:space="preserve"> riepilogo offerta con i dati del cliente</w:t>
+      </w:r>
+    </w:p>
+    <w:p>
+      <w:pPr>
+        <w:pStyle w:val="Paragrafoelenco"/>
+        <w:numPr>
+          <w:ilvl w:val="0"/>
+          <w:numId w:val="9"/>
+        </w:numPr>
+      </w:pPr>
+      <w:r>
+        <w:t>Pagina Protocollo, aggiunto campo di ricerca "Lavorazione"</w:t>
+      </w:r>
+    </w:p>
+    <w:p>
+      <w:pPr>
+        <w:pStyle w:val="Paragrafoelenco"/>
+        <w:numPr>
+          <w:ilvl w:val="0"/>
+          <w:numId w:val="9"/>
+        </w:numPr>
+      </w:pPr>
+      <w:r>
+        <w:t>Pagina Protocollo, aggiunta selezione con calendari a scomparsa sui campi Data</w:t>
+      </w:r>
+    </w:p>
+    <w:p>
+      <w:pPr>
+        <w:pStyle w:val="Sottotitolo"/>
+      </w:pPr>
+    </w:p>
+    <w:p>
+      <w:pPr>
+        <w:pStyle w:val="Sottotitolo"/>
+      </w:pPr>
+      <w:r>
+        <w:t>Versione1.19 del 09/04/2019</w:t>
+      </w:r>
+    </w:p>
+    <w:p>
+      <w:pPr>
+        <w:pStyle w:val="Paragrafoelenco"/>
+        <w:numPr>
+          <w:ilvl w:val="0"/>
+          <w:numId w:val="6"/>
+        </w:numPr>
+      </w:pPr>
+      <w:r>
+        <w:t>correzione bug tender: modificando un evento che conteneva uno o più tender il salvataggio falliva perché i tender risultavano già impiegati; </w:t>
+      </w:r>
+    </w:p>
+    <w:p>
+      <w:pPr>
+        <w:pStyle w:val="Paragrafoelenco"/>
+        <w:numPr>
+          <w:ilvl w:val="0"/>
+          <w:numId w:val="6"/>
+        </w:numPr>
+      </w:pPr>
+      <w:r>
+        <w:t>layout offerta: aumento altezza articoli e sistemazione popup;</w:t>
+      </w:r>
+    </w:p>
+    <w:p>
+      <w:pPr>
+        <w:pStyle w:val="Paragrafoelenco"/>
+        <w:numPr>
+          <w:ilvl w:val="0"/>
+          <w:numId w:val="6"/>
+        </w:numPr>
+      </w:pPr>
+      <w:r>
+        <w:t>ordinamento articoli in base a prezzo; </w:t>
+      </w:r>
+    </w:p>
+    <w:p>
+      <w:pPr>
+        <w:pStyle w:val="Paragrafoelenco"/>
+        <w:numPr>
+          <w:ilvl w:val="0"/>
+          <w:numId w:val="6"/>
+        </w:numPr>
+      </w:pPr>
+      <w:r>
+        <w:t>descrizione corta e lunga nelle prime due colonne del riepilogo e della stampa;</w:t>
+      </w:r>
+    </w:p>
+    <w:p>
+      <w:pPr>
+        <w:pStyle w:val="Paragrafoelenco"/>
+        <w:numPr>
+          <w:ilvl w:val="0"/>
+          <w:numId w:val="6"/>
+        </w:numPr>
+      </w:pPr>
+      <w:r>
+        <w:t>salvataggio automatico offerta in fase di visualizzazione riepilogo (allo scopo di generare un protocollo);</w:t>
+      </w:r>
+    </w:p>
+    <w:p>
+      <w:pPr>
+        <w:pStyle w:val="Paragrafoelenco"/>
+        <w:numPr>
+          <w:ilvl w:val="0"/>
+          <w:numId w:val="6"/>
+        </w:numPr>
+      </w:pPr>
+      <w:r>
+        <w:t>formattazione importi con separatore migliaia;</w:t>
+      </w:r>
+    </w:p>
+    <w:p>
+      <w:pPr>
+        <w:pStyle w:val="Paragrafoelenco"/>
+        <w:numPr>
+          <w:ilvl w:val="0"/>
+          <w:numId w:val="6"/>
+        </w:numPr>
+      </w:pPr>
+      <w:r>
+        <w:t>creazione e salvataggio pdf in fase di salvataggio offerta; </w:t>
+      </w:r>
+    </w:p>
+    <w:p>
+      <w:pPr>
+        <w:pStyle w:val="Paragrafoelenco"/>
+        <w:numPr>
+          <w:ilvl w:val="0"/>
+          <w:numId w:val="6"/>
+        </w:numPr>
+      </w:pPr>
+      <w:r>
+        <w:t>nome file pdf: Offerta_&lt;numero lavorazione&gt;</w:t>
+      </w:r>
+    </w:p>
+    <w:p>
+      <w:pPr>
+        <w:pStyle w:val="Paragrafoelenco"/>
+        <w:numPr>
+          <w:ilvl w:val="0"/>
+          <w:numId w:val="6"/>
+        </w:numPr>
+      </w:pPr>
+      <w:r>
+        <w:t>in fase di creazione/modifica evento non è più possibile passare da un sottotipo risorsa ad un altro </w:t>
+      </w:r>
+    </w:p>
+    <w:p>
+      <w:pPr>
+        <w:pStyle w:val="Paragrafoelenco"/>
+      </w:pPr>
+      <w:r>
+        <w:t>Es. se sto creando un evento per un dipendente non visualizzerò più nell'elenco le tipologie regie o extra; se sto creando un evento per regie o extra non visualizzerò più i dipendenti.</w:t>
+      </w:r>
+    </w:p>
+    <w:p>
+      <w:pPr>
+        <w:pStyle w:val="Paragrafoelenco"/>
+        <w:numPr>
+          <w:ilvl w:val="0"/>
+          <w:numId w:val="6"/>
+        </w:numPr>
+      </w:pPr>
+      <w:r>
+        <w:t xml:space="preserve">Aggiustamenti layout Pagina Articoli </w:t>
+      </w:r>
+    </w:p>
+    <w:p>
+      <w:pPr>
+        <w:pStyle w:val="Paragrafoelenco"/>
+        <w:numPr>
+          <w:ilvl w:val="0"/>
+          <w:numId w:val="6"/>
+        </w:numPr>
+      </w:pPr>
+      <w:r>
+        <w:t>Aggiustamento nomi campi Pagina Protocolli</w:t>
+      </w:r>
+    </w:p>
+    <w:p>
+      <w:pPr>
+        <w:pStyle w:val="Sottotitolo"/>
+      </w:pPr>
+    </w:p>
+    <w:p>
+      <w:pPr>
+        <w:pStyle w:val="Sottotitolo"/>
+      </w:pPr>
+      <w:r>
+        <w:t>Versione1.18 del 07/04/2019</w:t>
+      </w:r>
+    </w:p>
+    <w:p>
+      <w:pPr>
+        <w:pStyle w:val="Paragrafoelenco"/>
+        <w:numPr>
+          <w:ilvl w:val="0"/>
+          <w:numId w:val="6"/>
+        </w:numPr>
+      </w:pPr>
+      <w:r>
+        <w:t>Aggiunti campi Data Inizio Lavorazione e Produzione alla tabella Protocollo</w:t>
+      </w:r>
+    </w:p>
+    <w:p>
+      <w:pPr>
+        <w:pStyle w:val="Paragrafoelenco"/>
+        <w:numPr>
+          <w:ilvl w:val="0"/>
+          <w:numId w:val="6"/>
+        </w:numPr>
+      </w:pPr>
+      <w:r>
+        <w:t>Aggiunti campi ricerca Genere Gruppo e Sottogruppo alla pagina Articoli</w:t>
+      </w:r>
+    </w:p>
+    <w:p>
+      <w:pPr>
+        <w:pStyle w:val="Paragrafoelenco"/>
+        <w:numPr>
+          <w:ilvl w:val="0"/>
+          <w:numId w:val="6"/>
+        </w:numPr>
+      </w:pPr>
+      <w:r>
+        <w:t>Aumentata altezza Descrizione Lunga in pagina Articoli</w:t>
+      </w:r>
+    </w:p>
+    <w:p>
+      <w:pPr>
+        <w:pStyle w:val="Paragrafoelenco"/>
+        <w:numPr>
+          <w:ilvl w:val="0"/>
+          <w:numId w:val="6"/>
+        </w:numPr>
+      </w:pPr>
+      <w:r>
+        <w:lastRenderedPageBreak/>
+        <w:t>Invertito ordine Descrizione Breve - Descrizione Lunga in tutte le schermate degli Articoli</w:t>
+      </w:r>
+    </w:p>
+    <w:p>
+      <w:pPr>
+        <w:pStyle w:val="Paragrafoelenco"/>
+        <w:numPr>
+          <w:ilvl w:val="0"/>
+          <w:numId w:val="6"/>
+        </w:numPr>
+      </w:pPr>
+      <w:r>
+        <w:t>Aggiunto campo descrizione agli Articoli Associati</w:t>
+      </w:r>
+    </w:p>
+    <w:p>
+      <w:pPr>
+        <w:pStyle w:val="Paragrafoelenco"/>
+        <w:numPr>
+          <w:ilvl w:val="0"/>
+          <w:numId w:val="6"/>
+        </w:numPr>
+      </w:pPr>
+      <w:r>
+        <w:t>Aggiunta ricerca Codice Lavorazione dalla tabella Agenda su pagina Protocollo</w:t>
       </w:r>
     </w:p>
     <w:p/>
@@ -2123,19 +2871,39 @@
         <w:pStyle w:val="Sottotitolo"/>
       </w:pPr>
       <w:r>
-        <w:t>Versione1.27 del 05/05/2019</w:t>
-      </w:r>
-    </w:p>
-    <w:p>
-      <w:pPr>
-        <w:pStyle w:val="Paragrafoelenco"/>
-        <w:numPr>
-          <w:ilvl w:val="0"/>
-          <w:numId w:val="15"/>
-        </w:numPr>
-      </w:pPr>
-      <w:r>
-        <w:t>Aggiunta Lavorazione</w:t>
+        <w:t>Versione1.17 del 01/04/2019</w:t>
+      </w:r>
+    </w:p>
+    <w:p>
+      <w:pPr>
+        <w:pStyle w:val="Paragrafoelenco"/>
+        <w:numPr>
+          <w:ilvl w:val="0"/>
+          <w:numId w:val="5"/>
+        </w:numPr>
+      </w:pPr>
+      <w:r>
+        <w:t xml:space="preserve">Modificata grafica </w:t>
+      </w:r>
+      <w:proofErr w:type="spellStart"/>
+      <w:r>
+        <w:t>Tab</w:t>
+      </w:r>
+      <w:proofErr w:type="spellEnd"/>
+      <w:r>
+        <w:t xml:space="preserve"> Offerta</w:t>
+      </w:r>
+    </w:p>
+    <w:p>
+      <w:pPr>
+        <w:pStyle w:val="Paragrafoelenco"/>
+        <w:numPr>
+          <w:ilvl w:val="0"/>
+          <w:numId w:val="5"/>
+        </w:numPr>
+      </w:pPr>
+      <w:r>
+        <w:t>Campi Produzione e Luogo modificabili su evento in fase di Offerta</w:t>
       </w:r>
     </w:p>
     <w:p>
@@ -2148,27 +2916,31 @@
         <w:pStyle w:val="Sottotitolo"/>
       </w:pPr>
       <w:r>
-        <w:t>Versione1.26 del 27/04/2019</w:t>
-      </w:r>
-    </w:p>
-    <w:p>
-      <w:pPr>
-        <w:pStyle w:val="Paragrafoelenco"/>
-        <w:numPr>
-          <w:ilvl w:val="0"/>
-          <w:numId w:val="14"/>
-        </w:numPr>
-      </w:pPr>
-      <w:r>
-        <w:t>Aggiunta Gestione Password di accesso dimenticata con generazione nuova password ed  invio</w:t>
-      </w:r>
-    </w:p>
-    <w:p>
-      <w:pPr>
-        <w:pStyle w:val="Paragrafoelenco"/>
-      </w:pPr>
-      <w:r>
-        <w:t xml:space="preserve"> e-mail.</w:t>
+        <w:t>Versione1.16 del 30/03/2019</w:t>
+      </w:r>
+    </w:p>
+    <w:p>
+      <w:pPr>
+        <w:pStyle w:val="Paragrafoelenco"/>
+        <w:numPr>
+          <w:ilvl w:val="0"/>
+          <w:numId w:val="4"/>
+        </w:numPr>
+      </w:pPr>
+      <w:r>
+        <w:t>Gestione concorrenza uso Tender (non è possibile utilizzare lo stesso tendere su più eventi nello stesso giorno)</w:t>
+      </w:r>
+    </w:p>
+    <w:p>
+      <w:pPr>
+        <w:pStyle w:val="Paragrafoelenco"/>
+        <w:numPr>
+          <w:ilvl w:val="0"/>
+          <w:numId w:val="4"/>
+        </w:numPr>
+      </w:pPr>
+      <w:r>
+        <w:t>Validazione dei campi appuntamento prima della trasformazione in Offerta (prima era possibile passare in stato Offerta senza valorizzarli).</w:t>
       </w:r>
     </w:p>
     <w:p>
@@ -2181,684 +2953,39 @@
         <w:pStyle w:val="Sottotitolo"/>
       </w:pPr>
       <w:r>
-        <w:t>Versione1.25 del 24/04/2019</w:t>
-      </w:r>
-    </w:p>
-    <w:p>
-      <w:pPr>
-        <w:pStyle w:val="Paragrafoelenco"/>
-        <w:numPr>
-          <w:ilvl w:val="0"/>
-          <w:numId w:val="14"/>
-        </w:numPr>
-      </w:pPr>
-      <w:r>
-        <w:t>Aggiunta Gestione Utenti (menù in alto a destra Gestione Utenze/Utenti)</w:t>
-      </w:r>
-    </w:p>
-    <w:p>
-      <w:pPr>
-        <w:pStyle w:val="Sottotitolo"/>
-      </w:pPr>
-    </w:p>
-    <w:p>
-      <w:pPr>
-        <w:pStyle w:val="Sottotitolo"/>
-      </w:pPr>
-      <w:r>
-        <w:t>Versione1.24 del 22/04/2019</w:t>
-      </w:r>
-    </w:p>
-    <w:p>
-      <w:pPr>
-        <w:pStyle w:val="Paragrafoelenco"/>
-        <w:numPr>
-          <w:ilvl w:val="0"/>
-          <w:numId w:val="13"/>
-        </w:numPr>
-      </w:pPr>
-      <w:r>
-        <w:t>Riorganizzazione menù</w:t>
-      </w:r>
-    </w:p>
-    <w:p>
-      <w:pPr>
-        <w:pStyle w:val="Paragrafoelenco"/>
-        <w:numPr>
-          <w:ilvl w:val="0"/>
-          <w:numId w:val="13"/>
-        </w:numPr>
-      </w:pPr>
-      <w:r>
-        <w:t>Aggiunta gestione Tabella Qualifiche Personale</w:t>
-      </w:r>
-    </w:p>
-    <w:p>
-      <w:pPr>
-        <w:pStyle w:val="Paragrafoelenco"/>
-        <w:numPr>
-          <w:ilvl w:val="0"/>
-          <w:numId w:val="13"/>
-        </w:numPr>
-      </w:pPr>
-      <w:r>
-        <w:t>Aggiunta gestione Tabella Tipologie Clienti/Fornitori</w:t>
-      </w:r>
-    </w:p>
-    <w:p>
-      <w:pPr>
-        <w:pStyle w:val="Paragrafoelenco"/>
-        <w:numPr>
-          <w:ilvl w:val="0"/>
-          <w:numId w:val="13"/>
-        </w:numPr>
-      </w:pPr>
-      <w:r>
-        <w:t>Aggiunta gestione Tabella Tipi Protocolli</w:t>
-      </w:r>
-    </w:p>
-    <w:p>
-      <w:pPr>
-        <w:pStyle w:val="Paragrafoelenco"/>
-        <w:numPr>
-          <w:ilvl w:val="0"/>
-          <w:numId w:val="13"/>
-        </w:numPr>
-      </w:pPr>
-      <w:r>
-        <w:t>Aggiunta gestione Tabella Tipi Lavorazione</w:t>
-      </w:r>
-    </w:p>
-    <w:p>
-      <w:pPr>
-        <w:pStyle w:val="Paragrafoelenco"/>
-        <w:numPr>
-          <w:ilvl w:val="0"/>
-          <w:numId w:val="13"/>
-        </w:numPr>
-      </w:pPr>
-      <w:r>
-        <w:t>Aggiunti nuovi colori per Intestazione Colonne agenda</w:t>
-      </w:r>
-      <w:r>
-        <w:t xml:space="preserve"> </w:t>
-      </w:r>
-      <w:r>
-        <w:t>da menù Tabelle/Colonne Agenda</w:t>
-      </w:r>
-    </w:p>
-    <w:p>
-      <w:pPr>
-        <w:pStyle w:val="Paragrafoelenco"/>
-        <w:numPr>
-          <w:ilvl w:val="0"/>
-          <w:numId w:val="13"/>
-        </w:numPr>
-      </w:pPr>
-      <w:r>
-        <w:t xml:space="preserve">Aggiunta possibilità di ordinare le colonne agenda </w:t>
-      </w:r>
-      <w:r>
-        <w:t xml:space="preserve">da menù Tabelle/Colonne Agenda tramite il nuovo campo Ordinamento </w:t>
-      </w:r>
-      <w:r>
-        <w:t>(</w:t>
-      </w:r>
-      <w:r>
-        <w:t xml:space="preserve">la modifica non è </w:t>
-      </w:r>
-      <w:r>
-        <w:t>ancora visibile dall'agenda)</w:t>
-      </w:r>
-    </w:p>
-    <w:p>
-      <w:pPr>
-        <w:pStyle w:val="Paragrafoelenco"/>
-        <w:numPr>
-          <w:ilvl w:val="0"/>
-          <w:numId w:val="13"/>
-        </w:numPr>
-      </w:pPr>
-      <w:r>
-        <w:t xml:space="preserve">Aggiunti nuovi parametri da </w:t>
+        <w:t>Versione1.15 del 28/03/2019</w:t>
+      </w:r>
+    </w:p>
+    <w:p>
+      <w:pPr>
+        <w:pStyle w:val="Paragrafoelenco"/>
+        <w:numPr>
+          <w:ilvl w:val="0"/>
+          <w:numId w:val="4"/>
+        </w:numPr>
+      </w:pPr>
+      <w:r>
+        <w:t>Campo nota ingrandito su Agenda</w:t>
+      </w:r>
+    </w:p>
+    <w:p>
+      <w:pPr>
+        <w:pStyle w:val="Paragrafoelenco"/>
+        <w:numPr>
+          <w:ilvl w:val="0"/>
+          <w:numId w:val="4"/>
+        </w:numPr>
+      </w:pPr>
+      <w:r>
+        <w:t xml:space="preserve">Disabilitata eliminazione da </w:t>
       </w:r>
       <w:proofErr w:type="spellStart"/>
       <w:r>
-        <w:t>Tabelle\Configurazione</w:t>
+        <w:t>tab</w:t>
       </w:r>
       <w:proofErr w:type="spellEnd"/>
       <w:r>
-        <w:t xml:space="preserve"> (</w:t>
-      </w:r>
-      <w:proofErr w:type="spellStart"/>
-      <w:r>
-        <w:t>GIORNI_PAGAMENTO</w:t>
-      </w:r>
-      <w:proofErr w:type="spellEnd"/>
-      <w:r>
-        <w:t>, BANCA da 01 a 04 e IBAN da 01 a 04)</w:t>
-      </w:r>
-    </w:p>
-    <w:p>
-      <w:pPr>
-        <w:pStyle w:val="Sottotitolo"/>
-      </w:pPr>
-    </w:p>
-    <w:p>
-      <w:pPr>
-        <w:pStyle w:val="Sottotitolo"/>
-      </w:pPr>
-      <w:r>
-        <w:t>Versione1.23 del 18/04/2019</w:t>
-      </w:r>
-    </w:p>
-    <w:p>
-      <w:pPr>
-        <w:pStyle w:val="Paragrafoelenco"/>
-        <w:numPr>
-          <w:ilvl w:val="0"/>
-          <w:numId w:val="12"/>
-        </w:numPr>
-      </w:pPr>
-      <w:r>
-        <w:t xml:space="preserve">Aggiunta pagina di gestione valori di configurazione (es. campi IVA, IBAN, indirizzi </w:t>
-      </w:r>
-      <w:proofErr w:type="spellStart"/>
-      <w:r>
-        <w:t>etc</w:t>
-      </w:r>
-      <w:proofErr w:type="spellEnd"/>
-      <w:r>
-        <w:t xml:space="preserve"> </w:t>
-      </w:r>
-      <w:proofErr w:type="spellStart"/>
-      <w:r>
-        <w:t>etc</w:t>
-      </w:r>
-      <w:proofErr w:type="spellEnd"/>
-      <w:r>
-        <w:t xml:space="preserve">), da menu </w:t>
-      </w:r>
-      <w:proofErr w:type="spellStart"/>
-      <w:r>
-        <w:t>TABELLE\Gestione</w:t>
-      </w:r>
-      <w:proofErr w:type="spellEnd"/>
-      <w:r>
-        <w:t xml:space="preserve"> Configurazione</w:t>
-      </w:r>
-    </w:p>
-    <w:p>
-      <w:pPr>
-        <w:pStyle w:val="Sottotitolo"/>
-      </w:pPr>
-    </w:p>
-    <w:p>
-      <w:pPr>
-        <w:pStyle w:val="Sottotitolo"/>
-      </w:pPr>
-      <w:r>
-        <w:t>Versione1.22 del 14/04/2019</w:t>
-      </w:r>
-    </w:p>
-    <w:p>
-      <w:pPr>
-        <w:pStyle w:val="Paragrafoelenco"/>
-        <w:numPr>
-          <w:ilvl w:val="0"/>
-          <w:numId w:val="11"/>
-        </w:numPr>
-      </w:pPr>
-      <w:r>
-        <w:t>Salvataggio e modifica Note Offerta</w:t>
-      </w:r>
-    </w:p>
-    <w:p>
-      <w:pPr>
-        <w:pStyle w:val="Sottotitolo"/>
-      </w:pPr>
-    </w:p>
-    <w:p>
-      <w:pPr>
-        <w:pStyle w:val="Sottotitolo"/>
-      </w:pPr>
-      <w:r>
-        <w:t>Versione1.21 del 13/04/2019</w:t>
-      </w:r>
-    </w:p>
-    <w:p>
-      <w:pPr>
-        <w:pStyle w:val="Paragrafoelenco"/>
-        <w:numPr>
-          <w:ilvl w:val="0"/>
-          <w:numId w:val="10"/>
-        </w:numPr>
-      </w:pPr>
-      <w:r>
-        <w:lastRenderedPageBreak/>
-        <w:t>Pagina protocollo sistemato layout ricerca</w:t>
-      </w:r>
-    </w:p>
-    <w:p>
-      <w:pPr>
-        <w:pStyle w:val="Paragrafoelenco"/>
-        <w:numPr>
-          <w:ilvl w:val="0"/>
-          <w:numId w:val="10"/>
-        </w:numPr>
-      </w:pPr>
-      <w:r>
-        <w:t>Pagina protocollo, in apertura visualizza gli ultimi protocolli automaticamente</w:t>
-      </w:r>
-    </w:p>
-    <w:p>
-      <w:pPr>
-        <w:pStyle w:val="Paragrafoelenco"/>
-        <w:numPr>
-          <w:ilvl w:val="0"/>
-          <w:numId w:val="10"/>
-        </w:numPr>
-      </w:pPr>
-      <w:r>
-        <w:t>Iva recuperata da tabella e non più dal singolo articolo</w:t>
-      </w:r>
-    </w:p>
-    <w:p>
-      <w:pPr>
-        <w:pStyle w:val="Paragrafoelenco"/>
-        <w:numPr>
-          <w:ilvl w:val="0"/>
-          <w:numId w:val="10"/>
-        </w:numPr>
-      </w:pPr>
-      <w:r>
-        <w:t xml:space="preserve">Aggiunta immagine </w:t>
-      </w:r>
-      <w:proofErr w:type="spellStart"/>
-      <w:r>
-        <w:t>footer</w:t>
-      </w:r>
-      <w:proofErr w:type="spellEnd"/>
-      <w:r>
-        <w:t xml:space="preserve"> riepilogo offerta</w:t>
-      </w:r>
-    </w:p>
-    <w:p>
-      <w:pPr>
-        <w:pStyle w:val="Sottotitolo"/>
-      </w:pPr>
-    </w:p>
-    <w:p>
-      <w:pPr>
-        <w:pStyle w:val="Sottotitolo"/>
-      </w:pPr>
-      <w:r>
-        <w:t>Versione1.20 del 11/04/2019</w:t>
-      </w:r>
-    </w:p>
-    <w:p>
-      <w:pPr>
-        <w:pStyle w:val="Paragrafoelenco"/>
-        <w:numPr>
-          <w:ilvl w:val="0"/>
-          <w:numId w:val="9"/>
-        </w:numPr>
-      </w:pPr>
-      <w:r>
-        <w:t>Pagina Offerta, risolto malfunzionamento ordinamento articoli</w:t>
-      </w:r>
-    </w:p>
-    <w:p>
-      <w:pPr>
-        <w:pStyle w:val="Paragrafoelenco"/>
-        <w:numPr>
-          <w:ilvl w:val="0"/>
-          <w:numId w:val="9"/>
-        </w:numPr>
-      </w:pPr>
-      <w:r>
-        <w:t xml:space="preserve">Popolato </w:t>
-      </w:r>
-      <w:proofErr w:type="spellStart"/>
-      <w:r>
-        <w:t>footer</w:t>
-      </w:r>
-      <w:proofErr w:type="spellEnd"/>
-      <w:r>
-        <w:t xml:space="preserve"> riepilogo offerta con i dati del cliente</w:t>
-      </w:r>
-    </w:p>
-    <w:p>
-      <w:pPr>
-        <w:pStyle w:val="Paragrafoelenco"/>
-        <w:numPr>
-          <w:ilvl w:val="0"/>
-          <w:numId w:val="9"/>
-        </w:numPr>
-      </w:pPr>
-      <w:r>
-        <w:t>Pagina Protocollo, aggiunto campo di ricerca "Lavorazione"</w:t>
-      </w:r>
-    </w:p>
-    <w:p>
-      <w:pPr>
-        <w:pStyle w:val="Paragrafoelenco"/>
-        <w:numPr>
-          <w:ilvl w:val="0"/>
-          <w:numId w:val="9"/>
-        </w:numPr>
-      </w:pPr>
-      <w:r>
-        <w:t>Pagina Protocollo, aggiunta selezione con calendari a scomparsa sui campi Data</w:t>
-      </w:r>
-    </w:p>
-    <w:p>
-      <w:pPr>
-        <w:pStyle w:val="Sottotitolo"/>
-      </w:pPr>
-    </w:p>
-    <w:p>
-      <w:pPr>
-        <w:pStyle w:val="Sottotitolo"/>
-      </w:pPr>
-      <w:r>
-        <w:t>Versione1.19 del 09/04/2019</w:t>
-      </w:r>
-    </w:p>
-    <w:p>
-      <w:pPr>
-        <w:pStyle w:val="Paragrafoelenco"/>
-        <w:numPr>
-          <w:ilvl w:val="0"/>
-          <w:numId w:val="6"/>
-        </w:numPr>
-      </w:pPr>
-      <w:r>
-        <w:t>correzione bug tender: modificando un evento che conteneva uno o più tender il salvataggio falliva perché i tender risultavano già impiegati; </w:t>
-      </w:r>
-    </w:p>
-    <w:p>
-      <w:pPr>
-        <w:pStyle w:val="Paragrafoelenco"/>
-        <w:numPr>
-          <w:ilvl w:val="0"/>
-          <w:numId w:val="6"/>
-        </w:numPr>
-      </w:pPr>
-      <w:r>
-        <w:t xml:space="preserve">layout offerta: aumento altezza articoli e sistemazione </w:t>
-      </w:r>
-      <w:proofErr w:type="spellStart"/>
-      <w:r>
-        <w:t>popup</w:t>
-      </w:r>
-      <w:proofErr w:type="spellEnd"/>
-      <w:r>
-        <w:t>;</w:t>
-      </w:r>
-    </w:p>
-    <w:p>
-      <w:pPr>
-        <w:pStyle w:val="Paragrafoelenco"/>
-        <w:numPr>
-          <w:ilvl w:val="0"/>
-          <w:numId w:val="6"/>
-        </w:numPr>
-      </w:pPr>
-      <w:r>
-        <w:t>ordinamento articoli in base a prezzo; </w:t>
-      </w:r>
-    </w:p>
-    <w:p>
-      <w:pPr>
-        <w:pStyle w:val="Paragrafoelenco"/>
-        <w:numPr>
-          <w:ilvl w:val="0"/>
-          <w:numId w:val="6"/>
-        </w:numPr>
-      </w:pPr>
-      <w:r>
-        <w:t>descrizione corta e lunga nelle prime due colonne del riepilogo e della stampa;</w:t>
-      </w:r>
-    </w:p>
-    <w:p>
-      <w:pPr>
-        <w:pStyle w:val="Paragrafoelenco"/>
-        <w:numPr>
-          <w:ilvl w:val="0"/>
-          <w:numId w:val="6"/>
-        </w:numPr>
-      </w:pPr>
-      <w:r>
-        <w:t>salvataggio automatico offerta in fase di visualizzazione riepilogo (allo scopo di generare un protocollo);</w:t>
-      </w:r>
-    </w:p>
-    <w:p>
-      <w:pPr>
-        <w:pStyle w:val="Paragrafoelenco"/>
-        <w:numPr>
-          <w:ilvl w:val="0"/>
-          <w:numId w:val="6"/>
-        </w:numPr>
-      </w:pPr>
-      <w:r>
-        <w:t>formattazione importi con separatore migliaia;</w:t>
-      </w:r>
-    </w:p>
-    <w:p>
-      <w:pPr>
-        <w:pStyle w:val="Paragrafoelenco"/>
-        <w:numPr>
-          <w:ilvl w:val="0"/>
-          <w:numId w:val="6"/>
-        </w:numPr>
-      </w:pPr>
-      <w:r>
-        <w:t>creazione e salvataggio pdf in fase di salvataggio offerta; </w:t>
-      </w:r>
-    </w:p>
-    <w:p>
-      <w:pPr>
-        <w:pStyle w:val="Paragrafoelenco"/>
-        <w:numPr>
-          <w:ilvl w:val="0"/>
-          <w:numId w:val="6"/>
-        </w:numPr>
-      </w:pPr>
-      <w:r>
-        <w:t xml:space="preserve">nome file pdf: </w:t>
-      </w:r>
-      <w:proofErr w:type="spellStart"/>
-      <w:r>
-        <w:t>Offerta_</w:t>
-      </w:r>
-      <w:proofErr w:type="spellEnd"/>
-      <w:r>
-        <w:t>&lt;numero lavorazione&gt;</w:t>
-      </w:r>
-    </w:p>
-    <w:p>
-      <w:pPr>
-        <w:pStyle w:val="Paragrafoelenco"/>
-        <w:numPr>
-          <w:ilvl w:val="0"/>
-          <w:numId w:val="6"/>
-        </w:numPr>
-      </w:pPr>
-      <w:r>
-        <w:t>in fase di creazione/modifica evento non è più possibile passare da un sottotipo risorsa ad un altro </w:t>
-      </w:r>
-    </w:p>
-    <w:p>
-      <w:pPr>
-        <w:pStyle w:val="Paragrafoelenco"/>
-      </w:pPr>
-      <w:r>
-        <w:t>Es. se sto creando un evento per un dipendente non visualizzerò più nell'elenco le tipologie regie o extra; se sto creando un evento per regie o extra non visualizzerò più i dipendenti.</w:t>
-      </w:r>
-    </w:p>
-    <w:p>
-      <w:pPr>
-        <w:pStyle w:val="Paragrafoelenco"/>
-        <w:numPr>
-          <w:ilvl w:val="0"/>
-          <w:numId w:val="6"/>
-        </w:numPr>
-      </w:pPr>
-      <w:r>
-        <w:t xml:space="preserve">Aggiustamenti layout Pagina Articoli </w:t>
-      </w:r>
-    </w:p>
-    <w:p>
-      <w:pPr>
-        <w:pStyle w:val="Paragrafoelenco"/>
-        <w:numPr>
-          <w:ilvl w:val="0"/>
-          <w:numId w:val="6"/>
-        </w:numPr>
-      </w:pPr>
-      <w:r>
-        <w:t>Aggiustamento nomi campi Pagina Protocolli</w:t>
-      </w:r>
-    </w:p>
-    <w:p>
-      <w:pPr>
-        <w:pStyle w:val="Sottotitolo"/>
-      </w:pPr>
-    </w:p>
-    <w:p>
-      <w:pPr>
-        <w:pStyle w:val="Sottotitolo"/>
-      </w:pPr>
-      <w:r>
-        <w:t>Versione1.18 del 07/04/2019</w:t>
-      </w:r>
-    </w:p>
-    <w:p>
-      <w:pPr>
-        <w:pStyle w:val="Paragrafoelenco"/>
-        <w:numPr>
-          <w:ilvl w:val="0"/>
-          <w:numId w:val="6"/>
-        </w:numPr>
-      </w:pPr>
-      <w:r>
-        <w:t>Aggiunti campi Data Inizio Lavorazione e Produzione alla tabella Protocollo</w:t>
-      </w:r>
-    </w:p>
-    <w:p>
-      <w:pPr>
-        <w:pStyle w:val="Paragrafoelenco"/>
-        <w:numPr>
-          <w:ilvl w:val="0"/>
-          <w:numId w:val="6"/>
-        </w:numPr>
-      </w:pPr>
-      <w:r>
-        <w:t>Aggiunti campi ricerca Genere Gruppo e Sottogruppo alla pagina Articoli</w:t>
-      </w:r>
-    </w:p>
-    <w:p>
-      <w:pPr>
-        <w:pStyle w:val="Paragrafoelenco"/>
-        <w:numPr>
-          <w:ilvl w:val="0"/>
-          <w:numId w:val="6"/>
-        </w:numPr>
-      </w:pPr>
-      <w:r>
-        <w:t>Aumentata altezza Descrizione Lunga in pagina Articoli</w:t>
-      </w:r>
-    </w:p>
-    <w:p>
-      <w:pPr>
-        <w:pStyle w:val="Paragrafoelenco"/>
-        <w:numPr>
-          <w:ilvl w:val="0"/>
-          <w:numId w:val="6"/>
-        </w:numPr>
-      </w:pPr>
-      <w:r>
-        <w:t>Invertito ordine Descrizione Breve - Descrizione Lunga in tutte le schermate degli Articoli</w:t>
-      </w:r>
-    </w:p>
-    <w:p>
-      <w:pPr>
-        <w:pStyle w:val="Paragrafoelenco"/>
-        <w:numPr>
-          <w:ilvl w:val="0"/>
-          <w:numId w:val="6"/>
-        </w:numPr>
-      </w:pPr>
-      <w:r>
-        <w:t>Aggiunto campo descrizione agli Articoli Associati</w:t>
-      </w:r>
-    </w:p>
-    <w:p>
-      <w:pPr>
-        <w:pStyle w:val="Paragrafoelenco"/>
-        <w:numPr>
-          <w:ilvl w:val="0"/>
-          <w:numId w:val="6"/>
-        </w:numPr>
-      </w:pPr>
-      <w:r>
-        <w:t>Aggiunta ricerca Codice Lavorazione dalla tabella Agenda su pagina Protocollo</w:t>
-      </w:r>
-    </w:p>
-    <w:p/>
-    <w:p>
-      <w:pPr>
-        <w:pStyle w:val="Sottotitolo"/>
-      </w:pPr>
-      <w:r>
-        <w:t>Versione1.17 del 01/04/2019</w:t>
-      </w:r>
-    </w:p>
-    <w:p>
-      <w:pPr>
-        <w:pStyle w:val="Paragrafoelenco"/>
-        <w:numPr>
-          <w:ilvl w:val="0"/>
-          <w:numId w:val="5"/>
-        </w:numPr>
-      </w:pPr>
-      <w:r>
-        <w:t xml:space="preserve">Modificata grafica </w:t>
-      </w:r>
-      <w:proofErr w:type="spellStart"/>
-      <w:r>
-        <w:t>Tab</w:t>
-      </w:r>
-      <w:proofErr w:type="spellEnd"/>
-      <w:r>
-        <w:t xml:space="preserve"> Offerta</w:t>
-      </w:r>
-    </w:p>
-    <w:p>
-      <w:pPr>
-        <w:pStyle w:val="Paragrafoelenco"/>
-        <w:numPr>
-          <w:ilvl w:val="0"/>
-          <w:numId w:val="5"/>
-        </w:numPr>
-      </w:pPr>
-      <w:r>
-        <w:t>Campi Produzione e Luogo modificabili su evento in fase di Offerta</w:t>
-      </w:r>
-    </w:p>
-    <w:p>
-      <w:pPr>
-        <w:pStyle w:val="Sottotitolo"/>
-      </w:pPr>
-    </w:p>
-    <w:p>
-      <w:pPr>
-        <w:pStyle w:val="Sottotitolo"/>
-      </w:pPr>
-      <w:r>
-        <w:lastRenderedPageBreak/>
-        <w:t>Versione1.16 del 30/03/2019</w:t>
+        <w:t xml:space="preserve"> appuntamento se evento in stato di offerta</w:t>
       </w:r>
     </w:p>
     <w:p>
@@ -2870,82 +2997,8 @@
         </w:numPr>
       </w:pPr>
       <w:r>
-        <w:t>Gestione concorrenza uso Tender (non è possibile utilizzare lo stesso tendere su più eventi nello stesso giorno)</w:t>
-      </w:r>
-    </w:p>
-    <w:p>
-      <w:pPr>
-        <w:pStyle w:val="Paragrafoelenco"/>
-        <w:numPr>
-          <w:ilvl w:val="0"/>
-          <w:numId w:val="4"/>
-        </w:numPr>
-      </w:pPr>
-      <w:r>
-        <w:t>Validazione dei campi appuntamento prima della trasformazione in Offerta (prima era possibile passare in stato Offerta senza valorizzarli).</w:t>
-      </w:r>
-    </w:p>
-    <w:p>
-      <w:pPr>
-        <w:pStyle w:val="Sottotitolo"/>
-      </w:pPr>
-    </w:p>
-    <w:p>
-      <w:pPr>
-        <w:pStyle w:val="Sottotitolo"/>
-      </w:pPr>
-      <w:r>
-        <w:t>Versione1.15 del 28/03/2019</w:t>
-      </w:r>
-    </w:p>
-    <w:p>
-      <w:pPr>
-        <w:pStyle w:val="Paragrafoelenco"/>
-        <w:numPr>
-          <w:ilvl w:val="0"/>
-          <w:numId w:val="4"/>
-        </w:numPr>
-      </w:pPr>
-      <w:r>
-        <w:t>Campo nota ingrandito su Agenda</w:t>
-      </w:r>
-    </w:p>
-    <w:p>
-      <w:pPr>
-        <w:pStyle w:val="Paragrafoelenco"/>
-        <w:numPr>
-          <w:ilvl w:val="0"/>
-          <w:numId w:val="4"/>
-        </w:numPr>
-      </w:pPr>
-      <w:r>
-        <w:t xml:space="preserve">Disabilitata eliminazione da </w:t>
-      </w:r>
-      <w:proofErr w:type="spellStart"/>
-      <w:r>
-        <w:t>tab</w:t>
-      </w:r>
-      <w:proofErr w:type="spellEnd"/>
-      <w:r>
-        <w:t xml:space="preserve"> appuntamento se evento in stato di offerta</w:t>
-      </w:r>
-    </w:p>
-    <w:p>
-      <w:pPr>
-        <w:pStyle w:val="Paragrafoelenco"/>
-        <w:numPr>
-          <w:ilvl w:val="0"/>
-          <w:numId w:val="4"/>
-        </w:numPr>
-      </w:pPr>
-      <w:r>
-        <w:t xml:space="preserve">Risolto problema stampa PDF da </w:t>
-      </w:r>
-      <w:proofErr w:type="spellStart"/>
-      <w:r>
-        <w:t>Chrome</w:t>
-      </w:r>
-      <w:proofErr w:type="spellEnd"/>
+        <w:t>Risolto problema stampa PDF da Chrome</w:t>
+      </w:r>
     </w:p>
     <w:p>
       <w:pPr>
@@ -3037,13 +3090,8 @@
         </w:numPr>
       </w:pPr>
       <w:r>
-        <w:t xml:space="preserve">Aggiunta informazione Tender su Anteprima lavorazione </w:t>
-      </w:r>
-      <w:proofErr w:type="spellStart"/>
-      <w:r>
-        <w:t>popup</w:t>
-      </w:r>
-      <w:proofErr w:type="spellEnd"/>
+        <w:t>Aggiunta informazione Tender su Anteprima lavorazione popup</w:t>
+      </w:r>
     </w:p>
     <w:p>
       <w:pPr>
@@ -3054,15 +3102,7 @@
         </w:numPr>
       </w:pPr>
       <w:r>
-        <w:t xml:space="preserve">Disposizione in verticale e allineamento a destra delle pagine </w:t>
-      </w:r>
-      <w:proofErr w:type="spellStart"/>
-      <w:r>
-        <w:t>popup</w:t>
-      </w:r>
-      <w:proofErr w:type="spellEnd"/>
-      <w:r>
-        <w:t xml:space="preserve"> di Appuntamento e Offerta</w:t>
+        <w:t>Disposizione in verticale e allineamento a destra delle pagine popup di Appuntamento e Offerta</w:t>
       </w:r>
     </w:p>
     <w:p>
@@ -3142,7 +3182,7 @@
 </file>
 
 <file path=word/endnotes.xml><?xml version="1.0" encoding="utf-8"?>
-<w:endnotes xmlns:ve="http://schemas.openxmlformats.org/markup-compatibility/2006" xmlns:o="urn:schemas-microsoft-com:office:office" xmlns:r="http://schemas.openxmlformats.org/officeDocument/2006/relationships" xmlns:m="http://schemas.openxmlformats.org/officeDocument/2006/math" xmlns:v="urn:schemas-microsoft-com:vml" xmlns:wp="http://schemas.openxmlformats.org/drawingml/2006/wordprocessingDrawing" xmlns:w10="urn:schemas-microsoft-com:office:word" xmlns:w="http://schemas.openxmlformats.org/wordprocessingml/2006/main" xmlns:wne="http://schemas.microsoft.com/office/word/2006/wordml">
+<w:endnotes xmlns:wpc="http://schemas.microsoft.com/office/word/2010/wordprocessingCanvas" xmlns:cx="http://schemas.microsoft.com/office/drawing/2014/chartex" xmlns:cx1="http://schemas.microsoft.com/office/drawing/2015/9/8/chartex" xmlns:cx2="http://schemas.microsoft.com/office/drawing/2015/10/21/chartex" xmlns:cx3="http://schemas.microsoft.com/office/drawing/2016/5/9/chartex" xmlns:cx4="http://schemas.microsoft.com/office/drawing/2016/5/10/chartex" xmlns:cx5="http://schemas.microsoft.com/office/drawing/2016/5/11/chartex" xmlns:cx6="http://schemas.microsoft.com/office/drawing/2016/5/12/chartex" xmlns:cx7="http://schemas.microsoft.com/office/drawing/2016/5/13/chartex" xmlns:cx8="http://schemas.microsoft.com/office/drawing/2016/5/14/chartex" xmlns:mc="http://schemas.openxmlformats.org/markup-compatibility/2006" xmlns:aink="http://schemas.microsoft.com/office/drawing/2016/ink" xmlns:am3d="http://schemas.microsoft.com/office/drawing/2017/model3d" xmlns:o="urn:schemas-microsoft-com:office:office" xmlns:r="http://schemas.openxmlformats.org/officeDocument/2006/relationships" xmlns:m="http://schemas.openxmlformats.org/officeDocument/2006/math" xmlns:v="urn:schemas-microsoft-com:vml" xmlns:wp14="http://schemas.microsoft.com/office/word/2010/wordprocessingDrawing" xmlns:wp="http://schemas.openxmlformats.org/drawingml/2006/wordprocessingDrawing" xmlns:w10="urn:schemas-microsoft-com:office:word" xmlns:w="http://schemas.openxmlformats.org/wordprocessingml/2006/main" xmlns:w14="http://schemas.microsoft.com/office/word/2010/wordml" xmlns:w15="http://schemas.microsoft.com/office/word/2012/wordml" xmlns:w16cid="http://schemas.microsoft.com/office/word/2016/wordml/cid" xmlns:w16se="http://schemas.microsoft.com/office/word/2015/wordml/symex" xmlns:wpg="http://schemas.microsoft.com/office/word/2010/wordprocessingGroup" xmlns:wpi="http://schemas.microsoft.com/office/word/2010/wordprocessingInk" xmlns:wne="http://schemas.microsoft.com/office/word/2006/wordml" xmlns:wps="http://schemas.microsoft.com/office/word/2010/wordprocessingShape" mc:Ignorable="w14 w15 w16se w16cid wp14">
   <w:endnote w:type="separator" w:id="-1">
     <w:p>
       <w:pPr>
@@ -3167,7 +3207,7 @@
 </file>
 
 <file path=word/footnotes.xml><?xml version="1.0" encoding="utf-8"?>
-<w:footnotes xmlns:ve="http://schemas.openxmlformats.org/markup-compatibility/2006" xmlns:o="urn:schemas-microsoft-com:office:office" xmlns:r="http://schemas.openxmlformats.org/officeDocument/2006/relationships" xmlns:m="http://schemas.openxmlformats.org/officeDocument/2006/math" xmlns:v="urn:schemas-microsoft-com:vml" xmlns:wp="http://schemas.openxmlformats.org/drawingml/2006/wordprocessingDrawing" xmlns:w10="urn:schemas-microsoft-com:office:word" xmlns:w="http://schemas.openxmlformats.org/wordprocessingml/2006/main" xmlns:wne="http://schemas.microsoft.com/office/word/2006/wordml">
+<w:footnotes xmlns:wpc="http://schemas.microsoft.com/office/word/2010/wordprocessingCanvas" xmlns:cx="http://schemas.microsoft.com/office/drawing/2014/chartex" xmlns:cx1="http://schemas.microsoft.com/office/drawing/2015/9/8/chartex" xmlns:cx2="http://schemas.microsoft.com/office/drawing/2015/10/21/chartex" xmlns:cx3="http://schemas.microsoft.com/office/drawing/2016/5/9/chartex" xmlns:cx4="http://schemas.microsoft.com/office/drawing/2016/5/10/chartex" xmlns:cx5="http://schemas.microsoft.com/office/drawing/2016/5/11/chartex" xmlns:cx6="http://schemas.microsoft.com/office/drawing/2016/5/12/chartex" xmlns:cx7="http://schemas.microsoft.com/office/drawing/2016/5/13/chartex" xmlns:cx8="http://schemas.microsoft.com/office/drawing/2016/5/14/chartex" xmlns:mc="http://schemas.openxmlformats.org/markup-compatibility/2006" xmlns:aink="http://schemas.microsoft.com/office/drawing/2016/ink" xmlns:am3d="http://schemas.microsoft.com/office/drawing/2017/model3d" xmlns:o="urn:schemas-microsoft-com:office:office" xmlns:r="http://schemas.openxmlformats.org/officeDocument/2006/relationships" xmlns:m="http://schemas.openxmlformats.org/officeDocument/2006/math" xmlns:v="urn:schemas-microsoft-com:vml" xmlns:wp14="http://schemas.microsoft.com/office/word/2010/wordprocessingDrawing" xmlns:wp="http://schemas.openxmlformats.org/drawingml/2006/wordprocessingDrawing" xmlns:w10="urn:schemas-microsoft-com:office:word" xmlns:w="http://schemas.openxmlformats.org/wordprocessingml/2006/main" xmlns:w14="http://schemas.microsoft.com/office/word/2010/wordml" xmlns:w15="http://schemas.microsoft.com/office/word/2012/wordml" xmlns:w16cid="http://schemas.microsoft.com/office/word/2016/wordml/cid" xmlns:w16se="http://schemas.microsoft.com/office/word/2015/wordml/symex" xmlns:wpg="http://schemas.microsoft.com/office/word/2010/wordprocessingGroup" xmlns:wpi="http://schemas.microsoft.com/office/word/2010/wordprocessingInk" xmlns:wne="http://schemas.microsoft.com/office/word/2006/wordml" xmlns:wps="http://schemas.microsoft.com/office/word/2010/wordprocessingShape" mc:Ignorable="w14 w15 w16se w16cid wp14">
   <w:footnote w:type="separator" w:id="-1">
     <w:p>
       <w:pPr>
@@ -3192,7 +3232,7 @@
 </file>
 
 <file path=word/header1.xml><?xml version="1.0" encoding="utf-8"?>
-<w:hdr xmlns:ve="http://schemas.openxmlformats.org/markup-compatibility/2006" xmlns:o="urn:schemas-microsoft-com:office:office" xmlns:r="http://schemas.openxmlformats.org/officeDocument/2006/relationships" xmlns:m="http://schemas.openxmlformats.org/officeDocument/2006/math" xmlns:v="urn:schemas-microsoft-com:vml" xmlns:wp="http://schemas.openxmlformats.org/drawingml/2006/wordprocessingDrawing" xmlns:w10="urn:schemas-microsoft-com:office:word" xmlns:w="http://schemas.openxmlformats.org/wordprocessingml/2006/main" xmlns:wne="http://schemas.microsoft.com/office/word/2006/wordml">
+<w:hdr xmlns:wpc="http://schemas.microsoft.com/office/word/2010/wordprocessingCanvas" xmlns:cx="http://schemas.microsoft.com/office/drawing/2014/chartex" xmlns:cx1="http://schemas.microsoft.com/office/drawing/2015/9/8/chartex" xmlns:cx2="http://schemas.microsoft.com/office/drawing/2015/10/21/chartex" xmlns:cx3="http://schemas.microsoft.com/office/drawing/2016/5/9/chartex" xmlns:cx4="http://schemas.microsoft.com/office/drawing/2016/5/10/chartex" xmlns:cx5="http://schemas.microsoft.com/office/drawing/2016/5/11/chartex" xmlns:cx6="http://schemas.microsoft.com/office/drawing/2016/5/12/chartex" xmlns:cx7="http://schemas.microsoft.com/office/drawing/2016/5/13/chartex" xmlns:cx8="http://schemas.microsoft.com/office/drawing/2016/5/14/chartex" xmlns:mc="http://schemas.openxmlformats.org/markup-compatibility/2006" xmlns:aink="http://schemas.microsoft.com/office/drawing/2016/ink" xmlns:am3d="http://schemas.microsoft.com/office/drawing/2017/model3d" xmlns:o="urn:schemas-microsoft-com:office:office" xmlns:r="http://schemas.openxmlformats.org/officeDocument/2006/relationships" xmlns:m="http://schemas.openxmlformats.org/officeDocument/2006/math" xmlns:v="urn:schemas-microsoft-com:vml" xmlns:wp14="http://schemas.microsoft.com/office/word/2010/wordprocessingDrawing" xmlns:wp="http://schemas.openxmlformats.org/drawingml/2006/wordprocessingDrawing" xmlns:w10="urn:schemas-microsoft-com:office:word" xmlns:w="http://schemas.openxmlformats.org/wordprocessingml/2006/main" xmlns:w14="http://schemas.microsoft.com/office/word/2010/wordml" xmlns:w15="http://schemas.microsoft.com/office/word/2012/wordml" xmlns:w16cid="http://schemas.microsoft.com/office/word/2016/wordml/cid" xmlns:w16se="http://schemas.microsoft.com/office/word/2015/wordml/symex" xmlns:wpg="http://schemas.microsoft.com/office/word/2010/wordprocessingGroup" xmlns:wpi="http://schemas.microsoft.com/office/word/2010/wordprocessingInk" xmlns:wne="http://schemas.microsoft.com/office/word/2006/wordml" xmlns:wps="http://schemas.microsoft.com/office/word/2010/wordprocessingShape" mc:Ignorable="w14 w15 w16se w16cid wp14">
   <w:p>
     <w:pPr>
       <w:pStyle w:val="Titolo2"/>
@@ -3204,7 +3244,7 @@
         <w:lang w:eastAsia="it-IT"/>
       </w:rPr>
       <w:drawing>
-        <wp:anchor distT="0" distB="0" distL="114300" distR="114300" simplePos="0" relativeHeight="251658240" behindDoc="0" locked="0" layoutInCell="1" allowOverlap="1">
+        <wp:anchor distT="0" distB="0" distL="114300" distR="114300" simplePos="0" relativeHeight="251658240" behindDoc="0" locked="0" layoutInCell="1" allowOverlap="1" wp14:anchorId="0368F5BE" wp14:editId="6CA82C4C">
           <wp:simplePos x="0" y="0"/>
           <wp:positionH relativeFrom="column">
             <wp:posOffset>-672465</wp:posOffset>
@@ -3261,8 +3301,8 @@
 </file>
 
 <file path=word/numbering.xml><?xml version="1.0" encoding="utf-8"?>
-<w:numbering xmlns:ve="http://schemas.openxmlformats.org/markup-compatibility/2006" xmlns:o="urn:schemas-microsoft-com:office:office" xmlns:r="http://schemas.openxmlformats.org/officeDocument/2006/relationships" xmlns:m="http://schemas.openxmlformats.org/officeDocument/2006/math" xmlns:v="urn:schemas-microsoft-com:vml" xmlns:wp="http://schemas.openxmlformats.org/drawingml/2006/wordprocessingDrawing" xmlns:w10="urn:schemas-microsoft-com:office:word" xmlns:w="http://schemas.openxmlformats.org/wordprocessingml/2006/main" xmlns:wne="http://schemas.microsoft.com/office/word/2006/wordml">
-  <w:abstractNum w:abstractNumId="0">
+<w:numbering xmlns:wpc="http://schemas.microsoft.com/office/word/2010/wordprocessingCanvas" xmlns:cx="http://schemas.microsoft.com/office/drawing/2014/chartex" xmlns:cx1="http://schemas.microsoft.com/office/drawing/2015/9/8/chartex" xmlns:cx2="http://schemas.microsoft.com/office/drawing/2015/10/21/chartex" xmlns:cx3="http://schemas.microsoft.com/office/drawing/2016/5/9/chartex" xmlns:cx4="http://schemas.microsoft.com/office/drawing/2016/5/10/chartex" xmlns:cx5="http://schemas.microsoft.com/office/drawing/2016/5/11/chartex" xmlns:cx6="http://schemas.microsoft.com/office/drawing/2016/5/12/chartex" xmlns:cx7="http://schemas.microsoft.com/office/drawing/2016/5/13/chartex" xmlns:cx8="http://schemas.microsoft.com/office/drawing/2016/5/14/chartex" xmlns:mc="http://schemas.openxmlformats.org/markup-compatibility/2006" xmlns:aink="http://schemas.microsoft.com/office/drawing/2016/ink" xmlns:am3d="http://schemas.microsoft.com/office/drawing/2017/model3d" xmlns:o="urn:schemas-microsoft-com:office:office" xmlns:r="http://schemas.openxmlformats.org/officeDocument/2006/relationships" xmlns:m="http://schemas.openxmlformats.org/officeDocument/2006/math" xmlns:v="urn:schemas-microsoft-com:vml" xmlns:wp14="http://schemas.microsoft.com/office/word/2010/wordprocessingDrawing" xmlns:wp="http://schemas.openxmlformats.org/drawingml/2006/wordprocessingDrawing" xmlns:w10="urn:schemas-microsoft-com:office:word" xmlns:w="http://schemas.openxmlformats.org/wordprocessingml/2006/main" xmlns:w14="http://schemas.microsoft.com/office/word/2010/wordml" xmlns:w15="http://schemas.microsoft.com/office/word/2012/wordml" xmlns:w16cid="http://schemas.microsoft.com/office/word/2016/wordml/cid" xmlns:w16se="http://schemas.microsoft.com/office/word/2015/wordml/symex" xmlns:wpg="http://schemas.microsoft.com/office/word/2010/wordprocessingGroup" xmlns:wpi="http://schemas.microsoft.com/office/word/2010/wordprocessingInk" xmlns:wne="http://schemas.microsoft.com/office/word/2006/wordml" xmlns:wps="http://schemas.microsoft.com/office/word/2010/wordprocessingShape" mc:Ignorable="w14 w15 w16se w16cid wp14">
+  <w:abstractNum w:abstractNumId="0" w15:restartNumberingAfterBreak="0">
     <w:nsid w:val="02C56FBA"/>
     <w:multiLevelType w:val="hybridMultilevel"/>
     <w:tmpl w:val="F6D26E20"/>
@@ -3375,7 +3415,7 @@
       </w:rPr>
     </w:lvl>
   </w:abstractNum>
-  <w:abstractNum w:abstractNumId="1">
+  <w:abstractNum w:abstractNumId="1" w15:restartNumberingAfterBreak="0">
     <w:nsid w:val="0EFE47CC"/>
     <w:multiLevelType w:val="hybridMultilevel"/>
     <w:tmpl w:val="3ECC9AC8"/>
@@ -3488,7 +3528,7 @@
       </w:rPr>
     </w:lvl>
   </w:abstractNum>
-  <w:abstractNum w:abstractNumId="2">
+  <w:abstractNum w:abstractNumId="2" w15:restartNumberingAfterBreak="0">
     <w:nsid w:val="114704AA"/>
     <w:multiLevelType w:val="hybridMultilevel"/>
     <w:tmpl w:val="4D647B84"/>
@@ -3601,7 +3641,7 @@
       </w:rPr>
     </w:lvl>
   </w:abstractNum>
-  <w:abstractNum w:abstractNumId="3">
+  <w:abstractNum w:abstractNumId="3" w15:restartNumberingAfterBreak="0">
     <w:nsid w:val="14360280"/>
     <w:multiLevelType w:val="hybridMultilevel"/>
     <w:tmpl w:val="4570699A"/>
@@ -3714,7 +3754,7 @@
       </w:rPr>
     </w:lvl>
   </w:abstractNum>
-  <w:abstractNum w:abstractNumId="4">
+  <w:abstractNum w:abstractNumId="4" w15:restartNumberingAfterBreak="0">
     <w:nsid w:val="154F2D98"/>
     <w:multiLevelType w:val="hybridMultilevel"/>
     <w:tmpl w:val="B40A882A"/>
@@ -3827,7 +3867,7 @@
       </w:rPr>
     </w:lvl>
   </w:abstractNum>
-  <w:abstractNum w:abstractNumId="5">
+  <w:abstractNum w:abstractNumId="5" w15:restartNumberingAfterBreak="0">
     <w:nsid w:val="16126296"/>
     <w:multiLevelType w:val="hybridMultilevel"/>
     <w:tmpl w:val="AD4832F6"/>
@@ -3940,7 +3980,7 @@
       </w:rPr>
     </w:lvl>
   </w:abstractNum>
-  <w:abstractNum w:abstractNumId="6">
+  <w:abstractNum w:abstractNumId="6" w15:restartNumberingAfterBreak="0">
     <w:nsid w:val="166733F2"/>
     <w:multiLevelType w:val="hybridMultilevel"/>
     <w:tmpl w:val="2A5A2780"/>
@@ -4053,7 +4093,7 @@
       </w:rPr>
     </w:lvl>
   </w:abstractNum>
-  <w:abstractNum w:abstractNumId="7">
+  <w:abstractNum w:abstractNumId="7" w15:restartNumberingAfterBreak="0">
     <w:nsid w:val="16E20CF5"/>
     <w:multiLevelType w:val="hybridMultilevel"/>
     <w:tmpl w:val="86D4E442"/>
@@ -4166,7 +4206,7 @@
       </w:rPr>
     </w:lvl>
   </w:abstractNum>
-  <w:abstractNum w:abstractNumId="8">
+  <w:abstractNum w:abstractNumId="8" w15:restartNumberingAfterBreak="0">
     <w:nsid w:val="19A506B5"/>
     <w:multiLevelType w:val="hybridMultilevel"/>
     <w:tmpl w:val="E3421B1A"/>
@@ -4279,7 +4319,7 @@
       </w:rPr>
     </w:lvl>
   </w:abstractNum>
-  <w:abstractNum w:abstractNumId="9">
+  <w:abstractNum w:abstractNumId="9" w15:restartNumberingAfterBreak="0">
     <w:nsid w:val="1C1D3EC7"/>
     <w:multiLevelType w:val="hybridMultilevel"/>
     <w:tmpl w:val="46524542"/>
@@ -4392,7 +4432,7 @@
       </w:rPr>
     </w:lvl>
   </w:abstractNum>
-  <w:abstractNum w:abstractNumId="10">
+  <w:abstractNum w:abstractNumId="10" w15:restartNumberingAfterBreak="0">
     <w:nsid w:val="1EF84039"/>
     <w:multiLevelType w:val="hybridMultilevel"/>
     <w:tmpl w:val="F964FC96"/>
@@ -4505,7 +4545,7 @@
       </w:rPr>
     </w:lvl>
   </w:abstractNum>
-  <w:abstractNum w:abstractNumId="11">
+  <w:abstractNum w:abstractNumId="11" w15:restartNumberingAfterBreak="0">
     <w:nsid w:val="20E8130C"/>
     <w:multiLevelType w:val="hybridMultilevel"/>
     <w:tmpl w:val="C3E02590"/>
@@ -4618,7 +4658,7 @@
       </w:rPr>
     </w:lvl>
   </w:abstractNum>
-  <w:abstractNum w:abstractNumId="12">
+  <w:abstractNum w:abstractNumId="12" w15:restartNumberingAfterBreak="0">
     <w:nsid w:val="21CC40B0"/>
     <w:multiLevelType w:val="hybridMultilevel"/>
     <w:tmpl w:val="C6EA8010"/>
@@ -4731,7 +4771,7 @@
       </w:rPr>
     </w:lvl>
   </w:abstractNum>
-  <w:abstractNum w:abstractNumId="13">
+  <w:abstractNum w:abstractNumId="13" w15:restartNumberingAfterBreak="0">
     <w:nsid w:val="2283438D"/>
     <w:multiLevelType w:val="hybridMultilevel"/>
     <w:tmpl w:val="9566E170"/>
@@ -4844,7 +4884,7 @@
       </w:rPr>
     </w:lvl>
   </w:abstractNum>
-  <w:abstractNum w:abstractNumId="14">
+  <w:abstractNum w:abstractNumId="14" w15:restartNumberingAfterBreak="0">
     <w:nsid w:val="28784626"/>
     <w:multiLevelType w:val="hybridMultilevel"/>
     <w:tmpl w:val="A1861EFA"/>
@@ -4957,7 +4997,7 @@
       </w:rPr>
     </w:lvl>
   </w:abstractNum>
-  <w:abstractNum w:abstractNumId="15">
+  <w:abstractNum w:abstractNumId="15" w15:restartNumberingAfterBreak="0">
     <w:nsid w:val="29461F20"/>
     <w:multiLevelType w:val="hybridMultilevel"/>
     <w:tmpl w:val="6F022202"/>
@@ -5070,7 +5110,7 @@
       </w:rPr>
     </w:lvl>
   </w:abstractNum>
-  <w:abstractNum w:abstractNumId="16">
+  <w:abstractNum w:abstractNumId="16" w15:restartNumberingAfterBreak="0">
     <w:nsid w:val="2A900DDB"/>
     <w:multiLevelType w:val="hybridMultilevel"/>
     <w:tmpl w:val="789C9C9E"/>
@@ -5183,7 +5223,7 @@
       </w:rPr>
     </w:lvl>
   </w:abstractNum>
-  <w:abstractNum w:abstractNumId="17">
+  <w:abstractNum w:abstractNumId="17" w15:restartNumberingAfterBreak="0">
     <w:nsid w:val="2BC617E9"/>
     <w:multiLevelType w:val="hybridMultilevel"/>
     <w:tmpl w:val="D0BE9CBE"/>
@@ -5296,7 +5336,120 @@
       </w:rPr>
     </w:lvl>
   </w:abstractNum>
-  <w:abstractNum w:abstractNumId="18">
+  <w:abstractNum w:abstractNumId="18" w15:restartNumberingAfterBreak="0">
+    <w:nsid w:val="2D2D4560"/>
+    <w:multiLevelType w:val="hybridMultilevel"/>
+    <w:tmpl w:val="6CDA6634"/>
+    <w:lvl w:ilvl="0" w:tplc="04100001">
+      <w:start w:val="1"/>
+      <w:numFmt w:val="bullet"/>
+      <w:lvlText w:val=""/>
+      <w:lvlJc w:val="left"/>
+      <w:pPr>
+        <w:ind w:left="720" w:hanging="360"/>
+      </w:pPr>
+      <w:rPr>
+        <w:rFonts w:ascii="Symbol" w:hAnsi="Symbol" w:hint="default"/>
+      </w:rPr>
+    </w:lvl>
+    <w:lvl w:ilvl="1" w:tplc="04100003" w:tentative="1">
+      <w:start w:val="1"/>
+      <w:numFmt w:val="bullet"/>
+      <w:lvlText w:val="o"/>
+      <w:lvlJc w:val="left"/>
+      <w:pPr>
+        <w:ind w:left="1440" w:hanging="360"/>
+      </w:pPr>
+      <w:rPr>
+        <w:rFonts w:ascii="Courier New" w:hAnsi="Courier New" w:cs="Courier New" w:hint="default"/>
+      </w:rPr>
+    </w:lvl>
+    <w:lvl w:ilvl="2" w:tplc="04100005" w:tentative="1">
+      <w:start w:val="1"/>
+      <w:numFmt w:val="bullet"/>
+      <w:lvlText w:val=""/>
+      <w:lvlJc w:val="left"/>
+      <w:pPr>
+        <w:ind w:left="2160" w:hanging="360"/>
+      </w:pPr>
+      <w:rPr>
+        <w:rFonts w:ascii="Wingdings" w:hAnsi="Wingdings" w:hint="default"/>
+      </w:rPr>
+    </w:lvl>
+    <w:lvl w:ilvl="3" w:tplc="04100001" w:tentative="1">
+      <w:start w:val="1"/>
+      <w:numFmt w:val="bullet"/>
+      <w:lvlText w:val=""/>
+      <w:lvlJc w:val="left"/>
+      <w:pPr>
+        <w:ind w:left="2880" w:hanging="360"/>
+      </w:pPr>
+      <w:rPr>
+        <w:rFonts w:ascii="Symbol" w:hAnsi="Symbol" w:hint="default"/>
+      </w:rPr>
+    </w:lvl>
+    <w:lvl w:ilvl="4" w:tplc="04100003" w:tentative="1">
+      <w:start w:val="1"/>
+      <w:numFmt w:val="bullet"/>
+      <w:lvlText w:val="o"/>
+      <w:lvlJc w:val="left"/>
+      <w:pPr>
+        <w:ind w:left="3600" w:hanging="360"/>
+      </w:pPr>
+      <w:rPr>
+        <w:rFonts w:ascii="Courier New" w:hAnsi="Courier New" w:cs="Courier New" w:hint="default"/>
+      </w:rPr>
+    </w:lvl>
+    <w:lvl w:ilvl="5" w:tplc="04100005" w:tentative="1">
+      <w:start w:val="1"/>
+      <w:numFmt w:val="bullet"/>
+      <w:lvlText w:val=""/>
+      <w:lvlJc w:val="left"/>
+      <w:pPr>
+        <w:ind w:left="4320" w:hanging="360"/>
+      </w:pPr>
+      <w:rPr>
+        <w:rFonts w:ascii="Wingdings" w:hAnsi="Wingdings" w:hint="default"/>
+      </w:rPr>
+    </w:lvl>
+    <w:lvl w:ilvl="6" w:tplc="04100001" w:tentative="1">
+      <w:start w:val="1"/>
+      <w:numFmt w:val="bullet"/>
+      <w:lvlText w:val=""/>
+      <w:lvlJc w:val="left"/>
+      <w:pPr>
+        <w:ind w:left="5040" w:hanging="360"/>
+      </w:pPr>
+      <w:rPr>
+        <w:rFonts w:ascii="Symbol" w:hAnsi="Symbol" w:hint="default"/>
+      </w:rPr>
+    </w:lvl>
+    <w:lvl w:ilvl="7" w:tplc="04100003" w:tentative="1">
+      <w:start w:val="1"/>
+      <w:numFmt w:val="bullet"/>
+      <w:lvlText w:val="o"/>
+      <w:lvlJc w:val="left"/>
+      <w:pPr>
+        <w:ind w:left="5760" w:hanging="360"/>
+      </w:pPr>
+      <w:rPr>
+        <w:rFonts w:ascii="Courier New" w:hAnsi="Courier New" w:cs="Courier New" w:hint="default"/>
+      </w:rPr>
+    </w:lvl>
+    <w:lvl w:ilvl="8" w:tplc="04100005" w:tentative="1">
+      <w:start w:val="1"/>
+      <w:numFmt w:val="bullet"/>
+      <w:lvlText w:val=""/>
+      <w:lvlJc w:val="left"/>
+      <w:pPr>
+        <w:ind w:left="6480" w:hanging="360"/>
+      </w:pPr>
+      <w:rPr>
+        <w:rFonts w:ascii="Wingdings" w:hAnsi="Wingdings" w:hint="default"/>
+      </w:rPr>
+    </w:lvl>
+  </w:abstractNum>
+  <w:abstractNum w:abstractNumId="19" w15:restartNumberingAfterBreak="0">
     <w:nsid w:val="30C125AB"/>
     <w:multiLevelType w:val="hybridMultilevel"/>
     <w:tmpl w:val="A16C383A"/>
@@ -5409,7 +5562,7 @@
       </w:rPr>
     </w:lvl>
   </w:abstractNum>
-  <w:abstractNum w:abstractNumId="19">
+  <w:abstractNum w:abstractNumId="20" w15:restartNumberingAfterBreak="0">
     <w:nsid w:val="31762D3D"/>
     <w:multiLevelType w:val="hybridMultilevel"/>
     <w:tmpl w:val="722C9B8A"/>
@@ -5522,7 +5675,7 @@
       </w:rPr>
     </w:lvl>
   </w:abstractNum>
-  <w:abstractNum w:abstractNumId="20">
+  <w:abstractNum w:abstractNumId="21" w15:restartNumberingAfterBreak="0">
     <w:nsid w:val="320B11BA"/>
     <w:multiLevelType w:val="hybridMultilevel"/>
     <w:tmpl w:val="60B09F72"/>
@@ -5635,7 +5788,7 @@
       </w:rPr>
     </w:lvl>
   </w:abstractNum>
-  <w:abstractNum w:abstractNumId="21">
+  <w:abstractNum w:abstractNumId="22" w15:restartNumberingAfterBreak="0">
     <w:nsid w:val="345018CF"/>
     <w:multiLevelType w:val="hybridMultilevel"/>
     <w:tmpl w:val="E8A49332"/>
@@ -5748,7 +5901,7 @@
       </w:rPr>
     </w:lvl>
   </w:abstractNum>
-  <w:abstractNum w:abstractNumId="22">
+  <w:abstractNum w:abstractNumId="23" w15:restartNumberingAfterBreak="0">
     <w:nsid w:val="3C344B23"/>
     <w:multiLevelType w:val="hybridMultilevel"/>
     <w:tmpl w:val="6454845E"/>
@@ -5861,7 +6014,7 @@
       </w:rPr>
     </w:lvl>
   </w:abstractNum>
-  <w:abstractNum w:abstractNumId="23">
+  <w:abstractNum w:abstractNumId="24" w15:restartNumberingAfterBreak="0">
     <w:nsid w:val="405532D4"/>
     <w:multiLevelType w:val="hybridMultilevel"/>
     <w:tmpl w:val="6D060E3A"/>
@@ -5974,7 +6127,7 @@
       </w:rPr>
     </w:lvl>
   </w:abstractNum>
-  <w:abstractNum w:abstractNumId="24">
+  <w:abstractNum w:abstractNumId="25" w15:restartNumberingAfterBreak="0">
     <w:nsid w:val="40C0566E"/>
     <w:multiLevelType w:val="hybridMultilevel"/>
     <w:tmpl w:val="1EC27EE8"/>
@@ -6087,7 +6240,7 @@
       </w:rPr>
     </w:lvl>
   </w:abstractNum>
-  <w:abstractNum w:abstractNumId="25">
+  <w:abstractNum w:abstractNumId="26" w15:restartNumberingAfterBreak="0">
     <w:nsid w:val="4A9208A5"/>
     <w:multiLevelType w:val="hybridMultilevel"/>
     <w:tmpl w:val="A7422CC0"/>
@@ -6200,7 +6353,7 @@
       </w:rPr>
     </w:lvl>
   </w:abstractNum>
-  <w:abstractNum w:abstractNumId="26">
+  <w:abstractNum w:abstractNumId="27" w15:restartNumberingAfterBreak="0">
     <w:nsid w:val="4E32129C"/>
     <w:multiLevelType w:val="hybridMultilevel"/>
     <w:tmpl w:val="502E56C6"/>
@@ -6313,7 +6466,7 @@
       </w:rPr>
     </w:lvl>
   </w:abstractNum>
-  <w:abstractNum w:abstractNumId="27">
+  <w:abstractNum w:abstractNumId="28" w15:restartNumberingAfterBreak="0">
     <w:nsid w:val="51242B08"/>
     <w:multiLevelType w:val="hybridMultilevel"/>
     <w:tmpl w:val="26DE84E4"/>
@@ -6426,7 +6579,7 @@
       </w:rPr>
     </w:lvl>
   </w:abstractNum>
-  <w:abstractNum w:abstractNumId="28">
+  <w:abstractNum w:abstractNumId="29" w15:restartNumberingAfterBreak="0">
     <w:nsid w:val="52A5527C"/>
     <w:multiLevelType w:val="hybridMultilevel"/>
     <w:tmpl w:val="5568C82C"/>
@@ -6539,7 +6692,7 @@
       </w:rPr>
     </w:lvl>
   </w:abstractNum>
-  <w:abstractNum w:abstractNumId="29">
+  <w:abstractNum w:abstractNumId="30" w15:restartNumberingAfterBreak="0">
     <w:nsid w:val="546746EF"/>
     <w:multiLevelType w:val="hybridMultilevel"/>
     <w:tmpl w:val="E07CB89E"/>
@@ -6652,7 +6805,7 @@
       </w:rPr>
     </w:lvl>
   </w:abstractNum>
-  <w:abstractNum w:abstractNumId="30">
+  <w:abstractNum w:abstractNumId="31" w15:restartNumberingAfterBreak="0">
     <w:nsid w:val="56220FD0"/>
     <w:multiLevelType w:val="hybridMultilevel"/>
     <w:tmpl w:val="C56EADB2"/>
@@ -6765,7 +6918,7 @@
       </w:rPr>
     </w:lvl>
   </w:abstractNum>
-  <w:abstractNum w:abstractNumId="31">
+  <w:abstractNum w:abstractNumId="32" w15:restartNumberingAfterBreak="0">
     <w:nsid w:val="57BF0A1D"/>
     <w:multiLevelType w:val="hybridMultilevel"/>
     <w:tmpl w:val="438E05FA"/>
@@ -6878,7 +7031,7 @@
       </w:rPr>
     </w:lvl>
   </w:abstractNum>
-  <w:abstractNum w:abstractNumId="32">
+  <w:abstractNum w:abstractNumId="33" w15:restartNumberingAfterBreak="0">
     <w:nsid w:val="5BEA70B1"/>
     <w:multiLevelType w:val="hybridMultilevel"/>
     <w:tmpl w:val="18E42578"/>
@@ -6991,7 +7144,7 @@
       </w:rPr>
     </w:lvl>
   </w:abstractNum>
-  <w:abstractNum w:abstractNumId="33">
+  <w:abstractNum w:abstractNumId="34" w15:restartNumberingAfterBreak="0">
     <w:nsid w:val="5D6E0C7C"/>
     <w:multiLevelType w:val="hybridMultilevel"/>
     <w:tmpl w:val="49DCDC5C"/>
@@ -7104,7 +7257,7 @@
       </w:rPr>
     </w:lvl>
   </w:abstractNum>
-  <w:abstractNum w:abstractNumId="34">
+  <w:abstractNum w:abstractNumId="35" w15:restartNumberingAfterBreak="0">
     <w:nsid w:val="634934C4"/>
     <w:multiLevelType w:val="hybridMultilevel"/>
     <w:tmpl w:val="07905FBE"/>
@@ -7217,7 +7370,7 @@
       </w:rPr>
     </w:lvl>
   </w:abstractNum>
-  <w:abstractNum w:abstractNumId="35">
+  <w:abstractNum w:abstractNumId="36" w15:restartNumberingAfterBreak="0">
     <w:nsid w:val="655416E1"/>
     <w:multiLevelType w:val="multilevel"/>
     <w:tmpl w:val="E55CA81A"/>
@@ -7366,7 +7519,7 @@
       </w:rPr>
     </w:lvl>
   </w:abstractNum>
-  <w:abstractNum w:abstractNumId="36">
+  <w:abstractNum w:abstractNumId="37" w15:restartNumberingAfterBreak="0">
     <w:nsid w:val="6C944328"/>
     <w:multiLevelType w:val="hybridMultilevel"/>
     <w:tmpl w:val="10D40524"/>
@@ -7479,7 +7632,7 @@
       </w:rPr>
     </w:lvl>
   </w:abstractNum>
-  <w:abstractNum w:abstractNumId="37">
+  <w:abstractNum w:abstractNumId="38" w15:restartNumberingAfterBreak="0">
     <w:nsid w:val="6D645323"/>
     <w:multiLevelType w:val="hybridMultilevel"/>
     <w:tmpl w:val="4860DCD4"/>
@@ -7592,7 +7745,7 @@
       </w:rPr>
     </w:lvl>
   </w:abstractNum>
-  <w:abstractNum w:abstractNumId="38">
+  <w:abstractNum w:abstractNumId="39" w15:restartNumberingAfterBreak="0">
     <w:nsid w:val="6E737B1D"/>
     <w:multiLevelType w:val="hybridMultilevel"/>
     <w:tmpl w:val="9DB6FC56"/>
@@ -7705,7 +7858,7 @@
       </w:rPr>
     </w:lvl>
   </w:abstractNum>
-  <w:abstractNum w:abstractNumId="39">
+  <w:abstractNum w:abstractNumId="40" w15:restartNumberingAfterBreak="0">
     <w:nsid w:val="741A5044"/>
     <w:multiLevelType w:val="multilevel"/>
     <w:tmpl w:val="FD729EF6"/>
@@ -7854,7 +8007,7 @@
       </w:rPr>
     </w:lvl>
   </w:abstractNum>
-  <w:abstractNum w:abstractNumId="40">
+  <w:abstractNum w:abstractNumId="41" w15:restartNumberingAfterBreak="0">
     <w:nsid w:val="75DA70F0"/>
     <w:multiLevelType w:val="hybridMultilevel"/>
     <w:tmpl w:val="EE888E56"/>
@@ -7967,7 +8120,7 @@
       </w:rPr>
     </w:lvl>
   </w:abstractNum>
-  <w:abstractNum w:abstractNumId="41">
+  <w:abstractNum w:abstractNumId="42" w15:restartNumberingAfterBreak="0">
     <w:nsid w:val="77CB7AA6"/>
     <w:multiLevelType w:val="hybridMultilevel"/>
     <w:tmpl w:val="F8EAB792"/>
@@ -8080,7 +8233,7 @@
       </w:rPr>
     </w:lvl>
   </w:abstractNum>
-  <w:abstractNum w:abstractNumId="42">
+  <w:abstractNum w:abstractNumId="43" w15:restartNumberingAfterBreak="0">
     <w:nsid w:val="792B2846"/>
     <w:multiLevelType w:val="hybridMultilevel"/>
     <w:tmpl w:val="A27CF27E"/>
@@ -8194,49 +8347,49 @@
     </w:lvl>
   </w:abstractNum>
   <w:num w:numId="1">
-    <w:abstractNumId w:val="19"/>
+    <w:abstractNumId w:val="20"/>
   </w:num>
   <w:num w:numId="2">
-    <w:abstractNumId w:val="27"/>
+    <w:abstractNumId w:val="28"/>
   </w:num>
   <w:num w:numId="3">
-    <w:abstractNumId w:val="24"/>
+    <w:abstractNumId w:val="25"/>
   </w:num>
   <w:num w:numId="4">
-    <w:abstractNumId w:val="42"/>
+    <w:abstractNumId w:val="43"/>
   </w:num>
   <w:num w:numId="5">
     <w:abstractNumId w:val="0"/>
   </w:num>
   <w:num w:numId="6">
-    <w:abstractNumId w:val="28"/>
+    <w:abstractNumId w:val="29"/>
   </w:num>
   <w:num w:numId="7">
     <w:abstractNumId w:val="11"/>
   </w:num>
   <w:num w:numId="8">
-    <w:abstractNumId w:val="35"/>
+    <w:abstractNumId w:val="36"/>
   </w:num>
   <w:num w:numId="9">
-    <w:abstractNumId w:val="33"/>
+    <w:abstractNumId w:val="34"/>
   </w:num>
   <w:num w:numId="10">
     <w:abstractNumId w:val="17"/>
   </w:num>
   <w:num w:numId="11">
-    <w:abstractNumId w:val="18"/>
+    <w:abstractNumId w:val="19"/>
   </w:num>
   <w:num w:numId="12">
-    <w:abstractNumId w:val="41"/>
+    <w:abstractNumId w:val="42"/>
   </w:num>
   <w:num w:numId="13">
-    <w:abstractNumId w:val="32"/>
+    <w:abstractNumId w:val="33"/>
   </w:num>
   <w:num w:numId="14">
     <w:abstractNumId w:val="14"/>
   </w:num>
   <w:num w:numId="15">
-    <w:abstractNumId w:val="36"/>
+    <w:abstractNumId w:val="37"/>
   </w:num>
   <w:num w:numId="16">
     <w:abstractNumId w:val="1"/>
@@ -8245,34 +8398,34 @@
     <w:abstractNumId w:val="10"/>
   </w:num>
   <w:num w:numId="18">
-    <w:abstractNumId w:val="38"/>
+    <w:abstractNumId w:val="39"/>
   </w:num>
   <w:num w:numId="19">
     <w:abstractNumId w:val="4"/>
   </w:num>
   <w:num w:numId="20">
-    <w:abstractNumId w:val="31"/>
+    <w:abstractNumId w:val="32"/>
   </w:num>
   <w:num w:numId="21">
     <w:abstractNumId w:val="7"/>
   </w:num>
   <w:num w:numId="22">
-    <w:abstractNumId w:val="30"/>
+    <w:abstractNumId w:val="31"/>
   </w:num>
   <w:num w:numId="23">
     <w:abstractNumId w:val="3"/>
   </w:num>
   <w:num w:numId="24">
-    <w:abstractNumId w:val="39"/>
+    <w:abstractNumId w:val="40"/>
   </w:num>
   <w:num w:numId="25">
     <w:abstractNumId w:val="2"/>
   </w:num>
   <w:num w:numId="26">
-    <w:abstractNumId w:val="37"/>
+    <w:abstractNumId w:val="38"/>
   </w:num>
   <w:num w:numId="27">
-    <w:abstractNumId w:val="40"/>
+    <w:abstractNumId w:val="41"/>
   </w:num>
   <w:num w:numId="28">
     <w:abstractNumId w:val="13"/>
@@ -8284,7 +8437,7 @@
     <w:abstractNumId w:val="15"/>
   </w:num>
   <w:num w:numId="31">
-    <w:abstractNumId w:val="21"/>
+    <w:abstractNumId w:val="22"/>
   </w:num>
   <w:num w:numId="32">
     <w:abstractNumId w:val="8"/>
@@ -8293,40 +8446,43 @@
     <w:abstractNumId w:val="6"/>
   </w:num>
   <w:num w:numId="34">
-    <w:abstractNumId w:val="20"/>
+    <w:abstractNumId w:val="21"/>
   </w:num>
   <w:num w:numId="35">
-    <w:abstractNumId w:val="22"/>
+    <w:abstractNumId w:val="23"/>
   </w:num>
   <w:num w:numId="36">
     <w:abstractNumId w:val="12"/>
   </w:num>
   <w:num w:numId="37">
-    <w:abstractNumId w:val="23"/>
+    <w:abstractNumId w:val="24"/>
   </w:num>
   <w:num w:numId="38">
     <w:abstractNumId w:val="5"/>
   </w:num>
   <w:num w:numId="39">
-    <w:abstractNumId w:val="25"/>
+    <w:abstractNumId w:val="26"/>
   </w:num>
   <w:num w:numId="40">
-    <w:abstractNumId w:val="29"/>
+    <w:abstractNumId w:val="30"/>
   </w:num>
   <w:num w:numId="41">
-    <w:abstractNumId w:val="26"/>
+    <w:abstractNumId w:val="27"/>
   </w:num>
   <w:num w:numId="42">
     <w:abstractNumId w:val="16"/>
   </w:num>
   <w:num w:numId="43">
-    <w:abstractNumId w:val="34"/>
+    <w:abstractNumId w:val="35"/>
+  </w:num>
+  <w:num w:numId="44">
+    <w:abstractNumId w:val="18"/>
   </w:num>
 </w:numbering>
 </file>
 
 <file path=word/styles.xml><?xml version="1.0" encoding="utf-8"?>
-<w:styles xmlns:r="http://schemas.openxmlformats.org/officeDocument/2006/relationships" xmlns:w="http://schemas.openxmlformats.org/wordprocessingml/2006/main">
+<w:styles xmlns:mc="http://schemas.openxmlformats.org/markup-compatibility/2006" xmlns:r="http://schemas.openxmlformats.org/officeDocument/2006/relationships" xmlns:w="http://schemas.openxmlformats.org/wordprocessingml/2006/main" xmlns:w14="http://schemas.microsoft.com/office/word/2010/wordml" xmlns:w15="http://schemas.microsoft.com/office/word/2012/wordml" xmlns:w16cid="http://schemas.microsoft.com/office/word/2016/wordml/cid" xmlns:w16se="http://schemas.microsoft.com/office/word/2015/wordml/symex" mc:Ignorable="w14 w15 w16se w16cid">
   <w:docDefaults>
     <w:rPrDefault>
       <w:rPr>
@@ -8342,144 +8498,383 @@
       </w:pPr>
     </w:pPrDefault>
   </w:docDefaults>
-  <w:latentStyles w:defLockedState="0" w:defUIPriority="99" w:defSemiHidden="1" w:defUnhideWhenUsed="1" w:defQFormat="0" w:count="267">
-    <w:lsdException w:name="Normal" w:semiHidden="0" w:uiPriority="0" w:unhideWhenUsed="0" w:qFormat="1"/>
-    <w:lsdException w:name="heading 1" w:semiHidden="0" w:uiPriority="9" w:unhideWhenUsed="0" w:qFormat="1"/>
-    <w:lsdException w:name="heading 2" w:uiPriority="9" w:qFormat="1"/>
-    <w:lsdException w:name="heading 3" w:uiPriority="9" w:qFormat="1"/>
-    <w:lsdException w:name="heading 4" w:uiPriority="9" w:qFormat="1"/>
-    <w:lsdException w:name="heading 5" w:uiPriority="9" w:qFormat="1"/>
-    <w:lsdException w:name="heading 6" w:uiPriority="9" w:qFormat="1"/>
-    <w:lsdException w:name="heading 7" w:uiPriority="9" w:qFormat="1"/>
-    <w:lsdException w:name="heading 8" w:uiPriority="9" w:qFormat="1"/>
-    <w:lsdException w:name="heading 9" w:uiPriority="9" w:qFormat="1"/>
-    <w:lsdException w:name="toc 1" w:uiPriority="39"/>
-    <w:lsdException w:name="toc 2" w:uiPriority="39"/>
-    <w:lsdException w:name="toc 3" w:uiPriority="39"/>
-    <w:lsdException w:name="toc 4" w:uiPriority="39"/>
-    <w:lsdException w:name="toc 5" w:uiPriority="39"/>
-    <w:lsdException w:name="toc 6" w:uiPriority="39"/>
-    <w:lsdException w:name="toc 7" w:uiPriority="39"/>
-    <w:lsdException w:name="toc 8" w:uiPriority="39"/>
-    <w:lsdException w:name="toc 9" w:uiPriority="39"/>
-    <w:lsdException w:name="caption" w:uiPriority="35" w:qFormat="1"/>
-    <w:lsdException w:name="Title" w:semiHidden="0" w:uiPriority="10" w:unhideWhenUsed="0" w:qFormat="1"/>
-    <w:lsdException w:name="Default Paragraph Font" w:uiPriority="1"/>
-    <w:lsdException w:name="Subtitle" w:semiHidden="0" w:uiPriority="11" w:unhideWhenUsed="0" w:qFormat="1"/>
-    <w:lsdException w:name="Strong" w:semiHidden="0" w:uiPriority="22" w:unhideWhenUsed="0" w:qFormat="1"/>
-    <w:lsdException w:name="Emphasis" w:semiHidden="0" w:uiPriority="20" w:unhideWhenUsed="0" w:qFormat="1"/>
-    <w:lsdException w:name="Table Grid" w:semiHidden="0" w:uiPriority="39" w:unhideWhenUsed="0"/>
-    <w:lsdException w:name="Placeholder Text" w:unhideWhenUsed="0"/>
-    <w:lsdException w:name="No Spacing" w:semiHidden="0" w:uiPriority="1" w:unhideWhenUsed="0" w:qFormat="1"/>
-    <w:lsdException w:name="Light Shading" w:semiHidden="0" w:uiPriority="60" w:unhideWhenUsed="0"/>
-    <w:lsdException w:name="Light List" w:semiHidden="0" w:uiPriority="61" w:unhideWhenUsed="0"/>
-    <w:lsdException w:name="Light Grid" w:semiHidden="0" w:uiPriority="62" w:unhideWhenUsed="0"/>
-    <w:lsdException w:name="Medium Shading 1" w:semiHidden="0" w:uiPriority="63" w:unhideWhenUsed="0"/>
-    <w:lsdException w:name="Medium Shading 2" w:semiHidden="0" w:uiPriority="64" w:unhideWhenUsed="0"/>
-    <w:lsdException w:name="Medium List 1" w:semiHidden="0" w:uiPriority="65" w:unhideWhenUsed="0"/>
-    <w:lsdException w:name="Medium List 2" w:semiHidden="0" w:uiPriority="66" w:unhideWhenUsed="0"/>
-    <w:lsdException w:name="Medium Grid 1" w:semiHidden="0" w:uiPriority="67" w:unhideWhenUsed="0"/>
-    <w:lsdException w:name="Medium Grid 2" w:semiHidden="0" w:uiPriority="68" w:unhideWhenUsed="0"/>
-    <w:lsdException w:name="Medium Grid 3" w:semiHidden="0" w:uiPriority="69" w:unhideWhenUsed="0"/>
-    <w:lsdException w:name="Dark List" w:semiHidden="0" w:uiPriority="70" w:unhideWhenUsed="0"/>
-    <w:lsdException w:name="Colorful Shading" w:semiHidden="0" w:uiPriority="71" w:unhideWhenUsed="0"/>
-    <w:lsdException w:name="Colorful List" w:semiHidden="0" w:uiPriority="72" w:unhideWhenUsed="0"/>
-    <w:lsdException w:name="Colorful Grid" w:semiHidden="0" w:uiPriority="73" w:unhideWhenUsed="0"/>
-    <w:lsdException w:name="Light Shading Accent 1" w:semiHidden="0" w:uiPriority="60" w:unhideWhenUsed="0"/>
-    <w:lsdException w:name="Light List Accent 1" w:semiHidden="0" w:uiPriority="61" w:unhideWhenUsed="0"/>
-    <w:lsdException w:name="Light Grid Accent 1" w:semiHidden="0" w:uiPriority="62" w:unhideWhenUsed="0"/>
-    <w:lsdException w:name="Medium Shading 1 Accent 1" w:semiHidden="0" w:uiPriority="63" w:unhideWhenUsed="0"/>
-    <w:lsdException w:name="Medium Shading 2 Accent 1" w:semiHidden="0" w:uiPriority="64" w:unhideWhenUsed="0"/>
-    <w:lsdException w:name="Medium List 1 Accent 1" w:semiHidden="0" w:uiPriority="65" w:unhideWhenUsed="0"/>
-    <w:lsdException w:name="Revision" w:unhideWhenUsed="0"/>
-    <w:lsdException w:name="List Paragraph" w:semiHidden="0" w:uiPriority="34" w:unhideWhenUsed="0" w:qFormat="1"/>
-    <w:lsdException w:name="Quote" w:semiHidden="0" w:uiPriority="29" w:unhideWhenUsed="0" w:qFormat="1"/>
-    <w:lsdException w:name="Intense Quote" w:semiHidden="0" w:uiPriority="30" w:unhideWhenUsed="0" w:qFormat="1"/>
-    <w:lsdException w:name="Medium List 2 Accent 1" w:semiHidden="0" w:uiPriority="66" w:unhideWhenUsed="0"/>
-    <w:lsdException w:name="Medium Grid 1 Accent 1" w:semiHidden="0" w:uiPriority="67" w:unhideWhenUsed="0"/>
-    <w:lsdException w:name="Medium Grid 2 Accent 1" w:semiHidden="0" w:uiPriority="68" w:unhideWhenUsed="0"/>
-    <w:lsdException w:name="Medium Grid 3 Accent 1" w:semiHidden="0" w:uiPriority="69" w:unhideWhenUsed="0"/>
-    <w:lsdException w:name="Dark List Accent 1" w:semiHidden="0" w:uiPriority="70" w:unhideWhenUsed="0"/>
-    <w:lsdException w:name="Colorful Shading Accent 1" w:semiHidden="0" w:uiPriority="71" w:unhideWhenUsed="0"/>
-    <w:lsdException w:name="Colorful List Accent 1" w:semiHidden="0" w:uiPriority="72" w:unhideWhenUsed="0"/>
-    <w:lsdException w:name="Colorful Grid Accent 1" w:semiHidden="0" w:uiPriority="73" w:unhideWhenUsed="0"/>
-    <w:lsdException w:name="Light Shading Accent 2" w:semiHidden="0" w:uiPriority="60" w:unhideWhenUsed="0"/>
-    <w:lsdException w:name="Light List Accent 2" w:semiHidden="0" w:uiPriority="61" w:unhideWhenUsed="0"/>
-    <w:lsdException w:name="Light Grid Accent 2" w:semiHidden="0" w:uiPriority="62" w:unhideWhenUsed="0"/>
-    <w:lsdException w:name="Medium Shading 1 Accent 2" w:semiHidden="0" w:uiPriority="63" w:unhideWhenUsed="0"/>
-    <w:lsdException w:name="Medium Shading 2 Accent 2" w:semiHidden="0" w:uiPriority="64" w:unhideWhenUsed="0"/>
-    <w:lsdException w:name="Medium List 1 Accent 2" w:semiHidden="0" w:uiPriority="65" w:unhideWhenUsed="0"/>
-    <w:lsdException w:name="Medium List 2 Accent 2" w:semiHidden="0" w:uiPriority="66" w:unhideWhenUsed="0"/>
-    <w:lsdException w:name="Medium Grid 1 Accent 2" w:semiHidden="0" w:uiPriority="67" w:unhideWhenUsed="0"/>
-    <w:lsdException w:name="Medium Grid 2 Accent 2" w:semiHidden="0" w:uiPriority="68" w:unhideWhenUsed="0"/>
-    <w:lsdException w:name="Medium Grid 3 Accent 2" w:semiHidden="0" w:uiPriority="69" w:unhideWhenUsed="0"/>
-    <w:lsdException w:name="Dark List Accent 2" w:semiHidden="0" w:uiPriority="70" w:unhideWhenUsed="0"/>
-    <w:lsdException w:name="Colorful Shading Accent 2" w:semiHidden="0" w:uiPriority="71" w:unhideWhenUsed="0"/>
-    <w:lsdException w:name="Colorful List Accent 2" w:semiHidden="0" w:uiPriority="72" w:unhideWhenUsed="0"/>
-    <w:lsdException w:name="Colorful Grid Accent 2" w:semiHidden="0" w:uiPriority="73" w:unhideWhenUsed="0"/>
-    <w:lsdException w:name="Light Shading Accent 3" w:semiHidden="0" w:uiPriority="60" w:unhideWhenUsed="0"/>
-    <w:lsdException w:name="Light List Accent 3" w:semiHidden="0" w:uiPriority="61" w:unhideWhenUsed="0"/>
-    <w:lsdException w:name="Light Grid Accent 3" w:semiHidden="0" w:uiPriority="62" w:unhideWhenUsed="0"/>
-    <w:lsdException w:name="Medium Shading 1 Accent 3" w:semiHidden="0" w:uiPriority="63" w:unhideWhenUsed="0"/>
-    <w:lsdException w:name="Medium Shading 2 Accent 3" w:semiHidden="0" w:uiPriority="64" w:unhideWhenUsed="0"/>
-    <w:lsdException w:name="Medium List 1 Accent 3" w:semiHidden="0" w:uiPriority="65" w:unhideWhenUsed="0"/>
-    <w:lsdException w:name="Medium List 2 Accent 3" w:semiHidden="0" w:uiPriority="66" w:unhideWhenUsed="0"/>
-    <w:lsdException w:name="Medium Grid 1 Accent 3" w:semiHidden="0" w:uiPriority="67" w:unhideWhenUsed="0"/>
-    <w:lsdException w:name="Medium Grid 2 Accent 3" w:semiHidden="0" w:uiPriority="68" w:unhideWhenUsed="0"/>
-    <w:lsdException w:name="Medium Grid 3 Accent 3" w:semiHidden="0" w:uiPriority="69" w:unhideWhenUsed="0"/>
-    <w:lsdException w:name="Dark List Accent 3" w:semiHidden="0" w:uiPriority="70" w:unhideWhenUsed="0"/>
-    <w:lsdException w:name="Colorful Shading Accent 3" w:semiHidden="0" w:uiPriority="71" w:unhideWhenUsed="0"/>
-    <w:lsdException w:name="Colorful List Accent 3" w:semiHidden="0" w:uiPriority="72" w:unhideWhenUsed="0"/>
-    <w:lsdException w:name="Colorful Grid Accent 3" w:semiHidden="0" w:uiPriority="73" w:unhideWhenUsed="0"/>
-    <w:lsdException w:name="Light Shading Accent 4" w:semiHidden="0" w:uiPriority="60" w:unhideWhenUsed="0"/>
-    <w:lsdException w:name="Light List Accent 4" w:semiHidden="0" w:uiPriority="61" w:unhideWhenUsed="0"/>
-    <w:lsdException w:name="Light Grid Accent 4" w:semiHidden="0" w:uiPriority="62" w:unhideWhenUsed="0"/>
-    <w:lsdException w:name="Medium Shading 1 Accent 4" w:semiHidden="0" w:uiPriority="63" w:unhideWhenUsed="0"/>
-    <w:lsdException w:name="Medium Shading 2 Accent 4" w:semiHidden="0" w:uiPriority="64" w:unhideWhenUsed="0"/>
-    <w:lsdException w:name="Medium List 1 Accent 4" w:semiHidden="0" w:uiPriority="65" w:unhideWhenUsed="0"/>
-    <w:lsdException w:name="Medium List 2 Accent 4" w:semiHidden="0" w:uiPriority="66" w:unhideWhenUsed="0"/>
-    <w:lsdException w:name="Medium Grid 1 Accent 4" w:semiHidden="0" w:uiPriority="67" w:unhideWhenUsed="0"/>
-    <w:lsdException w:name="Medium Grid 2 Accent 4" w:semiHidden="0" w:uiPriority="68" w:unhideWhenUsed="0"/>
-    <w:lsdException w:name="Medium Grid 3 Accent 4" w:semiHidden="0" w:uiPriority="69" w:unhideWhenUsed="0"/>
-    <w:lsdException w:name="Dark List Accent 4" w:semiHidden="0" w:uiPriority="70" w:unhideWhenUsed="0"/>
-    <w:lsdException w:name="Colorful Shading Accent 4" w:semiHidden="0" w:uiPriority="71" w:unhideWhenUsed="0"/>
-    <w:lsdException w:name="Colorful List Accent 4" w:semiHidden="0" w:uiPriority="72" w:unhideWhenUsed="0"/>
-    <w:lsdException w:name="Colorful Grid Accent 4" w:semiHidden="0" w:uiPriority="73" w:unhideWhenUsed="0"/>
-    <w:lsdException w:name="Light Shading Accent 5" w:semiHidden="0" w:uiPriority="60" w:unhideWhenUsed="0"/>
-    <w:lsdException w:name="Light List Accent 5" w:semiHidden="0" w:uiPriority="61" w:unhideWhenUsed="0"/>
-    <w:lsdException w:name="Light Grid Accent 5" w:semiHidden="0" w:uiPriority="62" w:unhideWhenUsed="0"/>
-    <w:lsdException w:name="Medium Shading 1 Accent 5" w:semiHidden="0" w:uiPriority="63" w:unhideWhenUsed="0"/>
-    <w:lsdException w:name="Medium Shading 2 Accent 5" w:semiHidden="0" w:uiPriority="64" w:unhideWhenUsed="0"/>
-    <w:lsdException w:name="Medium List 1 Accent 5" w:semiHidden="0" w:uiPriority="65" w:unhideWhenUsed="0"/>
-    <w:lsdException w:name="Medium List 2 Accent 5" w:semiHidden="0" w:uiPriority="66" w:unhideWhenUsed="0"/>
-    <w:lsdException w:name="Medium Grid 1 Accent 5" w:semiHidden="0" w:uiPriority="67" w:unhideWhenUsed="0"/>
-    <w:lsdException w:name="Medium Grid 2 Accent 5" w:semiHidden="0" w:uiPriority="68" w:unhideWhenUsed="0"/>
-    <w:lsdException w:name="Medium Grid 3 Accent 5" w:semiHidden="0" w:uiPriority="69" w:unhideWhenUsed="0"/>
-    <w:lsdException w:name="Dark List Accent 5" w:semiHidden="0" w:uiPriority="70" w:unhideWhenUsed="0"/>
-    <w:lsdException w:name="Colorful Shading Accent 5" w:semiHidden="0" w:uiPriority="71" w:unhideWhenUsed="0"/>
-    <w:lsdException w:name="Colorful List Accent 5" w:semiHidden="0" w:uiPriority="72" w:unhideWhenUsed="0"/>
-    <w:lsdException w:name="Colorful Grid Accent 5" w:semiHidden="0" w:uiPriority="73" w:unhideWhenUsed="0"/>
-    <w:lsdException w:name="Light Shading Accent 6" w:semiHidden="0" w:uiPriority="60" w:unhideWhenUsed="0"/>
-    <w:lsdException w:name="Light List Accent 6" w:semiHidden="0" w:uiPriority="61" w:unhideWhenUsed="0"/>
-    <w:lsdException w:name="Light Grid Accent 6" w:semiHidden="0" w:uiPriority="62" w:unhideWhenUsed="0"/>
-    <w:lsdException w:name="Medium Shading 1 Accent 6" w:semiHidden="0" w:uiPriority="63" w:unhideWhenUsed="0"/>
-    <w:lsdException w:name="Medium Shading 2 Accent 6" w:semiHidden="0" w:uiPriority="64" w:unhideWhenUsed="0"/>
-    <w:lsdException w:name="Medium List 1 Accent 6" w:semiHidden="0" w:uiPriority="65" w:unhideWhenUsed="0"/>
-    <w:lsdException w:name="Medium List 2 Accent 6" w:semiHidden="0" w:uiPriority="66" w:unhideWhenUsed="0"/>
-    <w:lsdException w:name="Medium Grid 1 Accent 6" w:semiHidden="0" w:uiPriority="67" w:unhideWhenUsed="0"/>
-    <w:lsdException w:name="Medium Grid 2 Accent 6" w:semiHidden="0" w:uiPriority="68" w:unhideWhenUsed="0"/>
-    <w:lsdException w:name="Medium Grid 3 Accent 6" w:semiHidden="0" w:uiPriority="69" w:unhideWhenUsed="0"/>
-    <w:lsdException w:name="Dark List Accent 6" w:semiHidden="0" w:uiPriority="70" w:unhideWhenUsed="0"/>
-    <w:lsdException w:name="Colorful Shading Accent 6" w:semiHidden="0" w:uiPriority="71" w:unhideWhenUsed="0"/>
-    <w:lsdException w:name="Colorful List Accent 6" w:semiHidden="0" w:uiPriority="72" w:unhideWhenUsed="0"/>
-    <w:lsdException w:name="Colorful Grid Accent 6" w:semiHidden="0" w:uiPriority="73" w:unhideWhenUsed="0"/>
-    <w:lsdException w:name="Subtle Emphasis" w:semiHidden="0" w:uiPriority="19" w:unhideWhenUsed="0" w:qFormat="1"/>
-    <w:lsdException w:name="Intense Emphasis" w:semiHidden="0" w:uiPriority="21" w:unhideWhenUsed="0" w:qFormat="1"/>
-    <w:lsdException w:name="Subtle Reference" w:semiHidden="0" w:uiPriority="31" w:unhideWhenUsed="0" w:qFormat="1"/>
-    <w:lsdException w:name="Intense Reference" w:semiHidden="0" w:uiPriority="32" w:unhideWhenUsed="0" w:qFormat="1"/>
-    <w:lsdException w:name="Book Title" w:semiHidden="0" w:uiPriority="33" w:unhideWhenUsed="0" w:qFormat="1"/>
-    <w:lsdException w:name="Bibliography" w:uiPriority="37"/>
-    <w:lsdException w:name="TOC Heading" w:uiPriority="39" w:qFormat="1"/>
+  <w:latentStyles w:defLockedState="0" w:defUIPriority="99" w:defSemiHidden="0" w:defUnhideWhenUsed="0" w:defQFormat="0" w:count="376">
+    <w:lsdException w:name="Normal" w:uiPriority="0" w:qFormat="1"/>
+    <w:lsdException w:name="heading 1" w:uiPriority="9" w:qFormat="1"/>
+    <w:lsdException w:name="heading 2" w:semiHidden="1" w:uiPriority="9" w:unhideWhenUsed="1" w:qFormat="1"/>
+    <w:lsdException w:name="heading 3" w:semiHidden="1" w:uiPriority="9" w:unhideWhenUsed="1" w:qFormat="1"/>
+    <w:lsdException w:name="heading 4" w:semiHidden="1" w:uiPriority="9" w:unhideWhenUsed="1" w:qFormat="1"/>
+    <w:lsdException w:name="heading 5" w:semiHidden="1" w:uiPriority="9" w:unhideWhenUsed="1" w:qFormat="1"/>
+    <w:lsdException w:name="heading 6" w:semiHidden="1" w:uiPriority="9" w:unhideWhenUsed="1" w:qFormat="1"/>
+    <w:lsdException w:name="heading 7" w:semiHidden="1" w:uiPriority="9" w:unhideWhenUsed="1" w:qFormat="1"/>
+    <w:lsdException w:name="heading 8" w:semiHidden="1" w:uiPriority="9" w:unhideWhenUsed="1" w:qFormat="1"/>
+    <w:lsdException w:name="heading 9" w:semiHidden="1" w:uiPriority="9" w:unhideWhenUsed="1" w:qFormat="1"/>
+    <w:lsdException w:name="index 1" w:semiHidden="1" w:unhideWhenUsed="1"/>
+    <w:lsdException w:name="index 2" w:semiHidden="1" w:unhideWhenUsed="1"/>
+    <w:lsdException w:name="index 3" w:semiHidden="1" w:unhideWhenUsed="1"/>
+    <w:lsdException w:name="index 4" w:semiHidden="1" w:unhideWhenUsed="1"/>
+    <w:lsdException w:name="index 5" w:semiHidden="1" w:unhideWhenUsed="1"/>
+    <w:lsdException w:name="index 6" w:semiHidden="1" w:unhideWhenUsed="1"/>
+    <w:lsdException w:name="index 7" w:semiHidden="1" w:unhideWhenUsed="1"/>
+    <w:lsdException w:name="index 8" w:semiHidden="1" w:unhideWhenUsed="1"/>
+    <w:lsdException w:name="index 9" w:semiHidden="1" w:unhideWhenUsed="1"/>
+    <w:lsdException w:name="toc 1" w:semiHidden="1" w:uiPriority="39" w:unhideWhenUsed="1"/>
+    <w:lsdException w:name="toc 2" w:semiHidden="1" w:uiPriority="39" w:unhideWhenUsed="1"/>
+    <w:lsdException w:name="toc 3" w:semiHidden="1" w:uiPriority="39" w:unhideWhenUsed="1"/>
+    <w:lsdException w:name="toc 4" w:semiHidden="1" w:uiPriority="39" w:unhideWhenUsed="1"/>
+    <w:lsdException w:name="toc 5" w:semiHidden="1" w:uiPriority="39" w:unhideWhenUsed="1"/>
+    <w:lsdException w:name="toc 6" w:semiHidden="1" w:uiPriority="39" w:unhideWhenUsed="1"/>
+    <w:lsdException w:name="toc 7" w:semiHidden="1" w:uiPriority="39" w:unhideWhenUsed="1"/>
+    <w:lsdException w:name="toc 8" w:semiHidden="1" w:uiPriority="39" w:unhideWhenUsed="1"/>
+    <w:lsdException w:name="toc 9" w:semiHidden="1" w:uiPriority="39" w:unhideWhenUsed="1"/>
+    <w:lsdException w:name="Normal Indent" w:semiHidden="1" w:unhideWhenUsed="1"/>
+    <w:lsdException w:name="footnote text" w:semiHidden="1" w:unhideWhenUsed="1"/>
+    <w:lsdException w:name="annotation text" w:semiHidden="1" w:unhideWhenUsed="1"/>
+    <w:lsdException w:name="header" w:semiHidden="1" w:unhideWhenUsed="1"/>
+    <w:lsdException w:name="footer" w:semiHidden="1" w:unhideWhenUsed="1"/>
+    <w:lsdException w:name="index heading" w:semiHidden="1" w:unhideWhenUsed="1"/>
+    <w:lsdException w:name="caption" w:semiHidden="1" w:uiPriority="35" w:unhideWhenUsed="1" w:qFormat="1"/>
+    <w:lsdException w:name="table of figures" w:semiHidden="1" w:unhideWhenUsed="1"/>
+    <w:lsdException w:name="envelope address" w:semiHidden="1" w:unhideWhenUsed="1"/>
+    <w:lsdException w:name="envelope return" w:semiHidden="1" w:unhideWhenUsed="1"/>
+    <w:lsdException w:name="footnote reference" w:semiHidden="1" w:unhideWhenUsed="1"/>
+    <w:lsdException w:name="annotation reference" w:semiHidden="1" w:unhideWhenUsed="1"/>
+    <w:lsdException w:name="line number" w:semiHidden="1" w:unhideWhenUsed="1"/>
+    <w:lsdException w:name="page number" w:semiHidden="1" w:unhideWhenUsed="1"/>
+    <w:lsdException w:name="endnote reference" w:semiHidden="1" w:unhideWhenUsed="1"/>
+    <w:lsdException w:name="endnote text" w:semiHidden="1" w:unhideWhenUsed="1"/>
+    <w:lsdException w:name="table of authorities" w:semiHidden="1" w:unhideWhenUsed="1"/>
+    <w:lsdException w:name="macro" w:semiHidden="1" w:unhideWhenUsed="1"/>
+    <w:lsdException w:name="toa heading" w:semiHidden="1" w:unhideWhenUsed="1"/>
+    <w:lsdException w:name="List" w:semiHidden="1" w:unhideWhenUsed="1"/>
+    <w:lsdException w:name="List Bullet" w:semiHidden="1" w:unhideWhenUsed="1"/>
+    <w:lsdException w:name="List Number" w:semiHidden="1" w:unhideWhenUsed="1"/>
+    <w:lsdException w:name="List 2" w:semiHidden="1" w:unhideWhenUsed="1"/>
+    <w:lsdException w:name="List 3" w:semiHidden="1" w:unhideWhenUsed="1"/>
+    <w:lsdException w:name="List 4" w:semiHidden="1" w:unhideWhenUsed="1"/>
+    <w:lsdException w:name="List 5" w:semiHidden="1" w:unhideWhenUsed="1"/>
+    <w:lsdException w:name="List Bullet 2" w:semiHidden="1" w:unhideWhenUsed="1"/>
+    <w:lsdException w:name="List Bullet 3" w:semiHidden="1" w:unhideWhenUsed="1"/>
+    <w:lsdException w:name="List Bullet 4" w:semiHidden="1" w:unhideWhenUsed="1"/>
+    <w:lsdException w:name="List Bullet 5" w:semiHidden="1" w:unhideWhenUsed="1"/>
+    <w:lsdException w:name="List Number 2" w:semiHidden="1" w:unhideWhenUsed="1"/>
+    <w:lsdException w:name="List Number 3" w:semiHidden="1" w:unhideWhenUsed="1"/>
+    <w:lsdException w:name="List Number 4" w:semiHidden="1" w:unhideWhenUsed="1"/>
+    <w:lsdException w:name="List Number 5" w:semiHidden="1" w:unhideWhenUsed="1"/>
+    <w:lsdException w:name="Title" w:uiPriority="10" w:qFormat="1"/>
+    <w:lsdException w:name="Closing" w:semiHidden="1" w:unhideWhenUsed="1"/>
+    <w:lsdException w:name="Signature" w:semiHidden="1" w:unhideWhenUsed="1"/>
+    <w:lsdException w:name="Default Paragraph Font" w:semiHidden="1" w:uiPriority="1" w:unhideWhenUsed="1"/>
+    <w:lsdException w:name="Body Text" w:semiHidden="1" w:unhideWhenUsed="1"/>
+    <w:lsdException w:name="Body Text Indent" w:semiHidden="1" w:unhideWhenUsed="1"/>
+    <w:lsdException w:name="List Continue" w:semiHidden="1" w:unhideWhenUsed="1"/>
+    <w:lsdException w:name="List Continue 2" w:semiHidden="1" w:unhideWhenUsed="1"/>
+    <w:lsdException w:name="List Continue 3" w:semiHidden="1" w:unhideWhenUsed="1"/>
+    <w:lsdException w:name="List Continue 4" w:semiHidden="1" w:unhideWhenUsed="1"/>
+    <w:lsdException w:name="List Continue 5" w:semiHidden="1" w:unhideWhenUsed="1"/>
+    <w:lsdException w:name="Message Header" w:semiHidden="1" w:unhideWhenUsed="1"/>
+    <w:lsdException w:name="Subtitle" w:uiPriority="11" w:qFormat="1"/>
+    <w:lsdException w:name="Salutation" w:semiHidden="1" w:unhideWhenUsed="1"/>
+    <w:lsdException w:name="Date" w:semiHidden="1" w:unhideWhenUsed="1"/>
+    <w:lsdException w:name="Body Text First Indent" w:semiHidden="1" w:unhideWhenUsed="1"/>
+    <w:lsdException w:name="Body Text First Indent 2" w:semiHidden="1" w:unhideWhenUsed="1"/>
+    <w:lsdException w:name="Note Heading" w:semiHidden="1" w:unhideWhenUsed="1"/>
+    <w:lsdException w:name="Body Text 2" w:semiHidden="1" w:unhideWhenUsed="1"/>
+    <w:lsdException w:name="Body Text 3" w:semiHidden="1" w:unhideWhenUsed="1"/>
+    <w:lsdException w:name="Body Text Indent 2" w:semiHidden="1" w:unhideWhenUsed="1"/>
+    <w:lsdException w:name="Body Text Indent 3" w:semiHidden="1" w:unhideWhenUsed="1"/>
+    <w:lsdException w:name="Block Text" w:semiHidden="1" w:unhideWhenUsed="1"/>
+    <w:lsdException w:name="Hyperlink" w:semiHidden="1" w:unhideWhenUsed="1"/>
+    <w:lsdException w:name="FollowedHyperlink" w:semiHidden="1" w:unhideWhenUsed="1"/>
+    <w:lsdException w:name="Strong" w:uiPriority="22" w:qFormat="1"/>
+    <w:lsdException w:name="Emphasis" w:uiPriority="20" w:qFormat="1"/>
+    <w:lsdException w:name="Document Map" w:semiHidden="1" w:unhideWhenUsed="1"/>
+    <w:lsdException w:name="Plain Text" w:semiHidden="1" w:unhideWhenUsed="1"/>
+    <w:lsdException w:name="E-mail Signature" w:semiHidden="1" w:unhideWhenUsed="1"/>
+    <w:lsdException w:name="HTML Top of Form" w:semiHidden="1" w:unhideWhenUsed="1"/>
+    <w:lsdException w:name="HTML Bottom of Form" w:semiHidden="1" w:unhideWhenUsed="1"/>
+    <w:lsdException w:name="Normal (Web)" w:semiHidden="1" w:unhideWhenUsed="1"/>
+    <w:lsdException w:name="HTML Acronym" w:semiHidden="1" w:unhideWhenUsed="1"/>
+    <w:lsdException w:name="HTML Address" w:semiHidden="1" w:unhideWhenUsed="1"/>
+    <w:lsdException w:name="HTML Cite" w:semiHidden="1" w:unhideWhenUsed="1"/>
+    <w:lsdException w:name="HTML Code" w:semiHidden="1" w:unhideWhenUsed="1"/>
+    <w:lsdException w:name="HTML Definition" w:semiHidden="1" w:unhideWhenUsed="1"/>
+    <w:lsdException w:name="HTML Keyboard" w:semiHidden="1" w:unhideWhenUsed="1"/>
+    <w:lsdException w:name="HTML Preformatted" w:semiHidden="1" w:unhideWhenUsed="1"/>
+    <w:lsdException w:name="HTML Sample" w:semiHidden="1" w:unhideWhenUsed="1"/>
+    <w:lsdException w:name="HTML Typewriter" w:semiHidden="1" w:unhideWhenUsed="1"/>
+    <w:lsdException w:name="HTML Variable" w:semiHidden="1" w:unhideWhenUsed="1"/>
+    <w:lsdException w:name="Normal Table" w:semiHidden="1" w:unhideWhenUsed="1"/>
+    <w:lsdException w:name="annotation subject" w:semiHidden="1" w:unhideWhenUsed="1"/>
+    <w:lsdException w:name="No List" w:semiHidden="1" w:unhideWhenUsed="1"/>
+    <w:lsdException w:name="Outline List 1" w:semiHidden="1" w:unhideWhenUsed="1"/>
+    <w:lsdException w:name="Outline List 2" w:semiHidden="1" w:unhideWhenUsed="1"/>
+    <w:lsdException w:name="Outline List 3" w:semiHidden="1" w:unhideWhenUsed="1"/>
+    <w:lsdException w:name="Table Simple 1" w:semiHidden="1" w:unhideWhenUsed="1"/>
+    <w:lsdException w:name="Table Simple 2" w:semiHidden="1" w:unhideWhenUsed="1"/>
+    <w:lsdException w:name="Table Simple 3" w:semiHidden="1" w:unhideWhenUsed="1"/>
+    <w:lsdException w:name="Table Classic 1" w:semiHidden="1" w:unhideWhenUsed="1"/>
+    <w:lsdException w:name="Table Classic 2" w:semiHidden="1" w:unhideWhenUsed="1"/>
+    <w:lsdException w:name="Table Classic 3" w:semiHidden="1" w:unhideWhenUsed="1"/>
+    <w:lsdException w:name="Table Classic 4" w:semiHidden="1" w:unhideWhenUsed="1"/>
+    <w:lsdException w:name="Table Colorful 1" w:semiHidden="1" w:unhideWhenUsed="1"/>
+    <w:lsdException w:name="Table Colorful 2" w:semiHidden="1" w:unhideWhenUsed="1"/>
+    <w:lsdException w:name="Table Colorful 3" w:semiHidden="1" w:unhideWhenUsed="1"/>
+    <w:lsdException w:name="Table Columns 1" w:semiHidden="1" w:unhideWhenUsed="1"/>
+    <w:lsdException w:name="Table Columns 2" w:semiHidden="1" w:unhideWhenUsed="1"/>
+    <w:lsdException w:name="Table Columns 3" w:semiHidden="1" w:unhideWhenUsed="1"/>
+    <w:lsdException w:name="Table Columns 4" w:semiHidden="1" w:unhideWhenUsed="1"/>
+    <w:lsdException w:name="Table Columns 5" w:semiHidden="1" w:unhideWhenUsed="1"/>
+    <w:lsdException w:name="Table Grid 1" w:semiHidden="1" w:unhideWhenUsed="1"/>
+    <w:lsdException w:name="Table Grid 2" w:semiHidden="1" w:unhideWhenUsed="1"/>
+    <w:lsdException w:name="Table Grid 3" w:semiHidden="1" w:unhideWhenUsed="1"/>
+    <w:lsdException w:name="Table Grid 4" w:semiHidden="1" w:unhideWhenUsed="1"/>
+    <w:lsdException w:name="Table Grid 5" w:semiHidden="1" w:unhideWhenUsed="1"/>
+    <w:lsdException w:name="Table Grid 6" w:semiHidden="1" w:unhideWhenUsed="1"/>
+    <w:lsdException w:name="Table Grid 7" w:semiHidden="1" w:unhideWhenUsed="1"/>
+    <w:lsdException w:name="Table Grid 8" w:semiHidden="1" w:unhideWhenUsed="1"/>
+    <w:lsdException w:name="Table List 1" w:semiHidden="1" w:unhideWhenUsed="1"/>
+    <w:lsdException w:name="Table List 2" w:semiHidden="1" w:unhideWhenUsed="1"/>
+    <w:lsdException w:name="Table List 3" w:semiHidden="1" w:unhideWhenUsed="1"/>
+    <w:lsdException w:name="Table List 4" w:semiHidden="1" w:unhideWhenUsed="1"/>
+    <w:lsdException w:name="Table List 5" w:semiHidden="1" w:unhideWhenUsed="1"/>
+    <w:lsdException w:name="Table List 6" w:semiHidden="1" w:unhideWhenUsed="1"/>
+    <w:lsdException w:name="Table List 7" w:semiHidden="1" w:unhideWhenUsed="1"/>
+    <w:lsdException w:name="Table List 8" w:semiHidden="1" w:unhideWhenUsed="1"/>
+    <w:lsdException w:name="Table 3D effects 1" w:semiHidden="1" w:unhideWhenUsed="1"/>
+    <w:lsdException w:name="Table 3D effects 2" w:semiHidden="1" w:unhideWhenUsed="1"/>
+    <w:lsdException w:name="Table 3D effects 3" w:semiHidden="1" w:unhideWhenUsed="1"/>
+    <w:lsdException w:name="Table Contemporary" w:semiHidden="1" w:unhideWhenUsed="1"/>
+    <w:lsdException w:name="Table Elegant" w:semiHidden="1" w:unhideWhenUsed="1"/>
+    <w:lsdException w:name="Table Professional" w:semiHidden="1" w:unhideWhenUsed="1"/>
+    <w:lsdException w:name="Table Subtle 1" w:semiHidden="1" w:unhideWhenUsed="1"/>
+    <w:lsdException w:name="Table Subtle 2" w:semiHidden="1" w:unhideWhenUsed="1"/>
+    <w:lsdException w:name="Table Web 1" w:semiHidden="1" w:unhideWhenUsed="1"/>
+    <w:lsdException w:name="Table Web 2" w:semiHidden="1" w:unhideWhenUsed="1"/>
+    <w:lsdException w:name="Table Web 3" w:semiHidden="1" w:unhideWhenUsed="1"/>
+    <w:lsdException w:name="Balloon Text" w:semiHidden="1" w:unhideWhenUsed="1"/>
+    <w:lsdException w:name="Table Grid" w:semiHidden="1" w:uiPriority="39" w:unhideWhenUsed="1"/>
+    <w:lsdException w:name="Table Theme" w:semiHidden="1" w:unhideWhenUsed="1"/>
+    <w:lsdException w:name="Placeholder Text" w:semiHidden="1"/>
+    <w:lsdException w:name="No Spacing" w:uiPriority="1" w:qFormat="1"/>
+    <w:lsdException w:name="Light Shading" w:uiPriority="60"/>
+    <w:lsdException w:name="Light List" w:uiPriority="61"/>
+    <w:lsdException w:name="Light Grid" w:uiPriority="62"/>
+    <w:lsdException w:name="Medium Shading 1" w:uiPriority="63"/>
+    <w:lsdException w:name="Medium Shading 2" w:uiPriority="64"/>
+    <w:lsdException w:name="Medium List 1" w:uiPriority="65"/>
+    <w:lsdException w:name="Medium List 2" w:uiPriority="66"/>
+    <w:lsdException w:name="Medium Grid 1" w:uiPriority="67"/>
+    <w:lsdException w:name="Medium Grid 2" w:uiPriority="68"/>
+    <w:lsdException w:name="Medium Grid 3" w:uiPriority="69"/>
+    <w:lsdException w:name="Dark List" w:uiPriority="70"/>
+    <w:lsdException w:name="Colorful Shading" w:uiPriority="71"/>
+    <w:lsdException w:name="Colorful List" w:uiPriority="72"/>
+    <w:lsdException w:name="Colorful Grid" w:uiPriority="73"/>
+    <w:lsdException w:name="Light Shading Accent 1" w:uiPriority="60"/>
+    <w:lsdException w:name="Light List Accent 1" w:uiPriority="61"/>
+    <w:lsdException w:name="Light Grid Accent 1" w:uiPriority="62"/>
+    <w:lsdException w:name="Medium Shading 1 Accent 1" w:uiPriority="63"/>
+    <w:lsdException w:name="Medium Shading 2 Accent 1" w:uiPriority="64"/>
+    <w:lsdException w:name="Medium List 1 Accent 1" w:uiPriority="65"/>
+    <w:lsdException w:name="Revision" w:semiHidden="1"/>
+    <w:lsdException w:name="List Paragraph" w:uiPriority="34" w:qFormat="1"/>
+    <w:lsdException w:name="Quote" w:uiPriority="29" w:qFormat="1"/>
+    <w:lsdException w:name="Intense Quote" w:uiPriority="30" w:qFormat="1"/>
+    <w:lsdException w:name="Medium List 2 Accent 1" w:uiPriority="66"/>
+    <w:lsdException w:name="Medium Grid 1 Accent 1" w:uiPriority="67"/>
+    <w:lsdException w:name="Medium Grid 2 Accent 1" w:uiPriority="68"/>
+    <w:lsdException w:name="Medium Grid 3 Accent 1" w:uiPriority="69"/>
+    <w:lsdException w:name="Dark List Accent 1" w:uiPriority="70"/>
+    <w:lsdException w:name="Colorful Shading Accent 1" w:uiPriority="71"/>
+    <w:lsdException w:name="Colorful List Accent 1" w:uiPriority="72"/>
+    <w:lsdException w:name="Colorful Grid Accent 1" w:uiPriority="73"/>
+    <w:lsdException w:name="Light Shading Accent 2" w:uiPriority="60"/>
+    <w:lsdException w:name="Light List Accent 2" w:uiPriority="61"/>
+    <w:lsdException w:name="Light Grid Accent 2" w:uiPriority="62"/>
+    <w:lsdException w:name="Medium Shading 1 Accent 2" w:uiPriority="63"/>
+    <w:lsdException w:name="Medium Shading 2 Accent 2" w:uiPriority="64"/>
+    <w:lsdException w:name="Medium List 1 Accent 2" w:uiPriority="65"/>
+    <w:lsdException w:name="Medium List 2 Accent 2" w:uiPriority="66"/>
+    <w:lsdException w:name="Medium Grid 1 Accent 2" w:uiPriority="67"/>
+    <w:lsdException w:name="Medium Grid 2 Accent 2" w:uiPriority="68"/>
+    <w:lsdException w:name="Medium Grid 3 Accent 2" w:uiPriority="69"/>
+    <w:lsdException w:name="Dark List Accent 2" w:uiPriority="70"/>
+    <w:lsdException w:name="Colorful Shading Accent 2" w:uiPriority="71"/>
+    <w:lsdException w:name="Colorful List Accent 2" w:uiPriority="72"/>
+    <w:lsdException w:name="Colorful Grid Accent 2" w:uiPriority="73"/>
+    <w:lsdException w:name="Light Shading Accent 3" w:uiPriority="60"/>
+    <w:lsdException w:name="Light List Accent 3" w:uiPriority="61"/>
+    <w:lsdException w:name="Light Grid Accent 3" w:uiPriority="62"/>
+    <w:lsdException w:name="Medium Shading 1 Accent 3" w:uiPriority="63"/>
+    <w:lsdException w:name="Medium Shading 2 Accent 3" w:uiPriority="64"/>
+    <w:lsdException w:name="Medium List 1 Accent 3" w:uiPriority="65"/>
+    <w:lsdException w:name="Medium List 2 Accent 3" w:uiPriority="66"/>
+    <w:lsdException w:name="Medium Grid 1 Accent 3" w:uiPriority="67"/>
+    <w:lsdException w:name="Medium Grid 2 Accent 3" w:uiPriority="68"/>
+    <w:lsdException w:name="Medium Grid 3 Accent 3" w:uiPriority="69"/>
+    <w:lsdException w:name="Dark List Accent 3" w:uiPriority="70"/>
+    <w:lsdException w:name="Colorful Shading Accent 3" w:uiPriority="71"/>
+    <w:lsdException w:name="Colorful List Accent 3" w:uiPriority="72"/>
+    <w:lsdException w:name="Colorful Grid Accent 3" w:uiPriority="73"/>
+    <w:lsdException w:name="Light Shading Accent 4" w:uiPriority="60"/>
+    <w:lsdException w:name="Light List Accent 4" w:uiPriority="61"/>
+    <w:lsdException w:name="Light Grid Accent 4" w:uiPriority="62"/>
+    <w:lsdException w:name="Medium Shading 1 Accent 4" w:uiPriority="63"/>
+    <w:lsdException w:name="Medium Shading 2 Accent 4" w:uiPriority="64"/>
+    <w:lsdException w:name="Medium List 1 Accent 4" w:uiPriority="65"/>
+    <w:lsdException w:name="Medium List 2 Accent 4" w:uiPriority="66"/>
+    <w:lsdException w:name="Medium Grid 1 Accent 4" w:uiPriority="67"/>
+    <w:lsdException w:name="Medium Grid 2 Accent 4" w:uiPriority="68"/>
+    <w:lsdException w:name="Medium Grid 3 Accent 4" w:uiPriority="69"/>
+    <w:lsdException w:name="Dark List Accent 4" w:uiPriority="70"/>
+    <w:lsdException w:name="Colorful Shading Accent 4" w:uiPriority="71"/>
+    <w:lsdException w:name="Colorful List Accent 4" w:uiPriority="72"/>
+    <w:lsdException w:name="Colorful Grid Accent 4" w:uiPriority="73"/>
+    <w:lsdException w:name="Light Shading Accent 5" w:uiPriority="60"/>
+    <w:lsdException w:name="Light List Accent 5" w:uiPriority="61"/>
+    <w:lsdException w:name="Light Grid Accent 5" w:uiPriority="62"/>
+    <w:lsdException w:name="Medium Shading 1 Accent 5" w:uiPriority="63"/>
+    <w:lsdException w:name="Medium Shading 2 Accent 5" w:uiPriority="64"/>
+    <w:lsdException w:name="Medium List 1 Accent 5" w:uiPriority="65"/>
+    <w:lsdException w:name="Medium List 2 Accent 5" w:uiPriority="66"/>
+    <w:lsdException w:name="Medium Grid 1 Accent 5" w:uiPriority="67"/>
+    <w:lsdException w:name="Medium Grid 2 Accent 5" w:uiPriority="68"/>
+    <w:lsdException w:name="Medium Grid 3 Accent 5" w:uiPriority="69"/>
+    <w:lsdException w:name="Dark List Accent 5" w:uiPriority="70"/>
+    <w:lsdException w:name="Colorful Shading Accent 5" w:uiPriority="71"/>
+    <w:lsdException w:name="Colorful List Accent 5" w:uiPriority="72"/>
+    <w:lsdException w:name="Colorful Grid Accent 5" w:uiPriority="73"/>
+    <w:lsdException w:name="Light Shading Accent 6" w:uiPriority="60"/>
+    <w:lsdException w:name="Light List Accent 6" w:uiPriority="61"/>
+    <w:lsdException w:name="Light Grid Accent 6" w:uiPriority="62"/>
+    <w:lsdException w:name="Medium Shading 1 Accent 6" w:uiPriority="63"/>
+    <w:lsdException w:name="Medium Shading 2 Accent 6" w:uiPriority="64"/>
+    <w:lsdException w:name="Medium List 1 Accent 6" w:uiPriority="65"/>
+    <w:lsdException w:name="Medium List 2 Accent 6" w:uiPriority="66"/>
+    <w:lsdException w:name="Medium Grid 1 Accent 6" w:uiPriority="67"/>
+    <w:lsdException w:name="Medium Grid 2 Accent 6" w:uiPriority="68"/>
+    <w:lsdException w:name="Medium Grid 3 Accent 6" w:uiPriority="69"/>
+    <w:lsdException w:name="Dark List Accent 6" w:uiPriority="70"/>
+    <w:lsdException w:name="Colorful Shading Accent 6" w:uiPriority="71"/>
+    <w:lsdException w:name="Colorful List Accent 6" w:uiPriority="72"/>
+    <w:lsdException w:name="Colorful Grid Accent 6" w:uiPriority="73"/>
+    <w:lsdException w:name="Subtle Emphasis" w:uiPriority="19" w:qFormat="1"/>
+    <w:lsdException w:name="Intense Emphasis" w:uiPriority="21" w:qFormat="1"/>
+    <w:lsdException w:name="Subtle Reference" w:uiPriority="31" w:qFormat="1"/>
+    <w:lsdException w:name="Intense Reference" w:uiPriority="32" w:qFormat="1"/>
+    <w:lsdException w:name="Book Title" w:uiPriority="33" w:qFormat="1"/>
+    <w:lsdException w:name="Bibliography" w:semiHidden="1" w:uiPriority="37" w:unhideWhenUsed="1"/>
+    <w:lsdException w:name="TOC Heading" w:semiHidden="1" w:uiPriority="39" w:unhideWhenUsed="1" w:qFormat="1"/>
+    <w:lsdException w:name="Plain Table 1" w:uiPriority="41"/>
+    <w:lsdException w:name="Plain Table 2" w:uiPriority="42"/>
+    <w:lsdException w:name="Plain Table 3" w:uiPriority="43"/>
+    <w:lsdException w:name="Plain Table 4" w:uiPriority="44"/>
+    <w:lsdException w:name="Plain Table 5" w:uiPriority="45"/>
+    <w:lsdException w:name="Grid Table Light" w:uiPriority="40"/>
+    <w:lsdException w:name="Grid Table 1 Light" w:uiPriority="46"/>
+    <w:lsdException w:name="Grid Table 2" w:uiPriority="47"/>
+    <w:lsdException w:name="Grid Table 3" w:uiPriority="48"/>
+    <w:lsdException w:name="Grid Table 4" w:uiPriority="49"/>
+    <w:lsdException w:name="Grid Table 5 Dark" w:uiPriority="50"/>
+    <w:lsdException w:name="Grid Table 6 Colorful" w:uiPriority="51"/>
+    <w:lsdException w:name="Grid Table 7 Colorful" w:uiPriority="52"/>
+    <w:lsdException w:name="Grid Table 1 Light Accent 1" w:uiPriority="46"/>
+    <w:lsdException w:name="Grid Table 2 Accent 1" w:uiPriority="47"/>
+    <w:lsdException w:name="Grid Table 3 Accent 1" w:uiPriority="48"/>
+    <w:lsdException w:name="Grid Table 4 Accent 1" w:uiPriority="49"/>
+    <w:lsdException w:name="Grid Table 5 Dark Accent 1" w:uiPriority="50"/>
+    <w:lsdException w:name="Grid Table 6 Colorful Accent 1" w:uiPriority="51"/>
+    <w:lsdException w:name="Grid Table 7 Colorful Accent 1" w:uiPriority="52"/>
+    <w:lsdException w:name="Grid Table 1 Light Accent 2" w:uiPriority="46"/>
+    <w:lsdException w:name="Grid Table 2 Accent 2" w:uiPriority="47"/>
+    <w:lsdException w:name="Grid Table 3 Accent 2" w:uiPriority="48"/>
+    <w:lsdException w:name="Grid Table 4 Accent 2" w:uiPriority="49"/>
+    <w:lsdException w:name="Grid Table 5 Dark Accent 2" w:uiPriority="50"/>
+    <w:lsdException w:name="Grid Table 6 Colorful Accent 2" w:uiPriority="51"/>
+    <w:lsdException w:name="Grid Table 7 Colorful Accent 2" w:uiPriority="52"/>
+    <w:lsdException w:name="Grid Table 1 Light Accent 3" w:uiPriority="46"/>
+    <w:lsdException w:name="Grid Table 2 Accent 3" w:uiPriority="47"/>
+    <w:lsdException w:name="Grid Table 3 Accent 3" w:uiPriority="48"/>
+    <w:lsdException w:name="Grid Table 4 Accent 3" w:uiPriority="49"/>
+    <w:lsdException w:name="Grid Table 5 Dark Accent 3" w:uiPriority="50"/>
+    <w:lsdException w:name="Grid Table 6 Colorful Accent 3" w:uiPriority="51"/>
+    <w:lsdException w:name="Grid Table 7 Colorful Accent 3" w:uiPriority="52"/>
+    <w:lsdException w:name="Grid Table 1 Light Accent 4" w:uiPriority="46"/>
+    <w:lsdException w:name="Grid Table 2 Accent 4" w:uiPriority="47"/>
+    <w:lsdException w:name="Grid Table 3 Accent 4" w:uiPriority="48"/>
+    <w:lsdException w:name="Grid Table 4 Accent 4" w:uiPriority="49"/>
+    <w:lsdException w:name="Grid Table 5 Dark Accent 4" w:uiPriority="50"/>
+    <w:lsdException w:name="Grid Table 6 Colorful Accent 4" w:uiPriority="51"/>
+    <w:lsdException w:name="Grid Table 7 Colorful Accent 4" w:uiPriority="52"/>
+    <w:lsdException w:name="Grid Table 1 Light Accent 5" w:uiPriority="46"/>
+    <w:lsdException w:name="Grid Table 2 Accent 5" w:uiPriority="47"/>
+    <w:lsdException w:name="Grid Table 3 Accent 5" w:uiPriority="48"/>
+    <w:lsdException w:name="Grid Table 4 Accent 5" w:uiPriority="49"/>
+    <w:lsdException w:name="Grid Table 5 Dark Accent 5" w:uiPriority="50"/>
+    <w:lsdException w:name="Grid Table 6 Colorful Accent 5" w:uiPriority="51"/>
+    <w:lsdException w:name="Grid Table 7 Colorful Accent 5" w:uiPriority="52"/>
+    <w:lsdException w:name="Grid Table 1 Light Accent 6" w:uiPriority="46"/>
+    <w:lsdException w:name="Grid Table 2 Accent 6" w:uiPriority="47"/>
+    <w:lsdException w:name="Grid Table 3 Accent 6" w:uiPriority="48"/>
+    <w:lsdException w:name="Grid Table 4 Accent 6" w:uiPriority="49"/>
+    <w:lsdException w:name="Grid Table 5 Dark Accent 6" w:uiPriority="50"/>
+    <w:lsdException w:name="Grid Table 6 Colorful Accent 6" w:uiPriority="51"/>
+    <w:lsdException w:name="Grid Table 7 Colorful Accent 6" w:uiPriority="52"/>
+    <w:lsdException w:name="List Table 1 Light" w:uiPriority="46"/>
+    <w:lsdException w:name="List Table 2" w:uiPriority="47"/>
+    <w:lsdException w:name="List Table 3" w:uiPriority="48"/>
+    <w:lsdException w:name="List Table 4" w:uiPriority="49"/>
+    <w:lsdException w:name="List Table 5 Dark" w:uiPriority="50"/>
+    <w:lsdException w:name="List Table 6 Colorful" w:uiPriority="51"/>
+    <w:lsdException w:name="List Table 7 Colorful" w:uiPriority="52"/>
+    <w:lsdException w:name="List Table 1 Light Accent 1" w:uiPriority="46"/>
+    <w:lsdException w:name="List Table 2 Accent 1" w:uiPriority="47"/>
+    <w:lsdException w:name="List Table 3 Accent 1" w:uiPriority="48"/>
+    <w:lsdException w:name="List Table 4 Accent 1" w:uiPriority="49"/>
+    <w:lsdException w:name="List Table 5 Dark Accent 1" w:uiPriority="50"/>
+    <w:lsdException w:name="List Table 6 Colorful Accent 1" w:uiPriority="51"/>
+    <w:lsdException w:name="List Table 7 Colorful Accent 1" w:uiPriority="52"/>
+    <w:lsdException w:name="List Table 1 Light Accent 2" w:uiPriority="46"/>
+    <w:lsdException w:name="List Table 2 Accent 2" w:uiPriority="47"/>
+    <w:lsdException w:name="List Table 3 Accent 2" w:uiPriority="48"/>
+    <w:lsdException w:name="List Table 4 Accent 2" w:uiPriority="49"/>
+    <w:lsdException w:name="List Table 5 Dark Accent 2" w:uiPriority="50"/>
+    <w:lsdException w:name="List Table 6 Colorful Accent 2" w:uiPriority="51"/>
+    <w:lsdException w:name="List Table 7 Colorful Accent 2" w:uiPriority="52"/>
+    <w:lsdException w:name="List Table 1 Light Accent 3" w:uiPriority="46"/>
+    <w:lsdException w:name="List Table 2 Accent 3" w:uiPriority="47"/>
+    <w:lsdException w:name="List Table 3 Accent 3" w:uiPriority="48"/>
+    <w:lsdException w:name="List Table 4 Accent 3" w:uiPriority="49"/>
+    <w:lsdException w:name="List Table 5 Dark Accent 3" w:uiPriority="50"/>
+    <w:lsdException w:name="List Table 6 Colorful Accent 3" w:uiPriority="51"/>
+    <w:lsdException w:name="List Table 7 Colorful Accent 3" w:uiPriority="52"/>
+    <w:lsdException w:name="List Table 1 Light Accent 4" w:uiPriority="46"/>
+    <w:lsdException w:name="List Table 2 Accent 4" w:uiPriority="47"/>
+    <w:lsdException w:name="List Table 3 Accent 4" w:uiPriority="48"/>
+    <w:lsdException w:name="List Table 4 Accent 4" w:uiPriority="49"/>
+    <w:lsdException w:name="List Table 5 Dark Accent 4" w:uiPriority="50"/>
+    <w:lsdException w:name="List Table 6 Colorful Accent 4" w:uiPriority="51"/>
+    <w:lsdException w:name="List Table 7 Colorful Accent 4" w:uiPriority="52"/>
+    <w:lsdException w:name="List Table 1 Light Accent 5" w:uiPriority="46"/>
+    <w:lsdException w:name="List Table 2 Accent 5" w:uiPriority="47"/>
+    <w:lsdException w:name="List Table 3 Accent 5" w:uiPriority="48"/>
+    <w:lsdException w:name="List Table 4 Accent 5" w:uiPriority="49"/>
+    <w:lsdException w:name="List Table 5 Dark Accent 5" w:uiPriority="50"/>
+    <w:lsdException w:name="List Table 6 Colorful Accent 5" w:uiPriority="51"/>
+    <w:lsdException w:name="List Table 7 Colorful Accent 5" w:uiPriority="52"/>
+    <w:lsdException w:name="List Table 1 Light Accent 6" w:uiPriority="46"/>
+    <w:lsdException w:name="List Table 2 Accent 6" w:uiPriority="47"/>
+    <w:lsdException w:name="List Table 3 Accent 6" w:uiPriority="48"/>
+    <w:lsdException w:name="List Table 4 Accent 6" w:uiPriority="49"/>
+    <w:lsdException w:name="List Table 5 Dark Accent 6" w:uiPriority="50"/>
+    <w:lsdException w:name="List Table 6 Colorful Accent 6" w:uiPriority="51"/>
+    <w:lsdException w:name="List Table 7 Colorful Accent 6" w:uiPriority="52"/>
+    <w:lsdException w:name="Mention" w:semiHidden="1" w:unhideWhenUsed="1"/>
+    <w:lsdException w:name="Smart Hyperlink" w:semiHidden="1" w:unhideWhenUsed="1"/>
+    <w:lsdException w:name="Hashtag" w:semiHidden="1" w:unhideWhenUsed="1"/>
+    <w:lsdException w:name="Unresolved Mention" w:semiHidden="1" w:unhideWhenUsed="1"/>
+    <w:lsdException w:name="Smart Link" w:semiHidden="1" w:unhideWhenUsed="1"/>
   </w:latentStyles>
   <w:style w:type="paragraph" w:default="1" w:styleId="Normale">
     <w:name w:val="Normal"/>
@@ -8521,7 +8916,6 @@
     <w:uiPriority w:val="99"/>
     <w:semiHidden/>
     <w:unhideWhenUsed/>
-    <w:qFormat/>
     <w:tblPr>
       <w:tblInd w:w="0" w:type="dxa"/>
       <w:tblCellMar>
@@ -8950,7 +9344,7 @@
   <a:extraClrSchemeLst/>
   <a:extLst>
     <a:ext uri="{05A4C25C-085E-4340-85A3-A5531E510DB2}">
-      <thm15:themeFamily xmlns="" xmlns:thm15="http://schemas.microsoft.com/office/thememl/2012/main" name="Office Theme" id="{62F939B6-93AF-4DB8-9C6B-D6C7DFDC589F}" vid="{4A3C46E8-61CC-4603-A589-7422A47A8E4A}"/>
+      <thm15:themeFamily xmlns:thm15="http://schemas.microsoft.com/office/thememl/2012/main" name="Office Theme" id="{62F939B6-93AF-4DB8-9C6B-D6C7DFDC589F}" vid="{4A3C46E8-61CC-4603-A589-7422A47A8E4A}"/>
     </a:ext>
   </a:extLst>
 </a:theme>

</xml_diff>

<commit_message>
aggiustamento elenco attrezzature magazzino - aggiustamento stampa fattura - ricerca con campi dropdown per uguale anzichè per contiene - inserimento pulsante "Magazzino" su pagina lavorazione
</commit_message>
<xml_diff>
--- a/VideoSystemWeb/DOCUMENTI/HELP/HELP VIDEOSYSTEM.docx
+++ b/VideoSystemWeb/DOCUMENTI/HELP/HELP VIDEOSYSTEM.docx
@@ -1,6 +1,6 @@
 
 <file path=word/document.xml><?xml version="1.0" encoding="utf-8"?>
-<w:document xmlns:wpc="http://schemas.microsoft.com/office/word/2010/wordprocessingCanvas" xmlns:cx="http://schemas.microsoft.com/office/drawing/2014/chartex" xmlns:cx1="http://schemas.microsoft.com/office/drawing/2015/9/8/chartex" xmlns:cx2="http://schemas.microsoft.com/office/drawing/2015/10/21/chartex" xmlns:cx3="http://schemas.microsoft.com/office/drawing/2016/5/9/chartex" xmlns:cx4="http://schemas.microsoft.com/office/drawing/2016/5/10/chartex" xmlns:cx5="http://schemas.microsoft.com/office/drawing/2016/5/11/chartex" xmlns:cx6="http://schemas.microsoft.com/office/drawing/2016/5/12/chartex" xmlns:cx7="http://schemas.microsoft.com/office/drawing/2016/5/13/chartex" xmlns:cx8="http://schemas.microsoft.com/office/drawing/2016/5/14/chartex" xmlns:mc="http://schemas.openxmlformats.org/markup-compatibility/2006" xmlns:aink="http://schemas.microsoft.com/office/drawing/2016/ink" xmlns:am3d="http://schemas.microsoft.com/office/drawing/2017/model3d" xmlns:o="urn:schemas-microsoft-com:office:office" xmlns:r="http://schemas.openxmlformats.org/officeDocument/2006/relationships" xmlns:m="http://schemas.openxmlformats.org/officeDocument/2006/math" xmlns:v="urn:schemas-microsoft-com:vml" xmlns:wp14="http://schemas.microsoft.com/office/word/2010/wordprocessingDrawing" xmlns:wp="http://schemas.openxmlformats.org/drawingml/2006/wordprocessingDrawing" xmlns:w10="urn:schemas-microsoft-com:office:word" xmlns:w="http://schemas.openxmlformats.org/wordprocessingml/2006/main" xmlns:w14="http://schemas.microsoft.com/office/word/2010/wordml" xmlns:w15="http://schemas.microsoft.com/office/word/2012/wordml" xmlns:w16cid="http://schemas.microsoft.com/office/word/2016/wordml/cid" xmlns:w16se="http://schemas.microsoft.com/office/word/2015/wordml/symex" xmlns:wpg="http://schemas.microsoft.com/office/word/2010/wordprocessingGroup" xmlns:wpi="http://schemas.microsoft.com/office/word/2010/wordprocessingInk" xmlns:wne="http://schemas.microsoft.com/office/word/2006/wordml" xmlns:wps="http://schemas.microsoft.com/office/word/2010/wordprocessingShape" mc:Ignorable="w14 w15 w16se w16cid wp14">
+<w:document xmlns:ve="http://schemas.openxmlformats.org/markup-compatibility/2006" xmlns:o="urn:schemas-microsoft-com:office:office" xmlns:r="http://schemas.openxmlformats.org/officeDocument/2006/relationships" xmlns:m="http://schemas.openxmlformats.org/officeDocument/2006/math" xmlns:v="urn:schemas-microsoft-com:vml" xmlns:wp="http://schemas.openxmlformats.org/drawingml/2006/wordprocessingDrawing" xmlns:w10="urn:schemas-microsoft-com:office:word" xmlns:w="http://schemas.openxmlformats.org/wordprocessingml/2006/main" xmlns:wne="http://schemas.microsoft.com/office/word/2006/wordml">
   <w:body>
     <w:p>
       <w:pPr>
@@ -11,6 +11,75 @@
       <w:pPr>
         <w:pStyle w:val="Sottotitolo"/>
       </w:pPr>
+      <w:r>
+        <w:t>Versione 1.</w:t>
+      </w:r>
+      <w:r>
+        <w:t>61</w:t>
+      </w:r>
+      <w:r>
+        <w:t xml:space="preserve"> del </w:t>
+      </w:r>
+      <w:r>
+        <w:t>29</w:t>
+      </w:r>
+      <w:r>
+        <w:t>/</w:t>
+      </w:r>
+      <w:r>
+        <w:t>12</w:t>
+      </w:r>
+      <w:r>
+        <w:t>/2019</w:t>
+      </w:r>
+    </w:p>
+    <w:p>
+      <w:pPr>
+        <w:pStyle w:val="Paragrafoelenco"/>
+        <w:numPr>
+          <w:ilvl w:val="0"/>
+          <w:numId w:val="46"/>
+        </w:numPr>
+      </w:pPr>
+      <w:r>
+        <w:t>Magazzino: cambiato ordine campi elenco</w:t>
+      </w:r>
+    </w:p>
+    <w:p>
+      <w:pPr>
+        <w:pStyle w:val="Paragrafoelenco"/>
+        <w:numPr>
+          <w:ilvl w:val="0"/>
+          <w:numId w:val="46"/>
+        </w:numPr>
+      </w:pPr>
+      <w:r>
+        <w:t>Campi da liste a tendina ricercati per “uguale” e non per “contiene”</w:t>
+      </w:r>
+    </w:p>
+    <w:p>
+      <w:pPr>
+        <w:pStyle w:val="Paragrafoelenco"/>
+        <w:numPr>
+          <w:ilvl w:val="0"/>
+          <w:numId w:val="46"/>
+        </w:numPr>
+      </w:pPr>
+      <w:r>
+        <w:t>Stampa Fattura: distanziato il valore Lav.Rif. dal numero fattura</w:t>
+      </w:r>
+    </w:p>
+    <w:p>
+      <w:pPr>
+        <w:pStyle w:val="Paragrafoelenco"/>
+        <w:numPr>
+          <w:ilvl w:val="0"/>
+          <w:numId w:val="46"/>
+        </w:numPr>
+      </w:pPr>
+      <w:r>
+        <w:t>Aggiunto pulsante “Magazzino” nella pagina della lavorazione per futura gestione attrezzature per lavorazione</w:t>
+      </w:r>
     </w:p>
     <w:p>
       <w:pPr>
@@ -59,15 +128,7 @@
         </w:numPr>
       </w:pPr>
       <w:r>
-        <w:t xml:space="preserve">Modifica pdf fattura in uscita con numero fattura corretto e </w:t>
-      </w:r>
-      <w:proofErr w:type="spellStart"/>
-      <w:r>
-        <w:t>N.Rif</w:t>
-      </w:r>
-      <w:proofErr w:type="spellEnd"/>
-      <w:r>
-        <w:t>. lavorazione evidenziato accanto (N.B. il protocollo del documento di tipo fattura viene generato allo stesso modo di sempre, il numero fattura viene memorizzato ne campo Riferimento Protocollo).</w:t>
+        <w:t>Modifica pdf fattura in uscita con numero fattura corretto e N.Rif. lavorazione evidenziato accanto (N.B. il protocollo del documento di tipo fattura viene generato allo stesso modo di sempre, il numero fattura viene memorizzato ne campo Riferimento Protocollo).</w:t>
       </w:r>
     </w:p>
     <w:p>
@@ -243,13 +304,8 @@
         </w:numPr>
       </w:pPr>
       <w:r>
-        <w:t xml:space="preserve">Aggiunta voce creazione file </w:t>
-      </w:r>
-      <w:proofErr w:type="spellStart"/>
-      <w:r>
-        <w:t>TLTime</w:t>
-      </w:r>
-      <w:proofErr w:type="spellEnd"/>
+        <w:t>Aggiunta voce creazione file TLTime</w:t>
+      </w:r>
     </w:p>
     <w:p>
       <w:pPr>
@@ -391,15 +447,7 @@
         </w:numPr>
       </w:pPr>
       <w:r>
-        <w:t xml:space="preserve">totali nella </w:t>
-      </w:r>
-      <w:proofErr w:type="spellStart"/>
-      <w:r>
-        <w:t>tab</w:t>
-      </w:r>
-      <w:proofErr w:type="spellEnd"/>
-      <w:r>
-        <w:t xml:space="preserve"> lavorazione</w:t>
+        <w:t>totali nella tab lavorazione</w:t>
       </w:r>
     </w:p>
     <w:p>
@@ -423,6 +471,7 @@
         </w:numPr>
       </w:pPr>
       <w:r>
+        <w:lastRenderedPageBreak/>
         <w:t>cambiato colore sfondo stampe in blu Videosystem</w:t>
       </w:r>
     </w:p>
@@ -462,531 +511,465 @@
         </w:numPr>
       </w:pPr>
       <w:r>
+        <w:t>Implementazione modalità debug in web.config</w:t>
+      </w:r>
+    </w:p>
+    <w:p>
+      <w:pPr>
+        <w:pStyle w:val="Paragrafoelenco"/>
+        <w:numPr>
+          <w:ilvl w:val="0"/>
+          <w:numId w:val="42"/>
+        </w:numPr>
+      </w:pPr>
+      <w:r>
+        <w:t>correzione bug di relazione violata (delete) al salvataggio</w:t>
+      </w:r>
+      <w:r>
+        <w:t>;</w:t>
+      </w:r>
+    </w:p>
+    <w:p>
+      <w:pPr>
+        <w:pStyle w:val="Paragrafoelenco"/>
+        <w:numPr>
+          <w:ilvl w:val="0"/>
+          <w:numId w:val="42"/>
+        </w:numPr>
+      </w:pPr>
+      <w:r>
+        <w:t>eliminato popup in chiusura</w:t>
+      </w:r>
+      <w:r>
+        <w:t>;</w:t>
+      </w:r>
+    </w:p>
+    <w:p>
+      <w:pPr>
+        <w:pStyle w:val="Paragrafoelenco"/>
+        <w:numPr>
+          <w:ilvl w:val="0"/>
+          <w:numId w:val="42"/>
+        </w:numPr>
+      </w:pPr>
+      <w:r>
+        <w:t>utilizzo del numOccorrenza per identificare articoli lavorazione</w:t>
+      </w:r>
+    </w:p>
+    <w:p>
+      <w:pPr>
+        <w:pStyle w:val="Paragrafoelenco"/>
+        <w:numPr>
+          <w:ilvl w:val="0"/>
+          <w:numId w:val="42"/>
+        </w:numPr>
+      </w:pPr>
+      <w:r>
+        <w:t>soluzione vari bug nella modifica articoli in dett economico e piano esterno</w:t>
+      </w:r>
+    </w:p>
+    <w:p>
+      <w:pPr>
+        <w:pStyle w:val="Paragrafoelenco"/>
+        <w:numPr>
+          <w:ilvl w:val="0"/>
+          <w:numId w:val="42"/>
+        </w:numPr>
+      </w:pPr>
+      <w:r>
+        <w:t>In inserimento multiplo settata di default la data di trasferimento (se esiste, altrimenti di lavorazione)</w:t>
+      </w:r>
+    </w:p>
+    <w:p>
+      <w:pPr>
+        <w:pStyle w:val="Paragrafoelenco"/>
+        <w:numPr>
+          <w:ilvl w:val="0"/>
+          <w:numId w:val="42"/>
+        </w:numPr>
+      </w:pPr>
+      <w:r>
+        <w:t>controllato che il campo consuntivo venga settato a false in inserimento multiplo</w:t>
+      </w:r>
+    </w:p>
+    <w:p>
+      <w:pPr>
+        <w:pStyle w:val="Paragrafoelenco"/>
+        <w:numPr>
+          <w:ilvl w:val="0"/>
+          <w:numId w:val="42"/>
+        </w:numPr>
+      </w:pPr>
+      <w:r>
+        <w:t>Spostamento a sinistra dei dipendenti nell'agenda</w:t>
+      </w:r>
+    </w:p>
+    <w:p/>
+    <w:p>
+      <w:pPr>
+        <w:pStyle w:val="Sottotitolo"/>
+      </w:pPr>
+      <w:r>
+        <w:t>Versione 1.</w:t>
+      </w:r>
+      <w:r>
+        <w:t>52</w:t>
+      </w:r>
+      <w:r>
+        <w:t xml:space="preserve"> del </w:t>
+      </w:r>
+      <w:r>
+        <w:t>14</w:t>
+      </w:r>
+      <w:r>
+        <w:t>/</w:t>
+      </w:r>
+      <w:r>
+        <w:t>11</w:t>
+      </w:r>
+      <w:r>
+        <w:t>/2019</w:t>
+      </w:r>
+    </w:p>
+    <w:p>
+      <w:pPr>
+        <w:pStyle w:val="Paragrafoelenco"/>
+        <w:numPr>
+          <w:ilvl w:val="0"/>
+          <w:numId w:val="40"/>
+        </w:numPr>
+      </w:pPr>
+      <w:r>
+        <w:t xml:space="preserve">Bug Risolto: </w:t>
+      </w:r>
+      <w:r>
+        <w:t>Inserimento di 1 tecnico per più giorni, se ci sono più Tecnici della stessa mansione, mette lo stesso tecnico per n.figure sui giorni di lavoro</w:t>
+      </w:r>
+    </w:p>
+    <w:p>
+      <w:pPr>
+        <w:pStyle w:val="Paragrafoelenco"/>
+        <w:numPr>
+          <w:ilvl w:val="0"/>
+          <w:numId w:val="40"/>
+        </w:numPr>
+      </w:pPr>
+      <w:r>
+        <w:t>Bug Risolto: Importazione -</w:t>
+      </w:r>
+      <w:r>
+        <w:t xml:space="preserve"> Quando elimino 1 tecnico e lo reimporto, cancella tutte le info note inserite in precedenza (da verificare su nuovi lavori)</w:t>
+      </w:r>
+    </w:p>
+    <w:p/>
+    <w:p>
+      <w:pPr>
+        <w:pStyle w:val="Sottotitolo"/>
+      </w:pPr>
+      <w:r>
+        <w:t>Versione 1.</w:t>
+      </w:r>
+      <w:r>
+        <w:t>51</w:t>
+      </w:r>
+      <w:r>
+        <w:t xml:space="preserve"> del </w:t>
+      </w:r>
+      <w:r>
+        <w:t>03</w:t>
+      </w:r>
+      <w:r>
+        <w:t>/</w:t>
+      </w:r>
+      <w:r>
+        <w:t>11</w:t>
+      </w:r>
+      <w:r>
+        <w:t>/2019</w:t>
+      </w:r>
+    </w:p>
+    <w:p>
+      <w:pPr>
+        <w:pStyle w:val="Paragrafoelenco"/>
+        <w:numPr>
+          <w:ilvl w:val="0"/>
+          <w:numId w:val="39"/>
+        </w:numPr>
+      </w:pPr>
+      <w:r>
+        <w:t>Corretto bug descrizione lunghe troncate su Consuntivo</w:t>
+      </w:r>
+    </w:p>
+    <w:p>
+      <w:pPr>
+        <w:pStyle w:val="Paragrafoelenco"/>
+        <w:numPr>
+          <w:ilvl w:val="0"/>
+          <w:numId w:val="39"/>
+        </w:numPr>
+      </w:pPr>
+      <w:r>
+        <w:t>Corretto bug articoli a consuntivo su Dettaglio Economico</w:t>
+      </w:r>
+    </w:p>
+    <w:p/>
+    <w:p>
+      <w:pPr>
+        <w:pStyle w:val="Sottotitolo"/>
+      </w:pPr>
+      <w:r>
+        <w:t>Versione 1.</w:t>
+      </w:r>
+      <w:r>
+        <w:t>50</w:t>
+      </w:r>
+      <w:r>
+        <w:t xml:space="preserve"> del </w:t>
+      </w:r>
+      <w:r>
+        <w:t>27</w:t>
+      </w:r>
+      <w:r>
+        <w:t>/</w:t>
+      </w:r>
+      <w:r>
+        <w:t>10</w:t>
+      </w:r>
+      <w:r>
+        <w:t>/2019</w:t>
+      </w:r>
+    </w:p>
+    <w:p>
+      <w:pPr>
+        <w:pStyle w:val="Paragrafoelenco"/>
+        <w:numPr>
+          <w:ilvl w:val="0"/>
+          <w:numId w:val="38"/>
+        </w:numPr>
+      </w:pPr>
+      <w:r>
+        <w:t>Stampa Offerta aggiornato layout</w:t>
+      </w:r>
+    </w:p>
+    <w:p>
+      <w:pPr>
+        <w:pStyle w:val="Paragrafoelenco"/>
+        <w:numPr>
+          <w:ilvl w:val="0"/>
+          <w:numId w:val="38"/>
+        </w:numPr>
+      </w:pPr>
+      <w:r>
+        <w:t>Stampa Consuntivo aggiornato layout</w:t>
+      </w:r>
+    </w:p>
+    <w:p>
+      <w:pPr>
+        <w:pStyle w:val="Paragrafoelenco"/>
+        <w:numPr>
+          <w:ilvl w:val="0"/>
+          <w:numId w:val="38"/>
+        </w:numPr>
+      </w:pPr>
+      <w:r>
+        <w:t>I</w:t>
+      </w:r>
+      <w:r>
+        <w:t>nserimento multiplo in dett. economico</w:t>
+      </w:r>
+    </w:p>
+    <w:p>
+      <w:pPr>
+        <w:pStyle w:val="Paragrafoelenco"/>
+        <w:numPr>
+          <w:ilvl w:val="0"/>
+          <w:numId w:val="38"/>
+        </w:numPr>
+      </w:pPr>
+      <w:r>
+        <w:t>Correzione errore in fig. professionale</w:t>
+      </w:r>
+      <w:r>
+        <w:t>(propagazione modifiche sulle fig. professionali sbagliate)</w:t>
+      </w:r>
+    </w:p>
+    <w:p>
+      <w:pPr>
+        <w:pStyle w:val="Sottotitolo"/>
+      </w:pPr>
+      <w:r>
+        <w:t>Versione 1.</w:t>
+      </w:r>
+      <w:r>
+        <w:t>49</w:t>
+      </w:r>
+      <w:r>
+        <w:t xml:space="preserve"> del </w:t>
+      </w:r>
+      <w:r>
+        <w:t>19</w:t>
+      </w:r>
+      <w:r>
+        <w:t>/</w:t>
+      </w:r>
+      <w:r>
+        <w:t>10</w:t>
+      </w:r>
+      <w:r>
+        <w:t>/2019</w:t>
+      </w:r>
+    </w:p>
+    <w:p>
+      <w:pPr>
+        <w:pStyle w:val="Paragrafoelenco"/>
+        <w:numPr>
+          <w:ilvl w:val="0"/>
+          <w:numId w:val="36"/>
+        </w:numPr>
+      </w:pPr>
+      <w:r>
+        <w:t>possibilità di modificare alcuni dati appuntamento anche se un evento è in lavorazione</w:t>
+      </w:r>
+    </w:p>
+    <w:p>
+      <w:pPr>
+        <w:pStyle w:val="Paragrafoelenco"/>
+        <w:numPr>
+          <w:ilvl w:val="0"/>
+          <w:numId w:val="36"/>
+        </w:numPr>
+      </w:pPr>
+      <w:r>
+        <w:t>replica per ogni giorno di lavorazi</w:t>
+      </w:r>
+      <w:r>
+        <w:t>one del solo personale tecnico</w:t>
+      </w:r>
+    </w:p>
+    <w:p>
+      <w:pPr>
+        <w:pStyle w:val="Paragrafoelenco"/>
+        <w:numPr>
+          <w:ilvl w:val="0"/>
+          <w:numId w:val="36"/>
+        </w:numPr>
+      </w:pPr>
+      <w:r>
+        <w:t>modifica della voce in a</w:t>
+      </w:r>
+      <w:r>
+        <w:t>genda (prima riga=lavorazione)</w:t>
+      </w:r>
+    </w:p>
+    <w:p>
+      <w:pPr>
+        <w:pStyle w:val="Paragrafoelenco"/>
+        <w:numPr>
+          <w:ilvl w:val="0"/>
+          <w:numId w:val="36"/>
+        </w:numPr>
+      </w:pPr>
+      <w:r>
+        <w:t>visualizzazione della descrizione del contrat</w:t>
+      </w:r>
+      <w:r>
+        <w:t>to invece che num. protocollo</w:t>
+      </w:r>
+    </w:p>
+    <w:p>
+      <w:pPr>
+        <w:pStyle w:val="Paragrafoelenco"/>
+        <w:numPr>
+          <w:ilvl w:val="0"/>
+          <w:numId w:val="36"/>
+        </w:numPr>
+      </w:pPr>
+      <w:r>
+        <w:t>intestazione della tab lavorazion</w:t>
+      </w:r>
+      <w:r>
+        <w:t>e in base alla tab selezionata</w:t>
+      </w:r>
+    </w:p>
+    <w:p>
+      <w:pPr>
+        <w:pStyle w:val="Paragrafoelenco"/>
+        <w:numPr>
+          <w:ilvl w:val="0"/>
+          <w:numId w:val="36"/>
+        </w:numPr>
+      </w:pPr>
+      <w:r>
+        <w:t>filtr</w:t>
+      </w:r>
+      <w:r>
+        <w:t>o data in inserimento generale</w:t>
+      </w:r>
+    </w:p>
+    <w:p>
+      <w:pPr>
+        <w:pStyle w:val="Paragrafoelenco"/>
+        <w:numPr>
+          <w:ilvl w:val="0"/>
+          <w:numId w:val="36"/>
+        </w:numPr>
+      </w:pPr>
+      <w:r>
+        <w:t>eliminazione massiva degli artic</w:t>
+      </w:r>
+      <w:r>
+        <w:t>oli in offerta e in lavorazione</w:t>
+      </w:r>
+    </w:p>
+    <w:p>
+      <w:pPr>
+        <w:pStyle w:val="Paragrafoelenco"/>
+        <w:numPr>
+          <w:ilvl w:val="0"/>
+          <w:numId w:val="36"/>
+        </w:numPr>
+      </w:pPr>
+      <w:r>
+        <w:t>aggiustamenti grafici vari</w:t>
+      </w:r>
+    </w:p>
+    <w:p>
+      <w:pPr>
+        <w:pStyle w:val="Sottotitolo"/>
+      </w:pPr>
+      <w:r>
+        <w:t>Versione 1.</w:t>
+      </w:r>
+      <w:r>
+        <w:t>48</w:t>
+      </w:r>
+      <w:r>
+        <w:t xml:space="preserve"> del </w:t>
+      </w:r>
+      <w:r>
+        <w:t>16</w:t>
+      </w:r>
+      <w:r>
+        <w:t>/</w:t>
+      </w:r>
+      <w:r>
+        <w:t>10</w:t>
+      </w:r>
+      <w:r>
+        <w:t>/2019</w:t>
+      </w:r>
+    </w:p>
+    <w:p>
+      <w:pPr>
+        <w:pStyle w:val="Paragrafoelenco"/>
+        <w:numPr>
+          <w:ilvl w:val="0"/>
+          <w:numId w:val="35"/>
+        </w:numPr>
+      </w:pPr>
+      <w:r>
         <w:lastRenderedPageBreak/>
-        <w:t xml:space="preserve">Implementazione modalità debug in </w:t>
-      </w:r>
-      <w:proofErr w:type="spellStart"/>
-      <w:r>
-        <w:t>web.config</w:t>
-      </w:r>
-      <w:proofErr w:type="spellEnd"/>
-    </w:p>
-    <w:p>
-      <w:pPr>
-        <w:pStyle w:val="Paragrafoelenco"/>
-        <w:numPr>
-          <w:ilvl w:val="0"/>
-          <w:numId w:val="42"/>
-        </w:numPr>
-      </w:pPr>
-      <w:r>
-        <w:t>correzione bug di relazione violata (delete) al salvataggio</w:t>
-      </w:r>
-      <w:r>
-        <w:t>;</w:t>
-      </w:r>
-    </w:p>
-    <w:p>
-      <w:pPr>
-        <w:pStyle w:val="Paragrafoelenco"/>
-        <w:numPr>
-          <w:ilvl w:val="0"/>
-          <w:numId w:val="42"/>
-        </w:numPr>
-      </w:pPr>
-      <w:r>
-        <w:t>eliminato popup in chiusura</w:t>
-      </w:r>
-      <w:r>
-        <w:t>;</w:t>
-      </w:r>
-    </w:p>
-    <w:p>
-      <w:pPr>
-        <w:pStyle w:val="Paragrafoelenco"/>
-        <w:numPr>
-          <w:ilvl w:val="0"/>
-          <w:numId w:val="42"/>
-        </w:numPr>
-      </w:pPr>
-      <w:r>
-        <w:t xml:space="preserve">utilizzo del </w:t>
-      </w:r>
-      <w:proofErr w:type="spellStart"/>
-      <w:r>
-        <w:t>numOccorrenza</w:t>
-      </w:r>
-      <w:proofErr w:type="spellEnd"/>
-      <w:r>
-        <w:t xml:space="preserve"> per identificare articoli lavorazione</w:t>
-      </w:r>
-    </w:p>
-    <w:p>
-      <w:pPr>
-        <w:pStyle w:val="Paragrafoelenco"/>
-        <w:numPr>
-          <w:ilvl w:val="0"/>
-          <w:numId w:val="42"/>
-        </w:numPr>
-      </w:pPr>
-      <w:r>
-        <w:t xml:space="preserve">soluzione vari bug nella modifica articoli in </w:t>
-      </w:r>
-      <w:proofErr w:type="spellStart"/>
-      <w:r>
-        <w:t>dett</w:t>
-      </w:r>
-      <w:proofErr w:type="spellEnd"/>
-      <w:r>
-        <w:t xml:space="preserve"> economico e piano esterno</w:t>
-      </w:r>
-    </w:p>
-    <w:p>
-      <w:pPr>
-        <w:pStyle w:val="Paragrafoelenco"/>
-        <w:numPr>
-          <w:ilvl w:val="0"/>
-          <w:numId w:val="42"/>
-        </w:numPr>
-      </w:pPr>
-      <w:r>
-        <w:t>In inserimento multiplo settata di default la data di trasferimento (se esiste, altrimenti di lavorazione)</w:t>
-      </w:r>
-    </w:p>
-    <w:p>
-      <w:pPr>
-        <w:pStyle w:val="Paragrafoelenco"/>
-        <w:numPr>
-          <w:ilvl w:val="0"/>
-          <w:numId w:val="42"/>
-        </w:numPr>
-      </w:pPr>
-      <w:r>
-        <w:t>controllato che il campo consuntivo venga settato a false in inserimento multiplo</w:t>
-      </w:r>
-    </w:p>
-    <w:p>
-      <w:pPr>
-        <w:pStyle w:val="Paragrafoelenco"/>
-        <w:numPr>
-          <w:ilvl w:val="0"/>
-          <w:numId w:val="42"/>
-        </w:numPr>
-      </w:pPr>
-      <w:r>
-        <w:t>Spostamento a sinistra dei dipendenti nell'agenda</w:t>
-      </w:r>
-    </w:p>
-    <w:p/>
-    <w:p>
-      <w:pPr>
-        <w:pStyle w:val="Sottotitolo"/>
-      </w:pPr>
-      <w:r>
-        <w:t>Versione 1.</w:t>
-      </w:r>
-      <w:r>
-        <w:t>52</w:t>
-      </w:r>
-      <w:r>
-        <w:t xml:space="preserve"> del </w:t>
-      </w:r>
-      <w:r>
-        <w:t>14</w:t>
-      </w:r>
-      <w:r>
-        <w:t>/</w:t>
-      </w:r>
-      <w:r>
-        <w:t>11</w:t>
-      </w:r>
-      <w:r>
-        <w:t>/2019</w:t>
-      </w:r>
-    </w:p>
-    <w:p>
-      <w:pPr>
-        <w:pStyle w:val="Paragrafoelenco"/>
-        <w:numPr>
-          <w:ilvl w:val="0"/>
-          <w:numId w:val="40"/>
-        </w:numPr>
-      </w:pPr>
-      <w:r>
-        <w:t xml:space="preserve">Bug Risolto: </w:t>
-      </w:r>
-      <w:r>
-        <w:t xml:space="preserve">Inserimento di 1 tecnico per più giorni, se ci sono più Tecnici della stessa mansione, mette lo stesso tecnico per </w:t>
-      </w:r>
-      <w:proofErr w:type="spellStart"/>
-      <w:proofErr w:type="gramStart"/>
-      <w:r>
-        <w:t>n.figure</w:t>
-      </w:r>
-      <w:proofErr w:type="spellEnd"/>
-      <w:proofErr w:type="gramEnd"/>
-      <w:r>
-        <w:t xml:space="preserve"> sui giorni di lavoro</w:t>
-      </w:r>
-    </w:p>
-    <w:p>
-      <w:pPr>
-        <w:pStyle w:val="Paragrafoelenco"/>
-        <w:numPr>
-          <w:ilvl w:val="0"/>
-          <w:numId w:val="40"/>
-        </w:numPr>
-      </w:pPr>
-      <w:r>
-        <w:t>Bug Risolto: Importazione -</w:t>
-      </w:r>
-      <w:r>
-        <w:t xml:space="preserve"> Quando elimino 1 tecnico e lo reimporto, cancella tutte le info note inserite in precedenza (da verificare su nuovi lavori)</w:t>
-      </w:r>
-    </w:p>
-    <w:p/>
-    <w:p>
-      <w:pPr>
-        <w:pStyle w:val="Sottotitolo"/>
-      </w:pPr>
-      <w:r>
-        <w:t>Versione 1.</w:t>
-      </w:r>
-      <w:r>
-        <w:t>51</w:t>
-      </w:r>
-      <w:r>
-        <w:t xml:space="preserve"> del </w:t>
-      </w:r>
-      <w:r>
-        <w:t>03</w:t>
-      </w:r>
-      <w:r>
-        <w:t>/</w:t>
-      </w:r>
-      <w:r>
-        <w:t>11</w:t>
-      </w:r>
-      <w:r>
-        <w:t>/2019</w:t>
-      </w:r>
-    </w:p>
-    <w:p>
-      <w:pPr>
-        <w:pStyle w:val="Paragrafoelenco"/>
-        <w:numPr>
-          <w:ilvl w:val="0"/>
-          <w:numId w:val="39"/>
-        </w:numPr>
-      </w:pPr>
-      <w:r>
-        <w:t>Corretto bug descrizione lunghe troncate su Consuntivo</w:t>
-      </w:r>
-    </w:p>
-    <w:p>
-      <w:pPr>
-        <w:pStyle w:val="Paragrafoelenco"/>
-        <w:numPr>
-          <w:ilvl w:val="0"/>
-          <w:numId w:val="39"/>
-        </w:numPr>
-      </w:pPr>
-      <w:r>
-        <w:t>Corretto bug articoli a consuntivo su Dettaglio Economico</w:t>
-      </w:r>
-    </w:p>
-    <w:p>
-      <w:r>
-        <w:t xml:space="preserve"> </w:t>
-      </w:r>
-    </w:p>
-    <w:p>
-      <w:pPr>
-        <w:pStyle w:val="Sottotitolo"/>
-      </w:pPr>
-      <w:r>
-        <w:t>Versione 1.</w:t>
-      </w:r>
-      <w:r>
-        <w:t>50</w:t>
-      </w:r>
-      <w:r>
-        <w:t xml:space="preserve"> del </w:t>
-      </w:r>
-      <w:r>
-        <w:t>27</w:t>
-      </w:r>
-      <w:r>
-        <w:t>/</w:t>
-      </w:r>
-      <w:r>
-        <w:t>10</w:t>
-      </w:r>
-      <w:r>
-        <w:t>/2019</w:t>
-      </w:r>
-    </w:p>
-    <w:p>
-      <w:pPr>
-        <w:pStyle w:val="Paragrafoelenco"/>
-        <w:numPr>
-          <w:ilvl w:val="0"/>
-          <w:numId w:val="38"/>
-        </w:numPr>
-      </w:pPr>
-      <w:r>
-        <w:t>Stampa Offerta aggiornato layout</w:t>
-      </w:r>
-    </w:p>
-    <w:p>
-      <w:pPr>
-        <w:pStyle w:val="Paragrafoelenco"/>
-        <w:numPr>
-          <w:ilvl w:val="0"/>
-          <w:numId w:val="38"/>
-        </w:numPr>
-      </w:pPr>
-      <w:r>
-        <w:t>Stampa Consuntivo aggiornato layout</w:t>
-      </w:r>
-    </w:p>
-    <w:p>
-      <w:pPr>
-        <w:pStyle w:val="Paragrafoelenco"/>
-        <w:numPr>
-          <w:ilvl w:val="0"/>
-          <w:numId w:val="38"/>
-        </w:numPr>
-      </w:pPr>
-      <w:r>
-        <w:t>I</w:t>
-      </w:r>
-      <w:r>
-        <w:t xml:space="preserve">nserimento multiplo in </w:t>
-      </w:r>
-      <w:proofErr w:type="spellStart"/>
-      <w:r>
-        <w:t>dett</w:t>
-      </w:r>
-      <w:proofErr w:type="spellEnd"/>
-      <w:r>
-        <w:t>. economico</w:t>
-      </w:r>
-    </w:p>
-    <w:p>
-      <w:pPr>
-        <w:pStyle w:val="Paragrafoelenco"/>
-        <w:numPr>
-          <w:ilvl w:val="0"/>
-          <w:numId w:val="38"/>
-        </w:numPr>
-      </w:pPr>
-      <w:r>
-        <w:t xml:space="preserve">Correzione errore in fig. </w:t>
-      </w:r>
-      <w:proofErr w:type="gramStart"/>
-      <w:r>
-        <w:t>professionale</w:t>
-      </w:r>
-      <w:r>
-        <w:t>(</w:t>
-      </w:r>
-      <w:proofErr w:type="gramEnd"/>
-      <w:r>
-        <w:t>propagazione modifiche sulle fig. professionali sbagliate)</w:t>
-      </w:r>
-    </w:p>
-    <w:p>
-      <w:pPr>
-        <w:pStyle w:val="Sottotitolo"/>
-      </w:pPr>
-      <w:r>
-        <w:t>Versione 1.</w:t>
-      </w:r>
-      <w:r>
-        <w:t>49</w:t>
-      </w:r>
-      <w:r>
-        <w:t xml:space="preserve"> del </w:t>
-      </w:r>
-      <w:r>
-        <w:t>19</w:t>
-      </w:r>
-      <w:r>
-        <w:t>/</w:t>
-      </w:r>
-      <w:r>
-        <w:t>10</w:t>
-      </w:r>
-      <w:r>
-        <w:t>/2019</w:t>
-      </w:r>
-    </w:p>
-    <w:p>
-      <w:pPr>
-        <w:pStyle w:val="Paragrafoelenco"/>
-        <w:numPr>
-          <w:ilvl w:val="0"/>
-          <w:numId w:val="36"/>
-        </w:numPr>
-      </w:pPr>
-      <w:r>
-        <w:t>possibilità di modificare alcuni dati appuntamento anche se un evento è in lavorazione</w:t>
-      </w:r>
-    </w:p>
-    <w:p>
-      <w:pPr>
-        <w:pStyle w:val="Paragrafoelenco"/>
-        <w:numPr>
-          <w:ilvl w:val="0"/>
-          <w:numId w:val="36"/>
-        </w:numPr>
-      </w:pPr>
-      <w:r>
-        <w:t>replica per ogni giorno di lavorazi</w:t>
-      </w:r>
-      <w:r>
-        <w:t>one del solo personale tecnico</w:t>
-      </w:r>
-    </w:p>
-    <w:p>
-      <w:pPr>
-        <w:pStyle w:val="Paragrafoelenco"/>
-        <w:numPr>
-          <w:ilvl w:val="0"/>
-          <w:numId w:val="36"/>
-        </w:numPr>
-      </w:pPr>
-      <w:r>
-        <w:t>modifica della voce in a</w:t>
-      </w:r>
-      <w:r>
-        <w:t>genda (prima riga=lavorazione)</w:t>
-      </w:r>
-    </w:p>
-    <w:p>
-      <w:pPr>
-        <w:pStyle w:val="Paragrafoelenco"/>
-        <w:numPr>
-          <w:ilvl w:val="0"/>
-          <w:numId w:val="36"/>
-        </w:numPr>
-      </w:pPr>
-      <w:r>
-        <w:t>visualizzazione della descrizione del contrat</w:t>
-      </w:r>
-      <w:r>
-        <w:t xml:space="preserve">to invece che </w:t>
-      </w:r>
-      <w:proofErr w:type="spellStart"/>
-      <w:r>
-        <w:t>num</w:t>
-      </w:r>
-      <w:proofErr w:type="spellEnd"/>
-      <w:r>
-        <w:t>. protocollo</w:t>
-      </w:r>
-    </w:p>
-    <w:p>
-      <w:pPr>
-        <w:pStyle w:val="Paragrafoelenco"/>
-        <w:numPr>
-          <w:ilvl w:val="0"/>
-          <w:numId w:val="36"/>
-        </w:numPr>
-      </w:pPr>
-      <w:r>
-        <w:t xml:space="preserve">intestazione della </w:t>
-      </w:r>
-      <w:proofErr w:type="spellStart"/>
-      <w:r>
-        <w:t>tab</w:t>
-      </w:r>
-      <w:proofErr w:type="spellEnd"/>
-      <w:r>
-        <w:t xml:space="preserve"> lavorazion</w:t>
-      </w:r>
-      <w:r>
-        <w:t xml:space="preserve">e in base alla </w:t>
-      </w:r>
-      <w:proofErr w:type="spellStart"/>
-      <w:r>
-        <w:t>tab</w:t>
-      </w:r>
-      <w:proofErr w:type="spellEnd"/>
-      <w:r>
-        <w:t xml:space="preserve"> selezionata</w:t>
-      </w:r>
-    </w:p>
-    <w:p>
-      <w:pPr>
-        <w:pStyle w:val="Paragrafoelenco"/>
-        <w:numPr>
-          <w:ilvl w:val="0"/>
-          <w:numId w:val="36"/>
-        </w:numPr>
-      </w:pPr>
-      <w:r>
-        <w:t>filtr</w:t>
-      </w:r>
-      <w:r>
-        <w:t>o data in inserimento generale</w:t>
-      </w:r>
-    </w:p>
-    <w:p>
-      <w:pPr>
-        <w:pStyle w:val="Paragrafoelenco"/>
-        <w:numPr>
-          <w:ilvl w:val="0"/>
-          <w:numId w:val="36"/>
-        </w:numPr>
-      </w:pPr>
-      <w:r>
-        <w:t>eliminazione massiva degli artic</w:t>
-      </w:r>
-      <w:r>
-        <w:t>oli in offerta e in lavorazione</w:t>
-      </w:r>
-    </w:p>
-    <w:p>
-      <w:pPr>
-        <w:pStyle w:val="Paragrafoelenco"/>
-        <w:numPr>
-          <w:ilvl w:val="0"/>
-          <w:numId w:val="36"/>
-        </w:numPr>
-      </w:pPr>
-      <w:r>
-        <w:t xml:space="preserve"> </w:t>
-      </w:r>
-      <w:r>
-        <w:t>aggiustamenti grafici vari</w:t>
-      </w:r>
-    </w:p>
-    <w:p>
-      <w:pPr>
-        <w:pStyle w:val="Sottotitolo"/>
-      </w:pPr>
-      <w:r>
-        <w:t>Versione 1.</w:t>
-      </w:r>
-      <w:r>
-        <w:t>48</w:t>
-      </w:r>
-      <w:r>
-        <w:t xml:space="preserve"> del </w:t>
-      </w:r>
-      <w:r>
-        <w:t>16</w:t>
-      </w:r>
-      <w:r>
-        <w:t>/</w:t>
-      </w:r>
-      <w:r>
-        <w:t>10</w:t>
-      </w:r>
-      <w:r>
-        <w:t>/2019</w:t>
+        <w:t>Unificazione layout stampe consuntivo e offerta - aggiustamenti vari layout secondo la lista stilata nell'incontro del 14/10</w:t>
       </w:r>
     </w:p>
     <w:p>
@@ -998,7 +981,7 @@
         </w:numPr>
       </w:pPr>
       <w:r>
-        <w:t>Unificazione layout stampe consuntivo e offerta - aggiustamenti vari layout secondo la lista stilata nell'incontro del 14/10</w:t>
+        <w:t>Aggiustamenti layout stampa piano esterno sempre secondo lista del 14/10</w:t>
       </w:r>
     </w:p>
     <w:p>
@@ -1010,27 +993,7 @@
         </w:numPr>
       </w:pPr>
       <w:r>
-        <w:t>Aggiustamenti layout stampa piano esterno sempre secondo lista del 14/10</w:t>
-      </w:r>
-    </w:p>
-    <w:p>
-      <w:pPr>
-        <w:pStyle w:val="Paragrafoelenco"/>
-        <w:numPr>
-          <w:ilvl w:val="0"/>
-          <w:numId w:val="35"/>
-        </w:numPr>
-      </w:pPr>
-      <w:r>
-        <w:t xml:space="preserve">Aggiunta </w:t>
-      </w:r>
-      <w:proofErr w:type="spellStart"/>
-      <w:r>
-        <w:t>checkbox</w:t>
-      </w:r>
-      <w:proofErr w:type="spellEnd"/>
-      <w:r>
-        <w:t xml:space="preserve"> su elenco articoli per successiva implementazione cancellazione massiva (</w:t>
+        <w:t>Aggiunta checkbox su elenco articoli per successiva implementazione cancellazione massiva (</w:t>
       </w:r>
       <w:r>
         <w:rPr>
@@ -1129,15 +1092,7 @@
         </w:numPr>
       </w:pPr>
       <w:r>
-        <w:t xml:space="preserve">replica modifica ad articoli per </w:t>
-      </w:r>
-      <w:proofErr w:type="gramStart"/>
-      <w:r>
-        <w:t>ogni giorni</w:t>
-      </w:r>
-      <w:proofErr w:type="gramEnd"/>
-      <w:r>
-        <w:t xml:space="preserve"> di lavorazione</w:t>
+        <w:t>replica modifica ad articoli per ogni giorni di lavorazione</w:t>
       </w:r>
     </w:p>
     <w:p>
@@ -1441,15 +1396,7 @@
         <w:t>l</w:t>
       </w:r>
       <w:r>
-        <w:t xml:space="preserve">izzava il campo iva </w:t>
-      </w:r>
-      <w:proofErr w:type="spellStart"/>
-      <w:r>
-        <w:t>anzichè</w:t>
-      </w:r>
-      <w:proofErr w:type="spellEnd"/>
-      <w:r>
-        <w:t xml:space="preserve"> la quantità)</w:t>
+        <w:t>izzava il campo iva anzichè la quantità)</w:t>
       </w:r>
     </w:p>
     <w:p/>
@@ -1482,6 +1429,7 @@
         </w:numPr>
       </w:pPr>
       <w:r>
+        <w:lastRenderedPageBreak/>
         <w:t>articoli in lavorazione replicati per ogni giorno di lavorazione</w:t>
       </w:r>
     </w:p>
@@ -1505,13 +1453,8 @@
           <w:numId w:val="29"/>
         </w:numPr>
       </w:pPr>
-      <w:proofErr w:type="spellStart"/>
-      <w:r>
-        <w:t>refresh</w:t>
-      </w:r>
-      <w:proofErr w:type="spellEnd"/>
-      <w:r>
-        <w:t xml:space="preserve"> sul pannello modifica</w:t>
+      <w:r>
+        <w:t>refresh sul pannello modifica</w:t>
       </w:r>
     </w:p>
     <w:p>
@@ -1629,15 +1572,7 @@
         </w:numPr>
       </w:pPr>
       <w:r>
-        <w:t xml:space="preserve">visualizzazione pulsanti in modifica evento in base alla </w:t>
-      </w:r>
-      <w:proofErr w:type="spellStart"/>
-      <w:r>
-        <w:t>tab</w:t>
-      </w:r>
-      <w:proofErr w:type="spellEnd"/>
-      <w:r>
-        <w:t xml:space="preserve"> visualizzata</w:t>
+        <w:t>visualizzazione pulsanti in modifica evento in base alla tab visualizzata</w:t>
       </w:r>
     </w:p>
     <w:p>
@@ -1649,15 +1584,7 @@
         </w:numPr>
       </w:pPr>
       <w:r>
-        <w:t xml:space="preserve">limitazione a 5 righe nella </w:t>
-      </w:r>
-      <w:proofErr w:type="spellStart"/>
-      <w:r>
-        <w:t>textarea</w:t>
-      </w:r>
-      <w:proofErr w:type="spellEnd"/>
-      <w:r>
-        <w:t xml:space="preserve"> note piano esterno</w:t>
+        <w:t>limitazione a 5 righe nella textarea note piano esterno</w:t>
       </w:r>
     </w:p>
     <w:p>
@@ -1669,15 +1596,7 @@
         </w:numPr>
       </w:pPr>
       <w:r>
-        <w:t xml:space="preserve">limitazione a 5 righe nella </w:t>
-      </w:r>
-      <w:proofErr w:type="spellStart"/>
-      <w:r>
-        <w:t>textarea</w:t>
-      </w:r>
-      <w:proofErr w:type="spellEnd"/>
-      <w:r>
-        <w:t xml:space="preserve"> note</w:t>
+        <w:t>limitazione a 5 righe nella textarea note</w:t>
       </w:r>
       <w:r>
         <w:t xml:space="preserve"> stampa lavorazione</w:t>
@@ -1972,25 +1891,7 @@
           <w:color w:val="222222"/>
           <w:lang w:eastAsia="it-IT"/>
         </w:rPr>
-        <w:t xml:space="preserve">disabilitazione pulsante elimina in </w:t>
-      </w:r>
-      <w:proofErr w:type="spellStart"/>
-      <w:r>
-        <w:rPr>
-          <w:rFonts w:eastAsia="Times New Roman" w:cstheme="minorHAnsi"/>
-          <w:color w:val="222222"/>
-          <w:lang w:eastAsia="it-IT"/>
-        </w:rPr>
-        <w:t>tab</w:t>
-      </w:r>
-      <w:proofErr w:type="spellEnd"/>
-      <w:r>
-        <w:rPr>
-          <w:rFonts w:eastAsia="Times New Roman" w:cstheme="minorHAnsi"/>
-          <w:color w:val="222222"/>
-          <w:lang w:eastAsia="it-IT"/>
-        </w:rPr>
-        <w:t xml:space="preserve"> offerta quando evento è in stato lavorazion</w:t>
+        <w:t>disabilitazione pulsante elimina in tab offerta quando evento è in stato lavorazion</w:t>
       </w:r>
       <w:r>
         <w:rPr>
@@ -2080,6 +1981,7 @@
         <w:pStyle w:val="Sottotitolo"/>
       </w:pPr>
       <w:r>
+        <w:lastRenderedPageBreak/>
         <w:t>Versione 1.36 del 19/08/2019</w:t>
       </w:r>
     </w:p>
@@ -2132,140 +2034,329 @@
         <w:pStyle w:val="Sottotitolo"/>
       </w:pPr>
       <w:r>
+        <w:t>Versione 1.34 del 31/07/2019</w:t>
+      </w:r>
+    </w:p>
+    <w:p>
+      <w:pPr>
+        <w:pStyle w:val="Paragrafoelenco"/>
+        <w:numPr>
+          <w:ilvl w:val="0"/>
+          <w:numId w:val="20"/>
+        </w:numPr>
+      </w:pPr>
+      <w:r>
+        <w:t>Aggiunto n. pagine a riepilogo</w:t>
+      </w:r>
+    </w:p>
+    <w:p>
+      <w:pPr>
+        <w:pStyle w:val="Paragrafoelenco"/>
+        <w:numPr>
+          <w:ilvl w:val="0"/>
+          <w:numId w:val="20"/>
+        </w:numPr>
+      </w:pPr>
+      <w:r>
+        <w:t>Aggiornamento pdf riepilogo dopo modifica note</w:t>
+      </w:r>
+    </w:p>
+    <w:p>
+      <w:pPr>
+        <w:pStyle w:val="Sottotitolo"/>
+      </w:pPr>
+      <w:r>
+        <w:t>Versione1.33 del 29/07/2019</w:t>
+      </w:r>
+    </w:p>
+    <w:p>
+      <w:pPr>
+        <w:pStyle w:val="Paragrafoelenco"/>
+        <w:numPr>
+          <w:ilvl w:val="0"/>
+          <w:numId w:val="19"/>
+        </w:numPr>
+      </w:pPr>
+      <w:r>
+        <w:t>Nuova visualizzazione Riepilogo con anteprima PDF</w:t>
+      </w:r>
+    </w:p>
+    <w:p>
+      <w:pPr>
+        <w:pStyle w:val="Sottotitolo"/>
+      </w:pPr>
+      <w:r>
+        <w:t>Versione1.32 del 21/07/2019</w:t>
+      </w:r>
+    </w:p>
+    <w:p>
+      <w:pPr>
+        <w:pStyle w:val="Paragrafoelenco"/>
+        <w:numPr>
+          <w:ilvl w:val="0"/>
+          <w:numId w:val="19"/>
+        </w:numPr>
+      </w:pPr>
+      <w:r>
+        <w:t>Piano Esterno: disposizione colonne griglia figure professionali, funzione 'Inserimento generale', note piano esterno</w:t>
+      </w:r>
+    </w:p>
+    <w:p>
+      <w:pPr>
+        <w:pStyle w:val="Sottotitolo"/>
+      </w:pPr>
+      <w:r>
+        <w:t>Versione1.31 del 12/07/2019</w:t>
+      </w:r>
+    </w:p>
+    <w:p>
+      <w:pPr>
+        <w:pStyle w:val="Paragrafoelenco"/>
+        <w:numPr>
+          <w:ilvl w:val="0"/>
+          <w:numId w:val="18"/>
+        </w:numPr>
+      </w:pPr>
+      <w:r>
+        <w:t>Modificato Layout dettaglio protocollo come quello di ricerca</w:t>
+      </w:r>
+    </w:p>
+    <w:p>
+      <w:pPr>
+        <w:pStyle w:val="Paragrafoelenco"/>
+        <w:numPr>
+          <w:ilvl w:val="0"/>
+          <w:numId w:val="18"/>
+        </w:numPr>
+      </w:pPr>
+      <w:r>
+        <w:t>Aggiunto ordinamento tabella protocolli per singolo campo (cliccando sull'intestazione)</w:t>
+      </w:r>
+    </w:p>
+    <w:p>
+      <w:pPr>
+        <w:pStyle w:val="Paragrafoelenco"/>
+        <w:numPr>
+          <w:ilvl w:val="0"/>
+          <w:numId w:val="18"/>
+        </w:numPr>
+      </w:pPr>
+      <w:r>
+        <w:t>Riepilogo offerta: Aggiunto campo "note" a modifica note del riepilogo</w:t>
+      </w:r>
+    </w:p>
+    <w:p>
+      <w:pPr>
+        <w:pStyle w:val="Paragrafoelenco"/>
+        <w:numPr>
+          <w:ilvl w:val="0"/>
+          <w:numId w:val="18"/>
+        </w:numPr>
+      </w:pPr>
+      <w:r>
+        <w:t>Riepilogo offerta: formato del protocollo, orario nella data, descrizione lunga troncata a 100 caratteri, modifiche grafiche (da completare)</w:t>
+      </w:r>
+    </w:p>
+    <w:p>
+      <w:pPr>
+        <w:pStyle w:val="Paragrafoelenco"/>
+        <w:numPr>
+          <w:ilvl w:val="0"/>
+          <w:numId w:val="18"/>
+        </w:numPr>
+      </w:pPr>
+      <w:r>
+        <w:t>Dettaglio economico: ordine delle colonne e modifica valori mostrati, valore lordo in tabella, valore flag stampa, modifica nella selezione della figura professionale, calcolo costi in base a tipo pagamento, aggiunta fattura a tipo pagamento</w:t>
+      </w:r>
+    </w:p>
+    <w:p>
+      <w:pPr>
+        <w:pStyle w:val="Sottotitolo"/>
+      </w:pPr>
+    </w:p>
+    <w:p>
+      <w:pPr>
+        <w:pStyle w:val="Sottotitolo"/>
+      </w:pPr>
+      <w:r>
+        <w:t>Versione1.30 del 06/0</w:t>
+      </w:r>
+      <w:r>
+        <w:t>6</w:t>
+      </w:r>
+      <w:r>
+        <w:t>/2019</w:t>
+      </w:r>
+    </w:p>
+    <w:p>
+      <w:pPr>
+        <w:pStyle w:val="Paragrafoelenco"/>
+        <w:numPr>
+          <w:ilvl w:val="0"/>
+          <w:numId w:val="18"/>
+        </w:numPr>
+      </w:pPr>
+      <w:r>
+        <w:t>Completata cancellazione eventi</w:t>
+      </w:r>
+    </w:p>
+    <w:p>
+      <w:pPr>
+        <w:pStyle w:val="Paragrafoelenco"/>
+        <w:numPr>
+          <w:ilvl w:val="0"/>
+          <w:numId w:val="18"/>
+        </w:numPr>
+      </w:pPr>
+      <w:r>
+        <w:t>Completata gestione Attrezzature Magazzino</w:t>
+      </w:r>
+    </w:p>
+    <w:p>
+      <w:pPr>
+        <w:pStyle w:val="Paragrafoelenco"/>
+        <w:numPr>
+          <w:ilvl w:val="0"/>
+          <w:numId w:val="18"/>
+        </w:numPr>
+      </w:pPr>
+      <w:r>
+        <w:t>Cancellazione logica Collaboratori, Clienti/Fornitori, Articoli, Raggruppamenti Articoli e Protocolli (non si avrà più errore quando si tenta di cancellare un record da una di queste tabelle collegato ad altre tabelle)</w:t>
+      </w:r>
+    </w:p>
+    <w:p>
+      <w:pPr>
+        <w:pStyle w:val="Sottotitolo"/>
+      </w:pPr>
+    </w:p>
+    <w:p>
+      <w:pPr>
+        <w:pStyle w:val="Sottotitolo"/>
+      </w:pPr>
+      <w:r>
+        <w:t>Versione1.29 del 01/0</w:t>
+      </w:r>
+      <w:r>
+        <w:t>6</w:t>
+      </w:r>
+      <w:r>
+        <w:t>/2019</w:t>
+      </w:r>
+    </w:p>
+    <w:p>
+      <w:pPr>
+        <w:pStyle w:val="Paragrafoelenco"/>
+        <w:numPr>
+          <w:ilvl w:val="0"/>
+          <w:numId w:val="17"/>
+        </w:numPr>
+      </w:pPr>
+      <w:r>
+        <w:t>Aggiunta cancellazione eventi</w:t>
+      </w:r>
+    </w:p>
+    <w:p>
+      <w:pPr>
+        <w:pStyle w:val="Paragrafoelenco"/>
+        <w:numPr>
+          <w:ilvl w:val="0"/>
+          <w:numId w:val="17"/>
+        </w:numPr>
+      </w:pPr>
+      <w:r>
+        <w:t>Aggiunta gestione Magazzino (incompleta)</w:t>
+      </w:r>
+    </w:p>
+    <w:p>
+      <w:pPr>
+        <w:pStyle w:val="Sottotitolo"/>
+      </w:pPr>
+    </w:p>
+    <w:p>
+      <w:pPr>
+        <w:pStyle w:val="Sottotitolo"/>
+      </w:pPr>
+      <w:r>
+        <w:t>Versione1.28 del 22/05/2019</w:t>
+      </w:r>
+    </w:p>
+    <w:p>
+      <w:pPr>
+        <w:pStyle w:val="Paragrafoelenco"/>
+        <w:numPr>
+          <w:ilvl w:val="0"/>
+          <w:numId w:val="16"/>
+        </w:numPr>
+      </w:pPr>
+      <w:r>
+        <w:t>Aggiunta gestione Tipologie Interventi nel menù "Tabelle/Tipologie Interventi"</w:t>
+      </w:r>
+    </w:p>
+    <w:p>
+      <w:pPr>
+        <w:pStyle w:val="Paragrafoelenco"/>
+        <w:numPr>
+          <w:ilvl w:val="0"/>
+          <w:numId w:val="16"/>
+        </w:numPr>
+      </w:pPr>
+      <w:r>
         <w:lastRenderedPageBreak/>
-        <w:t>Versione 1.34 del 31/07/2019</w:t>
-      </w:r>
-    </w:p>
-    <w:p>
-      <w:pPr>
-        <w:pStyle w:val="Paragrafoelenco"/>
-        <w:numPr>
-          <w:ilvl w:val="0"/>
-          <w:numId w:val="20"/>
-        </w:numPr>
-      </w:pPr>
-      <w:r>
-        <w:t>Aggiunto n. pagine a riepilogo</w:t>
-      </w:r>
-    </w:p>
-    <w:p>
-      <w:pPr>
-        <w:pStyle w:val="Paragrafoelenco"/>
-        <w:numPr>
-          <w:ilvl w:val="0"/>
-          <w:numId w:val="20"/>
-        </w:numPr>
-      </w:pPr>
-      <w:r>
-        <w:t>Aggiornamento pdf riepilogo dopo modifica note</w:t>
-      </w:r>
-    </w:p>
+        <w:t>Aggiornata Lavorazione con gestione Dettaglio Economico e Piano Esterno (da completare)</w:t>
+      </w:r>
+    </w:p>
+    <w:p/>
     <w:p>
       <w:pPr>
         <w:pStyle w:val="Sottotitolo"/>
       </w:pPr>
       <w:r>
-        <w:t>Versione1.33 del 29/07/2019</w:t>
-      </w:r>
-    </w:p>
-    <w:p>
-      <w:pPr>
-        <w:pStyle w:val="Paragrafoelenco"/>
-        <w:numPr>
-          <w:ilvl w:val="0"/>
-          <w:numId w:val="19"/>
-        </w:numPr>
-      </w:pPr>
-      <w:r>
-        <w:t>Nuova visualizzazione Riepilogo con anteprima PDF</w:t>
+        <w:t>Versione1.27 del 05/05/2019</w:t>
+      </w:r>
+    </w:p>
+    <w:p>
+      <w:pPr>
+        <w:pStyle w:val="Paragrafoelenco"/>
+        <w:numPr>
+          <w:ilvl w:val="0"/>
+          <w:numId w:val="15"/>
+        </w:numPr>
+      </w:pPr>
+      <w:r>
+        <w:t>Aggiunta Lavorazione</w:t>
       </w:r>
     </w:p>
     <w:p>
       <w:pPr>
         <w:pStyle w:val="Sottotitolo"/>
       </w:pPr>
-      <w:r>
-        <w:t>Versione1.32 del 21/07/2019</w:t>
-      </w:r>
-    </w:p>
-    <w:p>
-      <w:pPr>
-        <w:pStyle w:val="Paragrafoelenco"/>
-        <w:numPr>
-          <w:ilvl w:val="0"/>
-          <w:numId w:val="19"/>
-        </w:numPr>
-      </w:pPr>
-      <w:r>
-        <w:t>Piano Esterno: disposizione colonne griglia figure professionali, funzione 'Inserimento generale', note piano esterno</w:t>
-      </w:r>
     </w:p>
     <w:p>
       <w:pPr>
         <w:pStyle w:val="Sottotitolo"/>
       </w:pPr>
       <w:r>
-        <w:t>Versione1.31 del 12/07/2019</w:t>
-      </w:r>
-    </w:p>
-    <w:p>
-      <w:pPr>
-        <w:pStyle w:val="Paragrafoelenco"/>
-        <w:numPr>
-          <w:ilvl w:val="0"/>
-          <w:numId w:val="18"/>
-        </w:numPr>
-      </w:pPr>
-      <w:r>
-        <w:t>Modificato Layout dettaglio protocollo come quello di ricerca</w:t>
-      </w:r>
-    </w:p>
-    <w:p>
-      <w:pPr>
-        <w:pStyle w:val="Paragrafoelenco"/>
-        <w:numPr>
-          <w:ilvl w:val="0"/>
-          <w:numId w:val="18"/>
-        </w:numPr>
-      </w:pPr>
-      <w:r>
-        <w:t>Aggiunto ordinamento tabella protocolli per singolo campo (cliccando sull'intestazione)</w:t>
-      </w:r>
-    </w:p>
-    <w:p>
-      <w:pPr>
-        <w:pStyle w:val="Paragrafoelenco"/>
-        <w:numPr>
-          <w:ilvl w:val="0"/>
-          <w:numId w:val="18"/>
-        </w:numPr>
-      </w:pPr>
-      <w:r>
-        <w:t>Riepilogo offerta: Aggiunto campo "note" a modifica note del riepilogo</w:t>
-      </w:r>
-    </w:p>
-    <w:p>
-      <w:pPr>
-        <w:pStyle w:val="Paragrafoelenco"/>
-        <w:numPr>
-          <w:ilvl w:val="0"/>
-          <w:numId w:val="18"/>
-        </w:numPr>
-      </w:pPr>
-      <w:r>
-        <w:t>Riepilogo offerta: formato del protocollo, orario nella data, descrizione lunga troncata a 100 caratteri, modifiche grafiche (da completare)</w:t>
-      </w:r>
-    </w:p>
-    <w:p>
-      <w:pPr>
-        <w:pStyle w:val="Paragrafoelenco"/>
-        <w:numPr>
-          <w:ilvl w:val="0"/>
-          <w:numId w:val="18"/>
-        </w:numPr>
-      </w:pPr>
-      <w:r>
-        <w:t>Dettaglio economico: ordine delle colonne e modifica valori mostrati, valore lordo in tabella, valore flag stampa, modifica nella selezione della figura professionale, calcolo costi in base a tipo pagamento, aggiunta fattura a tipo pagamento</w:t>
+        <w:t>Versione1.26 del 27/04/2019</w:t>
+      </w:r>
+    </w:p>
+    <w:p>
+      <w:pPr>
+        <w:pStyle w:val="Paragrafoelenco"/>
+        <w:numPr>
+          <w:ilvl w:val="0"/>
+          <w:numId w:val="14"/>
+        </w:numPr>
+      </w:pPr>
+      <w:r>
+        <w:t>Aggiunta Gestione Password di accesso dimenticata con generazione nuova password ed  invio</w:t>
+      </w:r>
+    </w:p>
+    <w:p>
+      <w:pPr>
+        <w:pStyle w:val="Paragrafoelenco"/>
+      </w:pPr>
+      <w:r>
+        <w:t xml:space="preserve"> e-mail.</w:t>
       </w:r>
     </w:p>
     <w:p>
@@ -2278,49 +2369,19 @@
         <w:pStyle w:val="Sottotitolo"/>
       </w:pPr>
       <w:r>
-        <w:t>Versione1.30 del 06/0</w:t>
-      </w:r>
-      <w:r>
-        <w:t>6</w:t>
-      </w:r>
-      <w:r>
-        <w:t>/2019</w:t>
-      </w:r>
-    </w:p>
-    <w:p>
-      <w:pPr>
-        <w:pStyle w:val="Paragrafoelenco"/>
-        <w:numPr>
-          <w:ilvl w:val="0"/>
-          <w:numId w:val="18"/>
-        </w:numPr>
-      </w:pPr>
-      <w:r>
-        <w:t>Completata cancellazione eventi</w:t>
-      </w:r>
-    </w:p>
-    <w:p>
-      <w:pPr>
-        <w:pStyle w:val="Paragrafoelenco"/>
-        <w:numPr>
-          <w:ilvl w:val="0"/>
-          <w:numId w:val="18"/>
-        </w:numPr>
-      </w:pPr>
-      <w:r>
-        <w:t>Completata gestione Attrezzature Magazzino</w:t>
-      </w:r>
-    </w:p>
-    <w:p>
-      <w:pPr>
-        <w:pStyle w:val="Paragrafoelenco"/>
-        <w:numPr>
-          <w:ilvl w:val="0"/>
-          <w:numId w:val="18"/>
-        </w:numPr>
-      </w:pPr>
-      <w:r>
-        <w:t>Cancellazione logica Collaboratori, Clienti/Fornitori, Articoli, Raggruppamenti Articoli e Protocolli (non si avrà più errore quando si tenta di cancellare un record da una di queste tabelle collegato ad altre tabelle)</w:t>
+        <w:t>Versione1.25 del 24/04/2019</w:t>
+      </w:r>
+    </w:p>
+    <w:p>
+      <w:pPr>
+        <w:pStyle w:val="Paragrafoelenco"/>
+        <w:numPr>
+          <w:ilvl w:val="0"/>
+          <w:numId w:val="14"/>
+        </w:numPr>
+      </w:pPr>
+      <w:r>
+        <w:t>Aggiunta Gestione Utenti (menù in alto a destra Gestione Utenze/Utenti)</w:t>
       </w:r>
     </w:p>
     <w:p>
@@ -2333,37 +2394,118 @@
         <w:pStyle w:val="Sottotitolo"/>
       </w:pPr>
       <w:r>
-        <w:t>Versione1.29 del 01/0</w:t>
-      </w:r>
-      <w:r>
-        <w:t>6</w:t>
-      </w:r>
-      <w:r>
-        <w:t>/2019</w:t>
-      </w:r>
-    </w:p>
-    <w:p>
-      <w:pPr>
-        <w:pStyle w:val="Paragrafoelenco"/>
-        <w:numPr>
-          <w:ilvl w:val="0"/>
-          <w:numId w:val="17"/>
-        </w:numPr>
-      </w:pPr>
-      <w:r>
-        <w:t>Aggiunta cancellazione eventi</w:t>
-      </w:r>
-    </w:p>
-    <w:p>
-      <w:pPr>
-        <w:pStyle w:val="Paragrafoelenco"/>
-        <w:numPr>
-          <w:ilvl w:val="0"/>
-          <w:numId w:val="17"/>
-        </w:numPr>
-      </w:pPr>
-      <w:r>
-        <w:t>Aggiunta gestione Magazzino (incompleta)</w:t>
+        <w:t>Versione1.24 del 22/04/2019</w:t>
+      </w:r>
+    </w:p>
+    <w:p>
+      <w:pPr>
+        <w:pStyle w:val="Paragrafoelenco"/>
+        <w:numPr>
+          <w:ilvl w:val="0"/>
+          <w:numId w:val="13"/>
+        </w:numPr>
+      </w:pPr>
+      <w:r>
+        <w:t>Riorganizzazione menù</w:t>
+      </w:r>
+    </w:p>
+    <w:p>
+      <w:pPr>
+        <w:pStyle w:val="Paragrafoelenco"/>
+        <w:numPr>
+          <w:ilvl w:val="0"/>
+          <w:numId w:val="13"/>
+        </w:numPr>
+      </w:pPr>
+      <w:r>
+        <w:t>Aggiunta gestione Tabella Qualifiche Personale</w:t>
+      </w:r>
+    </w:p>
+    <w:p>
+      <w:pPr>
+        <w:pStyle w:val="Paragrafoelenco"/>
+        <w:numPr>
+          <w:ilvl w:val="0"/>
+          <w:numId w:val="13"/>
+        </w:numPr>
+      </w:pPr>
+      <w:r>
+        <w:t>Aggiunta gestione Tabella Tipologie Clienti/Fornitori</w:t>
+      </w:r>
+    </w:p>
+    <w:p>
+      <w:pPr>
+        <w:pStyle w:val="Paragrafoelenco"/>
+        <w:numPr>
+          <w:ilvl w:val="0"/>
+          <w:numId w:val="13"/>
+        </w:numPr>
+      </w:pPr>
+      <w:r>
+        <w:t>Aggiunta gestione Tabella Tipi Protocolli</w:t>
+      </w:r>
+    </w:p>
+    <w:p>
+      <w:pPr>
+        <w:pStyle w:val="Paragrafoelenco"/>
+        <w:numPr>
+          <w:ilvl w:val="0"/>
+          <w:numId w:val="13"/>
+        </w:numPr>
+      </w:pPr>
+      <w:r>
+        <w:t>Aggiunta gestione Tabella Tipi Lavorazione</w:t>
+      </w:r>
+    </w:p>
+    <w:p>
+      <w:pPr>
+        <w:pStyle w:val="Paragrafoelenco"/>
+        <w:numPr>
+          <w:ilvl w:val="0"/>
+          <w:numId w:val="13"/>
+        </w:numPr>
+      </w:pPr>
+      <w:r>
+        <w:t>Aggiunti nuovi colori per Intestazione Colonne agenda</w:t>
+      </w:r>
+      <w:r>
+        <w:t>da menù Tabelle/Colonne Agenda</w:t>
+      </w:r>
+    </w:p>
+    <w:p>
+      <w:pPr>
+        <w:pStyle w:val="Paragrafoelenco"/>
+        <w:numPr>
+          <w:ilvl w:val="0"/>
+          <w:numId w:val="13"/>
+        </w:numPr>
+      </w:pPr>
+      <w:r>
+        <w:t xml:space="preserve">Aggiunta possibilità di ordinare le colonne agenda </w:t>
+      </w:r>
+      <w:r>
+        <w:t xml:space="preserve">da menù Tabelle/Colonne Agenda tramite il nuovo campo Ordinamento </w:t>
+      </w:r>
+      <w:r>
+        <w:t>(</w:t>
+      </w:r>
+      <w:r>
+        <w:t xml:space="preserve">la modifica non è </w:t>
+      </w:r>
+      <w:r>
+        <w:t>ancora visibile dall'agenda)</w:t>
+      </w:r>
+    </w:p>
+    <w:p>
+      <w:pPr>
+        <w:pStyle w:val="Paragrafoelenco"/>
+        <w:numPr>
+          <w:ilvl w:val="0"/>
+          <w:numId w:val="13"/>
+        </w:numPr>
+      </w:pPr>
+      <w:r>
+        <w:t>Aggiunti nuovi parametri da Tabelle\Configurazione (GIORNI_PAGAMENTO, BANCA da 01 a 04 e IBAN da 01 a 04)</w:t>
       </w:r>
     </w:p>
     <w:p>
@@ -2376,31 +2518,405 @@
         <w:pStyle w:val="Sottotitolo"/>
       </w:pPr>
       <w:r>
-        <w:t>Versione1.28 del 22/05/2019</w:t>
-      </w:r>
-    </w:p>
-    <w:p>
-      <w:pPr>
-        <w:pStyle w:val="Paragrafoelenco"/>
-        <w:numPr>
-          <w:ilvl w:val="0"/>
-          <w:numId w:val="16"/>
-        </w:numPr>
-      </w:pPr>
-      <w:r>
-        <w:t>Aggiunta gestione Tipologie Interventi nel menù "Tabelle/Tipologie Interventi"</w:t>
-      </w:r>
-    </w:p>
-    <w:p>
-      <w:pPr>
-        <w:pStyle w:val="Paragrafoelenco"/>
-        <w:numPr>
-          <w:ilvl w:val="0"/>
-          <w:numId w:val="16"/>
-        </w:numPr>
-      </w:pPr>
-      <w:r>
-        <w:t>Aggiornata Lavorazione con gestione Dettaglio Economico e Piano Esterno (da completare)</w:t>
+        <w:t>Versione1.23 del 18/04/2019</w:t>
+      </w:r>
+    </w:p>
+    <w:p>
+      <w:pPr>
+        <w:pStyle w:val="Paragrafoelenco"/>
+        <w:numPr>
+          <w:ilvl w:val="0"/>
+          <w:numId w:val="12"/>
+        </w:numPr>
+      </w:pPr>
+      <w:r>
+        <w:t>Aggiunta pagina di gestione valori di configurazione (es. campi IVA, IBAN, indirizzi etcetc), da menu TABELLE\Gestione Configurazione</w:t>
+      </w:r>
+    </w:p>
+    <w:p>
+      <w:pPr>
+        <w:pStyle w:val="Sottotitolo"/>
+      </w:pPr>
+    </w:p>
+    <w:p>
+      <w:pPr>
+        <w:pStyle w:val="Sottotitolo"/>
+      </w:pPr>
+      <w:r>
+        <w:t>Versione1.22 del 14/04/2019</w:t>
+      </w:r>
+    </w:p>
+    <w:p>
+      <w:pPr>
+        <w:pStyle w:val="Paragrafoelenco"/>
+        <w:numPr>
+          <w:ilvl w:val="0"/>
+          <w:numId w:val="11"/>
+        </w:numPr>
+      </w:pPr>
+      <w:r>
+        <w:t>Salvataggio e modifica Note Offerta</w:t>
+      </w:r>
+    </w:p>
+    <w:p>
+      <w:pPr>
+        <w:pStyle w:val="Sottotitolo"/>
+      </w:pPr>
+    </w:p>
+    <w:p>
+      <w:pPr>
+        <w:pStyle w:val="Sottotitolo"/>
+      </w:pPr>
+      <w:r>
+        <w:t>Versione1.21 del 13/04/2019</w:t>
+      </w:r>
+    </w:p>
+    <w:p>
+      <w:pPr>
+        <w:pStyle w:val="Paragrafoelenco"/>
+        <w:numPr>
+          <w:ilvl w:val="0"/>
+          <w:numId w:val="10"/>
+        </w:numPr>
+      </w:pPr>
+      <w:r>
+        <w:t>Pagina protocollo sistemato layout ricerca</w:t>
+      </w:r>
+    </w:p>
+    <w:p>
+      <w:pPr>
+        <w:pStyle w:val="Paragrafoelenco"/>
+        <w:numPr>
+          <w:ilvl w:val="0"/>
+          <w:numId w:val="10"/>
+        </w:numPr>
+      </w:pPr>
+      <w:r>
+        <w:t>Pagina protocollo, in apertura visualizza gli ultimi protocolli automaticamente</w:t>
+      </w:r>
+    </w:p>
+    <w:p>
+      <w:pPr>
+        <w:pStyle w:val="Paragrafoelenco"/>
+        <w:numPr>
+          <w:ilvl w:val="0"/>
+          <w:numId w:val="10"/>
+        </w:numPr>
+      </w:pPr>
+      <w:r>
+        <w:t>Iva recuperata da tabella e non più dal singolo articolo</w:t>
+      </w:r>
+    </w:p>
+    <w:p>
+      <w:pPr>
+        <w:pStyle w:val="Paragrafoelenco"/>
+        <w:numPr>
+          <w:ilvl w:val="0"/>
+          <w:numId w:val="10"/>
+        </w:numPr>
+      </w:pPr>
+      <w:r>
+        <w:lastRenderedPageBreak/>
+        <w:t>Aggiunta immagine footer riepilogo offerta</w:t>
+      </w:r>
+    </w:p>
+    <w:p>
+      <w:pPr>
+        <w:pStyle w:val="Sottotitolo"/>
+      </w:pPr>
+    </w:p>
+    <w:p>
+      <w:pPr>
+        <w:pStyle w:val="Sottotitolo"/>
+      </w:pPr>
+      <w:r>
+        <w:t>Versione1.20 del 11/04/2019</w:t>
+      </w:r>
+    </w:p>
+    <w:p>
+      <w:pPr>
+        <w:pStyle w:val="Paragrafoelenco"/>
+        <w:numPr>
+          <w:ilvl w:val="0"/>
+          <w:numId w:val="9"/>
+        </w:numPr>
+      </w:pPr>
+      <w:r>
+        <w:t>Pagina Offerta, risolto malfunzionamento ordinamento articoli</w:t>
+      </w:r>
+    </w:p>
+    <w:p>
+      <w:pPr>
+        <w:pStyle w:val="Paragrafoelenco"/>
+        <w:numPr>
+          <w:ilvl w:val="0"/>
+          <w:numId w:val="9"/>
+        </w:numPr>
+      </w:pPr>
+      <w:r>
+        <w:t>Popolato footer riepilogo offerta con i dati del cliente</w:t>
+      </w:r>
+    </w:p>
+    <w:p>
+      <w:pPr>
+        <w:pStyle w:val="Paragrafoelenco"/>
+        <w:numPr>
+          <w:ilvl w:val="0"/>
+          <w:numId w:val="9"/>
+        </w:numPr>
+      </w:pPr>
+      <w:r>
+        <w:t>Pagina Protocollo, aggiunto campo di ricerca "Lavorazione"</w:t>
+      </w:r>
+    </w:p>
+    <w:p>
+      <w:pPr>
+        <w:pStyle w:val="Paragrafoelenco"/>
+        <w:numPr>
+          <w:ilvl w:val="0"/>
+          <w:numId w:val="9"/>
+        </w:numPr>
+      </w:pPr>
+      <w:r>
+        <w:t>Pagina Protocollo, aggiunta selezione con calendari a scomparsa sui campi Data</w:t>
+      </w:r>
+    </w:p>
+    <w:p>
+      <w:pPr>
+        <w:pStyle w:val="Sottotitolo"/>
+      </w:pPr>
+    </w:p>
+    <w:p>
+      <w:pPr>
+        <w:pStyle w:val="Sottotitolo"/>
+      </w:pPr>
+      <w:r>
+        <w:t>Versione1.19 del 09/04/2019</w:t>
+      </w:r>
+    </w:p>
+    <w:p>
+      <w:pPr>
+        <w:pStyle w:val="Paragrafoelenco"/>
+        <w:numPr>
+          <w:ilvl w:val="0"/>
+          <w:numId w:val="6"/>
+        </w:numPr>
+      </w:pPr>
+      <w:r>
+        <w:t>correzione bug tender: modificando un evento che conteneva uno o più tender il salvataggio falliva perché i tender risultavano già impiegati; </w:t>
+      </w:r>
+    </w:p>
+    <w:p>
+      <w:pPr>
+        <w:pStyle w:val="Paragrafoelenco"/>
+        <w:numPr>
+          <w:ilvl w:val="0"/>
+          <w:numId w:val="6"/>
+        </w:numPr>
+      </w:pPr>
+      <w:r>
+        <w:t>layout offerta: aumento altezza articoli e sistemazione popup;</w:t>
+      </w:r>
+    </w:p>
+    <w:p>
+      <w:pPr>
+        <w:pStyle w:val="Paragrafoelenco"/>
+        <w:numPr>
+          <w:ilvl w:val="0"/>
+          <w:numId w:val="6"/>
+        </w:numPr>
+      </w:pPr>
+      <w:r>
+        <w:t>ordinamento articoli in base a prezzo; </w:t>
+      </w:r>
+    </w:p>
+    <w:p>
+      <w:pPr>
+        <w:pStyle w:val="Paragrafoelenco"/>
+        <w:numPr>
+          <w:ilvl w:val="0"/>
+          <w:numId w:val="6"/>
+        </w:numPr>
+      </w:pPr>
+      <w:r>
+        <w:t>descrizione corta e lunga nelle prime due colonne del riepilogo e della stampa;</w:t>
+      </w:r>
+    </w:p>
+    <w:p>
+      <w:pPr>
+        <w:pStyle w:val="Paragrafoelenco"/>
+        <w:numPr>
+          <w:ilvl w:val="0"/>
+          <w:numId w:val="6"/>
+        </w:numPr>
+      </w:pPr>
+      <w:r>
+        <w:t>salvataggio automatico offerta in fase di visualizzazione riepilogo (allo scopo di generare un protocollo);</w:t>
+      </w:r>
+    </w:p>
+    <w:p>
+      <w:pPr>
+        <w:pStyle w:val="Paragrafoelenco"/>
+        <w:numPr>
+          <w:ilvl w:val="0"/>
+          <w:numId w:val="6"/>
+        </w:numPr>
+      </w:pPr>
+      <w:r>
+        <w:t>formattazione importi con separatore migliaia;</w:t>
+      </w:r>
+    </w:p>
+    <w:p>
+      <w:pPr>
+        <w:pStyle w:val="Paragrafoelenco"/>
+        <w:numPr>
+          <w:ilvl w:val="0"/>
+          <w:numId w:val="6"/>
+        </w:numPr>
+      </w:pPr>
+      <w:r>
+        <w:t>creazione e salvataggio pdf in fase di salvataggio offerta; </w:t>
+      </w:r>
+    </w:p>
+    <w:p>
+      <w:pPr>
+        <w:pStyle w:val="Paragrafoelenco"/>
+        <w:numPr>
+          <w:ilvl w:val="0"/>
+          <w:numId w:val="6"/>
+        </w:numPr>
+      </w:pPr>
+      <w:r>
+        <w:t>nome file pdf: Offerta_&lt;numero lavorazione&gt;</w:t>
+      </w:r>
+    </w:p>
+    <w:p>
+      <w:pPr>
+        <w:pStyle w:val="Paragrafoelenco"/>
+        <w:numPr>
+          <w:ilvl w:val="0"/>
+          <w:numId w:val="6"/>
+        </w:numPr>
+      </w:pPr>
+      <w:r>
+        <w:t>in fase di creazione/modifica evento non è più possibile passare da un sottotipo risorsa ad un altro </w:t>
+      </w:r>
+    </w:p>
+    <w:p>
+      <w:pPr>
+        <w:pStyle w:val="Paragrafoelenco"/>
+      </w:pPr>
+      <w:r>
+        <w:t>Es. se sto creando un evento per un dipendente non visualizzerò più nell'elenco le tipologie regie o extra; se sto creando un evento per regie o extra non visualizzerò più i dipendenti.</w:t>
+      </w:r>
+    </w:p>
+    <w:p>
+      <w:pPr>
+        <w:pStyle w:val="Paragrafoelenco"/>
+        <w:numPr>
+          <w:ilvl w:val="0"/>
+          <w:numId w:val="6"/>
+        </w:numPr>
+      </w:pPr>
+      <w:r>
+        <w:t xml:space="preserve">Aggiustamenti layout Pagina Articoli </w:t>
+      </w:r>
+    </w:p>
+    <w:p>
+      <w:pPr>
+        <w:pStyle w:val="Paragrafoelenco"/>
+        <w:numPr>
+          <w:ilvl w:val="0"/>
+          <w:numId w:val="6"/>
+        </w:numPr>
+      </w:pPr>
+      <w:r>
+        <w:t>Aggiustamento nomi campi Pagina Protocolli</w:t>
+      </w:r>
+    </w:p>
+    <w:p>
+      <w:pPr>
+        <w:pStyle w:val="Sottotitolo"/>
+      </w:pPr>
+    </w:p>
+    <w:p>
+      <w:pPr>
+        <w:pStyle w:val="Sottotitolo"/>
+      </w:pPr>
+      <w:r>
+        <w:t>Versione1.18 del 07/04/2019</w:t>
+      </w:r>
+    </w:p>
+    <w:p>
+      <w:pPr>
+        <w:pStyle w:val="Paragrafoelenco"/>
+        <w:numPr>
+          <w:ilvl w:val="0"/>
+          <w:numId w:val="6"/>
+        </w:numPr>
+      </w:pPr>
+      <w:r>
+        <w:t>Aggiunti campi Data Inizio Lavorazione e Produzione alla tabella Protocollo</w:t>
+      </w:r>
+    </w:p>
+    <w:p>
+      <w:pPr>
+        <w:pStyle w:val="Paragrafoelenco"/>
+        <w:numPr>
+          <w:ilvl w:val="0"/>
+          <w:numId w:val="6"/>
+        </w:numPr>
+      </w:pPr>
+      <w:r>
+        <w:t>Aggiunti campi ricerca Genere Gruppo e Sottogruppo alla pagina Articoli</w:t>
+      </w:r>
+    </w:p>
+    <w:p>
+      <w:pPr>
+        <w:pStyle w:val="Paragrafoelenco"/>
+        <w:numPr>
+          <w:ilvl w:val="0"/>
+          <w:numId w:val="6"/>
+        </w:numPr>
+      </w:pPr>
+      <w:r>
+        <w:t>Aumentata altezza Descrizione Lunga in pagina Articoli</w:t>
+      </w:r>
+    </w:p>
+    <w:p>
+      <w:pPr>
+        <w:pStyle w:val="Paragrafoelenco"/>
+        <w:numPr>
+          <w:ilvl w:val="0"/>
+          <w:numId w:val="6"/>
+        </w:numPr>
+      </w:pPr>
+      <w:r>
+        <w:t>Invertito ordine Descrizione Breve - Descrizione Lunga in tutte le schermate degli Articoli</w:t>
+      </w:r>
+    </w:p>
+    <w:p>
+      <w:pPr>
+        <w:pStyle w:val="Paragrafoelenco"/>
+        <w:numPr>
+          <w:ilvl w:val="0"/>
+          <w:numId w:val="6"/>
+        </w:numPr>
+      </w:pPr>
+      <w:r>
+        <w:t>Aggiunto campo descrizione agli Articoli Associati</w:t>
+      </w:r>
+    </w:p>
+    <w:p>
+      <w:pPr>
+        <w:pStyle w:val="Paragrafoelenco"/>
+        <w:numPr>
+          <w:ilvl w:val="0"/>
+          <w:numId w:val="6"/>
+        </w:numPr>
+      </w:pPr>
+      <w:r>
+        <w:t>Aggiunta ricerca Codice Lavorazione dalla tabella Agenda su pagina Protocollo</w:t>
       </w:r>
     </w:p>
     <w:p/>
@@ -2409,19 +2925,31 @@
         <w:pStyle w:val="Sottotitolo"/>
       </w:pPr>
       <w:r>
-        <w:t>Versione1.27 del 05/05/2019</w:t>
-      </w:r>
-    </w:p>
-    <w:p>
-      <w:pPr>
-        <w:pStyle w:val="Paragrafoelenco"/>
-        <w:numPr>
-          <w:ilvl w:val="0"/>
-          <w:numId w:val="15"/>
-        </w:numPr>
-      </w:pPr>
-      <w:r>
-        <w:t>Aggiunta Lavorazione</w:t>
+        <w:t>Versione1.17 del 01/04/2019</w:t>
+      </w:r>
+    </w:p>
+    <w:p>
+      <w:pPr>
+        <w:pStyle w:val="Paragrafoelenco"/>
+        <w:numPr>
+          <w:ilvl w:val="0"/>
+          <w:numId w:val="5"/>
+        </w:numPr>
+      </w:pPr>
+      <w:r>
+        <w:t>Modificata grafica Tab Offerta</w:t>
+      </w:r>
+    </w:p>
+    <w:p>
+      <w:pPr>
+        <w:pStyle w:val="Paragrafoelenco"/>
+        <w:numPr>
+          <w:ilvl w:val="0"/>
+          <w:numId w:val="5"/>
+        </w:numPr>
+      </w:pPr>
+      <w:r>
+        <w:t>Campi Produzione e Luogo modificabili su evento in fase di Offerta</w:t>
       </w:r>
     </w:p>
     <w:p>
@@ -2434,33 +2962,32 @@
         <w:pStyle w:val="Sottotitolo"/>
       </w:pPr>
       <w:r>
+        <w:t>Versione1.16 del 30/03/2019</w:t>
+      </w:r>
+    </w:p>
+    <w:p>
+      <w:pPr>
+        <w:pStyle w:val="Paragrafoelenco"/>
+        <w:numPr>
+          <w:ilvl w:val="0"/>
+          <w:numId w:val="4"/>
+        </w:numPr>
+      </w:pPr>
+      <w:r>
         <w:lastRenderedPageBreak/>
-        <w:t>Versione1.26 del 27/04/2019</w:t>
-      </w:r>
-    </w:p>
-    <w:p>
-      <w:pPr>
-        <w:pStyle w:val="Paragrafoelenco"/>
-        <w:numPr>
-          <w:ilvl w:val="0"/>
-          <w:numId w:val="14"/>
-        </w:numPr>
-      </w:pPr>
-      <w:r>
-        <w:t xml:space="preserve">Aggiunta Gestione Password di accesso dimenticata con generazione nuova password </w:t>
-      </w:r>
-      <w:proofErr w:type="gramStart"/>
-      <w:r>
-        <w:t>ed  invio</w:t>
-      </w:r>
-      <w:proofErr w:type="gramEnd"/>
-    </w:p>
-    <w:p>
-      <w:pPr>
-        <w:pStyle w:val="Paragrafoelenco"/>
-      </w:pPr>
-      <w:r>
-        <w:t xml:space="preserve"> e-mail.</w:t>
+        <w:t>Gestione concorrenza uso Tender (non è possibile utilizzare lo stesso tendere su più eventi nello stesso giorno)</w:t>
+      </w:r>
+    </w:p>
+    <w:p>
+      <w:pPr>
+        <w:pStyle w:val="Paragrafoelenco"/>
+        <w:numPr>
+          <w:ilvl w:val="0"/>
+          <w:numId w:val="4"/>
+        </w:numPr>
+      </w:pPr>
+      <w:r>
+        <w:t>Validazione dei campi appuntamento prima della trasformazione in Offerta (prima era possibile passare in stato Offerta senza valorizzarli).</w:t>
       </w:r>
     </w:p>
     <w:p>
@@ -2473,651 +3000,7 @@
         <w:pStyle w:val="Sottotitolo"/>
       </w:pPr>
       <w:r>
-        <w:t>Versione1.25 del 24/04/2019</w:t>
-      </w:r>
-    </w:p>
-    <w:p>
-      <w:pPr>
-        <w:pStyle w:val="Paragrafoelenco"/>
-        <w:numPr>
-          <w:ilvl w:val="0"/>
-          <w:numId w:val="14"/>
-        </w:numPr>
-      </w:pPr>
-      <w:r>
-        <w:t>Aggiunta Gestione Utenti (menù in alto a destra Gestione Utenze/Utenti)</w:t>
-      </w:r>
-    </w:p>
-    <w:p>
-      <w:pPr>
-        <w:pStyle w:val="Sottotitolo"/>
-      </w:pPr>
-    </w:p>
-    <w:p>
-      <w:pPr>
-        <w:pStyle w:val="Sottotitolo"/>
-      </w:pPr>
-      <w:r>
-        <w:t>Versione1.24 del 22/04/2019</w:t>
-      </w:r>
-    </w:p>
-    <w:p>
-      <w:pPr>
-        <w:pStyle w:val="Paragrafoelenco"/>
-        <w:numPr>
-          <w:ilvl w:val="0"/>
-          <w:numId w:val="13"/>
-        </w:numPr>
-      </w:pPr>
-      <w:r>
-        <w:t>Riorganizzazione menù</w:t>
-      </w:r>
-    </w:p>
-    <w:p>
-      <w:pPr>
-        <w:pStyle w:val="Paragrafoelenco"/>
-        <w:numPr>
-          <w:ilvl w:val="0"/>
-          <w:numId w:val="13"/>
-        </w:numPr>
-      </w:pPr>
-      <w:r>
-        <w:t>Aggiunta gestione Tabella Qualifiche Personale</w:t>
-      </w:r>
-    </w:p>
-    <w:p>
-      <w:pPr>
-        <w:pStyle w:val="Paragrafoelenco"/>
-        <w:numPr>
-          <w:ilvl w:val="0"/>
-          <w:numId w:val="13"/>
-        </w:numPr>
-      </w:pPr>
-      <w:r>
-        <w:t>Aggiunta gestione Tabella Tipologie Clienti/Fornitori</w:t>
-      </w:r>
-    </w:p>
-    <w:p>
-      <w:pPr>
-        <w:pStyle w:val="Paragrafoelenco"/>
-        <w:numPr>
-          <w:ilvl w:val="0"/>
-          <w:numId w:val="13"/>
-        </w:numPr>
-      </w:pPr>
-      <w:r>
-        <w:t>Aggiunta gestione Tabella Tipi Protocolli</w:t>
-      </w:r>
-    </w:p>
-    <w:p>
-      <w:pPr>
-        <w:pStyle w:val="Paragrafoelenco"/>
-        <w:numPr>
-          <w:ilvl w:val="0"/>
-          <w:numId w:val="13"/>
-        </w:numPr>
-      </w:pPr>
-      <w:r>
-        <w:t>Aggiunta gestione Tabella Tipi Lavorazione</w:t>
-      </w:r>
-    </w:p>
-    <w:p>
-      <w:pPr>
-        <w:pStyle w:val="Paragrafoelenco"/>
-        <w:numPr>
-          <w:ilvl w:val="0"/>
-          <w:numId w:val="13"/>
-        </w:numPr>
-      </w:pPr>
-      <w:r>
-        <w:t>Aggiunti nuovi colori per Intestazione Colonne agenda</w:t>
-      </w:r>
-      <w:r>
-        <w:t xml:space="preserve"> </w:t>
-      </w:r>
-      <w:r>
-        <w:t>da menù Tabelle/Colonne Agenda</w:t>
-      </w:r>
-    </w:p>
-    <w:p>
-      <w:pPr>
-        <w:pStyle w:val="Paragrafoelenco"/>
-        <w:numPr>
-          <w:ilvl w:val="0"/>
-          <w:numId w:val="13"/>
-        </w:numPr>
-      </w:pPr>
-      <w:r>
-        <w:t xml:space="preserve">Aggiunta possibilità di ordinare le colonne agenda </w:t>
-      </w:r>
-      <w:r>
-        <w:t xml:space="preserve">da menù Tabelle/Colonne Agenda tramite il nuovo campo Ordinamento </w:t>
-      </w:r>
-      <w:r>
-        <w:t>(</w:t>
-      </w:r>
-      <w:r>
-        <w:t xml:space="preserve">la modifica non è </w:t>
-      </w:r>
-      <w:r>
-        <w:t>ancora visibile dall'agenda)</w:t>
-      </w:r>
-    </w:p>
-    <w:p>
-      <w:pPr>
-        <w:pStyle w:val="Paragrafoelenco"/>
-        <w:numPr>
-          <w:ilvl w:val="0"/>
-          <w:numId w:val="13"/>
-        </w:numPr>
-      </w:pPr>
-      <w:r>
-        <w:t>Aggiunti nuovi parametri da Tabelle\Configurazione (GIORNI_PAGAMENTO, BANCA da 01 a 04 e IBAN da 01 a 04)</w:t>
-      </w:r>
-    </w:p>
-    <w:p>
-      <w:pPr>
-        <w:pStyle w:val="Sottotitolo"/>
-      </w:pPr>
-    </w:p>
-    <w:p>
-      <w:pPr>
-        <w:pStyle w:val="Sottotitolo"/>
-      </w:pPr>
-      <w:r>
-        <w:t>Versione1.23 del 18/04/2019</w:t>
-      </w:r>
-    </w:p>
-    <w:p>
-      <w:pPr>
-        <w:pStyle w:val="Paragrafoelenco"/>
-        <w:numPr>
-          <w:ilvl w:val="0"/>
-          <w:numId w:val="12"/>
-        </w:numPr>
-      </w:pPr>
-      <w:r>
-        <w:t xml:space="preserve">Aggiunta pagina di gestione valori di configurazione (es. campi IVA, IBAN, indirizzi </w:t>
-      </w:r>
-      <w:proofErr w:type="spellStart"/>
-      <w:r>
-        <w:t>etc</w:t>
-      </w:r>
-      <w:proofErr w:type="spellEnd"/>
-      <w:r>
-        <w:t xml:space="preserve"> </w:t>
-      </w:r>
-      <w:proofErr w:type="spellStart"/>
-      <w:r>
-        <w:t>etc</w:t>
-      </w:r>
-      <w:proofErr w:type="spellEnd"/>
-      <w:r>
-        <w:t>), da menu TABELLE\Gestione Configurazione</w:t>
-      </w:r>
-    </w:p>
-    <w:p>
-      <w:pPr>
-        <w:pStyle w:val="Sottotitolo"/>
-      </w:pPr>
-    </w:p>
-    <w:p>
-      <w:pPr>
-        <w:pStyle w:val="Sottotitolo"/>
-      </w:pPr>
-      <w:r>
-        <w:t>Versione1.22 del 14/04/2019</w:t>
-      </w:r>
-    </w:p>
-    <w:p>
-      <w:pPr>
-        <w:pStyle w:val="Paragrafoelenco"/>
-        <w:numPr>
-          <w:ilvl w:val="0"/>
-          <w:numId w:val="11"/>
-        </w:numPr>
-      </w:pPr>
-      <w:r>
-        <w:t>Salvataggio e modifica Note Offerta</w:t>
-      </w:r>
-    </w:p>
-    <w:p>
-      <w:pPr>
-        <w:pStyle w:val="Sottotitolo"/>
-      </w:pPr>
-    </w:p>
-    <w:p>
-      <w:pPr>
-        <w:pStyle w:val="Sottotitolo"/>
-      </w:pPr>
-      <w:r>
-        <w:t>Versione1.21 del 13/04/2019</w:t>
-      </w:r>
-    </w:p>
-    <w:p>
-      <w:pPr>
-        <w:pStyle w:val="Paragrafoelenco"/>
-        <w:numPr>
-          <w:ilvl w:val="0"/>
-          <w:numId w:val="10"/>
-        </w:numPr>
-      </w:pPr>
-      <w:r>
-        <w:t>Pagina protocollo sistemato layout ricerca</w:t>
-      </w:r>
-    </w:p>
-    <w:p>
-      <w:pPr>
-        <w:pStyle w:val="Paragrafoelenco"/>
-        <w:numPr>
-          <w:ilvl w:val="0"/>
-          <w:numId w:val="10"/>
-        </w:numPr>
-      </w:pPr>
-      <w:r>
-        <w:t>Pagina protocollo, in apertura visualizza gli ultimi protocolli automaticamente</w:t>
-      </w:r>
-    </w:p>
-    <w:p>
-      <w:pPr>
-        <w:pStyle w:val="Paragrafoelenco"/>
-        <w:numPr>
-          <w:ilvl w:val="0"/>
-          <w:numId w:val="10"/>
-        </w:numPr>
-      </w:pPr>
-      <w:r>
-        <w:t>Iva recuperata da tabella e non più dal singolo articolo</w:t>
-      </w:r>
-    </w:p>
-    <w:p>
-      <w:pPr>
-        <w:pStyle w:val="Paragrafoelenco"/>
-        <w:numPr>
-          <w:ilvl w:val="0"/>
-          <w:numId w:val="10"/>
-        </w:numPr>
-      </w:pPr>
-      <w:r>
-        <w:t xml:space="preserve">Aggiunta immagine </w:t>
-      </w:r>
-      <w:proofErr w:type="spellStart"/>
-      <w:r>
-        <w:t>footer</w:t>
-      </w:r>
-      <w:proofErr w:type="spellEnd"/>
-      <w:r>
-        <w:t xml:space="preserve"> riepilogo offerta</w:t>
-      </w:r>
-    </w:p>
-    <w:p>
-      <w:pPr>
-        <w:pStyle w:val="Sottotitolo"/>
-      </w:pPr>
-    </w:p>
-    <w:p>
-      <w:pPr>
-        <w:pStyle w:val="Sottotitolo"/>
-      </w:pPr>
-      <w:r>
-        <w:t>Versione1.20 del 11/04/2019</w:t>
-      </w:r>
-    </w:p>
-    <w:p>
-      <w:pPr>
-        <w:pStyle w:val="Paragrafoelenco"/>
-        <w:numPr>
-          <w:ilvl w:val="0"/>
-          <w:numId w:val="9"/>
-        </w:numPr>
-      </w:pPr>
-      <w:r>
-        <w:t>Pagina Offerta, risolto malfunzionamento ordinamento articoli</w:t>
-      </w:r>
-    </w:p>
-    <w:p>
-      <w:pPr>
-        <w:pStyle w:val="Paragrafoelenco"/>
-        <w:numPr>
-          <w:ilvl w:val="0"/>
-          <w:numId w:val="9"/>
-        </w:numPr>
-      </w:pPr>
-      <w:r>
-        <w:t xml:space="preserve">Popolato </w:t>
-      </w:r>
-      <w:proofErr w:type="spellStart"/>
-      <w:r>
-        <w:t>footer</w:t>
-      </w:r>
-      <w:proofErr w:type="spellEnd"/>
-      <w:r>
-        <w:t xml:space="preserve"> riepilogo offerta con i dati del cliente</w:t>
-      </w:r>
-    </w:p>
-    <w:p>
-      <w:pPr>
-        <w:pStyle w:val="Paragrafoelenco"/>
-        <w:numPr>
-          <w:ilvl w:val="0"/>
-          <w:numId w:val="9"/>
-        </w:numPr>
-      </w:pPr>
-      <w:r>
-        <w:t>Pagina Protocollo, aggiunto campo di ricerca "Lavorazione"</w:t>
-      </w:r>
-    </w:p>
-    <w:p>
-      <w:pPr>
-        <w:pStyle w:val="Paragrafoelenco"/>
-        <w:numPr>
-          <w:ilvl w:val="0"/>
-          <w:numId w:val="9"/>
-        </w:numPr>
-      </w:pPr>
-      <w:r>
-        <w:lastRenderedPageBreak/>
-        <w:t>Pagina Protocollo, aggiunta selezione con calendari a scomparsa sui campi Data</w:t>
-      </w:r>
-    </w:p>
-    <w:p>
-      <w:pPr>
-        <w:pStyle w:val="Sottotitolo"/>
-      </w:pPr>
-    </w:p>
-    <w:p>
-      <w:pPr>
-        <w:pStyle w:val="Sottotitolo"/>
-      </w:pPr>
-      <w:r>
-        <w:t>Versione1.19 del 09/04/2019</w:t>
-      </w:r>
-    </w:p>
-    <w:p>
-      <w:pPr>
-        <w:pStyle w:val="Paragrafoelenco"/>
-        <w:numPr>
-          <w:ilvl w:val="0"/>
-          <w:numId w:val="6"/>
-        </w:numPr>
-      </w:pPr>
-      <w:r>
-        <w:t>correzione bug tender: modificando un evento che conteneva uno o più tender il salvataggio falliva perché i tender risultavano già impiegati; </w:t>
-      </w:r>
-    </w:p>
-    <w:p>
-      <w:pPr>
-        <w:pStyle w:val="Paragrafoelenco"/>
-        <w:numPr>
-          <w:ilvl w:val="0"/>
-          <w:numId w:val="6"/>
-        </w:numPr>
-      </w:pPr>
-      <w:r>
-        <w:t>layout offerta: aumento altezza articoli e sistemazione popup;</w:t>
-      </w:r>
-    </w:p>
-    <w:p>
-      <w:pPr>
-        <w:pStyle w:val="Paragrafoelenco"/>
-        <w:numPr>
-          <w:ilvl w:val="0"/>
-          <w:numId w:val="6"/>
-        </w:numPr>
-      </w:pPr>
-      <w:r>
-        <w:t>ordinamento articoli in base a prezzo; </w:t>
-      </w:r>
-    </w:p>
-    <w:p>
-      <w:pPr>
-        <w:pStyle w:val="Paragrafoelenco"/>
-        <w:numPr>
-          <w:ilvl w:val="0"/>
-          <w:numId w:val="6"/>
-        </w:numPr>
-      </w:pPr>
-      <w:r>
-        <w:t>descrizione corta e lunga nelle prime due colonne del riepilogo e della stampa;</w:t>
-      </w:r>
-    </w:p>
-    <w:p>
-      <w:pPr>
-        <w:pStyle w:val="Paragrafoelenco"/>
-        <w:numPr>
-          <w:ilvl w:val="0"/>
-          <w:numId w:val="6"/>
-        </w:numPr>
-      </w:pPr>
-      <w:r>
-        <w:t>salvataggio automatico offerta in fase di visualizzazione riepilogo (allo scopo di generare un protocollo);</w:t>
-      </w:r>
-    </w:p>
-    <w:p>
-      <w:pPr>
-        <w:pStyle w:val="Paragrafoelenco"/>
-        <w:numPr>
-          <w:ilvl w:val="0"/>
-          <w:numId w:val="6"/>
-        </w:numPr>
-      </w:pPr>
-      <w:r>
-        <w:t xml:space="preserve">formattazione importi con </w:t>
-      </w:r>
-      <w:proofErr w:type="gramStart"/>
-      <w:r>
-        <w:t>separatore migliaia</w:t>
-      </w:r>
-      <w:proofErr w:type="gramEnd"/>
-      <w:r>
-        <w:t>;</w:t>
-      </w:r>
-    </w:p>
-    <w:p>
-      <w:pPr>
-        <w:pStyle w:val="Paragrafoelenco"/>
-        <w:numPr>
-          <w:ilvl w:val="0"/>
-          <w:numId w:val="6"/>
-        </w:numPr>
-      </w:pPr>
-      <w:r>
-        <w:t>creazione e salvataggio pdf in fase di salvataggio offerta; </w:t>
-      </w:r>
-    </w:p>
-    <w:p>
-      <w:pPr>
-        <w:pStyle w:val="Paragrafoelenco"/>
-        <w:numPr>
-          <w:ilvl w:val="0"/>
-          <w:numId w:val="6"/>
-        </w:numPr>
-      </w:pPr>
-      <w:r>
-        <w:t>nome file pdf: Offerta_&lt;numero lavorazione&gt;</w:t>
-      </w:r>
-    </w:p>
-    <w:p>
-      <w:pPr>
-        <w:pStyle w:val="Paragrafoelenco"/>
-        <w:numPr>
-          <w:ilvl w:val="0"/>
-          <w:numId w:val="6"/>
-        </w:numPr>
-      </w:pPr>
-      <w:r>
-        <w:t>in fase di creazione/modifica evento non è più possibile passare da un sottotipo risorsa ad un altro </w:t>
-      </w:r>
-    </w:p>
-    <w:p>
-      <w:pPr>
-        <w:pStyle w:val="Paragrafoelenco"/>
-      </w:pPr>
-      <w:r>
-        <w:t>Es. se sto creando un evento per un dipendente non visualizzerò più nell'elenco le tipologie regie o extra; se sto creando un evento per regie o extra non visualizzerò più i dipendenti.</w:t>
-      </w:r>
-    </w:p>
-    <w:p>
-      <w:pPr>
-        <w:pStyle w:val="Paragrafoelenco"/>
-        <w:numPr>
-          <w:ilvl w:val="0"/>
-          <w:numId w:val="6"/>
-        </w:numPr>
-      </w:pPr>
-      <w:r>
-        <w:t xml:space="preserve">Aggiustamenti layout Pagina Articoli </w:t>
-      </w:r>
-    </w:p>
-    <w:p>
-      <w:pPr>
-        <w:pStyle w:val="Paragrafoelenco"/>
-        <w:numPr>
-          <w:ilvl w:val="0"/>
-          <w:numId w:val="6"/>
-        </w:numPr>
-      </w:pPr>
-      <w:r>
-        <w:t>Aggiustamento nomi campi Pagina Protocolli</w:t>
-      </w:r>
-    </w:p>
-    <w:p>
-      <w:pPr>
-        <w:pStyle w:val="Sottotitolo"/>
-      </w:pPr>
-    </w:p>
-    <w:p>
-      <w:pPr>
-        <w:pStyle w:val="Sottotitolo"/>
-      </w:pPr>
-      <w:r>
-        <w:t>Versione1.18 del 07/04/2019</w:t>
-      </w:r>
-    </w:p>
-    <w:p>
-      <w:pPr>
-        <w:pStyle w:val="Paragrafoelenco"/>
-        <w:numPr>
-          <w:ilvl w:val="0"/>
-          <w:numId w:val="6"/>
-        </w:numPr>
-      </w:pPr>
-      <w:r>
-        <w:t>Aggiunti campi Data Inizio Lavorazione e Produzione alla tabella Protocollo</w:t>
-      </w:r>
-    </w:p>
-    <w:p>
-      <w:pPr>
-        <w:pStyle w:val="Paragrafoelenco"/>
-        <w:numPr>
-          <w:ilvl w:val="0"/>
-          <w:numId w:val="6"/>
-        </w:numPr>
-      </w:pPr>
-      <w:r>
-        <w:t>Aggiunti campi ricerca Genere Gruppo e Sottogruppo alla pagina Articoli</w:t>
-      </w:r>
-    </w:p>
-    <w:p>
-      <w:pPr>
-        <w:pStyle w:val="Paragrafoelenco"/>
-        <w:numPr>
-          <w:ilvl w:val="0"/>
-          <w:numId w:val="6"/>
-        </w:numPr>
-      </w:pPr>
-      <w:r>
-        <w:t>Aumentata altezza Descrizione Lunga in pagina Articoli</w:t>
-      </w:r>
-    </w:p>
-    <w:p>
-      <w:pPr>
-        <w:pStyle w:val="Paragrafoelenco"/>
-        <w:numPr>
-          <w:ilvl w:val="0"/>
-          <w:numId w:val="6"/>
-        </w:numPr>
-      </w:pPr>
-      <w:r>
-        <w:t>Invertito ordine Descrizione Breve - Descrizione Lunga in tutte le schermate degli Articoli</w:t>
-      </w:r>
-    </w:p>
-    <w:p>
-      <w:pPr>
-        <w:pStyle w:val="Paragrafoelenco"/>
-        <w:numPr>
-          <w:ilvl w:val="0"/>
-          <w:numId w:val="6"/>
-        </w:numPr>
-      </w:pPr>
-      <w:r>
-        <w:t>Aggiunto campo descrizione agli Articoli Associati</w:t>
-      </w:r>
-    </w:p>
-    <w:p>
-      <w:pPr>
-        <w:pStyle w:val="Paragrafoelenco"/>
-        <w:numPr>
-          <w:ilvl w:val="0"/>
-          <w:numId w:val="6"/>
-        </w:numPr>
-      </w:pPr>
-      <w:r>
-        <w:t>Aggiunta ricerca Codice Lavorazione dalla tabella Agenda su pagina Protocollo</w:t>
-      </w:r>
-    </w:p>
-    <w:p/>
-    <w:p>
-      <w:pPr>
-        <w:pStyle w:val="Sottotitolo"/>
-      </w:pPr>
-      <w:r>
-        <w:t>Versione1.17 del 01/04/2019</w:t>
-      </w:r>
-    </w:p>
-    <w:p>
-      <w:pPr>
-        <w:pStyle w:val="Paragrafoelenco"/>
-        <w:numPr>
-          <w:ilvl w:val="0"/>
-          <w:numId w:val="5"/>
-        </w:numPr>
-      </w:pPr>
-      <w:r>
-        <w:t xml:space="preserve">Modificata grafica </w:t>
-      </w:r>
-      <w:proofErr w:type="spellStart"/>
-      <w:r>
-        <w:t>Tab</w:t>
-      </w:r>
-      <w:proofErr w:type="spellEnd"/>
-      <w:r>
-        <w:t xml:space="preserve"> Offerta</w:t>
-      </w:r>
-    </w:p>
-    <w:p>
-      <w:pPr>
-        <w:pStyle w:val="Paragrafoelenco"/>
-        <w:numPr>
-          <w:ilvl w:val="0"/>
-          <w:numId w:val="5"/>
-        </w:numPr>
-      </w:pPr>
-      <w:r>
-        <w:t>Campi Produzione e Luogo modificabili su evento in fase di Offerta</w:t>
-      </w:r>
-    </w:p>
-    <w:p>
-      <w:pPr>
-        <w:pStyle w:val="Sottotitolo"/>
-      </w:pPr>
-    </w:p>
-    <w:p>
-      <w:pPr>
-        <w:pStyle w:val="Sottotitolo"/>
-      </w:pPr>
-      <w:r>
-        <w:t>Versione1.16 del 30/03/2019</w:t>
+        <w:t>Versione1.15 del 28/03/2019</w:t>
       </w:r>
     </w:p>
     <w:p>
@@ -3129,7 +3012,7 @@
         </w:numPr>
       </w:pPr>
       <w:r>
-        <w:t>Gestione concorrenza uso Tender (non è possibile utilizzare lo stesso tendere su più eventi nello stesso giorno)</w:t>
+        <w:t>Campo nota ingrandito su Agenda</w:t>
       </w:r>
     </w:p>
     <w:p>
@@ -3141,53 +3024,7 @@
         </w:numPr>
       </w:pPr>
       <w:r>
-        <w:t>Validazione dei campi appuntamento prima della trasformazione in Offerta (prima era possibile passare in stato Offerta senza valorizzarli).</w:t>
-      </w:r>
-    </w:p>
-    <w:p>
-      <w:pPr>
-        <w:pStyle w:val="Sottotitolo"/>
-      </w:pPr>
-    </w:p>
-    <w:p>
-      <w:pPr>
-        <w:pStyle w:val="Sottotitolo"/>
-      </w:pPr>
-      <w:r>
-        <w:t>Versione1.15 del 28/03/2019</w:t>
-      </w:r>
-    </w:p>
-    <w:p>
-      <w:pPr>
-        <w:pStyle w:val="Paragrafoelenco"/>
-        <w:numPr>
-          <w:ilvl w:val="0"/>
-          <w:numId w:val="4"/>
-        </w:numPr>
-      </w:pPr>
-      <w:r>
-        <w:t>Campo nota ingrandito su Agenda</w:t>
-      </w:r>
-    </w:p>
-    <w:p>
-      <w:pPr>
-        <w:pStyle w:val="Paragrafoelenco"/>
-        <w:numPr>
-          <w:ilvl w:val="0"/>
-          <w:numId w:val="4"/>
-        </w:numPr>
-      </w:pPr>
-      <w:r>
-        <w:lastRenderedPageBreak/>
-        <w:t xml:space="preserve">Disabilitata eliminazione da </w:t>
-      </w:r>
-      <w:proofErr w:type="spellStart"/>
-      <w:r>
-        <w:t>tab</w:t>
-      </w:r>
-      <w:proofErr w:type="spellEnd"/>
-      <w:r>
-        <w:t xml:space="preserve"> appuntamento se evento in stato di offerta</w:t>
+        <w:t>Disabilitata eliminazione da tab appuntamento se evento in stato di offerta</w:t>
       </w:r>
     </w:p>
     <w:p>
@@ -3384,8 +3221,8 @@
 </file>
 
 <file path=word/endnotes.xml><?xml version="1.0" encoding="utf-8"?>
-<w:endnotes xmlns:wpc="http://schemas.microsoft.com/office/word/2010/wordprocessingCanvas" xmlns:cx="http://schemas.microsoft.com/office/drawing/2014/chartex" xmlns:cx1="http://schemas.microsoft.com/office/drawing/2015/9/8/chartex" xmlns:cx2="http://schemas.microsoft.com/office/drawing/2015/10/21/chartex" xmlns:cx3="http://schemas.microsoft.com/office/drawing/2016/5/9/chartex" xmlns:cx4="http://schemas.microsoft.com/office/drawing/2016/5/10/chartex" xmlns:cx5="http://schemas.microsoft.com/office/drawing/2016/5/11/chartex" xmlns:cx6="http://schemas.microsoft.com/office/drawing/2016/5/12/chartex" xmlns:cx7="http://schemas.microsoft.com/office/drawing/2016/5/13/chartex" xmlns:cx8="http://schemas.microsoft.com/office/drawing/2016/5/14/chartex" xmlns:mc="http://schemas.openxmlformats.org/markup-compatibility/2006" xmlns:aink="http://schemas.microsoft.com/office/drawing/2016/ink" xmlns:am3d="http://schemas.microsoft.com/office/drawing/2017/model3d" xmlns:o="urn:schemas-microsoft-com:office:office" xmlns:r="http://schemas.openxmlformats.org/officeDocument/2006/relationships" xmlns:m="http://schemas.openxmlformats.org/officeDocument/2006/math" xmlns:v="urn:schemas-microsoft-com:vml" xmlns:wp14="http://schemas.microsoft.com/office/word/2010/wordprocessingDrawing" xmlns:wp="http://schemas.openxmlformats.org/drawingml/2006/wordprocessingDrawing" xmlns:w10="urn:schemas-microsoft-com:office:word" xmlns:w="http://schemas.openxmlformats.org/wordprocessingml/2006/main" xmlns:w14="http://schemas.microsoft.com/office/word/2010/wordml" xmlns:w15="http://schemas.microsoft.com/office/word/2012/wordml" xmlns:w16cid="http://schemas.microsoft.com/office/word/2016/wordml/cid" xmlns:w16se="http://schemas.microsoft.com/office/word/2015/wordml/symex" xmlns:wpg="http://schemas.microsoft.com/office/word/2010/wordprocessingGroup" xmlns:wpi="http://schemas.microsoft.com/office/word/2010/wordprocessingInk" xmlns:wne="http://schemas.microsoft.com/office/word/2006/wordml" xmlns:wps="http://schemas.microsoft.com/office/word/2010/wordprocessingShape" mc:Ignorable="w14 w15 w16se w16cid wp14">
-  <w:endnote w:type="separator" w:id="-1">
+<w:endnotes xmlns:ve="http://schemas.openxmlformats.org/markup-compatibility/2006" xmlns:o="urn:schemas-microsoft-com:office:office" xmlns:r="http://schemas.openxmlformats.org/officeDocument/2006/relationships" xmlns:m="http://schemas.openxmlformats.org/officeDocument/2006/math" xmlns:v="urn:schemas-microsoft-com:vml" xmlns:wp="http://schemas.openxmlformats.org/drawingml/2006/wordprocessingDrawing" xmlns:w10="urn:schemas-microsoft-com:office:word" xmlns:w="http://schemas.openxmlformats.org/wordprocessingml/2006/main" xmlns:wne="http://schemas.microsoft.com/office/word/2006/wordml">
+  <w:endnote w:type="separator" w:id="0">
     <w:p>
       <w:pPr>
         <w:spacing w:after="0" w:line="240" w:lineRule="auto"/>
@@ -3395,7 +3232,7 @@
       </w:r>
     </w:p>
   </w:endnote>
-  <w:endnote w:type="continuationSeparator" w:id="0">
+  <w:endnote w:type="continuationSeparator" w:id="1">
     <w:p>
       <w:pPr>
         <w:spacing w:after="0" w:line="240" w:lineRule="auto"/>
@@ -3409,8 +3246,8 @@
 </file>
 
 <file path=word/footnotes.xml><?xml version="1.0" encoding="utf-8"?>
-<w:footnotes xmlns:wpc="http://schemas.microsoft.com/office/word/2010/wordprocessingCanvas" xmlns:cx="http://schemas.microsoft.com/office/drawing/2014/chartex" xmlns:cx1="http://schemas.microsoft.com/office/drawing/2015/9/8/chartex" xmlns:cx2="http://schemas.microsoft.com/office/drawing/2015/10/21/chartex" xmlns:cx3="http://schemas.microsoft.com/office/drawing/2016/5/9/chartex" xmlns:cx4="http://schemas.microsoft.com/office/drawing/2016/5/10/chartex" xmlns:cx5="http://schemas.microsoft.com/office/drawing/2016/5/11/chartex" xmlns:cx6="http://schemas.microsoft.com/office/drawing/2016/5/12/chartex" xmlns:cx7="http://schemas.microsoft.com/office/drawing/2016/5/13/chartex" xmlns:cx8="http://schemas.microsoft.com/office/drawing/2016/5/14/chartex" xmlns:mc="http://schemas.openxmlformats.org/markup-compatibility/2006" xmlns:aink="http://schemas.microsoft.com/office/drawing/2016/ink" xmlns:am3d="http://schemas.microsoft.com/office/drawing/2017/model3d" xmlns:o="urn:schemas-microsoft-com:office:office" xmlns:r="http://schemas.openxmlformats.org/officeDocument/2006/relationships" xmlns:m="http://schemas.openxmlformats.org/officeDocument/2006/math" xmlns:v="urn:schemas-microsoft-com:vml" xmlns:wp14="http://schemas.microsoft.com/office/word/2010/wordprocessingDrawing" xmlns:wp="http://schemas.openxmlformats.org/drawingml/2006/wordprocessingDrawing" xmlns:w10="urn:schemas-microsoft-com:office:word" xmlns:w="http://schemas.openxmlformats.org/wordprocessingml/2006/main" xmlns:w14="http://schemas.microsoft.com/office/word/2010/wordml" xmlns:w15="http://schemas.microsoft.com/office/word/2012/wordml" xmlns:w16cid="http://schemas.microsoft.com/office/word/2016/wordml/cid" xmlns:w16se="http://schemas.microsoft.com/office/word/2015/wordml/symex" xmlns:wpg="http://schemas.microsoft.com/office/word/2010/wordprocessingGroup" xmlns:wpi="http://schemas.microsoft.com/office/word/2010/wordprocessingInk" xmlns:wne="http://schemas.microsoft.com/office/word/2006/wordml" xmlns:wps="http://schemas.microsoft.com/office/word/2010/wordprocessingShape" mc:Ignorable="w14 w15 w16se w16cid wp14">
-  <w:footnote w:type="separator" w:id="-1">
+<w:footnotes xmlns:ve="http://schemas.openxmlformats.org/markup-compatibility/2006" xmlns:o="urn:schemas-microsoft-com:office:office" xmlns:r="http://schemas.openxmlformats.org/officeDocument/2006/relationships" xmlns:m="http://schemas.openxmlformats.org/officeDocument/2006/math" xmlns:v="urn:schemas-microsoft-com:vml" xmlns:wp="http://schemas.openxmlformats.org/drawingml/2006/wordprocessingDrawing" xmlns:w10="urn:schemas-microsoft-com:office:word" xmlns:w="http://schemas.openxmlformats.org/wordprocessingml/2006/main" xmlns:wne="http://schemas.microsoft.com/office/word/2006/wordml">
+  <w:footnote w:type="separator" w:id="0">
     <w:p>
       <w:pPr>
         <w:spacing w:after="0" w:line="240" w:lineRule="auto"/>
@@ -3420,7 +3257,7 @@
       </w:r>
     </w:p>
   </w:footnote>
-  <w:footnote w:type="continuationSeparator" w:id="0">
+  <w:footnote w:type="continuationSeparator" w:id="1">
     <w:p>
       <w:pPr>
         <w:spacing w:after="0" w:line="240" w:lineRule="auto"/>
@@ -3434,7 +3271,7 @@
 </file>
 
 <file path=word/header1.xml><?xml version="1.0" encoding="utf-8"?>
-<w:hdr xmlns:wpc="http://schemas.microsoft.com/office/word/2010/wordprocessingCanvas" xmlns:cx="http://schemas.microsoft.com/office/drawing/2014/chartex" xmlns:cx1="http://schemas.microsoft.com/office/drawing/2015/9/8/chartex" xmlns:cx2="http://schemas.microsoft.com/office/drawing/2015/10/21/chartex" xmlns:cx3="http://schemas.microsoft.com/office/drawing/2016/5/9/chartex" xmlns:cx4="http://schemas.microsoft.com/office/drawing/2016/5/10/chartex" xmlns:cx5="http://schemas.microsoft.com/office/drawing/2016/5/11/chartex" xmlns:cx6="http://schemas.microsoft.com/office/drawing/2016/5/12/chartex" xmlns:cx7="http://schemas.microsoft.com/office/drawing/2016/5/13/chartex" xmlns:cx8="http://schemas.microsoft.com/office/drawing/2016/5/14/chartex" xmlns:mc="http://schemas.openxmlformats.org/markup-compatibility/2006" xmlns:aink="http://schemas.microsoft.com/office/drawing/2016/ink" xmlns:am3d="http://schemas.microsoft.com/office/drawing/2017/model3d" xmlns:o="urn:schemas-microsoft-com:office:office" xmlns:r="http://schemas.openxmlformats.org/officeDocument/2006/relationships" xmlns:m="http://schemas.openxmlformats.org/officeDocument/2006/math" xmlns:v="urn:schemas-microsoft-com:vml" xmlns:wp14="http://schemas.microsoft.com/office/word/2010/wordprocessingDrawing" xmlns:wp="http://schemas.openxmlformats.org/drawingml/2006/wordprocessingDrawing" xmlns:w10="urn:schemas-microsoft-com:office:word" xmlns:w="http://schemas.openxmlformats.org/wordprocessingml/2006/main" xmlns:w14="http://schemas.microsoft.com/office/word/2010/wordml" xmlns:w15="http://schemas.microsoft.com/office/word/2012/wordml" xmlns:w16cid="http://schemas.microsoft.com/office/word/2016/wordml/cid" xmlns:w16se="http://schemas.microsoft.com/office/word/2015/wordml/symex" xmlns:wpg="http://schemas.microsoft.com/office/word/2010/wordprocessingGroup" xmlns:wpi="http://schemas.microsoft.com/office/word/2010/wordprocessingInk" xmlns:wne="http://schemas.microsoft.com/office/word/2006/wordml" xmlns:wps="http://schemas.microsoft.com/office/word/2010/wordprocessingShape" mc:Ignorable="w14 w15 w16se w16cid wp14">
+<w:hdr xmlns:ve="http://schemas.openxmlformats.org/markup-compatibility/2006" xmlns:o="urn:schemas-microsoft-com:office:office" xmlns:r="http://schemas.openxmlformats.org/officeDocument/2006/relationships" xmlns:m="http://schemas.openxmlformats.org/officeDocument/2006/math" xmlns:v="urn:schemas-microsoft-com:vml" xmlns:wp="http://schemas.openxmlformats.org/drawingml/2006/wordprocessingDrawing" xmlns:w10="urn:schemas-microsoft-com:office:word" xmlns:w="http://schemas.openxmlformats.org/wordprocessingml/2006/main" xmlns:wne="http://schemas.microsoft.com/office/word/2006/wordml">
   <w:p>
     <w:pPr>
       <w:pStyle w:val="Titolo2"/>
@@ -3503,8 +3340,8 @@
 </file>
 
 <file path=word/numbering.xml><?xml version="1.0" encoding="utf-8"?>
-<w:numbering xmlns:wpc="http://schemas.microsoft.com/office/word/2010/wordprocessingCanvas" xmlns:cx="http://schemas.microsoft.com/office/drawing/2014/chartex" xmlns:cx1="http://schemas.microsoft.com/office/drawing/2015/9/8/chartex" xmlns:cx2="http://schemas.microsoft.com/office/drawing/2015/10/21/chartex" xmlns:cx3="http://schemas.microsoft.com/office/drawing/2016/5/9/chartex" xmlns:cx4="http://schemas.microsoft.com/office/drawing/2016/5/10/chartex" xmlns:cx5="http://schemas.microsoft.com/office/drawing/2016/5/11/chartex" xmlns:cx6="http://schemas.microsoft.com/office/drawing/2016/5/12/chartex" xmlns:cx7="http://schemas.microsoft.com/office/drawing/2016/5/13/chartex" xmlns:cx8="http://schemas.microsoft.com/office/drawing/2016/5/14/chartex" xmlns:mc="http://schemas.openxmlformats.org/markup-compatibility/2006" xmlns:aink="http://schemas.microsoft.com/office/drawing/2016/ink" xmlns:am3d="http://schemas.microsoft.com/office/drawing/2017/model3d" xmlns:o="urn:schemas-microsoft-com:office:office" xmlns:r="http://schemas.openxmlformats.org/officeDocument/2006/relationships" xmlns:m="http://schemas.openxmlformats.org/officeDocument/2006/math" xmlns:v="urn:schemas-microsoft-com:vml" xmlns:wp14="http://schemas.microsoft.com/office/word/2010/wordprocessingDrawing" xmlns:wp="http://schemas.openxmlformats.org/drawingml/2006/wordprocessingDrawing" xmlns:w10="urn:schemas-microsoft-com:office:word" xmlns:w="http://schemas.openxmlformats.org/wordprocessingml/2006/main" xmlns:w14="http://schemas.microsoft.com/office/word/2010/wordml" xmlns:w15="http://schemas.microsoft.com/office/word/2012/wordml" xmlns:w16cid="http://schemas.microsoft.com/office/word/2016/wordml/cid" xmlns:w16se="http://schemas.microsoft.com/office/word/2015/wordml/symex" xmlns:wpg="http://schemas.microsoft.com/office/word/2010/wordprocessingGroup" xmlns:wpi="http://schemas.microsoft.com/office/word/2010/wordprocessingInk" xmlns:wne="http://schemas.microsoft.com/office/word/2006/wordml" xmlns:wps="http://schemas.microsoft.com/office/word/2010/wordprocessingShape" mc:Ignorable="w14 w15 w16se w16cid wp14">
-  <w:abstractNum w:abstractNumId="0" w15:restartNumberingAfterBreak="0">
+<w:numbering xmlns:ve="http://schemas.openxmlformats.org/markup-compatibility/2006" xmlns:o="urn:schemas-microsoft-com:office:office" xmlns:r="http://schemas.openxmlformats.org/officeDocument/2006/relationships" xmlns:m="http://schemas.openxmlformats.org/officeDocument/2006/math" xmlns:v="urn:schemas-microsoft-com:vml" xmlns:wp="http://schemas.openxmlformats.org/drawingml/2006/wordprocessingDrawing" xmlns:w10="urn:schemas-microsoft-com:office:word" xmlns:w="http://schemas.openxmlformats.org/wordprocessingml/2006/main" xmlns:wne="http://schemas.microsoft.com/office/word/2006/wordml">
+  <w:abstractNum w:abstractNumId="0">
     <w:nsid w:val="02C56FBA"/>
     <w:multiLevelType w:val="hybridMultilevel"/>
     <w:tmpl w:val="F6D26E20"/>
@@ -3617,7 +3454,7 @@
       </w:rPr>
     </w:lvl>
   </w:abstractNum>
-  <w:abstractNum w:abstractNumId="1" w15:restartNumberingAfterBreak="0">
+  <w:abstractNum w:abstractNumId="1">
     <w:nsid w:val="0C106FC2"/>
     <w:multiLevelType w:val="hybridMultilevel"/>
     <w:tmpl w:val="4F54BFE0"/>
@@ -3730,7 +3567,7 @@
       </w:rPr>
     </w:lvl>
   </w:abstractNum>
-  <w:abstractNum w:abstractNumId="2" w15:restartNumberingAfterBreak="0">
+  <w:abstractNum w:abstractNumId="2">
     <w:nsid w:val="0EFE47CC"/>
     <w:multiLevelType w:val="hybridMultilevel"/>
     <w:tmpl w:val="3ECC9AC8"/>
@@ -3843,7 +3680,7 @@
       </w:rPr>
     </w:lvl>
   </w:abstractNum>
-  <w:abstractNum w:abstractNumId="3" w15:restartNumberingAfterBreak="0">
+  <w:abstractNum w:abstractNumId="3">
     <w:nsid w:val="114704AA"/>
     <w:multiLevelType w:val="hybridMultilevel"/>
     <w:tmpl w:val="4D647B84"/>
@@ -3956,7 +3793,7 @@
       </w:rPr>
     </w:lvl>
   </w:abstractNum>
-  <w:abstractNum w:abstractNumId="4" w15:restartNumberingAfterBreak="0">
+  <w:abstractNum w:abstractNumId="4">
     <w:nsid w:val="14360280"/>
     <w:multiLevelType w:val="hybridMultilevel"/>
     <w:tmpl w:val="4570699A"/>
@@ -4069,7 +3906,7 @@
       </w:rPr>
     </w:lvl>
   </w:abstractNum>
-  <w:abstractNum w:abstractNumId="5" w15:restartNumberingAfterBreak="0">
+  <w:abstractNum w:abstractNumId="5">
     <w:nsid w:val="154F2D98"/>
     <w:multiLevelType w:val="hybridMultilevel"/>
     <w:tmpl w:val="B40A882A"/>
@@ -4182,7 +4019,7 @@
       </w:rPr>
     </w:lvl>
   </w:abstractNum>
-  <w:abstractNum w:abstractNumId="6" w15:restartNumberingAfterBreak="0">
+  <w:abstractNum w:abstractNumId="6">
     <w:nsid w:val="16126296"/>
     <w:multiLevelType w:val="hybridMultilevel"/>
     <w:tmpl w:val="AD4832F6"/>
@@ -4295,7 +4132,7 @@
       </w:rPr>
     </w:lvl>
   </w:abstractNum>
-  <w:abstractNum w:abstractNumId="7" w15:restartNumberingAfterBreak="0">
+  <w:abstractNum w:abstractNumId="7">
     <w:nsid w:val="166733F2"/>
     <w:multiLevelType w:val="hybridMultilevel"/>
     <w:tmpl w:val="2A5A2780"/>
@@ -4408,7 +4245,7 @@
       </w:rPr>
     </w:lvl>
   </w:abstractNum>
-  <w:abstractNum w:abstractNumId="8" w15:restartNumberingAfterBreak="0">
+  <w:abstractNum w:abstractNumId="8">
     <w:nsid w:val="16E20CF5"/>
     <w:multiLevelType w:val="hybridMultilevel"/>
     <w:tmpl w:val="86D4E442"/>
@@ -4521,7 +4358,7 @@
       </w:rPr>
     </w:lvl>
   </w:abstractNum>
-  <w:abstractNum w:abstractNumId="9" w15:restartNumberingAfterBreak="0">
+  <w:abstractNum w:abstractNumId="9">
     <w:nsid w:val="19A506B5"/>
     <w:multiLevelType w:val="hybridMultilevel"/>
     <w:tmpl w:val="E3421B1A"/>
@@ -4634,7 +4471,7 @@
       </w:rPr>
     </w:lvl>
   </w:abstractNum>
-  <w:abstractNum w:abstractNumId="10" w15:restartNumberingAfterBreak="0">
+  <w:abstractNum w:abstractNumId="10">
     <w:nsid w:val="1C1D3EC7"/>
     <w:multiLevelType w:val="hybridMultilevel"/>
     <w:tmpl w:val="46524542"/>
@@ -4747,7 +4584,7 @@
       </w:rPr>
     </w:lvl>
   </w:abstractNum>
-  <w:abstractNum w:abstractNumId="11" w15:restartNumberingAfterBreak="0">
+  <w:abstractNum w:abstractNumId="11">
     <w:nsid w:val="1EF84039"/>
     <w:multiLevelType w:val="hybridMultilevel"/>
     <w:tmpl w:val="F964FC96"/>
@@ -4860,7 +4697,7 @@
       </w:rPr>
     </w:lvl>
   </w:abstractNum>
-  <w:abstractNum w:abstractNumId="12" w15:restartNumberingAfterBreak="0">
+  <w:abstractNum w:abstractNumId="12">
     <w:nsid w:val="20E8130C"/>
     <w:multiLevelType w:val="hybridMultilevel"/>
     <w:tmpl w:val="C3E02590"/>
@@ -4973,7 +4810,7 @@
       </w:rPr>
     </w:lvl>
   </w:abstractNum>
-  <w:abstractNum w:abstractNumId="13" w15:restartNumberingAfterBreak="0">
+  <w:abstractNum w:abstractNumId="13">
     <w:nsid w:val="21CC40B0"/>
     <w:multiLevelType w:val="hybridMultilevel"/>
     <w:tmpl w:val="C6EA8010"/>
@@ -5086,7 +4923,7 @@
       </w:rPr>
     </w:lvl>
   </w:abstractNum>
-  <w:abstractNum w:abstractNumId="14" w15:restartNumberingAfterBreak="0">
+  <w:abstractNum w:abstractNumId="14">
     <w:nsid w:val="2283438D"/>
     <w:multiLevelType w:val="hybridMultilevel"/>
     <w:tmpl w:val="9566E170"/>
@@ -5199,7 +5036,7 @@
       </w:rPr>
     </w:lvl>
   </w:abstractNum>
-  <w:abstractNum w:abstractNumId="15" w15:restartNumberingAfterBreak="0">
+  <w:abstractNum w:abstractNumId="15">
     <w:nsid w:val="28784626"/>
     <w:multiLevelType w:val="hybridMultilevel"/>
     <w:tmpl w:val="A1861EFA"/>
@@ -5312,7 +5149,7 @@
       </w:rPr>
     </w:lvl>
   </w:abstractNum>
-  <w:abstractNum w:abstractNumId="16" w15:restartNumberingAfterBreak="0">
+  <w:abstractNum w:abstractNumId="16">
     <w:nsid w:val="29461F20"/>
     <w:multiLevelType w:val="hybridMultilevel"/>
     <w:tmpl w:val="6F022202"/>
@@ -5425,7 +5262,7 @@
       </w:rPr>
     </w:lvl>
   </w:abstractNum>
-  <w:abstractNum w:abstractNumId="17" w15:restartNumberingAfterBreak="0">
+  <w:abstractNum w:abstractNumId="17">
     <w:nsid w:val="2A900DDB"/>
     <w:multiLevelType w:val="hybridMultilevel"/>
     <w:tmpl w:val="789C9C9E"/>
@@ -5538,7 +5375,7 @@
       </w:rPr>
     </w:lvl>
   </w:abstractNum>
-  <w:abstractNum w:abstractNumId="18" w15:restartNumberingAfterBreak="0">
+  <w:abstractNum w:abstractNumId="18">
     <w:nsid w:val="2BC617E9"/>
     <w:multiLevelType w:val="hybridMultilevel"/>
     <w:tmpl w:val="D0BE9CBE"/>
@@ -5651,7 +5488,7 @@
       </w:rPr>
     </w:lvl>
   </w:abstractNum>
-  <w:abstractNum w:abstractNumId="19" w15:restartNumberingAfterBreak="0">
+  <w:abstractNum w:abstractNumId="19">
     <w:nsid w:val="2D2D4560"/>
     <w:multiLevelType w:val="hybridMultilevel"/>
     <w:tmpl w:val="6CDA6634"/>
@@ -5764,7 +5601,7 @@
       </w:rPr>
     </w:lvl>
   </w:abstractNum>
-  <w:abstractNum w:abstractNumId="20" w15:restartNumberingAfterBreak="0">
+  <w:abstractNum w:abstractNumId="20">
     <w:nsid w:val="30C125AB"/>
     <w:multiLevelType w:val="hybridMultilevel"/>
     <w:tmpl w:val="A16C383A"/>
@@ -5877,7 +5714,7 @@
       </w:rPr>
     </w:lvl>
   </w:abstractNum>
-  <w:abstractNum w:abstractNumId="21" w15:restartNumberingAfterBreak="0">
+  <w:abstractNum w:abstractNumId="21">
     <w:nsid w:val="31762D3D"/>
     <w:multiLevelType w:val="hybridMultilevel"/>
     <w:tmpl w:val="722C9B8A"/>
@@ -5990,7 +5827,7 @@
       </w:rPr>
     </w:lvl>
   </w:abstractNum>
-  <w:abstractNum w:abstractNumId="22" w15:restartNumberingAfterBreak="0">
+  <w:abstractNum w:abstractNumId="22">
     <w:nsid w:val="320B11BA"/>
     <w:multiLevelType w:val="hybridMultilevel"/>
     <w:tmpl w:val="60B09F72"/>
@@ -6103,7 +5940,7 @@
       </w:rPr>
     </w:lvl>
   </w:abstractNum>
-  <w:abstractNum w:abstractNumId="23" w15:restartNumberingAfterBreak="0">
+  <w:abstractNum w:abstractNumId="23">
     <w:nsid w:val="345018CF"/>
     <w:multiLevelType w:val="hybridMultilevel"/>
     <w:tmpl w:val="E8A49332"/>
@@ -6216,7 +6053,7 @@
       </w:rPr>
     </w:lvl>
   </w:abstractNum>
-  <w:abstractNum w:abstractNumId="24" w15:restartNumberingAfterBreak="0">
+  <w:abstractNum w:abstractNumId="24">
     <w:nsid w:val="3C344B23"/>
     <w:multiLevelType w:val="hybridMultilevel"/>
     <w:tmpl w:val="6454845E"/>
@@ -6329,7 +6166,7 @@
       </w:rPr>
     </w:lvl>
   </w:abstractNum>
-  <w:abstractNum w:abstractNumId="25" w15:restartNumberingAfterBreak="0">
+  <w:abstractNum w:abstractNumId="25">
     <w:nsid w:val="405532D4"/>
     <w:multiLevelType w:val="hybridMultilevel"/>
     <w:tmpl w:val="6D060E3A"/>
@@ -6442,7 +6279,7 @@
       </w:rPr>
     </w:lvl>
   </w:abstractNum>
-  <w:abstractNum w:abstractNumId="26" w15:restartNumberingAfterBreak="0">
+  <w:abstractNum w:abstractNumId="26">
     <w:nsid w:val="40C0566E"/>
     <w:multiLevelType w:val="hybridMultilevel"/>
     <w:tmpl w:val="1EC27EE8"/>
@@ -6555,7 +6392,7 @@
       </w:rPr>
     </w:lvl>
   </w:abstractNum>
-  <w:abstractNum w:abstractNumId="27" w15:restartNumberingAfterBreak="0">
+  <w:abstractNum w:abstractNumId="27">
     <w:nsid w:val="4A9208A5"/>
     <w:multiLevelType w:val="hybridMultilevel"/>
     <w:tmpl w:val="A7422CC0"/>
@@ -6668,7 +6505,7 @@
       </w:rPr>
     </w:lvl>
   </w:abstractNum>
-  <w:abstractNum w:abstractNumId="28" w15:restartNumberingAfterBreak="0">
+  <w:abstractNum w:abstractNumId="28">
     <w:nsid w:val="4E32129C"/>
     <w:multiLevelType w:val="hybridMultilevel"/>
     <w:tmpl w:val="502E56C6"/>
@@ -6781,7 +6618,7 @@
       </w:rPr>
     </w:lvl>
   </w:abstractNum>
-  <w:abstractNum w:abstractNumId="29" w15:restartNumberingAfterBreak="0">
+  <w:abstractNum w:abstractNumId="29">
     <w:nsid w:val="51242B08"/>
     <w:multiLevelType w:val="hybridMultilevel"/>
     <w:tmpl w:val="26DE84E4"/>
@@ -6894,7 +6731,7 @@
       </w:rPr>
     </w:lvl>
   </w:abstractNum>
-  <w:abstractNum w:abstractNumId="30" w15:restartNumberingAfterBreak="0">
+  <w:abstractNum w:abstractNumId="30">
     <w:nsid w:val="52A5527C"/>
     <w:multiLevelType w:val="hybridMultilevel"/>
     <w:tmpl w:val="5568C82C"/>
@@ -7007,7 +6844,7 @@
       </w:rPr>
     </w:lvl>
   </w:abstractNum>
-  <w:abstractNum w:abstractNumId="31" w15:restartNumberingAfterBreak="0">
+  <w:abstractNum w:abstractNumId="31">
     <w:nsid w:val="546746EF"/>
     <w:multiLevelType w:val="hybridMultilevel"/>
     <w:tmpl w:val="E07CB89E"/>
@@ -7120,7 +6957,7 @@
       </w:rPr>
     </w:lvl>
   </w:abstractNum>
-  <w:abstractNum w:abstractNumId="32" w15:restartNumberingAfterBreak="0">
+  <w:abstractNum w:abstractNumId="32">
     <w:nsid w:val="56220FD0"/>
     <w:multiLevelType w:val="hybridMultilevel"/>
     <w:tmpl w:val="C56EADB2"/>
@@ -7233,7 +7070,7 @@
       </w:rPr>
     </w:lvl>
   </w:abstractNum>
-  <w:abstractNum w:abstractNumId="33" w15:restartNumberingAfterBreak="0">
+  <w:abstractNum w:abstractNumId="33">
     <w:nsid w:val="57BF0A1D"/>
     <w:multiLevelType w:val="hybridMultilevel"/>
     <w:tmpl w:val="438E05FA"/>
@@ -7346,7 +7183,7 @@
       </w:rPr>
     </w:lvl>
   </w:abstractNum>
-  <w:abstractNum w:abstractNumId="34" w15:restartNumberingAfterBreak="0">
+  <w:abstractNum w:abstractNumId="34">
     <w:nsid w:val="5BEA70B1"/>
     <w:multiLevelType w:val="hybridMultilevel"/>
     <w:tmpl w:val="18E42578"/>
@@ -7459,7 +7296,7 @@
       </w:rPr>
     </w:lvl>
   </w:abstractNum>
-  <w:abstractNum w:abstractNumId="35" w15:restartNumberingAfterBreak="0">
+  <w:abstractNum w:abstractNumId="35">
     <w:nsid w:val="5D6E0C7C"/>
     <w:multiLevelType w:val="hybridMultilevel"/>
     <w:tmpl w:val="49DCDC5C"/>
@@ -7572,7 +7409,7 @@
       </w:rPr>
     </w:lvl>
   </w:abstractNum>
-  <w:abstractNum w:abstractNumId="36" w15:restartNumberingAfterBreak="0">
+  <w:abstractNum w:abstractNumId="36">
     <w:nsid w:val="634934C4"/>
     <w:multiLevelType w:val="hybridMultilevel"/>
     <w:tmpl w:val="07905FBE"/>
@@ -7685,7 +7522,7 @@
       </w:rPr>
     </w:lvl>
   </w:abstractNum>
-  <w:abstractNum w:abstractNumId="37" w15:restartNumberingAfterBreak="0">
+  <w:abstractNum w:abstractNumId="37">
     <w:nsid w:val="655416E1"/>
     <w:multiLevelType w:val="multilevel"/>
     <w:tmpl w:val="E55CA81A"/>
@@ -7834,7 +7671,7 @@
       </w:rPr>
     </w:lvl>
   </w:abstractNum>
-  <w:abstractNum w:abstractNumId="38" w15:restartNumberingAfterBreak="0">
+  <w:abstractNum w:abstractNumId="38">
     <w:nsid w:val="6C944328"/>
     <w:multiLevelType w:val="hybridMultilevel"/>
     <w:tmpl w:val="10D40524"/>
@@ -7947,7 +7784,7 @@
       </w:rPr>
     </w:lvl>
   </w:abstractNum>
-  <w:abstractNum w:abstractNumId="39" w15:restartNumberingAfterBreak="0">
+  <w:abstractNum w:abstractNumId="39">
     <w:nsid w:val="6D645323"/>
     <w:multiLevelType w:val="hybridMultilevel"/>
     <w:tmpl w:val="4860DCD4"/>
@@ -8060,7 +7897,7 @@
       </w:rPr>
     </w:lvl>
   </w:abstractNum>
-  <w:abstractNum w:abstractNumId="40" w15:restartNumberingAfterBreak="0">
+  <w:abstractNum w:abstractNumId="40">
     <w:nsid w:val="6E737B1D"/>
     <w:multiLevelType w:val="hybridMultilevel"/>
     <w:tmpl w:val="9DB6FC56"/>
@@ -8173,7 +8010,120 @@
       </w:rPr>
     </w:lvl>
   </w:abstractNum>
-  <w:abstractNum w:abstractNumId="41" w15:restartNumberingAfterBreak="0">
+  <w:abstractNum w:abstractNumId="41">
+    <w:nsid w:val="6FB2550B"/>
+    <w:multiLevelType w:val="hybridMultilevel"/>
+    <w:tmpl w:val="85B61FAE"/>
+    <w:lvl w:ilvl="0" w:tplc="04100001">
+      <w:start w:val="1"/>
+      <w:numFmt w:val="bullet"/>
+      <w:lvlText w:val=""/>
+      <w:lvlJc w:val="left"/>
+      <w:pPr>
+        <w:ind w:left="720" w:hanging="360"/>
+      </w:pPr>
+      <w:rPr>
+        <w:rFonts w:ascii="Symbol" w:hAnsi="Symbol" w:hint="default"/>
+      </w:rPr>
+    </w:lvl>
+    <w:lvl w:ilvl="1" w:tplc="04100003" w:tentative="1">
+      <w:start w:val="1"/>
+      <w:numFmt w:val="bullet"/>
+      <w:lvlText w:val="o"/>
+      <w:lvlJc w:val="left"/>
+      <w:pPr>
+        <w:ind w:left="1440" w:hanging="360"/>
+      </w:pPr>
+      <w:rPr>
+        <w:rFonts w:ascii="Courier New" w:hAnsi="Courier New" w:cs="Courier New" w:hint="default"/>
+      </w:rPr>
+    </w:lvl>
+    <w:lvl w:ilvl="2" w:tplc="04100005" w:tentative="1">
+      <w:start w:val="1"/>
+      <w:numFmt w:val="bullet"/>
+      <w:lvlText w:val=""/>
+      <w:lvlJc w:val="left"/>
+      <w:pPr>
+        <w:ind w:left="2160" w:hanging="360"/>
+      </w:pPr>
+      <w:rPr>
+        <w:rFonts w:ascii="Wingdings" w:hAnsi="Wingdings" w:hint="default"/>
+      </w:rPr>
+    </w:lvl>
+    <w:lvl w:ilvl="3" w:tplc="04100001" w:tentative="1">
+      <w:start w:val="1"/>
+      <w:numFmt w:val="bullet"/>
+      <w:lvlText w:val=""/>
+      <w:lvlJc w:val="left"/>
+      <w:pPr>
+        <w:ind w:left="2880" w:hanging="360"/>
+      </w:pPr>
+      <w:rPr>
+        <w:rFonts w:ascii="Symbol" w:hAnsi="Symbol" w:hint="default"/>
+      </w:rPr>
+    </w:lvl>
+    <w:lvl w:ilvl="4" w:tplc="04100003" w:tentative="1">
+      <w:start w:val="1"/>
+      <w:numFmt w:val="bullet"/>
+      <w:lvlText w:val="o"/>
+      <w:lvlJc w:val="left"/>
+      <w:pPr>
+        <w:ind w:left="3600" w:hanging="360"/>
+      </w:pPr>
+      <w:rPr>
+        <w:rFonts w:ascii="Courier New" w:hAnsi="Courier New" w:cs="Courier New" w:hint="default"/>
+      </w:rPr>
+    </w:lvl>
+    <w:lvl w:ilvl="5" w:tplc="04100005" w:tentative="1">
+      <w:start w:val="1"/>
+      <w:numFmt w:val="bullet"/>
+      <w:lvlText w:val=""/>
+      <w:lvlJc w:val="left"/>
+      <w:pPr>
+        <w:ind w:left="4320" w:hanging="360"/>
+      </w:pPr>
+      <w:rPr>
+        <w:rFonts w:ascii="Wingdings" w:hAnsi="Wingdings" w:hint="default"/>
+      </w:rPr>
+    </w:lvl>
+    <w:lvl w:ilvl="6" w:tplc="04100001" w:tentative="1">
+      <w:start w:val="1"/>
+      <w:numFmt w:val="bullet"/>
+      <w:lvlText w:val=""/>
+      <w:lvlJc w:val="left"/>
+      <w:pPr>
+        <w:ind w:left="5040" w:hanging="360"/>
+      </w:pPr>
+      <w:rPr>
+        <w:rFonts w:ascii="Symbol" w:hAnsi="Symbol" w:hint="default"/>
+      </w:rPr>
+    </w:lvl>
+    <w:lvl w:ilvl="7" w:tplc="04100003" w:tentative="1">
+      <w:start w:val="1"/>
+      <w:numFmt w:val="bullet"/>
+      <w:lvlText w:val="o"/>
+      <w:lvlJc w:val="left"/>
+      <w:pPr>
+        <w:ind w:left="5760" w:hanging="360"/>
+      </w:pPr>
+      <w:rPr>
+        <w:rFonts w:ascii="Courier New" w:hAnsi="Courier New" w:cs="Courier New" w:hint="default"/>
+      </w:rPr>
+    </w:lvl>
+    <w:lvl w:ilvl="8" w:tplc="04100005" w:tentative="1">
+      <w:start w:val="1"/>
+      <w:numFmt w:val="bullet"/>
+      <w:lvlText w:val=""/>
+      <w:lvlJc w:val="left"/>
+      <w:pPr>
+        <w:ind w:left="6480" w:hanging="360"/>
+      </w:pPr>
+      <w:rPr>
+        <w:rFonts w:ascii="Wingdings" w:hAnsi="Wingdings" w:hint="default"/>
+      </w:rPr>
+    </w:lvl>
+  </w:abstractNum>
+  <w:abstractNum w:abstractNumId="42">
     <w:nsid w:val="741A5044"/>
     <w:multiLevelType w:val="multilevel"/>
     <w:tmpl w:val="FD729EF6"/>
@@ -8322,7 +8272,7 @@
       </w:rPr>
     </w:lvl>
   </w:abstractNum>
-  <w:abstractNum w:abstractNumId="42" w15:restartNumberingAfterBreak="0">
+  <w:abstractNum w:abstractNumId="43">
     <w:nsid w:val="75DA70F0"/>
     <w:multiLevelType w:val="hybridMultilevel"/>
     <w:tmpl w:val="EE888E56"/>
@@ -8435,7 +8385,7 @@
       </w:rPr>
     </w:lvl>
   </w:abstractNum>
-  <w:abstractNum w:abstractNumId="43" w15:restartNumberingAfterBreak="0">
+  <w:abstractNum w:abstractNumId="44">
     <w:nsid w:val="77CB7AA6"/>
     <w:multiLevelType w:val="hybridMultilevel"/>
     <w:tmpl w:val="F8EAB792"/>
@@ -8548,7 +8498,7 @@
       </w:rPr>
     </w:lvl>
   </w:abstractNum>
-  <w:abstractNum w:abstractNumId="44" w15:restartNumberingAfterBreak="0">
+  <w:abstractNum w:abstractNumId="45">
     <w:nsid w:val="792B2846"/>
     <w:multiLevelType w:val="hybridMultilevel"/>
     <w:tmpl w:val="A27CF27E"/>
@@ -8671,7 +8621,7 @@
     <w:abstractNumId w:val="26"/>
   </w:num>
   <w:num w:numId="4">
-    <w:abstractNumId w:val="44"/>
+    <w:abstractNumId w:val="45"/>
   </w:num>
   <w:num w:numId="5">
     <w:abstractNumId w:val="0"/>
@@ -8695,7 +8645,7 @@
     <w:abstractNumId w:val="20"/>
   </w:num>
   <w:num w:numId="12">
-    <w:abstractNumId w:val="43"/>
+    <w:abstractNumId w:val="44"/>
   </w:num>
   <w:num w:numId="13">
     <w:abstractNumId w:val="34"/>
@@ -8731,7 +8681,7 @@
     <w:abstractNumId w:val="4"/>
   </w:num>
   <w:num w:numId="24">
-    <w:abstractNumId w:val="41"/>
+    <w:abstractNumId w:val="42"/>
   </w:num>
   <w:num w:numId="25">
     <w:abstractNumId w:val="3"/>
@@ -8740,7 +8690,7 @@
     <w:abstractNumId w:val="39"/>
   </w:num>
   <w:num w:numId="27">
-    <w:abstractNumId w:val="42"/>
+    <w:abstractNumId w:val="43"/>
   </w:num>
   <w:num w:numId="28">
     <w:abstractNumId w:val="14"/>
@@ -8796,11 +8746,14 @@
   <w:num w:numId="45">
     <w:abstractNumId w:val="1"/>
   </w:num>
+  <w:num w:numId="46">
+    <w:abstractNumId w:val="41"/>
+  </w:num>
 </w:numbering>
 </file>
 
 <file path=word/styles.xml><?xml version="1.0" encoding="utf-8"?>
-<w:styles xmlns:mc="http://schemas.openxmlformats.org/markup-compatibility/2006" xmlns:r="http://schemas.openxmlformats.org/officeDocument/2006/relationships" xmlns:w="http://schemas.openxmlformats.org/wordprocessingml/2006/main" xmlns:w14="http://schemas.microsoft.com/office/word/2010/wordml" xmlns:w15="http://schemas.microsoft.com/office/word/2012/wordml" xmlns:w16cid="http://schemas.microsoft.com/office/word/2016/wordml/cid" xmlns:w16se="http://schemas.microsoft.com/office/word/2015/wordml/symex" mc:Ignorable="w14 w15 w16se w16cid">
+<w:styles xmlns:r="http://schemas.openxmlformats.org/officeDocument/2006/relationships" xmlns:w="http://schemas.openxmlformats.org/wordprocessingml/2006/main">
   <w:docDefaults>
     <w:rPrDefault>
       <w:rPr>
@@ -8816,382 +8769,144 @@
       </w:pPr>
     </w:pPrDefault>
   </w:docDefaults>
-  <w:latentStyles w:defLockedState="0" w:defUIPriority="99" w:defSemiHidden="0" w:defUnhideWhenUsed="0" w:defQFormat="0" w:count="375">
-    <w:lsdException w:name="Normal" w:uiPriority="0" w:qFormat="1"/>
-    <w:lsdException w:name="heading 1" w:uiPriority="9" w:qFormat="1"/>
-    <w:lsdException w:name="heading 2" w:semiHidden="1" w:uiPriority="9" w:unhideWhenUsed="1" w:qFormat="1"/>
-    <w:lsdException w:name="heading 3" w:semiHidden="1" w:uiPriority="9" w:unhideWhenUsed="1" w:qFormat="1"/>
-    <w:lsdException w:name="heading 4" w:semiHidden="1" w:uiPriority="9" w:unhideWhenUsed="1" w:qFormat="1"/>
-    <w:lsdException w:name="heading 5" w:semiHidden="1" w:uiPriority="9" w:unhideWhenUsed="1" w:qFormat="1"/>
-    <w:lsdException w:name="heading 6" w:semiHidden="1" w:uiPriority="9" w:unhideWhenUsed="1" w:qFormat="1"/>
-    <w:lsdException w:name="heading 7" w:semiHidden="1" w:uiPriority="9" w:unhideWhenUsed="1" w:qFormat="1"/>
-    <w:lsdException w:name="heading 8" w:semiHidden="1" w:uiPriority="9" w:unhideWhenUsed="1" w:qFormat="1"/>
-    <w:lsdException w:name="heading 9" w:semiHidden="1" w:uiPriority="9" w:unhideWhenUsed="1" w:qFormat="1"/>
-    <w:lsdException w:name="index 1" w:semiHidden="1" w:unhideWhenUsed="1"/>
-    <w:lsdException w:name="index 2" w:semiHidden="1" w:unhideWhenUsed="1"/>
-    <w:lsdException w:name="index 3" w:semiHidden="1" w:unhideWhenUsed="1"/>
-    <w:lsdException w:name="index 4" w:semiHidden="1" w:unhideWhenUsed="1"/>
-    <w:lsdException w:name="index 5" w:semiHidden="1" w:unhideWhenUsed="1"/>
-    <w:lsdException w:name="index 6" w:semiHidden="1" w:unhideWhenUsed="1"/>
-    <w:lsdException w:name="index 7" w:semiHidden="1" w:unhideWhenUsed="1"/>
-    <w:lsdException w:name="index 8" w:semiHidden="1" w:unhideWhenUsed="1"/>
-    <w:lsdException w:name="index 9" w:semiHidden="1" w:unhideWhenUsed="1"/>
-    <w:lsdException w:name="toc 1" w:semiHidden="1" w:uiPriority="39" w:unhideWhenUsed="1"/>
-    <w:lsdException w:name="toc 2" w:semiHidden="1" w:uiPriority="39" w:unhideWhenUsed="1"/>
-    <w:lsdException w:name="toc 3" w:semiHidden="1" w:uiPriority="39" w:unhideWhenUsed="1"/>
-    <w:lsdException w:name="toc 4" w:semiHidden="1" w:uiPriority="39" w:unhideWhenUsed="1"/>
-    <w:lsdException w:name="toc 5" w:semiHidden="1" w:uiPriority="39" w:unhideWhenUsed="1"/>
-    <w:lsdException w:name="toc 6" w:semiHidden="1" w:uiPriority="39" w:unhideWhenUsed="1"/>
-    <w:lsdException w:name="toc 7" w:semiHidden="1" w:uiPriority="39" w:unhideWhenUsed="1"/>
-    <w:lsdException w:name="toc 8" w:semiHidden="1" w:uiPriority="39" w:unhideWhenUsed="1"/>
-    <w:lsdException w:name="toc 9" w:semiHidden="1" w:uiPriority="39" w:unhideWhenUsed="1"/>
-    <w:lsdException w:name="Normal Indent" w:semiHidden="1" w:unhideWhenUsed="1"/>
-    <w:lsdException w:name="footnote text" w:semiHidden="1" w:unhideWhenUsed="1"/>
-    <w:lsdException w:name="annotation text" w:semiHidden="1" w:unhideWhenUsed="1"/>
-    <w:lsdException w:name="header" w:semiHidden="1" w:unhideWhenUsed="1"/>
-    <w:lsdException w:name="footer" w:semiHidden="1" w:unhideWhenUsed="1"/>
-    <w:lsdException w:name="index heading" w:semiHidden="1" w:unhideWhenUsed="1"/>
-    <w:lsdException w:name="caption" w:semiHidden="1" w:uiPriority="35" w:unhideWhenUsed="1" w:qFormat="1"/>
-    <w:lsdException w:name="table of figures" w:semiHidden="1" w:unhideWhenUsed="1"/>
-    <w:lsdException w:name="envelope address" w:semiHidden="1" w:unhideWhenUsed="1"/>
-    <w:lsdException w:name="envelope return" w:semiHidden="1" w:unhideWhenUsed="1"/>
-    <w:lsdException w:name="footnote reference" w:semiHidden="1" w:unhideWhenUsed="1"/>
-    <w:lsdException w:name="annotation reference" w:semiHidden="1" w:unhideWhenUsed="1"/>
-    <w:lsdException w:name="line number" w:semiHidden="1" w:unhideWhenUsed="1"/>
-    <w:lsdException w:name="page number" w:semiHidden="1" w:unhideWhenUsed="1"/>
-    <w:lsdException w:name="endnote reference" w:semiHidden="1" w:unhideWhenUsed="1"/>
-    <w:lsdException w:name="endnote text" w:semiHidden="1" w:unhideWhenUsed="1"/>
-    <w:lsdException w:name="table of authorities" w:semiHidden="1" w:unhideWhenUsed="1"/>
-    <w:lsdException w:name="macro" w:semiHidden="1" w:unhideWhenUsed="1"/>
-    <w:lsdException w:name="toa heading" w:semiHidden="1" w:unhideWhenUsed="1"/>
-    <w:lsdException w:name="List" w:semiHidden="1" w:unhideWhenUsed="1"/>
-    <w:lsdException w:name="List Bullet" w:semiHidden="1" w:unhideWhenUsed="1"/>
-    <w:lsdException w:name="List Number" w:semiHidden="1" w:unhideWhenUsed="1"/>
-    <w:lsdException w:name="List 2" w:semiHidden="1" w:unhideWhenUsed="1"/>
-    <w:lsdException w:name="List 3" w:semiHidden="1" w:unhideWhenUsed="1"/>
-    <w:lsdException w:name="List 4" w:semiHidden="1" w:unhideWhenUsed="1"/>
-    <w:lsdException w:name="List 5" w:semiHidden="1" w:unhideWhenUsed="1"/>
-    <w:lsdException w:name="List Bullet 2" w:semiHidden="1" w:unhideWhenUsed="1"/>
-    <w:lsdException w:name="List Bullet 3" w:semiHidden="1" w:unhideWhenUsed="1"/>
-    <w:lsdException w:name="List Bullet 4" w:semiHidden="1" w:unhideWhenUsed="1"/>
-    <w:lsdException w:name="List Bullet 5" w:semiHidden="1" w:unhideWhenUsed="1"/>
-    <w:lsdException w:name="List Number 2" w:semiHidden="1" w:unhideWhenUsed="1"/>
-    <w:lsdException w:name="List Number 3" w:semiHidden="1" w:unhideWhenUsed="1"/>
-    <w:lsdException w:name="List Number 4" w:semiHidden="1" w:unhideWhenUsed="1"/>
-    <w:lsdException w:name="List Number 5" w:semiHidden="1" w:unhideWhenUsed="1"/>
-    <w:lsdException w:name="Title" w:uiPriority="10" w:qFormat="1"/>
-    <w:lsdException w:name="Closing" w:semiHidden="1" w:unhideWhenUsed="1"/>
-    <w:lsdException w:name="Signature" w:semiHidden="1" w:unhideWhenUsed="1"/>
-    <w:lsdException w:name="Default Paragraph Font" w:semiHidden="1" w:uiPriority="1" w:unhideWhenUsed="1"/>
-    <w:lsdException w:name="Body Text" w:semiHidden="1" w:unhideWhenUsed="1"/>
-    <w:lsdException w:name="Body Text Indent" w:semiHidden="1" w:unhideWhenUsed="1"/>
-    <w:lsdException w:name="List Continue" w:semiHidden="1" w:unhideWhenUsed="1"/>
-    <w:lsdException w:name="List Continue 2" w:semiHidden="1" w:unhideWhenUsed="1"/>
-    <w:lsdException w:name="List Continue 3" w:semiHidden="1" w:unhideWhenUsed="1"/>
-    <w:lsdException w:name="List Continue 4" w:semiHidden="1" w:unhideWhenUsed="1"/>
-    <w:lsdException w:name="List Continue 5" w:semiHidden="1" w:unhideWhenUsed="1"/>
-    <w:lsdException w:name="Message Header" w:semiHidden="1" w:unhideWhenUsed="1"/>
-    <w:lsdException w:name="Subtitle" w:uiPriority="11" w:qFormat="1"/>
-    <w:lsdException w:name="Salutation" w:semiHidden="1" w:unhideWhenUsed="1"/>
-    <w:lsdException w:name="Date" w:semiHidden="1" w:unhideWhenUsed="1"/>
-    <w:lsdException w:name="Body Text First Indent" w:semiHidden="1" w:unhideWhenUsed="1"/>
-    <w:lsdException w:name="Body Text First Indent 2" w:semiHidden="1" w:unhideWhenUsed="1"/>
-    <w:lsdException w:name="Note Heading" w:semiHidden="1" w:unhideWhenUsed="1"/>
-    <w:lsdException w:name="Body Text 2" w:semiHidden="1" w:unhideWhenUsed="1"/>
-    <w:lsdException w:name="Body Text 3" w:semiHidden="1" w:unhideWhenUsed="1"/>
-    <w:lsdException w:name="Body Text Indent 2" w:semiHidden="1" w:unhideWhenUsed="1"/>
-    <w:lsdException w:name="Body Text Indent 3" w:semiHidden="1" w:unhideWhenUsed="1"/>
-    <w:lsdException w:name="Block Text" w:semiHidden="1" w:unhideWhenUsed="1"/>
-    <w:lsdException w:name="Hyperlink" w:semiHidden="1" w:unhideWhenUsed="1"/>
-    <w:lsdException w:name="FollowedHyperlink" w:semiHidden="1" w:unhideWhenUsed="1"/>
-    <w:lsdException w:name="Strong" w:uiPriority="22" w:qFormat="1"/>
-    <w:lsdException w:name="Emphasis" w:uiPriority="20" w:qFormat="1"/>
-    <w:lsdException w:name="Document Map" w:semiHidden="1" w:unhideWhenUsed="1"/>
-    <w:lsdException w:name="Plain Text" w:semiHidden="1" w:unhideWhenUsed="1"/>
-    <w:lsdException w:name="E-mail Signature" w:semiHidden="1" w:unhideWhenUsed="1"/>
-    <w:lsdException w:name="HTML Top of Form" w:semiHidden="1" w:unhideWhenUsed="1"/>
-    <w:lsdException w:name="HTML Bottom of Form" w:semiHidden="1" w:unhideWhenUsed="1"/>
-    <w:lsdException w:name="Normal (Web)" w:semiHidden="1" w:unhideWhenUsed="1"/>
-    <w:lsdException w:name="HTML Acronym" w:semiHidden="1" w:unhideWhenUsed="1"/>
-    <w:lsdException w:name="HTML Address" w:semiHidden="1" w:unhideWhenUsed="1"/>
-    <w:lsdException w:name="HTML Cite" w:semiHidden="1" w:unhideWhenUsed="1"/>
-    <w:lsdException w:name="HTML Code" w:semiHidden="1" w:unhideWhenUsed="1"/>
-    <w:lsdException w:name="HTML Definition" w:semiHidden="1" w:unhideWhenUsed="1"/>
-    <w:lsdException w:name="HTML Keyboard" w:semiHidden="1" w:unhideWhenUsed="1"/>
-    <w:lsdException w:name="HTML Preformatted" w:semiHidden="1" w:unhideWhenUsed="1"/>
-    <w:lsdException w:name="HTML Sample" w:semiHidden="1" w:unhideWhenUsed="1"/>
-    <w:lsdException w:name="HTML Typewriter" w:semiHidden="1" w:unhideWhenUsed="1"/>
-    <w:lsdException w:name="HTML Variable" w:semiHidden="1" w:unhideWhenUsed="1"/>
-    <w:lsdException w:name="Normal Table" w:semiHidden="1" w:unhideWhenUsed="1"/>
-    <w:lsdException w:name="annotation subject" w:semiHidden="1" w:unhideWhenUsed="1"/>
-    <w:lsdException w:name="No List" w:semiHidden="1" w:unhideWhenUsed="1"/>
-    <w:lsdException w:name="Outline List 1" w:semiHidden="1" w:unhideWhenUsed="1"/>
-    <w:lsdException w:name="Outline List 2" w:semiHidden="1" w:unhideWhenUsed="1"/>
-    <w:lsdException w:name="Outline List 3" w:semiHidden="1" w:unhideWhenUsed="1"/>
-    <w:lsdException w:name="Table Simple 1" w:semiHidden="1" w:unhideWhenUsed="1"/>
-    <w:lsdException w:name="Table Simple 2" w:semiHidden="1" w:unhideWhenUsed="1"/>
-    <w:lsdException w:name="Table Simple 3" w:semiHidden="1" w:unhideWhenUsed="1"/>
-    <w:lsdException w:name="Table Classic 1" w:semiHidden="1" w:unhideWhenUsed="1"/>
-    <w:lsdException w:name="Table Classic 2" w:semiHidden="1" w:unhideWhenUsed="1"/>
-    <w:lsdException w:name="Table Classic 3" w:semiHidden="1" w:unhideWhenUsed="1"/>
-    <w:lsdException w:name="Table Classic 4" w:semiHidden="1" w:unhideWhenUsed="1"/>
-    <w:lsdException w:name="Table Colorful 1" w:semiHidden="1" w:unhideWhenUsed="1"/>
-    <w:lsdException w:name="Table Colorful 2" w:semiHidden="1" w:unhideWhenUsed="1"/>
-    <w:lsdException w:name="Table Colorful 3" w:semiHidden="1" w:unhideWhenUsed="1"/>
-    <w:lsdException w:name="Table Columns 1" w:semiHidden="1" w:unhideWhenUsed="1"/>
-    <w:lsdException w:name="Table Columns 2" w:semiHidden="1" w:unhideWhenUsed="1"/>
-    <w:lsdException w:name="Table Columns 3" w:semiHidden="1" w:unhideWhenUsed="1"/>
-    <w:lsdException w:name="Table Columns 4" w:semiHidden="1" w:unhideWhenUsed="1"/>
-    <w:lsdException w:name="Table Columns 5" w:semiHidden="1" w:unhideWhenUsed="1"/>
-    <w:lsdException w:name="Table Grid 1" w:semiHidden="1" w:unhideWhenUsed="1"/>
-    <w:lsdException w:name="Table Grid 2" w:semiHidden="1" w:unhideWhenUsed="1"/>
-    <w:lsdException w:name="Table Grid 3" w:semiHidden="1" w:unhideWhenUsed="1"/>
-    <w:lsdException w:name="Table Grid 4" w:semiHidden="1" w:unhideWhenUsed="1"/>
-    <w:lsdException w:name="Table Grid 5" w:semiHidden="1" w:unhideWhenUsed="1"/>
-    <w:lsdException w:name="Table Grid 6" w:semiHidden="1" w:unhideWhenUsed="1"/>
-    <w:lsdException w:name="Table Grid 7" w:semiHidden="1" w:unhideWhenUsed="1"/>
-    <w:lsdException w:name="Table Grid 8" w:semiHidden="1" w:unhideWhenUsed="1"/>
-    <w:lsdException w:name="Table List 1" w:semiHidden="1" w:unhideWhenUsed="1"/>
-    <w:lsdException w:name="Table List 2" w:semiHidden="1" w:unhideWhenUsed="1"/>
-    <w:lsdException w:name="Table List 3" w:semiHidden="1" w:unhideWhenUsed="1"/>
-    <w:lsdException w:name="Table List 4" w:semiHidden="1" w:unhideWhenUsed="1"/>
-    <w:lsdException w:name="Table List 5" w:semiHidden="1" w:unhideWhenUsed="1"/>
-    <w:lsdException w:name="Table List 6" w:semiHidden="1" w:unhideWhenUsed="1"/>
-    <w:lsdException w:name="Table List 7" w:semiHidden="1" w:unhideWhenUsed="1"/>
-    <w:lsdException w:name="Table List 8" w:semiHidden="1" w:unhideWhenUsed="1"/>
-    <w:lsdException w:name="Table 3D effects 1" w:semiHidden="1" w:unhideWhenUsed="1"/>
-    <w:lsdException w:name="Table 3D effects 2" w:semiHidden="1" w:unhideWhenUsed="1"/>
-    <w:lsdException w:name="Table 3D effects 3" w:semiHidden="1" w:unhideWhenUsed="1"/>
-    <w:lsdException w:name="Table Contemporary" w:semiHidden="1" w:unhideWhenUsed="1"/>
-    <w:lsdException w:name="Table Elegant" w:semiHidden="1" w:unhideWhenUsed="1"/>
-    <w:lsdException w:name="Table Professional" w:semiHidden="1" w:unhideWhenUsed="1"/>
-    <w:lsdException w:name="Table Subtle 1" w:semiHidden="1" w:unhideWhenUsed="1"/>
-    <w:lsdException w:name="Table Subtle 2" w:semiHidden="1" w:unhideWhenUsed="1"/>
-    <w:lsdException w:name="Table Web 1" w:semiHidden="1" w:unhideWhenUsed="1"/>
-    <w:lsdException w:name="Table Web 2" w:semiHidden="1" w:unhideWhenUsed="1"/>
-    <w:lsdException w:name="Table Web 3" w:semiHidden="1" w:unhideWhenUsed="1"/>
-    <w:lsdException w:name="Balloon Text" w:semiHidden="1" w:unhideWhenUsed="1"/>
-    <w:lsdException w:name="Table Grid" w:semiHidden="1" w:uiPriority="39" w:unhideWhenUsed="1"/>
-    <w:lsdException w:name="Table Theme" w:semiHidden="1" w:unhideWhenUsed="1"/>
-    <w:lsdException w:name="Placeholder Text" w:semiHidden="1"/>
-    <w:lsdException w:name="No Spacing" w:uiPriority="1" w:qFormat="1"/>
-    <w:lsdException w:name="Light Shading" w:uiPriority="60"/>
-    <w:lsdException w:name="Light List" w:uiPriority="61"/>
-    <w:lsdException w:name="Light Grid" w:uiPriority="62"/>
-    <w:lsdException w:name="Medium Shading 1" w:uiPriority="63"/>
-    <w:lsdException w:name="Medium Shading 2" w:uiPriority="64"/>
-    <w:lsdException w:name="Medium List 1" w:uiPriority="65"/>
-    <w:lsdException w:name="Medium List 2" w:uiPriority="66"/>
-    <w:lsdException w:name="Medium Grid 1" w:uiPriority="67"/>
-    <w:lsdException w:name="Medium Grid 2" w:uiPriority="68"/>
-    <w:lsdException w:name="Medium Grid 3" w:uiPriority="69"/>
-    <w:lsdException w:name="Dark List" w:uiPriority="70"/>
-    <w:lsdException w:name="Colorful Shading" w:uiPriority="71"/>
-    <w:lsdException w:name="Colorful List" w:uiPriority="72"/>
-    <w:lsdException w:name="Colorful Grid" w:uiPriority="73"/>
-    <w:lsdException w:name="Light Shading Accent 1" w:uiPriority="60"/>
-    <w:lsdException w:name="Light List Accent 1" w:uiPriority="61"/>
-    <w:lsdException w:name="Light Grid Accent 1" w:uiPriority="62"/>
-    <w:lsdException w:name="Medium Shading 1 Accent 1" w:uiPriority="63"/>
-    <w:lsdException w:name="Medium Shading 2 Accent 1" w:uiPriority="64"/>
-    <w:lsdException w:name="Medium List 1 Accent 1" w:uiPriority="65"/>
-    <w:lsdException w:name="Revision" w:semiHidden="1"/>
-    <w:lsdException w:name="List Paragraph" w:uiPriority="34" w:qFormat="1"/>
-    <w:lsdException w:name="Quote" w:uiPriority="29" w:qFormat="1"/>
-    <w:lsdException w:name="Intense Quote" w:uiPriority="30" w:qFormat="1"/>
-    <w:lsdException w:name="Medium List 2 Accent 1" w:uiPriority="66"/>
-    <w:lsdException w:name="Medium Grid 1 Accent 1" w:uiPriority="67"/>
-    <w:lsdException w:name="Medium Grid 2 Accent 1" w:uiPriority="68"/>
-    <w:lsdException w:name="Medium Grid 3 Accent 1" w:uiPriority="69"/>
-    <w:lsdException w:name="Dark List Accent 1" w:uiPriority="70"/>
-    <w:lsdException w:name="Colorful Shading Accent 1" w:uiPriority="71"/>
-    <w:lsdException w:name="Colorful List Accent 1" w:uiPriority="72"/>
-    <w:lsdException w:name="Colorful Grid Accent 1" w:uiPriority="73"/>
-    <w:lsdException w:name="Light Shading Accent 2" w:uiPriority="60"/>
-    <w:lsdException w:name="Light List Accent 2" w:uiPriority="61"/>
-    <w:lsdException w:name="Light Grid Accent 2" w:uiPriority="62"/>
-    <w:lsdException w:name="Medium Shading 1 Accent 2" w:uiPriority="63"/>
-    <w:lsdException w:name="Medium Shading 2 Accent 2" w:uiPriority="64"/>
-    <w:lsdException w:name="Medium List 1 Accent 2" w:uiPriority="65"/>
-    <w:lsdException w:name="Medium List 2 Accent 2" w:uiPriority="66"/>
-    <w:lsdException w:name="Medium Grid 1 Accent 2" w:uiPriority="67"/>
-    <w:lsdException w:name="Medium Grid 2 Accent 2" w:uiPriority="68"/>
-    <w:lsdException w:name="Medium Grid 3 Accent 2" w:uiPriority="69"/>
-    <w:lsdException w:name="Dark List Accent 2" w:uiPriority="70"/>
-    <w:lsdException w:name="Colorful Shading Accent 2" w:uiPriority="71"/>
-    <w:lsdException w:name="Colorful List Accent 2" w:uiPriority="72"/>
-    <w:lsdException w:name="Colorful Grid Accent 2" w:uiPriority="73"/>
-    <w:lsdException w:name="Light Shading Accent 3" w:uiPriority="60"/>
-    <w:lsdException w:name="Light List Accent 3" w:uiPriority="61"/>
-    <w:lsdException w:name="Light Grid Accent 3" w:uiPriority="62"/>
-    <w:lsdException w:name="Medium Shading 1 Accent 3" w:uiPriority="63"/>
-    <w:lsdException w:name="Medium Shading 2 Accent 3" w:uiPriority="64"/>
-    <w:lsdException w:name="Medium List 1 Accent 3" w:uiPriority="65"/>
-    <w:lsdException w:name="Medium List 2 Accent 3" w:uiPriority="66"/>
-    <w:lsdException w:name="Medium Grid 1 Accent 3" w:uiPriority="67"/>
-    <w:lsdException w:name="Medium Grid 2 Accent 3" w:uiPriority="68"/>
-    <w:lsdException w:name="Medium Grid 3 Accent 3" w:uiPriority="69"/>
-    <w:lsdException w:name="Dark List Accent 3" w:uiPriority="70"/>
-    <w:lsdException w:name="Colorful Shading Accent 3" w:uiPriority="71"/>
-    <w:lsdException w:name="Colorful List Accent 3" w:uiPriority="72"/>
-    <w:lsdException w:name="Colorful Grid Accent 3" w:uiPriority="73"/>
-    <w:lsdException w:name="Light Shading Accent 4" w:uiPriority="60"/>
-    <w:lsdException w:name="Light List Accent 4" w:uiPriority="61"/>
-    <w:lsdException w:name="Light Grid Accent 4" w:uiPriority="62"/>
-    <w:lsdException w:name="Medium Shading 1 Accent 4" w:uiPriority="63"/>
-    <w:lsdException w:name="Medium Shading 2 Accent 4" w:uiPriority="64"/>
-    <w:lsdException w:name="Medium List 1 Accent 4" w:uiPriority="65"/>
-    <w:lsdException w:name="Medium List 2 Accent 4" w:uiPriority="66"/>
-    <w:lsdException w:name="Medium Grid 1 Accent 4" w:uiPriority="67"/>
-    <w:lsdException w:name="Medium Grid 2 Accent 4" w:uiPriority="68"/>
-    <w:lsdException w:name="Medium Grid 3 Accent 4" w:uiPriority="69"/>
-    <w:lsdException w:name="Dark List Accent 4" w:uiPriority="70"/>
-    <w:lsdException w:name="Colorful Shading Accent 4" w:uiPriority="71"/>
-    <w:lsdException w:name="Colorful List Accent 4" w:uiPriority="72"/>
-    <w:lsdException w:name="Colorful Grid Accent 4" w:uiPriority="73"/>
-    <w:lsdException w:name="Light Shading Accent 5" w:uiPriority="60"/>
-    <w:lsdException w:name="Light List Accent 5" w:uiPriority="61"/>
-    <w:lsdException w:name="Light Grid Accent 5" w:uiPriority="62"/>
-    <w:lsdException w:name="Medium Shading 1 Accent 5" w:uiPriority="63"/>
-    <w:lsdException w:name="Medium Shading 2 Accent 5" w:uiPriority="64"/>
-    <w:lsdException w:name="Medium List 1 Accent 5" w:uiPriority="65"/>
-    <w:lsdException w:name="Medium List 2 Accent 5" w:uiPriority="66"/>
-    <w:lsdException w:name="Medium Grid 1 Accent 5" w:uiPriority="67"/>
-    <w:lsdException w:name="Medium Grid 2 Accent 5" w:uiPriority="68"/>
-    <w:lsdException w:name="Medium Grid 3 Accent 5" w:uiPriority="69"/>
-    <w:lsdException w:name="Dark List Accent 5" w:uiPriority="70"/>
-    <w:lsdException w:name="Colorful Shading Accent 5" w:uiPriority="71"/>
-    <w:lsdException w:name="Colorful List Accent 5" w:uiPriority="72"/>
-    <w:lsdException w:name="Colorful Grid Accent 5" w:uiPriority="73"/>
-    <w:lsdException w:name="Light Shading Accent 6" w:uiPriority="60"/>
-    <w:lsdException w:name="Light List Accent 6" w:uiPriority="61"/>
-    <w:lsdException w:name="Light Grid Accent 6" w:uiPriority="62"/>
-    <w:lsdException w:name="Medium Shading 1 Accent 6" w:uiPriority="63"/>
-    <w:lsdException w:name="Medium Shading 2 Accent 6" w:uiPriority="64"/>
-    <w:lsdException w:name="Medium List 1 Accent 6" w:uiPriority="65"/>
-    <w:lsdException w:name="Medium List 2 Accent 6" w:uiPriority="66"/>
-    <w:lsdException w:name="Medium Grid 1 Accent 6" w:uiPriority="67"/>
-    <w:lsdException w:name="Medium Grid 2 Accent 6" w:uiPriority="68"/>
-    <w:lsdException w:name="Medium Grid 3 Accent 6" w:uiPriority="69"/>
-    <w:lsdException w:name="Dark List Accent 6" w:uiPriority="70"/>
-    <w:lsdException w:name="Colorful Shading Accent 6" w:uiPriority="71"/>
-    <w:lsdException w:name="Colorful List Accent 6" w:uiPriority="72"/>
-    <w:lsdException w:name="Colorful Grid Accent 6" w:uiPriority="73"/>
-    <w:lsdException w:name="Subtle Emphasis" w:uiPriority="19" w:qFormat="1"/>
-    <w:lsdException w:name="Intense Emphasis" w:uiPriority="21" w:qFormat="1"/>
-    <w:lsdException w:name="Subtle Reference" w:uiPriority="31" w:qFormat="1"/>
-    <w:lsdException w:name="Intense Reference" w:uiPriority="32" w:qFormat="1"/>
-    <w:lsdException w:name="Book Title" w:uiPriority="33" w:qFormat="1"/>
-    <w:lsdException w:name="Bibliography" w:semiHidden="1" w:uiPriority="37" w:unhideWhenUsed="1"/>
-    <w:lsdException w:name="TOC Heading" w:semiHidden="1" w:uiPriority="39" w:unhideWhenUsed="1" w:qFormat="1"/>
-    <w:lsdException w:name="Plain Table 1" w:uiPriority="41"/>
-    <w:lsdException w:name="Plain Table 2" w:uiPriority="42"/>
-    <w:lsdException w:name="Plain Table 3" w:uiPriority="43"/>
-    <w:lsdException w:name="Plain Table 4" w:uiPriority="44"/>
-    <w:lsdException w:name="Plain Table 5" w:uiPriority="45"/>
-    <w:lsdException w:name="Grid Table Light" w:uiPriority="40"/>
-    <w:lsdException w:name="Grid Table 1 Light" w:uiPriority="46"/>
-    <w:lsdException w:name="Grid Table 2" w:uiPriority="47"/>
-    <w:lsdException w:name="Grid Table 3" w:uiPriority="48"/>
-    <w:lsdException w:name="Grid Table 4" w:uiPriority="49"/>
-    <w:lsdException w:name="Grid Table 5 Dark" w:uiPriority="50"/>
-    <w:lsdException w:name="Grid Table 6 Colorful" w:uiPriority="51"/>
-    <w:lsdException w:name="Grid Table 7 Colorful" w:uiPriority="52"/>
-    <w:lsdException w:name="Grid Table 1 Light Accent 1" w:uiPriority="46"/>
-    <w:lsdException w:name="Grid Table 2 Accent 1" w:uiPriority="47"/>
-    <w:lsdException w:name="Grid Table 3 Accent 1" w:uiPriority="48"/>
-    <w:lsdException w:name="Grid Table 4 Accent 1" w:uiPriority="49"/>
-    <w:lsdException w:name="Grid Table 5 Dark Accent 1" w:uiPriority="50"/>
-    <w:lsdException w:name="Grid Table 6 Colorful Accent 1" w:uiPriority="51"/>
-    <w:lsdException w:name="Grid Table 7 Colorful Accent 1" w:uiPriority="52"/>
-    <w:lsdException w:name="Grid Table 1 Light Accent 2" w:uiPriority="46"/>
-    <w:lsdException w:name="Grid Table 2 Accent 2" w:uiPriority="47"/>
-    <w:lsdException w:name="Grid Table 3 Accent 2" w:uiPriority="48"/>
-    <w:lsdException w:name="Grid Table 4 Accent 2" w:uiPriority="49"/>
-    <w:lsdException w:name="Grid Table 5 Dark Accent 2" w:uiPriority="50"/>
-    <w:lsdException w:name="Grid Table 6 Colorful Accent 2" w:uiPriority="51"/>
-    <w:lsdException w:name="Grid Table 7 Colorful Accent 2" w:uiPriority="52"/>
-    <w:lsdException w:name="Grid Table 1 Light Accent 3" w:uiPriority="46"/>
-    <w:lsdException w:name="Grid Table 2 Accent 3" w:uiPriority="47"/>
-    <w:lsdException w:name="Grid Table 3 Accent 3" w:uiPriority="48"/>
-    <w:lsdException w:name="Grid Table 4 Accent 3" w:uiPriority="49"/>
-    <w:lsdException w:name="Grid Table 5 Dark Accent 3" w:uiPriority="50"/>
-    <w:lsdException w:name="Grid Table 6 Colorful Accent 3" w:uiPriority="51"/>
-    <w:lsdException w:name="Grid Table 7 Colorful Accent 3" w:uiPriority="52"/>
-    <w:lsdException w:name="Grid Table 1 Light Accent 4" w:uiPriority="46"/>
-    <w:lsdException w:name="Grid Table 2 Accent 4" w:uiPriority="47"/>
-    <w:lsdException w:name="Grid Table 3 Accent 4" w:uiPriority="48"/>
-    <w:lsdException w:name="Grid Table 4 Accent 4" w:uiPriority="49"/>
-    <w:lsdException w:name="Grid Table 5 Dark Accent 4" w:uiPriority="50"/>
-    <w:lsdException w:name="Grid Table 6 Colorful Accent 4" w:uiPriority="51"/>
-    <w:lsdException w:name="Grid Table 7 Colorful Accent 4" w:uiPriority="52"/>
-    <w:lsdException w:name="Grid Table 1 Light Accent 5" w:uiPriority="46"/>
-    <w:lsdException w:name="Grid Table 2 Accent 5" w:uiPriority="47"/>
-    <w:lsdException w:name="Grid Table 3 Accent 5" w:uiPriority="48"/>
-    <w:lsdException w:name="Grid Table 4 Accent 5" w:uiPriority="49"/>
-    <w:lsdException w:name="Grid Table 5 Dark Accent 5" w:uiPriority="50"/>
-    <w:lsdException w:name="Grid Table 6 Colorful Accent 5" w:uiPriority="51"/>
-    <w:lsdException w:name="Grid Table 7 Colorful Accent 5" w:uiPriority="52"/>
-    <w:lsdException w:name="Grid Table 1 Light Accent 6" w:uiPriority="46"/>
-    <w:lsdException w:name="Grid Table 2 Accent 6" w:uiPriority="47"/>
-    <w:lsdException w:name="Grid Table 3 Accent 6" w:uiPriority="48"/>
-    <w:lsdException w:name="Grid Table 4 Accent 6" w:uiPriority="49"/>
-    <w:lsdException w:name="Grid Table 5 Dark Accent 6" w:uiPriority="50"/>
-    <w:lsdException w:name="Grid Table 6 Colorful Accent 6" w:uiPriority="51"/>
-    <w:lsdException w:name="Grid Table 7 Colorful Accent 6" w:uiPriority="52"/>
-    <w:lsdException w:name="List Table 1 Light" w:uiPriority="46"/>
-    <w:lsdException w:name="List Table 2" w:uiPriority="47"/>
-    <w:lsdException w:name="List Table 3" w:uiPriority="48"/>
-    <w:lsdException w:name="List Table 4" w:uiPriority="49"/>
-    <w:lsdException w:name="List Table 5 Dark" w:uiPriority="50"/>
-    <w:lsdException w:name="List Table 6 Colorful" w:uiPriority="51"/>
-    <w:lsdException w:name="List Table 7 Colorful" w:uiPriority="52"/>
-    <w:lsdException w:name="List Table 1 Light Accent 1" w:uiPriority="46"/>
-    <w:lsdException w:name="List Table 2 Accent 1" w:uiPriority="47"/>
-    <w:lsdException w:name="List Table 3 Accent 1" w:uiPriority="48"/>
-    <w:lsdException w:name="List Table 4 Accent 1" w:uiPriority="49"/>
-    <w:lsdException w:name="List Table 5 Dark Accent 1" w:uiPriority="50"/>
-    <w:lsdException w:name="List Table 6 Colorful Accent 1" w:uiPriority="51"/>
-    <w:lsdException w:name="List Table 7 Colorful Accent 1" w:uiPriority="52"/>
-    <w:lsdException w:name="List Table 1 Light Accent 2" w:uiPriority="46"/>
-    <w:lsdException w:name="List Table 2 Accent 2" w:uiPriority="47"/>
-    <w:lsdException w:name="List Table 3 Accent 2" w:uiPriority="48"/>
-    <w:lsdException w:name="List Table 4 Accent 2" w:uiPriority="49"/>
-    <w:lsdException w:name="List Table 5 Dark Accent 2" w:uiPriority="50"/>
-    <w:lsdException w:name="List Table 6 Colorful Accent 2" w:uiPriority="51"/>
-    <w:lsdException w:name="List Table 7 Colorful Accent 2" w:uiPriority="52"/>
-    <w:lsdException w:name="List Table 1 Light Accent 3" w:uiPriority="46"/>
-    <w:lsdException w:name="List Table 2 Accent 3" w:uiPriority="47"/>
-    <w:lsdException w:name="List Table 3 Accent 3" w:uiPriority="48"/>
-    <w:lsdException w:name="List Table 4 Accent 3" w:uiPriority="49"/>
-    <w:lsdException w:name="List Table 5 Dark Accent 3" w:uiPriority="50"/>
-    <w:lsdException w:name="List Table 6 Colorful Accent 3" w:uiPriority="51"/>
-    <w:lsdException w:name="List Table 7 Colorful Accent 3" w:uiPriority="52"/>
-    <w:lsdException w:name="List Table 1 Light Accent 4" w:uiPriority="46"/>
-    <w:lsdException w:name="List Table 2 Accent 4" w:uiPriority="47"/>
-    <w:lsdException w:name="List Table 3 Accent 4" w:uiPriority="48"/>
-    <w:lsdException w:name="List Table 4 Accent 4" w:uiPriority="49"/>
-    <w:lsdException w:name="List Table 5 Dark Accent 4" w:uiPriority="50"/>
-    <w:lsdException w:name="List Table 6 Colorful Accent 4" w:uiPriority="51"/>
-    <w:lsdException w:name="List Table 7 Colorful Accent 4" w:uiPriority="52"/>
-    <w:lsdException w:name="List Table 1 Light Accent 5" w:uiPriority="46"/>
-    <w:lsdException w:name="List Table 2 Accent 5" w:uiPriority="47"/>
-    <w:lsdException w:name="List Table 3 Accent 5" w:uiPriority="48"/>
-    <w:lsdException w:name="List Table 4 Accent 5" w:uiPriority="49"/>
-    <w:lsdException w:name="List Table 5 Dark Accent 5" w:uiPriority="50"/>
-    <w:lsdException w:name="List Table 6 Colorful Accent 5" w:uiPriority="51"/>
-    <w:lsdException w:name="List Table 7 Colorful Accent 5" w:uiPriority="52"/>
-    <w:lsdException w:name="List Table 1 Light Accent 6" w:uiPriority="46"/>
-    <w:lsdException w:name="List Table 2 Accent 6" w:uiPriority="47"/>
-    <w:lsdException w:name="List Table 3 Accent 6" w:uiPriority="48"/>
-    <w:lsdException w:name="List Table 4 Accent 6" w:uiPriority="49"/>
-    <w:lsdException w:name="List Table 5 Dark Accent 6" w:uiPriority="50"/>
-    <w:lsdException w:name="List Table 6 Colorful Accent 6" w:uiPriority="51"/>
-    <w:lsdException w:name="List Table 7 Colorful Accent 6" w:uiPriority="52"/>
-    <w:lsdException w:name="Mention" w:semiHidden="1" w:unhideWhenUsed="1"/>
-    <w:lsdException w:name="Smart Hyperlink" w:semiHidden="1" w:unhideWhenUsed="1"/>
-    <w:lsdException w:name="Hashtag" w:semiHidden="1" w:unhideWhenUsed="1"/>
-    <w:lsdException w:name="Unresolved Mention" w:semiHidden="1" w:unhideWhenUsed="1"/>
+  <w:latentStyles w:defLockedState="0" w:defUIPriority="99" w:defSemiHidden="1" w:defUnhideWhenUsed="1" w:defQFormat="0" w:count="267">
+    <w:lsdException w:name="Normal" w:semiHidden="0" w:uiPriority="0" w:unhideWhenUsed="0" w:qFormat="1"/>
+    <w:lsdException w:name="heading 1" w:semiHidden="0" w:uiPriority="9" w:unhideWhenUsed="0" w:qFormat="1"/>
+    <w:lsdException w:name="heading 2" w:uiPriority="9" w:qFormat="1"/>
+    <w:lsdException w:name="heading 3" w:uiPriority="9" w:qFormat="1"/>
+    <w:lsdException w:name="heading 4" w:uiPriority="9" w:qFormat="1"/>
+    <w:lsdException w:name="heading 5" w:uiPriority="9" w:qFormat="1"/>
+    <w:lsdException w:name="heading 6" w:uiPriority="9" w:qFormat="1"/>
+    <w:lsdException w:name="heading 7" w:uiPriority="9" w:qFormat="1"/>
+    <w:lsdException w:name="heading 8" w:uiPriority="9" w:qFormat="1"/>
+    <w:lsdException w:name="heading 9" w:uiPriority="9" w:qFormat="1"/>
+    <w:lsdException w:name="toc 1" w:uiPriority="39"/>
+    <w:lsdException w:name="toc 2" w:uiPriority="39"/>
+    <w:lsdException w:name="toc 3" w:uiPriority="39"/>
+    <w:lsdException w:name="toc 4" w:uiPriority="39"/>
+    <w:lsdException w:name="toc 5" w:uiPriority="39"/>
+    <w:lsdException w:name="toc 6" w:uiPriority="39"/>
+    <w:lsdException w:name="toc 7" w:uiPriority="39"/>
+    <w:lsdException w:name="toc 8" w:uiPriority="39"/>
+    <w:lsdException w:name="toc 9" w:uiPriority="39"/>
+    <w:lsdException w:name="caption" w:uiPriority="35" w:qFormat="1"/>
+    <w:lsdException w:name="Title" w:semiHidden="0" w:uiPriority="10" w:unhideWhenUsed="0" w:qFormat="1"/>
+    <w:lsdException w:name="Default Paragraph Font" w:uiPriority="1"/>
+    <w:lsdException w:name="Subtitle" w:semiHidden="0" w:uiPriority="11" w:unhideWhenUsed="0" w:qFormat="1"/>
+    <w:lsdException w:name="Strong" w:semiHidden="0" w:uiPriority="22" w:unhideWhenUsed="0" w:qFormat="1"/>
+    <w:lsdException w:name="Emphasis" w:semiHidden="0" w:uiPriority="20" w:unhideWhenUsed="0" w:qFormat="1"/>
+    <w:lsdException w:name="Table Grid" w:uiPriority="39"/>
+    <w:lsdException w:name="Placeholder Text" w:unhideWhenUsed="0"/>
+    <w:lsdException w:name="No Spacing" w:semiHidden="0" w:uiPriority="1" w:unhideWhenUsed="0" w:qFormat="1"/>
+    <w:lsdException w:name="Light Shading" w:semiHidden="0" w:uiPriority="60" w:unhideWhenUsed="0"/>
+    <w:lsdException w:name="Light List" w:semiHidden="0" w:uiPriority="61" w:unhideWhenUsed="0"/>
+    <w:lsdException w:name="Light Grid" w:semiHidden="0" w:uiPriority="62" w:unhideWhenUsed="0"/>
+    <w:lsdException w:name="Medium Shading 1" w:semiHidden="0" w:uiPriority="63" w:unhideWhenUsed="0"/>
+    <w:lsdException w:name="Medium Shading 2" w:semiHidden="0" w:uiPriority="64" w:unhideWhenUsed="0"/>
+    <w:lsdException w:name="Medium List 1" w:semiHidden="0" w:uiPriority="65" w:unhideWhenUsed="0"/>
+    <w:lsdException w:name="Medium List 2" w:semiHidden="0" w:uiPriority="66" w:unhideWhenUsed="0"/>
+    <w:lsdException w:name="Medium Grid 1" w:semiHidden="0" w:uiPriority="67" w:unhideWhenUsed="0"/>
+    <w:lsdException w:name="Medium Grid 2" w:semiHidden="0" w:uiPriority="68" w:unhideWhenUsed="0"/>
+    <w:lsdException w:name="Medium Grid 3" w:semiHidden="0" w:uiPriority="69" w:unhideWhenUsed="0"/>
+    <w:lsdException w:name="Dark List" w:semiHidden="0" w:uiPriority="70" w:unhideWhenUsed="0"/>
+    <w:lsdException w:name="Colorful Shading" w:semiHidden="0" w:uiPriority="71" w:unhideWhenUsed="0"/>
+    <w:lsdException w:name="Colorful List" w:semiHidden="0" w:uiPriority="72" w:unhideWhenUsed="0"/>
+    <w:lsdException w:name="Colorful Grid" w:semiHidden="0" w:uiPriority="73" w:unhideWhenUsed="0"/>
+    <w:lsdException w:name="Light Shading Accent 1" w:semiHidden="0" w:uiPriority="60" w:unhideWhenUsed="0"/>
+    <w:lsdException w:name="Light List Accent 1" w:semiHidden="0" w:uiPriority="61" w:unhideWhenUsed="0"/>
+    <w:lsdException w:name="Light Grid Accent 1" w:semiHidden="0" w:uiPriority="62" w:unhideWhenUsed="0"/>
+    <w:lsdException w:name="Medium Shading 1 Accent 1" w:semiHidden="0" w:uiPriority="63" w:unhideWhenUsed="0"/>
+    <w:lsdException w:name="Medium Shading 2 Accent 1" w:semiHidden="0" w:uiPriority="64" w:unhideWhenUsed="0"/>
+    <w:lsdException w:name="Medium List 1 Accent 1" w:semiHidden="0" w:uiPriority="65" w:unhideWhenUsed="0"/>
+    <w:lsdException w:name="Revision" w:unhideWhenUsed="0"/>
+    <w:lsdException w:name="List Paragraph" w:semiHidden="0" w:uiPriority="34" w:unhideWhenUsed="0" w:qFormat="1"/>
+    <w:lsdException w:name="Quote" w:semiHidden="0" w:uiPriority="29" w:unhideWhenUsed="0" w:qFormat="1"/>
+    <w:lsdException w:name="Intense Quote" w:semiHidden="0" w:uiPriority="30" w:unhideWhenUsed="0" w:qFormat="1"/>
+    <w:lsdException w:name="Medium List 2 Accent 1" w:semiHidden="0" w:uiPriority="66" w:unhideWhenUsed="0"/>
+    <w:lsdException w:name="Medium Grid 1 Accent 1" w:semiHidden="0" w:uiPriority="67" w:unhideWhenUsed="0"/>
+    <w:lsdException w:name="Medium Grid 2 Accent 1" w:semiHidden="0" w:uiPriority="68" w:unhideWhenUsed="0"/>
+    <w:lsdException w:name="Medium Grid 3 Accent 1" w:semiHidden="0" w:uiPriority="69" w:unhideWhenUsed="0"/>
+    <w:lsdException w:name="Dark List Accent 1" w:semiHidden="0" w:uiPriority="70" w:unhideWhenUsed="0"/>
+    <w:lsdException w:name="Colorful Shading Accent 1" w:semiHidden="0" w:uiPriority="71" w:unhideWhenUsed="0"/>
+    <w:lsdException w:name="Colorful List Accent 1" w:semiHidden="0" w:uiPriority="72" w:unhideWhenUsed="0"/>
+    <w:lsdException w:name="Colorful Grid Accent 1" w:semiHidden="0" w:uiPriority="73" w:unhideWhenUsed="0"/>
+    <w:lsdException w:name="Light Shading Accent 2" w:semiHidden="0" w:uiPriority="60" w:unhideWhenUsed="0"/>
+    <w:lsdException w:name="Light List Accent 2" w:semiHidden="0" w:uiPriority="61" w:unhideWhenUsed="0"/>
+    <w:lsdException w:name="Light Grid Accent 2" w:semiHidden="0" w:uiPriority="62" w:unhideWhenUsed="0"/>
+    <w:lsdException w:name="Medium Shading 1 Accent 2" w:semiHidden="0" w:uiPriority="63" w:unhideWhenUsed="0"/>
+    <w:lsdException w:name="Medium Shading 2 Accent 2" w:semiHidden="0" w:uiPriority="64" w:unhideWhenUsed="0"/>
+    <w:lsdException w:name="Medium List 1 Accent 2" w:semiHidden="0" w:uiPriority="65" w:unhideWhenUsed="0"/>
+    <w:lsdException w:name="Medium List 2 Accent 2" w:semiHidden="0" w:uiPriority="66" w:unhideWhenUsed="0"/>
+    <w:lsdException w:name="Medium Grid 1 Accent 2" w:semiHidden="0" w:uiPriority="67" w:unhideWhenUsed="0"/>
+    <w:lsdException w:name="Medium Grid 2 Accent 2" w:semiHidden="0" w:uiPriority="68" w:unhideWhenUsed="0"/>
+    <w:lsdException w:name="Medium Grid 3 Accent 2" w:semiHidden="0" w:uiPriority="69" w:unhideWhenUsed="0"/>
+    <w:lsdException w:name="Dark List Accent 2" w:semiHidden="0" w:uiPriority="70" w:unhideWhenUsed="0"/>
+    <w:lsdException w:name="Colorful Shading Accent 2" w:semiHidden="0" w:uiPriority="71" w:unhideWhenUsed="0"/>
+    <w:lsdException w:name="Colorful List Accent 2" w:semiHidden="0" w:uiPriority="72" w:unhideWhenUsed="0"/>
+    <w:lsdException w:name="Colorful Grid Accent 2" w:semiHidden="0" w:uiPriority="73" w:unhideWhenUsed="0"/>
+    <w:lsdException w:name="Light Shading Accent 3" w:semiHidden="0" w:uiPriority="60" w:unhideWhenUsed="0"/>
+    <w:lsdException w:name="Light List Accent 3" w:semiHidden="0" w:uiPriority="61" w:unhideWhenUsed="0"/>
+    <w:lsdException w:name="Light Grid Accent 3" w:semiHidden="0" w:uiPriority="62" w:unhideWhenUsed="0"/>
+    <w:lsdException w:name="Medium Shading 1 Accent 3" w:semiHidden="0" w:uiPriority="63" w:unhideWhenUsed="0"/>
+    <w:lsdException w:name="Medium Shading 2 Accent 3" w:semiHidden="0" w:uiPriority="64" w:unhideWhenUsed="0"/>
+    <w:lsdException w:name="Medium List 1 Accent 3" w:semiHidden="0" w:uiPriority="65" w:unhideWhenUsed="0"/>
+    <w:lsdException w:name="Medium List 2 Accent 3" w:semiHidden="0" w:uiPriority="66" w:unhideWhenUsed="0"/>
+    <w:lsdException w:name="Medium Grid 1 Accent 3" w:semiHidden="0" w:uiPriority="67" w:unhideWhenUsed="0"/>
+    <w:lsdException w:name="Medium Grid 2 Accent 3" w:semiHidden="0" w:uiPriority="68" w:unhideWhenUsed="0"/>
+    <w:lsdException w:name="Medium Grid 3 Accent 3" w:semiHidden="0" w:uiPriority="69" w:unhideWhenUsed="0"/>
+    <w:lsdException w:name="Dark List Accent 3" w:semiHidden="0" w:uiPriority="70" w:unhideWhenUsed="0"/>
+    <w:lsdException w:name="Colorful Shading Accent 3" w:semiHidden="0" w:uiPriority="71" w:unhideWhenUsed="0"/>
+    <w:lsdException w:name="Colorful List Accent 3" w:semiHidden="0" w:uiPriority="72" w:unhideWhenUsed="0"/>
+    <w:lsdException w:name="Colorful Grid Accent 3" w:semiHidden="0" w:uiPriority="73" w:unhideWhenUsed="0"/>
+    <w:lsdException w:name="Light Shading Accent 4" w:semiHidden="0" w:uiPriority="60" w:unhideWhenUsed="0"/>
+    <w:lsdException w:name="Light List Accent 4" w:semiHidden="0" w:uiPriority="61" w:unhideWhenUsed="0"/>
+    <w:lsdException w:name="Light Grid Accent 4" w:semiHidden="0" w:uiPriority="62" w:unhideWhenUsed="0"/>
+    <w:lsdException w:name="Medium Shading 1 Accent 4" w:semiHidden="0" w:uiPriority="63" w:unhideWhenUsed="0"/>
+    <w:lsdException w:name="Medium Shading 2 Accent 4" w:semiHidden="0" w:uiPriority="64" w:unhideWhenUsed="0"/>
+    <w:lsdException w:name="Medium List 1 Accent 4" w:semiHidden="0" w:uiPriority="65" w:unhideWhenUsed="0"/>
+    <w:lsdException w:name="Medium List 2 Accent 4" w:semiHidden="0" w:uiPriority="66" w:unhideWhenUsed="0"/>
+    <w:lsdException w:name="Medium Grid 1 Accent 4" w:semiHidden="0" w:uiPriority="67" w:unhideWhenUsed="0"/>
+    <w:lsdException w:name="Medium Grid 2 Accent 4" w:semiHidden="0" w:uiPriority="68" w:unhideWhenUsed="0"/>
+    <w:lsdException w:name="Medium Grid 3 Accent 4" w:semiHidden="0" w:uiPriority="69" w:unhideWhenUsed="0"/>
+    <w:lsdException w:name="Dark List Accent 4" w:semiHidden="0" w:uiPriority="70" w:unhideWhenUsed="0"/>
+    <w:lsdException w:name="Colorful Shading Accent 4" w:semiHidden="0" w:uiPriority="71" w:unhideWhenUsed="0"/>
+    <w:lsdException w:name="Colorful List Accent 4" w:semiHidden="0" w:uiPriority="72" w:unhideWhenUsed="0"/>
+    <w:lsdException w:name="Colorful Grid Accent 4" w:semiHidden="0" w:uiPriority="73" w:unhideWhenUsed="0"/>
+    <w:lsdException w:name="Light Shading Accent 5" w:semiHidden="0" w:uiPriority="60" w:unhideWhenUsed="0"/>
+    <w:lsdException w:name="Light List Accent 5" w:semiHidden="0" w:uiPriority="61" w:unhideWhenUsed="0"/>
+    <w:lsdException w:name="Light Grid Accent 5" w:semiHidden="0" w:uiPriority="62" w:unhideWhenUsed="0"/>
+    <w:lsdException w:name="Medium Shading 1 Accent 5" w:semiHidden="0" w:uiPriority="63" w:unhideWhenUsed="0"/>
+    <w:lsdException w:name="Medium Shading 2 Accent 5" w:semiHidden="0" w:uiPriority="64" w:unhideWhenUsed="0"/>
+    <w:lsdException w:name="Medium List 1 Accent 5" w:semiHidden="0" w:uiPriority="65" w:unhideWhenUsed="0"/>
+    <w:lsdException w:name="Medium List 2 Accent 5" w:semiHidden="0" w:uiPriority="66" w:unhideWhenUsed="0"/>
+    <w:lsdException w:name="Medium Grid 1 Accent 5" w:semiHidden="0" w:uiPriority="67" w:unhideWhenUsed="0"/>
+    <w:lsdException w:name="Medium Grid 2 Accent 5" w:semiHidden="0" w:uiPriority="68" w:unhideWhenUsed="0"/>
+    <w:lsdException w:name="Medium Grid 3 Accent 5" w:semiHidden="0" w:uiPriority="69" w:unhideWhenUsed="0"/>
+    <w:lsdException w:name="Dark List Accent 5" w:semiHidden="0" w:uiPriority="70" w:unhideWhenUsed="0"/>
+    <w:lsdException w:name="Colorful Shading Accent 5" w:semiHidden="0" w:uiPriority="71" w:unhideWhenUsed="0"/>
+    <w:lsdException w:name="Colorful List Accent 5" w:semiHidden="0" w:uiPriority="72" w:unhideWhenUsed="0"/>
+    <w:lsdException w:name="Colorful Grid Accent 5" w:semiHidden="0" w:uiPriority="73" w:unhideWhenUsed="0"/>
+    <w:lsdException w:name="Light Shading Accent 6" w:semiHidden="0" w:uiPriority="60" w:unhideWhenUsed="0"/>
+    <w:lsdException w:name="Light List Accent 6" w:semiHidden="0" w:uiPriority="61" w:unhideWhenUsed="0"/>
+    <w:lsdException w:name="Light Grid Accent 6" w:semiHidden="0" w:uiPriority="62" w:unhideWhenUsed="0"/>
+    <w:lsdException w:name="Medium Shading 1 Accent 6" w:semiHidden="0" w:uiPriority="63" w:unhideWhenUsed="0"/>
+    <w:lsdException w:name="Medium Shading 2 Accent 6" w:semiHidden="0" w:uiPriority="64" w:unhideWhenUsed="0"/>
+    <w:lsdException w:name="Medium List 1 Accent 6" w:semiHidden="0" w:uiPriority="65" w:unhideWhenUsed="0"/>
+    <w:lsdException w:name="Medium List 2 Accent 6" w:semiHidden="0" w:uiPriority="66" w:unhideWhenUsed="0"/>
+    <w:lsdException w:name="Medium Grid 1 Accent 6" w:semiHidden="0" w:uiPriority="67" w:unhideWhenUsed="0"/>
+    <w:lsdException w:name="Medium Grid 2 Accent 6" w:semiHidden="0" w:uiPriority="68" w:unhideWhenUsed="0"/>
+    <w:lsdException w:name="Medium Grid 3 Accent 6" w:semiHidden="0" w:uiPriority="69" w:unhideWhenUsed="0"/>
+    <w:lsdException w:name="Dark List Accent 6" w:semiHidden="0" w:uiPriority="70" w:unhideWhenUsed="0"/>
+    <w:lsdException w:name="Colorful Shading Accent 6" w:semiHidden="0" w:uiPriority="71" w:unhideWhenUsed="0"/>
+    <w:lsdException w:name="Colorful List Accent 6" w:semiHidden="0" w:uiPriority="72" w:unhideWhenUsed="0"/>
+    <w:lsdException w:name="Colorful Grid Accent 6" w:semiHidden="0" w:uiPriority="73" w:unhideWhenUsed="0"/>
+    <w:lsdException w:name="Subtle Emphasis" w:semiHidden="0" w:uiPriority="19" w:unhideWhenUsed="0" w:qFormat="1"/>
+    <w:lsdException w:name="Intense Emphasis" w:semiHidden="0" w:uiPriority="21" w:unhideWhenUsed="0" w:qFormat="1"/>
+    <w:lsdException w:name="Subtle Reference" w:semiHidden="0" w:uiPriority="31" w:unhideWhenUsed="0" w:qFormat="1"/>
+    <w:lsdException w:name="Intense Reference" w:semiHidden="0" w:uiPriority="32" w:unhideWhenUsed="0" w:qFormat="1"/>
+    <w:lsdException w:name="Book Title" w:semiHidden="0" w:uiPriority="33" w:unhideWhenUsed="0" w:qFormat="1"/>
+    <w:lsdException w:name="Bibliography" w:uiPriority="37"/>
+    <w:lsdException w:name="TOC Heading" w:uiPriority="39" w:qFormat="1"/>
   </w:latentStyles>
   <w:style w:type="paragraph" w:default="1" w:styleId="Normale">
     <w:name w:val="Normal"/>
@@ -9233,6 +8948,7 @@
     <w:uiPriority w:val="99"/>
     <w:semiHidden/>
     <w:unhideWhenUsed/>
+    <w:qFormat/>
     <w:tblPr>
       <w:tblInd w:w="0" w:type="dxa"/>
       <w:tblCellMar>
@@ -9661,7 +9377,7 @@
   <a:extraClrSchemeLst/>
   <a:extLst>
     <a:ext uri="{05A4C25C-085E-4340-85A3-A5531E510DB2}">
-      <thm15:themeFamily xmlns:thm15="http://schemas.microsoft.com/office/thememl/2012/main" name="Office Theme" id="{62F939B6-93AF-4DB8-9C6B-D6C7DFDC589F}" vid="{4A3C46E8-61CC-4603-A589-7422A47A8E4A}"/>
+      <thm15:themeFamily xmlns:thm15="http://schemas.microsoft.com/office/thememl/2012/main" xmlns="" name="Office Theme" id="{62F939B6-93AF-4DB8-9C6B-D6C7DFDC589F}" vid="{4A3C46E8-61CC-4603-A589-7422A47A8E4A}"/>
     </a:ext>
   </a:extLst>
 </a:theme>

</xml_diff>

<commit_message>
modifiche magazzino richieste da chiappino
</commit_message>
<xml_diff>
--- a/VideoSystemWeb/DOCUMENTI/HELP/HELP VIDEOSYSTEM.docx
+++ b/VideoSystemWeb/DOCUMENTI/HELP/HELP VIDEOSYSTEM.docx
@@ -15,6 +15,47 @@
         <w:t>Versione 1.</w:t>
       </w:r>
       <w:r>
+        <w:t>62</w:t>
+      </w:r>
+      <w:r>
+        <w:t xml:space="preserve"> del </w:t>
+      </w:r>
+      <w:r>
+        <w:t>11</w:t>
+      </w:r>
+      <w:r>
+        <w:t>/</w:t>
+      </w:r>
+      <w:r>
+        <w:t>01</w:t>
+      </w:r>
+      <w:r>
+        <w:t>/20</w:t>
+      </w:r>
+      <w:r>
+        <w:t>20</w:t>
+      </w:r>
+    </w:p>
+    <w:p>
+      <w:pPr>
+        <w:pStyle w:val="Paragrafoelenco"/>
+        <w:numPr>
+          <w:ilvl w:val="0"/>
+          <w:numId w:val="47"/>
+        </w:numPr>
+      </w:pPr>
+      <w:r>
+        <w:t>Aggiustamenti pagina Magazzino</w:t>
+      </w:r>
+    </w:p>
+    <w:p>
+      <w:pPr>
+        <w:pStyle w:val="Sottotitolo"/>
+      </w:pPr>
+      <w:r>
+        <w:t>Versione 1.</w:t>
+      </w:r>
+      <w:r>
         <w:t>61</w:t>
       </w:r>
       <w:r>
@@ -66,7 +107,15 @@
         </w:numPr>
       </w:pPr>
       <w:r>
-        <w:t>Stampa Fattura: distanziato il valore Lav.Rif. dal numero fattura</w:t>
+        <w:t xml:space="preserve">Stampa Fattura: distanziato il valore </w:t>
+      </w:r>
+      <w:proofErr w:type="spellStart"/>
+      <w:r>
+        <w:t>Lav.Rif.</w:t>
+      </w:r>
+      <w:proofErr w:type="spellEnd"/>
+      <w:r>
+        <w:t xml:space="preserve"> dal numero fattura</w:t>
       </w:r>
     </w:p>
     <w:p>
@@ -128,7 +177,15 @@
         </w:numPr>
       </w:pPr>
       <w:r>
-        <w:t>Modifica pdf fattura in uscita con numero fattura corretto e N.Rif. lavorazione evidenziato accanto (N.B. il protocollo del documento di tipo fattura viene generato allo stesso modo di sempre, il numero fattura viene memorizzato ne campo Riferimento Protocollo).</w:t>
+        <w:t xml:space="preserve">Modifica pdf fattura in uscita con numero fattura corretto e </w:t>
+      </w:r>
+      <w:proofErr w:type="spellStart"/>
+      <w:r>
+        <w:t>N.Rif</w:t>
+      </w:r>
+      <w:proofErr w:type="spellEnd"/>
+      <w:r>
+        <w:t>. lavorazione evidenziato accanto (N.B. il protocollo del documento di tipo fattura viene generato allo stesso modo di sempre, il numero fattura viene memorizzato ne campo Riferimento Protocollo).</w:t>
       </w:r>
     </w:p>
     <w:p>
@@ -261,7 +318,15 @@
         </w:numPr>
       </w:pPr>
       <w:r>
-        <w:t>Ricerca protocolli per range di date</w:t>
+        <w:t xml:space="preserve">Ricerca protocolli per </w:t>
+      </w:r>
+      <w:proofErr w:type="spellStart"/>
+      <w:r>
+        <w:t>range</w:t>
+      </w:r>
+      <w:proofErr w:type="spellEnd"/>
+      <w:r>
+        <w:t xml:space="preserve"> di date</w:t>
       </w:r>
     </w:p>
     <w:p>
@@ -304,8 +369,13 @@
         </w:numPr>
       </w:pPr>
       <w:r>
-        <w:t>Aggiunta voce creazione file TLTime</w:t>
-      </w:r>
+        <w:t xml:space="preserve">Aggiunta voce creazione file </w:t>
+      </w:r>
+      <w:proofErr w:type="spellStart"/>
+      <w:r>
+        <w:t>TLTime</w:t>
+      </w:r>
+      <w:proofErr w:type="spellEnd"/>
     </w:p>
     <w:p>
       <w:pPr>
@@ -435,6 +505,7 @@
         </w:numPr>
       </w:pPr>
       <w:r>
+        <w:lastRenderedPageBreak/>
         <w:t>Modifica gestione quantità articoli</w:t>
       </w:r>
     </w:p>
@@ -447,7 +518,15 @@
         </w:numPr>
       </w:pPr>
       <w:r>
-        <w:t>totali nella tab lavorazione</w:t>
+        <w:t xml:space="preserve">totali nella </w:t>
+      </w:r>
+      <w:proofErr w:type="spellStart"/>
+      <w:r>
+        <w:t>tab</w:t>
+      </w:r>
+      <w:proofErr w:type="spellEnd"/>
+      <w:r>
+        <w:t xml:space="preserve"> lavorazione</w:t>
       </w:r>
     </w:p>
     <w:p>
@@ -471,32 +550,587 @@
         </w:numPr>
       </w:pPr>
       <w:r>
+        <w:t xml:space="preserve">cambiato colore sfondo stampe in blu </w:t>
+      </w:r>
+      <w:proofErr w:type="spellStart"/>
+      <w:r>
+        <w:t>Videosystem</w:t>
+      </w:r>
+      <w:proofErr w:type="spellEnd"/>
+    </w:p>
+    <w:p/>
+    <w:p>
+      <w:pPr>
+        <w:pStyle w:val="Sottotitolo"/>
+      </w:pPr>
+      <w:r>
+        <w:t>Versione 1.</w:t>
+      </w:r>
+      <w:r>
+        <w:t>53</w:t>
+      </w:r>
+      <w:r>
+        <w:t xml:space="preserve"> del </w:t>
+      </w:r>
+      <w:r>
+        <w:t>17</w:t>
+      </w:r>
+      <w:r>
+        <w:t>/</w:t>
+      </w:r>
+      <w:r>
+        <w:t>11</w:t>
+      </w:r>
+      <w:r>
+        <w:t>/2019</w:t>
+      </w:r>
+    </w:p>
+    <w:p>
+      <w:pPr>
+        <w:pStyle w:val="Paragrafoelenco"/>
+        <w:numPr>
+          <w:ilvl w:val="0"/>
+          <w:numId w:val="42"/>
+        </w:numPr>
+      </w:pPr>
+      <w:r>
+        <w:t xml:space="preserve">Implementazione modalità </w:t>
+      </w:r>
+      <w:proofErr w:type="spellStart"/>
+      <w:r>
+        <w:t>debug</w:t>
+      </w:r>
+      <w:proofErr w:type="spellEnd"/>
+      <w:r>
+        <w:t xml:space="preserve"> in </w:t>
+      </w:r>
+      <w:proofErr w:type="spellStart"/>
+      <w:r>
+        <w:t>web.config</w:t>
+      </w:r>
+      <w:proofErr w:type="spellEnd"/>
+    </w:p>
+    <w:p>
+      <w:pPr>
+        <w:pStyle w:val="Paragrafoelenco"/>
+        <w:numPr>
+          <w:ilvl w:val="0"/>
+          <w:numId w:val="42"/>
+        </w:numPr>
+      </w:pPr>
+      <w:r>
+        <w:t>correzione bug di relazione violata (</w:t>
+      </w:r>
+      <w:proofErr w:type="spellStart"/>
+      <w:r>
+        <w:t>delete</w:t>
+      </w:r>
+      <w:proofErr w:type="spellEnd"/>
+      <w:r>
+        <w:t>) al salvataggio</w:t>
+      </w:r>
+      <w:r>
+        <w:t>;</w:t>
+      </w:r>
+    </w:p>
+    <w:p>
+      <w:pPr>
+        <w:pStyle w:val="Paragrafoelenco"/>
+        <w:numPr>
+          <w:ilvl w:val="0"/>
+          <w:numId w:val="42"/>
+        </w:numPr>
+      </w:pPr>
+      <w:r>
+        <w:t xml:space="preserve">eliminato </w:t>
+      </w:r>
+      <w:proofErr w:type="spellStart"/>
+      <w:r>
+        <w:t>popup</w:t>
+      </w:r>
+      <w:proofErr w:type="spellEnd"/>
+      <w:r>
+        <w:t xml:space="preserve"> in chiusura</w:t>
+      </w:r>
+      <w:r>
+        <w:t>;</w:t>
+      </w:r>
+    </w:p>
+    <w:p>
+      <w:pPr>
+        <w:pStyle w:val="Paragrafoelenco"/>
+        <w:numPr>
+          <w:ilvl w:val="0"/>
+          <w:numId w:val="42"/>
+        </w:numPr>
+      </w:pPr>
+      <w:r>
+        <w:t xml:space="preserve">utilizzo del </w:t>
+      </w:r>
+      <w:proofErr w:type="spellStart"/>
+      <w:r>
+        <w:t>numOccorrenza</w:t>
+      </w:r>
+      <w:proofErr w:type="spellEnd"/>
+      <w:r>
+        <w:t xml:space="preserve"> per identificare articoli lavorazione</w:t>
+      </w:r>
+    </w:p>
+    <w:p>
+      <w:pPr>
+        <w:pStyle w:val="Paragrafoelenco"/>
+        <w:numPr>
+          <w:ilvl w:val="0"/>
+          <w:numId w:val="42"/>
+        </w:numPr>
+      </w:pPr>
+      <w:r>
+        <w:t xml:space="preserve">soluzione vari bug nella modifica articoli in </w:t>
+      </w:r>
+      <w:proofErr w:type="spellStart"/>
+      <w:r>
+        <w:t>dett</w:t>
+      </w:r>
+      <w:proofErr w:type="spellEnd"/>
+      <w:r>
+        <w:t xml:space="preserve"> economico e piano esterno</w:t>
+      </w:r>
+    </w:p>
+    <w:p>
+      <w:pPr>
+        <w:pStyle w:val="Paragrafoelenco"/>
+        <w:numPr>
+          <w:ilvl w:val="0"/>
+          <w:numId w:val="42"/>
+        </w:numPr>
+      </w:pPr>
+      <w:r>
+        <w:t>In inserimento multiplo settata di default la data di trasferimento (se esiste, altrimenti di lavorazione)</w:t>
+      </w:r>
+    </w:p>
+    <w:p>
+      <w:pPr>
+        <w:pStyle w:val="Paragrafoelenco"/>
+        <w:numPr>
+          <w:ilvl w:val="0"/>
+          <w:numId w:val="42"/>
+        </w:numPr>
+      </w:pPr>
+      <w:r>
+        <w:t>controllato che il campo consuntivo venga settato a false in inserimento multiplo</w:t>
+      </w:r>
+    </w:p>
+    <w:p>
+      <w:pPr>
+        <w:pStyle w:val="Paragrafoelenco"/>
+        <w:numPr>
+          <w:ilvl w:val="0"/>
+          <w:numId w:val="42"/>
+        </w:numPr>
+      </w:pPr>
+      <w:r>
+        <w:t>Spostamento a sinistra dei dipendenti nell'agenda</w:t>
+      </w:r>
+    </w:p>
+    <w:p/>
+    <w:p>
+      <w:pPr>
+        <w:pStyle w:val="Sottotitolo"/>
+      </w:pPr>
+      <w:r>
+        <w:t>Versione 1.</w:t>
+      </w:r>
+      <w:r>
+        <w:t>52</w:t>
+      </w:r>
+      <w:r>
+        <w:t xml:space="preserve"> del </w:t>
+      </w:r>
+      <w:r>
+        <w:t>14</w:t>
+      </w:r>
+      <w:r>
+        <w:t>/</w:t>
+      </w:r>
+      <w:r>
+        <w:t>11</w:t>
+      </w:r>
+      <w:r>
+        <w:t>/2019</w:t>
+      </w:r>
+    </w:p>
+    <w:p>
+      <w:pPr>
+        <w:pStyle w:val="Paragrafoelenco"/>
+        <w:numPr>
+          <w:ilvl w:val="0"/>
+          <w:numId w:val="40"/>
+        </w:numPr>
+      </w:pPr>
+      <w:r>
+        <w:t xml:space="preserve">Bug Risolto: </w:t>
+      </w:r>
+      <w:r>
+        <w:t xml:space="preserve">Inserimento di 1 tecnico per più giorni, se ci sono più Tecnici della stessa mansione, mette lo stesso tecnico per </w:t>
+      </w:r>
+      <w:proofErr w:type="spellStart"/>
+      <w:r>
+        <w:t>n.figure</w:t>
+      </w:r>
+      <w:proofErr w:type="spellEnd"/>
+      <w:r>
+        <w:t xml:space="preserve"> sui giorni di lavoro</w:t>
+      </w:r>
+    </w:p>
+    <w:p>
+      <w:pPr>
+        <w:pStyle w:val="Paragrafoelenco"/>
+        <w:numPr>
+          <w:ilvl w:val="0"/>
+          <w:numId w:val="40"/>
+        </w:numPr>
+      </w:pPr>
+      <w:r>
+        <w:t>Bug Risolto: Importazione -</w:t>
+      </w:r>
+      <w:r>
+        <w:t xml:space="preserve"> Quando elimino 1 tecnico e lo reimporto, cancella tutte le info note inserite in precedenza (da verificare su nuovi lavori)</w:t>
+      </w:r>
+    </w:p>
+    <w:p/>
+    <w:p>
+      <w:pPr>
+        <w:pStyle w:val="Sottotitolo"/>
+      </w:pPr>
+      <w:r>
+        <w:t>Versione 1.</w:t>
+      </w:r>
+      <w:r>
+        <w:t>51</w:t>
+      </w:r>
+      <w:r>
+        <w:t xml:space="preserve"> del </w:t>
+      </w:r>
+      <w:r>
+        <w:t>03</w:t>
+      </w:r>
+      <w:r>
+        <w:t>/</w:t>
+      </w:r>
+      <w:r>
+        <w:t>11</w:t>
+      </w:r>
+      <w:r>
+        <w:t>/2019</w:t>
+      </w:r>
+    </w:p>
+    <w:p>
+      <w:pPr>
+        <w:pStyle w:val="Paragrafoelenco"/>
+        <w:numPr>
+          <w:ilvl w:val="0"/>
+          <w:numId w:val="39"/>
+        </w:numPr>
+      </w:pPr>
+      <w:r>
+        <w:t>Corretto bug descrizione lunghe troncate su Consuntivo</w:t>
+      </w:r>
+    </w:p>
+    <w:p>
+      <w:pPr>
+        <w:pStyle w:val="Paragrafoelenco"/>
+        <w:numPr>
+          <w:ilvl w:val="0"/>
+          <w:numId w:val="39"/>
+        </w:numPr>
+      </w:pPr>
+      <w:r>
+        <w:t>Corretto bug articoli a consuntivo su Dettaglio Economico</w:t>
+      </w:r>
+    </w:p>
+    <w:p/>
+    <w:p>
+      <w:pPr>
+        <w:pStyle w:val="Sottotitolo"/>
+      </w:pPr>
+      <w:r>
+        <w:t>Versione 1.</w:t>
+      </w:r>
+      <w:r>
+        <w:t>50</w:t>
+      </w:r>
+      <w:r>
+        <w:t xml:space="preserve"> del </w:t>
+      </w:r>
+      <w:r>
+        <w:t>27</w:t>
+      </w:r>
+      <w:r>
+        <w:t>/</w:t>
+      </w:r>
+      <w:r>
+        <w:t>10</w:t>
+      </w:r>
+      <w:r>
+        <w:t>/2019</w:t>
+      </w:r>
+    </w:p>
+    <w:p>
+      <w:pPr>
+        <w:pStyle w:val="Paragrafoelenco"/>
+        <w:numPr>
+          <w:ilvl w:val="0"/>
+          <w:numId w:val="38"/>
+        </w:numPr>
+      </w:pPr>
+      <w:r>
+        <w:t>Stampa Offerta aggiornato layout</w:t>
+      </w:r>
+    </w:p>
+    <w:p>
+      <w:pPr>
+        <w:pStyle w:val="Paragrafoelenco"/>
+        <w:numPr>
+          <w:ilvl w:val="0"/>
+          <w:numId w:val="38"/>
+        </w:numPr>
+      </w:pPr>
+      <w:r>
+        <w:t>Stampa Consuntivo aggiornato layout</w:t>
+      </w:r>
+    </w:p>
+    <w:p>
+      <w:pPr>
+        <w:pStyle w:val="Paragrafoelenco"/>
+        <w:numPr>
+          <w:ilvl w:val="0"/>
+          <w:numId w:val="38"/>
+        </w:numPr>
+      </w:pPr>
+      <w:r>
+        <w:t>I</w:t>
+      </w:r>
+      <w:r>
+        <w:t xml:space="preserve">nserimento multiplo in </w:t>
+      </w:r>
+      <w:proofErr w:type="spellStart"/>
+      <w:r>
+        <w:t>dett</w:t>
+      </w:r>
+      <w:proofErr w:type="spellEnd"/>
+      <w:r>
+        <w:t>. economico</w:t>
+      </w:r>
+    </w:p>
+    <w:p>
+      <w:pPr>
+        <w:pStyle w:val="Paragrafoelenco"/>
+        <w:numPr>
+          <w:ilvl w:val="0"/>
+          <w:numId w:val="38"/>
+        </w:numPr>
+      </w:pPr>
+      <w:r>
+        <w:t>Correzione errore in fig. professionale</w:t>
+      </w:r>
+      <w:r>
+        <w:t>(propagazione modifiche sulle fig. professionali sbagliate)</w:t>
+      </w:r>
+    </w:p>
+    <w:p>
+      <w:pPr>
+        <w:pStyle w:val="Sottotitolo"/>
+      </w:pPr>
+      <w:r>
+        <w:t>Versione 1.</w:t>
+      </w:r>
+      <w:r>
+        <w:t>49</w:t>
+      </w:r>
+      <w:r>
+        <w:t xml:space="preserve"> del </w:t>
+      </w:r>
+      <w:r>
+        <w:t>19</w:t>
+      </w:r>
+      <w:r>
+        <w:t>/</w:t>
+      </w:r>
+      <w:r>
+        <w:t>10</w:t>
+      </w:r>
+      <w:r>
+        <w:t>/2019</w:t>
+      </w:r>
+    </w:p>
+    <w:p>
+      <w:pPr>
+        <w:pStyle w:val="Paragrafoelenco"/>
+        <w:numPr>
+          <w:ilvl w:val="0"/>
+          <w:numId w:val="36"/>
+        </w:numPr>
+      </w:pPr>
+      <w:r>
+        <w:t>possibilità di modificare alcuni dati appuntamento anche se un evento è in lavorazione</w:t>
+      </w:r>
+    </w:p>
+    <w:p>
+      <w:pPr>
+        <w:pStyle w:val="Paragrafoelenco"/>
+        <w:numPr>
+          <w:ilvl w:val="0"/>
+          <w:numId w:val="36"/>
+        </w:numPr>
+      </w:pPr>
+      <w:r>
+        <w:t>replica per ogni giorno di lavorazi</w:t>
+      </w:r>
+      <w:r>
+        <w:t>one del solo personale tecnico</w:t>
+      </w:r>
+    </w:p>
+    <w:p>
+      <w:pPr>
+        <w:pStyle w:val="Paragrafoelenco"/>
+        <w:numPr>
+          <w:ilvl w:val="0"/>
+          <w:numId w:val="36"/>
+        </w:numPr>
+      </w:pPr>
+      <w:r>
+        <w:t>modifica della voce in a</w:t>
+      </w:r>
+      <w:r>
+        <w:t xml:space="preserve">genda (prima </w:t>
+      </w:r>
+      <w:proofErr w:type="spellStart"/>
+      <w:r>
+        <w:t>riga=lavorazione</w:t>
+      </w:r>
+      <w:proofErr w:type="spellEnd"/>
+      <w:r>
+        <w:t>)</w:t>
+      </w:r>
+    </w:p>
+    <w:p>
+      <w:pPr>
+        <w:pStyle w:val="Paragrafoelenco"/>
+        <w:numPr>
+          <w:ilvl w:val="0"/>
+          <w:numId w:val="36"/>
+        </w:numPr>
+      </w:pPr>
+      <w:r>
+        <w:t>visualizzazione della descrizione del contrat</w:t>
+      </w:r>
+      <w:r>
+        <w:t xml:space="preserve">to invece che </w:t>
+      </w:r>
+      <w:proofErr w:type="spellStart"/>
+      <w:r>
+        <w:t>num</w:t>
+      </w:r>
+      <w:proofErr w:type="spellEnd"/>
+      <w:r>
+        <w:t>. protocollo</w:t>
+      </w:r>
+    </w:p>
+    <w:p>
+      <w:pPr>
+        <w:pStyle w:val="Paragrafoelenco"/>
+        <w:numPr>
+          <w:ilvl w:val="0"/>
+          <w:numId w:val="36"/>
+        </w:numPr>
+      </w:pPr>
+      <w:r>
+        <w:t xml:space="preserve">intestazione della </w:t>
+      </w:r>
+      <w:proofErr w:type="spellStart"/>
+      <w:r>
+        <w:t>tab</w:t>
+      </w:r>
+      <w:proofErr w:type="spellEnd"/>
+      <w:r>
+        <w:t xml:space="preserve"> lavorazion</w:t>
+      </w:r>
+      <w:r>
+        <w:t xml:space="preserve">e in base alla </w:t>
+      </w:r>
+      <w:proofErr w:type="spellStart"/>
+      <w:r>
+        <w:t>tab</w:t>
+      </w:r>
+      <w:proofErr w:type="spellEnd"/>
+      <w:r>
+        <w:t xml:space="preserve"> selezionata</w:t>
+      </w:r>
+    </w:p>
+    <w:p>
+      <w:pPr>
+        <w:pStyle w:val="Paragrafoelenco"/>
+        <w:numPr>
+          <w:ilvl w:val="0"/>
+          <w:numId w:val="36"/>
+        </w:numPr>
+      </w:pPr>
+      <w:r>
+        <w:t>filtr</w:t>
+      </w:r>
+      <w:r>
+        <w:t>o data in inserimento generale</w:t>
+      </w:r>
+    </w:p>
+    <w:p>
+      <w:pPr>
+        <w:pStyle w:val="Paragrafoelenco"/>
+        <w:numPr>
+          <w:ilvl w:val="0"/>
+          <w:numId w:val="36"/>
+        </w:numPr>
+      </w:pPr>
+      <w:r>
+        <w:t>eliminazione massiva degli artic</w:t>
+      </w:r>
+      <w:r>
+        <w:t>oli in offerta e in lavorazione</w:t>
+      </w:r>
+    </w:p>
+    <w:p>
+      <w:pPr>
+        <w:pStyle w:val="Paragrafoelenco"/>
+        <w:numPr>
+          <w:ilvl w:val="0"/>
+          <w:numId w:val="36"/>
+        </w:numPr>
+      </w:pPr>
+      <w:r>
+        <w:t>aggiustamenti grafici vari</w:t>
+      </w:r>
+    </w:p>
+    <w:p>
+      <w:pPr>
+        <w:pStyle w:val="Sottotitolo"/>
+      </w:pPr>
+      <w:r>
         <w:lastRenderedPageBreak/>
-        <w:t>cambiato colore sfondo stampe in blu Videosystem</w:t>
-      </w:r>
-    </w:p>
-    <w:p/>
-    <w:p>
-      <w:pPr>
-        <w:pStyle w:val="Sottotitolo"/>
-      </w:pPr>
-      <w:r>
         <w:t>Versione 1.</w:t>
       </w:r>
       <w:r>
-        <w:t>53</w:t>
+        <w:t>48</w:t>
       </w:r>
       <w:r>
         <w:t xml:space="preserve"> del </w:t>
       </w:r>
       <w:r>
-        <w:t>17</w:t>
+        <w:t>16</w:t>
       </w:r>
       <w:r>
         <w:t>/</w:t>
       </w:r>
       <w:r>
-        <w:t>11</w:t>
+        <w:t>10</w:t>
       </w:r>
       <w:r>
         <w:t>/2019</w:t>
@@ -507,468 +1141,10 @@
         <w:pStyle w:val="Paragrafoelenco"/>
         <w:numPr>
           <w:ilvl w:val="0"/>
-          <w:numId w:val="42"/>
-        </w:numPr>
-      </w:pPr>
-      <w:r>
-        <w:t>Implementazione modalità debug in web.config</w:t>
-      </w:r>
-    </w:p>
-    <w:p>
-      <w:pPr>
-        <w:pStyle w:val="Paragrafoelenco"/>
-        <w:numPr>
-          <w:ilvl w:val="0"/>
-          <w:numId w:val="42"/>
-        </w:numPr>
-      </w:pPr>
-      <w:r>
-        <w:t>correzione bug di relazione violata (delete) al salvataggio</w:t>
-      </w:r>
-      <w:r>
-        <w:t>;</w:t>
-      </w:r>
-    </w:p>
-    <w:p>
-      <w:pPr>
-        <w:pStyle w:val="Paragrafoelenco"/>
-        <w:numPr>
-          <w:ilvl w:val="0"/>
-          <w:numId w:val="42"/>
-        </w:numPr>
-      </w:pPr>
-      <w:r>
-        <w:t>eliminato popup in chiusura</w:t>
-      </w:r>
-      <w:r>
-        <w:t>;</w:t>
-      </w:r>
-    </w:p>
-    <w:p>
-      <w:pPr>
-        <w:pStyle w:val="Paragrafoelenco"/>
-        <w:numPr>
-          <w:ilvl w:val="0"/>
-          <w:numId w:val="42"/>
-        </w:numPr>
-      </w:pPr>
-      <w:r>
-        <w:t>utilizzo del numOccorrenza per identificare articoli lavorazione</w:t>
-      </w:r>
-    </w:p>
-    <w:p>
-      <w:pPr>
-        <w:pStyle w:val="Paragrafoelenco"/>
-        <w:numPr>
-          <w:ilvl w:val="0"/>
-          <w:numId w:val="42"/>
-        </w:numPr>
-      </w:pPr>
-      <w:r>
-        <w:t>soluzione vari bug nella modifica articoli in dett economico e piano esterno</w:t>
-      </w:r>
-    </w:p>
-    <w:p>
-      <w:pPr>
-        <w:pStyle w:val="Paragrafoelenco"/>
-        <w:numPr>
-          <w:ilvl w:val="0"/>
-          <w:numId w:val="42"/>
-        </w:numPr>
-      </w:pPr>
-      <w:r>
-        <w:t>In inserimento multiplo settata di default la data di trasferimento (se esiste, altrimenti di lavorazione)</w:t>
-      </w:r>
-    </w:p>
-    <w:p>
-      <w:pPr>
-        <w:pStyle w:val="Paragrafoelenco"/>
-        <w:numPr>
-          <w:ilvl w:val="0"/>
-          <w:numId w:val="42"/>
-        </w:numPr>
-      </w:pPr>
-      <w:r>
-        <w:t>controllato che il campo consuntivo venga settato a false in inserimento multiplo</w:t>
-      </w:r>
-    </w:p>
-    <w:p>
-      <w:pPr>
-        <w:pStyle w:val="Paragrafoelenco"/>
-        <w:numPr>
-          <w:ilvl w:val="0"/>
-          <w:numId w:val="42"/>
-        </w:numPr>
-      </w:pPr>
-      <w:r>
-        <w:t>Spostamento a sinistra dei dipendenti nell'agenda</w:t>
-      </w:r>
-    </w:p>
-    <w:p/>
-    <w:p>
-      <w:pPr>
-        <w:pStyle w:val="Sottotitolo"/>
-      </w:pPr>
-      <w:r>
-        <w:t>Versione 1.</w:t>
-      </w:r>
-      <w:r>
-        <w:t>52</w:t>
-      </w:r>
-      <w:r>
-        <w:t xml:space="preserve"> del </w:t>
-      </w:r>
-      <w:r>
-        <w:t>14</w:t>
-      </w:r>
-      <w:r>
-        <w:t>/</w:t>
-      </w:r>
-      <w:r>
-        <w:t>11</w:t>
-      </w:r>
-      <w:r>
-        <w:t>/2019</w:t>
-      </w:r>
-    </w:p>
-    <w:p>
-      <w:pPr>
-        <w:pStyle w:val="Paragrafoelenco"/>
-        <w:numPr>
-          <w:ilvl w:val="0"/>
-          <w:numId w:val="40"/>
-        </w:numPr>
-      </w:pPr>
-      <w:r>
-        <w:t xml:space="preserve">Bug Risolto: </w:t>
-      </w:r>
-      <w:r>
-        <w:t>Inserimento di 1 tecnico per più giorni, se ci sono più Tecnici della stessa mansione, mette lo stesso tecnico per n.figure sui giorni di lavoro</w:t>
-      </w:r>
-    </w:p>
-    <w:p>
-      <w:pPr>
-        <w:pStyle w:val="Paragrafoelenco"/>
-        <w:numPr>
-          <w:ilvl w:val="0"/>
-          <w:numId w:val="40"/>
-        </w:numPr>
-      </w:pPr>
-      <w:r>
-        <w:t>Bug Risolto: Importazione -</w:t>
-      </w:r>
-      <w:r>
-        <w:t xml:space="preserve"> Quando elimino 1 tecnico e lo reimporto, cancella tutte le info note inserite in precedenza (da verificare su nuovi lavori)</w:t>
-      </w:r>
-    </w:p>
-    <w:p/>
-    <w:p>
-      <w:pPr>
-        <w:pStyle w:val="Sottotitolo"/>
-      </w:pPr>
-      <w:r>
-        <w:t>Versione 1.</w:t>
-      </w:r>
-      <w:r>
-        <w:t>51</w:t>
-      </w:r>
-      <w:r>
-        <w:t xml:space="preserve"> del </w:t>
-      </w:r>
-      <w:r>
-        <w:t>03</w:t>
-      </w:r>
-      <w:r>
-        <w:t>/</w:t>
-      </w:r>
-      <w:r>
-        <w:t>11</w:t>
-      </w:r>
-      <w:r>
-        <w:t>/2019</w:t>
-      </w:r>
-    </w:p>
-    <w:p>
-      <w:pPr>
-        <w:pStyle w:val="Paragrafoelenco"/>
-        <w:numPr>
-          <w:ilvl w:val="0"/>
-          <w:numId w:val="39"/>
-        </w:numPr>
-      </w:pPr>
-      <w:r>
-        <w:t>Corretto bug descrizione lunghe troncate su Consuntivo</w:t>
-      </w:r>
-    </w:p>
-    <w:p>
-      <w:pPr>
-        <w:pStyle w:val="Paragrafoelenco"/>
-        <w:numPr>
-          <w:ilvl w:val="0"/>
-          <w:numId w:val="39"/>
-        </w:numPr>
-      </w:pPr>
-      <w:r>
-        <w:t>Corretto bug articoli a consuntivo su Dettaglio Economico</w:t>
-      </w:r>
-    </w:p>
-    <w:p/>
-    <w:p>
-      <w:pPr>
-        <w:pStyle w:val="Sottotitolo"/>
-      </w:pPr>
-      <w:r>
-        <w:t>Versione 1.</w:t>
-      </w:r>
-      <w:r>
-        <w:t>50</w:t>
-      </w:r>
-      <w:r>
-        <w:t xml:space="preserve"> del </w:t>
-      </w:r>
-      <w:r>
-        <w:t>27</w:t>
-      </w:r>
-      <w:r>
-        <w:t>/</w:t>
-      </w:r>
-      <w:r>
-        <w:t>10</w:t>
-      </w:r>
-      <w:r>
-        <w:t>/2019</w:t>
-      </w:r>
-    </w:p>
-    <w:p>
-      <w:pPr>
-        <w:pStyle w:val="Paragrafoelenco"/>
-        <w:numPr>
-          <w:ilvl w:val="0"/>
-          <w:numId w:val="38"/>
-        </w:numPr>
-      </w:pPr>
-      <w:r>
-        <w:t>Stampa Offerta aggiornato layout</w:t>
-      </w:r>
-    </w:p>
-    <w:p>
-      <w:pPr>
-        <w:pStyle w:val="Paragrafoelenco"/>
-        <w:numPr>
-          <w:ilvl w:val="0"/>
-          <w:numId w:val="38"/>
-        </w:numPr>
-      </w:pPr>
-      <w:r>
-        <w:t>Stampa Consuntivo aggiornato layout</w:t>
-      </w:r>
-    </w:p>
-    <w:p>
-      <w:pPr>
-        <w:pStyle w:val="Paragrafoelenco"/>
-        <w:numPr>
-          <w:ilvl w:val="0"/>
-          <w:numId w:val="38"/>
-        </w:numPr>
-      </w:pPr>
-      <w:r>
-        <w:t>I</w:t>
-      </w:r>
-      <w:r>
-        <w:t>nserimento multiplo in dett. economico</w:t>
-      </w:r>
-    </w:p>
-    <w:p>
-      <w:pPr>
-        <w:pStyle w:val="Paragrafoelenco"/>
-        <w:numPr>
-          <w:ilvl w:val="0"/>
-          <w:numId w:val="38"/>
-        </w:numPr>
-      </w:pPr>
-      <w:r>
-        <w:t>Correzione errore in fig. professionale</w:t>
-      </w:r>
-      <w:r>
-        <w:t>(propagazione modifiche sulle fig. professionali sbagliate)</w:t>
-      </w:r>
-    </w:p>
-    <w:p>
-      <w:pPr>
-        <w:pStyle w:val="Sottotitolo"/>
-      </w:pPr>
-      <w:r>
-        <w:t>Versione 1.</w:t>
-      </w:r>
-      <w:r>
-        <w:t>49</w:t>
-      </w:r>
-      <w:r>
-        <w:t xml:space="preserve"> del </w:t>
-      </w:r>
-      <w:r>
-        <w:t>19</w:t>
-      </w:r>
-      <w:r>
-        <w:t>/</w:t>
-      </w:r>
-      <w:r>
-        <w:t>10</w:t>
-      </w:r>
-      <w:r>
-        <w:t>/2019</w:t>
-      </w:r>
-    </w:p>
-    <w:p>
-      <w:pPr>
-        <w:pStyle w:val="Paragrafoelenco"/>
-        <w:numPr>
-          <w:ilvl w:val="0"/>
-          <w:numId w:val="36"/>
-        </w:numPr>
-      </w:pPr>
-      <w:r>
-        <w:t>possibilità di modificare alcuni dati appuntamento anche se un evento è in lavorazione</w:t>
-      </w:r>
-    </w:p>
-    <w:p>
-      <w:pPr>
-        <w:pStyle w:val="Paragrafoelenco"/>
-        <w:numPr>
-          <w:ilvl w:val="0"/>
-          <w:numId w:val="36"/>
-        </w:numPr>
-      </w:pPr>
-      <w:r>
-        <w:t>replica per ogni giorno di lavorazi</w:t>
-      </w:r>
-      <w:r>
-        <w:t>one del solo personale tecnico</w:t>
-      </w:r>
-    </w:p>
-    <w:p>
-      <w:pPr>
-        <w:pStyle w:val="Paragrafoelenco"/>
-        <w:numPr>
-          <w:ilvl w:val="0"/>
-          <w:numId w:val="36"/>
-        </w:numPr>
-      </w:pPr>
-      <w:r>
-        <w:t>modifica della voce in a</w:t>
-      </w:r>
-      <w:r>
-        <w:t>genda (prima riga=lavorazione)</w:t>
-      </w:r>
-    </w:p>
-    <w:p>
-      <w:pPr>
-        <w:pStyle w:val="Paragrafoelenco"/>
-        <w:numPr>
-          <w:ilvl w:val="0"/>
-          <w:numId w:val="36"/>
-        </w:numPr>
-      </w:pPr>
-      <w:r>
-        <w:t>visualizzazione della descrizione del contrat</w:t>
-      </w:r>
-      <w:r>
-        <w:t>to invece che num. protocollo</w:t>
-      </w:r>
-    </w:p>
-    <w:p>
-      <w:pPr>
-        <w:pStyle w:val="Paragrafoelenco"/>
-        <w:numPr>
-          <w:ilvl w:val="0"/>
-          <w:numId w:val="36"/>
-        </w:numPr>
-      </w:pPr>
-      <w:r>
-        <w:t>intestazione della tab lavorazion</w:t>
-      </w:r>
-      <w:r>
-        <w:t>e in base alla tab selezionata</w:t>
-      </w:r>
-    </w:p>
-    <w:p>
-      <w:pPr>
-        <w:pStyle w:val="Paragrafoelenco"/>
-        <w:numPr>
-          <w:ilvl w:val="0"/>
-          <w:numId w:val="36"/>
-        </w:numPr>
-      </w:pPr>
-      <w:r>
-        <w:t>filtr</w:t>
-      </w:r>
-      <w:r>
-        <w:t>o data in inserimento generale</w:t>
-      </w:r>
-    </w:p>
-    <w:p>
-      <w:pPr>
-        <w:pStyle w:val="Paragrafoelenco"/>
-        <w:numPr>
-          <w:ilvl w:val="0"/>
-          <w:numId w:val="36"/>
-        </w:numPr>
-      </w:pPr>
-      <w:r>
-        <w:t>eliminazione massiva degli artic</w:t>
-      </w:r>
-      <w:r>
-        <w:t>oli in offerta e in lavorazione</w:t>
-      </w:r>
-    </w:p>
-    <w:p>
-      <w:pPr>
-        <w:pStyle w:val="Paragrafoelenco"/>
-        <w:numPr>
-          <w:ilvl w:val="0"/>
-          <w:numId w:val="36"/>
-        </w:numPr>
-      </w:pPr>
-      <w:r>
-        <w:t>aggiustamenti grafici vari</w:t>
-      </w:r>
-    </w:p>
-    <w:p>
-      <w:pPr>
-        <w:pStyle w:val="Sottotitolo"/>
-      </w:pPr>
-      <w:r>
-        <w:t>Versione 1.</w:t>
-      </w:r>
-      <w:r>
-        <w:t>48</w:t>
-      </w:r>
-      <w:r>
-        <w:t xml:space="preserve"> del </w:t>
-      </w:r>
-      <w:r>
-        <w:t>16</w:t>
-      </w:r>
-      <w:r>
-        <w:t>/</w:t>
-      </w:r>
-      <w:r>
-        <w:t>10</w:t>
-      </w:r>
-      <w:r>
-        <w:t>/2019</w:t>
-      </w:r>
-    </w:p>
-    <w:p>
-      <w:pPr>
-        <w:pStyle w:val="Paragrafoelenco"/>
-        <w:numPr>
-          <w:ilvl w:val="0"/>
           <w:numId w:val="35"/>
         </w:numPr>
       </w:pPr>
       <w:r>
-        <w:lastRenderedPageBreak/>
         <w:t>Unificazione layout stampe consuntivo e offerta - aggiustamenti vari layout secondo la lista stilata nell'incontro del 14/10</w:t>
       </w:r>
     </w:p>
@@ -993,7 +1169,15 @@
         </w:numPr>
       </w:pPr>
       <w:r>
-        <w:t>Aggiunta checkbox su elenco articoli per successiva implementazione cancellazione massiva (</w:t>
+        <w:t xml:space="preserve">Aggiunta </w:t>
+      </w:r>
+      <w:proofErr w:type="spellStart"/>
+      <w:r>
+        <w:t>checkbox</w:t>
+      </w:r>
+      <w:proofErr w:type="spellEnd"/>
+      <w:r>
+        <w:t xml:space="preserve"> su elenco articoli per successiva implementazione cancellazione massiva (</w:t>
       </w:r>
       <w:r>
         <w:rPr>
@@ -1396,7 +1580,15 @@
         <w:t>l</w:t>
       </w:r>
       <w:r>
-        <w:t>izzava il campo iva anzichè la quantità)</w:t>
+        <w:t xml:space="preserve">izzava il campo iva </w:t>
+      </w:r>
+      <w:proofErr w:type="spellStart"/>
+      <w:r>
+        <w:t>anzichè</w:t>
+      </w:r>
+      <w:proofErr w:type="spellEnd"/>
+      <w:r>
+        <w:t xml:space="preserve"> la quantità)</w:t>
       </w:r>
     </w:p>
     <w:p/>
@@ -1405,6 +1597,7 @@
         <w:pStyle w:val="Sottotitolo"/>
       </w:pPr>
       <w:r>
+        <w:lastRenderedPageBreak/>
         <w:t>Versione 1.4</w:t>
       </w:r>
       <w:r>
@@ -1429,7 +1622,6 @@
         </w:numPr>
       </w:pPr>
       <w:r>
-        <w:lastRenderedPageBreak/>
         <w:t>articoli in lavorazione replicati per ogni giorno di lavorazione</w:t>
       </w:r>
     </w:p>
@@ -1453,8 +1645,13 @@
           <w:numId w:val="29"/>
         </w:numPr>
       </w:pPr>
-      <w:r>
-        <w:t>refresh sul pannello modifica</w:t>
+      <w:proofErr w:type="spellStart"/>
+      <w:r>
+        <w:t>refresh</w:t>
+      </w:r>
+      <w:proofErr w:type="spellEnd"/>
+      <w:r>
+        <w:t xml:space="preserve"> sul pannello modifica</w:t>
       </w:r>
     </w:p>
     <w:p>
@@ -1572,7 +1769,15 @@
         </w:numPr>
       </w:pPr>
       <w:r>
-        <w:t>visualizzazione pulsanti in modifica evento in base alla tab visualizzata</w:t>
+        <w:t xml:space="preserve">visualizzazione pulsanti in modifica evento in base alla </w:t>
+      </w:r>
+      <w:proofErr w:type="spellStart"/>
+      <w:r>
+        <w:t>tab</w:t>
+      </w:r>
+      <w:proofErr w:type="spellEnd"/>
+      <w:r>
+        <w:t xml:space="preserve"> visualizzata</w:t>
       </w:r>
     </w:p>
     <w:p>
@@ -1584,7 +1789,15 @@
         </w:numPr>
       </w:pPr>
       <w:r>
-        <w:t>limitazione a 5 righe nella textarea note piano esterno</w:t>
+        <w:t xml:space="preserve">limitazione a 5 righe nella </w:t>
+      </w:r>
+      <w:proofErr w:type="spellStart"/>
+      <w:r>
+        <w:t>textarea</w:t>
+      </w:r>
+      <w:proofErr w:type="spellEnd"/>
+      <w:r>
+        <w:t xml:space="preserve"> note piano esterno</w:t>
       </w:r>
     </w:p>
     <w:p>
@@ -1596,7 +1809,15 @@
         </w:numPr>
       </w:pPr>
       <w:r>
-        <w:t>limitazione a 5 righe nella textarea note</w:t>
+        <w:t xml:space="preserve">limitazione a 5 righe nella </w:t>
+      </w:r>
+      <w:proofErr w:type="spellStart"/>
+      <w:r>
+        <w:t>textarea</w:t>
+      </w:r>
+      <w:proofErr w:type="spellEnd"/>
+      <w:r>
+        <w:t xml:space="preserve"> note</w:t>
       </w:r>
       <w:r>
         <w:t xml:space="preserve"> stampa lavorazione</w:t>
@@ -1822,7 +2043,25 @@
           <w:color w:val="222222"/>
           <w:lang w:eastAsia="it-IT"/>
         </w:rPr>
-        <w:t>eliminazione popup salvataggio eseguito; </w:t>
+        <w:t xml:space="preserve">eliminazione </w:t>
+      </w:r>
+      <w:proofErr w:type="spellStart"/>
+      <w:r>
+        <w:rPr>
+          <w:rFonts w:eastAsia="Times New Roman" w:cstheme="minorHAnsi"/>
+          <w:color w:val="222222"/>
+          <w:lang w:eastAsia="it-IT"/>
+        </w:rPr>
+        <w:t>popup</w:t>
+      </w:r>
+      <w:proofErr w:type="spellEnd"/>
+      <w:r>
+        <w:rPr>
+          <w:rFonts w:eastAsia="Times New Roman" w:cstheme="minorHAnsi"/>
+          <w:color w:val="222222"/>
+          <w:lang w:eastAsia="it-IT"/>
+        </w:rPr>
+        <w:t xml:space="preserve"> salvataggio eseguito; </w:t>
       </w:r>
     </w:p>
     <w:p>
@@ -1885,13 +2124,41 @@
           <w:lang w:eastAsia="it-IT"/>
         </w:rPr>
       </w:pPr>
+      <w:proofErr w:type="spellStart"/>
       <w:r>
         <w:rPr>
           <w:rFonts w:eastAsia="Times New Roman" w:cstheme="minorHAnsi"/>
           <w:color w:val="222222"/>
           <w:lang w:eastAsia="it-IT"/>
         </w:rPr>
-        <w:t>disabilitazione pulsante elimina in tab offerta quando evento è in stato lavorazion</w:t>
+        <w:t>disabilitazione</w:t>
+      </w:r>
+      <w:proofErr w:type="spellEnd"/>
+      <w:r>
+        <w:rPr>
+          <w:rFonts w:eastAsia="Times New Roman" w:cstheme="minorHAnsi"/>
+          <w:color w:val="222222"/>
+          <w:lang w:eastAsia="it-IT"/>
+        </w:rPr>
+        <w:t xml:space="preserve"> pulsante elimina in </w:t>
+      </w:r>
+      <w:proofErr w:type="spellStart"/>
+      <w:r>
+        <w:rPr>
+          <w:rFonts w:eastAsia="Times New Roman" w:cstheme="minorHAnsi"/>
+          <w:color w:val="222222"/>
+          <w:lang w:eastAsia="it-IT"/>
+        </w:rPr>
+        <w:t>tab</w:t>
+      </w:r>
+      <w:proofErr w:type="spellEnd"/>
+      <w:r>
+        <w:rPr>
+          <w:rFonts w:eastAsia="Times New Roman" w:cstheme="minorHAnsi"/>
+          <w:color w:val="222222"/>
+          <w:lang w:eastAsia="it-IT"/>
+        </w:rPr>
+        <w:t xml:space="preserve"> offerta quando evento è in stato lavorazion</w:t>
       </w:r>
       <w:r>
         <w:rPr>
@@ -1973,6 +2240,7 @@
         </w:numPr>
       </w:pPr>
       <w:r>
+        <w:lastRenderedPageBreak/>
         <w:t>Aggiunto Recupero Offerta</w:t>
       </w:r>
     </w:p>
@@ -1981,192 +2249,414 @@
         <w:pStyle w:val="Sottotitolo"/>
       </w:pPr>
       <w:r>
+        <w:t>Versione 1.36 del 19/08/2019</w:t>
+      </w:r>
+    </w:p>
+    <w:p>
+      <w:pPr>
+        <w:pStyle w:val="Paragrafoelenco"/>
+        <w:numPr>
+          <w:ilvl w:val="0"/>
+          <w:numId w:val="21"/>
+        </w:numPr>
+      </w:pPr>
+      <w:r>
+        <w:t>Aggiunta Stampa Consuntivo</w:t>
+      </w:r>
+    </w:p>
+    <w:p>
+      <w:pPr>
+        <w:pStyle w:val="Sottotitolo"/>
+      </w:pPr>
+      <w:r>
+        <w:t>Versione 1.35 del 31/07/2019</w:t>
+      </w:r>
+    </w:p>
+    <w:p>
+      <w:pPr>
+        <w:pStyle w:val="Paragrafoelenco"/>
+        <w:numPr>
+          <w:ilvl w:val="0"/>
+          <w:numId w:val="20"/>
+        </w:numPr>
+      </w:pPr>
+      <w:r>
+        <w:t>Visualizzazione Figure Professionale replicate per ogni giorno di lavorazione</w:t>
+      </w:r>
+    </w:p>
+    <w:p>
+      <w:pPr>
+        <w:pStyle w:val="Paragrafoelenco"/>
+        <w:numPr>
+          <w:ilvl w:val="0"/>
+          <w:numId w:val="20"/>
+        </w:numPr>
+      </w:pPr>
+      <w:r>
+        <w:t>Filtro Data Lavorazione</w:t>
+      </w:r>
+    </w:p>
+    <w:p>
+      <w:pPr>
+        <w:pStyle w:val="Sottotitolo"/>
+      </w:pPr>
+      <w:r>
+        <w:t>Versione 1.34 del 31/07/2019</w:t>
+      </w:r>
+    </w:p>
+    <w:p>
+      <w:pPr>
+        <w:pStyle w:val="Paragrafoelenco"/>
+        <w:numPr>
+          <w:ilvl w:val="0"/>
+          <w:numId w:val="20"/>
+        </w:numPr>
+      </w:pPr>
+      <w:r>
+        <w:t>Aggiunto n. pagine a riepilogo</w:t>
+      </w:r>
+    </w:p>
+    <w:p>
+      <w:pPr>
+        <w:pStyle w:val="Paragrafoelenco"/>
+        <w:numPr>
+          <w:ilvl w:val="0"/>
+          <w:numId w:val="20"/>
+        </w:numPr>
+      </w:pPr>
+      <w:r>
+        <w:t>Aggiornamento pdf riepilogo dopo modifica note</w:t>
+      </w:r>
+    </w:p>
+    <w:p>
+      <w:pPr>
+        <w:pStyle w:val="Sottotitolo"/>
+      </w:pPr>
+      <w:r>
+        <w:t>Versione1.33 del 29/07/2019</w:t>
+      </w:r>
+    </w:p>
+    <w:p>
+      <w:pPr>
+        <w:pStyle w:val="Paragrafoelenco"/>
+        <w:numPr>
+          <w:ilvl w:val="0"/>
+          <w:numId w:val="19"/>
+        </w:numPr>
+      </w:pPr>
+      <w:r>
+        <w:t>Nuova visualizzazione Riepilogo con anteprima PDF</w:t>
+      </w:r>
+    </w:p>
+    <w:p>
+      <w:pPr>
+        <w:pStyle w:val="Sottotitolo"/>
+      </w:pPr>
+      <w:r>
+        <w:t>Versione1.32 del 21/07/2019</w:t>
+      </w:r>
+    </w:p>
+    <w:p>
+      <w:pPr>
+        <w:pStyle w:val="Paragrafoelenco"/>
+        <w:numPr>
+          <w:ilvl w:val="0"/>
+          <w:numId w:val="19"/>
+        </w:numPr>
+      </w:pPr>
+      <w:r>
+        <w:t>Piano Esterno: disposizione colonne griglia figure professionali, funzione 'Inserimento generale', note piano esterno</w:t>
+      </w:r>
+    </w:p>
+    <w:p>
+      <w:pPr>
+        <w:pStyle w:val="Sottotitolo"/>
+      </w:pPr>
+      <w:r>
+        <w:t>Versione1.31 del 12/07/2019</w:t>
+      </w:r>
+    </w:p>
+    <w:p>
+      <w:pPr>
+        <w:pStyle w:val="Paragrafoelenco"/>
+        <w:numPr>
+          <w:ilvl w:val="0"/>
+          <w:numId w:val="18"/>
+        </w:numPr>
+      </w:pPr>
+      <w:r>
+        <w:t>Modificato Layout dettaglio protocollo come quello di ricerca</w:t>
+      </w:r>
+    </w:p>
+    <w:p>
+      <w:pPr>
+        <w:pStyle w:val="Paragrafoelenco"/>
+        <w:numPr>
+          <w:ilvl w:val="0"/>
+          <w:numId w:val="18"/>
+        </w:numPr>
+      </w:pPr>
+      <w:r>
+        <w:t>Aggiunto ordinamento tabella protocolli per singolo campo (cliccando sull'intestazione)</w:t>
+      </w:r>
+    </w:p>
+    <w:p>
+      <w:pPr>
+        <w:pStyle w:val="Paragrafoelenco"/>
+        <w:numPr>
+          <w:ilvl w:val="0"/>
+          <w:numId w:val="18"/>
+        </w:numPr>
+      </w:pPr>
+      <w:r>
+        <w:t>Riepilogo offerta: Aggiunto campo "note" a modifica note del riepilogo</w:t>
+      </w:r>
+    </w:p>
+    <w:p>
+      <w:pPr>
+        <w:pStyle w:val="Paragrafoelenco"/>
+        <w:numPr>
+          <w:ilvl w:val="0"/>
+          <w:numId w:val="18"/>
+        </w:numPr>
+      </w:pPr>
+      <w:r>
+        <w:t>Riepilogo offerta: formato del protocollo, orario nella data, descrizione lunga troncata a 100 caratteri, modifiche grafiche (da completare)</w:t>
+      </w:r>
+    </w:p>
+    <w:p>
+      <w:pPr>
+        <w:pStyle w:val="Paragrafoelenco"/>
+        <w:numPr>
+          <w:ilvl w:val="0"/>
+          <w:numId w:val="18"/>
+        </w:numPr>
+      </w:pPr>
+      <w:r>
+        <w:t xml:space="preserve">Dettaglio economico: ordine delle colonne e modifica valori mostrati, valore lordo in tabella, valore </w:t>
+      </w:r>
+      <w:proofErr w:type="spellStart"/>
+      <w:r>
+        <w:t>flag</w:t>
+      </w:r>
+      <w:proofErr w:type="spellEnd"/>
+      <w:r>
+        <w:t xml:space="preserve"> stampa, modifica nella selezione della figura professionale, calcolo costi in base a tipo pagamento, aggiunta fattura a tipo pagamento</w:t>
+      </w:r>
+    </w:p>
+    <w:p>
+      <w:pPr>
+        <w:pStyle w:val="Sottotitolo"/>
+      </w:pPr>
+    </w:p>
+    <w:p>
+      <w:pPr>
+        <w:pStyle w:val="Sottotitolo"/>
+      </w:pPr>
+      <w:r>
+        <w:t>Versione1.30 del 06/0</w:t>
+      </w:r>
+      <w:r>
+        <w:t>6</w:t>
+      </w:r>
+      <w:r>
+        <w:t>/2019</w:t>
+      </w:r>
+    </w:p>
+    <w:p>
+      <w:pPr>
+        <w:pStyle w:val="Paragrafoelenco"/>
+        <w:numPr>
+          <w:ilvl w:val="0"/>
+          <w:numId w:val="18"/>
+        </w:numPr>
+      </w:pPr>
+      <w:r>
+        <w:t>Completata cancellazione eventi</w:t>
+      </w:r>
+    </w:p>
+    <w:p>
+      <w:pPr>
+        <w:pStyle w:val="Paragrafoelenco"/>
+        <w:numPr>
+          <w:ilvl w:val="0"/>
+          <w:numId w:val="18"/>
+        </w:numPr>
+      </w:pPr>
+      <w:r>
+        <w:t>Completata gestione Attrezzature Magazzino</w:t>
+      </w:r>
+    </w:p>
+    <w:p>
+      <w:pPr>
+        <w:pStyle w:val="Paragrafoelenco"/>
+        <w:numPr>
+          <w:ilvl w:val="0"/>
+          <w:numId w:val="18"/>
+        </w:numPr>
+      </w:pPr>
+      <w:r>
+        <w:t>Cancellazione logica Collaboratori, Clienti/Fornitori, Articoli, Raggruppamenti Articoli e Protocolli (non si avrà più errore quando si tenta di cancellare un record da una di queste tabelle collegato ad altre tabelle)</w:t>
+      </w:r>
+    </w:p>
+    <w:p>
+      <w:pPr>
+        <w:pStyle w:val="Sottotitolo"/>
+      </w:pPr>
+    </w:p>
+    <w:p>
+      <w:pPr>
+        <w:pStyle w:val="Sottotitolo"/>
+      </w:pPr>
+      <w:r>
+        <w:t>Versione1.29 del 01/0</w:t>
+      </w:r>
+      <w:r>
+        <w:t>6</w:t>
+      </w:r>
+      <w:r>
+        <w:t>/2019</w:t>
+      </w:r>
+    </w:p>
+    <w:p>
+      <w:pPr>
+        <w:pStyle w:val="Paragrafoelenco"/>
+        <w:numPr>
+          <w:ilvl w:val="0"/>
+          <w:numId w:val="17"/>
+        </w:numPr>
+      </w:pPr>
+      <w:r>
+        <w:t>Aggiunta cancellazione eventi</w:t>
+      </w:r>
+    </w:p>
+    <w:p>
+      <w:pPr>
+        <w:pStyle w:val="Paragrafoelenco"/>
+        <w:numPr>
+          <w:ilvl w:val="0"/>
+          <w:numId w:val="17"/>
+        </w:numPr>
+      </w:pPr>
+      <w:r>
+        <w:t>Aggiunta gestione Magazzino (incompleta)</w:t>
+      </w:r>
+    </w:p>
+    <w:p>
+      <w:pPr>
+        <w:pStyle w:val="Sottotitolo"/>
+      </w:pPr>
+    </w:p>
+    <w:p>
+      <w:pPr>
+        <w:pStyle w:val="Sottotitolo"/>
+      </w:pPr>
+      <w:r>
+        <w:t>Versione1.28 del 22/05/2019</w:t>
+      </w:r>
+    </w:p>
+    <w:p>
+      <w:pPr>
+        <w:pStyle w:val="Paragrafoelenco"/>
+        <w:numPr>
+          <w:ilvl w:val="0"/>
+          <w:numId w:val="16"/>
+        </w:numPr>
+      </w:pPr>
+      <w:r>
         <w:lastRenderedPageBreak/>
-        <w:t>Versione 1.36 del 19/08/2019</w:t>
-      </w:r>
-    </w:p>
-    <w:p>
-      <w:pPr>
-        <w:pStyle w:val="Paragrafoelenco"/>
-        <w:numPr>
-          <w:ilvl w:val="0"/>
-          <w:numId w:val="21"/>
-        </w:numPr>
-      </w:pPr>
-      <w:r>
-        <w:t>Aggiunta Stampa Consuntivo</w:t>
-      </w:r>
-    </w:p>
+        <w:t>Aggiunta gestione Tipologie Interventi nel menù "Tabelle/Tipologie Interventi"</w:t>
+      </w:r>
+    </w:p>
+    <w:p>
+      <w:pPr>
+        <w:pStyle w:val="Paragrafoelenco"/>
+        <w:numPr>
+          <w:ilvl w:val="0"/>
+          <w:numId w:val="16"/>
+        </w:numPr>
+      </w:pPr>
+      <w:r>
+        <w:t>Aggiornata Lavorazione con gestione Dettaglio Economico e Piano Esterno (da completare)</w:t>
+      </w:r>
+    </w:p>
+    <w:p/>
     <w:p>
       <w:pPr>
         <w:pStyle w:val="Sottotitolo"/>
       </w:pPr>
       <w:r>
-        <w:t>Versione 1.35 del 31/07/2019</w:t>
-      </w:r>
-    </w:p>
-    <w:p>
-      <w:pPr>
-        <w:pStyle w:val="Paragrafoelenco"/>
-        <w:numPr>
-          <w:ilvl w:val="0"/>
-          <w:numId w:val="20"/>
-        </w:numPr>
-      </w:pPr>
-      <w:r>
-        <w:t>Visualizzazione Figure Professionale replicate per ogni giorno di lavorazione</w:t>
-      </w:r>
-    </w:p>
-    <w:p>
-      <w:pPr>
-        <w:pStyle w:val="Paragrafoelenco"/>
-        <w:numPr>
-          <w:ilvl w:val="0"/>
-          <w:numId w:val="20"/>
-        </w:numPr>
-      </w:pPr>
-      <w:r>
-        <w:t>Filtro Data Lavorazione</w:t>
+        <w:t>Versione1.27 del 05/05/2019</w:t>
+      </w:r>
+    </w:p>
+    <w:p>
+      <w:pPr>
+        <w:pStyle w:val="Paragrafoelenco"/>
+        <w:numPr>
+          <w:ilvl w:val="0"/>
+          <w:numId w:val="15"/>
+        </w:numPr>
+      </w:pPr>
+      <w:r>
+        <w:t>Aggiunta Lavorazione</w:t>
       </w:r>
     </w:p>
     <w:p>
       <w:pPr>
         <w:pStyle w:val="Sottotitolo"/>
       </w:pPr>
-      <w:r>
-        <w:t>Versione 1.34 del 31/07/2019</w:t>
-      </w:r>
-    </w:p>
-    <w:p>
-      <w:pPr>
-        <w:pStyle w:val="Paragrafoelenco"/>
-        <w:numPr>
-          <w:ilvl w:val="0"/>
-          <w:numId w:val="20"/>
-        </w:numPr>
-      </w:pPr>
-      <w:r>
-        <w:t>Aggiunto n. pagine a riepilogo</w:t>
-      </w:r>
-    </w:p>
-    <w:p>
-      <w:pPr>
-        <w:pStyle w:val="Paragrafoelenco"/>
-        <w:numPr>
-          <w:ilvl w:val="0"/>
-          <w:numId w:val="20"/>
-        </w:numPr>
-      </w:pPr>
-      <w:r>
-        <w:t>Aggiornamento pdf riepilogo dopo modifica note</w:t>
-      </w:r>
     </w:p>
     <w:p>
       <w:pPr>
         <w:pStyle w:val="Sottotitolo"/>
       </w:pPr>
       <w:r>
-        <w:t>Versione1.33 del 29/07/2019</w:t>
-      </w:r>
-    </w:p>
-    <w:p>
-      <w:pPr>
-        <w:pStyle w:val="Paragrafoelenco"/>
-        <w:numPr>
-          <w:ilvl w:val="0"/>
-          <w:numId w:val="19"/>
-        </w:numPr>
-      </w:pPr>
-      <w:r>
-        <w:t>Nuova visualizzazione Riepilogo con anteprima PDF</w:t>
+        <w:t>Versione1.26 del 27/04/2019</w:t>
+      </w:r>
+    </w:p>
+    <w:p>
+      <w:pPr>
+        <w:pStyle w:val="Paragrafoelenco"/>
+        <w:numPr>
+          <w:ilvl w:val="0"/>
+          <w:numId w:val="14"/>
+        </w:numPr>
+      </w:pPr>
+      <w:r>
+        <w:t>Aggiunta Gestione Password di accesso dimenticata con generazione nuova password ed  invio</w:t>
+      </w:r>
+    </w:p>
+    <w:p>
+      <w:pPr>
+        <w:pStyle w:val="Paragrafoelenco"/>
+      </w:pPr>
+      <w:r>
+        <w:t xml:space="preserve"> e-mail.</w:t>
       </w:r>
     </w:p>
     <w:p>
       <w:pPr>
         <w:pStyle w:val="Sottotitolo"/>
       </w:pPr>
-      <w:r>
-        <w:t>Versione1.32 del 21/07/2019</w:t>
-      </w:r>
-    </w:p>
-    <w:p>
-      <w:pPr>
-        <w:pStyle w:val="Paragrafoelenco"/>
-        <w:numPr>
-          <w:ilvl w:val="0"/>
-          <w:numId w:val="19"/>
-        </w:numPr>
-      </w:pPr>
-      <w:r>
-        <w:t>Piano Esterno: disposizione colonne griglia figure professionali, funzione 'Inserimento generale', note piano esterno</w:t>
-      </w:r>
     </w:p>
     <w:p>
       <w:pPr>
         <w:pStyle w:val="Sottotitolo"/>
       </w:pPr>
       <w:r>
-        <w:t>Versione1.31 del 12/07/2019</w:t>
-      </w:r>
-    </w:p>
-    <w:p>
-      <w:pPr>
-        <w:pStyle w:val="Paragrafoelenco"/>
-        <w:numPr>
-          <w:ilvl w:val="0"/>
-          <w:numId w:val="18"/>
-        </w:numPr>
-      </w:pPr>
-      <w:r>
-        <w:t>Modificato Layout dettaglio protocollo come quello di ricerca</w:t>
-      </w:r>
-    </w:p>
-    <w:p>
-      <w:pPr>
-        <w:pStyle w:val="Paragrafoelenco"/>
-        <w:numPr>
-          <w:ilvl w:val="0"/>
-          <w:numId w:val="18"/>
-        </w:numPr>
-      </w:pPr>
-      <w:r>
-        <w:t>Aggiunto ordinamento tabella protocolli per singolo campo (cliccando sull'intestazione)</w:t>
-      </w:r>
-    </w:p>
-    <w:p>
-      <w:pPr>
-        <w:pStyle w:val="Paragrafoelenco"/>
-        <w:numPr>
-          <w:ilvl w:val="0"/>
-          <w:numId w:val="18"/>
-        </w:numPr>
-      </w:pPr>
-      <w:r>
-        <w:t>Riepilogo offerta: Aggiunto campo "note" a modifica note del riepilogo</w:t>
-      </w:r>
-    </w:p>
-    <w:p>
-      <w:pPr>
-        <w:pStyle w:val="Paragrafoelenco"/>
-        <w:numPr>
-          <w:ilvl w:val="0"/>
-          <w:numId w:val="18"/>
-        </w:numPr>
-      </w:pPr>
-      <w:r>
-        <w:t>Riepilogo offerta: formato del protocollo, orario nella data, descrizione lunga troncata a 100 caratteri, modifiche grafiche (da completare)</w:t>
-      </w:r>
-    </w:p>
-    <w:p>
-      <w:pPr>
-        <w:pStyle w:val="Paragrafoelenco"/>
-        <w:numPr>
-          <w:ilvl w:val="0"/>
-          <w:numId w:val="18"/>
-        </w:numPr>
-      </w:pPr>
-      <w:r>
-        <w:t>Dettaglio economico: ordine delle colonne e modifica valori mostrati, valore lordo in tabella, valore flag stampa, modifica nella selezione della figura professionale, calcolo costi in base a tipo pagamento, aggiunta fattura a tipo pagamento</w:t>
+        <w:t>Versione1.25 del 24/04/2019</w:t>
+      </w:r>
+    </w:p>
+    <w:p>
+      <w:pPr>
+        <w:pStyle w:val="Paragrafoelenco"/>
+        <w:numPr>
+          <w:ilvl w:val="0"/>
+          <w:numId w:val="14"/>
+        </w:numPr>
+      </w:pPr>
+      <w:r>
+        <w:t>Aggiunta Gestione Utenti (menù in alto a destra Gestione Utenze/Utenti)</w:t>
       </w:r>
     </w:p>
     <w:p>
@@ -2179,49 +2669,142 @@
         <w:pStyle w:val="Sottotitolo"/>
       </w:pPr>
       <w:r>
-        <w:t>Versione1.30 del 06/0</w:t>
-      </w:r>
-      <w:r>
-        <w:t>6</w:t>
-      </w:r>
-      <w:r>
-        <w:t>/2019</w:t>
-      </w:r>
-    </w:p>
-    <w:p>
-      <w:pPr>
-        <w:pStyle w:val="Paragrafoelenco"/>
-        <w:numPr>
-          <w:ilvl w:val="0"/>
-          <w:numId w:val="18"/>
-        </w:numPr>
-      </w:pPr>
-      <w:r>
-        <w:t>Completata cancellazione eventi</w:t>
-      </w:r>
-    </w:p>
-    <w:p>
-      <w:pPr>
-        <w:pStyle w:val="Paragrafoelenco"/>
-        <w:numPr>
-          <w:ilvl w:val="0"/>
-          <w:numId w:val="18"/>
-        </w:numPr>
-      </w:pPr>
-      <w:r>
-        <w:t>Completata gestione Attrezzature Magazzino</w:t>
-      </w:r>
-    </w:p>
-    <w:p>
-      <w:pPr>
-        <w:pStyle w:val="Paragrafoelenco"/>
-        <w:numPr>
-          <w:ilvl w:val="0"/>
-          <w:numId w:val="18"/>
-        </w:numPr>
-      </w:pPr>
-      <w:r>
-        <w:t>Cancellazione logica Collaboratori, Clienti/Fornitori, Articoli, Raggruppamenti Articoli e Protocolli (non si avrà più errore quando si tenta di cancellare un record da una di queste tabelle collegato ad altre tabelle)</w:t>
+        <w:t>Versione1.24 del 22/04/2019</w:t>
+      </w:r>
+    </w:p>
+    <w:p>
+      <w:pPr>
+        <w:pStyle w:val="Paragrafoelenco"/>
+        <w:numPr>
+          <w:ilvl w:val="0"/>
+          <w:numId w:val="13"/>
+        </w:numPr>
+      </w:pPr>
+      <w:r>
+        <w:t>Riorganizzazione menù</w:t>
+      </w:r>
+    </w:p>
+    <w:p>
+      <w:pPr>
+        <w:pStyle w:val="Paragrafoelenco"/>
+        <w:numPr>
+          <w:ilvl w:val="0"/>
+          <w:numId w:val="13"/>
+        </w:numPr>
+      </w:pPr>
+      <w:r>
+        <w:t>Aggiunta gestione Tabella Qualifiche Personale</w:t>
+      </w:r>
+    </w:p>
+    <w:p>
+      <w:pPr>
+        <w:pStyle w:val="Paragrafoelenco"/>
+        <w:numPr>
+          <w:ilvl w:val="0"/>
+          <w:numId w:val="13"/>
+        </w:numPr>
+      </w:pPr>
+      <w:r>
+        <w:t>Aggiunta gestione Tabella Tipologie Clienti/Fornitori</w:t>
+      </w:r>
+    </w:p>
+    <w:p>
+      <w:pPr>
+        <w:pStyle w:val="Paragrafoelenco"/>
+        <w:numPr>
+          <w:ilvl w:val="0"/>
+          <w:numId w:val="13"/>
+        </w:numPr>
+      </w:pPr>
+      <w:r>
+        <w:t>Aggiunta gestione Tabella Tipi Protocolli</w:t>
+      </w:r>
+    </w:p>
+    <w:p>
+      <w:pPr>
+        <w:pStyle w:val="Paragrafoelenco"/>
+        <w:numPr>
+          <w:ilvl w:val="0"/>
+          <w:numId w:val="13"/>
+        </w:numPr>
+      </w:pPr>
+      <w:r>
+        <w:t>Aggiunta gestione Tabella Tipi Lavorazione</w:t>
+      </w:r>
+    </w:p>
+    <w:p>
+      <w:pPr>
+        <w:pStyle w:val="Paragrafoelenco"/>
+        <w:numPr>
+          <w:ilvl w:val="0"/>
+          <w:numId w:val="13"/>
+        </w:numPr>
+      </w:pPr>
+      <w:r>
+        <w:t xml:space="preserve">Aggiunti nuovi colori per Intestazione Colonne </w:t>
+      </w:r>
+      <w:proofErr w:type="spellStart"/>
+      <w:r>
+        <w:t>agenda</w:t>
+      </w:r>
+      <w:r>
+        <w:t>da</w:t>
+      </w:r>
+      <w:proofErr w:type="spellEnd"/>
+      <w:r>
+        <w:t xml:space="preserve"> menù Tabelle/Colonne Agenda</w:t>
+      </w:r>
+    </w:p>
+    <w:p>
+      <w:pPr>
+        <w:pStyle w:val="Paragrafoelenco"/>
+        <w:numPr>
+          <w:ilvl w:val="0"/>
+          <w:numId w:val="13"/>
+        </w:numPr>
+      </w:pPr>
+      <w:r>
+        <w:t xml:space="preserve">Aggiunta possibilità di ordinare le colonne agenda </w:t>
+      </w:r>
+      <w:r>
+        <w:t xml:space="preserve">da menù Tabelle/Colonne Agenda tramite il nuovo campo Ordinamento </w:t>
+      </w:r>
+      <w:r>
+        <w:t>(</w:t>
+      </w:r>
+      <w:r>
+        <w:t xml:space="preserve">la modifica non è </w:t>
+      </w:r>
+      <w:r>
+        <w:t>ancora visibile dall'agenda)</w:t>
+      </w:r>
+    </w:p>
+    <w:p>
+      <w:pPr>
+        <w:pStyle w:val="Paragrafoelenco"/>
+        <w:numPr>
+          <w:ilvl w:val="0"/>
+          <w:numId w:val="13"/>
+        </w:numPr>
+      </w:pPr>
+      <w:r>
+        <w:t xml:space="preserve">Aggiunti nuovi parametri da </w:t>
+      </w:r>
+      <w:proofErr w:type="spellStart"/>
+      <w:r>
+        <w:t>Tabelle\Configurazione</w:t>
+      </w:r>
+      <w:proofErr w:type="spellEnd"/>
+      <w:r>
+        <w:t xml:space="preserve"> (</w:t>
+      </w:r>
+      <w:proofErr w:type="spellStart"/>
+      <w:r>
+        <w:t>GIORNI_PAGAMENTO</w:t>
+      </w:r>
+      <w:proofErr w:type="spellEnd"/>
+      <w:r>
+        <w:t>, BANCA da 01 a 04 e IBAN da 01 a 04)</w:t>
       </w:r>
     </w:p>
     <w:p>
@@ -2234,37 +2817,35 @@
         <w:pStyle w:val="Sottotitolo"/>
       </w:pPr>
       <w:r>
-        <w:t>Versione1.29 del 01/0</w:t>
-      </w:r>
-      <w:r>
-        <w:t>6</w:t>
-      </w:r>
-      <w:r>
-        <w:t>/2019</w:t>
-      </w:r>
-    </w:p>
-    <w:p>
-      <w:pPr>
-        <w:pStyle w:val="Paragrafoelenco"/>
-        <w:numPr>
-          <w:ilvl w:val="0"/>
-          <w:numId w:val="17"/>
-        </w:numPr>
-      </w:pPr>
-      <w:r>
-        <w:t>Aggiunta cancellazione eventi</w:t>
-      </w:r>
-    </w:p>
-    <w:p>
-      <w:pPr>
-        <w:pStyle w:val="Paragrafoelenco"/>
-        <w:numPr>
-          <w:ilvl w:val="0"/>
-          <w:numId w:val="17"/>
-        </w:numPr>
-      </w:pPr>
-      <w:r>
-        <w:t>Aggiunta gestione Magazzino (incompleta)</w:t>
+        <w:t>Versione1.23 del 18/04/2019</w:t>
+      </w:r>
+    </w:p>
+    <w:p>
+      <w:pPr>
+        <w:pStyle w:val="Paragrafoelenco"/>
+        <w:numPr>
+          <w:ilvl w:val="0"/>
+          <w:numId w:val="12"/>
+        </w:numPr>
+      </w:pPr>
+      <w:r>
+        <w:t xml:space="preserve">Aggiunta pagina di gestione valori di configurazione (es. campi IVA, IBAN, indirizzi </w:t>
+      </w:r>
+      <w:proofErr w:type="spellStart"/>
+      <w:r>
+        <w:t>etcetc</w:t>
+      </w:r>
+      <w:proofErr w:type="spellEnd"/>
+      <w:r>
+        <w:t xml:space="preserve">), da menu </w:t>
+      </w:r>
+      <w:proofErr w:type="spellStart"/>
+      <w:r>
+        <w:t>TABELLE\Gestione</w:t>
+      </w:r>
+      <w:proofErr w:type="spellEnd"/>
+      <w:r>
+        <w:t xml:space="preserve"> Configurazione</w:t>
       </w:r>
     </w:p>
     <w:p>
@@ -2277,32 +2858,412 @@
         <w:pStyle w:val="Sottotitolo"/>
       </w:pPr>
       <w:r>
-        <w:t>Versione1.28 del 22/05/2019</w:t>
-      </w:r>
-    </w:p>
-    <w:p>
-      <w:pPr>
-        <w:pStyle w:val="Paragrafoelenco"/>
-        <w:numPr>
-          <w:ilvl w:val="0"/>
-          <w:numId w:val="16"/>
-        </w:numPr>
-      </w:pPr>
-      <w:r>
-        <w:t>Aggiunta gestione Tipologie Interventi nel menù "Tabelle/Tipologie Interventi"</w:t>
-      </w:r>
-    </w:p>
-    <w:p>
-      <w:pPr>
-        <w:pStyle w:val="Paragrafoelenco"/>
-        <w:numPr>
-          <w:ilvl w:val="0"/>
-          <w:numId w:val="16"/>
+        <w:t>Versione1.22 del 14/04/2019</w:t>
+      </w:r>
+    </w:p>
+    <w:p>
+      <w:pPr>
+        <w:pStyle w:val="Paragrafoelenco"/>
+        <w:numPr>
+          <w:ilvl w:val="0"/>
+          <w:numId w:val="11"/>
+        </w:numPr>
+      </w:pPr>
+      <w:r>
+        <w:t>Salvataggio e modifica Note Offerta</w:t>
+      </w:r>
+    </w:p>
+    <w:p>
+      <w:pPr>
+        <w:pStyle w:val="Sottotitolo"/>
+      </w:pPr>
+    </w:p>
+    <w:p>
+      <w:pPr>
+        <w:pStyle w:val="Sottotitolo"/>
+      </w:pPr>
+      <w:r>
+        <w:t>Versione1.21 del 13/04/2019</w:t>
+      </w:r>
+    </w:p>
+    <w:p>
+      <w:pPr>
+        <w:pStyle w:val="Paragrafoelenco"/>
+        <w:numPr>
+          <w:ilvl w:val="0"/>
+          <w:numId w:val="10"/>
+        </w:numPr>
+      </w:pPr>
+      <w:r>
+        <w:t>Pagina protocollo sistemato layout ricerca</w:t>
+      </w:r>
+    </w:p>
+    <w:p>
+      <w:pPr>
+        <w:pStyle w:val="Paragrafoelenco"/>
+        <w:numPr>
+          <w:ilvl w:val="0"/>
+          <w:numId w:val="10"/>
+        </w:numPr>
+      </w:pPr>
+      <w:r>
+        <w:t>Pagina protocollo, in apertura visualizza gli ultimi protocolli automaticamente</w:t>
+      </w:r>
+    </w:p>
+    <w:p>
+      <w:pPr>
+        <w:pStyle w:val="Paragrafoelenco"/>
+        <w:numPr>
+          <w:ilvl w:val="0"/>
+          <w:numId w:val="10"/>
         </w:numPr>
       </w:pPr>
       <w:r>
         <w:lastRenderedPageBreak/>
-        <w:t>Aggiornata Lavorazione con gestione Dettaglio Economico e Piano Esterno (da completare)</w:t>
+        <w:t>Iva recuperata da tabella e non più dal singolo articolo</w:t>
+      </w:r>
+    </w:p>
+    <w:p>
+      <w:pPr>
+        <w:pStyle w:val="Paragrafoelenco"/>
+        <w:numPr>
+          <w:ilvl w:val="0"/>
+          <w:numId w:val="10"/>
+        </w:numPr>
+      </w:pPr>
+      <w:r>
+        <w:t xml:space="preserve">Aggiunta immagine </w:t>
+      </w:r>
+      <w:proofErr w:type="spellStart"/>
+      <w:r>
+        <w:t>footer</w:t>
+      </w:r>
+      <w:proofErr w:type="spellEnd"/>
+      <w:r>
+        <w:t xml:space="preserve"> riepilogo offerta</w:t>
+      </w:r>
+    </w:p>
+    <w:p>
+      <w:pPr>
+        <w:pStyle w:val="Sottotitolo"/>
+      </w:pPr>
+    </w:p>
+    <w:p>
+      <w:pPr>
+        <w:pStyle w:val="Sottotitolo"/>
+      </w:pPr>
+      <w:r>
+        <w:t>Versione1.20 del 11/04/2019</w:t>
+      </w:r>
+    </w:p>
+    <w:p>
+      <w:pPr>
+        <w:pStyle w:val="Paragrafoelenco"/>
+        <w:numPr>
+          <w:ilvl w:val="0"/>
+          <w:numId w:val="9"/>
+        </w:numPr>
+      </w:pPr>
+      <w:r>
+        <w:t>Pagina Offerta, risolto malfunzionamento ordinamento articoli</w:t>
+      </w:r>
+    </w:p>
+    <w:p>
+      <w:pPr>
+        <w:pStyle w:val="Paragrafoelenco"/>
+        <w:numPr>
+          <w:ilvl w:val="0"/>
+          <w:numId w:val="9"/>
+        </w:numPr>
+      </w:pPr>
+      <w:r>
+        <w:t xml:space="preserve">Popolato </w:t>
+      </w:r>
+      <w:proofErr w:type="spellStart"/>
+      <w:r>
+        <w:t>footer</w:t>
+      </w:r>
+      <w:proofErr w:type="spellEnd"/>
+      <w:r>
+        <w:t xml:space="preserve"> riepilogo offerta con i dati del cliente</w:t>
+      </w:r>
+    </w:p>
+    <w:p>
+      <w:pPr>
+        <w:pStyle w:val="Paragrafoelenco"/>
+        <w:numPr>
+          <w:ilvl w:val="0"/>
+          <w:numId w:val="9"/>
+        </w:numPr>
+      </w:pPr>
+      <w:r>
+        <w:t>Pagina Protocollo, aggiunto campo di ricerca "Lavorazione"</w:t>
+      </w:r>
+    </w:p>
+    <w:p>
+      <w:pPr>
+        <w:pStyle w:val="Paragrafoelenco"/>
+        <w:numPr>
+          <w:ilvl w:val="0"/>
+          <w:numId w:val="9"/>
+        </w:numPr>
+      </w:pPr>
+      <w:r>
+        <w:t>Pagina Protocollo, aggiunta selezione con calendari a scomparsa sui campi Data</w:t>
+      </w:r>
+    </w:p>
+    <w:p>
+      <w:pPr>
+        <w:pStyle w:val="Sottotitolo"/>
+      </w:pPr>
+    </w:p>
+    <w:p>
+      <w:pPr>
+        <w:pStyle w:val="Sottotitolo"/>
+      </w:pPr>
+      <w:r>
+        <w:t>Versione1.19 del 09/04/2019</w:t>
+      </w:r>
+    </w:p>
+    <w:p>
+      <w:pPr>
+        <w:pStyle w:val="Paragrafoelenco"/>
+        <w:numPr>
+          <w:ilvl w:val="0"/>
+          <w:numId w:val="6"/>
+        </w:numPr>
+      </w:pPr>
+      <w:r>
+        <w:t>correzione bug tender: modificando un evento che conteneva uno o più tender il salvataggio falliva perché i tender risultavano già impiegati; </w:t>
+      </w:r>
+    </w:p>
+    <w:p>
+      <w:pPr>
+        <w:pStyle w:val="Paragrafoelenco"/>
+        <w:numPr>
+          <w:ilvl w:val="0"/>
+          <w:numId w:val="6"/>
+        </w:numPr>
+      </w:pPr>
+      <w:r>
+        <w:t xml:space="preserve">layout offerta: aumento altezza articoli e sistemazione </w:t>
+      </w:r>
+      <w:proofErr w:type="spellStart"/>
+      <w:r>
+        <w:t>popup</w:t>
+      </w:r>
+      <w:proofErr w:type="spellEnd"/>
+      <w:r>
+        <w:t>;</w:t>
+      </w:r>
+    </w:p>
+    <w:p>
+      <w:pPr>
+        <w:pStyle w:val="Paragrafoelenco"/>
+        <w:numPr>
+          <w:ilvl w:val="0"/>
+          <w:numId w:val="6"/>
+        </w:numPr>
+      </w:pPr>
+      <w:r>
+        <w:t>ordinamento articoli in base a prezzo; </w:t>
+      </w:r>
+    </w:p>
+    <w:p>
+      <w:pPr>
+        <w:pStyle w:val="Paragrafoelenco"/>
+        <w:numPr>
+          <w:ilvl w:val="0"/>
+          <w:numId w:val="6"/>
+        </w:numPr>
+      </w:pPr>
+      <w:r>
+        <w:t>descrizione corta e lunga nelle prime due colonne del riepilogo e della stampa;</w:t>
+      </w:r>
+    </w:p>
+    <w:p>
+      <w:pPr>
+        <w:pStyle w:val="Paragrafoelenco"/>
+        <w:numPr>
+          <w:ilvl w:val="0"/>
+          <w:numId w:val="6"/>
+        </w:numPr>
+      </w:pPr>
+      <w:r>
+        <w:t>salvataggio automatico offerta in fase di visualizzazione riepilogo (allo scopo di generare un protocollo);</w:t>
+      </w:r>
+    </w:p>
+    <w:p>
+      <w:pPr>
+        <w:pStyle w:val="Paragrafoelenco"/>
+        <w:numPr>
+          <w:ilvl w:val="0"/>
+          <w:numId w:val="6"/>
+        </w:numPr>
+      </w:pPr>
+      <w:r>
+        <w:t>formattazione importi con separatore migliaia;</w:t>
+      </w:r>
+    </w:p>
+    <w:p>
+      <w:pPr>
+        <w:pStyle w:val="Paragrafoelenco"/>
+        <w:numPr>
+          <w:ilvl w:val="0"/>
+          <w:numId w:val="6"/>
+        </w:numPr>
+      </w:pPr>
+      <w:r>
+        <w:t>creazione e salvataggio pdf in fase di salvataggio offerta; </w:t>
+      </w:r>
+    </w:p>
+    <w:p>
+      <w:pPr>
+        <w:pStyle w:val="Paragrafoelenco"/>
+        <w:numPr>
+          <w:ilvl w:val="0"/>
+          <w:numId w:val="6"/>
+        </w:numPr>
+      </w:pPr>
+      <w:r>
+        <w:t xml:space="preserve">nome file pdf: </w:t>
+      </w:r>
+      <w:proofErr w:type="spellStart"/>
+      <w:r>
+        <w:t>Offerta_</w:t>
+      </w:r>
+      <w:proofErr w:type="spellEnd"/>
+      <w:r>
+        <w:t>&lt;numero lavorazione&gt;</w:t>
+      </w:r>
+    </w:p>
+    <w:p>
+      <w:pPr>
+        <w:pStyle w:val="Paragrafoelenco"/>
+        <w:numPr>
+          <w:ilvl w:val="0"/>
+          <w:numId w:val="6"/>
+        </w:numPr>
+      </w:pPr>
+      <w:r>
+        <w:t>in fase di creazione/modifica evento non è più possibile passare da un sottotipo risorsa ad un altro </w:t>
+      </w:r>
+    </w:p>
+    <w:p>
+      <w:pPr>
+        <w:pStyle w:val="Paragrafoelenco"/>
+      </w:pPr>
+      <w:r>
+        <w:t>Es. se sto creando un evento per un dipendente non visualizzerò più nell'elenco le tipologie regie o extra; se sto creando un evento per regie o extra non visualizzerò più i dipendenti.</w:t>
+      </w:r>
+    </w:p>
+    <w:p>
+      <w:pPr>
+        <w:pStyle w:val="Paragrafoelenco"/>
+        <w:numPr>
+          <w:ilvl w:val="0"/>
+          <w:numId w:val="6"/>
+        </w:numPr>
+      </w:pPr>
+      <w:r>
+        <w:t xml:space="preserve">Aggiustamenti layout Pagina Articoli </w:t>
+      </w:r>
+    </w:p>
+    <w:p>
+      <w:pPr>
+        <w:pStyle w:val="Paragrafoelenco"/>
+        <w:numPr>
+          <w:ilvl w:val="0"/>
+          <w:numId w:val="6"/>
+        </w:numPr>
+      </w:pPr>
+      <w:r>
+        <w:t>Aggiustamento nomi campi Pagina Protocolli</w:t>
+      </w:r>
+    </w:p>
+    <w:p>
+      <w:pPr>
+        <w:pStyle w:val="Sottotitolo"/>
+      </w:pPr>
+    </w:p>
+    <w:p>
+      <w:pPr>
+        <w:pStyle w:val="Sottotitolo"/>
+      </w:pPr>
+      <w:r>
+        <w:t>Versione1.18 del 07/04/2019</w:t>
+      </w:r>
+    </w:p>
+    <w:p>
+      <w:pPr>
+        <w:pStyle w:val="Paragrafoelenco"/>
+        <w:numPr>
+          <w:ilvl w:val="0"/>
+          <w:numId w:val="6"/>
+        </w:numPr>
+      </w:pPr>
+      <w:r>
+        <w:t>Aggiunti campi Data Inizio Lavorazione e Produzione alla tabella Protocollo</w:t>
+      </w:r>
+    </w:p>
+    <w:p>
+      <w:pPr>
+        <w:pStyle w:val="Paragrafoelenco"/>
+        <w:numPr>
+          <w:ilvl w:val="0"/>
+          <w:numId w:val="6"/>
+        </w:numPr>
+      </w:pPr>
+      <w:r>
+        <w:t>Aggiunti campi ricerca Genere Gruppo e Sottogruppo alla pagina Articoli</w:t>
+      </w:r>
+    </w:p>
+    <w:p>
+      <w:pPr>
+        <w:pStyle w:val="Paragrafoelenco"/>
+        <w:numPr>
+          <w:ilvl w:val="0"/>
+          <w:numId w:val="6"/>
+        </w:numPr>
+      </w:pPr>
+      <w:r>
+        <w:t>Aumentata altezza Descrizione Lunga in pagina Articoli</w:t>
+      </w:r>
+    </w:p>
+    <w:p>
+      <w:pPr>
+        <w:pStyle w:val="Paragrafoelenco"/>
+        <w:numPr>
+          <w:ilvl w:val="0"/>
+          <w:numId w:val="6"/>
+        </w:numPr>
+      </w:pPr>
+      <w:r>
+        <w:t>Invertito ordine Descrizione Breve - Descrizione Lunga in tutte le schermate degli Articoli</w:t>
+      </w:r>
+    </w:p>
+    <w:p>
+      <w:pPr>
+        <w:pStyle w:val="Paragrafoelenco"/>
+        <w:numPr>
+          <w:ilvl w:val="0"/>
+          <w:numId w:val="6"/>
+        </w:numPr>
+      </w:pPr>
+      <w:r>
+        <w:t>Aggiunto campo descrizione agli Articoli Associati</w:t>
+      </w:r>
+    </w:p>
+    <w:p>
+      <w:pPr>
+        <w:pStyle w:val="Paragrafoelenco"/>
+        <w:numPr>
+          <w:ilvl w:val="0"/>
+          <w:numId w:val="6"/>
+        </w:numPr>
+      </w:pPr>
+      <w:r>
+        <w:t>Aggiunta ricerca Codice Lavorazione dalla tabella Agenda su pagina Protocollo</w:t>
       </w:r>
     </w:p>
     <w:p/>
@@ -2311,620 +3272,6 @@
         <w:pStyle w:val="Sottotitolo"/>
       </w:pPr>
       <w:r>
-        <w:t>Versione1.27 del 05/05/2019</w:t>
-      </w:r>
-    </w:p>
-    <w:p>
-      <w:pPr>
-        <w:pStyle w:val="Paragrafoelenco"/>
-        <w:numPr>
-          <w:ilvl w:val="0"/>
-          <w:numId w:val="15"/>
-        </w:numPr>
-      </w:pPr>
-      <w:r>
-        <w:t>Aggiunta Lavorazione</w:t>
-      </w:r>
-    </w:p>
-    <w:p>
-      <w:pPr>
-        <w:pStyle w:val="Sottotitolo"/>
-      </w:pPr>
-    </w:p>
-    <w:p>
-      <w:pPr>
-        <w:pStyle w:val="Sottotitolo"/>
-      </w:pPr>
-      <w:r>
-        <w:t>Versione1.26 del 27/04/2019</w:t>
-      </w:r>
-    </w:p>
-    <w:p>
-      <w:pPr>
-        <w:pStyle w:val="Paragrafoelenco"/>
-        <w:numPr>
-          <w:ilvl w:val="0"/>
-          <w:numId w:val="14"/>
-        </w:numPr>
-      </w:pPr>
-      <w:r>
-        <w:t>Aggiunta Gestione Password di accesso dimenticata con generazione nuova password ed  invio</w:t>
-      </w:r>
-    </w:p>
-    <w:p>
-      <w:pPr>
-        <w:pStyle w:val="Paragrafoelenco"/>
-      </w:pPr>
-      <w:r>
-        <w:t xml:space="preserve"> e-mail.</w:t>
-      </w:r>
-    </w:p>
-    <w:p>
-      <w:pPr>
-        <w:pStyle w:val="Sottotitolo"/>
-      </w:pPr>
-    </w:p>
-    <w:p>
-      <w:pPr>
-        <w:pStyle w:val="Sottotitolo"/>
-      </w:pPr>
-      <w:r>
-        <w:t>Versione1.25 del 24/04/2019</w:t>
-      </w:r>
-    </w:p>
-    <w:p>
-      <w:pPr>
-        <w:pStyle w:val="Paragrafoelenco"/>
-        <w:numPr>
-          <w:ilvl w:val="0"/>
-          <w:numId w:val="14"/>
-        </w:numPr>
-      </w:pPr>
-      <w:r>
-        <w:t>Aggiunta Gestione Utenti (menù in alto a destra Gestione Utenze/Utenti)</w:t>
-      </w:r>
-    </w:p>
-    <w:p>
-      <w:pPr>
-        <w:pStyle w:val="Sottotitolo"/>
-      </w:pPr>
-    </w:p>
-    <w:p>
-      <w:pPr>
-        <w:pStyle w:val="Sottotitolo"/>
-      </w:pPr>
-      <w:r>
-        <w:t>Versione1.24 del 22/04/2019</w:t>
-      </w:r>
-    </w:p>
-    <w:p>
-      <w:pPr>
-        <w:pStyle w:val="Paragrafoelenco"/>
-        <w:numPr>
-          <w:ilvl w:val="0"/>
-          <w:numId w:val="13"/>
-        </w:numPr>
-      </w:pPr>
-      <w:r>
-        <w:t>Riorganizzazione menù</w:t>
-      </w:r>
-    </w:p>
-    <w:p>
-      <w:pPr>
-        <w:pStyle w:val="Paragrafoelenco"/>
-        <w:numPr>
-          <w:ilvl w:val="0"/>
-          <w:numId w:val="13"/>
-        </w:numPr>
-      </w:pPr>
-      <w:r>
-        <w:t>Aggiunta gestione Tabella Qualifiche Personale</w:t>
-      </w:r>
-    </w:p>
-    <w:p>
-      <w:pPr>
-        <w:pStyle w:val="Paragrafoelenco"/>
-        <w:numPr>
-          <w:ilvl w:val="0"/>
-          <w:numId w:val="13"/>
-        </w:numPr>
-      </w:pPr>
-      <w:r>
-        <w:t>Aggiunta gestione Tabella Tipologie Clienti/Fornitori</w:t>
-      </w:r>
-    </w:p>
-    <w:p>
-      <w:pPr>
-        <w:pStyle w:val="Paragrafoelenco"/>
-        <w:numPr>
-          <w:ilvl w:val="0"/>
-          <w:numId w:val="13"/>
-        </w:numPr>
-      </w:pPr>
-      <w:r>
-        <w:t>Aggiunta gestione Tabella Tipi Protocolli</w:t>
-      </w:r>
-    </w:p>
-    <w:p>
-      <w:pPr>
-        <w:pStyle w:val="Paragrafoelenco"/>
-        <w:numPr>
-          <w:ilvl w:val="0"/>
-          <w:numId w:val="13"/>
-        </w:numPr>
-      </w:pPr>
-      <w:r>
-        <w:t>Aggiunta gestione Tabella Tipi Lavorazione</w:t>
-      </w:r>
-    </w:p>
-    <w:p>
-      <w:pPr>
-        <w:pStyle w:val="Paragrafoelenco"/>
-        <w:numPr>
-          <w:ilvl w:val="0"/>
-          <w:numId w:val="13"/>
-        </w:numPr>
-      </w:pPr>
-      <w:r>
-        <w:t>Aggiunti nuovi colori per Intestazione Colonne agenda</w:t>
-      </w:r>
-      <w:r>
-        <w:t>da menù Tabelle/Colonne Agenda</w:t>
-      </w:r>
-    </w:p>
-    <w:p>
-      <w:pPr>
-        <w:pStyle w:val="Paragrafoelenco"/>
-        <w:numPr>
-          <w:ilvl w:val="0"/>
-          <w:numId w:val="13"/>
-        </w:numPr>
-      </w:pPr>
-      <w:r>
-        <w:t xml:space="preserve">Aggiunta possibilità di ordinare le colonne agenda </w:t>
-      </w:r>
-      <w:r>
-        <w:t xml:space="preserve">da menù Tabelle/Colonne Agenda tramite il nuovo campo Ordinamento </w:t>
-      </w:r>
-      <w:r>
-        <w:t>(</w:t>
-      </w:r>
-      <w:r>
-        <w:t xml:space="preserve">la modifica non è </w:t>
-      </w:r>
-      <w:r>
-        <w:t>ancora visibile dall'agenda)</w:t>
-      </w:r>
-    </w:p>
-    <w:p>
-      <w:pPr>
-        <w:pStyle w:val="Paragrafoelenco"/>
-        <w:numPr>
-          <w:ilvl w:val="0"/>
-          <w:numId w:val="13"/>
-        </w:numPr>
-      </w:pPr>
-      <w:r>
-        <w:t>Aggiunti nuovi parametri da Tabelle\Configurazione (GIORNI_PAGAMENTO, BANCA da 01 a 04 e IBAN da 01 a 04)</w:t>
-      </w:r>
-    </w:p>
-    <w:p>
-      <w:pPr>
-        <w:pStyle w:val="Sottotitolo"/>
-      </w:pPr>
-    </w:p>
-    <w:p>
-      <w:pPr>
-        <w:pStyle w:val="Sottotitolo"/>
-      </w:pPr>
-      <w:r>
-        <w:t>Versione1.23 del 18/04/2019</w:t>
-      </w:r>
-    </w:p>
-    <w:p>
-      <w:pPr>
-        <w:pStyle w:val="Paragrafoelenco"/>
-        <w:numPr>
-          <w:ilvl w:val="0"/>
-          <w:numId w:val="12"/>
-        </w:numPr>
-      </w:pPr>
-      <w:r>
-        <w:t>Aggiunta pagina di gestione valori di configurazione (es. campi IVA, IBAN, indirizzi etcetc), da menu TABELLE\Gestione Configurazione</w:t>
-      </w:r>
-    </w:p>
-    <w:p>
-      <w:pPr>
-        <w:pStyle w:val="Sottotitolo"/>
-      </w:pPr>
-    </w:p>
-    <w:p>
-      <w:pPr>
-        <w:pStyle w:val="Sottotitolo"/>
-      </w:pPr>
-      <w:r>
-        <w:t>Versione1.22 del 14/04/2019</w:t>
-      </w:r>
-    </w:p>
-    <w:p>
-      <w:pPr>
-        <w:pStyle w:val="Paragrafoelenco"/>
-        <w:numPr>
-          <w:ilvl w:val="0"/>
-          <w:numId w:val="11"/>
-        </w:numPr>
-      </w:pPr>
-      <w:r>
-        <w:t>Salvataggio e modifica Note Offerta</w:t>
-      </w:r>
-    </w:p>
-    <w:p>
-      <w:pPr>
-        <w:pStyle w:val="Sottotitolo"/>
-      </w:pPr>
-    </w:p>
-    <w:p>
-      <w:pPr>
-        <w:pStyle w:val="Sottotitolo"/>
-      </w:pPr>
-      <w:r>
-        <w:t>Versione1.21 del 13/04/2019</w:t>
-      </w:r>
-    </w:p>
-    <w:p>
-      <w:pPr>
-        <w:pStyle w:val="Paragrafoelenco"/>
-        <w:numPr>
-          <w:ilvl w:val="0"/>
-          <w:numId w:val="10"/>
-        </w:numPr>
-      </w:pPr>
-      <w:r>
-        <w:t>Pagina protocollo sistemato layout ricerca</w:t>
-      </w:r>
-    </w:p>
-    <w:p>
-      <w:pPr>
-        <w:pStyle w:val="Paragrafoelenco"/>
-        <w:numPr>
-          <w:ilvl w:val="0"/>
-          <w:numId w:val="10"/>
-        </w:numPr>
-      </w:pPr>
-      <w:r>
-        <w:t>Pagina protocollo, in apertura visualizza gli ultimi protocolli automaticamente</w:t>
-      </w:r>
-    </w:p>
-    <w:p>
-      <w:pPr>
-        <w:pStyle w:val="Paragrafoelenco"/>
-        <w:numPr>
-          <w:ilvl w:val="0"/>
-          <w:numId w:val="10"/>
-        </w:numPr>
-      </w:pPr>
-      <w:r>
-        <w:t>Iva recuperata da tabella e non più dal singolo articolo</w:t>
-      </w:r>
-    </w:p>
-    <w:p>
-      <w:pPr>
-        <w:pStyle w:val="Paragrafoelenco"/>
-        <w:numPr>
-          <w:ilvl w:val="0"/>
-          <w:numId w:val="10"/>
-        </w:numPr>
-      </w:pPr>
-      <w:r>
-        <w:lastRenderedPageBreak/>
-        <w:t>Aggiunta immagine footer riepilogo offerta</w:t>
-      </w:r>
-    </w:p>
-    <w:p>
-      <w:pPr>
-        <w:pStyle w:val="Sottotitolo"/>
-      </w:pPr>
-    </w:p>
-    <w:p>
-      <w:pPr>
-        <w:pStyle w:val="Sottotitolo"/>
-      </w:pPr>
-      <w:r>
-        <w:t>Versione1.20 del 11/04/2019</w:t>
-      </w:r>
-    </w:p>
-    <w:p>
-      <w:pPr>
-        <w:pStyle w:val="Paragrafoelenco"/>
-        <w:numPr>
-          <w:ilvl w:val="0"/>
-          <w:numId w:val="9"/>
-        </w:numPr>
-      </w:pPr>
-      <w:r>
-        <w:t>Pagina Offerta, risolto malfunzionamento ordinamento articoli</w:t>
-      </w:r>
-    </w:p>
-    <w:p>
-      <w:pPr>
-        <w:pStyle w:val="Paragrafoelenco"/>
-        <w:numPr>
-          <w:ilvl w:val="0"/>
-          <w:numId w:val="9"/>
-        </w:numPr>
-      </w:pPr>
-      <w:r>
-        <w:t>Popolato footer riepilogo offerta con i dati del cliente</w:t>
-      </w:r>
-    </w:p>
-    <w:p>
-      <w:pPr>
-        <w:pStyle w:val="Paragrafoelenco"/>
-        <w:numPr>
-          <w:ilvl w:val="0"/>
-          <w:numId w:val="9"/>
-        </w:numPr>
-      </w:pPr>
-      <w:r>
-        <w:t>Pagina Protocollo, aggiunto campo di ricerca "Lavorazione"</w:t>
-      </w:r>
-    </w:p>
-    <w:p>
-      <w:pPr>
-        <w:pStyle w:val="Paragrafoelenco"/>
-        <w:numPr>
-          <w:ilvl w:val="0"/>
-          <w:numId w:val="9"/>
-        </w:numPr>
-      </w:pPr>
-      <w:r>
-        <w:t>Pagina Protocollo, aggiunta selezione con calendari a scomparsa sui campi Data</w:t>
-      </w:r>
-    </w:p>
-    <w:p>
-      <w:pPr>
-        <w:pStyle w:val="Sottotitolo"/>
-      </w:pPr>
-    </w:p>
-    <w:p>
-      <w:pPr>
-        <w:pStyle w:val="Sottotitolo"/>
-      </w:pPr>
-      <w:r>
-        <w:t>Versione1.19 del 09/04/2019</w:t>
-      </w:r>
-    </w:p>
-    <w:p>
-      <w:pPr>
-        <w:pStyle w:val="Paragrafoelenco"/>
-        <w:numPr>
-          <w:ilvl w:val="0"/>
-          <w:numId w:val="6"/>
-        </w:numPr>
-      </w:pPr>
-      <w:r>
-        <w:t>correzione bug tender: modificando un evento che conteneva uno o più tender il salvataggio falliva perché i tender risultavano già impiegati; </w:t>
-      </w:r>
-    </w:p>
-    <w:p>
-      <w:pPr>
-        <w:pStyle w:val="Paragrafoelenco"/>
-        <w:numPr>
-          <w:ilvl w:val="0"/>
-          <w:numId w:val="6"/>
-        </w:numPr>
-      </w:pPr>
-      <w:r>
-        <w:t>layout offerta: aumento altezza articoli e sistemazione popup;</w:t>
-      </w:r>
-    </w:p>
-    <w:p>
-      <w:pPr>
-        <w:pStyle w:val="Paragrafoelenco"/>
-        <w:numPr>
-          <w:ilvl w:val="0"/>
-          <w:numId w:val="6"/>
-        </w:numPr>
-      </w:pPr>
-      <w:r>
-        <w:t>ordinamento articoli in base a prezzo; </w:t>
-      </w:r>
-    </w:p>
-    <w:p>
-      <w:pPr>
-        <w:pStyle w:val="Paragrafoelenco"/>
-        <w:numPr>
-          <w:ilvl w:val="0"/>
-          <w:numId w:val="6"/>
-        </w:numPr>
-      </w:pPr>
-      <w:r>
-        <w:t>descrizione corta e lunga nelle prime due colonne del riepilogo e della stampa;</w:t>
-      </w:r>
-    </w:p>
-    <w:p>
-      <w:pPr>
-        <w:pStyle w:val="Paragrafoelenco"/>
-        <w:numPr>
-          <w:ilvl w:val="0"/>
-          <w:numId w:val="6"/>
-        </w:numPr>
-      </w:pPr>
-      <w:r>
-        <w:t>salvataggio automatico offerta in fase di visualizzazione riepilogo (allo scopo di generare un protocollo);</w:t>
-      </w:r>
-    </w:p>
-    <w:p>
-      <w:pPr>
-        <w:pStyle w:val="Paragrafoelenco"/>
-        <w:numPr>
-          <w:ilvl w:val="0"/>
-          <w:numId w:val="6"/>
-        </w:numPr>
-      </w:pPr>
-      <w:r>
-        <w:t>formattazione importi con separatore migliaia;</w:t>
-      </w:r>
-    </w:p>
-    <w:p>
-      <w:pPr>
-        <w:pStyle w:val="Paragrafoelenco"/>
-        <w:numPr>
-          <w:ilvl w:val="0"/>
-          <w:numId w:val="6"/>
-        </w:numPr>
-      </w:pPr>
-      <w:r>
-        <w:t>creazione e salvataggio pdf in fase di salvataggio offerta; </w:t>
-      </w:r>
-    </w:p>
-    <w:p>
-      <w:pPr>
-        <w:pStyle w:val="Paragrafoelenco"/>
-        <w:numPr>
-          <w:ilvl w:val="0"/>
-          <w:numId w:val="6"/>
-        </w:numPr>
-      </w:pPr>
-      <w:r>
-        <w:t>nome file pdf: Offerta_&lt;numero lavorazione&gt;</w:t>
-      </w:r>
-    </w:p>
-    <w:p>
-      <w:pPr>
-        <w:pStyle w:val="Paragrafoelenco"/>
-        <w:numPr>
-          <w:ilvl w:val="0"/>
-          <w:numId w:val="6"/>
-        </w:numPr>
-      </w:pPr>
-      <w:r>
-        <w:t>in fase di creazione/modifica evento non è più possibile passare da un sottotipo risorsa ad un altro </w:t>
-      </w:r>
-    </w:p>
-    <w:p>
-      <w:pPr>
-        <w:pStyle w:val="Paragrafoelenco"/>
-      </w:pPr>
-      <w:r>
-        <w:t>Es. se sto creando un evento per un dipendente non visualizzerò più nell'elenco le tipologie regie o extra; se sto creando un evento per regie o extra non visualizzerò più i dipendenti.</w:t>
-      </w:r>
-    </w:p>
-    <w:p>
-      <w:pPr>
-        <w:pStyle w:val="Paragrafoelenco"/>
-        <w:numPr>
-          <w:ilvl w:val="0"/>
-          <w:numId w:val="6"/>
-        </w:numPr>
-      </w:pPr>
-      <w:r>
-        <w:t xml:space="preserve">Aggiustamenti layout Pagina Articoli </w:t>
-      </w:r>
-    </w:p>
-    <w:p>
-      <w:pPr>
-        <w:pStyle w:val="Paragrafoelenco"/>
-        <w:numPr>
-          <w:ilvl w:val="0"/>
-          <w:numId w:val="6"/>
-        </w:numPr>
-      </w:pPr>
-      <w:r>
-        <w:t>Aggiustamento nomi campi Pagina Protocolli</w:t>
-      </w:r>
-    </w:p>
-    <w:p>
-      <w:pPr>
-        <w:pStyle w:val="Sottotitolo"/>
-      </w:pPr>
-    </w:p>
-    <w:p>
-      <w:pPr>
-        <w:pStyle w:val="Sottotitolo"/>
-      </w:pPr>
-      <w:r>
-        <w:t>Versione1.18 del 07/04/2019</w:t>
-      </w:r>
-    </w:p>
-    <w:p>
-      <w:pPr>
-        <w:pStyle w:val="Paragrafoelenco"/>
-        <w:numPr>
-          <w:ilvl w:val="0"/>
-          <w:numId w:val="6"/>
-        </w:numPr>
-      </w:pPr>
-      <w:r>
-        <w:t>Aggiunti campi Data Inizio Lavorazione e Produzione alla tabella Protocollo</w:t>
-      </w:r>
-    </w:p>
-    <w:p>
-      <w:pPr>
-        <w:pStyle w:val="Paragrafoelenco"/>
-        <w:numPr>
-          <w:ilvl w:val="0"/>
-          <w:numId w:val="6"/>
-        </w:numPr>
-      </w:pPr>
-      <w:r>
-        <w:t>Aggiunti campi ricerca Genere Gruppo e Sottogruppo alla pagina Articoli</w:t>
-      </w:r>
-    </w:p>
-    <w:p>
-      <w:pPr>
-        <w:pStyle w:val="Paragrafoelenco"/>
-        <w:numPr>
-          <w:ilvl w:val="0"/>
-          <w:numId w:val="6"/>
-        </w:numPr>
-      </w:pPr>
-      <w:r>
-        <w:t>Aumentata altezza Descrizione Lunga in pagina Articoli</w:t>
-      </w:r>
-    </w:p>
-    <w:p>
-      <w:pPr>
-        <w:pStyle w:val="Paragrafoelenco"/>
-        <w:numPr>
-          <w:ilvl w:val="0"/>
-          <w:numId w:val="6"/>
-        </w:numPr>
-      </w:pPr>
-      <w:r>
-        <w:t>Invertito ordine Descrizione Breve - Descrizione Lunga in tutte le schermate degli Articoli</w:t>
-      </w:r>
-    </w:p>
-    <w:p>
-      <w:pPr>
-        <w:pStyle w:val="Paragrafoelenco"/>
-        <w:numPr>
-          <w:ilvl w:val="0"/>
-          <w:numId w:val="6"/>
-        </w:numPr>
-      </w:pPr>
-      <w:r>
-        <w:t>Aggiunto campo descrizione agli Articoli Associati</w:t>
-      </w:r>
-    </w:p>
-    <w:p>
-      <w:pPr>
-        <w:pStyle w:val="Paragrafoelenco"/>
-        <w:numPr>
-          <w:ilvl w:val="0"/>
-          <w:numId w:val="6"/>
-        </w:numPr>
-      </w:pPr>
-      <w:r>
-        <w:t>Aggiunta ricerca Codice Lavorazione dalla tabella Agenda su pagina Protocollo</w:t>
-      </w:r>
-    </w:p>
-    <w:p/>
-    <w:p>
-      <w:pPr>
-        <w:pStyle w:val="Sottotitolo"/>
-      </w:pPr>
-      <w:r>
         <w:t>Versione1.17 del 01/04/2019</w:t>
       </w:r>
     </w:p>
@@ -2937,7 +3284,15 @@
         </w:numPr>
       </w:pPr>
       <w:r>
-        <w:t>Modificata grafica Tab Offerta</w:t>
+        <w:t xml:space="preserve">Modificata grafica </w:t>
+      </w:r>
+      <w:proofErr w:type="spellStart"/>
+      <w:r>
+        <w:t>Tab</w:t>
+      </w:r>
+      <w:proofErr w:type="spellEnd"/>
+      <w:r>
+        <w:t xml:space="preserve"> Offerta</w:t>
       </w:r>
     </w:p>
     <w:p>
@@ -3024,7 +3379,15 @@
         </w:numPr>
       </w:pPr>
       <w:r>
-        <w:t>Disabilitata eliminazione da tab appuntamento se evento in stato di offerta</w:t>
+        <w:t xml:space="preserve">Disabilitata eliminazione da </w:t>
+      </w:r>
+      <w:proofErr w:type="spellStart"/>
+      <w:r>
+        <w:t>tab</w:t>
+      </w:r>
+      <w:proofErr w:type="spellEnd"/>
+      <w:r>
+        <w:t xml:space="preserve"> appuntamento se evento in stato di offerta</w:t>
       </w:r>
     </w:p>
     <w:p>
@@ -3036,8 +3399,13 @@
         </w:numPr>
       </w:pPr>
       <w:r>
-        <w:t>Risolto problema stampa PDF da Chrome</w:t>
-      </w:r>
+        <w:t xml:space="preserve">Risolto problema stampa PDF da </w:t>
+      </w:r>
+      <w:proofErr w:type="spellStart"/>
+      <w:r>
+        <w:t>Chrome</w:t>
+      </w:r>
+      <w:proofErr w:type="spellEnd"/>
     </w:p>
     <w:p>
       <w:pPr>
@@ -3129,8 +3497,13 @@
         </w:numPr>
       </w:pPr>
       <w:r>
-        <w:t>Aggiunta informazione Tender su Anteprima lavorazione popup</w:t>
-      </w:r>
+        <w:t xml:space="preserve">Aggiunta informazione Tender su Anteprima lavorazione </w:t>
+      </w:r>
+      <w:proofErr w:type="spellStart"/>
+      <w:r>
+        <w:t>popup</w:t>
+      </w:r>
+      <w:proofErr w:type="spellEnd"/>
     </w:p>
     <w:p>
       <w:pPr>
@@ -3141,7 +3514,15 @@
         </w:numPr>
       </w:pPr>
       <w:r>
-        <w:t>Disposizione in verticale e allineamento a destra delle pagine popup di Appuntamento e Offerta</w:t>
+        <w:t xml:space="preserve">Disposizione in verticale e allineamento a destra delle pagine </w:t>
+      </w:r>
+      <w:proofErr w:type="spellStart"/>
+      <w:r>
+        <w:t>popup</w:t>
+      </w:r>
+      <w:proofErr w:type="spellEnd"/>
+      <w:r>
+        <w:t xml:space="preserve"> di Appuntamento e Offerta</w:t>
       </w:r>
     </w:p>
     <w:p>
@@ -3222,7 +3603,7 @@
 
 <file path=word/endnotes.xml><?xml version="1.0" encoding="utf-8"?>
 <w:endnotes xmlns:ve="http://schemas.openxmlformats.org/markup-compatibility/2006" xmlns:o="urn:schemas-microsoft-com:office:office" xmlns:r="http://schemas.openxmlformats.org/officeDocument/2006/relationships" xmlns:m="http://schemas.openxmlformats.org/officeDocument/2006/math" xmlns:v="urn:schemas-microsoft-com:vml" xmlns:wp="http://schemas.openxmlformats.org/drawingml/2006/wordprocessingDrawing" xmlns:w10="urn:schemas-microsoft-com:office:word" xmlns:w="http://schemas.openxmlformats.org/wordprocessingml/2006/main" xmlns:wne="http://schemas.microsoft.com/office/word/2006/wordml">
-  <w:endnote w:type="separator" w:id="0">
+  <w:endnote w:type="separator" w:id="-1">
     <w:p>
       <w:pPr>
         <w:spacing w:after="0" w:line="240" w:lineRule="auto"/>
@@ -3232,7 +3613,7 @@
       </w:r>
     </w:p>
   </w:endnote>
-  <w:endnote w:type="continuationSeparator" w:id="1">
+  <w:endnote w:type="continuationSeparator" w:id="0">
     <w:p>
       <w:pPr>
         <w:spacing w:after="0" w:line="240" w:lineRule="auto"/>
@@ -3247,7 +3628,7 @@
 
 <file path=word/footnotes.xml><?xml version="1.0" encoding="utf-8"?>
 <w:footnotes xmlns:ve="http://schemas.openxmlformats.org/markup-compatibility/2006" xmlns:o="urn:schemas-microsoft-com:office:office" xmlns:r="http://schemas.openxmlformats.org/officeDocument/2006/relationships" xmlns:m="http://schemas.openxmlformats.org/officeDocument/2006/math" xmlns:v="urn:schemas-microsoft-com:vml" xmlns:wp="http://schemas.openxmlformats.org/drawingml/2006/wordprocessingDrawing" xmlns:w10="urn:schemas-microsoft-com:office:word" xmlns:w="http://schemas.openxmlformats.org/wordprocessingml/2006/main" xmlns:wne="http://schemas.microsoft.com/office/word/2006/wordml">
-  <w:footnote w:type="separator" w:id="0">
+  <w:footnote w:type="separator" w:id="-1">
     <w:p>
       <w:pPr>
         <w:spacing w:after="0" w:line="240" w:lineRule="auto"/>
@@ -3257,7 +3638,7 @@
       </w:r>
     </w:p>
   </w:footnote>
-  <w:footnote w:type="continuationSeparator" w:id="1">
+  <w:footnote w:type="continuationSeparator" w:id="0">
     <w:p>
       <w:pPr>
         <w:spacing w:after="0" w:line="240" w:lineRule="auto"/>
@@ -7523,6 +7904,119 @@
     </w:lvl>
   </w:abstractNum>
   <w:abstractNum w:abstractNumId="37">
+    <w:nsid w:val="647C3736"/>
+    <w:multiLevelType w:val="hybridMultilevel"/>
+    <w:tmpl w:val="9EBAB13A"/>
+    <w:lvl w:ilvl="0" w:tplc="04100001">
+      <w:start w:val="1"/>
+      <w:numFmt w:val="bullet"/>
+      <w:lvlText w:val=""/>
+      <w:lvlJc w:val="left"/>
+      <w:pPr>
+        <w:ind w:left="720" w:hanging="360"/>
+      </w:pPr>
+      <w:rPr>
+        <w:rFonts w:ascii="Symbol" w:hAnsi="Symbol" w:hint="default"/>
+      </w:rPr>
+    </w:lvl>
+    <w:lvl w:ilvl="1" w:tplc="04100003" w:tentative="1">
+      <w:start w:val="1"/>
+      <w:numFmt w:val="bullet"/>
+      <w:lvlText w:val="o"/>
+      <w:lvlJc w:val="left"/>
+      <w:pPr>
+        <w:ind w:left="1440" w:hanging="360"/>
+      </w:pPr>
+      <w:rPr>
+        <w:rFonts w:ascii="Courier New" w:hAnsi="Courier New" w:cs="Courier New" w:hint="default"/>
+      </w:rPr>
+    </w:lvl>
+    <w:lvl w:ilvl="2" w:tplc="04100005" w:tentative="1">
+      <w:start w:val="1"/>
+      <w:numFmt w:val="bullet"/>
+      <w:lvlText w:val=""/>
+      <w:lvlJc w:val="left"/>
+      <w:pPr>
+        <w:ind w:left="2160" w:hanging="360"/>
+      </w:pPr>
+      <w:rPr>
+        <w:rFonts w:ascii="Wingdings" w:hAnsi="Wingdings" w:hint="default"/>
+      </w:rPr>
+    </w:lvl>
+    <w:lvl w:ilvl="3" w:tplc="04100001" w:tentative="1">
+      <w:start w:val="1"/>
+      <w:numFmt w:val="bullet"/>
+      <w:lvlText w:val=""/>
+      <w:lvlJc w:val="left"/>
+      <w:pPr>
+        <w:ind w:left="2880" w:hanging="360"/>
+      </w:pPr>
+      <w:rPr>
+        <w:rFonts w:ascii="Symbol" w:hAnsi="Symbol" w:hint="default"/>
+      </w:rPr>
+    </w:lvl>
+    <w:lvl w:ilvl="4" w:tplc="04100003" w:tentative="1">
+      <w:start w:val="1"/>
+      <w:numFmt w:val="bullet"/>
+      <w:lvlText w:val="o"/>
+      <w:lvlJc w:val="left"/>
+      <w:pPr>
+        <w:ind w:left="3600" w:hanging="360"/>
+      </w:pPr>
+      <w:rPr>
+        <w:rFonts w:ascii="Courier New" w:hAnsi="Courier New" w:cs="Courier New" w:hint="default"/>
+      </w:rPr>
+    </w:lvl>
+    <w:lvl w:ilvl="5" w:tplc="04100005" w:tentative="1">
+      <w:start w:val="1"/>
+      <w:numFmt w:val="bullet"/>
+      <w:lvlText w:val=""/>
+      <w:lvlJc w:val="left"/>
+      <w:pPr>
+        <w:ind w:left="4320" w:hanging="360"/>
+      </w:pPr>
+      <w:rPr>
+        <w:rFonts w:ascii="Wingdings" w:hAnsi="Wingdings" w:hint="default"/>
+      </w:rPr>
+    </w:lvl>
+    <w:lvl w:ilvl="6" w:tplc="04100001" w:tentative="1">
+      <w:start w:val="1"/>
+      <w:numFmt w:val="bullet"/>
+      <w:lvlText w:val=""/>
+      <w:lvlJc w:val="left"/>
+      <w:pPr>
+        <w:ind w:left="5040" w:hanging="360"/>
+      </w:pPr>
+      <w:rPr>
+        <w:rFonts w:ascii="Symbol" w:hAnsi="Symbol" w:hint="default"/>
+      </w:rPr>
+    </w:lvl>
+    <w:lvl w:ilvl="7" w:tplc="04100003" w:tentative="1">
+      <w:start w:val="1"/>
+      <w:numFmt w:val="bullet"/>
+      <w:lvlText w:val="o"/>
+      <w:lvlJc w:val="left"/>
+      <w:pPr>
+        <w:ind w:left="5760" w:hanging="360"/>
+      </w:pPr>
+      <w:rPr>
+        <w:rFonts w:ascii="Courier New" w:hAnsi="Courier New" w:cs="Courier New" w:hint="default"/>
+      </w:rPr>
+    </w:lvl>
+    <w:lvl w:ilvl="8" w:tplc="04100005" w:tentative="1">
+      <w:start w:val="1"/>
+      <w:numFmt w:val="bullet"/>
+      <w:lvlText w:val=""/>
+      <w:lvlJc w:val="left"/>
+      <w:pPr>
+        <w:ind w:left="6480" w:hanging="360"/>
+      </w:pPr>
+      <w:rPr>
+        <w:rFonts w:ascii="Wingdings" w:hAnsi="Wingdings" w:hint="default"/>
+      </w:rPr>
+    </w:lvl>
+  </w:abstractNum>
+  <w:abstractNum w:abstractNumId="38">
     <w:nsid w:val="655416E1"/>
     <w:multiLevelType w:val="multilevel"/>
     <w:tmpl w:val="E55CA81A"/>
@@ -7671,7 +8165,7 @@
       </w:rPr>
     </w:lvl>
   </w:abstractNum>
-  <w:abstractNum w:abstractNumId="38">
+  <w:abstractNum w:abstractNumId="39">
     <w:nsid w:val="6C944328"/>
     <w:multiLevelType w:val="hybridMultilevel"/>
     <w:tmpl w:val="10D40524"/>
@@ -7784,7 +8278,7 @@
       </w:rPr>
     </w:lvl>
   </w:abstractNum>
-  <w:abstractNum w:abstractNumId="39">
+  <w:abstractNum w:abstractNumId="40">
     <w:nsid w:val="6D645323"/>
     <w:multiLevelType w:val="hybridMultilevel"/>
     <w:tmpl w:val="4860DCD4"/>
@@ -7897,7 +8391,7 @@
       </w:rPr>
     </w:lvl>
   </w:abstractNum>
-  <w:abstractNum w:abstractNumId="40">
+  <w:abstractNum w:abstractNumId="41">
     <w:nsid w:val="6E737B1D"/>
     <w:multiLevelType w:val="hybridMultilevel"/>
     <w:tmpl w:val="9DB6FC56"/>
@@ -8010,7 +8504,7 @@
       </w:rPr>
     </w:lvl>
   </w:abstractNum>
-  <w:abstractNum w:abstractNumId="41">
+  <w:abstractNum w:abstractNumId="42">
     <w:nsid w:val="6FB2550B"/>
     <w:multiLevelType w:val="hybridMultilevel"/>
     <w:tmpl w:val="85B61FAE"/>
@@ -8123,7 +8617,7 @@
       </w:rPr>
     </w:lvl>
   </w:abstractNum>
-  <w:abstractNum w:abstractNumId="42">
+  <w:abstractNum w:abstractNumId="43">
     <w:nsid w:val="741A5044"/>
     <w:multiLevelType w:val="multilevel"/>
     <w:tmpl w:val="FD729EF6"/>
@@ -8272,7 +8766,7 @@
       </w:rPr>
     </w:lvl>
   </w:abstractNum>
-  <w:abstractNum w:abstractNumId="43">
+  <w:abstractNum w:abstractNumId="44">
     <w:nsid w:val="75DA70F0"/>
     <w:multiLevelType w:val="hybridMultilevel"/>
     <w:tmpl w:val="EE888E56"/>
@@ -8385,7 +8879,7 @@
       </w:rPr>
     </w:lvl>
   </w:abstractNum>
-  <w:abstractNum w:abstractNumId="44">
+  <w:abstractNum w:abstractNumId="45">
     <w:nsid w:val="77CB7AA6"/>
     <w:multiLevelType w:val="hybridMultilevel"/>
     <w:tmpl w:val="F8EAB792"/>
@@ -8498,7 +8992,7 @@
       </w:rPr>
     </w:lvl>
   </w:abstractNum>
-  <w:abstractNum w:abstractNumId="45">
+  <w:abstractNum w:abstractNumId="46">
     <w:nsid w:val="792B2846"/>
     <w:multiLevelType w:val="hybridMultilevel"/>
     <w:tmpl w:val="A27CF27E"/>
@@ -8621,7 +9115,7 @@
     <w:abstractNumId w:val="26"/>
   </w:num>
   <w:num w:numId="4">
-    <w:abstractNumId w:val="45"/>
+    <w:abstractNumId w:val="46"/>
   </w:num>
   <w:num w:numId="5">
     <w:abstractNumId w:val="0"/>
@@ -8633,7 +9127,7 @@
     <w:abstractNumId w:val="12"/>
   </w:num>
   <w:num w:numId="8">
-    <w:abstractNumId w:val="37"/>
+    <w:abstractNumId w:val="38"/>
   </w:num>
   <w:num w:numId="9">
     <w:abstractNumId w:val="35"/>
@@ -8645,7 +9139,7 @@
     <w:abstractNumId w:val="20"/>
   </w:num>
   <w:num w:numId="12">
-    <w:abstractNumId w:val="44"/>
+    <w:abstractNumId w:val="45"/>
   </w:num>
   <w:num w:numId="13">
     <w:abstractNumId w:val="34"/>
@@ -8654,7 +9148,7 @@
     <w:abstractNumId w:val="15"/>
   </w:num>
   <w:num w:numId="15">
-    <w:abstractNumId w:val="38"/>
+    <w:abstractNumId w:val="39"/>
   </w:num>
   <w:num w:numId="16">
     <w:abstractNumId w:val="2"/>
@@ -8663,7 +9157,7 @@
     <w:abstractNumId w:val="11"/>
   </w:num>
   <w:num w:numId="18">
-    <w:abstractNumId w:val="40"/>
+    <w:abstractNumId w:val="41"/>
   </w:num>
   <w:num w:numId="19">
     <w:abstractNumId w:val="5"/>
@@ -8681,16 +9175,16 @@
     <w:abstractNumId w:val="4"/>
   </w:num>
   <w:num w:numId="24">
-    <w:abstractNumId w:val="42"/>
+    <w:abstractNumId w:val="43"/>
   </w:num>
   <w:num w:numId="25">
     <w:abstractNumId w:val="3"/>
   </w:num>
   <w:num w:numId="26">
-    <w:abstractNumId w:val="39"/>
+    <w:abstractNumId w:val="40"/>
   </w:num>
   <w:num w:numId="27">
-    <w:abstractNumId w:val="43"/>
+    <w:abstractNumId w:val="44"/>
   </w:num>
   <w:num w:numId="28">
     <w:abstractNumId w:val="14"/>
@@ -8747,7 +9241,10 @@
     <w:abstractNumId w:val="1"/>
   </w:num>
   <w:num w:numId="46">
-    <w:abstractNumId w:val="41"/>
+    <w:abstractNumId w:val="42"/>
+  </w:num>
+  <w:num w:numId="47">
+    <w:abstractNumId w:val="37"/>
   </w:num>
 </w:numbering>
 </file>
@@ -9377,7 +9874,7 @@
   <a:extraClrSchemeLst/>
   <a:extLst>
     <a:ext uri="{05A4C25C-085E-4340-85A3-A5531E510DB2}">
-      <thm15:themeFamily xmlns:thm15="http://schemas.microsoft.com/office/thememl/2012/main" xmlns="" name="Office Theme" id="{62F939B6-93AF-4DB8-9C6B-D6C7DFDC589F}" vid="{4A3C46E8-61CC-4603-A589-7422A47A8E4A}"/>
+      <thm15:themeFamily xmlns="" xmlns:thm15="http://schemas.microsoft.com/office/thememl/2012/main" name="Office Theme" id="{62F939B6-93AF-4DB8-9C6B-D6C7DFDC589F}" vid="{4A3C46E8-61CC-4603-A589-7422A47A8E4A}"/>
     </a:ext>
   </a:extLst>
 </a:theme>

</xml_diff>

<commit_message>
id protocolli nascosto nella griglia
</commit_message>
<xml_diff>
--- a/VideoSystemWeb/DOCUMENTI/HELP/HELP VIDEOSYSTEM.docx
+++ b/VideoSystemWeb/DOCUMENTI/HELP/HELP VIDEOSYSTEM.docx
@@ -15,6 +15,59 @@
         <w:t>Versione 1.</w:t>
       </w:r>
       <w:r>
+        <w:t>63</w:t>
+      </w:r>
+      <w:r>
+        <w:t xml:space="preserve"> del </w:t>
+      </w:r>
+      <w:r>
+        <w:t>15</w:t>
+      </w:r>
+      <w:r>
+        <w:t>/</w:t>
+      </w:r>
+      <w:r>
+        <w:t>01</w:t>
+      </w:r>
+      <w:r>
+        <w:t>/20</w:t>
+      </w:r>
+      <w:r>
+        <w:t>20</w:t>
+      </w:r>
+    </w:p>
+    <w:p>
+      <w:pPr>
+        <w:pStyle w:val="Paragrafoelenco"/>
+        <w:numPr>
+          <w:ilvl w:val="0"/>
+          <w:numId w:val="48"/>
+        </w:numPr>
+      </w:pPr>
+      <w:r>
+        <w:t>Campo lavorazione modificabile in fase di offerta</w:t>
+      </w:r>
+    </w:p>
+    <w:p>
+      <w:pPr>
+        <w:pStyle w:val="Paragrafoelenco"/>
+        <w:numPr>
+          <w:ilvl w:val="0"/>
+          <w:numId w:val="48"/>
+        </w:numPr>
+      </w:pPr>
+      <w:r>
+        <w:t>Campo ID non visibile su elenco protocolli</w:t>
+      </w:r>
+    </w:p>
+    <w:p>
+      <w:pPr>
+        <w:pStyle w:val="Sottotitolo"/>
+      </w:pPr>
+      <w:r>
+        <w:t>Versione 1.</w:t>
+      </w:r>
+      <w:r>
         <w:t>62</w:t>
       </w:r>
       <w:r>
@@ -466,6 +519,7 @@
         </w:numPr>
       </w:pPr>
       <w:r>
+        <w:lastRenderedPageBreak/>
         <w:t>ricavi inferiori al 50% evidenziati in rosso.</w:t>
       </w:r>
     </w:p>
@@ -505,616 +559,615 @@
         </w:numPr>
       </w:pPr>
       <w:r>
+        <w:t>Modifica gestione quantità articoli</w:t>
+      </w:r>
+    </w:p>
+    <w:p>
+      <w:pPr>
+        <w:pStyle w:val="Paragrafoelenco"/>
+        <w:numPr>
+          <w:ilvl w:val="0"/>
+          <w:numId w:val="43"/>
+        </w:numPr>
+      </w:pPr>
+      <w:r>
+        <w:t xml:space="preserve">totali nella </w:t>
+      </w:r>
+      <w:proofErr w:type="spellStart"/>
+      <w:r>
+        <w:t>tab</w:t>
+      </w:r>
+      <w:proofErr w:type="spellEnd"/>
+      <w:r>
+        <w:t xml:space="preserve"> lavorazione</w:t>
+      </w:r>
+    </w:p>
+    <w:p>
+      <w:pPr>
+        <w:pStyle w:val="Paragrafoelenco"/>
+        <w:numPr>
+          <w:ilvl w:val="0"/>
+          <w:numId w:val="43"/>
+        </w:numPr>
+      </w:pPr>
+      <w:r>
+        <w:t>risolto bug blocco pagine dopo stampa</w:t>
+      </w:r>
+    </w:p>
+    <w:p>
+      <w:pPr>
+        <w:pStyle w:val="Paragrafoelenco"/>
+        <w:numPr>
+          <w:ilvl w:val="0"/>
+          <w:numId w:val="43"/>
+        </w:numPr>
+      </w:pPr>
+      <w:r>
+        <w:t xml:space="preserve">cambiato colore sfondo stampe in blu </w:t>
+      </w:r>
+      <w:proofErr w:type="spellStart"/>
+      <w:r>
+        <w:t>Videosystem</w:t>
+      </w:r>
+      <w:proofErr w:type="spellEnd"/>
+    </w:p>
+    <w:p/>
+    <w:p>
+      <w:pPr>
+        <w:pStyle w:val="Sottotitolo"/>
+      </w:pPr>
+      <w:r>
+        <w:t>Versione 1.</w:t>
+      </w:r>
+      <w:r>
+        <w:t>53</w:t>
+      </w:r>
+      <w:r>
+        <w:t xml:space="preserve"> del </w:t>
+      </w:r>
+      <w:r>
+        <w:t>17</w:t>
+      </w:r>
+      <w:r>
+        <w:t>/</w:t>
+      </w:r>
+      <w:r>
+        <w:t>11</w:t>
+      </w:r>
+      <w:r>
+        <w:t>/2019</w:t>
+      </w:r>
+    </w:p>
+    <w:p>
+      <w:pPr>
+        <w:pStyle w:val="Paragrafoelenco"/>
+        <w:numPr>
+          <w:ilvl w:val="0"/>
+          <w:numId w:val="42"/>
+        </w:numPr>
+      </w:pPr>
+      <w:r>
+        <w:t xml:space="preserve">Implementazione modalità </w:t>
+      </w:r>
+      <w:proofErr w:type="spellStart"/>
+      <w:r>
+        <w:t>debug</w:t>
+      </w:r>
+      <w:proofErr w:type="spellEnd"/>
+      <w:r>
+        <w:t xml:space="preserve"> in </w:t>
+      </w:r>
+      <w:proofErr w:type="spellStart"/>
+      <w:r>
+        <w:t>web.config</w:t>
+      </w:r>
+      <w:proofErr w:type="spellEnd"/>
+    </w:p>
+    <w:p>
+      <w:pPr>
+        <w:pStyle w:val="Paragrafoelenco"/>
+        <w:numPr>
+          <w:ilvl w:val="0"/>
+          <w:numId w:val="42"/>
+        </w:numPr>
+      </w:pPr>
+      <w:r>
+        <w:t>correzione bug di relazione violata (</w:t>
+      </w:r>
+      <w:proofErr w:type="spellStart"/>
+      <w:r>
+        <w:t>delete</w:t>
+      </w:r>
+      <w:proofErr w:type="spellEnd"/>
+      <w:r>
+        <w:t>) al salvataggio</w:t>
+      </w:r>
+      <w:r>
+        <w:t>;</w:t>
+      </w:r>
+    </w:p>
+    <w:p>
+      <w:pPr>
+        <w:pStyle w:val="Paragrafoelenco"/>
+        <w:numPr>
+          <w:ilvl w:val="0"/>
+          <w:numId w:val="42"/>
+        </w:numPr>
+      </w:pPr>
+      <w:r>
+        <w:t xml:space="preserve">eliminato </w:t>
+      </w:r>
+      <w:proofErr w:type="spellStart"/>
+      <w:r>
+        <w:t>popup</w:t>
+      </w:r>
+      <w:proofErr w:type="spellEnd"/>
+      <w:r>
+        <w:t xml:space="preserve"> in chiusura</w:t>
+      </w:r>
+      <w:r>
+        <w:t>;</w:t>
+      </w:r>
+    </w:p>
+    <w:p>
+      <w:pPr>
+        <w:pStyle w:val="Paragrafoelenco"/>
+        <w:numPr>
+          <w:ilvl w:val="0"/>
+          <w:numId w:val="42"/>
+        </w:numPr>
+      </w:pPr>
+      <w:r>
+        <w:t xml:space="preserve">utilizzo del </w:t>
+      </w:r>
+      <w:proofErr w:type="spellStart"/>
+      <w:r>
+        <w:t>numOccorrenza</w:t>
+      </w:r>
+      <w:proofErr w:type="spellEnd"/>
+      <w:r>
+        <w:t xml:space="preserve"> per identificare articoli lavorazione</w:t>
+      </w:r>
+    </w:p>
+    <w:p>
+      <w:pPr>
+        <w:pStyle w:val="Paragrafoelenco"/>
+        <w:numPr>
+          <w:ilvl w:val="0"/>
+          <w:numId w:val="42"/>
+        </w:numPr>
+      </w:pPr>
+      <w:r>
+        <w:t xml:space="preserve">soluzione vari bug nella modifica articoli in </w:t>
+      </w:r>
+      <w:proofErr w:type="spellStart"/>
+      <w:r>
+        <w:t>dett</w:t>
+      </w:r>
+      <w:proofErr w:type="spellEnd"/>
+      <w:r>
+        <w:t xml:space="preserve"> economico e piano esterno</w:t>
+      </w:r>
+    </w:p>
+    <w:p>
+      <w:pPr>
+        <w:pStyle w:val="Paragrafoelenco"/>
+        <w:numPr>
+          <w:ilvl w:val="0"/>
+          <w:numId w:val="42"/>
+        </w:numPr>
+      </w:pPr>
+      <w:r>
+        <w:t>In inserimento multiplo settata di default la data di trasferimento (se esiste, altrimenti di lavorazione)</w:t>
+      </w:r>
+    </w:p>
+    <w:p>
+      <w:pPr>
+        <w:pStyle w:val="Paragrafoelenco"/>
+        <w:numPr>
+          <w:ilvl w:val="0"/>
+          <w:numId w:val="42"/>
+        </w:numPr>
+      </w:pPr>
+      <w:r>
+        <w:t>controllato che il campo consuntivo venga settato a false in inserimento multiplo</w:t>
+      </w:r>
+    </w:p>
+    <w:p>
+      <w:pPr>
+        <w:pStyle w:val="Paragrafoelenco"/>
+        <w:numPr>
+          <w:ilvl w:val="0"/>
+          <w:numId w:val="42"/>
+        </w:numPr>
+      </w:pPr>
+      <w:r>
+        <w:t>Spostamento a sinistra dei dipendenti nell'agenda</w:t>
+      </w:r>
+    </w:p>
+    <w:p/>
+    <w:p>
+      <w:pPr>
+        <w:pStyle w:val="Sottotitolo"/>
+      </w:pPr>
+      <w:r>
+        <w:t>Versione 1.</w:t>
+      </w:r>
+      <w:r>
+        <w:t>52</w:t>
+      </w:r>
+      <w:r>
+        <w:t xml:space="preserve"> del </w:t>
+      </w:r>
+      <w:r>
+        <w:t>14</w:t>
+      </w:r>
+      <w:r>
+        <w:t>/</w:t>
+      </w:r>
+      <w:r>
+        <w:t>11</w:t>
+      </w:r>
+      <w:r>
+        <w:t>/2019</w:t>
+      </w:r>
+    </w:p>
+    <w:p>
+      <w:pPr>
+        <w:pStyle w:val="Paragrafoelenco"/>
+        <w:numPr>
+          <w:ilvl w:val="0"/>
+          <w:numId w:val="40"/>
+        </w:numPr>
+      </w:pPr>
+      <w:r>
+        <w:t xml:space="preserve">Bug Risolto: </w:t>
+      </w:r>
+      <w:r>
+        <w:t xml:space="preserve">Inserimento di 1 tecnico per più giorni, se ci sono più Tecnici della stessa mansione, mette lo stesso tecnico per </w:t>
+      </w:r>
+      <w:proofErr w:type="spellStart"/>
+      <w:r>
+        <w:t>n.figure</w:t>
+      </w:r>
+      <w:proofErr w:type="spellEnd"/>
+      <w:r>
+        <w:t xml:space="preserve"> sui giorni di lavoro</w:t>
+      </w:r>
+    </w:p>
+    <w:p>
+      <w:pPr>
+        <w:pStyle w:val="Paragrafoelenco"/>
+        <w:numPr>
+          <w:ilvl w:val="0"/>
+          <w:numId w:val="40"/>
+        </w:numPr>
+      </w:pPr>
+      <w:r>
+        <w:t>Bug Risolto: Importazione -</w:t>
+      </w:r>
+      <w:r>
+        <w:t xml:space="preserve"> Quando elimino 1 tecnico e lo reimporto, cancella tutte le info note inserite in precedenza (da verificare su nuovi lavori)</w:t>
+      </w:r>
+    </w:p>
+    <w:p/>
+    <w:p>
+      <w:pPr>
+        <w:pStyle w:val="Sottotitolo"/>
+      </w:pPr>
+      <w:r>
+        <w:t>Versione 1.</w:t>
+      </w:r>
+      <w:r>
+        <w:t>51</w:t>
+      </w:r>
+      <w:r>
+        <w:t xml:space="preserve"> del </w:t>
+      </w:r>
+      <w:r>
+        <w:t>03</w:t>
+      </w:r>
+      <w:r>
+        <w:t>/</w:t>
+      </w:r>
+      <w:r>
+        <w:t>11</w:t>
+      </w:r>
+      <w:r>
+        <w:t>/2019</w:t>
+      </w:r>
+    </w:p>
+    <w:p>
+      <w:pPr>
+        <w:pStyle w:val="Paragrafoelenco"/>
+        <w:numPr>
+          <w:ilvl w:val="0"/>
+          <w:numId w:val="39"/>
+        </w:numPr>
+      </w:pPr>
+      <w:r>
+        <w:t>Corretto bug descrizione lunghe troncate su Consuntivo</w:t>
+      </w:r>
+    </w:p>
+    <w:p>
+      <w:pPr>
+        <w:pStyle w:val="Paragrafoelenco"/>
+        <w:numPr>
+          <w:ilvl w:val="0"/>
+          <w:numId w:val="39"/>
+        </w:numPr>
+      </w:pPr>
+      <w:r>
+        <w:t>Corretto bug articoli a consuntivo su Dettaglio Economico</w:t>
+      </w:r>
+    </w:p>
+    <w:p/>
+    <w:p>
+      <w:pPr>
+        <w:pStyle w:val="Sottotitolo"/>
+      </w:pPr>
+      <w:r>
+        <w:t>Versione 1.</w:t>
+      </w:r>
+      <w:r>
+        <w:t>50</w:t>
+      </w:r>
+      <w:r>
+        <w:t xml:space="preserve"> del </w:t>
+      </w:r>
+      <w:r>
+        <w:t>27</w:t>
+      </w:r>
+      <w:r>
+        <w:t>/</w:t>
+      </w:r>
+      <w:r>
+        <w:t>10</w:t>
+      </w:r>
+      <w:r>
+        <w:t>/2019</w:t>
+      </w:r>
+    </w:p>
+    <w:p>
+      <w:pPr>
+        <w:pStyle w:val="Paragrafoelenco"/>
+        <w:numPr>
+          <w:ilvl w:val="0"/>
+          <w:numId w:val="38"/>
+        </w:numPr>
+      </w:pPr>
+      <w:r>
+        <w:t>Stampa Offerta aggiornato layout</w:t>
+      </w:r>
+    </w:p>
+    <w:p>
+      <w:pPr>
+        <w:pStyle w:val="Paragrafoelenco"/>
+        <w:numPr>
+          <w:ilvl w:val="0"/>
+          <w:numId w:val="38"/>
+        </w:numPr>
+      </w:pPr>
+      <w:r>
+        <w:t>Stampa Consuntivo aggiornato layout</w:t>
+      </w:r>
+    </w:p>
+    <w:p>
+      <w:pPr>
+        <w:pStyle w:val="Paragrafoelenco"/>
+        <w:numPr>
+          <w:ilvl w:val="0"/>
+          <w:numId w:val="38"/>
+        </w:numPr>
+      </w:pPr>
+      <w:r>
+        <w:t>I</w:t>
+      </w:r>
+      <w:r>
+        <w:t xml:space="preserve">nserimento multiplo in </w:t>
+      </w:r>
+      <w:proofErr w:type="spellStart"/>
+      <w:r>
+        <w:t>dett</w:t>
+      </w:r>
+      <w:proofErr w:type="spellEnd"/>
+      <w:r>
+        <w:t>. economico</w:t>
+      </w:r>
+    </w:p>
+    <w:p>
+      <w:pPr>
+        <w:pStyle w:val="Paragrafoelenco"/>
+        <w:numPr>
+          <w:ilvl w:val="0"/>
+          <w:numId w:val="38"/>
+        </w:numPr>
+      </w:pPr>
+      <w:r>
+        <w:t>Correzione errore in fig. professionale</w:t>
+      </w:r>
+      <w:r>
+        <w:t>(propagazione modifiche sulle fig. professionali sbagliate)</w:t>
+      </w:r>
+    </w:p>
+    <w:p>
+      <w:pPr>
+        <w:pStyle w:val="Sottotitolo"/>
+      </w:pPr>
+      <w:r>
+        <w:t>Versione 1.</w:t>
+      </w:r>
+      <w:r>
+        <w:t>49</w:t>
+      </w:r>
+      <w:r>
+        <w:t xml:space="preserve"> del </w:t>
+      </w:r>
+      <w:r>
+        <w:t>19</w:t>
+      </w:r>
+      <w:r>
+        <w:t>/</w:t>
+      </w:r>
+      <w:r>
+        <w:t>10</w:t>
+      </w:r>
+      <w:r>
+        <w:t>/2019</w:t>
+      </w:r>
+    </w:p>
+    <w:p>
+      <w:pPr>
+        <w:pStyle w:val="Paragrafoelenco"/>
+        <w:numPr>
+          <w:ilvl w:val="0"/>
+          <w:numId w:val="36"/>
+        </w:numPr>
+      </w:pPr>
+      <w:r>
+        <w:t>possibilità di modificare alcuni dati appuntamento anche se un evento è in lavorazione</w:t>
+      </w:r>
+    </w:p>
+    <w:p>
+      <w:pPr>
+        <w:pStyle w:val="Paragrafoelenco"/>
+        <w:numPr>
+          <w:ilvl w:val="0"/>
+          <w:numId w:val="36"/>
+        </w:numPr>
+      </w:pPr>
+      <w:r>
+        <w:t>replica per ogni giorno di lavorazi</w:t>
+      </w:r>
+      <w:r>
+        <w:t>one del solo personale tecnico</w:t>
+      </w:r>
+    </w:p>
+    <w:p>
+      <w:pPr>
+        <w:pStyle w:val="Paragrafoelenco"/>
+        <w:numPr>
+          <w:ilvl w:val="0"/>
+          <w:numId w:val="36"/>
+        </w:numPr>
+      </w:pPr>
+      <w:r>
+        <w:t>modifica della voce in a</w:t>
+      </w:r>
+      <w:r>
+        <w:t xml:space="preserve">genda (prima </w:t>
+      </w:r>
+      <w:proofErr w:type="spellStart"/>
+      <w:r>
+        <w:t>riga=lavorazione</w:t>
+      </w:r>
+      <w:proofErr w:type="spellEnd"/>
+      <w:r>
+        <w:t>)</w:t>
+      </w:r>
+    </w:p>
+    <w:p>
+      <w:pPr>
+        <w:pStyle w:val="Paragrafoelenco"/>
+        <w:numPr>
+          <w:ilvl w:val="0"/>
+          <w:numId w:val="36"/>
+        </w:numPr>
+      </w:pPr>
+      <w:r>
         <w:lastRenderedPageBreak/>
-        <w:t>Modifica gestione quantità articoli</w:t>
-      </w:r>
-    </w:p>
-    <w:p>
-      <w:pPr>
-        <w:pStyle w:val="Paragrafoelenco"/>
-        <w:numPr>
-          <w:ilvl w:val="0"/>
-          <w:numId w:val="43"/>
-        </w:numPr>
-      </w:pPr>
-      <w:r>
-        <w:t xml:space="preserve">totali nella </w:t>
+        <w:t>visualizzazione della descrizione del contrat</w:t>
+      </w:r>
+      <w:r>
+        <w:t xml:space="preserve">to invece che </w:t>
       </w:r>
       <w:proofErr w:type="spellStart"/>
       <w:r>
+        <w:t>num</w:t>
+      </w:r>
+      <w:proofErr w:type="spellEnd"/>
+      <w:r>
+        <w:t>. protocollo</w:t>
+      </w:r>
+    </w:p>
+    <w:p>
+      <w:pPr>
+        <w:pStyle w:val="Paragrafoelenco"/>
+        <w:numPr>
+          <w:ilvl w:val="0"/>
+          <w:numId w:val="36"/>
+        </w:numPr>
+      </w:pPr>
+      <w:r>
+        <w:t xml:space="preserve">intestazione della </w:t>
+      </w:r>
+      <w:proofErr w:type="spellStart"/>
+      <w:r>
         <w:t>tab</w:t>
       </w:r>
       <w:proofErr w:type="spellEnd"/>
       <w:r>
-        <w:t xml:space="preserve"> lavorazione</w:t>
-      </w:r>
-    </w:p>
-    <w:p>
-      <w:pPr>
-        <w:pStyle w:val="Paragrafoelenco"/>
-        <w:numPr>
-          <w:ilvl w:val="0"/>
-          <w:numId w:val="43"/>
-        </w:numPr>
-      </w:pPr>
-      <w:r>
-        <w:t>risolto bug blocco pagine dopo stampa</w:t>
-      </w:r>
-    </w:p>
-    <w:p>
-      <w:pPr>
-        <w:pStyle w:val="Paragrafoelenco"/>
-        <w:numPr>
-          <w:ilvl w:val="0"/>
-          <w:numId w:val="43"/>
-        </w:numPr>
-      </w:pPr>
-      <w:r>
-        <w:t xml:space="preserve">cambiato colore sfondo stampe in blu </w:t>
+        <w:t xml:space="preserve"> lavorazion</w:t>
+      </w:r>
+      <w:r>
+        <w:t xml:space="preserve">e in base alla </w:t>
       </w:r>
       <w:proofErr w:type="spellStart"/>
       <w:r>
-        <w:t>Videosystem</w:t>
+        <w:t>tab</w:t>
       </w:r>
       <w:proofErr w:type="spellEnd"/>
-    </w:p>
-    <w:p/>
+      <w:r>
+        <w:t xml:space="preserve"> selezionata</w:t>
+      </w:r>
+    </w:p>
+    <w:p>
+      <w:pPr>
+        <w:pStyle w:val="Paragrafoelenco"/>
+        <w:numPr>
+          <w:ilvl w:val="0"/>
+          <w:numId w:val="36"/>
+        </w:numPr>
+      </w:pPr>
+      <w:r>
+        <w:t>filtr</w:t>
+      </w:r>
+      <w:r>
+        <w:t>o data in inserimento generale</w:t>
+      </w:r>
+    </w:p>
+    <w:p>
+      <w:pPr>
+        <w:pStyle w:val="Paragrafoelenco"/>
+        <w:numPr>
+          <w:ilvl w:val="0"/>
+          <w:numId w:val="36"/>
+        </w:numPr>
+      </w:pPr>
+      <w:r>
+        <w:t>eliminazione massiva degli artic</w:t>
+      </w:r>
+      <w:r>
+        <w:t>oli in offerta e in lavorazione</w:t>
+      </w:r>
+    </w:p>
+    <w:p>
+      <w:pPr>
+        <w:pStyle w:val="Paragrafoelenco"/>
+        <w:numPr>
+          <w:ilvl w:val="0"/>
+          <w:numId w:val="36"/>
+        </w:numPr>
+      </w:pPr>
+      <w:r>
+        <w:t>aggiustamenti grafici vari</w:t>
+      </w:r>
+    </w:p>
     <w:p>
       <w:pPr>
         <w:pStyle w:val="Sottotitolo"/>
       </w:pPr>
       <w:r>
-        <w:t>Versione 1.</w:t>
-      </w:r>
-      <w:r>
-        <w:t>53</w:t>
-      </w:r>
-      <w:r>
-        <w:t xml:space="preserve"> del </w:t>
-      </w:r>
-      <w:r>
-        <w:t>17</w:t>
-      </w:r>
-      <w:r>
-        <w:t>/</w:t>
-      </w:r>
-      <w:r>
-        <w:t>11</w:t>
-      </w:r>
-      <w:r>
-        <w:t>/2019</w:t>
-      </w:r>
-    </w:p>
-    <w:p>
-      <w:pPr>
-        <w:pStyle w:val="Paragrafoelenco"/>
-        <w:numPr>
-          <w:ilvl w:val="0"/>
-          <w:numId w:val="42"/>
-        </w:numPr>
-      </w:pPr>
-      <w:r>
-        <w:t xml:space="preserve">Implementazione modalità </w:t>
-      </w:r>
-      <w:proofErr w:type="spellStart"/>
-      <w:r>
-        <w:t>debug</w:t>
-      </w:r>
-      <w:proofErr w:type="spellEnd"/>
-      <w:r>
-        <w:t xml:space="preserve"> in </w:t>
-      </w:r>
-      <w:proofErr w:type="spellStart"/>
-      <w:r>
-        <w:t>web.config</w:t>
-      </w:r>
-      <w:proofErr w:type="spellEnd"/>
-    </w:p>
-    <w:p>
-      <w:pPr>
-        <w:pStyle w:val="Paragrafoelenco"/>
-        <w:numPr>
-          <w:ilvl w:val="0"/>
-          <w:numId w:val="42"/>
-        </w:numPr>
-      </w:pPr>
-      <w:r>
-        <w:t>correzione bug di relazione violata (</w:t>
-      </w:r>
-      <w:proofErr w:type="spellStart"/>
-      <w:r>
-        <w:t>delete</w:t>
-      </w:r>
-      <w:proofErr w:type="spellEnd"/>
-      <w:r>
-        <w:t>) al salvataggio</w:t>
-      </w:r>
-      <w:r>
-        <w:t>;</w:t>
-      </w:r>
-    </w:p>
-    <w:p>
-      <w:pPr>
-        <w:pStyle w:val="Paragrafoelenco"/>
-        <w:numPr>
-          <w:ilvl w:val="0"/>
-          <w:numId w:val="42"/>
-        </w:numPr>
-      </w:pPr>
-      <w:r>
-        <w:t xml:space="preserve">eliminato </w:t>
-      </w:r>
-      <w:proofErr w:type="spellStart"/>
-      <w:r>
-        <w:t>popup</w:t>
-      </w:r>
-      <w:proofErr w:type="spellEnd"/>
-      <w:r>
-        <w:t xml:space="preserve"> in chiusura</w:t>
-      </w:r>
-      <w:r>
-        <w:t>;</w:t>
-      </w:r>
-    </w:p>
-    <w:p>
-      <w:pPr>
-        <w:pStyle w:val="Paragrafoelenco"/>
-        <w:numPr>
-          <w:ilvl w:val="0"/>
-          <w:numId w:val="42"/>
-        </w:numPr>
-      </w:pPr>
-      <w:r>
-        <w:t xml:space="preserve">utilizzo del </w:t>
-      </w:r>
-      <w:proofErr w:type="spellStart"/>
-      <w:r>
-        <w:t>numOccorrenza</w:t>
-      </w:r>
-      <w:proofErr w:type="spellEnd"/>
-      <w:r>
-        <w:t xml:space="preserve"> per identificare articoli lavorazione</w:t>
-      </w:r>
-    </w:p>
-    <w:p>
-      <w:pPr>
-        <w:pStyle w:val="Paragrafoelenco"/>
-        <w:numPr>
-          <w:ilvl w:val="0"/>
-          <w:numId w:val="42"/>
-        </w:numPr>
-      </w:pPr>
-      <w:r>
-        <w:t xml:space="preserve">soluzione vari bug nella modifica articoli in </w:t>
-      </w:r>
-      <w:proofErr w:type="spellStart"/>
-      <w:r>
-        <w:t>dett</w:t>
-      </w:r>
-      <w:proofErr w:type="spellEnd"/>
-      <w:r>
-        <w:t xml:space="preserve"> economico e piano esterno</w:t>
-      </w:r>
-    </w:p>
-    <w:p>
-      <w:pPr>
-        <w:pStyle w:val="Paragrafoelenco"/>
-        <w:numPr>
-          <w:ilvl w:val="0"/>
-          <w:numId w:val="42"/>
-        </w:numPr>
-      </w:pPr>
-      <w:r>
-        <w:t>In inserimento multiplo settata di default la data di trasferimento (se esiste, altrimenti di lavorazione)</w:t>
-      </w:r>
-    </w:p>
-    <w:p>
-      <w:pPr>
-        <w:pStyle w:val="Paragrafoelenco"/>
-        <w:numPr>
-          <w:ilvl w:val="0"/>
-          <w:numId w:val="42"/>
-        </w:numPr>
-      </w:pPr>
-      <w:r>
-        <w:t>controllato che il campo consuntivo venga settato a false in inserimento multiplo</w:t>
-      </w:r>
-    </w:p>
-    <w:p>
-      <w:pPr>
-        <w:pStyle w:val="Paragrafoelenco"/>
-        <w:numPr>
-          <w:ilvl w:val="0"/>
-          <w:numId w:val="42"/>
-        </w:numPr>
-      </w:pPr>
-      <w:r>
-        <w:t>Spostamento a sinistra dei dipendenti nell'agenda</w:t>
-      </w:r>
-    </w:p>
-    <w:p/>
-    <w:p>
-      <w:pPr>
-        <w:pStyle w:val="Sottotitolo"/>
-      </w:pPr>
-      <w:r>
-        <w:t>Versione 1.</w:t>
-      </w:r>
-      <w:r>
-        <w:t>52</w:t>
-      </w:r>
-      <w:r>
-        <w:t xml:space="preserve"> del </w:t>
-      </w:r>
-      <w:r>
-        <w:t>14</w:t>
-      </w:r>
-      <w:r>
-        <w:t>/</w:t>
-      </w:r>
-      <w:r>
-        <w:t>11</w:t>
-      </w:r>
-      <w:r>
-        <w:t>/2019</w:t>
-      </w:r>
-    </w:p>
-    <w:p>
-      <w:pPr>
-        <w:pStyle w:val="Paragrafoelenco"/>
-        <w:numPr>
-          <w:ilvl w:val="0"/>
-          <w:numId w:val="40"/>
-        </w:numPr>
-      </w:pPr>
-      <w:r>
-        <w:t xml:space="preserve">Bug Risolto: </w:t>
-      </w:r>
-      <w:r>
-        <w:t xml:space="preserve">Inserimento di 1 tecnico per più giorni, se ci sono più Tecnici della stessa mansione, mette lo stesso tecnico per </w:t>
-      </w:r>
-      <w:proofErr w:type="spellStart"/>
-      <w:r>
-        <w:t>n.figure</w:t>
-      </w:r>
-      <w:proofErr w:type="spellEnd"/>
-      <w:r>
-        <w:t xml:space="preserve"> sui giorni di lavoro</w:t>
-      </w:r>
-    </w:p>
-    <w:p>
-      <w:pPr>
-        <w:pStyle w:val="Paragrafoelenco"/>
-        <w:numPr>
-          <w:ilvl w:val="0"/>
-          <w:numId w:val="40"/>
-        </w:numPr>
-      </w:pPr>
-      <w:r>
-        <w:t>Bug Risolto: Importazione -</w:t>
-      </w:r>
-      <w:r>
-        <w:t xml:space="preserve"> Quando elimino 1 tecnico e lo reimporto, cancella tutte le info note inserite in precedenza (da verificare su nuovi lavori)</w:t>
-      </w:r>
-    </w:p>
-    <w:p/>
-    <w:p>
-      <w:pPr>
-        <w:pStyle w:val="Sottotitolo"/>
-      </w:pPr>
-      <w:r>
-        <w:t>Versione 1.</w:t>
-      </w:r>
-      <w:r>
-        <w:t>51</w:t>
-      </w:r>
-      <w:r>
-        <w:t xml:space="preserve"> del </w:t>
-      </w:r>
-      <w:r>
-        <w:t>03</w:t>
-      </w:r>
-      <w:r>
-        <w:t>/</w:t>
-      </w:r>
-      <w:r>
-        <w:t>11</w:t>
-      </w:r>
-      <w:r>
-        <w:t>/2019</w:t>
-      </w:r>
-    </w:p>
-    <w:p>
-      <w:pPr>
-        <w:pStyle w:val="Paragrafoelenco"/>
-        <w:numPr>
-          <w:ilvl w:val="0"/>
-          <w:numId w:val="39"/>
-        </w:numPr>
-      </w:pPr>
-      <w:r>
-        <w:t>Corretto bug descrizione lunghe troncate su Consuntivo</w:t>
-      </w:r>
-    </w:p>
-    <w:p>
-      <w:pPr>
-        <w:pStyle w:val="Paragrafoelenco"/>
-        <w:numPr>
-          <w:ilvl w:val="0"/>
-          <w:numId w:val="39"/>
-        </w:numPr>
-      </w:pPr>
-      <w:r>
-        <w:t>Corretto bug articoli a consuntivo su Dettaglio Economico</w:t>
-      </w:r>
-    </w:p>
-    <w:p/>
-    <w:p>
-      <w:pPr>
-        <w:pStyle w:val="Sottotitolo"/>
-      </w:pPr>
-      <w:r>
-        <w:t>Versione 1.</w:t>
-      </w:r>
-      <w:r>
-        <w:t>50</w:t>
-      </w:r>
-      <w:r>
-        <w:t xml:space="preserve"> del </w:t>
-      </w:r>
-      <w:r>
-        <w:t>27</w:t>
-      </w:r>
-      <w:r>
-        <w:t>/</w:t>
-      </w:r>
-      <w:r>
-        <w:t>10</w:t>
-      </w:r>
-      <w:r>
-        <w:t>/2019</w:t>
-      </w:r>
-    </w:p>
-    <w:p>
-      <w:pPr>
-        <w:pStyle w:val="Paragrafoelenco"/>
-        <w:numPr>
-          <w:ilvl w:val="0"/>
-          <w:numId w:val="38"/>
-        </w:numPr>
-      </w:pPr>
-      <w:r>
-        <w:t>Stampa Offerta aggiornato layout</w:t>
-      </w:r>
-    </w:p>
-    <w:p>
-      <w:pPr>
-        <w:pStyle w:val="Paragrafoelenco"/>
-        <w:numPr>
-          <w:ilvl w:val="0"/>
-          <w:numId w:val="38"/>
-        </w:numPr>
-      </w:pPr>
-      <w:r>
-        <w:t>Stampa Consuntivo aggiornato layout</w:t>
-      </w:r>
-    </w:p>
-    <w:p>
-      <w:pPr>
-        <w:pStyle w:val="Paragrafoelenco"/>
-        <w:numPr>
-          <w:ilvl w:val="0"/>
-          <w:numId w:val="38"/>
-        </w:numPr>
-      </w:pPr>
-      <w:r>
-        <w:t>I</w:t>
-      </w:r>
-      <w:r>
-        <w:t xml:space="preserve">nserimento multiplo in </w:t>
-      </w:r>
-      <w:proofErr w:type="spellStart"/>
-      <w:r>
-        <w:t>dett</w:t>
-      </w:r>
-      <w:proofErr w:type="spellEnd"/>
-      <w:r>
-        <w:t>. economico</w:t>
-      </w:r>
-    </w:p>
-    <w:p>
-      <w:pPr>
-        <w:pStyle w:val="Paragrafoelenco"/>
-        <w:numPr>
-          <w:ilvl w:val="0"/>
-          <w:numId w:val="38"/>
-        </w:numPr>
-      </w:pPr>
-      <w:r>
-        <w:t>Correzione errore in fig. professionale</w:t>
-      </w:r>
-      <w:r>
-        <w:t>(propagazione modifiche sulle fig. professionali sbagliate)</w:t>
-      </w:r>
-    </w:p>
-    <w:p>
-      <w:pPr>
-        <w:pStyle w:val="Sottotitolo"/>
-      </w:pPr>
-      <w:r>
-        <w:t>Versione 1.</w:t>
-      </w:r>
-      <w:r>
-        <w:t>49</w:t>
-      </w:r>
-      <w:r>
-        <w:t xml:space="preserve"> del </w:t>
-      </w:r>
-      <w:r>
-        <w:t>19</w:t>
-      </w:r>
-      <w:r>
-        <w:t>/</w:t>
-      </w:r>
-      <w:r>
-        <w:t>10</w:t>
-      </w:r>
-      <w:r>
-        <w:t>/2019</w:t>
-      </w:r>
-    </w:p>
-    <w:p>
-      <w:pPr>
-        <w:pStyle w:val="Paragrafoelenco"/>
-        <w:numPr>
-          <w:ilvl w:val="0"/>
-          <w:numId w:val="36"/>
-        </w:numPr>
-      </w:pPr>
-      <w:r>
-        <w:t>possibilità di modificare alcuni dati appuntamento anche se un evento è in lavorazione</w:t>
-      </w:r>
-    </w:p>
-    <w:p>
-      <w:pPr>
-        <w:pStyle w:val="Paragrafoelenco"/>
-        <w:numPr>
-          <w:ilvl w:val="0"/>
-          <w:numId w:val="36"/>
-        </w:numPr>
-      </w:pPr>
-      <w:r>
-        <w:t>replica per ogni giorno di lavorazi</w:t>
-      </w:r>
-      <w:r>
-        <w:t>one del solo personale tecnico</w:t>
-      </w:r>
-    </w:p>
-    <w:p>
-      <w:pPr>
-        <w:pStyle w:val="Paragrafoelenco"/>
-        <w:numPr>
-          <w:ilvl w:val="0"/>
-          <w:numId w:val="36"/>
-        </w:numPr>
-      </w:pPr>
-      <w:r>
-        <w:t>modifica della voce in a</w:t>
-      </w:r>
-      <w:r>
-        <w:t xml:space="preserve">genda (prima </w:t>
-      </w:r>
-      <w:proofErr w:type="spellStart"/>
-      <w:r>
-        <w:t>riga=lavorazione</w:t>
-      </w:r>
-      <w:proofErr w:type="spellEnd"/>
-      <w:r>
-        <w:t>)</w:t>
-      </w:r>
-    </w:p>
-    <w:p>
-      <w:pPr>
-        <w:pStyle w:val="Paragrafoelenco"/>
-        <w:numPr>
-          <w:ilvl w:val="0"/>
-          <w:numId w:val="36"/>
-        </w:numPr>
-      </w:pPr>
-      <w:r>
-        <w:t>visualizzazione della descrizione del contrat</w:t>
-      </w:r>
-      <w:r>
-        <w:t xml:space="preserve">to invece che </w:t>
-      </w:r>
-      <w:proofErr w:type="spellStart"/>
-      <w:r>
-        <w:t>num</w:t>
-      </w:r>
-      <w:proofErr w:type="spellEnd"/>
-      <w:r>
-        <w:t>. protocollo</w:t>
-      </w:r>
-    </w:p>
-    <w:p>
-      <w:pPr>
-        <w:pStyle w:val="Paragrafoelenco"/>
-        <w:numPr>
-          <w:ilvl w:val="0"/>
-          <w:numId w:val="36"/>
-        </w:numPr>
-      </w:pPr>
-      <w:r>
-        <w:t xml:space="preserve">intestazione della </w:t>
-      </w:r>
-      <w:proofErr w:type="spellStart"/>
-      <w:r>
-        <w:t>tab</w:t>
-      </w:r>
-      <w:proofErr w:type="spellEnd"/>
-      <w:r>
-        <w:t xml:space="preserve"> lavorazion</w:t>
-      </w:r>
-      <w:r>
-        <w:t xml:space="preserve">e in base alla </w:t>
-      </w:r>
-      <w:proofErr w:type="spellStart"/>
-      <w:r>
-        <w:t>tab</w:t>
-      </w:r>
-      <w:proofErr w:type="spellEnd"/>
-      <w:r>
-        <w:t xml:space="preserve"> selezionata</w:t>
-      </w:r>
-    </w:p>
-    <w:p>
-      <w:pPr>
-        <w:pStyle w:val="Paragrafoelenco"/>
-        <w:numPr>
-          <w:ilvl w:val="0"/>
-          <w:numId w:val="36"/>
-        </w:numPr>
-      </w:pPr>
-      <w:r>
-        <w:t>filtr</w:t>
-      </w:r>
-      <w:r>
-        <w:t>o data in inserimento generale</w:t>
-      </w:r>
-    </w:p>
-    <w:p>
-      <w:pPr>
-        <w:pStyle w:val="Paragrafoelenco"/>
-        <w:numPr>
-          <w:ilvl w:val="0"/>
-          <w:numId w:val="36"/>
-        </w:numPr>
-      </w:pPr>
-      <w:r>
-        <w:t>eliminazione massiva degli artic</w:t>
-      </w:r>
-      <w:r>
-        <w:t>oli in offerta e in lavorazione</w:t>
-      </w:r>
-    </w:p>
-    <w:p>
-      <w:pPr>
-        <w:pStyle w:val="Paragrafoelenco"/>
-        <w:numPr>
-          <w:ilvl w:val="0"/>
-          <w:numId w:val="36"/>
-        </w:numPr>
-      </w:pPr>
-      <w:r>
-        <w:t>aggiustamenti grafici vari</w:t>
-      </w:r>
-    </w:p>
-    <w:p>
-      <w:pPr>
-        <w:pStyle w:val="Sottotitolo"/>
-      </w:pPr>
-      <w:r>
-        <w:lastRenderedPageBreak/>
         <w:t>Versione 1.</w:t>
       </w:r>
       <w:r>
@@ -1544,6 +1597,7 @@
         </w:numPr>
       </w:pPr>
       <w:r>
+        <w:lastRenderedPageBreak/>
         <w:t xml:space="preserve">aggiunti i campi mancanti alla </w:t>
       </w:r>
       <w:r>
@@ -1597,7 +1651,6 @@
         <w:pStyle w:val="Sottotitolo"/>
       </w:pPr>
       <w:r>
-        <w:lastRenderedPageBreak/>
         <w:t>Versione 1.4</w:t>
       </w:r>
       <w:r>
@@ -2189,6 +2242,7 @@
           <w:color w:val="222222"/>
           <w:lang w:eastAsia="it-IT"/>
         </w:rPr>
+        <w:lastRenderedPageBreak/>
         <w:t>modifica giorni pagamento editabili</w:t>
       </w:r>
       <w:r>
@@ -2240,208 +2294,570 @@
         </w:numPr>
       </w:pPr>
       <w:r>
+        <w:t>Aggiunto Recupero Offerta</w:t>
+      </w:r>
+    </w:p>
+    <w:p>
+      <w:pPr>
+        <w:pStyle w:val="Sottotitolo"/>
+      </w:pPr>
+      <w:r>
+        <w:t>Versione 1.36 del 19/08/2019</w:t>
+      </w:r>
+    </w:p>
+    <w:p>
+      <w:pPr>
+        <w:pStyle w:val="Paragrafoelenco"/>
+        <w:numPr>
+          <w:ilvl w:val="0"/>
+          <w:numId w:val="21"/>
+        </w:numPr>
+      </w:pPr>
+      <w:r>
+        <w:t>Aggiunta Stampa Consuntivo</w:t>
+      </w:r>
+    </w:p>
+    <w:p>
+      <w:pPr>
+        <w:pStyle w:val="Sottotitolo"/>
+      </w:pPr>
+      <w:r>
+        <w:t>Versione 1.35 del 31/07/2019</w:t>
+      </w:r>
+    </w:p>
+    <w:p>
+      <w:pPr>
+        <w:pStyle w:val="Paragrafoelenco"/>
+        <w:numPr>
+          <w:ilvl w:val="0"/>
+          <w:numId w:val="20"/>
+        </w:numPr>
+      </w:pPr>
+      <w:r>
+        <w:t>Visualizzazione Figure Professionale replicate per ogni giorno di lavorazione</w:t>
+      </w:r>
+    </w:p>
+    <w:p>
+      <w:pPr>
+        <w:pStyle w:val="Paragrafoelenco"/>
+        <w:numPr>
+          <w:ilvl w:val="0"/>
+          <w:numId w:val="20"/>
+        </w:numPr>
+      </w:pPr>
+      <w:r>
+        <w:t>Filtro Data Lavorazione</w:t>
+      </w:r>
+    </w:p>
+    <w:p>
+      <w:pPr>
+        <w:pStyle w:val="Sottotitolo"/>
+      </w:pPr>
+      <w:r>
+        <w:t>Versione 1.34 del 31/07/2019</w:t>
+      </w:r>
+    </w:p>
+    <w:p>
+      <w:pPr>
+        <w:pStyle w:val="Paragrafoelenco"/>
+        <w:numPr>
+          <w:ilvl w:val="0"/>
+          <w:numId w:val="20"/>
+        </w:numPr>
+      </w:pPr>
+      <w:r>
+        <w:t>Aggiunto n. pagine a riepilogo</w:t>
+      </w:r>
+    </w:p>
+    <w:p>
+      <w:pPr>
+        <w:pStyle w:val="Paragrafoelenco"/>
+        <w:numPr>
+          <w:ilvl w:val="0"/>
+          <w:numId w:val="20"/>
+        </w:numPr>
+      </w:pPr>
+      <w:r>
+        <w:t>Aggiornamento pdf riepilogo dopo modifica note</w:t>
+      </w:r>
+    </w:p>
+    <w:p>
+      <w:pPr>
+        <w:pStyle w:val="Sottotitolo"/>
+      </w:pPr>
+      <w:r>
+        <w:t>Versione1.33 del 29/07/2019</w:t>
+      </w:r>
+    </w:p>
+    <w:p>
+      <w:pPr>
+        <w:pStyle w:val="Paragrafoelenco"/>
+        <w:numPr>
+          <w:ilvl w:val="0"/>
+          <w:numId w:val="19"/>
+        </w:numPr>
+      </w:pPr>
+      <w:r>
+        <w:t>Nuova visualizzazione Riepilogo con anteprima PDF</w:t>
+      </w:r>
+    </w:p>
+    <w:p>
+      <w:pPr>
+        <w:pStyle w:val="Sottotitolo"/>
+      </w:pPr>
+      <w:r>
+        <w:t>Versione1.32 del 21/07/2019</w:t>
+      </w:r>
+    </w:p>
+    <w:p>
+      <w:pPr>
+        <w:pStyle w:val="Paragrafoelenco"/>
+        <w:numPr>
+          <w:ilvl w:val="0"/>
+          <w:numId w:val="19"/>
+        </w:numPr>
+      </w:pPr>
+      <w:r>
+        <w:t>Piano Esterno: disposizione colonne griglia figure professionali, funzione 'Inserimento generale', note piano esterno</w:t>
+      </w:r>
+    </w:p>
+    <w:p>
+      <w:pPr>
+        <w:pStyle w:val="Sottotitolo"/>
+      </w:pPr>
+      <w:r>
+        <w:t>Versione1.31 del 12/07/2019</w:t>
+      </w:r>
+    </w:p>
+    <w:p>
+      <w:pPr>
+        <w:pStyle w:val="Paragrafoelenco"/>
+        <w:numPr>
+          <w:ilvl w:val="0"/>
+          <w:numId w:val="18"/>
+        </w:numPr>
+      </w:pPr>
+      <w:r>
+        <w:t>Modificato Layout dettaglio protocollo come quello di ricerca</w:t>
+      </w:r>
+    </w:p>
+    <w:p>
+      <w:pPr>
+        <w:pStyle w:val="Paragrafoelenco"/>
+        <w:numPr>
+          <w:ilvl w:val="0"/>
+          <w:numId w:val="18"/>
+        </w:numPr>
+      </w:pPr>
+      <w:r>
+        <w:t>Aggiunto ordinamento tabella protocolli per singolo campo (cliccando sull'intestazione)</w:t>
+      </w:r>
+    </w:p>
+    <w:p>
+      <w:pPr>
+        <w:pStyle w:val="Paragrafoelenco"/>
+        <w:numPr>
+          <w:ilvl w:val="0"/>
+          <w:numId w:val="18"/>
+        </w:numPr>
+      </w:pPr>
+      <w:r>
+        <w:t>Riepilogo offerta: Aggiunto campo "note" a modifica note del riepilogo</w:t>
+      </w:r>
+    </w:p>
+    <w:p>
+      <w:pPr>
+        <w:pStyle w:val="Paragrafoelenco"/>
+        <w:numPr>
+          <w:ilvl w:val="0"/>
+          <w:numId w:val="18"/>
+        </w:numPr>
+      </w:pPr>
+      <w:r>
+        <w:t>Riepilogo offerta: formato del protocollo, orario nella data, descrizione lunga troncata a 100 caratteri, modifiche grafiche (da completare)</w:t>
+      </w:r>
+    </w:p>
+    <w:p>
+      <w:pPr>
+        <w:pStyle w:val="Paragrafoelenco"/>
+        <w:numPr>
+          <w:ilvl w:val="0"/>
+          <w:numId w:val="18"/>
+        </w:numPr>
+      </w:pPr>
+      <w:r>
+        <w:t xml:space="preserve">Dettaglio economico: ordine delle colonne e modifica valori mostrati, valore lordo in tabella, valore </w:t>
+      </w:r>
+      <w:proofErr w:type="spellStart"/>
+      <w:r>
+        <w:t>flag</w:t>
+      </w:r>
+      <w:proofErr w:type="spellEnd"/>
+      <w:r>
+        <w:t xml:space="preserve"> stampa, modifica nella selezione della figura professionale, calcolo costi in base a tipo pagamento, aggiunta fattura a tipo pagamento</w:t>
+      </w:r>
+    </w:p>
+    <w:p>
+      <w:pPr>
+        <w:pStyle w:val="Sottotitolo"/>
+      </w:pPr>
+    </w:p>
+    <w:p>
+      <w:pPr>
+        <w:pStyle w:val="Sottotitolo"/>
+      </w:pPr>
+      <w:r>
+        <w:t>Versione1.30 del 06/0</w:t>
+      </w:r>
+      <w:r>
+        <w:t>6</w:t>
+      </w:r>
+      <w:r>
+        <w:t>/2019</w:t>
+      </w:r>
+    </w:p>
+    <w:p>
+      <w:pPr>
+        <w:pStyle w:val="Paragrafoelenco"/>
+        <w:numPr>
+          <w:ilvl w:val="0"/>
+          <w:numId w:val="18"/>
+        </w:numPr>
+      </w:pPr>
+      <w:r>
+        <w:t>Completata cancellazione eventi</w:t>
+      </w:r>
+    </w:p>
+    <w:p>
+      <w:pPr>
+        <w:pStyle w:val="Paragrafoelenco"/>
+        <w:numPr>
+          <w:ilvl w:val="0"/>
+          <w:numId w:val="18"/>
+        </w:numPr>
+      </w:pPr>
+      <w:r>
+        <w:t>Completata gestione Attrezzature Magazzino</w:t>
+      </w:r>
+    </w:p>
+    <w:p>
+      <w:pPr>
+        <w:pStyle w:val="Paragrafoelenco"/>
+        <w:numPr>
+          <w:ilvl w:val="0"/>
+          <w:numId w:val="18"/>
+        </w:numPr>
+      </w:pPr>
+      <w:r>
+        <w:t>Cancellazione logica Collaboratori, Clienti/Fornitori, Articoli, Raggruppamenti Articoli e Protocolli (non si avrà più errore quando si tenta di cancellare un record da una di queste tabelle collegato ad altre tabelle)</w:t>
+      </w:r>
+    </w:p>
+    <w:p>
+      <w:pPr>
+        <w:pStyle w:val="Sottotitolo"/>
+      </w:pPr>
+    </w:p>
+    <w:p>
+      <w:pPr>
+        <w:pStyle w:val="Sottotitolo"/>
+      </w:pPr>
+      <w:r>
+        <w:t>Versione1.29 del 01/0</w:t>
+      </w:r>
+      <w:r>
+        <w:t>6</w:t>
+      </w:r>
+      <w:r>
+        <w:t>/2019</w:t>
+      </w:r>
+    </w:p>
+    <w:p>
+      <w:pPr>
+        <w:pStyle w:val="Paragrafoelenco"/>
+        <w:numPr>
+          <w:ilvl w:val="0"/>
+          <w:numId w:val="17"/>
+        </w:numPr>
+      </w:pPr>
+      <w:r>
+        <w:t>Aggiunta cancellazione eventi</w:t>
+      </w:r>
+    </w:p>
+    <w:p>
+      <w:pPr>
+        <w:pStyle w:val="Paragrafoelenco"/>
+        <w:numPr>
+          <w:ilvl w:val="0"/>
+          <w:numId w:val="17"/>
+        </w:numPr>
+      </w:pPr>
+      <w:r>
         <w:lastRenderedPageBreak/>
-        <w:t>Aggiunto Recupero Offerta</w:t>
+        <w:t>Aggiunta gestione Magazzino (incompleta)</w:t>
       </w:r>
     </w:p>
     <w:p>
       <w:pPr>
         <w:pStyle w:val="Sottotitolo"/>
       </w:pPr>
-      <w:r>
-        <w:t>Versione 1.36 del 19/08/2019</w:t>
-      </w:r>
-    </w:p>
-    <w:p>
-      <w:pPr>
-        <w:pStyle w:val="Paragrafoelenco"/>
-        <w:numPr>
-          <w:ilvl w:val="0"/>
-          <w:numId w:val="21"/>
-        </w:numPr>
-      </w:pPr>
-      <w:r>
-        <w:t>Aggiunta Stampa Consuntivo</w:t>
-      </w:r>
     </w:p>
     <w:p>
       <w:pPr>
         <w:pStyle w:val="Sottotitolo"/>
       </w:pPr>
       <w:r>
-        <w:t>Versione 1.35 del 31/07/2019</w:t>
-      </w:r>
-    </w:p>
-    <w:p>
-      <w:pPr>
-        <w:pStyle w:val="Paragrafoelenco"/>
-        <w:numPr>
-          <w:ilvl w:val="0"/>
-          <w:numId w:val="20"/>
-        </w:numPr>
-      </w:pPr>
-      <w:r>
-        <w:t>Visualizzazione Figure Professionale replicate per ogni giorno di lavorazione</w:t>
-      </w:r>
-    </w:p>
-    <w:p>
-      <w:pPr>
-        <w:pStyle w:val="Paragrafoelenco"/>
-        <w:numPr>
-          <w:ilvl w:val="0"/>
-          <w:numId w:val="20"/>
-        </w:numPr>
-      </w:pPr>
-      <w:r>
-        <w:t>Filtro Data Lavorazione</w:t>
-      </w:r>
-    </w:p>
+        <w:t>Versione1.28 del 22/05/2019</w:t>
+      </w:r>
+    </w:p>
+    <w:p>
+      <w:pPr>
+        <w:pStyle w:val="Paragrafoelenco"/>
+        <w:numPr>
+          <w:ilvl w:val="0"/>
+          <w:numId w:val="16"/>
+        </w:numPr>
+      </w:pPr>
+      <w:r>
+        <w:t>Aggiunta gestione Tipologie Interventi nel menù "Tabelle/Tipologie Interventi"</w:t>
+      </w:r>
+    </w:p>
+    <w:p>
+      <w:pPr>
+        <w:pStyle w:val="Paragrafoelenco"/>
+        <w:numPr>
+          <w:ilvl w:val="0"/>
+          <w:numId w:val="16"/>
+        </w:numPr>
+      </w:pPr>
+      <w:r>
+        <w:t>Aggiornata Lavorazione con gestione Dettaglio Economico e Piano Esterno (da completare)</w:t>
+      </w:r>
+    </w:p>
+    <w:p/>
     <w:p>
       <w:pPr>
         <w:pStyle w:val="Sottotitolo"/>
       </w:pPr>
       <w:r>
-        <w:t>Versione 1.34 del 31/07/2019</w:t>
-      </w:r>
-    </w:p>
-    <w:p>
-      <w:pPr>
-        <w:pStyle w:val="Paragrafoelenco"/>
-        <w:numPr>
-          <w:ilvl w:val="0"/>
-          <w:numId w:val="20"/>
-        </w:numPr>
-      </w:pPr>
-      <w:r>
-        <w:t>Aggiunto n. pagine a riepilogo</w:t>
-      </w:r>
-    </w:p>
-    <w:p>
-      <w:pPr>
-        <w:pStyle w:val="Paragrafoelenco"/>
-        <w:numPr>
-          <w:ilvl w:val="0"/>
-          <w:numId w:val="20"/>
-        </w:numPr>
-      </w:pPr>
-      <w:r>
-        <w:t>Aggiornamento pdf riepilogo dopo modifica note</w:t>
+        <w:t>Versione1.27 del 05/05/2019</w:t>
+      </w:r>
+    </w:p>
+    <w:p>
+      <w:pPr>
+        <w:pStyle w:val="Paragrafoelenco"/>
+        <w:numPr>
+          <w:ilvl w:val="0"/>
+          <w:numId w:val="15"/>
+        </w:numPr>
+      </w:pPr>
+      <w:r>
+        <w:t>Aggiunta Lavorazione</w:t>
       </w:r>
     </w:p>
     <w:p>
       <w:pPr>
         <w:pStyle w:val="Sottotitolo"/>
       </w:pPr>
-      <w:r>
-        <w:t>Versione1.33 del 29/07/2019</w:t>
-      </w:r>
-    </w:p>
-    <w:p>
-      <w:pPr>
-        <w:pStyle w:val="Paragrafoelenco"/>
-        <w:numPr>
-          <w:ilvl w:val="0"/>
-          <w:numId w:val="19"/>
-        </w:numPr>
-      </w:pPr>
-      <w:r>
-        <w:t>Nuova visualizzazione Riepilogo con anteprima PDF</w:t>
-      </w:r>
     </w:p>
     <w:p>
       <w:pPr>
         <w:pStyle w:val="Sottotitolo"/>
       </w:pPr>
       <w:r>
-        <w:t>Versione1.32 del 21/07/2019</w:t>
-      </w:r>
-    </w:p>
-    <w:p>
-      <w:pPr>
-        <w:pStyle w:val="Paragrafoelenco"/>
-        <w:numPr>
-          <w:ilvl w:val="0"/>
-          <w:numId w:val="19"/>
-        </w:numPr>
-      </w:pPr>
-      <w:r>
-        <w:t>Piano Esterno: disposizione colonne griglia figure professionali, funzione 'Inserimento generale', note piano esterno</w:t>
+        <w:t>Versione1.26 del 27/04/2019</w:t>
+      </w:r>
+    </w:p>
+    <w:p>
+      <w:pPr>
+        <w:pStyle w:val="Paragrafoelenco"/>
+        <w:numPr>
+          <w:ilvl w:val="0"/>
+          <w:numId w:val="14"/>
+        </w:numPr>
+      </w:pPr>
+      <w:r>
+        <w:t>Aggiunta Gestione Password di accesso dimenticata con generazione nuova password ed  invio</w:t>
+      </w:r>
+    </w:p>
+    <w:p>
+      <w:pPr>
+        <w:pStyle w:val="Paragrafoelenco"/>
+      </w:pPr>
+      <w:r>
+        <w:t xml:space="preserve"> e-mail.</w:t>
       </w:r>
     </w:p>
     <w:p>
       <w:pPr>
         <w:pStyle w:val="Sottotitolo"/>
       </w:pPr>
-      <w:r>
-        <w:t>Versione1.31 del 12/07/2019</w:t>
-      </w:r>
-    </w:p>
-    <w:p>
-      <w:pPr>
-        <w:pStyle w:val="Paragrafoelenco"/>
-        <w:numPr>
-          <w:ilvl w:val="0"/>
-          <w:numId w:val="18"/>
-        </w:numPr>
-      </w:pPr>
-      <w:r>
-        <w:t>Modificato Layout dettaglio protocollo come quello di ricerca</w:t>
-      </w:r>
-    </w:p>
-    <w:p>
-      <w:pPr>
-        <w:pStyle w:val="Paragrafoelenco"/>
-        <w:numPr>
-          <w:ilvl w:val="0"/>
-          <w:numId w:val="18"/>
-        </w:numPr>
-      </w:pPr>
-      <w:r>
-        <w:t>Aggiunto ordinamento tabella protocolli per singolo campo (cliccando sull'intestazione)</w:t>
-      </w:r>
-    </w:p>
-    <w:p>
-      <w:pPr>
-        <w:pStyle w:val="Paragrafoelenco"/>
-        <w:numPr>
-          <w:ilvl w:val="0"/>
-          <w:numId w:val="18"/>
-        </w:numPr>
-      </w:pPr>
-      <w:r>
-        <w:t>Riepilogo offerta: Aggiunto campo "note" a modifica note del riepilogo</w:t>
-      </w:r>
-    </w:p>
-    <w:p>
-      <w:pPr>
-        <w:pStyle w:val="Paragrafoelenco"/>
-        <w:numPr>
-          <w:ilvl w:val="0"/>
-          <w:numId w:val="18"/>
-        </w:numPr>
-      </w:pPr>
-      <w:r>
-        <w:t>Riepilogo offerta: formato del protocollo, orario nella data, descrizione lunga troncata a 100 caratteri, modifiche grafiche (da completare)</w:t>
-      </w:r>
-    </w:p>
-    <w:p>
-      <w:pPr>
-        <w:pStyle w:val="Paragrafoelenco"/>
-        <w:numPr>
-          <w:ilvl w:val="0"/>
-          <w:numId w:val="18"/>
-        </w:numPr>
-      </w:pPr>
-      <w:r>
-        <w:t xml:space="preserve">Dettaglio economico: ordine delle colonne e modifica valori mostrati, valore lordo in tabella, valore </w:t>
+    </w:p>
+    <w:p>
+      <w:pPr>
+        <w:pStyle w:val="Sottotitolo"/>
+      </w:pPr>
+      <w:r>
+        <w:t>Versione1.25 del 24/04/2019</w:t>
+      </w:r>
+    </w:p>
+    <w:p>
+      <w:pPr>
+        <w:pStyle w:val="Paragrafoelenco"/>
+        <w:numPr>
+          <w:ilvl w:val="0"/>
+          <w:numId w:val="14"/>
+        </w:numPr>
+      </w:pPr>
+      <w:r>
+        <w:t>Aggiunta Gestione Utenti (menù in alto a destra Gestione Utenze/Utenti)</w:t>
+      </w:r>
+    </w:p>
+    <w:p>
+      <w:pPr>
+        <w:pStyle w:val="Sottotitolo"/>
+      </w:pPr>
+    </w:p>
+    <w:p>
+      <w:pPr>
+        <w:pStyle w:val="Sottotitolo"/>
+      </w:pPr>
+      <w:r>
+        <w:t>Versione1.24 del 22/04/2019</w:t>
+      </w:r>
+    </w:p>
+    <w:p>
+      <w:pPr>
+        <w:pStyle w:val="Paragrafoelenco"/>
+        <w:numPr>
+          <w:ilvl w:val="0"/>
+          <w:numId w:val="13"/>
+        </w:numPr>
+      </w:pPr>
+      <w:r>
+        <w:t>Riorganizzazione menù</w:t>
+      </w:r>
+    </w:p>
+    <w:p>
+      <w:pPr>
+        <w:pStyle w:val="Paragrafoelenco"/>
+        <w:numPr>
+          <w:ilvl w:val="0"/>
+          <w:numId w:val="13"/>
+        </w:numPr>
+      </w:pPr>
+      <w:r>
+        <w:t>Aggiunta gestione Tabella Qualifiche Personale</w:t>
+      </w:r>
+    </w:p>
+    <w:p>
+      <w:pPr>
+        <w:pStyle w:val="Paragrafoelenco"/>
+        <w:numPr>
+          <w:ilvl w:val="0"/>
+          <w:numId w:val="13"/>
+        </w:numPr>
+      </w:pPr>
+      <w:r>
+        <w:t>Aggiunta gestione Tabella Tipologie Clienti/Fornitori</w:t>
+      </w:r>
+    </w:p>
+    <w:p>
+      <w:pPr>
+        <w:pStyle w:val="Paragrafoelenco"/>
+        <w:numPr>
+          <w:ilvl w:val="0"/>
+          <w:numId w:val="13"/>
+        </w:numPr>
+      </w:pPr>
+      <w:r>
+        <w:t>Aggiunta gestione Tabella Tipi Protocolli</w:t>
+      </w:r>
+    </w:p>
+    <w:p>
+      <w:pPr>
+        <w:pStyle w:val="Paragrafoelenco"/>
+        <w:numPr>
+          <w:ilvl w:val="0"/>
+          <w:numId w:val="13"/>
+        </w:numPr>
+      </w:pPr>
+      <w:r>
+        <w:t>Aggiunta gestione Tabella Tipi Lavorazione</w:t>
+      </w:r>
+    </w:p>
+    <w:p>
+      <w:pPr>
+        <w:pStyle w:val="Paragrafoelenco"/>
+        <w:numPr>
+          <w:ilvl w:val="0"/>
+          <w:numId w:val="13"/>
+        </w:numPr>
+      </w:pPr>
+      <w:r>
+        <w:t xml:space="preserve">Aggiunti nuovi colori per Intestazione Colonne </w:t>
       </w:r>
       <w:proofErr w:type="spellStart"/>
       <w:r>
-        <w:t>flag</w:t>
+        <w:t>agenda</w:t>
+      </w:r>
+      <w:r>
+        <w:t>da</w:t>
       </w:r>
       <w:proofErr w:type="spellEnd"/>
       <w:r>
-        <w:t xml:space="preserve"> stampa, modifica nella selezione della figura professionale, calcolo costi in base a tipo pagamento, aggiunta fattura a tipo pagamento</w:t>
+        <w:t xml:space="preserve"> menù Tabelle/Colonne Agenda</w:t>
+      </w:r>
+    </w:p>
+    <w:p>
+      <w:pPr>
+        <w:pStyle w:val="Paragrafoelenco"/>
+        <w:numPr>
+          <w:ilvl w:val="0"/>
+          <w:numId w:val="13"/>
+        </w:numPr>
+      </w:pPr>
+      <w:r>
+        <w:t xml:space="preserve">Aggiunta possibilità di ordinare le colonne agenda </w:t>
+      </w:r>
+      <w:r>
+        <w:t xml:space="preserve">da menù Tabelle/Colonne Agenda tramite il nuovo campo Ordinamento </w:t>
+      </w:r>
+      <w:r>
+        <w:t>(</w:t>
+      </w:r>
+      <w:r>
+        <w:t xml:space="preserve">la modifica non è </w:t>
+      </w:r>
+      <w:r>
+        <w:t>ancora visibile dall'agenda)</w:t>
+      </w:r>
+    </w:p>
+    <w:p>
+      <w:pPr>
+        <w:pStyle w:val="Paragrafoelenco"/>
+        <w:numPr>
+          <w:ilvl w:val="0"/>
+          <w:numId w:val="13"/>
+        </w:numPr>
+      </w:pPr>
+      <w:r>
+        <w:t xml:space="preserve">Aggiunti nuovi parametri da </w:t>
+      </w:r>
+      <w:proofErr w:type="spellStart"/>
+      <w:r>
+        <w:t>Tabelle\Configurazione</w:t>
+      </w:r>
+      <w:proofErr w:type="spellEnd"/>
+      <w:r>
+        <w:t xml:space="preserve"> (</w:t>
+      </w:r>
+      <w:proofErr w:type="spellStart"/>
+      <w:r>
+        <w:t>GIORNI_PAGAMENTO</w:t>
+      </w:r>
+      <w:proofErr w:type="spellEnd"/>
+      <w:r>
+        <w:t>, BANCA da 01 a 04 e IBAN da 01 a 04)</w:t>
       </w:r>
     </w:p>
     <w:p>
@@ -2454,49 +2870,35 @@
         <w:pStyle w:val="Sottotitolo"/>
       </w:pPr>
       <w:r>
-        <w:t>Versione1.30 del 06/0</w:t>
-      </w:r>
-      <w:r>
-        <w:t>6</w:t>
-      </w:r>
-      <w:r>
-        <w:t>/2019</w:t>
-      </w:r>
-    </w:p>
-    <w:p>
-      <w:pPr>
-        <w:pStyle w:val="Paragrafoelenco"/>
-        <w:numPr>
-          <w:ilvl w:val="0"/>
-          <w:numId w:val="18"/>
-        </w:numPr>
-      </w:pPr>
-      <w:r>
-        <w:t>Completata cancellazione eventi</w:t>
-      </w:r>
-    </w:p>
-    <w:p>
-      <w:pPr>
-        <w:pStyle w:val="Paragrafoelenco"/>
-        <w:numPr>
-          <w:ilvl w:val="0"/>
-          <w:numId w:val="18"/>
-        </w:numPr>
-      </w:pPr>
-      <w:r>
-        <w:t>Completata gestione Attrezzature Magazzino</w:t>
-      </w:r>
-    </w:p>
-    <w:p>
-      <w:pPr>
-        <w:pStyle w:val="Paragrafoelenco"/>
-        <w:numPr>
-          <w:ilvl w:val="0"/>
-          <w:numId w:val="18"/>
-        </w:numPr>
-      </w:pPr>
-      <w:r>
-        <w:t>Cancellazione logica Collaboratori, Clienti/Fornitori, Articoli, Raggruppamenti Articoli e Protocolli (non si avrà più errore quando si tenta di cancellare un record da una di queste tabelle collegato ad altre tabelle)</w:t>
+        <w:t>Versione1.23 del 18/04/2019</w:t>
+      </w:r>
+    </w:p>
+    <w:p>
+      <w:pPr>
+        <w:pStyle w:val="Paragrafoelenco"/>
+        <w:numPr>
+          <w:ilvl w:val="0"/>
+          <w:numId w:val="12"/>
+        </w:numPr>
+      </w:pPr>
+      <w:r>
+        <w:t xml:space="preserve">Aggiunta pagina di gestione valori di configurazione (es. campi IVA, IBAN, indirizzi </w:t>
+      </w:r>
+      <w:proofErr w:type="spellStart"/>
+      <w:r>
+        <w:t>etcetc</w:t>
+      </w:r>
+      <w:proofErr w:type="spellEnd"/>
+      <w:r>
+        <w:t xml:space="preserve">), da menu </w:t>
+      </w:r>
+      <w:proofErr w:type="spellStart"/>
+      <w:r>
+        <w:t>TABELLE\Gestione</w:t>
+      </w:r>
+      <w:proofErr w:type="spellEnd"/>
+      <w:r>
+        <w:t xml:space="preserve"> Configurazione</w:t>
       </w:r>
     </w:p>
     <w:p>
@@ -2509,37 +2911,19 @@
         <w:pStyle w:val="Sottotitolo"/>
       </w:pPr>
       <w:r>
-        <w:t>Versione1.29 del 01/0</w:t>
-      </w:r>
-      <w:r>
-        <w:t>6</w:t>
-      </w:r>
-      <w:r>
-        <w:t>/2019</w:t>
-      </w:r>
-    </w:p>
-    <w:p>
-      <w:pPr>
-        <w:pStyle w:val="Paragrafoelenco"/>
-        <w:numPr>
-          <w:ilvl w:val="0"/>
-          <w:numId w:val="17"/>
-        </w:numPr>
-      </w:pPr>
-      <w:r>
-        <w:t>Aggiunta cancellazione eventi</w:t>
-      </w:r>
-    </w:p>
-    <w:p>
-      <w:pPr>
-        <w:pStyle w:val="Paragrafoelenco"/>
-        <w:numPr>
-          <w:ilvl w:val="0"/>
-          <w:numId w:val="17"/>
-        </w:numPr>
-      </w:pPr>
-      <w:r>
-        <w:t>Aggiunta gestione Magazzino (incompleta)</w:t>
+        <w:t>Versione1.22 del 14/04/2019</w:t>
+      </w:r>
+    </w:p>
+    <w:p>
+      <w:pPr>
+        <w:pStyle w:val="Paragrafoelenco"/>
+        <w:numPr>
+          <w:ilvl w:val="0"/>
+          <w:numId w:val="11"/>
+        </w:numPr>
+      </w:pPr>
+      <w:r>
+        <w:t>Salvataggio e modifica Note Offerta</w:t>
       </w:r>
     </w:p>
     <w:p>
@@ -2552,32 +2936,387 @@
         <w:pStyle w:val="Sottotitolo"/>
       </w:pPr>
       <w:r>
-        <w:t>Versione1.28 del 22/05/2019</w:t>
-      </w:r>
-    </w:p>
-    <w:p>
-      <w:pPr>
-        <w:pStyle w:val="Paragrafoelenco"/>
-        <w:numPr>
-          <w:ilvl w:val="0"/>
-          <w:numId w:val="16"/>
-        </w:numPr>
-      </w:pPr>
-      <w:r>
         <w:lastRenderedPageBreak/>
-        <w:t>Aggiunta gestione Tipologie Interventi nel menù "Tabelle/Tipologie Interventi"</w:t>
-      </w:r>
-    </w:p>
-    <w:p>
-      <w:pPr>
-        <w:pStyle w:val="Paragrafoelenco"/>
-        <w:numPr>
-          <w:ilvl w:val="0"/>
-          <w:numId w:val="16"/>
-        </w:numPr>
-      </w:pPr>
-      <w:r>
-        <w:t>Aggiornata Lavorazione con gestione Dettaglio Economico e Piano Esterno (da completare)</w:t>
+        <w:t>Versione1.21 del 13/04/2019</w:t>
+      </w:r>
+    </w:p>
+    <w:p>
+      <w:pPr>
+        <w:pStyle w:val="Paragrafoelenco"/>
+        <w:numPr>
+          <w:ilvl w:val="0"/>
+          <w:numId w:val="10"/>
+        </w:numPr>
+      </w:pPr>
+      <w:r>
+        <w:t>Pagina protocollo sistemato layout ricerca</w:t>
+      </w:r>
+    </w:p>
+    <w:p>
+      <w:pPr>
+        <w:pStyle w:val="Paragrafoelenco"/>
+        <w:numPr>
+          <w:ilvl w:val="0"/>
+          <w:numId w:val="10"/>
+        </w:numPr>
+      </w:pPr>
+      <w:r>
+        <w:t>Pagina protocollo, in apertura visualizza gli ultimi protocolli automaticamente</w:t>
+      </w:r>
+    </w:p>
+    <w:p>
+      <w:pPr>
+        <w:pStyle w:val="Paragrafoelenco"/>
+        <w:numPr>
+          <w:ilvl w:val="0"/>
+          <w:numId w:val="10"/>
+        </w:numPr>
+      </w:pPr>
+      <w:r>
+        <w:t>Iva recuperata da tabella e non più dal singolo articolo</w:t>
+      </w:r>
+    </w:p>
+    <w:p>
+      <w:pPr>
+        <w:pStyle w:val="Paragrafoelenco"/>
+        <w:numPr>
+          <w:ilvl w:val="0"/>
+          <w:numId w:val="10"/>
+        </w:numPr>
+      </w:pPr>
+      <w:r>
+        <w:t xml:space="preserve">Aggiunta immagine </w:t>
+      </w:r>
+      <w:proofErr w:type="spellStart"/>
+      <w:r>
+        <w:t>footer</w:t>
+      </w:r>
+      <w:proofErr w:type="spellEnd"/>
+      <w:r>
+        <w:t xml:space="preserve"> riepilogo offerta</w:t>
+      </w:r>
+    </w:p>
+    <w:p>
+      <w:pPr>
+        <w:pStyle w:val="Sottotitolo"/>
+      </w:pPr>
+    </w:p>
+    <w:p>
+      <w:pPr>
+        <w:pStyle w:val="Sottotitolo"/>
+      </w:pPr>
+      <w:r>
+        <w:t>Versione1.20 del 11/04/2019</w:t>
+      </w:r>
+    </w:p>
+    <w:p>
+      <w:pPr>
+        <w:pStyle w:val="Paragrafoelenco"/>
+        <w:numPr>
+          <w:ilvl w:val="0"/>
+          <w:numId w:val="9"/>
+        </w:numPr>
+      </w:pPr>
+      <w:r>
+        <w:t>Pagina Offerta, risolto malfunzionamento ordinamento articoli</w:t>
+      </w:r>
+    </w:p>
+    <w:p>
+      <w:pPr>
+        <w:pStyle w:val="Paragrafoelenco"/>
+        <w:numPr>
+          <w:ilvl w:val="0"/>
+          <w:numId w:val="9"/>
+        </w:numPr>
+      </w:pPr>
+      <w:r>
+        <w:t xml:space="preserve">Popolato </w:t>
+      </w:r>
+      <w:proofErr w:type="spellStart"/>
+      <w:r>
+        <w:t>footer</w:t>
+      </w:r>
+      <w:proofErr w:type="spellEnd"/>
+      <w:r>
+        <w:t xml:space="preserve"> riepilogo offerta con i dati del cliente</w:t>
+      </w:r>
+    </w:p>
+    <w:p>
+      <w:pPr>
+        <w:pStyle w:val="Paragrafoelenco"/>
+        <w:numPr>
+          <w:ilvl w:val="0"/>
+          <w:numId w:val="9"/>
+        </w:numPr>
+      </w:pPr>
+      <w:r>
+        <w:t>Pagina Protocollo, aggiunto campo di ricerca "Lavorazione"</w:t>
+      </w:r>
+    </w:p>
+    <w:p>
+      <w:pPr>
+        <w:pStyle w:val="Paragrafoelenco"/>
+        <w:numPr>
+          <w:ilvl w:val="0"/>
+          <w:numId w:val="9"/>
+        </w:numPr>
+      </w:pPr>
+      <w:r>
+        <w:t>Pagina Protocollo, aggiunta selezione con calendari a scomparsa sui campi Data</w:t>
+      </w:r>
+    </w:p>
+    <w:p>
+      <w:pPr>
+        <w:pStyle w:val="Sottotitolo"/>
+      </w:pPr>
+    </w:p>
+    <w:p>
+      <w:pPr>
+        <w:pStyle w:val="Sottotitolo"/>
+      </w:pPr>
+      <w:r>
+        <w:t>Versione1.19 del 09/04/2019</w:t>
+      </w:r>
+    </w:p>
+    <w:p>
+      <w:pPr>
+        <w:pStyle w:val="Paragrafoelenco"/>
+        <w:numPr>
+          <w:ilvl w:val="0"/>
+          <w:numId w:val="6"/>
+        </w:numPr>
+      </w:pPr>
+      <w:r>
+        <w:t>correzione bug tender: modificando un evento che conteneva uno o più tender il salvataggio falliva perché i tender risultavano già impiegati; </w:t>
+      </w:r>
+    </w:p>
+    <w:p>
+      <w:pPr>
+        <w:pStyle w:val="Paragrafoelenco"/>
+        <w:numPr>
+          <w:ilvl w:val="0"/>
+          <w:numId w:val="6"/>
+        </w:numPr>
+      </w:pPr>
+      <w:r>
+        <w:t xml:space="preserve">layout offerta: aumento altezza articoli e sistemazione </w:t>
+      </w:r>
+      <w:proofErr w:type="spellStart"/>
+      <w:r>
+        <w:t>popup</w:t>
+      </w:r>
+      <w:proofErr w:type="spellEnd"/>
+      <w:r>
+        <w:t>;</w:t>
+      </w:r>
+    </w:p>
+    <w:p>
+      <w:pPr>
+        <w:pStyle w:val="Paragrafoelenco"/>
+        <w:numPr>
+          <w:ilvl w:val="0"/>
+          <w:numId w:val="6"/>
+        </w:numPr>
+      </w:pPr>
+      <w:r>
+        <w:t>ordinamento articoli in base a prezzo; </w:t>
+      </w:r>
+    </w:p>
+    <w:p>
+      <w:pPr>
+        <w:pStyle w:val="Paragrafoelenco"/>
+        <w:numPr>
+          <w:ilvl w:val="0"/>
+          <w:numId w:val="6"/>
+        </w:numPr>
+      </w:pPr>
+      <w:r>
+        <w:t>descrizione corta e lunga nelle prime due colonne del riepilogo e della stampa;</w:t>
+      </w:r>
+    </w:p>
+    <w:p>
+      <w:pPr>
+        <w:pStyle w:val="Paragrafoelenco"/>
+        <w:numPr>
+          <w:ilvl w:val="0"/>
+          <w:numId w:val="6"/>
+        </w:numPr>
+      </w:pPr>
+      <w:r>
+        <w:t>salvataggio automatico offerta in fase di visualizzazione riepilogo (allo scopo di generare un protocollo);</w:t>
+      </w:r>
+    </w:p>
+    <w:p>
+      <w:pPr>
+        <w:pStyle w:val="Paragrafoelenco"/>
+        <w:numPr>
+          <w:ilvl w:val="0"/>
+          <w:numId w:val="6"/>
+        </w:numPr>
+      </w:pPr>
+      <w:r>
+        <w:t>formattazione importi con separatore migliaia;</w:t>
+      </w:r>
+    </w:p>
+    <w:p>
+      <w:pPr>
+        <w:pStyle w:val="Paragrafoelenco"/>
+        <w:numPr>
+          <w:ilvl w:val="0"/>
+          <w:numId w:val="6"/>
+        </w:numPr>
+      </w:pPr>
+      <w:r>
+        <w:t>creazione e salvataggio pdf in fase di salvataggio offerta; </w:t>
+      </w:r>
+    </w:p>
+    <w:p>
+      <w:pPr>
+        <w:pStyle w:val="Paragrafoelenco"/>
+        <w:numPr>
+          <w:ilvl w:val="0"/>
+          <w:numId w:val="6"/>
+        </w:numPr>
+      </w:pPr>
+      <w:r>
+        <w:t xml:space="preserve">nome file pdf: </w:t>
+      </w:r>
+      <w:proofErr w:type="spellStart"/>
+      <w:r>
+        <w:t>Offerta_</w:t>
+      </w:r>
+      <w:proofErr w:type="spellEnd"/>
+      <w:r>
+        <w:t>&lt;numero lavorazione&gt;</w:t>
+      </w:r>
+    </w:p>
+    <w:p>
+      <w:pPr>
+        <w:pStyle w:val="Paragrafoelenco"/>
+        <w:numPr>
+          <w:ilvl w:val="0"/>
+          <w:numId w:val="6"/>
+        </w:numPr>
+      </w:pPr>
+      <w:r>
+        <w:t>in fase di creazione/modifica evento non è più possibile passare da un sottotipo risorsa ad un altro </w:t>
+      </w:r>
+    </w:p>
+    <w:p>
+      <w:pPr>
+        <w:pStyle w:val="Paragrafoelenco"/>
+      </w:pPr>
+      <w:r>
+        <w:t>Es. se sto creando un evento per un dipendente non visualizzerò più nell'elenco le tipologie regie o extra; se sto creando un evento per regie o extra non visualizzerò più i dipendenti.</w:t>
+      </w:r>
+    </w:p>
+    <w:p>
+      <w:pPr>
+        <w:pStyle w:val="Paragrafoelenco"/>
+        <w:numPr>
+          <w:ilvl w:val="0"/>
+          <w:numId w:val="6"/>
+        </w:numPr>
+      </w:pPr>
+      <w:r>
+        <w:t xml:space="preserve">Aggiustamenti layout Pagina Articoli </w:t>
+      </w:r>
+    </w:p>
+    <w:p>
+      <w:pPr>
+        <w:pStyle w:val="Paragrafoelenco"/>
+        <w:numPr>
+          <w:ilvl w:val="0"/>
+          <w:numId w:val="6"/>
+        </w:numPr>
+      </w:pPr>
+      <w:r>
+        <w:t>Aggiustamento nomi campi Pagina Protocolli</w:t>
+      </w:r>
+    </w:p>
+    <w:p>
+      <w:pPr>
+        <w:pStyle w:val="Sottotitolo"/>
+      </w:pPr>
+    </w:p>
+    <w:p>
+      <w:pPr>
+        <w:pStyle w:val="Sottotitolo"/>
+      </w:pPr>
+      <w:r>
+        <w:t>Versione1.18 del 07/04/2019</w:t>
+      </w:r>
+    </w:p>
+    <w:p>
+      <w:pPr>
+        <w:pStyle w:val="Paragrafoelenco"/>
+        <w:numPr>
+          <w:ilvl w:val="0"/>
+          <w:numId w:val="6"/>
+        </w:numPr>
+      </w:pPr>
+      <w:r>
+        <w:t>Aggiunti campi Data Inizio Lavorazione e Produzione alla tabella Protocollo</w:t>
+      </w:r>
+    </w:p>
+    <w:p>
+      <w:pPr>
+        <w:pStyle w:val="Paragrafoelenco"/>
+        <w:numPr>
+          <w:ilvl w:val="0"/>
+          <w:numId w:val="6"/>
+        </w:numPr>
+      </w:pPr>
+      <w:r>
+        <w:t>Aggiunti campi ricerca Genere Gruppo e Sottogruppo alla pagina Articoli</w:t>
+      </w:r>
+    </w:p>
+    <w:p>
+      <w:pPr>
+        <w:pStyle w:val="Paragrafoelenco"/>
+        <w:numPr>
+          <w:ilvl w:val="0"/>
+          <w:numId w:val="6"/>
+        </w:numPr>
+      </w:pPr>
+      <w:r>
+        <w:t>Aumentata altezza Descrizione Lunga in pagina Articoli</w:t>
+      </w:r>
+    </w:p>
+    <w:p>
+      <w:pPr>
+        <w:pStyle w:val="Paragrafoelenco"/>
+        <w:numPr>
+          <w:ilvl w:val="0"/>
+          <w:numId w:val="6"/>
+        </w:numPr>
+      </w:pPr>
+      <w:r>
+        <w:t>Invertito ordine Descrizione Breve - Descrizione Lunga in tutte le schermate degli Articoli</w:t>
+      </w:r>
+    </w:p>
+    <w:p>
+      <w:pPr>
+        <w:pStyle w:val="Paragrafoelenco"/>
+        <w:numPr>
+          <w:ilvl w:val="0"/>
+          <w:numId w:val="6"/>
+        </w:numPr>
+      </w:pPr>
+      <w:r>
+        <w:t>Aggiunto campo descrizione agli Articoli Associati</w:t>
+      </w:r>
+    </w:p>
+    <w:p>
+      <w:pPr>
+        <w:pStyle w:val="Paragrafoelenco"/>
+        <w:numPr>
+          <w:ilvl w:val="0"/>
+          <w:numId w:val="6"/>
+        </w:numPr>
+      </w:pPr>
+      <w:r>
+        <w:t>Aggiunta ricerca Codice Lavorazione dalla tabella Agenda su pagina Protocollo</w:t>
       </w:r>
     </w:p>
     <w:p/>
@@ -2586,19 +3325,39 @@
         <w:pStyle w:val="Sottotitolo"/>
       </w:pPr>
       <w:r>
-        <w:t>Versione1.27 del 05/05/2019</w:t>
-      </w:r>
-    </w:p>
-    <w:p>
-      <w:pPr>
-        <w:pStyle w:val="Paragrafoelenco"/>
-        <w:numPr>
-          <w:ilvl w:val="0"/>
-          <w:numId w:val="15"/>
-        </w:numPr>
-      </w:pPr>
-      <w:r>
-        <w:t>Aggiunta Lavorazione</w:t>
+        <w:t>Versione1.17 del 01/04/2019</w:t>
+      </w:r>
+    </w:p>
+    <w:p>
+      <w:pPr>
+        <w:pStyle w:val="Paragrafoelenco"/>
+        <w:numPr>
+          <w:ilvl w:val="0"/>
+          <w:numId w:val="5"/>
+        </w:numPr>
+      </w:pPr>
+      <w:r>
+        <w:t xml:space="preserve">Modificata grafica </w:t>
+      </w:r>
+      <w:proofErr w:type="spellStart"/>
+      <w:r>
+        <w:t>Tab</w:t>
+      </w:r>
+      <w:proofErr w:type="spellEnd"/>
+      <w:r>
+        <w:t xml:space="preserve"> Offerta</w:t>
+      </w:r>
+    </w:p>
+    <w:p>
+      <w:pPr>
+        <w:pStyle w:val="Paragrafoelenco"/>
+        <w:numPr>
+          <w:ilvl w:val="0"/>
+          <w:numId w:val="5"/>
+        </w:numPr>
+      </w:pPr>
+      <w:r>
+        <w:t>Campi Produzione e Luogo modificabili su evento in fase di Offerta</w:t>
       </w:r>
     </w:p>
     <w:p>
@@ -2611,712 +3370,6 @@
         <w:pStyle w:val="Sottotitolo"/>
       </w:pPr>
       <w:r>
-        <w:t>Versione1.26 del 27/04/2019</w:t>
-      </w:r>
-    </w:p>
-    <w:p>
-      <w:pPr>
-        <w:pStyle w:val="Paragrafoelenco"/>
-        <w:numPr>
-          <w:ilvl w:val="0"/>
-          <w:numId w:val="14"/>
-        </w:numPr>
-      </w:pPr>
-      <w:r>
-        <w:t>Aggiunta Gestione Password di accesso dimenticata con generazione nuova password ed  invio</w:t>
-      </w:r>
-    </w:p>
-    <w:p>
-      <w:pPr>
-        <w:pStyle w:val="Paragrafoelenco"/>
-      </w:pPr>
-      <w:r>
-        <w:t xml:space="preserve"> e-mail.</w:t>
-      </w:r>
-    </w:p>
-    <w:p>
-      <w:pPr>
-        <w:pStyle w:val="Sottotitolo"/>
-      </w:pPr>
-    </w:p>
-    <w:p>
-      <w:pPr>
-        <w:pStyle w:val="Sottotitolo"/>
-      </w:pPr>
-      <w:r>
-        <w:t>Versione1.25 del 24/04/2019</w:t>
-      </w:r>
-    </w:p>
-    <w:p>
-      <w:pPr>
-        <w:pStyle w:val="Paragrafoelenco"/>
-        <w:numPr>
-          <w:ilvl w:val="0"/>
-          <w:numId w:val="14"/>
-        </w:numPr>
-      </w:pPr>
-      <w:r>
-        <w:t>Aggiunta Gestione Utenti (menù in alto a destra Gestione Utenze/Utenti)</w:t>
-      </w:r>
-    </w:p>
-    <w:p>
-      <w:pPr>
-        <w:pStyle w:val="Sottotitolo"/>
-      </w:pPr>
-    </w:p>
-    <w:p>
-      <w:pPr>
-        <w:pStyle w:val="Sottotitolo"/>
-      </w:pPr>
-      <w:r>
-        <w:t>Versione1.24 del 22/04/2019</w:t>
-      </w:r>
-    </w:p>
-    <w:p>
-      <w:pPr>
-        <w:pStyle w:val="Paragrafoelenco"/>
-        <w:numPr>
-          <w:ilvl w:val="0"/>
-          <w:numId w:val="13"/>
-        </w:numPr>
-      </w:pPr>
-      <w:r>
-        <w:t>Riorganizzazione menù</w:t>
-      </w:r>
-    </w:p>
-    <w:p>
-      <w:pPr>
-        <w:pStyle w:val="Paragrafoelenco"/>
-        <w:numPr>
-          <w:ilvl w:val="0"/>
-          <w:numId w:val="13"/>
-        </w:numPr>
-      </w:pPr>
-      <w:r>
-        <w:t>Aggiunta gestione Tabella Qualifiche Personale</w:t>
-      </w:r>
-    </w:p>
-    <w:p>
-      <w:pPr>
-        <w:pStyle w:val="Paragrafoelenco"/>
-        <w:numPr>
-          <w:ilvl w:val="0"/>
-          <w:numId w:val="13"/>
-        </w:numPr>
-      </w:pPr>
-      <w:r>
-        <w:t>Aggiunta gestione Tabella Tipologie Clienti/Fornitori</w:t>
-      </w:r>
-    </w:p>
-    <w:p>
-      <w:pPr>
-        <w:pStyle w:val="Paragrafoelenco"/>
-        <w:numPr>
-          <w:ilvl w:val="0"/>
-          <w:numId w:val="13"/>
-        </w:numPr>
-      </w:pPr>
-      <w:r>
-        <w:t>Aggiunta gestione Tabella Tipi Protocolli</w:t>
-      </w:r>
-    </w:p>
-    <w:p>
-      <w:pPr>
-        <w:pStyle w:val="Paragrafoelenco"/>
-        <w:numPr>
-          <w:ilvl w:val="0"/>
-          <w:numId w:val="13"/>
-        </w:numPr>
-      </w:pPr>
-      <w:r>
-        <w:t>Aggiunta gestione Tabella Tipi Lavorazione</w:t>
-      </w:r>
-    </w:p>
-    <w:p>
-      <w:pPr>
-        <w:pStyle w:val="Paragrafoelenco"/>
-        <w:numPr>
-          <w:ilvl w:val="0"/>
-          <w:numId w:val="13"/>
-        </w:numPr>
-      </w:pPr>
-      <w:r>
-        <w:t xml:space="preserve">Aggiunti nuovi colori per Intestazione Colonne </w:t>
-      </w:r>
-      <w:proofErr w:type="spellStart"/>
-      <w:r>
-        <w:t>agenda</w:t>
-      </w:r>
-      <w:r>
-        <w:t>da</w:t>
-      </w:r>
-      <w:proofErr w:type="spellEnd"/>
-      <w:r>
-        <w:t xml:space="preserve"> menù Tabelle/Colonne Agenda</w:t>
-      </w:r>
-    </w:p>
-    <w:p>
-      <w:pPr>
-        <w:pStyle w:val="Paragrafoelenco"/>
-        <w:numPr>
-          <w:ilvl w:val="0"/>
-          <w:numId w:val="13"/>
-        </w:numPr>
-      </w:pPr>
-      <w:r>
-        <w:t xml:space="preserve">Aggiunta possibilità di ordinare le colonne agenda </w:t>
-      </w:r>
-      <w:r>
-        <w:t xml:space="preserve">da menù Tabelle/Colonne Agenda tramite il nuovo campo Ordinamento </w:t>
-      </w:r>
-      <w:r>
-        <w:t>(</w:t>
-      </w:r>
-      <w:r>
-        <w:t xml:space="preserve">la modifica non è </w:t>
-      </w:r>
-      <w:r>
-        <w:t>ancora visibile dall'agenda)</w:t>
-      </w:r>
-    </w:p>
-    <w:p>
-      <w:pPr>
-        <w:pStyle w:val="Paragrafoelenco"/>
-        <w:numPr>
-          <w:ilvl w:val="0"/>
-          <w:numId w:val="13"/>
-        </w:numPr>
-      </w:pPr>
-      <w:r>
-        <w:t xml:space="preserve">Aggiunti nuovi parametri da </w:t>
-      </w:r>
-      <w:proofErr w:type="spellStart"/>
-      <w:r>
-        <w:t>Tabelle\Configurazione</w:t>
-      </w:r>
-      <w:proofErr w:type="spellEnd"/>
-      <w:r>
-        <w:t xml:space="preserve"> (</w:t>
-      </w:r>
-      <w:proofErr w:type="spellStart"/>
-      <w:r>
-        <w:t>GIORNI_PAGAMENTO</w:t>
-      </w:r>
-      <w:proofErr w:type="spellEnd"/>
-      <w:r>
-        <w:t>, BANCA da 01 a 04 e IBAN da 01 a 04)</w:t>
-      </w:r>
-    </w:p>
-    <w:p>
-      <w:pPr>
-        <w:pStyle w:val="Sottotitolo"/>
-      </w:pPr>
-    </w:p>
-    <w:p>
-      <w:pPr>
-        <w:pStyle w:val="Sottotitolo"/>
-      </w:pPr>
-      <w:r>
-        <w:t>Versione1.23 del 18/04/2019</w:t>
-      </w:r>
-    </w:p>
-    <w:p>
-      <w:pPr>
-        <w:pStyle w:val="Paragrafoelenco"/>
-        <w:numPr>
-          <w:ilvl w:val="0"/>
-          <w:numId w:val="12"/>
-        </w:numPr>
-      </w:pPr>
-      <w:r>
-        <w:t xml:space="preserve">Aggiunta pagina di gestione valori di configurazione (es. campi IVA, IBAN, indirizzi </w:t>
-      </w:r>
-      <w:proofErr w:type="spellStart"/>
-      <w:r>
-        <w:t>etcetc</w:t>
-      </w:r>
-      <w:proofErr w:type="spellEnd"/>
-      <w:r>
-        <w:t xml:space="preserve">), da menu </w:t>
-      </w:r>
-      <w:proofErr w:type="spellStart"/>
-      <w:r>
-        <w:t>TABELLE\Gestione</w:t>
-      </w:r>
-      <w:proofErr w:type="spellEnd"/>
-      <w:r>
-        <w:t xml:space="preserve"> Configurazione</w:t>
-      </w:r>
-    </w:p>
-    <w:p>
-      <w:pPr>
-        <w:pStyle w:val="Sottotitolo"/>
-      </w:pPr>
-    </w:p>
-    <w:p>
-      <w:pPr>
-        <w:pStyle w:val="Sottotitolo"/>
-      </w:pPr>
-      <w:r>
-        <w:t>Versione1.22 del 14/04/2019</w:t>
-      </w:r>
-    </w:p>
-    <w:p>
-      <w:pPr>
-        <w:pStyle w:val="Paragrafoelenco"/>
-        <w:numPr>
-          <w:ilvl w:val="0"/>
-          <w:numId w:val="11"/>
-        </w:numPr>
-      </w:pPr>
-      <w:r>
-        <w:t>Salvataggio e modifica Note Offerta</w:t>
-      </w:r>
-    </w:p>
-    <w:p>
-      <w:pPr>
-        <w:pStyle w:val="Sottotitolo"/>
-      </w:pPr>
-    </w:p>
-    <w:p>
-      <w:pPr>
-        <w:pStyle w:val="Sottotitolo"/>
-      </w:pPr>
-      <w:r>
-        <w:t>Versione1.21 del 13/04/2019</w:t>
-      </w:r>
-    </w:p>
-    <w:p>
-      <w:pPr>
-        <w:pStyle w:val="Paragrafoelenco"/>
-        <w:numPr>
-          <w:ilvl w:val="0"/>
-          <w:numId w:val="10"/>
-        </w:numPr>
-      </w:pPr>
-      <w:r>
-        <w:t>Pagina protocollo sistemato layout ricerca</w:t>
-      </w:r>
-    </w:p>
-    <w:p>
-      <w:pPr>
-        <w:pStyle w:val="Paragrafoelenco"/>
-        <w:numPr>
-          <w:ilvl w:val="0"/>
-          <w:numId w:val="10"/>
-        </w:numPr>
-      </w:pPr>
-      <w:r>
-        <w:t>Pagina protocollo, in apertura visualizza gli ultimi protocolli automaticamente</w:t>
-      </w:r>
-    </w:p>
-    <w:p>
-      <w:pPr>
-        <w:pStyle w:val="Paragrafoelenco"/>
-        <w:numPr>
-          <w:ilvl w:val="0"/>
-          <w:numId w:val="10"/>
-        </w:numPr>
-      </w:pPr>
-      <w:r>
-        <w:lastRenderedPageBreak/>
-        <w:t>Iva recuperata da tabella e non più dal singolo articolo</w:t>
-      </w:r>
-    </w:p>
-    <w:p>
-      <w:pPr>
-        <w:pStyle w:val="Paragrafoelenco"/>
-        <w:numPr>
-          <w:ilvl w:val="0"/>
-          <w:numId w:val="10"/>
-        </w:numPr>
-      </w:pPr>
-      <w:r>
-        <w:t xml:space="preserve">Aggiunta immagine </w:t>
-      </w:r>
-      <w:proofErr w:type="spellStart"/>
-      <w:r>
-        <w:t>footer</w:t>
-      </w:r>
-      <w:proofErr w:type="spellEnd"/>
-      <w:r>
-        <w:t xml:space="preserve"> riepilogo offerta</w:t>
-      </w:r>
-    </w:p>
-    <w:p>
-      <w:pPr>
-        <w:pStyle w:val="Sottotitolo"/>
-      </w:pPr>
-    </w:p>
-    <w:p>
-      <w:pPr>
-        <w:pStyle w:val="Sottotitolo"/>
-      </w:pPr>
-      <w:r>
-        <w:t>Versione1.20 del 11/04/2019</w:t>
-      </w:r>
-    </w:p>
-    <w:p>
-      <w:pPr>
-        <w:pStyle w:val="Paragrafoelenco"/>
-        <w:numPr>
-          <w:ilvl w:val="0"/>
-          <w:numId w:val="9"/>
-        </w:numPr>
-      </w:pPr>
-      <w:r>
-        <w:t>Pagina Offerta, risolto malfunzionamento ordinamento articoli</w:t>
-      </w:r>
-    </w:p>
-    <w:p>
-      <w:pPr>
-        <w:pStyle w:val="Paragrafoelenco"/>
-        <w:numPr>
-          <w:ilvl w:val="0"/>
-          <w:numId w:val="9"/>
-        </w:numPr>
-      </w:pPr>
-      <w:r>
-        <w:t xml:space="preserve">Popolato </w:t>
-      </w:r>
-      <w:proofErr w:type="spellStart"/>
-      <w:r>
-        <w:t>footer</w:t>
-      </w:r>
-      <w:proofErr w:type="spellEnd"/>
-      <w:r>
-        <w:t xml:space="preserve"> riepilogo offerta con i dati del cliente</w:t>
-      </w:r>
-    </w:p>
-    <w:p>
-      <w:pPr>
-        <w:pStyle w:val="Paragrafoelenco"/>
-        <w:numPr>
-          <w:ilvl w:val="0"/>
-          <w:numId w:val="9"/>
-        </w:numPr>
-      </w:pPr>
-      <w:r>
-        <w:t>Pagina Protocollo, aggiunto campo di ricerca "Lavorazione"</w:t>
-      </w:r>
-    </w:p>
-    <w:p>
-      <w:pPr>
-        <w:pStyle w:val="Paragrafoelenco"/>
-        <w:numPr>
-          <w:ilvl w:val="0"/>
-          <w:numId w:val="9"/>
-        </w:numPr>
-      </w:pPr>
-      <w:r>
-        <w:t>Pagina Protocollo, aggiunta selezione con calendari a scomparsa sui campi Data</w:t>
-      </w:r>
-    </w:p>
-    <w:p>
-      <w:pPr>
-        <w:pStyle w:val="Sottotitolo"/>
-      </w:pPr>
-    </w:p>
-    <w:p>
-      <w:pPr>
-        <w:pStyle w:val="Sottotitolo"/>
-      </w:pPr>
-      <w:r>
-        <w:t>Versione1.19 del 09/04/2019</w:t>
-      </w:r>
-    </w:p>
-    <w:p>
-      <w:pPr>
-        <w:pStyle w:val="Paragrafoelenco"/>
-        <w:numPr>
-          <w:ilvl w:val="0"/>
-          <w:numId w:val="6"/>
-        </w:numPr>
-      </w:pPr>
-      <w:r>
-        <w:t>correzione bug tender: modificando un evento che conteneva uno o più tender il salvataggio falliva perché i tender risultavano già impiegati; </w:t>
-      </w:r>
-    </w:p>
-    <w:p>
-      <w:pPr>
-        <w:pStyle w:val="Paragrafoelenco"/>
-        <w:numPr>
-          <w:ilvl w:val="0"/>
-          <w:numId w:val="6"/>
-        </w:numPr>
-      </w:pPr>
-      <w:r>
-        <w:t xml:space="preserve">layout offerta: aumento altezza articoli e sistemazione </w:t>
-      </w:r>
-      <w:proofErr w:type="spellStart"/>
-      <w:r>
-        <w:t>popup</w:t>
-      </w:r>
-      <w:proofErr w:type="spellEnd"/>
-      <w:r>
-        <w:t>;</w:t>
-      </w:r>
-    </w:p>
-    <w:p>
-      <w:pPr>
-        <w:pStyle w:val="Paragrafoelenco"/>
-        <w:numPr>
-          <w:ilvl w:val="0"/>
-          <w:numId w:val="6"/>
-        </w:numPr>
-      </w:pPr>
-      <w:r>
-        <w:t>ordinamento articoli in base a prezzo; </w:t>
-      </w:r>
-    </w:p>
-    <w:p>
-      <w:pPr>
-        <w:pStyle w:val="Paragrafoelenco"/>
-        <w:numPr>
-          <w:ilvl w:val="0"/>
-          <w:numId w:val="6"/>
-        </w:numPr>
-      </w:pPr>
-      <w:r>
-        <w:t>descrizione corta e lunga nelle prime due colonne del riepilogo e della stampa;</w:t>
-      </w:r>
-    </w:p>
-    <w:p>
-      <w:pPr>
-        <w:pStyle w:val="Paragrafoelenco"/>
-        <w:numPr>
-          <w:ilvl w:val="0"/>
-          <w:numId w:val="6"/>
-        </w:numPr>
-      </w:pPr>
-      <w:r>
-        <w:t>salvataggio automatico offerta in fase di visualizzazione riepilogo (allo scopo di generare un protocollo);</w:t>
-      </w:r>
-    </w:p>
-    <w:p>
-      <w:pPr>
-        <w:pStyle w:val="Paragrafoelenco"/>
-        <w:numPr>
-          <w:ilvl w:val="0"/>
-          <w:numId w:val="6"/>
-        </w:numPr>
-      </w:pPr>
-      <w:r>
-        <w:t>formattazione importi con separatore migliaia;</w:t>
-      </w:r>
-    </w:p>
-    <w:p>
-      <w:pPr>
-        <w:pStyle w:val="Paragrafoelenco"/>
-        <w:numPr>
-          <w:ilvl w:val="0"/>
-          <w:numId w:val="6"/>
-        </w:numPr>
-      </w:pPr>
-      <w:r>
-        <w:t>creazione e salvataggio pdf in fase di salvataggio offerta; </w:t>
-      </w:r>
-    </w:p>
-    <w:p>
-      <w:pPr>
-        <w:pStyle w:val="Paragrafoelenco"/>
-        <w:numPr>
-          <w:ilvl w:val="0"/>
-          <w:numId w:val="6"/>
-        </w:numPr>
-      </w:pPr>
-      <w:r>
-        <w:t xml:space="preserve">nome file pdf: </w:t>
-      </w:r>
-      <w:proofErr w:type="spellStart"/>
-      <w:r>
-        <w:t>Offerta_</w:t>
-      </w:r>
-      <w:proofErr w:type="spellEnd"/>
-      <w:r>
-        <w:t>&lt;numero lavorazione&gt;</w:t>
-      </w:r>
-    </w:p>
-    <w:p>
-      <w:pPr>
-        <w:pStyle w:val="Paragrafoelenco"/>
-        <w:numPr>
-          <w:ilvl w:val="0"/>
-          <w:numId w:val="6"/>
-        </w:numPr>
-      </w:pPr>
-      <w:r>
-        <w:t>in fase di creazione/modifica evento non è più possibile passare da un sottotipo risorsa ad un altro </w:t>
-      </w:r>
-    </w:p>
-    <w:p>
-      <w:pPr>
-        <w:pStyle w:val="Paragrafoelenco"/>
-      </w:pPr>
-      <w:r>
-        <w:t>Es. se sto creando un evento per un dipendente non visualizzerò più nell'elenco le tipologie regie o extra; se sto creando un evento per regie o extra non visualizzerò più i dipendenti.</w:t>
-      </w:r>
-    </w:p>
-    <w:p>
-      <w:pPr>
-        <w:pStyle w:val="Paragrafoelenco"/>
-        <w:numPr>
-          <w:ilvl w:val="0"/>
-          <w:numId w:val="6"/>
-        </w:numPr>
-      </w:pPr>
-      <w:r>
-        <w:t xml:space="preserve">Aggiustamenti layout Pagina Articoli </w:t>
-      </w:r>
-    </w:p>
-    <w:p>
-      <w:pPr>
-        <w:pStyle w:val="Paragrafoelenco"/>
-        <w:numPr>
-          <w:ilvl w:val="0"/>
-          <w:numId w:val="6"/>
-        </w:numPr>
-      </w:pPr>
-      <w:r>
-        <w:t>Aggiustamento nomi campi Pagina Protocolli</w:t>
-      </w:r>
-    </w:p>
-    <w:p>
-      <w:pPr>
-        <w:pStyle w:val="Sottotitolo"/>
-      </w:pPr>
-    </w:p>
-    <w:p>
-      <w:pPr>
-        <w:pStyle w:val="Sottotitolo"/>
-      </w:pPr>
-      <w:r>
-        <w:t>Versione1.18 del 07/04/2019</w:t>
-      </w:r>
-    </w:p>
-    <w:p>
-      <w:pPr>
-        <w:pStyle w:val="Paragrafoelenco"/>
-        <w:numPr>
-          <w:ilvl w:val="0"/>
-          <w:numId w:val="6"/>
-        </w:numPr>
-      </w:pPr>
-      <w:r>
-        <w:t>Aggiunti campi Data Inizio Lavorazione e Produzione alla tabella Protocollo</w:t>
-      </w:r>
-    </w:p>
-    <w:p>
-      <w:pPr>
-        <w:pStyle w:val="Paragrafoelenco"/>
-        <w:numPr>
-          <w:ilvl w:val="0"/>
-          <w:numId w:val="6"/>
-        </w:numPr>
-      </w:pPr>
-      <w:r>
-        <w:t>Aggiunti campi ricerca Genere Gruppo e Sottogruppo alla pagina Articoli</w:t>
-      </w:r>
-    </w:p>
-    <w:p>
-      <w:pPr>
-        <w:pStyle w:val="Paragrafoelenco"/>
-        <w:numPr>
-          <w:ilvl w:val="0"/>
-          <w:numId w:val="6"/>
-        </w:numPr>
-      </w:pPr>
-      <w:r>
-        <w:t>Aumentata altezza Descrizione Lunga in pagina Articoli</w:t>
-      </w:r>
-    </w:p>
-    <w:p>
-      <w:pPr>
-        <w:pStyle w:val="Paragrafoelenco"/>
-        <w:numPr>
-          <w:ilvl w:val="0"/>
-          <w:numId w:val="6"/>
-        </w:numPr>
-      </w:pPr>
-      <w:r>
-        <w:t>Invertito ordine Descrizione Breve - Descrizione Lunga in tutte le schermate degli Articoli</w:t>
-      </w:r>
-    </w:p>
-    <w:p>
-      <w:pPr>
-        <w:pStyle w:val="Paragrafoelenco"/>
-        <w:numPr>
-          <w:ilvl w:val="0"/>
-          <w:numId w:val="6"/>
-        </w:numPr>
-      </w:pPr>
-      <w:r>
-        <w:t>Aggiunto campo descrizione agli Articoli Associati</w:t>
-      </w:r>
-    </w:p>
-    <w:p>
-      <w:pPr>
-        <w:pStyle w:val="Paragrafoelenco"/>
-        <w:numPr>
-          <w:ilvl w:val="0"/>
-          <w:numId w:val="6"/>
-        </w:numPr>
-      </w:pPr>
-      <w:r>
-        <w:t>Aggiunta ricerca Codice Lavorazione dalla tabella Agenda su pagina Protocollo</w:t>
-      </w:r>
-    </w:p>
-    <w:p/>
-    <w:p>
-      <w:pPr>
-        <w:pStyle w:val="Sottotitolo"/>
-      </w:pPr>
-      <w:r>
-        <w:t>Versione1.17 del 01/04/2019</w:t>
-      </w:r>
-    </w:p>
-    <w:p>
-      <w:pPr>
-        <w:pStyle w:val="Paragrafoelenco"/>
-        <w:numPr>
-          <w:ilvl w:val="0"/>
-          <w:numId w:val="5"/>
-        </w:numPr>
-      </w:pPr>
-      <w:r>
-        <w:t xml:space="preserve">Modificata grafica </w:t>
-      </w:r>
-      <w:proofErr w:type="spellStart"/>
-      <w:r>
-        <w:t>Tab</w:t>
-      </w:r>
-      <w:proofErr w:type="spellEnd"/>
-      <w:r>
-        <w:t xml:space="preserve"> Offerta</w:t>
-      </w:r>
-    </w:p>
-    <w:p>
-      <w:pPr>
-        <w:pStyle w:val="Paragrafoelenco"/>
-        <w:numPr>
-          <w:ilvl w:val="0"/>
-          <w:numId w:val="5"/>
-        </w:numPr>
-      </w:pPr>
-      <w:r>
-        <w:t>Campi Produzione e Luogo modificabili su evento in fase di Offerta</w:t>
-      </w:r>
-    </w:p>
-    <w:p>
-      <w:pPr>
-        <w:pStyle w:val="Sottotitolo"/>
-      </w:pPr>
-    </w:p>
-    <w:p>
-      <w:pPr>
-        <w:pStyle w:val="Sottotitolo"/>
-      </w:pPr>
-      <w:r>
         <w:t>Versione1.16 del 30/03/2019</w:t>
       </w:r>
     </w:p>
@@ -3329,7 +3382,6 @@
         </w:numPr>
       </w:pPr>
       <w:r>
-        <w:lastRenderedPageBreak/>
         <w:t>Gestione concorrenza uso Tender (non è possibile utilizzare lo stesso tendere su più eventi nello stesso giorno)</w:t>
       </w:r>
     </w:p>
@@ -7000,6 +7052,119 @@
     </w:lvl>
   </w:abstractNum>
   <w:abstractNum w:abstractNumId="29">
+    <w:nsid w:val="511310BC"/>
+    <w:multiLevelType w:val="hybridMultilevel"/>
+    <w:tmpl w:val="71E85244"/>
+    <w:lvl w:ilvl="0" w:tplc="04100001">
+      <w:start w:val="1"/>
+      <w:numFmt w:val="bullet"/>
+      <w:lvlText w:val=""/>
+      <w:lvlJc w:val="left"/>
+      <w:pPr>
+        <w:ind w:left="720" w:hanging="360"/>
+      </w:pPr>
+      <w:rPr>
+        <w:rFonts w:ascii="Symbol" w:hAnsi="Symbol" w:hint="default"/>
+      </w:rPr>
+    </w:lvl>
+    <w:lvl w:ilvl="1" w:tplc="04100003" w:tentative="1">
+      <w:start w:val="1"/>
+      <w:numFmt w:val="bullet"/>
+      <w:lvlText w:val="o"/>
+      <w:lvlJc w:val="left"/>
+      <w:pPr>
+        <w:ind w:left="1440" w:hanging="360"/>
+      </w:pPr>
+      <w:rPr>
+        <w:rFonts w:ascii="Courier New" w:hAnsi="Courier New" w:cs="Courier New" w:hint="default"/>
+      </w:rPr>
+    </w:lvl>
+    <w:lvl w:ilvl="2" w:tplc="04100005" w:tentative="1">
+      <w:start w:val="1"/>
+      <w:numFmt w:val="bullet"/>
+      <w:lvlText w:val=""/>
+      <w:lvlJc w:val="left"/>
+      <w:pPr>
+        <w:ind w:left="2160" w:hanging="360"/>
+      </w:pPr>
+      <w:rPr>
+        <w:rFonts w:ascii="Wingdings" w:hAnsi="Wingdings" w:hint="default"/>
+      </w:rPr>
+    </w:lvl>
+    <w:lvl w:ilvl="3" w:tplc="04100001" w:tentative="1">
+      <w:start w:val="1"/>
+      <w:numFmt w:val="bullet"/>
+      <w:lvlText w:val=""/>
+      <w:lvlJc w:val="left"/>
+      <w:pPr>
+        <w:ind w:left="2880" w:hanging="360"/>
+      </w:pPr>
+      <w:rPr>
+        <w:rFonts w:ascii="Symbol" w:hAnsi="Symbol" w:hint="default"/>
+      </w:rPr>
+    </w:lvl>
+    <w:lvl w:ilvl="4" w:tplc="04100003" w:tentative="1">
+      <w:start w:val="1"/>
+      <w:numFmt w:val="bullet"/>
+      <w:lvlText w:val="o"/>
+      <w:lvlJc w:val="left"/>
+      <w:pPr>
+        <w:ind w:left="3600" w:hanging="360"/>
+      </w:pPr>
+      <w:rPr>
+        <w:rFonts w:ascii="Courier New" w:hAnsi="Courier New" w:cs="Courier New" w:hint="default"/>
+      </w:rPr>
+    </w:lvl>
+    <w:lvl w:ilvl="5" w:tplc="04100005" w:tentative="1">
+      <w:start w:val="1"/>
+      <w:numFmt w:val="bullet"/>
+      <w:lvlText w:val=""/>
+      <w:lvlJc w:val="left"/>
+      <w:pPr>
+        <w:ind w:left="4320" w:hanging="360"/>
+      </w:pPr>
+      <w:rPr>
+        <w:rFonts w:ascii="Wingdings" w:hAnsi="Wingdings" w:hint="default"/>
+      </w:rPr>
+    </w:lvl>
+    <w:lvl w:ilvl="6" w:tplc="04100001" w:tentative="1">
+      <w:start w:val="1"/>
+      <w:numFmt w:val="bullet"/>
+      <w:lvlText w:val=""/>
+      <w:lvlJc w:val="left"/>
+      <w:pPr>
+        <w:ind w:left="5040" w:hanging="360"/>
+      </w:pPr>
+      <w:rPr>
+        <w:rFonts w:ascii="Symbol" w:hAnsi="Symbol" w:hint="default"/>
+      </w:rPr>
+    </w:lvl>
+    <w:lvl w:ilvl="7" w:tplc="04100003" w:tentative="1">
+      <w:start w:val="1"/>
+      <w:numFmt w:val="bullet"/>
+      <w:lvlText w:val="o"/>
+      <w:lvlJc w:val="left"/>
+      <w:pPr>
+        <w:ind w:left="5760" w:hanging="360"/>
+      </w:pPr>
+      <w:rPr>
+        <w:rFonts w:ascii="Courier New" w:hAnsi="Courier New" w:cs="Courier New" w:hint="default"/>
+      </w:rPr>
+    </w:lvl>
+    <w:lvl w:ilvl="8" w:tplc="04100005" w:tentative="1">
+      <w:start w:val="1"/>
+      <w:numFmt w:val="bullet"/>
+      <w:lvlText w:val=""/>
+      <w:lvlJc w:val="left"/>
+      <w:pPr>
+        <w:ind w:left="6480" w:hanging="360"/>
+      </w:pPr>
+      <w:rPr>
+        <w:rFonts w:ascii="Wingdings" w:hAnsi="Wingdings" w:hint="default"/>
+      </w:rPr>
+    </w:lvl>
+  </w:abstractNum>
+  <w:abstractNum w:abstractNumId="30">
     <w:nsid w:val="51242B08"/>
     <w:multiLevelType w:val="hybridMultilevel"/>
     <w:tmpl w:val="26DE84E4"/>
@@ -7112,7 +7277,7 @@
       </w:rPr>
     </w:lvl>
   </w:abstractNum>
-  <w:abstractNum w:abstractNumId="30">
+  <w:abstractNum w:abstractNumId="31">
     <w:nsid w:val="52A5527C"/>
     <w:multiLevelType w:val="hybridMultilevel"/>
     <w:tmpl w:val="5568C82C"/>
@@ -7225,7 +7390,7 @@
       </w:rPr>
     </w:lvl>
   </w:abstractNum>
-  <w:abstractNum w:abstractNumId="31">
+  <w:abstractNum w:abstractNumId="32">
     <w:nsid w:val="546746EF"/>
     <w:multiLevelType w:val="hybridMultilevel"/>
     <w:tmpl w:val="E07CB89E"/>
@@ -7338,7 +7503,7 @@
       </w:rPr>
     </w:lvl>
   </w:abstractNum>
-  <w:abstractNum w:abstractNumId="32">
+  <w:abstractNum w:abstractNumId="33">
     <w:nsid w:val="56220FD0"/>
     <w:multiLevelType w:val="hybridMultilevel"/>
     <w:tmpl w:val="C56EADB2"/>
@@ -7451,7 +7616,7 @@
       </w:rPr>
     </w:lvl>
   </w:abstractNum>
-  <w:abstractNum w:abstractNumId="33">
+  <w:abstractNum w:abstractNumId="34">
     <w:nsid w:val="57BF0A1D"/>
     <w:multiLevelType w:val="hybridMultilevel"/>
     <w:tmpl w:val="438E05FA"/>
@@ -7564,7 +7729,7 @@
       </w:rPr>
     </w:lvl>
   </w:abstractNum>
-  <w:abstractNum w:abstractNumId="34">
+  <w:abstractNum w:abstractNumId="35">
     <w:nsid w:val="5BEA70B1"/>
     <w:multiLevelType w:val="hybridMultilevel"/>
     <w:tmpl w:val="18E42578"/>
@@ -7677,7 +7842,7 @@
       </w:rPr>
     </w:lvl>
   </w:abstractNum>
-  <w:abstractNum w:abstractNumId="35">
+  <w:abstractNum w:abstractNumId="36">
     <w:nsid w:val="5D6E0C7C"/>
     <w:multiLevelType w:val="hybridMultilevel"/>
     <w:tmpl w:val="49DCDC5C"/>
@@ -7790,7 +7955,7 @@
       </w:rPr>
     </w:lvl>
   </w:abstractNum>
-  <w:abstractNum w:abstractNumId="36">
+  <w:abstractNum w:abstractNumId="37">
     <w:nsid w:val="634934C4"/>
     <w:multiLevelType w:val="hybridMultilevel"/>
     <w:tmpl w:val="07905FBE"/>
@@ -7903,7 +8068,7 @@
       </w:rPr>
     </w:lvl>
   </w:abstractNum>
-  <w:abstractNum w:abstractNumId="37">
+  <w:abstractNum w:abstractNumId="38">
     <w:nsid w:val="647C3736"/>
     <w:multiLevelType w:val="hybridMultilevel"/>
     <w:tmpl w:val="9EBAB13A"/>
@@ -8016,7 +8181,7 @@
       </w:rPr>
     </w:lvl>
   </w:abstractNum>
-  <w:abstractNum w:abstractNumId="38">
+  <w:abstractNum w:abstractNumId="39">
     <w:nsid w:val="655416E1"/>
     <w:multiLevelType w:val="multilevel"/>
     <w:tmpl w:val="E55CA81A"/>
@@ -8165,7 +8330,7 @@
       </w:rPr>
     </w:lvl>
   </w:abstractNum>
-  <w:abstractNum w:abstractNumId="39">
+  <w:abstractNum w:abstractNumId="40">
     <w:nsid w:val="6C944328"/>
     <w:multiLevelType w:val="hybridMultilevel"/>
     <w:tmpl w:val="10D40524"/>
@@ -8278,7 +8443,7 @@
       </w:rPr>
     </w:lvl>
   </w:abstractNum>
-  <w:abstractNum w:abstractNumId="40">
+  <w:abstractNum w:abstractNumId="41">
     <w:nsid w:val="6D645323"/>
     <w:multiLevelType w:val="hybridMultilevel"/>
     <w:tmpl w:val="4860DCD4"/>
@@ -8391,7 +8556,7 @@
       </w:rPr>
     </w:lvl>
   </w:abstractNum>
-  <w:abstractNum w:abstractNumId="41">
+  <w:abstractNum w:abstractNumId="42">
     <w:nsid w:val="6E737B1D"/>
     <w:multiLevelType w:val="hybridMultilevel"/>
     <w:tmpl w:val="9DB6FC56"/>
@@ -8504,7 +8669,7 @@
       </w:rPr>
     </w:lvl>
   </w:abstractNum>
-  <w:abstractNum w:abstractNumId="42">
+  <w:abstractNum w:abstractNumId="43">
     <w:nsid w:val="6FB2550B"/>
     <w:multiLevelType w:val="hybridMultilevel"/>
     <w:tmpl w:val="85B61FAE"/>
@@ -8617,7 +8782,7 @@
       </w:rPr>
     </w:lvl>
   </w:abstractNum>
-  <w:abstractNum w:abstractNumId="43">
+  <w:abstractNum w:abstractNumId="44">
     <w:nsid w:val="741A5044"/>
     <w:multiLevelType w:val="multilevel"/>
     <w:tmpl w:val="FD729EF6"/>
@@ -8766,7 +8931,7 @@
       </w:rPr>
     </w:lvl>
   </w:abstractNum>
-  <w:abstractNum w:abstractNumId="44">
+  <w:abstractNum w:abstractNumId="45">
     <w:nsid w:val="75DA70F0"/>
     <w:multiLevelType w:val="hybridMultilevel"/>
     <w:tmpl w:val="EE888E56"/>
@@ -8879,7 +9044,7 @@
       </w:rPr>
     </w:lvl>
   </w:abstractNum>
-  <w:abstractNum w:abstractNumId="45">
+  <w:abstractNum w:abstractNumId="46">
     <w:nsid w:val="77CB7AA6"/>
     <w:multiLevelType w:val="hybridMultilevel"/>
     <w:tmpl w:val="F8EAB792"/>
@@ -8992,7 +9157,7 @@
       </w:rPr>
     </w:lvl>
   </w:abstractNum>
-  <w:abstractNum w:abstractNumId="46">
+  <w:abstractNum w:abstractNumId="47">
     <w:nsid w:val="792B2846"/>
     <w:multiLevelType w:val="hybridMultilevel"/>
     <w:tmpl w:val="A27CF27E"/>
@@ -9109,28 +9274,28 @@
     <w:abstractNumId w:val="21"/>
   </w:num>
   <w:num w:numId="2">
-    <w:abstractNumId w:val="29"/>
+    <w:abstractNumId w:val="30"/>
   </w:num>
   <w:num w:numId="3">
     <w:abstractNumId w:val="26"/>
   </w:num>
   <w:num w:numId="4">
-    <w:abstractNumId w:val="46"/>
+    <w:abstractNumId w:val="47"/>
   </w:num>
   <w:num w:numId="5">
     <w:abstractNumId w:val="0"/>
   </w:num>
   <w:num w:numId="6">
-    <w:abstractNumId w:val="30"/>
+    <w:abstractNumId w:val="31"/>
   </w:num>
   <w:num w:numId="7">
     <w:abstractNumId w:val="12"/>
   </w:num>
   <w:num w:numId="8">
-    <w:abstractNumId w:val="38"/>
+    <w:abstractNumId w:val="39"/>
   </w:num>
   <w:num w:numId="9">
-    <w:abstractNumId w:val="35"/>
+    <w:abstractNumId w:val="36"/>
   </w:num>
   <w:num w:numId="10">
     <w:abstractNumId w:val="18"/>
@@ -9139,16 +9304,16 @@
     <w:abstractNumId w:val="20"/>
   </w:num>
   <w:num w:numId="12">
-    <w:abstractNumId w:val="45"/>
+    <w:abstractNumId w:val="46"/>
   </w:num>
   <w:num w:numId="13">
-    <w:abstractNumId w:val="34"/>
+    <w:abstractNumId w:val="35"/>
   </w:num>
   <w:num w:numId="14">
     <w:abstractNumId w:val="15"/>
   </w:num>
   <w:num w:numId="15">
-    <w:abstractNumId w:val="39"/>
+    <w:abstractNumId w:val="40"/>
   </w:num>
   <w:num w:numId="16">
     <w:abstractNumId w:val="2"/>
@@ -9157,34 +9322,34 @@
     <w:abstractNumId w:val="11"/>
   </w:num>
   <w:num w:numId="18">
-    <w:abstractNumId w:val="41"/>
+    <w:abstractNumId w:val="42"/>
   </w:num>
   <w:num w:numId="19">
     <w:abstractNumId w:val="5"/>
   </w:num>
   <w:num w:numId="20">
-    <w:abstractNumId w:val="33"/>
+    <w:abstractNumId w:val="34"/>
   </w:num>
   <w:num w:numId="21">
     <w:abstractNumId w:val="8"/>
   </w:num>
   <w:num w:numId="22">
-    <w:abstractNumId w:val="32"/>
+    <w:abstractNumId w:val="33"/>
   </w:num>
   <w:num w:numId="23">
     <w:abstractNumId w:val="4"/>
   </w:num>
   <w:num w:numId="24">
-    <w:abstractNumId w:val="43"/>
+    <w:abstractNumId w:val="44"/>
   </w:num>
   <w:num w:numId="25">
     <w:abstractNumId w:val="3"/>
   </w:num>
   <w:num w:numId="26">
-    <w:abstractNumId w:val="40"/>
+    <w:abstractNumId w:val="41"/>
   </w:num>
   <w:num w:numId="27">
-    <w:abstractNumId w:val="44"/>
+    <w:abstractNumId w:val="45"/>
   </w:num>
   <w:num w:numId="28">
     <w:abstractNumId w:val="14"/>
@@ -9223,7 +9388,7 @@
     <w:abstractNumId w:val="27"/>
   </w:num>
   <w:num w:numId="40">
-    <w:abstractNumId w:val="31"/>
+    <w:abstractNumId w:val="32"/>
   </w:num>
   <w:num w:numId="41">
     <w:abstractNumId w:val="28"/>
@@ -9232,7 +9397,7 @@
     <w:abstractNumId w:val="17"/>
   </w:num>
   <w:num w:numId="43">
-    <w:abstractNumId w:val="36"/>
+    <w:abstractNumId w:val="37"/>
   </w:num>
   <w:num w:numId="44">
     <w:abstractNumId w:val="19"/>
@@ -9241,10 +9406,13 @@
     <w:abstractNumId w:val="1"/>
   </w:num>
   <w:num w:numId="46">
-    <w:abstractNumId w:val="42"/>
+    <w:abstractNumId w:val="43"/>
   </w:num>
   <w:num w:numId="47">
-    <w:abstractNumId w:val="37"/>
+    <w:abstractNumId w:val="38"/>
+  </w:num>
+  <w:num w:numId="48">
+    <w:abstractNumId w:val="29"/>
   </w:num>
 </w:numbering>
 </file>
@@ -9874,7 +10042,7 @@
   <a:extraClrSchemeLst/>
   <a:extLst>
     <a:ext uri="{05A4C25C-085E-4340-85A3-A5531E510DB2}">
-      <thm15:themeFamily xmlns="" xmlns:thm15="http://schemas.microsoft.com/office/thememl/2012/main" name="Office Theme" id="{62F939B6-93AF-4DB8-9C6B-D6C7DFDC589F}" vid="{4A3C46E8-61CC-4603-A589-7422A47A8E4A}"/>
+      <thm15:themeFamily xmlns:thm15="http://schemas.microsoft.com/office/thememl/2012/main" xmlns="" name="Office Theme" id="{62F939B6-93AF-4DB8-9C6B-D6C7DFDC589F}" vid="{4A3C46E8-61CC-4603-A589-7422A47A8E4A}"/>
     </a:ext>
   </a:extLst>
 </a:theme>

</xml_diff>

<commit_message>
modifiche ricerca magazzino e nome fattura pdf
</commit_message>
<xml_diff>
--- a/VideoSystemWeb/DOCUMENTI/HELP/HELP VIDEOSYSTEM.docx
+++ b/VideoSystemWeb/DOCUMENTI/HELP/HELP VIDEOSYSTEM.docx
@@ -1,6 +1,6 @@
 
 <file path=word/document.xml><?xml version="1.0" encoding="utf-8"?>
-<w:document xmlns:wpc="http://schemas.microsoft.com/office/word/2010/wordprocessingCanvas" xmlns:cx="http://schemas.microsoft.com/office/drawing/2014/chartex" xmlns:cx1="http://schemas.microsoft.com/office/drawing/2015/9/8/chartex" xmlns:cx2="http://schemas.microsoft.com/office/drawing/2015/10/21/chartex" xmlns:cx3="http://schemas.microsoft.com/office/drawing/2016/5/9/chartex" xmlns:cx4="http://schemas.microsoft.com/office/drawing/2016/5/10/chartex" xmlns:cx5="http://schemas.microsoft.com/office/drawing/2016/5/11/chartex" xmlns:cx6="http://schemas.microsoft.com/office/drawing/2016/5/12/chartex" xmlns:cx7="http://schemas.microsoft.com/office/drawing/2016/5/13/chartex" xmlns:cx8="http://schemas.microsoft.com/office/drawing/2016/5/14/chartex" xmlns:mc="http://schemas.openxmlformats.org/markup-compatibility/2006" xmlns:aink="http://schemas.microsoft.com/office/drawing/2016/ink" xmlns:am3d="http://schemas.microsoft.com/office/drawing/2017/model3d" xmlns:o="urn:schemas-microsoft-com:office:office" xmlns:r="http://schemas.openxmlformats.org/officeDocument/2006/relationships" xmlns:m="http://schemas.openxmlformats.org/officeDocument/2006/math" xmlns:v="urn:schemas-microsoft-com:vml" xmlns:wp14="http://schemas.microsoft.com/office/word/2010/wordprocessingDrawing" xmlns:wp="http://schemas.openxmlformats.org/drawingml/2006/wordprocessingDrawing" xmlns:w10="urn:schemas-microsoft-com:office:word" xmlns:w="http://schemas.openxmlformats.org/wordprocessingml/2006/main" xmlns:w14="http://schemas.microsoft.com/office/word/2010/wordml" xmlns:w15="http://schemas.microsoft.com/office/word/2012/wordml" xmlns:w16cid="http://schemas.microsoft.com/office/word/2016/wordml/cid" xmlns:w16se="http://schemas.microsoft.com/office/word/2015/wordml/symex" xmlns:wpg="http://schemas.microsoft.com/office/word/2010/wordprocessingGroup" xmlns:wpi="http://schemas.microsoft.com/office/word/2010/wordprocessingInk" xmlns:wne="http://schemas.microsoft.com/office/word/2006/wordml" xmlns:wps="http://schemas.microsoft.com/office/word/2010/wordprocessingShape" mc:Ignorable="w14 w15 w16se w16cid wp14">
+<w:document xmlns:ve="http://schemas.openxmlformats.org/markup-compatibility/2006" xmlns:o="urn:schemas-microsoft-com:office:office" xmlns:r="http://schemas.openxmlformats.org/officeDocument/2006/relationships" xmlns:m="http://schemas.openxmlformats.org/officeDocument/2006/math" xmlns:v="urn:schemas-microsoft-com:vml" xmlns:wp="http://schemas.openxmlformats.org/drawingml/2006/wordprocessingDrawing" xmlns:w10="urn:schemas-microsoft-com:office:word" xmlns:w="http://schemas.openxmlformats.org/wordprocessingml/2006/main" xmlns:wne="http://schemas.microsoft.com/office/word/2006/wordml">
   <w:body>
     <w:p>
       <w:pPr>
@@ -15,15 +15,85 @@
         <w:t>Versione 1.</w:t>
       </w:r>
       <w:r>
-        <w:t>6</w:t>
-      </w:r>
-      <w:r>
-        <w:t>5</w:t>
+        <w:t>66</w:t>
       </w:r>
       <w:r>
         <w:t xml:space="preserve"> del </w:t>
       </w:r>
       <w:r>
+        <w:t>01</w:t>
+      </w:r>
+      <w:r>
+        <w:t>/</w:t>
+      </w:r>
+      <w:r>
+        <w:t>02</w:t>
+      </w:r>
+      <w:r>
+        <w:t>/20</w:t>
+      </w:r>
+      <w:r>
+        <w:t>20</w:t>
+      </w:r>
+    </w:p>
+    <w:p>
+      <w:pPr>
+        <w:pStyle w:val="Paragrafoelenco"/>
+        <w:numPr>
+          <w:ilvl w:val="0"/>
+          <w:numId w:val="44"/>
+        </w:numPr>
+      </w:pPr>
+      <w:r>
+        <w:t>Magazzino, campo gruppo dipendente da sub categoria</w:t>
+      </w:r>
+    </w:p>
+    <w:p>
+      <w:pPr>
+        <w:pStyle w:val="Paragrafoelenco"/>
+        <w:numPr>
+          <w:ilvl w:val="0"/>
+          <w:numId w:val="44"/>
+        </w:numPr>
+      </w:pPr>
+      <w:r>
+        <w:t xml:space="preserve">Nome </w:t>
+      </w:r>
+      <w:proofErr w:type="spellStart"/>
+      <w:r>
+        <w:t>Pdf</w:t>
+      </w:r>
+      <w:proofErr w:type="spellEnd"/>
+      <w:r>
+        <w:t xml:space="preserve"> fattura con Numero Fattura e non Codice Evento</w:t>
+      </w:r>
+    </w:p>
+    <w:p>
+      <w:pPr>
+        <w:pStyle w:val="Paragrafoelenco"/>
+        <w:numPr>
+          <w:ilvl w:val="0"/>
+          <w:numId w:val="44"/>
+        </w:numPr>
+      </w:pPr>
+      <w:r>
+        <w:t>Report collaboratori, totale in alto.</w:t>
+      </w:r>
+    </w:p>
+    <w:p>
+      <w:pPr>
+        <w:pStyle w:val="Sottotitolo"/>
+      </w:pPr>
+      <w:r>
+        <w:t>Versione 1.</w:t>
+      </w:r>
+      <w:r>
+        <w:t>65</w:t>
+      </w:r>
+      <w:r>
+        <w:t xml:space="preserve"> del </w:t>
+      </w:r>
+      <w:r>
         <w:t>27</w:t>
       </w:r>
       <w:r>
@@ -60,10 +130,7 @@
         </w:numPr>
       </w:pPr>
       <w:r>
-        <w:t xml:space="preserve">Ricerca con filtro, Riepilogo e Stampa </w:t>
-      </w:r>
-      <w:r>
-        <w:t>per Consulente del Lavoro</w:t>
+        <w:t>Ricerca con filtro, Riepilogo e Stampa per Consulente del Lavoro</w:t>
       </w:r>
     </w:p>
     <w:p>
@@ -274,7 +341,15 @@
         </w:numPr>
       </w:pPr>
       <w:r>
-        <w:t>Stampa Fattura: distanziato il valore Lav.Rif. dal numero fattura</w:t>
+        <w:t xml:space="preserve">Stampa Fattura: distanziato il valore </w:t>
+      </w:r>
+      <w:proofErr w:type="spellStart"/>
+      <w:r>
+        <w:t>Lav.Rif.</w:t>
+      </w:r>
+      <w:proofErr w:type="spellEnd"/>
+      <w:r>
+        <w:t xml:space="preserve"> dal numero fattura</w:t>
       </w:r>
     </w:p>
     <w:p>
@@ -336,7 +411,15 @@
         </w:numPr>
       </w:pPr>
       <w:r>
-        <w:t>Modifica pdf fattura in uscita con numero fattura corretto e N.Rif. lavorazione evidenziato accanto (N.B. il protocollo del documento di tipo fattura viene generato allo stesso modo di sempre, il numero fattura viene memorizzato ne campo Riferimento Protocollo).</w:t>
+        <w:t xml:space="preserve">Modifica pdf fattura in uscita con numero fattura corretto e </w:t>
+      </w:r>
+      <w:proofErr w:type="spellStart"/>
+      <w:r>
+        <w:t>N.Rif</w:t>
+      </w:r>
+      <w:proofErr w:type="spellEnd"/>
+      <w:r>
+        <w:t>. lavorazione evidenziato accanto (N.B. il protocollo del documento di tipo fattura viene generato allo stesso modo di sempre, il numero fattura viene memorizzato ne campo Riferimento Protocollo).</w:t>
       </w:r>
     </w:p>
     <w:p>
@@ -467,7 +550,16 @@
         </w:numPr>
       </w:pPr>
       <w:r>
-        <w:t>Ricerca protocolli per range di date</w:t>
+        <w:lastRenderedPageBreak/>
+        <w:t xml:space="preserve">Ricerca protocolli per </w:t>
+      </w:r>
+      <w:proofErr w:type="spellStart"/>
+      <w:r>
+        <w:t>range</w:t>
+      </w:r>
+      <w:proofErr w:type="spellEnd"/>
+      <w:r>
+        <w:t xml:space="preserve"> di date</w:t>
       </w:r>
     </w:p>
     <w:p>
@@ -510,19 +602,495 @@
         </w:numPr>
       </w:pPr>
       <w:r>
-        <w:t>Aggiunta voce creazione file TLTime</w:t>
-      </w:r>
+        <w:t xml:space="preserve">Aggiunta voce creazione file </w:t>
+      </w:r>
+      <w:proofErr w:type="spellStart"/>
+      <w:r>
+        <w:t>TLTime</w:t>
+      </w:r>
+      <w:proofErr w:type="spellEnd"/>
     </w:p>
     <w:p>
       <w:pPr>
         <w:pStyle w:val="Sottotitolo"/>
       </w:pPr>
       <w:r>
+        <w:t>Versione 1.</w:t>
+      </w:r>
+      <w:r>
+        <w:t>55</w:t>
+      </w:r>
+      <w:r>
+        <w:t xml:space="preserve"> del </w:t>
+      </w:r>
+      <w:r>
+        <w:t>27</w:t>
+      </w:r>
+      <w:r>
+        <w:t>/</w:t>
+      </w:r>
+      <w:r>
+        <w:t>11</w:t>
+      </w:r>
+      <w:r>
+        <w:t>/2019</w:t>
+      </w:r>
+    </w:p>
+    <w:p>
+      <w:pPr>
+        <w:pStyle w:val="Paragrafoelenco"/>
+        <w:numPr>
+          <w:ilvl w:val="0"/>
+          <w:numId w:val="36"/>
+        </w:numPr>
+      </w:pPr>
+      <w:r>
+        <w:t>Stampa Piano Esterno: numeri di telefono senza prefisso internazionale</w:t>
+      </w:r>
+    </w:p>
+    <w:p>
+      <w:pPr>
+        <w:pStyle w:val="Paragrafoelenco"/>
+        <w:numPr>
+          <w:ilvl w:val="0"/>
+          <w:numId w:val="36"/>
+        </w:numPr>
+      </w:pPr>
+      <w:r>
+        <w:t>Stampa Piano Esterno: divisione tra date differenti (aggiunta riga vuota di separazione)</w:t>
+      </w:r>
+    </w:p>
+    <w:p>
+      <w:pPr>
+        <w:pStyle w:val="Paragrafoelenco"/>
+        <w:numPr>
+          <w:ilvl w:val="0"/>
+          <w:numId w:val="36"/>
+        </w:numPr>
+      </w:pPr>
+      <w:r>
+        <w:t>Protocollo: aggiunti campi “pregresso” di tipo vero/falso e “des</w:t>
+      </w:r>
+      <w:r>
+        <w:t>00</w:t>
+      </w:r>
+      <w:r>
+        <w:t>tinatario” che assume i valori cliente o fornitore</w:t>
+      </w:r>
+    </w:p>
+    <w:p>
+      <w:pPr>
+        <w:pStyle w:val="Paragrafoelenco"/>
+        <w:numPr>
+          <w:ilvl w:val="0"/>
+          <w:numId w:val="36"/>
+        </w:numPr>
+      </w:pPr>
+      <w:r>
+        <w:t>Aggiunta stampa Fattura in uscita (viene creato il relativo protocollo di tipo “fattura” manca l’inserimento nello scadenzario)</w:t>
+      </w:r>
+    </w:p>
+    <w:p>
+      <w:pPr>
+        <w:pStyle w:val="Paragrafoelenco"/>
+        <w:numPr>
+          <w:ilvl w:val="0"/>
+          <w:numId w:val="36"/>
+        </w:numPr>
+      </w:pPr>
+      <w:r>
+        <w:t>ricavi inferiori al 50% evidenziati in rosso.</w:t>
+      </w:r>
+    </w:p>
+    <w:p/>
+    <w:p>
+      <w:pPr>
+        <w:pStyle w:val="Sottotitolo"/>
+      </w:pPr>
+      <w:r>
+        <w:t>Versione 1.</w:t>
+      </w:r>
+      <w:r>
+        <w:t>54</w:t>
+      </w:r>
+      <w:r>
+        <w:t xml:space="preserve"> del </w:t>
+      </w:r>
+      <w:r>
+        <w:t>21</w:t>
+      </w:r>
+      <w:r>
+        <w:t>/</w:t>
+      </w:r>
+      <w:r>
+        <w:t>11</w:t>
+      </w:r>
+      <w:r>
+        <w:t>/2019</w:t>
+      </w:r>
+    </w:p>
+    <w:p>
+      <w:pPr>
+        <w:pStyle w:val="Paragrafoelenco"/>
+        <w:numPr>
+          <w:ilvl w:val="0"/>
+          <w:numId w:val="35"/>
+        </w:numPr>
+      </w:pPr>
+      <w:r>
+        <w:t>Modifica gestione quantità articoli</w:t>
+      </w:r>
+    </w:p>
+    <w:p>
+      <w:pPr>
+        <w:pStyle w:val="Paragrafoelenco"/>
+        <w:numPr>
+          <w:ilvl w:val="0"/>
+          <w:numId w:val="35"/>
+        </w:numPr>
+      </w:pPr>
+      <w:r>
+        <w:t xml:space="preserve">totali nella </w:t>
+      </w:r>
+      <w:proofErr w:type="spellStart"/>
+      <w:r>
+        <w:t>tab</w:t>
+      </w:r>
+      <w:proofErr w:type="spellEnd"/>
+      <w:r>
+        <w:t xml:space="preserve"> lavorazione</w:t>
+      </w:r>
+    </w:p>
+    <w:p>
+      <w:pPr>
+        <w:pStyle w:val="Paragrafoelenco"/>
+        <w:numPr>
+          <w:ilvl w:val="0"/>
+          <w:numId w:val="35"/>
+        </w:numPr>
+      </w:pPr>
+      <w:r>
+        <w:t>risolto bug blocco pagine dopo stampa</w:t>
+      </w:r>
+    </w:p>
+    <w:p>
+      <w:pPr>
+        <w:pStyle w:val="Paragrafoelenco"/>
+        <w:numPr>
+          <w:ilvl w:val="0"/>
+          <w:numId w:val="35"/>
+        </w:numPr>
+      </w:pPr>
+      <w:r>
+        <w:t xml:space="preserve">cambiato colore sfondo stampe in blu </w:t>
+      </w:r>
+      <w:proofErr w:type="spellStart"/>
+      <w:r>
+        <w:t>Videosystem</w:t>
+      </w:r>
+      <w:proofErr w:type="spellEnd"/>
+    </w:p>
+    <w:p/>
+    <w:p>
+      <w:pPr>
+        <w:pStyle w:val="Sottotitolo"/>
+      </w:pPr>
+      <w:r>
+        <w:t>Versione 1.</w:t>
+      </w:r>
+      <w:r>
+        <w:t>53</w:t>
+      </w:r>
+      <w:r>
+        <w:t xml:space="preserve"> del </w:t>
+      </w:r>
+      <w:r>
+        <w:t>17</w:t>
+      </w:r>
+      <w:r>
+        <w:t>/</w:t>
+      </w:r>
+      <w:r>
+        <w:t>11</w:t>
+      </w:r>
+      <w:r>
+        <w:t>/2019</w:t>
+      </w:r>
+    </w:p>
+    <w:p>
+      <w:pPr>
+        <w:pStyle w:val="Paragrafoelenco"/>
+        <w:numPr>
+          <w:ilvl w:val="0"/>
+          <w:numId w:val="34"/>
+        </w:numPr>
+      </w:pPr>
+      <w:r>
+        <w:t xml:space="preserve">Implementazione modalità </w:t>
+      </w:r>
+      <w:proofErr w:type="spellStart"/>
+      <w:r>
+        <w:t>debug</w:t>
+      </w:r>
+      <w:proofErr w:type="spellEnd"/>
+      <w:r>
+        <w:t xml:space="preserve"> in </w:t>
+      </w:r>
+      <w:proofErr w:type="spellStart"/>
+      <w:r>
+        <w:t>web.config</w:t>
+      </w:r>
+      <w:proofErr w:type="spellEnd"/>
+    </w:p>
+    <w:p>
+      <w:pPr>
+        <w:pStyle w:val="Paragrafoelenco"/>
+        <w:numPr>
+          <w:ilvl w:val="0"/>
+          <w:numId w:val="34"/>
+        </w:numPr>
+      </w:pPr>
+      <w:r>
+        <w:t>correzione bug di relazione violata (</w:t>
+      </w:r>
+      <w:proofErr w:type="spellStart"/>
+      <w:r>
+        <w:t>delete</w:t>
+      </w:r>
+      <w:proofErr w:type="spellEnd"/>
+      <w:r>
+        <w:t>) al salvataggio</w:t>
+      </w:r>
+      <w:r>
+        <w:t>;</w:t>
+      </w:r>
+    </w:p>
+    <w:p>
+      <w:pPr>
+        <w:pStyle w:val="Paragrafoelenco"/>
+        <w:numPr>
+          <w:ilvl w:val="0"/>
+          <w:numId w:val="34"/>
+        </w:numPr>
+      </w:pPr>
+      <w:r>
+        <w:t xml:space="preserve">eliminato </w:t>
+      </w:r>
+      <w:proofErr w:type="spellStart"/>
+      <w:r>
+        <w:t>popup</w:t>
+      </w:r>
+      <w:proofErr w:type="spellEnd"/>
+      <w:r>
+        <w:t xml:space="preserve"> in chiusura</w:t>
+      </w:r>
+      <w:r>
+        <w:t>;</w:t>
+      </w:r>
+    </w:p>
+    <w:p>
+      <w:pPr>
+        <w:pStyle w:val="Paragrafoelenco"/>
+        <w:numPr>
+          <w:ilvl w:val="0"/>
+          <w:numId w:val="34"/>
+        </w:numPr>
+      </w:pPr>
+      <w:r>
+        <w:t xml:space="preserve">utilizzo del </w:t>
+      </w:r>
+      <w:proofErr w:type="spellStart"/>
+      <w:r>
+        <w:t>numOccorrenza</w:t>
+      </w:r>
+      <w:proofErr w:type="spellEnd"/>
+      <w:r>
+        <w:t xml:space="preserve"> per identificare articoli lavorazione</w:t>
+      </w:r>
+    </w:p>
+    <w:p>
+      <w:pPr>
+        <w:pStyle w:val="Paragrafoelenco"/>
+        <w:numPr>
+          <w:ilvl w:val="0"/>
+          <w:numId w:val="34"/>
+        </w:numPr>
+      </w:pPr>
+      <w:r>
+        <w:t xml:space="preserve">soluzione vari bug nella modifica articoli in </w:t>
+      </w:r>
+      <w:proofErr w:type="spellStart"/>
+      <w:r>
+        <w:t>dett</w:t>
+      </w:r>
+      <w:proofErr w:type="spellEnd"/>
+      <w:r>
+        <w:t xml:space="preserve"> economico e piano esterno</w:t>
+      </w:r>
+    </w:p>
+    <w:p>
+      <w:pPr>
+        <w:pStyle w:val="Paragrafoelenco"/>
+        <w:numPr>
+          <w:ilvl w:val="0"/>
+          <w:numId w:val="34"/>
+        </w:numPr>
+      </w:pPr>
+      <w:r>
+        <w:t>In inserimento multiplo settata di default la data di trasferimento (se esiste, altrimenti di lavorazione)</w:t>
+      </w:r>
+    </w:p>
+    <w:p>
+      <w:pPr>
+        <w:pStyle w:val="Paragrafoelenco"/>
+        <w:numPr>
+          <w:ilvl w:val="0"/>
+          <w:numId w:val="34"/>
+        </w:numPr>
+      </w:pPr>
+      <w:r>
+        <w:t>controllato che il campo consuntivo venga settato a false in inserimento multiplo</w:t>
+      </w:r>
+    </w:p>
+    <w:p>
+      <w:pPr>
+        <w:pStyle w:val="Paragrafoelenco"/>
+        <w:numPr>
+          <w:ilvl w:val="0"/>
+          <w:numId w:val="34"/>
+        </w:numPr>
+      </w:pPr>
+      <w:r>
+        <w:t>Spostamento a sinistra dei dipendenti nell'agenda</w:t>
+      </w:r>
+    </w:p>
+    <w:p/>
+    <w:p>
+      <w:pPr>
+        <w:pStyle w:val="Sottotitolo"/>
+      </w:pPr>
+      <w:r>
+        <w:t>Versione 1.</w:t>
+      </w:r>
+      <w:r>
+        <w:t>52</w:t>
+      </w:r>
+      <w:r>
+        <w:t xml:space="preserve"> del </w:t>
+      </w:r>
+      <w:r>
+        <w:t>14</w:t>
+      </w:r>
+      <w:r>
+        <w:t>/</w:t>
+      </w:r>
+      <w:r>
+        <w:t>11</w:t>
+      </w:r>
+      <w:r>
+        <w:t>/2019</w:t>
+      </w:r>
+    </w:p>
+    <w:p>
+      <w:pPr>
+        <w:pStyle w:val="Paragrafoelenco"/>
+        <w:numPr>
+          <w:ilvl w:val="0"/>
+          <w:numId w:val="33"/>
+        </w:numPr>
+      </w:pPr>
+      <w:r>
+        <w:t xml:space="preserve">Bug Risolto: </w:t>
+      </w:r>
+      <w:r>
+        <w:t xml:space="preserve">Inserimento di 1 tecnico per più giorni, se ci sono più Tecnici della stessa mansione, mette lo stesso tecnico per </w:t>
+      </w:r>
+      <w:proofErr w:type="spellStart"/>
+      <w:r>
+        <w:t>n.figure</w:t>
+      </w:r>
+      <w:proofErr w:type="spellEnd"/>
+      <w:r>
+        <w:t xml:space="preserve"> sui giorni di lavoro</w:t>
+      </w:r>
+    </w:p>
+    <w:p>
+      <w:pPr>
+        <w:pStyle w:val="Paragrafoelenco"/>
+        <w:numPr>
+          <w:ilvl w:val="0"/>
+          <w:numId w:val="33"/>
+        </w:numPr>
+      </w:pPr>
+      <w:r>
+        <w:t>Bug Risolto: Importazione -</w:t>
+      </w:r>
+      <w:r>
+        <w:t xml:space="preserve"> Quando elimino 1 tecnico e lo reimporto, cancella tutte le info note inserite in precedenza (da verificare su nuovi lavori)</w:t>
+      </w:r>
+    </w:p>
+    <w:p/>
+    <w:p>
+      <w:pPr>
+        <w:pStyle w:val="Sottotitolo"/>
+      </w:pPr>
+      <w:r>
+        <w:t>Versione 1.</w:t>
+      </w:r>
+      <w:r>
+        <w:t>51</w:t>
+      </w:r>
+      <w:r>
+        <w:t xml:space="preserve"> del </w:t>
+      </w:r>
+      <w:r>
+        <w:t>03</w:t>
+      </w:r>
+      <w:r>
+        <w:t>/</w:t>
+      </w:r>
+      <w:r>
+        <w:t>11</w:t>
+      </w:r>
+      <w:r>
+        <w:t>/2019</w:t>
+      </w:r>
+    </w:p>
+    <w:p>
+      <w:pPr>
+        <w:pStyle w:val="Paragrafoelenco"/>
+        <w:numPr>
+          <w:ilvl w:val="0"/>
+          <w:numId w:val="32"/>
+        </w:numPr>
+      </w:pPr>
+      <w:r>
+        <w:t>Corretto bug descrizione lunghe troncate su Consuntivo</w:t>
+      </w:r>
+    </w:p>
+    <w:p>
+      <w:pPr>
+        <w:pStyle w:val="Paragrafoelenco"/>
+        <w:numPr>
+          <w:ilvl w:val="0"/>
+          <w:numId w:val="32"/>
+        </w:numPr>
+      </w:pPr>
+      <w:r>
         <w:lastRenderedPageBreak/>
+        <w:t>Corretto bug articoli a consuntivo su Dettaglio Economico</w:t>
+      </w:r>
+    </w:p>
+    <w:p/>
+    <w:p>
+      <w:pPr>
+        <w:pStyle w:val="Sottotitolo"/>
+      </w:pPr>
+      <w:r>
         <w:t>Versione 1.</w:t>
       </w:r>
       <w:r>
-        <w:t>55</w:t>
+        <w:t>50</w:t>
       </w:r>
       <w:r>
         <w:t xml:space="preserve"> del </w:t>
@@ -534,7 +1102,7 @@
         <w:t>/</w:t>
       </w:r>
       <w:r>
-        <w:t>11</w:t>
+        <w:t>10</w:t>
       </w:r>
       <w:r>
         <w:t>/2019</w:t>
@@ -545,68 +1113,63 @@
         <w:pStyle w:val="Paragrafoelenco"/>
         <w:numPr>
           <w:ilvl w:val="0"/>
-          <w:numId w:val="36"/>
-        </w:numPr>
-      </w:pPr>
-      <w:r>
-        <w:t>Stampa Piano Esterno: numeri di telefono senza prefisso internazionale</w:t>
-      </w:r>
-    </w:p>
-    <w:p>
-      <w:pPr>
-        <w:pStyle w:val="Paragrafoelenco"/>
-        <w:numPr>
-          <w:ilvl w:val="0"/>
-          <w:numId w:val="36"/>
-        </w:numPr>
-      </w:pPr>
-      <w:r>
-        <w:t>Stampa Piano Esterno: divisione tra date differenti (aggiunta riga vuota di separazione)</w:t>
-      </w:r>
-    </w:p>
-    <w:p>
-      <w:pPr>
-        <w:pStyle w:val="Paragrafoelenco"/>
-        <w:numPr>
-          <w:ilvl w:val="0"/>
-          <w:numId w:val="36"/>
-        </w:numPr>
-      </w:pPr>
-      <w:r>
-        <w:t>Protocollo: aggiunti campi “pregresso” di tipo vero/falso e “des</w:t>
-      </w:r>
-      <w:r>
-        <w:t>00</w:t>
-      </w:r>
-      <w:r>
-        <w:t>tinatario” che assume i valori cliente o fornitore</w:t>
-      </w:r>
-    </w:p>
-    <w:p>
-      <w:pPr>
-        <w:pStyle w:val="Paragrafoelenco"/>
-        <w:numPr>
-          <w:ilvl w:val="0"/>
-          <w:numId w:val="36"/>
-        </w:numPr>
-      </w:pPr>
-      <w:r>
-        <w:t>Aggiunta stampa Fattura in uscita (viene creato il relativo protocollo di tipo “fattura” manca l’inserimento nello scadenzario)</w:t>
-      </w:r>
-    </w:p>
-    <w:p>
-      <w:pPr>
-        <w:pStyle w:val="Paragrafoelenco"/>
-        <w:numPr>
-          <w:ilvl w:val="0"/>
-          <w:numId w:val="36"/>
-        </w:numPr>
-      </w:pPr>
-      <w:r>
-        <w:t>ricavi inferiori al 50% evidenziati in rosso.</w:t>
-      </w:r>
-    </w:p>
-    <w:p/>
+          <w:numId w:val="31"/>
+        </w:numPr>
+      </w:pPr>
+      <w:r>
+        <w:t>Stampa Offerta aggiornato layout</w:t>
+      </w:r>
+    </w:p>
+    <w:p>
+      <w:pPr>
+        <w:pStyle w:val="Paragrafoelenco"/>
+        <w:numPr>
+          <w:ilvl w:val="0"/>
+          <w:numId w:val="31"/>
+        </w:numPr>
+      </w:pPr>
+      <w:r>
+        <w:t>Stampa Consuntivo aggiornato layout</w:t>
+      </w:r>
+    </w:p>
+    <w:p>
+      <w:pPr>
+        <w:pStyle w:val="Paragrafoelenco"/>
+        <w:numPr>
+          <w:ilvl w:val="0"/>
+          <w:numId w:val="31"/>
+        </w:numPr>
+      </w:pPr>
+      <w:r>
+        <w:t>I</w:t>
+      </w:r>
+      <w:r>
+        <w:t xml:space="preserve">nserimento multiplo in </w:t>
+      </w:r>
+      <w:proofErr w:type="spellStart"/>
+      <w:r>
+        <w:t>dett</w:t>
+      </w:r>
+      <w:proofErr w:type="spellEnd"/>
+      <w:r>
+        <w:t>. economico</w:t>
+      </w:r>
+    </w:p>
+    <w:p>
+      <w:pPr>
+        <w:pStyle w:val="Paragrafoelenco"/>
+        <w:numPr>
+          <w:ilvl w:val="0"/>
+          <w:numId w:val="31"/>
+        </w:numPr>
+      </w:pPr>
+      <w:r>
+        <w:t>Correzione errore in fig. professionale</w:t>
+      </w:r>
+      <w:r>
+        <w:t>(propagazione modifiche sulle fig. professionali sbagliate)</w:t>
+      </w:r>
+    </w:p>
     <w:p>
       <w:pPr>
         <w:pStyle w:val="Sottotitolo"/>
@@ -615,19 +1178,19 @@
         <w:t>Versione 1.</w:t>
       </w:r>
       <w:r>
-        <w:t>54</w:t>
+        <w:t>49</w:t>
       </w:r>
       <w:r>
         <w:t xml:space="preserve"> del </w:t>
       </w:r>
       <w:r>
-        <w:t>21</w:t>
+        <w:t>19</w:t>
       </w:r>
       <w:r>
         <w:t>/</w:t>
       </w:r>
       <w:r>
-        <w:t>11</w:t>
+        <w:t>10</w:t>
       </w:r>
       <w:r>
         <w:t>/2019</w:t>
@@ -638,50 +1201,147 @@
         <w:pStyle w:val="Paragrafoelenco"/>
         <w:numPr>
           <w:ilvl w:val="0"/>
-          <w:numId w:val="35"/>
-        </w:numPr>
-      </w:pPr>
-      <w:r>
-        <w:t>Modifica gestione quantità articoli</w:t>
-      </w:r>
-    </w:p>
-    <w:p>
-      <w:pPr>
-        <w:pStyle w:val="Paragrafoelenco"/>
-        <w:numPr>
-          <w:ilvl w:val="0"/>
-          <w:numId w:val="35"/>
-        </w:numPr>
-      </w:pPr>
-      <w:r>
-        <w:t>totali nella tab lavorazione</w:t>
-      </w:r>
-    </w:p>
-    <w:p>
-      <w:pPr>
-        <w:pStyle w:val="Paragrafoelenco"/>
-        <w:numPr>
-          <w:ilvl w:val="0"/>
-          <w:numId w:val="35"/>
-        </w:numPr>
-      </w:pPr>
-      <w:r>
-        <w:t>risolto bug blocco pagine dopo stampa</w:t>
-      </w:r>
-    </w:p>
-    <w:p>
-      <w:pPr>
-        <w:pStyle w:val="Paragrafoelenco"/>
-        <w:numPr>
-          <w:ilvl w:val="0"/>
-          <w:numId w:val="35"/>
-        </w:numPr>
-      </w:pPr>
-      <w:r>
-        <w:t>cambiato colore sfondo stampe in blu Videosystem</w:t>
-      </w:r>
-    </w:p>
-    <w:p/>
+          <w:numId w:val="30"/>
+        </w:numPr>
+      </w:pPr>
+      <w:r>
+        <w:t>possibilità di modificare alcuni dati appuntamento anche se un evento è in lavorazione</w:t>
+      </w:r>
+    </w:p>
+    <w:p>
+      <w:pPr>
+        <w:pStyle w:val="Paragrafoelenco"/>
+        <w:numPr>
+          <w:ilvl w:val="0"/>
+          <w:numId w:val="30"/>
+        </w:numPr>
+      </w:pPr>
+      <w:r>
+        <w:t>replica per ogni giorno di lavorazi</w:t>
+      </w:r>
+      <w:r>
+        <w:t>one del solo personale tecnico</w:t>
+      </w:r>
+    </w:p>
+    <w:p>
+      <w:pPr>
+        <w:pStyle w:val="Paragrafoelenco"/>
+        <w:numPr>
+          <w:ilvl w:val="0"/>
+          <w:numId w:val="30"/>
+        </w:numPr>
+      </w:pPr>
+      <w:r>
+        <w:t>modifica della voce in a</w:t>
+      </w:r>
+      <w:r>
+        <w:t xml:space="preserve">genda (prima </w:t>
+      </w:r>
+      <w:proofErr w:type="spellStart"/>
+      <w:r>
+        <w:t>riga=lavorazione</w:t>
+      </w:r>
+      <w:proofErr w:type="spellEnd"/>
+      <w:r>
+        <w:t>)</w:t>
+      </w:r>
+    </w:p>
+    <w:p>
+      <w:pPr>
+        <w:pStyle w:val="Paragrafoelenco"/>
+        <w:numPr>
+          <w:ilvl w:val="0"/>
+          <w:numId w:val="30"/>
+        </w:numPr>
+      </w:pPr>
+      <w:r>
+        <w:t>visualizzazione della descrizione del contrat</w:t>
+      </w:r>
+      <w:r>
+        <w:t xml:space="preserve">to invece che </w:t>
+      </w:r>
+      <w:proofErr w:type="spellStart"/>
+      <w:r>
+        <w:t>num</w:t>
+      </w:r>
+      <w:proofErr w:type="spellEnd"/>
+      <w:r>
+        <w:t>. protocollo</w:t>
+      </w:r>
+    </w:p>
+    <w:p>
+      <w:pPr>
+        <w:pStyle w:val="Paragrafoelenco"/>
+        <w:numPr>
+          <w:ilvl w:val="0"/>
+          <w:numId w:val="30"/>
+        </w:numPr>
+      </w:pPr>
+      <w:r>
+        <w:t xml:space="preserve">intestazione della </w:t>
+      </w:r>
+      <w:proofErr w:type="spellStart"/>
+      <w:r>
+        <w:t>tab</w:t>
+      </w:r>
+      <w:proofErr w:type="spellEnd"/>
+      <w:r>
+        <w:t xml:space="preserve"> lavorazion</w:t>
+      </w:r>
+      <w:r>
+        <w:t xml:space="preserve">e in base alla </w:t>
+      </w:r>
+      <w:proofErr w:type="spellStart"/>
+      <w:r>
+        <w:t>tab</w:t>
+      </w:r>
+      <w:proofErr w:type="spellEnd"/>
+      <w:r>
+        <w:t xml:space="preserve"> selezionata</w:t>
+      </w:r>
+    </w:p>
+    <w:p>
+      <w:pPr>
+        <w:pStyle w:val="Paragrafoelenco"/>
+        <w:numPr>
+          <w:ilvl w:val="0"/>
+          <w:numId w:val="30"/>
+        </w:numPr>
+      </w:pPr>
+      <w:r>
+        <w:t>filtr</w:t>
+      </w:r>
+      <w:r>
+        <w:t>o data in inserimento generale</w:t>
+      </w:r>
+    </w:p>
+    <w:p>
+      <w:pPr>
+        <w:pStyle w:val="Paragrafoelenco"/>
+        <w:numPr>
+          <w:ilvl w:val="0"/>
+          <w:numId w:val="30"/>
+        </w:numPr>
+      </w:pPr>
+      <w:r>
+        <w:t>eliminazione massiva degli artic</w:t>
+      </w:r>
+      <w:r>
+        <w:t>oli in offerta e in lavorazione</w:t>
+      </w:r>
+    </w:p>
+    <w:p>
+      <w:pPr>
+        <w:pStyle w:val="Paragrafoelenco"/>
+        <w:numPr>
+          <w:ilvl w:val="0"/>
+          <w:numId w:val="30"/>
+        </w:numPr>
+      </w:pPr>
+      <w:r>
+        <w:t>aggiustamenti grafici vari</w:t>
+      </w:r>
+    </w:p>
     <w:p>
       <w:pPr>
         <w:pStyle w:val="Sottotitolo"/>
@@ -690,19 +1350,19 @@
         <w:t>Versione 1.</w:t>
       </w:r>
       <w:r>
-        <w:t>53</w:t>
+        <w:t>48</w:t>
       </w:r>
       <w:r>
         <w:t xml:space="preserve"> del </w:t>
       </w:r>
       <w:r>
-        <w:t>17</w:t>
+        <w:t>16</w:t>
       </w:r>
       <w:r>
         <w:t>/</w:t>
       </w:r>
       <w:r>
-        <w:t>11</w:t>
+        <w:t>10</w:t>
       </w:r>
       <w:r>
         <w:t>/2019</w:t>
@@ -713,464 +1373,6 @@
         <w:pStyle w:val="Paragrafoelenco"/>
         <w:numPr>
           <w:ilvl w:val="0"/>
-          <w:numId w:val="34"/>
-        </w:numPr>
-      </w:pPr>
-      <w:r>
-        <w:t>Implementazione modalità debug in web.config</w:t>
-      </w:r>
-    </w:p>
-    <w:p>
-      <w:pPr>
-        <w:pStyle w:val="Paragrafoelenco"/>
-        <w:numPr>
-          <w:ilvl w:val="0"/>
-          <w:numId w:val="34"/>
-        </w:numPr>
-      </w:pPr>
-      <w:r>
-        <w:t>correzione bug di relazione violata (delete) al salvataggio</w:t>
-      </w:r>
-      <w:r>
-        <w:t>;</w:t>
-      </w:r>
-    </w:p>
-    <w:p>
-      <w:pPr>
-        <w:pStyle w:val="Paragrafoelenco"/>
-        <w:numPr>
-          <w:ilvl w:val="0"/>
-          <w:numId w:val="34"/>
-        </w:numPr>
-      </w:pPr>
-      <w:r>
-        <w:t>eliminato popup in chiusura</w:t>
-      </w:r>
-      <w:r>
-        <w:t>;</w:t>
-      </w:r>
-    </w:p>
-    <w:p>
-      <w:pPr>
-        <w:pStyle w:val="Paragrafoelenco"/>
-        <w:numPr>
-          <w:ilvl w:val="0"/>
-          <w:numId w:val="34"/>
-        </w:numPr>
-      </w:pPr>
-      <w:r>
-        <w:t>utilizzo del numOccorrenza per identificare articoli lavorazione</w:t>
-      </w:r>
-    </w:p>
-    <w:p>
-      <w:pPr>
-        <w:pStyle w:val="Paragrafoelenco"/>
-        <w:numPr>
-          <w:ilvl w:val="0"/>
-          <w:numId w:val="34"/>
-        </w:numPr>
-      </w:pPr>
-      <w:r>
-        <w:t>soluzione vari bug nella modifica articoli in dett economico e piano esterno</w:t>
-      </w:r>
-    </w:p>
-    <w:p>
-      <w:pPr>
-        <w:pStyle w:val="Paragrafoelenco"/>
-        <w:numPr>
-          <w:ilvl w:val="0"/>
-          <w:numId w:val="34"/>
-        </w:numPr>
-      </w:pPr>
-      <w:r>
-        <w:t>In inserimento multiplo settata di default la data di trasferimento (se esiste, altrimenti di lavorazione)</w:t>
-      </w:r>
-    </w:p>
-    <w:p>
-      <w:pPr>
-        <w:pStyle w:val="Paragrafoelenco"/>
-        <w:numPr>
-          <w:ilvl w:val="0"/>
-          <w:numId w:val="34"/>
-        </w:numPr>
-      </w:pPr>
-      <w:r>
-        <w:t>controllato che il campo consuntivo venga settato a false in inserimento multiplo</w:t>
-      </w:r>
-    </w:p>
-    <w:p>
-      <w:pPr>
-        <w:pStyle w:val="Paragrafoelenco"/>
-        <w:numPr>
-          <w:ilvl w:val="0"/>
-          <w:numId w:val="34"/>
-        </w:numPr>
-      </w:pPr>
-      <w:r>
-        <w:t>Spostamento a sinistra dei dipendenti nell'agenda</w:t>
-      </w:r>
-    </w:p>
-    <w:p/>
-    <w:p>
-      <w:pPr>
-        <w:pStyle w:val="Sottotitolo"/>
-      </w:pPr>
-      <w:r>
-        <w:t>Versione 1.</w:t>
-      </w:r>
-      <w:r>
-        <w:t>52</w:t>
-      </w:r>
-      <w:r>
-        <w:t xml:space="preserve"> del </w:t>
-      </w:r>
-      <w:r>
-        <w:t>14</w:t>
-      </w:r>
-      <w:r>
-        <w:t>/</w:t>
-      </w:r>
-      <w:r>
-        <w:t>11</w:t>
-      </w:r>
-      <w:r>
-        <w:t>/2019</w:t>
-      </w:r>
-    </w:p>
-    <w:p>
-      <w:pPr>
-        <w:pStyle w:val="Paragrafoelenco"/>
-        <w:numPr>
-          <w:ilvl w:val="0"/>
-          <w:numId w:val="33"/>
-        </w:numPr>
-      </w:pPr>
-      <w:r>
-        <w:t xml:space="preserve">Bug Risolto: </w:t>
-      </w:r>
-      <w:r>
-        <w:t>Inserimento di 1 tecnico per più giorni, se ci sono più Tecnici della stessa mansione, mette lo stesso tecnico per n.figure sui giorni di lavoro</w:t>
-      </w:r>
-    </w:p>
-    <w:p>
-      <w:pPr>
-        <w:pStyle w:val="Paragrafoelenco"/>
-        <w:numPr>
-          <w:ilvl w:val="0"/>
-          <w:numId w:val="33"/>
-        </w:numPr>
-      </w:pPr>
-      <w:r>
-        <w:t>Bug Risolto: Importazione -</w:t>
-      </w:r>
-      <w:r>
-        <w:t xml:space="preserve"> Quando elimino 1 tecnico e lo reimporto, cancella tutte le info note inserite in precedenza (da verificare su nuovi lavori)</w:t>
-      </w:r>
-    </w:p>
-    <w:p/>
-    <w:p>
-      <w:pPr>
-        <w:pStyle w:val="Sottotitolo"/>
-      </w:pPr>
-      <w:r>
-        <w:t>Versione 1.</w:t>
-      </w:r>
-      <w:r>
-        <w:t>51</w:t>
-      </w:r>
-      <w:r>
-        <w:t xml:space="preserve"> del </w:t>
-      </w:r>
-      <w:r>
-        <w:t>03</w:t>
-      </w:r>
-      <w:r>
-        <w:t>/</w:t>
-      </w:r>
-      <w:r>
-        <w:t>11</w:t>
-      </w:r>
-      <w:r>
-        <w:t>/2019</w:t>
-      </w:r>
-    </w:p>
-    <w:p>
-      <w:pPr>
-        <w:pStyle w:val="Paragrafoelenco"/>
-        <w:numPr>
-          <w:ilvl w:val="0"/>
-          <w:numId w:val="32"/>
-        </w:numPr>
-      </w:pPr>
-      <w:r>
-        <w:t>Corretto bug descrizione lunghe troncate su Consuntivo</w:t>
-      </w:r>
-    </w:p>
-    <w:p>
-      <w:pPr>
-        <w:pStyle w:val="Paragrafoelenco"/>
-        <w:numPr>
-          <w:ilvl w:val="0"/>
-          <w:numId w:val="32"/>
-        </w:numPr>
-      </w:pPr>
-      <w:r>
-        <w:t>Corretto bug articoli a consuntivo su Dettaglio Economico</w:t>
-      </w:r>
-    </w:p>
-    <w:p/>
-    <w:p>
-      <w:pPr>
-        <w:pStyle w:val="Sottotitolo"/>
-      </w:pPr>
-      <w:r>
-        <w:t>Versione 1.</w:t>
-      </w:r>
-      <w:r>
-        <w:t>50</w:t>
-      </w:r>
-      <w:r>
-        <w:t xml:space="preserve"> del </w:t>
-      </w:r>
-      <w:r>
-        <w:t>27</w:t>
-      </w:r>
-      <w:r>
-        <w:t>/</w:t>
-      </w:r>
-      <w:r>
-        <w:t>10</w:t>
-      </w:r>
-      <w:r>
-        <w:t>/2019</w:t>
-      </w:r>
-    </w:p>
-    <w:p>
-      <w:pPr>
-        <w:pStyle w:val="Paragrafoelenco"/>
-        <w:numPr>
-          <w:ilvl w:val="0"/>
-          <w:numId w:val="31"/>
-        </w:numPr>
-      </w:pPr>
-      <w:r>
-        <w:t>Stampa Offerta aggiornato layout</w:t>
-      </w:r>
-    </w:p>
-    <w:p>
-      <w:pPr>
-        <w:pStyle w:val="Paragrafoelenco"/>
-        <w:numPr>
-          <w:ilvl w:val="0"/>
-          <w:numId w:val="31"/>
-        </w:numPr>
-      </w:pPr>
-      <w:r>
-        <w:t>Stampa Consuntivo aggiornato layout</w:t>
-      </w:r>
-    </w:p>
-    <w:p>
-      <w:pPr>
-        <w:pStyle w:val="Paragrafoelenco"/>
-        <w:numPr>
-          <w:ilvl w:val="0"/>
-          <w:numId w:val="31"/>
-        </w:numPr>
-      </w:pPr>
-      <w:r>
-        <w:lastRenderedPageBreak/>
-        <w:t>I</w:t>
-      </w:r>
-      <w:r>
-        <w:t>nserimento multiplo in dett. economico</w:t>
-      </w:r>
-    </w:p>
-    <w:p>
-      <w:pPr>
-        <w:pStyle w:val="Paragrafoelenco"/>
-        <w:numPr>
-          <w:ilvl w:val="0"/>
-          <w:numId w:val="31"/>
-        </w:numPr>
-      </w:pPr>
-      <w:r>
-        <w:t>Correzione errore in fig. professionale</w:t>
-      </w:r>
-      <w:r>
-        <w:t>(propagazione modifiche sulle fig. professionali sbagliate)</w:t>
-      </w:r>
-    </w:p>
-    <w:p>
-      <w:pPr>
-        <w:pStyle w:val="Sottotitolo"/>
-      </w:pPr>
-      <w:r>
-        <w:t>Versione 1.</w:t>
-      </w:r>
-      <w:r>
-        <w:t>49</w:t>
-      </w:r>
-      <w:r>
-        <w:t xml:space="preserve"> del </w:t>
-      </w:r>
-      <w:r>
-        <w:t>19</w:t>
-      </w:r>
-      <w:r>
-        <w:t>/</w:t>
-      </w:r>
-      <w:r>
-        <w:t>10</w:t>
-      </w:r>
-      <w:r>
-        <w:t>/2019</w:t>
-      </w:r>
-    </w:p>
-    <w:p>
-      <w:pPr>
-        <w:pStyle w:val="Paragrafoelenco"/>
-        <w:numPr>
-          <w:ilvl w:val="0"/>
-          <w:numId w:val="30"/>
-        </w:numPr>
-      </w:pPr>
-      <w:r>
-        <w:t>possibilità di modificare alcuni dati appuntamento anche se un evento è in lavorazione</w:t>
-      </w:r>
-    </w:p>
-    <w:p>
-      <w:pPr>
-        <w:pStyle w:val="Paragrafoelenco"/>
-        <w:numPr>
-          <w:ilvl w:val="0"/>
-          <w:numId w:val="30"/>
-        </w:numPr>
-      </w:pPr>
-      <w:r>
-        <w:t>replica per ogni giorno di lavorazi</w:t>
-      </w:r>
-      <w:r>
-        <w:t>one del solo personale tecnico</w:t>
-      </w:r>
-    </w:p>
-    <w:p>
-      <w:pPr>
-        <w:pStyle w:val="Paragrafoelenco"/>
-        <w:numPr>
-          <w:ilvl w:val="0"/>
-          <w:numId w:val="30"/>
-        </w:numPr>
-      </w:pPr>
-      <w:r>
-        <w:t>modifica della voce in a</w:t>
-      </w:r>
-      <w:r>
-        <w:t>genda (prima riga=lavorazione)</w:t>
-      </w:r>
-    </w:p>
-    <w:p>
-      <w:pPr>
-        <w:pStyle w:val="Paragrafoelenco"/>
-        <w:numPr>
-          <w:ilvl w:val="0"/>
-          <w:numId w:val="30"/>
-        </w:numPr>
-      </w:pPr>
-      <w:r>
-        <w:t>visualizzazione della descrizione del contrat</w:t>
-      </w:r>
-      <w:r>
-        <w:t>to invece che num. protocollo</w:t>
-      </w:r>
-    </w:p>
-    <w:p>
-      <w:pPr>
-        <w:pStyle w:val="Paragrafoelenco"/>
-        <w:numPr>
-          <w:ilvl w:val="0"/>
-          <w:numId w:val="30"/>
-        </w:numPr>
-      </w:pPr>
-      <w:r>
-        <w:t>intestazione della tab lavorazion</w:t>
-      </w:r>
-      <w:r>
-        <w:t>e in base alla tab selezionata</w:t>
-      </w:r>
-    </w:p>
-    <w:p>
-      <w:pPr>
-        <w:pStyle w:val="Paragrafoelenco"/>
-        <w:numPr>
-          <w:ilvl w:val="0"/>
-          <w:numId w:val="30"/>
-        </w:numPr>
-      </w:pPr>
-      <w:r>
-        <w:t>filtr</w:t>
-      </w:r>
-      <w:r>
-        <w:t>o data in inserimento generale</w:t>
-      </w:r>
-    </w:p>
-    <w:p>
-      <w:pPr>
-        <w:pStyle w:val="Paragrafoelenco"/>
-        <w:numPr>
-          <w:ilvl w:val="0"/>
-          <w:numId w:val="30"/>
-        </w:numPr>
-      </w:pPr>
-      <w:r>
-        <w:t>eliminazione massiva degli artic</w:t>
-      </w:r>
-      <w:r>
-        <w:t>oli in offerta e in lavorazione</w:t>
-      </w:r>
-    </w:p>
-    <w:p>
-      <w:pPr>
-        <w:pStyle w:val="Paragrafoelenco"/>
-        <w:numPr>
-          <w:ilvl w:val="0"/>
-          <w:numId w:val="30"/>
-        </w:numPr>
-      </w:pPr>
-      <w:r>
-        <w:t>aggiustamenti grafici vari</w:t>
-      </w:r>
-    </w:p>
-    <w:p>
-      <w:pPr>
-        <w:pStyle w:val="Sottotitolo"/>
-      </w:pPr>
-      <w:r>
-        <w:t>Versione 1.</w:t>
-      </w:r>
-      <w:r>
-        <w:t>48</w:t>
-      </w:r>
-      <w:r>
-        <w:t xml:space="preserve"> del </w:t>
-      </w:r>
-      <w:r>
-        <w:t>16</w:t>
-      </w:r>
-      <w:r>
-        <w:t>/</w:t>
-      </w:r>
-      <w:r>
-        <w:t>10</w:t>
-      </w:r>
-      <w:r>
-        <w:t>/2019</w:t>
-      </w:r>
-    </w:p>
-    <w:p>
-      <w:pPr>
-        <w:pStyle w:val="Paragrafoelenco"/>
-        <w:numPr>
-          <w:ilvl w:val="0"/>
           <w:numId w:val="29"/>
         </w:numPr>
       </w:pPr>
@@ -1199,7 +1401,15 @@
         </w:numPr>
       </w:pPr>
       <w:r>
-        <w:t>Aggiunta checkbox su elenco articoli per successiva implementazione cancellazione massiva (</w:t>
+        <w:t xml:space="preserve">Aggiunta </w:t>
+      </w:r>
+      <w:proofErr w:type="spellStart"/>
+      <w:r>
+        <w:t>checkbox</w:t>
+      </w:r>
+      <w:proofErr w:type="spellEnd"/>
+      <w:r>
+        <w:t xml:space="preserve"> su elenco articoli per successiva implementazione cancellazione massiva (</w:t>
       </w:r>
       <w:r>
         <w:rPr>
@@ -1428,6 +1638,7 @@
         </w:numPr>
       </w:pPr>
       <w:r>
+        <w:lastRenderedPageBreak/>
         <w:t>Aggiunto Protocollo Piano Esterno</w:t>
       </w:r>
     </w:p>
@@ -1491,7 +1702,6 @@
         </w:numPr>
       </w:pPr>
       <w:r>
-        <w:lastRenderedPageBreak/>
         <w:t>selezione data per nuovo articolo aggiunto a dettaglio economico</w:t>
       </w:r>
     </w:p>
@@ -1603,7 +1813,15 @@
         <w:t>l</w:t>
       </w:r>
       <w:r>
-        <w:t>izzava il campo iva anzichè la quantità)</w:t>
+        <w:t xml:space="preserve">izzava il campo iva </w:t>
+      </w:r>
+      <w:proofErr w:type="spellStart"/>
+      <w:r>
+        <w:t>anzichè</w:t>
+      </w:r>
+      <w:proofErr w:type="spellEnd"/>
+      <w:r>
+        <w:t xml:space="preserve"> la quantità)</w:t>
       </w:r>
     </w:p>
     <w:p/>
@@ -1659,8 +1877,13 @@
           <w:numId w:val="23"/>
         </w:numPr>
       </w:pPr>
-      <w:r>
-        <w:t>refresh sul pannello modifica</w:t>
+      <w:proofErr w:type="spellStart"/>
+      <w:r>
+        <w:t>refresh</w:t>
+      </w:r>
+      <w:proofErr w:type="spellEnd"/>
+      <w:r>
+        <w:t xml:space="preserve"> sul pannello modifica</w:t>
       </w:r>
     </w:p>
     <w:p>
@@ -1778,7 +2001,15 @@
         </w:numPr>
       </w:pPr>
       <w:r>
-        <w:t>visualizzazione pulsanti in modifica evento in base alla tab visualizzata</w:t>
+        <w:t xml:space="preserve">visualizzazione pulsanti in modifica evento in base alla </w:t>
+      </w:r>
+      <w:proofErr w:type="spellStart"/>
+      <w:r>
+        <w:t>tab</w:t>
+      </w:r>
+      <w:proofErr w:type="spellEnd"/>
+      <w:r>
+        <w:t xml:space="preserve"> visualizzata</w:t>
       </w:r>
     </w:p>
     <w:p>
@@ -1790,7 +2021,15 @@
         </w:numPr>
       </w:pPr>
       <w:r>
-        <w:t>limitazione a 5 righe nella textarea note piano esterno</w:t>
+        <w:t xml:space="preserve">limitazione a 5 righe nella </w:t>
+      </w:r>
+      <w:proofErr w:type="spellStart"/>
+      <w:r>
+        <w:t>textarea</w:t>
+      </w:r>
+      <w:proofErr w:type="spellEnd"/>
+      <w:r>
+        <w:t xml:space="preserve"> note piano esterno</w:t>
       </w:r>
     </w:p>
     <w:p>
@@ -1802,7 +2041,15 @@
         </w:numPr>
       </w:pPr>
       <w:r>
-        <w:t>limitazione a 5 righe nella textarea note</w:t>
+        <w:t xml:space="preserve">limitazione a 5 righe nella </w:t>
+      </w:r>
+      <w:proofErr w:type="spellStart"/>
+      <w:r>
+        <w:t>textarea</w:t>
+      </w:r>
+      <w:proofErr w:type="spellEnd"/>
+      <w:r>
+        <w:t xml:space="preserve"> note</w:t>
       </w:r>
       <w:r>
         <w:t xml:space="preserve"> stampa lavorazione</w:t>
@@ -1858,6 +2105,7 @@
         <w:pStyle w:val="Sottotitolo"/>
       </w:pPr>
       <w:r>
+        <w:lastRenderedPageBreak/>
         <w:t>Versione 1.39 del 17/09/2019</w:t>
       </w:r>
     </w:p>
@@ -1913,7 +2161,6 @@
           <w:color w:val="222222"/>
           <w:lang w:eastAsia="it-IT"/>
         </w:rPr>
-        <w:lastRenderedPageBreak/>
         <w:t>Soluzione bug salvataggio riposo; </w:t>
       </w:r>
     </w:p>
@@ -2029,7 +2276,25 @@
           <w:color w:val="222222"/>
           <w:lang w:eastAsia="it-IT"/>
         </w:rPr>
-        <w:t>eliminazione popup salvataggio eseguito; </w:t>
+        <w:t xml:space="preserve">eliminazione </w:t>
+      </w:r>
+      <w:proofErr w:type="spellStart"/>
+      <w:r>
+        <w:rPr>
+          <w:rFonts w:eastAsia="Times New Roman" w:cstheme="minorHAnsi"/>
+          <w:color w:val="222222"/>
+          <w:lang w:eastAsia="it-IT"/>
+        </w:rPr>
+        <w:t>popup</w:t>
+      </w:r>
+      <w:proofErr w:type="spellEnd"/>
+      <w:r>
+        <w:rPr>
+          <w:rFonts w:eastAsia="Times New Roman" w:cstheme="minorHAnsi"/>
+          <w:color w:val="222222"/>
+          <w:lang w:eastAsia="it-IT"/>
+        </w:rPr>
+        <w:t xml:space="preserve"> salvataggio eseguito; </w:t>
       </w:r>
     </w:p>
     <w:p>
@@ -2092,13 +2357,41 @@
           <w:lang w:eastAsia="it-IT"/>
         </w:rPr>
       </w:pPr>
+      <w:proofErr w:type="spellStart"/>
       <w:r>
         <w:rPr>
           <w:rFonts w:eastAsia="Times New Roman" w:cstheme="minorHAnsi"/>
           <w:color w:val="222222"/>
           <w:lang w:eastAsia="it-IT"/>
         </w:rPr>
-        <w:t>disabilitazione pulsante elimina in tab offerta quando evento è in stato lavorazion</w:t>
+        <w:t>disabilitazione</w:t>
+      </w:r>
+      <w:proofErr w:type="spellEnd"/>
+      <w:r>
+        <w:rPr>
+          <w:rFonts w:eastAsia="Times New Roman" w:cstheme="minorHAnsi"/>
+          <w:color w:val="222222"/>
+          <w:lang w:eastAsia="it-IT"/>
+        </w:rPr>
+        <w:t xml:space="preserve"> pulsante elimina in </w:t>
+      </w:r>
+      <w:proofErr w:type="spellStart"/>
+      <w:r>
+        <w:rPr>
+          <w:rFonts w:eastAsia="Times New Roman" w:cstheme="minorHAnsi"/>
+          <w:color w:val="222222"/>
+          <w:lang w:eastAsia="it-IT"/>
+        </w:rPr>
+        <w:t>tab</w:t>
+      </w:r>
+      <w:proofErr w:type="spellEnd"/>
+      <w:r>
+        <w:rPr>
+          <w:rFonts w:eastAsia="Times New Roman" w:cstheme="minorHAnsi"/>
+          <w:color w:val="222222"/>
+          <w:lang w:eastAsia="it-IT"/>
+        </w:rPr>
+        <w:t xml:space="preserve"> offerta quando evento è in stato lavorazion</w:t>
       </w:r>
       <w:r>
         <w:rPr>
@@ -2372,7 +2665,16 @@
         </w:numPr>
       </w:pPr>
       <w:r>
-        <w:t>Dettaglio economico: ordine delle colonne e modifica valori mostrati, valore lordo in tabella, valore flag stampa, modifica nella selezione della figura professionale, calcolo costi in base a tipo pagamento, aggiunta fattura a tipo pagamento</w:t>
+        <w:lastRenderedPageBreak/>
+        <w:t xml:space="preserve">Dettaglio economico: ordine delle colonne e modifica valori mostrati, valore lordo in tabella, valore </w:t>
+      </w:r>
+      <w:proofErr w:type="spellStart"/>
+      <w:r>
+        <w:t>flag</w:t>
+      </w:r>
+      <w:proofErr w:type="spellEnd"/>
+      <w:r>
+        <w:t xml:space="preserve"> stampa, modifica nella selezione della figura professionale, calcolo costi in base a tipo pagamento, aggiunta fattura a tipo pagamento</w:t>
       </w:r>
     </w:p>
     <w:p>
@@ -2415,20 +2717,327 @@
         </w:numPr>
       </w:pPr>
       <w:r>
+        <w:t>Completata gestione Attrezzature Magazzino</w:t>
+      </w:r>
+    </w:p>
+    <w:p>
+      <w:pPr>
+        <w:pStyle w:val="Paragrafoelenco"/>
+        <w:numPr>
+          <w:ilvl w:val="0"/>
+          <w:numId w:val="15"/>
+        </w:numPr>
+      </w:pPr>
+      <w:r>
+        <w:t>Cancellazione logica Collaboratori, Clienti/Fornitori, Articoli, Raggruppamenti Articoli e Protocolli (non si avrà più errore quando si tenta di cancellare un record da una di queste tabelle collegato ad altre tabelle)</w:t>
+      </w:r>
+    </w:p>
+    <w:p>
+      <w:pPr>
+        <w:pStyle w:val="Sottotitolo"/>
+      </w:pPr>
+    </w:p>
+    <w:p>
+      <w:pPr>
+        <w:pStyle w:val="Sottotitolo"/>
+      </w:pPr>
+      <w:r>
+        <w:t>Versione1.29 del 01/0</w:t>
+      </w:r>
+      <w:r>
+        <w:t>6</w:t>
+      </w:r>
+      <w:r>
+        <w:t>/2019</w:t>
+      </w:r>
+    </w:p>
+    <w:p>
+      <w:pPr>
+        <w:pStyle w:val="Paragrafoelenco"/>
+        <w:numPr>
+          <w:ilvl w:val="0"/>
+          <w:numId w:val="14"/>
+        </w:numPr>
+      </w:pPr>
+      <w:r>
+        <w:t>Aggiunta cancellazione eventi</w:t>
+      </w:r>
+    </w:p>
+    <w:p>
+      <w:pPr>
+        <w:pStyle w:val="Paragrafoelenco"/>
+        <w:numPr>
+          <w:ilvl w:val="0"/>
+          <w:numId w:val="14"/>
+        </w:numPr>
+      </w:pPr>
+      <w:r>
+        <w:t>Aggiunta gestione Magazzino (incompleta)</w:t>
+      </w:r>
+    </w:p>
+    <w:p>
+      <w:pPr>
+        <w:pStyle w:val="Sottotitolo"/>
+      </w:pPr>
+    </w:p>
+    <w:p>
+      <w:pPr>
+        <w:pStyle w:val="Sottotitolo"/>
+      </w:pPr>
+      <w:r>
+        <w:t>Versione1.28 del 22/05/2019</w:t>
+      </w:r>
+    </w:p>
+    <w:p>
+      <w:pPr>
+        <w:pStyle w:val="Paragrafoelenco"/>
+        <w:numPr>
+          <w:ilvl w:val="0"/>
+          <w:numId w:val="13"/>
+        </w:numPr>
+      </w:pPr>
+      <w:r>
+        <w:t>Aggiunta gestione Tipologie Interventi nel menù "Tabelle/Tipologie Interventi"</w:t>
+      </w:r>
+    </w:p>
+    <w:p>
+      <w:pPr>
+        <w:pStyle w:val="Paragrafoelenco"/>
+        <w:numPr>
+          <w:ilvl w:val="0"/>
+          <w:numId w:val="13"/>
+        </w:numPr>
+      </w:pPr>
+      <w:r>
+        <w:t>Aggiornata Lavorazione con gestione Dettaglio Economico e Piano Esterno (da completare)</w:t>
+      </w:r>
+    </w:p>
+    <w:p/>
+    <w:p>
+      <w:pPr>
+        <w:pStyle w:val="Sottotitolo"/>
+      </w:pPr>
+      <w:r>
+        <w:t>Versione1.27 del 05/05/2019</w:t>
+      </w:r>
+    </w:p>
+    <w:p>
+      <w:pPr>
+        <w:pStyle w:val="Paragrafoelenco"/>
+        <w:numPr>
+          <w:ilvl w:val="0"/>
+          <w:numId w:val="12"/>
+        </w:numPr>
+      </w:pPr>
+      <w:r>
+        <w:t>Aggiunta Lavorazione</w:t>
+      </w:r>
+    </w:p>
+    <w:p>
+      <w:pPr>
+        <w:pStyle w:val="Sottotitolo"/>
+      </w:pPr>
+    </w:p>
+    <w:p>
+      <w:pPr>
+        <w:pStyle w:val="Sottotitolo"/>
+      </w:pPr>
+      <w:r>
+        <w:t>Versione1.26 del 27/04/2019</w:t>
+      </w:r>
+    </w:p>
+    <w:p>
+      <w:pPr>
+        <w:pStyle w:val="Paragrafoelenco"/>
+        <w:numPr>
+          <w:ilvl w:val="0"/>
+          <w:numId w:val="11"/>
+        </w:numPr>
+      </w:pPr>
+      <w:r>
+        <w:t>Aggiunta Gestione Password di accesso dimenticata con generazione nuova password ed  invio</w:t>
+      </w:r>
+    </w:p>
+    <w:p>
+      <w:pPr>
+        <w:pStyle w:val="Paragrafoelenco"/>
+      </w:pPr>
+      <w:r>
+        <w:t xml:space="preserve"> e-mail.</w:t>
+      </w:r>
+    </w:p>
+    <w:p>
+      <w:pPr>
+        <w:pStyle w:val="Sottotitolo"/>
+      </w:pPr>
+    </w:p>
+    <w:p>
+      <w:pPr>
+        <w:pStyle w:val="Sottotitolo"/>
+      </w:pPr>
+      <w:r>
+        <w:t>Versione1.25 del 24/04/2019</w:t>
+      </w:r>
+    </w:p>
+    <w:p>
+      <w:pPr>
+        <w:pStyle w:val="Paragrafoelenco"/>
+        <w:numPr>
+          <w:ilvl w:val="0"/>
+          <w:numId w:val="11"/>
+        </w:numPr>
+      </w:pPr>
+      <w:r>
+        <w:t>Aggiunta Gestione Utenti (menù in alto a destra Gestione Utenze/Utenti)</w:t>
+      </w:r>
+    </w:p>
+    <w:p>
+      <w:pPr>
+        <w:pStyle w:val="Sottotitolo"/>
+      </w:pPr>
+    </w:p>
+    <w:p>
+      <w:pPr>
+        <w:pStyle w:val="Sottotitolo"/>
+      </w:pPr>
+      <w:r>
+        <w:t>Versione1.24 del 22/04/2019</w:t>
+      </w:r>
+    </w:p>
+    <w:p>
+      <w:pPr>
+        <w:pStyle w:val="Paragrafoelenco"/>
+        <w:numPr>
+          <w:ilvl w:val="0"/>
+          <w:numId w:val="10"/>
+        </w:numPr>
+      </w:pPr>
+      <w:r>
+        <w:t>Riorganizzazione menù</w:t>
+      </w:r>
+    </w:p>
+    <w:p>
+      <w:pPr>
+        <w:pStyle w:val="Paragrafoelenco"/>
+        <w:numPr>
+          <w:ilvl w:val="0"/>
+          <w:numId w:val="10"/>
+        </w:numPr>
+      </w:pPr>
+      <w:r>
+        <w:t>Aggiunta gestione Tabella Qualifiche Personale</w:t>
+      </w:r>
+    </w:p>
+    <w:p>
+      <w:pPr>
+        <w:pStyle w:val="Paragrafoelenco"/>
+        <w:numPr>
+          <w:ilvl w:val="0"/>
+          <w:numId w:val="10"/>
+        </w:numPr>
+      </w:pPr>
+      <w:r>
+        <w:t>Aggiunta gestione Tabella Tipologie Clienti/Fornitori</w:t>
+      </w:r>
+    </w:p>
+    <w:p>
+      <w:pPr>
+        <w:pStyle w:val="Paragrafoelenco"/>
+        <w:numPr>
+          <w:ilvl w:val="0"/>
+          <w:numId w:val="10"/>
+        </w:numPr>
+      </w:pPr>
+      <w:r>
+        <w:t>Aggiunta gestione Tabella Tipi Protocolli</w:t>
+      </w:r>
+    </w:p>
+    <w:p>
+      <w:pPr>
+        <w:pStyle w:val="Paragrafoelenco"/>
+        <w:numPr>
+          <w:ilvl w:val="0"/>
+          <w:numId w:val="10"/>
+        </w:numPr>
+      </w:pPr>
+      <w:r>
+        <w:t>Aggiunta gestione Tabella Tipi Lavorazione</w:t>
+      </w:r>
+    </w:p>
+    <w:p>
+      <w:pPr>
+        <w:pStyle w:val="Paragrafoelenco"/>
+        <w:numPr>
+          <w:ilvl w:val="0"/>
+          <w:numId w:val="10"/>
+        </w:numPr>
+      </w:pPr>
+      <w:r>
         <w:lastRenderedPageBreak/>
-        <w:t>Completata gestione Attrezzature Magazzino</w:t>
-      </w:r>
-    </w:p>
-    <w:p>
-      <w:pPr>
-        <w:pStyle w:val="Paragrafoelenco"/>
-        <w:numPr>
-          <w:ilvl w:val="0"/>
-          <w:numId w:val="15"/>
-        </w:numPr>
-      </w:pPr>
-      <w:r>
-        <w:t>Cancellazione logica Collaboratori, Clienti/Fornitori, Articoli, Raggruppamenti Articoli e Protocolli (non si avrà più errore quando si tenta di cancellare un record da una di queste tabelle collegato ad altre tabelle)</w:t>
+        <w:t xml:space="preserve">Aggiunti nuovi colori per Intestazione Colonne </w:t>
+      </w:r>
+      <w:proofErr w:type="spellStart"/>
+      <w:r>
+        <w:t>agenda</w:t>
+      </w:r>
+      <w:r>
+        <w:t>da</w:t>
+      </w:r>
+      <w:proofErr w:type="spellEnd"/>
+      <w:r>
+        <w:t xml:space="preserve"> menù Tabelle/Colonne Agenda</w:t>
+      </w:r>
+    </w:p>
+    <w:p>
+      <w:pPr>
+        <w:pStyle w:val="Paragrafoelenco"/>
+        <w:numPr>
+          <w:ilvl w:val="0"/>
+          <w:numId w:val="10"/>
+        </w:numPr>
+      </w:pPr>
+      <w:r>
+        <w:t xml:space="preserve">Aggiunta possibilità di ordinare le colonne agenda </w:t>
+      </w:r>
+      <w:r>
+        <w:t xml:space="preserve">da menù Tabelle/Colonne Agenda tramite il nuovo campo Ordinamento </w:t>
+      </w:r>
+      <w:r>
+        <w:t>(</w:t>
+      </w:r>
+      <w:r>
+        <w:t xml:space="preserve">la modifica non è </w:t>
+      </w:r>
+      <w:r>
+        <w:t>ancora visibile dall'agenda)</w:t>
+      </w:r>
+    </w:p>
+    <w:p>
+      <w:pPr>
+        <w:pStyle w:val="Paragrafoelenco"/>
+        <w:numPr>
+          <w:ilvl w:val="0"/>
+          <w:numId w:val="10"/>
+        </w:numPr>
+      </w:pPr>
+      <w:r>
+        <w:t xml:space="preserve">Aggiunti nuovi parametri da </w:t>
+      </w:r>
+      <w:proofErr w:type="spellStart"/>
+      <w:r>
+        <w:t>Tabelle\Configurazione</w:t>
+      </w:r>
+      <w:proofErr w:type="spellEnd"/>
+      <w:r>
+        <w:t xml:space="preserve"> (</w:t>
+      </w:r>
+      <w:proofErr w:type="spellStart"/>
+      <w:r>
+        <w:t>GIORNI_PAGAMENTO</w:t>
+      </w:r>
+      <w:proofErr w:type="spellEnd"/>
+      <w:r>
+        <w:t>, BANCA da 01 a 04 e IBAN da 01 a 04)</w:t>
       </w:r>
     </w:p>
     <w:p>
@@ -2441,37 +3050,35 @@
         <w:pStyle w:val="Sottotitolo"/>
       </w:pPr>
       <w:r>
-        <w:t>Versione1.29 del 01/0</w:t>
-      </w:r>
-      <w:r>
-        <w:t>6</w:t>
-      </w:r>
-      <w:r>
-        <w:t>/2019</w:t>
-      </w:r>
-    </w:p>
-    <w:p>
-      <w:pPr>
-        <w:pStyle w:val="Paragrafoelenco"/>
-        <w:numPr>
-          <w:ilvl w:val="0"/>
-          <w:numId w:val="14"/>
-        </w:numPr>
-      </w:pPr>
-      <w:r>
-        <w:t>Aggiunta cancellazione eventi</w:t>
-      </w:r>
-    </w:p>
-    <w:p>
-      <w:pPr>
-        <w:pStyle w:val="Paragrafoelenco"/>
-        <w:numPr>
-          <w:ilvl w:val="0"/>
-          <w:numId w:val="14"/>
-        </w:numPr>
-      </w:pPr>
-      <w:r>
-        <w:t>Aggiunta gestione Magazzino (incompleta)</w:t>
+        <w:t>Versione1.23 del 18/04/2019</w:t>
+      </w:r>
+    </w:p>
+    <w:p>
+      <w:pPr>
+        <w:pStyle w:val="Paragrafoelenco"/>
+        <w:numPr>
+          <w:ilvl w:val="0"/>
+          <w:numId w:val="9"/>
+        </w:numPr>
+      </w:pPr>
+      <w:r>
+        <w:t xml:space="preserve">Aggiunta pagina di gestione valori di configurazione (es. campi IVA, IBAN, indirizzi </w:t>
+      </w:r>
+      <w:proofErr w:type="spellStart"/>
+      <w:r>
+        <w:t>etcetc</w:t>
+      </w:r>
+      <w:proofErr w:type="spellEnd"/>
+      <w:r>
+        <w:t xml:space="preserve">), da menu </w:t>
+      </w:r>
+      <w:proofErr w:type="spellStart"/>
+      <w:r>
+        <w:t>TABELLE\Gestione</w:t>
+      </w:r>
+      <w:proofErr w:type="spellEnd"/>
+      <w:r>
+        <w:t xml:space="preserve"> Configurazione</w:t>
       </w:r>
     </w:p>
     <w:p>
@@ -2484,31 +3091,412 @@
         <w:pStyle w:val="Sottotitolo"/>
       </w:pPr>
       <w:r>
-        <w:t>Versione1.28 del 22/05/2019</w:t>
-      </w:r>
-    </w:p>
-    <w:p>
-      <w:pPr>
-        <w:pStyle w:val="Paragrafoelenco"/>
-        <w:numPr>
-          <w:ilvl w:val="0"/>
-          <w:numId w:val="13"/>
-        </w:numPr>
-      </w:pPr>
-      <w:r>
-        <w:t>Aggiunta gestione Tipologie Interventi nel menù "Tabelle/Tipologie Interventi"</w:t>
-      </w:r>
-    </w:p>
-    <w:p>
-      <w:pPr>
-        <w:pStyle w:val="Paragrafoelenco"/>
-        <w:numPr>
-          <w:ilvl w:val="0"/>
-          <w:numId w:val="13"/>
-        </w:numPr>
-      </w:pPr>
-      <w:r>
-        <w:t>Aggiornata Lavorazione con gestione Dettaglio Economico e Piano Esterno (da completare)</w:t>
+        <w:t>Versione1.22 del 14/04/2019</w:t>
+      </w:r>
+    </w:p>
+    <w:p>
+      <w:pPr>
+        <w:pStyle w:val="Paragrafoelenco"/>
+        <w:numPr>
+          <w:ilvl w:val="0"/>
+          <w:numId w:val="8"/>
+        </w:numPr>
+      </w:pPr>
+      <w:r>
+        <w:t>Salvataggio e modifica Note Offerta</w:t>
+      </w:r>
+    </w:p>
+    <w:p>
+      <w:pPr>
+        <w:pStyle w:val="Sottotitolo"/>
+      </w:pPr>
+    </w:p>
+    <w:p>
+      <w:pPr>
+        <w:pStyle w:val="Sottotitolo"/>
+      </w:pPr>
+      <w:r>
+        <w:t>Versione1.21 del 13/04/2019</w:t>
+      </w:r>
+    </w:p>
+    <w:p>
+      <w:pPr>
+        <w:pStyle w:val="Paragrafoelenco"/>
+        <w:numPr>
+          <w:ilvl w:val="0"/>
+          <w:numId w:val="7"/>
+        </w:numPr>
+      </w:pPr>
+      <w:r>
+        <w:t>Pagina protocollo sistemato layout ricerca</w:t>
+      </w:r>
+    </w:p>
+    <w:p>
+      <w:pPr>
+        <w:pStyle w:val="Paragrafoelenco"/>
+        <w:numPr>
+          <w:ilvl w:val="0"/>
+          <w:numId w:val="7"/>
+        </w:numPr>
+      </w:pPr>
+      <w:r>
+        <w:t>Pagina protocollo, in apertura visualizza gli ultimi protocolli automaticamente</w:t>
+      </w:r>
+    </w:p>
+    <w:p>
+      <w:pPr>
+        <w:pStyle w:val="Paragrafoelenco"/>
+        <w:numPr>
+          <w:ilvl w:val="0"/>
+          <w:numId w:val="7"/>
+        </w:numPr>
+      </w:pPr>
+      <w:r>
+        <w:t>Iva recuperata da tabella e non più dal singolo articolo</w:t>
+      </w:r>
+    </w:p>
+    <w:p>
+      <w:pPr>
+        <w:pStyle w:val="Paragrafoelenco"/>
+        <w:numPr>
+          <w:ilvl w:val="0"/>
+          <w:numId w:val="7"/>
+        </w:numPr>
+      </w:pPr>
+      <w:r>
+        <w:t xml:space="preserve">Aggiunta immagine </w:t>
+      </w:r>
+      <w:proofErr w:type="spellStart"/>
+      <w:r>
+        <w:t>footer</w:t>
+      </w:r>
+      <w:proofErr w:type="spellEnd"/>
+      <w:r>
+        <w:t xml:space="preserve"> riepilogo offerta</w:t>
+      </w:r>
+    </w:p>
+    <w:p>
+      <w:pPr>
+        <w:pStyle w:val="Sottotitolo"/>
+      </w:pPr>
+    </w:p>
+    <w:p>
+      <w:pPr>
+        <w:pStyle w:val="Sottotitolo"/>
+      </w:pPr>
+      <w:r>
+        <w:t>Versione1.20 del 11/04/2019</w:t>
+      </w:r>
+    </w:p>
+    <w:p>
+      <w:pPr>
+        <w:pStyle w:val="Paragrafoelenco"/>
+        <w:numPr>
+          <w:ilvl w:val="0"/>
+          <w:numId w:val="6"/>
+        </w:numPr>
+      </w:pPr>
+      <w:r>
+        <w:t>Pagina Offerta, risolto malfunzionamento ordinamento articoli</w:t>
+      </w:r>
+    </w:p>
+    <w:p>
+      <w:pPr>
+        <w:pStyle w:val="Paragrafoelenco"/>
+        <w:numPr>
+          <w:ilvl w:val="0"/>
+          <w:numId w:val="6"/>
+        </w:numPr>
+      </w:pPr>
+      <w:r>
+        <w:t xml:space="preserve">Popolato </w:t>
+      </w:r>
+      <w:proofErr w:type="spellStart"/>
+      <w:r>
+        <w:t>footer</w:t>
+      </w:r>
+      <w:proofErr w:type="spellEnd"/>
+      <w:r>
+        <w:t xml:space="preserve"> riepilogo offerta con i dati del cliente</w:t>
+      </w:r>
+    </w:p>
+    <w:p>
+      <w:pPr>
+        <w:pStyle w:val="Paragrafoelenco"/>
+        <w:numPr>
+          <w:ilvl w:val="0"/>
+          <w:numId w:val="6"/>
+        </w:numPr>
+      </w:pPr>
+      <w:r>
+        <w:t>Pagina Protocollo, aggiunto campo di ricerca "Lavorazione"</w:t>
+      </w:r>
+    </w:p>
+    <w:p>
+      <w:pPr>
+        <w:pStyle w:val="Paragrafoelenco"/>
+        <w:numPr>
+          <w:ilvl w:val="0"/>
+          <w:numId w:val="6"/>
+        </w:numPr>
+      </w:pPr>
+      <w:r>
+        <w:t>Pagina Protocollo, aggiunta selezione con calendari a scomparsa sui campi Data</w:t>
+      </w:r>
+    </w:p>
+    <w:p>
+      <w:pPr>
+        <w:pStyle w:val="Sottotitolo"/>
+      </w:pPr>
+    </w:p>
+    <w:p>
+      <w:pPr>
+        <w:pStyle w:val="Sottotitolo"/>
+      </w:pPr>
+      <w:r>
+        <w:t>Versione1.19 del 09/04/2019</w:t>
+      </w:r>
+    </w:p>
+    <w:p>
+      <w:pPr>
+        <w:pStyle w:val="Paragrafoelenco"/>
+        <w:numPr>
+          <w:ilvl w:val="0"/>
+          <w:numId w:val="5"/>
+        </w:numPr>
+      </w:pPr>
+      <w:r>
+        <w:t>correzione bug tender: modificando un evento che conteneva uno o più tender il salvataggio falliva perché i tender risultavano già impiegati; </w:t>
+      </w:r>
+    </w:p>
+    <w:p>
+      <w:pPr>
+        <w:pStyle w:val="Paragrafoelenco"/>
+        <w:numPr>
+          <w:ilvl w:val="0"/>
+          <w:numId w:val="5"/>
+        </w:numPr>
+      </w:pPr>
+      <w:r>
+        <w:t xml:space="preserve">layout offerta: aumento altezza articoli e sistemazione </w:t>
+      </w:r>
+      <w:proofErr w:type="spellStart"/>
+      <w:r>
+        <w:t>popup</w:t>
+      </w:r>
+      <w:proofErr w:type="spellEnd"/>
+      <w:r>
+        <w:t>;</w:t>
+      </w:r>
+    </w:p>
+    <w:p>
+      <w:pPr>
+        <w:pStyle w:val="Paragrafoelenco"/>
+        <w:numPr>
+          <w:ilvl w:val="0"/>
+          <w:numId w:val="5"/>
+        </w:numPr>
+      </w:pPr>
+      <w:r>
+        <w:t>ordinamento articoli in base a prezzo; </w:t>
+      </w:r>
+    </w:p>
+    <w:p>
+      <w:pPr>
+        <w:pStyle w:val="Paragrafoelenco"/>
+        <w:numPr>
+          <w:ilvl w:val="0"/>
+          <w:numId w:val="5"/>
+        </w:numPr>
+      </w:pPr>
+      <w:r>
+        <w:t>descrizione corta e lunga nelle prime due colonne del riepilogo e della stampa;</w:t>
+      </w:r>
+    </w:p>
+    <w:p>
+      <w:pPr>
+        <w:pStyle w:val="Paragrafoelenco"/>
+        <w:numPr>
+          <w:ilvl w:val="0"/>
+          <w:numId w:val="5"/>
+        </w:numPr>
+      </w:pPr>
+      <w:r>
+        <w:t>salvataggio automatico offerta in fase di visualizzazione riepilogo (allo scopo di generare un protocollo);</w:t>
+      </w:r>
+    </w:p>
+    <w:p>
+      <w:pPr>
+        <w:pStyle w:val="Paragrafoelenco"/>
+        <w:numPr>
+          <w:ilvl w:val="0"/>
+          <w:numId w:val="5"/>
+        </w:numPr>
+      </w:pPr>
+      <w:r>
+        <w:t>formattazione importi con separatore migliaia;</w:t>
+      </w:r>
+    </w:p>
+    <w:p>
+      <w:pPr>
+        <w:pStyle w:val="Paragrafoelenco"/>
+        <w:numPr>
+          <w:ilvl w:val="0"/>
+          <w:numId w:val="5"/>
+        </w:numPr>
+      </w:pPr>
+      <w:r>
+        <w:t>creazione e salvataggio pdf in fase di salvataggio offerta; </w:t>
+      </w:r>
+    </w:p>
+    <w:p>
+      <w:pPr>
+        <w:pStyle w:val="Paragrafoelenco"/>
+        <w:numPr>
+          <w:ilvl w:val="0"/>
+          <w:numId w:val="5"/>
+        </w:numPr>
+      </w:pPr>
+      <w:r>
+        <w:t xml:space="preserve">nome file pdf: </w:t>
+      </w:r>
+      <w:proofErr w:type="spellStart"/>
+      <w:r>
+        <w:t>Offerta_</w:t>
+      </w:r>
+      <w:proofErr w:type="spellEnd"/>
+      <w:r>
+        <w:t>&lt;numero lavorazione&gt;</w:t>
+      </w:r>
+    </w:p>
+    <w:p>
+      <w:pPr>
+        <w:pStyle w:val="Paragrafoelenco"/>
+        <w:numPr>
+          <w:ilvl w:val="0"/>
+          <w:numId w:val="5"/>
+        </w:numPr>
+      </w:pPr>
+      <w:r>
+        <w:t>in fase di creazione/modifica evento non è più possibile passare da un sottotipo risorsa ad un altro </w:t>
+      </w:r>
+    </w:p>
+    <w:p>
+      <w:pPr>
+        <w:pStyle w:val="Paragrafoelenco"/>
+      </w:pPr>
+      <w:r>
+        <w:t>Es. se sto creando un evento per un dipendente non visualizzerò più nell'elenco le tipologie regie o extra; se sto creando un evento per regie o extra non visualizzerò più i dipendenti.</w:t>
+      </w:r>
+    </w:p>
+    <w:p>
+      <w:pPr>
+        <w:pStyle w:val="Paragrafoelenco"/>
+        <w:numPr>
+          <w:ilvl w:val="0"/>
+          <w:numId w:val="5"/>
+        </w:numPr>
+      </w:pPr>
+      <w:r>
+        <w:lastRenderedPageBreak/>
+        <w:t xml:space="preserve">Aggiustamenti layout Pagina Articoli </w:t>
+      </w:r>
+    </w:p>
+    <w:p>
+      <w:pPr>
+        <w:pStyle w:val="Paragrafoelenco"/>
+        <w:numPr>
+          <w:ilvl w:val="0"/>
+          <w:numId w:val="5"/>
+        </w:numPr>
+      </w:pPr>
+      <w:r>
+        <w:t>Aggiustamento nomi campi Pagina Protocolli</w:t>
+      </w:r>
+    </w:p>
+    <w:p>
+      <w:pPr>
+        <w:pStyle w:val="Sottotitolo"/>
+      </w:pPr>
+    </w:p>
+    <w:p>
+      <w:pPr>
+        <w:pStyle w:val="Sottotitolo"/>
+      </w:pPr>
+      <w:r>
+        <w:t>Versione1.18 del 07/04/2019</w:t>
+      </w:r>
+    </w:p>
+    <w:p>
+      <w:pPr>
+        <w:pStyle w:val="Paragrafoelenco"/>
+        <w:numPr>
+          <w:ilvl w:val="0"/>
+          <w:numId w:val="5"/>
+        </w:numPr>
+      </w:pPr>
+      <w:r>
+        <w:t>Aggiunti campi Data Inizio Lavorazione e Produzione alla tabella Protocollo</w:t>
+      </w:r>
+    </w:p>
+    <w:p>
+      <w:pPr>
+        <w:pStyle w:val="Paragrafoelenco"/>
+        <w:numPr>
+          <w:ilvl w:val="0"/>
+          <w:numId w:val="5"/>
+        </w:numPr>
+      </w:pPr>
+      <w:r>
+        <w:t>Aggiunti campi ricerca Genere Gruppo e Sottogruppo alla pagina Articoli</w:t>
+      </w:r>
+    </w:p>
+    <w:p>
+      <w:pPr>
+        <w:pStyle w:val="Paragrafoelenco"/>
+        <w:numPr>
+          <w:ilvl w:val="0"/>
+          <w:numId w:val="5"/>
+        </w:numPr>
+      </w:pPr>
+      <w:r>
+        <w:t>Aumentata altezza Descrizione Lunga in pagina Articoli</w:t>
+      </w:r>
+    </w:p>
+    <w:p>
+      <w:pPr>
+        <w:pStyle w:val="Paragrafoelenco"/>
+        <w:numPr>
+          <w:ilvl w:val="0"/>
+          <w:numId w:val="5"/>
+        </w:numPr>
+      </w:pPr>
+      <w:r>
+        <w:t>Invertito ordine Descrizione Breve - Descrizione Lunga in tutte le schermate degli Articoli</w:t>
+      </w:r>
+    </w:p>
+    <w:p>
+      <w:pPr>
+        <w:pStyle w:val="Paragrafoelenco"/>
+        <w:numPr>
+          <w:ilvl w:val="0"/>
+          <w:numId w:val="5"/>
+        </w:numPr>
+      </w:pPr>
+      <w:r>
+        <w:t>Aggiunto campo descrizione agli Articoli Associati</w:t>
+      </w:r>
+    </w:p>
+    <w:p>
+      <w:pPr>
+        <w:pStyle w:val="Paragrafoelenco"/>
+        <w:numPr>
+          <w:ilvl w:val="0"/>
+          <w:numId w:val="5"/>
+        </w:numPr>
+      </w:pPr>
+      <w:r>
+        <w:t>Aggiunta ricerca Codice Lavorazione dalla tabella Agenda su pagina Protocollo</w:t>
       </w:r>
     </w:p>
     <w:p/>
@@ -2517,19 +3505,39 @@
         <w:pStyle w:val="Sottotitolo"/>
       </w:pPr>
       <w:r>
-        <w:t>Versione1.27 del 05/05/2019</w:t>
-      </w:r>
-    </w:p>
-    <w:p>
-      <w:pPr>
-        <w:pStyle w:val="Paragrafoelenco"/>
-        <w:numPr>
-          <w:ilvl w:val="0"/>
-          <w:numId w:val="12"/>
-        </w:numPr>
-      </w:pPr>
-      <w:r>
-        <w:t>Aggiunta Lavorazione</w:t>
+        <w:t>Versione1.17 del 01/04/2019</w:t>
+      </w:r>
+    </w:p>
+    <w:p>
+      <w:pPr>
+        <w:pStyle w:val="Paragrafoelenco"/>
+        <w:numPr>
+          <w:ilvl w:val="0"/>
+          <w:numId w:val="4"/>
+        </w:numPr>
+      </w:pPr>
+      <w:r>
+        <w:t xml:space="preserve">Modificata grafica </w:t>
+      </w:r>
+      <w:proofErr w:type="spellStart"/>
+      <w:r>
+        <w:t>Tab</w:t>
+      </w:r>
+      <w:proofErr w:type="spellEnd"/>
+      <w:r>
+        <w:t xml:space="preserve"> Offerta</w:t>
+      </w:r>
+    </w:p>
+    <w:p>
+      <w:pPr>
+        <w:pStyle w:val="Paragrafoelenco"/>
+        <w:numPr>
+          <w:ilvl w:val="0"/>
+          <w:numId w:val="4"/>
+        </w:numPr>
+      </w:pPr>
+      <w:r>
+        <w:t>Campi Produzione e Luogo modificabili su evento in fase di Offerta</w:t>
       </w:r>
     </w:p>
     <w:p>
@@ -2542,27 +3550,31 @@
         <w:pStyle w:val="Sottotitolo"/>
       </w:pPr>
       <w:r>
-        <w:t>Versione1.26 del 27/04/2019</w:t>
-      </w:r>
-    </w:p>
-    <w:p>
-      <w:pPr>
-        <w:pStyle w:val="Paragrafoelenco"/>
-        <w:numPr>
-          <w:ilvl w:val="0"/>
-          <w:numId w:val="11"/>
-        </w:numPr>
-      </w:pPr>
-      <w:r>
-        <w:t>Aggiunta Gestione Password di accesso dimenticata con generazione nuova password ed  invio</w:t>
-      </w:r>
-    </w:p>
-    <w:p>
-      <w:pPr>
-        <w:pStyle w:val="Paragrafoelenco"/>
-      </w:pPr>
-      <w:r>
-        <w:t xml:space="preserve"> e-mail.</w:t>
+        <w:t>Versione1.16 del 30/03/2019</w:t>
+      </w:r>
+    </w:p>
+    <w:p>
+      <w:pPr>
+        <w:pStyle w:val="Paragrafoelenco"/>
+        <w:numPr>
+          <w:ilvl w:val="0"/>
+          <w:numId w:val="3"/>
+        </w:numPr>
+      </w:pPr>
+      <w:r>
+        <w:t>Gestione concorrenza uso Tender (non è possibile utilizzare lo stesso tendere su più eventi nello stesso giorno)</w:t>
+      </w:r>
+    </w:p>
+    <w:p>
+      <w:pPr>
+        <w:pStyle w:val="Paragrafoelenco"/>
+        <w:numPr>
+          <w:ilvl w:val="0"/>
+          <w:numId w:val="3"/>
+        </w:numPr>
+      </w:pPr>
+      <w:r>
+        <w:t>Validazione dei campi appuntamento prima della trasformazione in Offerta (prima era possibile passare in stato Offerta senza valorizzarli).</w:t>
       </w:r>
     </w:p>
     <w:p>
@@ -2575,601 +3587,7 @@
         <w:pStyle w:val="Sottotitolo"/>
       </w:pPr>
       <w:r>
-        <w:t>Versione1.25 del 24/04/2019</w:t>
-      </w:r>
-    </w:p>
-    <w:p>
-      <w:pPr>
-        <w:pStyle w:val="Paragrafoelenco"/>
-        <w:numPr>
-          <w:ilvl w:val="0"/>
-          <w:numId w:val="11"/>
-        </w:numPr>
-      </w:pPr>
-      <w:r>
-        <w:t>Aggiunta Gestione Utenti (menù in alto a destra Gestione Utenze/Utenti)</w:t>
-      </w:r>
-    </w:p>
-    <w:p>
-      <w:pPr>
-        <w:pStyle w:val="Sottotitolo"/>
-      </w:pPr>
-    </w:p>
-    <w:p>
-      <w:pPr>
-        <w:pStyle w:val="Sottotitolo"/>
-      </w:pPr>
-      <w:r>
-        <w:t>Versione1.24 del 22/04/2019</w:t>
-      </w:r>
-    </w:p>
-    <w:p>
-      <w:pPr>
-        <w:pStyle w:val="Paragrafoelenco"/>
-        <w:numPr>
-          <w:ilvl w:val="0"/>
-          <w:numId w:val="10"/>
-        </w:numPr>
-      </w:pPr>
-      <w:r>
-        <w:t>Riorganizzazione menù</w:t>
-      </w:r>
-    </w:p>
-    <w:p>
-      <w:pPr>
-        <w:pStyle w:val="Paragrafoelenco"/>
-        <w:numPr>
-          <w:ilvl w:val="0"/>
-          <w:numId w:val="10"/>
-        </w:numPr>
-      </w:pPr>
-      <w:r>
-        <w:t>Aggiunta gestione Tabella Qualifiche Personale</w:t>
-      </w:r>
-    </w:p>
-    <w:p>
-      <w:pPr>
-        <w:pStyle w:val="Paragrafoelenco"/>
-        <w:numPr>
-          <w:ilvl w:val="0"/>
-          <w:numId w:val="10"/>
-        </w:numPr>
-      </w:pPr>
-      <w:r>
-        <w:t>Aggiunta gestione Tabella Tipologie Clienti/Fornitori</w:t>
-      </w:r>
-    </w:p>
-    <w:p>
-      <w:pPr>
-        <w:pStyle w:val="Paragrafoelenco"/>
-        <w:numPr>
-          <w:ilvl w:val="0"/>
-          <w:numId w:val="10"/>
-        </w:numPr>
-      </w:pPr>
-      <w:r>
-        <w:t>Aggiunta gestione Tabella Tipi Protocolli</w:t>
-      </w:r>
-    </w:p>
-    <w:p>
-      <w:pPr>
-        <w:pStyle w:val="Paragrafoelenco"/>
-        <w:numPr>
-          <w:ilvl w:val="0"/>
-          <w:numId w:val="10"/>
-        </w:numPr>
-      </w:pPr>
-      <w:r>
-        <w:t>Aggiunta gestione Tabella Tipi Lavorazione</w:t>
-      </w:r>
-    </w:p>
-    <w:p>
-      <w:pPr>
-        <w:pStyle w:val="Paragrafoelenco"/>
-        <w:numPr>
-          <w:ilvl w:val="0"/>
-          <w:numId w:val="10"/>
-        </w:numPr>
-      </w:pPr>
-      <w:r>
-        <w:t>Aggiunti nuovi colori per Intestazione Colonne agenda</w:t>
-      </w:r>
-      <w:r>
-        <w:t>da menù Tabelle/Colonne Agenda</w:t>
-      </w:r>
-    </w:p>
-    <w:p>
-      <w:pPr>
-        <w:pStyle w:val="Paragrafoelenco"/>
-        <w:numPr>
-          <w:ilvl w:val="0"/>
-          <w:numId w:val="10"/>
-        </w:numPr>
-      </w:pPr>
-      <w:r>
-        <w:t xml:space="preserve">Aggiunta possibilità di ordinare le colonne agenda </w:t>
-      </w:r>
-      <w:r>
-        <w:t xml:space="preserve">da menù Tabelle/Colonne Agenda tramite il nuovo campo Ordinamento </w:t>
-      </w:r>
-      <w:r>
-        <w:t>(</w:t>
-      </w:r>
-      <w:r>
-        <w:t xml:space="preserve">la modifica non è </w:t>
-      </w:r>
-      <w:r>
-        <w:t>ancora visibile dall'agenda)</w:t>
-      </w:r>
-    </w:p>
-    <w:p>
-      <w:pPr>
-        <w:pStyle w:val="Paragrafoelenco"/>
-        <w:numPr>
-          <w:ilvl w:val="0"/>
-          <w:numId w:val="10"/>
-        </w:numPr>
-      </w:pPr>
-      <w:r>
-        <w:t>Aggiunti nuovi parametri da Tabelle\Configurazione (GIORNI_PAGAMENTO, BANCA da 01 a 04 e IBAN da 01 a 04)</w:t>
-      </w:r>
-    </w:p>
-    <w:p>
-      <w:pPr>
-        <w:pStyle w:val="Sottotitolo"/>
-      </w:pPr>
-    </w:p>
-    <w:p>
-      <w:pPr>
-        <w:pStyle w:val="Sottotitolo"/>
-      </w:pPr>
-      <w:r>
-        <w:t>Versione1.23 del 18/04/2019</w:t>
-      </w:r>
-    </w:p>
-    <w:p>
-      <w:pPr>
-        <w:pStyle w:val="Paragrafoelenco"/>
-        <w:numPr>
-          <w:ilvl w:val="0"/>
-          <w:numId w:val="9"/>
-        </w:numPr>
-      </w:pPr>
-      <w:r>
-        <w:lastRenderedPageBreak/>
-        <w:t>Aggiunta pagina di gestione valori di configurazione (es. campi IVA, IBAN, indirizzi etcetc), da menu TABELLE\Gestione Configurazione</w:t>
-      </w:r>
-    </w:p>
-    <w:p>
-      <w:pPr>
-        <w:pStyle w:val="Sottotitolo"/>
-      </w:pPr>
-    </w:p>
-    <w:p>
-      <w:pPr>
-        <w:pStyle w:val="Sottotitolo"/>
-      </w:pPr>
-      <w:r>
-        <w:t>Versione1.22 del 14/04/2019</w:t>
-      </w:r>
-    </w:p>
-    <w:p>
-      <w:pPr>
-        <w:pStyle w:val="Paragrafoelenco"/>
-        <w:numPr>
-          <w:ilvl w:val="0"/>
-          <w:numId w:val="8"/>
-        </w:numPr>
-      </w:pPr>
-      <w:r>
-        <w:t>Salvataggio e modifica Note Offerta</w:t>
-      </w:r>
-    </w:p>
-    <w:p>
-      <w:pPr>
-        <w:pStyle w:val="Sottotitolo"/>
-      </w:pPr>
-    </w:p>
-    <w:p>
-      <w:pPr>
-        <w:pStyle w:val="Sottotitolo"/>
-      </w:pPr>
-      <w:r>
-        <w:t>Versione1.21 del 13/04/2019</w:t>
-      </w:r>
-    </w:p>
-    <w:p>
-      <w:pPr>
-        <w:pStyle w:val="Paragrafoelenco"/>
-        <w:numPr>
-          <w:ilvl w:val="0"/>
-          <w:numId w:val="7"/>
-        </w:numPr>
-      </w:pPr>
-      <w:r>
-        <w:t>Pagina protocollo sistemato layout ricerca</w:t>
-      </w:r>
-    </w:p>
-    <w:p>
-      <w:pPr>
-        <w:pStyle w:val="Paragrafoelenco"/>
-        <w:numPr>
-          <w:ilvl w:val="0"/>
-          <w:numId w:val="7"/>
-        </w:numPr>
-      </w:pPr>
-      <w:r>
-        <w:t>Pagina protocollo, in apertura visualizza gli ultimi protocolli automaticamente</w:t>
-      </w:r>
-    </w:p>
-    <w:p>
-      <w:pPr>
-        <w:pStyle w:val="Paragrafoelenco"/>
-        <w:numPr>
-          <w:ilvl w:val="0"/>
-          <w:numId w:val="7"/>
-        </w:numPr>
-      </w:pPr>
-      <w:r>
-        <w:t>Iva recuperata da tabella e non più dal singolo articolo</w:t>
-      </w:r>
-    </w:p>
-    <w:p>
-      <w:pPr>
-        <w:pStyle w:val="Paragrafoelenco"/>
-        <w:numPr>
-          <w:ilvl w:val="0"/>
-          <w:numId w:val="7"/>
-        </w:numPr>
-      </w:pPr>
-      <w:r>
-        <w:t>Aggiunta immagine footer riepilogo offerta</w:t>
-      </w:r>
-    </w:p>
-    <w:p>
-      <w:pPr>
-        <w:pStyle w:val="Sottotitolo"/>
-      </w:pPr>
-    </w:p>
-    <w:p>
-      <w:pPr>
-        <w:pStyle w:val="Sottotitolo"/>
-      </w:pPr>
-      <w:r>
-        <w:t>Versione1.20 del 11/04/2019</w:t>
-      </w:r>
-    </w:p>
-    <w:p>
-      <w:pPr>
-        <w:pStyle w:val="Paragrafoelenco"/>
-        <w:numPr>
-          <w:ilvl w:val="0"/>
-          <w:numId w:val="6"/>
-        </w:numPr>
-      </w:pPr>
-      <w:r>
-        <w:t>Pagina Offerta, risolto malfunzionamento ordinamento articoli</w:t>
-      </w:r>
-    </w:p>
-    <w:p>
-      <w:pPr>
-        <w:pStyle w:val="Paragrafoelenco"/>
-        <w:numPr>
-          <w:ilvl w:val="0"/>
-          <w:numId w:val="6"/>
-        </w:numPr>
-      </w:pPr>
-      <w:r>
-        <w:t>Popolato footer riepilogo offerta con i dati del cliente</w:t>
-      </w:r>
-    </w:p>
-    <w:p>
-      <w:pPr>
-        <w:pStyle w:val="Paragrafoelenco"/>
-        <w:numPr>
-          <w:ilvl w:val="0"/>
-          <w:numId w:val="6"/>
-        </w:numPr>
-      </w:pPr>
-      <w:r>
-        <w:t>Pagina Protocollo, aggiunto campo di ricerca "Lavorazione"</w:t>
-      </w:r>
-    </w:p>
-    <w:p>
-      <w:pPr>
-        <w:pStyle w:val="Paragrafoelenco"/>
-        <w:numPr>
-          <w:ilvl w:val="0"/>
-          <w:numId w:val="6"/>
-        </w:numPr>
-      </w:pPr>
-      <w:r>
-        <w:t>Pagina Protocollo, aggiunta selezione con calendari a scomparsa sui campi Data</w:t>
-      </w:r>
-    </w:p>
-    <w:p>
-      <w:pPr>
-        <w:pStyle w:val="Sottotitolo"/>
-      </w:pPr>
-    </w:p>
-    <w:p>
-      <w:pPr>
-        <w:pStyle w:val="Sottotitolo"/>
-      </w:pPr>
-      <w:r>
-        <w:t>Versione1.19 del 09/04/2019</w:t>
-      </w:r>
-    </w:p>
-    <w:p>
-      <w:pPr>
-        <w:pStyle w:val="Paragrafoelenco"/>
-        <w:numPr>
-          <w:ilvl w:val="0"/>
-          <w:numId w:val="5"/>
-        </w:numPr>
-      </w:pPr>
-      <w:r>
-        <w:t>correzione bug tender: modificando un evento che conteneva uno o più tender il salvataggio falliva perché i tender risultavano già impiegati; </w:t>
-      </w:r>
-    </w:p>
-    <w:p>
-      <w:pPr>
-        <w:pStyle w:val="Paragrafoelenco"/>
-        <w:numPr>
-          <w:ilvl w:val="0"/>
-          <w:numId w:val="5"/>
-        </w:numPr>
-      </w:pPr>
-      <w:r>
-        <w:t>layout offerta: aumento altezza articoli e sistemazione popup;</w:t>
-      </w:r>
-    </w:p>
-    <w:p>
-      <w:pPr>
-        <w:pStyle w:val="Paragrafoelenco"/>
-        <w:numPr>
-          <w:ilvl w:val="0"/>
-          <w:numId w:val="5"/>
-        </w:numPr>
-      </w:pPr>
-      <w:r>
-        <w:t>ordinamento articoli in base a prezzo; </w:t>
-      </w:r>
-    </w:p>
-    <w:p>
-      <w:pPr>
-        <w:pStyle w:val="Paragrafoelenco"/>
-        <w:numPr>
-          <w:ilvl w:val="0"/>
-          <w:numId w:val="5"/>
-        </w:numPr>
-      </w:pPr>
-      <w:r>
-        <w:t>descrizione corta e lunga nelle prime due colonne del riepilogo e della stampa;</w:t>
-      </w:r>
-    </w:p>
-    <w:p>
-      <w:pPr>
-        <w:pStyle w:val="Paragrafoelenco"/>
-        <w:numPr>
-          <w:ilvl w:val="0"/>
-          <w:numId w:val="5"/>
-        </w:numPr>
-      </w:pPr>
-      <w:r>
-        <w:t>salvataggio automatico offerta in fase di visualizzazione riepilogo (allo scopo di generare un protocollo);</w:t>
-      </w:r>
-    </w:p>
-    <w:p>
-      <w:pPr>
-        <w:pStyle w:val="Paragrafoelenco"/>
-        <w:numPr>
-          <w:ilvl w:val="0"/>
-          <w:numId w:val="5"/>
-        </w:numPr>
-      </w:pPr>
-      <w:r>
-        <w:t>formattazione importi con separatore migliaia;</w:t>
-      </w:r>
-    </w:p>
-    <w:p>
-      <w:pPr>
-        <w:pStyle w:val="Paragrafoelenco"/>
-        <w:numPr>
-          <w:ilvl w:val="0"/>
-          <w:numId w:val="5"/>
-        </w:numPr>
-      </w:pPr>
-      <w:r>
-        <w:t>creazione e salvataggio pdf in fase di salvataggio offerta; </w:t>
-      </w:r>
-    </w:p>
-    <w:p>
-      <w:pPr>
-        <w:pStyle w:val="Paragrafoelenco"/>
-        <w:numPr>
-          <w:ilvl w:val="0"/>
-          <w:numId w:val="5"/>
-        </w:numPr>
-      </w:pPr>
-      <w:r>
-        <w:t>nome file pdf: Offerta_&lt;numero lavorazione&gt;</w:t>
-      </w:r>
-    </w:p>
-    <w:p>
-      <w:pPr>
-        <w:pStyle w:val="Paragrafoelenco"/>
-        <w:numPr>
-          <w:ilvl w:val="0"/>
-          <w:numId w:val="5"/>
-        </w:numPr>
-      </w:pPr>
-      <w:r>
-        <w:t>in fase di creazione/modifica evento non è più possibile passare da un sottotipo risorsa ad un altro </w:t>
-      </w:r>
-    </w:p>
-    <w:p>
-      <w:pPr>
-        <w:pStyle w:val="Paragrafoelenco"/>
-      </w:pPr>
-      <w:r>
-        <w:t>Es. se sto creando un evento per un dipendente non visualizzerò più nell'elenco le tipologie regie o extra; se sto creando un evento per regie o extra non visualizzerò più i dipendenti.</w:t>
-      </w:r>
-    </w:p>
-    <w:p>
-      <w:pPr>
-        <w:pStyle w:val="Paragrafoelenco"/>
-        <w:numPr>
-          <w:ilvl w:val="0"/>
-          <w:numId w:val="5"/>
-        </w:numPr>
-      </w:pPr>
-      <w:r>
-        <w:t xml:space="preserve">Aggiustamenti layout Pagina Articoli </w:t>
-      </w:r>
-    </w:p>
-    <w:p>
-      <w:pPr>
-        <w:pStyle w:val="Paragrafoelenco"/>
-        <w:numPr>
-          <w:ilvl w:val="0"/>
-          <w:numId w:val="5"/>
-        </w:numPr>
-      </w:pPr>
-      <w:r>
-        <w:t>Aggiustamento nomi campi Pagina Protocolli</w:t>
-      </w:r>
-    </w:p>
-    <w:p>
-      <w:pPr>
-        <w:pStyle w:val="Sottotitolo"/>
-      </w:pPr>
-    </w:p>
-    <w:p>
-      <w:pPr>
-        <w:pStyle w:val="Sottotitolo"/>
-      </w:pPr>
-      <w:r>
-        <w:t>Versione1.18 del 07/04/2019</w:t>
-      </w:r>
-    </w:p>
-    <w:p>
-      <w:pPr>
-        <w:pStyle w:val="Paragrafoelenco"/>
-        <w:numPr>
-          <w:ilvl w:val="0"/>
-          <w:numId w:val="5"/>
-        </w:numPr>
-      </w:pPr>
-      <w:r>
-        <w:t>Aggiunti campi Data Inizio Lavorazione e Produzione alla tabella Protocollo</w:t>
-      </w:r>
-    </w:p>
-    <w:p>
-      <w:pPr>
-        <w:pStyle w:val="Paragrafoelenco"/>
-        <w:numPr>
-          <w:ilvl w:val="0"/>
-          <w:numId w:val="5"/>
-        </w:numPr>
-      </w:pPr>
-      <w:r>
-        <w:t>Aggiunti campi ricerca Genere Gruppo e Sottogruppo alla pagina Articoli</w:t>
-      </w:r>
-    </w:p>
-    <w:p>
-      <w:pPr>
-        <w:pStyle w:val="Paragrafoelenco"/>
-        <w:numPr>
-          <w:ilvl w:val="0"/>
-          <w:numId w:val="5"/>
-        </w:numPr>
-      </w:pPr>
-      <w:r>
-        <w:t>Aumentata altezza Descrizione Lunga in pagina Articoli</w:t>
-      </w:r>
-    </w:p>
-    <w:p>
-      <w:pPr>
-        <w:pStyle w:val="Paragrafoelenco"/>
-        <w:numPr>
-          <w:ilvl w:val="0"/>
-          <w:numId w:val="5"/>
-        </w:numPr>
-      </w:pPr>
-      <w:r>
-        <w:lastRenderedPageBreak/>
-        <w:t>Invertito ordine Descrizione Breve - Descrizione Lunga in tutte le schermate degli Articoli</w:t>
-      </w:r>
-    </w:p>
-    <w:p>
-      <w:pPr>
-        <w:pStyle w:val="Paragrafoelenco"/>
-        <w:numPr>
-          <w:ilvl w:val="0"/>
-          <w:numId w:val="5"/>
-        </w:numPr>
-      </w:pPr>
-      <w:r>
-        <w:t>Aggiunto campo descrizione agli Articoli Associati</w:t>
-      </w:r>
-    </w:p>
-    <w:p>
-      <w:pPr>
-        <w:pStyle w:val="Paragrafoelenco"/>
-        <w:numPr>
-          <w:ilvl w:val="0"/>
-          <w:numId w:val="5"/>
-        </w:numPr>
-      </w:pPr>
-      <w:r>
-        <w:t>Aggiunta ricerca Codice Lavorazione dalla tabella Agenda su pagina Protocollo</w:t>
-      </w:r>
-    </w:p>
-    <w:p/>
-    <w:p>
-      <w:pPr>
-        <w:pStyle w:val="Sottotitolo"/>
-      </w:pPr>
-      <w:r>
-        <w:t>Versione1.17 del 01/04/2019</w:t>
-      </w:r>
-    </w:p>
-    <w:p>
-      <w:pPr>
-        <w:pStyle w:val="Paragrafoelenco"/>
-        <w:numPr>
-          <w:ilvl w:val="0"/>
-          <w:numId w:val="4"/>
-        </w:numPr>
-      </w:pPr>
-      <w:r>
-        <w:t>Modificata grafica Tab Offerta</w:t>
-      </w:r>
-    </w:p>
-    <w:p>
-      <w:pPr>
-        <w:pStyle w:val="Paragrafoelenco"/>
-        <w:numPr>
-          <w:ilvl w:val="0"/>
-          <w:numId w:val="4"/>
-        </w:numPr>
-      </w:pPr>
-      <w:r>
-        <w:t>Campi Produzione e Luogo modificabili su evento in fase di Offerta</w:t>
-      </w:r>
-    </w:p>
-    <w:p>
-      <w:pPr>
-        <w:pStyle w:val="Sottotitolo"/>
-      </w:pPr>
-    </w:p>
-    <w:p>
-      <w:pPr>
-        <w:pStyle w:val="Sottotitolo"/>
-      </w:pPr>
-      <w:r>
-        <w:t>Versione1.16 del 30/03/2019</w:t>
+        <w:t>Versione1.15 del 28/03/2019</w:t>
       </w:r>
     </w:p>
     <w:p>
@@ -3181,7 +3599,7 @@
         </w:numPr>
       </w:pPr>
       <w:r>
-        <w:t>Gestione concorrenza uso Tender (non è possibile utilizzare lo stesso tendere su più eventi nello stesso giorno)</w:t>
+        <w:t>Campo nota ingrandito su Agenda</w:t>
       </w:r>
     </w:p>
     <w:p>
@@ -3193,20 +3611,15 @@
         </w:numPr>
       </w:pPr>
       <w:r>
-        <w:t>Validazione dei campi appuntamento prima della trasformazione in Offerta (prima era possibile passare in stato Offerta senza valorizzarli).</w:t>
-      </w:r>
-    </w:p>
-    <w:p>
-      <w:pPr>
-        <w:pStyle w:val="Sottotitolo"/>
-      </w:pPr>
-    </w:p>
-    <w:p>
-      <w:pPr>
-        <w:pStyle w:val="Sottotitolo"/>
-      </w:pPr>
-      <w:r>
-        <w:t>Versione1.15 del 28/03/2019</w:t>
+        <w:t xml:space="preserve">Disabilitata eliminazione da </w:t>
+      </w:r>
+      <w:proofErr w:type="spellStart"/>
+      <w:r>
+        <w:t>tab</w:t>
+      </w:r>
+      <w:proofErr w:type="spellEnd"/>
+      <w:r>
+        <w:t xml:space="preserve"> appuntamento se evento in stato di offerta</w:t>
       </w:r>
     </w:p>
     <w:p>
@@ -3218,32 +3631,13 @@
         </w:numPr>
       </w:pPr>
       <w:r>
-        <w:t>Campo nota ingrandito su Agenda</w:t>
-      </w:r>
-    </w:p>
-    <w:p>
-      <w:pPr>
-        <w:pStyle w:val="Paragrafoelenco"/>
-        <w:numPr>
-          <w:ilvl w:val="0"/>
-          <w:numId w:val="3"/>
-        </w:numPr>
-      </w:pPr>
-      <w:r>
-        <w:t>Disabilitata eliminazione da tab appuntamento se evento in stato di offerta</w:t>
-      </w:r>
-    </w:p>
-    <w:p>
-      <w:pPr>
-        <w:pStyle w:val="Paragrafoelenco"/>
-        <w:numPr>
-          <w:ilvl w:val="0"/>
-          <w:numId w:val="3"/>
-        </w:numPr>
-      </w:pPr>
-      <w:r>
-        <w:t>Risolto problema stampa PDF da Chrome</w:t>
-      </w:r>
+        <w:t xml:space="preserve">Risolto problema stampa PDF da </w:t>
+      </w:r>
+      <w:proofErr w:type="spellStart"/>
+      <w:r>
+        <w:t>Chrome</w:t>
+      </w:r>
+      <w:proofErr w:type="spellEnd"/>
     </w:p>
     <w:p>
       <w:pPr>
@@ -3335,8 +3729,13 @@
         </w:numPr>
       </w:pPr>
       <w:r>
-        <w:t>Aggiunta informazione Tender su Anteprima lavorazione popup</w:t>
-      </w:r>
+        <w:t xml:space="preserve">Aggiunta informazione Tender su Anteprima lavorazione </w:t>
+      </w:r>
+      <w:proofErr w:type="spellStart"/>
+      <w:r>
+        <w:t>popup</w:t>
+      </w:r>
+      <w:proofErr w:type="spellEnd"/>
     </w:p>
     <w:p>
       <w:pPr>
@@ -3347,7 +3746,15 @@
         </w:numPr>
       </w:pPr>
       <w:r>
-        <w:t>Disposizione in verticale e allineamento a destra delle pagine popup di Appuntamento e Offerta</w:t>
+        <w:t xml:space="preserve">Disposizione in verticale e allineamento a destra delle pagine </w:t>
+      </w:r>
+      <w:proofErr w:type="spellStart"/>
+      <w:r>
+        <w:t>popup</w:t>
+      </w:r>
+      <w:proofErr w:type="spellEnd"/>
+      <w:r>
+        <w:t xml:space="preserve"> di Appuntamento e Offerta</w:t>
       </w:r>
     </w:p>
     <w:p>
@@ -3427,7 +3834,7 @@
 </file>
 
 <file path=word/endnotes.xml><?xml version="1.0" encoding="utf-8"?>
-<w:endnotes xmlns:wpc="http://schemas.microsoft.com/office/word/2010/wordprocessingCanvas" xmlns:cx="http://schemas.microsoft.com/office/drawing/2014/chartex" xmlns:cx1="http://schemas.microsoft.com/office/drawing/2015/9/8/chartex" xmlns:cx2="http://schemas.microsoft.com/office/drawing/2015/10/21/chartex" xmlns:cx3="http://schemas.microsoft.com/office/drawing/2016/5/9/chartex" xmlns:cx4="http://schemas.microsoft.com/office/drawing/2016/5/10/chartex" xmlns:cx5="http://schemas.microsoft.com/office/drawing/2016/5/11/chartex" xmlns:cx6="http://schemas.microsoft.com/office/drawing/2016/5/12/chartex" xmlns:cx7="http://schemas.microsoft.com/office/drawing/2016/5/13/chartex" xmlns:cx8="http://schemas.microsoft.com/office/drawing/2016/5/14/chartex" xmlns:mc="http://schemas.openxmlformats.org/markup-compatibility/2006" xmlns:aink="http://schemas.microsoft.com/office/drawing/2016/ink" xmlns:am3d="http://schemas.microsoft.com/office/drawing/2017/model3d" xmlns:o="urn:schemas-microsoft-com:office:office" xmlns:r="http://schemas.openxmlformats.org/officeDocument/2006/relationships" xmlns:m="http://schemas.openxmlformats.org/officeDocument/2006/math" xmlns:v="urn:schemas-microsoft-com:vml" xmlns:wp14="http://schemas.microsoft.com/office/word/2010/wordprocessingDrawing" xmlns:wp="http://schemas.openxmlformats.org/drawingml/2006/wordprocessingDrawing" xmlns:w10="urn:schemas-microsoft-com:office:word" xmlns:w="http://schemas.openxmlformats.org/wordprocessingml/2006/main" xmlns:w14="http://schemas.microsoft.com/office/word/2010/wordml" xmlns:w15="http://schemas.microsoft.com/office/word/2012/wordml" xmlns:w16cid="http://schemas.microsoft.com/office/word/2016/wordml/cid" xmlns:w16se="http://schemas.microsoft.com/office/word/2015/wordml/symex" xmlns:wpg="http://schemas.microsoft.com/office/word/2010/wordprocessingGroup" xmlns:wpi="http://schemas.microsoft.com/office/word/2010/wordprocessingInk" xmlns:wne="http://schemas.microsoft.com/office/word/2006/wordml" xmlns:wps="http://schemas.microsoft.com/office/word/2010/wordprocessingShape" mc:Ignorable="w14 w15 w16se w16cid wp14">
+<w:endnotes xmlns:ve="http://schemas.openxmlformats.org/markup-compatibility/2006" xmlns:o="urn:schemas-microsoft-com:office:office" xmlns:r="http://schemas.openxmlformats.org/officeDocument/2006/relationships" xmlns:m="http://schemas.openxmlformats.org/officeDocument/2006/math" xmlns:v="urn:schemas-microsoft-com:vml" xmlns:wp="http://schemas.openxmlformats.org/drawingml/2006/wordprocessingDrawing" xmlns:w10="urn:schemas-microsoft-com:office:word" xmlns:w="http://schemas.openxmlformats.org/wordprocessingml/2006/main" xmlns:wne="http://schemas.microsoft.com/office/word/2006/wordml">
   <w:endnote w:type="separator" w:id="-1">
     <w:p>
       <w:pPr>
@@ -3452,7 +3859,7 @@
 </file>
 
 <file path=word/footnotes.xml><?xml version="1.0" encoding="utf-8"?>
-<w:footnotes xmlns:wpc="http://schemas.microsoft.com/office/word/2010/wordprocessingCanvas" xmlns:cx="http://schemas.microsoft.com/office/drawing/2014/chartex" xmlns:cx1="http://schemas.microsoft.com/office/drawing/2015/9/8/chartex" xmlns:cx2="http://schemas.microsoft.com/office/drawing/2015/10/21/chartex" xmlns:cx3="http://schemas.microsoft.com/office/drawing/2016/5/9/chartex" xmlns:cx4="http://schemas.microsoft.com/office/drawing/2016/5/10/chartex" xmlns:cx5="http://schemas.microsoft.com/office/drawing/2016/5/11/chartex" xmlns:cx6="http://schemas.microsoft.com/office/drawing/2016/5/12/chartex" xmlns:cx7="http://schemas.microsoft.com/office/drawing/2016/5/13/chartex" xmlns:cx8="http://schemas.microsoft.com/office/drawing/2016/5/14/chartex" xmlns:mc="http://schemas.openxmlformats.org/markup-compatibility/2006" xmlns:aink="http://schemas.microsoft.com/office/drawing/2016/ink" xmlns:am3d="http://schemas.microsoft.com/office/drawing/2017/model3d" xmlns:o="urn:schemas-microsoft-com:office:office" xmlns:r="http://schemas.openxmlformats.org/officeDocument/2006/relationships" xmlns:m="http://schemas.openxmlformats.org/officeDocument/2006/math" xmlns:v="urn:schemas-microsoft-com:vml" xmlns:wp14="http://schemas.microsoft.com/office/word/2010/wordprocessingDrawing" xmlns:wp="http://schemas.openxmlformats.org/drawingml/2006/wordprocessingDrawing" xmlns:w10="urn:schemas-microsoft-com:office:word" xmlns:w="http://schemas.openxmlformats.org/wordprocessingml/2006/main" xmlns:w14="http://schemas.microsoft.com/office/word/2010/wordml" xmlns:w15="http://schemas.microsoft.com/office/word/2012/wordml" xmlns:w16cid="http://schemas.microsoft.com/office/word/2016/wordml/cid" xmlns:w16se="http://schemas.microsoft.com/office/word/2015/wordml/symex" xmlns:wpg="http://schemas.microsoft.com/office/word/2010/wordprocessingGroup" xmlns:wpi="http://schemas.microsoft.com/office/word/2010/wordprocessingInk" xmlns:wne="http://schemas.microsoft.com/office/word/2006/wordml" xmlns:wps="http://schemas.microsoft.com/office/word/2010/wordprocessingShape" mc:Ignorable="w14 w15 w16se w16cid wp14">
+<w:footnotes xmlns:ve="http://schemas.openxmlformats.org/markup-compatibility/2006" xmlns:o="urn:schemas-microsoft-com:office:office" xmlns:r="http://schemas.openxmlformats.org/officeDocument/2006/relationships" xmlns:m="http://schemas.openxmlformats.org/officeDocument/2006/math" xmlns:v="urn:schemas-microsoft-com:vml" xmlns:wp="http://schemas.openxmlformats.org/drawingml/2006/wordprocessingDrawing" xmlns:w10="urn:schemas-microsoft-com:office:word" xmlns:w="http://schemas.openxmlformats.org/wordprocessingml/2006/main" xmlns:wne="http://schemas.microsoft.com/office/word/2006/wordml">
   <w:footnote w:type="separator" w:id="-1">
     <w:p>
       <w:pPr>
@@ -3477,7 +3884,7 @@
 </file>
 
 <file path=word/header1.xml><?xml version="1.0" encoding="utf-8"?>
-<w:hdr xmlns:wpc="http://schemas.microsoft.com/office/word/2010/wordprocessingCanvas" xmlns:cx="http://schemas.microsoft.com/office/drawing/2014/chartex" xmlns:cx1="http://schemas.microsoft.com/office/drawing/2015/9/8/chartex" xmlns:cx2="http://schemas.microsoft.com/office/drawing/2015/10/21/chartex" xmlns:cx3="http://schemas.microsoft.com/office/drawing/2016/5/9/chartex" xmlns:cx4="http://schemas.microsoft.com/office/drawing/2016/5/10/chartex" xmlns:cx5="http://schemas.microsoft.com/office/drawing/2016/5/11/chartex" xmlns:cx6="http://schemas.microsoft.com/office/drawing/2016/5/12/chartex" xmlns:cx7="http://schemas.microsoft.com/office/drawing/2016/5/13/chartex" xmlns:cx8="http://schemas.microsoft.com/office/drawing/2016/5/14/chartex" xmlns:mc="http://schemas.openxmlformats.org/markup-compatibility/2006" xmlns:aink="http://schemas.microsoft.com/office/drawing/2016/ink" xmlns:am3d="http://schemas.microsoft.com/office/drawing/2017/model3d" xmlns:o="urn:schemas-microsoft-com:office:office" xmlns:r="http://schemas.openxmlformats.org/officeDocument/2006/relationships" xmlns:m="http://schemas.openxmlformats.org/officeDocument/2006/math" xmlns:v="urn:schemas-microsoft-com:vml" xmlns:wp14="http://schemas.microsoft.com/office/word/2010/wordprocessingDrawing" xmlns:wp="http://schemas.openxmlformats.org/drawingml/2006/wordprocessingDrawing" xmlns:w10="urn:schemas-microsoft-com:office:word" xmlns:w="http://schemas.openxmlformats.org/wordprocessingml/2006/main" xmlns:w14="http://schemas.microsoft.com/office/word/2010/wordml" xmlns:w15="http://schemas.microsoft.com/office/word/2012/wordml" xmlns:w16cid="http://schemas.microsoft.com/office/word/2016/wordml/cid" xmlns:w16se="http://schemas.microsoft.com/office/word/2015/wordml/symex" xmlns:wpg="http://schemas.microsoft.com/office/word/2010/wordprocessingGroup" xmlns:wpi="http://schemas.microsoft.com/office/word/2010/wordprocessingInk" xmlns:wne="http://schemas.microsoft.com/office/word/2006/wordml" xmlns:wps="http://schemas.microsoft.com/office/word/2010/wordprocessingShape" mc:Ignorable="w14 w15 w16se w16cid wp14">
+<w:hdr xmlns:ve="http://schemas.openxmlformats.org/markup-compatibility/2006" xmlns:o="urn:schemas-microsoft-com:office:office" xmlns:r="http://schemas.openxmlformats.org/officeDocument/2006/relationships" xmlns:m="http://schemas.openxmlformats.org/officeDocument/2006/math" xmlns:v="urn:schemas-microsoft-com:vml" xmlns:wp="http://schemas.openxmlformats.org/drawingml/2006/wordprocessingDrawing" xmlns:w10="urn:schemas-microsoft-com:office:word" xmlns:w="http://schemas.openxmlformats.org/wordprocessingml/2006/main" xmlns:wne="http://schemas.microsoft.com/office/word/2006/wordml">
   <w:p>
     <w:pPr>
       <w:pStyle w:val="Titolo2"/>
@@ -3546,8 +3953,8 @@
 </file>
 
 <file path=word/numbering.xml><?xml version="1.0" encoding="utf-8"?>
-<w:numbering xmlns:wpc="http://schemas.microsoft.com/office/word/2010/wordprocessingCanvas" xmlns:cx="http://schemas.microsoft.com/office/drawing/2014/chartex" xmlns:cx1="http://schemas.microsoft.com/office/drawing/2015/9/8/chartex" xmlns:cx2="http://schemas.microsoft.com/office/drawing/2015/10/21/chartex" xmlns:cx3="http://schemas.microsoft.com/office/drawing/2016/5/9/chartex" xmlns:cx4="http://schemas.microsoft.com/office/drawing/2016/5/10/chartex" xmlns:cx5="http://schemas.microsoft.com/office/drawing/2016/5/11/chartex" xmlns:cx6="http://schemas.microsoft.com/office/drawing/2016/5/12/chartex" xmlns:cx7="http://schemas.microsoft.com/office/drawing/2016/5/13/chartex" xmlns:cx8="http://schemas.microsoft.com/office/drawing/2016/5/14/chartex" xmlns:mc="http://schemas.openxmlformats.org/markup-compatibility/2006" xmlns:aink="http://schemas.microsoft.com/office/drawing/2016/ink" xmlns:am3d="http://schemas.microsoft.com/office/drawing/2017/model3d" xmlns:o="urn:schemas-microsoft-com:office:office" xmlns:r="http://schemas.openxmlformats.org/officeDocument/2006/relationships" xmlns:m="http://schemas.openxmlformats.org/officeDocument/2006/math" xmlns:v="urn:schemas-microsoft-com:vml" xmlns:wp14="http://schemas.microsoft.com/office/word/2010/wordprocessingDrawing" xmlns:wp="http://schemas.openxmlformats.org/drawingml/2006/wordprocessingDrawing" xmlns:w10="urn:schemas-microsoft-com:office:word" xmlns:w="http://schemas.openxmlformats.org/wordprocessingml/2006/main" xmlns:w14="http://schemas.microsoft.com/office/word/2010/wordml" xmlns:w15="http://schemas.microsoft.com/office/word/2012/wordml" xmlns:w16cid="http://schemas.microsoft.com/office/word/2016/wordml/cid" xmlns:w16se="http://schemas.microsoft.com/office/word/2015/wordml/symex" xmlns:wpg="http://schemas.microsoft.com/office/word/2010/wordprocessingGroup" xmlns:wpi="http://schemas.microsoft.com/office/word/2010/wordprocessingInk" xmlns:wne="http://schemas.microsoft.com/office/word/2006/wordml" xmlns:wps="http://schemas.microsoft.com/office/word/2010/wordprocessingShape" mc:Ignorable="w14 w15 w16se w16cid wp14">
-  <w:abstractNum w:abstractNumId="0" w15:restartNumberingAfterBreak="0">
+<w:numbering xmlns:ve="http://schemas.openxmlformats.org/markup-compatibility/2006" xmlns:o="urn:schemas-microsoft-com:office:office" xmlns:r="http://schemas.openxmlformats.org/officeDocument/2006/relationships" xmlns:m="http://schemas.openxmlformats.org/officeDocument/2006/math" xmlns:v="urn:schemas-microsoft-com:vml" xmlns:wp="http://schemas.openxmlformats.org/drawingml/2006/wordprocessingDrawing" xmlns:w10="urn:schemas-microsoft-com:office:word" xmlns:w="http://schemas.openxmlformats.org/wordprocessingml/2006/main" xmlns:wne="http://schemas.microsoft.com/office/word/2006/wordml">
+  <w:abstractNum w:abstractNumId="0">
     <w:nsid w:val="02C56FBA"/>
     <w:multiLevelType w:val="hybridMultilevel"/>
     <w:tmpl w:val="F6D26E20"/>
@@ -3660,7 +4067,120 @@
       </w:rPr>
     </w:lvl>
   </w:abstractNum>
-  <w:abstractNum w:abstractNumId="1" w15:restartNumberingAfterBreak="0">
+  <w:abstractNum w:abstractNumId="1">
+    <w:nsid w:val="0A10276A"/>
+    <w:multiLevelType w:val="hybridMultilevel"/>
+    <w:tmpl w:val="93466490"/>
+    <w:lvl w:ilvl="0" w:tplc="04100001">
+      <w:start w:val="1"/>
+      <w:numFmt w:val="bullet"/>
+      <w:lvlText w:val=""/>
+      <w:lvlJc w:val="left"/>
+      <w:pPr>
+        <w:ind w:left="720" w:hanging="360"/>
+      </w:pPr>
+      <w:rPr>
+        <w:rFonts w:ascii="Symbol" w:hAnsi="Symbol" w:hint="default"/>
+      </w:rPr>
+    </w:lvl>
+    <w:lvl w:ilvl="1" w:tplc="04100003" w:tentative="1">
+      <w:start w:val="1"/>
+      <w:numFmt w:val="bullet"/>
+      <w:lvlText w:val="o"/>
+      <w:lvlJc w:val="left"/>
+      <w:pPr>
+        <w:ind w:left="1440" w:hanging="360"/>
+      </w:pPr>
+      <w:rPr>
+        <w:rFonts w:ascii="Courier New" w:hAnsi="Courier New" w:cs="Courier New" w:hint="default"/>
+      </w:rPr>
+    </w:lvl>
+    <w:lvl w:ilvl="2" w:tplc="04100005" w:tentative="1">
+      <w:start w:val="1"/>
+      <w:numFmt w:val="bullet"/>
+      <w:lvlText w:val=""/>
+      <w:lvlJc w:val="left"/>
+      <w:pPr>
+        <w:ind w:left="2160" w:hanging="360"/>
+      </w:pPr>
+      <w:rPr>
+        <w:rFonts w:ascii="Wingdings" w:hAnsi="Wingdings" w:hint="default"/>
+      </w:rPr>
+    </w:lvl>
+    <w:lvl w:ilvl="3" w:tplc="04100001" w:tentative="1">
+      <w:start w:val="1"/>
+      <w:numFmt w:val="bullet"/>
+      <w:lvlText w:val=""/>
+      <w:lvlJc w:val="left"/>
+      <w:pPr>
+        <w:ind w:left="2880" w:hanging="360"/>
+      </w:pPr>
+      <w:rPr>
+        <w:rFonts w:ascii="Symbol" w:hAnsi="Symbol" w:hint="default"/>
+      </w:rPr>
+    </w:lvl>
+    <w:lvl w:ilvl="4" w:tplc="04100003" w:tentative="1">
+      <w:start w:val="1"/>
+      <w:numFmt w:val="bullet"/>
+      <w:lvlText w:val="o"/>
+      <w:lvlJc w:val="left"/>
+      <w:pPr>
+        <w:ind w:left="3600" w:hanging="360"/>
+      </w:pPr>
+      <w:rPr>
+        <w:rFonts w:ascii="Courier New" w:hAnsi="Courier New" w:cs="Courier New" w:hint="default"/>
+      </w:rPr>
+    </w:lvl>
+    <w:lvl w:ilvl="5" w:tplc="04100005" w:tentative="1">
+      <w:start w:val="1"/>
+      <w:numFmt w:val="bullet"/>
+      <w:lvlText w:val=""/>
+      <w:lvlJc w:val="left"/>
+      <w:pPr>
+        <w:ind w:left="4320" w:hanging="360"/>
+      </w:pPr>
+      <w:rPr>
+        <w:rFonts w:ascii="Wingdings" w:hAnsi="Wingdings" w:hint="default"/>
+      </w:rPr>
+    </w:lvl>
+    <w:lvl w:ilvl="6" w:tplc="04100001" w:tentative="1">
+      <w:start w:val="1"/>
+      <w:numFmt w:val="bullet"/>
+      <w:lvlText w:val=""/>
+      <w:lvlJc w:val="left"/>
+      <w:pPr>
+        <w:ind w:left="5040" w:hanging="360"/>
+      </w:pPr>
+      <w:rPr>
+        <w:rFonts w:ascii="Symbol" w:hAnsi="Symbol" w:hint="default"/>
+      </w:rPr>
+    </w:lvl>
+    <w:lvl w:ilvl="7" w:tplc="04100003" w:tentative="1">
+      <w:start w:val="1"/>
+      <w:numFmt w:val="bullet"/>
+      <w:lvlText w:val="o"/>
+      <w:lvlJc w:val="left"/>
+      <w:pPr>
+        <w:ind w:left="5760" w:hanging="360"/>
+      </w:pPr>
+      <w:rPr>
+        <w:rFonts w:ascii="Courier New" w:hAnsi="Courier New" w:cs="Courier New" w:hint="default"/>
+      </w:rPr>
+    </w:lvl>
+    <w:lvl w:ilvl="8" w:tplc="04100005" w:tentative="1">
+      <w:start w:val="1"/>
+      <w:numFmt w:val="bullet"/>
+      <w:lvlText w:val=""/>
+      <w:lvlJc w:val="left"/>
+      <w:pPr>
+        <w:ind w:left="6480" w:hanging="360"/>
+      </w:pPr>
+      <w:rPr>
+        <w:rFonts w:ascii="Wingdings" w:hAnsi="Wingdings" w:hint="default"/>
+      </w:rPr>
+    </w:lvl>
+  </w:abstractNum>
+  <w:abstractNum w:abstractNumId="2">
     <w:nsid w:val="0C106FC2"/>
     <w:multiLevelType w:val="hybridMultilevel"/>
     <w:tmpl w:val="4F54BFE0"/>
@@ -3773,7 +4293,7 @@
       </w:rPr>
     </w:lvl>
   </w:abstractNum>
-  <w:abstractNum w:abstractNumId="2" w15:restartNumberingAfterBreak="0">
+  <w:abstractNum w:abstractNumId="3">
     <w:nsid w:val="0EFE47CC"/>
     <w:multiLevelType w:val="hybridMultilevel"/>
     <w:tmpl w:val="3ECC9AC8"/>
@@ -3886,7 +4406,7 @@
       </w:rPr>
     </w:lvl>
   </w:abstractNum>
-  <w:abstractNum w:abstractNumId="3" w15:restartNumberingAfterBreak="0">
+  <w:abstractNum w:abstractNumId="4">
     <w:nsid w:val="14360280"/>
     <w:multiLevelType w:val="hybridMultilevel"/>
     <w:tmpl w:val="4570699A"/>
@@ -3999,7 +4519,7 @@
       </w:rPr>
     </w:lvl>
   </w:abstractNum>
-  <w:abstractNum w:abstractNumId="4" w15:restartNumberingAfterBreak="0">
+  <w:abstractNum w:abstractNumId="5">
     <w:nsid w:val="154F2D98"/>
     <w:multiLevelType w:val="hybridMultilevel"/>
     <w:tmpl w:val="B40A882A"/>
@@ -4112,7 +4632,7 @@
       </w:rPr>
     </w:lvl>
   </w:abstractNum>
-  <w:abstractNum w:abstractNumId="5" w15:restartNumberingAfterBreak="0">
+  <w:abstractNum w:abstractNumId="6">
     <w:nsid w:val="16126296"/>
     <w:multiLevelType w:val="hybridMultilevel"/>
     <w:tmpl w:val="AD4832F6"/>
@@ -4225,7 +4745,7 @@
       </w:rPr>
     </w:lvl>
   </w:abstractNum>
-  <w:abstractNum w:abstractNumId="6" w15:restartNumberingAfterBreak="0">
+  <w:abstractNum w:abstractNumId="7">
     <w:nsid w:val="166733F2"/>
     <w:multiLevelType w:val="hybridMultilevel"/>
     <w:tmpl w:val="2A5A2780"/>
@@ -4338,7 +4858,7 @@
       </w:rPr>
     </w:lvl>
   </w:abstractNum>
-  <w:abstractNum w:abstractNumId="7" w15:restartNumberingAfterBreak="0">
+  <w:abstractNum w:abstractNumId="8">
     <w:nsid w:val="16E20CF5"/>
     <w:multiLevelType w:val="hybridMultilevel"/>
     <w:tmpl w:val="86D4E442"/>
@@ -4451,7 +4971,7 @@
       </w:rPr>
     </w:lvl>
   </w:abstractNum>
-  <w:abstractNum w:abstractNumId="8" w15:restartNumberingAfterBreak="0">
+  <w:abstractNum w:abstractNumId="9">
     <w:nsid w:val="19A506B5"/>
     <w:multiLevelType w:val="hybridMultilevel"/>
     <w:tmpl w:val="E3421B1A"/>
@@ -4564,7 +5084,7 @@
       </w:rPr>
     </w:lvl>
   </w:abstractNum>
-  <w:abstractNum w:abstractNumId="9" w15:restartNumberingAfterBreak="0">
+  <w:abstractNum w:abstractNumId="10">
     <w:nsid w:val="1C1D3EC7"/>
     <w:multiLevelType w:val="hybridMultilevel"/>
     <w:tmpl w:val="46524542"/>
@@ -4677,7 +5197,7 @@
       </w:rPr>
     </w:lvl>
   </w:abstractNum>
-  <w:abstractNum w:abstractNumId="10" w15:restartNumberingAfterBreak="0">
+  <w:abstractNum w:abstractNumId="11">
     <w:nsid w:val="1EF84039"/>
     <w:multiLevelType w:val="hybridMultilevel"/>
     <w:tmpl w:val="F964FC96"/>
@@ -4790,7 +5310,7 @@
       </w:rPr>
     </w:lvl>
   </w:abstractNum>
-  <w:abstractNum w:abstractNumId="11" w15:restartNumberingAfterBreak="0">
+  <w:abstractNum w:abstractNumId="12">
     <w:nsid w:val="21CC40B0"/>
     <w:multiLevelType w:val="hybridMultilevel"/>
     <w:tmpl w:val="C6EA8010"/>
@@ -4903,7 +5423,7 @@
       </w:rPr>
     </w:lvl>
   </w:abstractNum>
-  <w:abstractNum w:abstractNumId="12" w15:restartNumberingAfterBreak="0">
+  <w:abstractNum w:abstractNumId="13">
     <w:nsid w:val="2283438D"/>
     <w:multiLevelType w:val="hybridMultilevel"/>
     <w:tmpl w:val="9566E170"/>
@@ -5016,7 +5536,7 @@
       </w:rPr>
     </w:lvl>
   </w:abstractNum>
-  <w:abstractNum w:abstractNumId="13" w15:restartNumberingAfterBreak="0">
+  <w:abstractNum w:abstractNumId="14">
     <w:nsid w:val="28784626"/>
     <w:multiLevelType w:val="hybridMultilevel"/>
     <w:tmpl w:val="A1861EFA"/>
@@ -5129,7 +5649,7 @@
       </w:rPr>
     </w:lvl>
   </w:abstractNum>
-  <w:abstractNum w:abstractNumId="14" w15:restartNumberingAfterBreak="0">
+  <w:abstractNum w:abstractNumId="15">
     <w:nsid w:val="29461F20"/>
     <w:multiLevelType w:val="hybridMultilevel"/>
     <w:tmpl w:val="6F022202"/>
@@ -5242,7 +5762,7 @@
       </w:rPr>
     </w:lvl>
   </w:abstractNum>
-  <w:abstractNum w:abstractNumId="15" w15:restartNumberingAfterBreak="0">
+  <w:abstractNum w:abstractNumId="16">
     <w:nsid w:val="2A900DDB"/>
     <w:multiLevelType w:val="hybridMultilevel"/>
     <w:tmpl w:val="789C9C9E"/>
@@ -5355,7 +5875,7 @@
       </w:rPr>
     </w:lvl>
   </w:abstractNum>
-  <w:abstractNum w:abstractNumId="16" w15:restartNumberingAfterBreak="0">
+  <w:abstractNum w:abstractNumId="17">
     <w:nsid w:val="2BC617E9"/>
     <w:multiLevelType w:val="hybridMultilevel"/>
     <w:tmpl w:val="D0BE9CBE"/>
@@ -5468,7 +5988,7 @@
       </w:rPr>
     </w:lvl>
   </w:abstractNum>
-  <w:abstractNum w:abstractNumId="17" w15:restartNumberingAfterBreak="0">
+  <w:abstractNum w:abstractNumId="18">
     <w:nsid w:val="2D2D4560"/>
     <w:multiLevelType w:val="hybridMultilevel"/>
     <w:tmpl w:val="6CDA6634"/>
@@ -5581,7 +6101,7 @@
       </w:rPr>
     </w:lvl>
   </w:abstractNum>
-  <w:abstractNum w:abstractNumId="18" w15:restartNumberingAfterBreak="0">
+  <w:abstractNum w:abstractNumId="19">
     <w:nsid w:val="30C125AB"/>
     <w:multiLevelType w:val="hybridMultilevel"/>
     <w:tmpl w:val="A16C383A"/>
@@ -5694,7 +6214,7 @@
       </w:rPr>
     </w:lvl>
   </w:abstractNum>
-  <w:abstractNum w:abstractNumId="19" w15:restartNumberingAfterBreak="0">
+  <w:abstractNum w:abstractNumId="20">
     <w:nsid w:val="31762D3D"/>
     <w:multiLevelType w:val="hybridMultilevel"/>
     <w:tmpl w:val="722C9B8A"/>
@@ -5807,7 +6327,7 @@
       </w:rPr>
     </w:lvl>
   </w:abstractNum>
-  <w:abstractNum w:abstractNumId="20" w15:restartNumberingAfterBreak="0">
+  <w:abstractNum w:abstractNumId="21">
     <w:nsid w:val="320B11BA"/>
     <w:multiLevelType w:val="hybridMultilevel"/>
     <w:tmpl w:val="60B09F72"/>
@@ -5920,7 +6440,7 @@
       </w:rPr>
     </w:lvl>
   </w:abstractNum>
-  <w:abstractNum w:abstractNumId="21" w15:restartNumberingAfterBreak="0">
+  <w:abstractNum w:abstractNumId="22">
     <w:nsid w:val="345018CF"/>
     <w:multiLevelType w:val="hybridMultilevel"/>
     <w:tmpl w:val="E8A49332"/>
@@ -6033,7 +6553,120 @@
       </w:rPr>
     </w:lvl>
   </w:abstractNum>
-  <w:abstractNum w:abstractNumId="22" w15:restartNumberingAfterBreak="0">
+  <w:abstractNum w:abstractNumId="23">
+    <w:nsid w:val="3461265A"/>
+    <w:multiLevelType w:val="hybridMultilevel"/>
+    <w:tmpl w:val="26B2D176"/>
+    <w:lvl w:ilvl="0" w:tplc="04100001">
+      <w:start w:val="1"/>
+      <w:numFmt w:val="bullet"/>
+      <w:lvlText w:val=""/>
+      <w:lvlJc w:val="left"/>
+      <w:pPr>
+        <w:ind w:left="720" w:hanging="360"/>
+      </w:pPr>
+      <w:rPr>
+        <w:rFonts w:ascii="Symbol" w:hAnsi="Symbol" w:hint="default"/>
+      </w:rPr>
+    </w:lvl>
+    <w:lvl w:ilvl="1" w:tplc="04100003" w:tentative="1">
+      <w:start w:val="1"/>
+      <w:numFmt w:val="bullet"/>
+      <w:lvlText w:val="o"/>
+      <w:lvlJc w:val="left"/>
+      <w:pPr>
+        <w:ind w:left="1440" w:hanging="360"/>
+      </w:pPr>
+      <w:rPr>
+        <w:rFonts w:ascii="Courier New" w:hAnsi="Courier New" w:cs="Courier New" w:hint="default"/>
+      </w:rPr>
+    </w:lvl>
+    <w:lvl w:ilvl="2" w:tplc="04100005" w:tentative="1">
+      <w:start w:val="1"/>
+      <w:numFmt w:val="bullet"/>
+      <w:lvlText w:val=""/>
+      <w:lvlJc w:val="left"/>
+      <w:pPr>
+        <w:ind w:left="2160" w:hanging="360"/>
+      </w:pPr>
+      <w:rPr>
+        <w:rFonts w:ascii="Wingdings" w:hAnsi="Wingdings" w:hint="default"/>
+      </w:rPr>
+    </w:lvl>
+    <w:lvl w:ilvl="3" w:tplc="04100001" w:tentative="1">
+      <w:start w:val="1"/>
+      <w:numFmt w:val="bullet"/>
+      <w:lvlText w:val=""/>
+      <w:lvlJc w:val="left"/>
+      <w:pPr>
+        <w:ind w:left="2880" w:hanging="360"/>
+      </w:pPr>
+      <w:rPr>
+        <w:rFonts w:ascii="Symbol" w:hAnsi="Symbol" w:hint="default"/>
+      </w:rPr>
+    </w:lvl>
+    <w:lvl w:ilvl="4" w:tplc="04100003" w:tentative="1">
+      <w:start w:val="1"/>
+      <w:numFmt w:val="bullet"/>
+      <w:lvlText w:val="o"/>
+      <w:lvlJc w:val="left"/>
+      <w:pPr>
+        <w:ind w:left="3600" w:hanging="360"/>
+      </w:pPr>
+      <w:rPr>
+        <w:rFonts w:ascii="Courier New" w:hAnsi="Courier New" w:cs="Courier New" w:hint="default"/>
+      </w:rPr>
+    </w:lvl>
+    <w:lvl w:ilvl="5" w:tplc="04100005" w:tentative="1">
+      <w:start w:val="1"/>
+      <w:numFmt w:val="bullet"/>
+      <w:lvlText w:val=""/>
+      <w:lvlJc w:val="left"/>
+      <w:pPr>
+        <w:ind w:left="4320" w:hanging="360"/>
+      </w:pPr>
+      <w:rPr>
+        <w:rFonts w:ascii="Wingdings" w:hAnsi="Wingdings" w:hint="default"/>
+      </w:rPr>
+    </w:lvl>
+    <w:lvl w:ilvl="6" w:tplc="04100001" w:tentative="1">
+      <w:start w:val="1"/>
+      <w:numFmt w:val="bullet"/>
+      <w:lvlText w:val=""/>
+      <w:lvlJc w:val="left"/>
+      <w:pPr>
+        <w:ind w:left="5040" w:hanging="360"/>
+      </w:pPr>
+      <w:rPr>
+        <w:rFonts w:ascii="Symbol" w:hAnsi="Symbol" w:hint="default"/>
+      </w:rPr>
+    </w:lvl>
+    <w:lvl w:ilvl="7" w:tplc="04100003" w:tentative="1">
+      <w:start w:val="1"/>
+      <w:numFmt w:val="bullet"/>
+      <w:lvlText w:val="o"/>
+      <w:lvlJc w:val="left"/>
+      <w:pPr>
+        <w:ind w:left="5760" w:hanging="360"/>
+      </w:pPr>
+      <w:rPr>
+        <w:rFonts w:ascii="Courier New" w:hAnsi="Courier New" w:cs="Courier New" w:hint="default"/>
+      </w:rPr>
+    </w:lvl>
+    <w:lvl w:ilvl="8" w:tplc="04100005" w:tentative="1">
+      <w:start w:val="1"/>
+      <w:numFmt w:val="bullet"/>
+      <w:lvlText w:val=""/>
+      <w:lvlJc w:val="left"/>
+      <w:pPr>
+        <w:ind w:left="6480" w:hanging="360"/>
+      </w:pPr>
+      <w:rPr>
+        <w:rFonts w:ascii="Wingdings" w:hAnsi="Wingdings" w:hint="default"/>
+      </w:rPr>
+    </w:lvl>
+  </w:abstractNum>
+  <w:abstractNum w:abstractNumId="24">
     <w:nsid w:val="3C344B23"/>
     <w:multiLevelType w:val="hybridMultilevel"/>
     <w:tmpl w:val="6454845E"/>
@@ -6146,7 +6779,7 @@
       </w:rPr>
     </w:lvl>
   </w:abstractNum>
-  <w:abstractNum w:abstractNumId="23" w15:restartNumberingAfterBreak="0">
+  <w:abstractNum w:abstractNumId="25">
     <w:nsid w:val="40C0566E"/>
     <w:multiLevelType w:val="hybridMultilevel"/>
     <w:tmpl w:val="1EC27EE8"/>
@@ -6259,7 +6892,7 @@
       </w:rPr>
     </w:lvl>
   </w:abstractNum>
-  <w:abstractNum w:abstractNumId="24" w15:restartNumberingAfterBreak="0">
+  <w:abstractNum w:abstractNumId="26">
     <w:nsid w:val="4A9208A5"/>
     <w:multiLevelType w:val="hybridMultilevel"/>
     <w:tmpl w:val="A7422CC0"/>
@@ -6372,7 +7005,7 @@
       </w:rPr>
     </w:lvl>
   </w:abstractNum>
-  <w:abstractNum w:abstractNumId="25" w15:restartNumberingAfterBreak="0">
+  <w:abstractNum w:abstractNumId="27">
     <w:nsid w:val="511310BC"/>
     <w:multiLevelType w:val="hybridMultilevel"/>
     <w:tmpl w:val="71E85244"/>
@@ -6485,7 +7118,7 @@
       </w:rPr>
     </w:lvl>
   </w:abstractNum>
-  <w:abstractNum w:abstractNumId="26" w15:restartNumberingAfterBreak="0">
+  <w:abstractNum w:abstractNumId="28">
     <w:nsid w:val="52A5527C"/>
     <w:multiLevelType w:val="hybridMultilevel"/>
     <w:tmpl w:val="5568C82C"/>
@@ -6598,7 +7231,7 @@
       </w:rPr>
     </w:lvl>
   </w:abstractNum>
-  <w:abstractNum w:abstractNumId="27" w15:restartNumberingAfterBreak="0">
+  <w:abstractNum w:abstractNumId="29">
     <w:nsid w:val="546746EF"/>
     <w:multiLevelType w:val="hybridMultilevel"/>
     <w:tmpl w:val="E07CB89E"/>
@@ -6711,7 +7344,7 @@
       </w:rPr>
     </w:lvl>
   </w:abstractNum>
-  <w:abstractNum w:abstractNumId="28" w15:restartNumberingAfterBreak="0">
+  <w:abstractNum w:abstractNumId="30">
     <w:nsid w:val="57BF0A1D"/>
     <w:multiLevelType w:val="hybridMultilevel"/>
     <w:tmpl w:val="438E05FA"/>
@@ -6824,7 +7457,7 @@
       </w:rPr>
     </w:lvl>
   </w:abstractNum>
-  <w:abstractNum w:abstractNumId="29" w15:restartNumberingAfterBreak="0">
+  <w:abstractNum w:abstractNumId="31">
     <w:nsid w:val="5BEA70B1"/>
     <w:multiLevelType w:val="hybridMultilevel"/>
     <w:tmpl w:val="18E42578"/>
@@ -6937,7 +7570,7 @@
       </w:rPr>
     </w:lvl>
   </w:abstractNum>
-  <w:abstractNum w:abstractNumId="30" w15:restartNumberingAfterBreak="0">
+  <w:abstractNum w:abstractNumId="32">
     <w:nsid w:val="5D6E0C7C"/>
     <w:multiLevelType w:val="hybridMultilevel"/>
     <w:tmpl w:val="49DCDC5C"/>
@@ -7050,7 +7683,7 @@
       </w:rPr>
     </w:lvl>
   </w:abstractNum>
-  <w:abstractNum w:abstractNumId="31" w15:restartNumberingAfterBreak="0">
+  <w:abstractNum w:abstractNumId="33">
     <w:nsid w:val="634934C4"/>
     <w:multiLevelType w:val="hybridMultilevel"/>
     <w:tmpl w:val="07905FBE"/>
@@ -7163,7 +7796,7 @@
       </w:rPr>
     </w:lvl>
   </w:abstractNum>
-  <w:abstractNum w:abstractNumId="32" w15:restartNumberingAfterBreak="0">
+  <w:abstractNum w:abstractNumId="34">
     <w:nsid w:val="647C3736"/>
     <w:multiLevelType w:val="hybridMultilevel"/>
     <w:tmpl w:val="9EBAB13A"/>
@@ -7276,7 +7909,7 @@
       </w:rPr>
     </w:lvl>
   </w:abstractNum>
-  <w:abstractNum w:abstractNumId="33" w15:restartNumberingAfterBreak="0">
+  <w:abstractNum w:abstractNumId="35">
     <w:nsid w:val="6C181DE2"/>
     <w:multiLevelType w:val="hybridMultilevel"/>
     <w:tmpl w:val="3B5491FC"/>
@@ -7389,7 +8022,7 @@
       </w:rPr>
     </w:lvl>
   </w:abstractNum>
-  <w:abstractNum w:abstractNumId="34" w15:restartNumberingAfterBreak="0">
+  <w:abstractNum w:abstractNumId="36">
     <w:nsid w:val="6C944328"/>
     <w:multiLevelType w:val="hybridMultilevel"/>
     <w:tmpl w:val="10D40524"/>
@@ -7502,7 +8135,7 @@
       </w:rPr>
     </w:lvl>
   </w:abstractNum>
-  <w:abstractNum w:abstractNumId="35" w15:restartNumberingAfterBreak="0">
+  <w:abstractNum w:abstractNumId="37">
     <w:nsid w:val="6D645323"/>
     <w:multiLevelType w:val="hybridMultilevel"/>
     <w:tmpl w:val="4860DCD4"/>
@@ -7615,7 +8248,7 @@
       </w:rPr>
     </w:lvl>
   </w:abstractNum>
-  <w:abstractNum w:abstractNumId="36" w15:restartNumberingAfterBreak="0">
+  <w:abstractNum w:abstractNumId="38">
     <w:nsid w:val="6E737B1D"/>
     <w:multiLevelType w:val="hybridMultilevel"/>
     <w:tmpl w:val="9DB6FC56"/>
@@ -7728,7 +8361,7 @@
       </w:rPr>
     </w:lvl>
   </w:abstractNum>
-  <w:abstractNum w:abstractNumId="37" w15:restartNumberingAfterBreak="0">
+  <w:abstractNum w:abstractNumId="39">
     <w:nsid w:val="6FB2550B"/>
     <w:multiLevelType w:val="hybridMultilevel"/>
     <w:tmpl w:val="85B61FAE"/>
@@ -7841,7 +8474,7 @@
       </w:rPr>
     </w:lvl>
   </w:abstractNum>
-  <w:abstractNum w:abstractNumId="38" w15:restartNumberingAfterBreak="0">
+  <w:abstractNum w:abstractNumId="40">
     <w:nsid w:val="75DA70F0"/>
     <w:multiLevelType w:val="hybridMultilevel"/>
     <w:tmpl w:val="EE888E56"/>
@@ -7954,7 +8587,7 @@
       </w:rPr>
     </w:lvl>
   </w:abstractNum>
-  <w:abstractNum w:abstractNumId="39" w15:restartNumberingAfterBreak="0">
+  <w:abstractNum w:abstractNumId="41">
     <w:nsid w:val="77CB7AA6"/>
     <w:multiLevelType w:val="hybridMultilevel"/>
     <w:tmpl w:val="F8EAB792"/>
@@ -8067,7 +8700,7 @@
       </w:rPr>
     </w:lvl>
   </w:abstractNum>
-  <w:abstractNum w:abstractNumId="40" w15:restartNumberingAfterBreak="0">
+  <w:abstractNum w:abstractNumId="42">
     <w:nsid w:val="77E677D9"/>
     <w:multiLevelType w:val="hybridMultilevel"/>
     <w:tmpl w:val="451227C6"/>
@@ -8180,7 +8813,7 @@
       </w:rPr>
     </w:lvl>
   </w:abstractNum>
-  <w:abstractNum w:abstractNumId="41" w15:restartNumberingAfterBreak="0">
+  <w:abstractNum w:abstractNumId="43">
     <w:nsid w:val="792B2846"/>
     <w:multiLevelType w:val="hybridMultilevel"/>
     <w:tmpl w:val="A27CF27E"/>
@@ -8294,137 +8927,143 @@
     </w:lvl>
   </w:abstractNum>
   <w:num w:numId="1">
-    <w:abstractNumId w:val="19"/>
+    <w:abstractNumId w:val="20"/>
   </w:num>
   <w:num w:numId="2">
-    <w:abstractNumId w:val="23"/>
+    <w:abstractNumId w:val="25"/>
   </w:num>
   <w:num w:numId="3">
-    <w:abstractNumId w:val="41"/>
+    <w:abstractNumId w:val="43"/>
   </w:num>
   <w:num w:numId="4">
     <w:abstractNumId w:val="0"/>
   </w:num>
   <w:num w:numId="5">
+    <w:abstractNumId w:val="28"/>
+  </w:num>
+  <w:num w:numId="6">
+    <w:abstractNumId w:val="32"/>
+  </w:num>
+  <w:num w:numId="7">
+    <w:abstractNumId w:val="17"/>
+  </w:num>
+  <w:num w:numId="8">
+    <w:abstractNumId w:val="19"/>
+  </w:num>
+  <w:num w:numId="9">
+    <w:abstractNumId w:val="41"/>
+  </w:num>
+  <w:num w:numId="10">
+    <w:abstractNumId w:val="31"/>
+  </w:num>
+  <w:num w:numId="11">
+    <w:abstractNumId w:val="14"/>
+  </w:num>
+  <w:num w:numId="12">
+    <w:abstractNumId w:val="36"/>
+  </w:num>
+  <w:num w:numId="13">
+    <w:abstractNumId w:val="3"/>
+  </w:num>
+  <w:num w:numId="14">
+    <w:abstractNumId w:val="11"/>
+  </w:num>
+  <w:num w:numId="15">
+    <w:abstractNumId w:val="38"/>
+  </w:num>
+  <w:num w:numId="16">
+    <w:abstractNumId w:val="5"/>
+  </w:num>
+  <w:num w:numId="17">
+    <w:abstractNumId w:val="30"/>
+  </w:num>
+  <w:num w:numId="18">
+    <w:abstractNumId w:val="8"/>
+  </w:num>
+  <w:num w:numId="19">
+    <w:abstractNumId w:val="4"/>
+  </w:num>
+  <w:num w:numId="20">
+    <w:abstractNumId w:val="37"/>
+  </w:num>
+  <w:num w:numId="21">
+    <w:abstractNumId w:val="40"/>
+  </w:num>
+  <w:num w:numId="22">
+    <w:abstractNumId w:val="13"/>
+  </w:num>
+  <w:num w:numId="23">
+    <w:abstractNumId w:val="10"/>
+  </w:num>
+  <w:num w:numId="24">
+    <w:abstractNumId w:val="15"/>
+  </w:num>
+  <w:num w:numId="25">
+    <w:abstractNumId w:val="22"/>
+  </w:num>
+  <w:num w:numId="26">
+    <w:abstractNumId w:val="9"/>
+  </w:num>
+  <w:num w:numId="27">
+    <w:abstractNumId w:val="7"/>
+  </w:num>
+  <w:num w:numId="28">
+    <w:abstractNumId w:val="21"/>
+  </w:num>
+  <w:num w:numId="29">
+    <w:abstractNumId w:val="24"/>
+  </w:num>
+  <w:num w:numId="30">
+    <w:abstractNumId w:val="12"/>
+  </w:num>
+  <w:num w:numId="31">
+    <w:abstractNumId w:val="6"/>
+  </w:num>
+  <w:num w:numId="32">
     <w:abstractNumId w:val="26"/>
   </w:num>
-  <w:num w:numId="6">
-    <w:abstractNumId w:val="30"/>
+  <w:num w:numId="33">
+    <w:abstractNumId w:val="29"/>
   </w:num>
-  <w:num w:numId="7">
+  <w:num w:numId="34">
     <w:abstractNumId w:val="16"/>
   </w:num>
-  <w:num w:numId="8">
+  <w:num w:numId="35">
+    <w:abstractNumId w:val="33"/>
+  </w:num>
+  <w:num w:numId="36">
     <w:abstractNumId w:val="18"/>
   </w:num>
-  <w:num w:numId="9">
+  <w:num w:numId="37">
+    <w:abstractNumId w:val="2"/>
+  </w:num>
+  <w:num w:numId="38">
     <w:abstractNumId w:val="39"/>
   </w:num>
-  <w:num w:numId="10">
-    <w:abstractNumId w:val="29"/>
-  </w:num>
-  <w:num w:numId="11">
-    <w:abstractNumId w:val="13"/>
-  </w:num>
-  <w:num w:numId="12">
+  <w:num w:numId="39">
     <w:abstractNumId w:val="34"/>
   </w:num>
-  <w:num w:numId="13">
-    <w:abstractNumId w:val="2"/>
+  <w:num w:numId="40">
+    <w:abstractNumId w:val="27"/>
   </w:num>
-  <w:num w:numId="14">
-    <w:abstractNumId w:val="10"/>
-  </w:num>
-  <w:num w:numId="15">
-    <w:abstractNumId w:val="36"/>
-  </w:num>
-  <w:num w:numId="16">
-    <w:abstractNumId w:val="4"/>
-  </w:num>
-  <w:num w:numId="17">
-    <w:abstractNumId w:val="28"/>
-  </w:num>
-  <w:num w:numId="18">
-    <w:abstractNumId w:val="7"/>
-  </w:num>
-  <w:num w:numId="19">
-    <w:abstractNumId w:val="3"/>
-  </w:num>
-  <w:num w:numId="20">
+  <w:num w:numId="41">
     <w:abstractNumId w:val="35"/>
   </w:num>
-  <w:num w:numId="21">
-    <w:abstractNumId w:val="38"/>
+  <w:num w:numId="42">
+    <w:abstractNumId w:val="42"/>
   </w:num>
-  <w:num w:numId="22">
-    <w:abstractNumId w:val="12"/>
-  </w:num>
-  <w:num w:numId="23">
-    <w:abstractNumId w:val="9"/>
-  </w:num>
-  <w:num w:numId="24">
-    <w:abstractNumId w:val="14"/>
-  </w:num>
-  <w:num w:numId="25">
-    <w:abstractNumId w:val="21"/>
-  </w:num>
-  <w:num w:numId="26">
-    <w:abstractNumId w:val="8"/>
-  </w:num>
-  <w:num w:numId="27">
-    <w:abstractNumId w:val="6"/>
-  </w:num>
-  <w:num w:numId="28">
-    <w:abstractNumId w:val="20"/>
-  </w:num>
-  <w:num w:numId="29">
-    <w:abstractNumId w:val="22"/>
-  </w:num>
-  <w:num w:numId="30">
-    <w:abstractNumId w:val="11"/>
-  </w:num>
-  <w:num w:numId="31">
-    <w:abstractNumId w:val="5"/>
-  </w:num>
-  <w:num w:numId="32">
-    <w:abstractNumId w:val="24"/>
-  </w:num>
-  <w:num w:numId="33">
-    <w:abstractNumId w:val="27"/>
-  </w:num>
-  <w:num w:numId="34">
-    <w:abstractNumId w:val="15"/>
-  </w:num>
-  <w:num w:numId="35">
-    <w:abstractNumId w:val="31"/>
-  </w:num>
-  <w:num w:numId="36">
-    <w:abstractNumId w:val="17"/>
-  </w:num>
-  <w:num w:numId="37">
+  <w:num w:numId="43">
     <w:abstractNumId w:val="1"/>
   </w:num>
-  <w:num w:numId="38">
-    <w:abstractNumId w:val="37"/>
-  </w:num>
-  <w:num w:numId="39">
-    <w:abstractNumId w:val="32"/>
-  </w:num>
-  <w:num w:numId="40">
-    <w:abstractNumId w:val="25"/>
-  </w:num>
-  <w:num w:numId="41">
-    <w:abstractNumId w:val="33"/>
-  </w:num>
-  <w:num w:numId="42">
-    <w:abstractNumId w:val="40"/>
+  <w:num w:numId="44">
+    <w:abstractNumId w:val="23"/>
   </w:num>
   <w:numIdMacAtCleanup w:val="42"/>
 </w:numbering>
 </file>
 
 <file path=word/styles.xml><?xml version="1.0" encoding="utf-8"?>
-<w:styles xmlns:mc="http://schemas.openxmlformats.org/markup-compatibility/2006" xmlns:r="http://schemas.openxmlformats.org/officeDocument/2006/relationships" xmlns:w="http://schemas.openxmlformats.org/wordprocessingml/2006/main" xmlns:w14="http://schemas.microsoft.com/office/word/2010/wordml" xmlns:w15="http://schemas.microsoft.com/office/word/2012/wordml" xmlns:w16cid="http://schemas.microsoft.com/office/word/2016/wordml/cid" xmlns:w16se="http://schemas.microsoft.com/office/word/2015/wordml/symex" mc:Ignorable="w14 w15 w16se w16cid">
+<w:styles xmlns:r="http://schemas.openxmlformats.org/officeDocument/2006/relationships" xmlns:w="http://schemas.openxmlformats.org/wordprocessingml/2006/main">
   <w:docDefaults>
     <w:rPrDefault>
       <w:rPr>
@@ -8440,381 +9079,147 @@
       </w:pPr>
     </w:pPrDefault>
   </w:docDefaults>
-  <w:latentStyles w:defLockedState="0" w:defUIPriority="99" w:defSemiHidden="0" w:defUnhideWhenUsed="0" w:defQFormat="0" w:count="377">
-    <w:lsdException w:name="Normal" w:uiPriority="0" w:qFormat="1"/>
-    <w:lsdException w:name="heading 1" w:uiPriority="9" w:qFormat="1"/>
-    <w:lsdException w:name="heading 2" w:semiHidden="1" w:uiPriority="9" w:unhideWhenUsed="1" w:qFormat="1"/>
-    <w:lsdException w:name="heading 3" w:semiHidden="1" w:uiPriority="9" w:unhideWhenUsed="1" w:qFormat="1"/>
-    <w:lsdException w:name="heading 4" w:semiHidden="1" w:uiPriority="9" w:unhideWhenUsed="1" w:qFormat="1"/>
-    <w:lsdException w:name="heading 5" w:semiHidden="1" w:uiPriority="9" w:unhideWhenUsed="1" w:qFormat="1"/>
-    <w:lsdException w:name="heading 6" w:semiHidden="1" w:uiPriority="9" w:unhideWhenUsed="1" w:qFormat="1"/>
-    <w:lsdException w:name="heading 7" w:semiHidden="1" w:uiPriority="9" w:unhideWhenUsed="1" w:qFormat="1"/>
-    <w:lsdException w:name="heading 8" w:semiHidden="1" w:uiPriority="9" w:unhideWhenUsed="1" w:qFormat="1"/>
-    <w:lsdException w:name="heading 9" w:semiHidden="1" w:uiPriority="9" w:unhideWhenUsed="1" w:qFormat="1"/>
-    <w:lsdException w:name="index 1" w:semiHidden="1" w:unhideWhenUsed="1"/>
-    <w:lsdException w:name="index 2" w:semiHidden="1" w:unhideWhenUsed="1"/>
-    <w:lsdException w:name="index 3" w:semiHidden="1" w:unhideWhenUsed="1"/>
-    <w:lsdException w:name="index 4" w:semiHidden="1" w:unhideWhenUsed="1"/>
-    <w:lsdException w:name="index 5" w:semiHidden="1" w:unhideWhenUsed="1"/>
-    <w:lsdException w:name="index 6" w:semiHidden="1" w:unhideWhenUsed="1"/>
-    <w:lsdException w:name="index 7" w:semiHidden="1" w:unhideWhenUsed="1"/>
-    <w:lsdException w:name="index 8" w:semiHidden="1" w:unhideWhenUsed="1"/>
-    <w:lsdException w:name="index 9" w:semiHidden="1" w:unhideWhenUsed="1"/>
-    <w:lsdException w:name="toc 1" w:semiHidden="1" w:uiPriority="39" w:unhideWhenUsed="1"/>
-    <w:lsdException w:name="toc 2" w:semiHidden="1" w:uiPriority="39" w:unhideWhenUsed="1"/>
-    <w:lsdException w:name="toc 3" w:semiHidden="1" w:uiPriority="39" w:unhideWhenUsed="1"/>
-    <w:lsdException w:name="toc 4" w:semiHidden="1" w:uiPriority="39" w:unhideWhenUsed="1"/>
-    <w:lsdException w:name="toc 5" w:semiHidden="1" w:uiPriority="39" w:unhideWhenUsed="1"/>
-    <w:lsdException w:name="toc 6" w:semiHidden="1" w:uiPriority="39" w:unhideWhenUsed="1"/>
-    <w:lsdException w:name="toc 7" w:semiHidden="1" w:uiPriority="39" w:unhideWhenUsed="1"/>
-    <w:lsdException w:name="toc 8" w:semiHidden="1" w:uiPriority="39" w:unhideWhenUsed="1"/>
-    <w:lsdException w:name="toc 9" w:semiHidden="1" w:uiPriority="39" w:unhideWhenUsed="1"/>
-    <w:lsdException w:name="Normal Indent" w:semiHidden="1" w:unhideWhenUsed="1"/>
-    <w:lsdException w:name="footnote text" w:semiHidden="1" w:unhideWhenUsed="1"/>
-    <w:lsdException w:name="annotation text" w:semiHidden="1" w:unhideWhenUsed="1"/>
-    <w:lsdException w:name="header" w:semiHidden="1" w:unhideWhenUsed="1"/>
-    <w:lsdException w:name="footer" w:semiHidden="1" w:unhideWhenUsed="1"/>
-    <w:lsdException w:name="index heading" w:semiHidden="1" w:unhideWhenUsed="1"/>
-    <w:lsdException w:name="caption" w:semiHidden="1" w:uiPriority="35" w:unhideWhenUsed="1" w:qFormat="1"/>
-    <w:lsdException w:name="table of figures" w:semiHidden="1" w:unhideWhenUsed="1"/>
-    <w:lsdException w:name="envelope address" w:semiHidden="1" w:unhideWhenUsed="1"/>
-    <w:lsdException w:name="envelope return" w:semiHidden="1" w:unhideWhenUsed="1"/>
-    <w:lsdException w:name="footnote reference" w:semiHidden="1" w:unhideWhenUsed="1"/>
-    <w:lsdException w:name="annotation reference" w:semiHidden="1" w:unhideWhenUsed="1"/>
-    <w:lsdException w:name="line number" w:semiHidden="1" w:unhideWhenUsed="1"/>
-    <w:lsdException w:name="page number" w:semiHidden="1" w:unhideWhenUsed="1"/>
-    <w:lsdException w:name="endnote reference" w:semiHidden="1" w:unhideWhenUsed="1"/>
-    <w:lsdException w:name="endnote text" w:semiHidden="1" w:unhideWhenUsed="1"/>
-    <w:lsdException w:name="table of authorities" w:semiHidden="1" w:unhideWhenUsed="1"/>
-    <w:lsdException w:name="macro" w:semiHidden="1" w:unhideWhenUsed="1"/>
-    <w:lsdException w:name="toa heading" w:semiHidden="1" w:unhideWhenUsed="1"/>
-    <w:lsdException w:name="List" w:semiHidden="1" w:unhideWhenUsed="1"/>
-    <w:lsdException w:name="List Bullet" w:semiHidden="1" w:unhideWhenUsed="1"/>
-    <w:lsdException w:name="List Number" w:semiHidden="1" w:unhideWhenUsed="1"/>
-    <w:lsdException w:name="List 2" w:semiHidden="1" w:unhideWhenUsed="1"/>
-    <w:lsdException w:name="List 3" w:semiHidden="1" w:unhideWhenUsed="1"/>
-    <w:lsdException w:name="List 4" w:semiHidden="1" w:unhideWhenUsed="1"/>
-    <w:lsdException w:name="List 5" w:semiHidden="1" w:unhideWhenUsed="1"/>
-    <w:lsdException w:name="List Bullet 2" w:semiHidden="1" w:unhideWhenUsed="1"/>
-    <w:lsdException w:name="List Bullet 3" w:semiHidden="1" w:unhideWhenUsed="1"/>
-    <w:lsdException w:name="List Bullet 4" w:semiHidden="1" w:unhideWhenUsed="1"/>
-    <w:lsdException w:name="List Bullet 5" w:semiHidden="1" w:unhideWhenUsed="1"/>
-    <w:lsdException w:name="List Number 2" w:semiHidden="1" w:unhideWhenUsed="1"/>
-    <w:lsdException w:name="List Number 3" w:semiHidden="1" w:unhideWhenUsed="1"/>
-    <w:lsdException w:name="List Number 4" w:semiHidden="1" w:unhideWhenUsed="1"/>
-    <w:lsdException w:name="List Number 5" w:semiHidden="1" w:unhideWhenUsed="1"/>
-    <w:lsdException w:name="Title" w:uiPriority="10" w:qFormat="1"/>
-    <w:lsdException w:name="Closing" w:semiHidden="1" w:unhideWhenUsed="1"/>
-    <w:lsdException w:name="Signature" w:semiHidden="1" w:unhideWhenUsed="1"/>
-    <w:lsdException w:name="Default Paragraph Font" w:semiHidden="1" w:uiPriority="1" w:unhideWhenUsed="1"/>
-    <w:lsdException w:name="Body Text" w:semiHidden="1" w:unhideWhenUsed="1"/>
-    <w:lsdException w:name="Body Text Indent" w:semiHidden="1" w:unhideWhenUsed="1"/>
-    <w:lsdException w:name="List Continue" w:semiHidden="1" w:unhideWhenUsed="1"/>
-    <w:lsdException w:name="List Continue 2" w:semiHidden="1" w:unhideWhenUsed="1"/>
-    <w:lsdException w:name="List Continue 3" w:semiHidden="1" w:unhideWhenUsed="1"/>
-    <w:lsdException w:name="List Continue 4" w:semiHidden="1" w:unhideWhenUsed="1"/>
-    <w:lsdException w:name="List Continue 5" w:semiHidden="1" w:unhideWhenUsed="1"/>
-    <w:lsdException w:name="Message Header" w:semiHidden="1" w:unhideWhenUsed="1"/>
-    <w:lsdException w:name="Subtitle" w:uiPriority="11" w:qFormat="1"/>
-    <w:lsdException w:name="Salutation" w:semiHidden="1" w:unhideWhenUsed="1"/>
-    <w:lsdException w:name="Date" w:semiHidden="1" w:unhideWhenUsed="1"/>
-    <w:lsdException w:name="Body Text First Indent" w:semiHidden="1" w:unhideWhenUsed="1"/>
-    <w:lsdException w:name="Body Text First Indent 2" w:semiHidden="1" w:unhideWhenUsed="1"/>
-    <w:lsdException w:name="Note Heading" w:semiHidden="1" w:unhideWhenUsed="1"/>
-    <w:lsdException w:name="Body Text 2" w:semiHidden="1" w:unhideWhenUsed="1"/>
-    <w:lsdException w:name="Body Text 3" w:semiHidden="1" w:unhideWhenUsed="1"/>
-    <w:lsdException w:name="Body Text Indent 2" w:semiHidden="1" w:unhideWhenUsed="1"/>
-    <w:lsdException w:name="Body Text Indent 3" w:semiHidden="1" w:unhideWhenUsed="1"/>
-    <w:lsdException w:name="Block Text" w:semiHidden="1" w:unhideWhenUsed="1"/>
-    <w:lsdException w:name="Hyperlink" w:semiHidden="1" w:unhideWhenUsed="1"/>
-    <w:lsdException w:name="FollowedHyperlink" w:semiHidden="1" w:unhideWhenUsed="1"/>
-    <w:lsdException w:name="Strong" w:uiPriority="22" w:qFormat="1"/>
-    <w:lsdException w:name="Emphasis" w:uiPriority="20" w:qFormat="1"/>
-    <w:lsdException w:name="Document Map" w:semiHidden="1" w:unhideWhenUsed="1"/>
-    <w:lsdException w:name="Plain Text" w:semiHidden="1" w:unhideWhenUsed="1"/>
-    <w:lsdException w:name="E-mail Signature" w:semiHidden="1" w:unhideWhenUsed="1"/>
-    <w:lsdException w:name="HTML Top of Form" w:semiHidden="1" w:unhideWhenUsed="1"/>
-    <w:lsdException w:name="HTML Bottom of Form" w:semiHidden="1" w:unhideWhenUsed="1"/>
-    <w:lsdException w:name="Normal (Web)" w:semiHidden="1" w:unhideWhenUsed="1"/>
-    <w:lsdException w:name="HTML Acronym" w:semiHidden="1" w:unhideWhenUsed="1"/>
-    <w:lsdException w:name="HTML Address" w:semiHidden="1" w:unhideWhenUsed="1"/>
-    <w:lsdException w:name="HTML Cite" w:semiHidden="1" w:unhideWhenUsed="1"/>
-    <w:lsdException w:name="HTML Code" w:semiHidden="1" w:unhideWhenUsed="1"/>
-    <w:lsdException w:name="HTML Definition" w:semiHidden="1" w:unhideWhenUsed="1"/>
-    <w:lsdException w:name="HTML Keyboard" w:semiHidden="1" w:unhideWhenUsed="1"/>
-    <w:lsdException w:name="HTML Preformatted" w:semiHidden="1" w:unhideWhenUsed="1"/>
-    <w:lsdException w:name="HTML Sample" w:semiHidden="1" w:unhideWhenUsed="1"/>
-    <w:lsdException w:name="HTML Typewriter" w:semiHidden="1" w:unhideWhenUsed="1"/>
-    <w:lsdException w:name="HTML Variable" w:semiHidden="1" w:unhideWhenUsed="1"/>
-    <w:lsdException w:name="annotation subject" w:semiHidden="1" w:unhideWhenUsed="1"/>
-    <w:lsdException w:name="No List" w:semiHidden="1" w:unhideWhenUsed="1"/>
-    <w:lsdException w:name="Outline List 1" w:semiHidden="1" w:unhideWhenUsed="1"/>
-    <w:lsdException w:name="Outline List 2" w:semiHidden="1" w:unhideWhenUsed="1"/>
-    <w:lsdException w:name="Outline List 3" w:semiHidden="1" w:unhideWhenUsed="1"/>
-    <w:lsdException w:name="Table Simple 1" w:semiHidden="1" w:unhideWhenUsed="1"/>
-    <w:lsdException w:name="Table Simple 2" w:semiHidden="1" w:unhideWhenUsed="1"/>
-    <w:lsdException w:name="Table Simple 3" w:semiHidden="1" w:unhideWhenUsed="1"/>
-    <w:lsdException w:name="Table Classic 1" w:semiHidden="1" w:unhideWhenUsed="1"/>
-    <w:lsdException w:name="Table Classic 2" w:semiHidden="1" w:unhideWhenUsed="1"/>
-    <w:lsdException w:name="Table Classic 3" w:semiHidden="1" w:unhideWhenUsed="1"/>
-    <w:lsdException w:name="Table Classic 4" w:semiHidden="1" w:unhideWhenUsed="1"/>
-    <w:lsdException w:name="Table Colorful 1" w:semiHidden="1" w:unhideWhenUsed="1"/>
-    <w:lsdException w:name="Table Colorful 2" w:semiHidden="1" w:unhideWhenUsed="1"/>
-    <w:lsdException w:name="Table Colorful 3" w:semiHidden="1" w:unhideWhenUsed="1"/>
-    <w:lsdException w:name="Table Columns 1" w:semiHidden="1" w:unhideWhenUsed="1"/>
-    <w:lsdException w:name="Table Columns 2" w:semiHidden="1" w:unhideWhenUsed="1"/>
-    <w:lsdException w:name="Table Columns 3" w:semiHidden="1" w:unhideWhenUsed="1"/>
-    <w:lsdException w:name="Table Columns 4" w:semiHidden="1" w:unhideWhenUsed="1"/>
-    <w:lsdException w:name="Table Columns 5" w:semiHidden="1" w:unhideWhenUsed="1"/>
-    <w:lsdException w:name="Table Grid 1" w:semiHidden="1" w:unhideWhenUsed="1"/>
-    <w:lsdException w:name="Table Grid 2" w:semiHidden="1" w:unhideWhenUsed="1"/>
-    <w:lsdException w:name="Table Grid 3" w:semiHidden="1" w:unhideWhenUsed="1"/>
-    <w:lsdException w:name="Table Grid 4" w:semiHidden="1" w:unhideWhenUsed="1"/>
-    <w:lsdException w:name="Table Grid 5" w:semiHidden="1" w:unhideWhenUsed="1"/>
-    <w:lsdException w:name="Table Grid 6" w:semiHidden="1" w:unhideWhenUsed="1"/>
-    <w:lsdException w:name="Table Grid 7" w:semiHidden="1" w:unhideWhenUsed="1"/>
-    <w:lsdException w:name="Table Grid 8" w:semiHidden="1" w:unhideWhenUsed="1"/>
-    <w:lsdException w:name="Table List 1" w:semiHidden="1" w:unhideWhenUsed="1"/>
-    <w:lsdException w:name="Table List 2" w:semiHidden="1" w:unhideWhenUsed="1"/>
-    <w:lsdException w:name="Table List 3" w:semiHidden="1" w:unhideWhenUsed="1"/>
-    <w:lsdException w:name="Table List 4" w:semiHidden="1" w:unhideWhenUsed="1"/>
-    <w:lsdException w:name="Table List 5" w:semiHidden="1" w:unhideWhenUsed="1"/>
-    <w:lsdException w:name="Table List 6" w:semiHidden="1" w:unhideWhenUsed="1"/>
-    <w:lsdException w:name="Table List 7" w:semiHidden="1" w:unhideWhenUsed="1"/>
-    <w:lsdException w:name="Table List 8" w:semiHidden="1" w:unhideWhenUsed="1"/>
-    <w:lsdException w:name="Table 3D effects 1" w:semiHidden="1" w:unhideWhenUsed="1"/>
-    <w:lsdException w:name="Table 3D effects 2" w:semiHidden="1" w:unhideWhenUsed="1"/>
-    <w:lsdException w:name="Table 3D effects 3" w:semiHidden="1" w:unhideWhenUsed="1"/>
-    <w:lsdException w:name="Table Contemporary" w:semiHidden="1" w:unhideWhenUsed="1"/>
-    <w:lsdException w:name="Table Elegant" w:semiHidden="1" w:unhideWhenUsed="1"/>
-    <w:lsdException w:name="Table Professional" w:semiHidden="1" w:unhideWhenUsed="1"/>
-    <w:lsdException w:name="Table Subtle 1" w:semiHidden="1" w:unhideWhenUsed="1"/>
-    <w:lsdException w:name="Table Subtle 2" w:semiHidden="1" w:unhideWhenUsed="1"/>
-    <w:lsdException w:name="Table Web 1" w:semiHidden="1" w:unhideWhenUsed="1"/>
-    <w:lsdException w:name="Table Web 3" w:semiHidden="1" w:unhideWhenUsed="1"/>
-    <w:lsdException w:name="Balloon Text" w:semiHidden="1" w:unhideWhenUsed="1"/>
-    <w:lsdException w:name="Table Grid" w:uiPriority="39"/>
-    <w:lsdException w:name="Placeholder Text" w:semiHidden="1"/>
-    <w:lsdException w:name="No Spacing" w:uiPriority="1" w:qFormat="1"/>
-    <w:lsdException w:name="Light Shading" w:uiPriority="60"/>
-    <w:lsdException w:name="Light List" w:uiPriority="61"/>
-    <w:lsdException w:name="Light Grid" w:uiPriority="62"/>
-    <w:lsdException w:name="Medium Shading 1" w:uiPriority="63"/>
-    <w:lsdException w:name="Medium Shading 2" w:uiPriority="64"/>
-    <w:lsdException w:name="Medium List 1" w:uiPriority="65"/>
-    <w:lsdException w:name="Medium List 2" w:uiPriority="66"/>
-    <w:lsdException w:name="Medium Grid 1" w:uiPriority="67"/>
-    <w:lsdException w:name="Medium Grid 2" w:uiPriority="68"/>
-    <w:lsdException w:name="Medium Grid 3" w:uiPriority="69"/>
-    <w:lsdException w:name="Dark List" w:uiPriority="70"/>
-    <w:lsdException w:name="Colorful Shading" w:uiPriority="71"/>
-    <w:lsdException w:name="Colorful List" w:uiPriority="72"/>
-    <w:lsdException w:name="Colorful Grid" w:uiPriority="73"/>
-    <w:lsdException w:name="Light Shading Accent 1" w:uiPriority="60"/>
-    <w:lsdException w:name="Light List Accent 1" w:uiPriority="61"/>
-    <w:lsdException w:name="Light Grid Accent 1" w:uiPriority="62"/>
-    <w:lsdException w:name="Medium Shading 1 Accent 1" w:uiPriority="63"/>
-    <w:lsdException w:name="Medium Shading 2 Accent 1" w:uiPriority="64"/>
-    <w:lsdException w:name="Medium List 1 Accent 1" w:uiPriority="65"/>
-    <w:lsdException w:name="Revision" w:semiHidden="1"/>
-    <w:lsdException w:name="List Paragraph" w:uiPriority="34" w:qFormat="1"/>
-    <w:lsdException w:name="Quote" w:uiPriority="29" w:qFormat="1"/>
-    <w:lsdException w:name="Intense Quote" w:uiPriority="30" w:qFormat="1"/>
-    <w:lsdException w:name="Medium List 2 Accent 1" w:uiPriority="66"/>
-    <w:lsdException w:name="Medium Grid 1 Accent 1" w:uiPriority="67"/>
-    <w:lsdException w:name="Medium Grid 2 Accent 1" w:uiPriority="68"/>
-    <w:lsdException w:name="Medium Grid 3 Accent 1" w:uiPriority="69"/>
-    <w:lsdException w:name="Dark List Accent 1" w:uiPriority="70"/>
-    <w:lsdException w:name="Colorful Shading Accent 1" w:uiPriority="71"/>
-    <w:lsdException w:name="Colorful List Accent 1" w:uiPriority="72"/>
-    <w:lsdException w:name="Colorful Grid Accent 1" w:uiPriority="73"/>
-    <w:lsdException w:name="Light Shading Accent 2" w:uiPriority="60"/>
-    <w:lsdException w:name="Light List Accent 2" w:uiPriority="61"/>
-    <w:lsdException w:name="Light Grid Accent 2" w:uiPriority="62"/>
-    <w:lsdException w:name="Medium Shading 1 Accent 2" w:uiPriority="63"/>
-    <w:lsdException w:name="Medium Shading 2 Accent 2" w:uiPriority="64"/>
-    <w:lsdException w:name="Medium List 1 Accent 2" w:uiPriority="65"/>
-    <w:lsdException w:name="Medium List 2 Accent 2" w:uiPriority="66"/>
-    <w:lsdException w:name="Medium Grid 1 Accent 2" w:uiPriority="67"/>
-    <w:lsdException w:name="Medium Grid 2 Accent 2" w:uiPriority="68"/>
-    <w:lsdException w:name="Medium Grid 3 Accent 2" w:uiPriority="69"/>
-    <w:lsdException w:name="Dark List Accent 2" w:uiPriority="70"/>
-    <w:lsdException w:name="Colorful Shading Accent 2" w:uiPriority="71"/>
-    <w:lsdException w:name="Colorful List Accent 2" w:uiPriority="72"/>
-    <w:lsdException w:name="Colorful Grid Accent 2" w:uiPriority="73"/>
-    <w:lsdException w:name="Light Shading Accent 3" w:uiPriority="60"/>
-    <w:lsdException w:name="Light List Accent 3" w:uiPriority="61"/>
-    <w:lsdException w:name="Light Grid Accent 3" w:uiPriority="62"/>
-    <w:lsdException w:name="Medium Shading 1 Accent 3" w:uiPriority="63"/>
-    <w:lsdException w:name="Medium Shading 2 Accent 3" w:uiPriority="64"/>
-    <w:lsdException w:name="Medium List 1 Accent 3" w:uiPriority="65"/>
-    <w:lsdException w:name="Medium List 2 Accent 3" w:uiPriority="66"/>
-    <w:lsdException w:name="Medium Grid 1 Accent 3" w:uiPriority="67"/>
-    <w:lsdException w:name="Medium Grid 2 Accent 3" w:uiPriority="68"/>
-    <w:lsdException w:name="Medium Grid 3 Accent 3" w:uiPriority="69"/>
-    <w:lsdException w:name="Dark List Accent 3" w:uiPriority="70"/>
-    <w:lsdException w:name="Colorful Shading Accent 3" w:uiPriority="71"/>
-    <w:lsdException w:name="Colorful List Accent 3" w:uiPriority="72"/>
-    <w:lsdException w:name="Colorful Grid Accent 3" w:uiPriority="73"/>
-    <w:lsdException w:name="Light Shading Accent 4" w:uiPriority="60"/>
-    <w:lsdException w:name="Light List Accent 4" w:uiPriority="61"/>
-    <w:lsdException w:name="Light Grid Accent 4" w:uiPriority="62"/>
-    <w:lsdException w:name="Medium Shading 1 Accent 4" w:uiPriority="63"/>
-    <w:lsdException w:name="Medium Shading 2 Accent 4" w:uiPriority="64"/>
-    <w:lsdException w:name="Medium List 1 Accent 4" w:uiPriority="65"/>
-    <w:lsdException w:name="Medium List 2 Accent 4" w:uiPriority="66"/>
-    <w:lsdException w:name="Medium Grid 1 Accent 4" w:uiPriority="67"/>
-    <w:lsdException w:name="Medium Grid 2 Accent 4" w:uiPriority="68"/>
-    <w:lsdException w:name="Medium Grid 3 Accent 4" w:uiPriority="69"/>
-    <w:lsdException w:name="Dark List Accent 4" w:uiPriority="70"/>
-    <w:lsdException w:name="Colorful Shading Accent 4" w:uiPriority="71"/>
-    <w:lsdException w:name="Colorful List Accent 4" w:uiPriority="72"/>
-    <w:lsdException w:name="Colorful Grid Accent 4" w:uiPriority="73"/>
-    <w:lsdException w:name="Light Shading Accent 5" w:uiPriority="60"/>
-    <w:lsdException w:name="Light List Accent 5" w:uiPriority="61"/>
-    <w:lsdException w:name="Light Grid Accent 5" w:uiPriority="62"/>
-    <w:lsdException w:name="Medium Shading 1 Accent 5" w:uiPriority="63"/>
-    <w:lsdException w:name="Medium Shading 2 Accent 5" w:uiPriority="64"/>
-    <w:lsdException w:name="Medium List 1 Accent 5" w:uiPriority="65"/>
-    <w:lsdException w:name="Medium List 2 Accent 5" w:uiPriority="66"/>
-    <w:lsdException w:name="Medium Grid 1 Accent 5" w:uiPriority="67"/>
-    <w:lsdException w:name="Medium Grid 2 Accent 5" w:uiPriority="68"/>
-    <w:lsdException w:name="Medium Grid 3 Accent 5" w:uiPriority="69"/>
-    <w:lsdException w:name="Dark List Accent 5" w:uiPriority="70"/>
-    <w:lsdException w:name="Colorful Shading Accent 5" w:uiPriority="71"/>
-    <w:lsdException w:name="Colorful List Accent 5" w:uiPriority="72"/>
-    <w:lsdException w:name="Colorful Grid Accent 5" w:uiPriority="73"/>
-    <w:lsdException w:name="Light Shading Accent 6" w:uiPriority="60"/>
-    <w:lsdException w:name="Light List Accent 6" w:uiPriority="61"/>
-    <w:lsdException w:name="Light Grid Accent 6" w:uiPriority="62"/>
-    <w:lsdException w:name="Medium Shading 1 Accent 6" w:uiPriority="63"/>
-    <w:lsdException w:name="Medium Shading 2 Accent 6" w:uiPriority="64"/>
-    <w:lsdException w:name="Medium List 1 Accent 6" w:uiPriority="65"/>
-    <w:lsdException w:name="Medium List 2 Accent 6" w:uiPriority="66"/>
-    <w:lsdException w:name="Medium Grid 1 Accent 6" w:uiPriority="67"/>
-    <w:lsdException w:name="Medium Grid 2 Accent 6" w:uiPriority="68"/>
-    <w:lsdException w:name="Medium Grid 3 Accent 6" w:uiPriority="69"/>
-    <w:lsdException w:name="Dark List Accent 6" w:uiPriority="70"/>
-    <w:lsdException w:name="Colorful Shading Accent 6" w:uiPriority="71"/>
-    <w:lsdException w:name="Colorful List Accent 6" w:uiPriority="72"/>
-    <w:lsdException w:name="Colorful Grid Accent 6" w:uiPriority="73"/>
-    <w:lsdException w:name="Subtle Emphasis" w:uiPriority="19" w:qFormat="1"/>
-    <w:lsdException w:name="Intense Emphasis" w:uiPriority="21" w:qFormat="1"/>
-    <w:lsdException w:name="Subtle Reference" w:uiPriority="31" w:qFormat="1"/>
-    <w:lsdException w:name="Intense Reference" w:uiPriority="32" w:qFormat="1"/>
-    <w:lsdException w:name="Book Title" w:uiPriority="33" w:qFormat="1"/>
-    <w:lsdException w:name="Bibliography" w:semiHidden="1" w:uiPriority="37" w:unhideWhenUsed="1"/>
-    <w:lsdException w:name="TOC Heading" w:semiHidden="1" w:uiPriority="39" w:unhideWhenUsed="1" w:qFormat="1"/>
-    <w:lsdException w:name="Plain Table 1" w:uiPriority="41"/>
-    <w:lsdException w:name="Plain Table 2" w:uiPriority="42"/>
-    <w:lsdException w:name="Plain Table 3" w:uiPriority="43"/>
-    <w:lsdException w:name="Plain Table 4" w:uiPriority="44"/>
-    <w:lsdException w:name="Plain Table 5" w:uiPriority="45"/>
-    <w:lsdException w:name="Grid Table Light" w:uiPriority="40"/>
-    <w:lsdException w:name="Grid Table 1 Light" w:uiPriority="46"/>
-    <w:lsdException w:name="Grid Table 2" w:uiPriority="47"/>
-    <w:lsdException w:name="Grid Table 3" w:uiPriority="48"/>
-    <w:lsdException w:name="Grid Table 4" w:uiPriority="49"/>
-    <w:lsdException w:name="Grid Table 5 Dark" w:uiPriority="50"/>
-    <w:lsdException w:name="Grid Table 6 Colorful" w:uiPriority="51"/>
-    <w:lsdException w:name="Grid Table 7 Colorful" w:uiPriority="52"/>
-    <w:lsdException w:name="Grid Table 1 Light Accent 1" w:uiPriority="46"/>
-    <w:lsdException w:name="Grid Table 2 Accent 1" w:uiPriority="47"/>
-    <w:lsdException w:name="Grid Table 3 Accent 1" w:uiPriority="48"/>
-    <w:lsdException w:name="Grid Table 4 Accent 1" w:uiPriority="49"/>
-    <w:lsdException w:name="Grid Table 5 Dark Accent 1" w:uiPriority="50"/>
-    <w:lsdException w:name="Grid Table 6 Colorful Accent 1" w:uiPriority="51"/>
-    <w:lsdException w:name="Grid Table 7 Colorful Accent 1" w:uiPriority="52"/>
-    <w:lsdException w:name="Grid Table 1 Light Accent 2" w:uiPriority="46"/>
-    <w:lsdException w:name="Grid Table 2 Accent 2" w:uiPriority="47"/>
-    <w:lsdException w:name="Grid Table 3 Accent 2" w:uiPriority="48"/>
-    <w:lsdException w:name="Grid Table 4 Accent 2" w:uiPriority="49"/>
-    <w:lsdException w:name="Grid Table 5 Dark Accent 2" w:uiPriority="50"/>
-    <w:lsdException w:name="Grid Table 6 Colorful Accent 2" w:uiPriority="51"/>
-    <w:lsdException w:name="Grid Table 7 Colorful Accent 2" w:uiPriority="52"/>
-    <w:lsdException w:name="Grid Table 1 Light Accent 3" w:uiPriority="46"/>
-    <w:lsdException w:name="Grid Table 2 Accent 3" w:uiPriority="47"/>
-    <w:lsdException w:name="Grid Table 3 Accent 3" w:uiPriority="48"/>
-    <w:lsdException w:name="Grid Table 4 Accent 3" w:uiPriority="49"/>
-    <w:lsdException w:name="Grid Table 5 Dark Accent 3" w:uiPriority="50"/>
-    <w:lsdException w:name="Grid Table 6 Colorful Accent 3" w:uiPriority="51"/>
-    <w:lsdException w:name="Grid Table 7 Colorful Accent 3" w:uiPriority="52"/>
-    <w:lsdException w:name="Grid Table 1 Light Accent 4" w:uiPriority="46"/>
-    <w:lsdException w:name="Grid Table 2 Accent 4" w:uiPriority="47"/>
-    <w:lsdException w:name="Grid Table 3 Accent 4" w:uiPriority="48"/>
-    <w:lsdException w:name="Grid Table 4 Accent 4" w:uiPriority="49"/>
-    <w:lsdException w:name="Grid Table 5 Dark Accent 4" w:uiPriority="50"/>
-    <w:lsdException w:name="Grid Table 6 Colorful Accent 4" w:uiPriority="51"/>
-    <w:lsdException w:name="Grid Table 7 Colorful Accent 4" w:uiPriority="52"/>
-    <w:lsdException w:name="Grid Table 1 Light Accent 5" w:uiPriority="46"/>
-    <w:lsdException w:name="Grid Table 2 Accent 5" w:uiPriority="47"/>
-    <w:lsdException w:name="Grid Table 3 Accent 5" w:uiPriority="48"/>
-    <w:lsdException w:name="Grid Table 4 Accent 5" w:uiPriority="49"/>
-    <w:lsdException w:name="Grid Table 5 Dark Accent 5" w:uiPriority="50"/>
-    <w:lsdException w:name="Grid Table 6 Colorful Accent 5" w:uiPriority="51"/>
-    <w:lsdException w:name="Grid Table 7 Colorful Accent 5" w:uiPriority="52"/>
-    <w:lsdException w:name="Grid Table 1 Light Accent 6" w:uiPriority="46"/>
-    <w:lsdException w:name="Grid Table 2 Accent 6" w:uiPriority="47"/>
-    <w:lsdException w:name="Grid Table 3 Accent 6" w:uiPriority="48"/>
-    <w:lsdException w:name="Grid Table 4 Accent 6" w:uiPriority="49"/>
-    <w:lsdException w:name="Grid Table 5 Dark Accent 6" w:uiPriority="50"/>
-    <w:lsdException w:name="Grid Table 6 Colorful Accent 6" w:uiPriority="51"/>
-    <w:lsdException w:name="Grid Table 7 Colorful Accent 6" w:uiPriority="52"/>
-    <w:lsdException w:name="List Table 1 Light" w:uiPriority="46"/>
-    <w:lsdException w:name="List Table 2" w:uiPriority="47"/>
-    <w:lsdException w:name="List Table 3" w:uiPriority="48"/>
-    <w:lsdException w:name="List Table 4" w:uiPriority="49"/>
-    <w:lsdException w:name="List Table 5 Dark" w:uiPriority="50"/>
-    <w:lsdException w:name="List Table 6 Colorful" w:uiPriority="51"/>
-    <w:lsdException w:name="List Table 7 Colorful" w:uiPriority="52"/>
-    <w:lsdException w:name="List Table 1 Light Accent 1" w:uiPriority="46"/>
-    <w:lsdException w:name="List Table 2 Accent 1" w:uiPriority="47"/>
-    <w:lsdException w:name="List Table 3 Accent 1" w:uiPriority="48"/>
-    <w:lsdException w:name="List Table 4 Accent 1" w:uiPriority="49"/>
-    <w:lsdException w:name="List Table 5 Dark Accent 1" w:uiPriority="50"/>
-    <w:lsdException w:name="List Table 6 Colorful Accent 1" w:uiPriority="51"/>
-    <w:lsdException w:name="List Table 7 Colorful Accent 1" w:uiPriority="52"/>
-    <w:lsdException w:name="List Table 1 Light Accent 2" w:uiPriority="46"/>
-    <w:lsdException w:name="List Table 2 Accent 2" w:uiPriority="47"/>
-    <w:lsdException w:name="List Table 3 Accent 2" w:uiPriority="48"/>
-    <w:lsdException w:name="List Table 4 Accent 2" w:uiPriority="49"/>
-    <w:lsdException w:name="List Table 5 Dark Accent 2" w:uiPriority="50"/>
-    <w:lsdException w:name="List Table 6 Colorful Accent 2" w:uiPriority="51"/>
-    <w:lsdException w:name="List Table 7 Colorful Accent 2" w:uiPriority="52"/>
-    <w:lsdException w:name="List Table 1 Light Accent 3" w:uiPriority="46"/>
-    <w:lsdException w:name="List Table 2 Accent 3" w:uiPriority="47"/>
-    <w:lsdException w:name="List Table 3 Accent 3" w:uiPriority="48"/>
-    <w:lsdException w:name="List Table 4 Accent 3" w:uiPriority="49"/>
-    <w:lsdException w:name="List Table 5 Dark Accent 3" w:uiPriority="50"/>
-    <w:lsdException w:name="List Table 6 Colorful Accent 3" w:uiPriority="51"/>
-    <w:lsdException w:name="List Table 7 Colorful Accent 3" w:uiPriority="52"/>
-    <w:lsdException w:name="List Table 1 Light Accent 4" w:uiPriority="46"/>
-    <w:lsdException w:name="List Table 2 Accent 4" w:uiPriority="47"/>
-    <w:lsdException w:name="List Table 3 Accent 4" w:uiPriority="48"/>
-    <w:lsdException w:name="List Table 4 Accent 4" w:uiPriority="49"/>
-    <w:lsdException w:name="List Table 5 Dark Accent 4" w:uiPriority="50"/>
-    <w:lsdException w:name="List Table 6 Colorful Accent 4" w:uiPriority="51"/>
-    <w:lsdException w:name="List Table 7 Colorful Accent 4" w:uiPriority="52"/>
-    <w:lsdException w:name="List Table 1 Light Accent 5" w:uiPriority="46"/>
-    <w:lsdException w:name="List Table 2 Accent 5" w:uiPriority="47"/>
-    <w:lsdException w:name="List Table 3 Accent 5" w:uiPriority="48"/>
-    <w:lsdException w:name="List Table 4 Accent 5" w:uiPriority="49"/>
-    <w:lsdException w:name="List Table 5 Dark Accent 5" w:uiPriority="50"/>
-    <w:lsdException w:name="List Table 6 Colorful Accent 5" w:uiPriority="51"/>
-    <w:lsdException w:name="List Table 7 Colorful Accent 5" w:uiPriority="52"/>
-    <w:lsdException w:name="List Table 1 Light Accent 6" w:uiPriority="46"/>
-    <w:lsdException w:name="List Table 2 Accent 6" w:uiPriority="47"/>
-    <w:lsdException w:name="List Table 3 Accent 6" w:uiPriority="48"/>
-    <w:lsdException w:name="List Table 4 Accent 6" w:uiPriority="49"/>
-    <w:lsdException w:name="List Table 5 Dark Accent 6" w:uiPriority="50"/>
-    <w:lsdException w:name="List Table 6 Colorful Accent 6" w:uiPriority="51"/>
-    <w:lsdException w:name="List Table 7 Colorful Accent 6" w:uiPriority="52"/>
-    <w:lsdException w:name="Mention" w:semiHidden="1" w:unhideWhenUsed="1"/>
-    <w:lsdException w:name="Smart Hyperlink" w:semiHidden="1" w:unhideWhenUsed="1"/>
-    <w:lsdException w:name="Hashtag" w:semiHidden="1" w:unhideWhenUsed="1"/>
-    <w:lsdException w:name="Unresolved Mention" w:semiHidden="1" w:unhideWhenUsed="1"/>
-    <w:lsdException w:name="Smart Link" w:semiHidden="1" w:unhideWhenUsed="1"/>
-    <w:lsdException w:name="Smart Link Error" w:semiHidden="1" w:unhideWhenUsed="1"/>
+  <w:latentStyles w:defLockedState="0" w:defUIPriority="99" w:defSemiHidden="1" w:defUnhideWhenUsed="1" w:defQFormat="0" w:count="267">
+    <w:lsdException w:name="Normal" w:semiHidden="0" w:uiPriority="0" w:unhideWhenUsed="0" w:qFormat="1"/>
+    <w:lsdException w:name="heading 1" w:semiHidden="0" w:uiPriority="9" w:unhideWhenUsed="0" w:qFormat="1"/>
+    <w:lsdException w:name="heading 2" w:uiPriority="9" w:qFormat="1"/>
+    <w:lsdException w:name="heading 3" w:uiPriority="9" w:qFormat="1"/>
+    <w:lsdException w:name="heading 4" w:uiPriority="9" w:qFormat="1"/>
+    <w:lsdException w:name="heading 5" w:uiPriority="9" w:qFormat="1"/>
+    <w:lsdException w:name="heading 6" w:uiPriority="9" w:qFormat="1"/>
+    <w:lsdException w:name="heading 7" w:uiPriority="9" w:qFormat="1"/>
+    <w:lsdException w:name="heading 8" w:uiPriority="9" w:qFormat="1"/>
+    <w:lsdException w:name="heading 9" w:uiPriority="9" w:qFormat="1"/>
+    <w:lsdException w:name="toc 1" w:uiPriority="39"/>
+    <w:lsdException w:name="toc 2" w:uiPriority="39"/>
+    <w:lsdException w:name="toc 3" w:uiPriority="39"/>
+    <w:lsdException w:name="toc 4" w:uiPriority="39"/>
+    <w:lsdException w:name="toc 5" w:uiPriority="39"/>
+    <w:lsdException w:name="toc 6" w:uiPriority="39"/>
+    <w:lsdException w:name="toc 7" w:uiPriority="39"/>
+    <w:lsdException w:name="toc 8" w:uiPriority="39"/>
+    <w:lsdException w:name="toc 9" w:uiPriority="39"/>
+    <w:lsdException w:name="caption" w:uiPriority="35" w:qFormat="1"/>
+    <w:lsdException w:name="Title" w:semiHidden="0" w:uiPriority="10" w:unhideWhenUsed="0" w:qFormat="1"/>
+    <w:lsdException w:name="Default Paragraph Font" w:uiPriority="1"/>
+    <w:lsdException w:name="Subtitle" w:semiHidden="0" w:uiPriority="11" w:unhideWhenUsed="0" w:qFormat="1"/>
+    <w:lsdException w:name="Strong" w:semiHidden="0" w:uiPriority="22" w:unhideWhenUsed="0" w:qFormat="1"/>
+    <w:lsdException w:name="Emphasis" w:semiHidden="0" w:uiPriority="20" w:unhideWhenUsed="0" w:qFormat="1"/>
+    <w:lsdException w:name="Normal Table" w:semiHidden="0" w:unhideWhenUsed="0"/>
+    <w:lsdException w:name="Table Web 2" w:semiHidden="0" w:unhideWhenUsed="0"/>
+    <w:lsdException w:name="Table Grid" w:semiHidden="0" w:uiPriority="39" w:unhideWhenUsed="0"/>
+    <w:lsdException w:name="Table Theme" w:semiHidden="0" w:unhideWhenUsed="0"/>
+    <w:lsdException w:name="Placeholder Text" w:unhideWhenUsed="0"/>
+    <w:lsdException w:name="No Spacing" w:semiHidden="0" w:uiPriority="1" w:unhideWhenUsed="0" w:qFormat="1"/>
+    <w:lsdException w:name="Light Shading" w:semiHidden="0" w:uiPriority="60" w:unhideWhenUsed="0"/>
+    <w:lsdException w:name="Light List" w:semiHidden="0" w:uiPriority="61" w:unhideWhenUsed="0"/>
+    <w:lsdException w:name="Light Grid" w:semiHidden="0" w:uiPriority="62" w:unhideWhenUsed="0"/>
+    <w:lsdException w:name="Medium Shading 1" w:semiHidden="0" w:uiPriority="63" w:unhideWhenUsed="0"/>
+    <w:lsdException w:name="Medium Shading 2" w:semiHidden="0" w:uiPriority="64" w:unhideWhenUsed="0"/>
+    <w:lsdException w:name="Medium List 1" w:semiHidden="0" w:uiPriority="65" w:unhideWhenUsed="0"/>
+    <w:lsdException w:name="Medium List 2" w:semiHidden="0" w:uiPriority="66" w:unhideWhenUsed="0"/>
+    <w:lsdException w:name="Medium Grid 1" w:semiHidden="0" w:uiPriority="67" w:unhideWhenUsed="0"/>
+    <w:lsdException w:name="Medium Grid 2" w:semiHidden="0" w:uiPriority="68" w:unhideWhenUsed="0"/>
+    <w:lsdException w:name="Medium Grid 3" w:semiHidden="0" w:uiPriority="69" w:unhideWhenUsed="0"/>
+    <w:lsdException w:name="Dark List" w:semiHidden="0" w:uiPriority="70" w:unhideWhenUsed="0"/>
+    <w:lsdException w:name="Colorful Shading" w:semiHidden="0" w:uiPriority="71" w:unhideWhenUsed="0"/>
+    <w:lsdException w:name="Colorful List" w:semiHidden="0" w:uiPriority="72" w:unhideWhenUsed="0"/>
+    <w:lsdException w:name="Colorful Grid" w:semiHidden="0" w:uiPriority="73" w:unhideWhenUsed="0"/>
+    <w:lsdException w:name="Light Shading Accent 1" w:semiHidden="0" w:uiPriority="60" w:unhideWhenUsed="0"/>
+    <w:lsdException w:name="Light List Accent 1" w:semiHidden="0" w:uiPriority="61" w:unhideWhenUsed="0"/>
+    <w:lsdException w:name="Light Grid Accent 1" w:semiHidden="0" w:uiPriority="62" w:unhideWhenUsed="0"/>
+    <w:lsdException w:name="Medium Shading 1 Accent 1" w:semiHidden="0" w:uiPriority="63" w:unhideWhenUsed="0"/>
+    <w:lsdException w:name="Medium Shading 2 Accent 1" w:semiHidden="0" w:uiPriority="64" w:unhideWhenUsed="0"/>
+    <w:lsdException w:name="Medium List 1 Accent 1" w:semiHidden="0" w:uiPriority="65" w:unhideWhenUsed="0"/>
+    <w:lsdException w:name="Revision" w:unhideWhenUsed="0"/>
+    <w:lsdException w:name="List Paragraph" w:semiHidden="0" w:uiPriority="34" w:unhideWhenUsed="0" w:qFormat="1"/>
+    <w:lsdException w:name="Quote" w:semiHidden="0" w:uiPriority="29" w:unhideWhenUsed="0" w:qFormat="1"/>
+    <w:lsdException w:name="Intense Quote" w:semiHidden="0" w:uiPriority="30" w:unhideWhenUsed="0" w:qFormat="1"/>
+    <w:lsdException w:name="Medium List 2 Accent 1" w:semiHidden="0" w:uiPriority="66" w:unhideWhenUsed="0"/>
+    <w:lsdException w:name="Medium Grid 1 Accent 1" w:semiHidden="0" w:uiPriority="67" w:unhideWhenUsed="0"/>
+    <w:lsdException w:name="Medium Grid 2 Accent 1" w:semiHidden="0" w:uiPriority="68" w:unhideWhenUsed="0"/>
+    <w:lsdException w:name="Medium Grid 3 Accent 1" w:semiHidden="0" w:uiPriority="69" w:unhideWhenUsed="0"/>
+    <w:lsdException w:name="Dark List Accent 1" w:semiHidden="0" w:uiPriority="70" w:unhideWhenUsed="0"/>
+    <w:lsdException w:name="Colorful Shading Accent 1" w:semiHidden="0" w:uiPriority="71" w:unhideWhenUsed="0"/>
+    <w:lsdException w:name="Colorful List Accent 1" w:semiHidden="0" w:uiPriority="72" w:unhideWhenUsed="0"/>
+    <w:lsdException w:name="Colorful Grid Accent 1" w:semiHidden="0" w:uiPriority="73" w:unhideWhenUsed="0"/>
+    <w:lsdException w:name="Light Shading Accent 2" w:semiHidden="0" w:uiPriority="60" w:unhideWhenUsed="0"/>
+    <w:lsdException w:name="Light List Accent 2" w:semiHidden="0" w:uiPriority="61" w:unhideWhenUsed="0"/>
+    <w:lsdException w:name="Light Grid Accent 2" w:semiHidden="0" w:uiPriority="62" w:unhideWhenUsed="0"/>
+    <w:lsdException w:name="Medium Shading 1 Accent 2" w:semiHidden="0" w:uiPriority="63" w:unhideWhenUsed="0"/>
+    <w:lsdException w:name="Medium Shading 2 Accent 2" w:semiHidden="0" w:uiPriority="64" w:unhideWhenUsed="0"/>
+    <w:lsdException w:name="Medium List 1 Accent 2" w:semiHidden="0" w:uiPriority="65" w:unhideWhenUsed="0"/>
+    <w:lsdException w:name="Medium List 2 Accent 2" w:semiHidden="0" w:uiPriority="66" w:unhideWhenUsed="0"/>
+    <w:lsdException w:name="Medium Grid 1 Accent 2" w:semiHidden="0" w:uiPriority="67" w:unhideWhenUsed="0"/>
+    <w:lsdException w:name="Medium Grid 2 Accent 2" w:semiHidden="0" w:uiPriority="68" w:unhideWhenUsed="0"/>
+    <w:lsdException w:name="Medium Grid 3 Accent 2" w:semiHidden="0" w:uiPriority="69" w:unhideWhenUsed="0"/>
+    <w:lsdException w:name="Dark List Accent 2" w:semiHidden="0" w:uiPriority="70" w:unhideWhenUsed="0"/>
+    <w:lsdException w:name="Colorful Shading Accent 2" w:semiHidden="0" w:uiPriority="71" w:unhideWhenUsed="0"/>
+    <w:lsdException w:name="Colorful List Accent 2" w:semiHidden="0" w:uiPriority="72" w:unhideWhenUsed="0"/>
+    <w:lsdException w:name="Colorful Grid Accent 2" w:semiHidden="0" w:uiPriority="73" w:unhideWhenUsed="0"/>
+    <w:lsdException w:name="Light Shading Accent 3" w:semiHidden="0" w:uiPriority="60" w:unhideWhenUsed="0"/>
+    <w:lsdException w:name="Light List Accent 3" w:semiHidden="0" w:uiPriority="61" w:unhideWhenUsed="0"/>
+    <w:lsdException w:name="Light Grid Accent 3" w:semiHidden="0" w:uiPriority="62" w:unhideWhenUsed="0"/>
+    <w:lsdException w:name="Medium Shading 1 Accent 3" w:semiHidden="0" w:uiPriority="63" w:unhideWhenUsed="0"/>
+    <w:lsdException w:name="Medium Shading 2 Accent 3" w:semiHidden="0" w:uiPriority="64" w:unhideWhenUsed="0"/>
+    <w:lsdException w:name="Medium List 1 Accent 3" w:semiHidden="0" w:uiPriority="65" w:unhideWhenUsed="0"/>
+    <w:lsdException w:name="Medium List 2 Accent 3" w:semiHidden="0" w:uiPriority="66" w:unhideWhenUsed="0"/>
+    <w:lsdException w:name="Medium Grid 1 Accent 3" w:semiHidden="0" w:uiPriority="67" w:unhideWhenUsed="0"/>
+    <w:lsdException w:name="Medium Grid 2 Accent 3" w:semiHidden="0" w:uiPriority="68" w:unhideWhenUsed="0"/>
+    <w:lsdException w:name="Medium Grid 3 Accent 3" w:semiHidden="0" w:uiPriority="69" w:unhideWhenUsed="0"/>
+    <w:lsdException w:name="Dark List Accent 3" w:semiHidden="0" w:uiPriority="70" w:unhideWhenUsed="0"/>
+    <w:lsdException w:name="Colorful Shading Accent 3" w:semiHidden="0" w:uiPriority="71" w:unhideWhenUsed="0"/>
+    <w:lsdException w:name="Colorful List Accent 3" w:semiHidden="0" w:uiPriority="72" w:unhideWhenUsed="0"/>
+    <w:lsdException w:name="Colorful Grid Accent 3" w:semiHidden="0" w:uiPriority="73" w:unhideWhenUsed="0"/>
+    <w:lsdException w:name="Light Shading Accent 4" w:semiHidden="0" w:uiPriority="60" w:unhideWhenUsed="0"/>
+    <w:lsdException w:name="Light List Accent 4" w:semiHidden="0" w:uiPriority="61" w:unhideWhenUsed="0"/>
+    <w:lsdException w:name="Light Grid Accent 4" w:semiHidden="0" w:uiPriority="62" w:unhideWhenUsed="0"/>
+    <w:lsdException w:name="Medium Shading 1 Accent 4" w:semiHidden="0" w:uiPriority="63" w:unhideWhenUsed="0"/>
+    <w:lsdException w:name="Medium Shading 2 Accent 4" w:semiHidden="0" w:uiPriority="64" w:unhideWhenUsed="0"/>
+    <w:lsdException w:name="Medium List 1 Accent 4" w:semiHidden="0" w:uiPriority="65" w:unhideWhenUsed="0"/>
+    <w:lsdException w:name="Medium List 2 Accent 4" w:semiHidden="0" w:uiPriority="66" w:unhideWhenUsed="0"/>
+    <w:lsdException w:name="Medium Grid 1 Accent 4" w:semiHidden="0" w:uiPriority="67" w:unhideWhenUsed="0"/>
+    <w:lsdException w:name="Medium Grid 2 Accent 4" w:semiHidden="0" w:uiPriority="68" w:unhideWhenUsed="0"/>
+    <w:lsdException w:name="Medium Grid 3 Accent 4" w:semiHidden="0" w:uiPriority="69" w:unhideWhenUsed="0"/>
+    <w:lsdException w:name="Dark List Accent 4" w:semiHidden="0" w:uiPriority="70" w:unhideWhenUsed="0"/>
+    <w:lsdException w:name="Colorful Shading Accent 4" w:semiHidden="0" w:uiPriority="71" w:unhideWhenUsed="0"/>
+    <w:lsdException w:name="Colorful List Accent 4" w:semiHidden="0" w:uiPriority="72" w:unhideWhenUsed="0"/>
+    <w:lsdException w:name="Colorful Grid Accent 4" w:semiHidden="0" w:uiPriority="73" w:unhideWhenUsed="0"/>
+    <w:lsdException w:name="Light Shading Accent 5" w:semiHidden="0" w:uiPriority="60" w:unhideWhenUsed="0"/>
+    <w:lsdException w:name="Light List Accent 5" w:semiHidden="0" w:uiPriority="61" w:unhideWhenUsed="0"/>
+    <w:lsdException w:name="Light Grid Accent 5" w:semiHidden="0" w:uiPriority="62" w:unhideWhenUsed="0"/>
+    <w:lsdException w:name="Medium Shading 1 Accent 5" w:semiHidden="0" w:uiPriority="63" w:unhideWhenUsed="0"/>
+    <w:lsdException w:name="Medium Shading 2 Accent 5" w:semiHidden="0" w:uiPriority="64" w:unhideWhenUsed="0"/>
+    <w:lsdException w:name="Medium List 1 Accent 5" w:semiHidden="0" w:uiPriority="65" w:unhideWhenUsed="0"/>
+    <w:lsdException w:name="Medium List 2 Accent 5" w:semiHidden="0" w:uiPriority="66" w:unhideWhenUsed="0"/>
+    <w:lsdException w:name="Medium Grid 1 Accent 5" w:semiHidden="0" w:uiPriority="67" w:unhideWhenUsed="0"/>
+    <w:lsdException w:name="Medium Grid 2 Accent 5" w:semiHidden="0" w:uiPriority="68" w:unhideWhenUsed="0"/>
+    <w:lsdException w:name="Medium Grid 3 Accent 5" w:semiHidden="0" w:uiPriority="69" w:unhideWhenUsed="0"/>
+    <w:lsdException w:name="Dark List Accent 5" w:semiHidden="0" w:uiPriority="70" w:unhideWhenUsed="0"/>
+    <w:lsdException w:name="Colorful Shading Accent 5" w:semiHidden="0" w:uiPriority="71" w:unhideWhenUsed="0"/>
+    <w:lsdException w:name="Colorful List Accent 5" w:semiHidden="0" w:uiPriority="72" w:unhideWhenUsed="0"/>
+    <w:lsdException w:name="Colorful Grid Accent 5" w:semiHidden="0" w:uiPriority="73" w:unhideWhenUsed="0"/>
+    <w:lsdException w:name="Light Shading Accent 6" w:semiHidden="0" w:uiPriority="60" w:unhideWhenUsed="0"/>
+    <w:lsdException w:name="Light List Accent 6" w:semiHidden="0" w:uiPriority="61" w:unhideWhenUsed="0"/>
+    <w:lsdException w:name="Light Grid Accent 6" w:semiHidden="0" w:uiPriority="62" w:unhideWhenUsed="0"/>
+    <w:lsdException w:name="Medium Shading 1 Accent 6" w:semiHidden="0" w:uiPriority="63" w:unhideWhenUsed="0"/>
+    <w:lsdException w:name="Medium Shading 2 Accent 6" w:semiHidden="0" w:uiPriority="64" w:unhideWhenUsed="0"/>
+    <w:lsdException w:name="Medium List 1 Accent 6" w:semiHidden="0" w:uiPriority="65" w:unhideWhenUsed="0"/>
+    <w:lsdException w:name="Medium List 2 Accent 6" w:semiHidden="0" w:uiPriority="66" w:unhideWhenUsed="0"/>
+    <w:lsdException w:name="Medium Grid 1 Accent 6" w:semiHidden="0" w:uiPriority="67" w:unhideWhenUsed="0"/>
+    <w:lsdException w:name="Medium Grid 2 Accent 6" w:semiHidden="0" w:uiPriority="68" w:unhideWhenUsed="0"/>
+    <w:lsdException w:name="Medium Grid 3 Accent 6" w:semiHidden="0" w:uiPriority="69" w:unhideWhenUsed="0"/>
+    <w:lsdException w:name="Dark List Accent 6" w:semiHidden="0" w:uiPriority="70" w:unhideWhenUsed="0"/>
+    <w:lsdException w:name="Colorful Shading Accent 6" w:semiHidden="0" w:uiPriority="71" w:unhideWhenUsed="0"/>
+    <w:lsdException w:name="Colorful List Accent 6" w:semiHidden="0" w:uiPriority="72" w:unhideWhenUsed="0"/>
+    <w:lsdException w:name="Colorful Grid Accent 6" w:semiHidden="0" w:uiPriority="73" w:unhideWhenUsed="0"/>
+    <w:lsdException w:name="Subtle Emphasis" w:semiHidden="0" w:uiPriority="19" w:unhideWhenUsed="0" w:qFormat="1"/>
+    <w:lsdException w:name="Intense Emphasis" w:semiHidden="0" w:uiPriority="21" w:unhideWhenUsed="0" w:qFormat="1"/>
+    <w:lsdException w:name="Subtle Reference" w:semiHidden="0" w:uiPriority="31" w:unhideWhenUsed="0" w:qFormat="1"/>
+    <w:lsdException w:name="Intense Reference" w:semiHidden="0" w:uiPriority="32" w:unhideWhenUsed="0" w:qFormat="1"/>
+    <w:lsdException w:name="Book Title" w:semiHidden="0" w:uiPriority="33" w:unhideWhenUsed="0" w:qFormat="1"/>
+    <w:lsdException w:name="Bibliography" w:uiPriority="37"/>
+    <w:lsdException w:name="TOC Heading" w:uiPriority="39" w:qFormat="1"/>
   </w:latentStyles>
   <w:style w:type="paragraph" w:default="1" w:styleId="Normale">
     <w:name w:val="Normal"/>
@@ -8856,6 +9261,7 @@
     <w:uiPriority w:val="99"/>
     <w:semiHidden/>
     <w:unhideWhenUsed/>
+    <w:qFormat/>
     <w:tblPr>
       <w:tblInd w:w="0" w:type="dxa"/>
       <w:tblCellMar>
@@ -9284,7 +9690,7 @@
   <a:extraClrSchemeLst/>
   <a:extLst>
     <a:ext uri="{05A4C25C-085E-4340-85A3-A5531E510DB2}">
-      <thm15:themeFamily xmlns:thm15="http://schemas.microsoft.com/office/thememl/2012/main" name="Office Theme" id="{62F939B6-93AF-4DB8-9C6B-D6C7DFDC589F}" vid="{4A3C46E8-61CC-4603-A589-7422A47A8E4A}"/>
+      <thm15:themeFamily xmlns:thm15="http://schemas.microsoft.com/office/thememl/2012/main" xmlns="" name="Office Theme" id="{62F939B6-93AF-4DB8-9C6B-D6C7DFDC589F}" vid="{4A3C46E8-61CC-4603-A589-7422A47A8E4A}"/>
     </a:ext>
   </a:extLst>
 </a:theme>

</xml_diff>

<commit_message>
modifica data fattura su stampa fattura
</commit_message>
<xml_diff>
--- a/VideoSystemWeb/DOCUMENTI/HELP/HELP VIDEOSYSTEM.docx
+++ b/VideoSystemWeb/DOCUMENTI/HELP/HELP VIDEOSYSTEM.docx
@@ -10,6 +10,47 @@
         <w:t>Versione 1.</w:t>
       </w:r>
       <w:r>
+        <w:t>69</w:t>
+      </w:r>
+      <w:r>
+        <w:t xml:space="preserve"> del </w:t>
+      </w:r>
+      <w:r>
+        <w:t>02</w:t>
+      </w:r>
+      <w:r>
+        <w:t>/</w:t>
+      </w:r>
+      <w:r>
+        <w:t>03</w:t>
+      </w:r>
+      <w:r>
+        <w:t>/20</w:t>
+      </w:r>
+      <w:r>
+        <w:t>20</w:t>
+      </w:r>
+    </w:p>
+    <w:p>
+      <w:pPr>
+        <w:pStyle w:val="Paragrafoelenco"/>
+        <w:numPr>
+          <w:ilvl w:val="0"/>
+          <w:numId w:val="49"/>
+        </w:numPr>
+      </w:pPr>
+      <w:r>
+        <w:t>Aggiunta modifica data Fattura su stampa Fattura</w:t>
+      </w:r>
+    </w:p>
+    <w:p>
+      <w:pPr>
+        <w:pStyle w:val="Sottotitolo"/>
+      </w:pPr>
+      <w:r>
+        <w:t>Versione 1.</w:t>
+      </w:r>
+      <w:r>
         <w:t>68</w:t>
       </w:r>
       <w:r>
@@ -573,521 +614,544 @@
         </w:numPr>
       </w:pPr>
       <w:r>
+        <w:t>Aggiornamento scadenzario</w:t>
+      </w:r>
+    </w:p>
+    <w:p>
+      <w:pPr>
+        <w:pStyle w:val="Sottotitolo"/>
+      </w:pPr>
+      <w:r>
+        <w:t>Versione 1.</w:t>
+      </w:r>
+      <w:r>
+        <w:t>58</w:t>
+      </w:r>
+      <w:r>
+        <w:t xml:space="preserve"> del </w:t>
+      </w:r>
+      <w:r>
+        <w:t>10</w:t>
+      </w:r>
+      <w:r>
+        <w:t>/</w:t>
+      </w:r>
+      <w:r>
+        <w:t>12</w:t>
+      </w:r>
+      <w:r>
+        <w:t>/2019</w:t>
+      </w:r>
+    </w:p>
+    <w:p>
+      <w:pPr>
+        <w:pStyle w:val="Paragrafoelenco"/>
+        <w:numPr>
+          <w:ilvl w:val="0"/>
+          <w:numId w:val="37"/>
+        </w:numPr>
+      </w:pPr>
+      <w:r>
+        <w:t>Aggiunta scadenzario</w:t>
+      </w:r>
+    </w:p>
+    <w:p>
+      <w:pPr>
+        <w:pStyle w:val="Sottotitolo"/>
+      </w:pPr>
+      <w:r>
+        <w:t>Versione 1.</w:t>
+      </w:r>
+      <w:r>
+        <w:t>57</w:t>
+      </w:r>
+      <w:r>
+        <w:t xml:space="preserve"> del </w:t>
+      </w:r>
+      <w:r>
+        <w:t>07</w:t>
+      </w:r>
+      <w:r>
+        <w:t>/</w:t>
+      </w:r>
+      <w:r>
+        <w:t>12</w:t>
+      </w:r>
+      <w:r>
+        <w:t>/2019</w:t>
+      </w:r>
+    </w:p>
+    <w:p>
+      <w:pPr>
+        <w:pStyle w:val="Paragrafoelenco"/>
+        <w:numPr>
+          <w:ilvl w:val="0"/>
+          <w:numId w:val="37"/>
+        </w:numPr>
+      </w:pPr>
+      <w:r>
+        <w:t xml:space="preserve">Ricerca protocolli per </w:t>
+      </w:r>
+      <w:proofErr w:type="spellStart"/>
+      <w:r>
+        <w:t>range</w:t>
+      </w:r>
+      <w:proofErr w:type="spellEnd"/>
+      <w:r>
+        <w:t xml:space="preserve"> di date</w:t>
+      </w:r>
+    </w:p>
+    <w:p>
+      <w:pPr>
+        <w:pStyle w:val="Sottotitolo"/>
+      </w:pPr>
+    </w:p>
+    <w:p>
+      <w:pPr>
+        <w:pStyle w:val="Sottotitolo"/>
+      </w:pPr>
+      <w:r>
+        <w:t>Versione 1.</w:t>
+      </w:r>
+      <w:r>
+        <w:t>56</w:t>
+      </w:r>
+      <w:r>
+        <w:t xml:space="preserve"> del </w:t>
+      </w:r>
+      <w:r>
+        <w:t>29</w:t>
+      </w:r>
+      <w:r>
+        <w:t>/</w:t>
+      </w:r>
+      <w:r>
+        <w:t>11</w:t>
+      </w:r>
+      <w:r>
+        <w:t>/2019</w:t>
+      </w:r>
+    </w:p>
+    <w:p>
+      <w:pPr>
+        <w:pStyle w:val="Paragrafoelenco"/>
+        <w:numPr>
+          <w:ilvl w:val="0"/>
+          <w:numId w:val="37"/>
+        </w:numPr>
+      </w:pPr>
+      <w:r>
+        <w:t xml:space="preserve">Aggiunta voce creazione file </w:t>
+      </w:r>
+      <w:proofErr w:type="spellStart"/>
+      <w:r>
+        <w:t>TLTime</w:t>
+      </w:r>
+      <w:proofErr w:type="spellEnd"/>
+    </w:p>
+    <w:p>
+      <w:pPr>
+        <w:pStyle w:val="Sottotitolo"/>
+      </w:pPr>
+      <w:r>
+        <w:t>Versione 1.</w:t>
+      </w:r>
+      <w:r>
+        <w:t>55</w:t>
+      </w:r>
+      <w:r>
+        <w:t xml:space="preserve"> del </w:t>
+      </w:r>
+      <w:r>
+        <w:t>27</w:t>
+      </w:r>
+      <w:r>
+        <w:t>/</w:t>
+      </w:r>
+      <w:r>
+        <w:t>11</w:t>
+      </w:r>
+      <w:r>
+        <w:t>/2019</w:t>
+      </w:r>
+    </w:p>
+    <w:p>
+      <w:pPr>
+        <w:pStyle w:val="Paragrafoelenco"/>
+        <w:numPr>
+          <w:ilvl w:val="0"/>
+          <w:numId w:val="36"/>
+        </w:numPr>
+      </w:pPr>
+      <w:r>
+        <w:t>Stampa Piano Esterno: numeri di telefono senza prefisso internazionale</w:t>
+      </w:r>
+    </w:p>
+    <w:p>
+      <w:pPr>
+        <w:pStyle w:val="Paragrafoelenco"/>
+        <w:numPr>
+          <w:ilvl w:val="0"/>
+          <w:numId w:val="36"/>
+        </w:numPr>
+      </w:pPr>
+      <w:r>
+        <w:t>Stampa Piano Esterno: divisione tra date differenti (aggiunta riga vuota di separazione)</w:t>
+      </w:r>
+    </w:p>
+    <w:p>
+      <w:pPr>
+        <w:pStyle w:val="Paragrafoelenco"/>
+        <w:numPr>
+          <w:ilvl w:val="0"/>
+          <w:numId w:val="36"/>
+        </w:numPr>
+      </w:pPr>
+      <w:r>
+        <w:t>Protocollo: aggiunti campi “pregresso” di tipo vero/falso e “des</w:t>
+      </w:r>
+      <w:r>
+        <w:t>00</w:t>
+      </w:r>
+      <w:r>
+        <w:t>tinatario” che assume i valori cliente o fornitore</w:t>
+      </w:r>
+    </w:p>
+    <w:p>
+      <w:pPr>
+        <w:pStyle w:val="Paragrafoelenco"/>
+        <w:numPr>
+          <w:ilvl w:val="0"/>
+          <w:numId w:val="36"/>
+        </w:numPr>
+      </w:pPr>
+      <w:r>
+        <w:t>Aggiunta stampa Fattura in uscita (viene creato il relativo protocollo di tipo “fattura” manca l’inserimento nello scadenzario)</w:t>
+      </w:r>
+    </w:p>
+    <w:p>
+      <w:pPr>
+        <w:pStyle w:val="Paragrafoelenco"/>
+        <w:numPr>
+          <w:ilvl w:val="0"/>
+          <w:numId w:val="36"/>
+        </w:numPr>
+      </w:pPr>
+      <w:r>
+        <w:t>ricavi inferiori al 50% evidenziati in rosso.</w:t>
+      </w:r>
+    </w:p>
+    <w:p/>
+    <w:p>
+      <w:pPr>
+        <w:pStyle w:val="Sottotitolo"/>
+      </w:pPr>
+      <w:r>
+        <w:t>Versione 1.</w:t>
+      </w:r>
+      <w:r>
+        <w:t>54</w:t>
+      </w:r>
+      <w:r>
+        <w:t xml:space="preserve"> del </w:t>
+      </w:r>
+      <w:r>
+        <w:t>21</w:t>
+      </w:r>
+      <w:r>
+        <w:t>/</w:t>
+      </w:r>
+      <w:r>
+        <w:t>11</w:t>
+      </w:r>
+      <w:r>
+        <w:t>/2019</w:t>
+      </w:r>
+    </w:p>
+    <w:p>
+      <w:pPr>
+        <w:pStyle w:val="Paragrafoelenco"/>
+        <w:numPr>
+          <w:ilvl w:val="0"/>
+          <w:numId w:val="35"/>
+        </w:numPr>
+      </w:pPr>
+      <w:r>
+        <w:t>Modifica gestione quantità articoli</w:t>
+      </w:r>
+    </w:p>
+    <w:p>
+      <w:pPr>
+        <w:pStyle w:val="Paragrafoelenco"/>
+        <w:numPr>
+          <w:ilvl w:val="0"/>
+          <w:numId w:val="35"/>
+        </w:numPr>
+      </w:pPr>
+      <w:r>
+        <w:t xml:space="preserve">totali nella </w:t>
+      </w:r>
+      <w:proofErr w:type="spellStart"/>
+      <w:r>
+        <w:t>tab</w:t>
+      </w:r>
+      <w:proofErr w:type="spellEnd"/>
+      <w:r>
+        <w:t xml:space="preserve"> lavorazione</w:t>
+      </w:r>
+    </w:p>
+    <w:p>
+      <w:pPr>
+        <w:pStyle w:val="Paragrafoelenco"/>
+        <w:numPr>
+          <w:ilvl w:val="0"/>
+          <w:numId w:val="35"/>
+        </w:numPr>
+      </w:pPr>
+      <w:r>
+        <w:t>risolto bug blocco pagine dopo stampa</w:t>
+      </w:r>
+    </w:p>
+    <w:p>
+      <w:pPr>
+        <w:pStyle w:val="Paragrafoelenco"/>
+        <w:numPr>
+          <w:ilvl w:val="0"/>
+          <w:numId w:val="35"/>
+        </w:numPr>
+      </w:pPr>
+      <w:r>
+        <w:t xml:space="preserve">cambiato colore sfondo stampe in blu </w:t>
+      </w:r>
+      <w:proofErr w:type="spellStart"/>
+      <w:r>
+        <w:t>Videosystem</w:t>
+      </w:r>
+      <w:proofErr w:type="spellEnd"/>
+    </w:p>
+    <w:p/>
+    <w:p>
+      <w:pPr>
+        <w:pStyle w:val="Sottotitolo"/>
+      </w:pPr>
+      <w:r>
+        <w:t>Versione 1.</w:t>
+      </w:r>
+      <w:r>
+        <w:t>53</w:t>
+      </w:r>
+      <w:r>
+        <w:t xml:space="preserve"> del </w:t>
+      </w:r>
+      <w:r>
+        <w:t>17</w:t>
+      </w:r>
+      <w:r>
+        <w:t>/</w:t>
+      </w:r>
+      <w:r>
+        <w:t>11</w:t>
+      </w:r>
+      <w:r>
+        <w:t>/2019</w:t>
+      </w:r>
+    </w:p>
+    <w:p>
+      <w:pPr>
+        <w:pStyle w:val="Paragrafoelenco"/>
+        <w:numPr>
+          <w:ilvl w:val="0"/>
+          <w:numId w:val="34"/>
+        </w:numPr>
+      </w:pPr>
+      <w:r>
+        <w:t xml:space="preserve">Implementazione modalità </w:t>
+      </w:r>
+      <w:proofErr w:type="spellStart"/>
+      <w:r>
+        <w:t>debug</w:t>
+      </w:r>
+      <w:proofErr w:type="spellEnd"/>
+      <w:r>
+        <w:t xml:space="preserve"> in </w:t>
+      </w:r>
+      <w:proofErr w:type="spellStart"/>
+      <w:r>
+        <w:t>web.config</w:t>
+      </w:r>
+      <w:proofErr w:type="spellEnd"/>
+    </w:p>
+    <w:p>
+      <w:pPr>
+        <w:pStyle w:val="Paragrafoelenco"/>
+        <w:numPr>
+          <w:ilvl w:val="0"/>
+          <w:numId w:val="34"/>
+        </w:numPr>
+      </w:pPr>
+      <w:r>
+        <w:t>correzione bug di relazione violata (</w:t>
+      </w:r>
+      <w:proofErr w:type="spellStart"/>
+      <w:r>
+        <w:t>delete</w:t>
+      </w:r>
+      <w:proofErr w:type="spellEnd"/>
+      <w:r>
+        <w:t>) al salvataggio</w:t>
+      </w:r>
+      <w:r>
+        <w:t>;</w:t>
+      </w:r>
+    </w:p>
+    <w:p>
+      <w:pPr>
+        <w:pStyle w:val="Paragrafoelenco"/>
+        <w:numPr>
+          <w:ilvl w:val="0"/>
+          <w:numId w:val="34"/>
+        </w:numPr>
+      </w:pPr>
+      <w:r>
+        <w:t xml:space="preserve">eliminato </w:t>
+      </w:r>
+      <w:proofErr w:type="spellStart"/>
+      <w:r>
+        <w:t>popup</w:t>
+      </w:r>
+      <w:proofErr w:type="spellEnd"/>
+      <w:r>
+        <w:t xml:space="preserve"> in chiusura</w:t>
+      </w:r>
+      <w:r>
+        <w:t>;</w:t>
+      </w:r>
+    </w:p>
+    <w:p>
+      <w:pPr>
+        <w:pStyle w:val="Paragrafoelenco"/>
+        <w:numPr>
+          <w:ilvl w:val="0"/>
+          <w:numId w:val="34"/>
+        </w:numPr>
+      </w:pPr>
+      <w:r>
+        <w:t xml:space="preserve">utilizzo del </w:t>
+      </w:r>
+      <w:proofErr w:type="spellStart"/>
+      <w:r>
+        <w:t>numOccorrenza</w:t>
+      </w:r>
+      <w:proofErr w:type="spellEnd"/>
+      <w:r>
+        <w:t xml:space="preserve"> per identificare articoli lavorazione</w:t>
+      </w:r>
+    </w:p>
+    <w:p>
+      <w:pPr>
+        <w:pStyle w:val="Paragrafoelenco"/>
+        <w:numPr>
+          <w:ilvl w:val="0"/>
+          <w:numId w:val="34"/>
+        </w:numPr>
+      </w:pPr>
+      <w:r>
+        <w:t xml:space="preserve">soluzione vari bug nella modifica articoli in </w:t>
+      </w:r>
+      <w:proofErr w:type="spellStart"/>
+      <w:r>
+        <w:t>dett</w:t>
+      </w:r>
+      <w:proofErr w:type="spellEnd"/>
+      <w:r>
+        <w:t xml:space="preserve"> economico e piano esterno</w:t>
+      </w:r>
+    </w:p>
+    <w:p>
+      <w:pPr>
+        <w:pStyle w:val="Paragrafoelenco"/>
+        <w:numPr>
+          <w:ilvl w:val="0"/>
+          <w:numId w:val="34"/>
+        </w:numPr>
+      </w:pPr>
+      <w:r>
+        <w:t>In inserimento multiplo settata di default la data di trasferimento (se esiste, altrimenti di lavorazione)</w:t>
+      </w:r>
+    </w:p>
+    <w:p>
+      <w:pPr>
+        <w:pStyle w:val="Paragrafoelenco"/>
+        <w:numPr>
+          <w:ilvl w:val="0"/>
+          <w:numId w:val="34"/>
+        </w:numPr>
+      </w:pPr>
+      <w:r>
+        <w:t>controllato che il campo consuntivo venga settato a false in inserimento multiplo</w:t>
+      </w:r>
+    </w:p>
+    <w:p>
+      <w:pPr>
+        <w:pStyle w:val="Paragrafoelenco"/>
+        <w:numPr>
+          <w:ilvl w:val="0"/>
+          <w:numId w:val="34"/>
+        </w:numPr>
+      </w:pPr>
+      <w:r>
+        <w:t>Spostamento a sinistra dei dipendenti nell'agenda</w:t>
+      </w:r>
+    </w:p>
+    <w:p/>
+    <w:p>
+      <w:pPr>
+        <w:pStyle w:val="Sottotitolo"/>
+      </w:pPr>
+      <w:r>
+        <w:t>Versione 1.</w:t>
+      </w:r>
+      <w:r>
+        <w:t>52</w:t>
+      </w:r>
+      <w:r>
+        <w:t xml:space="preserve"> del </w:t>
+      </w:r>
+      <w:r>
+        <w:t>14</w:t>
+      </w:r>
+      <w:r>
+        <w:t>/</w:t>
+      </w:r>
+      <w:r>
+        <w:t>11</w:t>
+      </w:r>
+      <w:r>
+        <w:t>/2019</w:t>
+      </w:r>
+    </w:p>
+    <w:p>
+      <w:pPr>
+        <w:pStyle w:val="Paragrafoelenco"/>
+        <w:numPr>
+          <w:ilvl w:val="0"/>
+          <w:numId w:val="33"/>
+        </w:numPr>
+      </w:pPr>
+      <w:r>
         <w:lastRenderedPageBreak/>
-        <w:t>Aggiornamento scadenzario</w:t>
-      </w:r>
-    </w:p>
-    <w:p>
-      <w:pPr>
-        <w:pStyle w:val="Sottotitolo"/>
-      </w:pPr>
-      <w:r>
-        <w:t>Versione 1.</w:t>
-      </w:r>
-      <w:r>
-        <w:t>58</w:t>
-      </w:r>
-      <w:r>
-        <w:t xml:space="preserve"> del </w:t>
-      </w:r>
-      <w:r>
-        <w:t>10</w:t>
-      </w:r>
-      <w:r>
-        <w:t>/</w:t>
-      </w:r>
-      <w:r>
-        <w:t>12</w:t>
-      </w:r>
-      <w:r>
-        <w:t>/2019</w:t>
-      </w:r>
-    </w:p>
-    <w:p>
-      <w:pPr>
-        <w:pStyle w:val="Paragrafoelenco"/>
-        <w:numPr>
-          <w:ilvl w:val="0"/>
-          <w:numId w:val="37"/>
-        </w:numPr>
-      </w:pPr>
-      <w:r>
-        <w:t>Aggiunta scadenzario</w:t>
-      </w:r>
-    </w:p>
-    <w:p>
-      <w:pPr>
-        <w:pStyle w:val="Sottotitolo"/>
-      </w:pPr>
-      <w:r>
-        <w:t>Versione 1.</w:t>
-      </w:r>
-      <w:r>
-        <w:t>57</w:t>
-      </w:r>
-      <w:r>
-        <w:t xml:space="preserve"> del </w:t>
-      </w:r>
-      <w:r>
-        <w:t>07</w:t>
-      </w:r>
-      <w:r>
-        <w:t>/</w:t>
-      </w:r>
-      <w:r>
-        <w:t>12</w:t>
-      </w:r>
-      <w:r>
-        <w:t>/2019</w:t>
-      </w:r>
-    </w:p>
-    <w:p>
-      <w:pPr>
-        <w:pStyle w:val="Paragrafoelenco"/>
-        <w:numPr>
-          <w:ilvl w:val="0"/>
-          <w:numId w:val="37"/>
-        </w:numPr>
-      </w:pPr>
-      <w:r>
-        <w:t xml:space="preserve">Ricerca protocolli per </w:t>
+        <w:t xml:space="preserve">Bug Risolto: </w:t>
+      </w:r>
+      <w:r>
+        <w:t xml:space="preserve">Inserimento di 1 tecnico per più giorni, se ci sono più Tecnici della stessa mansione, mette lo stesso tecnico per </w:t>
       </w:r>
       <w:proofErr w:type="spellStart"/>
       <w:r>
-        <w:t>range</w:t>
+        <w:t>n.figure</w:t>
       </w:r>
       <w:proofErr w:type="spellEnd"/>
       <w:r>
-        <w:t xml:space="preserve"> di date</w:t>
-      </w:r>
-    </w:p>
-    <w:p>
-      <w:pPr>
-        <w:pStyle w:val="Sottotitolo"/>
-      </w:pPr>
-    </w:p>
-    <w:p>
-      <w:pPr>
-        <w:pStyle w:val="Sottotitolo"/>
-      </w:pPr>
-      <w:r>
-        <w:t>Versione 1.</w:t>
-      </w:r>
-      <w:r>
-        <w:t>56</w:t>
-      </w:r>
-      <w:r>
-        <w:t xml:space="preserve"> del </w:t>
-      </w:r>
-      <w:r>
-        <w:t>29</w:t>
-      </w:r>
-      <w:r>
-        <w:t>/</w:t>
-      </w:r>
-      <w:r>
-        <w:t>11</w:t>
-      </w:r>
-      <w:r>
-        <w:t>/2019</w:t>
-      </w:r>
-    </w:p>
-    <w:p>
-      <w:pPr>
-        <w:pStyle w:val="Paragrafoelenco"/>
-        <w:numPr>
-          <w:ilvl w:val="0"/>
-          <w:numId w:val="37"/>
-        </w:numPr>
-      </w:pPr>
-      <w:r>
-        <w:t xml:space="preserve">Aggiunta voce creazione file </w:t>
-      </w:r>
-      <w:proofErr w:type="spellStart"/>
-      <w:r>
-        <w:t>TLTime</w:t>
-      </w:r>
-      <w:proofErr w:type="spellEnd"/>
-    </w:p>
-    <w:p>
-      <w:pPr>
-        <w:pStyle w:val="Sottotitolo"/>
-      </w:pPr>
-      <w:r>
-        <w:t>Versione 1.</w:t>
-      </w:r>
-      <w:r>
-        <w:t>55</w:t>
-      </w:r>
-      <w:r>
-        <w:t xml:space="preserve"> del </w:t>
-      </w:r>
-      <w:r>
-        <w:t>27</w:t>
-      </w:r>
-      <w:r>
-        <w:t>/</w:t>
-      </w:r>
-      <w:r>
-        <w:t>11</w:t>
-      </w:r>
-      <w:r>
-        <w:t>/2019</w:t>
-      </w:r>
-    </w:p>
-    <w:p>
-      <w:pPr>
-        <w:pStyle w:val="Paragrafoelenco"/>
-        <w:numPr>
-          <w:ilvl w:val="0"/>
-          <w:numId w:val="36"/>
-        </w:numPr>
-      </w:pPr>
-      <w:r>
-        <w:t>Stampa Piano Esterno: numeri di telefono senza prefisso internazionale</w:t>
-      </w:r>
-    </w:p>
-    <w:p>
-      <w:pPr>
-        <w:pStyle w:val="Paragrafoelenco"/>
-        <w:numPr>
-          <w:ilvl w:val="0"/>
-          <w:numId w:val="36"/>
-        </w:numPr>
-      </w:pPr>
-      <w:r>
-        <w:t>Stampa Piano Esterno: divisione tra date differenti (aggiunta riga vuota di separazione)</w:t>
-      </w:r>
-    </w:p>
-    <w:p>
-      <w:pPr>
-        <w:pStyle w:val="Paragrafoelenco"/>
-        <w:numPr>
-          <w:ilvl w:val="0"/>
-          <w:numId w:val="36"/>
-        </w:numPr>
-      </w:pPr>
-      <w:r>
-        <w:t>Protocollo: aggiunti campi “pregresso” di tipo vero/falso e “des</w:t>
-      </w:r>
-      <w:r>
-        <w:t>00</w:t>
-      </w:r>
-      <w:r>
-        <w:t>tinatario” che assume i valori cliente o fornitore</w:t>
-      </w:r>
-    </w:p>
-    <w:p>
-      <w:pPr>
-        <w:pStyle w:val="Paragrafoelenco"/>
-        <w:numPr>
-          <w:ilvl w:val="0"/>
-          <w:numId w:val="36"/>
-        </w:numPr>
-      </w:pPr>
-      <w:r>
-        <w:t>Aggiunta stampa Fattura in uscita (viene creato il relativo protocollo di tipo “fattura” manca l’inserimento nello scadenzario)</w:t>
-      </w:r>
-    </w:p>
-    <w:p>
-      <w:pPr>
-        <w:pStyle w:val="Paragrafoelenco"/>
-        <w:numPr>
-          <w:ilvl w:val="0"/>
-          <w:numId w:val="36"/>
-        </w:numPr>
-      </w:pPr>
-      <w:r>
-        <w:t>ricavi inferiori al 50% evidenziati in rosso.</w:t>
-      </w:r>
-    </w:p>
-    <w:p/>
-    <w:p>
-      <w:pPr>
-        <w:pStyle w:val="Sottotitolo"/>
-      </w:pPr>
-      <w:r>
-        <w:t>Versione 1.</w:t>
-      </w:r>
-      <w:r>
-        <w:t>54</w:t>
-      </w:r>
-      <w:r>
-        <w:t xml:space="preserve"> del </w:t>
-      </w:r>
-      <w:r>
-        <w:t>21</w:t>
-      </w:r>
-      <w:r>
-        <w:t>/</w:t>
-      </w:r>
-      <w:r>
-        <w:t>11</w:t>
-      </w:r>
-      <w:r>
-        <w:t>/2019</w:t>
-      </w:r>
-    </w:p>
-    <w:p>
-      <w:pPr>
-        <w:pStyle w:val="Paragrafoelenco"/>
-        <w:numPr>
-          <w:ilvl w:val="0"/>
-          <w:numId w:val="35"/>
-        </w:numPr>
-      </w:pPr>
-      <w:r>
-        <w:t>Modifica gestione quantità articoli</w:t>
-      </w:r>
-    </w:p>
-    <w:p>
-      <w:pPr>
-        <w:pStyle w:val="Paragrafoelenco"/>
-        <w:numPr>
-          <w:ilvl w:val="0"/>
-          <w:numId w:val="35"/>
-        </w:numPr>
-      </w:pPr>
-      <w:r>
-        <w:t xml:space="preserve">totali nella </w:t>
-      </w:r>
-      <w:proofErr w:type="spellStart"/>
-      <w:r>
-        <w:t>tab</w:t>
-      </w:r>
-      <w:proofErr w:type="spellEnd"/>
-      <w:r>
-        <w:t xml:space="preserve"> lavorazione</w:t>
-      </w:r>
-    </w:p>
-    <w:p>
-      <w:pPr>
-        <w:pStyle w:val="Paragrafoelenco"/>
-        <w:numPr>
-          <w:ilvl w:val="0"/>
-          <w:numId w:val="35"/>
-        </w:numPr>
-      </w:pPr>
-      <w:r>
-        <w:t>risolto bug blocco pagine dopo stampa</w:t>
-      </w:r>
-    </w:p>
-    <w:p>
-      <w:pPr>
-        <w:pStyle w:val="Paragrafoelenco"/>
-        <w:numPr>
-          <w:ilvl w:val="0"/>
-          <w:numId w:val="35"/>
-        </w:numPr>
-      </w:pPr>
-      <w:r>
-        <w:t xml:space="preserve">cambiato colore sfondo stampe in blu </w:t>
-      </w:r>
-      <w:proofErr w:type="spellStart"/>
-      <w:r>
-        <w:t>Videosystem</w:t>
-      </w:r>
-      <w:proofErr w:type="spellEnd"/>
-    </w:p>
-    <w:p/>
-    <w:p>
-      <w:pPr>
-        <w:pStyle w:val="Sottotitolo"/>
-      </w:pPr>
-      <w:r>
-        <w:t>Versione 1.</w:t>
-      </w:r>
-      <w:r>
-        <w:t>53</w:t>
-      </w:r>
-      <w:r>
-        <w:t xml:space="preserve"> del </w:t>
-      </w:r>
-      <w:r>
-        <w:t>17</w:t>
-      </w:r>
-      <w:r>
-        <w:t>/</w:t>
-      </w:r>
-      <w:r>
-        <w:t>11</w:t>
-      </w:r>
-      <w:r>
-        <w:t>/2019</w:t>
-      </w:r>
-    </w:p>
-    <w:p>
-      <w:pPr>
-        <w:pStyle w:val="Paragrafoelenco"/>
-        <w:numPr>
-          <w:ilvl w:val="0"/>
-          <w:numId w:val="34"/>
-        </w:numPr>
-      </w:pPr>
-      <w:r>
-        <w:t xml:space="preserve">Implementazione modalità </w:t>
-      </w:r>
-      <w:proofErr w:type="spellStart"/>
-      <w:r>
-        <w:t>debug</w:t>
-      </w:r>
-      <w:proofErr w:type="spellEnd"/>
-      <w:r>
-        <w:t xml:space="preserve"> in </w:t>
-      </w:r>
-      <w:proofErr w:type="spellStart"/>
-      <w:r>
-        <w:t>web.config</w:t>
-      </w:r>
-      <w:proofErr w:type="spellEnd"/>
-    </w:p>
-    <w:p>
-      <w:pPr>
-        <w:pStyle w:val="Paragrafoelenco"/>
-        <w:numPr>
-          <w:ilvl w:val="0"/>
-          <w:numId w:val="34"/>
-        </w:numPr>
-      </w:pPr>
-      <w:r>
-        <w:t>correzione bug di relazione violata (</w:t>
-      </w:r>
-      <w:proofErr w:type="spellStart"/>
-      <w:r>
-        <w:t>delete</w:t>
-      </w:r>
-      <w:proofErr w:type="spellEnd"/>
-      <w:r>
-        <w:t>) al salvataggio</w:t>
-      </w:r>
-      <w:r>
-        <w:t>;</w:t>
-      </w:r>
-    </w:p>
-    <w:p>
-      <w:pPr>
-        <w:pStyle w:val="Paragrafoelenco"/>
-        <w:numPr>
-          <w:ilvl w:val="0"/>
-          <w:numId w:val="34"/>
-        </w:numPr>
-      </w:pPr>
-      <w:r>
-        <w:t xml:space="preserve">eliminato </w:t>
-      </w:r>
-      <w:proofErr w:type="spellStart"/>
-      <w:r>
-        <w:t>popup</w:t>
-      </w:r>
-      <w:proofErr w:type="spellEnd"/>
-      <w:r>
-        <w:t xml:space="preserve"> in chiusura</w:t>
-      </w:r>
-      <w:r>
-        <w:t>;</w:t>
-      </w:r>
-    </w:p>
-    <w:p>
-      <w:pPr>
-        <w:pStyle w:val="Paragrafoelenco"/>
-        <w:numPr>
-          <w:ilvl w:val="0"/>
-          <w:numId w:val="34"/>
-        </w:numPr>
-      </w:pPr>
-      <w:r>
-        <w:t xml:space="preserve">utilizzo del </w:t>
-      </w:r>
-      <w:proofErr w:type="spellStart"/>
-      <w:r>
-        <w:t>numOccorrenza</w:t>
-      </w:r>
-      <w:proofErr w:type="spellEnd"/>
-      <w:r>
-        <w:t xml:space="preserve"> per identificare articoli lavorazione</w:t>
-      </w:r>
-    </w:p>
-    <w:p>
-      <w:pPr>
-        <w:pStyle w:val="Paragrafoelenco"/>
-        <w:numPr>
-          <w:ilvl w:val="0"/>
-          <w:numId w:val="34"/>
-        </w:numPr>
-      </w:pPr>
-      <w:r>
-        <w:t xml:space="preserve">soluzione vari bug nella modifica articoli in </w:t>
-      </w:r>
-      <w:proofErr w:type="spellStart"/>
-      <w:r>
-        <w:t>dett</w:t>
-      </w:r>
-      <w:proofErr w:type="spellEnd"/>
-      <w:r>
-        <w:t xml:space="preserve"> economico e piano esterno</w:t>
-      </w:r>
-    </w:p>
-    <w:p>
-      <w:pPr>
-        <w:pStyle w:val="Paragrafoelenco"/>
-        <w:numPr>
-          <w:ilvl w:val="0"/>
-          <w:numId w:val="34"/>
-        </w:numPr>
-      </w:pPr>
-      <w:r>
-        <w:t>In inserimento multiplo settata di default la data di trasferimento (se esiste, altrimenti di lavorazione)</w:t>
-      </w:r>
-    </w:p>
-    <w:p>
-      <w:pPr>
-        <w:pStyle w:val="Paragrafoelenco"/>
-        <w:numPr>
-          <w:ilvl w:val="0"/>
-          <w:numId w:val="34"/>
-        </w:numPr>
-      </w:pPr>
-      <w:r>
-        <w:t>controllato che il campo consuntivo venga settato a false in inserimento multiplo</w:t>
-      </w:r>
-    </w:p>
-    <w:p>
-      <w:pPr>
-        <w:pStyle w:val="Paragrafoelenco"/>
-        <w:numPr>
-          <w:ilvl w:val="0"/>
-          <w:numId w:val="34"/>
-        </w:numPr>
-      </w:pPr>
-      <w:r>
-        <w:t>Spostamento a sinistra dei dipendenti nell'agenda</w:t>
-      </w:r>
-    </w:p>
-    <w:p/>
-    <w:p>
-      <w:pPr>
-        <w:pStyle w:val="Sottotitolo"/>
-      </w:pPr>
-      <w:r>
-        <w:t>Versione 1.</w:t>
-      </w:r>
-      <w:r>
-        <w:t>52</w:t>
-      </w:r>
-      <w:r>
-        <w:t xml:space="preserve"> del </w:t>
-      </w:r>
-      <w:r>
-        <w:t>14</w:t>
-      </w:r>
-      <w:r>
-        <w:t>/</w:t>
-      </w:r>
-      <w:r>
-        <w:t>11</w:t>
-      </w:r>
-      <w:r>
-        <w:t>/2019</w:t>
+        <w:t xml:space="preserve"> sui giorni di lavoro</w:t>
       </w:r>
     </w:p>
     <w:p>
@@ -1099,30 +1163,6 @@
         </w:numPr>
       </w:pPr>
       <w:r>
-        <w:t xml:space="preserve">Bug Risolto: </w:t>
-      </w:r>
-      <w:r>
-        <w:t xml:space="preserve">Inserimento di 1 tecnico per più giorni, se ci sono più Tecnici della stessa mansione, mette lo stesso tecnico per </w:t>
-      </w:r>
-      <w:proofErr w:type="spellStart"/>
-      <w:r>
-        <w:t>n.figure</w:t>
-      </w:r>
-      <w:proofErr w:type="spellEnd"/>
-      <w:r>
-        <w:t xml:space="preserve"> sui giorni di lavoro</w:t>
-      </w:r>
-    </w:p>
-    <w:p>
-      <w:pPr>
-        <w:pStyle w:val="Paragrafoelenco"/>
-        <w:numPr>
-          <w:ilvl w:val="0"/>
-          <w:numId w:val="33"/>
-        </w:numPr>
-      </w:pPr>
-      <w:r>
-        <w:lastRenderedPageBreak/>
         <w:t>Bug Risolto: Importazione -</w:t>
       </w:r>
       <w:r>
@@ -1658,6 +1698,7 @@
         </w:numPr>
       </w:pPr>
       <w:r>
+        <w:lastRenderedPageBreak/>
         <w:t>Risolto bug trasformazione in lavorazione</w:t>
       </w:r>
     </w:p>
@@ -1670,389 +1711,445 @@
         </w:numPr>
       </w:pPr>
       <w:r>
+        <w:t>modificata griglia elenco protocolli</w:t>
+      </w:r>
+    </w:p>
+    <w:p>
+      <w:pPr>
+        <w:pStyle w:val="Paragrafoelenco"/>
+        <w:numPr>
+          <w:ilvl w:val="0"/>
+          <w:numId w:val="27"/>
+        </w:numPr>
+      </w:pPr>
+      <w:r>
+        <w:t>modificato layout dettaglio protocolli (sbandieramento a sinistra)</w:t>
+      </w:r>
+    </w:p>
+    <w:p>
+      <w:pPr>
+        <w:pStyle w:val="Sottotitolo"/>
+      </w:pPr>
+    </w:p>
+    <w:p>
+      <w:pPr>
+        <w:pStyle w:val="Sottotitolo"/>
+      </w:pPr>
+      <w:r>
+        <w:t>Versione 1.</w:t>
+      </w:r>
+      <w:r>
+        <w:t>45</w:t>
+      </w:r>
+      <w:r>
+        <w:t xml:space="preserve"> del </w:t>
+      </w:r>
+      <w:r>
+        <w:t>06</w:t>
+      </w:r>
+      <w:r>
+        <w:t>/</w:t>
+      </w:r>
+      <w:r>
+        <w:t>10</w:t>
+      </w:r>
+      <w:r>
+        <w:t>/2019</w:t>
+      </w:r>
+    </w:p>
+    <w:p>
+      <w:pPr>
+        <w:pStyle w:val="Paragrafoelenco"/>
+        <w:numPr>
+          <w:ilvl w:val="0"/>
+          <w:numId w:val="26"/>
+        </w:numPr>
+      </w:pPr>
+      <w:r>
+        <w:t>Modifica Layout dettaglio Protocollo</w:t>
+      </w:r>
+    </w:p>
+    <w:p>
+      <w:pPr>
+        <w:pStyle w:val="Paragrafoelenco"/>
+        <w:numPr>
+          <w:ilvl w:val="0"/>
+          <w:numId w:val="26"/>
+        </w:numPr>
+      </w:pPr>
+      <w:r>
+        <w:t>Aggiunto Protocollo Piano Esterno</w:t>
+      </w:r>
+    </w:p>
+    <w:p>
+      <w:pPr>
+        <w:pStyle w:val="Paragrafoelenco"/>
+        <w:numPr>
+          <w:ilvl w:val="0"/>
+          <w:numId w:val="26"/>
+        </w:numPr>
+      </w:pPr>
+      <w:r>
+        <w:t>Aggiunta Stampa Consuntivo (non terminata)</w:t>
+      </w:r>
+    </w:p>
+    <w:p>
+      <w:pPr>
+        <w:pStyle w:val="Paragrafoelenco"/>
+        <w:numPr>
+          <w:ilvl w:val="0"/>
+          <w:numId w:val="26"/>
+        </w:numPr>
+      </w:pPr>
+      <w:r>
+        <w:t>Aggiunto Protocollo Consuntivo</w:t>
+      </w:r>
+    </w:p>
+    <w:p/>
+    <w:p>
+      <w:pPr>
+        <w:pStyle w:val="Sottotitolo"/>
+      </w:pPr>
+      <w:r>
+        <w:t>Versione 1.</w:t>
+      </w:r>
+      <w:r>
+        <w:t>44</w:t>
+      </w:r>
+      <w:r>
+        <w:t xml:space="preserve"> del </w:t>
+      </w:r>
+      <w:r>
+        <w:t>03</w:t>
+      </w:r>
+      <w:r>
+        <w:t>/</w:t>
+      </w:r>
+      <w:r>
+        <w:t>10</w:t>
+      </w:r>
+      <w:r>
+        <w:t>/2019</w:t>
+      </w:r>
+    </w:p>
+    <w:p>
+      <w:pPr>
+        <w:pStyle w:val="Paragrafoelenco"/>
+        <w:numPr>
+          <w:ilvl w:val="0"/>
+          <w:numId w:val="25"/>
+        </w:numPr>
+      </w:pPr>
+      <w:r>
+        <w:t>selezione data per nuovo articolo aggiunto a dettaglio economico</w:t>
+      </w:r>
+    </w:p>
+    <w:p>
+      <w:pPr>
+        <w:pStyle w:val="Paragrafoelenco"/>
+        <w:numPr>
+          <w:ilvl w:val="0"/>
+          <w:numId w:val="25"/>
+        </w:numPr>
+      </w:pPr>
+      <w:r>
+        <w:t>selezione automatica della tipologia per le figure professionali che risultano assunte</w:t>
+      </w:r>
+    </w:p>
+    <w:p>
+      <w:pPr>
+        <w:pStyle w:val="Paragrafoelenco"/>
+        <w:numPr>
+          <w:ilvl w:val="0"/>
+          <w:numId w:val="25"/>
+        </w:numPr>
+      </w:pPr>
+      <w:r>
+        <w:t>note in dettaglio economico non estratte dall'anagrafica</w:t>
+      </w:r>
+    </w:p>
+    <w:p/>
+    <w:p>
+      <w:pPr>
+        <w:pStyle w:val="Sottotitolo"/>
+      </w:pPr>
+      <w:r>
+        <w:t>Versione 1.4</w:t>
+      </w:r>
+      <w:r>
+        <w:t>3</w:t>
+      </w:r>
+      <w:r>
+        <w:t xml:space="preserve"> del </w:t>
+      </w:r>
+      <w:r>
+        <w:t>02</w:t>
+      </w:r>
+      <w:r>
+        <w:t>/</w:t>
+      </w:r>
+      <w:r>
+        <w:t>10</w:t>
+      </w:r>
+      <w:r>
+        <w:t>/2019</w:t>
+      </w:r>
+    </w:p>
+    <w:p>
+      <w:pPr>
+        <w:pStyle w:val="Paragrafoelenco"/>
+        <w:numPr>
+          <w:ilvl w:val="0"/>
+          <w:numId w:val="24"/>
+        </w:numPr>
+      </w:pPr>
+      <w:r>
+        <w:t>protocolli, viene proposto per default il codice lavorazione 'generico'</w:t>
+      </w:r>
+    </w:p>
+    <w:p>
+      <w:pPr>
+        <w:pStyle w:val="Paragrafoelenco"/>
+        <w:numPr>
+          <w:ilvl w:val="0"/>
+          <w:numId w:val="24"/>
+        </w:numPr>
+      </w:pPr>
+      <w:r>
+        <w:t xml:space="preserve">aggiunti i campi mancanti alla </w:t>
+      </w:r>
+      <w:r>
+        <w:t xml:space="preserve">griglia </w:t>
+      </w:r>
+      <w:r>
+        <w:t>stampa Piano Esterno</w:t>
+      </w:r>
+    </w:p>
+    <w:p>
+      <w:pPr>
+        <w:pStyle w:val="Paragrafoelenco"/>
+        <w:numPr>
+          <w:ilvl w:val="0"/>
+          <w:numId w:val="24"/>
+        </w:numPr>
+      </w:pPr>
+      <w:r>
+        <w:t>salvataggio automatico prima del lancio stampa Piano Esterno</w:t>
+      </w:r>
+    </w:p>
+    <w:p>
+      <w:pPr>
+        <w:pStyle w:val="Paragrafoelenco"/>
+        <w:numPr>
+          <w:ilvl w:val="0"/>
+          <w:numId w:val="24"/>
+        </w:numPr>
+      </w:pPr>
+      <w:r>
+        <w:t>corretto bug su stampa lavorazione (visua</w:t>
+      </w:r>
+      <w:r>
+        <w:t>l</w:t>
+      </w:r>
+      <w:r>
+        <w:t xml:space="preserve">izzava il campo iva </w:t>
+      </w:r>
+      <w:proofErr w:type="spellStart"/>
+      <w:r>
+        <w:t>anzichè</w:t>
+      </w:r>
+      <w:proofErr w:type="spellEnd"/>
+      <w:r>
+        <w:t xml:space="preserve"> la quantità)</w:t>
+      </w:r>
+    </w:p>
+    <w:p/>
+    <w:p>
+      <w:pPr>
+        <w:pStyle w:val="Sottotitolo"/>
+      </w:pPr>
+      <w:r>
+        <w:t>Versione 1.4</w:t>
+      </w:r>
+      <w:r>
+        <w:t>2</w:t>
+      </w:r>
+      <w:r>
+        <w:t xml:space="preserve"> del 2</w:t>
+      </w:r>
+      <w:r>
+        <w:t>5</w:t>
+      </w:r>
+      <w:r>
+        <w:t>/09/2019</w:t>
+      </w:r>
+    </w:p>
+    <w:p>
+      <w:pPr>
+        <w:pStyle w:val="Paragrafoelenco"/>
+        <w:numPr>
+          <w:ilvl w:val="0"/>
+          <w:numId w:val="23"/>
+        </w:numPr>
+      </w:pPr>
+      <w:r>
+        <w:t>articoli in lavorazione replicati per ogni giorno di lavorazione</w:t>
+      </w:r>
+    </w:p>
+    <w:p>
+      <w:pPr>
+        <w:pStyle w:val="Paragrafoelenco"/>
+        <w:numPr>
+          <w:ilvl w:val="0"/>
+          <w:numId w:val="23"/>
+        </w:numPr>
+      </w:pPr>
+      <w:r>
+        <w:t>modifiche layout</w:t>
+      </w:r>
+    </w:p>
+    <w:p>
+      <w:pPr>
+        <w:pStyle w:val="Paragrafoelenco"/>
+        <w:numPr>
+          <w:ilvl w:val="0"/>
+          <w:numId w:val="23"/>
+        </w:numPr>
+      </w:pPr>
+      <w:proofErr w:type="spellStart"/>
+      <w:r>
+        <w:t>refresh</w:t>
+      </w:r>
+      <w:proofErr w:type="spellEnd"/>
+      <w:r>
+        <w:t xml:space="preserve"> sul pannello modifica</w:t>
+      </w:r>
+    </w:p>
+    <w:p>
+      <w:pPr>
+        <w:pStyle w:val="Paragrafoelenco"/>
+        <w:numPr>
+          <w:ilvl w:val="0"/>
+          <w:numId w:val="23"/>
+        </w:numPr>
+      </w:pPr>
+      <w:r>
+        <w:t>gestione protocollo, aggiunta campo descrizione, sia in ricerca che in dettaglio</w:t>
+      </w:r>
+    </w:p>
+    <w:p>
+      <w:pPr>
+        <w:pStyle w:val="Paragrafoelenco"/>
+        <w:numPr>
+          <w:ilvl w:val="0"/>
+          <w:numId w:val="23"/>
+        </w:numPr>
+      </w:pPr>
+      <w:r>
+        <w:t>gestione protocollo, in ricerca lavorazione, dopo aver selezionato una lavorazione vengono importati anche i campi lavorazione e produzione, oltre al numero lavorazione</w:t>
+      </w:r>
+    </w:p>
+    <w:p/>
+    <w:p>
+      <w:pPr>
+        <w:pStyle w:val="Sottotitolo"/>
+      </w:pPr>
+      <w:r>
+        <w:t>Versione 1.4</w:t>
+      </w:r>
+      <w:r>
+        <w:t>1</w:t>
+      </w:r>
+      <w:r>
+        <w:t xml:space="preserve"> del 2</w:t>
+      </w:r>
+      <w:r>
+        <w:t>4</w:t>
+      </w:r>
+      <w:r>
+        <w:t>/09/2019</w:t>
+      </w:r>
+    </w:p>
+    <w:p>
+      <w:pPr>
+        <w:pStyle w:val="Paragrafoelenco"/>
+        <w:numPr>
+          <w:ilvl w:val="0"/>
+          <w:numId w:val="22"/>
+        </w:numPr>
+      </w:pPr>
+      <w:r>
+        <w:t xml:space="preserve">Gestione Protocollo: in inserimento protocollo viene subito creato il numero Protocollo automaticamente; ricerca su clienti e fornitori; nome allegato nel formato "Protocollo_NProt.xxx";  </w:t>
+      </w:r>
+    </w:p>
+    <w:p>
+      <w:pPr>
+        <w:pStyle w:val="Sottotitolo"/>
+      </w:pPr>
+    </w:p>
+    <w:p>
+      <w:pPr>
+        <w:pStyle w:val="Sottotitolo"/>
+      </w:pPr>
+      <w:r>
+        <w:t>Versione 1.40 del 21/09/2019</w:t>
+      </w:r>
+    </w:p>
+    <w:p>
+      <w:pPr>
+        <w:pStyle w:val="Paragrafoelenco"/>
+        <w:numPr>
+          <w:ilvl w:val="0"/>
+          <w:numId w:val="21"/>
+        </w:numPr>
+      </w:pPr>
+      <w:r>
+        <w:t>messaggio che indica che un evento è in fase di modifica quando viene visualizzata l'agenda</w:t>
+      </w:r>
+    </w:p>
+    <w:p>
+      <w:pPr>
+        <w:pStyle w:val="Paragrafoelenco"/>
+        <w:numPr>
+          <w:ilvl w:val="0"/>
+          <w:numId w:val="21"/>
+        </w:numPr>
+      </w:pPr>
+      <w:r>
+        <w:t>modifica intestazione anteprima evento</w:t>
+      </w:r>
+    </w:p>
+    <w:p>
+      <w:pPr>
+        <w:pStyle w:val="Paragrafoelenco"/>
+        <w:numPr>
+          <w:ilvl w:val="0"/>
+          <w:numId w:val="21"/>
+        </w:numPr>
+      </w:pPr>
+      <w:r>
+        <w:t>evidenziazione degli articoli composti</w:t>
+      </w:r>
+    </w:p>
+    <w:p>
+      <w:pPr>
+        <w:pStyle w:val="Paragrafoelenco"/>
+        <w:numPr>
+          <w:ilvl w:val="0"/>
+          <w:numId w:val="21"/>
+        </w:numPr>
+      </w:pPr>
+      <w:r>
         <w:lastRenderedPageBreak/>
-        <w:t>modificata griglia elenco protocolli</w:t>
-      </w:r>
-    </w:p>
-    <w:p>
-      <w:pPr>
-        <w:pStyle w:val="Paragrafoelenco"/>
-        <w:numPr>
-          <w:ilvl w:val="0"/>
-          <w:numId w:val="27"/>
-        </w:numPr>
-      </w:pPr>
-      <w:r>
-        <w:t>modificato layout dettaglio protocolli (sbandieramento a sinistra)</w:t>
-      </w:r>
-    </w:p>
-    <w:p>
-      <w:pPr>
-        <w:pStyle w:val="Sottotitolo"/>
-      </w:pPr>
-    </w:p>
-    <w:p>
-      <w:pPr>
-        <w:pStyle w:val="Sottotitolo"/>
-      </w:pPr>
-      <w:r>
-        <w:t>Versione 1.</w:t>
-      </w:r>
-      <w:r>
-        <w:t>45</w:t>
-      </w:r>
-      <w:r>
-        <w:t xml:space="preserve"> del </w:t>
-      </w:r>
-      <w:r>
-        <w:t>06</w:t>
-      </w:r>
-      <w:r>
-        <w:t>/</w:t>
-      </w:r>
-      <w:r>
-        <w:t>10</w:t>
-      </w:r>
-      <w:r>
-        <w:t>/2019</w:t>
-      </w:r>
-    </w:p>
-    <w:p>
-      <w:pPr>
-        <w:pStyle w:val="Paragrafoelenco"/>
-        <w:numPr>
-          <w:ilvl w:val="0"/>
-          <w:numId w:val="26"/>
-        </w:numPr>
-      </w:pPr>
-      <w:r>
-        <w:t>Modifica Layout dettaglio Protocollo</w:t>
-      </w:r>
-    </w:p>
-    <w:p>
-      <w:pPr>
-        <w:pStyle w:val="Paragrafoelenco"/>
-        <w:numPr>
-          <w:ilvl w:val="0"/>
-          <w:numId w:val="26"/>
-        </w:numPr>
-      </w:pPr>
-      <w:r>
-        <w:t>Aggiunto Protocollo Piano Esterno</w:t>
-      </w:r>
-    </w:p>
-    <w:p>
-      <w:pPr>
-        <w:pStyle w:val="Paragrafoelenco"/>
-        <w:numPr>
-          <w:ilvl w:val="0"/>
-          <w:numId w:val="26"/>
-        </w:numPr>
-      </w:pPr>
-      <w:r>
-        <w:t>Aggiunta Stampa Consuntivo (non terminata)</w:t>
-      </w:r>
-    </w:p>
-    <w:p>
-      <w:pPr>
-        <w:pStyle w:val="Paragrafoelenco"/>
-        <w:numPr>
-          <w:ilvl w:val="0"/>
-          <w:numId w:val="26"/>
-        </w:numPr>
-      </w:pPr>
-      <w:r>
-        <w:t>Aggiunto Protocollo Consuntivo</w:t>
-      </w:r>
-    </w:p>
-    <w:p/>
-    <w:p>
-      <w:pPr>
-        <w:pStyle w:val="Sottotitolo"/>
-      </w:pPr>
-      <w:r>
-        <w:t>Versione 1.</w:t>
-      </w:r>
-      <w:r>
-        <w:t>44</w:t>
-      </w:r>
-      <w:r>
-        <w:t xml:space="preserve"> del </w:t>
-      </w:r>
-      <w:r>
-        <w:t>03</w:t>
-      </w:r>
-      <w:r>
-        <w:t>/</w:t>
-      </w:r>
-      <w:r>
-        <w:t>10</w:t>
-      </w:r>
-      <w:r>
-        <w:t>/2019</w:t>
-      </w:r>
-    </w:p>
-    <w:p>
-      <w:pPr>
-        <w:pStyle w:val="Paragrafoelenco"/>
-        <w:numPr>
-          <w:ilvl w:val="0"/>
-          <w:numId w:val="25"/>
-        </w:numPr>
-      </w:pPr>
-      <w:r>
-        <w:t>selezione data per nuovo articolo aggiunto a dettaglio economico</w:t>
-      </w:r>
-    </w:p>
-    <w:p>
-      <w:pPr>
-        <w:pStyle w:val="Paragrafoelenco"/>
-        <w:numPr>
-          <w:ilvl w:val="0"/>
-          <w:numId w:val="25"/>
-        </w:numPr>
-      </w:pPr>
-      <w:r>
-        <w:t>selezione automatica della tipologia per le figure professionali che risultano assunte</w:t>
-      </w:r>
-    </w:p>
-    <w:p>
-      <w:pPr>
-        <w:pStyle w:val="Paragrafoelenco"/>
-        <w:numPr>
-          <w:ilvl w:val="0"/>
-          <w:numId w:val="25"/>
-        </w:numPr>
-      </w:pPr>
-      <w:r>
-        <w:t>note in dettaglio economico non estratte dall'anagrafica</w:t>
-      </w:r>
-    </w:p>
-    <w:p/>
-    <w:p>
-      <w:pPr>
-        <w:pStyle w:val="Sottotitolo"/>
-      </w:pPr>
-      <w:r>
-        <w:t>Versione 1.4</w:t>
-      </w:r>
-      <w:r>
-        <w:t>3</w:t>
-      </w:r>
-      <w:r>
-        <w:t xml:space="preserve"> del </w:t>
-      </w:r>
-      <w:r>
-        <w:t>02</w:t>
-      </w:r>
-      <w:r>
-        <w:t>/</w:t>
-      </w:r>
-      <w:r>
-        <w:t>10</w:t>
-      </w:r>
-      <w:r>
-        <w:t>/2019</w:t>
-      </w:r>
-    </w:p>
-    <w:p>
-      <w:pPr>
-        <w:pStyle w:val="Paragrafoelenco"/>
-        <w:numPr>
-          <w:ilvl w:val="0"/>
-          <w:numId w:val="24"/>
-        </w:numPr>
-      </w:pPr>
-      <w:r>
-        <w:t>protocolli, viene proposto per default il codice lavorazione 'generico'</w:t>
-      </w:r>
-    </w:p>
-    <w:p>
-      <w:pPr>
-        <w:pStyle w:val="Paragrafoelenco"/>
-        <w:numPr>
-          <w:ilvl w:val="0"/>
-          <w:numId w:val="24"/>
-        </w:numPr>
-      </w:pPr>
-      <w:r>
-        <w:t xml:space="preserve">aggiunti i campi mancanti alla </w:t>
-      </w:r>
-      <w:r>
-        <w:t xml:space="preserve">griglia </w:t>
-      </w:r>
-      <w:r>
-        <w:t>stampa Piano Esterno</w:t>
-      </w:r>
-    </w:p>
-    <w:p>
-      <w:pPr>
-        <w:pStyle w:val="Paragrafoelenco"/>
-        <w:numPr>
-          <w:ilvl w:val="0"/>
-          <w:numId w:val="24"/>
-        </w:numPr>
-      </w:pPr>
-      <w:r>
-        <w:t>salvataggio automatico prima del lancio stampa Piano Esterno</w:t>
-      </w:r>
-    </w:p>
-    <w:p>
-      <w:pPr>
-        <w:pStyle w:val="Paragrafoelenco"/>
-        <w:numPr>
-          <w:ilvl w:val="0"/>
-          <w:numId w:val="24"/>
-        </w:numPr>
-      </w:pPr>
-      <w:r>
-        <w:t>corretto bug su stampa lavorazione (visua</w:t>
-      </w:r>
-      <w:r>
-        <w:t>l</w:t>
-      </w:r>
-      <w:r>
-        <w:t xml:space="preserve">izzava il campo iva </w:t>
+        <w:t xml:space="preserve">visualizzazione pulsanti in modifica evento in base alla </w:t>
       </w:r>
       <w:proofErr w:type="spellStart"/>
       <w:r>
-        <w:t>anzichè</w:t>
+        <w:t>tab</w:t>
       </w:r>
       <w:proofErr w:type="spellEnd"/>
       <w:r>
-        <w:t xml:space="preserve"> la quantità)</w:t>
-      </w:r>
-    </w:p>
-    <w:p/>
-    <w:p>
-      <w:pPr>
-        <w:pStyle w:val="Sottotitolo"/>
-      </w:pPr>
-      <w:r>
-        <w:t>Versione 1.4</w:t>
-      </w:r>
-      <w:r>
-        <w:t>2</w:t>
-      </w:r>
-      <w:r>
-        <w:t xml:space="preserve"> del 2</w:t>
-      </w:r>
-      <w:r>
-        <w:t>5</w:t>
-      </w:r>
-      <w:r>
-        <w:t>/09/2019</w:t>
-      </w:r>
-    </w:p>
-    <w:p>
-      <w:pPr>
-        <w:pStyle w:val="Paragrafoelenco"/>
-        <w:numPr>
-          <w:ilvl w:val="0"/>
-          <w:numId w:val="23"/>
-        </w:numPr>
-      </w:pPr>
-      <w:r>
-        <w:t>articoli in lavorazione replicati per ogni giorno di lavorazione</w:t>
-      </w:r>
-    </w:p>
-    <w:p>
-      <w:pPr>
-        <w:pStyle w:val="Paragrafoelenco"/>
-        <w:numPr>
-          <w:ilvl w:val="0"/>
-          <w:numId w:val="23"/>
-        </w:numPr>
-      </w:pPr>
-      <w:r>
-        <w:t>modifiche layout</w:t>
-      </w:r>
-    </w:p>
-    <w:p>
-      <w:pPr>
-        <w:pStyle w:val="Paragrafoelenco"/>
-        <w:numPr>
-          <w:ilvl w:val="0"/>
-          <w:numId w:val="23"/>
-        </w:numPr>
-      </w:pPr>
-      <w:proofErr w:type="spellStart"/>
-      <w:r>
-        <w:t>refresh</w:t>
-      </w:r>
-      <w:proofErr w:type="spellEnd"/>
-      <w:r>
-        <w:t xml:space="preserve"> sul pannello modifica</w:t>
-      </w:r>
-    </w:p>
-    <w:p>
-      <w:pPr>
-        <w:pStyle w:val="Paragrafoelenco"/>
-        <w:numPr>
-          <w:ilvl w:val="0"/>
-          <w:numId w:val="23"/>
-        </w:numPr>
-      </w:pPr>
-      <w:r>
-        <w:t>gestione protocollo, aggiunta campo descrizione, sia in ricerca che in dettaglio</w:t>
-      </w:r>
-    </w:p>
-    <w:p>
-      <w:pPr>
-        <w:pStyle w:val="Paragrafoelenco"/>
-        <w:numPr>
-          <w:ilvl w:val="0"/>
-          <w:numId w:val="23"/>
-        </w:numPr>
-      </w:pPr>
-      <w:r>
-        <w:t>gestione protocollo, in ricerca lavorazione, dopo aver selezionato una lavorazione vengono importati anche i campi lavorazione e produzione, oltre al numero lavorazione</w:t>
-      </w:r>
-    </w:p>
-    <w:p/>
-    <w:p>
-      <w:pPr>
-        <w:pStyle w:val="Sottotitolo"/>
-      </w:pPr>
-      <w:r>
-        <w:t>Versione 1.4</w:t>
-      </w:r>
-      <w:r>
-        <w:t>1</w:t>
-      </w:r>
-      <w:r>
-        <w:t xml:space="preserve"> del 2</w:t>
-      </w:r>
-      <w:r>
-        <w:t>4</w:t>
-      </w:r>
-      <w:r>
-        <w:t>/09/2019</w:t>
-      </w:r>
-    </w:p>
-    <w:p>
-      <w:pPr>
-        <w:pStyle w:val="Paragrafoelenco"/>
-        <w:numPr>
-          <w:ilvl w:val="0"/>
-          <w:numId w:val="22"/>
-        </w:numPr>
-      </w:pPr>
-      <w:r>
-        <w:t xml:space="preserve">Gestione Protocollo: in inserimento protocollo viene subito creato il numero Protocollo automaticamente; ricerca su clienti e fornitori; nome allegato nel formato "Protocollo_NProt.xxx";  </w:t>
-      </w:r>
-    </w:p>
-    <w:p>
-      <w:pPr>
-        <w:pStyle w:val="Sottotitolo"/>
-      </w:pPr>
-    </w:p>
-    <w:p>
-      <w:pPr>
-        <w:pStyle w:val="Sottotitolo"/>
-      </w:pPr>
-      <w:r>
-        <w:t>Versione 1.40 del 21/09/2019</w:t>
+        <w:t xml:space="preserve"> visualizzata</w:t>
       </w:r>
     </w:p>
     <w:p>
@@ -2064,63 +2161,6 @@
         </w:numPr>
       </w:pPr>
       <w:r>
-        <w:t>messaggio che indica che un evento è in fase di modifica quando viene visualizzata l'agenda</w:t>
-      </w:r>
-    </w:p>
-    <w:p>
-      <w:pPr>
-        <w:pStyle w:val="Paragrafoelenco"/>
-        <w:numPr>
-          <w:ilvl w:val="0"/>
-          <w:numId w:val="21"/>
-        </w:numPr>
-      </w:pPr>
-      <w:r>
-        <w:t>modifica intestazione anteprima evento</w:t>
-      </w:r>
-    </w:p>
-    <w:p>
-      <w:pPr>
-        <w:pStyle w:val="Paragrafoelenco"/>
-        <w:numPr>
-          <w:ilvl w:val="0"/>
-          <w:numId w:val="21"/>
-        </w:numPr>
-      </w:pPr>
-      <w:r>
-        <w:t>evidenziazione degli articoli composti</w:t>
-      </w:r>
-    </w:p>
-    <w:p>
-      <w:pPr>
-        <w:pStyle w:val="Paragrafoelenco"/>
-        <w:numPr>
-          <w:ilvl w:val="0"/>
-          <w:numId w:val="21"/>
-        </w:numPr>
-      </w:pPr>
-      <w:r>
-        <w:t xml:space="preserve">visualizzazione pulsanti in modifica evento in base alla </w:t>
-      </w:r>
-      <w:proofErr w:type="spellStart"/>
-      <w:r>
-        <w:t>tab</w:t>
-      </w:r>
-      <w:proofErr w:type="spellEnd"/>
-      <w:r>
-        <w:t xml:space="preserve"> visualizzata</w:t>
-      </w:r>
-    </w:p>
-    <w:p>
-      <w:pPr>
-        <w:pStyle w:val="Paragrafoelenco"/>
-        <w:numPr>
-          <w:ilvl w:val="0"/>
-          <w:numId w:val="21"/>
-        </w:numPr>
-      </w:pPr>
-      <w:r>
-        <w:lastRenderedPageBreak/>
         <w:t xml:space="preserve">limitazione a 5 righe nella </w:t>
       </w:r>
       <w:proofErr w:type="spellStart"/>
@@ -2704,6 +2744,7 @@
         <w:pStyle w:val="Sottotitolo"/>
       </w:pPr>
       <w:r>
+        <w:lastRenderedPageBreak/>
         <w:t>Versione1.31 del 12/07/2019</w:t>
       </w:r>
     </w:p>
@@ -2716,64 +2757,426 @@
         </w:numPr>
       </w:pPr>
       <w:r>
+        <w:t>Modificato Layout dettaglio protocollo come quello di ricerca</w:t>
+      </w:r>
+    </w:p>
+    <w:p>
+      <w:pPr>
+        <w:pStyle w:val="Paragrafoelenco"/>
+        <w:numPr>
+          <w:ilvl w:val="0"/>
+          <w:numId w:val="15"/>
+        </w:numPr>
+      </w:pPr>
+      <w:r>
+        <w:t>Aggiunto ordinamento tabella protocolli per singolo campo (cliccando sull'intestazione)</w:t>
+      </w:r>
+    </w:p>
+    <w:p>
+      <w:pPr>
+        <w:pStyle w:val="Paragrafoelenco"/>
+        <w:numPr>
+          <w:ilvl w:val="0"/>
+          <w:numId w:val="15"/>
+        </w:numPr>
+      </w:pPr>
+      <w:r>
+        <w:t>Riepilogo offerta: Aggiunto campo "note" a modifica note del riepilogo</w:t>
+      </w:r>
+    </w:p>
+    <w:p>
+      <w:pPr>
+        <w:pStyle w:val="Paragrafoelenco"/>
+        <w:numPr>
+          <w:ilvl w:val="0"/>
+          <w:numId w:val="15"/>
+        </w:numPr>
+      </w:pPr>
+      <w:r>
+        <w:t>Riepilogo offerta: formato del protocollo, orario nella data, descrizione lunga troncata a 100 caratteri, modifiche grafiche (da completare)</w:t>
+      </w:r>
+    </w:p>
+    <w:p>
+      <w:pPr>
+        <w:pStyle w:val="Paragrafoelenco"/>
+        <w:numPr>
+          <w:ilvl w:val="0"/>
+          <w:numId w:val="15"/>
+        </w:numPr>
+      </w:pPr>
+      <w:r>
+        <w:t xml:space="preserve">Dettaglio economico: ordine delle colonne e modifica valori mostrati, valore lordo in tabella, valore </w:t>
+      </w:r>
+      <w:proofErr w:type="spellStart"/>
+      <w:r>
+        <w:t>flag</w:t>
+      </w:r>
+      <w:proofErr w:type="spellEnd"/>
+      <w:r>
+        <w:t xml:space="preserve"> stampa, modifica nella selezione della figura professionale, calcolo costi in base a tipo pagamento, aggiunta fattura a tipo pagamento</w:t>
+      </w:r>
+    </w:p>
+    <w:p>
+      <w:pPr>
+        <w:pStyle w:val="Sottotitolo"/>
+      </w:pPr>
+    </w:p>
+    <w:p>
+      <w:pPr>
+        <w:pStyle w:val="Sottotitolo"/>
+      </w:pPr>
+      <w:r>
+        <w:t>Versione1.30 del 06/0</w:t>
+      </w:r>
+      <w:r>
+        <w:t>6</w:t>
+      </w:r>
+      <w:r>
+        <w:t>/2019</w:t>
+      </w:r>
+    </w:p>
+    <w:p>
+      <w:pPr>
+        <w:pStyle w:val="Paragrafoelenco"/>
+        <w:numPr>
+          <w:ilvl w:val="0"/>
+          <w:numId w:val="15"/>
+        </w:numPr>
+      </w:pPr>
+      <w:r>
+        <w:t>Completata cancellazione eventi</w:t>
+      </w:r>
+    </w:p>
+    <w:p>
+      <w:pPr>
+        <w:pStyle w:val="Paragrafoelenco"/>
+        <w:numPr>
+          <w:ilvl w:val="0"/>
+          <w:numId w:val="15"/>
+        </w:numPr>
+      </w:pPr>
+      <w:r>
+        <w:t>Completata gestione Attrezzature Magazzino</w:t>
+      </w:r>
+    </w:p>
+    <w:p>
+      <w:pPr>
+        <w:pStyle w:val="Paragrafoelenco"/>
+        <w:numPr>
+          <w:ilvl w:val="0"/>
+          <w:numId w:val="15"/>
+        </w:numPr>
+      </w:pPr>
+      <w:r>
+        <w:t>Cancellazione logica Collaboratori, Clienti/Fornitori, Articoli, Raggruppamenti Articoli e Protocolli (non si avrà più errore quando si tenta di cancellare un record da una di queste tabelle collegato ad altre tabelle)</w:t>
+      </w:r>
+    </w:p>
+    <w:p>
+      <w:pPr>
+        <w:pStyle w:val="Sottotitolo"/>
+      </w:pPr>
+    </w:p>
+    <w:p>
+      <w:pPr>
+        <w:pStyle w:val="Sottotitolo"/>
+      </w:pPr>
+      <w:r>
+        <w:t>Versione1.29 del 01/0</w:t>
+      </w:r>
+      <w:r>
+        <w:t>6</w:t>
+      </w:r>
+      <w:r>
+        <w:t>/2019</w:t>
+      </w:r>
+    </w:p>
+    <w:p>
+      <w:pPr>
+        <w:pStyle w:val="Paragrafoelenco"/>
+        <w:numPr>
+          <w:ilvl w:val="0"/>
+          <w:numId w:val="14"/>
+        </w:numPr>
+      </w:pPr>
+      <w:r>
+        <w:t>Aggiunta cancellazione eventi</w:t>
+      </w:r>
+    </w:p>
+    <w:p>
+      <w:pPr>
+        <w:pStyle w:val="Paragrafoelenco"/>
+        <w:numPr>
+          <w:ilvl w:val="0"/>
+          <w:numId w:val="14"/>
+        </w:numPr>
+      </w:pPr>
+      <w:r>
+        <w:t>Aggiunta gestione Magazzino (incompleta)</w:t>
+      </w:r>
+    </w:p>
+    <w:p>
+      <w:pPr>
+        <w:pStyle w:val="Sottotitolo"/>
+      </w:pPr>
+    </w:p>
+    <w:p>
+      <w:pPr>
+        <w:pStyle w:val="Sottotitolo"/>
+      </w:pPr>
+      <w:r>
+        <w:t>Versione1.28 del 22/05/2019</w:t>
+      </w:r>
+    </w:p>
+    <w:p>
+      <w:pPr>
+        <w:pStyle w:val="Paragrafoelenco"/>
+        <w:numPr>
+          <w:ilvl w:val="0"/>
+          <w:numId w:val="13"/>
+        </w:numPr>
+      </w:pPr>
+      <w:r>
+        <w:t>Aggiunta gestione Tipologie Interventi nel menù "Tabelle/Tipologie Interventi"</w:t>
+      </w:r>
+    </w:p>
+    <w:p>
+      <w:pPr>
+        <w:pStyle w:val="Paragrafoelenco"/>
+        <w:numPr>
+          <w:ilvl w:val="0"/>
+          <w:numId w:val="13"/>
+        </w:numPr>
+      </w:pPr>
+      <w:r>
+        <w:t>Aggiornata Lavorazione con gestione Dettaglio Economico e Piano Esterno (da completare)</w:t>
+      </w:r>
+    </w:p>
+    <w:p/>
+    <w:p>
+      <w:pPr>
+        <w:pStyle w:val="Sottotitolo"/>
+      </w:pPr>
+      <w:r>
+        <w:t>Versione1.27 del 05/05/2019</w:t>
+      </w:r>
+    </w:p>
+    <w:p>
+      <w:pPr>
+        <w:pStyle w:val="Paragrafoelenco"/>
+        <w:numPr>
+          <w:ilvl w:val="0"/>
+          <w:numId w:val="12"/>
+        </w:numPr>
+      </w:pPr>
+      <w:r>
+        <w:t>Aggiunta Lavorazione</w:t>
+      </w:r>
+    </w:p>
+    <w:p>
+      <w:pPr>
+        <w:pStyle w:val="Sottotitolo"/>
+      </w:pPr>
+    </w:p>
+    <w:p>
+      <w:pPr>
+        <w:pStyle w:val="Sottotitolo"/>
+      </w:pPr>
+      <w:r>
+        <w:t>Versione1.26 del 27/04/2019</w:t>
+      </w:r>
+    </w:p>
+    <w:p>
+      <w:pPr>
+        <w:pStyle w:val="Paragrafoelenco"/>
+        <w:numPr>
+          <w:ilvl w:val="0"/>
+          <w:numId w:val="11"/>
+        </w:numPr>
+      </w:pPr>
+      <w:r>
+        <w:t>Aggiunta Gestione Password di accesso dimenticata con generazione nuova password ed  invio</w:t>
+      </w:r>
+    </w:p>
+    <w:p>
+      <w:pPr>
+        <w:pStyle w:val="Paragrafoelenco"/>
+      </w:pPr>
+      <w:r>
+        <w:t xml:space="preserve"> e-mail.</w:t>
+      </w:r>
+    </w:p>
+    <w:p>
+      <w:pPr>
+        <w:pStyle w:val="Sottotitolo"/>
+      </w:pPr>
+    </w:p>
+    <w:p>
+      <w:pPr>
+        <w:pStyle w:val="Sottotitolo"/>
+      </w:pPr>
+      <w:r>
+        <w:t>Versione1.25 del 24/04/2019</w:t>
+      </w:r>
+    </w:p>
+    <w:p>
+      <w:pPr>
+        <w:pStyle w:val="Paragrafoelenco"/>
+        <w:numPr>
+          <w:ilvl w:val="0"/>
+          <w:numId w:val="11"/>
+        </w:numPr>
+      </w:pPr>
+      <w:r>
+        <w:t>Aggiunta Gestione Utenti (menù in alto a destra Gestione Utenze/Utenti)</w:t>
+      </w:r>
+    </w:p>
+    <w:p>
+      <w:pPr>
+        <w:pStyle w:val="Sottotitolo"/>
+      </w:pPr>
+    </w:p>
+    <w:p>
+      <w:pPr>
+        <w:pStyle w:val="Sottotitolo"/>
+      </w:pPr>
+      <w:r>
         <w:lastRenderedPageBreak/>
-        <w:t>Modificato Layout dettaglio protocollo come quello di ricerca</w:t>
-      </w:r>
-    </w:p>
-    <w:p>
-      <w:pPr>
-        <w:pStyle w:val="Paragrafoelenco"/>
-        <w:numPr>
-          <w:ilvl w:val="0"/>
-          <w:numId w:val="15"/>
-        </w:numPr>
-      </w:pPr>
-      <w:r>
-        <w:t>Aggiunto ordinamento tabella protocolli per singolo campo (cliccando sull'intestazione)</w:t>
-      </w:r>
-    </w:p>
-    <w:p>
-      <w:pPr>
-        <w:pStyle w:val="Paragrafoelenco"/>
-        <w:numPr>
-          <w:ilvl w:val="0"/>
-          <w:numId w:val="15"/>
-        </w:numPr>
-      </w:pPr>
-      <w:r>
-        <w:t>Riepilogo offerta: Aggiunto campo "note" a modifica note del riepilogo</w:t>
-      </w:r>
-    </w:p>
-    <w:p>
-      <w:pPr>
-        <w:pStyle w:val="Paragrafoelenco"/>
-        <w:numPr>
-          <w:ilvl w:val="0"/>
-          <w:numId w:val="15"/>
-        </w:numPr>
-      </w:pPr>
-      <w:r>
-        <w:t>Riepilogo offerta: formato del protocollo, orario nella data, descrizione lunga troncata a 100 caratteri, modifiche grafiche (da completare)</w:t>
-      </w:r>
-    </w:p>
-    <w:p>
-      <w:pPr>
-        <w:pStyle w:val="Paragrafoelenco"/>
-        <w:numPr>
-          <w:ilvl w:val="0"/>
-          <w:numId w:val="15"/>
-        </w:numPr>
-      </w:pPr>
-      <w:r>
-        <w:t xml:space="preserve">Dettaglio economico: ordine delle colonne e modifica valori mostrati, valore lordo in tabella, valore </w:t>
+        <w:t>Versione1.24 del 22/04/2019</w:t>
+      </w:r>
+    </w:p>
+    <w:p>
+      <w:pPr>
+        <w:pStyle w:val="Paragrafoelenco"/>
+        <w:numPr>
+          <w:ilvl w:val="0"/>
+          <w:numId w:val="10"/>
+        </w:numPr>
+      </w:pPr>
+      <w:r>
+        <w:t>Riorganizzazione menù</w:t>
+      </w:r>
+    </w:p>
+    <w:p>
+      <w:pPr>
+        <w:pStyle w:val="Paragrafoelenco"/>
+        <w:numPr>
+          <w:ilvl w:val="0"/>
+          <w:numId w:val="10"/>
+        </w:numPr>
+      </w:pPr>
+      <w:r>
+        <w:t>Aggiunta gestione Tabella Qualifiche Personale</w:t>
+      </w:r>
+    </w:p>
+    <w:p>
+      <w:pPr>
+        <w:pStyle w:val="Paragrafoelenco"/>
+        <w:numPr>
+          <w:ilvl w:val="0"/>
+          <w:numId w:val="10"/>
+        </w:numPr>
+      </w:pPr>
+      <w:r>
+        <w:t>Aggiunta gestione Tabella Tipologie Clienti/Fornitori</w:t>
+      </w:r>
+    </w:p>
+    <w:p>
+      <w:pPr>
+        <w:pStyle w:val="Paragrafoelenco"/>
+        <w:numPr>
+          <w:ilvl w:val="0"/>
+          <w:numId w:val="10"/>
+        </w:numPr>
+      </w:pPr>
+      <w:r>
+        <w:t>Aggiunta gestione Tabella Tipi Protocolli</w:t>
+      </w:r>
+    </w:p>
+    <w:p>
+      <w:pPr>
+        <w:pStyle w:val="Paragrafoelenco"/>
+        <w:numPr>
+          <w:ilvl w:val="0"/>
+          <w:numId w:val="10"/>
+        </w:numPr>
+      </w:pPr>
+      <w:r>
+        <w:t>Aggiunta gestione Tabella Tipi Lavorazione</w:t>
+      </w:r>
+    </w:p>
+    <w:p>
+      <w:pPr>
+        <w:pStyle w:val="Paragrafoelenco"/>
+        <w:numPr>
+          <w:ilvl w:val="0"/>
+          <w:numId w:val="10"/>
+        </w:numPr>
+      </w:pPr>
+      <w:r>
+        <w:t xml:space="preserve">Aggiunti nuovi colori per Intestazione Colonne </w:t>
       </w:r>
       <w:proofErr w:type="spellStart"/>
       <w:r>
-        <w:t>flag</w:t>
+        <w:t>agenda</w:t>
+      </w:r>
+      <w:r>
+        <w:t>da</w:t>
       </w:r>
       <w:proofErr w:type="spellEnd"/>
       <w:r>
-        <w:t xml:space="preserve"> stampa, modifica nella selezione della figura professionale, calcolo costi in base a tipo pagamento, aggiunta fattura a tipo pagamento</w:t>
+        <w:t xml:space="preserve"> menù Tabelle/Colonne Agenda</w:t>
+      </w:r>
+    </w:p>
+    <w:p>
+      <w:pPr>
+        <w:pStyle w:val="Paragrafoelenco"/>
+        <w:numPr>
+          <w:ilvl w:val="0"/>
+          <w:numId w:val="10"/>
+        </w:numPr>
+      </w:pPr>
+      <w:r>
+        <w:t xml:space="preserve">Aggiunta possibilità di ordinare le colonne agenda </w:t>
+      </w:r>
+      <w:r>
+        <w:t xml:space="preserve">da menù Tabelle/Colonne Agenda tramite il nuovo campo Ordinamento </w:t>
+      </w:r>
+      <w:r>
+        <w:t>(</w:t>
+      </w:r>
+      <w:r>
+        <w:t xml:space="preserve">la modifica non è </w:t>
+      </w:r>
+      <w:r>
+        <w:t>ancora visibile dall'agenda)</w:t>
+      </w:r>
+    </w:p>
+    <w:p>
+      <w:pPr>
+        <w:pStyle w:val="Paragrafoelenco"/>
+        <w:numPr>
+          <w:ilvl w:val="0"/>
+          <w:numId w:val="10"/>
+        </w:numPr>
+      </w:pPr>
+      <w:r>
+        <w:t xml:space="preserve">Aggiunti nuovi parametri da </w:t>
+      </w:r>
+      <w:proofErr w:type="spellStart"/>
+      <w:r>
+        <w:t>Tabelle\Configurazione</w:t>
+      </w:r>
+      <w:proofErr w:type="spellEnd"/>
+      <w:r>
+        <w:t xml:space="preserve"> (</w:t>
+      </w:r>
+      <w:proofErr w:type="spellStart"/>
+      <w:r>
+        <w:t>GIORNI_PAGAMENTO</w:t>
+      </w:r>
+      <w:proofErr w:type="spellEnd"/>
+      <w:r>
+        <w:t>, BANCA da 01 a 04 e IBAN da 01 a 04)</w:t>
       </w:r>
     </w:p>
     <w:p>
@@ -2786,49 +3189,35 @@
         <w:pStyle w:val="Sottotitolo"/>
       </w:pPr>
       <w:r>
-        <w:t>Versione1.30 del 06/0</w:t>
-      </w:r>
-      <w:r>
-        <w:t>6</w:t>
-      </w:r>
-      <w:r>
-        <w:t>/2019</w:t>
-      </w:r>
-    </w:p>
-    <w:p>
-      <w:pPr>
-        <w:pStyle w:val="Paragrafoelenco"/>
-        <w:numPr>
-          <w:ilvl w:val="0"/>
-          <w:numId w:val="15"/>
-        </w:numPr>
-      </w:pPr>
-      <w:r>
-        <w:t>Completata cancellazione eventi</w:t>
-      </w:r>
-    </w:p>
-    <w:p>
-      <w:pPr>
-        <w:pStyle w:val="Paragrafoelenco"/>
-        <w:numPr>
-          <w:ilvl w:val="0"/>
-          <w:numId w:val="15"/>
-        </w:numPr>
-      </w:pPr>
-      <w:r>
-        <w:t>Completata gestione Attrezzature Magazzino</w:t>
-      </w:r>
-    </w:p>
-    <w:p>
-      <w:pPr>
-        <w:pStyle w:val="Paragrafoelenco"/>
-        <w:numPr>
-          <w:ilvl w:val="0"/>
-          <w:numId w:val="15"/>
-        </w:numPr>
-      </w:pPr>
-      <w:r>
-        <w:t>Cancellazione logica Collaboratori, Clienti/Fornitori, Articoli, Raggruppamenti Articoli e Protocolli (non si avrà più errore quando si tenta di cancellare un record da una di queste tabelle collegato ad altre tabelle)</w:t>
+        <w:t>Versione1.23 del 18/04/2019</w:t>
+      </w:r>
+    </w:p>
+    <w:p>
+      <w:pPr>
+        <w:pStyle w:val="Paragrafoelenco"/>
+        <w:numPr>
+          <w:ilvl w:val="0"/>
+          <w:numId w:val="9"/>
+        </w:numPr>
+      </w:pPr>
+      <w:r>
+        <w:t xml:space="preserve">Aggiunta pagina di gestione valori di configurazione (es. campi IVA, IBAN, indirizzi </w:t>
+      </w:r>
+      <w:proofErr w:type="spellStart"/>
+      <w:r>
+        <w:t>etcetc</w:t>
+      </w:r>
+      <w:proofErr w:type="spellEnd"/>
+      <w:r>
+        <w:t xml:space="preserve">), da menu </w:t>
+      </w:r>
+      <w:proofErr w:type="spellStart"/>
+      <w:r>
+        <w:t>TABELLE\Gestione</w:t>
+      </w:r>
+      <w:proofErr w:type="spellEnd"/>
+      <w:r>
+        <w:t xml:space="preserve"> Configurazione</w:t>
       </w:r>
     </w:p>
     <w:p>
@@ -2841,37 +3230,19 @@
         <w:pStyle w:val="Sottotitolo"/>
       </w:pPr>
       <w:r>
-        <w:t>Versione1.29 del 01/0</w:t>
-      </w:r>
-      <w:r>
-        <w:t>6</w:t>
-      </w:r>
-      <w:r>
-        <w:t>/2019</w:t>
-      </w:r>
-    </w:p>
-    <w:p>
-      <w:pPr>
-        <w:pStyle w:val="Paragrafoelenco"/>
-        <w:numPr>
-          <w:ilvl w:val="0"/>
-          <w:numId w:val="14"/>
-        </w:numPr>
-      </w:pPr>
-      <w:r>
-        <w:t>Aggiunta cancellazione eventi</w:t>
-      </w:r>
-    </w:p>
-    <w:p>
-      <w:pPr>
-        <w:pStyle w:val="Paragrafoelenco"/>
-        <w:numPr>
-          <w:ilvl w:val="0"/>
-          <w:numId w:val="14"/>
-        </w:numPr>
-      </w:pPr>
-      <w:r>
-        <w:t>Aggiunta gestione Magazzino (incompleta)</w:t>
+        <w:t>Versione1.22 del 14/04/2019</w:t>
+      </w:r>
+    </w:p>
+    <w:p>
+      <w:pPr>
+        <w:pStyle w:val="Paragrafoelenco"/>
+        <w:numPr>
+          <w:ilvl w:val="0"/>
+          <w:numId w:val="8"/>
+        </w:numPr>
+      </w:pPr>
+      <w:r>
+        <w:t>Salvataggio e modifica Note Offerta</w:t>
       </w:r>
     </w:p>
     <w:p>
@@ -2884,476 +3255,214 @@
         <w:pStyle w:val="Sottotitolo"/>
       </w:pPr>
       <w:r>
-        <w:t>Versione1.28 del 22/05/2019</w:t>
-      </w:r>
-    </w:p>
-    <w:p>
-      <w:pPr>
-        <w:pStyle w:val="Paragrafoelenco"/>
-        <w:numPr>
-          <w:ilvl w:val="0"/>
-          <w:numId w:val="13"/>
-        </w:numPr>
-      </w:pPr>
-      <w:r>
-        <w:t>Aggiunta gestione Tipologie Interventi nel menù "Tabelle/Tipologie Interventi"</w:t>
-      </w:r>
-    </w:p>
-    <w:p>
-      <w:pPr>
-        <w:pStyle w:val="Paragrafoelenco"/>
-        <w:numPr>
-          <w:ilvl w:val="0"/>
-          <w:numId w:val="13"/>
-        </w:numPr>
-      </w:pPr>
-      <w:r>
-        <w:t>Aggiornata Lavorazione con gestione Dettaglio Economico e Piano Esterno (da completare)</w:t>
-      </w:r>
-    </w:p>
-    <w:p/>
+        <w:t>Versione1.21 del 13/04/2019</w:t>
+      </w:r>
+    </w:p>
+    <w:p>
+      <w:pPr>
+        <w:pStyle w:val="Paragrafoelenco"/>
+        <w:numPr>
+          <w:ilvl w:val="0"/>
+          <w:numId w:val="7"/>
+        </w:numPr>
+      </w:pPr>
+      <w:r>
+        <w:t>Pagina protocollo sistemato layout ricerca</w:t>
+      </w:r>
+    </w:p>
+    <w:p>
+      <w:pPr>
+        <w:pStyle w:val="Paragrafoelenco"/>
+        <w:numPr>
+          <w:ilvl w:val="0"/>
+          <w:numId w:val="7"/>
+        </w:numPr>
+      </w:pPr>
+      <w:r>
+        <w:t>Pagina protocollo, in apertura visualizza gli ultimi protocolli automaticamente</w:t>
+      </w:r>
+    </w:p>
+    <w:p>
+      <w:pPr>
+        <w:pStyle w:val="Paragrafoelenco"/>
+        <w:numPr>
+          <w:ilvl w:val="0"/>
+          <w:numId w:val="7"/>
+        </w:numPr>
+      </w:pPr>
+      <w:r>
+        <w:t>Iva recuperata da tabella e non più dal singolo articolo</w:t>
+      </w:r>
+    </w:p>
+    <w:p>
+      <w:pPr>
+        <w:pStyle w:val="Paragrafoelenco"/>
+        <w:numPr>
+          <w:ilvl w:val="0"/>
+          <w:numId w:val="7"/>
+        </w:numPr>
+      </w:pPr>
+      <w:r>
+        <w:t xml:space="preserve">Aggiunta immagine </w:t>
+      </w:r>
+      <w:proofErr w:type="spellStart"/>
+      <w:r>
+        <w:t>footer</w:t>
+      </w:r>
+      <w:proofErr w:type="spellEnd"/>
+      <w:r>
+        <w:t xml:space="preserve"> riepilogo offerta</w:t>
+      </w:r>
+    </w:p>
     <w:p>
       <w:pPr>
         <w:pStyle w:val="Sottotitolo"/>
       </w:pPr>
-      <w:r>
-        <w:t>Versione1.27 del 05/05/2019</w:t>
-      </w:r>
-    </w:p>
-    <w:p>
-      <w:pPr>
-        <w:pStyle w:val="Paragrafoelenco"/>
-        <w:numPr>
-          <w:ilvl w:val="0"/>
-          <w:numId w:val="12"/>
-        </w:numPr>
-      </w:pPr>
-      <w:r>
-        <w:t>Aggiunta Lavorazione</w:t>
-      </w:r>
     </w:p>
     <w:p>
       <w:pPr>
         <w:pStyle w:val="Sottotitolo"/>
       </w:pPr>
+      <w:r>
+        <w:t>Versione1.20 del 11/04/2019</w:t>
+      </w:r>
+    </w:p>
+    <w:p>
+      <w:pPr>
+        <w:pStyle w:val="Paragrafoelenco"/>
+        <w:numPr>
+          <w:ilvl w:val="0"/>
+          <w:numId w:val="6"/>
+        </w:numPr>
+      </w:pPr>
+      <w:r>
+        <w:t>Pagina Offerta, risolto malfunzionamento ordinamento articoli</w:t>
+      </w:r>
+    </w:p>
+    <w:p>
+      <w:pPr>
+        <w:pStyle w:val="Paragrafoelenco"/>
+        <w:numPr>
+          <w:ilvl w:val="0"/>
+          <w:numId w:val="6"/>
+        </w:numPr>
+      </w:pPr>
+      <w:r>
+        <w:t xml:space="preserve">Popolato </w:t>
+      </w:r>
+      <w:proofErr w:type="spellStart"/>
+      <w:r>
+        <w:t>footer</w:t>
+      </w:r>
+      <w:proofErr w:type="spellEnd"/>
+      <w:r>
+        <w:t xml:space="preserve"> riepilogo offerta con i dati del cliente</w:t>
+      </w:r>
+    </w:p>
+    <w:p>
+      <w:pPr>
+        <w:pStyle w:val="Paragrafoelenco"/>
+        <w:numPr>
+          <w:ilvl w:val="0"/>
+          <w:numId w:val="6"/>
+        </w:numPr>
+      </w:pPr>
+      <w:r>
+        <w:t>Pagina Protocollo, aggiunto campo di ricerca "Lavorazione"</w:t>
+      </w:r>
+    </w:p>
+    <w:p>
+      <w:pPr>
+        <w:pStyle w:val="Paragrafoelenco"/>
+        <w:numPr>
+          <w:ilvl w:val="0"/>
+          <w:numId w:val="6"/>
+        </w:numPr>
+      </w:pPr>
+      <w:r>
+        <w:t>Pagina Protocollo, aggiunta selezione con calendari a scomparsa sui campi Data</w:t>
+      </w:r>
     </w:p>
     <w:p>
       <w:pPr>
         <w:pStyle w:val="Sottotitolo"/>
       </w:pPr>
-      <w:r>
-        <w:t>Versione1.26 del 27/04/2019</w:t>
-      </w:r>
-    </w:p>
-    <w:p>
-      <w:pPr>
-        <w:pStyle w:val="Paragrafoelenco"/>
-        <w:numPr>
-          <w:ilvl w:val="0"/>
-          <w:numId w:val="11"/>
-        </w:numPr>
-      </w:pPr>
-      <w:r>
-        <w:t>Aggiunta Gestione Password di accesso dimenticata con generazione nuova password ed  invio</w:t>
-      </w:r>
-    </w:p>
-    <w:p>
-      <w:pPr>
-        <w:pStyle w:val="Paragrafoelenco"/>
-      </w:pPr>
-      <w:r>
-        <w:t xml:space="preserve"> e-mail.</w:t>
-      </w:r>
     </w:p>
     <w:p>
       <w:pPr>
         <w:pStyle w:val="Sottotitolo"/>
       </w:pPr>
-    </w:p>
-    <w:p>
-      <w:pPr>
-        <w:pStyle w:val="Sottotitolo"/>
-      </w:pPr>
-      <w:r>
-        <w:t>Versione1.25 del 24/04/2019</w:t>
-      </w:r>
-    </w:p>
-    <w:p>
-      <w:pPr>
-        <w:pStyle w:val="Paragrafoelenco"/>
-        <w:numPr>
-          <w:ilvl w:val="0"/>
-          <w:numId w:val="11"/>
-        </w:numPr>
-      </w:pPr>
-      <w:r>
-        <w:t>Aggiunta Gestione Utenti (menù in alto a destra Gestione Utenze/Utenti)</w:t>
-      </w:r>
-    </w:p>
-    <w:p>
-      <w:pPr>
-        <w:pStyle w:val="Sottotitolo"/>
-      </w:pPr>
-    </w:p>
-    <w:p>
-      <w:pPr>
-        <w:pStyle w:val="Sottotitolo"/>
-      </w:pPr>
-      <w:r>
-        <w:t>Versione1.24 del 22/04/2019</w:t>
-      </w:r>
-    </w:p>
-    <w:p>
-      <w:pPr>
-        <w:pStyle w:val="Paragrafoelenco"/>
-        <w:numPr>
-          <w:ilvl w:val="0"/>
-          <w:numId w:val="10"/>
+      <w:r>
+        <w:t>Versione1.19 del 09/04/2019</w:t>
+      </w:r>
+    </w:p>
+    <w:p>
+      <w:pPr>
+        <w:pStyle w:val="Paragrafoelenco"/>
+        <w:numPr>
+          <w:ilvl w:val="0"/>
+          <w:numId w:val="5"/>
+        </w:numPr>
+      </w:pPr>
+      <w:r>
+        <w:t>correzione bug tender: modificando un evento che conteneva uno o più tender il salvataggio falliva perché i tender risultavano già impiegati; </w:t>
+      </w:r>
+    </w:p>
+    <w:p>
+      <w:pPr>
+        <w:pStyle w:val="Paragrafoelenco"/>
+        <w:numPr>
+          <w:ilvl w:val="0"/>
+          <w:numId w:val="5"/>
+        </w:numPr>
+      </w:pPr>
+      <w:r>
+        <w:t xml:space="preserve">layout offerta: aumento altezza articoli e sistemazione </w:t>
+      </w:r>
+      <w:proofErr w:type="spellStart"/>
+      <w:r>
+        <w:t>popup</w:t>
+      </w:r>
+      <w:proofErr w:type="spellEnd"/>
+      <w:r>
+        <w:t>;</w:t>
+      </w:r>
+    </w:p>
+    <w:p>
+      <w:pPr>
+        <w:pStyle w:val="Paragrafoelenco"/>
+        <w:numPr>
+          <w:ilvl w:val="0"/>
+          <w:numId w:val="5"/>
+        </w:numPr>
+      </w:pPr>
+      <w:r>
+        <w:t>ordinamento articoli in base a prezzo; </w:t>
+      </w:r>
+    </w:p>
+    <w:p>
+      <w:pPr>
+        <w:pStyle w:val="Paragrafoelenco"/>
+        <w:numPr>
+          <w:ilvl w:val="0"/>
+          <w:numId w:val="5"/>
+        </w:numPr>
+      </w:pPr>
+      <w:r>
+        <w:t>descrizione corta e lunga nelle prime due colonne del riepilogo e della stampa;</w:t>
+      </w:r>
+    </w:p>
+    <w:p>
+      <w:pPr>
+        <w:pStyle w:val="Paragrafoelenco"/>
+        <w:numPr>
+          <w:ilvl w:val="0"/>
+          <w:numId w:val="5"/>
         </w:numPr>
       </w:pPr>
       <w:r>
         <w:lastRenderedPageBreak/>
-        <w:t>Riorganizzazione menù</w:t>
-      </w:r>
-    </w:p>
-    <w:p>
-      <w:pPr>
-        <w:pStyle w:val="Paragrafoelenco"/>
-        <w:numPr>
-          <w:ilvl w:val="0"/>
-          <w:numId w:val="10"/>
-        </w:numPr>
-      </w:pPr>
-      <w:r>
-        <w:t>Aggiunta gestione Tabella Qualifiche Personale</w:t>
-      </w:r>
-    </w:p>
-    <w:p>
-      <w:pPr>
-        <w:pStyle w:val="Paragrafoelenco"/>
-        <w:numPr>
-          <w:ilvl w:val="0"/>
-          <w:numId w:val="10"/>
-        </w:numPr>
-      </w:pPr>
-      <w:r>
-        <w:t>Aggiunta gestione Tabella Tipologie Clienti/Fornitori</w:t>
-      </w:r>
-    </w:p>
-    <w:p>
-      <w:pPr>
-        <w:pStyle w:val="Paragrafoelenco"/>
-        <w:numPr>
-          <w:ilvl w:val="0"/>
-          <w:numId w:val="10"/>
-        </w:numPr>
-      </w:pPr>
-      <w:r>
-        <w:t>Aggiunta gestione Tabella Tipi Protocolli</w:t>
-      </w:r>
-    </w:p>
-    <w:p>
-      <w:pPr>
-        <w:pStyle w:val="Paragrafoelenco"/>
-        <w:numPr>
-          <w:ilvl w:val="0"/>
-          <w:numId w:val="10"/>
-        </w:numPr>
-      </w:pPr>
-      <w:r>
-        <w:t>Aggiunta gestione Tabella Tipi Lavorazione</w:t>
-      </w:r>
-    </w:p>
-    <w:p>
-      <w:pPr>
-        <w:pStyle w:val="Paragrafoelenco"/>
-        <w:numPr>
-          <w:ilvl w:val="0"/>
-          <w:numId w:val="10"/>
-        </w:numPr>
-      </w:pPr>
-      <w:r>
-        <w:t xml:space="preserve">Aggiunti nuovi colori per Intestazione Colonne </w:t>
-      </w:r>
-      <w:proofErr w:type="spellStart"/>
-      <w:r>
-        <w:t>agenda</w:t>
-      </w:r>
-      <w:r>
-        <w:t>da</w:t>
-      </w:r>
-      <w:proofErr w:type="spellEnd"/>
-      <w:r>
-        <w:t xml:space="preserve"> menù Tabelle/Colonne Agenda</w:t>
-      </w:r>
-    </w:p>
-    <w:p>
-      <w:pPr>
-        <w:pStyle w:val="Paragrafoelenco"/>
-        <w:numPr>
-          <w:ilvl w:val="0"/>
-          <w:numId w:val="10"/>
-        </w:numPr>
-      </w:pPr>
-      <w:r>
-        <w:t xml:space="preserve">Aggiunta possibilità di ordinare le colonne agenda </w:t>
-      </w:r>
-      <w:r>
-        <w:t xml:space="preserve">da menù Tabelle/Colonne Agenda tramite il nuovo campo Ordinamento </w:t>
-      </w:r>
-      <w:r>
-        <w:t>(</w:t>
-      </w:r>
-      <w:r>
-        <w:t xml:space="preserve">la modifica non è </w:t>
-      </w:r>
-      <w:r>
-        <w:t>ancora visibile dall'agenda)</w:t>
-      </w:r>
-    </w:p>
-    <w:p>
-      <w:pPr>
-        <w:pStyle w:val="Paragrafoelenco"/>
-        <w:numPr>
-          <w:ilvl w:val="0"/>
-          <w:numId w:val="10"/>
-        </w:numPr>
-      </w:pPr>
-      <w:r>
-        <w:t xml:space="preserve">Aggiunti nuovi parametri da </w:t>
-      </w:r>
-      <w:proofErr w:type="spellStart"/>
-      <w:r>
-        <w:t>Tabelle\Configurazione</w:t>
-      </w:r>
-      <w:proofErr w:type="spellEnd"/>
-      <w:r>
-        <w:t xml:space="preserve"> (</w:t>
-      </w:r>
-      <w:proofErr w:type="spellStart"/>
-      <w:r>
-        <w:t>GIORNI_PAGAMENTO</w:t>
-      </w:r>
-      <w:proofErr w:type="spellEnd"/>
-      <w:r>
-        <w:t>, BANCA da 01 a 04 e IBAN da 01 a 04)</w:t>
-      </w:r>
-    </w:p>
-    <w:p>
-      <w:pPr>
-        <w:pStyle w:val="Sottotitolo"/>
-      </w:pPr>
-    </w:p>
-    <w:p>
-      <w:pPr>
-        <w:pStyle w:val="Sottotitolo"/>
-      </w:pPr>
-      <w:r>
-        <w:t>Versione1.23 del 18/04/2019</w:t>
-      </w:r>
-    </w:p>
-    <w:p>
-      <w:pPr>
-        <w:pStyle w:val="Paragrafoelenco"/>
-        <w:numPr>
-          <w:ilvl w:val="0"/>
-          <w:numId w:val="9"/>
-        </w:numPr>
-      </w:pPr>
-      <w:r>
-        <w:t xml:space="preserve">Aggiunta pagina di gestione valori di configurazione (es. campi IVA, IBAN, indirizzi </w:t>
-      </w:r>
-      <w:proofErr w:type="spellStart"/>
-      <w:r>
-        <w:t>etcetc</w:t>
-      </w:r>
-      <w:proofErr w:type="spellEnd"/>
-      <w:r>
-        <w:t xml:space="preserve">), da menu </w:t>
-      </w:r>
-      <w:proofErr w:type="spellStart"/>
-      <w:r>
-        <w:t>TABELLE\Gestione</w:t>
-      </w:r>
-      <w:proofErr w:type="spellEnd"/>
-      <w:r>
-        <w:t xml:space="preserve"> Configurazione</w:t>
-      </w:r>
-    </w:p>
-    <w:p>
-      <w:pPr>
-        <w:pStyle w:val="Sottotitolo"/>
-      </w:pPr>
-    </w:p>
-    <w:p>
-      <w:pPr>
-        <w:pStyle w:val="Sottotitolo"/>
-      </w:pPr>
-      <w:r>
-        <w:t>Versione1.22 del 14/04/2019</w:t>
-      </w:r>
-    </w:p>
-    <w:p>
-      <w:pPr>
-        <w:pStyle w:val="Paragrafoelenco"/>
-        <w:numPr>
-          <w:ilvl w:val="0"/>
-          <w:numId w:val="8"/>
-        </w:numPr>
-      </w:pPr>
-      <w:r>
-        <w:t>Salvataggio e modifica Note Offerta</w:t>
-      </w:r>
-    </w:p>
-    <w:p>
-      <w:pPr>
-        <w:pStyle w:val="Sottotitolo"/>
-      </w:pPr>
-    </w:p>
-    <w:p>
-      <w:pPr>
-        <w:pStyle w:val="Sottotitolo"/>
-      </w:pPr>
-      <w:r>
-        <w:t>Versione1.21 del 13/04/2019</w:t>
-      </w:r>
-    </w:p>
-    <w:p>
-      <w:pPr>
-        <w:pStyle w:val="Paragrafoelenco"/>
-        <w:numPr>
-          <w:ilvl w:val="0"/>
-          <w:numId w:val="7"/>
-        </w:numPr>
-      </w:pPr>
-      <w:r>
-        <w:t>Pagina protocollo sistemato layout ricerca</w:t>
-      </w:r>
-    </w:p>
-    <w:p>
-      <w:pPr>
-        <w:pStyle w:val="Paragrafoelenco"/>
-        <w:numPr>
-          <w:ilvl w:val="0"/>
-          <w:numId w:val="7"/>
-        </w:numPr>
-      </w:pPr>
-      <w:r>
-        <w:t>Pagina protocollo, in apertura visualizza gli ultimi protocolli automaticamente</w:t>
-      </w:r>
-    </w:p>
-    <w:p>
-      <w:pPr>
-        <w:pStyle w:val="Paragrafoelenco"/>
-        <w:numPr>
-          <w:ilvl w:val="0"/>
-          <w:numId w:val="7"/>
-        </w:numPr>
-      </w:pPr>
-      <w:r>
-        <w:t>Iva recuperata da tabella e non più dal singolo articolo</w:t>
-      </w:r>
-    </w:p>
-    <w:p>
-      <w:pPr>
-        <w:pStyle w:val="Paragrafoelenco"/>
-        <w:numPr>
-          <w:ilvl w:val="0"/>
-          <w:numId w:val="7"/>
-        </w:numPr>
-      </w:pPr>
-      <w:r>
-        <w:t xml:space="preserve">Aggiunta immagine </w:t>
-      </w:r>
-      <w:proofErr w:type="spellStart"/>
-      <w:r>
-        <w:t>footer</w:t>
-      </w:r>
-      <w:proofErr w:type="spellEnd"/>
-      <w:r>
-        <w:t xml:space="preserve"> riepilogo offerta</w:t>
-      </w:r>
-    </w:p>
-    <w:p>
-      <w:pPr>
-        <w:pStyle w:val="Sottotitolo"/>
-      </w:pPr>
-    </w:p>
-    <w:p>
-      <w:pPr>
-        <w:pStyle w:val="Sottotitolo"/>
-      </w:pPr>
-      <w:r>
-        <w:t>Versione1.20 del 11/04/2019</w:t>
-      </w:r>
-    </w:p>
-    <w:p>
-      <w:pPr>
-        <w:pStyle w:val="Paragrafoelenco"/>
-        <w:numPr>
-          <w:ilvl w:val="0"/>
-          <w:numId w:val="6"/>
-        </w:numPr>
-      </w:pPr>
-      <w:r>
-        <w:t>Pagina Offerta, risolto malfunzionamento ordinamento articoli</w:t>
-      </w:r>
-    </w:p>
-    <w:p>
-      <w:pPr>
-        <w:pStyle w:val="Paragrafoelenco"/>
-        <w:numPr>
-          <w:ilvl w:val="0"/>
-          <w:numId w:val="6"/>
-        </w:numPr>
-      </w:pPr>
-      <w:r>
-        <w:t xml:space="preserve">Popolato </w:t>
-      </w:r>
-      <w:proofErr w:type="spellStart"/>
-      <w:r>
-        <w:t>footer</w:t>
-      </w:r>
-      <w:proofErr w:type="spellEnd"/>
-      <w:r>
-        <w:t xml:space="preserve"> riepilogo offerta con i dati del cliente</w:t>
-      </w:r>
-    </w:p>
-    <w:p>
-      <w:pPr>
-        <w:pStyle w:val="Paragrafoelenco"/>
-        <w:numPr>
-          <w:ilvl w:val="0"/>
-          <w:numId w:val="6"/>
-        </w:numPr>
-      </w:pPr>
-      <w:r>
-        <w:t>Pagina Protocollo, aggiunto campo di ricerca "Lavorazione"</w:t>
-      </w:r>
-    </w:p>
-    <w:p>
-      <w:pPr>
-        <w:pStyle w:val="Paragrafoelenco"/>
-        <w:numPr>
-          <w:ilvl w:val="0"/>
-          <w:numId w:val="6"/>
-        </w:numPr>
-      </w:pPr>
-      <w:r>
-        <w:t>Pagina Protocollo, aggiunta selezione con calendari a scomparsa sui campi Data</w:t>
-      </w:r>
-    </w:p>
-    <w:p>
-      <w:pPr>
-        <w:pStyle w:val="Sottotitolo"/>
-      </w:pPr>
-    </w:p>
-    <w:p>
-      <w:pPr>
-        <w:pStyle w:val="Sottotitolo"/>
-      </w:pPr>
-      <w:r>
-        <w:t>Versione1.19 del 09/04/2019</w:t>
+        <w:t>salvataggio automatico offerta in fase di visualizzazione riepilogo (allo scopo di generare un protocollo);</w:t>
       </w:r>
     </w:p>
     <w:p>
@@ -3365,7 +3474,7 @@
         </w:numPr>
       </w:pPr>
       <w:r>
-        <w:t>correzione bug tender: modificando un evento che conteneva uno o più tender il salvataggio falliva perché i tender risultavano già impiegati; </w:t>
+        <w:t>formattazione importi con separatore migliaia;</w:t>
       </w:r>
     </w:p>
     <w:p>
@@ -3377,75 +3486,6 @@
         </w:numPr>
       </w:pPr>
       <w:r>
-        <w:t xml:space="preserve">layout offerta: aumento altezza articoli e sistemazione </w:t>
-      </w:r>
-      <w:proofErr w:type="spellStart"/>
-      <w:r>
-        <w:t>popup</w:t>
-      </w:r>
-      <w:proofErr w:type="spellEnd"/>
-      <w:r>
-        <w:t>;</w:t>
-      </w:r>
-    </w:p>
-    <w:p>
-      <w:pPr>
-        <w:pStyle w:val="Paragrafoelenco"/>
-        <w:numPr>
-          <w:ilvl w:val="0"/>
-          <w:numId w:val="5"/>
-        </w:numPr>
-      </w:pPr>
-      <w:r>
-        <w:t>ordinamento articoli in base a prezzo; </w:t>
-      </w:r>
-    </w:p>
-    <w:p>
-      <w:pPr>
-        <w:pStyle w:val="Paragrafoelenco"/>
-        <w:numPr>
-          <w:ilvl w:val="0"/>
-          <w:numId w:val="5"/>
-        </w:numPr>
-      </w:pPr>
-      <w:r>
-        <w:t>descrizione corta e lunga nelle prime due colonne del riepilogo e della stampa;</w:t>
-      </w:r>
-    </w:p>
-    <w:p>
-      <w:pPr>
-        <w:pStyle w:val="Paragrafoelenco"/>
-        <w:numPr>
-          <w:ilvl w:val="0"/>
-          <w:numId w:val="5"/>
-        </w:numPr>
-      </w:pPr>
-      <w:r>
-        <w:t>salvataggio automatico offerta in fase di visualizzazione riepilogo (allo scopo di generare un protocollo);</w:t>
-      </w:r>
-    </w:p>
-    <w:p>
-      <w:pPr>
-        <w:pStyle w:val="Paragrafoelenco"/>
-        <w:numPr>
-          <w:ilvl w:val="0"/>
-          <w:numId w:val="5"/>
-        </w:numPr>
-      </w:pPr>
-      <w:r>
-        <w:t>formattazione importi con separatore migliaia;</w:t>
-      </w:r>
-    </w:p>
-    <w:p>
-      <w:pPr>
-        <w:pStyle w:val="Paragrafoelenco"/>
-        <w:numPr>
-          <w:ilvl w:val="0"/>
-          <w:numId w:val="5"/>
-        </w:numPr>
-      </w:pPr>
-      <w:r>
-        <w:lastRenderedPageBreak/>
         <w:t>creazione e salvataggio pdf in fase di salvataggio offerta; </w:t>
       </w:r>
     </w:p>
@@ -3828,7 +3868,6 @@
         </w:numPr>
       </w:pPr>
       <w:r>
-        <w:lastRenderedPageBreak/>
         <w:t xml:space="preserve">Aggiunta informazione Tender su Anteprima lavorazione </w:t>
       </w:r>
       <w:proofErr w:type="spellStart"/>
@@ -7543,6 +7582,119 @@
     </w:lvl>
   </w:abstractNum>
   <w:abstractNum w:abstractNumId="31">
+    <w:nsid w:val="52637672"/>
+    <w:multiLevelType w:val="hybridMultilevel"/>
+    <w:tmpl w:val="98A22AE4"/>
+    <w:lvl w:ilvl="0" w:tplc="04100001">
+      <w:start w:val="1"/>
+      <w:numFmt w:val="bullet"/>
+      <w:lvlText w:val=""/>
+      <w:lvlJc w:val="left"/>
+      <w:pPr>
+        <w:ind w:left="720" w:hanging="360"/>
+      </w:pPr>
+      <w:rPr>
+        <w:rFonts w:ascii="Symbol" w:hAnsi="Symbol" w:hint="default"/>
+      </w:rPr>
+    </w:lvl>
+    <w:lvl w:ilvl="1" w:tplc="04100003" w:tentative="1">
+      <w:start w:val="1"/>
+      <w:numFmt w:val="bullet"/>
+      <w:lvlText w:val="o"/>
+      <w:lvlJc w:val="left"/>
+      <w:pPr>
+        <w:ind w:left="1440" w:hanging="360"/>
+      </w:pPr>
+      <w:rPr>
+        <w:rFonts w:ascii="Courier New" w:hAnsi="Courier New" w:cs="Courier New" w:hint="default"/>
+      </w:rPr>
+    </w:lvl>
+    <w:lvl w:ilvl="2" w:tplc="04100005" w:tentative="1">
+      <w:start w:val="1"/>
+      <w:numFmt w:val="bullet"/>
+      <w:lvlText w:val=""/>
+      <w:lvlJc w:val="left"/>
+      <w:pPr>
+        <w:ind w:left="2160" w:hanging="360"/>
+      </w:pPr>
+      <w:rPr>
+        <w:rFonts w:ascii="Wingdings" w:hAnsi="Wingdings" w:hint="default"/>
+      </w:rPr>
+    </w:lvl>
+    <w:lvl w:ilvl="3" w:tplc="04100001" w:tentative="1">
+      <w:start w:val="1"/>
+      <w:numFmt w:val="bullet"/>
+      <w:lvlText w:val=""/>
+      <w:lvlJc w:val="left"/>
+      <w:pPr>
+        <w:ind w:left="2880" w:hanging="360"/>
+      </w:pPr>
+      <w:rPr>
+        <w:rFonts w:ascii="Symbol" w:hAnsi="Symbol" w:hint="default"/>
+      </w:rPr>
+    </w:lvl>
+    <w:lvl w:ilvl="4" w:tplc="04100003" w:tentative="1">
+      <w:start w:val="1"/>
+      <w:numFmt w:val="bullet"/>
+      <w:lvlText w:val="o"/>
+      <w:lvlJc w:val="left"/>
+      <w:pPr>
+        <w:ind w:left="3600" w:hanging="360"/>
+      </w:pPr>
+      <w:rPr>
+        <w:rFonts w:ascii="Courier New" w:hAnsi="Courier New" w:cs="Courier New" w:hint="default"/>
+      </w:rPr>
+    </w:lvl>
+    <w:lvl w:ilvl="5" w:tplc="04100005" w:tentative="1">
+      <w:start w:val="1"/>
+      <w:numFmt w:val="bullet"/>
+      <w:lvlText w:val=""/>
+      <w:lvlJc w:val="left"/>
+      <w:pPr>
+        <w:ind w:left="4320" w:hanging="360"/>
+      </w:pPr>
+      <w:rPr>
+        <w:rFonts w:ascii="Wingdings" w:hAnsi="Wingdings" w:hint="default"/>
+      </w:rPr>
+    </w:lvl>
+    <w:lvl w:ilvl="6" w:tplc="04100001" w:tentative="1">
+      <w:start w:val="1"/>
+      <w:numFmt w:val="bullet"/>
+      <w:lvlText w:val=""/>
+      <w:lvlJc w:val="left"/>
+      <w:pPr>
+        <w:ind w:left="5040" w:hanging="360"/>
+      </w:pPr>
+      <w:rPr>
+        <w:rFonts w:ascii="Symbol" w:hAnsi="Symbol" w:hint="default"/>
+      </w:rPr>
+    </w:lvl>
+    <w:lvl w:ilvl="7" w:tplc="04100003" w:tentative="1">
+      <w:start w:val="1"/>
+      <w:numFmt w:val="bullet"/>
+      <w:lvlText w:val="o"/>
+      <w:lvlJc w:val="left"/>
+      <w:pPr>
+        <w:ind w:left="5760" w:hanging="360"/>
+      </w:pPr>
+      <w:rPr>
+        <w:rFonts w:ascii="Courier New" w:hAnsi="Courier New" w:cs="Courier New" w:hint="default"/>
+      </w:rPr>
+    </w:lvl>
+    <w:lvl w:ilvl="8" w:tplc="04100005" w:tentative="1">
+      <w:start w:val="1"/>
+      <w:numFmt w:val="bullet"/>
+      <w:lvlText w:val=""/>
+      <w:lvlJc w:val="left"/>
+      <w:pPr>
+        <w:ind w:left="6480" w:hanging="360"/>
+      </w:pPr>
+      <w:rPr>
+        <w:rFonts w:ascii="Wingdings" w:hAnsi="Wingdings" w:hint="default"/>
+      </w:rPr>
+    </w:lvl>
+  </w:abstractNum>
+  <w:abstractNum w:abstractNumId="32">
     <w:nsid w:val="52A5527C"/>
     <w:multiLevelType w:val="hybridMultilevel"/>
     <w:tmpl w:val="5568C82C"/>
@@ -7655,7 +7807,7 @@
       </w:rPr>
     </w:lvl>
   </w:abstractNum>
-  <w:abstractNum w:abstractNumId="32">
+  <w:abstractNum w:abstractNumId="33">
     <w:nsid w:val="546746EF"/>
     <w:multiLevelType w:val="hybridMultilevel"/>
     <w:tmpl w:val="E07CB89E"/>
@@ -7768,7 +7920,7 @@
       </w:rPr>
     </w:lvl>
   </w:abstractNum>
-  <w:abstractNum w:abstractNumId="33">
+  <w:abstractNum w:abstractNumId="34">
     <w:nsid w:val="57BF0A1D"/>
     <w:multiLevelType w:val="hybridMultilevel"/>
     <w:tmpl w:val="438E05FA"/>
@@ -7881,7 +8033,7 @@
       </w:rPr>
     </w:lvl>
   </w:abstractNum>
-  <w:abstractNum w:abstractNumId="34">
+  <w:abstractNum w:abstractNumId="35">
     <w:nsid w:val="5BEA70B1"/>
     <w:multiLevelType w:val="hybridMultilevel"/>
     <w:tmpl w:val="18E42578"/>
@@ -7994,7 +8146,7 @@
       </w:rPr>
     </w:lvl>
   </w:abstractNum>
-  <w:abstractNum w:abstractNumId="35">
+  <w:abstractNum w:abstractNumId="36">
     <w:nsid w:val="5D6E0C7C"/>
     <w:multiLevelType w:val="hybridMultilevel"/>
     <w:tmpl w:val="49DCDC5C"/>
@@ -8107,7 +8259,7 @@
       </w:rPr>
     </w:lvl>
   </w:abstractNum>
-  <w:abstractNum w:abstractNumId="36">
+  <w:abstractNum w:abstractNumId="37">
     <w:nsid w:val="634934C4"/>
     <w:multiLevelType w:val="hybridMultilevel"/>
     <w:tmpl w:val="07905FBE"/>
@@ -8220,7 +8372,7 @@
       </w:rPr>
     </w:lvl>
   </w:abstractNum>
-  <w:abstractNum w:abstractNumId="37">
+  <w:abstractNum w:abstractNumId="38">
     <w:nsid w:val="647C3736"/>
     <w:multiLevelType w:val="hybridMultilevel"/>
     <w:tmpl w:val="9EBAB13A"/>
@@ -8333,7 +8485,7 @@
       </w:rPr>
     </w:lvl>
   </w:abstractNum>
-  <w:abstractNum w:abstractNumId="38">
+  <w:abstractNum w:abstractNumId="39">
     <w:nsid w:val="6A4D4D97"/>
     <w:multiLevelType w:val="hybridMultilevel"/>
     <w:tmpl w:val="A6A6C3B8"/>
@@ -8446,7 +8598,7 @@
       </w:rPr>
     </w:lvl>
   </w:abstractNum>
-  <w:abstractNum w:abstractNumId="39">
+  <w:abstractNum w:abstractNumId="40">
     <w:nsid w:val="6C181DE2"/>
     <w:multiLevelType w:val="hybridMultilevel"/>
     <w:tmpl w:val="3B5491FC"/>
@@ -8559,7 +8711,7 @@
       </w:rPr>
     </w:lvl>
   </w:abstractNum>
-  <w:abstractNum w:abstractNumId="40">
+  <w:abstractNum w:abstractNumId="41">
     <w:nsid w:val="6C944328"/>
     <w:multiLevelType w:val="hybridMultilevel"/>
     <w:tmpl w:val="10D40524"/>
@@ -8672,7 +8824,7 @@
       </w:rPr>
     </w:lvl>
   </w:abstractNum>
-  <w:abstractNum w:abstractNumId="41">
+  <w:abstractNum w:abstractNumId="42">
     <w:nsid w:val="6D645323"/>
     <w:multiLevelType w:val="hybridMultilevel"/>
     <w:tmpl w:val="4860DCD4"/>
@@ -8785,7 +8937,7 @@
       </w:rPr>
     </w:lvl>
   </w:abstractNum>
-  <w:abstractNum w:abstractNumId="42">
+  <w:abstractNum w:abstractNumId="43">
     <w:nsid w:val="6E737B1D"/>
     <w:multiLevelType w:val="hybridMultilevel"/>
     <w:tmpl w:val="9DB6FC56"/>
@@ -8898,7 +9050,7 @@
       </w:rPr>
     </w:lvl>
   </w:abstractNum>
-  <w:abstractNum w:abstractNumId="43">
+  <w:abstractNum w:abstractNumId="44">
     <w:nsid w:val="6FB2550B"/>
     <w:multiLevelType w:val="hybridMultilevel"/>
     <w:tmpl w:val="85B61FAE"/>
@@ -9011,7 +9163,7 @@
       </w:rPr>
     </w:lvl>
   </w:abstractNum>
-  <w:abstractNum w:abstractNumId="44">
+  <w:abstractNum w:abstractNumId="45">
     <w:nsid w:val="75DA70F0"/>
     <w:multiLevelType w:val="hybridMultilevel"/>
     <w:tmpl w:val="EE888E56"/>
@@ -9124,7 +9276,7 @@
       </w:rPr>
     </w:lvl>
   </w:abstractNum>
-  <w:abstractNum w:abstractNumId="45">
+  <w:abstractNum w:abstractNumId="46">
     <w:nsid w:val="77CB7AA6"/>
     <w:multiLevelType w:val="hybridMultilevel"/>
     <w:tmpl w:val="F8EAB792"/>
@@ -9237,7 +9389,7 @@
       </w:rPr>
     </w:lvl>
   </w:abstractNum>
-  <w:abstractNum w:abstractNumId="46">
+  <w:abstractNum w:abstractNumId="47">
     <w:nsid w:val="77E677D9"/>
     <w:multiLevelType w:val="hybridMultilevel"/>
     <w:tmpl w:val="451227C6"/>
@@ -9350,7 +9502,7 @@
       </w:rPr>
     </w:lvl>
   </w:abstractNum>
-  <w:abstractNum w:abstractNumId="47">
+  <w:abstractNum w:abstractNumId="48">
     <w:nsid w:val="792B2846"/>
     <w:multiLevelType w:val="hybridMultilevel"/>
     <w:tmpl w:val="A27CF27E"/>
@@ -9470,16 +9622,16 @@
     <w:abstractNumId w:val="28"/>
   </w:num>
   <w:num w:numId="3">
-    <w:abstractNumId w:val="47"/>
+    <w:abstractNumId w:val="48"/>
   </w:num>
   <w:num w:numId="4">
     <w:abstractNumId w:val="0"/>
   </w:num>
   <w:num w:numId="5">
-    <w:abstractNumId w:val="31"/>
+    <w:abstractNumId w:val="32"/>
   </w:num>
   <w:num w:numId="6">
-    <w:abstractNumId w:val="35"/>
+    <w:abstractNumId w:val="36"/>
   </w:num>
   <w:num w:numId="7">
     <w:abstractNumId w:val="20"/>
@@ -9488,16 +9640,16 @@
     <w:abstractNumId w:val="22"/>
   </w:num>
   <w:num w:numId="9">
-    <w:abstractNumId w:val="45"/>
+    <w:abstractNumId w:val="46"/>
   </w:num>
   <w:num w:numId="10">
-    <w:abstractNumId w:val="34"/>
+    <w:abstractNumId w:val="35"/>
   </w:num>
   <w:num w:numId="11">
     <w:abstractNumId w:val="17"/>
   </w:num>
   <w:num w:numId="12">
-    <w:abstractNumId w:val="40"/>
+    <w:abstractNumId w:val="41"/>
   </w:num>
   <w:num w:numId="13">
     <w:abstractNumId w:val="4"/>
@@ -9506,13 +9658,13 @@
     <w:abstractNumId w:val="14"/>
   </w:num>
   <w:num w:numId="15">
-    <w:abstractNumId w:val="42"/>
+    <w:abstractNumId w:val="43"/>
   </w:num>
   <w:num w:numId="16">
     <w:abstractNumId w:val="6"/>
   </w:num>
   <w:num w:numId="17">
-    <w:abstractNumId w:val="33"/>
+    <w:abstractNumId w:val="34"/>
   </w:num>
   <w:num w:numId="18">
     <w:abstractNumId w:val="10"/>
@@ -9521,10 +9673,10 @@
     <w:abstractNumId w:val="5"/>
   </w:num>
   <w:num w:numId="20">
-    <w:abstractNumId w:val="41"/>
+    <w:abstractNumId w:val="42"/>
   </w:num>
   <w:num w:numId="21">
-    <w:abstractNumId w:val="44"/>
+    <w:abstractNumId w:val="45"/>
   </w:num>
   <w:num w:numId="22">
     <w:abstractNumId w:val="16"/>
@@ -9560,13 +9712,13 @@
     <w:abstractNumId w:val="29"/>
   </w:num>
   <w:num w:numId="33">
-    <w:abstractNumId w:val="32"/>
+    <w:abstractNumId w:val="33"/>
   </w:num>
   <w:num w:numId="34">
     <w:abstractNumId w:val="19"/>
   </w:num>
   <w:num w:numId="35">
-    <w:abstractNumId w:val="36"/>
+    <w:abstractNumId w:val="37"/>
   </w:num>
   <w:num w:numId="36">
     <w:abstractNumId w:val="21"/>
@@ -9575,19 +9727,19 @@
     <w:abstractNumId w:val="3"/>
   </w:num>
   <w:num w:numId="38">
-    <w:abstractNumId w:val="43"/>
+    <w:abstractNumId w:val="44"/>
   </w:num>
   <w:num w:numId="39">
-    <w:abstractNumId w:val="37"/>
+    <w:abstractNumId w:val="38"/>
   </w:num>
   <w:num w:numId="40">
     <w:abstractNumId w:val="30"/>
   </w:num>
   <w:num w:numId="41">
-    <w:abstractNumId w:val="39"/>
+    <w:abstractNumId w:val="40"/>
   </w:num>
   <w:num w:numId="42">
-    <w:abstractNumId w:val="46"/>
+    <w:abstractNumId w:val="47"/>
   </w:num>
   <w:num w:numId="43">
     <w:abstractNumId w:val="1"/>
@@ -9599,13 +9751,16 @@
     <w:abstractNumId w:val="7"/>
   </w:num>
   <w:num w:numId="46">
-    <w:abstractNumId w:val="38"/>
+    <w:abstractNumId w:val="39"/>
   </w:num>
   <w:num w:numId="47">
     <w:abstractNumId w:val="2"/>
   </w:num>
   <w:num w:numId="48">
     <w:abstractNumId w:val="11"/>
+  </w:num>
+  <w:num w:numId="49">
+    <w:abstractNumId w:val="31"/>
   </w:num>
   <w:numIdMacAtCleanup w:val="42"/>
 </w:numbering>
@@ -10239,7 +10394,7 @@
   <a:extraClrSchemeLst/>
   <a:extLst>
     <a:ext uri="{05A4C25C-085E-4340-85A3-A5531E510DB2}">
-      <thm15:themeFamily xmlns:thm15="http://schemas.microsoft.com/office/thememl/2012/main" xmlns="" name="Office Theme" id="{62F939B6-93AF-4DB8-9C6B-D6C7DFDC589F}" vid="{4A3C46E8-61CC-4603-A589-7422A47A8E4A}"/>
+      <thm15:themeFamily xmlns="" xmlns:thm15="http://schemas.microsoft.com/office/thememl/2012/main" name="Office Theme" id="{62F939B6-93AF-4DB8-9C6B-D6C7DFDC589F}" vid="{4A3C46E8-61CC-4603-A589-7422A47A8E4A}"/>
     </a:ext>
   </a:extLst>
 </a:theme>

</xml_diff>

<commit_message>
sistemati campi testo ricerca protocollo - aggiunta gestione tipologica Banca Scadenzario
</commit_message>
<xml_diff>
--- a/VideoSystemWeb/DOCUMENTI/HELP/HELP VIDEOSYSTEM.docx
+++ b/VideoSystemWeb/DOCUMENTI/HELP/HELP VIDEOSYSTEM.docx
@@ -1,6 +1,6 @@
 
 <file path=word/document.xml><?xml version="1.0" encoding="utf-8"?>
-<w:document xmlns:wpc="http://schemas.microsoft.com/office/word/2010/wordprocessingCanvas" xmlns:cx="http://schemas.microsoft.com/office/drawing/2014/chartex" xmlns:cx1="http://schemas.microsoft.com/office/drawing/2015/9/8/chartex" xmlns:cx2="http://schemas.microsoft.com/office/drawing/2015/10/21/chartex" xmlns:cx3="http://schemas.microsoft.com/office/drawing/2016/5/9/chartex" xmlns:cx4="http://schemas.microsoft.com/office/drawing/2016/5/10/chartex" xmlns:cx5="http://schemas.microsoft.com/office/drawing/2016/5/11/chartex" xmlns:cx6="http://schemas.microsoft.com/office/drawing/2016/5/12/chartex" xmlns:cx7="http://schemas.microsoft.com/office/drawing/2016/5/13/chartex" xmlns:cx8="http://schemas.microsoft.com/office/drawing/2016/5/14/chartex" xmlns:mc="http://schemas.openxmlformats.org/markup-compatibility/2006" xmlns:aink="http://schemas.microsoft.com/office/drawing/2016/ink" xmlns:am3d="http://schemas.microsoft.com/office/drawing/2017/model3d" xmlns:o="urn:schemas-microsoft-com:office:office" xmlns:r="http://schemas.openxmlformats.org/officeDocument/2006/relationships" xmlns:m="http://schemas.openxmlformats.org/officeDocument/2006/math" xmlns:v="urn:schemas-microsoft-com:vml" xmlns:wp14="http://schemas.microsoft.com/office/word/2010/wordprocessingDrawing" xmlns:wp="http://schemas.openxmlformats.org/drawingml/2006/wordprocessingDrawing" xmlns:w10="urn:schemas-microsoft-com:office:word" xmlns:w="http://schemas.openxmlformats.org/wordprocessingml/2006/main" xmlns:w14="http://schemas.microsoft.com/office/word/2010/wordml" xmlns:w15="http://schemas.microsoft.com/office/word/2012/wordml" xmlns:w16cid="http://schemas.microsoft.com/office/word/2016/wordml/cid" xmlns:w16se="http://schemas.microsoft.com/office/word/2015/wordml/symex" xmlns:wpg="http://schemas.microsoft.com/office/word/2010/wordprocessingGroup" xmlns:wpi="http://schemas.microsoft.com/office/word/2010/wordprocessingInk" xmlns:wne="http://schemas.microsoft.com/office/word/2006/wordml" xmlns:wps="http://schemas.microsoft.com/office/word/2010/wordprocessingShape" mc:Ignorable="w14 w15 w16se w16cid wp14">
+<w:document xmlns:ve="http://schemas.openxmlformats.org/markup-compatibility/2006" xmlns:o="urn:schemas-microsoft-com:office:office" xmlns:r="http://schemas.openxmlformats.org/officeDocument/2006/relationships" xmlns:m="http://schemas.openxmlformats.org/officeDocument/2006/math" xmlns:v="urn:schemas-microsoft-com:vml" xmlns:wp="http://schemas.openxmlformats.org/drawingml/2006/wordprocessingDrawing" xmlns:w10="urn:schemas-microsoft-com:office:word" xmlns:w="http://schemas.openxmlformats.org/wordprocessingml/2006/main" xmlns:wne="http://schemas.microsoft.com/office/word/2006/wordml">
   <w:body>
     <w:p>
       <w:pPr>
@@ -10,19 +10,81 @@
         <w:t>Versione 1.</w:t>
       </w:r>
       <w:r>
-        <w:t>7</w:t>
-      </w:r>
-      <w:r>
-        <w:t>3</w:t>
+        <w:t>74</w:t>
       </w:r>
       <w:r>
         <w:t xml:space="preserve"> del </w:t>
       </w:r>
       <w:r>
-        <w:t>1</w:t>
-      </w:r>
-      <w:r>
-        <w:t>9</w:t>
+        <w:t>20</w:t>
+      </w:r>
+      <w:r>
+        <w:t>/</w:t>
+      </w:r>
+      <w:r>
+        <w:t>04</w:t>
+      </w:r>
+      <w:r>
+        <w:t>/20</w:t>
+      </w:r>
+      <w:r>
+        <w:t>20</w:t>
+      </w:r>
+    </w:p>
+    <w:p>
+      <w:pPr>
+        <w:pStyle w:val="Paragrafoelenco"/>
+        <w:numPr>
+          <w:ilvl w:val="0"/>
+          <w:numId w:val="50"/>
+        </w:numPr>
+      </w:pPr>
+      <w:r>
+        <w:t>Ripristinata ricerca protocollo con campi testo</w:t>
+      </w:r>
+    </w:p>
+    <w:p>
+      <w:pPr>
+        <w:pStyle w:val="Paragrafoelenco"/>
+        <w:numPr>
+          <w:ilvl w:val="0"/>
+          <w:numId w:val="50"/>
+        </w:numPr>
+      </w:pPr>
+      <w:r>
+        <w:t xml:space="preserve">Aggiunta in tabelle la gestione </w:t>
+      </w:r>
+      <w:r>
+        <w:t>Tipologie Banca Scadenzario</w:t>
+      </w:r>
+    </w:p>
+    <w:p>
+      <w:pPr>
+        <w:pStyle w:val="Paragrafoelenco"/>
+        <w:numPr>
+          <w:ilvl w:val="0"/>
+          <w:numId w:val="50"/>
+        </w:numPr>
+      </w:pPr>
+      <w:r>
+        <w:t>Aggiunta possibilità di selezionare nello Scadenzario i valori presenti nella Tipologia Banca</w:t>
+      </w:r>
+    </w:p>
+    <w:p>
+      <w:pPr>
+        <w:pStyle w:val="Sottotitolo"/>
+      </w:pPr>
+      <w:r>
+        <w:t>Versione 1.</w:t>
+      </w:r>
+      <w:r>
+        <w:t>73</w:t>
+      </w:r>
+      <w:r>
+        <w:t xml:space="preserve"> del </w:t>
+      </w:r>
+      <w:r>
+        <w:t>19</w:t>
       </w:r>
       <w:r>
         <w:t>/</w:t>
@@ -530,63 +592,63 @@
         <w:pStyle w:val="Sottotitolo"/>
       </w:pPr>
       <w:r>
-        <w:t>Versione 1.</w:t>
-      </w:r>
-      <w:r>
-        <w:t>63</w:t>
-      </w:r>
-      <w:r>
-        <w:t xml:space="preserve"> del </w:t>
-      </w:r>
-      <w:r>
-        <w:t>15</w:t>
-      </w:r>
-      <w:r>
-        <w:t>/</w:t>
-      </w:r>
-      <w:r>
-        <w:t>01</w:t>
-      </w:r>
-      <w:r>
-        <w:t>/20</w:t>
-      </w:r>
-      <w:r>
-        <w:t>20</w:t>
-      </w:r>
-    </w:p>
-    <w:p>
-      <w:pPr>
-        <w:pStyle w:val="Paragrafoelenco"/>
-        <w:numPr>
-          <w:ilvl w:val="0"/>
-          <w:numId w:val="40"/>
-        </w:numPr>
-      </w:pPr>
-      <w:r>
-        <w:t>Campo lavorazione modificabile in fase di offerta</w:t>
-      </w:r>
-    </w:p>
-    <w:p>
-      <w:pPr>
-        <w:pStyle w:val="Paragrafoelenco"/>
-        <w:numPr>
-          <w:ilvl w:val="0"/>
-          <w:numId w:val="40"/>
-        </w:numPr>
-      </w:pPr>
-      <w:r>
-        <w:t>Campo ID non visibile su elenco protocolli</w:t>
-      </w:r>
-    </w:p>
-    <w:p>
-      <w:pPr>
-        <w:pStyle w:val="Sottotitolo"/>
-      </w:pPr>
-      <w:r>
         <w:lastRenderedPageBreak/>
         <w:t>Versione 1.</w:t>
       </w:r>
       <w:r>
+        <w:t>63</w:t>
+      </w:r>
+      <w:r>
+        <w:t xml:space="preserve"> del </w:t>
+      </w:r>
+      <w:r>
+        <w:t>15</w:t>
+      </w:r>
+      <w:r>
+        <w:t>/</w:t>
+      </w:r>
+      <w:r>
+        <w:t>01</w:t>
+      </w:r>
+      <w:r>
+        <w:t>/20</w:t>
+      </w:r>
+      <w:r>
+        <w:t>20</w:t>
+      </w:r>
+    </w:p>
+    <w:p>
+      <w:pPr>
+        <w:pStyle w:val="Paragrafoelenco"/>
+        <w:numPr>
+          <w:ilvl w:val="0"/>
+          <w:numId w:val="40"/>
+        </w:numPr>
+      </w:pPr>
+      <w:r>
+        <w:t>Campo lavorazione modificabile in fase di offerta</w:t>
+      </w:r>
+    </w:p>
+    <w:p>
+      <w:pPr>
+        <w:pStyle w:val="Paragrafoelenco"/>
+        <w:numPr>
+          <w:ilvl w:val="0"/>
+          <w:numId w:val="40"/>
+        </w:numPr>
+      </w:pPr>
+      <w:r>
+        <w:t>Campo ID non visibile su elenco protocolli</w:t>
+      </w:r>
+    </w:p>
+    <w:p>
+      <w:pPr>
+        <w:pStyle w:val="Sottotitolo"/>
+      </w:pPr>
+      <w:r>
+        <w:t>Versione 1.</w:t>
+      </w:r>
+      <w:r>
         <w:t>62</w:t>
       </w:r>
       <w:r>
@@ -1058,498 +1120,497 @@
         </w:numPr>
       </w:pPr>
       <w:r>
+        <w:t>totali nella tab lavorazione</w:t>
+      </w:r>
+    </w:p>
+    <w:p>
+      <w:pPr>
+        <w:pStyle w:val="Paragrafoelenco"/>
+        <w:numPr>
+          <w:ilvl w:val="0"/>
+          <w:numId w:val="35"/>
+        </w:numPr>
+      </w:pPr>
+      <w:r>
+        <w:t>risolto bug blocco pagine dopo stampa</w:t>
+      </w:r>
+    </w:p>
+    <w:p>
+      <w:pPr>
+        <w:pStyle w:val="Paragrafoelenco"/>
+        <w:numPr>
+          <w:ilvl w:val="0"/>
+          <w:numId w:val="35"/>
+        </w:numPr>
+      </w:pPr>
+      <w:r>
+        <w:t>cambiato colore sfondo stampe in blu Videosystem</w:t>
+      </w:r>
+    </w:p>
+    <w:p/>
+    <w:p>
+      <w:pPr>
+        <w:pStyle w:val="Sottotitolo"/>
+      </w:pPr>
+      <w:r>
+        <w:t>Versione 1.</w:t>
+      </w:r>
+      <w:r>
+        <w:t>53</w:t>
+      </w:r>
+      <w:r>
+        <w:t xml:space="preserve"> del </w:t>
+      </w:r>
+      <w:r>
+        <w:t>17</w:t>
+      </w:r>
+      <w:r>
+        <w:t>/</w:t>
+      </w:r>
+      <w:r>
+        <w:t>11</w:t>
+      </w:r>
+      <w:r>
+        <w:t>/2019</w:t>
+      </w:r>
+    </w:p>
+    <w:p>
+      <w:pPr>
+        <w:pStyle w:val="Paragrafoelenco"/>
+        <w:numPr>
+          <w:ilvl w:val="0"/>
+          <w:numId w:val="34"/>
+        </w:numPr>
+      </w:pPr>
+      <w:r>
+        <w:t>Implementazione modalità debug in web.config</w:t>
+      </w:r>
+    </w:p>
+    <w:p>
+      <w:pPr>
+        <w:pStyle w:val="Paragrafoelenco"/>
+        <w:numPr>
+          <w:ilvl w:val="0"/>
+          <w:numId w:val="34"/>
+        </w:numPr>
+      </w:pPr>
+      <w:r>
+        <w:t>correzione bug di relazione violata (delete) al salvataggio</w:t>
+      </w:r>
+      <w:r>
+        <w:t>;</w:t>
+      </w:r>
+    </w:p>
+    <w:p>
+      <w:pPr>
+        <w:pStyle w:val="Paragrafoelenco"/>
+        <w:numPr>
+          <w:ilvl w:val="0"/>
+          <w:numId w:val="34"/>
+        </w:numPr>
+      </w:pPr>
+      <w:r>
+        <w:t>eliminato popup in chiusura</w:t>
+      </w:r>
+      <w:r>
+        <w:t>;</w:t>
+      </w:r>
+    </w:p>
+    <w:p>
+      <w:pPr>
+        <w:pStyle w:val="Paragrafoelenco"/>
+        <w:numPr>
+          <w:ilvl w:val="0"/>
+          <w:numId w:val="34"/>
+        </w:numPr>
+      </w:pPr>
+      <w:r>
+        <w:t>utilizzo del numOccorrenza per identificare articoli lavorazione</w:t>
+      </w:r>
+    </w:p>
+    <w:p>
+      <w:pPr>
+        <w:pStyle w:val="Paragrafoelenco"/>
+        <w:numPr>
+          <w:ilvl w:val="0"/>
+          <w:numId w:val="34"/>
+        </w:numPr>
+      </w:pPr>
+      <w:r>
+        <w:t>soluzione vari bug nella modifica articoli in dett economico e piano esterno</w:t>
+      </w:r>
+    </w:p>
+    <w:p>
+      <w:pPr>
+        <w:pStyle w:val="Paragrafoelenco"/>
+        <w:numPr>
+          <w:ilvl w:val="0"/>
+          <w:numId w:val="34"/>
+        </w:numPr>
+      </w:pPr>
+      <w:r>
+        <w:t>In inserimento multiplo settata di default la data di trasferimento (se esiste, altrimenti di lavorazione)</w:t>
+      </w:r>
+    </w:p>
+    <w:p>
+      <w:pPr>
+        <w:pStyle w:val="Paragrafoelenco"/>
+        <w:numPr>
+          <w:ilvl w:val="0"/>
+          <w:numId w:val="34"/>
+        </w:numPr>
+      </w:pPr>
+      <w:r>
+        <w:t>controllato che il campo consuntivo venga settato a false in inserimento multiplo</w:t>
+      </w:r>
+    </w:p>
+    <w:p>
+      <w:pPr>
+        <w:pStyle w:val="Paragrafoelenco"/>
+        <w:numPr>
+          <w:ilvl w:val="0"/>
+          <w:numId w:val="34"/>
+        </w:numPr>
+      </w:pPr>
+      <w:r>
+        <w:t>Spostamento a sinistra dei dipendenti nell'agenda</w:t>
+      </w:r>
+    </w:p>
+    <w:p/>
+    <w:p>
+      <w:pPr>
+        <w:pStyle w:val="Sottotitolo"/>
+      </w:pPr>
+      <w:r>
+        <w:t>Versione 1.</w:t>
+      </w:r>
+      <w:r>
+        <w:t>52</w:t>
+      </w:r>
+      <w:r>
+        <w:t xml:space="preserve"> del </w:t>
+      </w:r>
+      <w:r>
+        <w:t>14</w:t>
+      </w:r>
+      <w:r>
+        <w:t>/</w:t>
+      </w:r>
+      <w:r>
+        <w:t>11</w:t>
+      </w:r>
+      <w:r>
+        <w:t>/2019</w:t>
+      </w:r>
+    </w:p>
+    <w:p>
+      <w:pPr>
+        <w:pStyle w:val="Paragrafoelenco"/>
+        <w:numPr>
+          <w:ilvl w:val="0"/>
+          <w:numId w:val="33"/>
+        </w:numPr>
+      </w:pPr>
+      <w:r>
+        <w:t xml:space="preserve">Bug Risolto: </w:t>
+      </w:r>
+      <w:r>
+        <w:t>Inserimento di 1 tecnico per più giorni, se ci sono più Tecnici della stessa mansione, mette lo stesso tecnico per n.figure sui giorni di lavoro</w:t>
+      </w:r>
+    </w:p>
+    <w:p>
+      <w:pPr>
+        <w:pStyle w:val="Paragrafoelenco"/>
+        <w:numPr>
+          <w:ilvl w:val="0"/>
+          <w:numId w:val="33"/>
+        </w:numPr>
+      </w:pPr>
+      <w:r>
+        <w:t>Bug Risolto: Importazione -</w:t>
+      </w:r>
+      <w:r>
+        <w:t xml:space="preserve"> Quando elimino 1 tecnico e lo reimporto, cancella tutte le info note inserite in precedenza (da verificare su nuovi lavori)</w:t>
+      </w:r>
+    </w:p>
+    <w:p/>
+    <w:p>
+      <w:pPr>
+        <w:pStyle w:val="Sottotitolo"/>
+      </w:pPr>
+      <w:r>
+        <w:t>Versione 1.</w:t>
+      </w:r>
+      <w:r>
+        <w:t>51</w:t>
+      </w:r>
+      <w:r>
+        <w:t xml:space="preserve"> del </w:t>
+      </w:r>
+      <w:r>
+        <w:t>03</w:t>
+      </w:r>
+      <w:r>
+        <w:t>/</w:t>
+      </w:r>
+      <w:r>
+        <w:t>11</w:t>
+      </w:r>
+      <w:r>
+        <w:t>/2019</w:t>
+      </w:r>
+    </w:p>
+    <w:p>
+      <w:pPr>
+        <w:pStyle w:val="Paragrafoelenco"/>
+        <w:numPr>
+          <w:ilvl w:val="0"/>
+          <w:numId w:val="32"/>
+        </w:numPr>
+      </w:pPr>
+      <w:r>
+        <w:t>Corretto bug descrizione lunghe troncate su Consuntivo</w:t>
+      </w:r>
+    </w:p>
+    <w:p>
+      <w:pPr>
+        <w:pStyle w:val="Paragrafoelenco"/>
+        <w:numPr>
+          <w:ilvl w:val="0"/>
+          <w:numId w:val="32"/>
+        </w:numPr>
+      </w:pPr>
+      <w:r>
+        <w:t>Corretto bug articoli a consuntivo su Dettaglio Economico</w:t>
+      </w:r>
+    </w:p>
+    <w:p/>
+    <w:p>
+      <w:pPr>
+        <w:pStyle w:val="Sottotitolo"/>
+      </w:pPr>
+      <w:r>
+        <w:t>Versione 1.</w:t>
+      </w:r>
+      <w:r>
+        <w:t>50</w:t>
+      </w:r>
+      <w:r>
+        <w:t xml:space="preserve"> del </w:t>
+      </w:r>
+      <w:r>
+        <w:t>27</w:t>
+      </w:r>
+      <w:r>
+        <w:t>/</w:t>
+      </w:r>
+      <w:r>
+        <w:t>10</w:t>
+      </w:r>
+      <w:r>
+        <w:t>/2019</w:t>
+      </w:r>
+    </w:p>
+    <w:p>
+      <w:pPr>
+        <w:pStyle w:val="Paragrafoelenco"/>
+        <w:numPr>
+          <w:ilvl w:val="0"/>
+          <w:numId w:val="31"/>
+        </w:numPr>
+      </w:pPr>
+      <w:r>
+        <w:t>Stampa Offerta aggiornato layout</w:t>
+      </w:r>
+    </w:p>
+    <w:p>
+      <w:pPr>
+        <w:pStyle w:val="Paragrafoelenco"/>
+        <w:numPr>
+          <w:ilvl w:val="0"/>
+          <w:numId w:val="31"/>
+        </w:numPr>
+      </w:pPr>
+      <w:r>
+        <w:t>Stampa Consuntivo aggiornato layout</w:t>
+      </w:r>
+    </w:p>
+    <w:p>
+      <w:pPr>
+        <w:pStyle w:val="Paragrafoelenco"/>
+        <w:numPr>
+          <w:ilvl w:val="0"/>
+          <w:numId w:val="31"/>
+        </w:numPr>
+      </w:pPr>
+      <w:r>
+        <w:t>I</w:t>
+      </w:r>
+      <w:r>
+        <w:t>nserimento multiplo in dett. economico</w:t>
+      </w:r>
+    </w:p>
+    <w:p>
+      <w:pPr>
+        <w:pStyle w:val="Paragrafoelenco"/>
+        <w:numPr>
+          <w:ilvl w:val="0"/>
+          <w:numId w:val="31"/>
+        </w:numPr>
+      </w:pPr>
+      <w:r>
+        <w:t>Correzione errore in fig. professionale</w:t>
+      </w:r>
+      <w:r>
+        <w:t>(propagazione modifiche sulle fig. professionali sbagliate)</w:t>
+      </w:r>
+    </w:p>
+    <w:p>
+      <w:pPr>
+        <w:pStyle w:val="Sottotitolo"/>
+      </w:pPr>
+      <w:r>
+        <w:t>Versione 1.</w:t>
+      </w:r>
+      <w:r>
+        <w:t>49</w:t>
+      </w:r>
+      <w:r>
+        <w:t xml:space="preserve"> del </w:t>
+      </w:r>
+      <w:r>
+        <w:t>19</w:t>
+      </w:r>
+      <w:r>
+        <w:t>/</w:t>
+      </w:r>
+      <w:r>
+        <w:t>10</w:t>
+      </w:r>
+      <w:r>
+        <w:t>/2019</w:t>
+      </w:r>
+    </w:p>
+    <w:p>
+      <w:pPr>
+        <w:pStyle w:val="Paragrafoelenco"/>
+        <w:numPr>
+          <w:ilvl w:val="0"/>
+          <w:numId w:val="30"/>
+        </w:numPr>
+      </w:pPr>
+      <w:r>
+        <w:t>possibilità di modificare alcuni dati appuntamento anche se un evento è in lavorazione</w:t>
+      </w:r>
+    </w:p>
+    <w:p>
+      <w:pPr>
+        <w:pStyle w:val="Paragrafoelenco"/>
+        <w:numPr>
+          <w:ilvl w:val="0"/>
+          <w:numId w:val="30"/>
+        </w:numPr>
+      </w:pPr>
+      <w:r>
+        <w:t>replica per ogni giorno di lavorazi</w:t>
+      </w:r>
+      <w:r>
+        <w:t>one del solo personale tecnico</w:t>
+      </w:r>
+    </w:p>
+    <w:p>
+      <w:pPr>
+        <w:pStyle w:val="Paragrafoelenco"/>
+        <w:numPr>
+          <w:ilvl w:val="0"/>
+          <w:numId w:val="30"/>
+        </w:numPr>
+      </w:pPr>
+      <w:r>
+        <w:t>modifica della voce in a</w:t>
+      </w:r>
+      <w:r>
+        <w:t>genda (prima riga=lavorazione)</w:t>
+      </w:r>
+    </w:p>
+    <w:p>
+      <w:pPr>
+        <w:pStyle w:val="Paragrafoelenco"/>
+        <w:numPr>
+          <w:ilvl w:val="0"/>
+          <w:numId w:val="30"/>
+        </w:numPr>
+      </w:pPr>
+      <w:r>
+        <w:t>visualizzazione della descrizione del contrat</w:t>
+      </w:r>
+      <w:r>
+        <w:t>to invece che num. protocollo</w:t>
+      </w:r>
+    </w:p>
+    <w:p>
+      <w:pPr>
+        <w:pStyle w:val="Paragrafoelenco"/>
+        <w:numPr>
+          <w:ilvl w:val="0"/>
+          <w:numId w:val="30"/>
+        </w:numPr>
+      </w:pPr>
+      <w:r>
         <w:lastRenderedPageBreak/>
-        <w:t>totali nella tab lavorazione</w:t>
-      </w:r>
-    </w:p>
-    <w:p>
-      <w:pPr>
-        <w:pStyle w:val="Paragrafoelenco"/>
-        <w:numPr>
-          <w:ilvl w:val="0"/>
-          <w:numId w:val="35"/>
-        </w:numPr>
-      </w:pPr>
-      <w:r>
-        <w:t>risolto bug blocco pagine dopo stampa</w:t>
-      </w:r>
-    </w:p>
-    <w:p>
-      <w:pPr>
-        <w:pStyle w:val="Paragrafoelenco"/>
-        <w:numPr>
-          <w:ilvl w:val="0"/>
-          <w:numId w:val="35"/>
-        </w:numPr>
-      </w:pPr>
-      <w:r>
-        <w:t>cambiato colore sfondo stampe in blu Videosystem</w:t>
-      </w:r>
-    </w:p>
-    <w:p/>
+        <w:t>intestazione della tab lavorazion</w:t>
+      </w:r>
+      <w:r>
+        <w:t>e in base alla tab selezionata</w:t>
+      </w:r>
+    </w:p>
+    <w:p>
+      <w:pPr>
+        <w:pStyle w:val="Paragrafoelenco"/>
+        <w:numPr>
+          <w:ilvl w:val="0"/>
+          <w:numId w:val="30"/>
+        </w:numPr>
+      </w:pPr>
+      <w:r>
+        <w:t>filtr</w:t>
+      </w:r>
+      <w:r>
+        <w:t>o data in inserimento generale</w:t>
+      </w:r>
+    </w:p>
+    <w:p>
+      <w:pPr>
+        <w:pStyle w:val="Paragrafoelenco"/>
+        <w:numPr>
+          <w:ilvl w:val="0"/>
+          <w:numId w:val="30"/>
+        </w:numPr>
+      </w:pPr>
+      <w:r>
+        <w:t>eliminazione massiva degli artic</w:t>
+      </w:r>
+      <w:r>
+        <w:t>oli in offerta e in lavorazione</w:t>
+      </w:r>
+    </w:p>
+    <w:p>
+      <w:pPr>
+        <w:pStyle w:val="Paragrafoelenco"/>
+        <w:numPr>
+          <w:ilvl w:val="0"/>
+          <w:numId w:val="30"/>
+        </w:numPr>
+      </w:pPr>
+      <w:r>
+        <w:t>aggiustamenti grafici vari</w:t>
+      </w:r>
+    </w:p>
     <w:p>
       <w:pPr>
         <w:pStyle w:val="Sottotitolo"/>
       </w:pPr>
       <w:r>
-        <w:t>Versione 1.</w:t>
-      </w:r>
-      <w:r>
-        <w:t>53</w:t>
-      </w:r>
-      <w:r>
-        <w:t xml:space="preserve"> del </w:t>
-      </w:r>
-      <w:r>
-        <w:t>17</w:t>
-      </w:r>
-      <w:r>
-        <w:t>/</w:t>
-      </w:r>
-      <w:r>
-        <w:t>11</w:t>
-      </w:r>
-      <w:r>
-        <w:t>/2019</w:t>
-      </w:r>
-    </w:p>
-    <w:p>
-      <w:pPr>
-        <w:pStyle w:val="Paragrafoelenco"/>
-        <w:numPr>
-          <w:ilvl w:val="0"/>
-          <w:numId w:val="34"/>
-        </w:numPr>
-      </w:pPr>
-      <w:r>
-        <w:t>Implementazione modalità debug in web.config</w:t>
-      </w:r>
-    </w:p>
-    <w:p>
-      <w:pPr>
-        <w:pStyle w:val="Paragrafoelenco"/>
-        <w:numPr>
-          <w:ilvl w:val="0"/>
-          <w:numId w:val="34"/>
-        </w:numPr>
-      </w:pPr>
-      <w:r>
-        <w:t>correzione bug di relazione violata (delete) al salvataggio</w:t>
-      </w:r>
-      <w:r>
-        <w:t>;</w:t>
-      </w:r>
-    </w:p>
-    <w:p>
-      <w:pPr>
-        <w:pStyle w:val="Paragrafoelenco"/>
-        <w:numPr>
-          <w:ilvl w:val="0"/>
-          <w:numId w:val="34"/>
-        </w:numPr>
-      </w:pPr>
-      <w:r>
-        <w:t>eliminato popup in chiusura</w:t>
-      </w:r>
-      <w:r>
-        <w:t>;</w:t>
-      </w:r>
-    </w:p>
-    <w:p>
-      <w:pPr>
-        <w:pStyle w:val="Paragrafoelenco"/>
-        <w:numPr>
-          <w:ilvl w:val="0"/>
-          <w:numId w:val="34"/>
-        </w:numPr>
-      </w:pPr>
-      <w:r>
-        <w:t>utilizzo del numOccorrenza per identificare articoli lavorazione</w:t>
-      </w:r>
-    </w:p>
-    <w:p>
-      <w:pPr>
-        <w:pStyle w:val="Paragrafoelenco"/>
-        <w:numPr>
-          <w:ilvl w:val="0"/>
-          <w:numId w:val="34"/>
-        </w:numPr>
-      </w:pPr>
-      <w:r>
-        <w:t>soluzione vari bug nella modifica articoli in dett economico e piano esterno</w:t>
-      </w:r>
-    </w:p>
-    <w:p>
-      <w:pPr>
-        <w:pStyle w:val="Paragrafoelenco"/>
-        <w:numPr>
-          <w:ilvl w:val="0"/>
-          <w:numId w:val="34"/>
-        </w:numPr>
-      </w:pPr>
-      <w:r>
-        <w:t>In inserimento multiplo settata di default la data di trasferimento (se esiste, altrimenti di lavorazione)</w:t>
-      </w:r>
-    </w:p>
-    <w:p>
-      <w:pPr>
-        <w:pStyle w:val="Paragrafoelenco"/>
-        <w:numPr>
-          <w:ilvl w:val="0"/>
-          <w:numId w:val="34"/>
-        </w:numPr>
-      </w:pPr>
-      <w:r>
-        <w:t>controllato che il campo consuntivo venga settato a false in inserimento multiplo</w:t>
-      </w:r>
-    </w:p>
-    <w:p>
-      <w:pPr>
-        <w:pStyle w:val="Paragrafoelenco"/>
-        <w:numPr>
-          <w:ilvl w:val="0"/>
-          <w:numId w:val="34"/>
-        </w:numPr>
-      </w:pPr>
-      <w:r>
-        <w:t>Spostamento a sinistra dei dipendenti nell'agenda</w:t>
-      </w:r>
-    </w:p>
-    <w:p/>
-    <w:p>
-      <w:pPr>
-        <w:pStyle w:val="Sottotitolo"/>
-      </w:pPr>
-      <w:r>
-        <w:t>Versione 1.</w:t>
-      </w:r>
-      <w:r>
-        <w:t>52</w:t>
-      </w:r>
-      <w:r>
-        <w:t xml:space="preserve"> del </w:t>
-      </w:r>
-      <w:r>
-        <w:t>14</w:t>
-      </w:r>
-      <w:r>
-        <w:t>/</w:t>
-      </w:r>
-      <w:r>
-        <w:t>11</w:t>
-      </w:r>
-      <w:r>
-        <w:t>/2019</w:t>
-      </w:r>
-    </w:p>
-    <w:p>
-      <w:pPr>
-        <w:pStyle w:val="Paragrafoelenco"/>
-        <w:numPr>
-          <w:ilvl w:val="0"/>
-          <w:numId w:val="33"/>
-        </w:numPr>
-      </w:pPr>
-      <w:r>
-        <w:t xml:space="preserve">Bug Risolto: </w:t>
-      </w:r>
-      <w:r>
-        <w:t>Inserimento di 1 tecnico per più giorni, se ci sono più Tecnici della stessa mansione, mette lo stesso tecnico per n.figure sui giorni di lavoro</w:t>
-      </w:r>
-    </w:p>
-    <w:p>
-      <w:pPr>
-        <w:pStyle w:val="Paragrafoelenco"/>
-        <w:numPr>
-          <w:ilvl w:val="0"/>
-          <w:numId w:val="33"/>
-        </w:numPr>
-      </w:pPr>
-      <w:r>
-        <w:t>Bug Risolto: Importazione -</w:t>
-      </w:r>
-      <w:r>
-        <w:t xml:space="preserve"> Quando elimino 1 tecnico e lo reimporto, cancella tutte le info note inserite in precedenza (da verificare su nuovi lavori)</w:t>
-      </w:r>
-    </w:p>
-    <w:p/>
-    <w:p>
-      <w:pPr>
-        <w:pStyle w:val="Sottotitolo"/>
-      </w:pPr>
-      <w:r>
-        <w:t>Versione 1.</w:t>
-      </w:r>
-      <w:r>
-        <w:t>51</w:t>
-      </w:r>
-      <w:r>
-        <w:t xml:space="preserve"> del </w:t>
-      </w:r>
-      <w:r>
-        <w:t>03</w:t>
-      </w:r>
-      <w:r>
-        <w:t>/</w:t>
-      </w:r>
-      <w:r>
-        <w:t>11</w:t>
-      </w:r>
-      <w:r>
-        <w:t>/2019</w:t>
-      </w:r>
-    </w:p>
-    <w:p>
-      <w:pPr>
-        <w:pStyle w:val="Paragrafoelenco"/>
-        <w:numPr>
-          <w:ilvl w:val="0"/>
-          <w:numId w:val="32"/>
-        </w:numPr>
-      </w:pPr>
-      <w:r>
-        <w:t>Corretto bug descrizione lunghe troncate su Consuntivo</w:t>
-      </w:r>
-    </w:p>
-    <w:p>
-      <w:pPr>
-        <w:pStyle w:val="Paragrafoelenco"/>
-        <w:numPr>
-          <w:ilvl w:val="0"/>
-          <w:numId w:val="32"/>
-        </w:numPr>
-      </w:pPr>
-      <w:r>
-        <w:t>Corretto bug articoli a consuntivo su Dettaglio Economico</w:t>
-      </w:r>
-    </w:p>
-    <w:p/>
-    <w:p>
-      <w:pPr>
-        <w:pStyle w:val="Sottotitolo"/>
-      </w:pPr>
-      <w:r>
-        <w:t>Versione 1.</w:t>
-      </w:r>
-      <w:r>
-        <w:t>50</w:t>
-      </w:r>
-      <w:r>
-        <w:t xml:space="preserve"> del </w:t>
-      </w:r>
-      <w:r>
-        <w:t>27</w:t>
-      </w:r>
-      <w:r>
-        <w:t>/</w:t>
-      </w:r>
-      <w:r>
-        <w:t>10</w:t>
-      </w:r>
-      <w:r>
-        <w:t>/2019</w:t>
-      </w:r>
-    </w:p>
-    <w:p>
-      <w:pPr>
-        <w:pStyle w:val="Paragrafoelenco"/>
-        <w:numPr>
-          <w:ilvl w:val="0"/>
-          <w:numId w:val="31"/>
-        </w:numPr>
-      </w:pPr>
-      <w:r>
-        <w:t>Stampa Offerta aggiornato layout</w:t>
-      </w:r>
-    </w:p>
-    <w:p>
-      <w:pPr>
-        <w:pStyle w:val="Paragrafoelenco"/>
-        <w:numPr>
-          <w:ilvl w:val="0"/>
-          <w:numId w:val="31"/>
-        </w:numPr>
-      </w:pPr>
-      <w:r>
-        <w:t>Stampa Consuntivo aggiornato layout</w:t>
-      </w:r>
-    </w:p>
-    <w:p>
-      <w:pPr>
-        <w:pStyle w:val="Paragrafoelenco"/>
-        <w:numPr>
-          <w:ilvl w:val="0"/>
-          <w:numId w:val="31"/>
-        </w:numPr>
-      </w:pPr>
-      <w:r>
-        <w:t>I</w:t>
-      </w:r>
-      <w:r>
-        <w:t>nserimento multiplo in dett. economico</w:t>
-      </w:r>
-    </w:p>
-    <w:p>
-      <w:pPr>
-        <w:pStyle w:val="Paragrafoelenco"/>
-        <w:numPr>
-          <w:ilvl w:val="0"/>
-          <w:numId w:val="31"/>
-        </w:numPr>
-      </w:pPr>
-      <w:r>
-        <w:t>Correzione errore in fig. professionale</w:t>
-      </w:r>
-      <w:r>
-        <w:t>(propagazione modifiche sulle fig. professionali sbagliate)</w:t>
-      </w:r>
-    </w:p>
-    <w:p>
-      <w:pPr>
-        <w:pStyle w:val="Sottotitolo"/>
-      </w:pPr>
-      <w:r>
-        <w:t>Versione 1.</w:t>
-      </w:r>
-      <w:r>
-        <w:t>49</w:t>
-      </w:r>
-      <w:r>
-        <w:t xml:space="preserve"> del </w:t>
-      </w:r>
-      <w:r>
-        <w:t>19</w:t>
-      </w:r>
-      <w:r>
-        <w:t>/</w:t>
-      </w:r>
-      <w:r>
-        <w:t>10</w:t>
-      </w:r>
-      <w:r>
-        <w:t>/2019</w:t>
-      </w:r>
-    </w:p>
-    <w:p>
-      <w:pPr>
-        <w:pStyle w:val="Paragrafoelenco"/>
-        <w:numPr>
-          <w:ilvl w:val="0"/>
-          <w:numId w:val="30"/>
-        </w:numPr>
-      </w:pPr>
-      <w:r>
-        <w:t>possibilità di modificare alcuni dati appuntamento anche se un evento è in lavorazione</w:t>
-      </w:r>
-    </w:p>
-    <w:p>
-      <w:pPr>
-        <w:pStyle w:val="Paragrafoelenco"/>
-        <w:numPr>
-          <w:ilvl w:val="0"/>
-          <w:numId w:val="30"/>
-        </w:numPr>
-      </w:pPr>
-      <w:r>
-        <w:t>replica per ogni giorno di lavorazi</w:t>
-      </w:r>
-      <w:r>
-        <w:t>one del solo personale tecnico</w:t>
-      </w:r>
-    </w:p>
-    <w:p>
-      <w:pPr>
-        <w:pStyle w:val="Paragrafoelenco"/>
-        <w:numPr>
-          <w:ilvl w:val="0"/>
-          <w:numId w:val="30"/>
-        </w:numPr>
-      </w:pPr>
-      <w:r>
-        <w:t>modifica della voce in a</w:t>
-      </w:r>
-      <w:r>
-        <w:t>genda (prima riga=lavorazione)</w:t>
-      </w:r>
-    </w:p>
-    <w:p>
-      <w:pPr>
-        <w:pStyle w:val="Paragrafoelenco"/>
-        <w:numPr>
-          <w:ilvl w:val="0"/>
-          <w:numId w:val="30"/>
-        </w:numPr>
-      </w:pPr>
-      <w:r>
-        <w:t>visualizzazione della descrizione del contrat</w:t>
-      </w:r>
-      <w:r>
-        <w:t>to invece che num. protocollo</w:t>
-      </w:r>
-    </w:p>
-    <w:p>
-      <w:pPr>
-        <w:pStyle w:val="Paragrafoelenco"/>
-        <w:numPr>
-          <w:ilvl w:val="0"/>
-          <w:numId w:val="30"/>
-        </w:numPr>
-      </w:pPr>
-      <w:r>
-        <w:t>intestazione della tab lavorazion</w:t>
-      </w:r>
-      <w:r>
-        <w:t>e in base alla tab selezionata</w:t>
-      </w:r>
-    </w:p>
-    <w:p>
-      <w:pPr>
-        <w:pStyle w:val="Paragrafoelenco"/>
-        <w:numPr>
-          <w:ilvl w:val="0"/>
-          <w:numId w:val="30"/>
-        </w:numPr>
-      </w:pPr>
-      <w:r>
-        <w:t>filtr</w:t>
-      </w:r>
-      <w:r>
-        <w:t>o data in inserimento generale</w:t>
-      </w:r>
-    </w:p>
-    <w:p>
-      <w:pPr>
-        <w:pStyle w:val="Paragrafoelenco"/>
-        <w:numPr>
-          <w:ilvl w:val="0"/>
-          <w:numId w:val="30"/>
-        </w:numPr>
-      </w:pPr>
-      <w:r>
-        <w:t>eliminazione massiva degli artic</w:t>
-      </w:r>
-      <w:r>
-        <w:t>oli in offerta e in lavorazione</w:t>
-      </w:r>
-    </w:p>
-    <w:p>
-      <w:pPr>
-        <w:pStyle w:val="Paragrafoelenco"/>
-        <w:numPr>
-          <w:ilvl w:val="0"/>
-          <w:numId w:val="30"/>
-        </w:numPr>
-      </w:pPr>
-      <w:r>
-        <w:t>aggiustamenti grafici vari</w:t>
-      </w:r>
-    </w:p>
-    <w:p>
-      <w:pPr>
-        <w:pStyle w:val="Sottotitolo"/>
-      </w:pPr>
-      <w:r>
-        <w:lastRenderedPageBreak/>
         <w:t>Versione 1.</w:t>
       </w:r>
       <w:r>
@@ -1989,6 +2050,7 @@
         </w:numPr>
       </w:pPr>
       <w:r>
+        <w:lastRenderedPageBreak/>
         <w:t>salvataggio automatico prima del lancio stampa Piano Esterno</w:t>
       </w:r>
     </w:p>
@@ -2016,7 +2078,6 @@
         <w:pStyle w:val="Sottotitolo"/>
       </w:pPr>
       <w:r>
-        <w:lastRenderedPageBreak/>
         <w:t>Versione 1.4</w:t>
       </w:r>
       <w:r>
@@ -2564,6 +2625,7 @@
           <w:color w:val="222222"/>
           <w:lang w:eastAsia="it-IT"/>
         </w:rPr>
+        <w:lastRenderedPageBreak/>
         <w:t>modifica note su stampa offerta, massimo 4 righe</w:t>
       </w:r>
     </w:p>
@@ -2584,995 +2646,994 @@
         </w:numPr>
       </w:pPr>
       <w:r>
+        <w:t>Aggiunto Recupero Offerta</w:t>
+      </w:r>
+    </w:p>
+    <w:p>
+      <w:pPr>
+        <w:pStyle w:val="Sottotitolo"/>
+      </w:pPr>
+      <w:r>
+        <w:t>Versione 1.36 del 19/08/2019</w:t>
+      </w:r>
+    </w:p>
+    <w:p>
+      <w:pPr>
+        <w:pStyle w:val="Paragrafoelenco"/>
+        <w:numPr>
+          <w:ilvl w:val="0"/>
+          <w:numId w:val="18"/>
+        </w:numPr>
+      </w:pPr>
+      <w:r>
+        <w:t>Aggiunta Stampa Consuntivo</w:t>
+      </w:r>
+    </w:p>
+    <w:p>
+      <w:pPr>
+        <w:pStyle w:val="Sottotitolo"/>
+      </w:pPr>
+      <w:r>
+        <w:t>Versione 1.35 del 31/07/2019</w:t>
+      </w:r>
+    </w:p>
+    <w:p>
+      <w:pPr>
+        <w:pStyle w:val="Paragrafoelenco"/>
+        <w:numPr>
+          <w:ilvl w:val="0"/>
+          <w:numId w:val="17"/>
+        </w:numPr>
+      </w:pPr>
+      <w:r>
+        <w:t>Visualizzazione Figure Professionale replicate per ogni giorno di lavorazione</w:t>
+      </w:r>
+    </w:p>
+    <w:p>
+      <w:pPr>
+        <w:pStyle w:val="Paragrafoelenco"/>
+        <w:numPr>
+          <w:ilvl w:val="0"/>
+          <w:numId w:val="17"/>
+        </w:numPr>
+      </w:pPr>
+      <w:r>
+        <w:t>Filtro Data Lavorazione</w:t>
+      </w:r>
+    </w:p>
+    <w:p>
+      <w:pPr>
+        <w:pStyle w:val="Sottotitolo"/>
+      </w:pPr>
+      <w:r>
+        <w:t>Versione 1.34 del 31/07/2019</w:t>
+      </w:r>
+    </w:p>
+    <w:p>
+      <w:pPr>
+        <w:pStyle w:val="Paragrafoelenco"/>
+        <w:numPr>
+          <w:ilvl w:val="0"/>
+          <w:numId w:val="17"/>
+        </w:numPr>
+      </w:pPr>
+      <w:r>
+        <w:t>Aggiunto n. pagine a riepilogo</w:t>
+      </w:r>
+    </w:p>
+    <w:p>
+      <w:pPr>
+        <w:pStyle w:val="Paragrafoelenco"/>
+        <w:numPr>
+          <w:ilvl w:val="0"/>
+          <w:numId w:val="17"/>
+        </w:numPr>
+      </w:pPr>
+      <w:r>
+        <w:t>Aggiornamento pdf riepilogo dopo modifica note</w:t>
+      </w:r>
+    </w:p>
+    <w:p>
+      <w:pPr>
+        <w:pStyle w:val="Sottotitolo"/>
+      </w:pPr>
+      <w:r>
+        <w:t>Versione1.33 del 29/07/2019</w:t>
+      </w:r>
+    </w:p>
+    <w:p>
+      <w:pPr>
+        <w:pStyle w:val="Paragrafoelenco"/>
+        <w:numPr>
+          <w:ilvl w:val="0"/>
+          <w:numId w:val="16"/>
+        </w:numPr>
+      </w:pPr>
+      <w:r>
+        <w:t>Nuova visualizzazione Riepilogo con anteprima PDF</w:t>
+      </w:r>
+    </w:p>
+    <w:p>
+      <w:pPr>
+        <w:pStyle w:val="Sottotitolo"/>
+      </w:pPr>
+      <w:r>
+        <w:t>Versione1.32 del 21/07/2019</w:t>
+      </w:r>
+    </w:p>
+    <w:p>
+      <w:pPr>
+        <w:pStyle w:val="Paragrafoelenco"/>
+        <w:numPr>
+          <w:ilvl w:val="0"/>
+          <w:numId w:val="16"/>
+        </w:numPr>
+      </w:pPr>
+      <w:r>
+        <w:t>Piano Esterno: disposizione colonne griglia figure professionali, funzione 'Inserimento generale', note piano esterno</w:t>
+      </w:r>
+    </w:p>
+    <w:p>
+      <w:pPr>
+        <w:pStyle w:val="Sottotitolo"/>
+      </w:pPr>
+      <w:r>
+        <w:t>Versione1.31 del 12/07/2019</w:t>
+      </w:r>
+    </w:p>
+    <w:p>
+      <w:pPr>
+        <w:pStyle w:val="Paragrafoelenco"/>
+        <w:numPr>
+          <w:ilvl w:val="0"/>
+          <w:numId w:val="15"/>
+        </w:numPr>
+      </w:pPr>
+      <w:r>
+        <w:t>Modificato Layout dettaglio protocollo come quello di ricerca</w:t>
+      </w:r>
+    </w:p>
+    <w:p>
+      <w:pPr>
+        <w:pStyle w:val="Paragrafoelenco"/>
+        <w:numPr>
+          <w:ilvl w:val="0"/>
+          <w:numId w:val="15"/>
+        </w:numPr>
+      </w:pPr>
+      <w:r>
+        <w:t>Aggiunto ordinamento tabella protocolli per singolo campo (cliccando sull'intestazione)</w:t>
+      </w:r>
+    </w:p>
+    <w:p>
+      <w:pPr>
+        <w:pStyle w:val="Paragrafoelenco"/>
+        <w:numPr>
+          <w:ilvl w:val="0"/>
+          <w:numId w:val="15"/>
+        </w:numPr>
+      </w:pPr>
+      <w:r>
+        <w:t>Riepilogo offerta: Aggiunto campo "note" a modifica note del riepilogo</w:t>
+      </w:r>
+    </w:p>
+    <w:p>
+      <w:pPr>
+        <w:pStyle w:val="Paragrafoelenco"/>
+        <w:numPr>
+          <w:ilvl w:val="0"/>
+          <w:numId w:val="15"/>
+        </w:numPr>
+      </w:pPr>
+      <w:r>
+        <w:t>Riepilogo offerta: formato del protocollo, orario nella data, descrizione lunga troncata a 100 caratteri, modifiche grafiche (da completare)</w:t>
+      </w:r>
+    </w:p>
+    <w:p>
+      <w:pPr>
+        <w:pStyle w:val="Paragrafoelenco"/>
+        <w:numPr>
+          <w:ilvl w:val="0"/>
+          <w:numId w:val="15"/>
+        </w:numPr>
+      </w:pPr>
+      <w:r>
+        <w:t>Dettaglio economico: ordine delle colonne e modifica valori mostrati, valore lordo in tabella, valore flag stampa, modifica nella selezione della figura professionale, calcolo costi in base a tipo pagamento, aggiunta fattura a tipo pagamento</w:t>
+      </w:r>
+    </w:p>
+    <w:p>
+      <w:pPr>
+        <w:pStyle w:val="Sottotitolo"/>
+      </w:pPr>
+    </w:p>
+    <w:p>
+      <w:pPr>
+        <w:pStyle w:val="Sottotitolo"/>
+      </w:pPr>
+      <w:r>
+        <w:t>Versione1.30 del 06/0</w:t>
+      </w:r>
+      <w:r>
+        <w:t>6</w:t>
+      </w:r>
+      <w:r>
+        <w:t>/2019</w:t>
+      </w:r>
+    </w:p>
+    <w:p>
+      <w:pPr>
+        <w:pStyle w:val="Paragrafoelenco"/>
+        <w:numPr>
+          <w:ilvl w:val="0"/>
+          <w:numId w:val="15"/>
+        </w:numPr>
+      </w:pPr>
+      <w:r>
+        <w:t>Completata cancellazione eventi</w:t>
+      </w:r>
+    </w:p>
+    <w:p>
+      <w:pPr>
+        <w:pStyle w:val="Paragrafoelenco"/>
+        <w:numPr>
+          <w:ilvl w:val="0"/>
+          <w:numId w:val="15"/>
+        </w:numPr>
+      </w:pPr>
+      <w:r>
+        <w:t>Completata gestione Attrezzature Magazzino</w:t>
+      </w:r>
+    </w:p>
+    <w:p>
+      <w:pPr>
+        <w:pStyle w:val="Paragrafoelenco"/>
+        <w:numPr>
+          <w:ilvl w:val="0"/>
+          <w:numId w:val="15"/>
+        </w:numPr>
+      </w:pPr>
+      <w:r>
+        <w:t>Cancellazione logica Collaboratori, Clienti/Fornitori, Articoli, Raggruppamenti Articoli e Protocolli (non si avrà più errore quando si tenta di cancellare un record da una di queste tabelle collegato ad altre tabelle)</w:t>
+      </w:r>
+    </w:p>
+    <w:p>
+      <w:pPr>
+        <w:pStyle w:val="Sottotitolo"/>
+      </w:pPr>
+    </w:p>
+    <w:p>
+      <w:pPr>
+        <w:pStyle w:val="Sottotitolo"/>
+      </w:pPr>
+      <w:r>
+        <w:t>Versione1.29 del 01/0</w:t>
+      </w:r>
+      <w:r>
+        <w:t>6</w:t>
+      </w:r>
+      <w:r>
+        <w:t>/2019</w:t>
+      </w:r>
+    </w:p>
+    <w:p>
+      <w:pPr>
+        <w:pStyle w:val="Paragrafoelenco"/>
+        <w:numPr>
+          <w:ilvl w:val="0"/>
+          <w:numId w:val="14"/>
+        </w:numPr>
+      </w:pPr>
+      <w:r>
+        <w:t>Aggiunta cancellazione eventi</w:t>
+      </w:r>
+    </w:p>
+    <w:p>
+      <w:pPr>
+        <w:pStyle w:val="Paragrafoelenco"/>
+        <w:numPr>
+          <w:ilvl w:val="0"/>
+          <w:numId w:val="14"/>
+        </w:numPr>
+      </w:pPr>
+      <w:r>
+        <w:t>Aggiunta gestione Magazzino (incompleta)</w:t>
+      </w:r>
+    </w:p>
+    <w:p>
+      <w:pPr>
+        <w:pStyle w:val="Sottotitolo"/>
+      </w:pPr>
+    </w:p>
+    <w:p>
+      <w:pPr>
+        <w:pStyle w:val="Sottotitolo"/>
+      </w:pPr>
+      <w:r>
+        <w:t>Versione1.28 del 22/05/2019</w:t>
+      </w:r>
+    </w:p>
+    <w:p>
+      <w:pPr>
+        <w:pStyle w:val="Paragrafoelenco"/>
+        <w:numPr>
+          <w:ilvl w:val="0"/>
+          <w:numId w:val="13"/>
+        </w:numPr>
+      </w:pPr>
+      <w:r>
+        <w:t>Aggiunta gestione Tipologie Interventi nel menù "Tabelle/Tipologie Interventi"</w:t>
+      </w:r>
+    </w:p>
+    <w:p>
+      <w:pPr>
+        <w:pStyle w:val="Paragrafoelenco"/>
+        <w:numPr>
+          <w:ilvl w:val="0"/>
+          <w:numId w:val="13"/>
+        </w:numPr>
+      </w:pPr>
+      <w:r>
+        <w:t>Aggiornata Lavorazione con gestione Dettaglio Economico e Piano Esterno (da completare)</w:t>
+      </w:r>
+    </w:p>
+    <w:p/>
+    <w:p>
+      <w:pPr>
+        <w:pStyle w:val="Sottotitolo"/>
+      </w:pPr>
+      <w:r>
+        <w:t>Versione1.27 del 05/05/2019</w:t>
+      </w:r>
+    </w:p>
+    <w:p>
+      <w:pPr>
+        <w:pStyle w:val="Paragrafoelenco"/>
+        <w:numPr>
+          <w:ilvl w:val="0"/>
+          <w:numId w:val="12"/>
+        </w:numPr>
+      </w:pPr>
+      <w:r>
+        <w:t>Aggiunta Lavorazione</w:t>
+      </w:r>
+    </w:p>
+    <w:p>
+      <w:pPr>
+        <w:pStyle w:val="Sottotitolo"/>
+      </w:pPr>
+    </w:p>
+    <w:p>
+      <w:pPr>
+        <w:pStyle w:val="Sottotitolo"/>
+      </w:pPr>
+      <w:r>
+        <w:t>Versione1.26 del 27/04/2019</w:t>
+      </w:r>
+    </w:p>
+    <w:p>
+      <w:pPr>
+        <w:pStyle w:val="Paragrafoelenco"/>
+        <w:numPr>
+          <w:ilvl w:val="0"/>
+          <w:numId w:val="11"/>
+        </w:numPr>
+      </w:pPr>
+      <w:r>
+        <w:t>Aggiunta Gestione Password di accesso dimenticata con generazione nuova password ed  invio</w:t>
+      </w:r>
+    </w:p>
+    <w:p>
+      <w:pPr>
+        <w:pStyle w:val="Paragrafoelenco"/>
+      </w:pPr>
+      <w:r>
+        <w:t xml:space="preserve"> e-mail.</w:t>
+      </w:r>
+    </w:p>
+    <w:p>
+      <w:pPr>
+        <w:pStyle w:val="Sottotitolo"/>
+      </w:pPr>
+    </w:p>
+    <w:p>
+      <w:pPr>
+        <w:pStyle w:val="Sottotitolo"/>
+      </w:pPr>
+      <w:r>
+        <w:t>Versione1.25 del 24/04/2019</w:t>
+      </w:r>
+    </w:p>
+    <w:p>
+      <w:pPr>
+        <w:pStyle w:val="Paragrafoelenco"/>
+        <w:numPr>
+          <w:ilvl w:val="0"/>
+          <w:numId w:val="11"/>
+        </w:numPr>
+      </w:pPr>
+      <w:r>
+        <w:t>Aggiunta Gestione Utenti (menù in alto a destra Gestione Utenze/Utenti)</w:t>
+      </w:r>
+    </w:p>
+    <w:p>
+      <w:pPr>
+        <w:pStyle w:val="Sottotitolo"/>
+      </w:pPr>
+    </w:p>
+    <w:p>
+      <w:pPr>
+        <w:pStyle w:val="Sottotitolo"/>
+      </w:pPr>
+      <w:r>
+        <w:t>Versione1.24 del 22/04/2019</w:t>
+      </w:r>
+    </w:p>
+    <w:p>
+      <w:pPr>
+        <w:pStyle w:val="Paragrafoelenco"/>
+        <w:numPr>
+          <w:ilvl w:val="0"/>
+          <w:numId w:val="10"/>
+        </w:numPr>
+      </w:pPr>
+      <w:r>
+        <w:t>Riorganizzazione menù</w:t>
+      </w:r>
+    </w:p>
+    <w:p>
+      <w:pPr>
+        <w:pStyle w:val="Paragrafoelenco"/>
+        <w:numPr>
+          <w:ilvl w:val="0"/>
+          <w:numId w:val="10"/>
+        </w:numPr>
+      </w:pPr>
+      <w:r>
+        <w:t>Aggiunta gestione Tabella Qualifiche Personale</w:t>
+      </w:r>
+    </w:p>
+    <w:p>
+      <w:pPr>
+        <w:pStyle w:val="Paragrafoelenco"/>
+        <w:numPr>
+          <w:ilvl w:val="0"/>
+          <w:numId w:val="10"/>
+        </w:numPr>
+      </w:pPr>
+      <w:r>
+        <w:t>Aggiunta gestione Tabella Tipologie Clienti/Fornitori</w:t>
+      </w:r>
+    </w:p>
+    <w:p>
+      <w:pPr>
+        <w:pStyle w:val="Paragrafoelenco"/>
+        <w:numPr>
+          <w:ilvl w:val="0"/>
+          <w:numId w:val="10"/>
+        </w:numPr>
+      </w:pPr>
+      <w:r>
+        <w:t>Aggiunta gestione Tabella Tipi Protocolli</w:t>
+      </w:r>
+    </w:p>
+    <w:p>
+      <w:pPr>
+        <w:pStyle w:val="Paragrafoelenco"/>
+        <w:numPr>
+          <w:ilvl w:val="0"/>
+          <w:numId w:val="10"/>
+        </w:numPr>
+      </w:pPr>
+      <w:r>
+        <w:t>Aggiunta gestione Tabella Tipi Lavorazione</w:t>
+      </w:r>
+    </w:p>
+    <w:p>
+      <w:pPr>
+        <w:pStyle w:val="Paragrafoelenco"/>
+        <w:numPr>
+          <w:ilvl w:val="0"/>
+          <w:numId w:val="10"/>
+        </w:numPr>
+      </w:pPr>
+      <w:r>
+        <w:t>Aggiunti nuovi colori per Intestazione Colonne agenda</w:t>
+      </w:r>
+      <w:r>
+        <w:t>da menù Tabelle/Colonne Agenda</w:t>
+      </w:r>
+    </w:p>
+    <w:p>
+      <w:pPr>
+        <w:pStyle w:val="Paragrafoelenco"/>
+        <w:numPr>
+          <w:ilvl w:val="0"/>
+          <w:numId w:val="10"/>
+        </w:numPr>
+      </w:pPr>
+      <w:r>
+        <w:t xml:space="preserve">Aggiunta possibilità di ordinare le colonne agenda </w:t>
+      </w:r>
+      <w:r>
+        <w:t xml:space="preserve">da menù Tabelle/Colonne Agenda tramite il nuovo campo Ordinamento </w:t>
+      </w:r>
+      <w:r>
+        <w:t>(</w:t>
+      </w:r>
+      <w:r>
+        <w:t xml:space="preserve">la modifica non è </w:t>
+      </w:r>
+      <w:r>
+        <w:t>ancora visibile dall'agenda)</w:t>
+      </w:r>
+    </w:p>
+    <w:p>
+      <w:pPr>
+        <w:pStyle w:val="Paragrafoelenco"/>
+        <w:numPr>
+          <w:ilvl w:val="0"/>
+          <w:numId w:val="10"/>
+        </w:numPr>
+      </w:pPr>
+      <w:r>
+        <w:t>Aggiunti nuovi parametri da Tabelle\Configurazione (GIORNI_PAGAMENTO, BANCA da 01 a 04 e IBAN da 01 a 04)</w:t>
+      </w:r>
+    </w:p>
+    <w:p>
+      <w:pPr>
+        <w:pStyle w:val="Sottotitolo"/>
+      </w:pPr>
+    </w:p>
+    <w:p>
+      <w:pPr>
+        <w:pStyle w:val="Sottotitolo"/>
+      </w:pPr>
+      <w:r>
+        <w:t>Versione1.23 del 18/04/2019</w:t>
+      </w:r>
+    </w:p>
+    <w:p>
+      <w:pPr>
+        <w:pStyle w:val="Paragrafoelenco"/>
+        <w:numPr>
+          <w:ilvl w:val="0"/>
+          <w:numId w:val="9"/>
+        </w:numPr>
+      </w:pPr>
+      <w:r>
+        <w:t>Aggiunta pagina di gestione valori di configurazione (es. campi IVA, IBAN, indirizzi etcetc), da menu TABELLE\Gestione Configurazione</w:t>
+      </w:r>
+    </w:p>
+    <w:p>
+      <w:pPr>
+        <w:pStyle w:val="Sottotitolo"/>
+      </w:pPr>
+    </w:p>
+    <w:p>
+      <w:pPr>
+        <w:pStyle w:val="Sottotitolo"/>
+      </w:pPr>
+      <w:r>
+        <w:t>Versione1.22 del 14/04/2019</w:t>
+      </w:r>
+    </w:p>
+    <w:p>
+      <w:pPr>
+        <w:pStyle w:val="Paragrafoelenco"/>
+        <w:numPr>
+          <w:ilvl w:val="0"/>
+          <w:numId w:val="8"/>
+        </w:numPr>
+      </w:pPr>
+      <w:r>
+        <w:t>Salvataggio e modifica Note Offerta</w:t>
+      </w:r>
+    </w:p>
+    <w:p>
+      <w:pPr>
+        <w:pStyle w:val="Sottotitolo"/>
+      </w:pPr>
+    </w:p>
+    <w:p>
+      <w:pPr>
+        <w:pStyle w:val="Sottotitolo"/>
+      </w:pPr>
+      <w:r>
+        <w:t>Versione1.21 del 13/04/2019</w:t>
+      </w:r>
+    </w:p>
+    <w:p>
+      <w:pPr>
+        <w:pStyle w:val="Paragrafoelenco"/>
+        <w:numPr>
+          <w:ilvl w:val="0"/>
+          <w:numId w:val="7"/>
+        </w:numPr>
+      </w:pPr>
+      <w:r>
         <w:lastRenderedPageBreak/>
-        <w:t>Aggiunto Recupero Offerta</w:t>
+        <w:t>Pagina protocollo sistemato layout ricerca</w:t>
+      </w:r>
+    </w:p>
+    <w:p>
+      <w:pPr>
+        <w:pStyle w:val="Paragrafoelenco"/>
+        <w:numPr>
+          <w:ilvl w:val="0"/>
+          <w:numId w:val="7"/>
+        </w:numPr>
+      </w:pPr>
+      <w:r>
+        <w:t>Pagina protocollo, in apertura visualizza gli ultimi protocolli automaticamente</w:t>
+      </w:r>
+    </w:p>
+    <w:p>
+      <w:pPr>
+        <w:pStyle w:val="Paragrafoelenco"/>
+        <w:numPr>
+          <w:ilvl w:val="0"/>
+          <w:numId w:val="7"/>
+        </w:numPr>
+      </w:pPr>
+      <w:r>
+        <w:t>Iva recuperata da tabella e non più dal singolo articolo</w:t>
+      </w:r>
+    </w:p>
+    <w:p>
+      <w:pPr>
+        <w:pStyle w:val="Paragrafoelenco"/>
+        <w:numPr>
+          <w:ilvl w:val="0"/>
+          <w:numId w:val="7"/>
+        </w:numPr>
+      </w:pPr>
+      <w:r>
+        <w:t>Aggiunta immagine footer riepilogo offerta</w:t>
       </w:r>
     </w:p>
     <w:p>
       <w:pPr>
         <w:pStyle w:val="Sottotitolo"/>
       </w:pPr>
-      <w:r>
-        <w:t>Versione 1.36 del 19/08/2019</w:t>
-      </w:r>
-    </w:p>
-    <w:p>
-      <w:pPr>
-        <w:pStyle w:val="Paragrafoelenco"/>
-        <w:numPr>
-          <w:ilvl w:val="0"/>
-          <w:numId w:val="18"/>
-        </w:numPr>
-      </w:pPr>
-      <w:r>
-        <w:t>Aggiunta Stampa Consuntivo</w:t>
-      </w:r>
     </w:p>
     <w:p>
       <w:pPr>
         <w:pStyle w:val="Sottotitolo"/>
       </w:pPr>
       <w:r>
-        <w:t>Versione 1.35 del 31/07/2019</w:t>
-      </w:r>
-    </w:p>
-    <w:p>
-      <w:pPr>
-        <w:pStyle w:val="Paragrafoelenco"/>
-        <w:numPr>
-          <w:ilvl w:val="0"/>
-          <w:numId w:val="17"/>
-        </w:numPr>
-      </w:pPr>
-      <w:r>
-        <w:t>Visualizzazione Figure Professionale replicate per ogni giorno di lavorazione</w:t>
-      </w:r>
-    </w:p>
-    <w:p>
-      <w:pPr>
-        <w:pStyle w:val="Paragrafoelenco"/>
-        <w:numPr>
-          <w:ilvl w:val="0"/>
-          <w:numId w:val="17"/>
-        </w:numPr>
-      </w:pPr>
-      <w:r>
-        <w:t>Filtro Data Lavorazione</w:t>
+        <w:t>Versione1.20 del 11/04/2019</w:t>
+      </w:r>
+    </w:p>
+    <w:p>
+      <w:pPr>
+        <w:pStyle w:val="Paragrafoelenco"/>
+        <w:numPr>
+          <w:ilvl w:val="0"/>
+          <w:numId w:val="6"/>
+        </w:numPr>
+      </w:pPr>
+      <w:r>
+        <w:t>Pagina Offerta, risolto malfunzionamento ordinamento articoli</w:t>
+      </w:r>
+    </w:p>
+    <w:p>
+      <w:pPr>
+        <w:pStyle w:val="Paragrafoelenco"/>
+        <w:numPr>
+          <w:ilvl w:val="0"/>
+          <w:numId w:val="6"/>
+        </w:numPr>
+      </w:pPr>
+      <w:r>
+        <w:t>Popolato footer riepilogo offerta con i dati del cliente</w:t>
+      </w:r>
+    </w:p>
+    <w:p>
+      <w:pPr>
+        <w:pStyle w:val="Paragrafoelenco"/>
+        <w:numPr>
+          <w:ilvl w:val="0"/>
+          <w:numId w:val="6"/>
+        </w:numPr>
+      </w:pPr>
+      <w:r>
+        <w:t>Pagina Protocollo, aggiunto campo di ricerca "Lavorazione"</w:t>
+      </w:r>
+    </w:p>
+    <w:p>
+      <w:pPr>
+        <w:pStyle w:val="Paragrafoelenco"/>
+        <w:numPr>
+          <w:ilvl w:val="0"/>
+          <w:numId w:val="6"/>
+        </w:numPr>
+      </w:pPr>
+      <w:r>
+        <w:t>Pagina Protocollo, aggiunta selezione con calendari a scomparsa sui campi Data</w:t>
       </w:r>
     </w:p>
     <w:p>
       <w:pPr>
         <w:pStyle w:val="Sottotitolo"/>
       </w:pPr>
-      <w:r>
-        <w:t>Versione 1.34 del 31/07/2019</w:t>
-      </w:r>
-    </w:p>
-    <w:p>
-      <w:pPr>
-        <w:pStyle w:val="Paragrafoelenco"/>
-        <w:numPr>
-          <w:ilvl w:val="0"/>
-          <w:numId w:val="17"/>
-        </w:numPr>
-      </w:pPr>
-      <w:r>
-        <w:t>Aggiunto n. pagine a riepilogo</w:t>
-      </w:r>
-    </w:p>
-    <w:p>
-      <w:pPr>
-        <w:pStyle w:val="Paragrafoelenco"/>
-        <w:numPr>
-          <w:ilvl w:val="0"/>
-          <w:numId w:val="17"/>
-        </w:numPr>
-      </w:pPr>
-      <w:r>
-        <w:t>Aggiornamento pdf riepilogo dopo modifica note</w:t>
-      </w:r>
     </w:p>
     <w:p>
       <w:pPr>
         <w:pStyle w:val="Sottotitolo"/>
       </w:pPr>
       <w:r>
-        <w:t>Versione1.33 del 29/07/2019</w:t>
-      </w:r>
-    </w:p>
-    <w:p>
-      <w:pPr>
-        <w:pStyle w:val="Paragrafoelenco"/>
-        <w:numPr>
-          <w:ilvl w:val="0"/>
-          <w:numId w:val="16"/>
-        </w:numPr>
-      </w:pPr>
-      <w:r>
-        <w:t>Nuova visualizzazione Riepilogo con anteprima PDF</w:t>
+        <w:t>Versione1.19 del 09/04/2019</w:t>
+      </w:r>
+    </w:p>
+    <w:p>
+      <w:pPr>
+        <w:pStyle w:val="Paragrafoelenco"/>
+        <w:numPr>
+          <w:ilvl w:val="0"/>
+          <w:numId w:val="5"/>
+        </w:numPr>
+      </w:pPr>
+      <w:r>
+        <w:t>correzione bug tender: modificando un evento che conteneva uno o più tender il salvataggio falliva perché i tender risultavano già impiegati; </w:t>
+      </w:r>
+    </w:p>
+    <w:p>
+      <w:pPr>
+        <w:pStyle w:val="Paragrafoelenco"/>
+        <w:numPr>
+          <w:ilvl w:val="0"/>
+          <w:numId w:val="5"/>
+        </w:numPr>
+      </w:pPr>
+      <w:r>
+        <w:t>layout offerta: aumento altezza articoli e sistemazione popup;</w:t>
+      </w:r>
+    </w:p>
+    <w:p>
+      <w:pPr>
+        <w:pStyle w:val="Paragrafoelenco"/>
+        <w:numPr>
+          <w:ilvl w:val="0"/>
+          <w:numId w:val="5"/>
+        </w:numPr>
+      </w:pPr>
+      <w:r>
+        <w:t>ordinamento articoli in base a prezzo; </w:t>
+      </w:r>
+    </w:p>
+    <w:p>
+      <w:pPr>
+        <w:pStyle w:val="Paragrafoelenco"/>
+        <w:numPr>
+          <w:ilvl w:val="0"/>
+          <w:numId w:val="5"/>
+        </w:numPr>
+      </w:pPr>
+      <w:r>
+        <w:t>descrizione corta e lunga nelle prime due colonne del riepilogo e della stampa;</w:t>
+      </w:r>
+    </w:p>
+    <w:p>
+      <w:pPr>
+        <w:pStyle w:val="Paragrafoelenco"/>
+        <w:numPr>
+          <w:ilvl w:val="0"/>
+          <w:numId w:val="5"/>
+        </w:numPr>
+      </w:pPr>
+      <w:r>
+        <w:t>salvataggio automatico offerta in fase di visualizzazione riepilogo (allo scopo di generare un protocollo);</w:t>
+      </w:r>
+    </w:p>
+    <w:p>
+      <w:pPr>
+        <w:pStyle w:val="Paragrafoelenco"/>
+        <w:numPr>
+          <w:ilvl w:val="0"/>
+          <w:numId w:val="5"/>
+        </w:numPr>
+      </w:pPr>
+      <w:r>
+        <w:t>formattazione importi con separatore migliaia;</w:t>
+      </w:r>
+    </w:p>
+    <w:p>
+      <w:pPr>
+        <w:pStyle w:val="Paragrafoelenco"/>
+        <w:numPr>
+          <w:ilvl w:val="0"/>
+          <w:numId w:val="5"/>
+        </w:numPr>
+      </w:pPr>
+      <w:r>
+        <w:t>creazione e salvataggio pdf in fase di salvataggio offerta; </w:t>
+      </w:r>
+    </w:p>
+    <w:p>
+      <w:pPr>
+        <w:pStyle w:val="Paragrafoelenco"/>
+        <w:numPr>
+          <w:ilvl w:val="0"/>
+          <w:numId w:val="5"/>
+        </w:numPr>
+      </w:pPr>
+      <w:r>
+        <w:t>nome file pdf: Offerta_&lt;numero lavorazione&gt;</w:t>
+      </w:r>
+    </w:p>
+    <w:p>
+      <w:pPr>
+        <w:pStyle w:val="Paragrafoelenco"/>
+        <w:numPr>
+          <w:ilvl w:val="0"/>
+          <w:numId w:val="5"/>
+        </w:numPr>
+      </w:pPr>
+      <w:r>
+        <w:t>in fase di creazione/modifica evento non è più possibile passare da un sottotipo risorsa ad un altro </w:t>
+      </w:r>
+    </w:p>
+    <w:p>
+      <w:pPr>
+        <w:pStyle w:val="Paragrafoelenco"/>
+      </w:pPr>
+      <w:r>
+        <w:t>Es. se sto creando un evento per un dipendente non visualizzerò più nell'elenco le tipologie regie o extra; se sto creando un evento per regie o extra non visualizzerò più i dipendenti.</w:t>
+      </w:r>
+    </w:p>
+    <w:p>
+      <w:pPr>
+        <w:pStyle w:val="Paragrafoelenco"/>
+        <w:numPr>
+          <w:ilvl w:val="0"/>
+          <w:numId w:val="5"/>
+        </w:numPr>
+      </w:pPr>
+      <w:r>
+        <w:t xml:space="preserve">Aggiustamenti layout Pagina Articoli </w:t>
+      </w:r>
+    </w:p>
+    <w:p>
+      <w:pPr>
+        <w:pStyle w:val="Paragrafoelenco"/>
+        <w:numPr>
+          <w:ilvl w:val="0"/>
+          <w:numId w:val="5"/>
+        </w:numPr>
+      </w:pPr>
+      <w:r>
+        <w:t>Aggiustamento nomi campi Pagina Protocolli</w:t>
       </w:r>
     </w:p>
     <w:p>
       <w:pPr>
         <w:pStyle w:val="Sottotitolo"/>
       </w:pPr>
-      <w:r>
-        <w:t>Versione1.32 del 21/07/2019</w:t>
-      </w:r>
-    </w:p>
-    <w:p>
-      <w:pPr>
-        <w:pStyle w:val="Paragrafoelenco"/>
-        <w:numPr>
-          <w:ilvl w:val="0"/>
-          <w:numId w:val="16"/>
-        </w:numPr>
-      </w:pPr>
-      <w:r>
-        <w:t>Piano Esterno: disposizione colonne griglia figure professionali, funzione 'Inserimento generale', note piano esterno</w:t>
-      </w:r>
     </w:p>
     <w:p>
       <w:pPr>
         <w:pStyle w:val="Sottotitolo"/>
       </w:pPr>
       <w:r>
-        <w:t>Versione1.31 del 12/07/2019</w:t>
-      </w:r>
-    </w:p>
-    <w:p>
-      <w:pPr>
-        <w:pStyle w:val="Paragrafoelenco"/>
-        <w:numPr>
-          <w:ilvl w:val="0"/>
-          <w:numId w:val="15"/>
-        </w:numPr>
-      </w:pPr>
-      <w:r>
-        <w:t>Modificato Layout dettaglio protocollo come quello di ricerca</w:t>
-      </w:r>
-    </w:p>
-    <w:p>
-      <w:pPr>
-        <w:pStyle w:val="Paragrafoelenco"/>
-        <w:numPr>
-          <w:ilvl w:val="0"/>
-          <w:numId w:val="15"/>
-        </w:numPr>
-      </w:pPr>
-      <w:r>
-        <w:t>Aggiunto ordinamento tabella protocolli per singolo campo (cliccando sull'intestazione)</w:t>
-      </w:r>
-    </w:p>
-    <w:p>
-      <w:pPr>
-        <w:pStyle w:val="Paragrafoelenco"/>
-        <w:numPr>
-          <w:ilvl w:val="0"/>
-          <w:numId w:val="15"/>
-        </w:numPr>
-      </w:pPr>
-      <w:r>
-        <w:t>Riepilogo offerta: Aggiunto campo "note" a modifica note del riepilogo</w:t>
-      </w:r>
-    </w:p>
-    <w:p>
-      <w:pPr>
-        <w:pStyle w:val="Paragrafoelenco"/>
-        <w:numPr>
-          <w:ilvl w:val="0"/>
-          <w:numId w:val="15"/>
-        </w:numPr>
-      </w:pPr>
-      <w:r>
-        <w:t>Riepilogo offerta: formato del protocollo, orario nella data, descrizione lunga troncata a 100 caratteri, modifiche grafiche (da completare)</w:t>
-      </w:r>
-    </w:p>
-    <w:p>
-      <w:pPr>
-        <w:pStyle w:val="Paragrafoelenco"/>
-        <w:numPr>
-          <w:ilvl w:val="0"/>
-          <w:numId w:val="15"/>
-        </w:numPr>
-      </w:pPr>
-      <w:r>
-        <w:t>Dettaglio economico: ordine delle colonne e modifica valori mostrati, valore lordo in tabella, valore flag stampa, modifica nella selezione della figura professionale, calcolo costi in base a tipo pagamento, aggiunta fattura a tipo pagamento</w:t>
-      </w:r>
-    </w:p>
+        <w:t>Versione1.18 del 07/04/2019</w:t>
+      </w:r>
+    </w:p>
+    <w:p>
+      <w:pPr>
+        <w:pStyle w:val="Paragrafoelenco"/>
+        <w:numPr>
+          <w:ilvl w:val="0"/>
+          <w:numId w:val="5"/>
+        </w:numPr>
+      </w:pPr>
+      <w:r>
+        <w:t>Aggiunti campi Data Inizio Lavorazione e Produzione alla tabella Protocollo</w:t>
+      </w:r>
+    </w:p>
+    <w:p>
+      <w:pPr>
+        <w:pStyle w:val="Paragrafoelenco"/>
+        <w:numPr>
+          <w:ilvl w:val="0"/>
+          <w:numId w:val="5"/>
+        </w:numPr>
+      </w:pPr>
+      <w:r>
+        <w:t>Aggiunti campi ricerca Genere Gruppo e Sottogruppo alla pagina Articoli</w:t>
+      </w:r>
+    </w:p>
+    <w:p>
+      <w:pPr>
+        <w:pStyle w:val="Paragrafoelenco"/>
+        <w:numPr>
+          <w:ilvl w:val="0"/>
+          <w:numId w:val="5"/>
+        </w:numPr>
+      </w:pPr>
+      <w:r>
+        <w:t>Aumentata altezza Descrizione Lunga in pagina Articoli</w:t>
+      </w:r>
+    </w:p>
+    <w:p>
+      <w:pPr>
+        <w:pStyle w:val="Paragrafoelenco"/>
+        <w:numPr>
+          <w:ilvl w:val="0"/>
+          <w:numId w:val="5"/>
+        </w:numPr>
+      </w:pPr>
+      <w:r>
+        <w:t>Invertito ordine Descrizione Breve - Descrizione Lunga in tutte le schermate degli Articoli</w:t>
+      </w:r>
+    </w:p>
+    <w:p>
+      <w:pPr>
+        <w:pStyle w:val="Paragrafoelenco"/>
+        <w:numPr>
+          <w:ilvl w:val="0"/>
+          <w:numId w:val="5"/>
+        </w:numPr>
+      </w:pPr>
+      <w:r>
+        <w:t>Aggiunto campo descrizione agli Articoli Associati</w:t>
+      </w:r>
+    </w:p>
+    <w:p>
+      <w:pPr>
+        <w:pStyle w:val="Paragrafoelenco"/>
+        <w:numPr>
+          <w:ilvl w:val="0"/>
+          <w:numId w:val="5"/>
+        </w:numPr>
+      </w:pPr>
+      <w:r>
+        <w:t>Aggiunta ricerca Codice Lavorazione dalla tabella Agenda su pagina Protocollo</w:t>
+      </w:r>
+    </w:p>
+    <w:p/>
     <w:p>
       <w:pPr>
         <w:pStyle w:val="Sottotitolo"/>
       </w:pPr>
+      <w:r>
+        <w:t>Versione1.17 del 01/04/2019</w:t>
+      </w:r>
+    </w:p>
+    <w:p>
+      <w:pPr>
+        <w:pStyle w:val="Paragrafoelenco"/>
+        <w:numPr>
+          <w:ilvl w:val="0"/>
+          <w:numId w:val="4"/>
+        </w:numPr>
+      </w:pPr>
+      <w:r>
+        <w:t>Modificata grafica Tab Offerta</w:t>
+      </w:r>
+    </w:p>
+    <w:p>
+      <w:pPr>
+        <w:pStyle w:val="Paragrafoelenco"/>
+        <w:numPr>
+          <w:ilvl w:val="0"/>
+          <w:numId w:val="4"/>
+        </w:numPr>
+      </w:pPr>
+      <w:r>
+        <w:t>Campi Produzione e Luogo modificabili su evento in fase di Offerta</w:t>
+      </w:r>
     </w:p>
     <w:p>
       <w:pPr>
         <w:pStyle w:val="Sottotitolo"/>
       </w:pPr>
-      <w:r>
-        <w:t>Versione1.30 del 06/0</w:t>
-      </w:r>
-      <w:r>
-        <w:t>6</w:t>
-      </w:r>
-      <w:r>
-        <w:t>/2019</w:t>
-      </w:r>
-    </w:p>
-    <w:p>
-      <w:pPr>
-        <w:pStyle w:val="Paragrafoelenco"/>
-        <w:numPr>
-          <w:ilvl w:val="0"/>
-          <w:numId w:val="15"/>
-        </w:numPr>
-      </w:pPr>
-      <w:r>
-        <w:t>Completata cancellazione eventi</w:t>
-      </w:r>
-    </w:p>
-    <w:p>
-      <w:pPr>
-        <w:pStyle w:val="Paragrafoelenco"/>
-        <w:numPr>
-          <w:ilvl w:val="0"/>
-          <w:numId w:val="15"/>
-        </w:numPr>
-      </w:pPr>
-      <w:r>
-        <w:t>Completata gestione Attrezzature Magazzino</w:t>
-      </w:r>
-    </w:p>
-    <w:p>
-      <w:pPr>
-        <w:pStyle w:val="Paragrafoelenco"/>
-        <w:numPr>
-          <w:ilvl w:val="0"/>
-          <w:numId w:val="15"/>
-        </w:numPr>
-      </w:pPr>
-      <w:r>
-        <w:t>Cancellazione logica Collaboratori, Clienti/Fornitori, Articoli, Raggruppamenti Articoli e Protocolli (non si avrà più errore quando si tenta di cancellare un record da una di queste tabelle collegato ad altre tabelle)</w:t>
-      </w:r>
     </w:p>
     <w:p>
       <w:pPr>
         <w:pStyle w:val="Sottotitolo"/>
       </w:pPr>
-    </w:p>
-    <w:p>
-      <w:pPr>
-        <w:pStyle w:val="Sottotitolo"/>
-      </w:pPr>
-      <w:r>
-        <w:t>Versione1.29 del 01/0</w:t>
-      </w:r>
-      <w:r>
-        <w:t>6</w:t>
-      </w:r>
-      <w:r>
-        <w:t>/2019</w:t>
-      </w:r>
-    </w:p>
-    <w:p>
-      <w:pPr>
-        <w:pStyle w:val="Paragrafoelenco"/>
-        <w:numPr>
-          <w:ilvl w:val="0"/>
-          <w:numId w:val="14"/>
-        </w:numPr>
-      </w:pPr>
-      <w:r>
-        <w:t>Aggiunta cancellazione eventi</w:t>
-      </w:r>
-    </w:p>
-    <w:p>
-      <w:pPr>
-        <w:pStyle w:val="Paragrafoelenco"/>
-        <w:numPr>
-          <w:ilvl w:val="0"/>
-          <w:numId w:val="14"/>
-        </w:numPr>
-      </w:pPr>
-      <w:r>
-        <w:t>Aggiunta gestione Magazzino (incompleta)</w:t>
-      </w:r>
-    </w:p>
-    <w:p>
-      <w:pPr>
-        <w:pStyle w:val="Sottotitolo"/>
-      </w:pPr>
-    </w:p>
-    <w:p>
-      <w:pPr>
-        <w:pStyle w:val="Sottotitolo"/>
-      </w:pPr>
-      <w:r>
-        <w:t>Versione1.28 del 22/05/2019</w:t>
-      </w:r>
-    </w:p>
-    <w:p>
-      <w:pPr>
-        <w:pStyle w:val="Paragrafoelenco"/>
-        <w:numPr>
-          <w:ilvl w:val="0"/>
-          <w:numId w:val="13"/>
-        </w:numPr>
-      </w:pPr>
       <w:r>
         <w:lastRenderedPageBreak/>
-        <w:t>Aggiunta gestione Tipologie Interventi nel menù "Tabelle/Tipologie Interventi"</w:t>
-      </w:r>
-    </w:p>
-    <w:p>
-      <w:pPr>
-        <w:pStyle w:val="Paragrafoelenco"/>
-        <w:numPr>
-          <w:ilvl w:val="0"/>
-          <w:numId w:val="13"/>
-        </w:numPr>
-      </w:pPr>
-      <w:r>
-        <w:t>Aggiornata Lavorazione con gestione Dettaglio Economico e Piano Esterno (da completare)</w:t>
-      </w:r>
-    </w:p>
-    <w:p/>
-    <w:p>
-      <w:pPr>
-        <w:pStyle w:val="Sottotitolo"/>
-      </w:pPr>
-      <w:r>
-        <w:t>Versione1.27 del 05/05/2019</w:t>
-      </w:r>
-    </w:p>
-    <w:p>
-      <w:pPr>
-        <w:pStyle w:val="Paragrafoelenco"/>
-        <w:numPr>
-          <w:ilvl w:val="0"/>
-          <w:numId w:val="12"/>
-        </w:numPr>
-      </w:pPr>
-      <w:r>
-        <w:t>Aggiunta Lavorazione</w:t>
-      </w:r>
-    </w:p>
-    <w:p>
-      <w:pPr>
-        <w:pStyle w:val="Sottotitolo"/>
-      </w:pPr>
-    </w:p>
-    <w:p>
-      <w:pPr>
-        <w:pStyle w:val="Sottotitolo"/>
-      </w:pPr>
-      <w:r>
-        <w:t>Versione1.26 del 27/04/2019</w:t>
-      </w:r>
-    </w:p>
-    <w:p>
-      <w:pPr>
-        <w:pStyle w:val="Paragrafoelenco"/>
-        <w:numPr>
-          <w:ilvl w:val="0"/>
-          <w:numId w:val="11"/>
-        </w:numPr>
-      </w:pPr>
-      <w:r>
-        <w:t>Aggiunta Gestione Password di accesso dimenticata con generazione nuova password ed  invio</w:t>
-      </w:r>
-    </w:p>
-    <w:p>
-      <w:pPr>
-        <w:pStyle w:val="Paragrafoelenco"/>
-      </w:pPr>
-      <w:r>
-        <w:t xml:space="preserve"> e-mail.</w:t>
-      </w:r>
-    </w:p>
-    <w:p>
-      <w:pPr>
-        <w:pStyle w:val="Sottotitolo"/>
-      </w:pPr>
-    </w:p>
-    <w:p>
-      <w:pPr>
-        <w:pStyle w:val="Sottotitolo"/>
-      </w:pPr>
-      <w:r>
-        <w:t>Versione1.25 del 24/04/2019</w:t>
-      </w:r>
-    </w:p>
-    <w:p>
-      <w:pPr>
-        <w:pStyle w:val="Paragrafoelenco"/>
-        <w:numPr>
-          <w:ilvl w:val="0"/>
-          <w:numId w:val="11"/>
-        </w:numPr>
-      </w:pPr>
-      <w:r>
-        <w:t>Aggiunta Gestione Utenti (menù in alto a destra Gestione Utenze/Utenti)</w:t>
-      </w:r>
-    </w:p>
-    <w:p>
-      <w:pPr>
-        <w:pStyle w:val="Sottotitolo"/>
-      </w:pPr>
-    </w:p>
-    <w:p>
-      <w:pPr>
-        <w:pStyle w:val="Sottotitolo"/>
-      </w:pPr>
-      <w:r>
-        <w:t>Versione1.24 del 22/04/2019</w:t>
-      </w:r>
-    </w:p>
-    <w:p>
-      <w:pPr>
-        <w:pStyle w:val="Paragrafoelenco"/>
-        <w:numPr>
-          <w:ilvl w:val="0"/>
-          <w:numId w:val="10"/>
-        </w:numPr>
-      </w:pPr>
-      <w:r>
-        <w:t>Riorganizzazione menù</w:t>
-      </w:r>
-    </w:p>
-    <w:p>
-      <w:pPr>
-        <w:pStyle w:val="Paragrafoelenco"/>
-        <w:numPr>
-          <w:ilvl w:val="0"/>
-          <w:numId w:val="10"/>
-        </w:numPr>
-      </w:pPr>
-      <w:r>
-        <w:t>Aggiunta gestione Tabella Qualifiche Personale</w:t>
-      </w:r>
-    </w:p>
-    <w:p>
-      <w:pPr>
-        <w:pStyle w:val="Paragrafoelenco"/>
-        <w:numPr>
-          <w:ilvl w:val="0"/>
-          <w:numId w:val="10"/>
-        </w:numPr>
-      </w:pPr>
-      <w:r>
-        <w:t>Aggiunta gestione Tabella Tipologie Clienti/Fornitori</w:t>
-      </w:r>
-    </w:p>
-    <w:p>
-      <w:pPr>
-        <w:pStyle w:val="Paragrafoelenco"/>
-        <w:numPr>
-          <w:ilvl w:val="0"/>
-          <w:numId w:val="10"/>
-        </w:numPr>
-      </w:pPr>
-      <w:r>
-        <w:t>Aggiunta gestione Tabella Tipi Protocolli</w:t>
-      </w:r>
-    </w:p>
-    <w:p>
-      <w:pPr>
-        <w:pStyle w:val="Paragrafoelenco"/>
-        <w:numPr>
-          <w:ilvl w:val="0"/>
-          <w:numId w:val="10"/>
-        </w:numPr>
-      </w:pPr>
-      <w:r>
-        <w:t>Aggiunta gestione Tabella Tipi Lavorazione</w:t>
-      </w:r>
-    </w:p>
-    <w:p>
-      <w:pPr>
-        <w:pStyle w:val="Paragrafoelenco"/>
-        <w:numPr>
-          <w:ilvl w:val="0"/>
-          <w:numId w:val="10"/>
-        </w:numPr>
-      </w:pPr>
-      <w:r>
-        <w:t>Aggiunti nuovi colori per Intestazione Colonne agenda</w:t>
-      </w:r>
-      <w:r>
-        <w:t>da menù Tabelle/Colonne Agenda</w:t>
-      </w:r>
-    </w:p>
-    <w:p>
-      <w:pPr>
-        <w:pStyle w:val="Paragrafoelenco"/>
-        <w:numPr>
-          <w:ilvl w:val="0"/>
-          <w:numId w:val="10"/>
-        </w:numPr>
-      </w:pPr>
-      <w:r>
-        <w:t xml:space="preserve">Aggiunta possibilità di ordinare le colonne agenda </w:t>
-      </w:r>
-      <w:r>
-        <w:t xml:space="preserve">da menù Tabelle/Colonne Agenda tramite il nuovo campo Ordinamento </w:t>
-      </w:r>
-      <w:r>
-        <w:t>(</w:t>
-      </w:r>
-      <w:r>
-        <w:t xml:space="preserve">la modifica non è </w:t>
-      </w:r>
-      <w:r>
-        <w:t>ancora visibile dall'agenda)</w:t>
-      </w:r>
-    </w:p>
-    <w:p>
-      <w:pPr>
-        <w:pStyle w:val="Paragrafoelenco"/>
-        <w:numPr>
-          <w:ilvl w:val="0"/>
-          <w:numId w:val="10"/>
-        </w:numPr>
-      </w:pPr>
-      <w:r>
-        <w:t>Aggiunti nuovi parametri da Tabelle\Configurazione (GIORNI_PAGAMENTO, BANCA da 01 a 04 e IBAN da 01 a 04)</w:t>
-      </w:r>
-    </w:p>
-    <w:p>
-      <w:pPr>
-        <w:pStyle w:val="Sottotitolo"/>
-      </w:pPr>
-    </w:p>
-    <w:p>
-      <w:pPr>
-        <w:pStyle w:val="Sottotitolo"/>
-      </w:pPr>
-      <w:r>
-        <w:t>Versione1.23 del 18/04/2019</w:t>
-      </w:r>
-    </w:p>
-    <w:p>
-      <w:pPr>
-        <w:pStyle w:val="Paragrafoelenco"/>
-        <w:numPr>
-          <w:ilvl w:val="0"/>
-          <w:numId w:val="9"/>
-        </w:numPr>
-      </w:pPr>
-      <w:r>
-        <w:t>Aggiunta pagina di gestione valori di configurazione (es. campi IVA, IBAN, indirizzi etcetc), da menu TABELLE\Gestione Configurazione</w:t>
-      </w:r>
-    </w:p>
-    <w:p>
-      <w:pPr>
-        <w:pStyle w:val="Sottotitolo"/>
-      </w:pPr>
-    </w:p>
-    <w:p>
-      <w:pPr>
-        <w:pStyle w:val="Sottotitolo"/>
-      </w:pPr>
-      <w:r>
-        <w:t>Versione1.22 del 14/04/2019</w:t>
-      </w:r>
-    </w:p>
-    <w:p>
-      <w:pPr>
-        <w:pStyle w:val="Paragrafoelenco"/>
-        <w:numPr>
-          <w:ilvl w:val="0"/>
-          <w:numId w:val="8"/>
-        </w:numPr>
-      </w:pPr>
-      <w:r>
-        <w:t>Salvataggio e modifica Note Offerta</w:t>
-      </w:r>
-    </w:p>
-    <w:p>
-      <w:pPr>
-        <w:pStyle w:val="Sottotitolo"/>
-      </w:pPr>
-    </w:p>
-    <w:p>
-      <w:pPr>
-        <w:pStyle w:val="Sottotitolo"/>
-      </w:pPr>
-      <w:r>
-        <w:t>Versione1.21 del 13/04/2019</w:t>
-      </w:r>
-    </w:p>
-    <w:p>
-      <w:pPr>
-        <w:pStyle w:val="Paragrafoelenco"/>
-        <w:numPr>
-          <w:ilvl w:val="0"/>
-          <w:numId w:val="7"/>
-        </w:numPr>
-      </w:pPr>
-      <w:r>
-        <w:t>Pagina protocollo sistemato layout ricerca</w:t>
-      </w:r>
-    </w:p>
-    <w:p>
-      <w:pPr>
-        <w:pStyle w:val="Paragrafoelenco"/>
-        <w:numPr>
-          <w:ilvl w:val="0"/>
-          <w:numId w:val="7"/>
-        </w:numPr>
-      </w:pPr>
-      <w:r>
-        <w:t>Pagina protocollo, in apertura visualizza gli ultimi protocolli automaticamente</w:t>
-      </w:r>
-    </w:p>
-    <w:p>
-      <w:pPr>
-        <w:pStyle w:val="Paragrafoelenco"/>
-        <w:numPr>
-          <w:ilvl w:val="0"/>
-          <w:numId w:val="7"/>
-        </w:numPr>
-      </w:pPr>
-      <w:r>
-        <w:lastRenderedPageBreak/>
-        <w:t>Iva recuperata da tabella e non più dal singolo articolo</w:t>
-      </w:r>
-    </w:p>
-    <w:p>
-      <w:pPr>
-        <w:pStyle w:val="Paragrafoelenco"/>
-        <w:numPr>
-          <w:ilvl w:val="0"/>
-          <w:numId w:val="7"/>
-        </w:numPr>
-      </w:pPr>
-      <w:r>
-        <w:t>Aggiunta immagine footer riepilogo offerta</w:t>
-      </w:r>
-    </w:p>
-    <w:p>
-      <w:pPr>
-        <w:pStyle w:val="Sottotitolo"/>
-      </w:pPr>
-    </w:p>
-    <w:p>
-      <w:pPr>
-        <w:pStyle w:val="Sottotitolo"/>
-      </w:pPr>
-      <w:r>
-        <w:t>Versione1.20 del 11/04/2019</w:t>
-      </w:r>
-    </w:p>
-    <w:p>
-      <w:pPr>
-        <w:pStyle w:val="Paragrafoelenco"/>
-        <w:numPr>
-          <w:ilvl w:val="0"/>
-          <w:numId w:val="6"/>
-        </w:numPr>
-      </w:pPr>
-      <w:r>
-        <w:t>Pagina Offerta, risolto malfunzionamento ordinamento articoli</w:t>
-      </w:r>
-    </w:p>
-    <w:p>
-      <w:pPr>
-        <w:pStyle w:val="Paragrafoelenco"/>
-        <w:numPr>
-          <w:ilvl w:val="0"/>
-          <w:numId w:val="6"/>
-        </w:numPr>
-      </w:pPr>
-      <w:r>
-        <w:t>Popolato footer riepilogo offerta con i dati del cliente</w:t>
-      </w:r>
-    </w:p>
-    <w:p>
-      <w:pPr>
-        <w:pStyle w:val="Paragrafoelenco"/>
-        <w:numPr>
-          <w:ilvl w:val="0"/>
-          <w:numId w:val="6"/>
-        </w:numPr>
-      </w:pPr>
-      <w:r>
-        <w:t>Pagina Protocollo, aggiunto campo di ricerca "Lavorazione"</w:t>
-      </w:r>
-    </w:p>
-    <w:p>
-      <w:pPr>
-        <w:pStyle w:val="Paragrafoelenco"/>
-        <w:numPr>
-          <w:ilvl w:val="0"/>
-          <w:numId w:val="6"/>
-        </w:numPr>
-      </w:pPr>
-      <w:r>
-        <w:t>Pagina Protocollo, aggiunta selezione con calendari a scomparsa sui campi Data</w:t>
-      </w:r>
-    </w:p>
-    <w:p>
-      <w:pPr>
-        <w:pStyle w:val="Sottotitolo"/>
-      </w:pPr>
-    </w:p>
-    <w:p>
-      <w:pPr>
-        <w:pStyle w:val="Sottotitolo"/>
-      </w:pPr>
-      <w:r>
-        <w:t>Versione1.19 del 09/04/2019</w:t>
-      </w:r>
-    </w:p>
-    <w:p>
-      <w:pPr>
-        <w:pStyle w:val="Paragrafoelenco"/>
-        <w:numPr>
-          <w:ilvl w:val="0"/>
-          <w:numId w:val="5"/>
-        </w:numPr>
-      </w:pPr>
-      <w:r>
-        <w:t>correzione bug tender: modificando un evento che conteneva uno o più tender il salvataggio falliva perché i tender risultavano già impiegati; </w:t>
-      </w:r>
-    </w:p>
-    <w:p>
-      <w:pPr>
-        <w:pStyle w:val="Paragrafoelenco"/>
-        <w:numPr>
-          <w:ilvl w:val="0"/>
-          <w:numId w:val="5"/>
-        </w:numPr>
-      </w:pPr>
-      <w:r>
-        <w:t>layout offerta: aumento altezza articoli e sistemazione popup;</w:t>
-      </w:r>
-    </w:p>
-    <w:p>
-      <w:pPr>
-        <w:pStyle w:val="Paragrafoelenco"/>
-        <w:numPr>
-          <w:ilvl w:val="0"/>
-          <w:numId w:val="5"/>
-        </w:numPr>
-      </w:pPr>
-      <w:r>
-        <w:t>ordinamento articoli in base a prezzo; </w:t>
-      </w:r>
-    </w:p>
-    <w:p>
-      <w:pPr>
-        <w:pStyle w:val="Paragrafoelenco"/>
-        <w:numPr>
-          <w:ilvl w:val="0"/>
-          <w:numId w:val="5"/>
-        </w:numPr>
-      </w:pPr>
-      <w:r>
-        <w:t>descrizione corta e lunga nelle prime due colonne del riepilogo e della stampa;</w:t>
-      </w:r>
-    </w:p>
-    <w:p>
-      <w:pPr>
-        <w:pStyle w:val="Paragrafoelenco"/>
-        <w:numPr>
-          <w:ilvl w:val="0"/>
-          <w:numId w:val="5"/>
-        </w:numPr>
-      </w:pPr>
-      <w:r>
-        <w:t>salvataggio automatico offerta in fase di visualizzazione riepilogo (allo scopo di generare un protocollo);</w:t>
-      </w:r>
-    </w:p>
-    <w:p>
-      <w:pPr>
-        <w:pStyle w:val="Paragrafoelenco"/>
-        <w:numPr>
-          <w:ilvl w:val="0"/>
-          <w:numId w:val="5"/>
-        </w:numPr>
-      </w:pPr>
-      <w:r>
-        <w:t>formattazione importi con separatore migliaia;</w:t>
-      </w:r>
-    </w:p>
-    <w:p>
-      <w:pPr>
-        <w:pStyle w:val="Paragrafoelenco"/>
-        <w:numPr>
-          <w:ilvl w:val="0"/>
-          <w:numId w:val="5"/>
-        </w:numPr>
-      </w:pPr>
-      <w:r>
-        <w:t>creazione e salvataggio pdf in fase di salvataggio offerta; </w:t>
-      </w:r>
-    </w:p>
-    <w:p>
-      <w:pPr>
-        <w:pStyle w:val="Paragrafoelenco"/>
-        <w:numPr>
-          <w:ilvl w:val="0"/>
-          <w:numId w:val="5"/>
-        </w:numPr>
-      </w:pPr>
-      <w:r>
-        <w:t>nome file pdf: Offerta_&lt;numero lavorazione&gt;</w:t>
-      </w:r>
-    </w:p>
-    <w:p>
-      <w:pPr>
-        <w:pStyle w:val="Paragrafoelenco"/>
-        <w:numPr>
-          <w:ilvl w:val="0"/>
-          <w:numId w:val="5"/>
-        </w:numPr>
-      </w:pPr>
-      <w:r>
-        <w:t>in fase di creazione/modifica evento non è più possibile passare da un sottotipo risorsa ad un altro </w:t>
-      </w:r>
-    </w:p>
-    <w:p>
-      <w:pPr>
-        <w:pStyle w:val="Paragrafoelenco"/>
-      </w:pPr>
-      <w:r>
-        <w:t>Es. se sto creando un evento per un dipendente non visualizzerò più nell'elenco le tipologie regie o extra; se sto creando un evento per regie o extra non visualizzerò più i dipendenti.</w:t>
-      </w:r>
-    </w:p>
-    <w:p>
-      <w:pPr>
-        <w:pStyle w:val="Paragrafoelenco"/>
-        <w:numPr>
-          <w:ilvl w:val="0"/>
-          <w:numId w:val="5"/>
-        </w:numPr>
-      </w:pPr>
-      <w:r>
-        <w:t xml:space="preserve">Aggiustamenti layout Pagina Articoli </w:t>
-      </w:r>
-    </w:p>
-    <w:p>
-      <w:pPr>
-        <w:pStyle w:val="Paragrafoelenco"/>
-        <w:numPr>
-          <w:ilvl w:val="0"/>
-          <w:numId w:val="5"/>
-        </w:numPr>
-      </w:pPr>
-      <w:r>
-        <w:t>Aggiustamento nomi campi Pagina Protocolli</w:t>
-      </w:r>
-    </w:p>
-    <w:p>
-      <w:pPr>
-        <w:pStyle w:val="Sottotitolo"/>
-      </w:pPr>
-    </w:p>
-    <w:p>
-      <w:pPr>
-        <w:pStyle w:val="Sottotitolo"/>
-      </w:pPr>
-      <w:r>
-        <w:t>Versione1.18 del 07/04/2019</w:t>
-      </w:r>
-    </w:p>
-    <w:p>
-      <w:pPr>
-        <w:pStyle w:val="Paragrafoelenco"/>
-        <w:numPr>
-          <w:ilvl w:val="0"/>
-          <w:numId w:val="5"/>
-        </w:numPr>
-      </w:pPr>
-      <w:r>
-        <w:t>Aggiunti campi Data Inizio Lavorazione e Produzione alla tabella Protocollo</w:t>
-      </w:r>
-    </w:p>
-    <w:p>
-      <w:pPr>
-        <w:pStyle w:val="Paragrafoelenco"/>
-        <w:numPr>
-          <w:ilvl w:val="0"/>
-          <w:numId w:val="5"/>
-        </w:numPr>
-      </w:pPr>
-      <w:r>
-        <w:t>Aggiunti campi ricerca Genere Gruppo e Sottogruppo alla pagina Articoli</w:t>
-      </w:r>
-    </w:p>
-    <w:p>
-      <w:pPr>
-        <w:pStyle w:val="Paragrafoelenco"/>
-        <w:numPr>
-          <w:ilvl w:val="0"/>
-          <w:numId w:val="5"/>
-        </w:numPr>
-      </w:pPr>
-      <w:r>
-        <w:t>Aumentata altezza Descrizione Lunga in pagina Articoli</w:t>
-      </w:r>
-    </w:p>
-    <w:p>
-      <w:pPr>
-        <w:pStyle w:val="Paragrafoelenco"/>
-        <w:numPr>
-          <w:ilvl w:val="0"/>
-          <w:numId w:val="5"/>
-        </w:numPr>
-      </w:pPr>
-      <w:r>
-        <w:t>Invertito ordine Descrizione Breve - Descrizione Lunga in tutte le schermate degli Articoli</w:t>
-      </w:r>
-    </w:p>
-    <w:p>
-      <w:pPr>
-        <w:pStyle w:val="Paragrafoelenco"/>
-        <w:numPr>
-          <w:ilvl w:val="0"/>
-          <w:numId w:val="5"/>
-        </w:numPr>
-      </w:pPr>
-      <w:r>
-        <w:t>Aggiunto campo descrizione agli Articoli Associati</w:t>
-      </w:r>
-    </w:p>
-    <w:p>
-      <w:pPr>
-        <w:pStyle w:val="Paragrafoelenco"/>
-        <w:numPr>
-          <w:ilvl w:val="0"/>
-          <w:numId w:val="5"/>
-        </w:numPr>
-      </w:pPr>
-      <w:r>
-        <w:t>Aggiunta ricerca Codice Lavorazione dalla tabella Agenda su pagina Protocollo</w:t>
-      </w:r>
-    </w:p>
-    <w:p/>
-    <w:p>
-      <w:pPr>
-        <w:pStyle w:val="Sottotitolo"/>
-      </w:pPr>
-      <w:r>
-        <w:t>Versione1.17 del 01/04/2019</w:t>
-      </w:r>
-    </w:p>
-    <w:p>
-      <w:pPr>
-        <w:pStyle w:val="Paragrafoelenco"/>
-        <w:numPr>
-          <w:ilvl w:val="0"/>
-          <w:numId w:val="4"/>
-        </w:numPr>
-      </w:pPr>
-      <w:r>
-        <w:t>Modificata grafica Tab Offerta</w:t>
-      </w:r>
-    </w:p>
-    <w:p>
-      <w:pPr>
-        <w:pStyle w:val="Paragrafoelenco"/>
-        <w:numPr>
-          <w:ilvl w:val="0"/>
-          <w:numId w:val="4"/>
-        </w:numPr>
-      </w:pPr>
-      <w:r>
-        <w:t>Campi Produzione e Luogo modificabili su evento in fase di Offerta</w:t>
-      </w:r>
-    </w:p>
-    <w:p>
-      <w:pPr>
-        <w:pStyle w:val="Sottotitolo"/>
-      </w:pPr>
-    </w:p>
-    <w:p>
-      <w:pPr>
-        <w:pStyle w:val="Sottotitolo"/>
-      </w:pPr>
-      <w:r>
         <w:t>Versione1.16 del 30/03/2019</w:t>
       </w:r>
     </w:p>
@@ -3585,7 +3646,6 @@
         </w:numPr>
       </w:pPr>
       <w:r>
-        <w:lastRenderedPageBreak/>
         <w:t>Gestione concorrenza uso Tender (non è possibile utilizzare lo stesso tendere su più eventi nello stesso giorno)</w:t>
       </w:r>
     </w:p>
@@ -3817,7 +3877,7 @@
 </file>
 
 <file path=word/endnotes.xml><?xml version="1.0" encoding="utf-8"?>
-<w:endnotes xmlns:wpc="http://schemas.microsoft.com/office/word/2010/wordprocessingCanvas" xmlns:cx="http://schemas.microsoft.com/office/drawing/2014/chartex" xmlns:cx1="http://schemas.microsoft.com/office/drawing/2015/9/8/chartex" xmlns:cx2="http://schemas.microsoft.com/office/drawing/2015/10/21/chartex" xmlns:cx3="http://schemas.microsoft.com/office/drawing/2016/5/9/chartex" xmlns:cx4="http://schemas.microsoft.com/office/drawing/2016/5/10/chartex" xmlns:cx5="http://schemas.microsoft.com/office/drawing/2016/5/11/chartex" xmlns:cx6="http://schemas.microsoft.com/office/drawing/2016/5/12/chartex" xmlns:cx7="http://schemas.microsoft.com/office/drawing/2016/5/13/chartex" xmlns:cx8="http://schemas.microsoft.com/office/drawing/2016/5/14/chartex" xmlns:mc="http://schemas.openxmlformats.org/markup-compatibility/2006" xmlns:aink="http://schemas.microsoft.com/office/drawing/2016/ink" xmlns:am3d="http://schemas.microsoft.com/office/drawing/2017/model3d" xmlns:o="urn:schemas-microsoft-com:office:office" xmlns:r="http://schemas.openxmlformats.org/officeDocument/2006/relationships" xmlns:m="http://schemas.openxmlformats.org/officeDocument/2006/math" xmlns:v="urn:schemas-microsoft-com:vml" xmlns:wp14="http://schemas.microsoft.com/office/word/2010/wordprocessingDrawing" xmlns:wp="http://schemas.openxmlformats.org/drawingml/2006/wordprocessingDrawing" xmlns:w10="urn:schemas-microsoft-com:office:word" xmlns:w="http://schemas.openxmlformats.org/wordprocessingml/2006/main" xmlns:w14="http://schemas.microsoft.com/office/word/2010/wordml" xmlns:w15="http://schemas.microsoft.com/office/word/2012/wordml" xmlns:w16cid="http://schemas.microsoft.com/office/word/2016/wordml/cid" xmlns:w16se="http://schemas.microsoft.com/office/word/2015/wordml/symex" xmlns:wpg="http://schemas.microsoft.com/office/word/2010/wordprocessingGroup" xmlns:wpi="http://schemas.microsoft.com/office/word/2010/wordprocessingInk" xmlns:wne="http://schemas.microsoft.com/office/word/2006/wordml" xmlns:wps="http://schemas.microsoft.com/office/word/2010/wordprocessingShape" mc:Ignorable="w14 w15 w16se w16cid wp14">
+<w:endnotes xmlns:ve="http://schemas.openxmlformats.org/markup-compatibility/2006" xmlns:o="urn:schemas-microsoft-com:office:office" xmlns:r="http://schemas.openxmlformats.org/officeDocument/2006/relationships" xmlns:m="http://schemas.openxmlformats.org/officeDocument/2006/math" xmlns:v="urn:schemas-microsoft-com:vml" xmlns:wp="http://schemas.openxmlformats.org/drawingml/2006/wordprocessingDrawing" xmlns:w10="urn:schemas-microsoft-com:office:word" xmlns:w="http://schemas.openxmlformats.org/wordprocessingml/2006/main" xmlns:wne="http://schemas.microsoft.com/office/word/2006/wordml">
   <w:endnote w:type="separator" w:id="-1">
     <w:p>
       <w:pPr>
@@ -3842,7 +3902,7 @@
 </file>
 
 <file path=word/footnotes.xml><?xml version="1.0" encoding="utf-8"?>
-<w:footnotes xmlns:wpc="http://schemas.microsoft.com/office/word/2010/wordprocessingCanvas" xmlns:cx="http://schemas.microsoft.com/office/drawing/2014/chartex" xmlns:cx1="http://schemas.microsoft.com/office/drawing/2015/9/8/chartex" xmlns:cx2="http://schemas.microsoft.com/office/drawing/2015/10/21/chartex" xmlns:cx3="http://schemas.microsoft.com/office/drawing/2016/5/9/chartex" xmlns:cx4="http://schemas.microsoft.com/office/drawing/2016/5/10/chartex" xmlns:cx5="http://schemas.microsoft.com/office/drawing/2016/5/11/chartex" xmlns:cx6="http://schemas.microsoft.com/office/drawing/2016/5/12/chartex" xmlns:cx7="http://schemas.microsoft.com/office/drawing/2016/5/13/chartex" xmlns:cx8="http://schemas.microsoft.com/office/drawing/2016/5/14/chartex" xmlns:mc="http://schemas.openxmlformats.org/markup-compatibility/2006" xmlns:aink="http://schemas.microsoft.com/office/drawing/2016/ink" xmlns:am3d="http://schemas.microsoft.com/office/drawing/2017/model3d" xmlns:o="urn:schemas-microsoft-com:office:office" xmlns:r="http://schemas.openxmlformats.org/officeDocument/2006/relationships" xmlns:m="http://schemas.openxmlformats.org/officeDocument/2006/math" xmlns:v="urn:schemas-microsoft-com:vml" xmlns:wp14="http://schemas.microsoft.com/office/word/2010/wordprocessingDrawing" xmlns:wp="http://schemas.openxmlformats.org/drawingml/2006/wordprocessingDrawing" xmlns:w10="urn:schemas-microsoft-com:office:word" xmlns:w="http://schemas.openxmlformats.org/wordprocessingml/2006/main" xmlns:w14="http://schemas.microsoft.com/office/word/2010/wordml" xmlns:w15="http://schemas.microsoft.com/office/word/2012/wordml" xmlns:w16cid="http://schemas.microsoft.com/office/word/2016/wordml/cid" xmlns:w16se="http://schemas.microsoft.com/office/word/2015/wordml/symex" xmlns:wpg="http://schemas.microsoft.com/office/word/2010/wordprocessingGroup" xmlns:wpi="http://schemas.microsoft.com/office/word/2010/wordprocessingInk" xmlns:wne="http://schemas.microsoft.com/office/word/2006/wordml" xmlns:wps="http://schemas.microsoft.com/office/word/2010/wordprocessingShape" mc:Ignorable="w14 w15 w16se w16cid wp14">
+<w:footnotes xmlns:ve="http://schemas.openxmlformats.org/markup-compatibility/2006" xmlns:o="urn:schemas-microsoft-com:office:office" xmlns:r="http://schemas.openxmlformats.org/officeDocument/2006/relationships" xmlns:m="http://schemas.openxmlformats.org/officeDocument/2006/math" xmlns:v="urn:schemas-microsoft-com:vml" xmlns:wp="http://schemas.openxmlformats.org/drawingml/2006/wordprocessingDrawing" xmlns:w10="urn:schemas-microsoft-com:office:word" xmlns:w="http://schemas.openxmlformats.org/wordprocessingml/2006/main" xmlns:wne="http://schemas.microsoft.com/office/word/2006/wordml">
   <w:footnote w:type="separator" w:id="-1">
     <w:p>
       <w:pPr>
@@ -3867,7 +3927,7 @@
 </file>
 
 <file path=word/header1.xml><?xml version="1.0" encoding="utf-8"?>
-<w:hdr xmlns:wpc="http://schemas.microsoft.com/office/word/2010/wordprocessingCanvas" xmlns:cx="http://schemas.microsoft.com/office/drawing/2014/chartex" xmlns:cx1="http://schemas.microsoft.com/office/drawing/2015/9/8/chartex" xmlns:cx2="http://schemas.microsoft.com/office/drawing/2015/10/21/chartex" xmlns:cx3="http://schemas.microsoft.com/office/drawing/2016/5/9/chartex" xmlns:cx4="http://schemas.microsoft.com/office/drawing/2016/5/10/chartex" xmlns:cx5="http://schemas.microsoft.com/office/drawing/2016/5/11/chartex" xmlns:cx6="http://schemas.microsoft.com/office/drawing/2016/5/12/chartex" xmlns:cx7="http://schemas.microsoft.com/office/drawing/2016/5/13/chartex" xmlns:cx8="http://schemas.microsoft.com/office/drawing/2016/5/14/chartex" xmlns:mc="http://schemas.openxmlformats.org/markup-compatibility/2006" xmlns:aink="http://schemas.microsoft.com/office/drawing/2016/ink" xmlns:am3d="http://schemas.microsoft.com/office/drawing/2017/model3d" xmlns:o="urn:schemas-microsoft-com:office:office" xmlns:r="http://schemas.openxmlformats.org/officeDocument/2006/relationships" xmlns:m="http://schemas.openxmlformats.org/officeDocument/2006/math" xmlns:v="urn:schemas-microsoft-com:vml" xmlns:wp14="http://schemas.microsoft.com/office/word/2010/wordprocessingDrawing" xmlns:wp="http://schemas.openxmlformats.org/drawingml/2006/wordprocessingDrawing" xmlns:w10="urn:schemas-microsoft-com:office:word" xmlns:w="http://schemas.openxmlformats.org/wordprocessingml/2006/main" xmlns:w14="http://schemas.microsoft.com/office/word/2010/wordml" xmlns:w15="http://schemas.microsoft.com/office/word/2012/wordml" xmlns:w16cid="http://schemas.microsoft.com/office/word/2016/wordml/cid" xmlns:w16se="http://schemas.microsoft.com/office/word/2015/wordml/symex" xmlns:wpg="http://schemas.microsoft.com/office/word/2010/wordprocessingGroup" xmlns:wpi="http://schemas.microsoft.com/office/word/2010/wordprocessingInk" xmlns:wne="http://schemas.microsoft.com/office/word/2006/wordml" xmlns:wps="http://schemas.microsoft.com/office/word/2010/wordprocessingShape" mc:Ignorable="w14 w15 w16se w16cid wp14">
+<w:hdr xmlns:ve="http://schemas.openxmlformats.org/markup-compatibility/2006" xmlns:o="urn:schemas-microsoft-com:office:office" xmlns:r="http://schemas.openxmlformats.org/officeDocument/2006/relationships" xmlns:m="http://schemas.openxmlformats.org/officeDocument/2006/math" xmlns:v="urn:schemas-microsoft-com:vml" xmlns:wp="http://schemas.openxmlformats.org/drawingml/2006/wordprocessingDrawing" xmlns:w10="urn:schemas-microsoft-com:office:word" xmlns:w="http://schemas.openxmlformats.org/wordprocessingml/2006/main" xmlns:wne="http://schemas.microsoft.com/office/word/2006/wordml">
   <w:p>
     <w:pPr>
       <w:pStyle w:val="Titolo2"/>
@@ -3936,8 +3996,8 @@
 </file>
 
 <file path=word/numbering.xml><?xml version="1.0" encoding="utf-8"?>
-<w:numbering xmlns:wpc="http://schemas.microsoft.com/office/word/2010/wordprocessingCanvas" xmlns:cx="http://schemas.microsoft.com/office/drawing/2014/chartex" xmlns:cx1="http://schemas.microsoft.com/office/drawing/2015/9/8/chartex" xmlns:cx2="http://schemas.microsoft.com/office/drawing/2015/10/21/chartex" xmlns:cx3="http://schemas.microsoft.com/office/drawing/2016/5/9/chartex" xmlns:cx4="http://schemas.microsoft.com/office/drawing/2016/5/10/chartex" xmlns:cx5="http://schemas.microsoft.com/office/drawing/2016/5/11/chartex" xmlns:cx6="http://schemas.microsoft.com/office/drawing/2016/5/12/chartex" xmlns:cx7="http://schemas.microsoft.com/office/drawing/2016/5/13/chartex" xmlns:cx8="http://schemas.microsoft.com/office/drawing/2016/5/14/chartex" xmlns:mc="http://schemas.openxmlformats.org/markup-compatibility/2006" xmlns:aink="http://schemas.microsoft.com/office/drawing/2016/ink" xmlns:am3d="http://schemas.microsoft.com/office/drawing/2017/model3d" xmlns:o="urn:schemas-microsoft-com:office:office" xmlns:r="http://schemas.openxmlformats.org/officeDocument/2006/relationships" xmlns:m="http://schemas.openxmlformats.org/officeDocument/2006/math" xmlns:v="urn:schemas-microsoft-com:vml" xmlns:wp14="http://schemas.microsoft.com/office/word/2010/wordprocessingDrawing" xmlns:wp="http://schemas.openxmlformats.org/drawingml/2006/wordprocessingDrawing" xmlns:w10="urn:schemas-microsoft-com:office:word" xmlns:w="http://schemas.openxmlformats.org/wordprocessingml/2006/main" xmlns:w14="http://schemas.microsoft.com/office/word/2010/wordml" xmlns:w15="http://schemas.microsoft.com/office/word/2012/wordml" xmlns:w16cid="http://schemas.microsoft.com/office/word/2016/wordml/cid" xmlns:w16se="http://schemas.microsoft.com/office/word/2015/wordml/symex" xmlns:wpg="http://schemas.microsoft.com/office/word/2010/wordprocessingGroup" xmlns:wpi="http://schemas.microsoft.com/office/word/2010/wordprocessingInk" xmlns:wne="http://schemas.microsoft.com/office/word/2006/wordml" xmlns:wps="http://schemas.microsoft.com/office/word/2010/wordprocessingShape" mc:Ignorable="w14 w15 w16se w16cid wp14">
-  <w:abstractNum w:abstractNumId="0" w15:restartNumberingAfterBreak="0">
+<w:numbering xmlns:ve="http://schemas.openxmlformats.org/markup-compatibility/2006" xmlns:o="urn:schemas-microsoft-com:office:office" xmlns:r="http://schemas.openxmlformats.org/officeDocument/2006/relationships" xmlns:m="http://schemas.openxmlformats.org/officeDocument/2006/math" xmlns:v="urn:schemas-microsoft-com:vml" xmlns:wp="http://schemas.openxmlformats.org/drawingml/2006/wordprocessingDrawing" xmlns:w10="urn:schemas-microsoft-com:office:word" xmlns:w="http://schemas.openxmlformats.org/wordprocessingml/2006/main" xmlns:wne="http://schemas.microsoft.com/office/word/2006/wordml">
+  <w:abstractNum w:abstractNumId="0">
     <w:nsid w:val="02C56FBA"/>
     <w:multiLevelType w:val="hybridMultilevel"/>
     <w:tmpl w:val="F6D26E20"/>
@@ -4050,7 +4110,120 @@
       </w:rPr>
     </w:lvl>
   </w:abstractNum>
-  <w:abstractNum w:abstractNumId="1" w15:restartNumberingAfterBreak="0">
+  <w:abstractNum w:abstractNumId="1">
+    <w:nsid w:val="074A6080"/>
+    <w:multiLevelType w:val="hybridMultilevel"/>
+    <w:tmpl w:val="8EBA086E"/>
+    <w:lvl w:ilvl="0" w:tplc="04100001">
+      <w:start w:val="1"/>
+      <w:numFmt w:val="bullet"/>
+      <w:lvlText w:val=""/>
+      <w:lvlJc w:val="left"/>
+      <w:pPr>
+        <w:ind w:left="720" w:hanging="360"/>
+      </w:pPr>
+      <w:rPr>
+        <w:rFonts w:ascii="Symbol" w:hAnsi="Symbol" w:hint="default"/>
+      </w:rPr>
+    </w:lvl>
+    <w:lvl w:ilvl="1" w:tplc="04100003" w:tentative="1">
+      <w:start w:val="1"/>
+      <w:numFmt w:val="bullet"/>
+      <w:lvlText w:val="o"/>
+      <w:lvlJc w:val="left"/>
+      <w:pPr>
+        <w:ind w:left="1440" w:hanging="360"/>
+      </w:pPr>
+      <w:rPr>
+        <w:rFonts w:ascii="Courier New" w:hAnsi="Courier New" w:cs="Courier New" w:hint="default"/>
+      </w:rPr>
+    </w:lvl>
+    <w:lvl w:ilvl="2" w:tplc="04100005" w:tentative="1">
+      <w:start w:val="1"/>
+      <w:numFmt w:val="bullet"/>
+      <w:lvlText w:val=""/>
+      <w:lvlJc w:val="left"/>
+      <w:pPr>
+        <w:ind w:left="2160" w:hanging="360"/>
+      </w:pPr>
+      <w:rPr>
+        <w:rFonts w:ascii="Wingdings" w:hAnsi="Wingdings" w:hint="default"/>
+      </w:rPr>
+    </w:lvl>
+    <w:lvl w:ilvl="3" w:tplc="04100001" w:tentative="1">
+      <w:start w:val="1"/>
+      <w:numFmt w:val="bullet"/>
+      <w:lvlText w:val=""/>
+      <w:lvlJc w:val="left"/>
+      <w:pPr>
+        <w:ind w:left="2880" w:hanging="360"/>
+      </w:pPr>
+      <w:rPr>
+        <w:rFonts w:ascii="Symbol" w:hAnsi="Symbol" w:hint="default"/>
+      </w:rPr>
+    </w:lvl>
+    <w:lvl w:ilvl="4" w:tplc="04100003" w:tentative="1">
+      <w:start w:val="1"/>
+      <w:numFmt w:val="bullet"/>
+      <w:lvlText w:val="o"/>
+      <w:lvlJc w:val="left"/>
+      <w:pPr>
+        <w:ind w:left="3600" w:hanging="360"/>
+      </w:pPr>
+      <w:rPr>
+        <w:rFonts w:ascii="Courier New" w:hAnsi="Courier New" w:cs="Courier New" w:hint="default"/>
+      </w:rPr>
+    </w:lvl>
+    <w:lvl w:ilvl="5" w:tplc="04100005" w:tentative="1">
+      <w:start w:val="1"/>
+      <w:numFmt w:val="bullet"/>
+      <w:lvlText w:val=""/>
+      <w:lvlJc w:val="left"/>
+      <w:pPr>
+        <w:ind w:left="4320" w:hanging="360"/>
+      </w:pPr>
+      <w:rPr>
+        <w:rFonts w:ascii="Wingdings" w:hAnsi="Wingdings" w:hint="default"/>
+      </w:rPr>
+    </w:lvl>
+    <w:lvl w:ilvl="6" w:tplc="04100001" w:tentative="1">
+      <w:start w:val="1"/>
+      <w:numFmt w:val="bullet"/>
+      <w:lvlText w:val=""/>
+      <w:lvlJc w:val="left"/>
+      <w:pPr>
+        <w:ind w:left="5040" w:hanging="360"/>
+      </w:pPr>
+      <w:rPr>
+        <w:rFonts w:ascii="Symbol" w:hAnsi="Symbol" w:hint="default"/>
+      </w:rPr>
+    </w:lvl>
+    <w:lvl w:ilvl="7" w:tplc="04100003" w:tentative="1">
+      <w:start w:val="1"/>
+      <w:numFmt w:val="bullet"/>
+      <w:lvlText w:val="o"/>
+      <w:lvlJc w:val="left"/>
+      <w:pPr>
+        <w:ind w:left="5760" w:hanging="360"/>
+      </w:pPr>
+      <w:rPr>
+        <w:rFonts w:ascii="Courier New" w:hAnsi="Courier New" w:cs="Courier New" w:hint="default"/>
+      </w:rPr>
+    </w:lvl>
+    <w:lvl w:ilvl="8" w:tplc="04100005" w:tentative="1">
+      <w:start w:val="1"/>
+      <w:numFmt w:val="bullet"/>
+      <w:lvlText w:val=""/>
+      <w:lvlJc w:val="left"/>
+      <w:pPr>
+        <w:ind w:left="6480" w:hanging="360"/>
+      </w:pPr>
+      <w:rPr>
+        <w:rFonts w:ascii="Wingdings" w:hAnsi="Wingdings" w:hint="default"/>
+      </w:rPr>
+    </w:lvl>
+  </w:abstractNum>
+  <w:abstractNum w:abstractNumId="2">
     <w:nsid w:val="0C106FC2"/>
     <w:multiLevelType w:val="hybridMultilevel"/>
     <w:tmpl w:val="4F54BFE0"/>
@@ -4163,7 +4336,7 @@
       </w:rPr>
     </w:lvl>
   </w:abstractNum>
-  <w:abstractNum w:abstractNumId="2" w15:restartNumberingAfterBreak="0">
+  <w:abstractNum w:abstractNumId="3">
     <w:nsid w:val="0EFE47CC"/>
     <w:multiLevelType w:val="hybridMultilevel"/>
     <w:tmpl w:val="3ECC9AC8"/>
@@ -4276,7 +4449,7 @@
       </w:rPr>
     </w:lvl>
   </w:abstractNum>
-  <w:abstractNum w:abstractNumId="3" w15:restartNumberingAfterBreak="0">
+  <w:abstractNum w:abstractNumId="4">
     <w:nsid w:val="14360280"/>
     <w:multiLevelType w:val="hybridMultilevel"/>
     <w:tmpl w:val="4570699A"/>
@@ -4389,7 +4562,7 @@
       </w:rPr>
     </w:lvl>
   </w:abstractNum>
-  <w:abstractNum w:abstractNumId="4" w15:restartNumberingAfterBreak="0">
+  <w:abstractNum w:abstractNumId="5">
     <w:nsid w:val="154F2D98"/>
     <w:multiLevelType w:val="hybridMultilevel"/>
     <w:tmpl w:val="B40A882A"/>
@@ -4502,7 +4675,7 @@
       </w:rPr>
     </w:lvl>
   </w:abstractNum>
-  <w:abstractNum w:abstractNumId="5" w15:restartNumberingAfterBreak="0">
+  <w:abstractNum w:abstractNumId="6">
     <w:nsid w:val="15662973"/>
     <w:multiLevelType w:val="hybridMultilevel"/>
     <w:tmpl w:val="C30EA354"/>
@@ -4615,7 +4788,7 @@
       </w:rPr>
     </w:lvl>
   </w:abstractNum>
-  <w:abstractNum w:abstractNumId="6" w15:restartNumberingAfterBreak="0">
+  <w:abstractNum w:abstractNumId="7">
     <w:nsid w:val="16126296"/>
     <w:multiLevelType w:val="hybridMultilevel"/>
     <w:tmpl w:val="AD4832F6"/>
@@ -4728,7 +4901,7 @@
       </w:rPr>
     </w:lvl>
   </w:abstractNum>
-  <w:abstractNum w:abstractNumId="7" w15:restartNumberingAfterBreak="0">
+  <w:abstractNum w:abstractNumId="8">
     <w:nsid w:val="166733F2"/>
     <w:multiLevelType w:val="hybridMultilevel"/>
     <w:tmpl w:val="2A5A2780"/>
@@ -4841,7 +5014,7 @@
       </w:rPr>
     </w:lvl>
   </w:abstractNum>
-  <w:abstractNum w:abstractNumId="8" w15:restartNumberingAfterBreak="0">
+  <w:abstractNum w:abstractNumId="9">
     <w:nsid w:val="16E20CF5"/>
     <w:multiLevelType w:val="hybridMultilevel"/>
     <w:tmpl w:val="86D4E442"/>
@@ -4954,7 +5127,7 @@
       </w:rPr>
     </w:lvl>
   </w:abstractNum>
-  <w:abstractNum w:abstractNumId="9" w15:restartNumberingAfterBreak="0">
+  <w:abstractNum w:abstractNumId="10">
     <w:nsid w:val="18995C79"/>
     <w:multiLevelType w:val="hybridMultilevel"/>
     <w:tmpl w:val="C4FC95D2"/>
@@ -5067,7 +5240,7 @@
       </w:rPr>
     </w:lvl>
   </w:abstractNum>
-  <w:abstractNum w:abstractNumId="10" w15:restartNumberingAfterBreak="0">
+  <w:abstractNum w:abstractNumId="11">
     <w:nsid w:val="19A506B5"/>
     <w:multiLevelType w:val="hybridMultilevel"/>
     <w:tmpl w:val="E3421B1A"/>
@@ -5180,7 +5353,7 @@
       </w:rPr>
     </w:lvl>
   </w:abstractNum>
-  <w:abstractNum w:abstractNumId="11" w15:restartNumberingAfterBreak="0">
+  <w:abstractNum w:abstractNumId="12">
     <w:nsid w:val="1C1D3EC7"/>
     <w:multiLevelType w:val="hybridMultilevel"/>
     <w:tmpl w:val="46524542"/>
@@ -5293,7 +5466,7 @@
       </w:rPr>
     </w:lvl>
   </w:abstractNum>
-  <w:abstractNum w:abstractNumId="12" w15:restartNumberingAfterBreak="0">
+  <w:abstractNum w:abstractNumId="13">
     <w:nsid w:val="1EF84039"/>
     <w:multiLevelType w:val="hybridMultilevel"/>
     <w:tmpl w:val="F964FC96"/>
@@ -5406,7 +5579,7 @@
       </w:rPr>
     </w:lvl>
   </w:abstractNum>
-  <w:abstractNum w:abstractNumId="13" w15:restartNumberingAfterBreak="0">
+  <w:abstractNum w:abstractNumId="14">
     <w:nsid w:val="21CC40B0"/>
     <w:multiLevelType w:val="hybridMultilevel"/>
     <w:tmpl w:val="C6EA8010"/>
@@ -5519,7 +5692,7 @@
       </w:rPr>
     </w:lvl>
   </w:abstractNum>
-  <w:abstractNum w:abstractNumId="14" w15:restartNumberingAfterBreak="0">
+  <w:abstractNum w:abstractNumId="15">
     <w:nsid w:val="2283438D"/>
     <w:multiLevelType w:val="hybridMultilevel"/>
     <w:tmpl w:val="9566E170"/>
@@ -5632,7 +5805,7 @@
       </w:rPr>
     </w:lvl>
   </w:abstractNum>
-  <w:abstractNum w:abstractNumId="15" w15:restartNumberingAfterBreak="0">
+  <w:abstractNum w:abstractNumId="16">
     <w:nsid w:val="2302416C"/>
     <w:multiLevelType w:val="hybridMultilevel"/>
     <w:tmpl w:val="08CE02B8"/>
@@ -5745,7 +5918,7 @@
       </w:rPr>
     </w:lvl>
   </w:abstractNum>
-  <w:abstractNum w:abstractNumId="16" w15:restartNumberingAfterBreak="0">
+  <w:abstractNum w:abstractNumId="17">
     <w:nsid w:val="28784626"/>
     <w:multiLevelType w:val="hybridMultilevel"/>
     <w:tmpl w:val="A1861EFA"/>
@@ -5858,7 +6031,7 @@
       </w:rPr>
     </w:lvl>
   </w:abstractNum>
-  <w:abstractNum w:abstractNumId="17" w15:restartNumberingAfterBreak="0">
+  <w:abstractNum w:abstractNumId="18">
     <w:nsid w:val="29461F20"/>
     <w:multiLevelType w:val="hybridMultilevel"/>
     <w:tmpl w:val="6F022202"/>
@@ -5971,7 +6144,7 @@
       </w:rPr>
     </w:lvl>
   </w:abstractNum>
-  <w:abstractNum w:abstractNumId="18" w15:restartNumberingAfterBreak="0">
+  <w:abstractNum w:abstractNumId="19">
     <w:nsid w:val="2A900DDB"/>
     <w:multiLevelType w:val="hybridMultilevel"/>
     <w:tmpl w:val="789C9C9E"/>
@@ -6084,7 +6257,7 @@
       </w:rPr>
     </w:lvl>
   </w:abstractNum>
-  <w:abstractNum w:abstractNumId="19" w15:restartNumberingAfterBreak="0">
+  <w:abstractNum w:abstractNumId="20">
     <w:nsid w:val="2BC617E9"/>
     <w:multiLevelType w:val="hybridMultilevel"/>
     <w:tmpl w:val="D0BE9CBE"/>
@@ -6197,7 +6370,7 @@
       </w:rPr>
     </w:lvl>
   </w:abstractNum>
-  <w:abstractNum w:abstractNumId="20" w15:restartNumberingAfterBreak="0">
+  <w:abstractNum w:abstractNumId="21">
     <w:nsid w:val="2D2D4560"/>
     <w:multiLevelType w:val="hybridMultilevel"/>
     <w:tmpl w:val="6CDA6634"/>
@@ -6310,7 +6483,7 @@
       </w:rPr>
     </w:lvl>
   </w:abstractNum>
-  <w:abstractNum w:abstractNumId="21" w15:restartNumberingAfterBreak="0">
+  <w:abstractNum w:abstractNumId="22">
     <w:nsid w:val="30C125AB"/>
     <w:multiLevelType w:val="hybridMultilevel"/>
     <w:tmpl w:val="A16C383A"/>
@@ -6423,7 +6596,7 @@
       </w:rPr>
     </w:lvl>
   </w:abstractNum>
-  <w:abstractNum w:abstractNumId="22" w15:restartNumberingAfterBreak="0">
+  <w:abstractNum w:abstractNumId="23">
     <w:nsid w:val="31762D3D"/>
     <w:multiLevelType w:val="hybridMultilevel"/>
     <w:tmpl w:val="722C9B8A"/>
@@ -6536,7 +6709,7 @@
       </w:rPr>
     </w:lvl>
   </w:abstractNum>
-  <w:abstractNum w:abstractNumId="23" w15:restartNumberingAfterBreak="0">
+  <w:abstractNum w:abstractNumId="24">
     <w:nsid w:val="320B11BA"/>
     <w:multiLevelType w:val="hybridMultilevel"/>
     <w:tmpl w:val="60B09F72"/>
@@ -6649,7 +6822,7 @@
       </w:rPr>
     </w:lvl>
   </w:abstractNum>
-  <w:abstractNum w:abstractNumId="24" w15:restartNumberingAfterBreak="0">
+  <w:abstractNum w:abstractNumId="25">
     <w:nsid w:val="345018CF"/>
     <w:multiLevelType w:val="hybridMultilevel"/>
     <w:tmpl w:val="E8A49332"/>
@@ -6762,7 +6935,7 @@
       </w:rPr>
     </w:lvl>
   </w:abstractNum>
-  <w:abstractNum w:abstractNumId="25" w15:restartNumberingAfterBreak="0">
+  <w:abstractNum w:abstractNumId="26">
     <w:nsid w:val="3461265A"/>
     <w:multiLevelType w:val="hybridMultilevel"/>
     <w:tmpl w:val="26B2D176"/>
@@ -6875,7 +7048,7 @@
       </w:rPr>
     </w:lvl>
   </w:abstractNum>
-  <w:abstractNum w:abstractNumId="26" w15:restartNumberingAfterBreak="0">
+  <w:abstractNum w:abstractNumId="27">
     <w:nsid w:val="3C344B23"/>
     <w:multiLevelType w:val="hybridMultilevel"/>
     <w:tmpl w:val="6454845E"/>
@@ -6988,7 +7161,7 @@
       </w:rPr>
     </w:lvl>
   </w:abstractNum>
-  <w:abstractNum w:abstractNumId="27" w15:restartNumberingAfterBreak="0">
+  <w:abstractNum w:abstractNumId="28">
     <w:nsid w:val="40C0566E"/>
     <w:multiLevelType w:val="hybridMultilevel"/>
     <w:tmpl w:val="1EC27EE8"/>
@@ -7101,7 +7274,7 @@
       </w:rPr>
     </w:lvl>
   </w:abstractNum>
-  <w:abstractNum w:abstractNumId="28" w15:restartNumberingAfterBreak="0">
+  <w:abstractNum w:abstractNumId="29">
     <w:nsid w:val="4A9208A5"/>
     <w:multiLevelType w:val="hybridMultilevel"/>
     <w:tmpl w:val="A7422CC0"/>
@@ -7214,7 +7387,7 @@
       </w:rPr>
     </w:lvl>
   </w:abstractNum>
-  <w:abstractNum w:abstractNumId="29" w15:restartNumberingAfterBreak="0">
+  <w:abstractNum w:abstractNumId="30">
     <w:nsid w:val="511310BC"/>
     <w:multiLevelType w:val="hybridMultilevel"/>
     <w:tmpl w:val="71E85244"/>
@@ -7327,7 +7500,7 @@
       </w:rPr>
     </w:lvl>
   </w:abstractNum>
-  <w:abstractNum w:abstractNumId="30" w15:restartNumberingAfterBreak="0">
+  <w:abstractNum w:abstractNumId="31">
     <w:nsid w:val="52637672"/>
     <w:multiLevelType w:val="hybridMultilevel"/>
     <w:tmpl w:val="98A22AE4"/>
@@ -7440,7 +7613,7 @@
       </w:rPr>
     </w:lvl>
   </w:abstractNum>
-  <w:abstractNum w:abstractNumId="31" w15:restartNumberingAfterBreak="0">
+  <w:abstractNum w:abstractNumId="32">
     <w:nsid w:val="52A5527C"/>
     <w:multiLevelType w:val="hybridMultilevel"/>
     <w:tmpl w:val="5568C82C"/>
@@ -7553,7 +7726,7 @@
       </w:rPr>
     </w:lvl>
   </w:abstractNum>
-  <w:abstractNum w:abstractNumId="32" w15:restartNumberingAfterBreak="0">
+  <w:abstractNum w:abstractNumId="33">
     <w:nsid w:val="546746EF"/>
     <w:multiLevelType w:val="hybridMultilevel"/>
     <w:tmpl w:val="E07CB89E"/>
@@ -7666,7 +7839,7 @@
       </w:rPr>
     </w:lvl>
   </w:abstractNum>
-  <w:abstractNum w:abstractNumId="33" w15:restartNumberingAfterBreak="0">
+  <w:abstractNum w:abstractNumId="34">
     <w:nsid w:val="57BF0A1D"/>
     <w:multiLevelType w:val="hybridMultilevel"/>
     <w:tmpl w:val="438E05FA"/>
@@ -7779,7 +7952,7 @@
       </w:rPr>
     </w:lvl>
   </w:abstractNum>
-  <w:abstractNum w:abstractNumId="34" w15:restartNumberingAfterBreak="0">
+  <w:abstractNum w:abstractNumId="35">
     <w:nsid w:val="5BEA70B1"/>
     <w:multiLevelType w:val="hybridMultilevel"/>
     <w:tmpl w:val="18E42578"/>
@@ -7892,7 +8065,7 @@
       </w:rPr>
     </w:lvl>
   </w:abstractNum>
-  <w:abstractNum w:abstractNumId="35" w15:restartNumberingAfterBreak="0">
+  <w:abstractNum w:abstractNumId="36">
     <w:nsid w:val="5D6E0C7C"/>
     <w:multiLevelType w:val="hybridMultilevel"/>
     <w:tmpl w:val="49DCDC5C"/>
@@ -8005,7 +8178,7 @@
       </w:rPr>
     </w:lvl>
   </w:abstractNum>
-  <w:abstractNum w:abstractNumId="36" w15:restartNumberingAfterBreak="0">
+  <w:abstractNum w:abstractNumId="37">
     <w:nsid w:val="634934C4"/>
     <w:multiLevelType w:val="hybridMultilevel"/>
     <w:tmpl w:val="07905FBE"/>
@@ -8118,7 +8291,7 @@
       </w:rPr>
     </w:lvl>
   </w:abstractNum>
-  <w:abstractNum w:abstractNumId="37" w15:restartNumberingAfterBreak="0">
+  <w:abstractNum w:abstractNumId="38">
     <w:nsid w:val="647C3736"/>
     <w:multiLevelType w:val="hybridMultilevel"/>
     <w:tmpl w:val="9EBAB13A"/>
@@ -8231,7 +8404,7 @@
       </w:rPr>
     </w:lvl>
   </w:abstractNum>
-  <w:abstractNum w:abstractNumId="38" w15:restartNumberingAfterBreak="0">
+  <w:abstractNum w:abstractNumId="39">
     <w:nsid w:val="657C0249"/>
     <w:multiLevelType w:val="hybridMultilevel"/>
     <w:tmpl w:val="B7F0EF28"/>
@@ -8344,7 +8517,7 @@
       </w:rPr>
     </w:lvl>
   </w:abstractNum>
-  <w:abstractNum w:abstractNumId="39" w15:restartNumberingAfterBreak="0">
+  <w:abstractNum w:abstractNumId="40">
     <w:nsid w:val="6C181DE2"/>
     <w:multiLevelType w:val="hybridMultilevel"/>
     <w:tmpl w:val="3B5491FC"/>
@@ -8457,7 +8630,7 @@
       </w:rPr>
     </w:lvl>
   </w:abstractNum>
-  <w:abstractNum w:abstractNumId="40" w15:restartNumberingAfterBreak="0">
+  <w:abstractNum w:abstractNumId="41">
     <w:nsid w:val="6C944328"/>
     <w:multiLevelType w:val="hybridMultilevel"/>
     <w:tmpl w:val="10D40524"/>
@@ -8570,7 +8743,7 @@
       </w:rPr>
     </w:lvl>
   </w:abstractNum>
-  <w:abstractNum w:abstractNumId="41" w15:restartNumberingAfterBreak="0">
+  <w:abstractNum w:abstractNumId="42">
     <w:nsid w:val="6D645323"/>
     <w:multiLevelType w:val="hybridMultilevel"/>
     <w:tmpl w:val="4860DCD4"/>
@@ -8683,7 +8856,7 @@
       </w:rPr>
     </w:lvl>
   </w:abstractNum>
-  <w:abstractNum w:abstractNumId="42" w15:restartNumberingAfterBreak="0">
+  <w:abstractNum w:abstractNumId="43">
     <w:nsid w:val="6E737B1D"/>
     <w:multiLevelType w:val="hybridMultilevel"/>
     <w:tmpl w:val="9DB6FC56"/>
@@ -8796,7 +8969,7 @@
       </w:rPr>
     </w:lvl>
   </w:abstractNum>
-  <w:abstractNum w:abstractNumId="43" w15:restartNumberingAfterBreak="0">
+  <w:abstractNum w:abstractNumId="44">
     <w:nsid w:val="6FB2550B"/>
     <w:multiLevelType w:val="hybridMultilevel"/>
     <w:tmpl w:val="85B61FAE"/>
@@ -8909,7 +9082,120 @@
       </w:rPr>
     </w:lvl>
   </w:abstractNum>
-  <w:abstractNum w:abstractNumId="44" w15:restartNumberingAfterBreak="0">
+  <w:abstractNum w:abstractNumId="45">
+    <w:nsid w:val="729E5AE4"/>
+    <w:multiLevelType w:val="hybridMultilevel"/>
+    <w:tmpl w:val="50E8498E"/>
+    <w:lvl w:ilvl="0" w:tplc="04100001">
+      <w:start w:val="1"/>
+      <w:numFmt w:val="bullet"/>
+      <w:lvlText w:val=""/>
+      <w:lvlJc w:val="left"/>
+      <w:pPr>
+        <w:ind w:left="720" w:hanging="360"/>
+      </w:pPr>
+      <w:rPr>
+        <w:rFonts w:ascii="Symbol" w:hAnsi="Symbol" w:hint="default"/>
+      </w:rPr>
+    </w:lvl>
+    <w:lvl w:ilvl="1" w:tplc="04100003" w:tentative="1">
+      <w:start w:val="1"/>
+      <w:numFmt w:val="bullet"/>
+      <w:lvlText w:val="o"/>
+      <w:lvlJc w:val="left"/>
+      <w:pPr>
+        <w:ind w:left="1440" w:hanging="360"/>
+      </w:pPr>
+      <w:rPr>
+        <w:rFonts w:ascii="Courier New" w:hAnsi="Courier New" w:cs="Courier New" w:hint="default"/>
+      </w:rPr>
+    </w:lvl>
+    <w:lvl w:ilvl="2" w:tplc="04100005" w:tentative="1">
+      <w:start w:val="1"/>
+      <w:numFmt w:val="bullet"/>
+      <w:lvlText w:val=""/>
+      <w:lvlJc w:val="left"/>
+      <w:pPr>
+        <w:ind w:left="2160" w:hanging="360"/>
+      </w:pPr>
+      <w:rPr>
+        <w:rFonts w:ascii="Wingdings" w:hAnsi="Wingdings" w:hint="default"/>
+      </w:rPr>
+    </w:lvl>
+    <w:lvl w:ilvl="3" w:tplc="04100001" w:tentative="1">
+      <w:start w:val="1"/>
+      <w:numFmt w:val="bullet"/>
+      <w:lvlText w:val=""/>
+      <w:lvlJc w:val="left"/>
+      <w:pPr>
+        <w:ind w:left="2880" w:hanging="360"/>
+      </w:pPr>
+      <w:rPr>
+        <w:rFonts w:ascii="Symbol" w:hAnsi="Symbol" w:hint="default"/>
+      </w:rPr>
+    </w:lvl>
+    <w:lvl w:ilvl="4" w:tplc="04100003" w:tentative="1">
+      <w:start w:val="1"/>
+      <w:numFmt w:val="bullet"/>
+      <w:lvlText w:val="o"/>
+      <w:lvlJc w:val="left"/>
+      <w:pPr>
+        <w:ind w:left="3600" w:hanging="360"/>
+      </w:pPr>
+      <w:rPr>
+        <w:rFonts w:ascii="Courier New" w:hAnsi="Courier New" w:cs="Courier New" w:hint="default"/>
+      </w:rPr>
+    </w:lvl>
+    <w:lvl w:ilvl="5" w:tplc="04100005" w:tentative="1">
+      <w:start w:val="1"/>
+      <w:numFmt w:val="bullet"/>
+      <w:lvlText w:val=""/>
+      <w:lvlJc w:val="left"/>
+      <w:pPr>
+        <w:ind w:left="4320" w:hanging="360"/>
+      </w:pPr>
+      <w:rPr>
+        <w:rFonts w:ascii="Wingdings" w:hAnsi="Wingdings" w:hint="default"/>
+      </w:rPr>
+    </w:lvl>
+    <w:lvl w:ilvl="6" w:tplc="04100001" w:tentative="1">
+      <w:start w:val="1"/>
+      <w:numFmt w:val="bullet"/>
+      <w:lvlText w:val=""/>
+      <w:lvlJc w:val="left"/>
+      <w:pPr>
+        <w:ind w:left="5040" w:hanging="360"/>
+      </w:pPr>
+      <w:rPr>
+        <w:rFonts w:ascii="Symbol" w:hAnsi="Symbol" w:hint="default"/>
+      </w:rPr>
+    </w:lvl>
+    <w:lvl w:ilvl="7" w:tplc="04100003" w:tentative="1">
+      <w:start w:val="1"/>
+      <w:numFmt w:val="bullet"/>
+      <w:lvlText w:val="o"/>
+      <w:lvlJc w:val="left"/>
+      <w:pPr>
+        <w:ind w:left="5760" w:hanging="360"/>
+      </w:pPr>
+      <w:rPr>
+        <w:rFonts w:ascii="Courier New" w:hAnsi="Courier New" w:cs="Courier New" w:hint="default"/>
+      </w:rPr>
+    </w:lvl>
+    <w:lvl w:ilvl="8" w:tplc="04100005" w:tentative="1">
+      <w:start w:val="1"/>
+      <w:numFmt w:val="bullet"/>
+      <w:lvlText w:val=""/>
+      <w:lvlJc w:val="left"/>
+      <w:pPr>
+        <w:ind w:left="6480" w:hanging="360"/>
+      </w:pPr>
+      <w:rPr>
+        <w:rFonts w:ascii="Wingdings" w:hAnsi="Wingdings" w:hint="default"/>
+      </w:rPr>
+    </w:lvl>
+  </w:abstractNum>
+  <w:abstractNum w:abstractNumId="46">
     <w:nsid w:val="75DA70F0"/>
     <w:multiLevelType w:val="hybridMultilevel"/>
     <w:tmpl w:val="EE888E56"/>
@@ -9022,7 +9308,7 @@
       </w:rPr>
     </w:lvl>
   </w:abstractNum>
-  <w:abstractNum w:abstractNumId="45" w15:restartNumberingAfterBreak="0">
+  <w:abstractNum w:abstractNumId="47">
     <w:nsid w:val="77CB7AA6"/>
     <w:multiLevelType w:val="hybridMultilevel"/>
     <w:tmpl w:val="F8EAB792"/>
@@ -9135,7 +9421,7 @@
       </w:rPr>
     </w:lvl>
   </w:abstractNum>
-  <w:abstractNum w:abstractNumId="46" w15:restartNumberingAfterBreak="0">
+  <w:abstractNum w:abstractNumId="48">
     <w:nsid w:val="77E677D9"/>
     <w:multiLevelType w:val="hybridMultilevel"/>
     <w:tmpl w:val="451227C6"/>
@@ -9248,7 +9534,7 @@
       </w:rPr>
     </w:lvl>
   </w:abstractNum>
-  <w:abstractNum w:abstractNumId="47" w15:restartNumberingAfterBreak="0">
+  <w:abstractNum w:abstractNumId="49">
     <w:nsid w:val="792B2846"/>
     <w:multiLevelType w:val="hybridMultilevel"/>
     <w:tmpl w:val="A27CF27E"/>
@@ -9362,155 +9648,161 @@
     </w:lvl>
   </w:abstractNum>
   <w:num w:numId="1">
-    <w:abstractNumId w:val="22"/>
+    <w:abstractNumId w:val="23"/>
   </w:num>
   <w:num w:numId="2">
-    <w:abstractNumId w:val="27"/>
+    <w:abstractNumId w:val="28"/>
   </w:num>
   <w:num w:numId="3">
-    <w:abstractNumId w:val="47"/>
+    <w:abstractNumId w:val="49"/>
   </w:num>
   <w:num w:numId="4">
     <w:abstractNumId w:val="0"/>
   </w:num>
   <w:num w:numId="5">
+    <w:abstractNumId w:val="32"/>
+  </w:num>
+  <w:num w:numId="6">
+    <w:abstractNumId w:val="36"/>
+  </w:num>
+  <w:num w:numId="7">
+    <w:abstractNumId w:val="20"/>
+  </w:num>
+  <w:num w:numId="8">
+    <w:abstractNumId w:val="22"/>
+  </w:num>
+  <w:num w:numId="9">
+    <w:abstractNumId w:val="47"/>
+  </w:num>
+  <w:num w:numId="10">
+    <w:abstractNumId w:val="35"/>
+  </w:num>
+  <w:num w:numId="11">
+    <w:abstractNumId w:val="17"/>
+  </w:num>
+  <w:num w:numId="12">
+    <w:abstractNumId w:val="41"/>
+  </w:num>
+  <w:num w:numId="13">
+    <w:abstractNumId w:val="3"/>
+  </w:num>
+  <w:num w:numId="14">
+    <w:abstractNumId w:val="13"/>
+  </w:num>
+  <w:num w:numId="15">
+    <w:abstractNumId w:val="43"/>
+  </w:num>
+  <w:num w:numId="16">
+    <w:abstractNumId w:val="5"/>
+  </w:num>
+  <w:num w:numId="17">
+    <w:abstractNumId w:val="34"/>
+  </w:num>
+  <w:num w:numId="18">
+    <w:abstractNumId w:val="9"/>
+  </w:num>
+  <w:num w:numId="19">
+    <w:abstractNumId w:val="4"/>
+  </w:num>
+  <w:num w:numId="20">
+    <w:abstractNumId w:val="42"/>
+  </w:num>
+  <w:num w:numId="21">
+    <w:abstractNumId w:val="46"/>
+  </w:num>
+  <w:num w:numId="22">
+    <w:abstractNumId w:val="15"/>
+  </w:num>
+  <w:num w:numId="23">
+    <w:abstractNumId w:val="12"/>
+  </w:num>
+  <w:num w:numId="24">
+    <w:abstractNumId w:val="18"/>
+  </w:num>
+  <w:num w:numId="25">
+    <w:abstractNumId w:val="25"/>
+  </w:num>
+  <w:num w:numId="26">
+    <w:abstractNumId w:val="11"/>
+  </w:num>
+  <w:num w:numId="27">
+    <w:abstractNumId w:val="8"/>
+  </w:num>
+  <w:num w:numId="28">
+    <w:abstractNumId w:val="24"/>
+  </w:num>
+  <w:num w:numId="29">
+    <w:abstractNumId w:val="27"/>
+  </w:num>
+  <w:num w:numId="30">
+    <w:abstractNumId w:val="14"/>
+  </w:num>
+  <w:num w:numId="31">
+    <w:abstractNumId w:val="7"/>
+  </w:num>
+  <w:num w:numId="32">
+    <w:abstractNumId w:val="29"/>
+  </w:num>
+  <w:num w:numId="33">
+    <w:abstractNumId w:val="33"/>
+  </w:num>
+  <w:num w:numId="34">
+    <w:abstractNumId w:val="19"/>
+  </w:num>
+  <w:num w:numId="35">
+    <w:abstractNumId w:val="37"/>
+  </w:num>
+  <w:num w:numId="36">
+    <w:abstractNumId w:val="21"/>
+  </w:num>
+  <w:num w:numId="37">
+    <w:abstractNumId w:val="2"/>
+  </w:num>
+  <w:num w:numId="38">
+    <w:abstractNumId w:val="44"/>
+  </w:num>
+  <w:num w:numId="39">
+    <w:abstractNumId w:val="38"/>
+  </w:num>
+  <w:num w:numId="40">
+    <w:abstractNumId w:val="30"/>
+  </w:num>
+  <w:num w:numId="41">
+    <w:abstractNumId w:val="40"/>
+  </w:num>
+  <w:num w:numId="42">
+    <w:abstractNumId w:val="48"/>
+  </w:num>
+  <w:num w:numId="43">
+    <w:abstractNumId w:val="26"/>
+  </w:num>
+  <w:num w:numId="44">
+    <w:abstractNumId w:val="6"/>
+  </w:num>
+  <w:num w:numId="45">
+    <w:abstractNumId w:val="10"/>
+  </w:num>
+  <w:num w:numId="46">
     <w:abstractNumId w:val="31"/>
   </w:num>
-  <w:num w:numId="6">
-    <w:abstractNumId w:val="35"/>
-  </w:num>
-  <w:num w:numId="7">
-    <w:abstractNumId w:val="19"/>
-  </w:num>
-  <w:num w:numId="8">
-    <w:abstractNumId w:val="21"/>
-  </w:num>
-  <w:num w:numId="9">
-    <w:abstractNumId w:val="45"/>
-  </w:num>
-  <w:num w:numId="10">
-    <w:abstractNumId w:val="34"/>
-  </w:num>
-  <w:num w:numId="11">
+  <w:num w:numId="47">
     <w:abstractNumId w:val="16"/>
   </w:num>
-  <w:num w:numId="12">
-    <w:abstractNumId w:val="40"/>
+  <w:num w:numId="48">
+    <w:abstractNumId w:val="39"/>
   </w:num>
-  <w:num w:numId="13">
-    <w:abstractNumId w:val="2"/>
-  </w:num>
-  <w:num w:numId="14">
-    <w:abstractNumId w:val="12"/>
-  </w:num>
-  <w:num w:numId="15">
-    <w:abstractNumId w:val="42"/>
-  </w:num>
-  <w:num w:numId="16">
-    <w:abstractNumId w:val="4"/>
-  </w:num>
-  <w:num w:numId="17">
-    <w:abstractNumId w:val="33"/>
-  </w:num>
-  <w:num w:numId="18">
-    <w:abstractNumId w:val="8"/>
-  </w:num>
-  <w:num w:numId="19">
-    <w:abstractNumId w:val="3"/>
-  </w:num>
-  <w:num w:numId="20">
-    <w:abstractNumId w:val="41"/>
-  </w:num>
-  <w:num w:numId="21">
-    <w:abstractNumId w:val="44"/>
-  </w:num>
-  <w:num w:numId="22">
-    <w:abstractNumId w:val="14"/>
-  </w:num>
-  <w:num w:numId="23">
-    <w:abstractNumId w:val="11"/>
-  </w:num>
-  <w:num w:numId="24">
-    <w:abstractNumId w:val="17"/>
-  </w:num>
-  <w:num w:numId="25">
-    <w:abstractNumId w:val="24"/>
-  </w:num>
-  <w:num w:numId="26">
-    <w:abstractNumId w:val="10"/>
-  </w:num>
-  <w:num w:numId="27">
-    <w:abstractNumId w:val="7"/>
-  </w:num>
-  <w:num w:numId="28">
-    <w:abstractNumId w:val="23"/>
-  </w:num>
-  <w:num w:numId="29">
-    <w:abstractNumId w:val="26"/>
-  </w:num>
-  <w:num w:numId="30">
-    <w:abstractNumId w:val="13"/>
-  </w:num>
-  <w:num w:numId="31">
-    <w:abstractNumId w:val="6"/>
-  </w:num>
-  <w:num w:numId="32">
-    <w:abstractNumId w:val="28"/>
-  </w:num>
-  <w:num w:numId="33">
-    <w:abstractNumId w:val="32"/>
-  </w:num>
-  <w:num w:numId="34">
-    <w:abstractNumId w:val="18"/>
-  </w:num>
-  <w:num w:numId="35">
-    <w:abstractNumId w:val="36"/>
-  </w:num>
-  <w:num w:numId="36">
-    <w:abstractNumId w:val="20"/>
-  </w:num>
-  <w:num w:numId="37">
+  <w:num w:numId="49">
     <w:abstractNumId w:val="1"/>
   </w:num>
-  <w:num w:numId="38">
-    <w:abstractNumId w:val="43"/>
-  </w:num>
-  <w:num w:numId="39">
-    <w:abstractNumId w:val="37"/>
-  </w:num>
-  <w:num w:numId="40">
-    <w:abstractNumId w:val="29"/>
-  </w:num>
-  <w:num w:numId="41">
-    <w:abstractNumId w:val="39"/>
-  </w:num>
-  <w:num w:numId="42">
-    <w:abstractNumId w:val="46"/>
-  </w:num>
-  <w:num w:numId="43">
-    <w:abstractNumId w:val="25"/>
-  </w:num>
-  <w:num w:numId="44">
-    <w:abstractNumId w:val="5"/>
-  </w:num>
-  <w:num w:numId="45">
-    <w:abstractNumId w:val="9"/>
-  </w:num>
-  <w:num w:numId="46">
-    <w:abstractNumId w:val="30"/>
-  </w:num>
-  <w:num w:numId="47">
-    <w:abstractNumId w:val="15"/>
-  </w:num>
-  <w:num w:numId="48">
-    <w:abstractNumId w:val="38"/>
+  <w:num w:numId="50">
+    <w:abstractNumId w:val="45"/>
   </w:num>
   <w:numIdMacAtCleanup w:val="48"/>
 </w:numbering>
 </file>
 
 <file path=word/styles.xml><?xml version="1.0" encoding="utf-8"?>
-<w:styles xmlns:mc="http://schemas.openxmlformats.org/markup-compatibility/2006" xmlns:r="http://schemas.openxmlformats.org/officeDocument/2006/relationships" xmlns:w="http://schemas.openxmlformats.org/wordprocessingml/2006/main" xmlns:w14="http://schemas.microsoft.com/office/word/2010/wordml" xmlns:w15="http://schemas.microsoft.com/office/word/2012/wordml" xmlns:w16cid="http://schemas.microsoft.com/office/word/2016/wordml/cid" xmlns:w16se="http://schemas.microsoft.com/office/word/2015/wordml/symex" mc:Ignorable="w14 w15 w16se w16cid">
+<w:styles xmlns:r="http://schemas.openxmlformats.org/officeDocument/2006/relationships" xmlns:w="http://schemas.openxmlformats.org/wordprocessingml/2006/main">
   <w:docDefaults>
     <w:rPrDefault>
       <w:rPr>
@@ -9526,384 +9818,144 @@
       </w:pPr>
     </w:pPrDefault>
   </w:docDefaults>
-  <w:latentStyles w:defLockedState="0" w:defUIPriority="99" w:defSemiHidden="0" w:defUnhideWhenUsed="0" w:defQFormat="0" w:count="377">
-    <w:lsdException w:name="Normal" w:uiPriority="0" w:qFormat="1"/>
-    <w:lsdException w:name="heading 1" w:uiPriority="9" w:qFormat="1"/>
-    <w:lsdException w:name="heading 2" w:semiHidden="1" w:uiPriority="9" w:unhideWhenUsed="1" w:qFormat="1"/>
-    <w:lsdException w:name="heading 3" w:semiHidden="1" w:uiPriority="9" w:unhideWhenUsed="1" w:qFormat="1"/>
-    <w:lsdException w:name="heading 4" w:semiHidden="1" w:uiPriority="9" w:unhideWhenUsed="1" w:qFormat="1"/>
-    <w:lsdException w:name="heading 5" w:semiHidden="1" w:uiPriority="9" w:unhideWhenUsed="1" w:qFormat="1"/>
-    <w:lsdException w:name="heading 6" w:semiHidden="1" w:uiPriority="9" w:unhideWhenUsed="1" w:qFormat="1"/>
-    <w:lsdException w:name="heading 7" w:semiHidden="1" w:uiPriority="9" w:unhideWhenUsed="1" w:qFormat="1"/>
-    <w:lsdException w:name="heading 8" w:semiHidden="1" w:uiPriority="9" w:unhideWhenUsed="1" w:qFormat="1"/>
-    <w:lsdException w:name="heading 9" w:semiHidden="1" w:uiPriority="9" w:unhideWhenUsed="1" w:qFormat="1"/>
-    <w:lsdException w:name="index 1" w:semiHidden="1" w:unhideWhenUsed="1"/>
-    <w:lsdException w:name="index 2" w:semiHidden="1" w:unhideWhenUsed="1"/>
-    <w:lsdException w:name="index 3" w:semiHidden="1" w:unhideWhenUsed="1"/>
-    <w:lsdException w:name="index 4" w:semiHidden="1" w:unhideWhenUsed="1"/>
-    <w:lsdException w:name="index 5" w:semiHidden="1" w:unhideWhenUsed="1"/>
-    <w:lsdException w:name="index 6" w:semiHidden="1" w:unhideWhenUsed="1"/>
-    <w:lsdException w:name="index 7" w:semiHidden="1" w:unhideWhenUsed="1"/>
-    <w:lsdException w:name="index 8" w:semiHidden="1" w:unhideWhenUsed="1"/>
-    <w:lsdException w:name="index 9" w:semiHidden="1" w:unhideWhenUsed="1"/>
-    <w:lsdException w:name="toc 1" w:semiHidden="1" w:uiPriority="39" w:unhideWhenUsed="1"/>
-    <w:lsdException w:name="toc 2" w:semiHidden="1" w:uiPriority="39" w:unhideWhenUsed="1"/>
-    <w:lsdException w:name="toc 3" w:semiHidden="1" w:uiPriority="39" w:unhideWhenUsed="1"/>
-    <w:lsdException w:name="toc 4" w:semiHidden="1" w:uiPriority="39" w:unhideWhenUsed="1"/>
-    <w:lsdException w:name="toc 5" w:semiHidden="1" w:uiPriority="39" w:unhideWhenUsed="1"/>
-    <w:lsdException w:name="toc 6" w:semiHidden="1" w:uiPriority="39" w:unhideWhenUsed="1"/>
-    <w:lsdException w:name="toc 7" w:semiHidden="1" w:uiPriority="39" w:unhideWhenUsed="1"/>
-    <w:lsdException w:name="toc 8" w:semiHidden="1" w:uiPriority="39" w:unhideWhenUsed="1"/>
-    <w:lsdException w:name="toc 9" w:semiHidden="1" w:uiPriority="39" w:unhideWhenUsed="1"/>
-    <w:lsdException w:name="Normal Indent" w:semiHidden="1" w:unhideWhenUsed="1"/>
-    <w:lsdException w:name="footnote text" w:semiHidden="1" w:unhideWhenUsed="1"/>
-    <w:lsdException w:name="annotation text" w:semiHidden="1" w:unhideWhenUsed="1"/>
-    <w:lsdException w:name="header" w:semiHidden="1" w:unhideWhenUsed="1"/>
-    <w:lsdException w:name="footer" w:semiHidden="1" w:unhideWhenUsed="1"/>
-    <w:lsdException w:name="index heading" w:semiHidden="1" w:unhideWhenUsed="1"/>
-    <w:lsdException w:name="caption" w:semiHidden="1" w:uiPriority="35" w:unhideWhenUsed="1" w:qFormat="1"/>
-    <w:lsdException w:name="table of figures" w:semiHidden="1" w:unhideWhenUsed="1"/>
-    <w:lsdException w:name="envelope address" w:semiHidden="1" w:unhideWhenUsed="1"/>
-    <w:lsdException w:name="envelope return" w:semiHidden="1" w:unhideWhenUsed="1"/>
-    <w:lsdException w:name="footnote reference" w:semiHidden="1" w:unhideWhenUsed="1"/>
-    <w:lsdException w:name="annotation reference" w:semiHidden="1" w:unhideWhenUsed="1"/>
-    <w:lsdException w:name="line number" w:semiHidden="1" w:unhideWhenUsed="1"/>
-    <w:lsdException w:name="page number" w:semiHidden="1" w:unhideWhenUsed="1"/>
-    <w:lsdException w:name="endnote reference" w:semiHidden="1" w:unhideWhenUsed="1"/>
-    <w:lsdException w:name="endnote text" w:semiHidden="1" w:unhideWhenUsed="1"/>
-    <w:lsdException w:name="table of authorities" w:semiHidden="1" w:unhideWhenUsed="1"/>
-    <w:lsdException w:name="macro" w:semiHidden="1" w:unhideWhenUsed="1"/>
-    <w:lsdException w:name="toa heading" w:semiHidden="1" w:unhideWhenUsed="1"/>
-    <w:lsdException w:name="List" w:semiHidden="1" w:unhideWhenUsed="1"/>
-    <w:lsdException w:name="List Bullet" w:semiHidden="1" w:unhideWhenUsed="1"/>
-    <w:lsdException w:name="List Number" w:semiHidden="1" w:unhideWhenUsed="1"/>
-    <w:lsdException w:name="List 2" w:semiHidden="1" w:unhideWhenUsed="1"/>
-    <w:lsdException w:name="List 3" w:semiHidden="1" w:unhideWhenUsed="1"/>
-    <w:lsdException w:name="List 4" w:semiHidden="1" w:unhideWhenUsed="1"/>
-    <w:lsdException w:name="List 5" w:semiHidden="1" w:unhideWhenUsed="1"/>
-    <w:lsdException w:name="List Bullet 2" w:semiHidden="1" w:unhideWhenUsed="1"/>
-    <w:lsdException w:name="List Bullet 3" w:semiHidden="1" w:unhideWhenUsed="1"/>
-    <w:lsdException w:name="List Bullet 4" w:semiHidden="1" w:unhideWhenUsed="1"/>
-    <w:lsdException w:name="List Bullet 5" w:semiHidden="1" w:unhideWhenUsed="1"/>
-    <w:lsdException w:name="List Number 2" w:semiHidden="1" w:unhideWhenUsed="1"/>
-    <w:lsdException w:name="List Number 3" w:semiHidden="1" w:unhideWhenUsed="1"/>
-    <w:lsdException w:name="List Number 4" w:semiHidden="1" w:unhideWhenUsed="1"/>
-    <w:lsdException w:name="List Number 5" w:semiHidden="1" w:unhideWhenUsed="1"/>
-    <w:lsdException w:name="Title" w:uiPriority="10" w:qFormat="1"/>
-    <w:lsdException w:name="Closing" w:semiHidden="1" w:unhideWhenUsed="1"/>
-    <w:lsdException w:name="Signature" w:semiHidden="1" w:unhideWhenUsed="1"/>
-    <w:lsdException w:name="Default Paragraph Font" w:semiHidden="1" w:uiPriority="1" w:unhideWhenUsed="1"/>
-    <w:lsdException w:name="Body Text" w:semiHidden="1" w:unhideWhenUsed="1"/>
-    <w:lsdException w:name="Body Text Indent" w:semiHidden="1" w:unhideWhenUsed="1"/>
-    <w:lsdException w:name="List Continue" w:semiHidden="1" w:unhideWhenUsed="1"/>
-    <w:lsdException w:name="List Continue 2" w:semiHidden="1" w:unhideWhenUsed="1"/>
-    <w:lsdException w:name="List Continue 3" w:semiHidden="1" w:unhideWhenUsed="1"/>
-    <w:lsdException w:name="List Continue 4" w:semiHidden="1" w:unhideWhenUsed="1"/>
-    <w:lsdException w:name="List Continue 5" w:semiHidden="1" w:unhideWhenUsed="1"/>
-    <w:lsdException w:name="Message Header" w:semiHidden="1" w:unhideWhenUsed="1"/>
-    <w:lsdException w:name="Subtitle" w:uiPriority="11" w:qFormat="1"/>
-    <w:lsdException w:name="Salutation" w:semiHidden="1" w:unhideWhenUsed="1"/>
-    <w:lsdException w:name="Date" w:semiHidden="1" w:unhideWhenUsed="1"/>
-    <w:lsdException w:name="Body Text First Indent" w:semiHidden="1" w:unhideWhenUsed="1"/>
-    <w:lsdException w:name="Body Text First Indent 2" w:semiHidden="1" w:unhideWhenUsed="1"/>
-    <w:lsdException w:name="Note Heading" w:semiHidden="1" w:unhideWhenUsed="1"/>
-    <w:lsdException w:name="Body Text 2" w:semiHidden="1" w:unhideWhenUsed="1"/>
-    <w:lsdException w:name="Body Text 3" w:semiHidden="1" w:unhideWhenUsed="1"/>
-    <w:lsdException w:name="Body Text Indent 2" w:semiHidden="1" w:unhideWhenUsed="1"/>
-    <w:lsdException w:name="Body Text Indent 3" w:semiHidden="1" w:unhideWhenUsed="1"/>
-    <w:lsdException w:name="Block Text" w:semiHidden="1" w:unhideWhenUsed="1"/>
-    <w:lsdException w:name="Hyperlink" w:semiHidden="1" w:unhideWhenUsed="1"/>
-    <w:lsdException w:name="FollowedHyperlink" w:semiHidden="1" w:unhideWhenUsed="1"/>
-    <w:lsdException w:name="Strong" w:uiPriority="22" w:qFormat="1"/>
-    <w:lsdException w:name="Emphasis" w:uiPriority="20" w:qFormat="1"/>
-    <w:lsdException w:name="Document Map" w:semiHidden="1" w:unhideWhenUsed="1"/>
-    <w:lsdException w:name="Plain Text" w:semiHidden="1" w:unhideWhenUsed="1"/>
-    <w:lsdException w:name="E-mail Signature" w:semiHidden="1" w:unhideWhenUsed="1"/>
-    <w:lsdException w:name="HTML Top of Form" w:semiHidden="1" w:unhideWhenUsed="1"/>
-    <w:lsdException w:name="HTML Bottom of Form" w:semiHidden="1" w:unhideWhenUsed="1"/>
-    <w:lsdException w:name="Normal (Web)" w:semiHidden="1" w:unhideWhenUsed="1"/>
-    <w:lsdException w:name="HTML Acronym" w:semiHidden="1" w:unhideWhenUsed="1"/>
-    <w:lsdException w:name="HTML Address" w:semiHidden="1" w:unhideWhenUsed="1"/>
-    <w:lsdException w:name="HTML Cite" w:semiHidden="1" w:unhideWhenUsed="1"/>
-    <w:lsdException w:name="HTML Code" w:semiHidden="1" w:unhideWhenUsed="1"/>
-    <w:lsdException w:name="HTML Definition" w:semiHidden="1" w:unhideWhenUsed="1"/>
-    <w:lsdException w:name="HTML Keyboard" w:semiHidden="1" w:unhideWhenUsed="1"/>
-    <w:lsdException w:name="HTML Preformatted" w:semiHidden="1" w:unhideWhenUsed="1"/>
-    <w:lsdException w:name="HTML Sample" w:semiHidden="1" w:unhideWhenUsed="1"/>
-    <w:lsdException w:name="HTML Typewriter" w:semiHidden="1" w:unhideWhenUsed="1"/>
-    <w:lsdException w:name="HTML Variable" w:semiHidden="1" w:unhideWhenUsed="1"/>
-    <w:lsdException w:name="Normal Table" w:semiHidden="1" w:unhideWhenUsed="1"/>
-    <w:lsdException w:name="annotation subject" w:semiHidden="1" w:unhideWhenUsed="1"/>
-    <w:lsdException w:name="No List" w:semiHidden="1" w:unhideWhenUsed="1"/>
-    <w:lsdException w:name="Outline List 1" w:semiHidden="1" w:unhideWhenUsed="1"/>
-    <w:lsdException w:name="Outline List 2" w:semiHidden="1" w:unhideWhenUsed="1"/>
-    <w:lsdException w:name="Outline List 3" w:semiHidden="1" w:unhideWhenUsed="1"/>
-    <w:lsdException w:name="Table Simple 1" w:semiHidden="1" w:unhideWhenUsed="1"/>
-    <w:lsdException w:name="Table Simple 2" w:semiHidden="1" w:unhideWhenUsed="1"/>
-    <w:lsdException w:name="Table Simple 3" w:semiHidden="1" w:unhideWhenUsed="1"/>
-    <w:lsdException w:name="Table Classic 1" w:semiHidden="1" w:unhideWhenUsed="1"/>
-    <w:lsdException w:name="Table Classic 2" w:semiHidden="1" w:unhideWhenUsed="1"/>
-    <w:lsdException w:name="Table Classic 3" w:semiHidden="1" w:unhideWhenUsed="1"/>
-    <w:lsdException w:name="Table Classic 4" w:semiHidden="1" w:unhideWhenUsed="1"/>
-    <w:lsdException w:name="Table Colorful 1" w:semiHidden="1" w:unhideWhenUsed="1"/>
-    <w:lsdException w:name="Table Colorful 2" w:semiHidden="1" w:unhideWhenUsed="1"/>
-    <w:lsdException w:name="Table Colorful 3" w:semiHidden="1" w:unhideWhenUsed="1"/>
-    <w:lsdException w:name="Table Columns 1" w:semiHidden="1" w:unhideWhenUsed="1"/>
-    <w:lsdException w:name="Table Columns 2" w:semiHidden="1" w:unhideWhenUsed="1"/>
-    <w:lsdException w:name="Table Columns 3" w:semiHidden="1" w:unhideWhenUsed="1"/>
-    <w:lsdException w:name="Table Columns 4" w:semiHidden="1" w:unhideWhenUsed="1"/>
-    <w:lsdException w:name="Table Columns 5" w:semiHidden="1" w:unhideWhenUsed="1"/>
-    <w:lsdException w:name="Table Grid 1" w:semiHidden="1" w:unhideWhenUsed="1"/>
-    <w:lsdException w:name="Table Grid 2" w:semiHidden="1" w:unhideWhenUsed="1"/>
-    <w:lsdException w:name="Table Grid 3" w:semiHidden="1" w:unhideWhenUsed="1"/>
-    <w:lsdException w:name="Table Grid 4" w:semiHidden="1" w:unhideWhenUsed="1"/>
-    <w:lsdException w:name="Table Grid 5" w:semiHidden="1" w:unhideWhenUsed="1"/>
-    <w:lsdException w:name="Table Grid 6" w:semiHidden="1" w:unhideWhenUsed="1"/>
-    <w:lsdException w:name="Table Grid 7" w:semiHidden="1" w:unhideWhenUsed="1"/>
-    <w:lsdException w:name="Table Grid 8" w:semiHidden="1" w:unhideWhenUsed="1"/>
-    <w:lsdException w:name="Table List 1" w:semiHidden="1" w:unhideWhenUsed="1"/>
-    <w:lsdException w:name="Table List 2" w:semiHidden="1" w:unhideWhenUsed="1"/>
-    <w:lsdException w:name="Table List 3" w:semiHidden="1" w:unhideWhenUsed="1"/>
-    <w:lsdException w:name="Table List 4" w:semiHidden="1" w:unhideWhenUsed="1"/>
-    <w:lsdException w:name="Table List 5" w:semiHidden="1" w:unhideWhenUsed="1"/>
-    <w:lsdException w:name="Table List 6" w:semiHidden="1" w:unhideWhenUsed="1"/>
-    <w:lsdException w:name="Table List 7" w:semiHidden="1" w:unhideWhenUsed="1"/>
-    <w:lsdException w:name="Table List 8" w:semiHidden="1" w:unhideWhenUsed="1"/>
-    <w:lsdException w:name="Table 3D effects 1" w:semiHidden="1" w:unhideWhenUsed="1"/>
-    <w:lsdException w:name="Table 3D effects 2" w:semiHidden="1" w:unhideWhenUsed="1"/>
-    <w:lsdException w:name="Table 3D effects 3" w:semiHidden="1" w:unhideWhenUsed="1"/>
-    <w:lsdException w:name="Table Contemporary" w:semiHidden="1" w:unhideWhenUsed="1"/>
-    <w:lsdException w:name="Table Elegant" w:semiHidden="1" w:unhideWhenUsed="1"/>
-    <w:lsdException w:name="Table Professional" w:semiHidden="1" w:unhideWhenUsed="1"/>
-    <w:lsdException w:name="Table Subtle 1" w:semiHidden="1" w:unhideWhenUsed="1"/>
-    <w:lsdException w:name="Table Subtle 2" w:semiHidden="1" w:unhideWhenUsed="1"/>
-    <w:lsdException w:name="Table Web 1" w:semiHidden="1" w:unhideWhenUsed="1"/>
-    <w:lsdException w:name="Table Web 2" w:semiHidden="1" w:unhideWhenUsed="1"/>
-    <w:lsdException w:name="Table Web 3" w:semiHidden="1" w:unhideWhenUsed="1"/>
-    <w:lsdException w:name="Balloon Text" w:semiHidden="1" w:unhideWhenUsed="1"/>
-    <w:lsdException w:name="Table Grid" w:uiPriority="39"/>
-    <w:lsdException w:name="Table Theme" w:semiHidden="1" w:unhideWhenUsed="1"/>
-    <w:lsdException w:name="Placeholder Text" w:semiHidden="1"/>
-    <w:lsdException w:name="No Spacing" w:uiPriority="1" w:qFormat="1"/>
-    <w:lsdException w:name="Light Shading" w:uiPriority="60"/>
-    <w:lsdException w:name="Light List" w:uiPriority="61"/>
-    <w:lsdException w:name="Light Grid" w:uiPriority="62"/>
-    <w:lsdException w:name="Medium Shading 1" w:uiPriority="63"/>
-    <w:lsdException w:name="Medium Shading 2" w:uiPriority="64"/>
-    <w:lsdException w:name="Medium List 1" w:uiPriority="65"/>
-    <w:lsdException w:name="Medium List 2" w:uiPriority="66"/>
-    <w:lsdException w:name="Medium Grid 1" w:uiPriority="67"/>
-    <w:lsdException w:name="Medium Grid 2" w:uiPriority="68"/>
-    <w:lsdException w:name="Medium Grid 3" w:uiPriority="69"/>
-    <w:lsdException w:name="Dark List" w:uiPriority="70"/>
-    <w:lsdException w:name="Colorful Shading" w:uiPriority="71"/>
-    <w:lsdException w:name="Colorful List" w:uiPriority="72"/>
-    <w:lsdException w:name="Colorful Grid" w:uiPriority="73"/>
-    <w:lsdException w:name="Light Shading Accent 1" w:uiPriority="60"/>
-    <w:lsdException w:name="Light List Accent 1" w:uiPriority="61"/>
-    <w:lsdException w:name="Light Grid Accent 1" w:uiPriority="62"/>
-    <w:lsdException w:name="Medium Shading 1 Accent 1" w:uiPriority="63"/>
-    <w:lsdException w:name="Medium Shading 2 Accent 1" w:uiPriority="64"/>
-    <w:lsdException w:name="Medium List 1 Accent 1" w:uiPriority="65"/>
-    <w:lsdException w:name="Revision" w:semiHidden="1"/>
-    <w:lsdException w:name="List Paragraph" w:uiPriority="34" w:qFormat="1"/>
-    <w:lsdException w:name="Quote" w:uiPriority="29" w:qFormat="1"/>
-    <w:lsdException w:name="Intense Quote" w:uiPriority="30" w:qFormat="1"/>
-    <w:lsdException w:name="Medium List 2 Accent 1" w:uiPriority="66"/>
-    <w:lsdException w:name="Medium Grid 1 Accent 1" w:uiPriority="67"/>
-    <w:lsdException w:name="Medium Grid 2 Accent 1" w:uiPriority="68"/>
-    <w:lsdException w:name="Medium Grid 3 Accent 1" w:uiPriority="69"/>
-    <w:lsdException w:name="Dark List Accent 1" w:uiPriority="70"/>
-    <w:lsdException w:name="Colorful Shading Accent 1" w:uiPriority="71"/>
-    <w:lsdException w:name="Colorful List Accent 1" w:uiPriority="72"/>
-    <w:lsdException w:name="Colorful Grid Accent 1" w:uiPriority="73"/>
-    <w:lsdException w:name="Light Shading Accent 2" w:uiPriority="60"/>
-    <w:lsdException w:name="Light List Accent 2" w:uiPriority="61"/>
-    <w:lsdException w:name="Light Grid Accent 2" w:uiPriority="62"/>
-    <w:lsdException w:name="Medium Shading 1 Accent 2" w:uiPriority="63"/>
-    <w:lsdException w:name="Medium Shading 2 Accent 2" w:uiPriority="64"/>
-    <w:lsdException w:name="Medium List 1 Accent 2" w:uiPriority="65"/>
-    <w:lsdException w:name="Medium List 2 Accent 2" w:uiPriority="66"/>
-    <w:lsdException w:name="Medium Grid 1 Accent 2" w:uiPriority="67"/>
-    <w:lsdException w:name="Medium Grid 2 Accent 2" w:uiPriority="68"/>
-    <w:lsdException w:name="Medium Grid 3 Accent 2" w:uiPriority="69"/>
-    <w:lsdException w:name="Dark List Accent 2" w:uiPriority="70"/>
-    <w:lsdException w:name="Colorful Shading Accent 2" w:uiPriority="71"/>
-    <w:lsdException w:name="Colorful List Accent 2" w:uiPriority="72"/>
-    <w:lsdException w:name="Colorful Grid Accent 2" w:uiPriority="73"/>
-    <w:lsdException w:name="Light Shading Accent 3" w:uiPriority="60"/>
-    <w:lsdException w:name="Light List Accent 3" w:uiPriority="61"/>
-    <w:lsdException w:name="Light Grid Accent 3" w:uiPriority="62"/>
-    <w:lsdException w:name="Medium Shading 1 Accent 3" w:uiPriority="63"/>
-    <w:lsdException w:name="Medium Shading 2 Accent 3" w:uiPriority="64"/>
-    <w:lsdException w:name="Medium List 1 Accent 3" w:uiPriority="65"/>
-    <w:lsdException w:name="Medium List 2 Accent 3" w:uiPriority="66"/>
-    <w:lsdException w:name="Medium Grid 1 Accent 3" w:uiPriority="67"/>
-    <w:lsdException w:name="Medium Grid 2 Accent 3" w:uiPriority="68"/>
-    <w:lsdException w:name="Medium Grid 3 Accent 3" w:uiPriority="69"/>
-    <w:lsdException w:name="Dark List Accent 3" w:uiPriority="70"/>
-    <w:lsdException w:name="Colorful Shading Accent 3" w:uiPriority="71"/>
-    <w:lsdException w:name="Colorful List Accent 3" w:uiPriority="72"/>
-    <w:lsdException w:name="Colorful Grid Accent 3" w:uiPriority="73"/>
-    <w:lsdException w:name="Light Shading Accent 4" w:uiPriority="60"/>
-    <w:lsdException w:name="Light List Accent 4" w:uiPriority="61"/>
-    <w:lsdException w:name="Light Grid Accent 4" w:uiPriority="62"/>
-    <w:lsdException w:name="Medium Shading 1 Accent 4" w:uiPriority="63"/>
-    <w:lsdException w:name="Medium Shading 2 Accent 4" w:uiPriority="64"/>
-    <w:lsdException w:name="Medium List 1 Accent 4" w:uiPriority="65"/>
-    <w:lsdException w:name="Medium List 2 Accent 4" w:uiPriority="66"/>
-    <w:lsdException w:name="Medium Grid 1 Accent 4" w:uiPriority="67"/>
-    <w:lsdException w:name="Medium Grid 2 Accent 4" w:uiPriority="68"/>
-    <w:lsdException w:name="Medium Grid 3 Accent 4" w:uiPriority="69"/>
-    <w:lsdException w:name="Dark List Accent 4" w:uiPriority="70"/>
-    <w:lsdException w:name="Colorful Shading Accent 4" w:uiPriority="71"/>
-    <w:lsdException w:name="Colorful List Accent 4" w:uiPriority="72"/>
-    <w:lsdException w:name="Colorful Grid Accent 4" w:uiPriority="73"/>
-    <w:lsdException w:name="Light Shading Accent 5" w:uiPriority="60"/>
-    <w:lsdException w:name="Light List Accent 5" w:uiPriority="61"/>
-    <w:lsdException w:name="Light Grid Accent 5" w:uiPriority="62"/>
-    <w:lsdException w:name="Medium Shading 1 Accent 5" w:uiPriority="63"/>
-    <w:lsdException w:name="Medium Shading 2 Accent 5" w:uiPriority="64"/>
-    <w:lsdException w:name="Medium List 1 Accent 5" w:uiPriority="65"/>
-    <w:lsdException w:name="Medium List 2 Accent 5" w:uiPriority="66"/>
-    <w:lsdException w:name="Medium Grid 1 Accent 5" w:uiPriority="67"/>
-    <w:lsdException w:name="Medium Grid 2 Accent 5" w:uiPriority="68"/>
-    <w:lsdException w:name="Medium Grid 3 Accent 5" w:uiPriority="69"/>
-    <w:lsdException w:name="Dark List Accent 5" w:uiPriority="70"/>
-    <w:lsdException w:name="Colorful Shading Accent 5" w:uiPriority="71"/>
-    <w:lsdException w:name="Colorful List Accent 5" w:uiPriority="72"/>
-    <w:lsdException w:name="Colorful Grid Accent 5" w:uiPriority="73"/>
-    <w:lsdException w:name="Light Shading Accent 6" w:uiPriority="60"/>
-    <w:lsdException w:name="Light List Accent 6" w:uiPriority="61"/>
-    <w:lsdException w:name="Light Grid Accent 6" w:uiPriority="62"/>
-    <w:lsdException w:name="Medium Shading 1 Accent 6" w:uiPriority="63"/>
-    <w:lsdException w:name="Medium Shading 2 Accent 6" w:uiPriority="64"/>
-    <w:lsdException w:name="Medium List 1 Accent 6" w:uiPriority="65"/>
-    <w:lsdException w:name="Medium List 2 Accent 6" w:uiPriority="66"/>
-    <w:lsdException w:name="Medium Grid 1 Accent 6" w:uiPriority="67"/>
-    <w:lsdException w:name="Medium Grid 2 Accent 6" w:uiPriority="68"/>
-    <w:lsdException w:name="Medium Grid 3 Accent 6" w:uiPriority="69"/>
-    <w:lsdException w:name="Dark List Accent 6" w:uiPriority="70"/>
-    <w:lsdException w:name="Colorful Shading Accent 6" w:uiPriority="71"/>
-    <w:lsdException w:name="Colorful List Accent 6" w:uiPriority="72"/>
-    <w:lsdException w:name="Colorful Grid Accent 6" w:uiPriority="73"/>
-    <w:lsdException w:name="Subtle Emphasis" w:uiPriority="19" w:qFormat="1"/>
-    <w:lsdException w:name="Intense Emphasis" w:uiPriority="21" w:qFormat="1"/>
-    <w:lsdException w:name="Subtle Reference" w:uiPriority="31" w:qFormat="1"/>
-    <w:lsdException w:name="Intense Reference" w:uiPriority="32" w:qFormat="1"/>
-    <w:lsdException w:name="Book Title" w:uiPriority="33" w:qFormat="1"/>
-    <w:lsdException w:name="Bibliography" w:semiHidden="1" w:uiPriority="37" w:unhideWhenUsed="1"/>
-    <w:lsdException w:name="TOC Heading" w:semiHidden="1" w:uiPriority="39" w:unhideWhenUsed="1" w:qFormat="1"/>
-    <w:lsdException w:name="Plain Table 1" w:uiPriority="41"/>
-    <w:lsdException w:name="Plain Table 2" w:uiPriority="42"/>
-    <w:lsdException w:name="Plain Table 3" w:uiPriority="43"/>
-    <w:lsdException w:name="Plain Table 4" w:uiPriority="44"/>
-    <w:lsdException w:name="Plain Table 5" w:uiPriority="45"/>
-    <w:lsdException w:name="Grid Table Light" w:uiPriority="40"/>
-    <w:lsdException w:name="Grid Table 1 Light" w:uiPriority="46"/>
-    <w:lsdException w:name="Grid Table 2" w:uiPriority="47"/>
-    <w:lsdException w:name="Grid Table 3" w:uiPriority="48"/>
-    <w:lsdException w:name="Grid Table 4" w:uiPriority="49"/>
-    <w:lsdException w:name="Grid Table 5 Dark" w:uiPriority="50"/>
-    <w:lsdException w:name="Grid Table 6 Colorful" w:uiPriority="51"/>
-    <w:lsdException w:name="Grid Table 7 Colorful" w:uiPriority="52"/>
-    <w:lsdException w:name="Grid Table 1 Light Accent 1" w:uiPriority="46"/>
-    <w:lsdException w:name="Grid Table 2 Accent 1" w:uiPriority="47"/>
-    <w:lsdException w:name="Grid Table 3 Accent 1" w:uiPriority="48"/>
-    <w:lsdException w:name="Grid Table 4 Accent 1" w:uiPriority="49"/>
-    <w:lsdException w:name="Grid Table 5 Dark Accent 1" w:uiPriority="50"/>
-    <w:lsdException w:name="Grid Table 6 Colorful Accent 1" w:uiPriority="51"/>
-    <w:lsdException w:name="Grid Table 7 Colorful Accent 1" w:uiPriority="52"/>
-    <w:lsdException w:name="Grid Table 1 Light Accent 2" w:uiPriority="46"/>
-    <w:lsdException w:name="Grid Table 2 Accent 2" w:uiPriority="47"/>
-    <w:lsdException w:name="Grid Table 3 Accent 2" w:uiPriority="48"/>
-    <w:lsdException w:name="Grid Table 4 Accent 2" w:uiPriority="49"/>
-    <w:lsdException w:name="Grid Table 5 Dark Accent 2" w:uiPriority="50"/>
-    <w:lsdException w:name="Grid Table 6 Colorful Accent 2" w:uiPriority="51"/>
-    <w:lsdException w:name="Grid Table 7 Colorful Accent 2" w:uiPriority="52"/>
-    <w:lsdException w:name="Grid Table 1 Light Accent 3" w:uiPriority="46"/>
-    <w:lsdException w:name="Grid Table 2 Accent 3" w:uiPriority="47"/>
-    <w:lsdException w:name="Grid Table 3 Accent 3" w:uiPriority="48"/>
-    <w:lsdException w:name="Grid Table 4 Accent 3" w:uiPriority="49"/>
-    <w:lsdException w:name="Grid Table 5 Dark Accent 3" w:uiPriority="50"/>
-    <w:lsdException w:name="Grid Table 6 Colorful Accent 3" w:uiPriority="51"/>
-    <w:lsdException w:name="Grid Table 7 Colorful Accent 3" w:uiPriority="52"/>
-    <w:lsdException w:name="Grid Table 1 Light Accent 4" w:uiPriority="46"/>
-    <w:lsdException w:name="Grid Table 2 Accent 4" w:uiPriority="47"/>
-    <w:lsdException w:name="Grid Table 3 Accent 4" w:uiPriority="48"/>
-    <w:lsdException w:name="Grid Table 4 Accent 4" w:uiPriority="49"/>
-    <w:lsdException w:name="Grid Table 5 Dark Accent 4" w:uiPriority="50"/>
-    <w:lsdException w:name="Grid Table 6 Colorful Accent 4" w:uiPriority="51"/>
-    <w:lsdException w:name="Grid Table 7 Colorful Accent 4" w:uiPriority="52"/>
-    <w:lsdException w:name="Grid Table 1 Light Accent 5" w:uiPriority="46"/>
-    <w:lsdException w:name="Grid Table 2 Accent 5" w:uiPriority="47"/>
-    <w:lsdException w:name="Grid Table 3 Accent 5" w:uiPriority="48"/>
-    <w:lsdException w:name="Grid Table 4 Accent 5" w:uiPriority="49"/>
-    <w:lsdException w:name="Grid Table 5 Dark Accent 5" w:uiPriority="50"/>
-    <w:lsdException w:name="Grid Table 6 Colorful Accent 5" w:uiPriority="51"/>
-    <w:lsdException w:name="Grid Table 7 Colorful Accent 5" w:uiPriority="52"/>
-    <w:lsdException w:name="Grid Table 1 Light Accent 6" w:uiPriority="46"/>
-    <w:lsdException w:name="Grid Table 2 Accent 6" w:uiPriority="47"/>
-    <w:lsdException w:name="Grid Table 3 Accent 6" w:uiPriority="48"/>
-    <w:lsdException w:name="Grid Table 4 Accent 6" w:uiPriority="49"/>
-    <w:lsdException w:name="Grid Table 5 Dark Accent 6" w:uiPriority="50"/>
-    <w:lsdException w:name="Grid Table 6 Colorful Accent 6" w:uiPriority="51"/>
-    <w:lsdException w:name="Grid Table 7 Colorful Accent 6" w:uiPriority="52"/>
-    <w:lsdException w:name="List Table 1 Light" w:uiPriority="46"/>
-    <w:lsdException w:name="List Table 2" w:uiPriority="47"/>
-    <w:lsdException w:name="List Table 3" w:uiPriority="48"/>
-    <w:lsdException w:name="List Table 4" w:uiPriority="49"/>
-    <w:lsdException w:name="List Table 5 Dark" w:uiPriority="50"/>
-    <w:lsdException w:name="List Table 6 Colorful" w:uiPriority="51"/>
-    <w:lsdException w:name="List Table 7 Colorful" w:uiPriority="52"/>
-    <w:lsdException w:name="List Table 1 Light Accent 1" w:uiPriority="46"/>
-    <w:lsdException w:name="List Table 2 Accent 1" w:uiPriority="47"/>
-    <w:lsdException w:name="List Table 3 Accent 1" w:uiPriority="48"/>
-    <w:lsdException w:name="List Table 4 Accent 1" w:uiPriority="49"/>
-    <w:lsdException w:name="List Table 5 Dark Accent 1" w:uiPriority="50"/>
-    <w:lsdException w:name="List Table 6 Colorful Accent 1" w:uiPriority="51"/>
-    <w:lsdException w:name="List Table 7 Colorful Accent 1" w:uiPriority="52"/>
-    <w:lsdException w:name="List Table 1 Light Accent 2" w:uiPriority="46"/>
-    <w:lsdException w:name="List Table 2 Accent 2" w:uiPriority="47"/>
-    <w:lsdException w:name="List Table 3 Accent 2" w:uiPriority="48"/>
-    <w:lsdException w:name="List Table 4 Accent 2" w:uiPriority="49"/>
-    <w:lsdException w:name="List Table 5 Dark Accent 2" w:uiPriority="50"/>
-    <w:lsdException w:name="List Table 6 Colorful Accent 2" w:uiPriority="51"/>
-    <w:lsdException w:name="List Table 7 Colorful Accent 2" w:uiPriority="52"/>
-    <w:lsdException w:name="List Table 1 Light Accent 3" w:uiPriority="46"/>
-    <w:lsdException w:name="List Table 2 Accent 3" w:uiPriority="47"/>
-    <w:lsdException w:name="List Table 3 Accent 3" w:uiPriority="48"/>
-    <w:lsdException w:name="List Table 4 Accent 3" w:uiPriority="49"/>
-    <w:lsdException w:name="List Table 5 Dark Accent 3" w:uiPriority="50"/>
-    <w:lsdException w:name="List Table 6 Colorful Accent 3" w:uiPriority="51"/>
-    <w:lsdException w:name="List Table 7 Colorful Accent 3" w:uiPriority="52"/>
-    <w:lsdException w:name="List Table 1 Light Accent 4" w:uiPriority="46"/>
-    <w:lsdException w:name="List Table 2 Accent 4" w:uiPriority="47"/>
-    <w:lsdException w:name="List Table 3 Accent 4" w:uiPriority="48"/>
-    <w:lsdException w:name="List Table 4 Accent 4" w:uiPriority="49"/>
-    <w:lsdException w:name="List Table 5 Dark Accent 4" w:uiPriority="50"/>
-    <w:lsdException w:name="List Table 6 Colorful Accent 4" w:uiPriority="51"/>
-    <w:lsdException w:name="List Table 7 Colorful Accent 4" w:uiPriority="52"/>
-    <w:lsdException w:name="List Table 1 Light Accent 5" w:uiPriority="46"/>
-    <w:lsdException w:name="List Table 2 Accent 5" w:uiPriority="47"/>
-    <w:lsdException w:name="List Table 3 Accent 5" w:uiPriority="48"/>
-    <w:lsdException w:name="List Table 4 Accent 5" w:uiPriority="49"/>
-    <w:lsdException w:name="List Table 5 Dark Accent 5" w:uiPriority="50"/>
-    <w:lsdException w:name="List Table 6 Colorful Accent 5" w:uiPriority="51"/>
-    <w:lsdException w:name="List Table 7 Colorful Accent 5" w:uiPriority="52"/>
-    <w:lsdException w:name="List Table 1 Light Accent 6" w:uiPriority="46"/>
-    <w:lsdException w:name="List Table 2 Accent 6" w:uiPriority="47"/>
-    <w:lsdException w:name="List Table 3 Accent 6" w:uiPriority="48"/>
-    <w:lsdException w:name="List Table 4 Accent 6" w:uiPriority="49"/>
-    <w:lsdException w:name="List Table 5 Dark Accent 6" w:uiPriority="50"/>
-    <w:lsdException w:name="List Table 6 Colorful Accent 6" w:uiPriority="51"/>
-    <w:lsdException w:name="List Table 7 Colorful Accent 6" w:uiPriority="52"/>
-    <w:lsdException w:name="Mention" w:semiHidden="1" w:unhideWhenUsed="1"/>
-    <w:lsdException w:name="Smart Hyperlink" w:semiHidden="1" w:unhideWhenUsed="1"/>
-    <w:lsdException w:name="Hashtag" w:semiHidden="1" w:unhideWhenUsed="1"/>
-    <w:lsdException w:name="Unresolved Mention" w:semiHidden="1" w:unhideWhenUsed="1"/>
-    <w:lsdException w:name="Smart Link" w:semiHidden="1" w:unhideWhenUsed="1"/>
-    <w:lsdException w:name="Smart Link Error" w:semiHidden="1" w:unhideWhenUsed="1"/>
+  <w:latentStyles w:defLockedState="0" w:defUIPriority="99" w:defSemiHidden="1" w:defUnhideWhenUsed="1" w:defQFormat="0" w:count="267">
+    <w:lsdException w:name="Normal" w:semiHidden="0" w:uiPriority="0" w:unhideWhenUsed="0" w:qFormat="1"/>
+    <w:lsdException w:name="heading 1" w:semiHidden="0" w:uiPriority="9" w:unhideWhenUsed="0" w:qFormat="1"/>
+    <w:lsdException w:name="heading 2" w:uiPriority="9" w:qFormat="1"/>
+    <w:lsdException w:name="heading 3" w:uiPriority="9" w:qFormat="1"/>
+    <w:lsdException w:name="heading 4" w:uiPriority="9" w:qFormat="1"/>
+    <w:lsdException w:name="heading 5" w:uiPriority="9" w:qFormat="1"/>
+    <w:lsdException w:name="heading 6" w:uiPriority="9" w:qFormat="1"/>
+    <w:lsdException w:name="heading 7" w:uiPriority="9" w:qFormat="1"/>
+    <w:lsdException w:name="heading 8" w:uiPriority="9" w:qFormat="1"/>
+    <w:lsdException w:name="heading 9" w:uiPriority="9" w:qFormat="1"/>
+    <w:lsdException w:name="toc 1" w:uiPriority="39"/>
+    <w:lsdException w:name="toc 2" w:uiPriority="39"/>
+    <w:lsdException w:name="toc 3" w:uiPriority="39"/>
+    <w:lsdException w:name="toc 4" w:uiPriority="39"/>
+    <w:lsdException w:name="toc 5" w:uiPriority="39"/>
+    <w:lsdException w:name="toc 6" w:uiPriority="39"/>
+    <w:lsdException w:name="toc 7" w:uiPriority="39"/>
+    <w:lsdException w:name="toc 8" w:uiPriority="39"/>
+    <w:lsdException w:name="toc 9" w:uiPriority="39"/>
+    <w:lsdException w:name="caption" w:uiPriority="35" w:qFormat="1"/>
+    <w:lsdException w:name="Title" w:semiHidden="0" w:uiPriority="10" w:unhideWhenUsed="0" w:qFormat="1"/>
+    <w:lsdException w:name="Default Paragraph Font" w:uiPriority="1"/>
+    <w:lsdException w:name="Subtitle" w:semiHidden="0" w:uiPriority="11" w:unhideWhenUsed="0" w:qFormat="1"/>
+    <w:lsdException w:name="Strong" w:semiHidden="0" w:uiPriority="22" w:unhideWhenUsed="0" w:qFormat="1"/>
+    <w:lsdException w:name="Emphasis" w:semiHidden="0" w:uiPriority="20" w:unhideWhenUsed="0" w:qFormat="1"/>
+    <w:lsdException w:name="Table Grid" w:semiHidden="0" w:uiPriority="39" w:unhideWhenUsed="0"/>
+    <w:lsdException w:name="Placeholder Text" w:unhideWhenUsed="0"/>
+    <w:lsdException w:name="No Spacing" w:semiHidden="0" w:uiPriority="1" w:unhideWhenUsed="0" w:qFormat="1"/>
+    <w:lsdException w:name="Light Shading" w:semiHidden="0" w:uiPriority="60" w:unhideWhenUsed="0"/>
+    <w:lsdException w:name="Light List" w:semiHidden="0" w:uiPriority="61" w:unhideWhenUsed="0"/>
+    <w:lsdException w:name="Light Grid" w:semiHidden="0" w:uiPriority="62" w:unhideWhenUsed="0"/>
+    <w:lsdException w:name="Medium Shading 1" w:semiHidden="0" w:uiPriority="63" w:unhideWhenUsed="0"/>
+    <w:lsdException w:name="Medium Shading 2" w:semiHidden="0" w:uiPriority="64" w:unhideWhenUsed="0"/>
+    <w:lsdException w:name="Medium List 1" w:semiHidden="0" w:uiPriority="65" w:unhideWhenUsed="0"/>
+    <w:lsdException w:name="Medium List 2" w:semiHidden="0" w:uiPriority="66" w:unhideWhenUsed="0"/>
+    <w:lsdException w:name="Medium Grid 1" w:semiHidden="0" w:uiPriority="67" w:unhideWhenUsed="0"/>
+    <w:lsdException w:name="Medium Grid 2" w:semiHidden="0" w:uiPriority="68" w:unhideWhenUsed="0"/>
+    <w:lsdException w:name="Medium Grid 3" w:semiHidden="0" w:uiPriority="69" w:unhideWhenUsed="0"/>
+    <w:lsdException w:name="Dark List" w:semiHidden="0" w:uiPriority="70" w:unhideWhenUsed="0"/>
+    <w:lsdException w:name="Colorful Shading" w:semiHidden="0" w:uiPriority="71" w:unhideWhenUsed="0"/>
+    <w:lsdException w:name="Colorful List" w:semiHidden="0" w:uiPriority="72" w:unhideWhenUsed="0"/>
+    <w:lsdException w:name="Colorful Grid" w:semiHidden="0" w:uiPriority="73" w:unhideWhenUsed="0"/>
+    <w:lsdException w:name="Light Shading Accent 1" w:semiHidden="0" w:uiPriority="60" w:unhideWhenUsed="0"/>
+    <w:lsdException w:name="Light List Accent 1" w:semiHidden="0" w:uiPriority="61" w:unhideWhenUsed="0"/>
+    <w:lsdException w:name="Light Grid Accent 1" w:semiHidden="0" w:uiPriority="62" w:unhideWhenUsed="0"/>
+    <w:lsdException w:name="Medium Shading 1 Accent 1" w:semiHidden="0" w:uiPriority="63" w:unhideWhenUsed="0"/>
+    <w:lsdException w:name="Medium Shading 2 Accent 1" w:semiHidden="0" w:uiPriority="64" w:unhideWhenUsed="0"/>
+    <w:lsdException w:name="Medium List 1 Accent 1" w:semiHidden="0" w:uiPriority="65" w:unhideWhenUsed="0"/>
+    <w:lsdException w:name="Revision" w:unhideWhenUsed="0"/>
+    <w:lsdException w:name="List Paragraph" w:semiHidden="0" w:uiPriority="34" w:unhideWhenUsed="0" w:qFormat="1"/>
+    <w:lsdException w:name="Quote" w:semiHidden="0" w:uiPriority="29" w:unhideWhenUsed="0" w:qFormat="1"/>
+    <w:lsdException w:name="Intense Quote" w:semiHidden="0" w:uiPriority="30" w:unhideWhenUsed="0" w:qFormat="1"/>
+    <w:lsdException w:name="Medium List 2 Accent 1" w:semiHidden="0" w:uiPriority="66" w:unhideWhenUsed="0"/>
+    <w:lsdException w:name="Medium Grid 1 Accent 1" w:semiHidden="0" w:uiPriority="67" w:unhideWhenUsed="0"/>
+    <w:lsdException w:name="Medium Grid 2 Accent 1" w:semiHidden="0" w:uiPriority="68" w:unhideWhenUsed="0"/>
+    <w:lsdException w:name="Medium Grid 3 Accent 1" w:semiHidden="0" w:uiPriority="69" w:unhideWhenUsed="0"/>
+    <w:lsdException w:name="Dark List Accent 1" w:semiHidden="0" w:uiPriority="70" w:unhideWhenUsed="0"/>
+    <w:lsdException w:name="Colorful Shading Accent 1" w:semiHidden="0" w:uiPriority="71" w:unhideWhenUsed="0"/>
+    <w:lsdException w:name="Colorful List Accent 1" w:semiHidden="0" w:uiPriority="72" w:unhideWhenUsed="0"/>
+    <w:lsdException w:name="Colorful Grid Accent 1" w:semiHidden="0" w:uiPriority="73" w:unhideWhenUsed="0"/>
+    <w:lsdException w:name="Light Shading Accent 2" w:semiHidden="0" w:uiPriority="60" w:unhideWhenUsed="0"/>
+    <w:lsdException w:name="Light List Accent 2" w:semiHidden="0" w:uiPriority="61" w:unhideWhenUsed="0"/>
+    <w:lsdException w:name="Light Grid Accent 2" w:semiHidden="0" w:uiPriority="62" w:unhideWhenUsed="0"/>
+    <w:lsdException w:name="Medium Shading 1 Accent 2" w:semiHidden="0" w:uiPriority="63" w:unhideWhenUsed="0"/>
+    <w:lsdException w:name="Medium Shading 2 Accent 2" w:semiHidden="0" w:uiPriority="64" w:unhideWhenUsed="0"/>
+    <w:lsdException w:name="Medium List 1 Accent 2" w:semiHidden="0" w:uiPriority="65" w:unhideWhenUsed="0"/>
+    <w:lsdException w:name="Medium List 2 Accent 2" w:semiHidden="0" w:uiPriority="66" w:unhideWhenUsed="0"/>
+    <w:lsdException w:name="Medium Grid 1 Accent 2" w:semiHidden="0" w:uiPriority="67" w:unhideWhenUsed="0"/>
+    <w:lsdException w:name="Medium Grid 2 Accent 2" w:semiHidden="0" w:uiPriority="68" w:unhideWhenUsed="0"/>
+    <w:lsdException w:name="Medium Grid 3 Accent 2" w:semiHidden="0" w:uiPriority="69" w:unhideWhenUsed="0"/>
+    <w:lsdException w:name="Dark List Accent 2" w:semiHidden="0" w:uiPriority="70" w:unhideWhenUsed="0"/>
+    <w:lsdException w:name="Colorful Shading Accent 2" w:semiHidden="0" w:uiPriority="71" w:unhideWhenUsed="0"/>
+    <w:lsdException w:name="Colorful List Accent 2" w:semiHidden="0" w:uiPriority="72" w:unhideWhenUsed="0"/>
+    <w:lsdException w:name="Colorful Grid Accent 2" w:semiHidden="0" w:uiPriority="73" w:unhideWhenUsed="0"/>
+    <w:lsdException w:name="Light Shading Accent 3" w:semiHidden="0" w:uiPriority="60" w:unhideWhenUsed="0"/>
+    <w:lsdException w:name="Light List Accent 3" w:semiHidden="0" w:uiPriority="61" w:unhideWhenUsed="0"/>
+    <w:lsdException w:name="Light Grid Accent 3" w:semiHidden="0" w:uiPriority="62" w:unhideWhenUsed="0"/>
+    <w:lsdException w:name="Medium Shading 1 Accent 3" w:semiHidden="0" w:uiPriority="63" w:unhideWhenUsed="0"/>
+    <w:lsdException w:name="Medium Shading 2 Accent 3" w:semiHidden="0" w:uiPriority="64" w:unhideWhenUsed="0"/>
+    <w:lsdException w:name="Medium List 1 Accent 3" w:semiHidden="0" w:uiPriority="65" w:unhideWhenUsed="0"/>
+    <w:lsdException w:name="Medium List 2 Accent 3" w:semiHidden="0" w:uiPriority="66" w:unhideWhenUsed="0"/>
+    <w:lsdException w:name="Medium Grid 1 Accent 3" w:semiHidden="0" w:uiPriority="67" w:unhideWhenUsed="0"/>
+    <w:lsdException w:name="Medium Grid 2 Accent 3" w:semiHidden="0" w:uiPriority="68" w:unhideWhenUsed="0"/>
+    <w:lsdException w:name="Medium Grid 3 Accent 3" w:semiHidden="0" w:uiPriority="69" w:unhideWhenUsed="0"/>
+    <w:lsdException w:name="Dark List Accent 3" w:semiHidden="0" w:uiPriority="70" w:unhideWhenUsed="0"/>
+    <w:lsdException w:name="Colorful Shading Accent 3" w:semiHidden="0" w:uiPriority="71" w:unhideWhenUsed="0"/>
+    <w:lsdException w:name="Colorful List Accent 3" w:semiHidden="0" w:uiPriority="72" w:unhideWhenUsed="0"/>
+    <w:lsdException w:name="Colorful Grid Accent 3" w:semiHidden="0" w:uiPriority="73" w:unhideWhenUsed="0"/>
+    <w:lsdException w:name="Light Shading Accent 4" w:semiHidden="0" w:uiPriority="60" w:unhideWhenUsed="0"/>
+    <w:lsdException w:name="Light List Accent 4" w:semiHidden="0" w:uiPriority="61" w:unhideWhenUsed="0"/>
+    <w:lsdException w:name="Light Grid Accent 4" w:semiHidden="0" w:uiPriority="62" w:unhideWhenUsed="0"/>
+    <w:lsdException w:name="Medium Shading 1 Accent 4" w:semiHidden="0" w:uiPriority="63" w:unhideWhenUsed="0"/>
+    <w:lsdException w:name="Medium Shading 2 Accent 4" w:semiHidden="0" w:uiPriority="64" w:unhideWhenUsed="0"/>
+    <w:lsdException w:name="Medium List 1 Accent 4" w:semiHidden="0" w:uiPriority="65" w:unhideWhenUsed="0"/>
+    <w:lsdException w:name="Medium List 2 Accent 4" w:semiHidden="0" w:uiPriority="66" w:unhideWhenUsed="0"/>
+    <w:lsdException w:name="Medium Grid 1 Accent 4" w:semiHidden="0" w:uiPriority="67" w:unhideWhenUsed="0"/>
+    <w:lsdException w:name="Medium Grid 2 Accent 4" w:semiHidden="0" w:uiPriority="68" w:unhideWhenUsed="0"/>
+    <w:lsdException w:name="Medium Grid 3 Accent 4" w:semiHidden="0" w:uiPriority="69" w:unhideWhenUsed="0"/>
+    <w:lsdException w:name="Dark List Accent 4" w:semiHidden="0" w:uiPriority="70" w:unhideWhenUsed="0"/>
+    <w:lsdException w:name="Colorful Shading Accent 4" w:semiHidden="0" w:uiPriority="71" w:unhideWhenUsed="0"/>
+    <w:lsdException w:name="Colorful List Accent 4" w:semiHidden="0" w:uiPriority="72" w:unhideWhenUsed="0"/>
+    <w:lsdException w:name="Colorful Grid Accent 4" w:semiHidden="0" w:uiPriority="73" w:unhideWhenUsed="0"/>
+    <w:lsdException w:name="Light Shading Accent 5" w:semiHidden="0" w:uiPriority="60" w:unhideWhenUsed="0"/>
+    <w:lsdException w:name="Light List Accent 5" w:semiHidden="0" w:uiPriority="61" w:unhideWhenUsed="0"/>
+    <w:lsdException w:name="Light Grid Accent 5" w:semiHidden="0" w:uiPriority="62" w:unhideWhenUsed="0"/>
+    <w:lsdException w:name="Medium Shading 1 Accent 5" w:semiHidden="0" w:uiPriority="63" w:unhideWhenUsed="0"/>
+    <w:lsdException w:name="Medium Shading 2 Accent 5" w:semiHidden="0" w:uiPriority="64" w:unhideWhenUsed="0"/>
+    <w:lsdException w:name="Medium List 1 Accent 5" w:semiHidden="0" w:uiPriority="65" w:unhideWhenUsed="0"/>
+    <w:lsdException w:name="Medium List 2 Accent 5" w:semiHidden="0" w:uiPriority="66" w:unhideWhenUsed="0"/>
+    <w:lsdException w:name="Medium Grid 1 Accent 5" w:semiHidden="0" w:uiPriority="67" w:unhideWhenUsed="0"/>
+    <w:lsdException w:name="Medium Grid 2 Accent 5" w:semiHidden="0" w:uiPriority="68" w:unhideWhenUsed="0"/>
+    <w:lsdException w:name="Medium Grid 3 Accent 5" w:semiHidden="0" w:uiPriority="69" w:unhideWhenUsed="0"/>
+    <w:lsdException w:name="Dark List Accent 5" w:semiHidden="0" w:uiPriority="70" w:unhideWhenUsed="0"/>
+    <w:lsdException w:name="Colorful Shading Accent 5" w:semiHidden="0" w:uiPriority="71" w:unhideWhenUsed="0"/>
+    <w:lsdException w:name="Colorful List Accent 5" w:semiHidden="0" w:uiPriority="72" w:unhideWhenUsed="0"/>
+    <w:lsdException w:name="Colorful Grid Accent 5" w:semiHidden="0" w:uiPriority="73" w:unhideWhenUsed="0"/>
+    <w:lsdException w:name="Light Shading Accent 6" w:semiHidden="0" w:uiPriority="60" w:unhideWhenUsed="0"/>
+    <w:lsdException w:name="Light List Accent 6" w:semiHidden="0" w:uiPriority="61" w:unhideWhenUsed="0"/>
+    <w:lsdException w:name="Light Grid Accent 6" w:semiHidden="0" w:uiPriority="62" w:unhideWhenUsed="0"/>
+    <w:lsdException w:name="Medium Shading 1 Accent 6" w:semiHidden="0" w:uiPriority="63" w:unhideWhenUsed="0"/>
+    <w:lsdException w:name="Medium Shading 2 Accent 6" w:semiHidden="0" w:uiPriority="64" w:unhideWhenUsed="0"/>
+    <w:lsdException w:name="Medium List 1 Accent 6" w:semiHidden="0" w:uiPriority="65" w:unhideWhenUsed="0"/>
+    <w:lsdException w:name="Medium List 2 Accent 6" w:semiHidden="0" w:uiPriority="66" w:unhideWhenUsed="0"/>
+    <w:lsdException w:name="Medium Grid 1 Accent 6" w:semiHidden="0" w:uiPriority="67" w:unhideWhenUsed="0"/>
+    <w:lsdException w:name="Medium Grid 2 Accent 6" w:semiHidden="0" w:uiPriority="68" w:unhideWhenUsed="0"/>
+    <w:lsdException w:name="Medium Grid 3 Accent 6" w:semiHidden="0" w:uiPriority="69" w:unhideWhenUsed="0"/>
+    <w:lsdException w:name="Dark List Accent 6" w:semiHidden="0" w:uiPriority="70" w:unhideWhenUsed="0"/>
+    <w:lsdException w:name="Colorful Shading Accent 6" w:semiHidden="0" w:uiPriority="71" w:unhideWhenUsed="0"/>
+    <w:lsdException w:name="Colorful List Accent 6" w:semiHidden="0" w:uiPriority="72" w:unhideWhenUsed="0"/>
+    <w:lsdException w:name="Colorful Grid Accent 6" w:semiHidden="0" w:uiPriority="73" w:unhideWhenUsed="0"/>
+    <w:lsdException w:name="Subtle Emphasis" w:semiHidden="0" w:uiPriority="19" w:unhideWhenUsed="0" w:qFormat="1"/>
+    <w:lsdException w:name="Intense Emphasis" w:semiHidden="0" w:uiPriority="21" w:unhideWhenUsed="0" w:qFormat="1"/>
+    <w:lsdException w:name="Subtle Reference" w:semiHidden="0" w:uiPriority="31" w:unhideWhenUsed="0" w:qFormat="1"/>
+    <w:lsdException w:name="Intense Reference" w:semiHidden="0" w:uiPriority="32" w:unhideWhenUsed="0" w:qFormat="1"/>
+    <w:lsdException w:name="Book Title" w:semiHidden="0" w:uiPriority="33" w:unhideWhenUsed="0" w:qFormat="1"/>
+    <w:lsdException w:name="Bibliography" w:uiPriority="37"/>
+    <w:lsdException w:name="TOC Heading" w:uiPriority="39" w:qFormat="1"/>
   </w:latentStyles>
   <w:style w:type="paragraph" w:default="1" w:styleId="Normale">
     <w:name w:val="Normal"/>
@@ -9937,7 +9989,6 @@
   <w:style w:type="character" w:default="1" w:styleId="Carpredefinitoparagrafo">
     <w:name w:val="Default Paragraph Font"/>
     <w:uiPriority w:val="1"/>
-    <w:semiHidden/>
     <w:unhideWhenUsed/>
   </w:style>
   <w:style w:type="table" w:default="1" w:styleId="Tabellanormale">
@@ -9945,6 +9996,7 @@
     <w:uiPriority w:val="99"/>
     <w:semiHidden/>
     <w:unhideWhenUsed/>
+    <w:qFormat/>
     <w:tblPr>
       <w:tblInd w:w="0" w:type="dxa"/>
       <w:tblCellMar>
@@ -10373,7 +10425,7 @@
   <a:extraClrSchemeLst/>
   <a:extLst>
     <a:ext uri="{05A4C25C-085E-4340-85A3-A5531E510DB2}">
-      <thm15:themeFamily xmlns:thm15="http://schemas.microsoft.com/office/thememl/2012/main" name="Office Theme" id="{62F939B6-93AF-4DB8-9C6B-D6C7DFDC589F}" vid="{4A3C46E8-61CC-4603-A589-7422A47A8E4A}"/>
+      <thm15:themeFamily xmlns:thm15="http://schemas.microsoft.com/office/thememl/2012/main" xmlns="" name="Office Theme" id="{62F939B6-93AF-4DB8-9C6B-D6C7DFDC589F}" vid="{4A3C46E8-61CC-4603-A589-7422A47A8E4A}"/>
     </a:ext>
   </a:extLst>
 </a:theme>

</xml_diff>

<commit_message>
risolto baco range di date su protocollo
</commit_message>
<xml_diff>
--- a/VideoSystemWeb/DOCUMENTI/HELP/HELP VIDEOSYSTEM.docx
+++ b/VideoSystemWeb/DOCUMENTI/HELP/HELP VIDEOSYSTEM.docx
@@ -33,8 +33,23 @@
       <w:r>
         <w:t>ottimizzazione campi vari</w:t>
       </w:r>
+    </w:p>
+    <w:p>
+      <w:pPr>
+        <w:pStyle w:val="Paragrafoelenco"/>
+        <w:numPr>
+          <w:ilvl w:val="0"/>
+          <w:numId w:val="52"/>
+        </w:numPr>
+      </w:pPr>
+      <w:r>
+        <w:t>risolto bug range di date lavorazione</w:t>
+      </w:r>
       <w:bookmarkStart w:id="0" w:name="_GoBack"/>
       <w:bookmarkEnd w:id="0"/>
+      <w:r>
+        <w:t xml:space="preserve"> su protocollo</w:t>
+      </w:r>
     </w:p>
     <w:p>
       <w:pPr>
@@ -542,6 +557,7 @@
         </w:numPr>
       </w:pPr>
       <w:r>
+        <w:lastRenderedPageBreak/>
         <w:t>Sistemazione nota spese; Aggiunta pulsante annulla per chiudere evento senza salvare; gestione import in piano esterno quando una fig prof viene modificata in dett economico</w:t>
       </w:r>
     </w:p>
@@ -550,65 +566,563 @@
         <w:pStyle w:val="Sottotitolo"/>
       </w:pPr>
       <w:r>
+        <w:t>Versione 1.</w:t>
+      </w:r>
+      <w:r>
+        <w:t>66</w:t>
+      </w:r>
+      <w:r>
+        <w:t xml:space="preserve"> del </w:t>
+      </w:r>
+      <w:r>
+        <w:t>01</w:t>
+      </w:r>
+      <w:r>
+        <w:t>/</w:t>
+      </w:r>
+      <w:r>
+        <w:t>02</w:t>
+      </w:r>
+      <w:r>
+        <w:t>/20</w:t>
+      </w:r>
+      <w:r>
+        <w:t>20</w:t>
+      </w:r>
+    </w:p>
+    <w:p>
+      <w:pPr>
+        <w:pStyle w:val="Paragrafoelenco"/>
+        <w:numPr>
+          <w:ilvl w:val="0"/>
+          <w:numId w:val="43"/>
+        </w:numPr>
+      </w:pPr>
+      <w:r>
+        <w:t>Magazzino, campo gruppo dipendente da sub categoria</w:t>
+      </w:r>
+    </w:p>
+    <w:p>
+      <w:pPr>
+        <w:pStyle w:val="Paragrafoelenco"/>
+        <w:numPr>
+          <w:ilvl w:val="0"/>
+          <w:numId w:val="43"/>
+        </w:numPr>
+      </w:pPr>
+      <w:r>
+        <w:t>Nome Pdf fattura con Numero Fattura e non Codice Evento</w:t>
+      </w:r>
+    </w:p>
+    <w:p>
+      <w:pPr>
+        <w:pStyle w:val="Paragrafoelenco"/>
+        <w:numPr>
+          <w:ilvl w:val="0"/>
+          <w:numId w:val="43"/>
+        </w:numPr>
+      </w:pPr>
+      <w:r>
+        <w:t>Report collaboratori, totale in alto.</w:t>
+      </w:r>
+    </w:p>
+    <w:p>
+      <w:pPr>
+        <w:pStyle w:val="Sottotitolo"/>
+      </w:pPr>
+      <w:r>
+        <w:t>Versione 1.</w:t>
+      </w:r>
+      <w:r>
+        <w:t>65</w:t>
+      </w:r>
+      <w:r>
+        <w:t xml:space="preserve"> del </w:t>
+      </w:r>
+      <w:r>
+        <w:t>27</w:t>
+      </w:r>
+      <w:r>
+        <w:t>/</w:t>
+      </w:r>
+      <w:r>
+        <w:t>01</w:t>
+      </w:r>
+      <w:r>
+        <w:t>/20</w:t>
+      </w:r>
+      <w:r>
+        <w:t>20</w:t>
+      </w:r>
+    </w:p>
+    <w:p>
+      <w:pPr>
+        <w:pStyle w:val="Paragrafoelenco"/>
+        <w:numPr>
+          <w:ilvl w:val="0"/>
+          <w:numId w:val="42"/>
+        </w:numPr>
+      </w:pPr>
+      <w:r>
+        <w:t>Ricerca con filtro, Riepilogo e Stampa Collaboratori</w:t>
+      </w:r>
+    </w:p>
+    <w:p>
+      <w:pPr>
+        <w:pStyle w:val="Paragrafoelenco"/>
+        <w:numPr>
+          <w:ilvl w:val="0"/>
+          <w:numId w:val="42"/>
+        </w:numPr>
+      </w:pPr>
+      <w:r>
+        <w:t>Ricerca con filtro, Riepilogo e Stampa per Consulente del Lavoro</w:t>
+      </w:r>
+    </w:p>
+    <w:p>
+      <w:pPr>
+        <w:pStyle w:val="Sottotitolo"/>
+      </w:pPr>
+      <w:r>
+        <w:t>Versione 1.</w:t>
+      </w:r>
+      <w:r>
+        <w:t>64</w:t>
+      </w:r>
+      <w:r>
+        <w:t xml:space="preserve"> del </w:t>
+      </w:r>
+      <w:r>
+        <w:t>17</w:t>
+      </w:r>
+      <w:r>
+        <w:t>/</w:t>
+      </w:r>
+      <w:r>
+        <w:t>01</w:t>
+      </w:r>
+      <w:r>
+        <w:t>/20</w:t>
+      </w:r>
+      <w:r>
+        <w:t>20</w:t>
+      </w:r>
+    </w:p>
+    <w:p>
+      <w:pPr>
+        <w:pStyle w:val="Paragrafoelenco"/>
+        <w:numPr>
+          <w:ilvl w:val="0"/>
+          <w:numId w:val="41"/>
+        </w:numPr>
+      </w:pPr>
+      <w:r>
+        <w:t>Modifiche visualizzazione griglia magazzino</w:t>
+      </w:r>
+    </w:p>
+    <w:p>
+      <w:pPr>
+        <w:pStyle w:val="Paragrafoelenco"/>
+        <w:numPr>
+          <w:ilvl w:val="0"/>
+          <w:numId w:val="41"/>
+        </w:numPr>
+      </w:pPr>
+      <w:r>
+        <w:t>Modifiche pagina Scadenzario con totali</w:t>
+      </w:r>
+    </w:p>
+    <w:p>
+      <w:pPr>
+        <w:pStyle w:val="Sottotitolo"/>
+      </w:pPr>
+      <w:r>
+        <w:t>Versione 1.</w:t>
+      </w:r>
+      <w:r>
+        <w:t>63</w:t>
+      </w:r>
+      <w:r>
+        <w:t xml:space="preserve"> del </w:t>
+      </w:r>
+      <w:r>
+        <w:t>15</w:t>
+      </w:r>
+      <w:r>
+        <w:t>/</w:t>
+      </w:r>
+      <w:r>
+        <w:t>01</w:t>
+      </w:r>
+      <w:r>
+        <w:t>/20</w:t>
+      </w:r>
+      <w:r>
+        <w:t>20</w:t>
+      </w:r>
+    </w:p>
+    <w:p>
+      <w:pPr>
+        <w:pStyle w:val="Paragrafoelenco"/>
+        <w:numPr>
+          <w:ilvl w:val="0"/>
+          <w:numId w:val="40"/>
+        </w:numPr>
+      </w:pPr>
+      <w:r>
+        <w:t>Campo lavorazione modificabile in fase di offerta</w:t>
+      </w:r>
+    </w:p>
+    <w:p>
+      <w:pPr>
+        <w:pStyle w:val="Paragrafoelenco"/>
+        <w:numPr>
+          <w:ilvl w:val="0"/>
+          <w:numId w:val="40"/>
+        </w:numPr>
+      </w:pPr>
+      <w:r>
+        <w:t>Campo ID non visibile su elenco protocolli</w:t>
+      </w:r>
+    </w:p>
+    <w:p>
+      <w:pPr>
+        <w:pStyle w:val="Sottotitolo"/>
+      </w:pPr>
+      <w:r>
+        <w:t>Versione 1.</w:t>
+      </w:r>
+      <w:r>
+        <w:t>62</w:t>
+      </w:r>
+      <w:r>
+        <w:t xml:space="preserve"> del </w:t>
+      </w:r>
+      <w:r>
+        <w:t>11</w:t>
+      </w:r>
+      <w:r>
+        <w:t>/</w:t>
+      </w:r>
+      <w:r>
+        <w:t>01</w:t>
+      </w:r>
+      <w:r>
+        <w:t>/20</w:t>
+      </w:r>
+      <w:r>
+        <w:t>20</w:t>
+      </w:r>
+    </w:p>
+    <w:p>
+      <w:pPr>
+        <w:pStyle w:val="Paragrafoelenco"/>
+        <w:numPr>
+          <w:ilvl w:val="0"/>
+          <w:numId w:val="39"/>
+        </w:numPr>
+      </w:pPr>
+      <w:r>
+        <w:t>Aggiustamenti pagina Magazzino</w:t>
+      </w:r>
+    </w:p>
+    <w:p>
+      <w:pPr>
+        <w:pStyle w:val="Sottotitolo"/>
+      </w:pPr>
+      <w:r>
+        <w:t>Versione 1.</w:t>
+      </w:r>
+      <w:r>
+        <w:t>61</w:t>
+      </w:r>
+      <w:r>
+        <w:t xml:space="preserve"> del </w:t>
+      </w:r>
+      <w:r>
+        <w:t>29</w:t>
+      </w:r>
+      <w:r>
+        <w:t>/</w:t>
+      </w:r>
+      <w:r>
+        <w:t>12</w:t>
+      </w:r>
+      <w:r>
+        <w:t>/2019</w:t>
+      </w:r>
+    </w:p>
+    <w:p>
+      <w:pPr>
+        <w:pStyle w:val="Paragrafoelenco"/>
+        <w:numPr>
+          <w:ilvl w:val="0"/>
+          <w:numId w:val="38"/>
+        </w:numPr>
+      </w:pPr>
+      <w:r>
+        <w:t>Magazzino: cambiato ordine campi elenco</w:t>
+      </w:r>
+    </w:p>
+    <w:p>
+      <w:pPr>
+        <w:pStyle w:val="Paragrafoelenco"/>
+        <w:numPr>
+          <w:ilvl w:val="0"/>
+          <w:numId w:val="38"/>
+        </w:numPr>
+      </w:pPr>
+      <w:r>
+        <w:t>Campi da liste a tendina ricercati per “uguale” e non per “contiene”</w:t>
+      </w:r>
+    </w:p>
+    <w:p>
+      <w:pPr>
+        <w:pStyle w:val="Paragrafoelenco"/>
+        <w:numPr>
+          <w:ilvl w:val="0"/>
+          <w:numId w:val="38"/>
+        </w:numPr>
+      </w:pPr>
+      <w:r>
+        <w:t>Stampa Fattura: distanziato il valore Lav.Rif. dal numero fattura</w:t>
+      </w:r>
+    </w:p>
+    <w:p>
+      <w:pPr>
+        <w:pStyle w:val="Paragrafoelenco"/>
+        <w:numPr>
+          <w:ilvl w:val="0"/>
+          <w:numId w:val="38"/>
+        </w:numPr>
+      </w:pPr>
+      <w:r>
+        <w:t>Aggiunto pulsante “Magazzino” nella pagina della lavorazione per futura gestione attrezzature per lavorazione</w:t>
+      </w:r>
+    </w:p>
+    <w:p>
+      <w:pPr>
+        <w:pStyle w:val="Sottotitolo"/>
+      </w:pPr>
+      <w:r>
+        <w:t>Versione 1.</w:t>
+      </w:r>
+      <w:r>
+        <w:t>60</w:t>
+      </w:r>
+      <w:r>
+        <w:t xml:space="preserve"> del </w:t>
+      </w:r>
+      <w:r>
+        <w:t>21</w:t>
+      </w:r>
+      <w:r>
+        <w:t>/</w:t>
+      </w:r>
+      <w:r>
+        <w:t>12</w:t>
+      </w:r>
+      <w:r>
+        <w:t>/2019</w:t>
+      </w:r>
+    </w:p>
+    <w:p>
+      <w:pPr>
+        <w:pStyle w:val="Paragrafoelenco"/>
+        <w:numPr>
+          <w:ilvl w:val="0"/>
+          <w:numId w:val="37"/>
+        </w:numPr>
+      </w:pPr>
+      <w:r>
+        <w:t>Creazione Fattura in uscita, numero fattura generato in automatico in formato AAAA-NNNN, con progressivo a partire da 1 ogni cambio di anno</w:t>
+      </w:r>
+    </w:p>
+    <w:p>
+      <w:pPr>
+        <w:pStyle w:val="Paragrafoelenco"/>
+        <w:numPr>
+          <w:ilvl w:val="0"/>
+          <w:numId w:val="37"/>
+        </w:numPr>
+      </w:pPr>
+      <w:r>
+        <w:t>Modifica pdf fattura in uscita con numero fattura corretto e N.Rif. lavorazione evidenziato accanto (N.B. il protocollo del documento di tipo fattura viene generato allo stesso modo di sempre, il numero fattura viene memorizzato ne campo Riferimento Protocollo).</w:t>
+      </w:r>
+    </w:p>
+    <w:p>
+      <w:pPr>
+        <w:pStyle w:val="Paragrafoelenco"/>
+        <w:numPr>
+          <w:ilvl w:val="0"/>
+          <w:numId w:val="37"/>
+        </w:numPr>
+      </w:pPr>
+      <w:r>
+        <w:t xml:space="preserve">Spostato a destra della griglia dei risultati il tasto di visualizzazione dettaglio protocollo </w:t>
+      </w:r>
+    </w:p>
+    <w:p>
+      <w:pPr>
+        <w:pStyle w:val="Sottotitolo"/>
+      </w:pPr>
+    </w:p>
+    <w:p>
+      <w:pPr>
+        <w:pStyle w:val="Sottotitolo"/>
+      </w:pPr>
+      <w:r>
+        <w:t>Versione 1.</w:t>
+      </w:r>
+      <w:r>
+        <w:t>59</w:t>
+      </w:r>
+      <w:r>
+        <w:t xml:space="preserve"> del </w:t>
+      </w:r>
+      <w:r>
+        <w:t>16</w:t>
+      </w:r>
+      <w:r>
+        <w:t>/</w:t>
+      </w:r>
+      <w:r>
+        <w:t>12</w:t>
+      </w:r>
+      <w:r>
+        <w:t>/2019</w:t>
+      </w:r>
+    </w:p>
+    <w:p>
+      <w:pPr>
+        <w:pStyle w:val="Paragrafoelenco"/>
+        <w:numPr>
+          <w:ilvl w:val="0"/>
+          <w:numId w:val="37"/>
+        </w:numPr>
+      </w:pPr>
+      <w:r>
+        <w:t>Aggiornamento scadenzario</w:t>
+      </w:r>
+    </w:p>
+    <w:p>
+      <w:pPr>
+        <w:pStyle w:val="Sottotitolo"/>
+      </w:pPr>
+      <w:r>
+        <w:t>Versione 1.</w:t>
+      </w:r>
+      <w:r>
+        <w:t>58</w:t>
+      </w:r>
+      <w:r>
+        <w:t xml:space="preserve"> del </w:t>
+      </w:r>
+      <w:r>
+        <w:t>10</w:t>
+      </w:r>
+      <w:r>
+        <w:t>/</w:t>
+      </w:r>
+      <w:r>
+        <w:t>12</w:t>
+      </w:r>
+      <w:r>
+        <w:t>/2019</w:t>
+      </w:r>
+    </w:p>
+    <w:p>
+      <w:pPr>
+        <w:pStyle w:val="Paragrafoelenco"/>
+        <w:numPr>
+          <w:ilvl w:val="0"/>
+          <w:numId w:val="37"/>
+        </w:numPr>
+      </w:pPr>
+      <w:r>
+        <w:t>Aggiunta scadenzario</w:t>
+      </w:r>
+    </w:p>
+    <w:p>
+      <w:pPr>
+        <w:pStyle w:val="Sottotitolo"/>
+      </w:pPr>
+      <w:r>
+        <w:t>Versione 1.</w:t>
+      </w:r>
+      <w:r>
+        <w:t>57</w:t>
+      </w:r>
+      <w:r>
+        <w:t xml:space="preserve"> del </w:t>
+      </w:r>
+      <w:r>
+        <w:t>07</w:t>
+      </w:r>
+      <w:r>
+        <w:t>/</w:t>
+      </w:r>
+      <w:r>
+        <w:t>12</w:t>
+      </w:r>
+      <w:r>
+        <w:t>/2019</w:t>
+      </w:r>
+    </w:p>
+    <w:p>
+      <w:pPr>
+        <w:pStyle w:val="Paragrafoelenco"/>
+        <w:numPr>
+          <w:ilvl w:val="0"/>
+          <w:numId w:val="37"/>
+        </w:numPr>
+      </w:pPr>
+      <w:r>
         <w:lastRenderedPageBreak/>
+        <w:t>Ricerca protocolli per range di date</w:t>
+      </w:r>
+    </w:p>
+    <w:p>
+      <w:pPr>
+        <w:pStyle w:val="Sottotitolo"/>
+      </w:pPr>
+    </w:p>
+    <w:p>
+      <w:pPr>
+        <w:pStyle w:val="Sottotitolo"/>
+      </w:pPr>
+      <w:r>
         <w:t>Versione 1.</w:t>
       </w:r>
       <w:r>
-        <w:t>66</w:t>
+        <w:t>56</w:t>
       </w:r>
       <w:r>
         <w:t xml:space="preserve"> del </w:t>
       </w:r>
       <w:r>
-        <w:t>01</w:t>
+        <w:t>29</w:t>
       </w:r>
       <w:r>
         <w:t>/</w:t>
       </w:r>
       <w:r>
-        <w:t>02</w:t>
-      </w:r>
-      <w:r>
-        <w:t>/20</w:t>
-      </w:r>
-      <w:r>
-        <w:t>20</w:t>
-      </w:r>
-    </w:p>
-    <w:p>
-      <w:pPr>
-        <w:pStyle w:val="Paragrafoelenco"/>
-        <w:numPr>
-          <w:ilvl w:val="0"/>
-          <w:numId w:val="43"/>
-        </w:numPr>
-      </w:pPr>
-      <w:r>
-        <w:t>Magazzino, campo gruppo dipendente da sub categoria</w:t>
-      </w:r>
-    </w:p>
-    <w:p>
-      <w:pPr>
-        <w:pStyle w:val="Paragrafoelenco"/>
-        <w:numPr>
-          <w:ilvl w:val="0"/>
-          <w:numId w:val="43"/>
-        </w:numPr>
-      </w:pPr>
-      <w:r>
-        <w:t>Nome Pdf fattura con Numero Fattura e non Codice Evento</w:t>
-      </w:r>
-    </w:p>
-    <w:p>
-      <w:pPr>
-        <w:pStyle w:val="Paragrafoelenco"/>
-        <w:numPr>
-          <w:ilvl w:val="0"/>
-          <w:numId w:val="43"/>
-        </w:numPr>
-      </w:pPr>
-      <w:r>
-        <w:t>Report collaboratori, totale in alto.</w:t>
+        <w:t>11</w:t>
+      </w:r>
+      <w:r>
+        <w:t>/2019</w:t>
+      </w:r>
+    </w:p>
+    <w:p>
+      <w:pPr>
+        <w:pStyle w:val="Paragrafoelenco"/>
+        <w:numPr>
+          <w:ilvl w:val="0"/>
+          <w:numId w:val="37"/>
+        </w:numPr>
+      </w:pPr>
+      <w:r>
+        <w:t>Aggiunta voce creazione file TLTime</w:t>
       </w:r>
     </w:p>
     <w:p>
@@ -619,7 +1133,7 @@
         <w:t>Versione 1.</w:t>
       </w:r>
       <w:r>
-        <w:t>65</w:t>
+        <w:t>55</w:t>
       </w:r>
       <w:r>
         <w:t xml:space="preserve"> del </w:t>
@@ -631,39 +1145,79 @@
         <w:t>/</w:t>
       </w:r>
       <w:r>
-        <w:t>01</w:t>
-      </w:r>
-      <w:r>
-        <w:t>/20</w:t>
-      </w:r>
-      <w:r>
-        <w:t>20</w:t>
-      </w:r>
-    </w:p>
-    <w:p>
-      <w:pPr>
-        <w:pStyle w:val="Paragrafoelenco"/>
-        <w:numPr>
-          <w:ilvl w:val="0"/>
-          <w:numId w:val="42"/>
-        </w:numPr>
-      </w:pPr>
-      <w:r>
-        <w:t>Ricerca con filtro, Riepilogo e Stampa Collaboratori</w:t>
-      </w:r>
-    </w:p>
-    <w:p>
-      <w:pPr>
-        <w:pStyle w:val="Paragrafoelenco"/>
-        <w:numPr>
-          <w:ilvl w:val="0"/>
-          <w:numId w:val="42"/>
-        </w:numPr>
-      </w:pPr>
-      <w:r>
-        <w:t>Ricerca con filtro, Riepilogo e Stampa per Consulente del Lavoro</w:t>
-      </w:r>
-    </w:p>
+        <w:t>11</w:t>
+      </w:r>
+      <w:r>
+        <w:t>/2019</w:t>
+      </w:r>
+    </w:p>
+    <w:p>
+      <w:pPr>
+        <w:pStyle w:val="Paragrafoelenco"/>
+        <w:numPr>
+          <w:ilvl w:val="0"/>
+          <w:numId w:val="36"/>
+        </w:numPr>
+      </w:pPr>
+      <w:r>
+        <w:t>Stampa Piano Esterno: numeri di telefono senza prefisso internazionale</w:t>
+      </w:r>
+    </w:p>
+    <w:p>
+      <w:pPr>
+        <w:pStyle w:val="Paragrafoelenco"/>
+        <w:numPr>
+          <w:ilvl w:val="0"/>
+          <w:numId w:val="36"/>
+        </w:numPr>
+      </w:pPr>
+      <w:r>
+        <w:t>Stampa Piano Esterno: divisione tra date differenti (aggiunta riga vuota di separazione)</w:t>
+      </w:r>
+    </w:p>
+    <w:p>
+      <w:pPr>
+        <w:pStyle w:val="Paragrafoelenco"/>
+        <w:numPr>
+          <w:ilvl w:val="0"/>
+          <w:numId w:val="36"/>
+        </w:numPr>
+      </w:pPr>
+      <w:r>
+        <w:t>Protocollo: aggiunti campi “pregresso” di tipo vero/falso e “des</w:t>
+      </w:r>
+      <w:r>
+        <w:t>00</w:t>
+      </w:r>
+      <w:r>
+        <w:t>tinatario” che assume i valori cliente o fornitore</w:t>
+      </w:r>
+    </w:p>
+    <w:p>
+      <w:pPr>
+        <w:pStyle w:val="Paragrafoelenco"/>
+        <w:numPr>
+          <w:ilvl w:val="0"/>
+          <w:numId w:val="36"/>
+        </w:numPr>
+      </w:pPr>
+      <w:r>
+        <w:t>Aggiunta stampa Fattura in uscita (viene creato il relativo protocollo di tipo “fattura” manca l’inserimento nello scadenzario)</w:t>
+      </w:r>
+    </w:p>
+    <w:p>
+      <w:pPr>
+        <w:pStyle w:val="Paragrafoelenco"/>
+        <w:numPr>
+          <w:ilvl w:val="0"/>
+          <w:numId w:val="36"/>
+        </w:numPr>
+      </w:pPr>
+      <w:r>
+        <w:t>ricavi inferiori al 50% evidenziati in rosso.</w:t>
+      </w:r>
+    </w:p>
+    <w:p/>
     <w:p>
       <w:pPr>
         <w:pStyle w:val="Sottotitolo"/>
@@ -672,51 +1226,202 @@
         <w:t>Versione 1.</w:t>
       </w:r>
       <w:r>
-        <w:t>64</w:t>
+        <w:t>54</w:t>
       </w:r>
       <w:r>
         <w:t xml:space="preserve"> del </w:t>
       </w:r>
       <w:r>
+        <w:t>21</w:t>
+      </w:r>
+      <w:r>
+        <w:t>/</w:t>
+      </w:r>
+      <w:r>
+        <w:t>11</w:t>
+      </w:r>
+      <w:r>
+        <w:t>/2019</w:t>
+      </w:r>
+    </w:p>
+    <w:p>
+      <w:pPr>
+        <w:pStyle w:val="Paragrafoelenco"/>
+        <w:numPr>
+          <w:ilvl w:val="0"/>
+          <w:numId w:val="35"/>
+        </w:numPr>
+      </w:pPr>
+      <w:r>
+        <w:t>Modifica gestione quantità articoli</w:t>
+      </w:r>
+    </w:p>
+    <w:p>
+      <w:pPr>
+        <w:pStyle w:val="Paragrafoelenco"/>
+        <w:numPr>
+          <w:ilvl w:val="0"/>
+          <w:numId w:val="35"/>
+        </w:numPr>
+      </w:pPr>
+      <w:r>
+        <w:t>totali nella tab lavorazione</w:t>
+      </w:r>
+    </w:p>
+    <w:p>
+      <w:pPr>
+        <w:pStyle w:val="Paragrafoelenco"/>
+        <w:numPr>
+          <w:ilvl w:val="0"/>
+          <w:numId w:val="35"/>
+        </w:numPr>
+      </w:pPr>
+      <w:r>
+        <w:t>risolto bug blocco pagine dopo stampa</w:t>
+      </w:r>
+    </w:p>
+    <w:p>
+      <w:pPr>
+        <w:pStyle w:val="Paragrafoelenco"/>
+        <w:numPr>
+          <w:ilvl w:val="0"/>
+          <w:numId w:val="35"/>
+        </w:numPr>
+      </w:pPr>
+      <w:r>
+        <w:t>cambiato colore sfondo stampe in blu Videosystem</w:t>
+      </w:r>
+    </w:p>
+    <w:p/>
+    <w:p>
+      <w:pPr>
+        <w:pStyle w:val="Sottotitolo"/>
+      </w:pPr>
+      <w:r>
+        <w:t>Versione 1.</w:t>
+      </w:r>
+      <w:r>
+        <w:t>53</w:t>
+      </w:r>
+      <w:r>
+        <w:t xml:space="preserve"> del </w:t>
+      </w:r>
+      <w:r>
         <w:t>17</w:t>
       </w:r>
       <w:r>
         <w:t>/</w:t>
       </w:r>
       <w:r>
-        <w:t>01</w:t>
-      </w:r>
-      <w:r>
-        <w:t>/20</w:t>
-      </w:r>
-      <w:r>
-        <w:t>20</w:t>
-      </w:r>
-    </w:p>
-    <w:p>
-      <w:pPr>
-        <w:pStyle w:val="Paragrafoelenco"/>
-        <w:numPr>
-          <w:ilvl w:val="0"/>
-          <w:numId w:val="41"/>
-        </w:numPr>
-      </w:pPr>
-      <w:r>
-        <w:t>Modifiche visualizzazione griglia magazzino</w:t>
-      </w:r>
-    </w:p>
-    <w:p>
-      <w:pPr>
-        <w:pStyle w:val="Paragrafoelenco"/>
-        <w:numPr>
-          <w:ilvl w:val="0"/>
-          <w:numId w:val="41"/>
-        </w:numPr>
-      </w:pPr>
-      <w:r>
-        <w:t>Modifiche pagina Scadenzario con totali</w:t>
-      </w:r>
-    </w:p>
+        <w:t>11</w:t>
+      </w:r>
+      <w:r>
+        <w:t>/2019</w:t>
+      </w:r>
+    </w:p>
+    <w:p>
+      <w:pPr>
+        <w:pStyle w:val="Paragrafoelenco"/>
+        <w:numPr>
+          <w:ilvl w:val="0"/>
+          <w:numId w:val="34"/>
+        </w:numPr>
+      </w:pPr>
+      <w:r>
+        <w:t>Implementazione modalità debug in web.config</w:t>
+      </w:r>
+    </w:p>
+    <w:p>
+      <w:pPr>
+        <w:pStyle w:val="Paragrafoelenco"/>
+        <w:numPr>
+          <w:ilvl w:val="0"/>
+          <w:numId w:val="34"/>
+        </w:numPr>
+      </w:pPr>
+      <w:r>
+        <w:t>correzione bug di relazione violata (delete) al salvataggio</w:t>
+      </w:r>
+      <w:r>
+        <w:t>;</w:t>
+      </w:r>
+    </w:p>
+    <w:p>
+      <w:pPr>
+        <w:pStyle w:val="Paragrafoelenco"/>
+        <w:numPr>
+          <w:ilvl w:val="0"/>
+          <w:numId w:val="34"/>
+        </w:numPr>
+      </w:pPr>
+      <w:r>
+        <w:t>eliminato popup in chiusura</w:t>
+      </w:r>
+      <w:r>
+        <w:t>;</w:t>
+      </w:r>
+    </w:p>
+    <w:p>
+      <w:pPr>
+        <w:pStyle w:val="Paragrafoelenco"/>
+        <w:numPr>
+          <w:ilvl w:val="0"/>
+          <w:numId w:val="34"/>
+        </w:numPr>
+      </w:pPr>
+      <w:r>
+        <w:t>utilizzo del numOccorrenza per identificare articoli lavorazione</w:t>
+      </w:r>
+    </w:p>
+    <w:p>
+      <w:pPr>
+        <w:pStyle w:val="Paragrafoelenco"/>
+        <w:numPr>
+          <w:ilvl w:val="0"/>
+          <w:numId w:val="34"/>
+        </w:numPr>
+      </w:pPr>
+      <w:r>
+        <w:t>soluzione vari bug nella modifica articoli in dett economico e piano esterno</w:t>
+      </w:r>
+    </w:p>
+    <w:p>
+      <w:pPr>
+        <w:pStyle w:val="Paragrafoelenco"/>
+        <w:numPr>
+          <w:ilvl w:val="0"/>
+          <w:numId w:val="34"/>
+        </w:numPr>
+      </w:pPr>
+      <w:r>
+        <w:t>In inserimento multiplo settata di default la data di trasferimento (se esiste, altrimenti di lavorazione)</w:t>
+      </w:r>
+    </w:p>
+    <w:p>
+      <w:pPr>
+        <w:pStyle w:val="Paragrafoelenco"/>
+        <w:numPr>
+          <w:ilvl w:val="0"/>
+          <w:numId w:val="34"/>
+        </w:numPr>
+      </w:pPr>
+      <w:r>
+        <w:t>controllato che il campo consuntivo venga settato a false in inserimento multiplo</w:t>
+      </w:r>
+    </w:p>
+    <w:p>
+      <w:pPr>
+        <w:pStyle w:val="Paragrafoelenco"/>
+        <w:numPr>
+          <w:ilvl w:val="0"/>
+          <w:numId w:val="34"/>
+        </w:numPr>
+      </w:pPr>
+      <w:r>
+        <w:t>Spostamento a sinistra dei dipendenti nell'agenda</w:t>
+      </w:r>
+    </w:p>
+    <w:p/>
     <w:p>
       <w:pPr>
         <w:pStyle w:val="Sottotitolo"/>
@@ -725,51 +1430,55 @@
         <w:t>Versione 1.</w:t>
       </w:r>
       <w:r>
-        <w:t>63</w:t>
+        <w:t>52</w:t>
       </w:r>
       <w:r>
         <w:t xml:space="preserve"> del </w:t>
       </w:r>
       <w:r>
-        <w:t>15</w:t>
+        <w:t>14</w:t>
       </w:r>
       <w:r>
         <w:t>/</w:t>
       </w:r>
       <w:r>
-        <w:t>01</w:t>
-      </w:r>
-      <w:r>
-        <w:t>/20</w:t>
-      </w:r>
-      <w:r>
-        <w:t>20</w:t>
-      </w:r>
-    </w:p>
-    <w:p>
-      <w:pPr>
-        <w:pStyle w:val="Paragrafoelenco"/>
-        <w:numPr>
-          <w:ilvl w:val="0"/>
-          <w:numId w:val="40"/>
-        </w:numPr>
-      </w:pPr>
-      <w:r>
-        <w:t>Campo lavorazione modificabile in fase di offerta</w:t>
-      </w:r>
-    </w:p>
-    <w:p>
-      <w:pPr>
-        <w:pStyle w:val="Paragrafoelenco"/>
-        <w:numPr>
-          <w:ilvl w:val="0"/>
-          <w:numId w:val="40"/>
-        </w:numPr>
-      </w:pPr>
-      <w:r>
-        <w:t>Campo ID non visibile su elenco protocolli</w:t>
-      </w:r>
-    </w:p>
+        <w:t>11</w:t>
+      </w:r>
+      <w:r>
+        <w:t>/2019</w:t>
+      </w:r>
+    </w:p>
+    <w:p>
+      <w:pPr>
+        <w:pStyle w:val="Paragrafoelenco"/>
+        <w:numPr>
+          <w:ilvl w:val="0"/>
+          <w:numId w:val="33"/>
+        </w:numPr>
+      </w:pPr>
+      <w:r>
+        <w:t xml:space="preserve">Bug Risolto: </w:t>
+      </w:r>
+      <w:r>
+        <w:t>Inserimento di 1 tecnico per più giorni, se ci sono più Tecnici della stessa mansione, mette lo stesso tecnico per n.figure sui giorni di lavoro</w:t>
+      </w:r>
+    </w:p>
+    <w:p>
+      <w:pPr>
+        <w:pStyle w:val="Paragrafoelenco"/>
+        <w:numPr>
+          <w:ilvl w:val="0"/>
+          <w:numId w:val="33"/>
+        </w:numPr>
+      </w:pPr>
+      <w:r>
+        <w:t>Bug Risolto: Importazione -</w:t>
+      </w:r>
+      <w:r>
+        <w:t xml:space="preserve"> Quando elimino 1 tecnico e lo reimporto, cancella tutte le info note inserite in precedenza (da verificare su nuovi lavori)</w:t>
+      </w:r>
+    </w:p>
+    <w:p/>
     <w:p>
       <w:pPr>
         <w:pStyle w:val="Sottotitolo"/>
@@ -778,62 +1487,21 @@
         <w:t>Versione 1.</w:t>
       </w:r>
       <w:r>
-        <w:t>62</w:t>
+        <w:t>51</w:t>
       </w:r>
       <w:r>
         <w:t xml:space="preserve"> del </w:t>
       </w:r>
       <w:r>
+        <w:t>03</w:t>
+      </w:r>
+      <w:r>
+        <w:t>/</w:t>
+      </w:r>
+      <w:r>
         <w:t>11</w:t>
       </w:r>
       <w:r>
-        <w:t>/</w:t>
-      </w:r>
-      <w:r>
-        <w:t>01</w:t>
-      </w:r>
-      <w:r>
-        <w:t>/20</w:t>
-      </w:r>
-      <w:r>
-        <w:t>20</w:t>
-      </w:r>
-    </w:p>
-    <w:p>
-      <w:pPr>
-        <w:pStyle w:val="Paragrafoelenco"/>
-        <w:numPr>
-          <w:ilvl w:val="0"/>
-          <w:numId w:val="39"/>
-        </w:numPr>
-      </w:pPr>
-      <w:r>
-        <w:t>Aggiustamenti pagina Magazzino</w:t>
-      </w:r>
-    </w:p>
-    <w:p>
-      <w:pPr>
-        <w:pStyle w:val="Sottotitolo"/>
-      </w:pPr>
-      <w:r>
-        <w:t>Versione 1.</w:t>
-      </w:r>
-      <w:r>
-        <w:t>61</w:t>
-      </w:r>
-      <w:r>
-        <w:t xml:space="preserve"> del </w:t>
-      </w:r>
-      <w:r>
-        <w:t>29</w:t>
-      </w:r>
-      <w:r>
-        <w:t>/</w:t>
-      </w:r>
-      <w:r>
-        <w:t>12</w:t>
-      </w:r>
-      <w:r>
         <w:t>/2019</w:t>
       </w:r>
     </w:p>
@@ -842,658 +1510,6 @@
         <w:pStyle w:val="Paragrafoelenco"/>
         <w:numPr>
           <w:ilvl w:val="0"/>
-          <w:numId w:val="38"/>
-        </w:numPr>
-      </w:pPr>
-      <w:r>
-        <w:t>Magazzino: cambiato ordine campi elenco</w:t>
-      </w:r>
-    </w:p>
-    <w:p>
-      <w:pPr>
-        <w:pStyle w:val="Paragrafoelenco"/>
-        <w:numPr>
-          <w:ilvl w:val="0"/>
-          <w:numId w:val="38"/>
-        </w:numPr>
-      </w:pPr>
-      <w:r>
-        <w:t>Campi da liste a tendina ricercati per “uguale” e non per “contiene”</w:t>
-      </w:r>
-    </w:p>
-    <w:p>
-      <w:pPr>
-        <w:pStyle w:val="Paragrafoelenco"/>
-        <w:numPr>
-          <w:ilvl w:val="0"/>
-          <w:numId w:val="38"/>
-        </w:numPr>
-      </w:pPr>
-      <w:r>
-        <w:t>Stampa Fattura: distanziato il valore Lav.Rif. dal numero fattura</w:t>
-      </w:r>
-    </w:p>
-    <w:p>
-      <w:pPr>
-        <w:pStyle w:val="Paragrafoelenco"/>
-        <w:numPr>
-          <w:ilvl w:val="0"/>
-          <w:numId w:val="38"/>
-        </w:numPr>
-      </w:pPr>
-      <w:r>
-        <w:t>Aggiunto pulsante “Magazzino” nella pagina della lavorazione per futura gestione attrezzature per lavorazione</w:t>
-      </w:r>
-    </w:p>
-    <w:p>
-      <w:pPr>
-        <w:pStyle w:val="Sottotitolo"/>
-      </w:pPr>
-      <w:r>
-        <w:t>Versione 1.</w:t>
-      </w:r>
-      <w:r>
-        <w:t>60</w:t>
-      </w:r>
-      <w:r>
-        <w:t xml:space="preserve"> del </w:t>
-      </w:r>
-      <w:r>
-        <w:t>21</w:t>
-      </w:r>
-      <w:r>
-        <w:t>/</w:t>
-      </w:r>
-      <w:r>
-        <w:t>12</w:t>
-      </w:r>
-      <w:r>
-        <w:t>/2019</w:t>
-      </w:r>
-    </w:p>
-    <w:p>
-      <w:pPr>
-        <w:pStyle w:val="Paragrafoelenco"/>
-        <w:numPr>
-          <w:ilvl w:val="0"/>
-          <w:numId w:val="37"/>
-        </w:numPr>
-      </w:pPr>
-      <w:r>
-        <w:t>Creazione Fattura in uscita, numero fattura generato in automatico in formato AAAA-NNNN, con progressivo a partire da 1 ogni cambio di anno</w:t>
-      </w:r>
-    </w:p>
-    <w:p>
-      <w:pPr>
-        <w:pStyle w:val="Paragrafoelenco"/>
-        <w:numPr>
-          <w:ilvl w:val="0"/>
-          <w:numId w:val="37"/>
-        </w:numPr>
-      </w:pPr>
-      <w:r>
-        <w:t>Modifica pdf fattura in uscita con numero fattura corretto e N.Rif. lavorazione evidenziato accanto (N.B. il protocollo del documento di tipo fattura viene generato allo stesso modo di sempre, il numero fattura viene memorizzato ne campo Riferimento Protocollo).</w:t>
-      </w:r>
-    </w:p>
-    <w:p>
-      <w:pPr>
-        <w:pStyle w:val="Paragrafoelenco"/>
-        <w:numPr>
-          <w:ilvl w:val="0"/>
-          <w:numId w:val="37"/>
-        </w:numPr>
-      </w:pPr>
-      <w:r>
-        <w:t xml:space="preserve">Spostato a destra della griglia dei risultati il tasto di visualizzazione dettaglio protocollo </w:t>
-      </w:r>
-    </w:p>
-    <w:p>
-      <w:pPr>
-        <w:pStyle w:val="Sottotitolo"/>
-      </w:pPr>
-    </w:p>
-    <w:p>
-      <w:pPr>
-        <w:pStyle w:val="Sottotitolo"/>
-      </w:pPr>
-      <w:r>
-        <w:t>Versione 1.</w:t>
-      </w:r>
-      <w:r>
-        <w:t>59</w:t>
-      </w:r>
-      <w:r>
-        <w:t xml:space="preserve"> del </w:t>
-      </w:r>
-      <w:r>
-        <w:t>16</w:t>
-      </w:r>
-      <w:r>
-        <w:t>/</w:t>
-      </w:r>
-      <w:r>
-        <w:t>12</w:t>
-      </w:r>
-      <w:r>
-        <w:t>/2019</w:t>
-      </w:r>
-    </w:p>
-    <w:p>
-      <w:pPr>
-        <w:pStyle w:val="Paragrafoelenco"/>
-        <w:numPr>
-          <w:ilvl w:val="0"/>
-          <w:numId w:val="37"/>
-        </w:numPr>
-      </w:pPr>
-      <w:r>
-        <w:t>Aggiornamento scadenzario</w:t>
-      </w:r>
-    </w:p>
-    <w:p>
-      <w:pPr>
-        <w:pStyle w:val="Sottotitolo"/>
-      </w:pPr>
-      <w:r>
-        <w:t>Versione 1.</w:t>
-      </w:r>
-      <w:r>
-        <w:t>58</w:t>
-      </w:r>
-      <w:r>
-        <w:t xml:space="preserve"> del </w:t>
-      </w:r>
-      <w:r>
-        <w:t>10</w:t>
-      </w:r>
-      <w:r>
-        <w:t>/</w:t>
-      </w:r>
-      <w:r>
-        <w:t>12</w:t>
-      </w:r>
-      <w:r>
-        <w:t>/2019</w:t>
-      </w:r>
-    </w:p>
-    <w:p>
-      <w:pPr>
-        <w:pStyle w:val="Paragrafoelenco"/>
-        <w:numPr>
-          <w:ilvl w:val="0"/>
-          <w:numId w:val="37"/>
-        </w:numPr>
-      </w:pPr>
-      <w:r>
-        <w:t>Aggiunta scadenzario</w:t>
-      </w:r>
-    </w:p>
-    <w:p>
-      <w:pPr>
-        <w:pStyle w:val="Sottotitolo"/>
-      </w:pPr>
-      <w:r>
-        <w:t>Versione 1.</w:t>
-      </w:r>
-      <w:r>
-        <w:t>57</w:t>
-      </w:r>
-      <w:r>
-        <w:t xml:space="preserve"> del </w:t>
-      </w:r>
-      <w:r>
-        <w:t>07</w:t>
-      </w:r>
-      <w:r>
-        <w:t>/</w:t>
-      </w:r>
-      <w:r>
-        <w:t>12</w:t>
-      </w:r>
-      <w:r>
-        <w:t>/2019</w:t>
-      </w:r>
-    </w:p>
-    <w:p>
-      <w:pPr>
-        <w:pStyle w:val="Paragrafoelenco"/>
-        <w:numPr>
-          <w:ilvl w:val="0"/>
-          <w:numId w:val="37"/>
-        </w:numPr>
-      </w:pPr>
-      <w:r>
-        <w:t>Ricerca protocolli per range di date</w:t>
-      </w:r>
-    </w:p>
-    <w:p>
-      <w:pPr>
-        <w:pStyle w:val="Sottotitolo"/>
-      </w:pPr>
-    </w:p>
-    <w:p>
-      <w:pPr>
-        <w:pStyle w:val="Sottotitolo"/>
-      </w:pPr>
-      <w:r>
-        <w:t>Versione 1.</w:t>
-      </w:r>
-      <w:r>
-        <w:t>56</w:t>
-      </w:r>
-      <w:r>
-        <w:t xml:space="preserve"> del </w:t>
-      </w:r>
-      <w:r>
-        <w:t>29</w:t>
-      </w:r>
-      <w:r>
-        <w:t>/</w:t>
-      </w:r>
-      <w:r>
-        <w:t>11</w:t>
-      </w:r>
-      <w:r>
-        <w:t>/2019</w:t>
-      </w:r>
-    </w:p>
-    <w:p>
-      <w:pPr>
-        <w:pStyle w:val="Paragrafoelenco"/>
-        <w:numPr>
-          <w:ilvl w:val="0"/>
-          <w:numId w:val="37"/>
-        </w:numPr>
-      </w:pPr>
-      <w:r>
-        <w:t>Aggiunta voce creazione file TLTime</w:t>
-      </w:r>
-    </w:p>
-    <w:p>
-      <w:pPr>
-        <w:pStyle w:val="Sottotitolo"/>
-      </w:pPr>
-      <w:r>
-        <w:t>Versione 1.</w:t>
-      </w:r>
-      <w:r>
-        <w:t>55</w:t>
-      </w:r>
-      <w:r>
-        <w:t xml:space="preserve"> del </w:t>
-      </w:r>
-      <w:r>
-        <w:t>27</w:t>
-      </w:r>
-      <w:r>
-        <w:t>/</w:t>
-      </w:r>
-      <w:r>
-        <w:t>11</w:t>
-      </w:r>
-      <w:r>
-        <w:t>/2019</w:t>
-      </w:r>
-    </w:p>
-    <w:p>
-      <w:pPr>
-        <w:pStyle w:val="Paragrafoelenco"/>
-        <w:numPr>
-          <w:ilvl w:val="0"/>
-          <w:numId w:val="36"/>
-        </w:numPr>
-      </w:pPr>
-      <w:r>
-        <w:t>Stampa Piano Esterno: numeri di telefono senza prefisso internazionale</w:t>
-      </w:r>
-    </w:p>
-    <w:p>
-      <w:pPr>
-        <w:pStyle w:val="Paragrafoelenco"/>
-        <w:numPr>
-          <w:ilvl w:val="0"/>
-          <w:numId w:val="36"/>
-        </w:numPr>
-      </w:pPr>
-      <w:r>
-        <w:t>Stampa Piano Esterno: divisione tra date differenti (aggiunta riga vuota di separazione)</w:t>
-      </w:r>
-    </w:p>
-    <w:p>
-      <w:pPr>
-        <w:pStyle w:val="Paragrafoelenco"/>
-        <w:numPr>
-          <w:ilvl w:val="0"/>
-          <w:numId w:val="36"/>
-        </w:numPr>
-      </w:pPr>
-      <w:r>
-        <w:t>Protocollo: aggiunti campi “pregresso” di tipo vero/falso e “des</w:t>
-      </w:r>
-      <w:r>
-        <w:t>00</w:t>
-      </w:r>
-      <w:r>
-        <w:t>tinatario” che assume i valori cliente o fornitore</w:t>
-      </w:r>
-    </w:p>
-    <w:p>
-      <w:pPr>
-        <w:pStyle w:val="Paragrafoelenco"/>
-        <w:numPr>
-          <w:ilvl w:val="0"/>
-          <w:numId w:val="36"/>
-        </w:numPr>
-      </w:pPr>
-      <w:r>
-        <w:t>Aggiunta stampa Fattura in uscita (viene creato il relativo protocollo di tipo “fattura” manca l’inserimento nello scadenzario)</w:t>
-      </w:r>
-    </w:p>
-    <w:p>
-      <w:pPr>
-        <w:pStyle w:val="Paragrafoelenco"/>
-        <w:numPr>
-          <w:ilvl w:val="0"/>
-          <w:numId w:val="36"/>
-        </w:numPr>
-      </w:pPr>
-      <w:r>
-        <w:t>ricavi inferiori al 50% evidenziati in rosso.</w:t>
-      </w:r>
-    </w:p>
-    <w:p/>
-    <w:p>
-      <w:pPr>
-        <w:pStyle w:val="Sottotitolo"/>
-      </w:pPr>
-      <w:r>
-        <w:t>Versione 1.</w:t>
-      </w:r>
-      <w:r>
-        <w:t>54</w:t>
-      </w:r>
-      <w:r>
-        <w:t xml:space="preserve"> del </w:t>
-      </w:r>
-      <w:r>
-        <w:t>21</w:t>
-      </w:r>
-      <w:r>
-        <w:t>/</w:t>
-      </w:r>
-      <w:r>
-        <w:t>11</w:t>
-      </w:r>
-      <w:r>
-        <w:t>/2019</w:t>
-      </w:r>
-    </w:p>
-    <w:p>
-      <w:pPr>
-        <w:pStyle w:val="Paragrafoelenco"/>
-        <w:numPr>
-          <w:ilvl w:val="0"/>
-          <w:numId w:val="35"/>
-        </w:numPr>
-      </w:pPr>
-      <w:r>
-        <w:t>Modifica gestione quantità articoli</w:t>
-      </w:r>
-    </w:p>
-    <w:p>
-      <w:pPr>
-        <w:pStyle w:val="Paragrafoelenco"/>
-        <w:numPr>
-          <w:ilvl w:val="0"/>
-          <w:numId w:val="35"/>
-        </w:numPr>
-      </w:pPr>
-      <w:r>
-        <w:t>totali nella tab lavorazione</w:t>
-      </w:r>
-    </w:p>
-    <w:p>
-      <w:pPr>
-        <w:pStyle w:val="Paragrafoelenco"/>
-        <w:numPr>
-          <w:ilvl w:val="0"/>
-          <w:numId w:val="35"/>
-        </w:numPr>
-      </w:pPr>
-      <w:r>
-        <w:t>risolto bug blocco pagine dopo stampa</w:t>
-      </w:r>
-    </w:p>
-    <w:p>
-      <w:pPr>
-        <w:pStyle w:val="Paragrafoelenco"/>
-        <w:numPr>
-          <w:ilvl w:val="0"/>
-          <w:numId w:val="35"/>
-        </w:numPr>
-      </w:pPr>
-      <w:r>
-        <w:t>cambiato colore sfondo stampe in blu Videosystem</w:t>
-      </w:r>
-    </w:p>
-    <w:p/>
-    <w:p>
-      <w:pPr>
-        <w:pStyle w:val="Sottotitolo"/>
-      </w:pPr>
-      <w:r>
-        <w:t>Versione 1.</w:t>
-      </w:r>
-      <w:r>
-        <w:t>53</w:t>
-      </w:r>
-      <w:r>
-        <w:t xml:space="preserve"> del </w:t>
-      </w:r>
-      <w:r>
-        <w:t>17</w:t>
-      </w:r>
-      <w:r>
-        <w:t>/</w:t>
-      </w:r>
-      <w:r>
-        <w:t>11</w:t>
-      </w:r>
-      <w:r>
-        <w:t>/2019</w:t>
-      </w:r>
-    </w:p>
-    <w:p>
-      <w:pPr>
-        <w:pStyle w:val="Paragrafoelenco"/>
-        <w:numPr>
-          <w:ilvl w:val="0"/>
-          <w:numId w:val="34"/>
-        </w:numPr>
-      </w:pPr>
-      <w:r>
-        <w:t>Implementazione modalità debug in web.config</w:t>
-      </w:r>
-    </w:p>
-    <w:p>
-      <w:pPr>
-        <w:pStyle w:val="Paragrafoelenco"/>
-        <w:numPr>
-          <w:ilvl w:val="0"/>
-          <w:numId w:val="34"/>
-        </w:numPr>
-      </w:pPr>
-      <w:r>
-        <w:t>correzione bug di relazione violata (delete) al salvataggio</w:t>
-      </w:r>
-      <w:r>
-        <w:t>;</w:t>
-      </w:r>
-    </w:p>
-    <w:p>
-      <w:pPr>
-        <w:pStyle w:val="Paragrafoelenco"/>
-        <w:numPr>
-          <w:ilvl w:val="0"/>
-          <w:numId w:val="34"/>
-        </w:numPr>
-      </w:pPr>
-      <w:r>
-        <w:t>eliminato popup in chiusura</w:t>
-      </w:r>
-      <w:r>
-        <w:t>;</w:t>
-      </w:r>
-    </w:p>
-    <w:p>
-      <w:pPr>
-        <w:pStyle w:val="Paragrafoelenco"/>
-        <w:numPr>
-          <w:ilvl w:val="0"/>
-          <w:numId w:val="34"/>
-        </w:numPr>
-      </w:pPr>
-      <w:r>
-        <w:t>utilizzo del numOccorrenza per identificare articoli lavorazione</w:t>
-      </w:r>
-    </w:p>
-    <w:p>
-      <w:pPr>
-        <w:pStyle w:val="Paragrafoelenco"/>
-        <w:numPr>
-          <w:ilvl w:val="0"/>
-          <w:numId w:val="34"/>
-        </w:numPr>
-      </w:pPr>
-      <w:r>
-        <w:t>soluzione vari bug nella modifica articoli in dett economico e piano esterno</w:t>
-      </w:r>
-    </w:p>
-    <w:p>
-      <w:pPr>
-        <w:pStyle w:val="Paragrafoelenco"/>
-        <w:numPr>
-          <w:ilvl w:val="0"/>
-          <w:numId w:val="34"/>
-        </w:numPr>
-      </w:pPr>
-      <w:r>
-        <w:t>In inserimento multiplo settata di default la data di trasferimento (se esiste, altrimenti di lavorazione)</w:t>
-      </w:r>
-    </w:p>
-    <w:p>
-      <w:pPr>
-        <w:pStyle w:val="Paragrafoelenco"/>
-        <w:numPr>
-          <w:ilvl w:val="0"/>
-          <w:numId w:val="34"/>
-        </w:numPr>
-      </w:pPr>
-      <w:r>
-        <w:t>controllato che il campo consuntivo venga settato a false in inserimento multiplo</w:t>
-      </w:r>
-    </w:p>
-    <w:p>
-      <w:pPr>
-        <w:pStyle w:val="Paragrafoelenco"/>
-        <w:numPr>
-          <w:ilvl w:val="0"/>
-          <w:numId w:val="34"/>
-        </w:numPr>
-      </w:pPr>
-      <w:r>
-        <w:t>Spostamento a sinistra dei dipendenti nell'agenda</w:t>
-      </w:r>
-    </w:p>
-    <w:p/>
-    <w:p>
-      <w:pPr>
-        <w:pStyle w:val="Sottotitolo"/>
-      </w:pPr>
-      <w:r>
-        <w:t>Versione 1.</w:t>
-      </w:r>
-      <w:r>
-        <w:t>52</w:t>
-      </w:r>
-      <w:r>
-        <w:t xml:space="preserve"> del </w:t>
-      </w:r>
-      <w:r>
-        <w:t>14</w:t>
-      </w:r>
-      <w:r>
-        <w:t>/</w:t>
-      </w:r>
-      <w:r>
-        <w:t>11</w:t>
-      </w:r>
-      <w:r>
-        <w:t>/2019</w:t>
-      </w:r>
-    </w:p>
-    <w:p>
-      <w:pPr>
-        <w:pStyle w:val="Paragrafoelenco"/>
-        <w:numPr>
-          <w:ilvl w:val="0"/>
-          <w:numId w:val="33"/>
-        </w:numPr>
-      </w:pPr>
-      <w:r>
-        <w:t xml:space="preserve">Bug Risolto: </w:t>
-      </w:r>
-      <w:r>
-        <w:t>Inserimento di 1 tecnico per più giorni, se ci sono più Tecnici della stessa mansione, mette lo stesso tecnico per n.figure sui giorni di lavoro</w:t>
-      </w:r>
-    </w:p>
-    <w:p>
-      <w:pPr>
-        <w:pStyle w:val="Paragrafoelenco"/>
-        <w:numPr>
-          <w:ilvl w:val="0"/>
-          <w:numId w:val="33"/>
-        </w:numPr>
-      </w:pPr>
-      <w:r>
-        <w:t>Bug Risolto: Importazione -</w:t>
-      </w:r>
-      <w:r>
-        <w:t xml:space="preserve"> Quando elimino 1 tecnico e lo reimporto, cancella tutte le info note inserite in precedenza (da verificare su nuovi lavori)</w:t>
-      </w:r>
-    </w:p>
-    <w:p/>
-    <w:p>
-      <w:pPr>
-        <w:pStyle w:val="Sottotitolo"/>
-      </w:pPr>
-      <w:r>
-        <w:t>Versione 1.</w:t>
-      </w:r>
-      <w:r>
-        <w:t>51</w:t>
-      </w:r>
-      <w:r>
-        <w:t xml:space="preserve"> del </w:t>
-      </w:r>
-      <w:r>
-        <w:t>03</w:t>
-      </w:r>
-      <w:r>
-        <w:t>/</w:t>
-      </w:r>
-      <w:r>
-        <w:t>11</w:t>
-      </w:r>
-      <w:r>
-        <w:t>/2019</w:t>
-      </w:r>
-    </w:p>
-    <w:p>
-      <w:pPr>
-        <w:pStyle w:val="Paragrafoelenco"/>
-        <w:numPr>
-          <w:ilvl w:val="0"/>
           <w:numId w:val="32"/>
         </w:numPr>
       </w:pPr>
@@ -1510,6 +1526,7 @@
         </w:numPr>
       </w:pPr>
       <w:r>
+        <w:lastRenderedPageBreak/>
         <w:t>Corretto bug articoli a consuntivo su Dettaglio Economico</w:t>
       </w:r>
     </w:p>
@@ -2022,6 +2039,7 @@
         </w:numPr>
       </w:pPr>
       <w:r>
+        <w:lastRenderedPageBreak/>
         <w:t>Aggiunto Protocollo Piano Esterno</w:t>
       </w:r>
     </w:p>
@@ -2046,7 +2064,6 @@
         </w:numPr>
       </w:pPr>
       <w:r>
-        <w:lastRenderedPageBreak/>
         <w:t>Aggiunto Protocollo Consuntivo</w:t>
       </w:r>
     </w:p>
@@ -2452,6 +2469,7 @@
         <w:pStyle w:val="Sottotitolo"/>
       </w:pPr>
       <w:r>
+        <w:lastRenderedPageBreak/>
         <w:t>Versione 1.39 del 17/09/2019</w:t>
       </w:r>
     </w:p>
@@ -2464,7 +2482,6 @@
         </w:numPr>
       </w:pPr>
       <w:r>
-        <w:lastRenderedPageBreak/>
         <w:t>Modifica pagamento su stampa offerta, inserito in tabella nuovo campo di tipo testo</w:t>
       </w:r>
     </w:p>
@@ -2966,6 +2983,7 @@
         </w:numPr>
       </w:pPr>
       <w:r>
+        <w:lastRenderedPageBreak/>
         <w:t>Dettaglio economico: ordine delle colonne e modifica valori mostrati, valore lordo in tabella, valore flag stampa, modifica nella selezione della figura professionale, calcolo costi in base a tipo pagamento, aggiunta fattura a tipo pagamento</w:t>
       </w:r>
     </w:p>
@@ -3265,6 +3283,7 @@
         </w:numPr>
       </w:pPr>
       <w:r>
+        <w:lastRenderedPageBreak/>
         <w:t>Aggiunti nuovi colori per Intestazione Colonne agenda</w:t>
       </w:r>
       <w:r>
@@ -3304,320 +3323,320 @@
         </w:numPr>
       </w:pPr>
       <w:r>
+        <w:t>Aggiunti nuovi parametri da Tabelle\Configurazione (GIORNI_PAGAMENTO, BANCA da 01 a 04 e IBAN da 01 a 04)</w:t>
+      </w:r>
+    </w:p>
+    <w:p>
+      <w:pPr>
+        <w:pStyle w:val="Sottotitolo"/>
+      </w:pPr>
+    </w:p>
+    <w:p>
+      <w:pPr>
+        <w:pStyle w:val="Sottotitolo"/>
+      </w:pPr>
+      <w:r>
+        <w:t>Versione1.23 del 18/04/2019</w:t>
+      </w:r>
+    </w:p>
+    <w:p>
+      <w:pPr>
+        <w:pStyle w:val="Paragrafoelenco"/>
+        <w:numPr>
+          <w:ilvl w:val="0"/>
+          <w:numId w:val="9"/>
+        </w:numPr>
+      </w:pPr>
+      <w:r>
+        <w:t>Aggiunta pagina di gestione valori di configurazione (es. campi IVA, IBAN, indirizzi etcetc), da menu TABELLE\Gestione Configurazione</w:t>
+      </w:r>
+    </w:p>
+    <w:p>
+      <w:pPr>
+        <w:pStyle w:val="Sottotitolo"/>
+      </w:pPr>
+    </w:p>
+    <w:p>
+      <w:pPr>
+        <w:pStyle w:val="Sottotitolo"/>
+      </w:pPr>
+      <w:r>
+        <w:t>Versione1.22 del 14/04/2019</w:t>
+      </w:r>
+    </w:p>
+    <w:p>
+      <w:pPr>
+        <w:pStyle w:val="Paragrafoelenco"/>
+        <w:numPr>
+          <w:ilvl w:val="0"/>
+          <w:numId w:val="8"/>
+        </w:numPr>
+      </w:pPr>
+      <w:r>
+        <w:t>Salvataggio e modifica Note Offerta</w:t>
+      </w:r>
+    </w:p>
+    <w:p>
+      <w:pPr>
+        <w:pStyle w:val="Sottotitolo"/>
+      </w:pPr>
+    </w:p>
+    <w:p>
+      <w:pPr>
+        <w:pStyle w:val="Sottotitolo"/>
+      </w:pPr>
+      <w:r>
+        <w:t>Versione1.21 del 13/04/2019</w:t>
+      </w:r>
+    </w:p>
+    <w:p>
+      <w:pPr>
+        <w:pStyle w:val="Paragrafoelenco"/>
+        <w:numPr>
+          <w:ilvl w:val="0"/>
+          <w:numId w:val="7"/>
+        </w:numPr>
+      </w:pPr>
+      <w:r>
+        <w:t>Pagina protocollo sistemato layout ricerca</w:t>
+      </w:r>
+    </w:p>
+    <w:p>
+      <w:pPr>
+        <w:pStyle w:val="Paragrafoelenco"/>
+        <w:numPr>
+          <w:ilvl w:val="0"/>
+          <w:numId w:val="7"/>
+        </w:numPr>
+      </w:pPr>
+      <w:r>
+        <w:t>Pagina protocollo, in apertura visualizza gli ultimi protocolli automaticamente</w:t>
+      </w:r>
+    </w:p>
+    <w:p>
+      <w:pPr>
+        <w:pStyle w:val="Paragrafoelenco"/>
+        <w:numPr>
+          <w:ilvl w:val="0"/>
+          <w:numId w:val="7"/>
+        </w:numPr>
+      </w:pPr>
+      <w:r>
+        <w:t>Iva recuperata da tabella e non più dal singolo articolo</w:t>
+      </w:r>
+    </w:p>
+    <w:p>
+      <w:pPr>
+        <w:pStyle w:val="Paragrafoelenco"/>
+        <w:numPr>
+          <w:ilvl w:val="0"/>
+          <w:numId w:val="7"/>
+        </w:numPr>
+      </w:pPr>
+      <w:r>
+        <w:t>Aggiunta immagine footer riepilogo offerta</w:t>
+      </w:r>
+    </w:p>
+    <w:p>
+      <w:pPr>
+        <w:pStyle w:val="Sottotitolo"/>
+      </w:pPr>
+    </w:p>
+    <w:p>
+      <w:pPr>
+        <w:pStyle w:val="Sottotitolo"/>
+      </w:pPr>
+      <w:r>
+        <w:t>Versione1.20 del 11/04/2019</w:t>
+      </w:r>
+    </w:p>
+    <w:p>
+      <w:pPr>
+        <w:pStyle w:val="Paragrafoelenco"/>
+        <w:numPr>
+          <w:ilvl w:val="0"/>
+          <w:numId w:val="6"/>
+        </w:numPr>
+      </w:pPr>
+      <w:r>
+        <w:t>Pagina Offerta, risolto malfunzionamento ordinamento articoli</w:t>
+      </w:r>
+    </w:p>
+    <w:p>
+      <w:pPr>
+        <w:pStyle w:val="Paragrafoelenco"/>
+        <w:numPr>
+          <w:ilvl w:val="0"/>
+          <w:numId w:val="6"/>
+        </w:numPr>
+      </w:pPr>
+      <w:r>
+        <w:t>Popolato footer riepilogo offerta con i dati del cliente</w:t>
+      </w:r>
+    </w:p>
+    <w:p>
+      <w:pPr>
+        <w:pStyle w:val="Paragrafoelenco"/>
+        <w:numPr>
+          <w:ilvl w:val="0"/>
+          <w:numId w:val="6"/>
+        </w:numPr>
+      </w:pPr>
+      <w:r>
+        <w:t>Pagina Protocollo, aggiunto campo di ricerca "Lavorazione"</w:t>
+      </w:r>
+    </w:p>
+    <w:p>
+      <w:pPr>
+        <w:pStyle w:val="Paragrafoelenco"/>
+        <w:numPr>
+          <w:ilvl w:val="0"/>
+          <w:numId w:val="6"/>
+        </w:numPr>
+      </w:pPr>
+      <w:r>
+        <w:t>Pagina Protocollo, aggiunta selezione con calendari a scomparsa sui campi Data</w:t>
+      </w:r>
+    </w:p>
+    <w:p>
+      <w:pPr>
+        <w:pStyle w:val="Sottotitolo"/>
+      </w:pPr>
+    </w:p>
+    <w:p>
+      <w:pPr>
+        <w:pStyle w:val="Sottotitolo"/>
+      </w:pPr>
+      <w:r>
+        <w:t>Versione1.19 del 09/04/2019</w:t>
+      </w:r>
+    </w:p>
+    <w:p>
+      <w:pPr>
+        <w:pStyle w:val="Paragrafoelenco"/>
+        <w:numPr>
+          <w:ilvl w:val="0"/>
+          <w:numId w:val="5"/>
+        </w:numPr>
+      </w:pPr>
+      <w:r>
+        <w:t>correzione bug tender: modificando un evento che conteneva uno o più tender il salvataggio falliva perché i tender risultavano già impiegati; </w:t>
+      </w:r>
+    </w:p>
+    <w:p>
+      <w:pPr>
+        <w:pStyle w:val="Paragrafoelenco"/>
+        <w:numPr>
+          <w:ilvl w:val="0"/>
+          <w:numId w:val="5"/>
+        </w:numPr>
+      </w:pPr>
+      <w:r>
+        <w:t>layout offerta: aumento altezza articoli e sistemazione popup;</w:t>
+      </w:r>
+    </w:p>
+    <w:p>
+      <w:pPr>
+        <w:pStyle w:val="Paragrafoelenco"/>
+        <w:numPr>
+          <w:ilvl w:val="0"/>
+          <w:numId w:val="5"/>
+        </w:numPr>
+      </w:pPr>
+      <w:r>
+        <w:t>ordinamento articoli in base a prezzo; </w:t>
+      </w:r>
+    </w:p>
+    <w:p>
+      <w:pPr>
+        <w:pStyle w:val="Paragrafoelenco"/>
+        <w:numPr>
+          <w:ilvl w:val="0"/>
+          <w:numId w:val="5"/>
+        </w:numPr>
+      </w:pPr>
+      <w:r>
+        <w:t>descrizione corta e lunga nelle prime due colonne del riepilogo e della stampa;</w:t>
+      </w:r>
+    </w:p>
+    <w:p>
+      <w:pPr>
+        <w:pStyle w:val="Paragrafoelenco"/>
+        <w:numPr>
+          <w:ilvl w:val="0"/>
+          <w:numId w:val="5"/>
+        </w:numPr>
+      </w:pPr>
+      <w:r>
+        <w:t>salvataggio automatico offerta in fase di visualizzazione riepilogo (allo scopo di generare un protocollo);</w:t>
+      </w:r>
+    </w:p>
+    <w:p>
+      <w:pPr>
+        <w:pStyle w:val="Paragrafoelenco"/>
+        <w:numPr>
+          <w:ilvl w:val="0"/>
+          <w:numId w:val="5"/>
+        </w:numPr>
+      </w:pPr>
+      <w:r>
+        <w:t>formattazione importi con separatore migliaia;</w:t>
+      </w:r>
+    </w:p>
+    <w:p>
+      <w:pPr>
+        <w:pStyle w:val="Paragrafoelenco"/>
+        <w:numPr>
+          <w:ilvl w:val="0"/>
+          <w:numId w:val="5"/>
+        </w:numPr>
+      </w:pPr>
+      <w:r>
+        <w:t>creazione e salvataggio pdf in fase di salvataggio offerta; </w:t>
+      </w:r>
+    </w:p>
+    <w:p>
+      <w:pPr>
+        <w:pStyle w:val="Paragrafoelenco"/>
+        <w:numPr>
+          <w:ilvl w:val="0"/>
+          <w:numId w:val="5"/>
+        </w:numPr>
+      </w:pPr>
+      <w:r>
+        <w:t>nome file pdf: Offerta_&lt;numero lavorazione&gt;</w:t>
+      </w:r>
+    </w:p>
+    <w:p>
+      <w:pPr>
+        <w:pStyle w:val="Paragrafoelenco"/>
+        <w:numPr>
+          <w:ilvl w:val="0"/>
+          <w:numId w:val="5"/>
+        </w:numPr>
+      </w:pPr>
+      <w:r>
+        <w:t>in fase di creazione/modifica evento non è più possibile passare da un sottotipo risorsa ad un altro </w:t>
+      </w:r>
+    </w:p>
+    <w:p>
+      <w:pPr>
+        <w:pStyle w:val="Paragrafoelenco"/>
+      </w:pPr>
+      <w:r>
+        <w:t>Es. se sto creando un evento per un dipendente non visualizzerò più nell'elenco le tipologie regie o extra; se sto creando un evento per regie o extra non visualizzerò più i dipendenti.</w:t>
+      </w:r>
+    </w:p>
+    <w:p>
+      <w:pPr>
+        <w:pStyle w:val="Paragrafoelenco"/>
+        <w:numPr>
+          <w:ilvl w:val="0"/>
+          <w:numId w:val="5"/>
+        </w:numPr>
+      </w:pPr>
+      <w:r>
         <w:lastRenderedPageBreak/>
-        <w:t>Aggiunti nuovi parametri da Tabelle\Configurazione (GIORNI_PAGAMENTO, BANCA da 01 a 04 e IBAN da 01 a 04)</w:t>
-      </w:r>
-    </w:p>
-    <w:p>
-      <w:pPr>
-        <w:pStyle w:val="Sottotitolo"/>
-      </w:pPr>
-    </w:p>
-    <w:p>
-      <w:pPr>
-        <w:pStyle w:val="Sottotitolo"/>
-      </w:pPr>
-      <w:r>
-        <w:t>Versione1.23 del 18/04/2019</w:t>
-      </w:r>
-    </w:p>
-    <w:p>
-      <w:pPr>
-        <w:pStyle w:val="Paragrafoelenco"/>
-        <w:numPr>
-          <w:ilvl w:val="0"/>
-          <w:numId w:val="9"/>
-        </w:numPr>
-      </w:pPr>
-      <w:r>
-        <w:t>Aggiunta pagina di gestione valori di configurazione (es. campi IVA, IBAN, indirizzi etcetc), da menu TABELLE\Gestione Configurazione</w:t>
-      </w:r>
-    </w:p>
-    <w:p>
-      <w:pPr>
-        <w:pStyle w:val="Sottotitolo"/>
-      </w:pPr>
-    </w:p>
-    <w:p>
-      <w:pPr>
-        <w:pStyle w:val="Sottotitolo"/>
-      </w:pPr>
-      <w:r>
-        <w:t>Versione1.22 del 14/04/2019</w:t>
-      </w:r>
-    </w:p>
-    <w:p>
-      <w:pPr>
-        <w:pStyle w:val="Paragrafoelenco"/>
-        <w:numPr>
-          <w:ilvl w:val="0"/>
-          <w:numId w:val="8"/>
-        </w:numPr>
-      </w:pPr>
-      <w:r>
-        <w:t>Salvataggio e modifica Note Offerta</w:t>
-      </w:r>
-    </w:p>
-    <w:p>
-      <w:pPr>
-        <w:pStyle w:val="Sottotitolo"/>
-      </w:pPr>
-    </w:p>
-    <w:p>
-      <w:pPr>
-        <w:pStyle w:val="Sottotitolo"/>
-      </w:pPr>
-      <w:r>
-        <w:t>Versione1.21 del 13/04/2019</w:t>
-      </w:r>
-    </w:p>
-    <w:p>
-      <w:pPr>
-        <w:pStyle w:val="Paragrafoelenco"/>
-        <w:numPr>
-          <w:ilvl w:val="0"/>
-          <w:numId w:val="7"/>
-        </w:numPr>
-      </w:pPr>
-      <w:r>
-        <w:t>Pagina protocollo sistemato layout ricerca</w:t>
-      </w:r>
-    </w:p>
-    <w:p>
-      <w:pPr>
-        <w:pStyle w:val="Paragrafoelenco"/>
-        <w:numPr>
-          <w:ilvl w:val="0"/>
-          <w:numId w:val="7"/>
-        </w:numPr>
-      </w:pPr>
-      <w:r>
-        <w:t>Pagina protocollo, in apertura visualizza gli ultimi protocolli automaticamente</w:t>
-      </w:r>
-    </w:p>
-    <w:p>
-      <w:pPr>
-        <w:pStyle w:val="Paragrafoelenco"/>
-        <w:numPr>
-          <w:ilvl w:val="0"/>
-          <w:numId w:val="7"/>
-        </w:numPr>
-      </w:pPr>
-      <w:r>
-        <w:t>Iva recuperata da tabella e non più dal singolo articolo</w:t>
-      </w:r>
-    </w:p>
-    <w:p>
-      <w:pPr>
-        <w:pStyle w:val="Paragrafoelenco"/>
-        <w:numPr>
-          <w:ilvl w:val="0"/>
-          <w:numId w:val="7"/>
-        </w:numPr>
-      </w:pPr>
-      <w:r>
-        <w:t>Aggiunta immagine footer riepilogo offerta</w:t>
-      </w:r>
-    </w:p>
-    <w:p>
-      <w:pPr>
-        <w:pStyle w:val="Sottotitolo"/>
-      </w:pPr>
-    </w:p>
-    <w:p>
-      <w:pPr>
-        <w:pStyle w:val="Sottotitolo"/>
-      </w:pPr>
-      <w:r>
-        <w:t>Versione1.20 del 11/04/2019</w:t>
-      </w:r>
-    </w:p>
-    <w:p>
-      <w:pPr>
-        <w:pStyle w:val="Paragrafoelenco"/>
-        <w:numPr>
-          <w:ilvl w:val="0"/>
-          <w:numId w:val="6"/>
-        </w:numPr>
-      </w:pPr>
-      <w:r>
-        <w:t>Pagina Offerta, risolto malfunzionamento ordinamento articoli</w:t>
-      </w:r>
-    </w:p>
-    <w:p>
-      <w:pPr>
-        <w:pStyle w:val="Paragrafoelenco"/>
-        <w:numPr>
-          <w:ilvl w:val="0"/>
-          <w:numId w:val="6"/>
-        </w:numPr>
-      </w:pPr>
-      <w:r>
-        <w:t>Popolato footer riepilogo offerta con i dati del cliente</w:t>
-      </w:r>
-    </w:p>
-    <w:p>
-      <w:pPr>
-        <w:pStyle w:val="Paragrafoelenco"/>
-        <w:numPr>
-          <w:ilvl w:val="0"/>
-          <w:numId w:val="6"/>
-        </w:numPr>
-      </w:pPr>
-      <w:r>
-        <w:t>Pagina Protocollo, aggiunto campo di ricerca "Lavorazione"</w:t>
-      </w:r>
-    </w:p>
-    <w:p>
-      <w:pPr>
-        <w:pStyle w:val="Paragrafoelenco"/>
-        <w:numPr>
-          <w:ilvl w:val="0"/>
-          <w:numId w:val="6"/>
-        </w:numPr>
-      </w:pPr>
-      <w:r>
-        <w:t>Pagina Protocollo, aggiunta selezione con calendari a scomparsa sui campi Data</w:t>
-      </w:r>
-    </w:p>
-    <w:p>
-      <w:pPr>
-        <w:pStyle w:val="Sottotitolo"/>
-      </w:pPr>
-    </w:p>
-    <w:p>
-      <w:pPr>
-        <w:pStyle w:val="Sottotitolo"/>
-      </w:pPr>
-      <w:r>
-        <w:t>Versione1.19 del 09/04/2019</w:t>
-      </w:r>
-    </w:p>
-    <w:p>
-      <w:pPr>
-        <w:pStyle w:val="Paragrafoelenco"/>
-        <w:numPr>
-          <w:ilvl w:val="0"/>
-          <w:numId w:val="5"/>
-        </w:numPr>
-      </w:pPr>
-      <w:r>
-        <w:t>correzione bug tender: modificando un evento che conteneva uno o più tender il salvataggio falliva perché i tender risultavano già impiegati; </w:t>
-      </w:r>
-    </w:p>
-    <w:p>
-      <w:pPr>
-        <w:pStyle w:val="Paragrafoelenco"/>
-        <w:numPr>
-          <w:ilvl w:val="0"/>
-          <w:numId w:val="5"/>
-        </w:numPr>
-      </w:pPr>
-      <w:r>
-        <w:t>layout offerta: aumento altezza articoli e sistemazione popup;</w:t>
-      </w:r>
-    </w:p>
-    <w:p>
-      <w:pPr>
-        <w:pStyle w:val="Paragrafoelenco"/>
-        <w:numPr>
-          <w:ilvl w:val="0"/>
-          <w:numId w:val="5"/>
-        </w:numPr>
-      </w:pPr>
-      <w:r>
-        <w:t>ordinamento articoli in base a prezzo; </w:t>
-      </w:r>
-    </w:p>
-    <w:p>
-      <w:pPr>
-        <w:pStyle w:val="Paragrafoelenco"/>
-        <w:numPr>
-          <w:ilvl w:val="0"/>
-          <w:numId w:val="5"/>
-        </w:numPr>
-      </w:pPr>
-      <w:r>
-        <w:t>descrizione corta e lunga nelle prime due colonne del riepilogo e della stampa;</w:t>
-      </w:r>
-    </w:p>
-    <w:p>
-      <w:pPr>
-        <w:pStyle w:val="Paragrafoelenco"/>
-        <w:numPr>
-          <w:ilvl w:val="0"/>
-          <w:numId w:val="5"/>
-        </w:numPr>
-      </w:pPr>
-      <w:r>
-        <w:t>salvataggio automatico offerta in fase di visualizzazione riepilogo (allo scopo di generare un protocollo);</w:t>
-      </w:r>
-    </w:p>
-    <w:p>
-      <w:pPr>
-        <w:pStyle w:val="Paragrafoelenco"/>
-        <w:numPr>
-          <w:ilvl w:val="0"/>
-          <w:numId w:val="5"/>
-        </w:numPr>
-      </w:pPr>
-      <w:r>
-        <w:t>formattazione importi con separatore migliaia;</w:t>
-      </w:r>
-    </w:p>
-    <w:p>
-      <w:pPr>
-        <w:pStyle w:val="Paragrafoelenco"/>
-        <w:numPr>
-          <w:ilvl w:val="0"/>
-          <w:numId w:val="5"/>
-        </w:numPr>
-      </w:pPr>
-      <w:r>
-        <w:t>creazione e salvataggio pdf in fase di salvataggio offerta; </w:t>
-      </w:r>
-    </w:p>
-    <w:p>
-      <w:pPr>
-        <w:pStyle w:val="Paragrafoelenco"/>
-        <w:numPr>
-          <w:ilvl w:val="0"/>
-          <w:numId w:val="5"/>
-        </w:numPr>
-      </w:pPr>
-      <w:r>
-        <w:t>nome file pdf: Offerta_&lt;numero lavorazione&gt;</w:t>
-      </w:r>
-    </w:p>
-    <w:p>
-      <w:pPr>
-        <w:pStyle w:val="Paragrafoelenco"/>
-        <w:numPr>
-          <w:ilvl w:val="0"/>
-          <w:numId w:val="5"/>
-        </w:numPr>
-      </w:pPr>
-      <w:r>
-        <w:t>in fase di creazione/modifica evento non è più possibile passare da un sottotipo risorsa ad un altro </w:t>
-      </w:r>
-    </w:p>
-    <w:p>
-      <w:pPr>
-        <w:pStyle w:val="Paragrafoelenco"/>
-      </w:pPr>
-      <w:r>
-        <w:t>Es. se sto creando un evento per un dipendente non visualizzerò più nell'elenco le tipologie regie o extra; se sto creando un evento per regie o extra non visualizzerò più i dipendenti.</w:t>
-      </w:r>
-    </w:p>
-    <w:p>
-      <w:pPr>
-        <w:pStyle w:val="Paragrafoelenco"/>
-        <w:numPr>
-          <w:ilvl w:val="0"/>
-          <w:numId w:val="5"/>
-        </w:numPr>
-      </w:pPr>
-      <w:r>
         <w:t xml:space="preserve">Aggiustamenti layout Pagina Articoli </w:t>
       </w:r>
     </w:p>
@@ -3971,6 +3990,7 @@
         </w:numPr>
       </w:pPr>
       <w:r>
+        <w:lastRenderedPageBreak/>
         <w:t>Aggiunta Stampa Riepilogo</w:t>
       </w:r>
       <w:r>
@@ -3989,7 +4009,6 @@
         </w:numPr>
       </w:pPr>
       <w:r>
-        <w:lastRenderedPageBreak/>
         <w:t>Aggiunto documento di Stato Avanzamento Lavori, scaricabile cliccando sulla versione del programma in alto.</w:t>
       </w:r>
     </w:p>

</xml_diff>